<commit_message>
refs #667 Interviewfragen angepasst nach Diskussion in Meeting
</commit_message>
<xml_diff>
--- a/doc/Bericht/05_Technischer Bericht/03_Vorstudie/Vorstudie.docx
+++ b/doc/Bericht/05_Technischer Bericht/03_Vorstudie/Vorstudie.docx
@@ -158,10 +158,7 @@
         <w:t>Dadurch Anlockung des Benutzers (Interesse wecken).</w:t>
       </w:r>
     </w:p>
-    <w:p>
-      <w:bookmarkStart w:id="1" w:name="_GoBack"/>
-      <w:bookmarkEnd w:id="1"/>
-    </w:p>
+    <w:p/>
     <w:p>
       <w:pPr>
         <w:pStyle w:val="Heading2"/>
@@ -228,102 +225,6 @@
               <w:t>Wert</w:t>
             </w:r>
           </w:p>
-        </w:tc>
-      </w:tr>
-      <w:tr>
-        <w:tc>
-          <w:tcPr>
-            <w:tcW w:w="4503" w:type="dxa"/>
-          </w:tcPr>
-          <w:p>
-            <w:r>
-              <w:t>Name</w:t>
-            </w:r>
-          </w:p>
-        </w:tc>
-        <w:tc>
-          <w:tcPr>
-            <w:tcW w:w="4709" w:type="dxa"/>
-          </w:tcPr>
-          <w:p/>
-        </w:tc>
-      </w:tr>
-      <w:tr>
-        <w:tc>
-          <w:tcPr>
-            <w:tcW w:w="4503" w:type="dxa"/>
-          </w:tcPr>
-          <w:p>
-            <w:r>
-              <w:t>Wie lange befindest du dich in Gebäude 4?</w:t>
-            </w:r>
-          </w:p>
-        </w:tc>
-        <w:tc>
-          <w:tcPr>
-            <w:tcW w:w="4709" w:type="dxa"/>
-          </w:tcPr>
-          <w:p/>
-        </w:tc>
-      </w:tr>
-      <w:tr>
-        <w:tc>
-          <w:tcPr>
-            <w:tcW w:w="4503" w:type="dxa"/>
-          </w:tcPr>
-          <w:p>
-            <w:r>
-              <w:t>Wieso befindest du dich in Gebäude 4?</w:t>
-            </w:r>
-          </w:p>
-        </w:tc>
-        <w:tc>
-          <w:tcPr>
-            <w:tcW w:w="4709" w:type="dxa"/>
-          </w:tcPr>
-          <w:p/>
-        </w:tc>
-      </w:tr>
-      <w:tr>
-        <w:tc>
-          <w:tcPr>
-            <w:tcW w:w="4503" w:type="dxa"/>
-          </w:tcPr>
-          <w:p>
-            <w:r>
-              <w:t>Wie oft befindest du dich in Gebäude 4?</w:t>
-            </w:r>
-          </w:p>
-        </w:tc>
-        <w:tc>
-          <w:tcPr>
-            <w:tcW w:w="4709" w:type="dxa"/>
-          </w:tcPr>
-          <w:p/>
-        </w:tc>
-      </w:tr>
-      <w:tr>
-        <w:tc>
-          <w:tcPr>
-            <w:tcW w:w="4503" w:type="dxa"/>
-          </w:tcPr>
-          <w:p>
-            <w:r>
-              <w:t xml:space="preserve">Zu welcher Zeit befindest du dich </w:t>
-            </w:r>
-            <w:r>
-              <w:t>am Meisten</w:t>
-            </w:r>
-            <w:r>
-              <w:t xml:space="preserve"> im Gebäude 4?</w:t>
-            </w:r>
-          </w:p>
-        </w:tc>
-        <w:tc>
-          <w:tcPr>
-            <w:tcW w:w="4709" w:type="dxa"/>
-          </w:tcPr>
-          <w:p/>
         </w:tc>
       </w:tr>
       <w:tr>
@@ -541,6 +442,306 @@
       </w:tr>
     </w:tbl>
     <w:p/>
+    <w:p>
+      <w:pPr>
+        <w:pStyle w:val="ListParagraph"/>
+        <w:numPr>
+          <w:ilvl w:val="0"/>
+          <w:numId w:val="8"/>
+        </w:numPr>
+        <w:spacing w:after="0"/>
+        <w:rPr>
+          <w:rFonts w:ascii="Arial" w:eastAsia="Times New Roman" w:hAnsi="Arial" w:cs="Arial"/>
+          <w:color w:val="000000"/>
+          <w:sz w:val="23"/>
+          <w:szCs w:val="23"/>
+          <w:lang w:eastAsia="de-CH"/>
+        </w:rPr>
+      </w:pPr>
+      <w:r>
+        <w:rPr>
+          <w:rFonts w:ascii="Arial" w:eastAsia="Times New Roman" w:hAnsi="Arial" w:cs="Arial"/>
+          <w:color w:val="000000"/>
+          <w:sz w:val="23"/>
+          <w:szCs w:val="23"/>
+          <w:lang w:eastAsia="de-CH"/>
+        </w:rPr>
+        <w:t>Bachelor-Student: wie würdest du gerne deine Arbeit auf so einer Wand präsentieren?</w:t>
+      </w:r>
+    </w:p>
+    <w:p>
+      <w:pPr>
+        <w:pStyle w:val="ListParagraph"/>
+        <w:numPr>
+          <w:ilvl w:val="0"/>
+          <w:numId w:val="8"/>
+        </w:numPr>
+        <w:spacing w:after="0"/>
+        <w:rPr>
+          <w:rFonts w:ascii="Arial" w:eastAsia="Times New Roman" w:hAnsi="Arial" w:cs="Arial"/>
+          <w:color w:val="000000"/>
+          <w:sz w:val="23"/>
+          <w:szCs w:val="23"/>
+          <w:lang w:eastAsia="de-CH"/>
+        </w:rPr>
+      </w:pPr>
+      <w:r>
+        <w:rPr>
+          <w:rFonts w:ascii="Arial" w:eastAsia="Times New Roman" w:hAnsi="Arial" w:cs="Arial"/>
+          <w:color w:val="000000"/>
+          <w:sz w:val="23"/>
+          <w:szCs w:val="23"/>
+          <w:lang w:eastAsia="de-CH"/>
+        </w:rPr>
+        <w:t>Könnest du dir vorstellen, deine Arbeit mit einem Video zu dokumentieren? Anstelle von Poster?</w:t>
+      </w:r>
+    </w:p>
+    <w:p>
+      <w:pPr>
+        <w:pStyle w:val="ListParagraph"/>
+        <w:numPr>
+          <w:ilvl w:val="0"/>
+          <w:numId w:val="8"/>
+        </w:numPr>
+        <w:spacing w:after="0"/>
+        <w:rPr>
+          <w:rFonts w:ascii="Arial" w:eastAsia="Times New Roman" w:hAnsi="Arial" w:cs="Arial"/>
+          <w:color w:val="000000"/>
+          <w:sz w:val="23"/>
+          <w:szCs w:val="23"/>
+          <w:lang w:eastAsia="de-CH"/>
+        </w:rPr>
+      </w:pPr>
+      <w:r>
+        <w:rPr>
+          <w:rFonts w:ascii="Arial" w:eastAsia="Times New Roman" w:hAnsi="Arial" w:cs="Arial"/>
+          <w:color w:val="000000"/>
+          <w:sz w:val="23"/>
+          <w:szCs w:val="23"/>
+          <w:lang w:eastAsia="de-CH"/>
+        </w:rPr>
+        <w:t>Alleine unterwegs, in der Gruppe?</w:t>
+      </w:r>
+    </w:p>
+    <w:p>
+      <w:pPr>
+        <w:pStyle w:val="ListParagraph"/>
+        <w:numPr>
+          <w:ilvl w:val="0"/>
+          <w:numId w:val="8"/>
+        </w:numPr>
+        <w:spacing w:after="0"/>
+        <w:textAlignment w:val="baseline"/>
+        <w:rPr>
+          <w:rFonts w:ascii="Arial" w:eastAsia="Times New Roman" w:hAnsi="Arial" w:cs="Arial"/>
+          <w:color w:val="000000"/>
+          <w:sz w:val="23"/>
+          <w:szCs w:val="23"/>
+          <w:lang w:eastAsia="de-CH"/>
+        </w:rPr>
+      </w:pPr>
+      <w:r>
+        <w:rPr>
+          <w:rFonts w:ascii="Arial" w:eastAsia="Times New Roman" w:hAnsi="Arial" w:cs="Arial"/>
+          <w:color w:val="000000"/>
+          <w:sz w:val="23"/>
+          <w:szCs w:val="23"/>
+          <w:lang w:eastAsia="de-CH"/>
+        </w:rPr>
+        <w:t xml:space="preserve">Hast du Hemmungen, dich selbst in einem Video zu zeigen? Ist es dir peinlich? </w:t>
+      </w:r>
+    </w:p>
+    <w:p>
+      <w:pPr>
+        <w:pStyle w:val="ListParagraph"/>
+        <w:numPr>
+          <w:ilvl w:val="0"/>
+          <w:numId w:val="8"/>
+        </w:numPr>
+        <w:spacing w:after="0"/>
+        <w:textAlignment w:val="baseline"/>
+        <w:rPr>
+          <w:rFonts w:ascii="Arial" w:eastAsia="Times New Roman" w:hAnsi="Arial" w:cs="Arial"/>
+          <w:color w:val="000000"/>
+          <w:sz w:val="23"/>
+          <w:szCs w:val="23"/>
+          <w:lang w:eastAsia="de-CH"/>
+        </w:rPr>
+      </w:pPr>
+      <w:r>
+        <w:rPr>
+          <w:rFonts w:ascii="Arial" w:eastAsia="Times New Roman" w:hAnsi="Arial" w:cs="Arial"/>
+          <w:color w:val="000000"/>
+          <w:sz w:val="23"/>
+          <w:szCs w:val="23"/>
+          <w:lang w:eastAsia="de-CH"/>
+        </w:rPr>
+        <w:t>Wäre es dir peinlich, d</w:t>
+      </w:r>
+      <w:bookmarkStart w:id="1" w:name="_GoBack"/>
+      <w:bookmarkEnd w:id="1"/>
+      <w:r>
+        <w:rPr>
+          <w:rFonts w:ascii="Arial" w:eastAsia="Times New Roman" w:hAnsi="Arial" w:cs="Arial"/>
+          <w:color w:val="000000"/>
+          <w:sz w:val="23"/>
+          <w:szCs w:val="23"/>
+          <w:lang w:eastAsia="de-CH"/>
+        </w:rPr>
+        <w:t xml:space="preserve">as Video auf </w:t>
+      </w:r>
+      <w:proofErr w:type="gramStart"/>
+      <w:r>
+        <w:rPr>
+          <w:rFonts w:ascii="Arial" w:eastAsia="Times New Roman" w:hAnsi="Arial" w:cs="Arial"/>
+          <w:color w:val="000000"/>
+          <w:sz w:val="23"/>
+          <w:szCs w:val="23"/>
+          <w:lang w:eastAsia="de-CH"/>
+        </w:rPr>
+        <w:t>der Wall</w:t>
+      </w:r>
+      <w:proofErr w:type="gramEnd"/>
+      <w:r>
+        <w:rPr>
+          <w:rFonts w:ascii="Arial" w:eastAsia="Times New Roman" w:hAnsi="Arial" w:cs="Arial"/>
+          <w:color w:val="000000"/>
+          <w:sz w:val="23"/>
+          <w:szCs w:val="23"/>
+          <w:lang w:eastAsia="de-CH"/>
+        </w:rPr>
+        <w:t xml:space="preserve"> zu sehen? Oder auf </w:t>
+      </w:r>
+      <w:proofErr w:type="spellStart"/>
+      <w:r>
+        <w:rPr>
+          <w:rFonts w:ascii="Arial" w:eastAsia="Times New Roman" w:hAnsi="Arial" w:cs="Arial"/>
+          <w:color w:val="000000"/>
+          <w:sz w:val="23"/>
+          <w:szCs w:val="23"/>
+          <w:lang w:eastAsia="de-CH"/>
+        </w:rPr>
+        <w:t>Youtube</w:t>
+      </w:r>
+      <w:proofErr w:type="spellEnd"/>
+      <w:r>
+        <w:rPr>
+          <w:rFonts w:ascii="Arial" w:eastAsia="Times New Roman" w:hAnsi="Arial" w:cs="Arial"/>
+          <w:color w:val="000000"/>
+          <w:sz w:val="23"/>
+          <w:szCs w:val="23"/>
+          <w:lang w:eastAsia="de-CH"/>
+        </w:rPr>
+        <w:t>?</w:t>
+      </w:r>
+    </w:p>
+    <w:p>
+      <w:pPr>
+        <w:pStyle w:val="ListParagraph"/>
+        <w:numPr>
+          <w:ilvl w:val="0"/>
+          <w:numId w:val="8"/>
+        </w:numPr>
+        <w:spacing w:after="0"/>
+        <w:textAlignment w:val="baseline"/>
+        <w:rPr>
+          <w:rFonts w:ascii="Arial" w:eastAsia="Times New Roman" w:hAnsi="Arial" w:cs="Arial"/>
+          <w:color w:val="000000"/>
+          <w:sz w:val="23"/>
+          <w:szCs w:val="23"/>
+          <w:lang w:eastAsia="de-CH"/>
+        </w:rPr>
+      </w:pPr>
+      <w:r>
+        <w:rPr>
+          <w:rFonts w:ascii="Arial" w:eastAsia="Times New Roman" w:hAnsi="Arial" w:cs="Arial"/>
+          <w:color w:val="000000"/>
+          <w:sz w:val="23"/>
+          <w:szCs w:val="23"/>
+          <w:lang w:eastAsia="de-CH"/>
+        </w:rPr>
+        <w:t>Werden Poster aktuell gelesen?</w:t>
+      </w:r>
+    </w:p>
+    <w:p>
+      <w:pPr>
+        <w:pStyle w:val="ListParagraph"/>
+        <w:numPr>
+          <w:ilvl w:val="0"/>
+          <w:numId w:val="8"/>
+        </w:numPr>
+        <w:spacing w:after="0"/>
+        <w:textAlignment w:val="baseline"/>
+        <w:rPr>
+          <w:rFonts w:ascii="Arial" w:eastAsia="Times New Roman" w:hAnsi="Arial" w:cs="Arial"/>
+          <w:color w:val="000000"/>
+          <w:sz w:val="23"/>
+          <w:szCs w:val="23"/>
+          <w:lang w:eastAsia="de-CH"/>
+        </w:rPr>
+      </w:pPr>
+      <w:r>
+        <w:rPr>
+          <w:rFonts w:ascii="Arial" w:eastAsia="Times New Roman" w:hAnsi="Arial" w:cs="Arial"/>
+          <w:color w:val="000000"/>
+          <w:sz w:val="23"/>
+          <w:szCs w:val="23"/>
+          <w:lang w:eastAsia="de-CH"/>
+        </w:rPr>
+        <w:t>Würdest du ein Video produzieren?</w:t>
+      </w:r>
+    </w:p>
+    <w:p>
+      <w:pPr>
+        <w:pStyle w:val="ListParagraph"/>
+        <w:numPr>
+          <w:ilvl w:val="0"/>
+          <w:numId w:val="8"/>
+        </w:numPr>
+        <w:spacing w:after="0"/>
+        <w:textAlignment w:val="baseline"/>
+        <w:rPr>
+          <w:rFonts w:ascii="Arial" w:eastAsia="Times New Roman" w:hAnsi="Arial" w:cs="Arial"/>
+          <w:color w:val="000000"/>
+          <w:sz w:val="23"/>
+          <w:szCs w:val="23"/>
+          <w:lang w:eastAsia="de-CH"/>
+        </w:rPr>
+      </w:pPr>
+      <w:r>
+        <w:rPr>
+          <w:rFonts w:ascii="Arial" w:eastAsia="Times New Roman" w:hAnsi="Arial" w:cs="Arial"/>
+          <w:color w:val="000000"/>
+          <w:sz w:val="23"/>
+          <w:szCs w:val="23"/>
+          <w:lang w:eastAsia="de-CH"/>
+        </w:rPr>
+        <w:t xml:space="preserve">Hast du schon einmal eine </w:t>
+      </w:r>
+      <w:proofErr w:type="spellStart"/>
+      <w:r>
+        <w:rPr>
+          <w:rFonts w:ascii="Arial" w:eastAsia="Times New Roman" w:hAnsi="Arial" w:cs="Arial"/>
+          <w:color w:val="000000"/>
+          <w:sz w:val="23"/>
+          <w:szCs w:val="23"/>
+          <w:lang w:eastAsia="de-CH"/>
+        </w:rPr>
+        <w:t>Bachelorbrochure</w:t>
+      </w:r>
+      <w:proofErr w:type="spellEnd"/>
+      <w:r>
+        <w:rPr>
+          <w:rFonts w:ascii="Arial" w:eastAsia="Times New Roman" w:hAnsi="Arial" w:cs="Arial"/>
+          <w:color w:val="000000"/>
+          <w:sz w:val="23"/>
+          <w:szCs w:val="23"/>
+          <w:lang w:eastAsia="de-CH"/>
+        </w:rPr>
+        <w:t xml:space="preserve"> gelesen?</w:t>
+      </w:r>
+    </w:p>
+    <w:p/>
     <w:sectPr>
       <w:headerReference w:type="default" r:id="rId9"/>
       <w:footerReference w:type="default" r:id="rId10"/>
@@ -644,7 +845,7 @@
         <w:noProof/>
         <w:lang w:val="de-DE"/>
       </w:rPr>
-      <w:t>1</w:t>
+      <w:t>2</w:t>
     </w:r>
     <w:r>
       <w:rPr>
@@ -658,31 +859,16 @@
       </w:rPr>
       <w:t xml:space="preserve"> von </w:t>
     </w:r>
-    <w:r>
-      <w:fldChar w:fldCharType="begin"/>
-    </w:r>
-    <w:r>
-      <w:instrText>NUMPAGES  \* Arabic  \* MERGEFORMAT</w:instrText>
-    </w:r>
-    <w:r>
-      <w:fldChar w:fldCharType="separate"/>
-    </w:r>
-    <w:r>
-      <w:rPr>
-        <w:b/>
-        <w:noProof/>
-        <w:lang w:val="de-DE"/>
-      </w:rPr>
-      <w:t>2</w:t>
-    </w:r>
-    <w:r>
-      <w:rPr>
-        <w:b/>
-        <w:noProof/>
-        <w:lang w:val="de-DE"/>
-      </w:rPr>
-      <w:fldChar w:fldCharType="end"/>
-    </w:r>
+    <w:fldSimple w:instr="NUMPAGES  \* Arabic  \* MERGEFORMAT">
+      <w:r>
+        <w:rPr>
+          <w:b/>
+          <w:noProof/>
+          <w:lang w:val="de-DE"/>
+        </w:rPr>
+        <w:t>2</w:t>
+      </w:r>
+    </w:fldSimple>
   </w:p>
 </w:ftr>
 </file>
@@ -731,6 +917,119 @@
 <file path=word/numbering.xml><?xml version="1.0" encoding="utf-8"?>
 <w:numbering xmlns:wpc="http://schemas.microsoft.com/office/word/2010/wordprocessingCanvas" xmlns:mc="http://schemas.openxmlformats.org/markup-compatibility/2006" xmlns:o="urn:schemas-microsoft-com:office:office" xmlns:r="http://schemas.openxmlformats.org/officeDocument/2006/relationships" xmlns:m="http://schemas.openxmlformats.org/officeDocument/2006/math" xmlns:v="urn:schemas-microsoft-com:vml" xmlns:wp14="http://schemas.microsoft.com/office/word/2010/wordprocessingDrawing" xmlns:wp="http://schemas.openxmlformats.org/drawingml/2006/wordprocessingDrawing" xmlns:w10="urn:schemas-microsoft-com:office:word" xmlns:w="http://schemas.openxmlformats.org/wordprocessingml/2006/main" xmlns:w14="http://schemas.microsoft.com/office/word/2010/wordml" xmlns:wpg="http://schemas.microsoft.com/office/word/2010/wordprocessingGroup" xmlns:wpi="http://schemas.microsoft.com/office/word/2010/wordprocessingInk" xmlns:wne="http://schemas.microsoft.com/office/word/2006/wordml" xmlns:wps="http://schemas.microsoft.com/office/word/2010/wordprocessingShape" mc:Ignorable="w14 wp14">
   <w:abstractNum w:abstractNumId="0">
+    <w:nsid w:val="0BC24977"/>
+    <w:multiLevelType w:val="hybridMultilevel"/>
+    <w:tmpl w:val="29B6A5CC"/>
+    <w:lvl w:ilvl="0" w:tplc="08070001">
+      <w:start w:val="1"/>
+      <w:numFmt w:val="bullet"/>
+      <w:lvlText w:val=""/>
+      <w:lvlJc w:val="left"/>
+      <w:pPr>
+        <w:ind w:left="720" w:hanging="360"/>
+      </w:pPr>
+      <w:rPr>
+        <w:rFonts w:ascii="Symbol" w:hAnsi="Symbol" w:hint="default"/>
+      </w:rPr>
+    </w:lvl>
+    <w:lvl w:ilvl="1" w:tplc="08070003" w:tentative="1">
+      <w:start w:val="1"/>
+      <w:numFmt w:val="bullet"/>
+      <w:lvlText w:val="o"/>
+      <w:lvlJc w:val="left"/>
+      <w:pPr>
+        <w:ind w:left="1440" w:hanging="360"/>
+      </w:pPr>
+      <w:rPr>
+        <w:rFonts w:ascii="Courier New" w:hAnsi="Courier New" w:cs="Courier New" w:hint="default"/>
+      </w:rPr>
+    </w:lvl>
+    <w:lvl w:ilvl="2" w:tplc="08070005" w:tentative="1">
+      <w:start w:val="1"/>
+      <w:numFmt w:val="bullet"/>
+      <w:lvlText w:val=""/>
+      <w:lvlJc w:val="left"/>
+      <w:pPr>
+        <w:ind w:left="2160" w:hanging="360"/>
+      </w:pPr>
+      <w:rPr>
+        <w:rFonts w:ascii="Wingdings" w:hAnsi="Wingdings" w:hint="default"/>
+      </w:rPr>
+    </w:lvl>
+    <w:lvl w:ilvl="3" w:tplc="08070001" w:tentative="1">
+      <w:start w:val="1"/>
+      <w:numFmt w:val="bullet"/>
+      <w:lvlText w:val=""/>
+      <w:lvlJc w:val="left"/>
+      <w:pPr>
+        <w:ind w:left="2880" w:hanging="360"/>
+      </w:pPr>
+      <w:rPr>
+        <w:rFonts w:ascii="Symbol" w:hAnsi="Symbol" w:hint="default"/>
+      </w:rPr>
+    </w:lvl>
+    <w:lvl w:ilvl="4" w:tplc="08070003" w:tentative="1">
+      <w:start w:val="1"/>
+      <w:numFmt w:val="bullet"/>
+      <w:lvlText w:val="o"/>
+      <w:lvlJc w:val="left"/>
+      <w:pPr>
+        <w:ind w:left="3600" w:hanging="360"/>
+      </w:pPr>
+      <w:rPr>
+        <w:rFonts w:ascii="Courier New" w:hAnsi="Courier New" w:cs="Courier New" w:hint="default"/>
+      </w:rPr>
+    </w:lvl>
+    <w:lvl w:ilvl="5" w:tplc="08070005" w:tentative="1">
+      <w:start w:val="1"/>
+      <w:numFmt w:val="bullet"/>
+      <w:lvlText w:val=""/>
+      <w:lvlJc w:val="left"/>
+      <w:pPr>
+        <w:ind w:left="4320" w:hanging="360"/>
+      </w:pPr>
+      <w:rPr>
+        <w:rFonts w:ascii="Wingdings" w:hAnsi="Wingdings" w:hint="default"/>
+      </w:rPr>
+    </w:lvl>
+    <w:lvl w:ilvl="6" w:tplc="08070001" w:tentative="1">
+      <w:start w:val="1"/>
+      <w:numFmt w:val="bullet"/>
+      <w:lvlText w:val=""/>
+      <w:lvlJc w:val="left"/>
+      <w:pPr>
+        <w:ind w:left="5040" w:hanging="360"/>
+      </w:pPr>
+      <w:rPr>
+        <w:rFonts w:ascii="Symbol" w:hAnsi="Symbol" w:hint="default"/>
+      </w:rPr>
+    </w:lvl>
+    <w:lvl w:ilvl="7" w:tplc="08070003" w:tentative="1">
+      <w:start w:val="1"/>
+      <w:numFmt w:val="bullet"/>
+      <w:lvlText w:val="o"/>
+      <w:lvlJc w:val="left"/>
+      <w:pPr>
+        <w:ind w:left="5760" w:hanging="360"/>
+      </w:pPr>
+      <w:rPr>
+        <w:rFonts w:ascii="Courier New" w:hAnsi="Courier New" w:cs="Courier New" w:hint="default"/>
+      </w:rPr>
+    </w:lvl>
+    <w:lvl w:ilvl="8" w:tplc="08070005" w:tentative="1">
+      <w:start w:val="1"/>
+      <w:numFmt w:val="bullet"/>
+      <w:lvlText w:val=""/>
+      <w:lvlJc w:val="left"/>
+      <w:pPr>
+        <w:ind w:left="6480" w:hanging="360"/>
+      </w:pPr>
+      <w:rPr>
+        <w:rFonts w:ascii="Wingdings" w:hAnsi="Wingdings" w:hint="default"/>
+      </w:rPr>
+    </w:lvl>
+  </w:abstractNum>
+  <w:abstractNum w:abstractNumId="1">
     <w:nsid w:val="1F8E48AC"/>
     <w:multiLevelType w:val="multilevel"/>
     <w:tmpl w:val="0807001F"/>
@@ -816,7 +1115,7 @@
       </w:pPr>
     </w:lvl>
   </w:abstractNum>
-  <w:abstractNum w:abstractNumId="1">
+  <w:abstractNum w:abstractNumId="2">
     <w:nsid w:val="21AB550D"/>
     <w:multiLevelType w:val="hybridMultilevel"/>
     <w:tmpl w:val="011E213C"/>
@@ -902,7 +1201,7 @@
       </w:pPr>
     </w:lvl>
   </w:abstractNum>
-  <w:abstractNum w:abstractNumId="2">
+  <w:abstractNum w:abstractNumId="3">
     <w:nsid w:val="2AAC34F8"/>
     <w:multiLevelType w:val="hybridMultilevel"/>
     <w:tmpl w:val="87DEF254"/>
@@ -988,7 +1287,7 @@
       </w:pPr>
     </w:lvl>
   </w:abstractNum>
-  <w:abstractNum w:abstractNumId="3">
+  <w:abstractNum w:abstractNumId="4">
     <w:nsid w:val="45C66E52"/>
     <w:multiLevelType w:val="multilevel"/>
     <w:tmpl w:val="76B2FF76"/>
@@ -1086,7 +1385,305 @@
       </w:pPr>
     </w:lvl>
   </w:abstractNum>
-  <w:abstractNum w:abstractNumId="4">
+  <w:abstractNum w:abstractNumId="5">
+    <w:nsid w:val="58534026"/>
+    <w:multiLevelType w:val="multilevel"/>
+    <w:tmpl w:val="85E66DE6"/>
+    <w:lvl w:ilvl="0">
+      <w:start w:val="1"/>
+      <w:numFmt w:val="bullet"/>
+      <w:lvlText w:val=""/>
+      <w:lvlJc w:val="left"/>
+      <w:pPr>
+        <w:tabs>
+          <w:tab w:val="num" w:pos="720"/>
+        </w:tabs>
+        <w:ind w:left="720" w:hanging="360"/>
+      </w:pPr>
+      <w:rPr>
+        <w:rFonts w:ascii="Symbol" w:hAnsi="Symbol" w:hint="default"/>
+        <w:sz w:val="20"/>
+      </w:rPr>
+    </w:lvl>
+    <w:lvl w:ilvl="1" w:tentative="1">
+      <w:start w:val="1"/>
+      <w:numFmt w:val="bullet"/>
+      <w:lvlText w:val="o"/>
+      <w:lvlJc w:val="left"/>
+      <w:pPr>
+        <w:tabs>
+          <w:tab w:val="num" w:pos="1440"/>
+        </w:tabs>
+        <w:ind w:left="1440" w:hanging="360"/>
+      </w:pPr>
+      <w:rPr>
+        <w:rFonts w:ascii="Courier New" w:hAnsi="Courier New" w:hint="default"/>
+        <w:sz w:val="20"/>
+      </w:rPr>
+    </w:lvl>
+    <w:lvl w:ilvl="2" w:tentative="1">
+      <w:start w:val="1"/>
+      <w:numFmt w:val="bullet"/>
+      <w:lvlText w:val=""/>
+      <w:lvlJc w:val="left"/>
+      <w:pPr>
+        <w:tabs>
+          <w:tab w:val="num" w:pos="2160"/>
+        </w:tabs>
+        <w:ind w:left="2160" w:hanging="360"/>
+      </w:pPr>
+      <w:rPr>
+        <w:rFonts w:ascii="Wingdings" w:hAnsi="Wingdings" w:hint="default"/>
+        <w:sz w:val="20"/>
+      </w:rPr>
+    </w:lvl>
+    <w:lvl w:ilvl="3" w:tentative="1">
+      <w:start w:val="1"/>
+      <w:numFmt w:val="bullet"/>
+      <w:lvlText w:val=""/>
+      <w:lvlJc w:val="left"/>
+      <w:pPr>
+        <w:tabs>
+          <w:tab w:val="num" w:pos="2880"/>
+        </w:tabs>
+        <w:ind w:left="2880" w:hanging="360"/>
+      </w:pPr>
+      <w:rPr>
+        <w:rFonts w:ascii="Wingdings" w:hAnsi="Wingdings" w:hint="default"/>
+        <w:sz w:val="20"/>
+      </w:rPr>
+    </w:lvl>
+    <w:lvl w:ilvl="4" w:tentative="1">
+      <w:start w:val="1"/>
+      <w:numFmt w:val="bullet"/>
+      <w:lvlText w:val=""/>
+      <w:lvlJc w:val="left"/>
+      <w:pPr>
+        <w:tabs>
+          <w:tab w:val="num" w:pos="3600"/>
+        </w:tabs>
+        <w:ind w:left="3600" w:hanging="360"/>
+      </w:pPr>
+      <w:rPr>
+        <w:rFonts w:ascii="Wingdings" w:hAnsi="Wingdings" w:hint="default"/>
+        <w:sz w:val="20"/>
+      </w:rPr>
+    </w:lvl>
+    <w:lvl w:ilvl="5" w:tentative="1">
+      <w:start w:val="1"/>
+      <w:numFmt w:val="bullet"/>
+      <w:lvlText w:val=""/>
+      <w:lvlJc w:val="left"/>
+      <w:pPr>
+        <w:tabs>
+          <w:tab w:val="num" w:pos="4320"/>
+        </w:tabs>
+        <w:ind w:left="4320" w:hanging="360"/>
+      </w:pPr>
+      <w:rPr>
+        <w:rFonts w:ascii="Wingdings" w:hAnsi="Wingdings" w:hint="default"/>
+        <w:sz w:val="20"/>
+      </w:rPr>
+    </w:lvl>
+    <w:lvl w:ilvl="6" w:tentative="1">
+      <w:start w:val="1"/>
+      <w:numFmt w:val="bullet"/>
+      <w:lvlText w:val=""/>
+      <w:lvlJc w:val="left"/>
+      <w:pPr>
+        <w:tabs>
+          <w:tab w:val="num" w:pos="5040"/>
+        </w:tabs>
+        <w:ind w:left="5040" w:hanging="360"/>
+      </w:pPr>
+      <w:rPr>
+        <w:rFonts w:ascii="Wingdings" w:hAnsi="Wingdings" w:hint="default"/>
+        <w:sz w:val="20"/>
+      </w:rPr>
+    </w:lvl>
+    <w:lvl w:ilvl="7" w:tentative="1">
+      <w:start w:val="1"/>
+      <w:numFmt w:val="bullet"/>
+      <w:lvlText w:val=""/>
+      <w:lvlJc w:val="left"/>
+      <w:pPr>
+        <w:tabs>
+          <w:tab w:val="num" w:pos="5760"/>
+        </w:tabs>
+        <w:ind w:left="5760" w:hanging="360"/>
+      </w:pPr>
+      <w:rPr>
+        <w:rFonts w:ascii="Wingdings" w:hAnsi="Wingdings" w:hint="default"/>
+        <w:sz w:val="20"/>
+      </w:rPr>
+    </w:lvl>
+    <w:lvl w:ilvl="8" w:tentative="1">
+      <w:start w:val="1"/>
+      <w:numFmt w:val="bullet"/>
+      <w:lvlText w:val=""/>
+      <w:lvlJc w:val="left"/>
+      <w:pPr>
+        <w:tabs>
+          <w:tab w:val="num" w:pos="6480"/>
+        </w:tabs>
+        <w:ind w:left="6480" w:hanging="360"/>
+      </w:pPr>
+      <w:rPr>
+        <w:rFonts w:ascii="Wingdings" w:hAnsi="Wingdings" w:hint="default"/>
+        <w:sz w:val="20"/>
+      </w:rPr>
+    </w:lvl>
+  </w:abstractNum>
+  <w:abstractNum w:abstractNumId="6">
+    <w:nsid w:val="66620F4C"/>
+    <w:multiLevelType w:val="multilevel"/>
+    <w:tmpl w:val="FEBC3BE4"/>
+    <w:lvl w:ilvl="0">
+      <w:start w:val="1"/>
+      <w:numFmt w:val="bullet"/>
+      <w:lvlText w:val=""/>
+      <w:lvlJc w:val="left"/>
+      <w:pPr>
+        <w:tabs>
+          <w:tab w:val="num" w:pos="720"/>
+        </w:tabs>
+        <w:ind w:left="720" w:hanging="360"/>
+      </w:pPr>
+      <w:rPr>
+        <w:rFonts w:ascii="Symbol" w:hAnsi="Symbol" w:hint="default"/>
+        <w:sz w:val="20"/>
+      </w:rPr>
+    </w:lvl>
+    <w:lvl w:ilvl="1">
+      <w:start w:val="1"/>
+      <w:numFmt w:val="bullet"/>
+      <w:lvlText w:val="o"/>
+      <w:lvlJc w:val="left"/>
+      <w:pPr>
+        <w:tabs>
+          <w:tab w:val="num" w:pos="1440"/>
+        </w:tabs>
+        <w:ind w:left="1440" w:hanging="360"/>
+      </w:pPr>
+      <w:rPr>
+        <w:rFonts w:ascii="Courier New" w:hAnsi="Courier New" w:hint="default"/>
+        <w:sz w:val="20"/>
+      </w:rPr>
+    </w:lvl>
+    <w:lvl w:ilvl="2" w:tentative="1">
+      <w:start w:val="1"/>
+      <w:numFmt w:val="bullet"/>
+      <w:lvlText w:val=""/>
+      <w:lvlJc w:val="left"/>
+      <w:pPr>
+        <w:tabs>
+          <w:tab w:val="num" w:pos="2160"/>
+        </w:tabs>
+        <w:ind w:left="2160" w:hanging="360"/>
+      </w:pPr>
+      <w:rPr>
+        <w:rFonts w:ascii="Wingdings" w:hAnsi="Wingdings" w:hint="default"/>
+        <w:sz w:val="20"/>
+      </w:rPr>
+    </w:lvl>
+    <w:lvl w:ilvl="3" w:tentative="1">
+      <w:start w:val="1"/>
+      <w:numFmt w:val="bullet"/>
+      <w:lvlText w:val=""/>
+      <w:lvlJc w:val="left"/>
+      <w:pPr>
+        <w:tabs>
+          <w:tab w:val="num" w:pos="2880"/>
+        </w:tabs>
+        <w:ind w:left="2880" w:hanging="360"/>
+      </w:pPr>
+      <w:rPr>
+        <w:rFonts w:ascii="Wingdings" w:hAnsi="Wingdings" w:hint="default"/>
+        <w:sz w:val="20"/>
+      </w:rPr>
+    </w:lvl>
+    <w:lvl w:ilvl="4" w:tentative="1">
+      <w:start w:val="1"/>
+      <w:numFmt w:val="bullet"/>
+      <w:lvlText w:val=""/>
+      <w:lvlJc w:val="left"/>
+      <w:pPr>
+        <w:tabs>
+          <w:tab w:val="num" w:pos="3600"/>
+        </w:tabs>
+        <w:ind w:left="3600" w:hanging="360"/>
+      </w:pPr>
+      <w:rPr>
+        <w:rFonts w:ascii="Wingdings" w:hAnsi="Wingdings" w:hint="default"/>
+        <w:sz w:val="20"/>
+      </w:rPr>
+    </w:lvl>
+    <w:lvl w:ilvl="5" w:tentative="1">
+      <w:start w:val="1"/>
+      <w:numFmt w:val="bullet"/>
+      <w:lvlText w:val=""/>
+      <w:lvlJc w:val="left"/>
+      <w:pPr>
+        <w:tabs>
+          <w:tab w:val="num" w:pos="4320"/>
+        </w:tabs>
+        <w:ind w:left="4320" w:hanging="360"/>
+      </w:pPr>
+      <w:rPr>
+        <w:rFonts w:ascii="Wingdings" w:hAnsi="Wingdings" w:hint="default"/>
+        <w:sz w:val="20"/>
+      </w:rPr>
+    </w:lvl>
+    <w:lvl w:ilvl="6" w:tentative="1">
+      <w:start w:val="1"/>
+      <w:numFmt w:val="bullet"/>
+      <w:lvlText w:val=""/>
+      <w:lvlJc w:val="left"/>
+      <w:pPr>
+        <w:tabs>
+          <w:tab w:val="num" w:pos="5040"/>
+        </w:tabs>
+        <w:ind w:left="5040" w:hanging="360"/>
+      </w:pPr>
+      <w:rPr>
+        <w:rFonts w:ascii="Wingdings" w:hAnsi="Wingdings" w:hint="default"/>
+        <w:sz w:val="20"/>
+      </w:rPr>
+    </w:lvl>
+    <w:lvl w:ilvl="7" w:tentative="1">
+      <w:start w:val="1"/>
+      <w:numFmt w:val="bullet"/>
+      <w:lvlText w:val=""/>
+      <w:lvlJc w:val="left"/>
+      <w:pPr>
+        <w:tabs>
+          <w:tab w:val="num" w:pos="5760"/>
+        </w:tabs>
+        <w:ind w:left="5760" w:hanging="360"/>
+      </w:pPr>
+      <w:rPr>
+        <w:rFonts w:ascii="Wingdings" w:hAnsi="Wingdings" w:hint="default"/>
+        <w:sz w:val="20"/>
+      </w:rPr>
+    </w:lvl>
+    <w:lvl w:ilvl="8" w:tentative="1">
+      <w:start w:val="1"/>
+      <w:numFmt w:val="bullet"/>
+      <w:lvlText w:val=""/>
+      <w:lvlJc w:val="left"/>
+      <w:pPr>
+        <w:tabs>
+          <w:tab w:val="num" w:pos="6480"/>
+        </w:tabs>
+        <w:ind w:left="6480" w:hanging="360"/>
+      </w:pPr>
+      <w:rPr>
+        <w:rFonts w:ascii="Wingdings" w:hAnsi="Wingdings" w:hint="default"/>
+        <w:sz w:val="20"/>
+      </w:rPr>
+    </w:lvl>
+  </w:abstractNum>
+  <w:abstractNum w:abstractNumId="7">
     <w:nsid w:val="6BC0634B"/>
     <w:multiLevelType w:val="multilevel"/>
     <w:tmpl w:val="0807001F"/>
@@ -1173,19 +1770,28 @@
     </w:lvl>
   </w:abstractNum>
   <w:num w:numId="1">
+    <w:abstractNumId w:val="2"/>
+  </w:num>
+  <w:num w:numId="2">
     <w:abstractNumId w:val="1"/>
   </w:num>
-  <w:num w:numId="2">
-    <w:abstractNumId w:val="0"/>
+  <w:num w:numId="3">
+    <w:abstractNumId w:val="7"/>
   </w:num>
-  <w:num w:numId="3">
+  <w:num w:numId="4">
     <w:abstractNumId w:val="4"/>
   </w:num>
-  <w:num w:numId="4">
+  <w:num w:numId="5">
     <w:abstractNumId w:val="3"/>
   </w:num>
-  <w:num w:numId="5">
-    <w:abstractNumId w:val="2"/>
+  <w:num w:numId="6">
+    <w:abstractNumId w:val="5"/>
+  </w:num>
+  <w:num w:numId="7">
+    <w:abstractNumId w:val="6"/>
+  </w:num>
+  <w:num w:numId="8">
+    <w:abstractNumId w:val="0"/>
   </w:num>
 </w:numbering>
 </file>
@@ -4390,7 +4996,7 @@
 </file>
 
 <file path=customXml/itemProps1.xml><?xml version="1.0" encoding="utf-8"?>
-<ds:datastoreItem xmlns:ds="http://schemas.openxmlformats.org/officeDocument/2006/customXml" ds:itemID="{2B470FB0-A798-4129-8667-028F6CF47654}">
+<ds:datastoreItem xmlns:ds="http://schemas.openxmlformats.org/officeDocument/2006/customXml" ds:itemID="{FC42FEE7-DD81-4B88-B9C1-370C520ADAC7}">
   <ds:schemaRefs>
     <ds:schemaRef ds:uri="http://schemas.openxmlformats.org/officeDocument/2006/bibliography"/>
   </ds:schemaRefs>

</xml_diff>

<commit_message>
refs #649 Passantenanalyse dokumentiert
</commit_message>
<xml_diff>
--- a/doc/Bericht/05_Technischer Bericht/03_Vorstudie/Vorstudie.docx
+++ b/doc/Bericht/05_Technischer Bericht/03_Vorstudie/Vorstudie.docx
@@ -375,7 +375,94 @@
       <w:r>
         <w:t xml:space="preserve">Tabelle </w:t>
       </w:r>
-      <w:fldSimple w:instr=" SEQ Tabelle \* ARABIC ">
+      <w:r>
+        <w:fldChar w:fldCharType="begin"/>
+      </w:r>
+      <w:r>
+        <w:instrText xml:space="preserve"> SEQ Tabelle \* ARABIC </w:instrText>
+      </w:r>
+      <w:r>
+        <w:fldChar w:fldCharType="separate"/>
+      </w:r>
+      <w:r>
+        <w:rPr>
+          <w:noProof/>
+        </w:rPr>
+        <w:t>1</w:t>
+      </w:r>
+      <w:r>
+        <w:rPr>
+          <w:noProof/>
+        </w:rPr>
+        <w:fldChar w:fldCharType="end"/>
+      </w:r>
+      <w:r>
+        <w:t xml:space="preserve"> </w:t>
+      </w:r>
+      <w:r>
+        <w:t>–</w:t>
+      </w:r>
+      <w:r>
+        <w:t xml:space="preserve"> Beobachtungszeitabschnitte</w:t>
+      </w:r>
+    </w:p>
+    <w:p>
+      <w:r>
+        <w:t>Während diesen Zeiten wurde insgesamt</w:t>
+      </w:r>
+      <w:r>
+        <w:t xml:space="preserve"> das Verhalten von</w:t>
+      </w:r>
+      <w:r>
+        <w:t xml:space="preserve"> 1512 Personen</w:t>
+      </w:r>
+      <w:r>
+        <w:t xml:space="preserve"> </w:t>
+      </w:r>
+      <w:r>
+        <w:t>festgehalten</w:t>
+      </w:r>
+      <w:bookmarkStart w:id="1" w:name="_GoBack"/>
+      <w:bookmarkEnd w:id="1"/>
+      <w:r>
+        <w:t xml:space="preserve">. </w:t>
+      </w:r>
+      <w:r>
+        <w:t>Diese haben sich über die Zeit wie folgt verteilt:</w:t>
+      </w:r>
+    </w:p>
+    <w:p>
+      <w:pPr>
+        <w:ind w:left="709" w:hanging="709"/>
+      </w:pPr>
+      <w:r>
+        <w:rPr>
+          <w:noProof/>
+          <w:lang w:eastAsia="de-CH"/>
+        </w:rPr>
+        <w:drawing>
+          <wp:inline distT="0" distB="0" distL="0" distR="0">
+            <wp:extent cx="5486400" cy="3200400"/>
+            <wp:effectExtent l="0" t="0" r="19050" b="19050"/>
+            <wp:docPr id="3" name="Chart 3"/>
+            <wp:cNvGraphicFramePr/>
+            <a:graphic xmlns:a="http://schemas.openxmlformats.org/drawingml/2006/main">
+              <a:graphicData uri="http://schemas.openxmlformats.org/drawingml/2006/chart">
+                <c:chart xmlns:c="http://schemas.openxmlformats.org/drawingml/2006/chart" xmlns:r="http://schemas.openxmlformats.org/officeDocument/2006/relationships" r:id="rId9"/>
+              </a:graphicData>
+            </a:graphic>
+          </wp:inline>
+        </w:drawing>
+      </w:r>
+    </w:p>
+    <w:p>
+      <w:pPr>
+        <w:pStyle w:val="Caption"/>
+      </w:pPr>
+      <w:r>
+        <w:t xml:space="preserve">Abbildung </w:t>
+      </w:r>
+      <w:fldSimple w:instr=" SEQ Abbildung \* ARABIC ">
         <w:r>
           <w:rPr>
             <w:noProof/>
@@ -384,18 +471,374 @@
         </w:r>
       </w:fldSimple>
       <w:r>
-        <w:t xml:space="preserve"> - Beobachtungszeitabschnitte</w:t>
+        <w:t xml:space="preserve"> - Anzahl Personen über die Zeit</w:t>
       </w:r>
     </w:p>
     <w:p>
-      <w:r>
-        <w:t>Durch die Beobachtung konnten folgende durchschnittliche Abstandswerte ausgewertet werden.</w:t>
+      <w:pPr>
+        <w:pStyle w:val="Heading3"/>
+      </w:pPr>
+      <w:r>
+        <w:lastRenderedPageBreak/>
+        <w:t>Abstandwerte</w:t>
       </w:r>
     </w:p>
-    <w:p/>
     <w:p>
-      <w:bookmarkStart w:id="1" w:name="_GoBack"/>
-      <w:bookmarkEnd w:id="1"/>
+      <w:r>
+        <w:t>Durch die Beobachtung konnte die Auslastung der verschiedenen Abstandszonen ausgewertet werden.</w:t>
+      </w:r>
+    </w:p>
+    <w:p>
+      <w:r>
+        <w:rPr>
+          <w:noProof/>
+          <w:lang w:eastAsia="de-CH"/>
+        </w:rPr>
+        <w:drawing>
+          <wp:inline distT="0" distB="0" distL="0" distR="0">
+            <wp:extent cx="5486400" cy="3200400"/>
+            <wp:effectExtent l="0" t="0" r="19050" b="19050"/>
+            <wp:docPr id="1" name="Chart 1"/>
+            <wp:cNvGraphicFramePr/>
+            <a:graphic xmlns:a="http://schemas.openxmlformats.org/drawingml/2006/main">
+              <a:graphicData uri="http://schemas.openxmlformats.org/drawingml/2006/chart">
+                <c:chart xmlns:c="http://schemas.openxmlformats.org/drawingml/2006/chart" xmlns:r="http://schemas.openxmlformats.org/officeDocument/2006/relationships" r:id="rId10"/>
+              </a:graphicData>
+            </a:graphic>
+          </wp:inline>
+        </w:drawing>
+      </w:r>
+    </w:p>
+    <w:p>
+      <w:pPr>
+        <w:pStyle w:val="Caption"/>
+      </w:pPr>
+      <w:r>
+        <w:t xml:space="preserve">Abbildung </w:t>
+      </w:r>
+      <w:fldSimple w:instr=" SEQ Abbildung \* ARABIC ">
+        <w:r>
+          <w:rPr>
+            <w:noProof/>
+          </w:rPr>
+          <w:t>2</w:t>
+        </w:r>
+      </w:fldSimple>
+      <w:r>
+        <w:t xml:space="preserve"> - Auslastung der Abstandszonen</w:t>
+      </w:r>
+    </w:p>
+    <w:p>
+      <w:r>
+        <w:t>Im Grundriss sind diese Werte auf der folgenden Ansicht noch einmal ersichtlich</w:t>
+      </w:r>
+    </w:p>
+    <w:p>
+      <w:r>
+        <w:rPr>
+          <w:noProof/>
+          <w:lang w:eastAsia="de-CH"/>
+        </w:rPr>
+        <w:lastRenderedPageBreak/>
+        <w:drawing>
+          <wp:inline distT="0" distB="0" distL="0" distR="0" wp14:anchorId="589A5738" wp14:editId="3410F0F0">
+            <wp:extent cx="8640000" cy="5515200"/>
+            <wp:effectExtent l="317" t="0" r="9208" b="9207"/>
+            <wp:docPr id="4" name="Picture 4"/>
+            <wp:cNvGraphicFramePr>
+              <a:graphicFrameLocks xmlns:a="http://schemas.openxmlformats.org/drawingml/2006/main" noChangeAspect="1"/>
+            </wp:cNvGraphicFramePr>
+            <a:graphic xmlns:a="http://schemas.openxmlformats.org/drawingml/2006/main">
+              <a:graphicData uri="http://schemas.openxmlformats.org/drawingml/2006/picture">
+                <pic:pic xmlns:pic="http://schemas.openxmlformats.org/drawingml/2006/picture">
+                  <pic:nvPicPr>
+                    <pic:cNvPr id="0" name="Abstandauswertung.png"/>
+                    <pic:cNvPicPr/>
+                  </pic:nvPicPr>
+                  <pic:blipFill rotWithShape="1">
+                    <a:blip r:embed="rId11" cstate="print">
+                      <a:extLst>
+                        <a:ext uri="{28A0092B-C50C-407E-A947-70E740481C1C}">
+                          <a14:useLocalDpi xmlns:a14="http://schemas.microsoft.com/office/drawing/2010/main" val="0"/>
+                        </a:ext>
+                      </a:extLst>
+                    </a:blip>
+                    <a:srcRect l="3859" t="13518" r="6564" b="5621"/>
+                    <a:stretch/>
+                  </pic:blipFill>
+                  <pic:spPr bwMode="auto">
+                    <a:xfrm rot="5400000">
+                      <a:off x="0" y="0"/>
+                      <a:ext cx="8640000" cy="5515200"/>
+                    </a:xfrm>
+                    <a:prstGeom prst="rect">
+                      <a:avLst/>
+                    </a:prstGeom>
+                    <a:ln>
+                      <a:noFill/>
+                    </a:ln>
+                    <a:extLst>
+                      <a:ext uri="{53640926-AAD7-44D8-BBD7-CCE9431645EC}">
+                        <a14:shadowObscured xmlns:a14="http://schemas.microsoft.com/office/drawing/2010/main"/>
+                      </a:ext>
+                    </a:extLst>
+                  </pic:spPr>
+                </pic:pic>
+              </a:graphicData>
+            </a:graphic>
+          </wp:inline>
+        </w:drawing>
+      </w:r>
+    </w:p>
+    <w:p>
+      <w:pPr>
+        <w:pStyle w:val="Caption"/>
+        <w:rPr>
+          <w:noProof/>
+        </w:rPr>
+      </w:pPr>
+      <w:r>
+        <w:t xml:space="preserve">Abbildung </w:t>
+      </w:r>
+      <w:fldSimple w:instr=" SEQ Abbildung \* ARABIC ">
+        <w:r>
+          <w:rPr>
+            <w:noProof/>
+          </w:rPr>
+          <w:t>3</w:t>
+        </w:r>
+      </w:fldSimple>
+      <w:r>
+        <w:t xml:space="preserve"> - Auslastung der Abstandszonen</w:t>
+      </w:r>
+      <w:r>
+        <w:rPr>
+          <w:noProof/>
+        </w:rPr>
+        <w:t>, Grundriss Gebäude 4</w:t>
+      </w:r>
+    </w:p>
+    <w:p>
+      <w:pPr>
+        <w:pStyle w:val="Heading3"/>
+      </w:pPr>
+      <w:r>
+        <w:lastRenderedPageBreak/>
+        <w:t>Gruppengrössen</w:t>
+      </w:r>
+      <w:r>
+        <w:rPr>
+          <w:noProof/>
+          <w:lang w:eastAsia="de-CH"/>
+        </w:rPr>
+        <w:t xml:space="preserve"> </w:t>
+      </w:r>
+    </w:p>
+    <w:p>
+      <w:r>
+        <w:t>Folgende Gruppengrössen wurden beobachtet und</w:t>
+      </w:r>
+      <w:r>
+        <w:t xml:space="preserve"> im folgenden Diagramm prozentual ausgewertet:</w:t>
+      </w:r>
+    </w:p>
+    <w:p>
+      <w:r>
+        <w:rPr>
+          <w:noProof/>
+          <w:lang w:eastAsia="de-CH"/>
+        </w:rPr>
+        <mc:AlternateContent>
+          <mc:Choice Requires="wps">
+            <w:drawing>
+              <wp:anchor distT="0" distB="0" distL="114300" distR="114300" simplePos="0" relativeHeight="251659264" behindDoc="0" locked="0" layoutInCell="1" allowOverlap="1" wp14:anchorId="1AC8DD1B" wp14:editId="26D7201D">
+                <wp:simplePos x="0" y="0"/>
+                <wp:positionH relativeFrom="column">
+                  <wp:posOffset>4214495</wp:posOffset>
+                </wp:positionH>
+                <wp:positionV relativeFrom="paragraph">
+                  <wp:posOffset>265166</wp:posOffset>
+                </wp:positionV>
+                <wp:extent cx="1153160" cy="1403985"/>
+                <wp:effectExtent l="0" t="0" r="0" b="0"/>
+                <wp:wrapNone/>
+                <wp:docPr id="307" name="Text Box 2"/>
+                <wp:cNvGraphicFramePr>
+                  <a:graphicFrameLocks xmlns:a="http://schemas.openxmlformats.org/drawingml/2006/main"/>
+                </wp:cNvGraphicFramePr>
+                <a:graphic xmlns:a="http://schemas.openxmlformats.org/drawingml/2006/main">
+                  <a:graphicData uri="http://schemas.microsoft.com/office/word/2010/wordprocessingShape">
+                    <wps:wsp>
+                      <wps:cNvSpPr txBox="1">
+                        <a:spLocks noChangeArrowheads="1"/>
+                      </wps:cNvSpPr>
+                      <wps:spPr bwMode="auto">
+                        <a:xfrm>
+                          <a:off x="0" y="0"/>
+                          <a:ext cx="1153160" cy="1403985"/>
+                        </a:xfrm>
+                        <a:prstGeom prst="rect">
+                          <a:avLst/>
+                        </a:prstGeom>
+                        <a:noFill/>
+                        <a:ln w="9525">
+                          <a:noFill/>
+                          <a:miter lim="800000"/>
+                          <a:headEnd/>
+                          <a:tailEnd/>
+                        </a:ln>
+                      </wps:spPr>
+                      <wps:txbx>
+                        <w:txbxContent>
+                          <w:p>
+                            <w:pPr>
+                              <w:jc w:val="right"/>
+                              <w:rPr>
+                                <w:lang w:val="en-US"/>
+                              </w:rPr>
+                            </w:pPr>
+                            <w:r>
+                              <w:t>Anzahl Personen in der Gruppe</w:t>
+                            </w:r>
+                          </w:p>
+                        </w:txbxContent>
+                      </wps:txbx>
+                      <wps:bodyPr rot="0" vert="horz" wrap="square" lIns="91440" tIns="45720" rIns="91440" bIns="45720" anchor="t" anchorCtr="0">
+                        <a:spAutoFit/>
+                      </wps:bodyPr>
+                    </wps:wsp>
+                  </a:graphicData>
+                </a:graphic>
+                <wp14:sizeRelH relativeFrom="margin">
+                  <wp14:pctWidth>0</wp14:pctWidth>
+                </wp14:sizeRelH>
+                <wp14:sizeRelV relativeFrom="margin">
+                  <wp14:pctHeight>20000</wp14:pctHeight>
+                </wp14:sizeRelV>
+              </wp:anchor>
+            </w:drawing>
+          </mc:Choice>
+          <mc:Fallback>
+            <w:pict>
+              <v:shapetype id="_x0000_t202" coordsize="21600,21600" o:spt="202" path="m,l,21600r21600,l21600,xe">
+                <v:stroke joinstyle="miter"/>
+                <v:path gradientshapeok="t" o:connecttype="rect"/>
+              </v:shapetype>
+              <v:shape id="Text Box 2" o:spid="_x0000_s1026" type="#_x0000_t202" style="position:absolute;margin-left:331.85pt;margin-top:20.9pt;width:90.8pt;height:110.55pt;z-index:251659264;visibility:visible;mso-wrap-style:square;mso-width-percent:0;mso-height-percent:200;mso-wrap-distance-left:9pt;mso-wrap-distance-top:0;mso-wrap-distance-right:9pt;mso-wrap-distance-bottom:0;mso-position-horizontal:absolute;mso-position-horizontal-relative:text;mso-position-vertical:absolute;mso-position-vertical-relative:text;mso-width-percent:0;mso-height-percent:200;mso-width-relative:margin;mso-height-relative:margin;v-text-anchor:top" o:gfxdata="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" filled="f" stroked="f">
+                <v:textbox style="mso-fit-shape-to-text:t">
+                  <w:txbxContent>
+                    <w:p>
+                      <w:pPr>
+                        <w:jc w:val="right"/>
+                        <w:rPr>
+                          <w:lang w:val="en-US"/>
+                        </w:rPr>
+                      </w:pPr>
+                      <w:r>
+                        <w:t>Anzahl Personen in der Gruppe</w:t>
+                      </w:r>
+                    </w:p>
+                  </w:txbxContent>
+                </v:textbox>
+              </v:shape>
+            </w:pict>
+          </mc:Fallback>
+        </mc:AlternateContent>
+      </w:r>
+      <w:r>
+        <w:rPr>
+          <w:noProof/>
+          <w:lang w:eastAsia="de-CH"/>
+        </w:rPr>
+        <w:drawing>
+          <wp:inline distT="0" distB="0" distL="0" distR="0">
+            <wp:extent cx="5486400" cy="4353636"/>
+            <wp:effectExtent l="0" t="0" r="19050" b="27940"/>
+            <wp:docPr id="2" name="Chart 2"/>
+            <wp:cNvGraphicFramePr/>
+            <a:graphic xmlns:a="http://schemas.openxmlformats.org/drawingml/2006/main">
+              <a:graphicData uri="http://schemas.openxmlformats.org/drawingml/2006/chart">
+                <c:chart xmlns:c="http://schemas.openxmlformats.org/drawingml/2006/chart" xmlns:r="http://schemas.openxmlformats.org/officeDocument/2006/relationships" r:id="rId12"/>
+              </a:graphicData>
+            </a:graphic>
+          </wp:inline>
+        </w:drawing>
+      </w:r>
+    </w:p>
+    <w:p>
+      <w:pPr>
+        <w:pStyle w:val="Caption"/>
+      </w:pPr>
+      <w:r>
+        <w:t xml:space="preserve">Abbildung </w:t>
+      </w:r>
+      <w:fldSimple w:instr=" SEQ Abbildung \* ARABIC ">
+        <w:r>
+          <w:rPr>
+            <w:noProof/>
+          </w:rPr>
+          <w:t>4</w:t>
+        </w:r>
+      </w:fldSimple>
+      <w:r>
+        <w:t xml:space="preserve"> - Vorkommen der Gruppengrössen</w:t>
+      </w:r>
+    </w:p>
+    <w:p>
+      <w:r>
+        <w:t xml:space="preserve">Wichtig für dieses Projekt ist jedoch vor allem wie viele Personen sich in Gruppen oder einzeln bewegen. </w:t>
+      </w:r>
+      <w:r>
+        <w:t>Dies kann folgendem Diagramm entnommen werden:</w:t>
+      </w:r>
+    </w:p>
+    <w:p>
+      <w:r>
+        <w:rPr>
+          <w:noProof/>
+          <w:lang w:eastAsia="de-CH"/>
+        </w:rPr>
+        <w:drawing>
+          <wp:inline distT="0" distB="0" distL="0" distR="0">
+            <wp:extent cx="5486400" cy="3200400"/>
+            <wp:effectExtent l="0" t="0" r="19050" b="19050"/>
+            <wp:docPr id="5" name="Chart 5"/>
+            <wp:cNvGraphicFramePr/>
+            <a:graphic xmlns:a="http://schemas.openxmlformats.org/drawingml/2006/main">
+              <a:graphicData uri="http://schemas.openxmlformats.org/drawingml/2006/chart">
+                <c:chart xmlns:c="http://schemas.openxmlformats.org/drawingml/2006/chart" xmlns:r="http://schemas.openxmlformats.org/officeDocument/2006/relationships" r:id="rId13"/>
+              </a:graphicData>
+            </a:graphic>
+          </wp:inline>
+        </w:drawing>
+      </w:r>
+    </w:p>
+    <w:p>
+      <w:pPr>
+        <w:pStyle w:val="Caption"/>
+        <w:rPr>
+          <w:rFonts w:asciiTheme="majorHAnsi" w:hAnsiTheme="majorHAnsi"/>
+          <w:b w:val="0"/>
+          <w:color w:val="FFFFFF" w:themeColor="background1"/>
+          <w:spacing w:val="15"/>
+          <w:sz w:val="24"/>
+          <w:szCs w:val="22"/>
+        </w:rPr>
+      </w:pPr>
+      <w:r>
+        <w:t xml:space="preserve">Abbildung </w:t>
+      </w:r>
+      <w:fldSimple w:instr=" SEQ Abbildung \* ARABIC ">
+        <w:r>
+          <w:rPr>
+            <w:noProof/>
+          </w:rPr>
+          <w:t>5</w:t>
+        </w:r>
+      </w:fldSimple>
+      <w:r>
+        <w:t xml:space="preserve"> Aufteilung Einzelpersonen zu Gruppen</w:t>
+      </w:r>
       <w:r>
         <w:br w:type="page"/>
       </w:r>
@@ -554,6 +997,7 @@
               <w14:uncheckedState w14:val="2610" w14:font="MS Gothic"/>
             </w14:checkbox>
           </w:sdtPr>
+          <w:sdtEndPr/>
           <w:sdtContent>
             <w:tc>
               <w:tcPr>
@@ -607,6 +1051,7 @@
               <w14:uncheckedState w14:val="2610" w14:font="MS Gothic"/>
             </w14:checkbox>
           </w:sdtPr>
+          <w:sdtEndPr/>
           <w:sdtContent>
             <w:tc>
               <w:tcPr>
@@ -660,6 +1105,7 @@
               <w14:uncheckedState w14:val="2610" w14:font="MS Gothic"/>
             </w14:checkbox>
           </w:sdtPr>
+          <w:sdtEndPr/>
           <w:sdtContent>
             <w:tc>
               <w:tcPr>
@@ -713,6 +1159,7 @@
               <w14:uncheckedState w14:val="2610" w14:font="MS Gothic"/>
             </w14:checkbox>
           </w:sdtPr>
+          <w:sdtEndPr/>
           <w:sdtContent>
             <w:tc>
               <w:tcPr>
@@ -843,6 +1290,7 @@
               <w14:uncheckedState w14:val="2610" w14:font="MS Gothic"/>
             </w14:checkbox>
           </w:sdtPr>
+          <w:sdtEndPr/>
           <w:sdtContent>
             <w:tc>
               <w:tcPr>
@@ -896,6 +1344,7 @@
               <w14:uncheckedState w14:val="2610" w14:font="MS Gothic"/>
             </w14:checkbox>
           </w:sdtPr>
+          <w:sdtEndPr/>
           <w:sdtContent>
             <w:tc>
               <w:tcPr>
@@ -949,6 +1398,7 @@
               <w14:uncheckedState w14:val="2610" w14:font="MS Gothic"/>
             </w14:checkbox>
           </w:sdtPr>
+          <w:sdtEndPr/>
           <w:sdtContent>
             <w:tc>
               <w:tcPr>
@@ -1002,6 +1452,7 @@
               <w14:uncheckedState w14:val="2610" w14:font="MS Gothic"/>
             </w14:checkbox>
           </w:sdtPr>
+          <w:sdtEndPr/>
           <w:sdtContent>
             <w:tc>
               <w:tcPr>
@@ -1130,6 +1581,7 @@
               <w14:uncheckedState w14:val="2610" w14:font="MS Gothic"/>
             </w14:checkbox>
           </w:sdtPr>
+          <w:sdtEndPr/>
           <w:sdtContent>
             <w:tc>
               <w:tcPr>
@@ -1183,6 +1635,7 @@
               <w14:uncheckedState w14:val="2610" w14:font="MS Gothic"/>
             </w14:checkbox>
           </w:sdtPr>
+          <w:sdtEndPr/>
           <w:sdtContent>
             <w:tc>
               <w:tcPr>
@@ -1236,6 +1689,7 @@
               <w14:uncheckedState w14:val="2610" w14:font="MS Gothic"/>
             </w14:checkbox>
           </w:sdtPr>
+          <w:sdtEndPr/>
           <w:sdtContent>
             <w:tc>
               <w:tcPr>
@@ -1289,6 +1743,7 @@
               <w14:uncheckedState w14:val="2610" w14:font="MS Gothic"/>
             </w14:checkbox>
           </w:sdtPr>
+          <w:sdtEndPr/>
           <w:sdtContent>
             <w:tc>
               <w:tcPr>
@@ -1441,6 +1896,7 @@
               <w14:uncheckedState w14:val="2610" w14:font="MS Gothic"/>
             </w14:checkbox>
           </w:sdtPr>
+          <w:sdtEndPr/>
           <w:sdtContent>
             <w:tc>
               <w:tcPr>
@@ -1494,6 +1950,7 @@
               <w14:uncheckedState w14:val="2610" w14:font="MS Gothic"/>
             </w14:checkbox>
           </w:sdtPr>
+          <w:sdtEndPr/>
           <w:sdtContent>
             <w:tc>
               <w:tcPr>
@@ -1547,6 +2004,7 @@
               <w14:uncheckedState w14:val="2610" w14:font="MS Gothic"/>
             </w14:checkbox>
           </w:sdtPr>
+          <w:sdtEndPr/>
           <w:sdtContent>
             <w:tc>
               <w:tcPr>
@@ -1600,6 +2058,7 @@
               <w14:uncheckedState w14:val="2610" w14:font="MS Gothic"/>
             </w14:checkbox>
           </w:sdtPr>
+          <w:sdtEndPr/>
           <w:sdtContent>
             <w:tc>
               <w:tcPr>
@@ -1788,6 +2247,7 @@
               <w14:uncheckedState w14:val="2610" w14:font="MS Gothic"/>
             </w14:checkbox>
           </w:sdtPr>
+          <w:sdtEndPr/>
           <w:sdtContent>
             <w:tc>
               <w:tcPr>
@@ -1841,6 +2301,7 @@
               <w14:uncheckedState w14:val="2610" w14:font="MS Gothic"/>
             </w14:checkbox>
           </w:sdtPr>
+          <w:sdtEndPr/>
           <w:sdtContent>
             <w:tc>
               <w:tcPr>
@@ -1894,6 +2355,7 @@
               <w14:uncheckedState w14:val="2610" w14:font="MS Gothic"/>
             </w14:checkbox>
           </w:sdtPr>
+          <w:sdtEndPr/>
           <w:sdtContent>
             <w:tc>
               <w:tcPr>
@@ -1947,6 +2409,7 @@
               <w14:uncheckedState w14:val="2610" w14:font="MS Gothic"/>
             </w14:checkbox>
           </w:sdtPr>
+          <w:sdtEndPr/>
           <w:sdtContent>
             <w:tc>
               <w:tcPr>
@@ -2099,6 +2562,7 @@
               <w14:uncheckedState w14:val="2610" w14:font="MS Gothic"/>
             </w14:checkbox>
           </w:sdtPr>
+          <w:sdtEndPr/>
           <w:sdtContent>
             <w:tc>
               <w:tcPr>
@@ -2152,6 +2616,7 @@
               <w14:uncheckedState w14:val="2610" w14:font="MS Gothic"/>
             </w14:checkbox>
           </w:sdtPr>
+          <w:sdtEndPr/>
           <w:sdtContent>
             <w:tc>
               <w:tcPr>
@@ -2205,6 +2670,7 @@
               <w14:uncheckedState w14:val="2610" w14:font="MS Gothic"/>
             </w14:checkbox>
           </w:sdtPr>
+          <w:sdtEndPr/>
           <w:sdtContent>
             <w:tc>
               <w:tcPr>
@@ -2258,6 +2724,7 @@
               <w14:uncheckedState w14:val="2610" w14:font="MS Gothic"/>
             </w14:checkbox>
           </w:sdtPr>
+          <w:sdtEndPr/>
           <w:sdtContent>
             <w:tc>
               <w:tcPr>
@@ -2386,6 +2853,7 @@
               <w14:uncheckedState w14:val="2610" w14:font="MS Gothic"/>
             </w14:checkbox>
           </w:sdtPr>
+          <w:sdtEndPr/>
           <w:sdtContent>
             <w:tc>
               <w:tcPr>
@@ -2439,6 +2907,7 @@
               <w14:uncheckedState w14:val="2610" w14:font="MS Gothic"/>
             </w14:checkbox>
           </w:sdtPr>
+          <w:sdtEndPr/>
           <w:sdtContent>
             <w:tc>
               <w:tcPr>
@@ -2492,6 +2961,7 @@
               <w14:uncheckedState w14:val="2610" w14:font="MS Gothic"/>
             </w14:checkbox>
           </w:sdtPr>
+          <w:sdtEndPr/>
           <w:sdtContent>
             <w:tc>
               <w:tcPr>
@@ -2545,6 +3015,7 @@
               <w14:uncheckedState w14:val="2610" w14:font="MS Gothic"/>
             </w14:checkbox>
           </w:sdtPr>
+          <w:sdtEndPr/>
           <w:sdtContent>
             <w:tc>
               <w:tcPr>
@@ -2675,6 +3146,7 @@
               <w14:uncheckedState w14:val="2610" w14:font="MS Gothic"/>
             </w14:checkbox>
           </w:sdtPr>
+          <w:sdtEndPr/>
           <w:sdtContent>
             <w:tc>
               <w:tcPr>
@@ -2728,6 +3200,7 @@
               <w14:uncheckedState w14:val="2610" w14:font="MS Gothic"/>
             </w14:checkbox>
           </w:sdtPr>
+          <w:sdtEndPr/>
           <w:sdtContent>
             <w:tc>
               <w:tcPr>
@@ -2781,6 +3254,7 @@
               <w14:uncheckedState w14:val="2610" w14:font="MS Gothic"/>
             </w14:checkbox>
           </w:sdtPr>
+          <w:sdtEndPr/>
           <w:sdtContent>
             <w:tc>
               <w:tcPr>
@@ -2834,6 +3308,7 @@
               <w14:uncheckedState w14:val="2610" w14:font="MS Gothic"/>
             </w14:checkbox>
           </w:sdtPr>
+          <w:sdtEndPr/>
           <w:sdtContent>
             <w:tc>
               <w:tcPr>
@@ -2878,9 +3353,23 @@
       </w:tr>
     </w:tbl>
     <w:p/>
+    <w:p>
+      <w:r>
+        <w:br w:type="page"/>
+      </w:r>
+    </w:p>
+    <w:p>
+      <w:pPr>
+        <w:pStyle w:val="Heading3"/>
+      </w:pPr>
+      <w:r>
+        <w:lastRenderedPageBreak/>
+        <w:t>Auswertung</w:t>
+      </w:r>
+    </w:p>
     <w:sectPr>
-      <w:headerReference w:type="default" r:id="rId9"/>
-      <w:footerReference w:type="default" r:id="rId10"/>
+      <w:headerReference w:type="default" r:id="rId14"/>
+      <w:footerReference w:type="default" r:id="rId15"/>
       <w:pgSz w:w="11906" w:h="16838"/>
       <w:pgMar w:top="1417" w:right="1417" w:bottom="1134" w:left="1417" w:header="708" w:footer="708" w:gutter="0"/>
       <w:cols w:space="708"/>
@@ -2943,7 +3432,7 @@
       <w:rPr>
         <w:noProof/>
       </w:rPr>
-      <w:t>28. Februar 2012</w:t>
+      <w:t>2. März 2012</w:t>
     </w:r>
     <w:r>
       <w:fldChar w:fldCharType="end"/>
@@ -2995,31 +3484,16 @@
       </w:rPr>
       <w:t xml:space="preserve"> von </w:t>
     </w:r>
-    <w:r>
-      <w:fldChar w:fldCharType="begin"/>
-    </w:r>
-    <w:r>
-      <w:instrText>NUMPAGES  \* Arabic  \* MERGEFORMAT</w:instrText>
-    </w:r>
-    <w:r>
-      <w:fldChar w:fldCharType="separate"/>
-    </w:r>
-    <w:r>
-      <w:rPr>
-        <w:b/>
-        <w:noProof/>
-        <w:lang w:val="de-DE"/>
-      </w:rPr>
-      <w:t>2</w:t>
-    </w:r>
-    <w:r>
-      <w:rPr>
-        <w:b/>
-        <w:noProof/>
-        <w:lang w:val="de-DE"/>
-      </w:rPr>
-      <w:fldChar w:fldCharType="end"/>
-    </w:r>
+    <w:fldSimple w:instr="NUMPAGES  \* Arabic  \* MERGEFORMAT">
+      <w:r>
+        <w:rPr>
+          <w:b/>
+          <w:noProof/>
+          <w:lang w:val="de-DE"/>
+        </w:rPr>
+        <w:t>6</w:t>
+      </w:r>
+    </w:fldSimple>
   </w:p>
 </w:ftr>
 </file>
@@ -7310,6 +7784,814 @@
     </w:rPr>
   </w:style>
 </w:styles>
+</file>
+
+<file path=word/charts/chart1.xml><?xml version="1.0" encoding="utf-8"?>
+<c:chartSpace xmlns:c="http://schemas.openxmlformats.org/drawingml/2006/chart" xmlns:a="http://schemas.openxmlformats.org/drawingml/2006/main" xmlns:r="http://schemas.openxmlformats.org/officeDocument/2006/relationships">
+  <c:date1904 val="0"/>
+  <c:lang val="de-CH"/>
+  <c:roundedCorners val="0"/>
+  <mc:AlternateContent xmlns:mc="http://schemas.openxmlformats.org/markup-compatibility/2006">
+    <mc:Choice xmlns:c14="http://schemas.microsoft.com/office/drawing/2007/8/2/chart" Requires="c14">
+      <c14:style val="102"/>
+    </mc:Choice>
+    <mc:Fallback>
+      <c:style val="2"/>
+    </mc:Fallback>
+  </mc:AlternateContent>
+  <c:chart>
+    <c:title>
+      <c:tx>
+        <c:rich>
+          <a:bodyPr/>
+          <a:lstStyle/>
+          <a:p>
+            <a:pPr>
+              <a:defRPr/>
+            </a:pPr>
+            <a:r>
+              <a:rPr lang="en-US"/>
+              <a:t>Anzahl Personen über</a:t>
+            </a:r>
+            <a:r>
+              <a:rPr lang="en-US" baseline="0"/>
+              <a:t> die Zeit</a:t>
+            </a:r>
+            <a:endParaRPr lang="en-US"/>
+          </a:p>
+        </c:rich>
+      </c:tx>
+      <c:overlay val="0"/>
+    </c:title>
+    <c:autoTitleDeleted val="0"/>
+    <c:plotArea>
+      <c:layout/>
+      <c:lineChart>
+        <c:grouping val="standard"/>
+        <c:varyColors val="0"/>
+        <c:ser>
+          <c:idx val="0"/>
+          <c:order val="0"/>
+          <c:tx>
+            <c:strRef>
+              <c:f>Sheet1!$B$1</c:f>
+              <c:strCache>
+                <c:ptCount val="1"/>
+                <c:pt idx="0">
+                  <c:v>Anzahl Personen</c:v>
+                </c:pt>
+              </c:strCache>
+            </c:strRef>
+          </c:tx>
+          <c:marker>
+            <c:symbol val="none"/>
+          </c:marker>
+          <c:cat>
+            <c:strRef>
+              <c:f>Sheet1!$A$2:$A$46</c:f>
+              <c:strCache>
+                <c:ptCount val="45"/>
+                <c:pt idx="0">
+                  <c:v>09.25</c:v>
+                </c:pt>
+                <c:pt idx="1">
+                  <c:v>09.30</c:v>
+                </c:pt>
+                <c:pt idx="2">
+                  <c:v>09.35</c:v>
+                </c:pt>
+                <c:pt idx="3">
+                  <c:v>09.40</c:v>
+                </c:pt>
+                <c:pt idx="4">
+                  <c:v>09.45</c:v>
+                </c:pt>
+                <c:pt idx="5">
+                  <c:v>09.50</c:v>
+                </c:pt>
+                <c:pt idx="6">
+                  <c:v>09.55</c:v>
+                </c:pt>
+                <c:pt idx="7">
+                  <c:v>10.00</c:v>
+                </c:pt>
+                <c:pt idx="8">
+                  <c:v>10.05</c:v>
+                </c:pt>
+                <c:pt idx="9">
+                  <c:v>10.10</c:v>
+                </c:pt>
+                <c:pt idx="10">
+                  <c:v>10.15</c:v>
+                </c:pt>
+                <c:pt idx="11">
+                  <c:v>10.20</c:v>
+                </c:pt>
+                <c:pt idx="12">
+                  <c:v>10.25</c:v>
+                </c:pt>
+                <c:pt idx="13">
+                  <c:v>10.30</c:v>
+                </c:pt>
+                <c:pt idx="14">
+                  <c:v>10.35</c:v>
+                </c:pt>
+                <c:pt idx="15">
+                  <c:v>10.40</c:v>
+                </c:pt>
+                <c:pt idx="16">
+                  <c:v>10.45</c:v>
+                </c:pt>
+                <c:pt idx="17">
+                  <c:v>10.50</c:v>
+                </c:pt>
+                <c:pt idx="18">
+                  <c:v>10.55</c:v>
+                </c:pt>
+                <c:pt idx="19">
+                  <c:v>11.00</c:v>
+                </c:pt>
+                <c:pt idx="20">
+                  <c:v>11.05</c:v>
+                </c:pt>
+                <c:pt idx="21">
+                  <c:v>11.10</c:v>
+                </c:pt>
+                <c:pt idx="22">
+                  <c:v>11.15</c:v>
+                </c:pt>
+                <c:pt idx="23">
+                  <c:v>11.20</c:v>
+                </c:pt>
+                <c:pt idx="24">
+                  <c:v>11.25</c:v>
+                </c:pt>
+                <c:pt idx="25">
+                  <c:v>11.30</c:v>
+                </c:pt>
+                <c:pt idx="26">
+                  <c:v>11.35</c:v>
+                </c:pt>
+                <c:pt idx="27">
+                  <c:v>11.40</c:v>
+                </c:pt>
+                <c:pt idx="28">
+                  <c:v>11.45</c:v>
+                </c:pt>
+                <c:pt idx="29">
+                  <c:v>11.50</c:v>
+                </c:pt>
+                <c:pt idx="30">
+                  <c:v>11.55</c:v>
+                </c:pt>
+                <c:pt idx="31">
+                  <c:v>12.00</c:v>
+                </c:pt>
+                <c:pt idx="32">
+                  <c:v>12.05</c:v>
+                </c:pt>
+                <c:pt idx="33">
+                  <c:v>12.10</c:v>
+                </c:pt>
+                <c:pt idx="34">
+                  <c:v>12.15</c:v>
+                </c:pt>
+                <c:pt idx="35">
+                  <c:v>12.20</c:v>
+                </c:pt>
+                <c:pt idx="36">
+                  <c:v>12.25</c:v>
+                </c:pt>
+                <c:pt idx="37">
+                  <c:v>12.30</c:v>
+                </c:pt>
+                <c:pt idx="38">
+                  <c:v>12.35</c:v>
+                </c:pt>
+                <c:pt idx="39">
+                  <c:v>12.40</c:v>
+                </c:pt>
+                <c:pt idx="40">
+                  <c:v>12.45</c:v>
+                </c:pt>
+                <c:pt idx="41">
+                  <c:v>12.50</c:v>
+                </c:pt>
+                <c:pt idx="42">
+                  <c:v>12.55</c:v>
+                </c:pt>
+                <c:pt idx="43">
+                  <c:v>13.00</c:v>
+                </c:pt>
+                <c:pt idx="44">
+                  <c:v>13.05</c:v>
+                </c:pt>
+              </c:strCache>
+            </c:strRef>
+          </c:cat>
+          <c:val>
+            <c:numRef>
+              <c:f>Sheet1!$B$2:$B$46</c:f>
+              <c:numCache>
+                <c:formatCode>General</c:formatCode>
+                <c:ptCount val="45"/>
+                <c:pt idx="0">
+                  <c:v>6</c:v>
+                </c:pt>
+                <c:pt idx="1">
+                  <c:v>15</c:v>
+                </c:pt>
+                <c:pt idx="2">
+                  <c:v>21</c:v>
+                </c:pt>
+                <c:pt idx="3">
+                  <c:v>17</c:v>
+                </c:pt>
+                <c:pt idx="4">
+                  <c:v>22</c:v>
+                </c:pt>
+                <c:pt idx="5">
+                  <c:v>65</c:v>
+                </c:pt>
+                <c:pt idx="6">
+                  <c:v>74</c:v>
+                </c:pt>
+                <c:pt idx="7">
+                  <c:v>40</c:v>
+                </c:pt>
+                <c:pt idx="8">
+                  <c:v>51</c:v>
+                </c:pt>
+                <c:pt idx="9">
+                  <c:v>13</c:v>
+                </c:pt>
+                <c:pt idx="10">
+                  <c:v>7</c:v>
+                </c:pt>
+                <c:pt idx="23">
+                  <c:v>10</c:v>
+                </c:pt>
+                <c:pt idx="24">
+                  <c:v>40</c:v>
+                </c:pt>
+                <c:pt idx="25">
+                  <c:v>40</c:v>
+                </c:pt>
+                <c:pt idx="26">
+                  <c:v>47</c:v>
+                </c:pt>
+                <c:pt idx="27">
+                  <c:v>45</c:v>
+                </c:pt>
+                <c:pt idx="28">
+                  <c:v>39</c:v>
+                </c:pt>
+                <c:pt idx="29">
+                  <c:v>92</c:v>
+                </c:pt>
+                <c:pt idx="30">
+                  <c:v>91</c:v>
+                </c:pt>
+                <c:pt idx="31">
+                  <c:v>62</c:v>
+                </c:pt>
+                <c:pt idx="32">
+                  <c:v>40</c:v>
+                </c:pt>
+                <c:pt idx="33">
+                  <c:v>47</c:v>
+                </c:pt>
+                <c:pt idx="34">
+                  <c:v>49</c:v>
+                </c:pt>
+                <c:pt idx="35">
+                  <c:v>56</c:v>
+                </c:pt>
+                <c:pt idx="36">
+                  <c:v>61</c:v>
+                </c:pt>
+                <c:pt idx="37">
+                  <c:v>62</c:v>
+                </c:pt>
+                <c:pt idx="38">
+                  <c:v>58</c:v>
+                </c:pt>
+                <c:pt idx="39">
+                  <c:v>29</c:v>
+                </c:pt>
+                <c:pt idx="40">
+                  <c:v>86</c:v>
+                </c:pt>
+                <c:pt idx="41">
+                  <c:v>73</c:v>
+                </c:pt>
+                <c:pt idx="42">
+                  <c:v>53</c:v>
+                </c:pt>
+                <c:pt idx="43">
+                  <c:v>60</c:v>
+                </c:pt>
+                <c:pt idx="44">
+                  <c:v>41</c:v>
+                </c:pt>
+              </c:numCache>
+            </c:numRef>
+          </c:val>
+          <c:smooth val="0"/>
+        </c:ser>
+        <c:dLbls>
+          <c:showLegendKey val="0"/>
+          <c:showVal val="0"/>
+          <c:showCatName val="0"/>
+          <c:showSerName val="0"/>
+          <c:showPercent val="0"/>
+          <c:showBubbleSize val="0"/>
+        </c:dLbls>
+        <c:marker val="1"/>
+        <c:smooth val="0"/>
+        <c:axId val="231172352"/>
+        <c:axId val="231179776"/>
+      </c:lineChart>
+      <c:catAx>
+        <c:axId val="231172352"/>
+        <c:scaling>
+          <c:orientation val="minMax"/>
+        </c:scaling>
+        <c:delete val="0"/>
+        <c:axPos val="b"/>
+        <c:majorTickMark val="out"/>
+        <c:minorTickMark val="none"/>
+        <c:tickLblPos val="nextTo"/>
+        <c:crossAx val="231179776"/>
+        <c:crosses val="autoZero"/>
+        <c:auto val="1"/>
+        <c:lblAlgn val="ctr"/>
+        <c:lblOffset val="100"/>
+        <c:noMultiLvlLbl val="0"/>
+      </c:catAx>
+      <c:valAx>
+        <c:axId val="231179776"/>
+        <c:scaling>
+          <c:orientation val="minMax"/>
+        </c:scaling>
+        <c:delete val="0"/>
+        <c:axPos val="l"/>
+        <c:majorGridlines/>
+        <c:numFmt formatCode="General" sourceLinked="1"/>
+        <c:majorTickMark val="out"/>
+        <c:minorTickMark val="none"/>
+        <c:tickLblPos val="nextTo"/>
+        <c:crossAx val="231172352"/>
+        <c:crosses val="autoZero"/>
+        <c:crossBetween val="between"/>
+      </c:valAx>
+    </c:plotArea>
+    <c:plotVisOnly val="1"/>
+    <c:dispBlanksAs val="gap"/>
+    <c:showDLblsOverMax val="0"/>
+  </c:chart>
+  <c:externalData r:id="rId1">
+    <c:autoUpdate val="0"/>
+  </c:externalData>
+</c:chartSpace>
+</file>
+
+<file path=word/charts/chart2.xml><?xml version="1.0" encoding="utf-8"?>
+<c:chartSpace xmlns:c="http://schemas.openxmlformats.org/drawingml/2006/chart" xmlns:a="http://schemas.openxmlformats.org/drawingml/2006/main" xmlns:r="http://schemas.openxmlformats.org/officeDocument/2006/relationships">
+  <c:date1904 val="0"/>
+  <c:lang val="de-CH"/>
+  <c:roundedCorners val="0"/>
+  <mc:AlternateContent xmlns:mc="http://schemas.openxmlformats.org/markup-compatibility/2006">
+    <mc:Choice xmlns:c14="http://schemas.microsoft.com/office/drawing/2007/8/2/chart" Requires="c14">
+      <c14:style val="102"/>
+    </mc:Choice>
+    <mc:Fallback>
+      <c:style val="2"/>
+    </mc:Fallback>
+  </mc:AlternateContent>
+  <c:chart>
+    <c:title>
+      <c:overlay val="0"/>
+    </c:title>
+    <c:autoTitleDeleted val="0"/>
+    <c:plotArea>
+      <c:layout/>
+      <c:pieChart>
+        <c:varyColors val="1"/>
+        <c:ser>
+          <c:idx val="0"/>
+          <c:order val="0"/>
+          <c:tx>
+            <c:strRef>
+              <c:f>Sheet1!$B$1</c:f>
+              <c:strCache>
+                <c:ptCount val="1"/>
+                <c:pt idx="0">
+                  <c:v>Auslastung der Abstandszonen</c:v>
+                </c:pt>
+              </c:strCache>
+            </c:strRef>
+          </c:tx>
+          <c:dLbls>
+            <c:showLegendKey val="0"/>
+            <c:showVal val="0"/>
+            <c:showCatName val="0"/>
+            <c:showSerName val="0"/>
+            <c:showPercent val="1"/>
+            <c:showBubbleSize val="0"/>
+            <c:showLeaderLines val="1"/>
+          </c:dLbls>
+          <c:cat>
+            <c:strRef>
+              <c:f>Sheet1!$A$2:$A$7</c:f>
+              <c:strCache>
+                <c:ptCount val="6"/>
+                <c:pt idx="0">
+                  <c:v>4 - 5 m</c:v>
+                </c:pt>
+                <c:pt idx="1">
+                  <c:v>3 - 4 m</c:v>
+                </c:pt>
+                <c:pt idx="2">
+                  <c:v>5 - 6 m</c:v>
+                </c:pt>
+                <c:pt idx="3">
+                  <c:v>2 - 3 m</c:v>
+                </c:pt>
+                <c:pt idx="4">
+                  <c:v>6 - 7 m</c:v>
+                </c:pt>
+                <c:pt idx="5">
+                  <c:v>Restliche</c:v>
+                </c:pt>
+              </c:strCache>
+            </c:strRef>
+          </c:cat>
+          <c:val>
+            <c:numRef>
+              <c:f>Sheet1!$B$2:$B$7</c:f>
+              <c:numCache>
+                <c:formatCode>General</c:formatCode>
+                <c:ptCount val="6"/>
+                <c:pt idx="0">
+                  <c:v>36</c:v>
+                </c:pt>
+                <c:pt idx="1">
+                  <c:v>27.82</c:v>
+                </c:pt>
+                <c:pt idx="2">
+                  <c:v>15.64</c:v>
+                </c:pt>
+                <c:pt idx="3">
+                  <c:v>10.55</c:v>
+                </c:pt>
+                <c:pt idx="4">
+                  <c:v>6</c:v>
+                </c:pt>
+                <c:pt idx="5">
+                  <c:v>3.99</c:v>
+                </c:pt>
+              </c:numCache>
+            </c:numRef>
+          </c:val>
+        </c:ser>
+        <c:dLbls>
+          <c:showLegendKey val="0"/>
+          <c:showVal val="0"/>
+          <c:showCatName val="0"/>
+          <c:showSerName val="0"/>
+          <c:showPercent val="1"/>
+          <c:showBubbleSize val="0"/>
+          <c:showLeaderLines val="1"/>
+        </c:dLbls>
+        <c:firstSliceAng val="0"/>
+      </c:pieChart>
+    </c:plotArea>
+    <c:legend>
+      <c:legendPos val="r"/>
+      <c:overlay val="0"/>
+    </c:legend>
+    <c:plotVisOnly val="1"/>
+    <c:dispBlanksAs val="gap"/>
+    <c:showDLblsOverMax val="0"/>
+  </c:chart>
+  <c:externalData r:id="rId1">
+    <c:autoUpdate val="0"/>
+  </c:externalData>
+</c:chartSpace>
+</file>
+
+<file path=word/charts/chart3.xml><?xml version="1.0" encoding="utf-8"?>
+<c:chartSpace xmlns:c="http://schemas.openxmlformats.org/drawingml/2006/chart" xmlns:a="http://schemas.openxmlformats.org/drawingml/2006/main" xmlns:r="http://schemas.openxmlformats.org/officeDocument/2006/relationships">
+  <c:date1904 val="0"/>
+  <c:lang val="de-CH"/>
+  <c:roundedCorners val="0"/>
+  <mc:AlternateContent xmlns:mc="http://schemas.openxmlformats.org/markup-compatibility/2006">
+    <mc:Choice xmlns:c14="http://schemas.microsoft.com/office/drawing/2007/8/2/chart" Requires="c14">
+      <c14:style val="102"/>
+    </mc:Choice>
+    <mc:Fallback>
+      <c:style val="2"/>
+    </mc:Fallback>
+  </mc:AlternateContent>
+  <c:chart>
+    <c:title>
+      <c:overlay val="0"/>
+    </c:title>
+    <c:autoTitleDeleted val="0"/>
+    <c:plotArea>
+      <c:layout/>
+      <c:pieChart>
+        <c:varyColors val="1"/>
+        <c:ser>
+          <c:idx val="0"/>
+          <c:order val="0"/>
+          <c:tx>
+            <c:strRef>
+              <c:f>Sheet1!$B$1</c:f>
+              <c:strCache>
+                <c:ptCount val="1"/>
+                <c:pt idx="0">
+                  <c:v>Vorkommen der Gruppengrössen</c:v>
+                </c:pt>
+              </c:strCache>
+            </c:strRef>
+          </c:tx>
+          <c:dLbls>
+            <c:dLblPos val="bestFit"/>
+            <c:showLegendKey val="0"/>
+            <c:showVal val="0"/>
+            <c:showCatName val="0"/>
+            <c:showSerName val="0"/>
+            <c:showPercent val="1"/>
+            <c:showBubbleSize val="0"/>
+            <c:showLeaderLines val="1"/>
+          </c:dLbls>
+          <c:cat>
+            <c:numRef>
+              <c:f>Sheet1!$A$2:$A$16</c:f>
+              <c:numCache>
+                <c:formatCode>General</c:formatCode>
+                <c:ptCount val="15"/>
+                <c:pt idx="0">
+                  <c:v>1</c:v>
+                </c:pt>
+                <c:pt idx="1">
+                  <c:v>2</c:v>
+                </c:pt>
+                <c:pt idx="2">
+                  <c:v>3</c:v>
+                </c:pt>
+                <c:pt idx="3">
+                  <c:v>4</c:v>
+                </c:pt>
+                <c:pt idx="4">
+                  <c:v>5</c:v>
+                </c:pt>
+                <c:pt idx="5">
+                  <c:v>6</c:v>
+                </c:pt>
+                <c:pt idx="6">
+                  <c:v>7</c:v>
+                </c:pt>
+                <c:pt idx="7">
+                  <c:v>8</c:v>
+                </c:pt>
+                <c:pt idx="8">
+                  <c:v>9</c:v>
+                </c:pt>
+                <c:pt idx="9">
+                  <c:v>10</c:v>
+                </c:pt>
+                <c:pt idx="10">
+                  <c:v>11</c:v>
+                </c:pt>
+                <c:pt idx="11">
+                  <c:v>12</c:v>
+                </c:pt>
+                <c:pt idx="12">
+                  <c:v>13</c:v>
+                </c:pt>
+                <c:pt idx="13">
+                  <c:v>14</c:v>
+                </c:pt>
+                <c:pt idx="14">
+                  <c:v>15</c:v>
+                </c:pt>
+              </c:numCache>
+            </c:numRef>
+          </c:cat>
+          <c:val>
+            <c:numRef>
+              <c:f>Sheet1!$B$2:$B$16</c:f>
+              <c:numCache>
+                <c:formatCode>General</c:formatCode>
+                <c:ptCount val="15"/>
+                <c:pt idx="0">
+                  <c:v>228</c:v>
+                </c:pt>
+                <c:pt idx="1">
+                  <c:v>234</c:v>
+                </c:pt>
+                <c:pt idx="2">
+                  <c:v>195</c:v>
+                </c:pt>
+                <c:pt idx="3">
+                  <c:v>220</c:v>
+                </c:pt>
+                <c:pt idx="4">
+                  <c:v>125</c:v>
+                </c:pt>
+                <c:pt idx="5">
+                  <c:v>102</c:v>
+                </c:pt>
+                <c:pt idx="6">
+                  <c:v>77</c:v>
+                </c:pt>
+                <c:pt idx="7">
+                  <c:v>80</c:v>
+                </c:pt>
+                <c:pt idx="8">
+                  <c:v>54</c:v>
+                </c:pt>
+                <c:pt idx="9">
+                  <c:v>50</c:v>
+                </c:pt>
+                <c:pt idx="10">
+                  <c:v>33</c:v>
+                </c:pt>
+                <c:pt idx="11">
+                  <c:v>24</c:v>
+                </c:pt>
+                <c:pt idx="12">
+                  <c:v>13</c:v>
+                </c:pt>
+                <c:pt idx="13">
+                  <c:v>0</c:v>
+                </c:pt>
+                <c:pt idx="14">
+                  <c:v>15</c:v>
+                </c:pt>
+              </c:numCache>
+            </c:numRef>
+          </c:val>
+        </c:ser>
+        <c:dLbls>
+          <c:dLblPos val="bestFit"/>
+          <c:showLegendKey val="0"/>
+          <c:showVal val="0"/>
+          <c:showCatName val="0"/>
+          <c:showSerName val="0"/>
+          <c:showPercent val="1"/>
+          <c:showBubbleSize val="0"/>
+          <c:showLeaderLines val="1"/>
+        </c:dLbls>
+        <c:firstSliceAng val="0"/>
+      </c:pieChart>
+    </c:plotArea>
+    <c:legend>
+      <c:legendPos val="r"/>
+      <c:overlay val="0"/>
+    </c:legend>
+    <c:plotVisOnly val="1"/>
+    <c:dispBlanksAs val="gap"/>
+    <c:showDLblsOverMax val="0"/>
+  </c:chart>
+  <c:externalData r:id="rId1">
+    <c:autoUpdate val="0"/>
+  </c:externalData>
+</c:chartSpace>
+</file>
+
+<file path=word/charts/chart4.xml><?xml version="1.0" encoding="utf-8"?>
+<c:chartSpace xmlns:c="http://schemas.openxmlformats.org/drawingml/2006/chart" xmlns:a="http://schemas.openxmlformats.org/drawingml/2006/main" xmlns:r="http://schemas.openxmlformats.org/officeDocument/2006/relationships">
+  <c:date1904 val="0"/>
+  <c:lang val="de-CH"/>
+  <c:roundedCorners val="0"/>
+  <mc:AlternateContent xmlns:mc="http://schemas.openxmlformats.org/markup-compatibility/2006">
+    <mc:Choice xmlns:c14="http://schemas.microsoft.com/office/drawing/2007/8/2/chart" Requires="c14">
+      <c14:style val="102"/>
+    </mc:Choice>
+    <mc:Fallback>
+      <c:style val="2"/>
+    </mc:Fallback>
+  </mc:AlternateContent>
+  <c:chart>
+    <c:title>
+      <c:overlay val="0"/>
+    </c:title>
+    <c:autoTitleDeleted val="0"/>
+    <c:plotArea>
+      <c:layout/>
+      <c:pieChart>
+        <c:varyColors val="1"/>
+        <c:ser>
+          <c:idx val="0"/>
+          <c:order val="0"/>
+          <c:tx>
+            <c:strRef>
+              <c:f>Sheet1!$B$1</c:f>
+              <c:strCache>
+                <c:ptCount val="1"/>
+                <c:pt idx="0">
+                  <c:v>Aufteilung Einzelpersonen zu Gruppen</c:v>
+                </c:pt>
+              </c:strCache>
+            </c:strRef>
+          </c:tx>
+          <c:dLbls>
+            <c:dLbl>
+              <c:idx val="0"/>
+              <c:layout>
+                <c:manualLayout>
+                  <c:x val="-7.4954797317002039E-2"/>
+                  <c:y val="0.17336832895888013"/>
+                </c:manualLayout>
+              </c:layout>
+              <c:showLegendKey val="0"/>
+              <c:showVal val="0"/>
+              <c:showCatName val="0"/>
+              <c:showSerName val="0"/>
+              <c:showPercent val="1"/>
+              <c:showBubbleSize val="0"/>
+            </c:dLbl>
+            <c:dLbl>
+              <c:idx val="1"/>
+              <c:layout>
+                <c:manualLayout>
+                  <c:x val="7.2962962962962966E-2"/>
+                  <c:y val="-0.21709786276715409"/>
+                </c:manualLayout>
+              </c:layout>
+              <c:showLegendKey val="0"/>
+              <c:showVal val="0"/>
+              <c:showCatName val="0"/>
+              <c:showSerName val="0"/>
+              <c:showPercent val="1"/>
+              <c:showBubbleSize val="0"/>
+            </c:dLbl>
+            <c:showLegendKey val="0"/>
+            <c:showVal val="0"/>
+            <c:showCatName val="0"/>
+            <c:showSerName val="0"/>
+            <c:showPercent val="1"/>
+            <c:showBubbleSize val="0"/>
+            <c:showLeaderLines val="1"/>
+          </c:dLbls>
+          <c:cat>
+            <c:strRef>
+              <c:f>Sheet1!$A$2:$A$3</c:f>
+              <c:strCache>
+                <c:ptCount val="2"/>
+                <c:pt idx="0">
+                  <c:v>Einzelpersonen</c:v>
+                </c:pt>
+                <c:pt idx="1">
+                  <c:v>Personen in Gruppen</c:v>
+                </c:pt>
+              </c:strCache>
+            </c:strRef>
+          </c:cat>
+          <c:val>
+            <c:numRef>
+              <c:f>Sheet1!$B$2:$B$3</c:f>
+              <c:numCache>
+                <c:formatCode>General</c:formatCode>
+                <c:ptCount val="2"/>
+                <c:pt idx="0">
+                  <c:v>228</c:v>
+                </c:pt>
+                <c:pt idx="1">
+                  <c:v>1222</c:v>
+                </c:pt>
+              </c:numCache>
+            </c:numRef>
+          </c:val>
+        </c:ser>
+        <c:dLbls>
+          <c:showLegendKey val="0"/>
+          <c:showVal val="0"/>
+          <c:showCatName val="0"/>
+          <c:showSerName val="0"/>
+          <c:showPercent val="1"/>
+          <c:showBubbleSize val="0"/>
+          <c:showLeaderLines val="1"/>
+        </c:dLbls>
+        <c:firstSliceAng val="0"/>
+      </c:pieChart>
+    </c:plotArea>
+    <c:legend>
+      <c:legendPos val="r"/>
+      <c:overlay val="0"/>
+    </c:legend>
+    <c:plotVisOnly val="1"/>
+    <c:dispBlanksAs val="gap"/>
+    <c:showDLblsOverMax val="0"/>
+  </c:chart>
+  <c:externalData r:id="rId1">
+    <c:autoUpdate val="0"/>
+  </c:externalData>
+</c:chartSpace>
 </file>
 
 <file path=word/theme/theme1.xml><?xml version="1.0" encoding="utf-8"?>
@@ -7602,7 +8884,7 @@
 </file>
 
 <file path=customXml/itemProps1.xml><?xml version="1.0" encoding="utf-8"?>
-<ds:datastoreItem xmlns:ds="http://schemas.openxmlformats.org/officeDocument/2006/customXml" ds:itemID="{3693D06C-002C-4257-AB55-C182448E9FAB}">
+<ds:datastoreItem xmlns:ds="http://schemas.openxmlformats.org/officeDocument/2006/customXml" ds:itemID="{C0B752FD-1C38-492C-A12F-C88616FACCF4}">
   <ds:schemaRefs>
     <ds:schemaRef ds:uri="http://schemas.openxmlformats.org/officeDocument/2006/bibliography"/>
   </ds:schemaRefs>

</xml_diff>

<commit_message>
refs #659 Vision erstellen
</commit_message>
<xml_diff>
--- a/doc/Bericht/05_Technischer Bericht/03_Vorstudie/Vorstudie.docx
+++ b/doc/Bericht/05_Technischer Bericht/03_Vorstudie/Vorstudie.docx
@@ -185,23 +185,22 @@
     </w:p>
     <w:p>
       <w:r>
-        <w:t>Informatik gegen aussen kehren</w:t>
-      </w:r>
-      <w:r>
-        <w:t>. Poster zeigen, andere I</w:t>
-      </w:r>
-      <w:r>
-        <w:t>deen?</w:t>
-      </w:r>
-      <w:r>
-        <w:t xml:space="preserve"> Wall reagiert auf vorübergehende Personen.</w:t>
+        <w:t>Zurzeit studieren rund 1200 Personen an der HSR</w:t>
+      </w:r>
+      <w:r>
+        <w:t xml:space="preserve"> und nochmals etwa 600</w:t>
       </w:r>
       <w:r>
         <w:t xml:space="preserve"> </w:t>
       </w:r>
       <w:r>
-        <w:t>Dadurch Anlockung des Benutzers (Interesse wecken)</w:t>
-      </w:r>
+        <w:t>werden</w:t>
+      </w:r>
+      <w:r>
+        <w:t xml:space="preserve"> von ihr angestellt.</w:t>
+      </w:r>
+      <w:bookmarkStart w:id="1" w:name="_GoBack"/>
+      <w:bookmarkEnd w:id="1"/>
     </w:p>
     <w:p>
       <w:pPr>
@@ -477,12 +476,12 @@
         <w:pStyle w:val="Heading3"/>
       </w:pPr>
       <w:r>
-        <w:lastRenderedPageBreak/>
         <w:t>Abstandwerte</w:t>
       </w:r>
     </w:p>
     <w:p>
       <w:r>
+        <w:lastRenderedPageBreak/>
         <w:t>Durch die Beobachtung konnte die Auslastung der verschiedenen Abstandszonen ausgewertet werden.</w:t>
       </w:r>
     </w:p>
@@ -600,8 +599,6 @@
           </wp:inline>
         </w:drawing>
       </w:r>
-      <w:bookmarkStart w:id="1" w:name="_GoBack"/>
-      <w:bookmarkEnd w:id="1"/>
     </w:p>
     <w:p>
       <w:pPr>
@@ -3419,9 +3416,523 @@
         <w:t>Auswertung</w:t>
       </w:r>
     </w:p>
+    <w:p>
+      <w:pPr>
+        <w:rPr>
+          <w:rFonts w:asciiTheme="majorHAnsi" w:hAnsiTheme="majorHAnsi"/>
+          <w:color w:val="00629E"/>
+          <w:spacing w:val="15"/>
+          <w:sz w:val="22"/>
+          <w:szCs w:val="22"/>
+        </w:rPr>
+      </w:pPr>
+      <w:r>
+        <w:br w:type="page"/>
+      </w:r>
+    </w:p>
+    <w:p>
+      <w:pPr>
+        <w:pStyle w:val="Heading2"/>
+      </w:pPr>
+      <w:r>
+        <w:lastRenderedPageBreak/>
+        <w:t>Hardware Setup</w:t>
+      </w:r>
+    </w:p>
+    <w:p>
+      <w:r>
+        <w:t>Die Video Wall</w:t>
+      </w:r>
+      <w:r>
+        <w:t xml:space="preserve"> ist für die Wand zwischen Rektorat und de</w:t>
+      </w:r>
+      <w:r>
+        <w:t>m Eingang für die Post geplant.</w:t>
+      </w:r>
+      <w:r>
+        <w:t xml:space="preserve"> Die Raumhöhe ist aber im Vergleich zu anderen Räumen eher tief, diese beträgt 2.81 Meter. </w:t>
+      </w:r>
+      <w:r>
+        <w:t xml:space="preserve">Neben den Räumlichkeiten war auch die optimale Bildschirm Anzahl und Anordnung ein wichtiges Thema. </w:t>
+      </w:r>
+      <w:r>
+        <w:t>Folgende 3 Varianten standen zur Diskussion:</w:t>
+      </w:r>
+    </w:p>
+    <w:p>
+      <w:pPr>
+        <w:pStyle w:val="ListParagraph"/>
+        <w:numPr>
+          <w:ilvl w:val="0"/>
+          <w:numId w:val="14"/>
+        </w:numPr>
+      </w:pPr>
+      <w:r>
+        <w:t>1 x 6 55“ Monitore</w:t>
+      </w:r>
+    </w:p>
+    <w:p>
+      <w:pPr>
+        <w:pStyle w:val="ListParagraph"/>
+        <w:numPr>
+          <w:ilvl w:val="0"/>
+          <w:numId w:val="14"/>
+        </w:numPr>
+      </w:pPr>
+      <w:r>
+        <w:t>4 x 4 55“ Monitore</w:t>
+      </w:r>
+    </w:p>
+    <w:p>
+      <w:pPr>
+        <w:pStyle w:val="ListParagraph"/>
+        <w:numPr>
+          <w:ilvl w:val="0"/>
+          <w:numId w:val="14"/>
+        </w:numPr>
+      </w:pPr>
+      <w:r>
+        <w:t>6 x 6 55“ Monitore</w:t>
+      </w:r>
+    </w:p>
+    <w:p>
+      <w:r>
+        <w:t>Für eine realistische Einschätzung wie die Monitor Konstellationen in dem echten Raum wirken, wurden die Seitenverhältnisse der Konstellationen übernommen und auf eine A4 Folie gedruckt. Zusätzlich wurde ein gew</w:t>
+      </w:r>
+      <w:r>
+        <w:t>ünscht</w:t>
+      </w:r>
+      <w:r>
+        <w:t>es Anzeigem</w:t>
+      </w:r>
+      <w:r>
+        <w:t>edium, in diesem Fall</w:t>
+      </w:r>
+      <w:r>
+        <w:t xml:space="preserve"> ein Poster </w:t>
+      </w:r>
+      <w:r>
+        <w:t>ebenfalls</w:t>
+      </w:r>
+      <w:r>
+        <w:t xml:space="preserve"> auf der Folie</w:t>
+      </w:r>
+      <w:r>
+        <w:t xml:space="preserve"> platziert.</w:t>
+      </w:r>
+      <w:r>
+        <w:t xml:space="preserve"> </w:t>
+      </w:r>
+      <w:r>
+        <w:t xml:space="preserve">An der Wand, an welcher die Video Wall installiert werden soll, befindet sich zurzeit noch ein Infostand (USM Elemente mit Broschüren, Pinnwand mit Plakaten und öffentlich zugänglicher PC). Daher wurden die Varianten an die gegenüberliegende Seite </w:t>
+      </w:r>
+      <w:proofErr w:type="spellStart"/>
+      <w:r>
+        <w:t>projeziert</w:t>
+      </w:r>
+      <w:proofErr w:type="spellEnd"/>
+      <w:r>
+        <w:t xml:space="preserve">. </w:t>
+      </w:r>
+      <w:r>
+        <w:t>Der Hellraumprojektor wurde so platziert, dass die Projektion so vergrössert wurde, dass sie den echten Massen der Monitore entspricht.</w:t>
+      </w:r>
+    </w:p>
+    <w:p>
+      <w:pPr>
+        <w:rPr>
+          <w:rFonts w:asciiTheme="majorHAnsi" w:hAnsiTheme="majorHAnsi"/>
+          <w:b/>
+          <w:color w:val="00629E"/>
+          <w:spacing w:val="15"/>
+          <w:sz w:val="22"/>
+          <w:szCs w:val="22"/>
+        </w:rPr>
+      </w:pPr>
+      <w:r>
+        <w:br w:type="page"/>
+      </w:r>
+    </w:p>
+    <w:p>
+      <w:pPr>
+        <w:pStyle w:val="Heading3"/>
+      </w:pPr>
+      <w:r>
+        <w:lastRenderedPageBreak/>
+        <w:t>Variante A: 1 x 6 55“ Monitore</w:t>
+      </w:r>
+    </w:p>
+    <w:p>
+      <w:r>
+        <w:rPr>
+          <w:noProof/>
+          <w:lang w:eastAsia="de-CH"/>
+        </w:rPr>
+        <w:drawing>
+          <wp:inline distT="0" distB="0" distL="0" distR="0">
+            <wp:extent cx="5141344" cy="1932317"/>
+            <wp:effectExtent l="0" t="0" r="2540" b="0"/>
+            <wp:docPr id="6" name="Picture 6"/>
+            <wp:cNvGraphicFramePr>
+              <a:graphicFrameLocks xmlns:a="http://schemas.openxmlformats.org/drawingml/2006/main" noChangeAspect="1"/>
+            </wp:cNvGraphicFramePr>
+            <a:graphic xmlns:a="http://schemas.openxmlformats.org/drawingml/2006/main">
+              <a:graphicData uri="http://schemas.openxmlformats.org/drawingml/2006/picture">
+                <pic:pic xmlns:pic="http://schemas.openxmlformats.org/drawingml/2006/picture">
+                  <pic:nvPicPr>
+                    <pic:cNvPr id="0" name="Ansichten.png"/>
+                    <pic:cNvPicPr/>
+                  </pic:nvPicPr>
+                  <pic:blipFill rotWithShape="1">
+                    <a:blip r:embed="rId14" cstate="print">
+                      <a:extLst>
+                        <a:ext uri="{28A0092B-C50C-407E-A947-70E740481C1C}">
+                          <a14:useLocalDpi xmlns:a14="http://schemas.microsoft.com/office/drawing/2010/main" val="0"/>
+                        </a:ext>
+                      </a:extLst>
+                    </a:blip>
+                    <a:srcRect l="5242" t="5826" r="5483" b="70445"/>
+                    <a:stretch/>
+                  </pic:blipFill>
+                  <pic:spPr bwMode="auto">
+                    <a:xfrm>
+                      <a:off x="0" y="0"/>
+                      <a:ext cx="5142887" cy="1932897"/>
+                    </a:xfrm>
+                    <a:prstGeom prst="rect">
+                      <a:avLst/>
+                    </a:prstGeom>
+                    <a:ln>
+                      <a:noFill/>
+                    </a:ln>
+                    <a:extLst>
+                      <a:ext uri="{53640926-AAD7-44D8-BBD7-CCE9431645EC}">
+                        <a14:shadowObscured xmlns:a14="http://schemas.microsoft.com/office/drawing/2010/main"/>
+                      </a:ext>
+                    </a:extLst>
+                  </pic:spPr>
+                </pic:pic>
+              </a:graphicData>
+            </a:graphic>
+          </wp:inline>
+        </w:drawing>
+      </w:r>
+    </w:p>
+    <w:p>
+      <w:pPr>
+        <w:pStyle w:val="Caption"/>
+      </w:pPr>
+      <w:r>
+        <w:t xml:space="preserve">Abbildung </w:t>
+      </w:r>
+      <w:r>
+        <w:fldChar w:fldCharType="begin"/>
+      </w:r>
+      <w:r>
+        <w:instrText xml:space="preserve"> SEQ Abbildung \* ARABIC </w:instrText>
+      </w:r>
+      <w:r>
+        <w:fldChar w:fldCharType="separate"/>
+      </w:r>
+      <w:r>
+        <w:rPr>
+          <w:noProof/>
+        </w:rPr>
+        <w:t>6</w:t>
+      </w:r>
+      <w:r>
+        <w:rPr>
+          <w:noProof/>
+        </w:rPr>
+        <w:fldChar w:fldCharType="end"/>
+      </w:r>
+      <w:r>
+        <w:t xml:space="preserve"> - Variante A: 1 x 6 55" Monitore, Ansicht</w:t>
+      </w:r>
+    </w:p>
+    <w:p>
+      <w:r>
+        <w:t>Diese Variante fügt sich von den Abmessungen perfekt in den Gang ein.</w:t>
+      </w:r>
+      <w:r>
+        <w:t xml:space="preserve"> Sollen angezeigte Objekte einem Nutzer folgen, sobald dieser an </w:t>
+      </w:r>
+      <w:proofErr w:type="gramStart"/>
+      <w:r>
+        <w:t>der Wall</w:t>
+      </w:r>
+      <w:proofErr w:type="gramEnd"/>
+      <w:r>
+        <w:t xml:space="preserve"> verbeiläuft, ergibt sich mit dieser Konstellation dafür auch ein längerer Zeitraum. Jedoch ist dieses Format für klassische Anwendungen wie Video oder Spiele </w:t>
+      </w:r>
+      <w:r>
+        <w:t>unvorteilhaft</w:t>
+      </w:r>
+      <w:r>
+        <w:t xml:space="preserve">. Es würde zu viel Platz auf den Seiten </w:t>
+      </w:r>
+      <w:r>
+        <w:t xml:space="preserve">der Bildschirmfläche </w:t>
+      </w:r>
+      <w:r>
+        <w:t>ungenutzt bleiben.</w:t>
+      </w:r>
+      <w:r>
+        <w:t xml:space="preserve"> Wie in der </w:t>
+      </w:r>
+      <w:r>
+        <w:fldChar w:fldCharType="begin"/>
+      </w:r>
+      <w:r>
+        <w:instrText xml:space="preserve"> REF _Ref318900849 \h </w:instrText>
+      </w:r>
+      <w:r>
+        <w:fldChar w:fldCharType="separate"/>
+      </w:r>
+      <w:r>
+        <w:t xml:space="preserve">Abbildung </w:t>
+      </w:r>
+      <w:r>
+        <w:rPr>
+          <w:noProof/>
+        </w:rPr>
+        <w:t>7</w:t>
+      </w:r>
+      <w:r>
+        <w:t xml:space="preserve"> - Variante A: 1 x 6 55" Monitore, Hellraumprojektor Test</w:t>
+      </w:r>
+      <w:r>
+        <w:fldChar w:fldCharType="end"/>
+      </w:r>
+      <w:r>
+        <w:t xml:space="preserve"> ersichtlich ist.</w:t>
+      </w:r>
+      <w:r>
+        <w:t xml:space="preserve"> Durch die geringe Höhe dieser Konstellation wirkt sie in Raum verloren.</w:t>
+      </w:r>
+    </w:p>
+    <w:p>
+      <w:r>
+        <w:rPr>
+          <w:noProof/>
+          <w:lang w:eastAsia="de-CH"/>
+        </w:rPr>
+        <w:drawing>
+          <wp:inline distT="0" distB="0" distL="0" distR="0" wp14:anchorId="39F15294" wp14:editId="79F9DDAA">
+            <wp:extent cx="5762445" cy="3312543"/>
+            <wp:effectExtent l="0" t="0" r="0" b="2540"/>
+            <wp:docPr id="9" name="Picture 9"/>
+            <wp:cNvGraphicFramePr>
+              <a:graphicFrameLocks xmlns:a="http://schemas.openxmlformats.org/drawingml/2006/main" noChangeAspect="1"/>
+            </wp:cNvGraphicFramePr>
+            <a:graphic xmlns:a="http://schemas.openxmlformats.org/drawingml/2006/main">
+              <a:graphicData uri="http://schemas.openxmlformats.org/drawingml/2006/picture">
+                <pic:pic xmlns:pic="http://schemas.openxmlformats.org/drawingml/2006/picture">
+                  <pic:nvPicPr>
+                    <pic:cNvPr id="0" name="1x6.jpg"/>
+                    <pic:cNvPicPr/>
+                  </pic:nvPicPr>
+                  <pic:blipFill rotWithShape="1">
+                    <a:blip r:embed="rId15" cstate="print">
+                      <a:extLst>
+                        <a:ext uri="{28A0092B-C50C-407E-A947-70E740481C1C}">
+                          <a14:useLocalDpi xmlns:a14="http://schemas.microsoft.com/office/drawing/2010/main" val="0"/>
+                        </a:ext>
+                      </a:extLst>
+                    </a:blip>
+                    <a:srcRect t="7586" b="15768"/>
+                    <a:stretch/>
+                  </pic:blipFill>
+                  <pic:spPr bwMode="auto">
+                    <a:xfrm>
+                      <a:off x="0" y="0"/>
+                      <a:ext cx="5760720" cy="3311551"/>
+                    </a:xfrm>
+                    <a:prstGeom prst="rect">
+                      <a:avLst/>
+                    </a:prstGeom>
+                    <a:ln>
+                      <a:noFill/>
+                    </a:ln>
+                    <a:extLst>
+                      <a:ext uri="{53640926-AAD7-44D8-BBD7-CCE9431645EC}">
+                        <a14:shadowObscured xmlns:a14="http://schemas.microsoft.com/office/drawing/2010/main"/>
+                      </a:ext>
+                    </a:extLst>
+                  </pic:spPr>
+                </pic:pic>
+              </a:graphicData>
+            </a:graphic>
+          </wp:inline>
+        </w:drawing>
+      </w:r>
+    </w:p>
+    <w:p>
+      <w:pPr>
+        <w:pStyle w:val="Caption"/>
+      </w:pPr>
+      <w:bookmarkStart w:id="2" w:name="_Ref318900849"/>
+      <w:r>
+        <w:t xml:space="preserve">Abbildung </w:t>
+      </w:r>
+      <w:r>
+        <w:fldChar w:fldCharType="begin"/>
+      </w:r>
+      <w:r>
+        <w:instrText xml:space="preserve"> SEQ Abbildung \* ARABIC </w:instrText>
+      </w:r>
+      <w:r>
+        <w:fldChar w:fldCharType="separate"/>
+      </w:r>
+      <w:r>
+        <w:rPr>
+          <w:noProof/>
+        </w:rPr>
+        <w:t>7</w:t>
+      </w:r>
+      <w:r>
+        <w:rPr>
+          <w:noProof/>
+        </w:rPr>
+        <w:fldChar w:fldCharType="end"/>
+      </w:r>
+      <w:r>
+        <w:t xml:space="preserve"> - Variante A: 1 x 6 55" Monitore, Hellraumprojektor Test</w:t>
+      </w:r>
+      <w:bookmarkEnd w:id="2"/>
+    </w:p>
+    <w:p>
+      <w:pPr>
+        <w:pStyle w:val="Heading3"/>
+      </w:pPr>
+      <w:r>
+        <w:t>Variante B: 4 x 4 55“ Monitore</w:t>
+      </w:r>
+    </w:p>
+    <w:p>
+      <w:r>
+        <w:rPr>
+          <w:noProof/>
+          <w:lang w:eastAsia="de-CH"/>
+        </w:rPr>
+        <w:lastRenderedPageBreak/>
+        <w:drawing>
+          <wp:inline distT="0" distB="0" distL="0" distR="0" wp14:anchorId="1504EE96" wp14:editId="7941B50C">
+            <wp:extent cx="5141344" cy="1949570"/>
+            <wp:effectExtent l="0" t="0" r="2540" b="0"/>
+            <wp:docPr id="7" name="Picture 7"/>
+            <wp:cNvGraphicFramePr>
+              <a:graphicFrameLocks xmlns:a="http://schemas.openxmlformats.org/drawingml/2006/main" noChangeAspect="1"/>
+            </wp:cNvGraphicFramePr>
+            <a:graphic xmlns:a="http://schemas.openxmlformats.org/drawingml/2006/main">
+              <a:graphicData uri="http://schemas.openxmlformats.org/drawingml/2006/picture">
+                <pic:pic xmlns:pic="http://schemas.openxmlformats.org/drawingml/2006/picture">
+                  <pic:nvPicPr>
+                    <pic:cNvPr id="0" name="Ansichten.png"/>
+                    <pic:cNvPicPr/>
+                  </pic:nvPicPr>
+                  <pic:blipFill rotWithShape="1">
+                    <a:blip r:embed="rId14" cstate="print">
+                      <a:extLst>
+                        <a:ext uri="{28A0092B-C50C-407E-A947-70E740481C1C}">
+                          <a14:useLocalDpi xmlns:a14="http://schemas.microsoft.com/office/drawing/2010/main" val="0"/>
+                        </a:ext>
+                      </a:extLst>
+                    </a:blip>
+                    <a:srcRect l="5242" t="35911" r="5483" b="40148"/>
+                    <a:stretch/>
+                  </pic:blipFill>
+                  <pic:spPr bwMode="auto">
+                    <a:xfrm>
+                      <a:off x="0" y="0"/>
+                      <a:ext cx="5142887" cy="1950155"/>
+                    </a:xfrm>
+                    <a:prstGeom prst="rect">
+                      <a:avLst/>
+                    </a:prstGeom>
+                    <a:ln>
+                      <a:noFill/>
+                    </a:ln>
+                    <a:extLst>
+                      <a:ext uri="{53640926-AAD7-44D8-BBD7-CCE9431645EC}">
+                        <a14:shadowObscured xmlns:a14="http://schemas.microsoft.com/office/drawing/2010/main"/>
+                      </a:ext>
+                    </a:extLst>
+                  </pic:spPr>
+                </pic:pic>
+              </a:graphicData>
+            </a:graphic>
+          </wp:inline>
+        </w:drawing>
+      </w:r>
+    </w:p>
+    <w:p>
+      <w:pPr>
+        <w:pStyle w:val="Heading3"/>
+      </w:pPr>
+      <w:r>
+        <w:t>Variante C: 6 x 6 55“ Monitore</w:t>
+      </w:r>
+    </w:p>
+    <w:p>
+      <w:r>
+        <w:rPr>
+          <w:noProof/>
+          <w:lang w:eastAsia="de-CH"/>
+        </w:rPr>
+        <w:drawing>
+          <wp:inline distT="0" distB="0" distL="0" distR="0" wp14:anchorId="31EE9DAD" wp14:editId="2A23C44D">
+            <wp:extent cx="5141343" cy="1932317"/>
+            <wp:effectExtent l="0" t="0" r="2540" b="0"/>
+            <wp:docPr id="8" name="Picture 8"/>
+            <wp:cNvGraphicFramePr>
+              <a:graphicFrameLocks xmlns:a="http://schemas.openxmlformats.org/drawingml/2006/main" noChangeAspect="1"/>
+            </wp:cNvGraphicFramePr>
+            <a:graphic xmlns:a="http://schemas.openxmlformats.org/drawingml/2006/main">
+              <a:graphicData uri="http://schemas.openxmlformats.org/drawingml/2006/picture">
+                <pic:pic xmlns:pic="http://schemas.openxmlformats.org/drawingml/2006/picture">
+                  <pic:nvPicPr>
+                    <pic:cNvPr id="0" name="Ansichten.png"/>
+                    <pic:cNvPicPr/>
+                  </pic:nvPicPr>
+                  <pic:blipFill rotWithShape="1">
+                    <a:blip r:embed="rId14" cstate="print">
+                      <a:extLst>
+                        <a:ext uri="{28A0092B-C50C-407E-A947-70E740481C1C}">
+                          <a14:useLocalDpi xmlns:a14="http://schemas.microsoft.com/office/drawing/2010/main" val="0"/>
+                        </a:ext>
+                      </a:extLst>
+                    </a:blip>
+                    <a:srcRect l="5242" t="66208" r="5483" b="10064"/>
+                    <a:stretch/>
+                  </pic:blipFill>
+                  <pic:spPr bwMode="auto">
+                    <a:xfrm>
+                      <a:off x="0" y="0"/>
+                      <a:ext cx="5142887" cy="1932897"/>
+                    </a:xfrm>
+                    <a:prstGeom prst="rect">
+                      <a:avLst/>
+                    </a:prstGeom>
+                    <a:ln>
+                      <a:noFill/>
+                    </a:ln>
+                    <a:extLst>
+                      <a:ext uri="{53640926-AAD7-44D8-BBD7-CCE9431645EC}">
+                        <a14:shadowObscured xmlns:a14="http://schemas.microsoft.com/office/drawing/2010/main"/>
+                      </a:ext>
+                    </a:extLst>
+                  </pic:spPr>
+                </pic:pic>
+              </a:graphicData>
+            </a:graphic>
+          </wp:inline>
+        </w:drawing>
+      </w:r>
+    </w:p>
     <w:sectPr>
-      <w:headerReference w:type="default" r:id="rId14"/>
-      <w:footerReference w:type="default" r:id="rId15"/>
+      <w:headerReference w:type="default" r:id="rId16"/>
+      <w:footerReference w:type="default" r:id="rId17"/>
       <w:pgSz w:w="11906" w:h="16838"/>
       <w:pgMar w:top="1417" w:right="1417" w:bottom="1134" w:left="1417" w:header="708" w:footer="708" w:gutter="0"/>
       <w:cols w:space="708"/>
@@ -3522,7 +4033,7 @@
         <w:noProof/>
         <w:lang w:val="de-DE"/>
       </w:rPr>
-      <w:t>3</w:t>
+      <w:t>1</w:t>
     </w:r>
     <w:r>
       <w:rPr>
@@ -3551,7 +4062,7 @@
         <w:noProof/>
         <w:lang w:val="de-DE"/>
       </w:rPr>
-      <w:t>6</w:t>
+      <w:t>9</w:t>
     </w:r>
     <w:r>
       <w:rPr>
@@ -3897,6 +4408,119 @@
     </w:lvl>
   </w:abstractNum>
   <w:abstractNum w:abstractNumId="3">
+    <w:nsid w:val="1F7C1E13"/>
+    <w:multiLevelType w:val="hybridMultilevel"/>
+    <w:tmpl w:val="D05E1B52"/>
+    <w:lvl w:ilvl="0" w:tplc="08070001">
+      <w:start w:val="1"/>
+      <w:numFmt w:val="bullet"/>
+      <w:lvlText w:val=""/>
+      <w:lvlJc w:val="left"/>
+      <w:pPr>
+        <w:ind w:left="720" w:hanging="360"/>
+      </w:pPr>
+      <w:rPr>
+        <w:rFonts w:ascii="Symbol" w:hAnsi="Symbol" w:hint="default"/>
+      </w:rPr>
+    </w:lvl>
+    <w:lvl w:ilvl="1" w:tplc="08070003" w:tentative="1">
+      <w:start w:val="1"/>
+      <w:numFmt w:val="bullet"/>
+      <w:lvlText w:val="o"/>
+      <w:lvlJc w:val="left"/>
+      <w:pPr>
+        <w:ind w:left="1440" w:hanging="360"/>
+      </w:pPr>
+      <w:rPr>
+        <w:rFonts w:ascii="Courier New" w:hAnsi="Courier New" w:cs="Courier New" w:hint="default"/>
+      </w:rPr>
+    </w:lvl>
+    <w:lvl w:ilvl="2" w:tplc="08070005" w:tentative="1">
+      <w:start w:val="1"/>
+      <w:numFmt w:val="bullet"/>
+      <w:lvlText w:val=""/>
+      <w:lvlJc w:val="left"/>
+      <w:pPr>
+        <w:ind w:left="2160" w:hanging="360"/>
+      </w:pPr>
+      <w:rPr>
+        <w:rFonts w:ascii="Wingdings" w:hAnsi="Wingdings" w:hint="default"/>
+      </w:rPr>
+    </w:lvl>
+    <w:lvl w:ilvl="3" w:tplc="08070001" w:tentative="1">
+      <w:start w:val="1"/>
+      <w:numFmt w:val="bullet"/>
+      <w:lvlText w:val=""/>
+      <w:lvlJc w:val="left"/>
+      <w:pPr>
+        <w:ind w:left="2880" w:hanging="360"/>
+      </w:pPr>
+      <w:rPr>
+        <w:rFonts w:ascii="Symbol" w:hAnsi="Symbol" w:hint="default"/>
+      </w:rPr>
+    </w:lvl>
+    <w:lvl w:ilvl="4" w:tplc="08070003" w:tentative="1">
+      <w:start w:val="1"/>
+      <w:numFmt w:val="bullet"/>
+      <w:lvlText w:val="o"/>
+      <w:lvlJc w:val="left"/>
+      <w:pPr>
+        <w:ind w:left="3600" w:hanging="360"/>
+      </w:pPr>
+      <w:rPr>
+        <w:rFonts w:ascii="Courier New" w:hAnsi="Courier New" w:cs="Courier New" w:hint="default"/>
+      </w:rPr>
+    </w:lvl>
+    <w:lvl w:ilvl="5" w:tplc="08070005" w:tentative="1">
+      <w:start w:val="1"/>
+      <w:numFmt w:val="bullet"/>
+      <w:lvlText w:val=""/>
+      <w:lvlJc w:val="left"/>
+      <w:pPr>
+        <w:ind w:left="4320" w:hanging="360"/>
+      </w:pPr>
+      <w:rPr>
+        <w:rFonts w:ascii="Wingdings" w:hAnsi="Wingdings" w:hint="default"/>
+      </w:rPr>
+    </w:lvl>
+    <w:lvl w:ilvl="6" w:tplc="08070001" w:tentative="1">
+      <w:start w:val="1"/>
+      <w:numFmt w:val="bullet"/>
+      <w:lvlText w:val=""/>
+      <w:lvlJc w:val="left"/>
+      <w:pPr>
+        <w:ind w:left="5040" w:hanging="360"/>
+      </w:pPr>
+      <w:rPr>
+        <w:rFonts w:ascii="Symbol" w:hAnsi="Symbol" w:hint="default"/>
+      </w:rPr>
+    </w:lvl>
+    <w:lvl w:ilvl="7" w:tplc="08070003" w:tentative="1">
+      <w:start w:val="1"/>
+      <w:numFmt w:val="bullet"/>
+      <w:lvlText w:val="o"/>
+      <w:lvlJc w:val="left"/>
+      <w:pPr>
+        <w:ind w:left="5760" w:hanging="360"/>
+      </w:pPr>
+      <w:rPr>
+        <w:rFonts w:ascii="Courier New" w:hAnsi="Courier New" w:cs="Courier New" w:hint="default"/>
+      </w:rPr>
+    </w:lvl>
+    <w:lvl w:ilvl="8" w:tplc="08070005" w:tentative="1">
+      <w:start w:val="1"/>
+      <w:numFmt w:val="bullet"/>
+      <w:lvlText w:val=""/>
+      <w:lvlJc w:val="left"/>
+      <w:pPr>
+        <w:ind w:left="6480" w:hanging="360"/>
+      </w:pPr>
+      <w:rPr>
+        <w:rFonts w:ascii="Wingdings" w:hAnsi="Wingdings" w:hint="default"/>
+      </w:rPr>
+    </w:lvl>
+  </w:abstractNum>
+  <w:abstractNum w:abstractNumId="4">
     <w:nsid w:val="1F8E48AC"/>
     <w:multiLevelType w:val="multilevel"/>
     <w:tmpl w:val="0807001F"/>
@@ -3982,7 +4606,7 @@
       </w:pPr>
     </w:lvl>
   </w:abstractNum>
-  <w:abstractNum w:abstractNumId="4">
+  <w:abstractNum w:abstractNumId="5">
     <w:nsid w:val="21AB550D"/>
     <w:multiLevelType w:val="hybridMultilevel"/>
     <w:tmpl w:val="011E213C"/>
@@ -4068,7 +4692,7 @@
       </w:pPr>
     </w:lvl>
   </w:abstractNum>
-  <w:abstractNum w:abstractNumId="5">
+  <w:abstractNum w:abstractNumId="6">
     <w:nsid w:val="25C776FD"/>
     <w:multiLevelType w:val="hybridMultilevel"/>
     <w:tmpl w:val="119844FA"/>
@@ -4157,7 +4781,7 @@
       </w:pPr>
     </w:lvl>
   </w:abstractNum>
-  <w:abstractNum w:abstractNumId="6">
+  <w:abstractNum w:abstractNumId="7">
     <w:nsid w:val="2A4B3CDD"/>
     <w:multiLevelType w:val="hybridMultilevel"/>
     <w:tmpl w:val="119844FA"/>
@@ -4246,7 +4870,7 @@
       </w:pPr>
     </w:lvl>
   </w:abstractNum>
-  <w:abstractNum w:abstractNumId="7">
+  <w:abstractNum w:abstractNumId="8">
     <w:nsid w:val="2AAC34F8"/>
     <w:multiLevelType w:val="hybridMultilevel"/>
     <w:tmpl w:val="87DEF254"/>
@@ -4332,7 +4956,7 @@
       </w:pPr>
     </w:lvl>
   </w:abstractNum>
-  <w:abstractNum w:abstractNumId="8">
+  <w:abstractNum w:abstractNumId="9">
     <w:nsid w:val="45C66E52"/>
     <w:multiLevelType w:val="multilevel"/>
     <w:tmpl w:val="76B2FF76"/>
@@ -4430,7 +5054,7 @@
       </w:pPr>
     </w:lvl>
   </w:abstractNum>
-  <w:abstractNum w:abstractNumId="9">
+  <w:abstractNum w:abstractNumId="10">
     <w:nsid w:val="55D6368E"/>
     <w:multiLevelType w:val="hybridMultilevel"/>
     <w:tmpl w:val="CE9A7442"/>
@@ -4519,7 +5143,7 @@
       </w:pPr>
     </w:lvl>
   </w:abstractNum>
-  <w:abstractNum w:abstractNumId="10">
+  <w:abstractNum w:abstractNumId="11">
     <w:nsid w:val="58534026"/>
     <w:multiLevelType w:val="multilevel"/>
     <w:tmpl w:val="85E66DE6"/>
@@ -4668,7 +5292,7 @@
       </w:rPr>
     </w:lvl>
   </w:abstractNum>
-  <w:abstractNum w:abstractNumId="11">
+  <w:abstractNum w:abstractNumId="12">
     <w:nsid w:val="66620F4C"/>
     <w:multiLevelType w:val="multilevel"/>
     <w:tmpl w:val="FEBC3BE4"/>
@@ -4817,7 +5441,7 @@
       </w:rPr>
     </w:lvl>
   </w:abstractNum>
-  <w:abstractNum w:abstractNumId="12">
+  <w:abstractNum w:abstractNumId="13">
     <w:nsid w:val="6BC0634B"/>
     <w:multiLevelType w:val="multilevel"/>
     <w:tmpl w:val="0807001F"/>
@@ -4904,25 +5528,25 @@
     </w:lvl>
   </w:abstractNum>
   <w:num w:numId="1">
+    <w:abstractNumId w:val="5"/>
+  </w:num>
+  <w:num w:numId="2">
     <w:abstractNumId w:val="4"/>
   </w:num>
-  <w:num w:numId="2">
-    <w:abstractNumId w:val="3"/>
-  </w:num>
   <w:num w:numId="3">
-    <w:abstractNumId w:val="12"/>
+    <w:abstractNumId w:val="13"/>
   </w:num>
   <w:num w:numId="4">
+    <w:abstractNumId w:val="9"/>
+  </w:num>
+  <w:num w:numId="5">
     <w:abstractNumId w:val="8"/>
   </w:num>
-  <w:num w:numId="5">
-    <w:abstractNumId w:val="7"/>
-  </w:num>
   <w:num w:numId="6">
-    <w:abstractNumId w:val="10"/>
+    <w:abstractNumId w:val="11"/>
   </w:num>
   <w:num w:numId="7">
-    <w:abstractNumId w:val="11"/>
+    <w:abstractNumId w:val="12"/>
   </w:num>
   <w:num w:numId="8">
     <w:abstractNumId w:val="0"/>
@@ -4934,13 +5558,16 @@
     <w:abstractNumId w:val="1"/>
   </w:num>
   <w:num w:numId="11">
-    <w:abstractNumId w:val="9"/>
+    <w:abstractNumId w:val="10"/>
   </w:num>
   <w:num w:numId="12">
-    <w:abstractNumId w:val="5"/>
+    <w:abstractNumId w:val="6"/>
   </w:num>
   <w:num w:numId="13">
-    <w:abstractNumId w:val="6"/>
+    <w:abstractNumId w:val="7"/>
+  </w:num>
+  <w:num w:numId="14">
+    <w:abstractNumId w:val="3"/>
   </w:num>
 </w:numbering>
 </file>
@@ -8176,11 +8803,11 @@
         </c:dLbls>
         <c:marker val="1"/>
         <c:smooth val="0"/>
-        <c:axId val="132390912"/>
-        <c:axId val="132392448"/>
+        <c:axId val="45066112"/>
+        <c:axId val="45805952"/>
       </c:lineChart>
       <c:catAx>
-        <c:axId val="132390912"/>
+        <c:axId val="45066112"/>
         <c:scaling>
           <c:orientation val="minMax"/>
         </c:scaling>
@@ -8189,7 +8816,7 @@
         <c:majorTickMark val="out"/>
         <c:minorTickMark val="none"/>
         <c:tickLblPos val="nextTo"/>
-        <c:crossAx val="132392448"/>
+        <c:crossAx val="45805952"/>
         <c:crosses val="autoZero"/>
         <c:auto val="1"/>
         <c:lblAlgn val="ctr"/>
@@ -8197,7 +8824,7 @@
         <c:noMultiLvlLbl val="0"/>
       </c:catAx>
       <c:valAx>
-        <c:axId val="132392448"/>
+        <c:axId val="45805952"/>
         <c:scaling>
           <c:orientation val="minMax"/>
         </c:scaling>
@@ -8208,7 +8835,7 @@
         <c:majorTickMark val="out"/>
         <c:minorTickMark val="none"/>
         <c:tickLblPos val="nextTo"/>
-        <c:crossAx val="132390912"/>
+        <c:crossAx val="45066112"/>
         <c:crosses val="autoZero"/>
         <c:crossBetween val="between"/>
       </c:valAx>
@@ -8951,7 +9578,7 @@
 </file>
 
 <file path=customXml/itemProps1.xml><?xml version="1.0" encoding="utf-8"?>
-<ds:datastoreItem xmlns:ds="http://schemas.openxmlformats.org/officeDocument/2006/customXml" ds:itemID="{88BB87E7-35C8-4237-8500-61ACFD8AD2E8}">
+<ds:datastoreItem xmlns:ds="http://schemas.openxmlformats.org/officeDocument/2006/customXml" ds:itemID="{21E53D69-32B7-4B6C-86F2-C2A0DB0DA72D}">
   <ds:schemaRefs>
     <ds:schemaRef ds:uri="http://schemas.openxmlformats.org/officeDocument/2006/bibliography"/>
   </ds:schemaRefs>

</xml_diff>

<commit_message>
refs #651 Vorstudiendokumente zusammengefügt
Former-commit-id: e9ebc5c3018b6f70723664b1be2c35485639ac68
</commit_message>
<xml_diff>
--- a/doc/Bericht/05_Technischer Bericht/03_Vorstudie/Vorstudie.docx
+++ b/doc/Bericht/05_Technischer Bericht/03_Vorstudie/Vorstudie.docx
@@ -526,6 +526,141 @@
           </w:p>
         </w:tc>
       </w:tr>
+      <w:tr>
+        <w:trPr>
+          <w:cnfStyle w:val="000000010000" w:firstRow="0" w:lastRow="0" w:firstColumn="0" w:lastColumn="0" w:oddVBand="0" w:evenVBand="0" w:oddHBand="0" w:evenHBand="1" w:firstRowFirstColumn="0" w:firstRowLastColumn="0" w:lastRowFirstColumn="0" w:lastRowLastColumn="0"/>
+        </w:trPr>
+        <w:tc>
+          <w:tcPr>
+            <w:tcW w:w="1280" w:type="dxa"/>
+          </w:tcPr>
+          <w:p>
+            <w:r>
+              <w:t>13.03.2012</w:t>
+            </w:r>
+          </w:p>
+        </w:tc>
+        <w:tc>
+          <w:tcPr>
+            <w:tcW w:w="993" w:type="dxa"/>
+          </w:tcPr>
+          <w:p>
+            <w:r>
+              <w:t>1.7</w:t>
+            </w:r>
+          </w:p>
+        </w:tc>
+        <w:tc>
+          <w:tcPr>
+            <w:tcW w:w="4674" w:type="dxa"/>
+          </w:tcPr>
+          <w:p>
+            <w:proofErr w:type="spellStart"/>
+            <w:r>
+              <w:t>Personas</w:t>
+            </w:r>
+            <w:proofErr w:type="spellEnd"/>
+            <w:r>
+              <w:t xml:space="preserve"> und Szenarien Peter </w:t>
+            </w:r>
+            <w:proofErr w:type="spellStart"/>
+            <w:r>
+              <w:t>Posterleser</w:t>
+            </w:r>
+            <w:proofErr w:type="spellEnd"/>
+            <w:r>
+              <w:t xml:space="preserve"> und Erich Eventbesucher</w:t>
+            </w:r>
+          </w:p>
+        </w:tc>
+        <w:tc>
+          <w:tcPr>
+            <w:tcW w:w="2303" w:type="dxa"/>
+          </w:tcPr>
+          <w:p>
+            <w:r>
+              <w:t>CH</w:t>
+            </w:r>
+          </w:p>
+        </w:tc>
+      </w:tr>
+      <w:tr>
+        <w:trPr>
+          <w:cnfStyle w:val="000000100000" w:firstRow="0" w:lastRow="0" w:firstColumn="0" w:lastColumn="0" w:oddVBand="0" w:evenVBand="0" w:oddHBand="1" w:evenHBand="0" w:firstRowFirstColumn="0" w:firstRowLastColumn="0" w:lastRowFirstColumn="0" w:lastRowLastColumn="0"/>
+        </w:trPr>
+        <w:tc>
+          <w:tcPr>
+            <w:tcW w:w="1280" w:type="dxa"/>
+          </w:tcPr>
+          <w:p>
+            <w:r>
+              <w:t>13.03.2012</w:t>
+            </w:r>
+          </w:p>
+        </w:tc>
+        <w:tc>
+          <w:tcPr>
+            <w:tcW w:w="993" w:type="dxa"/>
+          </w:tcPr>
+          <w:p>
+            <w:r>
+              <w:t>1.8</w:t>
+            </w:r>
+          </w:p>
+        </w:tc>
+        <w:tc>
+          <w:tcPr>
+            <w:tcW w:w="4674" w:type="dxa"/>
+          </w:tcPr>
+          <w:p>
+            <w:r>
+              <w:t xml:space="preserve">Review Persona Noemi Nichtinteressiert, Szenarien </w:t>
+            </w:r>
+            <w:r>
+              <w:t>Noemi Nichtinteressiert</w:t>
+            </w:r>
+          </w:p>
+        </w:tc>
+        <w:tc>
+          <w:tcPr>
+            <w:tcW w:w="2303" w:type="dxa"/>
+          </w:tcPr>
+          <w:p>
+            <w:r>
+              <w:t>DT</w:t>
+            </w:r>
+          </w:p>
+        </w:tc>
+      </w:tr>
+      <w:tr>
+        <w:trPr>
+          <w:cnfStyle w:val="000000010000" w:firstRow="0" w:lastRow="0" w:firstColumn="0" w:lastColumn="0" w:oddVBand="0" w:evenVBand="0" w:oddHBand="0" w:evenHBand="1" w:firstRowFirstColumn="0" w:firstRowLastColumn="0" w:lastRowFirstColumn="0" w:lastRowLastColumn="0"/>
+        </w:trPr>
+        <w:tc>
+          <w:tcPr>
+            <w:tcW w:w="1280" w:type="dxa"/>
+          </w:tcPr>
+          <w:p/>
+        </w:tc>
+        <w:tc>
+          <w:tcPr>
+            <w:tcW w:w="993" w:type="dxa"/>
+          </w:tcPr>
+          <w:p/>
+        </w:tc>
+        <w:tc>
+          <w:tcPr>
+            <w:tcW w:w="4674" w:type="dxa"/>
+          </w:tcPr>
+          <w:p/>
+        </w:tc>
+        <w:tc>
+          <w:tcPr>
+            <w:tcW w:w="2303" w:type="dxa"/>
+          </w:tcPr>
+          <w:p/>
+        </w:tc>
+      </w:tr>
     </w:tbl>
     <w:p>
       <w:pPr>
@@ -900,6 +1035,7 @@
     </w:p>
     <w:p>
       <w:r>
+        <w:lastRenderedPageBreak/>
         <w:t>Eine zusätzliche Anforderung ist, dass jedes Semester die neu</w:t>
       </w:r>
       <w:r>
@@ -5344,6 +5480,1626 @@
       <w:pPr>
         <w:pStyle w:val="Heading2"/>
       </w:pPr>
+      <w:proofErr w:type="spellStart"/>
+      <w:r>
+        <w:lastRenderedPageBreak/>
+        <w:t>Personas</w:t>
+      </w:r>
+      <w:proofErr w:type="spellEnd"/>
+    </w:p>
+    <w:p>
+      <w:r>
+        <w:t xml:space="preserve">Aus den Befragungen (siehe </w:t>
+      </w:r>
+      <w:r>
+        <w:fldChar w:fldCharType="begin"/>
+      </w:r>
+      <w:r>
+        <w:instrText xml:space="preserve"> REF _Ref319322370 \r \h </w:instrText>
+      </w:r>
+      <w:r>
+        <w:fldChar w:fldCharType="separate"/>
+      </w:r>
+      <w:r>
+        <w:t>I.5</w:t>
+      </w:r>
+      <w:r>
+        <w:fldChar w:fldCharType="end"/>
+      </w:r>
+      <w:r>
+        <w:t xml:space="preserve"> </w:t>
+      </w:r>
+      <w:r>
+        <w:fldChar w:fldCharType="begin"/>
+      </w:r>
+      <w:r>
+        <w:instrText xml:space="preserve"> REF _Ref319322370 \h </w:instrText>
+      </w:r>
+      <w:r>
+        <w:fldChar w:fldCharType="separate"/>
+      </w:r>
+      <w:r>
+        <w:t>Befragung</w:t>
+      </w:r>
+      <w:r>
+        <w:fldChar w:fldCharType="end"/>
+      </w:r>
+      <w:r>
+        <w:t>) lassen sich folgende Punkte für die Persona Evaluierung übernehmen:</w:t>
+      </w:r>
+    </w:p>
+    <w:p>
+      <w:pPr>
+        <w:pStyle w:val="ListParagraph"/>
+        <w:numPr>
+          <w:ilvl w:val="0"/>
+          <w:numId w:val="17"/>
+        </w:numPr>
+      </w:pPr>
+      <w:r>
+        <w:t>Sichtbarkeit der Poster, welche in dem Folgenden Unterabschnitt als Interesse an den Postern aufgelistet wird.</w:t>
+      </w:r>
+    </w:p>
+    <w:p>
+      <w:pPr>
+        <w:pStyle w:val="ListParagraph"/>
+        <w:numPr>
+          <w:ilvl w:val="0"/>
+          <w:numId w:val="17"/>
+        </w:numPr>
+      </w:pPr>
+      <w:r>
+        <w:t>Wert der Präsentation</w:t>
+      </w:r>
+    </w:p>
+    <w:p>
+      <w:pPr>
+        <w:pStyle w:val="ListParagraph"/>
+        <w:numPr>
+          <w:ilvl w:val="0"/>
+          <w:numId w:val="17"/>
+        </w:numPr>
+      </w:pPr>
+      <w:r>
+        <w:t>Zeitaufwand</w:t>
+      </w:r>
+    </w:p>
+    <w:p>
+      <w:pPr>
+        <w:pStyle w:val="ListParagraph"/>
+        <w:numPr>
+          <w:ilvl w:val="0"/>
+          <w:numId w:val="17"/>
+        </w:numPr>
+      </w:pPr>
+      <w:r>
+        <w:t>Qualität der Poster/Broschüre</w:t>
+      </w:r>
+    </w:p>
+    <w:p>
+      <w:r>
+        <w:t>Die Verteilung sieht wie folgt aus:</w:t>
+      </w:r>
+    </w:p>
+    <w:p>
+      <w:r>
+        <w:rPr>
+          <w:noProof/>
+          <w:lang w:eastAsia="de-CH"/>
+        </w:rPr>
+        <mc:AlternateContent>
+          <mc:Choice Requires="wps">
+            <w:drawing>
+              <wp:anchor distT="0" distB="0" distL="114300" distR="114300" simplePos="0" relativeHeight="251664384" behindDoc="0" locked="0" layoutInCell="1" allowOverlap="1" wp14:anchorId="4944CF5D" wp14:editId="6FD4102E">
+                <wp:simplePos x="0" y="0"/>
+                <wp:positionH relativeFrom="column">
+                  <wp:posOffset>2005330</wp:posOffset>
+                </wp:positionH>
+                <wp:positionV relativeFrom="paragraph">
+                  <wp:posOffset>121285</wp:posOffset>
+                </wp:positionV>
+                <wp:extent cx="923925" cy="1403985"/>
+                <wp:effectExtent l="0" t="0" r="9525" b="0"/>
+                <wp:wrapNone/>
+                <wp:docPr id="25" name="Text Box 2"/>
+                <wp:cNvGraphicFramePr>
+                  <a:graphicFrameLocks xmlns:a="http://schemas.openxmlformats.org/drawingml/2006/main"/>
+                </wp:cNvGraphicFramePr>
+                <a:graphic xmlns:a="http://schemas.openxmlformats.org/drawingml/2006/main">
+                  <a:graphicData uri="http://schemas.microsoft.com/office/word/2010/wordprocessingShape">
+                    <wps:wsp>
+                      <wps:cNvSpPr txBox="1">
+                        <a:spLocks noChangeArrowheads="1"/>
+                      </wps:cNvSpPr>
+                      <wps:spPr bwMode="auto">
+                        <a:xfrm>
+                          <a:off x="0" y="0"/>
+                          <a:ext cx="923925" cy="1403985"/>
+                        </a:xfrm>
+                        <a:prstGeom prst="rect">
+                          <a:avLst/>
+                        </a:prstGeom>
+                        <a:solidFill>
+                          <a:srgbClr val="FFFFFF"/>
+                        </a:solidFill>
+                        <a:ln w="9525">
+                          <a:noFill/>
+                          <a:miter lim="800000"/>
+                          <a:headEnd/>
+                          <a:tailEnd/>
+                        </a:ln>
+                      </wps:spPr>
+                      <wps:txbx>
+                        <w:txbxContent>
+                          <w:p>
+                            <w:pPr>
+                              <w:jc w:val="center"/>
+                            </w:pPr>
+                            <w:r>
+                              <w:t>Zeitaufwand</w:t>
+                            </w:r>
+                          </w:p>
+                        </w:txbxContent>
+                      </wps:txbx>
+                      <wps:bodyPr rot="0" vert="horz" wrap="square" lIns="91440" tIns="45720" rIns="91440" bIns="45720" anchor="t" anchorCtr="0">
+                        <a:spAutoFit/>
+                      </wps:bodyPr>
+                    </wps:wsp>
+                  </a:graphicData>
+                </a:graphic>
+                <wp14:sizeRelH relativeFrom="margin">
+                  <wp14:pctWidth>0</wp14:pctWidth>
+                </wp14:sizeRelH>
+                <wp14:sizeRelV relativeFrom="margin">
+                  <wp14:pctHeight>20000</wp14:pctHeight>
+                </wp14:sizeRelV>
+              </wp:anchor>
+            </w:drawing>
+          </mc:Choice>
+          <mc:Fallback>
+            <w:pict>
+              <v:shape id="_x0000_s1027" type="#_x0000_t202" style="position:absolute;margin-left:157.9pt;margin-top:9.55pt;width:72.75pt;height:110.55pt;z-index:251664384;visibility:visible;mso-wrap-style:square;mso-width-percent:0;mso-height-percent:200;mso-wrap-distance-left:9pt;mso-wrap-distance-top:0;mso-wrap-distance-right:9pt;mso-wrap-distance-bottom:0;mso-position-horizontal:absolute;mso-position-horizontal-relative:text;mso-position-vertical:absolute;mso-position-vertical-relative:text;mso-width-percent:0;mso-height-percent:200;mso-width-relative:margin;mso-height-relative:margin;v-text-anchor:top" o:gfxdata="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" stroked="f">
+                <v:textbox style="mso-fit-shape-to-text:t">
+                  <w:txbxContent>
+                    <w:p>
+                      <w:pPr>
+                        <w:jc w:val="center"/>
+                      </w:pPr>
+                      <w:r>
+                        <w:t>Zeitaufwand</w:t>
+                      </w:r>
+                    </w:p>
+                  </w:txbxContent>
+                </v:textbox>
+              </v:shape>
+            </w:pict>
+          </mc:Fallback>
+        </mc:AlternateContent>
+      </w:r>
+      <w:r>
+        <w:rPr>
+          <w:noProof/>
+          <w:lang w:eastAsia="de-CH"/>
+        </w:rPr>
+        <mc:AlternateContent>
+          <mc:Choice Requires="wps">
+            <w:drawing>
+              <wp:anchor distT="0" distB="0" distL="114300" distR="114300" simplePos="0" relativeHeight="251665408" behindDoc="0" locked="0" layoutInCell="1" allowOverlap="1" wp14:anchorId="357D960B" wp14:editId="2DF1FC0A">
+                <wp:simplePos x="0" y="0"/>
+                <wp:positionH relativeFrom="column">
+                  <wp:posOffset>2824480</wp:posOffset>
+                </wp:positionH>
+                <wp:positionV relativeFrom="paragraph">
+                  <wp:posOffset>45085</wp:posOffset>
+                </wp:positionV>
+                <wp:extent cx="1152525" cy="1403985"/>
+                <wp:effectExtent l="0" t="0" r="9525" b="0"/>
+                <wp:wrapNone/>
+                <wp:docPr id="26" name="Text Box 2"/>
+                <wp:cNvGraphicFramePr>
+                  <a:graphicFrameLocks xmlns:a="http://schemas.openxmlformats.org/drawingml/2006/main"/>
+                </wp:cNvGraphicFramePr>
+                <a:graphic xmlns:a="http://schemas.openxmlformats.org/drawingml/2006/main">
+                  <a:graphicData uri="http://schemas.microsoft.com/office/word/2010/wordprocessingShape">
+                    <wps:wsp>
+                      <wps:cNvSpPr txBox="1">
+                        <a:spLocks noChangeArrowheads="1"/>
+                      </wps:cNvSpPr>
+                      <wps:spPr bwMode="auto">
+                        <a:xfrm>
+                          <a:off x="0" y="0"/>
+                          <a:ext cx="1152525" cy="1403985"/>
+                        </a:xfrm>
+                        <a:prstGeom prst="rect">
+                          <a:avLst/>
+                        </a:prstGeom>
+                        <a:solidFill>
+                          <a:srgbClr val="FFFFFF"/>
+                        </a:solidFill>
+                        <a:ln w="9525">
+                          <a:noFill/>
+                          <a:miter lim="800000"/>
+                          <a:headEnd/>
+                          <a:tailEnd/>
+                        </a:ln>
+                      </wps:spPr>
+                      <wps:txbx>
+                        <w:txbxContent>
+                          <w:p>
+                            <w:pPr>
+                              <w:jc w:val="center"/>
+                            </w:pPr>
+                            <w:r>
+                              <w:t>Qualität der Poster/Broschüre</w:t>
+                            </w:r>
+                          </w:p>
+                        </w:txbxContent>
+                      </wps:txbx>
+                      <wps:bodyPr rot="0" vert="horz" wrap="square" lIns="91440" tIns="45720" rIns="91440" bIns="45720" anchor="t" anchorCtr="0">
+                        <a:spAutoFit/>
+                      </wps:bodyPr>
+                    </wps:wsp>
+                  </a:graphicData>
+                </a:graphic>
+                <wp14:sizeRelH relativeFrom="margin">
+                  <wp14:pctWidth>0</wp14:pctWidth>
+                </wp14:sizeRelH>
+                <wp14:sizeRelV relativeFrom="margin">
+                  <wp14:pctHeight>20000</wp14:pctHeight>
+                </wp14:sizeRelV>
+              </wp:anchor>
+            </w:drawing>
+          </mc:Choice>
+          <mc:Fallback>
+            <w:pict>
+              <v:shape id="_x0000_s1028" type="#_x0000_t202" style="position:absolute;margin-left:222.4pt;margin-top:3.55pt;width:90.75pt;height:110.55pt;z-index:251665408;visibility:visible;mso-wrap-style:square;mso-width-percent:0;mso-height-percent:200;mso-wrap-distance-left:9pt;mso-wrap-distance-top:0;mso-wrap-distance-right:9pt;mso-wrap-distance-bottom:0;mso-position-horizontal:absolute;mso-position-horizontal-relative:text;mso-position-vertical:absolute;mso-position-vertical-relative:text;mso-width-percent:0;mso-height-percent:200;mso-width-relative:margin;mso-height-relative:margin;v-text-anchor:top" o:gfxdata="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" stroked="f">
+                <v:textbox style="mso-fit-shape-to-text:t">
+                  <w:txbxContent>
+                    <w:p>
+                      <w:pPr>
+                        <w:jc w:val="center"/>
+                      </w:pPr>
+                      <w:r>
+                        <w:t>Qualität der Poster/Broschüre</w:t>
+                      </w:r>
+                    </w:p>
+                  </w:txbxContent>
+                </v:textbox>
+              </v:shape>
+            </w:pict>
+          </mc:Fallback>
+        </mc:AlternateContent>
+      </w:r>
+      <w:r>
+        <w:rPr>
+          <w:noProof/>
+          <w:lang w:eastAsia="de-CH"/>
+        </w:rPr>
+        <mc:AlternateContent>
+          <mc:Choice Requires="wps">
+            <w:drawing>
+              <wp:anchor distT="0" distB="0" distL="114300" distR="114300" simplePos="0" relativeHeight="251663360" behindDoc="0" locked="0" layoutInCell="1" allowOverlap="1" wp14:anchorId="375ECF85" wp14:editId="4B4BEA85">
+                <wp:simplePos x="0" y="0"/>
+                <wp:positionH relativeFrom="column">
+                  <wp:posOffset>1224280</wp:posOffset>
+                </wp:positionH>
+                <wp:positionV relativeFrom="paragraph">
+                  <wp:posOffset>45085</wp:posOffset>
+                </wp:positionV>
+                <wp:extent cx="923925" cy="1403985"/>
+                <wp:effectExtent l="0" t="0" r="9525" b="0"/>
+                <wp:wrapNone/>
+                <wp:docPr id="24" name="Text Box 2"/>
+                <wp:cNvGraphicFramePr>
+                  <a:graphicFrameLocks xmlns:a="http://schemas.openxmlformats.org/drawingml/2006/main"/>
+                </wp:cNvGraphicFramePr>
+                <a:graphic xmlns:a="http://schemas.openxmlformats.org/drawingml/2006/main">
+                  <a:graphicData uri="http://schemas.microsoft.com/office/word/2010/wordprocessingShape">
+                    <wps:wsp>
+                      <wps:cNvSpPr txBox="1">
+                        <a:spLocks noChangeArrowheads="1"/>
+                      </wps:cNvSpPr>
+                      <wps:spPr bwMode="auto">
+                        <a:xfrm>
+                          <a:off x="0" y="0"/>
+                          <a:ext cx="923925" cy="1403985"/>
+                        </a:xfrm>
+                        <a:prstGeom prst="rect">
+                          <a:avLst/>
+                        </a:prstGeom>
+                        <a:solidFill>
+                          <a:srgbClr val="FFFFFF"/>
+                        </a:solidFill>
+                        <a:ln w="9525">
+                          <a:noFill/>
+                          <a:miter lim="800000"/>
+                          <a:headEnd/>
+                          <a:tailEnd/>
+                        </a:ln>
+                      </wps:spPr>
+                      <wps:txbx>
+                        <w:txbxContent>
+                          <w:p>
+                            <w:pPr>
+                              <w:jc w:val="center"/>
+                            </w:pPr>
+                            <w:r>
+                              <w:t>Wert der Präsentation</w:t>
+                            </w:r>
+                          </w:p>
+                        </w:txbxContent>
+                      </wps:txbx>
+                      <wps:bodyPr rot="0" vert="horz" wrap="square" lIns="91440" tIns="45720" rIns="91440" bIns="45720" anchor="t" anchorCtr="0">
+                        <a:spAutoFit/>
+                      </wps:bodyPr>
+                    </wps:wsp>
+                  </a:graphicData>
+                </a:graphic>
+                <wp14:sizeRelH relativeFrom="margin">
+                  <wp14:pctWidth>0</wp14:pctWidth>
+                </wp14:sizeRelH>
+                <wp14:sizeRelV relativeFrom="margin">
+                  <wp14:pctHeight>20000</wp14:pctHeight>
+                </wp14:sizeRelV>
+              </wp:anchor>
+            </w:drawing>
+          </mc:Choice>
+          <mc:Fallback>
+            <w:pict>
+              <v:shape id="_x0000_s1029" type="#_x0000_t202" style="position:absolute;margin-left:96.4pt;margin-top:3.55pt;width:72.75pt;height:110.55pt;z-index:251663360;visibility:visible;mso-wrap-style:square;mso-width-percent:0;mso-height-percent:200;mso-wrap-distance-left:9pt;mso-wrap-distance-top:0;mso-wrap-distance-right:9pt;mso-wrap-distance-bottom:0;mso-position-horizontal:absolute;mso-position-horizontal-relative:text;mso-position-vertical:absolute;mso-position-vertical-relative:text;mso-width-percent:0;mso-height-percent:200;mso-width-relative:margin;mso-height-relative:margin;v-text-anchor:top" o:gfxdata="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" stroked="f">
+                <v:textbox style="mso-fit-shape-to-text:t">
+                  <w:txbxContent>
+                    <w:p>
+                      <w:pPr>
+                        <w:jc w:val="center"/>
+                      </w:pPr>
+                      <w:r>
+                        <w:t>Wert der Präsentation</w:t>
+                      </w:r>
+                    </w:p>
+                  </w:txbxContent>
+                </v:textbox>
+              </v:shape>
+            </w:pict>
+          </mc:Fallback>
+        </mc:AlternateContent>
+      </w:r>
+      <w:r>
+        <w:rPr>
+          <w:noProof/>
+          <w:lang w:eastAsia="de-CH"/>
+        </w:rPr>
+        <mc:AlternateContent>
+          <mc:Choice Requires="wps">
+            <w:drawing>
+              <wp:anchor distT="0" distB="0" distL="114300" distR="114300" simplePos="0" relativeHeight="251662336" behindDoc="0" locked="0" layoutInCell="1" allowOverlap="1" wp14:anchorId="3A70DBEA" wp14:editId="16B1738E">
+                <wp:simplePos x="0" y="0"/>
+                <wp:positionH relativeFrom="column">
+                  <wp:posOffset>405130</wp:posOffset>
+                </wp:positionH>
+                <wp:positionV relativeFrom="paragraph">
+                  <wp:posOffset>48260</wp:posOffset>
+                </wp:positionV>
+                <wp:extent cx="895350" cy="1403985"/>
+                <wp:effectExtent l="0" t="0" r="0" b="0"/>
+                <wp:wrapNone/>
+                <wp:docPr id="23" name="Text Box 2"/>
+                <wp:cNvGraphicFramePr>
+                  <a:graphicFrameLocks xmlns:a="http://schemas.openxmlformats.org/drawingml/2006/main"/>
+                </wp:cNvGraphicFramePr>
+                <a:graphic xmlns:a="http://schemas.openxmlformats.org/drawingml/2006/main">
+                  <a:graphicData uri="http://schemas.microsoft.com/office/word/2010/wordprocessingShape">
+                    <wps:wsp>
+                      <wps:cNvSpPr txBox="1">
+                        <a:spLocks noChangeArrowheads="1"/>
+                      </wps:cNvSpPr>
+                      <wps:spPr bwMode="auto">
+                        <a:xfrm>
+                          <a:off x="0" y="0"/>
+                          <a:ext cx="895350" cy="1403985"/>
+                        </a:xfrm>
+                        <a:prstGeom prst="rect">
+                          <a:avLst/>
+                        </a:prstGeom>
+                        <a:solidFill>
+                          <a:srgbClr val="FFFFFF"/>
+                        </a:solidFill>
+                        <a:ln w="9525">
+                          <a:noFill/>
+                          <a:miter lim="800000"/>
+                          <a:headEnd/>
+                          <a:tailEnd/>
+                        </a:ln>
+                      </wps:spPr>
+                      <wps:txbx>
+                        <w:txbxContent>
+                          <w:p>
+                            <w:pPr>
+                              <w:jc w:val="center"/>
+                            </w:pPr>
+                            <w:r>
+                              <w:t>Interesse an den Postern</w:t>
+                            </w:r>
+                          </w:p>
+                        </w:txbxContent>
+                      </wps:txbx>
+                      <wps:bodyPr rot="0" vert="horz" wrap="square" lIns="91440" tIns="45720" rIns="91440" bIns="45720" anchor="t" anchorCtr="0">
+                        <a:spAutoFit/>
+                      </wps:bodyPr>
+                    </wps:wsp>
+                  </a:graphicData>
+                </a:graphic>
+                <wp14:sizeRelH relativeFrom="margin">
+                  <wp14:pctWidth>0</wp14:pctWidth>
+                </wp14:sizeRelH>
+                <wp14:sizeRelV relativeFrom="margin">
+                  <wp14:pctHeight>20000</wp14:pctHeight>
+                </wp14:sizeRelV>
+              </wp:anchor>
+            </w:drawing>
+          </mc:Choice>
+          <mc:Fallback>
+            <w:pict>
+              <v:shape id="_x0000_s1030" type="#_x0000_t202" style="position:absolute;margin-left:31.9pt;margin-top:3.8pt;width:70.5pt;height:110.55pt;z-index:251662336;visibility:visible;mso-wrap-style:square;mso-width-percent:0;mso-height-percent:200;mso-wrap-distance-left:9pt;mso-wrap-distance-top:0;mso-wrap-distance-right:9pt;mso-wrap-distance-bottom:0;mso-position-horizontal:absolute;mso-position-horizontal-relative:text;mso-position-vertical:absolute;mso-position-vertical-relative:text;mso-width-percent:0;mso-height-percent:200;mso-width-relative:margin;mso-height-relative:margin;v-text-anchor:top" o:gfxdata="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" stroked="f">
+                <v:textbox style="mso-fit-shape-to-text:t">
+                  <w:txbxContent>
+                    <w:p>
+                      <w:pPr>
+                        <w:jc w:val="center"/>
+                      </w:pPr>
+                      <w:r>
+                        <w:t>Interesse an den Postern</w:t>
+                      </w:r>
+                    </w:p>
+                  </w:txbxContent>
+                </v:textbox>
+              </v:shape>
+            </w:pict>
+          </mc:Fallback>
+        </mc:AlternateContent>
+      </w:r>
+      <w:r>
+        <w:rPr>
+          <w:noProof/>
+          <w:lang w:eastAsia="de-CH"/>
+        </w:rPr>
+        <w:drawing>
+          <wp:inline distT="0" distB="0" distL="0" distR="0" wp14:anchorId="30AAD65E" wp14:editId="24EEAE70">
+            <wp:extent cx="5486400" cy="3200400"/>
+            <wp:effectExtent l="0" t="0" r="19050" b="19050"/>
+            <wp:docPr id="22" name="Chart 22"/>
+            <wp:cNvGraphicFramePr/>
+            <a:graphic xmlns:a="http://schemas.openxmlformats.org/drawingml/2006/main">
+              <a:graphicData uri="http://schemas.openxmlformats.org/drawingml/2006/chart">
+                <c:chart xmlns:c="http://schemas.openxmlformats.org/drawingml/2006/chart" xmlns:r="http://schemas.openxmlformats.org/officeDocument/2006/relationships" r:id="rId17"/>
+              </a:graphicData>
+            </a:graphic>
+          </wp:inline>
+        </w:drawing>
+      </w:r>
+    </w:p>
+    <w:p>
+      <w:pPr>
+        <w:pStyle w:val="Caption"/>
+      </w:pPr>
+      <w:bookmarkStart w:id="8" w:name="_Ref319422492"/>
+      <w:r>
+        <w:t xml:space="preserve">Abbildung </w:t>
+      </w:r>
+      <w:r>
+        <w:fldChar w:fldCharType="begin"/>
+      </w:r>
+      <w:r>
+        <w:instrText xml:space="preserve"> SEQ Abbildung \* ARABIC </w:instrText>
+      </w:r>
+      <w:r>
+        <w:fldChar w:fldCharType="separate"/>
+      </w:r>
+      <w:r>
+        <w:rPr>
+          <w:noProof/>
+        </w:rPr>
+        <w:t>9</w:t>
+      </w:r>
+      <w:r>
+        <w:rPr>
+          <w:noProof/>
+        </w:rPr>
+        <w:fldChar w:fldCharType="end"/>
+      </w:r>
+      <w:r>
+        <w:t xml:space="preserve"> – Meinungsverteilung</w:t>
+      </w:r>
+      <w:bookmarkEnd w:id="8"/>
+    </w:p>
+    <w:p>
+      <w:pPr>
+        <w:rPr>
+          <w:rFonts w:asciiTheme="majorHAnsi" w:hAnsiTheme="majorHAnsi"/>
+          <w:b/>
+          <w:color w:val="FFFFFF" w:themeColor="background1"/>
+          <w:spacing w:val="15"/>
+          <w:sz w:val="24"/>
+          <w:szCs w:val="22"/>
+        </w:rPr>
+      </w:pPr>
+      <w:r>
+        <w:t xml:space="preserve">Wie aus der </w:t>
+      </w:r>
+      <w:r>
+        <w:fldChar w:fldCharType="begin"/>
+      </w:r>
+      <w:r>
+        <w:instrText xml:space="preserve"> REF _Ref319422492 \h </w:instrText>
+      </w:r>
+      <w:r>
+        <w:fldChar w:fldCharType="separate"/>
+      </w:r>
+      <w:r>
+        <w:t xml:space="preserve">Abbildung </w:t>
+      </w:r>
+      <w:r>
+        <w:rPr>
+          <w:noProof/>
+        </w:rPr>
+        <w:t>9</w:t>
+      </w:r>
+      <w:r>
+        <w:t xml:space="preserve"> – Meinungsverteilung</w:t>
+      </w:r>
+      <w:r>
+        <w:fldChar w:fldCharType="end"/>
+      </w:r>
+      <w:r>
+        <w:t xml:space="preserve"> ersichtlich ist, bilden sich bei jeder der vier aufgeführten Punkte zwei grosse Gruppen. Eine bei „trifft eher zu“ und eine bi „trifft eher nicht zu“. Daraus lassen sich zwei primäre </w:t>
+      </w:r>
+      <w:proofErr w:type="spellStart"/>
+      <w:r>
+        <w:t>Personas</w:t>
+      </w:r>
+      <w:proofErr w:type="spellEnd"/>
+      <w:r>
+        <w:t xml:space="preserve"> extrahieren. Die eine interessiert sich eher stark für die Bachelorarbeiten und Poster und liest deren Inhalte auch aufmerksam. Die andere kann sich für die vorgestellten Arbeiten nicht besonders begeistern und findet auch den Zeitaufwand um die Poster zu lesen meist zu gross.</w:t>
+      </w:r>
+    </w:p>
+    <w:p>
+      <w:r>
+        <w:t>Neben den Schulunterricht finden an der HSR auch immer wieder Veranstaltungen für externe Personen statt. Diese sind ebenfalls potenzielle Video Wall Nutzer. Bei den Veranstaltungen gibt es immer Pausen, diese Zeit kann genutzt werden um Aussenstehenden die Arbeiten der HSR näher zu bringen und im Idealfall eine Zusammenarbeit zwischen externen Instanzen und der HSR zu fördern.</w:t>
+      </w:r>
+    </w:p>
+    <w:p>
+      <w:pPr>
+        <w:pStyle w:val="Heading3"/>
+      </w:pPr>
+      <w:r>
+        <w:t xml:space="preserve">Persona Peter </w:t>
+      </w:r>
+      <w:proofErr w:type="spellStart"/>
+      <w:r>
+        <w:t>Posterleser</w:t>
+      </w:r>
+      <w:proofErr w:type="spellEnd"/>
+    </w:p>
+    <w:tbl>
+      <w:tblPr>
+        <w:tblStyle w:val="TableGrid"/>
+        <w:tblW w:w="0" w:type="auto"/>
+        <w:tblLook w:val="04A0" w:firstRow="1" w:lastRow="0" w:firstColumn="1" w:lastColumn="0" w:noHBand="0" w:noVBand="1"/>
+      </w:tblPr>
+      <w:tblGrid>
+        <w:gridCol w:w="4606"/>
+        <w:gridCol w:w="4606"/>
+      </w:tblGrid>
+      <w:tr>
+        <w:tc>
+          <w:tcPr>
+            <w:tcW w:w="4606" w:type="dxa"/>
+          </w:tcPr>
+          <w:p>
+            <w:r>
+              <w:t xml:space="preserve">Peter </w:t>
+            </w:r>
+            <w:proofErr w:type="spellStart"/>
+            <w:r>
+              <w:t>Posterleser</w:t>
+            </w:r>
+            <w:proofErr w:type="spellEnd"/>
+          </w:p>
+        </w:tc>
+        <w:tc>
+          <w:tcPr>
+            <w:tcW w:w="4606" w:type="dxa"/>
+          </w:tcPr>
+          <w:p/>
+        </w:tc>
+      </w:tr>
+      <w:tr>
+        <w:tc>
+          <w:tcPr>
+            <w:tcW w:w="4606" w:type="dxa"/>
+          </w:tcPr>
+          <w:p/>
+        </w:tc>
+        <w:tc>
+          <w:tcPr>
+            <w:tcW w:w="4606" w:type="dxa"/>
+          </w:tcPr>
+          <w:p>
+            <w:pPr>
+              <w:rPr>
+                <w:b/>
+              </w:rPr>
+            </w:pPr>
+            <w:r>
+              <w:rPr>
+                <w:b/>
+              </w:rPr>
+              <w:t>Kurzprofil</w:t>
+            </w:r>
+          </w:p>
+          <w:p/>
+          <w:p>
+            <w:r>
+              <w:t>HSR Student im 6. Semester, Studiengang Maschinenbau</w:t>
+            </w:r>
+          </w:p>
+          <w:p>
+            <w:r>
+              <w:t>25 Jahre</w:t>
+            </w:r>
+          </w:p>
+        </w:tc>
+      </w:tr>
+      <w:tr>
+        <w:tc>
+          <w:tcPr>
+            <w:tcW w:w="4606" w:type="dxa"/>
+          </w:tcPr>
+          <w:p>
+            <w:r>
+              <w:t>Arbeitskontext (Lärm, Unterbrüche, Regeln)</w:t>
+            </w:r>
+          </w:p>
+        </w:tc>
+        <w:tc>
+          <w:tcPr>
+            <w:tcW w:w="4606" w:type="dxa"/>
+          </w:tcPr>
+          <w:p>
+            <w:r>
+              <w:t xml:space="preserve">Durch die gewählten Module befindet sich Peter meistens in den Gebäuden 1, 2, 3 und 5. Er ist ein regelmässiger Mensa Besucher und daher auch fast jeden Tag im Gebäude 4. In den Unterrichtspausen oder Zwischenstunden nimmt Peter sich manchmal </w:t>
+            </w:r>
+            <w:r>
+              <w:lastRenderedPageBreak/>
+              <w:t>Zeit um die ausgestellten Bachelor Poster zu lesen.</w:t>
+            </w:r>
+          </w:p>
+        </w:tc>
+      </w:tr>
+      <w:tr>
+        <w:tc>
+          <w:tcPr>
+            <w:tcW w:w="4606" w:type="dxa"/>
+          </w:tcPr>
+          <w:p>
+            <w:r>
+              <w:lastRenderedPageBreak/>
+              <w:t>Persönlichkeit &amp; Vorlieben</w:t>
+            </w:r>
+          </w:p>
+        </w:tc>
+        <w:tc>
+          <w:tcPr>
+            <w:tcW w:w="4606" w:type="dxa"/>
+          </w:tcPr>
+          <w:p>
+            <w:r>
+              <w:t>Peter ist daran interessiert, was andere Personen für Arbeiten geleistet haben, vor allem aus seinem eigenen Studiengang. Die Arbeiten von anderen Studiengängen werden aber auch von ihm gelesen.</w:t>
+            </w:r>
+          </w:p>
+        </w:tc>
+      </w:tr>
+      <w:tr>
+        <w:tc>
+          <w:tcPr>
+            <w:tcW w:w="4606" w:type="dxa"/>
+          </w:tcPr>
+          <w:p>
+            <w:r>
+              <w:t>Vorkenntnisse &amp; Lernen (Computer, Domain)</w:t>
+            </w:r>
+          </w:p>
+        </w:tc>
+        <w:tc>
+          <w:tcPr>
+            <w:tcW w:w="4606" w:type="dxa"/>
+          </w:tcPr>
+          <w:p>
+            <w:r>
+              <w:t xml:space="preserve">Durch sein Studium kennt sich Peter zwar gut mit Computern aus, jedoch nicht mit </w:t>
+            </w:r>
+            <w:proofErr w:type="spellStart"/>
+            <w:r>
+              <w:t>Kinect</w:t>
+            </w:r>
+            <w:proofErr w:type="spellEnd"/>
+            <w:r>
+              <w:t>. Er ist aber neuen Technologien gegenüber offen und würde diese auch gerne ausprobieren.</w:t>
+            </w:r>
+          </w:p>
+        </w:tc>
+      </w:tr>
+      <w:tr>
+        <w:tc>
+          <w:tcPr>
+            <w:tcW w:w="4606" w:type="dxa"/>
+          </w:tcPr>
+          <w:p>
+            <w:r>
+              <w:t>Eigenschaften / Verhaltensvariablen</w:t>
+            </w:r>
+          </w:p>
+        </w:tc>
+        <w:tc>
+          <w:tcPr>
+            <w:tcW w:w="4606" w:type="dxa"/>
+          </w:tcPr>
+          <w:p>
+            <w:pPr>
+              <w:pStyle w:val="ListParagraph"/>
+              <w:numPr>
+                <w:ilvl w:val="0"/>
+                <w:numId w:val="18"/>
+              </w:numPr>
+            </w:pPr>
+            <w:r>
+              <w:t>Interesse an den Postern</w:t>
+            </w:r>
+          </w:p>
+          <w:p>
+            <w:pPr>
+              <w:pStyle w:val="ListParagraph"/>
+              <w:numPr>
+                <w:ilvl w:val="0"/>
+                <w:numId w:val="18"/>
+              </w:numPr>
+            </w:pPr>
+            <w:r>
+              <w:t>Wert der Präsentation</w:t>
+            </w:r>
+          </w:p>
+          <w:p>
+            <w:pPr>
+              <w:pStyle w:val="ListParagraph"/>
+              <w:numPr>
+                <w:ilvl w:val="0"/>
+                <w:numId w:val="18"/>
+              </w:numPr>
+            </w:pPr>
+            <w:r>
+              <w:t>Zeitaufwand</w:t>
+            </w:r>
+          </w:p>
+          <w:p>
+            <w:pPr>
+              <w:pStyle w:val="ListParagraph"/>
+              <w:numPr>
+                <w:ilvl w:val="0"/>
+                <w:numId w:val="18"/>
+              </w:numPr>
+            </w:pPr>
+            <w:r>
+              <w:t>Qualität der Poster/Broschüre</w:t>
+            </w:r>
+          </w:p>
+        </w:tc>
+      </w:tr>
+      <w:tr>
+        <w:tc>
+          <w:tcPr>
+            <w:tcW w:w="4606" w:type="dxa"/>
+          </w:tcPr>
+          <w:p>
+            <w:r>
+              <w:t>Ziele</w:t>
+            </w:r>
+          </w:p>
+        </w:tc>
+        <w:tc>
+          <w:tcPr>
+            <w:tcW w:w="4606" w:type="dxa"/>
+          </w:tcPr>
+          <w:p>
+            <w:pPr>
+              <w:pStyle w:val="ListParagraph"/>
+              <w:numPr>
+                <w:ilvl w:val="0"/>
+                <w:numId w:val="19"/>
+              </w:numPr>
+            </w:pPr>
+            <w:r>
+              <w:t>Sich über andere Arbeiten informieren</w:t>
+            </w:r>
+          </w:p>
+        </w:tc>
+      </w:tr>
+    </w:tbl>
+    <w:p>
+      <w:pPr>
+        <w:pStyle w:val="Heading4"/>
+      </w:pPr>
+      <w:r>
+        <w:t>Ist-Szenario-1</w:t>
+      </w:r>
+    </w:p>
+    <w:p>
+      <w:r>
+        <w:t>Das neue Semester hat gerade erst begonnen und Peter besucht an diesem Tag die Kunststofftechnik Vorlesung. In der Pause geht Peter mit einem Freund in das Gebäude 4 um sich in der Mensa ein Brötchen zu kaufen. Zurück im ursprünglichen Gebäude bleibt Peter immer noch einige Zeit bis zum Ende der Pause. Er bemerkt, dass momentan die Poster seines Studienganges in dieser Räumlichkeit ausgestellt werden. Er nutzt die verbleibende Zeit daher um diese zu betrachten. Er entdeckt dabei ein Poster welches er besonders spannend findet und beginnt dieses genauer zu lesen. Kurz darauf ertönt der Pausengong und Peter geht wieder zurück in die Vorlesung.</w:t>
+      </w:r>
+    </w:p>
+    <w:p>
+      <w:pPr>
+        <w:pStyle w:val="Heading4"/>
+      </w:pPr>
+      <w:r>
+        <w:t>Soll-Szenario-1</w:t>
+      </w:r>
+    </w:p>
+    <w:p>
+      <w:r>
+        <w:t>Das neue Semester hat gerade erst begonnen und Peter besucht an diesem Tag die Kunststofftechnik Vorlesung. In der Pause geht Peter mit einem Freund in das Gebäude 4 um sich in der Mensa ein Brötchen zu kaufen. Dabei fällt den beiden die grosse Monitor Wand auf. Zudem bemerken sie, dass diese auf sie reagiert wenn sie an ihr vorbeilaufen. Interessiert kommen die beiden näher und stellen fest, dass über diese die Poster der Arbeiten angeschaut werden können. Die zwei interagieren mit der Wand und haben bald ein Poster entdeckt, dass sie besonders spannend finden und beginnen dieses zu lesen. Kurz darauf ertönt der Pausengong. Peter würde sich aber gerne noch weiter über das angesehene Poster informieren und fotografiert deshalb mit seinem Smartphone den abgebildeten QR-Code. Danach kehren die beiden schnell in die Vorlesung zurück.</w:t>
+      </w:r>
+    </w:p>
+    <w:p>
+      <w:pPr>
+        <w:pStyle w:val="Heading4"/>
+      </w:pPr>
+      <w:r>
+        <w:t>Ist-Szenario-2</w:t>
+      </w:r>
+    </w:p>
+    <w:p>
+      <w:r>
+        <w:t>Am Dienstag der 3. (?) Woche möchten sich Peter und eine Freundin noch Poster aus anderen Studiengängen ansehen. Sie haben sich für diejenigen der Elektrotechnik entschieden. Sie gehen eigens dafür in das Gebäude 5. Dabei müssen die beiden jedoch feststellen, dass die Arbeiten schon nicht mehr ausgestellt werden. Etwas enttäuscht kehren sie ins Gebäude 1 zurück.</w:t>
+      </w:r>
+    </w:p>
+    <w:p>
+      <w:pPr>
+        <w:pStyle w:val="Heading4"/>
+      </w:pPr>
+      <w:r>
+        <w:t>Soll-Szenario-2</w:t>
+      </w:r>
+    </w:p>
+    <w:p>
+      <w:r>
+        <w:t xml:space="preserve">Am Dienstag der 3. (?) Woche, kurz vor Mittag, möchten sich Peter und eine Freundin noch Poster aus anderen Studiengängen ansehen. Sie haben sich für diejenigen der Elektrotechnik entschieden. Peter erinnert sich an die Video Wall in Gebäude 4 und sie begeben sich gemeinsam dort hin. Die beiden stellen schnell fest, dass man die </w:t>
+      </w:r>
+      <w:proofErr w:type="spellStart"/>
+      <w:r>
+        <w:t>Posterauswahl</w:t>
+      </w:r>
+      <w:proofErr w:type="spellEnd"/>
+      <w:r>
+        <w:t xml:space="preserve"> auf einzelne Studiengänge beschränken kann. Auf diese Art können sie nur in den Postern der Elektrotechnik stöbern. Die zwei stossen nach kurzer Zeit auf einige spannende Projekte, welchen sie mehr Zeit widmen. Nach gut 20 Minuten werden sie von ihren Studienkollegen abgeholt um in der Mensa zu Essen.</w:t>
+      </w:r>
+    </w:p>
+    <w:p>
+      <w:pPr>
+        <w:pStyle w:val="Heading3"/>
+      </w:pPr>
+      <w:r>
+        <w:lastRenderedPageBreak/>
+        <w:t>Persona Noemi Nichtinteressiert</w:t>
+      </w:r>
+    </w:p>
+    <w:tbl>
+      <w:tblPr>
+        <w:tblStyle w:val="TableGrid"/>
+        <w:tblW w:w="0" w:type="auto"/>
+        <w:tblLook w:val="04A0" w:firstRow="1" w:lastRow="0" w:firstColumn="1" w:lastColumn="0" w:noHBand="0" w:noVBand="1"/>
+      </w:tblPr>
+      <w:tblGrid>
+        <w:gridCol w:w="4606"/>
+        <w:gridCol w:w="4606"/>
+      </w:tblGrid>
+      <w:tr>
+        <w:tc>
+          <w:tcPr>
+            <w:tcW w:w="4606" w:type="dxa"/>
+          </w:tcPr>
+          <w:p>
+            <w:r>
+              <w:t>Noemi Nichtinteressiert</w:t>
+            </w:r>
+          </w:p>
+        </w:tc>
+        <w:tc>
+          <w:tcPr>
+            <w:tcW w:w="4606" w:type="dxa"/>
+          </w:tcPr>
+          <w:p/>
+        </w:tc>
+      </w:tr>
+      <w:tr>
+        <w:tc>
+          <w:tcPr>
+            <w:tcW w:w="4606" w:type="dxa"/>
+          </w:tcPr>
+          <w:p/>
+        </w:tc>
+        <w:tc>
+          <w:tcPr>
+            <w:tcW w:w="4606" w:type="dxa"/>
+          </w:tcPr>
+          <w:p>
+            <w:pPr>
+              <w:rPr>
+                <w:b/>
+              </w:rPr>
+            </w:pPr>
+            <w:r>
+              <w:rPr>
+                <w:b/>
+              </w:rPr>
+              <w:t>Kurzprofil</w:t>
+            </w:r>
+          </w:p>
+          <w:p/>
+          <w:p>
+            <w:r>
+              <w:t xml:space="preserve">HSR Studentin im 4. Semester, Studiengang Raumplanung </w:t>
+            </w:r>
+          </w:p>
+          <w:p>
+            <w:r>
+              <w:t>23 Jahre</w:t>
+            </w:r>
+          </w:p>
+        </w:tc>
+      </w:tr>
+      <w:tr>
+        <w:tc>
+          <w:tcPr>
+            <w:tcW w:w="4606" w:type="dxa"/>
+          </w:tcPr>
+          <w:p>
+            <w:r>
+              <w:t>Arbeitskontext (Lärm, Unterbrüche, Regeln)</w:t>
+            </w:r>
+          </w:p>
+        </w:tc>
+        <w:tc>
+          <w:tcPr>
+            <w:tcW w:w="4606" w:type="dxa"/>
+          </w:tcPr>
+          <w:p>
+            <w:r>
+              <w:t xml:space="preserve">Die Vorlesungen von Noemi finden alle im Gebäude 1 statt. Ihr Arbeitsraum für Projektarbeiten befindet sich ebenfalls in diesem Gebäude. Auch die Mittagszeit verbringt sie grösstenteils an diesem Ort, da sie ihr Mittagessen meistens von Zuhause mitnimmt. Nur zwischendurch besucht sie das Gebäude 4 um die Mensa zu nutzen, den </w:t>
+            </w:r>
+            <w:proofErr w:type="spellStart"/>
+            <w:r>
+              <w:t>Badge</w:t>
+            </w:r>
+            <w:proofErr w:type="spellEnd"/>
+            <w:r>
+              <w:t xml:space="preserve"> aufzuladen oder sich am Empfang zu informieren. </w:t>
+            </w:r>
+          </w:p>
+        </w:tc>
+      </w:tr>
+      <w:tr>
+        <w:tc>
+          <w:tcPr>
+            <w:tcW w:w="4606" w:type="dxa"/>
+          </w:tcPr>
+          <w:p>
+            <w:r>
+              <w:t>Persönlichkeit &amp; Vorlieben</w:t>
+            </w:r>
+          </w:p>
+        </w:tc>
+        <w:tc>
+          <w:tcPr>
+            <w:tcW w:w="4606" w:type="dxa"/>
+          </w:tcPr>
+          <w:p>
+            <w:r>
+              <w:t>Noemi ist nicht besonders interessiert an den ausgestellten Bachelor- und Masterarbeiten. Zudem ist ihr auch der Aufwand, um die Poster aufzusuchen und sie zu lesen, zu gross. Da die Poster der Abteilung Raumplanung aber im Gebäude 1 ausgestellt werden, kann sie sich dann zwischendurch aber doch durchringen, ein paar wenige Poster ihres eigenen Studiengangs zu betrachten.</w:t>
+            </w:r>
+          </w:p>
+        </w:tc>
+      </w:tr>
+      <w:tr>
+        <w:tc>
+          <w:tcPr>
+            <w:tcW w:w="4606" w:type="dxa"/>
+          </w:tcPr>
+          <w:p>
+            <w:r>
+              <w:t>Vorkenntnisse &amp; Lernen (Computer, Domain)</w:t>
+            </w:r>
+          </w:p>
+        </w:tc>
+        <w:tc>
+          <w:tcPr>
+            <w:tcW w:w="4606" w:type="dxa"/>
+          </w:tcPr>
+          <w:p>
+            <w:r>
+              <w:t xml:space="preserve">Noemi besitzt grundlegende Computerkenntnisse, hat aber noch nie von </w:t>
+            </w:r>
+            <w:proofErr w:type="spellStart"/>
+            <w:r>
+              <w:t>Kinect</w:t>
+            </w:r>
+            <w:proofErr w:type="spellEnd"/>
+            <w:r>
+              <w:t xml:space="preserve"> gehört.</w:t>
+            </w:r>
+          </w:p>
+        </w:tc>
+      </w:tr>
+      <w:tr>
+        <w:tc>
+          <w:tcPr>
+            <w:tcW w:w="4606" w:type="dxa"/>
+          </w:tcPr>
+          <w:p>
+            <w:r>
+              <w:t>Eigenschaften / Verhaltensvariablen</w:t>
+            </w:r>
+          </w:p>
+        </w:tc>
+        <w:tc>
+          <w:tcPr>
+            <w:tcW w:w="4606" w:type="dxa"/>
+          </w:tcPr>
+          <w:p>
+            <w:pPr>
+              <w:pStyle w:val="ListParagraph"/>
+              <w:numPr>
+                <w:ilvl w:val="0"/>
+                <w:numId w:val="18"/>
+              </w:numPr>
+            </w:pPr>
+            <w:r>
+              <w:t>Interesse an den Arbeiten</w:t>
+            </w:r>
+          </w:p>
+          <w:p>
+            <w:pPr>
+              <w:pStyle w:val="ListParagraph"/>
+              <w:numPr>
+                <w:ilvl w:val="0"/>
+                <w:numId w:val="18"/>
+              </w:numPr>
+            </w:pPr>
+            <w:r>
+              <w:t>Interesse an den Postern</w:t>
+            </w:r>
+          </w:p>
+          <w:p>
+            <w:pPr>
+              <w:pStyle w:val="ListParagraph"/>
+              <w:numPr>
+                <w:ilvl w:val="0"/>
+                <w:numId w:val="18"/>
+              </w:numPr>
+            </w:pPr>
+            <w:r>
+              <w:t>Qualitätseinschätzung</w:t>
+            </w:r>
+          </w:p>
+          <w:p>
+            <w:pPr>
+              <w:pStyle w:val="ListParagraph"/>
+              <w:numPr>
+                <w:ilvl w:val="0"/>
+                <w:numId w:val="18"/>
+              </w:numPr>
+            </w:pPr>
+            <w:r>
+              <w:t>Zeitaufwand für das Lesen</w:t>
+            </w:r>
+          </w:p>
+        </w:tc>
+      </w:tr>
+      <w:tr>
+        <w:tc>
+          <w:tcPr>
+            <w:tcW w:w="4606" w:type="dxa"/>
+          </w:tcPr>
+          <w:p>
+            <w:r>
+              <w:t>Ziele</w:t>
+            </w:r>
+          </w:p>
+        </w:tc>
+        <w:tc>
+          <w:tcPr>
+            <w:tcW w:w="4606" w:type="dxa"/>
+          </w:tcPr>
+          <w:p/>
+        </w:tc>
+      </w:tr>
+    </w:tbl>
+    <w:p>
+      <w:pPr>
+        <w:pStyle w:val="Heading4"/>
+      </w:pPr>
+      <w:r>
+        <w:t>Ist-Szenario 1</w:t>
+      </w:r>
+    </w:p>
+    <w:p>
+      <w:r>
+        <w:t xml:space="preserve">Noemi hält sich bei den Tischen im 1. Stock des Gebäudes 1 auf. Das neue Semester hat erst begonnen und bereits ist eine Übung ausgefallen. Da sie noch kein Projekt hat, an dem sie in den gewonnenen zwei Stunden arbeiten könnte, überlegt sie, wie sie sich die Zeit vertreiben könnten. Ihre </w:t>
+      </w:r>
+      <w:proofErr w:type="gramStart"/>
+      <w:r>
+        <w:t>Studienkollegen</w:t>
+      </w:r>
+      <w:proofErr w:type="gramEnd"/>
+      <w:r>
+        <w:t xml:space="preserve"> beschliessen, in der Mensa eine Kaffeepause zu machen. Auf dem Weg dorthin passieren sie das Foyer, in welchem die Bachelorarbeiten des vergangenen Semesters ausgestellt sind. Zusammen mit zwei Kolleginnen bleibt Noemi zurück und sie schauen sich zusammen mit anderen interessierten Besuchern die Poster an. Entgegen ihrer Begleiterinnen hat Noemi aber keine grosse Lust, sich über eine Arbeit genauer zu informieren und verliert bald das Interesse an der Ausstellung. So schlendert sie in Richtung Mensa und gesellt sich dort zu ihren Studienkollegen.</w:t>
+      </w:r>
+    </w:p>
+    <w:p>
+      <w:pPr>
+        <w:pStyle w:val="Heading4"/>
+      </w:pPr>
+      <w:r>
+        <w:t>Soll-Szenario 1</w:t>
+      </w:r>
+    </w:p>
+    <w:p>
+      <w:r>
+        <w:t xml:space="preserve">Noemi hält sich bei den Tischen im 1. Stock des Gebäudes 1 auf. Das neue Semester hat erst begonnen und bereits ist eine Übung ausgefallen. Da sie noch kein Projekt hat, an dem sie in den gewonnenen zwei Stunden arbeiten könnte, überlegt sie, wie sie sich die Zeit vertreiben könnten. Ihre </w:t>
+      </w:r>
+      <w:proofErr w:type="gramStart"/>
+      <w:r>
+        <w:t>Studienkollegen</w:t>
+      </w:r>
+      <w:proofErr w:type="gramEnd"/>
+      <w:r>
+        <w:t xml:space="preserve"> beschliessen, in der Mensa eine Kaffeepause zu machen. Im Eingang des Gebäudes 4 passieren sie die Video Wall. Zwei Besucher sind gerade fertig mit dem browsen der Bachelorposter auf </w:t>
+      </w:r>
+      <w:proofErr w:type="gramStart"/>
+      <w:r>
+        <w:t>der</w:t>
+      </w:r>
+      <w:proofErr w:type="gramEnd"/>
+      <w:r>
+        <w:t xml:space="preserve"> Video Wall. Zusammen mit zwei Kolleginnen, welche sofort die sofort die Steuerung der Applikation übernehmen, bleibt Noemi zurück. Interessiert liest sie mit.</w:t>
+      </w:r>
+    </w:p>
+    <w:p>
+      <w:pPr>
+        <w:pStyle w:val="Heading4"/>
+      </w:pPr>
+      <w:r>
+        <w:t>Ist-Szenario 2</w:t>
+      </w:r>
+    </w:p>
+    <w:p>
+      <w:r>
+        <w:lastRenderedPageBreak/>
+        <w:t xml:space="preserve">Es ist Mittagszeit. Noemi hat heute kein Essen von Zuhause mitgenommen. Im Eingangsbereich des Gebäudes 4 lädt sie ihren </w:t>
+      </w:r>
+      <w:proofErr w:type="spellStart"/>
+      <w:r>
+        <w:t>Badge</w:t>
+      </w:r>
+      <w:proofErr w:type="spellEnd"/>
+      <w:r>
+        <w:t xml:space="preserve"> auf. Heute ist viel Betrieb und vor allem die rechte Warteschlange vor der Mensa ist besonders lang. Noemi stellt sich daher in die linke Reihe. Als sie bei den Tabletts und dem Besteck angekommen ist, kann sie auf den Menükärtchen lesen, was das Tagesmenü ist. Es spricht sie nicht an und sie quetscht sich daher, nicht gerade zur Freude ihrer Mitstudenten, in die rechte Warteschlange für Schnitzel und Pommes Frites.</w:t>
+      </w:r>
+    </w:p>
+    <w:p>
+      <w:pPr>
+        <w:pStyle w:val="Heading4"/>
+      </w:pPr>
+      <w:r>
+        <w:t>Soll-Szenario 2</w:t>
+      </w:r>
+    </w:p>
+    <w:p>
+      <w:r>
+        <w:t xml:space="preserve">Es ist Mittagszeit. Noemi hat heute kein Essen von Zuhause mitgenommen. Im Eingangsbereich des Gebäudes 4 lädt sie ihren </w:t>
+      </w:r>
+      <w:proofErr w:type="spellStart"/>
+      <w:r>
+        <w:t>Badge</w:t>
+      </w:r>
+      <w:proofErr w:type="spellEnd"/>
+      <w:r>
+        <w:t xml:space="preserve"> auf. Heute ist viel Betrieb und vor allem die rechte Warteschlange vor der Mensa ist besonders lang. Während sie darauf wartet, dass auch ihre </w:t>
+      </w:r>
+      <w:proofErr w:type="gramStart"/>
+      <w:r>
+        <w:t>Studienkollegen</w:t>
+      </w:r>
+      <w:proofErr w:type="gramEnd"/>
+      <w:r>
+        <w:t xml:space="preserve"> ihren </w:t>
+      </w:r>
+      <w:proofErr w:type="spellStart"/>
+      <w:r>
+        <w:t>Badge</w:t>
+      </w:r>
+      <w:proofErr w:type="spellEnd"/>
+      <w:r>
+        <w:t xml:space="preserve"> aufgeladen haben, studiert sie das Menü der Mensa, welches auf der Video Wall angezeigt wird. Das Tagesmenü spricht sie nicht an. Sie stellt sich daher in die rechte Warteschlange für Schnitzel und Pommes Frites. Um sich die Zeit ein wenig zu vertreiben, schaut sie Mitstudierenden zu, wie diese mit </w:t>
+      </w:r>
+      <w:proofErr w:type="gramStart"/>
+      <w:r>
+        <w:t>der</w:t>
+      </w:r>
+      <w:proofErr w:type="gramEnd"/>
+      <w:r>
+        <w:t xml:space="preserve"> Video Wall interagieren. </w:t>
+      </w:r>
+    </w:p>
+    <w:p>
+      <w:pPr>
+        <w:pStyle w:val="Heading3"/>
+      </w:pPr>
+      <w:bookmarkStart w:id="9" w:name="_GoBack"/>
+      <w:bookmarkEnd w:id="9"/>
+      <w:r>
+        <w:t>Persona Erich Eventbesucher</w:t>
+      </w:r>
+    </w:p>
+    <w:tbl>
+      <w:tblPr>
+        <w:tblStyle w:val="TableGrid"/>
+        <w:tblW w:w="0" w:type="auto"/>
+        <w:tblLook w:val="04A0" w:firstRow="1" w:lastRow="0" w:firstColumn="1" w:lastColumn="0" w:noHBand="0" w:noVBand="1"/>
+      </w:tblPr>
+      <w:tblGrid>
+        <w:gridCol w:w="3227"/>
+        <w:gridCol w:w="5985"/>
+      </w:tblGrid>
+      <w:tr>
+        <w:tc>
+          <w:tcPr>
+            <w:tcW w:w="3227" w:type="dxa"/>
+          </w:tcPr>
+          <w:p>
+            <w:r>
+              <w:t>Erich Eventbesucher</w:t>
+            </w:r>
+          </w:p>
+        </w:tc>
+        <w:tc>
+          <w:tcPr>
+            <w:tcW w:w="5985" w:type="dxa"/>
+          </w:tcPr>
+          <w:p/>
+        </w:tc>
+      </w:tr>
+      <w:tr>
+        <w:tc>
+          <w:tcPr>
+            <w:tcW w:w="3227" w:type="dxa"/>
+          </w:tcPr>
+          <w:p>
+            <w:r>
+              <w:rPr>
+                <w:noProof/>
+                <w:lang w:eastAsia="de-CH"/>
+              </w:rPr>
+              <w:drawing>
+                <wp:inline distT="0" distB="0" distL="0" distR="0" wp14:anchorId="0F2FBEC8" wp14:editId="35B6BE92">
+                  <wp:extent cx="1771650" cy="2654344"/>
+                  <wp:effectExtent l="0" t="0" r="0" b="0"/>
+                  <wp:docPr id="9" name="Picture 9"/>
+                  <wp:cNvGraphicFramePr>
+                    <a:graphicFrameLocks xmlns:a="http://schemas.openxmlformats.org/drawingml/2006/main" noChangeAspect="1"/>
+                  </wp:cNvGraphicFramePr>
+                  <a:graphic xmlns:a="http://schemas.openxmlformats.org/drawingml/2006/main">
+                    <a:graphicData uri="http://schemas.openxmlformats.org/drawingml/2006/picture">
+                      <pic:pic xmlns:pic="http://schemas.openxmlformats.org/drawingml/2006/picture">
+                        <pic:nvPicPr>
+                          <pic:cNvPr id="0" name="MP900443194.JPG"/>
+                          <pic:cNvPicPr/>
+                        </pic:nvPicPr>
+                        <pic:blipFill>
+                          <a:blip r:embed="rId18" cstate="print">
+                            <a:extLst>
+                              <a:ext uri="{28A0092B-C50C-407E-A947-70E740481C1C}">
+                                <a14:useLocalDpi xmlns:a14="http://schemas.microsoft.com/office/drawing/2010/main" val="0"/>
+                              </a:ext>
+                            </a:extLst>
+                          </a:blip>
+                          <a:stretch>
+                            <a:fillRect/>
+                          </a:stretch>
+                        </pic:blipFill>
+                        <pic:spPr>
+                          <a:xfrm>
+                            <a:off x="0" y="0"/>
+                            <a:ext cx="1773740" cy="2657475"/>
+                          </a:xfrm>
+                          <a:prstGeom prst="rect">
+                            <a:avLst/>
+                          </a:prstGeom>
+                        </pic:spPr>
+                      </pic:pic>
+                    </a:graphicData>
+                  </a:graphic>
+                </wp:inline>
+              </w:drawing>
+            </w:r>
+          </w:p>
+          <w:p>
+            <w:pPr>
+              <w:pStyle w:val="Caption"/>
+            </w:pPr>
+            <w:r>
+              <w:t xml:space="preserve">Abbildung </w:t>
+            </w:r>
+            <w:r>
+              <w:fldChar w:fldCharType="begin"/>
+            </w:r>
+            <w:r>
+              <w:instrText xml:space="preserve"> SEQ Abbildung \* ARABIC </w:instrText>
+            </w:r>
+            <w:r>
+              <w:fldChar w:fldCharType="separate"/>
+            </w:r>
+            <w:r>
+              <w:rPr>
+                <w:noProof/>
+              </w:rPr>
+              <w:t>10</w:t>
+            </w:r>
+            <w:r>
+              <w:fldChar w:fldCharType="end"/>
+            </w:r>
+            <w:r>
+              <w:t xml:space="preserve"> - Erich Eventbesucher, Bildquelle: www.office.com</w:t>
+            </w:r>
+          </w:p>
+        </w:tc>
+        <w:tc>
+          <w:tcPr>
+            <w:tcW w:w="5985" w:type="dxa"/>
+          </w:tcPr>
+          <w:p>
+            <w:pPr>
+              <w:rPr>
+                <w:b/>
+              </w:rPr>
+            </w:pPr>
+            <w:r>
+              <w:rPr>
+                <w:b/>
+              </w:rPr>
+              <w:t>Kurzprofil</w:t>
+            </w:r>
+          </w:p>
+          <w:p/>
+          <w:p>
+            <w:r>
+              <w:t>Mitarbeiter aus privatem Sektor</w:t>
+            </w:r>
+          </w:p>
+          <w:p>
+            <w:r>
+              <w:t>31 Jahre</w:t>
+            </w:r>
+          </w:p>
+        </w:tc>
+      </w:tr>
+      <w:tr>
+        <w:tc>
+          <w:tcPr>
+            <w:tcW w:w="3227" w:type="dxa"/>
+          </w:tcPr>
+          <w:p>
+            <w:r>
+              <w:t>Arbeitskontext (Lärm, Unterbrüche, Regeln)</w:t>
+            </w:r>
+          </w:p>
+        </w:tc>
+        <w:tc>
+          <w:tcPr>
+            <w:tcW w:w="5985" w:type="dxa"/>
+          </w:tcPr>
+          <w:p>
+            <w:r>
+              <w:t>Für die Veranstaltungen an der HSR wird meist die Aula genutzt, welche sich im Gebäude 4 befindet. Dort wird auch das Mittagessen serviert. Erik befindet sich daher den ganzen Tag im diesem Gebäude.</w:t>
+            </w:r>
+          </w:p>
+        </w:tc>
+      </w:tr>
+      <w:tr>
+        <w:tc>
+          <w:tcPr>
+            <w:tcW w:w="3227" w:type="dxa"/>
+          </w:tcPr>
+          <w:p>
+            <w:r>
+              <w:t>Persönlichkeit &amp; Vorlieben</w:t>
+            </w:r>
+          </w:p>
+        </w:tc>
+        <w:tc>
+          <w:tcPr>
+            <w:tcW w:w="5985" w:type="dxa"/>
+          </w:tcPr>
+          <w:p>
+            <w:r>
+              <w:t xml:space="preserve">Erik ist an neuen Technologien und Entdeckungen grundsätzlich interessiert. </w:t>
+            </w:r>
+          </w:p>
+        </w:tc>
+      </w:tr>
+      <w:tr>
+        <w:tc>
+          <w:tcPr>
+            <w:tcW w:w="3227" w:type="dxa"/>
+          </w:tcPr>
+          <w:p>
+            <w:r>
+              <w:t>Vorkenntnisse &amp; Lernen (Computer, Domain)</w:t>
+            </w:r>
+          </w:p>
+        </w:tc>
+        <w:tc>
+          <w:tcPr>
+            <w:tcW w:w="5985" w:type="dxa"/>
+          </w:tcPr>
+          <w:p>
+            <w:r>
+              <w:t xml:space="preserve">Erich verfügt über gute Computerkenntnisse und hat schon von </w:t>
+            </w:r>
+            <w:proofErr w:type="spellStart"/>
+            <w:r>
+              <w:t>Kinect</w:t>
+            </w:r>
+            <w:proofErr w:type="spellEnd"/>
+            <w:r>
+              <w:t xml:space="preserve"> gehört, dies aber bis jetzt noch nicht ausprobieren können.</w:t>
+            </w:r>
+          </w:p>
+        </w:tc>
+      </w:tr>
+      <w:tr>
+        <w:tc>
+          <w:tcPr>
+            <w:tcW w:w="3227" w:type="dxa"/>
+          </w:tcPr>
+          <w:p>
+            <w:r>
+              <w:t>Eigenschaften / Verhaltensvariablen</w:t>
+            </w:r>
+          </w:p>
+        </w:tc>
+        <w:tc>
+          <w:tcPr>
+            <w:tcW w:w="5985" w:type="dxa"/>
+          </w:tcPr>
+          <w:p>
+            <w:pPr>
+              <w:pStyle w:val="ListParagraph"/>
+              <w:numPr>
+                <w:ilvl w:val="0"/>
+                <w:numId w:val="18"/>
+              </w:numPr>
+            </w:pPr>
+            <w:r>
+              <w:t>Interesse an den Arbeiten</w:t>
+            </w:r>
+          </w:p>
+          <w:p>
+            <w:pPr>
+              <w:pStyle w:val="ListParagraph"/>
+              <w:numPr>
+                <w:ilvl w:val="0"/>
+                <w:numId w:val="18"/>
+              </w:numPr>
+            </w:pPr>
+            <w:r>
+              <w:t>Interesse an den Postern</w:t>
+            </w:r>
+          </w:p>
+          <w:p>
+            <w:pPr>
+              <w:pStyle w:val="ListParagraph"/>
+              <w:numPr>
+                <w:ilvl w:val="0"/>
+                <w:numId w:val="18"/>
+              </w:numPr>
+            </w:pPr>
+            <w:r>
+              <w:t>Qualitätseinschätzung</w:t>
+            </w:r>
+          </w:p>
+          <w:p>
+            <w:pPr>
+              <w:pStyle w:val="ListParagraph"/>
+              <w:numPr>
+                <w:ilvl w:val="0"/>
+                <w:numId w:val="18"/>
+              </w:numPr>
+            </w:pPr>
+            <w:r>
+              <w:t>Zeitaufwand für das Lesen</w:t>
+            </w:r>
+          </w:p>
+        </w:tc>
+      </w:tr>
+      <w:tr>
+        <w:tc>
+          <w:tcPr>
+            <w:tcW w:w="3227" w:type="dxa"/>
+          </w:tcPr>
+          <w:p>
+            <w:r>
+              <w:t>Ziele</w:t>
+            </w:r>
+          </w:p>
+        </w:tc>
+        <w:tc>
+          <w:tcPr>
+            <w:tcW w:w="5985" w:type="dxa"/>
+          </w:tcPr>
+          <w:p>
+            <w:pPr>
+              <w:pStyle w:val="ListParagraph"/>
+              <w:keepNext/>
+              <w:numPr>
+                <w:ilvl w:val="0"/>
+                <w:numId w:val="20"/>
+              </w:numPr>
+            </w:pPr>
+            <w:r>
+              <w:t>Zeit in den Pausen überbrücken</w:t>
+            </w:r>
+          </w:p>
+        </w:tc>
+      </w:tr>
+    </w:tbl>
+    <w:p>
+      <w:pPr>
+        <w:pStyle w:val="Heading4"/>
+      </w:pPr>
+      <w:r>
+        <w:t>Ist-Szenario-1</w:t>
+      </w:r>
+    </w:p>
+    <w:p>
+      <w:r>
+        <w:t xml:space="preserve">Erich besucht zusammen mit seinen Firmenkollegen eine Veranstaltung an der HSR. Diese findet in der Aula statt. Nach einer Einführung erfolgt die erste Pause. Erich und seine Kollegen nutzen diese Zeit um sich in der Mensa einen Kaffee zu holen. Sie haben noch genug Zeit um sich im Gebäude etwas genauer umzusehen und </w:t>
+      </w:r>
+      <w:r>
+        <w:lastRenderedPageBreak/>
+        <w:t>betrachten für kurze Zeit den Informationsstand. Ihr Interesse verfliegt jedoch recht schnell, da es sich dort vor allem um Informationen für zukünftige Studenten oder Angebote für Studierende handelt. Die Gruppe widmet sich danach einem Gespräch bis sie wieder in den Saal gerufen wird.</w:t>
+      </w:r>
+    </w:p>
+    <w:p>
+      <w:pPr>
+        <w:pStyle w:val="Heading4"/>
+      </w:pPr>
+      <w:r>
+        <w:t>Soll-Szenario-1</w:t>
+      </w:r>
+    </w:p>
+    <w:p>
+      <w:r>
+        <w:t>Erich besucht zusammen mit seinen Firmenkollegen eine Veranstaltung an der HSR. Schon beim Hereinkommen fällt ihm die Video Wall an der einen Wand auf. Jedoch hat er keine Zeit sich genauer damit auseinanderzusetzen, da er in die Aula muss. Nach einer Einführung erfolgt die erste Pause. Erich und seine Kollegen nutzen diese Zeit um sich in der Mensa einen Kaffee zu holen. Dabei fällt ihm wieder die Video Wall auf. Interessiert nähert er sich dieser und bemerkt, dass diese auf seine Bewegungen reagiert. Erich stellt bei näherer Betrachtung fest, dass es sich bei den angezeigten Elementen um Poster zu Arbeiten der Hochschule handelt. Erik sieht sich einige der Poster an und möchte eines davon genauer studieren. In diesem Moment werden er und seine Gruppe jedoch wieder in den Saal gerufen. Erich nimmt sich jedoch fest vor die Video Wall am Mittag noch einmal länger zu nutzen.</w:t>
+      </w:r>
+      <w:r>
+        <w:br w:type="page"/>
+      </w:r>
+    </w:p>
+    <w:p>
+      <w:pPr>
+        <w:pStyle w:val="Heading2"/>
+      </w:pPr>
       <w:r>
         <w:lastRenderedPageBreak/>
         <w:t>Hardware Setup</w:t>
@@ -5354,10 +7110,7 @@
         <w:t xml:space="preserve">Für die </w:t>
       </w:r>
       <w:r>
-        <w:t xml:space="preserve">Evaluierung </w:t>
-      </w:r>
-      <w:r>
-        <w:t xml:space="preserve"> der </w:t>
+        <w:t xml:space="preserve">Evaluierung  der </w:t>
       </w:r>
       <w:r>
         <w:t xml:space="preserve">Hardware </w:t>
@@ -5472,11 +7225,11 @@
       <w:pPr>
         <w:pStyle w:val="Heading3"/>
       </w:pPr>
-      <w:bookmarkStart w:id="8" w:name="_Ref319065031"/>
+      <w:bookmarkStart w:id="10" w:name="_Ref319065031"/>
       <w:r>
         <w:t>Monitore</w:t>
       </w:r>
-      <w:bookmarkEnd w:id="8"/>
+      <w:bookmarkEnd w:id="10"/>
     </w:p>
     <w:p>
       <w:r>
@@ -5539,11 +7292,11 @@
       <w:pPr>
         <w:pStyle w:val="Heading4"/>
       </w:pPr>
-      <w:bookmarkStart w:id="9" w:name="_Ref319068091"/>
+      <w:bookmarkStart w:id="11" w:name="_Ref319068091"/>
       <w:r>
         <w:t>Variante A: 3 x 3 55“ Monitore</w:t>
       </w:r>
-      <w:bookmarkEnd w:id="9"/>
+      <w:bookmarkEnd w:id="11"/>
     </w:p>
     <w:p>
       <w:r>
@@ -5567,7 +7320,7 @@
                     <pic:cNvPicPr/>
                   </pic:nvPicPr>
                   <pic:blipFill rotWithShape="1">
-                    <a:blip r:embed="rId17" cstate="print">
+                    <a:blip r:embed="rId19" cstate="print">
                       <a:extLst>
                         <a:ext uri="{28A0092B-C50C-407E-A947-70E740481C1C}">
                           <a14:useLocalDpi xmlns:a14="http://schemas.microsoft.com/office/drawing/2010/main" val="0"/>
@@ -5729,7 +7482,7 @@
                     <pic:cNvPicPr/>
                   </pic:nvPicPr>
                   <pic:blipFill>
-                    <a:blip r:embed="rId18" cstate="print">
+                    <a:blip r:embed="rId20" cstate="print">
                       <a:extLst>
                         <a:ext uri="{28A0092B-C50C-407E-A947-70E740481C1C}">
                           <a14:useLocalDpi xmlns:a14="http://schemas.microsoft.com/office/drawing/2010/main" val="0"/>
@@ -5877,11 +7630,11 @@
       <w:pPr>
         <w:pStyle w:val="Heading4"/>
       </w:pPr>
-      <w:bookmarkStart w:id="10" w:name="_Ref319068033"/>
+      <w:bookmarkStart w:id="12" w:name="_Ref319068033"/>
       <w:r>
         <w:t>Variante B: 2 x 2 55“ Monitore</w:t>
       </w:r>
-      <w:bookmarkEnd w:id="10"/>
+      <w:bookmarkEnd w:id="12"/>
     </w:p>
     <w:p>
       <w:r>
@@ -5905,7 +7658,7 @@
                     <pic:cNvPicPr/>
                   </pic:nvPicPr>
                   <pic:blipFill rotWithShape="1">
-                    <a:blip r:embed="rId17" cstate="print">
+                    <a:blip r:embed="rId19" cstate="print">
                       <a:extLst>
                         <a:ext uri="{28A0092B-C50C-407E-A947-70E740481C1C}">
                           <a14:useLocalDpi xmlns:a14="http://schemas.microsoft.com/office/drawing/2010/main" val="0"/>
@@ -6050,7 +7803,7 @@
                     <pic:cNvPicPr/>
                   </pic:nvPicPr>
                   <pic:blipFill>
-                    <a:blip r:embed="rId19" cstate="print">
+                    <a:blip r:embed="rId21" cstate="print">
                       <a:extLst>
                         <a:ext uri="{28A0092B-C50C-407E-A947-70E740481C1C}">
                           <a14:useLocalDpi xmlns:a14="http://schemas.microsoft.com/office/drawing/2010/main" val="0"/>
@@ -6081,7 +7834,7 @@
       <w:pPr>
         <w:pStyle w:val="Caption"/>
       </w:pPr>
-      <w:bookmarkStart w:id="11" w:name="_Ref319068177"/>
+      <w:bookmarkStart w:id="13" w:name="_Ref319068177"/>
       <w:r>
         <w:t xml:space="preserve">Abbildung </w:t>
       </w:r>
@@ -6130,7 +7883,7 @@
       <w:r>
         <w:t xml:space="preserve"> 55" Monitore, Hellraumprojektor Test</w:t>
       </w:r>
-      <w:bookmarkEnd w:id="11"/>
+      <w:bookmarkEnd w:id="13"/>
     </w:p>
     <w:p>
       <w:r>
@@ -6185,10 +7938,7 @@
         <w:t xml:space="preserve"> ist jedoch schnell ersichtlich, dass diese Konstellation klein und verloren wirkt</w:t>
       </w:r>
       <w:r>
-        <w:t xml:space="preserve"> </w:t>
-      </w:r>
-      <w:r>
-        <w:t>im Raum</w:t>
+        <w:t xml:space="preserve"> im Raum</w:t>
       </w:r>
       <w:r>
         <w:t xml:space="preserve">. Die Eindrücklichkeit, welche Variante A (siehe </w:t>
@@ -6263,7 +8013,7 @@
                     <pic:cNvPicPr/>
                   </pic:nvPicPr>
                   <pic:blipFill rotWithShape="1">
-                    <a:blip r:embed="rId17" cstate="print">
+                    <a:blip r:embed="rId19" cstate="print">
                       <a:extLst>
                         <a:ext uri="{28A0092B-C50C-407E-A947-70E740481C1C}">
                           <a14:useLocalDpi xmlns:a14="http://schemas.microsoft.com/office/drawing/2010/main" val="0"/>
@@ -6308,10 +8058,7 @@
         <w:fldChar w:fldCharType="begin"/>
       </w:r>
       <w:r>
-        <w:instrText xml:space="preserve"> SEQ Abbildung </w:instrText>
-      </w:r>
-      <w:r>
-        <w:instrText xml:space="preserve">\* ARABIC </w:instrText>
+        <w:instrText xml:space="preserve"> SEQ Abbildung \* ARABIC </w:instrText>
       </w:r>
       <w:r>
         <w:fldChar w:fldCharType="separate"/>
@@ -6343,16 +8090,7 @@
         <w:t xml:space="preserve"> ein. </w:t>
       </w:r>
       <w:r>
-        <w:t xml:space="preserve">Die Personen, die an der Video Wall vorbei gehen, müssen </w:t>
-      </w:r>
-      <w:r>
-        <w:t xml:space="preserve">bei dieser Variante </w:t>
-      </w:r>
-      <w:r>
-        <w:t>eine längere Strecke bewältigen, bis sie das andere Ende der Wand erreichen</w:t>
-      </w:r>
-      <w:r>
-        <w:t>. Daher ist die</w:t>
+        <w:t>Die Personen, die an der Video Wall vorbei gehen, müssen bei dieser Variante eine längere Strecke bewältigen, bis sie das andere Ende der Wand erreichen. Daher ist die</w:t>
       </w:r>
       <w:r>
         <w:t xml:space="preserve"> Zeit, </w:t>
@@ -6382,13 +8120,7 @@
         <w:t>längere</w:t>
       </w:r>
       <w:r>
-        <w:t xml:space="preserve"> Zeitspanne bietet noch bessere Gelegenheit, die vorbeilaufende Person zu animieren, </w:t>
-      </w:r>
-      <w:r>
-        <w:t>die Video Wall zu benutzen</w:t>
-      </w:r>
-      <w:r>
-        <w:t>.</w:t>
+        <w:t xml:space="preserve"> Zeitspanne bietet noch bessere Gelegenheit, die vorbeilaufende Person zu animieren, die Video Wall zu benutzen.</w:t>
       </w:r>
       <w:r>
         <w:t xml:space="preserve"> </w:t>
@@ -6484,7 +8216,7 @@
                     <pic:cNvPicPr/>
                   </pic:nvPicPr>
                   <pic:blipFill>
-                    <a:blip r:embed="rId20" cstate="print">
+                    <a:blip r:embed="rId22" cstate="print">
                       <a:extLst>
                         <a:ext uri="{28A0092B-C50C-407E-A947-70E740481C1C}">
                           <a14:useLocalDpi xmlns:a14="http://schemas.microsoft.com/office/drawing/2010/main" val="0"/>
@@ -6515,7 +8247,7 @@
       <w:pPr>
         <w:pStyle w:val="Caption"/>
       </w:pPr>
-      <w:bookmarkStart w:id="12" w:name="_Ref318900849"/>
+      <w:bookmarkStart w:id="14" w:name="_Ref318900849"/>
       <w:r>
         <w:t xml:space="preserve">Abbildung </w:t>
       </w:r>
@@ -6543,7 +8275,7 @@
       <w:r>
         <w:t xml:space="preserve"> - Variante A: 1 x 6 55" Monitore, Hellraumprojektor Test</w:t>
       </w:r>
-      <w:bookmarkEnd w:id="12"/>
+      <w:bookmarkEnd w:id="14"/>
     </w:p>
     <w:p>
       <w:r>
@@ -6586,16 +8318,7 @@
         <w:t xml:space="preserve"> </w:t>
       </w:r>
       <w:r>
-        <w:t>mit ihrer</w:t>
-      </w:r>
-      <w:r>
-        <w:t xml:space="preserve"> geringe</w:t>
-      </w:r>
-      <w:r>
-        <w:t>n</w:t>
-      </w:r>
-      <w:r>
-        <w:t xml:space="preserve"> Höhe </w:t>
+        <w:t xml:space="preserve">mit ihrer geringen Höhe </w:t>
       </w:r>
       <w:r>
         <w:t>im</w:t>
@@ -6661,10 +8384,7 @@
     </w:p>
     <w:p>
       <w:r>
-        <w:t>D</w:t>
-      </w:r>
-      <w:r>
-        <w:t xml:space="preserve">urch einfache Mittel konnte schnell festgestellt werden, dass die ursprünglich vorgeschlagene Variante (siehe </w:t>
+        <w:t xml:space="preserve">Durch einfache Mittel konnte schnell festgestellt werden, dass die ursprünglich vorgeschlagene Variante (siehe </w:t>
       </w:r>
       <w:r>
         <w:fldChar w:fldCharType="begin"/>
@@ -6700,19 +8420,7 @@
         <w:fldChar w:fldCharType="end"/>
       </w:r>
       <w:r>
-        <w:t>) sich am besten für d</w:t>
-      </w:r>
-      <w:r>
-        <w:t>en</w:t>
-      </w:r>
-      <w:r>
-        <w:t xml:space="preserve"> vorgesehene</w:t>
-      </w:r>
-      <w:r>
-        <w:t>n Ra</w:t>
-      </w:r>
-      <w:r>
-        <w:t>um eignet.</w:t>
+        <w:t>) sich am besten für den vorgesehenen Raum eignet.</w:t>
       </w:r>
     </w:p>
     <w:p/>
@@ -6727,7 +8435,7 @@
           <w:szCs w:val="22"/>
         </w:rPr>
       </w:pPr>
-      <w:bookmarkStart w:id="13" w:name="_Ref319065040"/>
+      <w:bookmarkStart w:id="15" w:name="_Ref319065040"/>
       <w:r>
         <w:br w:type="page"/>
       </w:r>
@@ -6740,7 +8448,7 @@
         <w:lastRenderedPageBreak/>
         <w:t>Grafikkarten</w:t>
       </w:r>
-      <w:bookmarkEnd w:id="13"/>
+      <w:bookmarkEnd w:id="15"/>
     </w:p>
     <w:p>
       <w:r>
@@ -6765,8 +8473,6 @@
       <w:r>
         <w:t xml:space="preserve"> konnte eine sehr zufriedenstellende Lösung anbieten. Folgende Karten wurden gewählt:</w:t>
       </w:r>
-      <w:bookmarkStart w:id="14" w:name="_GoBack"/>
-      <w:bookmarkEnd w:id="14"/>
     </w:p>
     <w:p>
       <w:pPr>
@@ -6808,7 +8514,7 @@
                     <pic:cNvPicPr/>
                   </pic:nvPicPr>
                   <pic:blipFill rotWithShape="1">
-                    <a:blip r:embed="rId21"/>
+                    <a:blip r:embed="rId23"/>
                     <a:srcRect l="11098" r="5725" b="1598"/>
                     <a:stretch/>
                   </pic:blipFill>
@@ -6919,7 +8625,7 @@
                     <pic:cNvPicPr/>
                   </pic:nvPicPr>
                   <pic:blipFill>
-                    <a:blip r:embed="rId22"/>
+                    <a:blip r:embed="rId24"/>
                     <a:stretch>
                       <a:fillRect/>
                     </a:stretch>
@@ -6985,8 +8691,8 @@
     </w:p>
     <w:p/>
     <w:sectPr>
-      <w:headerReference w:type="default" r:id="rId23"/>
-      <w:footerReference w:type="default" r:id="rId24"/>
+      <w:headerReference w:type="default" r:id="rId25"/>
+      <w:footerReference w:type="default" r:id="rId26"/>
       <w:pgSz w:w="11906" w:h="16838"/>
       <w:pgMar w:top="1417" w:right="1417" w:bottom="1134" w:left="1417" w:header="708" w:footer="708" w:gutter="0"/>
       <w:cols w:space="708"/>
@@ -7087,7 +8793,7 @@
         <w:noProof/>
         <w:lang w:val="de-DE"/>
       </w:rPr>
-      <w:t>13</w:t>
+      <w:t>15</w:t>
     </w:r>
     <w:r>
       <w:rPr>
@@ -7101,16 +8807,31 @@
       </w:rPr>
       <w:t xml:space="preserve"> von </w:t>
     </w:r>
-    <w:fldSimple w:instr="NUMPAGES  \* Arabic  \* MERGEFORMAT">
-      <w:r>
-        <w:rPr>
-          <w:b/>
-          <w:noProof/>
-          <w:lang w:val="de-DE"/>
-        </w:rPr>
-        <w:t>14</w:t>
-      </w:r>
-    </w:fldSimple>
+    <w:r>
+      <w:fldChar w:fldCharType="begin"/>
+    </w:r>
+    <w:r>
+      <w:instrText>NUMPAGES  \* Arabic  \* MERGEFORMAT</w:instrText>
+    </w:r>
+    <w:r>
+      <w:fldChar w:fldCharType="separate"/>
+    </w:r>
+    <w:r>
+      <w:rPr>
+        <w:b/>
+        <w:noProof/>
+        <w:lang w:val="de-DE"/>
+      </w:rPr>
+      <w:t>20</w:t>
+    </w:r>
+    <w:r>
+      <w:rPr>
+        <w:b/>
+        <w:noProof/>
+        <w:lang w:val="de-DE"/>
+      </w:rPr>
+      <w:fldChar w:fldCharType="end"/>
+    </w:r>
   </w:p>
 </w:ftr>
 </file>
@@ -7159,6 +8880,119 @@
 <file path=word/numbering.xml><?xml version="1.0" encoding="utf-8"?>
 <w:numbering xmlns:wpc="http://schemas.microsoft.com/office/word/2010/wordprocessingCanvas" xmlns:mc="http://schemas.openxmlformats.org/markup-compatibility/2006" xmlns:o="urn:schemas-microsoft-com:office:office" xmlns:r="http://schemas.openxmlformats.org/officeDocument/2006/relationships" xmlns:m="http://schemas.openxmlformats.org/officeDocument/2006/math" xmlns:v="urn:schemas-microsoft-com:vml" xmlns:wp14="http://schemas.microsoft.com/office/word/2010/wordprocessingDrawing" xmlns:wp="http://schemas.openxmlformats.org/drawingml/2006/wordprocessingDrawing" xmlns:w10="urn:schemas-microsoft-com:office:word" xmlns:w="http://schemas.openxmlformats.org/wordprocessingml/2006/main" xmlns:w14="http://schemas.microsoft.com/office/word/2010/wordml" xmlns:wpg="http://schemas.microsoft.com/office/word/2010/wordprocessingGroup" xmlns:wpi="http://schemas.microsoft.com/office/word/2010/wordprocessingInk" xmlns:wne="http://schemas.microsoft.com/office/word/2006/wordml" xmlns:wps="http://schemas.microsoft.com/office/word/2010/wordprocessingShape" mc:Ignorable="w14 wp14">
   <w:abstractNum w:abstractNumId="0">
+    <w:nsid w:val="0B573BCC"/>
+    <w:multiLevelType w:val="hybridMultilevel"/>
+    <w:tmpl w:val="97E6ED46"/>
+    <w:lvl w:ilvl="0" w:tplc="08070001">
+      <w:start w:val="1"/>
+      <w:numFmt w:val="bullet"/>
+      <w:lvlText w:val=""/>
+      <w:lvlJc w:val="left"/>
+      <w:pPr>
+        <w:ind w:left="720" w:hanging="360"/>
+      </w:pPr>
+      <w:rPr>
+        <w:rFonts w:ascii="Symbol" w:hAnsi="Symbol" w:hint="default"/>
+      </w:rPr>
+    </w:lvl>
+    <w:lvl w:ilvl="1" w:tplc="08070003" w:tentative="1">
+      <w:start w:val="1"/>
+      <w:numFmt w:val="bullet"/>
+      <w:lvlText w:val="o"/>
+      <w:lvlJc w:val="left"/>
+      <w:pPr>
+        <w:ind w:left="1440" w:hanging="360"/>
+      </w:pPr>
+      <w:rPr>
+        <w:rFonts w:ascii="Courier New" w:hAnsi="Courier New" w:cs="Courier New" w:hint="default"/>
+      </w:rPr>
+    </w:lvl>
+    <w:lvl w:ilvl="2" w:tplc="08070005" w:tentative="1">
+      <w:start w:val="1"/>
+      <w:numFmt w:val="bullet"/>
+      <w:lvlText w:val=""/>
+      <w:lvlJc w:val="left"/>
+      <w:pPr>
+        <w:ind w:left="2160" w:hanging="360"/>
+      </w:pPr>
+      <w:rPr>
+        <w:rFonts w:ascii="Wingdings" w:hAnsi="Wingdings" w:hint="default"/>
+      </w:rPr>
+    </w:lvl>
+    <w:lvl w:ilvl="3" w:tplc="08070001" w:tentative="1">
+      <w:start w:val="1"/>
+      <w:numFmt w:val="bullet"/>
+      <w:lvlText w:val=""/>
+      <w:lvlJc w:val="left"/>
+      <w:pPr>
+        <w:ind w:left="2880" w:hanging="360"/>
+      </w:pPr>
+      <w:rPr>
+        <w:rFonts w:ascii="Symbol" w:hAnsi="Symbol" w:hint="default"/>
+      </w:rPr>
+    </w:lvl>
+    <w:lvl w:ilvl="4" w:tplc="08070003" w:tentative="1">
+      <w:start w:val="1"/>
+      <w:numFmt w:val="bullet"/>
+      <w:lvlText w:val="o"/>
+      <w:lvlJc w:val="left"/>
+      <w:pPr>
+        <w:ind w:left="3600" w:hanging="360"/>
+      </w:pPr>
+      <w:rPr>
+        <w:rFonts w:ascii="Courier New" w:hAnsi="Courier New" w:cs="Courier New" w:hint="default"/>
+      </w:rPr>
+    </w:lvl>
+    <w:lvl w:ilvl="5" w:tplc="08070005" w:tentative="1">
+      <w:start w:val="1"/>
+      <w:numFmt w:val="bullet"/>
+      <w:lvlText w:val=""/>
+      <w:lvlJc w:val="left"/>
+      <w:pPr>
+        <w:ind w:left="4320" w:hanging="360"/>
+      </w:pPr>
+      <w:rPr>
+        <w:rFonts w:ascii="Wingdings" w:hAnsi="Wingdings" w:hint="default"/>
+      </w:rPr>
+    </w:lvl>
+    <w:lvl w:ilvl="6" w:tplc="08070001" w:tentative="1">
+      <w:start w:val="1"/>
+      <w:numFmt w:val="bullet"/>
+      <w:lvlText w:val=""/>
+      <w:lvlJc w:val="left"/>
+      <w:pPr>
+        <w:ind w:left="5040" w:hanging="360"/>
+      </w:pPr>
+      <w:rPr>
+        <w:rFonts w:ascii="Symbol" w:hAnsi="Symbol" w:hint="default"/>
+      </w:rPr>
+    </w:lvl>
+    <w:lvl w:ilvl="7" w:tplc="08070003" w:tentative="1">
+      <w:start w:val="1"/>
+      <w:numFmt w:val="bullet"/>
+      <w:lvlText w:val="o"/>
+      <w:lvlJc w:val="left"/>
+      <w:pPr>
+        <w:ind w:left="5760" w:hanging="360"/>
+      </w:pPr>
+      <w:rPr>
+        <w:rFonts w:ascii="Courier New" w:hAnsi="Courier New" w:cs="Courier New" w:hint="default"/>
+      </w:rPr>
+    </w:lvl>
+    <w:lvl w:ilvl="8" w:tplc="08070005" w:tentative="1">
+      <w:start w:val="1"/>
+      <w:numFmt w:val="bullet"/>
+      <w:lvlText w:val=""/>
+      <w:lvlJc w:val="left"/>
+      <w:pPr>
+        <w:ind w:left="6480" w:hanging="360"/>
+      </w:pPr>
+      <w:rPr>
+        <w:rFonts w:ascii="Wingdings" w:hAnsi="Wingdings" w:hint="default"/>
+      </w:rPr>
+    </w:lvl>
+  </w:abstractNum>
+  <w:abstractNum w:abstractNumId="1">
     <w:nsid w:val="0BC24977"/>
     <w:multiLevelType w:val="hybridMultilevel"/>
     <w:tmpl w:val="29B6A5CC"/>
@@ -7271,7 +9105,120 @@
       </w:rPr>
     </w:lvl>
   </w:abstractNum>
-  <w:abstractNum w:abstractNumId="1">
+  <w:abstractNum w:abstractNumId="2">
+    <w:nsid w:val="103F7C04"/>
+    <w:multiLevelType w:val="hybridMultilevel"/>
+    <w:tmpl w:val="CC1CD4CE"/>
+    <w:lvl w:ilvl="0" w:tplc="08070001">
+      <w:start w:val="1"/>
+      <w:numFmt w:val="bullet"/>
+      <w:lvlText w:val=""/>
+      <w:lvlJc w:val="left"/>
+      <w:pPr>
+        <w:ind w:left="720" w:hanging="360"/>
+      </w:pPr>
+      <w:rPr>
+        <w:rFonts w:ascii="Symbol" w:hAnsi="Symbol" w:hint="default"/>
+      </w:rPr>
+    </w:lvl>
+    <w:lvl w:ilvl="1" w:tplc="08070003" w:tentative="1">
+      <w:start w:val="1"/>
+      <w:numFmt w:val="bullet"/>
+      <w:lvlText w:val="o"/>
+      <w:lvlJc w:val="left"/>
+      <w:pPr>
+        <w:ind w:left="1440" w:hanging="360"/>
+      </w:pPr>
+      <w:rPr>
+        <w:rFonts w:ascii="Courier New" w:hAnsi="Courier New" w:cs="Courier New" w:hint="default"/>
+      </w:rPr>
+    </w:lvl>
+    <w:lvl w:ilvl="2" w:tplc="08070005" w:tentative="1">
+      <w:start w:val="1"/>
+      <w:numFmt w:val="bullet"/>
+      <w:lvlText w:val=""/>
+      <w:lvlJc w:val="left"/>
+      <w:pPr>
+        <w:ind w:left="2160" w:hanging="360"/>
+      </w:pPr>
+      <w:rPr>
+        <w:rFonts w:ascii="Wingdings" w:hAnsi="Wingdings" w:hint="default"/>
+      </w:rPr>
+    </w:lvl>
+    <w:lvl w:ilvl="3" w:tplc="08070001" w:tentative="1">
+      <w:start w:val="1"/>
+      <w:numFmt w:val="bullet"/>
+      <w:lvlText w:val=""/>
+      <w:lvlJc w:val="left"/>
+      <w:pPr>
+        <w:ind w:left="2880" w:hanging="360"/>
+      </w:pPr>
+      <w:rPr>
+        <w:rFonts w:ascii="Symbol" w:hAnsi="Symbol" w:hint="default"/>
+      </w:rPr>
+    </w:lvl>
+    <w:lvl w:ilvl="4" w:tplc="08070003" w:tentative="1">
+      <w:start w:val="1"/>
+      <w:numFmt w:val="bullet"/>
+      <w:lvlText w:val="o"/>
+      <w:lvlJc w:val="left"/>
+      <w:pPr>
+        <w:ind w:left="3600" w:hanging="360"/>
+      </w:pPr>
+      <w:rPr>
+        <w:rFonts w:ascii="Courier New" w:hAnsi="Courier New" w:cs="Courier New" w:hint="default"/>
+      </w:rPr>
+    </w:lvl>
+    <w:lvl w:ilvl="5" w:tplc="08070005" w:tentative="1">
+      <w:start w:val="1"/>
+      <w:numFmt w:val="bullet"/>
+      <w:lvlText w:val=""/>
+      <w:lvlJc w:val="left"/>
+      <w:pPr>
+        <w:ind w:left="4320" w:hanging="360"/>
+      </w:pPr>
+      <w:rPr>
+        <w:rFonts w:ascii="Wingdings" w:hAnsi="Wingdings" w:hint="default"/>
+      </w:rPr>
+    </w:lvl>
+    <w:lvl w:ilvl="6" w:tplc="08070001" w:tentative="1">
+      <w:start w:val="1"/>
+      <w:numFmt w:val="bullet"/>
+      <w:lvlText w:val=""/>
+      <w:lvlJc w:val="left"/>
+      <w:pPr>
+        <w:ind w:left="5040" w:hanging="360"/>
+      </w:pPr>
+      <w:rPr>
+        <w:rFonts w:ascii="Symbol" w:hAnsi="Symbol" w:hint="default"/>
+      </w:rPr>
+    </w:lvl>
+    <w:lvl w:ilvl="7" w:tplc="08070003" w:tentative="1">
+      <w:start w:val="1"/>
+      <w:numFmt w:val="bullet"/>
+      <w:lvlText w:val="o"/>
+      <w:lvlJc w:val="left"/>
+      <w:pPr>
+        <w:ind w:left="5760" w:hanging="360"/>
+      </w:pPr>
+      <w:rPr>
+        <w:rFonts w:ascii="Courier New" w:hAnsi="Courier New" w:cs="Courier New" w:hint="default"/>
+      </w:rPr>
+    </w:lvl>
+    <w:lvl w:ilvl="8" w:tplc="08070005" w:tentative="1">
+      <w:start w:val="1"/>
+      <w:numFmt w:val="bullet"/>
+      <w:lvlText w:val=""/>
+      <w:lvlJc w:val="left"/>
+      <w:pPr>
+        <w:ind w:left="6480" w:hanging="360"/>
+      </w:pPr>
+      <w:rPr>
+        <w:rFonts w:ascii="Wingdings" w:hAnsi="Wingdings" w:hint="default"/>
+      </w:rPr>
+    </w:lvl>
+  </w:abstractNum>
+  <w:abstractNum w:abstractNumId="3">
     <w:nsid w:val="1D6566E8"/>
     <w:multiLevelType w:val="hybridMultilevel"/>
     <w:tmpl w:val="DF48530A"/>
@@ -7360,7 +9307,7 @@
       </w:pPr>
     </w:lvl>
   </w:abstractNum>
-  <w:abstractNum w:abstractNumId="2">
+  <w:abstractNum w:abstractNumId="4">
     <w:nsid w:val="1D823E2B"/>
     <w:multiLevelType w:val="hybridMultilevel"/>
     <w:tmpl w:val="6DCA3606"/>
@@ -7446,7 +9393,7 @@
       </w:pPr>
     </w:lvl>
   </w:abstractNum>
-  <w:abstractNum w:abstractNumId="3">
+  <w:abstractNum w:abstractNumId="5">
     <w:nsid w:val="1F7C1E13"/>
     <w:multiLevelType w:val="hybridMultilevel"/>
     <w:tmpl w:val="D05E1B52"/>
@@ -7559,7 +9506,7 @@
       </w:rPr>
     </w:lvl>
   </w:abstractNum>
-  <w:abstractNum w:abstractNumId="4">
+  <w:abstractNum w:abstractNumId="6">
     <w:nsid w:val="1F8E48AC"/>
     <w:multiLevelType w:val="multilevel"/>
     <w:tmpl w:val="0807001F"/>
@@ -7645,7 +9592,7 @@
       </w:pPr>
     </w:lvl>
   </w:abstractNum>
-  <w:abstractNum w:abstractNumId="5">
+  <w:abstractNum w:abstractNumId="7">
     <w:nsid w:val="21AB550D"/>
     <w:multiLevelType w:val="hybridMultilevel"/>
     <w:tmpl w:val="011E213C"/>
@@ -7731,7 +9678,7 @@
       </w:pPr>
     </w:lvl>
   </w:abstractNum>
-  <w:abstractNum w:abstractNumId="6">
+  <w:abstractNum w:abstractNumId="8">
     <w:nsid w:val="25C776FD"/>
     <w:multiLevelType w:val="hybridMultilevel"/>
     <w:tmpl w:val="119844FA"/>
@@ -7820,7 +9767,7 @@
       </w:pPr>
     </w:lvl>
   </w:abstractNum>
-  <w:abstractNum w:abstractNumId="7">
+  <w:abstractNum w:abstractNumId="9">
     <w:nsid w:val="2A4B3CDD"/>
     <w:multiLevelType w:val="hybridMultilevel"/>
     <w:tmpl w:val="119844FA"/>
@@ -7909,7 +9856,7 @@
       </w:pPr>
     </w:lvl>
   </w:abstractNum>
-  <w:abstractNum w:abstractNumId="8">
+  <w:abstractNum w:abstractNumId="10">
     <w:nsid w:val="2AAC34F8"/>
     <w:multiLevelType w:val="hybridMultilevel"/>
     <w:tmpl w:val="87DEF254"/>
@@ -7995,7 +9942,7 @@
       </w:pPr>
     </w:lvl>
   </w:abstractNum>
-  <w:abstractNum w:abstractNumId="9">
+  <w:abstractNum w:abstractNumId="11">
     <w:nsid w:val="30915656"/>
     <w:multiLevelType w:val="hybridMultilevel"/>
     <w:tmpl w:val="70CCAAA8"/>
@@ -8084,7 +10031,7 @@
       </w:pPr>
     </w:lvl>
   </w:abstractNum>
-  <w:abstractNum w:abstractNumId="10">
+  <w:abstractNum w:abstractNumId="12">
     <w:nsid w:val="45C66E52"/>
     <w:multiLevelType w:val="multilevel"/>
     <w:tmpl w:val="76B2FF76"/>
@@ -8182,7 +10129,120 @@
       </w:pPr>
     </w:lvl>
   </w:abstractNum>
-  <w:abstractNum w:abstractNumId="11">
+  <w:abstractNum w:abstractNumId="13">
+    <w:nsid w:val="54EB04D0"/>
+    <w:multiLevelType w:val="hybridMultilevel"/>
+    <w:tmpl w:val="D32E0E32"/>
+    <w:lvl w:ilvl="0" w:tplc="08070001">
+      <w:start w:val="1"/>
+      <w:numFmt w:val="bullet"/>
+      <w:lvlText w:val=""/>
+      <w:lvlJc w:val="left"/>
+      <w:pPr>
+        <w:ind w:left="720" w:hanging="360"/>
+      </w:pPr>
+      <w:rPr>
+        <w:rFonts w:ascii="Symbol" w:hAnsi="Symbol" w:hint="default"/>
+      </w:rPr>
+    </w:lvl>
+    <w:lvl w:ilvl="1" w:tplc="08070003" w:tentative="1">
+      <w:start w:val="1"/>
+      <w:numFmt w:val="bullet"/>
+      <w:lvlText w:val="o"/>
+      <w:lvlJc w:val="left"/>
+      <w:pPr>
+        <w:ind w:left="1440" w:hanging="360"/>
+      </w:pPr>
+      <w:rPr>
+        <w:rFonts w:ascii="Courier New" w:hAnsi="Courier New" w:cs="Courier New" w:hint="default"/>
+      </w:rPr>
+    </w:lvl>
+    <w:lvl w:ilvl="2" w:tplc="08070005" w:tentative="1">
+      <w:start w:val="1"/>
+      <w:numFmt w:val="bullet"/>
+      <w:lvlText w:val=""/>
+      <w:lvlJc w:val="left"/>
+      <w:pPr>
+        <w:ind w:left="2160" w:hanging="360"/>
+      </w:pPr>
+      <w:rPr>
+        <w:rFonts w:ascii="Wingdings" w:hAnsi="Wingdings" w:hint="default"/>
+      </w:rPr>
+    </w:lvl>
+    <w:lvl w:ilvl="3" w:tplc="08070001" w:tentative="1">
+      <w:start w:val="1"/>
+      <w:numFmt w:val="bullet"/>
+      <w:lvlText w:val=""/>
+      <w:lvlJc w:val="left"/>
+      <w:pPr>
+        <w:ind w:left="2880" w:hanging="360"/>
+      </w:pPr>
+      <w:rPr>
+        <w:rFonts w:ascii="Symbol" w:hAnsi="Symbol" w:hint="default"/>
+      </w:rPr>
+    </w:lvl>
+    <w:lvl w:ilvl="4" w:tplc="08070003" w:tentative="1">
+      <w:start w:val="1"/>
+      <w:numFmt w:val="bullet"/>
+      <w:lvlText w:val="o"/>
+      <w:lvlJc w:val="left"/>
+      <w:pPr>
+        <w:ind w:left="3600" w:hanging="360"/>
+      </w:pPr>
+      <w:rPr>
+        <w:rFonts w:ascii="Courier New" w:hAnsi="Courier New" w:cs="Courier New" w:hint="default"/>
+      </w:rPr>
+    </w:lvl>
+    <w:lvl w:ilvl="5" w:tplc="08070005" w:tentative="1">
+      <w:start w:val="1"/>
+      <w:numFmt w:val="bullet"/>
+      <w:lvlText w:val=""/>
+      <w:lvlJc w:val="left"/>
+      <w:pPr>
+        <w:ind w:left="4320" w:hanging="360"/>
+      </w:pPr>
+      <w:rPr>
+        <w:rFonts w:ascii="Wingdings" w:hAnsi="Wingdings" w:hint="default"/>
+      </w:rPr>
+    </w:lvl>
+    <w:lvl w:ilvl="6" w:tplc="08070001" w:tentative="1">
+      <w:start w:val="1"/>
+      <w:numFmt w:val="bullet"/>
+      <w:lvlText w:val=""/>
+      <w:lvlJc w:val="left"/>
+      <w:pPr>
+        <w:ind w:left="5040" w:hanging="360"/>
+      </w:pPr>
+      <w:rPr>
+        <w:rFonts w:ascii="Symbol" w:hAnsi="Symbol" w:hint="default"/>
+      </w:rPr>
+    </w:lvl>
+    <w:lvl w:ilvl="7" w:tplc="08070003" w:tentative="1">
+      <w:start w:val="1"/>
+      <w:numFmt w:val="bullet"/>
+      <w:lvlText w:val="o"/>
+      <w:lvlJc w:val="left"/>
+      <w:pPr>
+        <w:ind w:left="5760" w:hanging="360"/>
+      </w:pPr>
+      <w:rPr>
+        <w:rFonts w:ascii="Courier New" w:hAnsi="Courier New" w:cs="Courier New" w:hint="default"/>
+      </w:rPr>
+    </w:lvl>
+    <w:lvl w:ilvl="8" w:tplc="08070005" w:tentative="1">
+      <w:start w:val="1"/>
+      <w:numFmt w:val="bullet"/>
+      <w:lvlText w:val=""/>
+      <w:lvlJc w:val="left"/>
+      <w:pPr>
+        <w:ind w:left="6480" w:hanging="360"/>
+      </w:pPr>
+      <w:rPr>
+        <w:rFonts w:ascii="Wingdings" w:hAnsi="Wingdings" w:hint="default"/>
+      </w:rPr>
+    </w:lvl>
+  </w:abstractNum>
+  <w:abstractNum w:abstractNumId="14">
     <w:nsid w:val="55D6368E"/>
     <w:multiLevelType w:val="hybridMultilevel"/>
     <w:tmpl w:val="CE9A7442"/>
@@ -8271,7 +10331,120 @@
       </w:pPr>
     </w:lvl>
   </w:abstractNum>
-  <w:abstractNum w:abstractNumId="12">
+  <w:abstractNum w:abstractNumId="15">
+    <w:nsid w:val="57BD298F"/>
+    <w:multiLevelType w:val="hybridMultilevel"/>
+    <w:tmpl w:val="0D86155C"/>
+    <w:lvl w:ilvl="0" w:tplc="08070001">
+      <w:start w:val="1"/>
+      <w:numFmt w:val="bullet"/>
+      <w:lvlText w:val=""/>
+      <w:lvlJc w:val="left"/>
+      <w:pPr>
+        <w:ind w:left="720" w:hanging="360"/>
+      </w:pPr>
+      <w:rPr>
+        <w:rFonts w:ascii="Symbol" w:hAnsi="Symbol" w:hint="default"/>
+      </w:rPr>
+    </w:lvl>
+    <w:lvl w:ilvl="1" w:tplc="08070003" w:tentative="1">
+      <w:start w:val="1"/>
+      <w:numFmt w:val="bullet"/>
+      <w:lvlText w:val="o"/>
+      <w:lvlJc w:val="left"/>
+      <w:pPr>
+        <w:ind w:left="1440" w:hanging="360"/>
+      </w:pPr>
+      <w:rPr>
+        <w:rFonts w:ascii="Courier New" w:hAnsi="Courier New" w:cs="Courier New" w:hint="default"/>
+      </w:rPr>
+    </w:lvl>
+    <w:lvl w:ilvl="2" w:tplc="08070005" w:tentative="1">
+      <w:start w:val="1"/>
+      <w:numFmt w:val="bullet"/>
+      <w:lvlText w:val=""/>
+      <w:lvlJc w:val="left"/>
+      <w:pPr>
+        <w:ind w:left="2160" w:hanging="360"/>
+      </w:pPr>
+      <w:rPr>
+        <w:rFonts w:ascii="Wingdings" w:hAnsi="Wingdings" w:hint="default"/>
+      </w:rPr>
+    </w:lvl>
+    <w:lvl w:ilvl="3" w:tplc="08070001" w:tentative="1">
+      <w:start w:val="1"/>
+      <w:numFmt w:val="bullet"/>
+      <w:lvlText w:val=""/>
+      <w:lvlJc w:val="left"/>
+      <w:pPr>
+        <w:ind w:left="2880" w:hanging="360"/>
+      </w:pPr>
+      <w:rPr>
+        <w:rFonts w:ascii="Symbol" w:hAnsi="Symbol" w:hint="default"/>
+      </w:rPr>
+    </w:lvl>
+    <w:lvl w:ilvl="4" w:tplc="08070003" w:tentative="1">
+      <w:start w:val="1"/>
+      <w:numFmt w:val="bullet"/>
+      <w:lvlText w:val="o"/>
+      <w:lvlJc w:val="left"/>
+      <w:pPr>
+        <w:ind w:left="3600" w:hanging="360"/>
+      </w:pPr>
+      <w:rPr>
+        <w:rFonts w:ascii="Courier New" w:hAnsi="Courier New" w:cs="Courier New" w:hint="default"/>
+      </w:rPr>
+    </w:lvl>
+    <w:lvl w:ilvl="5" w:tplc="08070005" w:tentative="1">
+      <w:start w:val="1"/>
+      <w:numFmt w:val="bullet"/>
+      <w:lvlText w:val=""/>
+      <w:lvlJc w:val="left"/>
+      <w:pPr>
+        <w:ind w:left="4320" w:hanging="360"/>
+      </w:pPr>
+      <w:rPr>
+        <w:rFonts w:ascii="Wingdings" w:hAnsi="Wingdings" w:hint="default"/>
+      </w:rPr>
+    </w:lvl>
+    <w:lvl w:ilvl="6" w:tplc="08070001" w:tentative="1">
+      <w:start w:val="1"/>
+      <w:numFmt w:val="bullet"/>
+      <w:lvlText w:val=""/>
+      <w:lvlJc w:val="left"/>
+      <w:pPr>
+        <w:ind w:left="5040" w:hanging="360"/>
+      </w:pPr>
+      <w:rPr>
+        <w:rFonts w:ascii="Symbol" w:hAnsi="Symbol" w:hint="default"/>
+      </w:rPr>
+    </w:lvl>
+    <w:lvl w:ilvl="7" w:tplc="08070003" w:tentative="1">
+      <w:start w:val="1"/>
+      <w:numFmt w:val="bullet"/>
+      <w:lvlText w:val="o"/>
+      <w:lvlJc w:val="left"/>
+      <w:pPr>
+        <w:ind w:left="5760" w:hanging="360"/>
+      </w:pPr>
+      <w:rPr>
+        <w:rFonts w:ascii="Courier New" w:hAnsi="Courier New" w:cs="Courier New" w:hint="default"/>
+      </w:rPr>
+    </w:lvl>
+    <w:lvl w:ilvl="8" w:tplc="08070005" w:tentative="1">
+      <w:start w:val="1"/>
+      <w:numFmt w:val="bullet"/>
+      <w:lvlText w:val=""/>
+      <w:lvlJc w:val="left"/>
+      <w:pPr>
+        <w:ind w:left="6480" w:hanging="360"/>
+      </w:pPr>
+      <w:rPr>
+        <w:rFonts w:ascii="Wingdings" w:hAnsi="Wingdings" w:hint="default"/>
+      </w:rPr>
+    </w:lvl>
+  </w:abstractNum>
+  <w:abstractNum w:abstractNumId="16">
     <w:nsid w:val="58534026"/>
     <w:multiLevelType w:val="multilevel"/>
     <w:tmpl w:val="85E66DE6"/>
@@ -8420,7 +10593,7 @@
       </w:rPr>
     </w:lvl>
   </w:abstractNum>
-  <w:abstractNum w:abstractNumId="13">
+  <w:abstractNum w:abstractNumId="17">
     <w:nsid w:val="64AD7EAF"/>
     <w:multiLevelType w:val="hybridMultilevel"/>
     <w:tmpl w:val="89364166"/>
@@ -8509,7 +10682,7 @@
       </w:pPr>
     </w:lvl>
   </w:abstractNum>
-  <w:abstractNum w:abstractNumId="14">
+  <w:abstractNum w:abstractNumId="18">
     <w:nsid w:val="66620F4C"/>
     <w:multiLevelType w:val="multilevel"/>
     <w:tmpl w:val="FEBC3BE4"/>
@@ -8658,7 +10831,7 @@
       </w:rPr>
     </w:lvl>
   </w:abstractNum>
-  <w:abstractNum w:abstractNumId="15">
+  <w:abstractNum w:abstractNumId="19">
     <w:nsid w:val="6BC0634B"/>
     <w:multiLevelType w:val="multilevel"/>
     <w:tmpl w:val="0807001F"/>
@@ -8745,52 +10918,64 @@
     </w:lvl>
   </w:abstractNum>
   <w:num w:numId="1">
+    <w:abstractNumId w:val="7"/>
+  </w:num>
+  <w:num w:numId="2">
+    <w:abstractNumId w:val="6"/>
+  </w:num>
+  <w:num w:numId="3">
+    <w:abstractNumId w:val="19"/>
+  </w:num>
+  <w:num w:numId="4">
+    <w:abstractNumId w:val="12"/>
+  </w:num>
+  <w:num w:numId="5">
+    <w:abstractNumId w:val="10"/>
+  </w:num>
+  <w:num w:numId="6">
+    <w:abstractNumId w:val="16"/>
+  </w:num>
+  <w:num w:numId="7">
+    <w:abstractNumId w:val="18"/>
+  </w:num>
+  <w:num w:numId="8">
+    <w:abstractNumId w:val="1"/>
+  </w:num>
+  <w:num w:numId="9">
+    <w:abstractNumId w:val="4"/>
+  </w:num>
+  <w:num w:numId="10">
+    <w:abstractNumId w:val="3"/>
+  </w:num>
+  <w:num w:numId="11">
+    <w:abstractNumId w:val="14"/>
+  </w:num>
+  <w:num w:numId="12">
+    <w:abstractNumId w:val="8"/>
+  </w:num>
+  <w:num w:numId="13">
+    <w:abstractNumId w:val="9"/>
+  </w:num>
+  <w:num w:numId="14">
     <w:abstractNumId w:val="5"/>
   </w:num>
-  <w:num w:numId="2">
-    <w:abstractNumId w:val="4"/>
+  <w:num w:numId="15">
+    <w:abstractNumId w:val="11"/>
   </w:num>
-  <w:num w:numId="3">
+  <w:num w:numId="16">
+    <w:abstractNumId w:val="17"/>
+  </w:num>
+  <w:num w:numId="17">
+    <w:abstractNumId w:val="2"/>
+  </w:num>
+  <w:num w:numId="18">
+    <w:abstractNumId w:val="13"/>
+  </w:num>
+  <w:num w:numId="19">
     <w:abstractNumId w:val="15"/>
   </w:num>
-  <w:num w:numId="4">
-    <w:abstractNumId w:val="10"/>
-  </w:num>
-  <w:num w:numId="5">
-    <w:abstractNumId w:val="8"/>
-  </w:num>
-  <w:num w:numId="6">
-    <w:abstractNumId w:val="12"/>
-  </w:num>
-  <w:num w:numId="7">
-    <w:abstractNumId w:val="14"/>
-  </w:num>
-  <w:num w:numId="8">
+  <w:num w:numId="20">
     <w:abstractNumId w:val="0"/>
-  </w:num>
-  <w:num w:numId="9">
-    <w:abstractNumId w:val="2"/>
-  </w:num>
-  <w:num w:numId="10">
-    <w:abstractNumId w:val="1"/>
-  </w:num>
-  <w:num w:numId="11">
-    <w:abstractNumId w:val="11"/>
-  </w:num>
-  <w:num w:numId="12">
-    <w:abstractNumId w:val="6"/>
-  </w:num>
-  <w:num w:numId="13">
-    <w:abstractNumId w:val="7"/>
-  </w:num>
-  <w:num w:numId="14">
-    <w:abstractNumId w:val="3"/>
-  </w:num>
-  <w:num w:numId="15">
-    <w:abstractNumId w:val="9"/>
-  </w:num>
-  <w:num w:numId="16">
-    <w:abstractNumId w:val="13"/>
   </w:num>
 </w:numbering>
 </file>
@@ -9213,6 +11398,7 @@
   <w:style w:type="character" w:default="1" w:styleId="DefaultParagraphFont">
     <w:name w:val="Default Paragraph Font"/>
     <w:uiPriority w:val="1"/>
+    <w:semiHidden/>
     <w:unhideWhenUsed/>
   </w:style>
   <w:style w:type="table" w:default="1" w:styleId="TableNormal">
@@ -10676,6 +12862,7 @@
   <w:style w:type="character" w:default="1" w:styleId="DefaultParagraphFont">
     <w:name w:val="Default Paragraph Font"/>
     <w:uiPriority w:val="1"/>
+    <w:semiHidden/>
     <w:unhideWhenUsed/>
   </w:style>
   <w:style w:type="table" w:default="1" w:styleId="TableNormal">
@@ -12044,11 +14231,11 @@
         </c:dLbls>
         <c:marker val="1"/>
         <c:smooth val="0"/>
-        <c:axId val="121764480"/>
-        <c:axId val="122180352"/>
+        <c:axId val="135790976"/>
+        <c:axId val="135792512"/>
       </c:lineChart>
       <c:catAx>
-        <c:axId val="121764480"/>
+        <c:axId val="135790976"/>
         <c:scaling>
           <c:orientation val="minMax"/>
         </c:scaling>
@@ -12057,7 +14244,7 @@
         <c:majorTickMark val="out"/>
         <c:minorTickMark val="none"/>
         <c:tickLblPos val="nextTo"/>
-        <c:crossAx val="122180352"/>
+        <c:crossAx val="135792512"/>
         <c:crosses val="autoZero"/>
         <c:auto val="1"/>
         <c:lblAlgn val="ctr"/>
@@ -12065,7 +14252,7 @@
         <c:noMultiLvlLbl val="0"/>
       </c:catAx>
       <c:valAx>
-        <c:axId val="122180352"/>
+        <c:axId val="135792512"/>
         <c:scaling>
           <c:orientation val="minMax"/>
         </c:scaling>
@@ -12076,7 +14263,7 @@
         <c:majorTickMark val="out"/>
         <c:minorTickMark val="none"/>
         <c:tickLblPos val="nextTo"/>
-        <c:crossAx val="121764480"/>
+        <c:crossAx val="135790976"/>
         <c:crosses val="autoZero"/>
         <c:crossBetween val="between"/>
       </c:valAx>
@@ -12684,11 +14871,11 @@
           <c:showBubbleSize val="0"/>
         </c:dLbls>
         <c:gapWidth val="150"/>
-        <c:axId val="103556992"/>
-        <c:axId val="103558528"/>
+        <c:axId val="149469440"/>
+        <c:axId val="149471232"/>
       </c:barChart>
       <c:catAx>
-        <c:axId val="103556992"/>
+        <c:axId val="149469440"/>
         <c:scaling>
           <c:orientation val="maxMin"/>
         </c:scaling>
@@ -12697,7 +14884,7 @@
         <c:majorTickMark val="out"/>
         <c:minorTickMark val="none"/>
         <c:tickLblPos val="nextTo"/>
-        <c:crossAx val="103558528"/>
+        <c:crossAx val="149471232"/>
         <c:crosses val="autoZero"/>
         <c:auto val="1"/>
         <c:lblAlgn val="ctr"/>
@@ -12705,7 +14892,7 @@
         <c:noMultiLvlLbl val="0"/>
       </c:catAx>
       <c:valAx>
-        <c:axId val="103558528"/>
+        <c:axId val="149471232"/>
         <c:scaling>
           <c:orientation val="minMax"/>
           <c:max val="4"/>
@@ -12747,7 +14934,7 @@
         <c:majorTickMark val="out"/>
         <c:minorTickMark val="none"/>
         <c:tickLblPos val="nextTo"/>
-        <c:crossAx val="103556992"/>
+        <c:crossAx val="149469440"/>
         <c:crosses val="autoZero"/>
         <c:crossBetween val="between"/>
         <c:majorUnit val="1"/>
@@ -13390,11 +15577,11 @@
         </c:dLbls>
         <c:gapWidth val="75"/>
         <c:overlap val="-25"/>
-        <c:axId val="120570240"/>
-        <c:axId val="120571776"/>
+        <c:axId val="149570304"/>
+        <c:axId val="149571840"/>
       </c:barChart>
       <c:catAx>
-        <c:axId val="120570240"/>
+        <c:axId val="149570304"/>
         <c:scaling>
           <c:orientation val="maxMin"/>
         </c:scaling>
@@ -13403,7 +15590,7 @@
         <c:majorTickMark val="none"/>
         <c:minorTickMark val="none"/>
         <c:tickLblPos val="nextTo"/>
-        <c:crossAx val="120571776"/>
+        <c:crossAx val="149571840"/>
         <c:crosses val="autoZero"/>
         <c:auto val="1"/>
         <c:lblAlgn val="ctr"/>
@@ -13412,7 +15599,7 @@
         <c:noMultiLvlLbl val="0"/>
       </c:catAx>
       <c:valAx>
-        <c:axId val="120571776"/>
+        <c:axId val="149571840"/>
         <c:scaling>
           <c:orientation val="minMax"/>
           <c:max val="4"/>
@@ -13456,7 +15643,7 @@
         <c:majorTickMark val="none"/>
         <c:minorTickMark val="none"/>
         <c:tickLblPos val="nextTo"/>
-        <c:crossAx val="120570240"/>
+        <c:crossAx val="149570304"/>
         <c:crosses val="autoZero"/>
         <c:crossBetween val="between"/>
         <c:majorUnit val="1"/>
@@ -13475,6 +15662,431 @@
           <c:h val="0.12882593848645224"/>
         </c:manualLayout>
       </c:layout>
+      <c:overlay val="0"/>
+    </c:legend>
+    <c:plotVisOnly val="1"/>
+    <c:dispBlanksAs val="gap"/>
+    <c:showDLblsOverMax val="0"/>
+  </c:chart>
+  <c:externalData r:id="rId1">
+    <c:autoUpdate val="0"/>
+  </c:externalData>
+</c:chartSpace>
+</file>
+
+<file path=word/charts/chart7.xml><?xml version="1.0" encoding="utf-8"?>
+<c:chartSpace xmlns:c="http://schemas.openxmlformats.org/drawingml/2006/chart" xmlns:a="http://schemas.openxmlformats.org/drawingml/2006/main" xmlns:r="http://schemas.openxmlformats.org/officeDocument/2006/relationships">
+  <c:date1904 val="0"/>
+  <c:lang val="de-CH"/>
+  <c:roundedCorners val="0"/>
+  <mc:AlternateContent xmlns:mc="http://schemas.openxmlformats.org/markup-compatibility/2006">
+    <mc:Choice xmlns:c14="http://schemas.microsoft.com/office/drawing/2007/8/2/chart" Requires="c14">
+      <c14:style val="102"/>
+    </mc:Choice>
+    <mc:Fallback>
+      <c:style val="2"/>
+    </mc:Fallback>
+  </mc:AlternateContent>
+  <c:chart>
+    <c:autoTitleDeleted val="0"/>
+    <c:plotArea>
+      <c:layout/>
+      <c:bubbleChart>
+        <c:varyColors val="0"/>
+        <c:ser>
+          <c:idx val="0"/>
+          <c:order val="0"/>
+          <c:tx>
+            <c:strRef>
+              <c:f>Sheet1!$B$1</c:f>
+              <c:strCache>
+                <c:ptCount val="1"/>
+                <c:pt idx="0">
+                  <c:v>trifft zu</c:v>
+                </c:pt>
+              </c:strCache>
+            </c:strRef>
+          </c:tx>
+          <c:invertIfNegative val="0"/>
+          <c:xVal>
+            <c:numRef>
+              <c:f>Sheet1!$A$2:$A$5</c:f>
+              <c:numCache>
+                <c:formatCode>General</c:formatCode>
+                <c:ptCount val="4"/>
+                <c:pt idx="0">
+                  <c:v>1</c:v>
+                </c:pt>
+                <c:pt idx="1">
+                  <c:v>2</c:v>
+                </c:pt>
+                <c:pt idx="2">
+                  <c:v>3</c:v>
+                </c:pt>
+                <c:pt idx="3">
+                  <c:v>4</c:v>
+                </c:pt>
+              </c:numCache>
+            </c:numRef>
+          </c:xVal>
+          <c:yVal>
+            <c:numRef>
+              <c:f>Sheet1!$B$2:$B$5</c:f>
+              <c:numCache>
+                <c:formatCode>General</c:formatCode>
+                <c:ptCount val="4"/>
+                <c:pt idx="0">
+                  <c:v>1</c:v>
+                </c:pt>
+                <c:pt idx="1">
+                  <c:v>1</c:v>
+                </c:pt>
+                <c:pt idx="2">
+                  <c:v>1</c:v>
+                </c:pt>
+                <c:pt idx="3">
+                  <c:v>1</c:v>
+                </c:pt>
+              </c:numCache>
+            </c:numRef>
+          </c:yVal>
+          <c:bubbleSize>
+            <c:numRef>
+              <c:f>Sheet1!$C$2:$C$5</c:f>
+              <c:numCache>
+                <c:formatCode>General</c:formatCode>
+                <c:ptCount val="4"/>
+                <c:pt idx="0">
+                  <c:v>15</c:v>
+                </c:pt>
+                <c:pt idx="1">
+                  <c:v>47</c:v>
+                </c:pt>
+                <c:pt idx="2">
+                  <c:v>18</c:v>
+                </c:pt>
+                <c:pt idx="3">
+                  <c:v>33</c:v>
+                </c:pt>
+              </c:numCache>
+            </c:numRef>
+          </c:bubbleSize>
+          <c:bubble3D val="0"/>
+        </c:ser>
+        <c:ser>
+          <c:idx val="1"/>
+          <c:order val="1"/>
+          <c:tx>
+            <c:strRef>
+              <c:f>Sheet1!$D$1</c:f>
+              <c:strCache>
+                <c:ptCount val="1"/>
+                <c:pt idx="0">
+                  <c:v>trifft eher zu</c:v>
+                </c:pt>
+              </c:strCache>
+            </c:strRef>
+          </c:tx>
+          <c:spPr>
+            <a:ln w="25400">
+              <a:noFill/>
+            </a:ln>
+          </c:spPr>
+          <c:invertIfNegative val="0"/>
+          <c:xVal>
+            <c:numRef>
+              <c:f>Sheet1!$A$2:$A$5</c:f>
+              <c:numCache>
+                <c:formatCode>General</c:formatCode>
+                <c:ptCount val="4"/>
+                <c:pt idx="0">
+                  <c:v>1</c:v>
+                </c:pt>
+                <c:pt idx="1">
+                  <c:v>2</c:v>
+                </c:pt>
+                <c:pt idx="2">
+                  <c:v>3</c:v>
+                </c:pt>
+                <c:pt idx="3">
+                  <c:v>4</c:v>
+                </c:pt>
+              </c:numCache>
+            </c:numRef>
+          </c:xVal>
+          <c:yVal>
+            <c:numRef>
+              <c:f>Sheet1!$D$2:$D$5</c:f>
+              <c:numCache>
+                <c:formatCode>General</c:formatCode>
+                <c:ptCount val="4"/>
+                <c:pt idx="0">
+                  <c:v>2</c:v>
+                </c:pt>
+                <c:pt idx="1">
+                  <c:v>2</c:v>
+                </c:pt>
+                <c:pt idx="2">
+                  <c:v>2</c:v>
+                </c:pt>
+                <c:pt idx="3">
+                  <c:v>2</c:v>
+                </c:pt>
+              </c:numCache>
+            </c:numRef>
+          </c:yVal>
+          <c:bubbleSize>
+            <c:numRef>
+              <c:f>Sheet1!$E$2:$E$5</c:f>
+              <c:numCache>
+                <c:formatCode>General</c:formatCode>
+                <c:ptCount val="4"/>
+                <c:pt idx="0">
+                  <c:v>78</c:v>
+                </c:pt>
+                <c:pt idx="1">
+                  <c:v>94</c:v>
+                </c:pt>
+                <c:pt idx="2">
+                  <c:v>71</c:v>
+                </c:pt>
+                <c:pt idx="3">
+                  <c:v>100</c:v>
+                </c:pt>
+              </c:numCache>
+            </c:numRef>
+          </c:bubbleSize>
+          <c:bubble3D val="0"/>
+        </c:ser>
+        <c:ser>
+          <c:idx val="2"/>
+          <c:order val="2"/>
+          <c:tx>
+            <c:strRef>
+              <c:f>Sheet1!$F$1</c:f>
+              <c:strCache>
+                <c:ptCount val="1"/>
+                <c:pt idx="0">
+                  <c:v>trifft eher nicht zu</c:v>
+                </c:pt>
+              </c:strCache>
+            </c:strRef>
+          </c:tx>
+          <c:spPr>
+            <a:ln w="25400">
+              <a:noFill/>
+            </a:ln>
+          </c:spPr>
+          <c:invertIfNegative val="0"/>
+          <c:xVal>
+            <c:numRef>
+              <c:f>Sheet1!$A$2:$A$5</c:f>
+              <c:numCache>
+                <c:formatCode>General</c:formatCode>
+                <c:ptCount val="4"/>
+                <c:pt idx="0">
+                  <c:v>1</c:v>
+                </c:pt>
+                <c:pt idx="1">
+                  <c:v>2</c:v>
+                </c:pt>
+                <c:pt idx="2">
+                  <c:v>3</c:v>
+                </c:pt>
+                <c:pt idx="3">
+                  <c:v>4</c:v>
+                </c:pt>
+              </c:numCache>
+            </c:numRef>
+          </c:xVal>
+          <c:yVal>
+            <c:numRef>
+              <c:f>Sheet1!$F$2:$F$5</c:f>
+              <c:numCache>
+                <c:formatCode>General</c:formatCode>
+                <c:ptCount val="4"/>
+                <c:pt idx="0">
+                  <c:v>3</c:v>
+                </c:pt>
+                <c:pt idx="1">
+                  <c:v>3</c:v>
+                </c:pt>
+                <c:pt idx="2">
+                  <c:v>3</c:v>
+                </c:pt>
+                <c:pt idx="3">
+                  <c:v>3</c:v>
+                </c:pt>
+              </c:numCache>
+            </c:numRef>
+          </c:yVal>
+          <c:bubbleSize>
+            <c:numRef>
+              <c:f>Sheet1!$G$2:$G$5</c:f>
+              <c:numCache>
+                <c:formatCode>General</c:formatCode>
+                <c:ptCount val="4"/>
+                <c:pt idx="0">
+                  <c:v>89</c:v>
+                </c:pt>
+                <c:pt idx="1">
+                  <c:v>43</c:v>
+                </c:pt>
+                <c:pt idx="2">
+                  <c:v>84</c:v>
+                </c:pt>
+                <c:pt idx="3">
+                  <c:v>49</c:v>
+                </c:pt>
+              </c:numCache>
+            </c:numRef>
+          </c:bubbleSize>
+          <c:bubble3D val="0"/>
+        </c:ser>
+        <c:ser>
+          <c:idx val="3"/>
+          <c:order val="3"/>
+          <c:tx>
+            <c:strRef>
+              <c:f>Sheet1!$H$1</c:f>
+              <c:strCache>
+                <c:ptCount val="1"/>
+                <c:pt idx="0">
+                  <c:v>trifft nicht zu</c:v>
+                </c:pt>
+              </c:strCache>
+            </c:strRef>
+          </c:tx>
+          <c:spPr>
+            <a:ln w="25400">
+              <a:noFill/>
+            </a:ln>
+          </c:spPr>
+          <c:invertIfNegative val="0"/>
+          <c:xVal>
+            <c:numRef>
+              <c:f>Sheet1!$A$2:$A$5</c:f>
+              <c:numCache>
+                <c:formatCode>General</c:formatCode>
+                <c:ptCount val="4"/>
+                <c:pt idx="0">
+                  <c:v>1</c:v>
+                </c:pt>
+                <c:pt idx="1">
+                  <c:v>2</c:v>
+                </c:pt>
+                <c:pt idx="2">
+                  <c:v>3</c:v>
+                </c:pt>
+                <c:pt idx="3">
+                  <c:v>4</c:v>
+                </c:pt>
+              </c:numCache>
+            </c:numRef>
+          </c:xVal>
+          <c:yVal>
+            <c:numRef>
+              <c:f>Sheet1!$H$2:$H$5</c:f>
+              <c:numCache>
+                <c:formatCode>General</c:formatCode>
+                <c:ptCount val="4"/>
+                <c:pt idx="0">
+                  <c:v>4</c:v>
+                </c:pt>
+                <c:pt idx="1">
+                  <c:v>4</c:v>
+                </c:pt>
+                <c:pt idx="2">
+                  <c:v>4</c:v>
+                </c:pt>
+                <c:pt idx="3">
+                  <c:v>4</c:v>
+                </c:pt>
+              </c:numCache>
+            </c:numRef>
+          </c:yVal>
+          <c:bubbleSize>
+            <c:numRef>
+              <c:f>Sheet1!$I$2:$I$5</c:f>
+              <c:numCache>
+                <c:formatCode>General</c:formatCode>
+                <c:ptCount val="4"/>
+                <c:pt idx="0">
+                  <c:v>21</c:v>
+                </c:pt>
+                <c:pt idx="1">
+                  <c:v>9</c:v>
+                </c:pt>
+                <c:pt idx="2">
+                  <c:v>27</c:v>
+                </c:pt>
+                <c:pt idx="3">
+                  <c:v>17</c:v>
+                </c:pt>
+              </c:numCache>
+            </c:numRef>
+          </c:bubbleSize>
+          <c:bubble3D val="0"/>
+        </c:ser>
+        <c:dLbls>
+          <c:showLegendKey val="0"/>
+          <c:showVal val="0"/>
+          <c:showCatName val="0"/>
+          <c:showSerName val="0"/>
+          <c:showPercent val="0"/>
+          <c:showBubbleSize val="0"/>
+        </c:dLbls>
+        <c:bubbleScale val="100"/>
+        <c:showNegBubbles val="0"/>
+        <c:axId val="149650432"/>
+        <c:axId val="149668608"/>
+      </c:bubbleChart>
+      <c:valAx>
+        <c:axId val="149650432"/>
+        <c:scaling>
+          <c:orientation val="minMax"/>
+          <c:max val="5"/>
+          <c:min val="0"/>
+        </c:scaling>
+        <c:delete val="1"/>
+        <c:axPos val="t"/>
+        <c:majorGridlines/>
+        <c:numFmt formatCode="General" sourceLinked="1"/>
+        <c:majorTickMark val="out"/>
+        <c:minorTickMark val="none"/>
+        <c:tickLblPos val="nextTo"/>
+        <c:crossAx val="149668608"/>
+        <c:crosses val="autoZero"/>
+        <c:crossBetween val="midCat"/>
+      </c:valAx>
+      <c:valAx>
+        <c:axId val="149668608"/>
+        <c:scaling>
+          <c:orientation val="maxMin"/>
+          <c:max val="4.5"/>
+          <c:min val="0"/>
+        </c:scaling>
+        <c:delete val="1"/>
+        <c:axPos val="l"/>
+        <c:majorGridlines/>
+        <c:numFmt formatCode="General" sourceLinked="1"/>
+        <c:majorTickMark val="out"/>
+        <c:minorTickMark val="none"/>
+        <c:tickLblPos val="nextTo"/>
+        <c:crossAx val="149650432"/>
+        <c:crosses val="autoZero"/>
+        <c:crossBetween val="midCat"/>
+        <c:majorUnit val="1"/>
+        <c:minorUnit val="1"/>
+      </c:valAx>
+      <c:spPr>
+        <a:ln>
+          <a:noFill/>
+        </a:ln>
+      </c:spPr>
+    </c:plotArea>
+    <c:legend>
+      <c:legendPos val="r"/>
       <c:overlay val="0"/>
     </c:legend>
     <c:plotVisOnly val="1"/>
@@ -13777,7 +16389,7 @@
 </file>
 
 <file path=customXml/itemProps1.xml><?xml version="1.0" encoding="utf-8"?>
-<ds:datastoreItem xmlns:ds="http://schemas.openxmlformats.org/officeDocument/2006/customXml" ds:itemID="{FEA21A85-04DB-4D17-A2D6-0215239040A9}">
+<ds:datastoreItem xmlns:ds="http://schemas.openxmlformats.org/officeDocument/2006/customXml" ds:itemID="{1F72FF19-38A5-442A-A5B7-16366D1E47CC}">
   <ds:schemaRefs>
     <ds:schemaRef ds:uri="http://schemas.openxmlformats.org/officeDocument/2006/bibliography"/>
   </ds:schemaRefs>

</xml_diff>

<commit_message>
refs #736 Ergänzung von Rollen in Einführung Personan
Former-commit-id: 3681876c954c00f9c2d9f701747d664c2ce3fa9f
</commit_message>
<xml_diff>
--- a/doc/Bericht/05_Technischer Bericht/03_Vorstudie/Vorstudie.docx
+++ b/doc/Bericht/05_Technischer Bericht/03_Vorstudie/Vorstudie.docx
@@ -656,10 +656,7 @@
           </w:tcPr>
           <w:p>
             <w:r>
-              <w:t>1.</w:t>
-            </w:r>
-            <w:r>
-              <w:t>10</w:t>
+              <w:t>1.10</w:t>
             </w:r>
           </w:p>
         </w:tc>
@@ -669,10 +666,7 @@
           </w:tcPr>
           <w:p>
             <w:r>
-              <w:t>Review</w:t>
-            </w:r>
-            <w:r>
-              <w:t xml:space="preserve"> Personas und Szenarien</w:t>
+              <w:t>Review Personas und Szenarien</w:t>
             </w:r>
           </w:p>
         </w:tc>
@@ -684,8 +678,62 @@
             <w:r>
               <w:t>DT</w:t>
             </w:r>
+          </w:p>
+        </w:tc>
+      </w:tr>
+      <w:tr>
+        <w:trPr>
+          <w:cnfStyle w:val="000000010000" w:firstRow="0" w:lastRow="0" w:firstColumn="0" w:lastColumn="0" w:oddVBand="0" w:evenVBand="0" w:oddHBand="0" w:evenHBand="1" w:firstRowFirstColumn="0" w:firstRowLastColumn="0" w:lastRowFirstColumn="0" w:lastRowLastColumn="0"/>
+        </w:trPr>
+        <w:tc>
+          <w:tcPr>
+            <w:tcW w:w="1280" w:type="dxa"/>
+          </w:tcPr>
+          <w:p>
+            <w:r>
+              <w:t>19</w:t>
+            </w:r>
+            <w:r>
+              <w:t>.03.2012</w:t>
+            </w:r>
+          </w:p>
+        </w:tc>
+        <w:tc>
+          <w:tcPr>
+            <w:tcW w:w="993" w:type="dxa"/>
+          </w:tcPr>
+          <w:p>
+            <w:r>
+              <w:t>1.</w:t>
+            </w:r>
+            <w:r>
+              <w:t>11</w:t>
+            </w:r>
+          </w:p>
+        </w:tc>
+        <w:tc>
+          <w:tcPr>
+            <w:tcW w:w="4674" w:type="dxa"/>
+          </w:tcPr>
+          <w:p>
+            <w:r>
+              <w:t xml:space="preserve">Ergänzung der </w:t>
+            </w:r>
             <w:bookmarkStart w:id="1" w:name="_GoBack"/>
             <w:bookmarkEnd w:id="1"/>
+            <w:r>
+              <w:t>Einführung zu den Personas mit Rollen</w:t>
+            </w:r>
+          </w:p>
+        </w:tc>
+        <w:tc>
+          <w:tcPr>
+            <w:tcW w:w="2303" w:type="dxa"/>
+          </w:tcPr>
+          <w:p>
+            <w:r>
+              <w:t>DT</w:t>
+            </w:r>
           </w:p>
         </w:tc>
       </w:tr>
@@ -1269,14 +1317,27 @@
       <w:r>
         <w:t xml:space="preserve">Abbildung </w:t>
       </w:r>
-      <w:fldSimple w:instr=" SEQ Abbildung \* ARABIC ">
-        <w:r>
-          <w:rPr>
-            <w:noProof/>
-          </w:rPr>
-          <w:t>1</w:t>
-        </w:r>
-      </w:fldSimple>
+      <w:r>
+        <w:fldChar w:fldCharType="begin"/>
+      </w:r>
+      <w:r>
+        <w:instrText xml:space="preserve"> SEQ Abbildung \* ARABIC </w:instrText>
+      </w:r>
+      <w:r>
+        <w:fldChar w:fldCharType="separate"/>
+      </w:r>
+      <w:r>
+        <w:rPr>
+          <w:noProof/>
+        </w:rPr>
+        <w:t>1</w:t>
+      </w:r>
+      <w:r>
+        <w:rPr>
+          <w:noProof/>
+        </w:rPr>
+        <w:fldChar w:fldCharType="end"/>
+      </w:r>
       <w:r>
         <w:t xml:space="preserve"> - Gebäude der HSR</w:t>
       </w:r>
@@ -1480,14 +1541,27 @@
       <w:r>
         <w:t xml:space="preserve">Tabelle </w:t>
       </w:r>
-      <w:fldSimple w:instr=" SEQ Tabelle \* ARABIC ">
-        <w:r>
-          <w:rPr>
-            <w:noProof/>
-          </w:rPr>
-          <w:t>1</w:t>
-        </w:r>
-      </w:fldSimple>
+      <w:r>
+        <w:fldChar w:fldCharType="begin"/>
+      </w:r>
+      <w:r>
+        <w:instrText xml:space="preserve"> SEQ Tabelle \* ARABIC </w:instrText>
+      </w:r>
+      <w:r>
+        <w:fldChar w:fldCharType="separate"/>
+      </w:r>
+      <w:r>
+        <w:rPr>
+          <w:noProof/>
+        </w:rPr>
+        <w:t>1</w:t>
+      </w:r>
+      <w:r>
+        <w:rPr>
+          <w:noProof/>
+        </w:rPr>
+        <w:fldChar w:fldCharType="end"/>
+      </w:r>
       <w:r>
         <w:t xml:space="preserve"> </w:t>
       </w:r>
@@ -1559,14 +1633,27 @@
         <w:lastRenderedPageBreak/>
         <w:t xml:space="preserve">Abbildung </w:t>
       </w:r>
-      <w:fldSimple w:instr=" SEQ Abbildung \* ARABIC ">
-        <w:r>
-          <w:rPr>
-            <w:noProof/>
-          </w:rPr>
-          <w:t>2</w:t>
-        </w:r>
-      </w:fldSimple>
+      <w:r>
+        <w:fldChar w:fldCharType="begin"/>
+      </w:r>
+      <w:r>
+        <w:instrText xml:space="preserve"> SEQ Abbildung \* ARABIC </w:instrText>
+      </w:r>
+      <w:r>
+        <w:fldChar w:fldCharType="separate"/>
+      </w:r>
+      <w:r>
+        <w:rPr>
+          <w:noProof/>
+        </w:rPr>
+        <w:t>2</w:t>
+      </w:r>
+      <w:r>
+        <w:rPr>
+          <w:noProof/>
+        </w:rPr>
+        <w:fldChar w:fldCharType="end"/>
+      </w:r>
       <w:r>
         <w:t xml:space="preserve"> - Anzahl Personen über die Zeit</w:t>
       </w:r>
@@ -1612,14 +1699,27 @@
       <w:r>
         <w:t xml:space="preserve">Abbildung </w:t>
       </w:r>
-      <w:fldSimple w:instr=" SEQ Abbildung \* ARABIC ">
-        <w:r>
-          <w:rPr>
-            <w:noProof/>
-          </w:rPr>
-          <w:t>3</w:t>
-        </w:r>
-      </w:fldSimple>
+      <w:r>
+        <w:fldChar w:fldCharType="begin"/>
+      </w:r>
+      <w:r>
+        <w:instrText xml:space="preserve"> SEQ Abbildung \* ARABIC </w:instrText>
+      </w:r>
+      <w:r>
+        <w:fldChar w:fldCharType="separate"/>
+      </w:r>
+      <w:r>
+        <w:rPr>
+          <w:noProof/>
+        </w:rPr>
+        <w:t>3</w:t>
+      </w:r>
+      <w:r>
+        <w:rPr>
+          <w:noProof/>
+        </w:rPr>
+        <w:fldChar w:fldCharType="end"/>
+      </w:r>
       <w:r>
         <w:t xml:space="preserve"> - Auslastung der Abstandszonen</w:t>
       </w:r>
@@ -1736,14 +1836,27 @@
       <w:r>
         <w:t xml:space="preserve">Abbildung </w:t>
       </w:r>
-      <w:fldSimple w:instr=" SEQ Abbildung \* ARABIC ">
-        <w:r>
-          <w:rPr>
-            <w:noProof/>
-          </w:rPr>
-          <w:t>4</w:t>
-        </w:r>
-      </w:fldSimple>
+      <w:r>
+        <w:fldChar w:fldCharType="begin"/>
+      </w:r>
+      <w:r>
+        <w:instrText xml:space="preserve"> SEQ Abbildung \* ARABIC </w:instrText>
+      </w:r>
+      <w:r>
+        <w:fldChar w:fldCharType="separate"/>
+      </w:r>
+      <w:r>
+        <w:rPr>
+          <w:noProof/>
+        </w:rPr>
+        <w:t>4</w:t>
+      </w:r>
+      <w:r>
+        <w:rPr>
+          <w:noProof/>
+        </w:rPr>
+        <w:fldChar w:fldCharType="end"/>
+      </w:r>
       <w:r>
         <w:t xml:space="preserve"> - Auslastung der Abstandszonen</w:t>
       </w:r>
@@ -1909,14 +2022,27 @@
       <w:r>
         <w:t xml:space="preserve">Abbildung </w:t>
       </w:r>
-      <w:fldSimple w:instr=" SEQ Abbildung \* ARABIC ">
-        <w:r>
-          <w:rPr>
-            <w:noProof/>
-          </w:rPr>
-          <w:t>5</w:t>
-        </w:r>
-      </w:fldSimple>
+      <w:r>
+        <w:fldChar w:fldCharType="begin"/>
+      </w:r>
+      <w:r>
+        <w:instrText xml:space="preserve"> SEQ Abbildung \* ARABIC </w:instrText>
+      </w:r>
+      <w:r>
+        <w:fldChar w:fldCharType="separate"/>
+      </w:r>
+      <w:r>
+        <w:rPr>
+          <w:noProof/>
+        </w:rPr>
+        <w:t>5</w:t>
+      </w:r>
+      <w:r>
+        <w:rPr>
+          <w:noProof/>
+        </w:rPr>
+        <w:fldChar w:fldCharType="end"/>
+      </w:r>
       <w:r>
         <w:t xml:space="preserve"> - Vorkommen der Gruppengrössen</w:t>
       </w:r>
@@ -1978,14 +2104,27 @@
       <w:r>
         <w:t xml:space="preserve">Abbildung </w:t>
       </w:r>
-      <w:fldSimple w:instr=" SEQ Abbildung \* ARABIC ">
-        <w:r>
-          <w:rPr>
-            <w:noProof/>
-          </w:rPr>
-          <w:t>6</w:t>
-        </w:r>
-      </w:fldSimple>
+      <w:r>
+        <w:fldChar w:fldCharType="begin"/>
+      </w:r>
+      <w:r>
+        <w:instrText xml:space="preserve"> SEQ Abbildung \* ARABIC </w:instrText>
+      </w:r>
+      <w:r>
+        <w:fldChar w:fldCharType="separate"/>
+      </w:r>
+      <w:r>
+        <w:rPr>
+          <w:noProof/>
+        </w:rPr>
+        <w:t>6</w:t>
+      </w:r>
+      <w:r>
+        <w:rPr>
+          <w:noProof/>
+        </w:rPr>
+        <w:fldChar w:fldCharType="end"/>
+      </w:r>
       <w:r>
         <w:t xml:space="preserve"> -</w:t>
       </w:r>
@@ -2449,14 +2588,27 @@
       <w:r>
         <w:t xml:space="preserve">Tabelle </w:t>
       </w:r>
-      <w:fldSimple w:instr=" SEQ Tabelle \* ARABIC ">
-        <w:r>
-          <w:rPr>
-            <w:noProof/>
-          </w:rPr>
-          <w:t>2</w:t>
-        </w:r>
-      </w:fldSimple>
+      <w:r>
+        <w:fldChar w:fldCharType="begin"/>
+      </w:r>
+      <w:r>
+        <w:instrText xml:space="preserve"> SEQ Tabelle \* ARABIC </w:instrText>
+      </w:r>
+      <w:r>
+        <w:fldChar w:fldCharType="separate"/>
+      </w:r>
+      <w:r>
+        <w:rPr>
+          <w:noProof/>
+        </w:rPr>
+        <w:t>2</w:t>
+      </w:r>
+      <w:r>
+        <w:rPr>
+          <w:noProof/>
+        </w:rPr>
+        <w:fldChar w:fldCharType="end"/>
+      </w:r>
       <w:r>
         <w:t xml:space="preserve"> - </w:t>
       </w:r>
@@ -5045,14 +5197,27 @@
       <w:r>
         <w:t xml:space="preserve">Abbildung </w:t>
       </w:r>
-      <w:fldSimple w:instr=" SEQ Abbildung \* ARABIC ">
-        <w:r>
-          <w:rPr>
-            <w:noProof/>
-          </w:rPr>
-          <w:t>7</w:t>
-        </w:r>
-      </w:fldSimple>
+      <w:r>
+        <w:fldChar w:fldCharType="begin"/>
+      </w:r>
+      <w:r>
+        <w:instrText xml:space="preserve"> SEQ Abbildung \* ARABIC </w:instrText>
+      </w:r>
+      <w:r>
+        <w:fldChar w:fldCharType="separate"/>
+      </w:r>
+      <w:r>
+        <w:rPr>
+          <w:noProof/>
+        </w:rPr>
+        <w:t>7</w:t>
+      </w:r>
+      <w:r>
+        <w:rPr>
+          <w:noProof/>
+        </w:rPr>
+        <w:fldChar w:fldCharType="end"/>
+      </w:r>
       <w:r>
         <w:t xml:space="preserve"> - Total aller Studiengänge</w:t>
       </w:r>
@@ -5158,14 +5323,27 @@
       <w:r>
         <w:t xml:space="preserve">Abbildung </w:t>
       </w:r>
-      <w:fldSimple w:instr=" SEQ Abbildung \* ARABIC ">
-        <w:r>
-          <w:rPr>
-            <w:noProof/>
-          </w:rPr>
-          <w:t>8</w:t>
-        </w:r>
-      </w:fldSimple>
+      <w:r>
+        <w:fldChar w:fldCharType="begin"/>
+      </w:r>
+      <w:r>
+        <w:instrText xml:space="preserve"> SEQ Abbildung \* ARABIC </w:instrText>
+      </w:r>
+      <w:r>
+        <w:fldChar w:fldCharType="separate"/>
+      </w:r>
+      <w:r>
+        <w:rPr>
+          <w:noProof/>
+        </w:rPr>
+        <w:t>8</w:t>
+      </w:r>
+      <w:r>
+        <w:rPr>
+          <w:noProof/>
+        </w:rPr>
+        <w:fldChar w:fldCharType="end"/>
+      </w:r>
       <w:r>
         <w:t xml:space="preserve"> - Vergleich der Studiengänge</w:t>
       </w:r>
@@ -5176,7 +5354,6 @@
         <w:t>Alle ausgefüllten Fragebögen sind im Anhang (TODO) zu finden. Im selben Kapitel befindet sich auch die ausführliche Auswertung der Bögen pro Abteilung mit Unterscheidung der Antworten nach Semester.</w:t>
       </w:r>
     </w:p>
-    <w:p/>
     <w:p>
       <w:pPr>
         <w:pStyle w:val="Heading3"/>
@@ -5437,10 +5614,19 @@
         <w:t xml:space="preserve">als Verhaltensvariablen </w:t>
       </w:r>
       <w:r>
-        <w:t>für die Persona-</w:t>
-      </w:r>
-      <w:r>
-        <w:t>Evaluierung übernehmen:</w:t>
+        <w:t xml:space="preserve">für die </w:t>
+      </w:r>
+      <w:r>
+        <w:t>Evaluierung</w:t>
+      </w:r>
+      <w:r>
+        <w:t xml:space="preserve"> der verschiedenen Rollen</w:t>
+      </w:r>
+      <w:r>
+        <w:t xml:space="preserve"> für das zu entwickelnde System</w:t>
+      </w:r>
+      <w:r>
+        <w:t xml:space="preserve"> übernehmen:</w:t>
       </w:r>
     </w:p>
     <w:p>
@@ -5458,10 +5644,22 @@
         <w:t xml:space="preserve">htbarkeit der Poster, welche in diesem Kapitel fortan </w:t>
       </w:r>
       <w:r>
-        <w:t xml:space="preserve">als Interesse </w:t>
-      </w:r>
-      <w:r>
-        <w:t>an den Postern aufgelistet wird</w:t>
+        <w:t xml:space="preserve">als </w:t>
+      </w:r>
+      <w:r>
+        <w:t>„</w:t>
+      </w:r>
+      <w:r>
+        <w:t xml:space="preserve">Interesse </w:t>
+      </w:r>
+      <w:r>
+        <w:t>an den Postern</w:t>
+      </w:r>
+      <w:r>
+        <w:t>“</w:t>
+      </w:r>
+      <w:r>
+        <w:t xml:space="preserve"> aufgelistet wird</w:t>
       </w:r>
     </w:p>
     <w:p>
@@ -5505,7 +5703,10 @@
         <w:t xml:space="preserve">Die Verteilung </w:t>
       </w:r>
       <w:r>
-        <w:t xml:space="preserve">der Antworten </w:t>
+        <w:t>der Antworten</w:t>
+      </w:r>
+      <w:r>
+        <w:t xml:space="preserve"> auf die oben genannten Punkte </w:t>
       </w:r>
       <w:r>
         <w:t xml:space="preserve">aus den Befragungen </w:t>
@@ -5919,14 +6120,27 @@
       <w:r>
         <w:t xml:space="preserve">Abbildung </w:t>
       </w:r>
-      <w:fldSimple w:instr=" SEQ Abbildung \* ARABIC ">
-        <w:r>
-          <w:rPr>
-            <w:noProof/>
-          </w:rPr>
-          <w:t>9</w:t>
-        </w:r>
-      </w:fldSimple>
+      <w:r>
+        <w:fldChar w:fldCharType="begin"/>
+      </w:r>
+      <w:r>
+        <w:instrText xml:space="preserve"> SEQ Abbildung \* ARABIC </w:instrText>
+      </w:r>
+      <w:r>
+        <w:fldChar w:fldCharType="separate"/>
+      </w:r>
+      <w:r>
+        <w:rPr>
+          <w:noProof/>
+        </w:rPr>
+        <w:t>9</w:t>
+      </w:r>
+      <w:r>
+        <w:rPr>
+          <w:noProof/>
+        </w:rPr>
+        <w:fldChar w:fldCharType="end"/>
+      </w:r>
       <w:r>
         <w:t xml:space="preserve"> – Meinungsverteilung</w:t>
       </w:r>
@@ -5983,7 +6197,13 @@
         <w:t xml:space="preserve"> Gruppe</w:t>
       </w:r>
       <w:r>
-        <w:t xml:space="preserve"> bei „trifft eher zu“ und eine</w:t>
+        <w:t xml:space="preserve"> bei </w:t>
+      </w:r>
+      <w:r>
+        <w:t xml:space="preserve">der Antwort </w:t>
+      </w:r>
+      <w:r>
+        <w:t>„trifft eher zu“ und eine</w:t>
       </w:r>
       <w:r>
         <w:t xml:space="preserve"> andere</w:t>
@@ -5995,25 +6215,49 @@
         <w:t>e</w:t>
       </w:r>
       <w:r>
-        <w:t>i „trifft eher nicht zu“. Daraus lassen sich zwei primäre Personas extrahieren. Die eine interessiert sich eher stark für die Bachelorarbeiten und Poster und liest deren Inhalte auch aufmerksam. Die andere</w:t>
-      </w:r>
-      <w:r>
-        <w:t xml:space="preserve"> Persona</w:t>
-      </w:r>
-      <w:r>
-        <w:t xml:space="preserve"> kann sich für die </w:t>
+        <w:t xml:space="preserve">i „trifft eher nicht zu“. Daraus lassen sich zwei </w:t>
+      </w:r>
+      <w:r>
+        <w:t>Rollen</w:t>
+      </w:r>
+      <w:r>
+        <w:t xml:space="preserve"> extrahieren. Die eine</w:t>
+      </w:r>
+      <w:r>
+        <w:t xml:space="preserve"> Rolle umfasst Personas, die</w:t>
+      </w:r>
+      <w:r>
+        <w:t xml:space="preserve"> sich eher stark für die Bachelorarbeiten und Poster</w:t>
+      </w:r>
+      <w:r>
+        <w:t xml:space="preserve"> interessieren und </w:t>
+      </w:r>
+      <w:r>
+        <w:t>deren Inhalte auch aufmerksam</w:t>
+      </w:r>
+      <w:r>
+        <w:t xml:space="preserve"> lesen</w:t>
+      </w:r>
+      <w:r>
+        <w:t xml:space="preserve">. Die </w:t>
+      </w:r>
+      <w:r>
+        <w:t>zweite Rolle schliesst Personas ein, die sich</w:t>
+      </w:r>
+      <w:r>
+        <w:t xml:space="preserve"> für die </w:t>
       </w:r>
       <w:r>
         <w:t xml:space="preserve">auf den Postern </w:t>
       </w:r>
       <w:r>
-        <w:t xml:space="preserve">vorgestellten Arbeiten nicht besonders begeistern und </w:t>
-      </w:r>
-      <w:r>
-        <w:t>emp</w:t>
-      </w:r>
-      <w:r>
-        <w:t>findet auch den Zeitaufwand</w:t>
+        <w:t>vorgestellten Arbeiten nicht besonders begeistern</w:t>
+      </w:r>
+      <w:r>
+        <w:t xml:space="preserve"> können</w:t>
+      </w:r>
+      <w:r>
+        <w:t xml:space="preserve"> und auch den Zeitaufwand</w:t>
       </w:r>
       <w:r>
         <w:t>,</w:t>
@@ -6031,7 +6275,13 @@
         <w:t xml:space="preserve"> als</w:t>
       </w:r>
       <w:r>
-        <w:t xml:space="preserve"> zu gross.</w:t>
+        <w:t xml:space="preserve"> zu gross</w:t>
+      </w:r>
+      <w:r>
+        <w:t xml:space="preserve"> empfinden</w:t>
+      </w:r>
+      <w:r>
+        <w:t>.</w:t>
       </w:r>
     </w:p>
     <w:p>
@@ -6045,7 +6295,13 @@
         <w:t>n</w:t>
       </w:r>
       <w:r>
-        <w:t xml:space="preserve"> an der HSR auch immer wieder Veranstaltungen für externe Personen statt. Diese sind ebenfalls potenzielle Video Wall Nutzer. Bei den Veranstaltungen gibt es immer Pausen</w:t>
+        <w:t xml:space="preserve"> an der HSR auch immer wieder Veranstaltungen f</w:t>
+      </w:r>
+      <w:r>
+        <w:t>ür externe Personen statt. Diese Besucher</w:t>
+      </w:r>
+      <w:r>
+        <w:t xml:space="preserve"> sind ebenfalls potenzielle Video Wall Nutzer. Bei den Veranstaltungen gibt es immer Pausen</w:t>
       </w:r>
       <w:r>
         <w:t>. D</w:t>
@@ -6058,13 +6314,93 @@
       </w:r>
       <w:r>
         <w:t xml:space="preserve"> um Aussenstehenden die Arbeiten der HSR näher zu bringen und im Idealfall eine Zusammenarbeit zwischen externen Instanzen und der HSR zu fördern.</w:t>
+      </w:r>
+      <w:r>
+        <w:t xml:space="preserve"> Externe Personen, die eine Veranstaltung an der HSR besuchen, werden zu einer dritten Rolle zusammengefasst.</w:t>
       </w:r>
     </w:p>
     <w:p>
+      <w:r>
+        <w:t xml:space="preserve">Weiter gibt es die Rolle des </w:t>
+      </w:r>
+      <w:r>
+        <w:t>Student</w:t>
+      </w:r>
+      <w:r>
+        <w:t>en</w:t>
+      </w:r>
+      <w:r>
+        <w:t>, der gerne eine App</w:t>
+      </w:r>
+      <w:r>
+        <w:t xml:space="preserve">likation </w:t>
+      </w:r>
+      <w:r>
+        <w:t>programmieren möchte</w:t>
+      </w:r>
+      <w:r>
+        <w:t xml:space="preserve">, um diese dann auf der </w:t>
+      </w:r>
+      <w:r>
+        <w:t>Video Wall</w:t>
+      </w:r>
+      <w:r>
+        <w:t xml:space="preserve"> verfügbar machen zu können. Ferner besteht die Rolle der</w:t>
+      </w:r>
+      <w:r>
+        <w:t xml:space="preserve"> Sekretärin, die die</w:t>
+      </w:r>
+      <w:r>
+        <w:t xml:space="preserve"> Bachelor- und Masterposter</w:t>
+      </w:r>
+      <w:r>
+        <w:t xml:space="preserve"> und andere Inhalte</w:t>
+      </w:r>
+      <w:r>
+        <w:t xml:space="preserve"> der Video Wall</w:t>
+      </w:r>
+      <w:r>
+        <w:t xml:space="preserve"> verwaltet.</w:t>
+      </w:r>
+    </w:p>
+    <w:p>
+      <w:r>
+        <w:t>Für die</w:t>
+      </w:r>
+      <w:r>
+        <w:t xml:space="preserve"> </w:t>
+      </w:r>
+      <w:r>
+        <w:t>oben</w:t>
+      </w:r>
+      <w:r>
+        <w:t xml:space="preserve"> beschriebenen </w:t>
+      </w:r>
+      <w:r>
+        <w:t>ersten drei Rollen wurde je eine Persona ausgearbeitet, da diese für Erarbeitung der Applikation eine entscheidende Rolle spielen. Die drei Personas werden nachfolgend beschrieben.</w:t>
+      </w:r>
+    </w:p>
+    <w:p>
+      <w:pPr>
+        <w:rPr>
+          <w:rFonts w:asciiTheme="majorHAnsi" w:hAnsiTheme="majorHAnsi"/>
+          <w:b/>
+          <w:color w:val="00629E"/>
+          <w:spacing w:val="15"/>
+          <w:sz w:val="22"/>
+          <w:szCs w:val="22"/>
+        </w:rPr>
+      </w:pPr>
+      <w:r>
+        <w:br w:type="page"/>
+      </w:r>
+    </w:p>
+    <w:p>
       <w:pPr>
         <w:pStyle w:val="Heading3"/>
       </w:pPr>
       <w:r>
+        <w:lastRenderedPageBreak/>
         <w:t>Persona Peter Posterleser</w:t>
       </w:r>
     </w:p>
@@ -6107,7 +6443,6 @@
                 <w:noProof/>
                 <w:lang w:eastAsia="de-CH"/>
               </w:rPr>
-              <w:lastRenderedPageBreak/>
               <w:drawing>
                 <wp:inline distT="0" distB="0" distL="0" distR="0">
                   <wp:extent cx="2092133" cy="2743200"/>
@@ -6165,14 +6500,27 @@
             <w:r>
               <w:t xml:space="preserve">Abbildung </w:t>
             </w:r>
-            <w:fldSimple w:instr=" SEQ Abbildung \* ARABIC ">
-              <w:r>
-                <w:rPr>
-                  <w:noProof/>
-                </w:rPr>
-                <w:t>10</w:t>
-              </w:r>
-            </w:fldSimple>
+            <w:r>
+              <w:fldChar w:fldCharType="begin"/>
+            </w:r>
+            <w:r>
+              <w:instrText xml:space="preserve"> SEQ Abbildung \* ARABIC </w:instrText>
+            </w:r>
+            <w:r>
+              <w:fldChar w:fldCharType="separate"/>
+            </w:r>
+            <w:r>
+              <w:rPr>
+                <w:noProof/>
+              </w:rPr>
+              <w:t>10</w:t>
+            </w:r>
+            <w:r>
+              <w:rPr>
+                <w:noProof/>
+              </w:rPr>
+              <w:fldChar w:fldCharType="end"/>
+            </w:r>
             <w:r>
               <w:t xml:space="preserve"> - Peter Posterleser, Bildquelle: www.office.com</w:t>
             </w:r>
@@ -6536,6 +6884,7 @@
         <w:t xml:space="preserve">. </w:t>
       </w:r>
       <w:r>
+        <w:lastRenderedPageBreak/>
         <w:t>Bald schon</w:t>
       </w:r>
       <w:r>
@@ -6569,11 +6918,7 @@
         <w:t>welches</w:t>
       </w:r>
       <w:r>
-        <w:t xml:space="preserve"> sie besonders </w:t>
-      </w:r>
-      <w:r>
-        <w:lastRenderedPageBreak/>
-        <w:t>spannend finden und beginnen</w:t>
+        <w:t xml:space="preserve"> sie besonders spannend finden und beginnen</w:t>
       </w:r>
       <w:r>
         <w:t>,</w:t>
@@ -6610,10 +6955,7 @@
         <w:t xml:space="preserve"> Semesterwoche</w:t>
       </w:r>
       <w:r>
-        <w:t>, kurz vor Mittag</w:t>
-      </w:r>
-      <w:r>
-        <w:t>,</w:t>
+        <w:t>, kurz vor Mittag,</w:t>
       </w:r>
       <w:r>
         <w:t xml:space="preserve"> </w:t>
@@ -6650,13 +6992,7 @@
     </w:p>
     <w:p>
       <w:r>
-        <w:t>Am Dienstag der dritten (?) Semesterwoche</w:t>
-      </w:r>
-      <w:r>
-        <w:t>, kurz vor Mittag,</w:t>
-      </w:r>
-      <w:r>
-        <w:t xml:space="preserve"> möchten sich Peter und eine Freundin von ihm noch Poster aus anderen Studiengängen ansehen</w:t>
+        <w:t>Am Dienstag der dritten (?) Semesterwoche, kurz vor Mittag, möchten sich Peter und eine Freundin von ihm noch Poster aus anderen Studiengängen ansehen</w:t>
       </w:r>
       <w:r>
         <w:t xml:space="preserve">. Sie haben sich für diejenigen der Elektrotechnik entschieden. Peter erinnert sich an die Video Wall in Gebäude 4 und </w:t>
@@ -6784,14 +7120,27 @@
             <w:r>
               <w:t xml:space="preserve">Abbildung </w:t>
             </w:r>
-            <w:fldSimple w:instr=" SEQ Abbildung \* ARABIC ">
-              <w:r>
-                <w:rPr>
-                  <w:noProof/>
-                </w:rPr>
-                <w:t>11</w:t>
-              </w:r>
-            </w:fldSimple>
+            <w:r>
+              <w:fldChar w:fldCharType="begin"/>
+            </w:r>
+            <w:r>
+              <w:instrText xml:space="preserve"> SEQ Abbildung \* ARABIC </w:instrText>
+            </w:r>
+            <w:r>
+              <w:fldChar w:fldCharType="separate"/>
+            </w:r>
+            <w:r>
+              <w:rPr>
+                <w:noProof/>
+              </w:rPr>
+              <w:t>11</w:t>
+            </w:r>
+            <w:r>
+              <w:rPr>
+                <w:noProof/>
+              </w:rPr>
+              <w:fldChar w:fldCharType="end"/>
+            </w:r>
             <w:r>
               <w:t xml:space="preserve"> - Noemi Nichtinteressiert, Bildque</w:t>
             </w:r>
@@ -6850,7 +7199,11 @@
           </w:tcPr>
           <w:p>
             <w:r>
-              <w:t xml:space="preserve">Die Vorlesungen von Noemi finden alle im Gebäude 1 statt. Ihr Arbeitsraum für Projektarbeiten befindet sich ebenfalls in diesem Gebäude. Auch die Mittagszeit verbringt sie grösstenteils an diesem Ort, da sie ihr Mittagessen meistens von Zuhause mitnimmt. Nur zwischendurch besucht sie das Gebäude 4 um die Mensa zu nutzen, den Badge aufzuladen oder sich am Empfang zu informieren. </w:t>
+              <w:t xml:space="preserve">Die Vorlesungen von Noemi finden alle im Gebäude 1 statt. Ihr Arbeitsraum für Projektarbeiten befindet sich ebenfalls in diesem Gebäude. Auch die Mittagszeit verbringt sie grösstenteils an diesem Ort, da sie ihr Mittagessen meistens von Zuhause mitnimmt. Nur zwischendurch besucht sie das Gebäude 4 um die Mensa zu nutzen, den Badge aufzuladen oder sich am Empfang zu </w:t>
+            </w:r>
+            <w:r>
+              <w:lastRenderedPageBreak/>
+              <w:t xml:space="preserve">informieren. </w:t>
             </w:r>
           </w:p>
         </w:tc>
@@ -6862,6 +7215,7 @@
           </w:tcPr>
           <w:p>
             <w:r>
+              <w:lastRenderedPageBreak/>
               <w:t>Persönlichkeit &amp; Vorlieben</w:t>
             </w:r>
           </w:p>
@@ -6872,11 +7226,7 @@
           </w:tcPr>
           <w:p>
             <w:r>
-              <w:t xml:space="preserve">Noemi ist nicht besonders interessiert an den ausgestellten Bachelor- und Masterarbeiten. Zudem ist ihr auch der Aufwand, </w:t>
-            </w:r>
-            <w:r>
-              <w:lastRenderedPageBreak/>
-              <w:t>um die Poster aufzusuchen und sie zu lesen, zu gross. Da die Poster der Abteilung Raumplanung aber im Gebäude 1 ausgestellt werden, kann sie sich dann zwischendurch aber doch durchringen, ein paar wenige Poster ihres eigenen Studiengangs zu betrachten.</w:t>
+              <w:t>Noemi ist nicht besonders interessiert an den ausgestellten Bachelor- und Masterarbeiten. Zudem ist ihr auch der Aufwand, um die Poster aufzusuchen und sie zu lesen, zu gross. Da die Poster der Abteilung Raumplanung aber im Gebäude 1 ausgestellt werden, kann sie sich dann zwischendurch aber doch durchringen, ein paar wenige Poster ihres eigenen Studiengangs zu betrachten.</w:t>
             </w:r>
           </w:p>
         </w:tc>
@@ -6888,7 +7238,6 @@
           </w:tcPr>
           <w:p>
             <w:r>
-              <w:lastRenderedPageBreak/>
               <w:t>Vorkenntnisse &amp; Lernen (Computer, Domain)</w:t>
             </w:r>
           </w:p>
@@ -7259,7 +7608,11 @@
         <w:t>gar nicht ihrem Geschmack entspricht</w:t>
       </w:r>
       <w:r>
-        <w:t>. Sie stellt sich da</w:t>
+        <w:t xml:space="preserve">. Sie </w:t>
+      </w:r>
+      <w:r>
+        <w:lastRenderedPageBreak/>
+        <w:t>stellt sich da</w:t>
       </w:r>
       <w:r>
         <w:t>her in die rechte Warteschlange</w:t>
@@ -7279,7 +7632,6 @@
         <w:pStyle w:val="Heading3"/>
       </w:pPr>
       <w:r>
-        <w:lastRenderedPageBreak/>
         <w:t>Persona Erich Eventbesucher</w:t>
       </w:r>
     </w:p>
@@ -7372,14 +7724,27 @@
             <w:r>
               <w:t xml:space="preserve">Abbildung </w:t>
             </w:r>
-            <w:fldSimple w:instr=" SEQ Abbildung \* ARABIC ">
-              <w:r>
-                <w:rPr>
-                  <w:noProof/>
-                </w:rPr>
-                <w:t>12</w:t>
-              </w:r>
-            </w:fldSimple>
+            <w:r>
+              <w:fldChar w:fldCharType="begin"/>
+            </w:r>
+            <w:r>
+              <w:instrText xml:space="preserve"> SEQ Abbildung \* ARABIC </w:instrText>
+            </w:r>
+            <w:r>
+              <w:fldChar w:fldCharType="separate"/>
+            </w:r>
+            <w:r>
+              <w:rPr>
+                <w:noProof/>
+              </w:rPr>
+              <w:t>12</w:t>
+            </w:r>
+            <w:r>
+              <w:rPr>
+                <w:noProof/>
+              </w:rPr>
+              <w:fldChar w:fldCharType="end"/>
+            </w:r>
             <w:r>
               <w:t xml:space="preserve"> - Erich Eventbesucher, Bildquelle: www.office.com</w:t>
             </w:r>
@@ -7444,16 +7809,7 @@
           </w:tcPr>
           <w:p>
             <w:r>
-              <w:t>Erik befindet sich</w:t>
-            </w:r>
-            <w:r>
-              <w:t xml:space="preserve"> bei Eventbesuchen an der HSR jeweils</w:t>
-            </w:r>
-            <w:r>
-              <w:t xml:space="preserve"> den ganzen Tag im Gebäude</w:t>
-            </w:r>
-            <w:r>
-              <w:t xml:space="preserve"> 4. Denn f</w:t>
+              <w:t>Erik befindet sich bei Eventbesuchen an der HSR jeweils den ganzen Tag im Gebäude 4. Denn f</w:t>
             </w:r>
             <w:r>
               <w:t>ür die Veranstaltungen an der HSR wird meist die Aula genutzt, welche sich i</w:t>
@@ -7708,10 +8064,7 @@
         <w:t xml:space="preserve">Erich besucht zusammen mit seinen Firmenkollegen eine Veranstaltung an der HSR. </w:t>
       </w:r>
       <w:r>
-        <w:t>Diese findet in der Aula im Gebäude 4 statt</w:t>
-      </w:r>
-      <w:r>
-        <w:t xml:space="preserve">. </w:t>
+        <w:t xml:space="preserve">Diese findet in der Aula im Gebäude 4 statt. </w:t>
       </w:r>
       <w:r>
         <w:t xml:space="preserve">Schon beim </w:t>
@@ -7765,7 +8118,11 @@
         <w:t>,</w:t>
       </w:r>
       <w:r>
-        <w:t xml:space="preserve"> um sich in der Mensa einen Kaffee zu holen. Dabei fällt ihm wieder die Video Wall auf. Interessiert nähert er sich dieser und bemerkt, dass diese auf seine Bewegungen reagiert. Erich stellt bei näherer Betrachtung fest, dass es sich bei den an</w:t>
+        <w:t xml:space="preserve"> um sich in der Mensa einen Kaffee zu holen. Dabei fällt ihm wieder die Video Wall auf. Interessiert nähert er sich dieser und bemerkt, dass diese auf seine Bewegungen reagiert. Erich stellt bei </w:t>
+      </w:r>
+      <w:r>
+        <w:lastRenderedPageBreak/>
+        <w:t>näherer Betrachtung fest, dass es sich bei den an</w:t>
       </w:r>
       <w:r>
         <w:t>gezeigten Elementen um Poster zu</w:t>
@@ -7789,11 +8146,7 @@
         <w:t>ch</w:t>
       </w:r>
       <w:r>
-        <w:t xml:space="preserve"> sieht sich einige der Poster an und möchte eines davon </w:t>
-      </w:r>
-      <w:r>
-        <w:lastRenderedPageBreak/>
-        <w:t>genauer studieren. In diesem Moment werden er und seine Gruppe jedoch wieder in den Saal gerufen. Erich nimmt sich jedoch fest vor</w:t>
+        <w:t xml:space="preserve"> sieht sich einige der Poster an und möchte eines davon genauer studieren. In diesem Moment werden er und seine Gruppe jedoch wieder in den Saal gerufen. Erich nimmt sich jedoch fest vor</w:t>
       </w:r>
       <w:r>
         <w:t>,</w:t>
@@ -8082,14 +8435,27 @@
       <w:r>
         <w:t xml:space="preserve">Abbildung </w:t>
       </w:r>
-      <w:fldSimple w:instr=" SEQ Abbildung \* ARABIC ">
-        <w:r>
-          <w:rPr>
-            <w:noProof/>
-          </w:rPr>
-          <w:t>13</w:t>
-        </w:r>
-      </w:fldSimple>
+      <w:r>
+        <w:fldChar w:fldCharType="begin"/>
+      </w:r>
+      <w:r>
+        <w:instrText xml:space="preserve"> SEQ Abbildung \* ARABIC </w:instrText>
+      </w:r>
+      <w:r>
+        <w:fldChar w:fldCharType="separate"/>
+      </w:r>
+      <w:r>
+        <w:rPr>
+          <w:noProof/>
+        </w:rPr>
+        <w:t>13</w:t>
+      </w:r>
+      <w:r>
+        <w:rPr>
+          <w:noProof/>
+        </w:rPr>
+        <w:fldChar w:fldCharType="end"/>
+      </w:r>
       <w:r>
         <w:t xml:space="preserve"> - </w:t>
       </w:r>
@@ -8216,14 +8582,27 @@
       <w:r>
         <w:t xml:space="preserve">Abbildung </w:t>
       </w:r>
-      <w:fldSimple w:instr=" SEQ Abbildung \* ARABIC ">
-        <w:r>
-          <w:rPr>
-            <w:noProof/>
-          </w:rPr>
-          <w:t>14</w:t>
-        </w:r>
-      </w:fldSimple>
+      <w:r>
+        <w:fldChar w:fldCharType="begin"/>
+      </w:r>
+      <w:r>
+        <w:instrText xml:space="preserve"> SEQ Abbildung \* ARABIC </w:instrText>
+      </w:r>
+      <w:r>
+        <w:fldChar w:fldCharType="separate"/>
+      </w:r>
+      <w:r>
+        <w:rPr>
+          <w:noProof/>
+        </w:rPr>
+        <w:t>14</w:t>
+      </w:r>
+      <w:r>
+        <w:rPr>
+          <w:noProof/>
+        </w:rPr>
+        <w:fldChar w:fldCharType="end"/>
+      </w:r>
       <w:r>
         <w:t xml:space="preserve"> - </w:t>
       </w:r>
@@ -8378,14 +8757,27 @@
       <w:r>
         <w:t xml:space="preserve">Abbildung </w:t>
       </w:r>
-      <w:fldSimple w:instr=" SEQ Abbildung \* ARABIC ">
-        <w:r>
-          <w:rPr>
-            <w:noProof/>
-          </w:rPr>
-          <w:t>15</w:t>
-        </w:r>
-      </w:fldSimple>
+      <w:r>
+        <w:fldChar w:fldCharType="begin"/>
+      </w:r>
+      <w:r>
+        <w:instrText xml:space="preserve"> SEQ Abbildung \* ARABIC </w:instrText>
+      </w:r>
+      <w:r>
+        <w:fldChar w:fldCharType="separate"/>
+      </w:r>
+      <w:r>
+        <w:rPr>
+          <w:noProof/>
+        </w:rPr>
+        <w:t>15</w:t>
+      </w:r>
+      <w:r>
+        <w:rPr>
+          <w:noProof/>
+        </w:rPr>
+        <w:fldChar w:fldCharType="end"/>
+      </w:r>
       <w:r>
         <w:t xml:space="preserve"> - Variante B: 2 x 2 55" Monitore, Ansicht</w:t>
       </w:r>
@@ -8504,14 +8896,27 @@
       <w:r>
         <w:t xml:space="preserve">Abbildung </w:t>
       </w:r>
-      <w:fldSimple w:instr=" SEQ Abbildung \* ARABIC ">
-        <w:r>
-          <w:rPr>
-            <w:noProof/>
-          </w:rPr>
-          <w:t>16</w:t>
-        </w:r>
-      </w:fldSimple>
+      <w:r>
+        <w:fldChar w:fldCharType="begin"/>
+      </w:r>
+      <w:r>
+        <w:instrText xml:space="preserve"> SEQ Abbildung \* ARABIC </w:instrText>
+      </w:r>
+      <w:r>
+        <w:fldChar w:fldCharType="separate"/>
+      </w:r>
+      <w:r>
+        <w:rPr>
+          <w:noProof/>
+        </w:rPr>
+        <w:t>16</w:t>
+      </w:r>
+      <w:r>
+        <w:rPr>
+          <w:noProof/>
+        </w:rPr>
+        <w:fldChar w:fldCharType="end"/>
+      </w:r>
       <w:r>
         <w:t xml:space="preserve"> - </w:t>
       </w:r>
@@ -8707,14 +9112,27 @@
       <w:r>
         <w:t xml:space="preserve">Abbildung </w:t>
       </w:r>
-      <w:fldSimple w:instr=" SEQ Abbildung \* ARABIC ">
-        <w:r>
-          <w:rPr>
-            <w:noProof/>
-          </w:rPr>
-          <w:t>17</w:t>
-        </w:r>
-      </w:fldSimple>
+      <w:r>
+        <w:fldChar w:fldCharType="begin"/>
+      </w:r>
+      <w:r>
+        <w:instrText xml:space="preserve"> SEQ Abbildung \* ARABIC </w:instrText>
+      </w:r>
+      <w:r>
+        <w:fldChar w:fldCharType="separate"/>
+      </w:r>
+      <w:r>
+        <w:rPr>
+          <w:noProof/>
+        </w:rPr>
+        <w:t>17</w:t>
+      </w:r>
+      <w:r>
+        <w:rPr>
+          <w:noProof/>
+        </w:rPr>
+        <w:fldChar w:fldCharType="end"/>
+      </w:r>
       <w:r>
         <w:t xml:space="preserve"> - Variante C: 1 x 6 55" Monitore, Ansicht</w:t>
       </w:r>
@@ -8891,14 +9309,27 @@
       <w:r>
         <w:t xml:space="preserve">Abbildung </w:t>
       </w:r>
-      <w:fldSimple w:instr=" SEQ Abbildung \* ARABIC ">
-        <w:r>
-          <w:rPr>
-            <w:noProof/>
-          </w:rPr>
-          <w:t>18</w:t>
-        </w:r>
-      </w:fldSimple>
+      <w:r>
+        <w:fldChar w:fldCharType="begin"/>
+      </w:r>
+      <w:r>
+        <w:instrText xml:space="preserve"> SEQ Abbildung \* ARABIC </w:instrText>
+      </w:r>
+      <w:r>
+        <w:fldChar w:fldCharType="separate"/>
+      </w:r>
+      <w:r>
+        <w:rPr>
+          <w:noProof/>
+        </w:rPr>
+        <w:t>18</w:t>
+      </w:r>
+      <w:r>
+        <w:rPr>
+          <w:noProof/>
+        </w:rPr>
+        <w:fldChar w:fldCharType="end"/>
+      </w:r>
       <w:r>
         <w:t xml:space="preserve"> - Variante A: 1 x 6 55" Monitore, Hellraumprojektor Test</w:t>
       </w:r>
@@ -9155,14 +9586,27 @@
       <w:r>
         <w:t xml:space="preserve">Abbildung </w:t>
       </w:r>
-      <w:fldSimple w:instr=" SEQ Abbildung \* ARABIC ">
-        <w:r>
-          <w:rPr>
-            <w:noProof/>
-          </w:rPr>
-          <w:t>19</w:t>
-        </w:r>
-      </w:fldSimple>
+      <w:r>
+        <w:fldChar w:fldCharType="begin"/>
+      </w:r>
+      <w:r>
+        <w:instrText xml:space="preserve"> SEQ Abbildung \* ARABIC </w:instrText>
+      </w:r>
+      <w:r>
+        <w:fldChar w:fldCharType="separate"/>
+      </w:r>
+      <w:r>
+        <w:rPr>
+          <w:noProof/>
+        </w:rPr>
+        <w:t>19</w:t>
+      </w:r>
+      <w:r>
+        <w:rPr>
+          <w:noProof/>
+        </w:rPr>
+        <w:fldChar w:fldCharType="end"/>
+      </w:r>
       <w:r>
         <w:t xml:space="preserve"> - Matrox M9188</w:t>
       </w:r>
@@ -9233,14 +9677,27 @@
       <w:r>
         <w:t xml:space="preserve">Abbildung </w:t>
       </w:r>
-      <w:fldSimple w:instr=" SEQ Abbildung \* ARABIC ">
-        <w:r>
-          <w:rPr>
-            <w:noProof/>
-          </w:rPr>
-          <w:t>20</w:t>
-        </w:r>
-      </w:fldSimple>
+      <w:r>
+        <w:fldChar w:fldCharType="begin"/>
+      </w:r>
+      <w:r>
+        <w:instrText xml:space="preserve"> SEQ Abbildung \* ARABIC </w:instrText>
+      </w:r>
+      <w:r>
+        <w:fldChar w:fldCharType="separate"/>
+      </w:r>
+      <w:r>
+        <w:rPr>
+          <w:noProof/>
+        </w:rPr>
+        <w:t>20</w:t>
+      </w:r>
+      <w:r>
+        <w:rPr>
+          <w:noProof/>
+        </w:rPr>
+        <w:fldChar w:fldCharType="end"/>
+      </w:r>
       <w:r>
         <w:t xml:space="preserve"> - Matrox </w:t>
       </w:r>
@@ -9311,7 +9768,7 @@
       <w:rPr>
         <w:noProof/>
       </w:rPr>
-      <w:t>14. März 2012</w:t>
+      <w:t>19. März 2012</w:t>
     </w:r>
     <w:r>
       <w:fldChar w:fldCharType="end"/>
@@ -11939,7 +12396,6 @@
   <w:style w:type="character" w:default="1" w:styleId="DefaultParagraphFont">
     <w:name w:val="Default Paragraph Font"/>
     <w:uiPriority w:val="1"/>
-    <w:semiHidden/>
     <w:unhideWhenUsed/>
   </w:style>
   <w:style w:type="table" w:default="1" w:styleId="TableNormal">
@@ -13403,7 +13859,6 @@
   <w:style w:type="character" w:default="1" w:styleId="DefaultParagraphFont">
     <w:name w:val="Default Paragraph Font"/>
     <w:uiPriority w:val="1"/>
-    <w:semiHidden/>
     <w:unhideWhenUsed/>
   </w:style>
   <w:style w:type="table" w:default="1" w:styleId="TableNormal">
@@ -14772,11 +15227,11 @@
         </c:dLbls>
         <c:marker val="1"/>
         <c:smooth val="0"/>
-        <c:axId val="83126144"/>
-        <c:axId val="83127680"/>
+        <c:axId val="46780800"/>
+        <c:axId val="46782336"/>
       </c:lineChart>
       <c:catAx>
-        <c:axId val="83126144"/>
+        <c:axId val="46780800"/>
         <c:scaling>
           <c:orientation val="minMax"/>
         </c:scaling>
@@ -14785,7 +15240,7 @@
         <c:majorTickMark val="out"/>
         <c:minorTickMark val="none"/>
         <c:tickLblPos val="nextTo"/>
-        <c:crossAx val="83127680"/>
+        <c:crossAx val="46782336"/>
         <c:crosses val="autoZero"/>
         <c:auto val="1"/>
         <c:lblAlgn val="ctr"/>
@@ -14793,7 +15248,7 @@
         <c:noMultiLvlLbl val="0"/>
       </c:catAx>
       <c:valAx>
-        <c:axId val="83127680"/>
+        <c:axId val="46782336"/>
         <c:scaling>
           <c:orientation val="minMax"/>
         </c:scaling>
@@ -14804,7 +15259,7 @@
         <c:majorTickMark val="out"/>
         <c:minorTickMark val="none"/>
         <c:tickLblPos val="nextTo"/>
-        <c:crossAx val="83126144"/>
+        <c:crossAx val="46780800"/>
         <c:crosses val="autoZero"/>
         <c:crossBetween val="between"/>
       </c:valAx>
@@ -15412,11 +15867,11 @@
           <c:showBubbleSize val="0"/>
         </c:dLbls>
         <c:gapWidth val="150"/>
-        <c:axId val="88244224"/>
-        <c:axId val="88245760"/>
+        <c:axId val="105863424"/>
+        <c:axId val="105902080"/>
       </c:barChart>
       <c:catAx>
-        <c:axId val="88244224"/>
+        <c:axId val="105863424"/>
         <c:scaling>
           <c:orientation val="maxMin"/>
         </c:scaling>
@@ -15425,7 +15880,7 @@
         <c:majorTickMark val="out"/>
         <c:minorTickMark val="none"/>
         <c:tickLblPos val="nextTo"/>
-        <c:crossAx val="88245760"/>
+        <c:crossAx val="105902080"/>
         <c:crosses val="autoZero"/>
         <c:auto val="1"/>
         <c:lblAlgn val="ctr"/>
@@ -15433,7 +15888,7 @@
         <c:noMultiLvlLbl val="0"/>
       </c:catAx>
       <c:valAx>
-        <c:axId val="88245760"/>
+        <c:axId val="105902080"/>
         <c:scaling>
           <c:orientation val="minMax"/>
           <c:max val="4"/>
@@ -15475,7 +15930,7 @@
         <c:majorTickMark val="out"/>
         <c:minorTickMark val="none"/>
         <c:tickLblPos val="nextTo"/>
-        <c:crossAx val="88244224"/>
+        <c:crossAx val="105863424"/>
         <c:crosses val="autoZero"/>
         <c:crossBetween val="between"/>
         <c:majorUnit val="1"/>
@@ -16118,11 +16573,11 @@
         </c:dLbls>
         <c:gapWidth val="75"/>
         <c:overlap val="-25"/>
-        <c:axId val="88045824"/>
-        <c:axId val="88211456"/>
+        <c:axId val="116015872"/>
+        <c:axId val="116017408"/>
       </c:barChart>
       <c:catAx>
-        <c:axId val="88045824"/>
+        <c:axId val="116015872"/>
         <c:scaling>
           <c:orientation val="maxMin"/>
         </c:scaling>
@@ -16131,7 +16586,7 @@
         <c:majorTickMark val="none"/>
         <c:minorTickMark val="none"/>
         <c:tickLblPos val="nextTo"/>
-        <c:crossAx val="88211456"/>
+        <c:crossAx val="116017408"/>
         <c:crosses val="autoZero"/>
         <c:auto val="1"/>
         <c:lblAlgn val="ctr"/>
@@ -16140,7 +16595,7 @@
         <c:noMultiLvlLbl val="0"/>
       </c:catAx>
       <c:valAx>
-        <c:axId val="88211456"/>
+        <c:axId val="116017408"/>
         <c:scaling>
           <c:orientation val="minMax"/>
           <c:max val="4"/>
@@ -16184,7 +16639,7 @@
         <c:majorTickMark val="none"/>
         <c:minorTickMark val="none"/>
         <c:tickLblPos val="nextTo"/>
-        <c:crossAx val="88045824"/>
+        <c:crossAx val="116015872"/>
         <c:crosses val="autoZero"/>
         <c:crossBetween val="between"/>
         <c:majorUnit val="1"/>
@@ -16579,11 +17034,11 @@
         </c:dLbls>
         <c:bubbleScale val="100"/>
         <c:showNegBubbles val="0"/>
-        <c:axId val="88470272"/>
-        <c:axId val="88471808"/>
+        <c:axId val="100305920"/>
+        <c:axId val="106029824"/>
       </c:bubbleChart>
       <c:valAx>
-        <c:axId val="88470272"/>
+        <c:axId val="100305920"/>
         <c:scaling>
           <c:orientation val="minMax"/>
           <c:max val="5"/>
@@ -16596,12 +17051,12 @@
         <c:majorTickMark val="out"/>
         <c:minorTickMark val="none"/>
         <c:tickLblPos val="nextTo"/>
-        <c:crossAx val="88471808"/>
+        <c:crossAx val="106029824"/>
         <c:crosses val="autoZero"/>
         <c:crossBetween val="midCat"/>
       </c:valAx>
       <c:valAx>
-        <c:axId val="88471808"/>
+        <c:axId val="106029824"/>
         <c:scaling>
           <c:orientation val="maxMin"/>
           <c:max val="4.5"/>
@@ -16614,7 +17069,7 @@
         <c:majorTickMark val="out"/>
         <c:minorTickMark val="none"/>
         <c:tickLblPos val="nextTo"/>
-        <c:crossAx val="88470272"/>
+        <c:crossAx val="100305920"/>
         <c:crosses val="autoZero"/>
         <c:crossBetween val="midCat"/>
         <c:majorUnit val="1"/>
@@ -16930,7 +17385,7 @@
 </file>
 
 <file path=customXml/itemProps1.xml><?xml version="1.0" encoding="utf-8"?>
-<ds:datastoreItem xmlns:ds="http://schemas.openxmlformats.org/officeDocument/2006/customXml" ds:itemID="{58B6358C-A8C2-4CDE-8D8F-D95C4EBFF6D3}">
+<ds:datastoreItem xmlns:ds="http://schemas.openxmlformats.org/officeDocument/2006/customXml" ds:itemID="{7117DD01-E7FB-41AD-900A-4D67C713FCE5}">
   <ds:schemaRefs>
     <ds:schemaRef ds:uri="http://schemas.openxmlformats.org/officeDocument/2006/bibliography"/>
   </ds:schemaRefs>

</xml_diff>

<commit_message>
refs #737 Dokumentation Kinectaufnahmen Geb. 4
Former-commit-id: d8e13f33a1614a88dad826d6e3e695bbca050249
</commit_message>
<xml_diff>
--- a/doc/Bericht/05_Technischer Bericht/03_Vorstudie/Vorstudie.docx
+++ b/doc/Bericht/05_Technischer Bericht/03_Vorstudie/Vorstudie.docx
@@ -6,19 +6,23 @@
       <w:pPr>
         <w:pStyle w:val="Heading1"/>
       </w:pPr>
+      <w:bookmarkStart w:id="0" w:name="_Toc319930221"/>
       <w:r>
         <w:t>Vorstudie</w:t>
       </w:r>
+      <w:bookmarkEnd w:id="0"/>
     </w:p>
     <w:p>
       <w:pPr>
         <w:pStyle w:val="Heading2"/>
       </w:pPr>
-      <w:bookmarkStart w:id="0" w:name="_Toc287347253"/>
+      <w:bookmarkStart w:id="1" w:name="_Toc287347253"/>
+      <w:bookmarkStart w:id="2" w:name="_Toc319930222"/>
       <w:r>
         <w:t>Änderungsgeschichte</w:t>
       </w:r>
-      <w:bookmarkEnd w:id="0"/>
+      <w:bookmarkEnd w:id="1"/>
+      <w:bookmarkEnd w:id="2"/>
     </w:p>
     <w:tbl>
       <w:tblPr>
@@ -691,10 +695,7 @@
           </w:tcPr>
           <w:p>
             <w:r>
-              <w:t>19</w:t>
-            </w:r>
-            <w:r>
-              <w:t>.03.2012</w:t>
+              <w:t>19.03.2012</w:t>
             </w:r>
           </w:p>
         </w:tc>
@@ -704,10 +705,7 @@
           </w:tcPr>
           <w:p>
             <w:r>
-              <w:t>1.</w:t>
-            </w:r>
-            <w:r>
-              <w:t>11</w:t>
+              <w:t>1.11</w:t>
             </w:r>
           </w:p>
         </w:tc>
@@ -717,12 +715,7 @@
           </w:tcPr>
           <w:p>
             <w:r>
-              <w:t xml:space="preserve">Ergänzung der </w:t>
-            </w:r>
-            <w:bookmarkStart w:id="1" w:name="_GoBack"/>
-            <w:bookmarkEnd w:id="1"/>
-            <w:r>
-              <w:t>Einführung zu den Personas mit Rollen</w:t>
+              <w:t>Ergänzung der Einführung zu den Personas mit Rollen</w:t>
             </w:r>
           </w:p>
         </w:tc>
@@ -737,8 +730,1746 @@
           </w:p>
         </w:tc>
       </w:tr>
+      <w:tr>
+        <w:trPr>
+          <w:cnfStyle w:val="000000100000" w:firstRow="0" w:lastRow="0" w:firstColumn="0" w:lastColumn="0" w:oddVBand="0" w:evenVBand="0" w:oddHBand="1" w:evenHBand="0" w:firstRowFirstColumn="0" w:firstRowLastColumn="0" w:lastRowFirstColumn="0" w:lastRowLastColumn="0"/>
+        </w:trPr>
+        <w:tc>
+          <w:tcPr>
+            <w:tcW w:w="1280" w:type="dxa"/>
+          </w:tcPr>
+          <w:p>
+            <w:r>
+              <w:t>19</w:t>
+            </w:r>
+            <w:r>
+              <w:t>.03.2012</w:t>
+            </w:r>
+          </w:p>
+        </w:tc>
+        <w:tc>
+          <w:tcPr>
+            <w:tcW w:w="993" w:type="dxa"/>
+          </w:tcPr>
+          <w:p>
+            <w:r>
+              <w:t>1.</w:t>
+            </w:r>
+            <w:r>
+              <w:t>12</w:t>
+            </w:r>
+          </w:p>
+        </w:tc>
+        <w:tc>
+          <w:tcPr>
+            <w:tcW w:w="4674" w:type="dxa"/>
+          </w:tcPr>
+          <w:p>
+            <w:r>
+              <w:t>Kapitel 4: Interaktionsbereich des Kinects Sensors</w:t>
+            </w:r>
+            <w:bookmarkStart w:id="3" w:name="_GoBack"/>
+            <w:bookmarkEnd w:id="3"/>
+          </w:p>
+        </w:tc>
+        <w:tc>
+          <w:tcPr>
+            <w:tcW w:w="2303" w:type="dxa"/>
+          </w:tcPr>
+          <w:p>
+            <w:r>
+              <w:t>DT</w:t>
+            </w:r>
+          </w:p>
+        </w:tc>
+      </w:tr>
     </w:tbl>
     <w:p/>
+    <w:p/>
+    <w:sdt>
+      <w:sdtPr>
+        <w:id w:val="-1616977574"/>
+        <w:docPartObj>
+          <w:docPartGallery w:val="Table of Contents"/>
+          <w:docPartUnique/>
+        </w:docPartObj>
+      </w:sdtPr>
+      <w:sdtEndPr>
+        <w:rPr>
+          <w:rFonts w:asciiTheme="minorHAnsi" w:hAnsiTheme="minorHAnsi"/>
+          <w:b/>
+          <w:noProof/>
+          <w:color w:val="auto"/>
+          <w:spacing w:val="0"/>
+          <w:sz w:val="20"/>
+          <w:szCs w:val="20"/>
+          <w:lang w:bidi="ar-SA"/>
+        </w:rPr>
+      </w:sdtEndPr>
+      <w:sdtContent>
+        <w:p>
+          <w:pPr>
+            <w:pStyle w:val="TOCHeading"/>
+          </w:pPr>
+          <w:r>
+            <w:t>Contents</w:t>
+          </w:r>
+        </w:p>
+        <w:p>
+          <w:pPr>
+            <w:pStyle w:val="TOC1"/>
+            <w:tabs>
+              <w:tab w:val="left" w:pos="440"/>
+              <w:tab w:val="right" w:leader="dot" w:pos="9062"/>
+            </w:tabs>
+            <w:rPr>
+              <w:b w:val="0"/>
+              <w:noProof/>
+              <w:sz w:val="22"/>
+              <w:szCs w:val="22"/>
+              <w:lang w:eastAsia="de-CH"/>
+            </w:rPr>
+          </w:pPr>
+          <w:r>
+            <w:fldChar w:fldCharType="begin"/>
+          </w:r>
+          <w:r>
+            <w:instrText xml:space="preserve"> TOC \o "1-3" \h \z \u </w:instrText>
+          </w:r>
+          <w:r>
+            <w:fldChar w:fldCharType="separate"/>
+          </w:r>
+          <w:hyperlink w:anchor="_Toc319930221" w:history="1">
+            <w:r>
+              <w:rPr>
+                <w:rStyle w:val="Hyperlink"/>
+                <w:noProof/>
+              </w:rPr>
+              <w:t>I.</w:t>
+            </w:r>
+            <w:r>
+              <w:rPr>
+                <w:b w:val="0"/>
+                <w:noProof/>
+                <w:sz w:val="22"/>
+                <w:szCs w:val="22"/>
+                <w:lang w:eastAsia="de-CH"/>
+              </w:rPr>
+              <w:tab/>
+            </w:r>
+            <w:r>
+              <w:rPr>
+                <w:rStyle w:val="Hyperlink"/>
+                <w:noProof/>
+              </w:rPr>
+              <w:t>Vorstudie</w:t>
+            </w:r>
+            <w:r>
+              <w:rPr>
+                <w:noProof/>
+                <w:webHidden/>
+              </w:rPr>
+              <w:tab/>
+            </w:r>
+            <w:r>
+              <w:rPr>
+                <w:noProof/>
+                <w:webHidden/>
+              </w:rPr>
+              <w:fldChar w:fldCharType="begin"/>
+            </w:r>
+            <w:r>
+              <w:rPr>
+                <w:noProof/>
+                <w:webHidden/>
+              </w:rPr>
+              <w:instrText xml:space="preserve"> PAGEREF _Toc319930221 \h </w:instrText>
+            </w:r>
+            <w:r>
+              <w:rPr>
+                <w:noProof/>
+                <w:webHidden/>
+              </w:rPr>
+            </w:r>
+            <w:r>
+              <w:rPr>
+                <w:noProof/>
+                <w:webHidden/>
+              </w:rPr>
+              <w:fldChar w:fldCharType="separate"/>
+            </w:r>
+            <w:r>
+              <w:rPr>
+                <w:noProof/>
+                <w:webHidden/>
+              </w:rPr>
+              <w:t>1</w:t>
+            </w:r>
+            <w:r>
+              <w:rPr>
+                <w:noProof/>
+                <w:webHidden/>
+              </w:rPr>
+              <w:fldChar w:fldCharType="end"/>
+            </w:r>
+          </w:hyperlink>
+        </w:p>
+        <w:p>
+          <w:pPr>
+            <w:pStyle w:val="TOC2"/>
+            <w:tabs>
+              <w:tab w:val="left" w:pos="660"/>
+              <w:tab w:val="right" w:leader="dot" w:pos="9062"/>
+            </w:tabs>
+            <w:rPr>
+              <w:noProof/>
+              <w:sz w:val="22"/>
+              <w:szCs w:val="22"/>
+              <w:lang w:eastAsia="de-CH"/>
+            </w:rPr>
+          </w:pPr>
+          <w:hyperlink w:anchor="_Toc319930222" w:history="1">
+            <w:r>
+              <w:rPr>
+                <w:rStyle w:val="Hyperlink"/>
+                <w:noProof/>
+              </w:rPr>
+              <w:t>I.1</w:t>
+            </w:r>
+            <w:r>
+              <w:rPr>
+                <w:noProof/>
+                <w:sz w:val="22"/>
+                <w:szCs w:val="22"/>
+                <w:lang w:eastAsia="de-CH"/>
+              </w:rPr>
+              <w:tab/>
+            </w:r>
+            <w:r>
+              <w:rPr>
+                <w:rStyle w:val="Hyperlink"/>
+                <w:noProof/>
+              </w:rPr>
+              <w:t>Änderungsgeschichte</w:t>
+            </w:r>
+            <w:r>
+              <w:rPr>
+                <w:noProof/>
+                <w:webHidden/>
+              </w:rPr>
+              <w:tab/>
+            </w:r>
+            <w:r>
+              <w:rPr>
+                <w:noProof/>
+                <w:webHidden/>
+              </w:rPr>
+              <w:fldChar w:fldCharType="begin"/>
+            </w:r>
+            <w:r>
+              <w:rPr>
+                <w:noProof/>
+                <w:webHidden/>
+              </w:rPr>
+              <w:instrText xml:space="preserve"> PAGEREF _Toc319930222 \h </w:instrText>
+            </w:r>
+            <w:r>
+              <w:rPr>
+                <w:noProof/>
+                <w:webHidden/>
+              </w:rPr>
+            </w:r>
+            <w:r>
+              <w:rPr>
+                <w:noProof/>
+                <w:webHidden/>
+              </w:rPr>
+              <w:fldChar w:fldCharType="separate"/>
+            </w:r>
+            <w:r>
+              <w:rPr>
+                <w:noProof/>
+                <w:webHidden/>
+              </w:rPr>
+              <w:t>1</w:t>
+            </w:r>
+            <w:r>
+              <w:rPr>
+                <w:noProof/>
+                <w:webHidden/>
+              </w:rPr>
+              <w:fldChar w:fldCharType="end"/>
+            </w:r>
+          </w:hyperlink>
+        </w:p>
+        <w:p>
+          <w:pPr>
+            <w:pStyle w:val="TOC2"/>
+            <w:tabs>
+              <w:tab w:val="left" w:pos="880"/>
+              <w:tab w:val="right" w:leader="dot" w:pos="9062"/>
+            </w:tabs>
+            <w:rPr>
+              <w:noProof/>
+              <w:sz w:val="22"/>
+              <w:szCs w:val="22"/>
+              <w:lang w:eastAsia="de-CH"/>
+            </w:rPr>
+          </w:pPr>
+          <w:hyperlink w:anchor="_Toc319930223" w:history="1">
+            <w:r>
+              <w:rPr>
+                <w:rStyle w:val="Hyperlink"/>
+                <w:noProof/>
+              </w:rPr>
+              <w:t>II.1</w:t>
+            </w:r>
+            <w:r>
+              <w:rPr>
+                <w:noProof/>
+                <w:sz w:val="22"/>
+                <w:szCs w:val="22"/>
+                <w:lang w:eastAsia="de-CH"/>
+              </w:rPr>
+              <w:tab/>
+            </w:r>
+            <w:r>
+              <w:rPr>
+                <w:rStyle w:val="Hyperlink"/>
+                <w:noProof/>
+              </w:rPr>
+              <w:t>Vision</w:t>
+            </w:r>
+            <w:r>
+              <w:rPr>
+                <w:noProof/>
+                <w:webHidden/>
+              </w:rPr>
+              <w:tab/>
+            </w:r>
+            <w:r>
+              <w:rPr>
+                <w:noProof/>
+                <w:webHidden/>
+              </w:rPr>
+              <w:fldChar w:fldCharType="begin"/>
+            </w:r>
+            <w:r>
+              <w:rPr>
+                <w:noProof/>
+                <w:webHidden/>
+              </w:rPr>
+              <w:instrText xml:space="preserve"> PAGEREF _Toc319930223 \h </w:instrText>
+            </w:r>
+            <w:r>
+              <w:rPr>
+                <w:noProof/>
+                <w:webHidden/>
+              </w:rPr>
+            </w:r>
+            <w:r>
+              <w:rPr>
+                <w:noProof/>
+                <w:webHidden/>
+              </w:rPr>
+              <w:fldChar w:fldCharType="separate"/>
+            </w:r>
+            <w:r>
+              <w:rPr>
+                <w:noProof/>
+                <w:webHidden/>
+              </w:rPr>
+              <w:t>3</w:t>
+            </w:r>
+            <w:r>
+              <w:rPr>
+                <w:noProof/>
+                <w:webHidden/>
+              </w:rPr>
+              <w:fldChar w:fldCharType="end"/>
+            </w:r>
+          </w:hyperlink>
+        </w:p>
+        <w:p>
+          <w:pPr>
+            <w:pStyle w:val="TOC2"/>
+            <w:tabs>
+              <w:tab w:val="left" w:pos="880"/>
+              <w:tab w:val="right" w:leader="dot" w:pos="9062"/>
+            </w:tabs>
+            <w:rPr>
+              <w:noProof/>
+              <w:sz w:val="22"/>
+              <w:szCs w:val="22"/>
+              <w:lang w:eastAsia="de-CH"/>
+            </w:rPr>
+          </w:pPr>
+          <w:hyperlink w:anchor="_Toc319930224" w:history="1">
+            <w:r>
+              <w:rPr>
+                <w:rStyle w:val="Hyperlink"/>
+                <w:noProof/>
+              </w:rPr>
+              <w:t>II.2</w:t>
+            </w:r>
+            <w:r>
+              <w:rPr>
+                <w:noProof/>
+                <w:sz w:val="22"/>
+                <w:szCs w:val="22"/>
+                <w:lang w:eastAsia="de-CH"/>
+              </w:rPr>
+              <w:tab/>
+            </w:r>
+            <w:r>
+              <w:rPr>
+                <w:rStyle w:val="Hyperlink"/>
+                <w:noProof/>
+              </w:rPr>
+              <w:t>Gebäude der HSR</w:t>
+            </w:r>
+            <w:r>
+              <w:rPr>
+                <w:noProof/>
+                <w:webHidden/>
+              </w:rPr>
+              <w:tab/>
+            </w:r>
+            <w:r>
+              <w:rPr>
+                <w:noProof/>
+                <w:webHidden/>
+              </w:rPr>
+              <w:fldChar w:fldCharType="begin"/>
+            </w:r>
+            <w:r>
+              <w:rPr>
+                <w:noProof/>
+                <w:webHidden/>
+              </w:rPr>
+              <w:instrText xml:space="preserve"> PAGEREF _Toc319930224 \h </w:instrText>
+            </w:r>
+            <w:r>
+              <w:rPr>
+                <w:noProof/>
+                <w:webHidden/>
+              </w:rPr>
+            </w:r>
+            <w:r>
+              <w:rPr>
+                <w:noProof/>
+                <w:webHidden/>
+              </w:rPr>
+              <w:fldChar w:fldCharType="separate"/>
+            </w:r>
+            <w:r>
+              <w:rPr>
+                <w:noProof/>
+                <w:webHidden/>
+              </w:rPr>
+              <w:t>4</w:t>
+            </w:r>
+            <w:r>
+              <w:rPr>
+                <w:noProof/>
+                <w:webHidden/>
+              </w:rPr>
+              <w:fldChar w:fldCharType="end"/>
+            </w:r>
+          </w:hyperlink>
+        </w:p>
+        <w:p>
+          <w:pPr>
+            <w:pStyle w:val="TOC2"/>
+            <w:tabs>
+              <w:tab w:val="left" w:pos="880"/>
+              <w:tab w:val="right" w:leader="dot" w:pos="9062"/>
+            </w:tabs>
+            <w:rPr>
+              <w:noProof/>
+              <w:sz w:val="22"/>
+              <w:szCs w:val="22"/>
+              <w:lang w:eastAsia="de-CH"/>
+            </w:rPr>
+          </w:pPr>
+          <w:hyperlink w:anchor="_Toc319930225" w:history="1">
+            <w:r>
+              <w:rPr>
+                <w:rStyle w:val="Hyperlink"/>
+                <w:noProof/>
+              </w:rPr>
+              <w:t>II.3</w:t>
+            </w:r>
+            <w:r>
+              <w:rPr>
+                <w:noProof/>
+                <w:sz w:val="22"/>
+                <w:szCs w:val="22"/>
+                <w:lang w:eastAsia="de-CH"/>
+              </w:rPr>
+              <w:tab/>
+            </w:r>
+            <w:r>
+              <w:rPr>
+                <w:rStyle w:val="Hyperlink"/>
+                <w:noProof/>
+              </w:rPr>
+              <w:t>Passanten Analyse</w:t>
+            </w:r>
+            <w:r>
+              <w:rPr>
+                <w:noProof/>
+                <w:webHidden/>
+              </w:rPr>
+              <w:tab/>
+            </w:r>
+            <w:r>
+              <w:rPr>
+                <w:noProof/>
+                <w:webHidden/>
+              </w:rPr>
+              <w:fldChar w:fldCharType="begin"/>
+            </w:r>
+            <w:r>
+              <w:rPr>
+                <w:noProof/>
+                <w:webHidden/>
+              </w:rPr>
+              <w:instrText xml:space="preserve"> PAGEREF _Toc319930225 \h </w:instrText>
+            </w:r>
+            <w:r>
+              <w:rPr>
+                <w:noProof/>
+                <w:webHidden/>
+              </w:rPr>
+            </w:r>
+            <w:r>
+              <w:rPr>
+                <w:noProof/>
+                <w:webHidden/>
+              </w:rPr>
+              <w:fldChar w:fldCharType="separate"/>
+            </w:r>
+            <w:r>
+              <w:rPr>
+                <w:noProof/>
+                <w:webHidden/>
+              </w:rPr>
+              <w:t>4</w:t>
+            </w:r>
+            <w:r>
+              <w:rPr>
+                <w:noProof/>
+                <w:webHidden/>
+              </w:rPr>
+              <w:fldChar w:fldCharType="end"/>
+            </w:r>
+          </w:hyperlink>
+        </w:p>
+        <w:p>
+          <w:pPr>
+            <w:pStyle w:val="TOC3"/>
+            <w:tabs>
+              <w:tab w:val="left" w:pos="1100"/>
+              <w:tab w:val="right" w:leader="dot" w:pos="9062"/>
+            </w:tabs>
+            <w:rPr>
+              <w:noProof/>
+              <w:sz w:val="22"/>
+            </w:rPr>
+          </w:pPr>
+          <w:hyperlink w:anchor="_Toc319930226" w:history="1">
+            <w:r>
+              <w:rPr>
+                <w:rStyle w:val="Hyperlink"/>
+                <w:noProof/>
+              </w:rPr>
+              <w:t>II.3.1</w:t>
+            </w:r>
+            <w:r>
+              <w:rPr>
+                <w:noProof/>
+                <w:sz w:val="22"/>
+              </w:rPr>
+              <w:tab/>
+            </w:r>
+            <w:r>
+              <w:rPr>
+                <w:rStyle w:val="Hyperlink"/>
+                <w:noProof/>
+              </w:rPr>
+              <w:t>Abstandwerte</w:t>
+            </w:r>
+            <w:r>
+              <w:rPr>
+                <w:noProof/>
+                <w:webHidden/>
+              </w:rPr>
+              <w:tab/>
+            </w:r>
+            <w:r>
+              <w:rPr>
+                <w:noProof/>
+                <w:webHidden/>
+              </w:rPr>
+              <w:fldChar w:fldCharType="begin"/>
+            </w:r>
+            <w:r>
+              <w:rPr>
+                <w:noProof/>
+                <w:webHidden/>
+              </w:rPr>
+              <w:instrText xml:space="preserve"> PAGEREF _Toc319930226 \h </w:instrText>
+            </w:r>
+            <w:r>
+              <w:rPr>
+                <w:noProof/>
+                <w:webHidden/>
+              </w:rPr>
+            </w:r>
+            <w:r>
+              <w:rPr>
+                <w:noProof/>
+                <w:webHidden/>
+              </w:rPr>
+              <w:fldChar w:fldCharType="separate"/>
+            </w:r>
+            <w:r>
+              <w:rPr>
+                <w:noProof/>
+                <w:webHidden/>
+              </w:rPr>
+              <w:t>5</w:t>
+            </w:r>
+            <w:r>
+              <w:rPr>
+                <w:noProof/>
+                <w:webHidden/>
+              </w:rPr>
+              <w:fldChar w:fldCharType="end"/>
+            </w:r>
+          </w:hyperlink>
+        </w:p>
+        <w:p>
+          <w:pPr>
+            <w:pStyle w:val="TOC3"/>
+            <w:tabs>
+              <w:tab w:val="left" w:pos="1100"/>
+              <w:tab w:val="right" w:leader="dot" w:pos="9062"/>
+            </w:tabs>
+            <w:rPr>
+              <w:noProof/>
+              <w:sz w:val="22"/>
+            </w:rPr>
+          </w:pPr>
+          <w:hyperlink w:anchor="_Toc319930227" w:history="1">
+            <w:r>
+              <w:rPr>
+                <w:rStyle w:val="Hyperlink"/>
+                <w:noProof/>
+              </w:rPr>
+              <w:t>II.3.2</w:t>
+            </w:r>
+            <w:r>
+              <w:rPr>
+                <w:noProof/>
+                <w:sz w:val="22"/>
+              </w:rPr>
+              <w:tab/>
+            </w:r>
+            <w:r>
+              <w:rPr>
+                <w:rStyle w:val="Hyperlink"/>
+                <w:noProof/>
+              </w:rPr>
+              <w:t>Gruppengrössen</w:t>
+            </w:r>
+            <w:r>
+              <w:rPr>
+                <w:noProof/>
+                <w:webHidden/>
+              </w:rPr>
+              <w:tab/>
+            </w:r>
+            <w:r>
+              <w:rPr>
+                <w:noProof/>
+                <w:webHidden/>
+              </w:rPr>
+              <w:fldChar w:fldCharType="begin"/>
+            </w:r>
+            <w:r>
+              <w:rPr>
+                <w:noProof/>
+                <w:webHidden/>
+              </w:rPr>
+              <w:instrText xml:space="preserve"> PAGEREF _Toc319930227 \h </w:instrText>
+            </w:r>
+            <w:r>
+              <w:rPr>
+                <w:noProof/>
+                <w:webHidden/>
+              </w:rPr>
+            </w:r>
+            <w:r>
+              <w:rPr>
+                <w:noProof/>
+                <w:webHidden/>
+              </w:rPr>
+              <w:fldChar w:fldCharType="separate"/>
+            </w:r>
+            <w:r>
+              <w:rPr>
+                <w:noProof/>
+                <w:webHidden/>
+              </w:rPr>
+              <w:t>6</w:t>
+            </w:r>
+            <w:r>
+              <w:rPr>
+                <w:noProof/>
+                <w:webHidden/>
+              </w:rPr>
+              <w:fldChar w:fldCharType="end"/>
+            </w:r>
+          </w:hyperlink>
+        </w:p>
+        <w:p>
+          <w:pPr>
+            <w:pStyle w:val="TOC2"/>
+            <w:tabs>
+              <w:tab w:val="left" w:pos="880"/>
+              <w:tab w:val="right" w:leader="dot" w:pos="9062"/>
+            </w:tabs>
+            <w:rPr>
+              <w:noProof/>
+              <w:sz w:val="22"/>
+              <w:szCs w:val="22"/>
+              <w:lang w:eastAsia="de-CH"/>
+            </w:rPr>
+          </w:pPr>
+          <w:hyperlink w:anchor="_Toc319930228" w:history="1">
+            <w:r>
+              <w:rPr>
+                <w:rStyle w:val="Hyperlink"/>
+                <w:noProof/>
+              </w:rPr>
+              <w:t>II.4</w:t>
+            </w:r>
+            <w:r>
+              <w:rPr>
+                <w:noProof/>
+                <w:sz w:val="22"/>
+                <w:szCs w:val="22"/>
+                <w:lang w:eastAsia="de-CH"/>
+              </w:rPr>
+              <w:tab/>
+            </w:r>
+            <w:r>
+              <w:rPr>
+                <w:rStyle w:val="Hyperlink"/>
+                <w:noProof/>
+              </w:rPr>
+              <w:t>Interaktionsbereich des Kinect Sensors</w:t>
+            </w:r>
+            <w:r>
+              <w:rPr>
+                <w:noProof/>
+                <w:webHidden/>
+              </w:rPr>
+              <w:tab/>
+            </w:r>
+            <w:r>
+              <w:rPr>
+                <w:noProof/>
+                <w:webHidden/>
+              </w:rPr>
+              <w:fldChar w:fldCharType="begin"/>
+            </w:r>
+            <w:r>
+              <w:rPr>
+                <w:noProof/>
+                <w:webHidden/>
+              </w:rPr>
+              <w:instrText xml:space="preserve"> PAGEREF _Toc319930228 \h </w:instrText>
+            </w:r>
+            <w:r>
+              <w:rPr>
+                <w:noProof/>
+                <w:webHidden/>
+              </w:rPr>
+            </w:r>
+            <w:r>
+              <w:rPr>
+                <w:noProof/>
+                <w:webHidden/>
+              </w:rPr>
+              <w:fldChar w:fldCharType="separate"/>
+            </w:r>
+            <w:r>
+              <w:rPr>
+                <w:noProof/>
+                <w:webHidden/>
+              </w:rPr>
+              <w:t>8</w:t>
+            </w:r>
+            <w:r>
+              <w:rPr>
+                <w:noProof/>
+                <w:webHidden/>
+              </w:rPr>
+              <w:fldChar w:fldCharType="end"/>
+            </w:r>
+          </w:hyperlink>
+        </w:p>
+        <w:p>
+          <w:pPr>
+            <w:pStyle w:val="TOC2"/>
+            <w:tabs>
+              <w:tab w:val="left" w:pos="880"/>
+              <w:tab w:val="right" w:leader="dot" w:pos="9062"/>
+            </w:tabs>
+            <w:rPr>
+              <w:noProof/>
+              <w:sz w:val="22"/>
+              <w:szCs w:val="22"/>
+              <w:lang w:eastAsia="de-CH"/>
+            </w:rPr>
+          </w:pPr>
+          <w:hyperlink w:anchor="_Toc319930229" w:history="1">
+            <w:r>
+              <w:rPr>
+                <w:rStyle w:val="Hyperlink"/>
+                <w:noProof/>
+              </w:rPr>
+              <w:t>II.5</w:t>
+            </w:r>
+            <w:r>
+              <w:rPr>
+                <w:noProof/>
+                <w:sz w:val="22"/>
+                <w:szCs w:val="22"/>
+                <w:lang w:eastAsia="de-CH"/>
+              </w:rPr>
+              <w:tab/>
+            </w:r>
+            <w:r>
+              <w:rPr>
+                <w:rStyle w:val="Hyperlink"/>
+                <w:noProof/>
+              </w:rPr>
+              <w:t>Befragung</w:t>
+            </w:r>
+            <w:r>
+              <w:rPr>
+                <w:noProof/>
+                <w:webHidden/>
+              </w:rPr>
+              <w:tab/>
+            </w:r>
+            <w:r>
+              <w:rPr>
+                <w:noProof/>
+                <w:webHidden/>
+              </w:rPr>
+              <w:fldChar w:fldCharType="begin"/>
+            </w:r>
+            <w:r>
+              <w:rPr>
+                <w:noProof/>
+                <w:webHidden/>
+              </w:rPr>
+              <w:instrText xml:space="preserve"> PAGEREF _Toc319930229 \h </w:instrText>
+            </w:r>
+            <w:r>
+              <w:rPr>
+                <w:noProof/>
+                <w:webHidden/>
+              </w:rPr>
+            </w:r>
+            <w:r>
+              <w:rPr>
+                <w:noProof/>
+                <w:webHidden/>
+              </w:rPr>
+              <w:fldChar w:fldCharType="separate"/>
+            </w:r>
+            <w:r>
+              <w:rPr>
+                <w:noProof/>
+                <w:webHidden/>
+              </w:rPr>
+              <w:t>9</w:t>
+            </w:r>
+            <w:r>
+              <w:rPr>
+                <w:noProof/>
+                <w:webHidden/>
+              </w:rPr>
+              <w:fldChar w:fldCharType="end"/>
+            </w:r>
+          </w:hyperlink>
+        </w:p>
+        <w:p>
+          <w:pPr>
+            <w:pStyle w:val="TOC3"/>
+            <w:tabs>
+              <w:tab w:val="left" w:pos="1100"/>
+              <w:tab w:val="right" w:leader="dot" w:pos="9062"/>
+            </w:tabs>
+            <w:rPr>
+              <w:noProof/>
+              <w:sz w:val="22"/>
+            </w:rPr>
+          </w:pPr>
+          <w:hyperlink w:anchor="_Toc319930230" w:history="1">
+            <w:r>
+              <w:rPr>
+                <w:rStyle w:val="Hyperlink"/>
+                <w:noProof/>
+              </w:rPr>
+              <w:t>II.5.1</w:t>
+            </w:r>
+            <w:r>
+              <w:rPr>
+                <w:noProof/>
+                <w:sz w:val="22"/>
+              </w:rPr>
+              <w:tab/>
+            </w:r>
+            <w:r>
+              <w:rPr>
+                <w:rStyle w:val="Hyperlink"/>
+                <w:noProof/>
+              </w:rPr>
+              <w:t>Fragebogen</w:t>
+            </w:r>
+            <w:r>
+              <w:rPr>
+                <w:noProof/>
+                <w:webHidden/>
+              </w:rPr>
+              <w:tab/>
+            </w:r>
+            <w:r>
+              <w:rPr>
+                <w:noProof/>
+                <w:webHidden/>
+              </w:rPr>
+              <w:fldChar w:fldCharType="begin"/>
+            </w:r>
+            <w:r>
+              <w:rPr>
+                <w:noProof/>
+                <w:webHidden/>
+              </w:rPr>
+              <w:instrText xml:space="preserve"> PAGEREF _Toc319930230 \h </w:instrText>
+            </w:r>
+            <w:r>
+              <w:rPr>
+                <w:noProof/>
+                <w:webHidden/>
+              </w:rPr>
+            </w:r>
+            <w:r>
+              <w:rPr>
+                <w:noProof/>
+                <w:webHidden/>
+              </w:rPr>
+              <w:fldChar w:fldCharType="separate"/>
+            </w:r>
+            <w:r>
+              <w:rPr>
+                <w:noProof/>
+                <w:webHidden/>
+              </w:rPr>
+              <w:t>10</w:t>
+            </w:r>
+            <w:r>
+              <w:rPr>
+                <w:noProof/>
+                <w:webHidden/>
+              </w:rPr>
+              <w:fldChar w:fldCharType="end"/>
+            </w:r>
+          </w:hyperlink>
+        </w:p>
+        <w:p>
+          <w:pPr>
+            <w:pStyle w:val="TOC3"/>
+            <w:tabs>
+              <w:tab w:val="left" w:pos="1100"/>
+              <w:tab w:val="right" w:leader="dot" w:pos="9062"/>
+            </w:tabs>
+            <w:rPr>
+              <w:noProof/>
+              <w:sz w:val="22"/>
+            </w:rPr>
+          </w:pPr>
+          <w:hyperlink w:anchor="_Toc319930231" w:history="1">
+            <w:r>
+              <w:rPr>
+                <w:rStyle w:val="Hyperlink"/>
+                <w:noProof/>
+              </w:rPr>
+              <w:t>II.5.2</w:t>
+            </w:r>
+            <w:r>
+              <w:rPr>
+                <w:noProof/>
+                <w:sz w:val="22"/>
+              </w:rPr>
+              <w:tab/>
+            </w:r>
+            <w:r>
+              <w:rPr>
+                <w:rStyle w:val="Hyperlink"/>
+                <w:noProof/>
+              </w:rPr>
+              <w:t>Auswertung</w:t>
+            </w:r>
+            <w:r>
+              <w:rPr>
+                <w:noProof/>
+                <w:webHidden/>
+              </w:rPr>
+              <w:tab/>
+            </w:r>
+            <w:r>
+              <w:rPr>
+                <w:noProof/>
+                <w:webHidden/>
+              </w:rPr>
+              <w:fldChar w:fldCharType="begin"/>
+            </w:r>
+            <w:r>
+              <w:rPr>
+                <w:noProof/>
+                <w:webHidden/>
+              </w:rPr>
+              <w:instrText xml:space="preserve"> PAGEREF _Toc319930231 \h </w:instrText>
+            </w:r>
+            <w:r>
+              <w:rPr>
+                <w:noProof/>
+                <w:webHidden/>
+              </w:rPr>
+            </w:r>
+            <w:r>
+              <w:rPr>
+                <w:noProof/>
+                <w:webHidden/>
+              </w:rPr>
+              <w:fldChar w:fldCharType="separate"/>
+            </w:r>
+            <w:r>
+              <w:rPr>
+                <w:noProof/>
+                <w:webHidden/>
+              </w:rPr>
+              <w:t>11</w:t>
+            </w:r>
+            <w:r>
+              <w:rPr>
+                <w:noProof/>
+                <w:webHidden/>
+              </w:rPr>
+              <w:fldChar w:fldCharType="end"/>
+            </w:r>
+          </w:hyperlink>
+        </w:p>
+        <w:p>
+          <w:pPr>
+            <w:pStyle w:val="TOC3"/>
+            <w:tabs>
+              <w:tab w:val="left" w:pos="1100"/>
+              <w:tab w:val="right" w:leader="dot" w:pos="9062"/>
+            </w:tabs>
+            <w:rPr>
+              <w:noProof/>
+              <w:sz w:val="22"/>
+            </w:rPr>
+          </w:pPr>
+          <w:hyperlink w:anchor="_Toc319930232" w:history="1">
+            <w:r>
+              <w:rPr>
+                <w:rStyle w:val="Hyperlink"/>
+                <w:noProof/>
+              </w:rPr>
+              <w:t>II.5.3</w:t>
+            </w:r>
+            <w:r>
+              <w:rPr>
+                <w:noProof/>
+                <w:sz w:val="22"/>
+              </w:rPr>
+              <w:tab/>
+            </w:r>
+            <w:r>
+              <w:rPr>
+                <w:rStyle w:val="Hyperlink"/>
+                <w:noProof/>
+              </w:rPr>
+              <w:t>Fazit</w:t>
+            </w:r>
+            <w:r>
+              <w:rPr>
+                <w:noProof/>
+                <w:webHidden/>
+              </w:rPr>
+              <w:tab/>
+            </w:r>
+            <w:r>
+              <w:rPr>
+                <w:noProof/>
+                <w:webHidden/>
+              </w:rPr>
+              <w:fldChar w:fldCharType="begin"/>
+            </w:r>
+            <w:r>
+              <w:rPr>
+                <w:noProof/>
+                <w:webHidden/>
+              </w:rPr>
+              <w:instrText xml:space="preserve"> PAGEREF _Toc319930232 \h </w:instrText>
+            </w:r>
+            <w:r>
+              <w:rPr>
+                <w:noProof/>
+                <w:webHidden/>
+              </w:rPr>
+            </w:r>
+            <w:r>
+              <w:rPr>
+                <w:noProof/>
+                <w:webHidden/>
+              </w:rPr>
+              <w:fldChar w:fldCharType="separate"/>
+            </w:r>
+            <w:r>
+              <w:rPr>
+                <w:noProof/>
+                <w:webHidden/>
+              </w:rPr>
+              <w:t>12</w:t>
+            </w:r>
+            <w:r>
+              <w:rPr>
+                <w:noProof/>
+                <w:webHidden/>
+              </w:rPr>
+              <w:fldChar w:fldCharType="end"/>
+            </w:r>
+          </w:hyperlink>
+        </w:p>
+        <w:p>
+          <w:pPr>
+            <w:pStyle w:val="TOC2"/>
+            <w:tabs>
+              <w:tab w:val="left" w:pos="880"/>
+              <w:tab w:val="right" w:leader="dot" w:pos="9062"/>
+            </w:tabs>
+            <w:rPr>
+              <w:noProof/>
+              <w:sz w:val="22"/>
+              <w:szCs w:val="22"/>
+              <w:lang w:eastAsia="de-CH"/>
+            </w:rPr>
+          </w:pPr>
+          <w:hyperlink w:anchor="_Toc319930233" w:history="1">
+            <w:r>
+              <w:rPr>
+                <w:rStyle w:val="Hyperlink"/>
+                <w:noProof/>
+              </w:rPr>
+              <w:t>II.6</w:t>
+            </w:r>
+            <w:r>
+              <w:rPr>
+                <w:noProof/>
+                <w:sz w:val="22"/>
+                <w:szCs w:val="22"/>
+                <w:lang w:eastAsia="de-CH"/>
+              </w:rPr>
+              <w:tab/>
+            </w:r>
+            <w:r>
+              <w:rPr>
+                <w:rStyle w:val="Hyperlink"/>
+                <w:noProof/>
+              </w:rPr>
+              <w:t>Personas</w:t>
+            </w:r>
+            <w:r>
+              <w:rPr>
+                <w:noProof/>
+                <w:webHidden/>
+              </w:rPr>
+              <w:tab/>
+            </w:r>
+            <w:r>
+              <w:rPr>
+                <w:noProof/>
+                <w:webHidden/>
+              </w:rPr>
+              <w:fldChar w:fldCharType="begin"/>
+            </w:r>
+            <w:r>
+              <w:rPr>
+                <w:noProof/>
+                <w:webHidden/>
+              </w:rPr>
+              <w:instrText xml:space="preserve"> PAGEREF _Toc319930233 \h </w:instrText>
+            </w:r>
+            <w:r>
+              <w:rPr>
+                <w:noProof/>
+                <w:webHidden/>
+              </w:rPr>
+            </w:r>
+            <w:r>
+              <w:rPr>
+                <w:noProof/>
+                <w:webHidden/>
+              </w:rPr>
+              <w:fldChar w:fldCharType="separate"/>
+            </w:r>
+            <w:r>
+              <w:rPr>
+                <w:noProof/>
+                <w:webHidden/>
+              </w:rPr>
+              <w:t>14</w:t>
+            </w:r>
+            <w:r>
+              <w:rPr>
+                <w:noProof/>
+                <w:webHidden/>
+              </w:rPr>
+              <w:fldChar w:fldCharType="end"/>
+            </w:r>
+          </w:hyperlink>
+        </w:p>
+        <w:p>
+          <w:pPr>
+            <w:pStyle w:val="TOC3"/>
+            <w:tabs>
+              <w:tab w:val="left" w:pos="1100"/>
+              <w:tab w:val="right" w:leader="dot" w:pos="9062"/>
+            </w:tabs>
+            <w:rPr>
+              <w:noProof/>
+              <w:sz w:val="22"/>
+            </w:rPr>
+          </w:pPr>
+          <w:hyperlink w:anchor="_Toc319930234" w:history="1">
+            <w:r>
+              <w:rPr>
+                <w:rStyle w:val="Hyperlink"/>
+                <w:noProof/>
+              </w:rPr>
+              <w:t>II.6.1</w:t>
+            </w:r>
+            <w:r>
+              <w:rPr>
+                <w:noProof/>
+                <w:sz w:val="22"/>
+              </w:rPr>
+              <w:tab/>
+            </w:r>
+            <w:r>
+              <w:rPr>
+                <w:rStyle w:val="Hyperlink"/>
+                <w:noProof/>
+              </w:rPr>
+              <w:t>Persona Peter Posterleser</w:t>
+            </w:r>
+            <w:r>
+              <w:rPr>
+                <w:noProof/>
+                <w:webHidden/>
+              </w:rPr>
+              <w:tab/>
+            </w:r>
+            <w:r>
+              <w:rPr>
+                <w:noProof/>
+                <w:webHidden/>
+              </w:rPr>
+              <w:fldChar w:fldCharType="begin"/>
+            </w:r>
+            <w:r>
+              <w:rPr>
+                <w:noProof/>
+                <w:webHidden/>
+              </w:rPr>
+              <w:instrText xml:space="preserve"> PAGEREF _Toc319930234 \h </w:instrText>
+            </w:r>
+            <w:r>
+              <w:rPr>
+                <w:noProof/>
+                <w:webHidden/>
+              </w:rPr>
+            </w:r>
+            <w:r>
+              <w:rPr>
+                <w:noProof/>
+                <w:webHidden/>
+              </w:rPr>
+              <w:fldChar w:fldCharType="separate"/>
+            </w:r>
+            <w:r>
+              <w:rPr>
+                <w:noProof/>
+                <w:webHidden/>
+              </w:rPr>
+              <w:t>15</w:t>
+            </w:r>
+            <w:r>
+              <w:rPr>
+                <w:noProof/>
+                <w:webHidden/>
+              </w:rPr>
+              <w:fldChar w:fldCharType="end"/>
+            </w:r>
+          </w:hyperlink>
+        </w:p>
+        <w:p>
+          <w:pPr>
+            <w:pStyle w:val="TOC3"/>
+            <w:tabs>
+              <w:tab w:val="left" w:pos="1100"/>
+              <w:tab w:val="right" w:leader="dot" w:pos="9062"/>
+            </w:tabs>
+            <w:rPr>
+              <w:noProof/>
+              <w:sz w:val="22"/>
+            </w:rPr>
+          </w:pPr>
+          <w:hyperlink w:anchor="_Toc319930235" w:history="1">
+            <w:r>
+              <w:rPr>
+                <w:rStyle w:val="Hyperlink"/>
+                <w:noProof/>
+              </w:rPr>
+              <w:t>II.6.2</w:t>
+            </w:r>
+            <w:r>
+              <w:rPr>
+                <w:noProof/>
+                <w:sz w:val="22"/>
+              </w:rPr>
+              <w:tab/>
+            </w:r>
+            <w:r>
+              <w:rPr>
+                <w:rStyle w:val="Hyperlink"/>
+                <w:noProof/>
+              </w:rPr>
+              <w:t>Persona Noemi Nichtinteressiert</w:t>
+            </w:r>
+            <w:r>
+              <w:rPr>
+                <w:noProof/>
+                <w:webHidden/>
+              </w:rPr>
+              <w:tab/>
+            </w:r>
+            <w:r>
+              <w:rPr>
+                <w:noProof/>
+                <w:webHidden/>
+              </w:rPr>
+              <w:fldChar w:fldCharType="begin"/>
+            </w:r>
+            <w:r>
+              <w:rPr>
+                <w:noProof/>
+                <w:webHidden/>
+              </w:rPr>
+              <w:instrText xml:space="preserve"> PAGEREF _Toc319930235 \h </w:instrText>
+            </w:r>
+            <w:r>
+              <w:rPr>
+                <w:noProof/>
+                <w:webHidden/>
+              </w:rPr>
+            </w:r>
+            <w:r>
+              <w:rPr>
+                <w:noProof/>
+                <w:webHidden/>
+              </w:rPr>
+              <w:fldChar w:fldCharType="separate"/>
+            </w:r>
+            <w:r>
+              <w:rPr>
+                <w:noProof/>
+                <w:webHidden/>
+              </w:rPr>
+              <w:t>16</w:t>
+            </w:r>
+            <w:r>
+              <w:rPr>
+                <w:noProof/>
+                <w:webHidden/>
+              </w:rPr>
+              <w:fldChar w:fldCharType="end"/>
+            </w:r>
+          </w:hyperlink>
+        </w:p>
+        <w:p>
+          <w:pPr>
+            <w:pStyle w:val="TOC3"/>
+            <w:tabs>
+              <w:tab w:val="left" w:pos="1100"/>
+              <w:tab w:val="right" w:leader="dot" w:pos="9062"/>
+            </w:tabs>
+            <w:rPr>
+              <w:noProof/>
+              <w:sz w:val="22"/>
+            </w:rPr>
+          </w:pPr>
+          <w:hyperlink w:anchor="_Toc319930236" w:history="1">
+            <w:r>
+              <w:rPr>
+                <w:rStyle w:val="Hyperlink"/>
+                <w:noProof/>
+              </w:rPr>
+              <w:t>II.6.3</w:t>
+            </w:r>
+            <w:r>
+              <w:rPr>
+                <w:noProof/>
+                <w:sz w:val="22"/>
+              </w:rPr>
+              <w:tab/>
+            </w:r>
+            <w:r>
+              <w:rPr>
+                <w:rStyle w:val="Hyperlink"/>
+                <w:noProof/>
+              </w:rPr>
+              <w:t>Persona Erich Eventbesucher</w:t>
+            </w:r>
+            <w:r>
+              <w:rPr>
+                <w:noProof/>
+                <w:webHidden/>
+              </w:rPr>
+              <w:tab/>
+            </w:r>
+            <w:r>
+              <w:rPr>
+                <w:noProof/>
+                <w:webHidden/>
+              </w:rPr>
+              <w:fldChar w:fldCharType="begin"/>
+            </w:r>
+            <w:r>
+              <w:rPr>
+                <w:noProof/>
+                <w:webHidden/>
+              </w:rPr>
+              <w:instrText xml:space="preserve"> PAGEREF _Toc319930236 \h </w:instrText>
+            </w:r>
+            <w:r>
+              <w:rPr>
+                <w:noProof/>
+                <w:webHidden/>
+              </w:rPr>
+            </w:r>
+            <w:r>
+              <w:rPr>
+                <w:noProof/>
+                <w:webHidden/>
+              </w:rPr>
+              <w:fldChar w:fldCharType="separate"/>
+            </w:r>
+            <w:r>
+              <w:rPr>
+                <w:noProof/>
+                <w:webHidden/>
+              </w:rPr>
+              <w:t>18</w:t>
+            </w:r>
+            <w:r>
+              <w:rPr>
+                <w:noProof/>
+                <w:webHidden/>
+              </w:rPr>
+              <w:fldChar w:fldCharType="end"/>
+            </w:r>
+          </w:hyperlink>
+        </w:p>
+        <w:p>
+          <w:pPr>
+            <w:pStyle w:val="TOC2"/>
+            <w:tabs>
+              <w:tab w:val="left" w:pos="880"/>
+              <w:tab w:val="right" w:leader="dot" w:pos="9062"/>
+            </w:tabs>
+            <w:rPr>
+              <w:noProof/>
+              <w:sz w:val="22"/>
+              <w:szCs w:val="22"/>
+              <w:lang w:eastAsia="de-CH"/>
+            </w:rPr>
+          </w:pPr>
+          <w:hyperlink w:anchor="_Toc319930237" w:history="1">
+            <w:r>
+              <w:rPr>
+                <w:rStyle w:val="Hyperlink"/>
+                <w:noProof/>
+              </w:rPr>
+              <w:t>II.7</w:t>
+            </w:r>
+            <w:r>
+              <w:rPr>
+                <w:noProof/>
+                <w:sz w:val="22"/>
+                <w:szCs w:val="22"/>
+                <w:lang w:eastAsia="de-CH"/>
+              </w:rPr>
+              <w:tab/>
+            </w:r>
+            <w:r>
+              <w:rPr>
+                <w:rStyle w:val="Hyperlink"/>
+                <w:noProof/>
+              </w:rPr>
+              <w:t>Hardware Setup</w:t>
+            </w:r>
+            <w:r>
+              <w:rPr>
+                <w:noProof/>
+                <w:webHidden/>
+              </w:rPr>
+              <w:tab/>
+            </w:r>
+            <w:r>
+              <w:rPr>
+                <w:noProof/>
+                <w:webHidden/>
+              </w:rPr>
+              <w:fldChar w:fldCharType="begin"/>
+            </w:r>
+            <w:r>
+              <w:rPr>
+                <w:noProof/>
+                <w:webHidden/>
+              </w:rPr>
+              <w:instrText xml:space="preserve"> PAGEREF _Toc319930237 \h </w:instrText>
+            </w:r>
+            <w:r>
+              <w:rPr>
+                <w:noProof/>
+                <w:webHidden/>
+              </w:rPr>
+            </w:r>
+            <w:r>
+              <w:rPr>
+                <w:noProof/>
+                <w:webHidden/>
+              </w:rPr>
+              <w:fldChar w:fldCharType="separate"/>
+            </w:r>
+            <w:r>
+              <w:rPr>
+                <w:noProof/>
+                <w:webHidden/>
+              </w:rPr>
+              <w:t>20</w:t>
+            </w:r>
+            <w:r>
+              <w:rPr>
+                <w:noProof/>
+                <w:webHidden/>
+              </w:rPr>
+              <w:fldChar w:fldCharType="end"/>
+            </w:r>
+          </w:hyperlink>
+        </w:p>
+        <w:p>
+          <w:pPr>
+            <w:pStyle w:val="TOC3"/>
+            <w:tabs>
+              <w:tab w:val="left" w:pos="1100"/>
+              <w:tab w:val="right" w:leader="dot" w:pos="9062"/>
+            </w:tabs>
+            <w:rPr>
+              <w:noProof/>
+              <w:sz w:val="22"/>
+            </w:rPr>
+          </w:pPr>
+          <w:hyperlink w:anchor="_Toc319930238" w:history="1">
+            <w:r>
+              <w:rPr>
+                <w:rStyle w:val="Hyperlink"/>
+                <w:noProof/>
+              </w:rPr>
+              <w:t>II.7.1</w:t>
+            </w:r>
+            <w:r>
+              <w:rPr>
+                <w:noProof/>
+                <w:sz w:val="22"/>
+              </w:rPr>
+              <w:tab/>
+            </w:r>
+            <w:r>
+              <w:rPr>
+                <w:rStyle w:val="Hyperlink"/>
+                <w:noProof/>
+              </w:rPr>
+              <w:t>Monitore</w:t>
+            </w:r>
+            <w:r>
+              <w:rPr>
+                <w:noProof/>
+                <w:webHidden/>
+              </w:rPr>
+              <w:tab/>
+            </w:r>
+            <w:r>
+              <w:rPr>
+                <w:noProof/>
+                <w:webHidden/>
+              </w:rPr>
+              <w:fldChar w:fldCharType="begin"/>
+            </w:r>
+            <w:r>
+              <w:rPr>
+                <w:noProof/>
+                <w:webHidden/>
+              </w:rPr>
+              <w:instrText xml:space="preserve"> PAGEREF _Toc319930238 \h </w:instrText>
+            </w:r>
+            <w:r>
+              <w:rPr>
+                <w:noProof/>
+                <w:webHidden/>
+              </w:rPr>
+            </w:r>
+            <w:r>
+              <w:rPr>
+                <w:noProof/>
+                <w:webHidden/>
+              </w:rPr>
+              <w:fldChar w:fldCharType="separate"/>
+            </w:r>
+            <w:r>
+              <w:rPr>
+                <w:noProof/>
+                <w:webHidden/>
+              </w:rPr>
+              <w:t>20</w:t>
+            </w:r>
+            <w:r>
+              <w:rPr>
+                <w:noProof/>
+                <w:webHidden/>
+              </w:rPr>
+              <w:fldChar w:fldCharType="end"/>
+            </w:r>
+          </w:hyperlink>
+        </w:p>
+        <w:p>
+          <w:pPr>
+            <w:pStyle w:val="TOC3"/>
+            <w:tabs>
+              <w:tab w:val="left" w:pos="1100"/>
+              <w:tab w:val="right" w:leader="dot" w:pos="9062"/>
+            </w:tabs>
+            <w:rPr>
+              <w:noProof/>
+              <w:sz w:val="22"/>
+            </w:rPr>
+          </w:pPr>
+          <w:hyperlink w:anchor="_Toc319930239" w:history="1">
+            <w:r>
+              <w:rPr>
+                <w:rStyle w:val="Hyperlink"/>
+                <w:noProof/>
+              </w:rPr>
+              <w:t>II.7.2</w:t>
+            </w:r>
+            <w:r>
+              <w:rPr>
+                <w:noProof/>
+                <w:sz w:val="22"/>
+              </w:rPr>
+              <w:tab/>
+            </w:r>
+            <w:r>
+              <w:rPr>
+                <w:rStyle w:val="Hyperlink"/>
+                <w:noProof/>
+              </w:rPr>
+              <w:t>Grafikkarten</w:t>
+            </w:r>
+            <w:r>
+              <w:rPr>
+                <w:noProof/>
+                <w:webHidden/>
+              </w:rPr>
+              <w:tab/>
+            </w:r>
+            <w:r>
+              <w:rPr>
+                <w:noProof/>
+                <w:webHidden/>
+              </w:rPr>
+              <w:fldChar w:fldCharType="begin"/>
+            </w:r>
+            <w:r>
+              <w:rPr>
+                <w:noProof/>
+                <w:webHidden/>
+              </w:rPr>
+              <w:instrText xml:space="preserve"> PAGEREF _Toc319930239 \h </w:instrText>
+            </w:r>
+            <w:r>
+              <w:rPr>
+                <w:noProof/>
+                <w:webHidden/>
+              </w:rPr>
+            </w:r>
+            <w:r>
+              <w:rPr>
+                <w:noProof/>
+                <w:webHidden/>
+              </w:rPr>
+              <w:fldChar w:fldCharType="separate"/>
+            </w:r>
+            <w:r>
+              <w:rPr>
+                <w:noProof/>
+                <w:webHidden/>
+              </w:rPr>
+              <w:t>24</w:t>
+            </w:r>
+            <w:r>
+              <w:rPr>
+                <w:noProof/>
+                <w:webHidden/>
+              </w:rPr>
+              <w:fldChar w:fldCharType="end"/>
+            </w:r>
+          </w:hyperlink>
+        </w:p>
+        <w:p>
+          <w:r>
+            <w:rPr>
+              <w:b/>
+              <w:bCs/>
+              <w:noProof/>
+            </w:rPr>
+            <w:fldChar w:fldCharType="end"/>
+          </w:r>
+        </w:p>
+      </w:sdtContent>
+    </w:sdt>
     <w:p>
       <w:pPr>
         <w:rPr>
@@ -758,10 +2489,12 @@
       <w:pPr>
         <w:pStyle w:val="Heading2"/>
       </w:pPr>
+      <w:bookmarkStart w:id="4" w:name="_Toc319930223"/>
       <w:r>
         <w:lastRenderedPageBreak/>
         <w:t>Vision</w:t>
       </w:r>
+      <w:bookmarkEnd w:id="4"/>
     </w:p>
     <w:p>
       <w:r>
@@ -1132,7 +2865,7 @@
           <w:szCs w:val="22"/>
         </w:rPr>
       </w:pPr>
-      <w:bookmarkStart w:id="2" w:name="_Ref318973523"/>
+      <w:bookmarkStart w:id="5" w:name="_Ref318973523"/>
       <w:r>
         <w:br w:type="page"/>
       </w:r>
@@ -1141,11 +2874,13 @@
       <w:pPr>
         <w:pStyle w:val="Heading2"/>
       </w:pPr>
+      <w:bookmarkStart w:id="6" w:name="_Toc319930224"/>
       <w:r>
         <w:lastRenderedPageBreak/>
         <w:t>Gebäude der HSR</w:t>
       </w:r>
-      <w:bookmarkEnd w:id="2"/>
+      <w:bookmarkEnd w:id="5"/>
+      <w:bookmarkEnd w:id="6"/>
     </w:p>
     <w:p>
       <w:pPr>
@@ -1257,7 +2992,13 @@
         <w:ind w:firstLine="2904"/>
       </w:pPr>
       <w:r>
-        <w:t>Verwaltungsgebäude / Aula /Hochschuldienste</w:t>
+        <w:t>Verwaltungsgebäude / Aula /</w:t>
+      </w:r>
+      <w:r>
+        <w:t xml:space="preserve"> </w:t>
+      </w:r>
+      <w:r>
+        <w:t>Hochschuldienste</w:t>
       </w:r>
     </w:p>
     <w:p>
@@ -1355,9 +3096,11 @@
       <w:pPr>
         <w:pStyle w:val="Heading2"/>
       </w:pPr>
+      <w:bookmarkStart w:id="7" w:name="_Toc319930225"/>
       <w:r>
         <w:t>Passanten Analyse</w:t>
       </w:r>
+      <w:bookmarkEnd w:id="7"/>
     </w:p>
     <w:p>
       <w:r>
@@ -1662,9 +3405,11 @@
       <w:pPr>
         <w:pStyle w:val="Heading3"/>
       </w:pPr>
+      <w:bookmarkStart w:id="8" w:name="_Toc319930226"/>
       <w:r>
         <w:t>Abstandwerte</w:t>
       </w:r>
+      <w:bookmarkEnd w:id="8"/>
     </w:p>
     <w:p>
       <w:r>
@@ -1832,7 +3577,7 @@
           <w:noProof/>
         </w:rPr>
       </w:pPr>
-      <w:bookmarkStart w:id="3" w:name="_Ref318987794"/>
+      <w:bookmarkStart w:id="9" w:name="_Ref318987794"/>
       <w:r>
         <w:t xml:space="preserve">Abbildung </w:t>
       </w:r>
@@ -1866,15 +3611,17 @@
         </w:rPr>
         <w:t>, Grundriss Gebäude 4</w:t>
       </w:r>
-      <w:bookmarkEnd w:id="3"/>
+      <w:bookmarkEnd w:id="9"/>
     </w:p>
     <w:p>
       <w:pPr>
         <w:pStyle w:val="Heading3"/>
       </w:pPr>
+      <w:bookmarkStart w:id="10" w:name="_Toc319930227"/>
       <w:r>
         <w:t>Gruppengrössen</w:t>
       </w:r>
+      <w:bookmarkEnd w:id="10"/>
       <w:r>
         <w:rPr>
           <w:noProof/>
@@ -2139,15 +3886,182 @@
       <w:pPr>
         <w:pStyle w:val="Heading2"/>
       </w:pPr>
-      <w:bookmarkStart w:id="4" w:name="_Ref319428867"/>
+      <w:bookmarkStart w:id="11" w:name="_Ref319428867"/>
+      <w:bookmarkStart w:id="12" w:name="_Toc319930228"/>
+      <w:r>
+        <w:lastRenderedPageBreak/>
+        <w:t>Interaktionsbereich des Kinect Sensors</w:t>
+      </w:r>
+      <w:bookmarkEnd w:id="12"/>
+    </w:p>
+    <w:p>
+      <w:r>
+        <w:t>Um ein ungefähres Bild über d</w:t>
+      </w:r>
+      <w:r>
+        <w:t>ie Grösse des</w:t>
+      </w:r>
+      <w:r>
+        <w:t xml:space="preserve"> Bereich</w:t>
+      </w:r>
+      <w:r>
+        <w:t>s</w:t>
+      </w:r>
+      <w:r>
+        <w:t xml:space="preserve"> der Skelett-Erkennung des Kinect Sensors zu erhalten, sind im Gebäude 4 Aufnahmen</w:t>
+      </w:r>
+      <w:r>
+        <w:t xml:space="preserve"> mit Kinect</w:t>
+      </w:r>
+      <w:r>
+        <w:t xml:space="preserve"> </w:t>
+      </w:r>
+      <w:r>
+        <w:t>durchgeführt</w:t>
+      </w:r>
+      <w:r>
+        <w:t xml:space="preserve"> worden.</w:t>
+      </w:r>
+      <w:r>
+        <w:t xml:space="preserve"> Gleichzeitig konnte verifiziert werden, dass Personen, </w:t>
+      </w:r>
+      <w:r>
+        <w:t xml:space="preserve">welche sich parallel zur Wand ausgerichtet </w:t>
+      </w:r>
+      <w:r>
+        <w:t>im</w:t>
+      </w:r>
+      <w:r>
+        <w:t xml:space="preserve"> Erkennungsbereich </w:t>
+      </w:r>
+      <w:r>
+        <w:t>des Sensors</w:t>
+      </w:r>
+      <w:r>
+        <w:t xml:space="preserve"> bewegen, </w:t>
+      </w:r>
+      <w:r>
+        <w:t xml:space="preserve">von Kinect </w:t>
+      </w:r>
+      <w:r>
+        <w:t>erkannt</w:t>
+      </w:r>
+      <w:r>
+        <w:t xml:space="preserve"> werden</w:t>
+      </w:r>
+      <w:r>
+        <w:t xml:space="preserve">. Somit ist das </w:t>
+      </w:r>
+      <w:r>
+        <w:t>Risiko 3</w:t>
+      </w:r>
+      <w:r>
+        <w:t xml:space="preserve">: </w:t>
+      </w:r>
+      <w:r>
+        <w:t>„</w:t>
+      </w:r>
+      <w:r>
+        <w:t>Kinect: Erkennung von der Seite</w:t>
+      </w:r>
+      <w:r>
+        <w:t>“</w:t>
+      </w:r>
+      <w:r>
+        <w:t xml:space="preserve"> </w:t>
+      </w:r>
+      <w:r>
+        <w:t xml:space="preserve">des Risikomanagements (siehe dazu Anhang, Risikomanagement TODO) </w:t>
+      </w:r>
+      <w:r>
+        <w:t>bereinigt</w:t>
+      </w:r>
+      <w:r>
+        <w:t>.</w:t>
+      </w:r>
+    </w:p>
+    <w:p>
+      <w:r>
+        <w:t>&lt;&lt;Bild hier&gt;&gt;</w:t>
+      </w:r>
+    </w:p>
+    <w:p>
+      <w:r>
+        <w:t>Zur Durchführung der Messungen wurde der Sensor auf einer Höhe von 39 cm aufgestellt, mit einem Angle von 10</w:t>
+      </w:r>
+      <w:r>
+        <w:rPr>
+          <w:rFonts w:cstheme="minorHAnsi"/>
+        </w:rPr>
+        <w:t>°</w:t>
+      </w:r>
+      <w:r>
+        <w:t xml:space="preserve">. </w:t>
+      </w:r>
+      <w:r>
+        <w:t xml:space="preserve">&lt;&lt;Abbildung&gt;&gt; </w:t>
+      </w:r>
+      <w:r>
+        <w:t xml:space="preserve">zeigt </w:t>
+      </w:r>
+      <w:r>
+        <w:t>den</w:t>
+      </w:r>
+      <w:r>
+        <w:t xml:space="preserve"> mit Hilfe der Aufnahmen </w:t>
+      </w:r>
+      <w:r>
+        <w:t>ausgemessene</w:t>
+      </w:r>
+      <w:r>
+        <w:t>n</w:t>
+      </w:r>
+      <w:r>
+        <w:t xml:space="preserve"> Bereich, innerhalb wessen Kinect Personen erkennen und deren Skelett darstellen kann.</w:t>
+      </w:r>
+      <w:r>
+        <w:t xml:space="preserve"> </w:t>
+      </w:r>
+      <w:r>
+        <w:t>Dieser liegt zwischen 185 und 400 cm, im rechten Winkel zur Wand gemessen</w:t>
+      </w:r>
+      <w:r>
+        <w:t>. Weitere Angaben können der Grafik entnommen werden.</w:t>
+      </w:r>
+      <w:r>
+        <w:t xml:space="preserve"> </w:t>
+      </w:r>
+    </w:p>
+    <w:p/>
+    <w:p>
+      <w:pPr>
+        <w:rPr>
+          <w:rFonts w:asciiTheme="majorHAnsi" w:hAnsiTheme="majorHAnsi"/>
+          <w:b/>
+          <w:color w:val="FFFFFF" w:themeColor="background1"/>
+          <w:spacing w:val="15"/>
+          <w:sz w:val="24"/>
+          <w:szCs w:val="22"/>
+        </w:rPr>
+      </w:pPr>
+      <w:r>
+        <w:br w:type="page"/>
+      </w:r>
+    </w:p>
+    <w:p>
+      <w:pPr>
+        <w:pStyle w:val="Heading2"/>
+      </w:pPr>
+      <w:bookmarkStart w:id="13" w:name="_Toc319930229"/>
       <w:r>
         <w:lastRenderedPageBreak/>
         <w:t>Befragung</w:t>
       </w:r>
-      <w:bookmarkEnd w:id="4"/>
+      <w:bookmarkEnd w:id="11"/>
+      <w:bookmarkEnd w:id="13"/>
     </w:p>
     <w:p>
-      <w:bookmarkStart w:id="5" w:name="_Ref318901355"/>
+      <w:bookmarkStart w:id="14" w:name="_Ref318901355"/>
       <w:r>
         <w:t>Die Aufgabenstellung gibt vor, dass auf der Video Wall die Bachelorarbeiten aller Abteilungen ausgestellt werden könnten.</w:t>
       </w:r>
@@ -2584,7 +4498,7 @@
       <w:pPr>
         <w:pStyle w:val="Caption"/>
       </w:pPr>
-      <w:bookmarkStart w:id="6" w:name="_Ref318971871"/>
+      <w:bookmarkStart w:id="15" w:name="_Ref318971871"/>
       <w:r>
         <w:t xml:space="preserve">Tabelle </w:t>
       </w:r>
@@ -2615,7 +4529,7 @@
       <w:r>
         <w:t>Anzahl Fragebögen pro Abteilung</w:t>
       </w:r>
-      <w:bookmarkEnd w:id="6"/>
+      <w:bookmarkEnd w:id="15"/>
     </w:p>
     <w:p>
       <w:pPr>
@@ -2636,11 +4550,13 @@
       <w:pPr>
         <w:pStyle w:val="Heading3"/>
       </w:pPr>
+      <w:bookmarkStart w:id="16" w:name="_Toc319930230"/>
       <w:r>
         <w:lastRenderedPageBreak/>
         <w:t>Fragebogen</w:t>
       </w:r>
-      <w:bookmarkEnd w:id="5"/>
+      <w:bookmarkEnd w:id="14"/>
+      <w:bookmarkEnd w:id="16"/>
     </w:p>
     <w:p>
       <w:pPr>
@@ -5106,7 +7022,7 @@
       </w:tr>
     </w:tbl>
     <w:p>
-      <w:bookmarkStart w:id="7" w:name="_Ref318985154"/>
+      <w:bookmarkStart w:id="17" w:name="_Ref318985154"/>
     </w:p>
     <w:p>
       <w:pPr>
@@ -5127,11 +7043,13 @@
       <w:pPr>
         <w:pStyle w:val="Heading3"/>
       </w:pPr>
+      <w:bookmarkStart w:id="18" w:name="_Toc319930231"/>
       <w:r>
         <w:lastRenderedPageBreak/>
         <w:t>Auswertung</w:t>
       </w:r>
-      <w:bookmarkEnd w:id="7"/>
+      <w:bookmarkEnd w:id="17"/>
+      <w:bookmarkEnd w:id="18"/>
     </w:p>
     <w:p>
       <w:r>
@@ -5193,7 +7111,7 @@
       <w:pPr>
         <w:pStyle w:val="Caption"/>
       </w:pPr>
-      <w:bookmarkStart w:id="8" w:name="_Ref318972729"/>
+      <w:bookmarkStart w:id="19" w:name="_Ref318972729"/>
       <w:r>
         <w:t xml:space="preserve">Abbildung </w:t>
       </w:r>
@@ -5221,7 +7139,7 @@
       <w:r>
         <w:t xml:space="preserve"> - Total aller Studiengänge</w:t>
       </w:r>
-      <w:bookmarkEnd w:id="8"/>
+      <w:bookmarkEnd w:id="19"/>
     </w:p>
     <w:p>
       <w:r>
@@ -5319,7 +7237,7 @@
       <w:pPr>
         <w:pStyle w:val="Caption"/>
       </w:pPr>
-      <w:bookmarkStart w:id="9" w:name="_Ref318974341"/>
+      <w:bookmarkStart w:id="20" w:name="_Ref318974341"/>
       <w:r>
         <w:t xml:space="preserve">Abbildung </w:t>
       </w:r>
@@ -5347,7 +7265,7 @@
       <w:r>
         <w:t xml:space="preserve"> - Vergleich der Studiengänge</w:t>
       </w:r>
-      <w:bookmarkEnd w:id="9"/>
+      <w:bookmarkEnd w:id="20"/>
     </w:p>
     <w:p>
       <w:r>
@@ -5358,9 +7276,11 @@
       <w:pPr>
         <w:pStyle w:val="Heading3"/>
       </w:pPr>
+      <w:bookmarkStart w:id="21" w:name="_Toc319930232"/>
       <w:r>
         <w:t>Fazit</w:t>
       </w:r>
+      <w:bookmarkEnd w:id="21"/>
     </w:p>
     <w:p>
       <w:r>
@@ -5559,10 +7479,12 @@
       <w:pPr>
         <w:pStyle w:val="Heading2"/>
       </w:pPr>
+      <w:bookmarkStart w:id="22" w:name="_Toc319930233"/>
       <w:r>
         <w:lastRenderedPageBreak/>
         <w:t>Personas</w:t>
       </w:r>
+      <w:bookmarkEnd w:id="22"/>
     </w:p>
     <w:p>
       <w:r>
@@ -6116,7 +8038,7 @@
       <w:pPr>
         <w:pStyle w:val="Caption"/>
       </w:pPr>
-      <w:bookmarkStart w:id="10" w:name="_Ref319422492"/>
+      <w:bookmarkStart w:id="23" w:name="_Ref319422492"/>
       <w:r>
         <w:t xml:space="preserve">Abbildung </w:t>
       </w:r>
@@ -6144,7 +8066,7 @@
       <w:r>
         <w:t xml:space="preserve"> – Meinungsverteilung</w:t>
       </w:r>
-      <w:bookmarkEnd w:id="10"/>
+      <w:bookmarkEnd w:id="23"/>
     </w:p>
     <w:p>
       <w:pPr>
@@ -6339,13 +8261,7 @@
         <w:t>programmieren möchte</w:t>
       </w:r>
       <w:r>
-        <w:t xml:space="preserve">, um diese dann auf der </w:t>
-      </w:r>
-      <w:r>
-        <w:t>Video Wall</w:t>
-      </w:r>
-      <w:r>
-        <w:t xml:space="preserve"> verfügbar machen zu können. Ferner besteht die Rolle der</w:t>
+        <w:t>, um diese dann auf der Video Wall verfügbar machen zu können. Ferner besteht die Rolle der</w:t>
       </w:r>
       <w:r>
         <w:t xml:space="preserve"> Sekretärin, die die</w:t>
@@ -6399,10 +8315,12 @@
       <w:pPr>
         <w:pStyle w:val="Heading3"/>
       </w:pPr>
+      <w:bookmarkStart w:id="24" w:name="_Toc319930234"/>
       <w:r>
         <w:lastRenderedPageBreak/>
         <w:t>Persona Peter Posterleser</w:t>
       </w:r>
+      <w:bookmarkEnd w:id="24"/>
     </w:p>
     <w:tbl>
       <w:tblPr>
@@ -7020,9 +8938,11 @@
       <w:pPr>
         <w:pStyle w:val="Heading3"/>
       </w:pPr>
+      <w:bookmarkStart w:id="25" w:name="_Toc319930235"/>
       <w:r>
         <w:t>Persona Noemi Nichtinteressiert</w:t>
       </w:r>
+      <w:bookmarkEnd w:id="25"/>
     </w:p>
     <w:tbl>
       <w:tblPr>
@@ -7631,9 +9551,11 @@
       <w:pPr>
         <w:pStyle w:val="Heading3"/>
       </w:pPr>
+      <w:bookmarkStart w:id="26" w:name="_Toc319930236"/>
       <w:r>
         <w:t>Persona Erich Eventbesucher</w:t>
       </w:r>
+      <w:bookmarkEnd w:id="26"/>
     </w:p>
     <w:tbl>
       <w:tblPr>
@@ -8174,10 +10096,12 @@
       <w:pPr>
         <w:pStyle w:val="Heading2"/>
       </w:pPr>
+      <w:bookmarkStart w:id="27" w:name="_Toc319930237"/>
       <w:r>
         <w:lastRenderedPageBreak/>
         <w:t>Hardware Setup</w:t>
       </w:r>
+      <w:bookmarkEnd w:id="27"/>
     </w:p>
     <w:p>
       <w:r>
@@ -8299,11 +10223,13 @@
       <w:pPr>
         <w:pStyle w:val="Heading3"/>
       </w:pPr>
-      <w:bookmarkStart w:id="11" w:name="_Ref319065031"/>
+      <w:bookmarkStart w:id="28" w:name="_Ref319065031"/>
+      <w:bookmarkStart w:id="29" w:name="_Toc319930238"/>
       <w:r>
         <w:t>Monitore</w:t>
       </w:r>
-      <w:bookmarkEnd w:id="11"/>
+      <w:bookmarkEnd w:id="28"/>
+      <w:bookmarkEnd w:id="29"/>
     </w:p>
     <w:p>
       <w:r>
@@ -8366,11 +10292,11 @@
       <w:pPr>
         <w:pStyle w:val="Heading4"/>
       </w:pPr>
-      <w:bookmarkStart w:id="12" w:name="_Ref319068091"/>
+      <w:bookmarkStart w:id="30" w:name="_Ref319068091"/>
       <w:r>
         <w:t>Variante A: 3 x 3 55“ Monitore</w:t>
       </w:r>
-      <w:bookmarkEnd w:id="12"/>
+      <w:bookmarkEnd w:id="30"/>
     </w:p>
     <w:p>
       <w:r>
@@ -8688,11 +10614,11 @@
       <w:pPr>
         <w:pStyle w:val="Heading4"/>
       </w:pPr>
-      <w:bookmarkStart w:id="13" w:name="_Ref319068033"/>
+      <w:bookmarkStart w:id="31" w:name="_Ref319068033"/>
       <w:r>
         <w:t>Variante B: 2 x 2 55“ Monitore</w:t>
       </w:r>
-      <w:bookmarkEnd w:id="13"/>
+      <w:bookmarkEnd w:id="31"/>
     </w:p>
     <w:p>
       <w:r>
@@ -8892,7 +10818,7 @@
       <w:pPr>
         <w:pStyle w:val="Caption"/>
       </w:pPr>
-      <w:bookmarkStart w:id="14" w:name="_Ref319068177"/>
+      <w:bookmarkStart w:id="32" w:name="_Ref319068177"/>
       <w:r>
         <w:t xml:space="preserve">Abbildung </w:t>
       </w:r>
@@ -8941,7 +10867,7 @@
       <w:r>
         <w:t xml:space="preserve"> 55" Monitore, Hellraumprojektor Test</w:t>
       </w:r>
-      <w:bookmarkEnd w:id="14"/>
+      <w:bookmarkEnd w:id="32"/>
     </w:p>
     <w:p>
       <w:r>
@@ -9305,7 +11231,7 @@
       <w:pPr>
         <w:pStyle w:val="Caption"/>
       </w:pPr>
-      <w:bookmarkStart w:id="15" w:name="_Ref318900849"/>
+      <w:bookmarkStart w:id="33" w:name="_Ref318900849"/>
       <w:r>
         <w:t xml:space="preserve">Abbildung </w:t>
       </w:r>
@@ -9333,7 +11259,7 @@
       <w:r>
         <w:t xml:space="preserve"> - Variante A: 1 x 6 55" Monitore, Hellraumprojektor Test</w:t>
       </w:r>
-      <w:bookmarkEnd w:id="15"/>
+      <w:bookmarkEnd w:id="33"/>
     </w:p>
     <w:p>
       <w:r>
@@ -9485,7 +11411,7 @@
           <w:szCs w:val="22"/>
         </w:rPr>
       </w:pPr>
-      <w:bookmarkStart w:id="16" w:name="_Ref319065040"/>
+      <w:bookmarkStart w:id="34" w:name="_Ref319065040"/>
       <w:r>
         <w:br w:type="page"/>
       </w:r>
@@ -9494,11 +11420,13 @@
       <w:pPr>
         <w:pStyle w:val="Heading3"/>
       </w:pPr>
+      <w:bookmarkStart w:id="35" w:name="_Toc319930239"/>
       <w:r>
         <w:lastRenderedPageBreak/>
         <w:t>Grafikkarten</w:t>
       </w:r>
-      <w:bookmarkEnd w:id="16"/>
+      <w:bookmarkEnd w:id="34"/>
+      <w:bookmarkEnd w:id="35"/>
     </w:p>
     <w:p>
       <w:r>
@@ -9827,7 +11755,7 @@
           <w:noProof/>
           <w:lang w:val="de-DE"/>
         </w:rPr>
-        <w:t>22</w:t>
+        <w:t>24</w:t>
       </w:r>
     </w:fldSimple>
   </w:p>
@@ -15227,11 +17155,11 @@
         </c:dLbls>
         <c:marker val="1"/>
         <c:smooth val="0"/>
-        <c:axId val="46780800"/>
-        <c:axId val="46782336"/>
+        <c:axId val="171193088"/>
+        <c:axId val="171194624"/>
       </c:lineChart>
       <c:catAx>
-        <c:axId val="46780800"/>
+        <c:axId val="171193088"/>
         <c:scaling>
           <c:orientation val="minMax"/>
         </c:scaling>
@@ -15240,7 +17168,7 @@
         <c:majorTickMark val="out"/>
         <c:minorTickMark val="none"/>
         <c:tickLblPos val="nextTo"/>
-        <c:crossAx val="46782336"/>
+        <c:crossAx val="171194624"/>
         <c:crosses val="autoZero"/>
         <c:auto val="1"/>
         <c:lblAlgn val="ctr"/>
@@ -15248,7 +17176,7 @@
         <c:noMultiLvlLbl val="0"/>
       </c:catAx>
       <c:valAx>
-        <c:axId val="46782336"/>
+        <c:axId val="171194624"/>
         <c:scaling>
           <c:orientation val="minMax"/>
         </c:scaling>
@@ -15259,7 +17187,7 @@
         <c:majorTickMark val="out"/>
         <c:minorTickMark val="none"/>
         <c:tickLblPos val="nextTo"/>
-        <c:crossAx val="46780800"/>
+        <c:crossAx val="171193088"/>
         <c:crosses val="autoZero"/>
         <c:crossBetween val="between"/>
       </c:valAx>
@@ -15867,11 +17795,11 @@
           <c:showBubbleSize val="0"/>
         </c:dLbls>
         <c:gapWidth val="150"/>
-        <c:axId val="105863424"/>
-        <c:axId val="105902080"/>
+        <c:axId val="170453248"/>
+        <c:axId val="170455040"/>
       </c:barChart>
       <c:catAx>
-        <c:axId val="105863424"/>
+        <c:axId val="170453248"/>
         <c:scaling>
           <c:orientation val="maxMin"/>
         </c:scaling>
@@ -15880,7 +17808,7 @@
         <c:majorTickMark val="out"/>
         <c:minorTickMark val="none"/>
         <c:tickLblPos val="nextTo"/>
-        <c:crossAx val="105902080"/>
+        <c:crossAx val="170455040"/>
         <c:crosses val="autoZero"/>
         <c:auto val="1"/>
         <c:lblAlgn val="ctr"/>
@@ -15888,7 +17816,7 @@
         <c:noMultiLvlLbl val="0"/>
       </c:catAx>
       <c:valAx>
-        <c:axId val="105902080"/>
+        <c:axId val="170455040"/>
         <c:scaling>
           <c:orientation val="minMax"/>
           <c:max val="4"/>
@@ -15930,7 +17858,7 @@
         <c:majorTickMark val="out"/>
         <c:minorTickMark val="none"/>
         <c:tickLblPos val="nextTo"/>
-        <c:crossAx val="105863424"/>
+        <c:crossAx val="170453248"/>
         <c:crosses val="autoZero"/>
         <c:crossBetween val="between"/>
         <c:majorUnit val="1"/>
@@ -16573,11 +18501,11 @@
         </c:dLbls>
         <c:gapWidth val="75"/>
         <c:overlap val="-25"/>
-        <c:axId val="116015872"/>
-        <c:axId val="116017408"/>
+        <c:axId val="170652416"/>
+        <c:axId val="170653952"/>
       </c:barChart>
       <c:catAx>
-        <c:axId val="116015872"/>
+        <c:axId val="170652416"/>
         <c:scaling>
           <c:orientation val="maxMin"/>
         </c:scaling>
@@ -16586,7 +18514,7 @@
         <c:majorTickMark val="none"/>
         <c:minorTickMark val="none"/>
         <c:tickLblPos val="nextTo"/>
-        <c:crossAx val="116017408"/>
+        <c:crossAx val="170653952"/>
         <c:crosses val="autoZero"/>
         <c:auto val="1"/>
         <c:lblAlgn val="ctr"/>
@@ -16595,7 +18523,7 @@
         <c:noMultiLvlLbl val="0"/>
       </c:catAx>
       <c:valAx>
-        <c:axId val="116017408"/>
+        <c:axId val="170653952"/>
         <c:scaling>
           <c:orientation val="minMax"/>
           <c:max val="4"/>
@@ -16639,7 +18567,7 @@
         <c:majorTickMark val="none"/>
         <c:minorTickMark val="none"/>
         <c:tickLblPos val="nextTo"/>
-        <c:crossAx val="116015872"/>
+        <c:crossAx val="170652416"/>
         <c:crosses val="autoZero"/>
         <c:crossBetween val="between"/>
         <c:majorUnit val="1"/>
@@ -17034,11 +18962,11 @@
         </c:dLbls>
         <c:bubbleScale val="100"/>
         <c:showNegBubbles val="0"/>
-        <c:axId val="100305920"/>
-        <c:axId val="106029824"/>
+        <c:axId val="170966016"/>
+        <c:axId val="170971904"/>
       </c:bubbleChart>
       <c:valAx>
-        <c:axId val="100305920"/>
+        <c:axId val="170966016"/>
         <c:scaling>
           <c:orientation val="minMax"/>
           <c:max val="5"/>
@@ -17051,12 +18979,12 @@
         <c:majorTickMark val="out"/>
         <c:minorTickMark val="none"/>
         <c:tickLblPos val="nextTo"/>
-        <c:crossAx val="106029824"/>
+        <c:crossAx val="170971904"/>
         <c:crosses val="autoZero"/>
         <c:crossBetween val="midCat"/>
       </c:valAx>
       <c:valAx>
-        <c:axId val="106029824"/>
+        <c:axId val="170971904"/>
         <c:scaling>
           <c:orientation val="maxMin"/>
           <c:max val="4.5"/>
@@ -17069,7 +18997,7 @@
         <c:majorTickMark val="out"/>
         <c:minorTickMark val="none"/>
         <c:tickLblPos val="nextTo"/>
-        <c:crossAx val="100305920"/>
+        <c:crossAx val="170966016"/>
         <c:crosses val="autoZero"/>
         <c:crossBetween val="midCat"/>
         <c:majorUnit val="1"/>
@@ -17385,7 +19313,7 @@
 </file>
 
 <file path=customXml/itemProps1.xml><?xml version="1.0" encoding="utf-8"?>
-<ds:datastoreItem xmlns:ds="http://schemas.openxmlformats.org/officeDocument/2006/customXml" ds:itemID="{7117DD01-E7FB-41AD-900A-4D67C713FCE5}">
+<ds:datastoreItem xmlns:ds="http://schemas.openxmlformats.org/officeDocument/2006/customXml" ds:itemID="{18BB5000-9849-4C8B-98B5-CFC80AB72A91}">
   <ds:schemaRefs>
     <ds:schemaRef ds:uri="http://schemas.openxmlformats.org/officeDocument/2006/bibliography"/>
   </ds:schemaRefs>

</xml_diff>

<commit_message>
refs #736 refs #733
Former-commit-id: 4a2ce52b0391e324592b07115a402539ae9cf013
</commit_message>
<xml_diff>
--- a/doc/Bericht/05_Technischer Bericht/03_Vorstudie/Vorstudie.docx
+++ b/doc/Bericht/05_Technischer Bericht/03_Vorstudie/Vorstudie.docx
@@ -6,7 +6,7 @@
       <w:pPr>
         <w:pStyle w:val="Heading1"/>
       </w:pPr>
-      <w:bookmarkStart w:id="0" w:name="_Toc319930221"/>
+      <w:bookmarkStart w:id="0" w:name="_Toc319998378"/>
       <w:r>
         <w:t>Vorstudie</w:t>
       </w:r>
@@ -17,7 +17,7 @@
         <w:pStyle w:val="Heading2"/>
       </w:pPr>
       <w:bookmarkStart w:id="1" w:name="_Toc287347253"/>
-      <w:bookmarkStart w:id="2" w:name="_Toc319930222"/>
+      <w:bookmarkStart w:id="2" w:name="_Toc319998379"/>
       <w:r>
         <w:t>Änderungsgeschichte</w:t>
       </w:r>
@@ -768,8 +768,6 @@
             <w:r>
               <w:t>Kapitel 4: Interaktionsbereich des Kinects Sensors</w:t>
             </w:r>
-            <w:bookmarkStart w:id="3" w:name="_GoBack"/>
-            <w:bookmarkEnd w:id="3"/>
           </w:p>
         </w:tc>
         <w:tc>
@@ -779,6 +777,62 @@
           <w:p>
             <w:r>
               <w:t>DT</w:t>
+            </w:r>
+          </w:p>
+        </w:tc>
+      </w:tr>
+      <w:tr>
+        <w:trPr>
+          <w:cnfStyle w:val="000000010000" w:firstRow="0" w:lastRow="0" w:firstColumn="0" w:lastColumn="0" w:oddVBand="0" w:evenVBand="0" w:oddHBand="0" w:evenHBand="1" w:firstRowFirstColumn="0" w:firstRowLastColumn="0" w:lastRowFirstColumn="0" w:lastRowLastColumn="0"/>
+        </w:trPr>
+        <w:tc>
+          <w:tcPr>
+            <w:tcW w:w="1280" w:type="dxa"/>
+          </w:tcPr>
+          <w:p>
+            <w:r>
+              <w:t>20.03.2012</w:t>
+            </w:r>
+          </w:p>
+        </w:tc>
+        <w:tc>
+          <w:tcPr>
+            <w:tcW w:w="993" w:type="dxa"/>
+          </w:tcPr>
+          <w:p>
+            <w:r>
+              <w:t>1.13</w:t>
+            </w:r>
+          </w:p>
+        </w:tc>
+        <w:tc>
+          <w:tcPr>
+            <w:tcW w:w="4674" w:type="dxa"/>
+          </w:tcPr>
+          <w:p>
+            <w:r>
+              <w:t>Review Interaktionsbereich</w:t>
+            </w:r>
+            <w:r>
+              <w:t xml:space="preserve">, </w:t>
+            </w:r>
+            <w:r>
+              <w:t xml:space="preserve">Einfügen </w:t>
+            </w:r>
+            <w:bookmarkStart w:id="3" w:name="_GoBack"/>
+            <w:bookmarkEnd w:id="3"/>
+            <w:r>
+              <w:t>Abbildung</w:t>
+            </w:r>
+          </w:p>
+        </w:tc>
+        <w:tc>
+          <w:tcPr>
+            <w:tcW w:w="2303" w:type="dxa"/>
+          </w:tcPr>
+          <w:p>
+            <w:r>
+              <w:t>CH</w:t>
             </w:r>
           </w:p>
         </w:tc>
@@ -788,6 +842,15 @@
     <w:p/>
     <w:sdt>
       <w:sdtPr>
+        <w:rPr>
+          <w:rFonts w:asciiTheme="minorHAnsi" w:hAnsiTheme="minorHAnsi"/>
+          <w:bCs w:val="0"/>
+          <w:color w:val="auto"/>
+          <w:spacing w:val="0"/>
+          <w:sz w:val="20"/>
+          <w:szCs w:val="20"/>
+          <w:lang w:bidi="ar-SA"/>
+        </w:rPr>
         <w:id w:val="-1616977574"/>
         <w:docPartObj>
           <w:docPartGallery w:val="Table of Contents"/>
@@ -796,14 +859,8 @@
       </w:sdtPr>
       <w:sdtEndPr>
         <w:rPr>
-          <w:rFonts w:asciiTheme="minorHAnsi" w:hAnsiTheme="minorHAnsi"/>
           <w:b/>
           <w:noProof/>
-          <w:color w:val="auto"/>
-          <w:spacing w:val="0"/>
-          <w:sz w:val="20"/>
-          <w:szCs w:val="20"/>
-          <w:lang w:bidi="ar-SA"/>
         </w:rPr>
       </w:sdtEndPr>
       <w:sdtContent>
@@ -839,7 +896,7 @@
           <w:r>
             <w:fldChar w:fldCharType="separate"/>
           </w:r>
-          <w:hyperlink w:anchor="_Toc319930221" w:history="1">
+          <w:hyperlink w:anchor="_Toc319998378" w:history="1">
             <w:r>
               <w:rPr>
                 <w:rStyle w:val="Hyperlink"/>
@@ -883,7 +940,7 @@
                 <w:noProof/>
                 <w:webHidden/>
               </w:rPr>
-              <w:instrText xml:space="preserve"> PAGEREF _Toc319930221 \h </w:instrText>
+              <w:instrText xml:space="preserve"> PAGEREF _Toc319998378 \h </w:instrText>
             </w:r>
             <w:r>
               <w:rPr>
@@ -928,7 +985,7 @@
               <w:lang w:eastAsia="de-CH"/>
             </w:rPr>
           </w:pPr>
-          <w:hyperlink w:anchor="_Toc319930222" w:history="1">
+          <w:hyperlink w:anchor="_Toc319998379" w:history="1">
             <w:r>
               <w:rPr>
                 <w:rStyle w:val="Hyperlink"/>
@@ -971,7 +1028,7 @@
                 <w:noProof/>
                 <w:webHidden/>
               </w:rPr>
-              <w:instrText xml:space="preserve"> PAGEREF _Toc319930222 \h </w:instrText>
+              <w:instrText xml:space="preserve"> PAGEREF _Toc319998379 \h </w:instrText>
             </w:r>
             <w:r>
               <w:rPr>
@@ -1016,7 +1073,7 @@
               <w:lang w:eastAsia="de-CH"/>
             </w:rPr>
           </w:pPr>
-          <w:hyperlink w:anchor="_Toc319930223" w:history="1">
+          <w:hyperlink w:anchor="_Toc319998380" w:history="1">
             <w:r>
               <w:rPr>
                 <w:rStyle w:val="Hyperlink"/>
@@ -1059,7 +1116,7 @@
                 <w:noProof/>
                 <w:webHidden/>
               </w:rPr>
-              <w:instrText xml:space="preserve"> PAGEREF _Toc319930223 \h </w:instrText>
+              <w:instrText xml:space="preserve"> PAGEREF _Toc319998380 \h </w:instrText>
             </w:r>
             <w:r>
               <w:rPr>
@@ -1104,7 +1161,7 @@
               <w:lang w:eastAsia="de-CH"/>
             </w:rPr>
           </w:pPr>
-          <w:hyperlink w:anchor="_Toc319930224" w:history="1">
+          <w:hyperlink w:anchor="_Toc319998381" w:history="1">
             <w:r>
               <w:rPr>
                 <w:rStyle w:val="Hyperlink"/>
@@ -1147,7 +1204,7 @@
                 <w:noProof/>
                 <w:webHidden/>
               </w:rPr>
-              <w:instrText xml:space="preserve"> PAGEREF _Toc319930224 \h </w:instrText>
+              <w:instrText xml:space="preserve"> PAGEREF _Toc319998381 \h </w:instrText>
             </w:r>
             <w:r>
               <w:rPr>
@@ -1192,7 +1249,7 @@
               <w:lang w:eastAsia="de-CH"/>
             </w:rPr>
           </w:pPr>
-          <w:hyperlink w:anchor="_Toc319930225" w:history="1">
+          <w:hyperlink w:anchor="_Toc319998382" w:history="1">
             <w:r>
               <w:rPr>
                 <w:rStyle w:val="Hyperlink"/>
@@ -1235,7 +1292,7 @@
                 <w:noProof/>
                 <w:webHidden/>
               </w:rPr>
-              <w:instrText xml:space="preserve"> PAGEREF _Toc319930225 \h </w:instrText>
+              <w:instrText xml:space="preserve"> PAGEREF _Toc319998382 \h </w:instrText>
             </w:r>
             <w:r>
               <w:rPr>
@@ -1278,7 +1335,7 @@
               <w:sz w:val="22"/>
             </w:rPr>
           </w:pPr>
-          <w:hyperlink w:anchor="_Toc319930226" w:history="1">
+          <w:hyperlink w:anchor="_Toc319998383" w:history="1">
             <w:r>
               <w:rPr>
                 <w:rStyle w:val="Hyperlink"/>
@@ -1319,7 +1376,7 @@
                 <w:noProof/>
                 <w:webHidden/>
               </w:rPr>
-              <w:instrText xml:space="preserve"> PAGEREF _Toc319930226 \h </w:instrText>
+              <w:instrText xml:space="preserve"> PAGEREF _Toc319998383 \h </w:instrText>
             </w:r>
             <w:r>
               <w:rPr>
@@ -1362,7 +1419,7 @@
               <w:sz w:val="22"/>
             </w:rPr>
           </w:pPr>
-          <w:hyperlink w:anchor="_Toc319930227" w:history="1">
+          <w:hyperlink w:anchor="_Toc319998384" w:history="1">
             <w:r>
               <w:rPr>
                 <w:rStyle w:val="Hyperlink"/>
@@ -1403,7 +1460,7 @@
                 <w:noProof/>
                 <w:webHidden/>
               </w:rPr>
-              <w:instrText xml:space="preserve"> PAGEREF _Toc319930227 \h </w:instrText>
+              <w:instrText xml:space="preserve"> PAGEREF _Toc319998384 \h </w:instrText>
             </w:r>
             <w:r>
               <w:rPr>
@@ -1448,7 +1505,7 @@
               <w:lang w:eastAsia="de-CH"/>
             </w:rPr>
           </w:pPr>
-          <w:hyperlink w:anchor="_Toc319930228" w:history="1">
+          <w:hyperlink w:anchor="_Toc319998385" w:history="1">
             <w:r>
               <w:rPr>
                 <w:rStyle w:val="Hyperlink"/>
@@ -1470,7 +1527,21 @@
                 <w:rStyle w:val="Hyperlink"/>
                 <w:noProof/>
               </w:rPr>
-              <w:t>Interaktionsbereich des Kinect Sensors</w:t>
+              <w:t>Interaktions</w:t>
+            </w:r>
+            <w:r>
+              <w:rPr>
+                <w:rStyle w:val="Hyperlink"/>
+                <w:noProof/>
+              </w:rPr>
+              <w:t>b</w:t>
+            </w:r>
+            <w:r>
+              <w:rPr>
+                <w:rStyle w:val="Hyperlink"/>
+                <w:noProof/>
+              </w:rPr>
+              <w:t>ereich des Kinect Sensors</w:t>
             </w:r>
             <w:r>
               <w:rPr>
@@ -1491,7 +1562,7 @@
                 <w:noProof/>
                 <w:webHidden/>
               </w:rPr>
-              <w:instrText xml:space="preserve"> PAGEREF _Toc319930228 \h </w:instrText>
+              <w:instrText xml:space="preserve"> PAGEREF _Toc319998385 \h </w:instrText>
             </w:r>
             <w:r>
               <w:rPr>
@@ -1536,7 +1607,7 @@
               <w:lang w:eastAsia="de-CH"/>
             </w:rPr>
           </w:pPr>
-          <w:hyperlink w:anchor="_Toc319930229" w:history="1">
+          <w:hyperlink w:anchor="_Toc319998386" w:history="1">
             <w:r>
               <w:rPr>
                 <w:rStyle w:val="Hyperlink"/>
@@ -1579,7 +1650,7 @@
                 <w:noProof/>
                 <w:webHidden/>
               </w:rPr>
-              <w:instrText xml:space="preserve"> PAGEREF _Toc319930229 \h </w:instrText>
+              <w:instrText xml:space="preserve"> PAGEREF _Toc319998386 \h </w:instrText>
             </w:r>
             <w:r>
               <w:rPr>
@@ -1622,7 +1693,7 @@
               <w:sz w:val="22"/>
             </w:rPr>
           </w:pPr>
-          <w:hyperlink w:anchor="_Toc319930230" w:history="1">
+          <w:hyperlink w:anchor="_Toc319998387" w:history="1">
             <w:r>
               <w:rPr>
                 <w:rStyle w:val="Hyperlink"/>
@@ -1663,7 +1734,7 @@
                 <w:noProof/>
                 <w:webHidden/>
               </w:rPr>
-              <w:instrText xml:space="preserve"> PAGEREF _Toc319930230 \h </w:instrText>
+              <w:instrText xml:space="preserve"> PAGEREF _Toc319998387 \h </w:instrText>
             </w:r>
             <w:r>
               <w:rPr>
@@ -1706,7 +1777,7 @@
               <w:sz w:val="22"/>
             </w:rPr>
           </w:pPr>
-          <w:hyperlink w:anchor="_Toc319930231" w:history="1">
+          <w:hyperlink w:anchor="_Toc319998388" w:history="1">
             <w:r>
               <w:rPr>
                 <w:rStyle w:val="Hyperlink"/>
@@ -1747,7 +1818,7 @@
                 <w:noProof/>
                 <w:webHidden/>
               </w:rPr>
-              <w:instrText xml:space="preserve"> PAGEREF _Toc319930231 \h </w:instrText>
+              <w:instrText xml:space="preserve"> PAGEREF _Toc319998388 \h </w:instrText>
             </w:r>
             <w:r>
               <w:rPr>
@@ -1790,7 +1861,7 @@
               <w:sz w:val="22"/>
             </w:rPr>
           </w:pPr>
-          <w:hyperlink w:anchor="_Toc319930232" w:history="1">
+          <w:hyperlink w:anchor="_Toc319998389" w:history="1">
             <w:r>
               <w:rPr>
                 <w:rStyle w:val="Hyperlink"/>
@@ -1831,7 +1902,7 @@
                 <w:noProof/>
                 <w:webHidden/>
               </w:rPr>
-              <w:instrText xml:space="preserve"> PAGEREF _Toc319930232 \h </w:instrText>
+              <w:instrText xml:space="preserve"> PAGEREF _Toc319998389 \h </w:instrText>
             </w:r>
             <w:r>
               <w:rPr>
@@ -1876,7 +1947,7 @@
               <w:lang w:eastAsia="de-CH"/>
             </w:rPr>
           </w:pPr>
-          <w:hyperlink w:anchor="_Toc319930233" w:history="1">
+          <w:hyperlink w:anchor="_Toc319998390" w:history="1">
             <w:r>
               <w:rPr>
                 <w:rStyle w:val="Hyperlink"/>
@@ -1919,7 +1990,7 @@
                 <w:noProof/>
                 <w:webHidden/>
               </w:rPr>
-              <w:instrText xml:space="preserve"> PAGEREF _Toc319930233 \h </w:instrText>
+              <w:instrText xml:space="preserve"> PAGEREF _Toc319998390 \h </w:instrText>
             </w:r>
             <w:r>
               <w:rPr>
@@ -1962,7 +2033,7 @@
               <w:sz w:val="22"/>
             </w:rPr>
           </w:pPr>
-          <w:hyperlink w:anchor="_Toc319930234" w:history="1">
+          <w:hyperlink w:anchor="_Toc319998391" w:history="1">
             <w:r>
               <w:rPr>
                 <w:rStyle w:val="Hyperlink"/>
@@ -2003,7 +2074,7 @@
                 <w:noProof/>
                 <w:webHidden/>
               </w:rPr>
-              <w:instrText xml:space="preserve"> PAGEREF _Toc319930234 \h </w:instrText>
+              <w:instrText xml:space="preserve"> PAGEREF _Toc319998391 \h </w:instrText>
             </w:r>
             <w:r>
               <w:rPr>
@@ -2046,7 +2117,7 @@
               <w:sz w:val="22"/>
             </w:rPr>
           </w:pPr>
-          <w:hyperlink w:anchor="_Toc319930235" w:history="1">
+          <w:hyperlink w:anchor="_Toc319998392" w:history="1">
             <w:r>
               <w:rPr>
                 <w:rStyle w:val="Hyperlink"/>
@@ -2087,7 +2158,7 @@
                 <w:noProof/>
                 <w:webHidden/>
               </w:rPr>
-              <w:instrText xml:space="preserve"> PAGEREF _Toc319930235 \h </w:instrText>
+              <w:instrText xml:space="preserve"> PAGEREF _Toc319998392 \h </w:instrText>
             </w:r>
             <w:r>
               <w:rPr>
@@ -2130,7 +2201,7 @@
               <w:sz w:val="22"/>
             </w:rPr>
           </w:pPr>
-          <w:hyperlink w:anchor="_Toc319930236" w:history="1">
+          <w:hyperlink w:anchor="_Toc319998393" w:history="1">
             <w:r>
               <w:rPr>
                 <w:rStyle w:val="Hyperlink"/>
@@ -2171,7 +2242,7 @@
                 <w:noProof/>
                 <w:webHidden/>
               </w:rPr>
-              <w:instrText xml:space="preserve"> PAGEREF _Toc319930236 \h </w:instrText>
+              <w:instrText xml:space="preserve"> PAGEREF _Toc319998393 \h </w:instrText>
             </w:r>
             <w:r>
               <w:rPr>
@@ -2216,7 +2287,7 @@
               <w:lang w:eastAsia="de-CH"/>
             </w:rPr>
           </w:pPr>
-          <w:hyperlink w:anchor="_Toc319930237" w:history="1">
+          <w:hyperlink w:anchor="_Toc319998394" w:history="1">
             <w:r>
               <w:rPr>
                 <w:rStyle w:val="Hyperlink"/>
@@ -2259,7 +2330,7 @@
                 <w:noProof/>
                 <w:webHidden/>
               </w:rPr>
-              <w:instrText xml:space="preserve"> PAGEREF _Toc319930237 \h </w:instrText>
+              <w:instrText xml:space="preserve"> PAGEREF _Toc319998394 \h </w:instrText>
             </w:r>
             <w:r>
               <w:rPr>
@@ -2302,7 +2373,7 @@
               <w:sz w:val="22"/>
             </w:rPr>
           </w:pPr>
-          <w:hyperlink w:anchor="_Toc319930238" w:history="1">
+          <w:hyperlink w:anchor="_Toc319998395" w:history="1">
             <w:r>
               <w:rPr>
                 <w:rStyle w:val="Hyperlink"/>
@@ -2343,7 +2414,7 @@
                 <w:noProof/>
                 <w:webHidden/>
               </w:rPr>
-              <w:instrText xml:space="preserve"> PAGEREF _Toc319930238 \h </w:instrText>
+              <w:instrText xml:space="preserve"> PAGEREF _Toc319998395 \h </w:instrText>
             </w:r>
             <w:r>
               <w:rPr>
@@ -2386,7 +2457,7 @@
               <w:sz w:val="22"/>
             </w:rPr>
           </w:pPr>
-          <w:hyperlink w:anchor="_Toc319930239" w:history="1">
+          <w:hyperlink w:anchor="_Toc319998396" w:history="1">
             <w:r>
               <w:rPr>
                 <w:rStyle w:val="Hyperlink"/>
@@ -2427,7 +2498,7 @@
                 <w:noProof/>
                 <w:webHidden/>
               </w:rPr>
-              <w:instrText xml:space="preserve"> PAGEREF _Toc319930239 \h </w:instrText>
+              <w:instrText xml:space="preserve"> PAGEREF _Toc319998396 \h </w:instrText>
             </w:r>
             <w:r>
               <w:rPr>
@@ -2489,7 +2560,7 @@
       <w:pPr>
         <w:pStyle w:val="Heading2"/>
       </w:pPr>
-      <w:bookmarkStart w:id="4" w:name="_Toc319930223"/>
+      <w:bookmarkStart w:id="4" w:name="_Toc319998380"/>
       <w:r>
         <w:lastRenderedPageBreak/>
         <w:t>Vision</w:t>
@@ -2874,7 +2945,7 @@
       <w:pPr>
         <w:pStyle w:val="Heading2"/>
       </w:pPr>
-      <w:bookmarkStart w:id="6" w:name="_Toc319930224"/>
+      <w:bookmarkStart w:id="6" w:name="_Toc319998381"/>
       <w:r>
         <w:lastRenderedPageBreak/>
         <w:t>Gebäude der HSR</w:t>
@@ -3058,27 +3129,14 @@
       <w:r>
         <w:t xml:space="preserve">Abbildung </w:t>
       </w:r>
-      <w:r>
-        <w:fldChar w:fldCharType="begin"/>
-      </w:r>
-      <w:r>
-        <w:instrText xml:space="preserve"> SEQ Abbildung \* ARABIC </w:instrText>
-      </w:r>
-      <w:r>
-        <w:fldChar w:fldCharType="separate"/>
-      </w:r>
-      <w:r>
-        <w:rPr>
-          <w:noProof/>
-        </w:rPr>
-        <w:t>1</w:t>
-      </w:r>
-      <w:r>
-        <w:rPr>
-          <w:noProof/>
-        </w:rPr>
-        <w:fldChar w:fldCharType="end"/>
-      </w:r>
+      <w:fldSimple w:instr=" SEQ Abbildung \* ARABIC ">
+        <w:r>
+          <w:rPr>
+            <w:noProof/>
+          </w:rPr>
+          <w:t>1</w:t>
+        </w:r>
+      </w:fldSimple>
       <w:r>
         <w:t xml:space="preserve"> - Gebäude der HSR</w:t>
       </w:r>
@@ -3096,7 +3154,7 @@
       <w:pPr>
         <w:pStyle w:val="Heading2"/>
       </w:pPr>
-      <w:bookmarkStart w:id="7" w:name="_Toc319930225"/>
+      <w:bookmarkStart w:id="7" w:name="_Toc319998382"/>
       <w:r>
         <w:t>Passanten Analyse</w:t>
       </w:r>
@@ -3284,27 +3342,14 @@
       <w:r>
         <w:t xml:space="preserve">Tabelle </w:t>
       </w:r>
-      <w:r>
-        <w:fldChar w:fldCharType="begin"/>
-      </w:r>
-      <w:r>
-        <w:instrText xml:space="preserve"> SEQ Tabelle \* ARABIC </w:instrText>
-      </w:r>
-      <w:r>
-        <w:fldChar w:fldCharType="separate"/>
-      </w:r>
-      <w:r>
-        <w:rPr>
-          <w:noProof/>
-        </w:rPr>
-        <w:t>1</w:t>
-      </w:r>
-      <w:r>
-        <w:rPr>
-          <w:noProof/>
-        </w:rPr>
-        <w:fldChar w:fldCharType="end"/>
-      </w:r>
+      <w:fldSimple w:instr=" SEQ Tabelle \* ARABIC ">
+        <w:r>
+          <w:rPr>
+            <w:noProof/>
+          </w:rPr>
+          <w:t>1</w:t>
+        </w:r>
+      </w:fldSimple>
       <w:r>
         <w:t xml:space="preserve"> </w:t>
       </w:r>
@@ -3376,27 +3421,14 @@
         <w:lastRenderedPageBreak/>
         <w:t xml:space="preserve">Abbildung </w:t>
       </w:r>
-      <w:r>
-        <w:fldChar w:fldCharType="begin"/>
-      </w:r>
-      <w:r>
-        <w:instrText xml:space="preserve"> SEQ Abbildung \* ARABIC </w:instrText>
-      </w:r>
-      <w:r>
-        <w:fldChar w:fldCharType="separate"/>
-      </w:r>
-      <w:r>
-        <w:rPr>
-          <w:noProof/>
-        </w:rPr>
-        <w:t>2</w:t>
-      </w:r>
-      <w:r>
-        <w:rPr>
-          <w:noProof/>
-        </w:rPr>
-        <w:fldChar w:fldCharType="end"/>
-      </w:r>
+      <w:fldSimple w:instr=" SEQ Abbildung \* ARABIC ">
+        <w:r>
+          <w:rPr>
+            <w:noProof/>
+          </w:rPr>
+          <w:t>2</w:t>
+        </w:r>
+      </w:fldSimple>
       <w:r>
         <w:t xml:space="preserve"> - Anzahl Personen über die Zeit</w:t>
       </w:r>
@@ -3405,7 +3437,7 @@
       <w:pPr>
         <w:pStyle w:val="Heading3"/>
       </w:pPr>
-      <w:bookmarkStart w:id="8" w:name="_Toc319930226"/>
+      <w:bookmarkStart w:id="8" w:name="_Toc319998383"/>
       <w:r>
         <w:t>Abstandwerte</w:t>
       </w:r>
@@ -3444,27 +3476,14 @@
       <w:r>
         <w:t xml:space="preserve">Abbildung </w:t>
       </w:r>
-      <w:r>
-        <w:fldChar w:fldCharType="begin"/>
-      </w:r>
-      <w:r>
-        <w:instrText xml:space="preserve"> SEQ Abbildung \* ARABIC </w:instrText>
-      </w:r>
-      <w:r>
-        <w:fldChar w:fldCharType="separate"/>
-      </w:r>
-      <w:r>
-        <w:rPr>
-          <w:noProof/>
-        </w:rPr>
-        <w:t>3</w:t>
-      </w:r>
-      <w:r>
-        <w:rPr>
-          <w:noProof/>
-        </w:rPr>
-        <w:fldChar w:fldCharType="end"/>
-      </w:r>
+      <w:fldSimple w:instr=" SEQ Abbildung \* ARABIC ">
+        <w:r>
+          <w:rPr>
+            <w:noProof/>
+          </w:rPr>
+          <w:t>3</w:t>
+        </w:r>
+      </w:fldSimple>
       <w:r>
         <w:t xml:space="preserve"> - Auslastung der Abstandszonen</w:t>
       </w:r>
@@ -3581,27 +3600,14 @@
       <w:r>
         <w:t xml:space="preserve">Abbildung </w:t>
       </w:r>
-      <w:r>
-        <w:fldChar w:fldCharType="begin"/>
-      </w:r>
-      <w:r>
-        <w:instrText xml:space="preserve"> SEQ Abbildung \* ARABIC </w:instrText>
-      </w:r>
-      <w:r>
-        <w:fldChar w:fldCharType="separate"/>
-      </w:r>
-      <w:r>
-        <w:rPr>
-          <w:noProof/>
-        </w:rPr>
-        <w:t>4</w:t>
-      </w:r>
-      <w:r>
-        <w:rPr>
-          <w:noProof/>
-        </w:rPr>
-        <w:fldChar w:fldCharType="end"/>
-      </w:r>
+      <w:fldSimple w:instr=" SEQ Abbildung \* ARABIC ">
+        <w:r>
+          <w:rPr>
+            <w:noProof/>
+          </w:rPr>
+          <w:t>4</w:t>
+        </w:r>
+      </w:fldSimple>
       <w:r>
         <w:t xml:space="preserve"> - Auslastung der Abstandszonen</w:t>
       </w:r>
@@ -3617,7 +3623,7 @@
       <w:pPr>
         <w:pStyle w:val="Heading3"/>
       </w:pPr>
-      <w:bookmarkStart w:id="10" w:name="_Toc319930227"/>
+      <w:bookmarkStart w:id="10" w:name="_Toc319998384"/>
       <w:r>
         <w:t>Gruppengrössen</w:t>
       </w:r>
@@ -3769,27 +3775,14 @@
       <w:r>
         <w:t xml:space="preserve">Abbildung </w:t>
       </w:r>
-      <w:r>
-        <w:fldChar w:fldCharType="begin"/>
-      </w:r>
-      <w:r>
-        <w:instrText xml:space="preserve"> SEQ Abbildung \* ARABIC </w:instrText>
-      </w:r>
-      <w:r>
-        <w:fldChar w:fldCharType="separate"/>
-      </w:r>
-      <w:r>
-        <w:rPr>
-          <w:noProof/>
-        </w:rPr>
-        <w:t>5</w:t>
-      </w:r>
-      <w:r>
-        <w:rPr>
-          <w:noProof/>
-        </w:rPr>
-        <w:fldChar w:fldCharType="end"/>
-      </w:r>
+      <w:fldSimple w:instr=" SEQ Abbildung \* ARABIC ">
+        <w:r>
+          <w:rPr>
+            <w:noProof/>
+          </w:rPr>
+          <w:t>5</w:t>
+        </w:r>
+      </w:fldSimple>
       <w:r>
         <w:t xml:space="preserve"> - Vorkommen der Gruppengrössen</w:t>
       </w:r>
@@ -3851,27 +3844,14 @@
       <w:r>
         <w:t xml:space="preserve">Abbildung </w:t>
       </w:r>
-      <w:r>
-        <w:fldChar w:fldCharType="begin"/>
-      </w:r>
-      <w:r>
-        <w:instrText xml:space="preserve"> SEQ Abbildung \* ARABIC </w:instrText>
-      </w:r>
-      <w:r>
-        <w:fldChar w:fldCharType="separate"/>
-      </w:r>
-      <w:r>
-        <w:rPr>
-          <w:noProof/>
-        </w:rPr>
-        <w:t>6</w:t>
-      </w:r>
-      <w:r>
-        <w:rPr>
-          <w:noProof/>
-        </w:rPr>
-        <w:fldChar w:fldCharType="end"/>
-      </w:r>
+      <w:fldSimple w:instr=" SEQ Abbildung \* ARABIC ">
+        <w:r>
+          <w:rPr>
+            <w:noProof/>
+          </w:rPr>
+          <w:t>6</w:t>
+        </w:r>
+      </w:fldSimple>
       <w:r>
         <w:t xml:space="preserve"> -</w:t>
       </w:r>
@@ -3887,7 +3867,7 @@
         <w:pStyle w:val="Heading2"/>
       </w:pPr>
       <w:bookmarkStart w:id="11" w:name="_Ref319428867"/>
-      <w:bookmarkStart w:id="12" w:name="_Toc319930228"/>
+      <w:bookmarkStart w:id="12" w:name="_Toc319998385"/>
       <w:r>
         <w:lastRenderedPageBreak/>
         <w:t>Interaktionsbereich des Kinect Sensors</w:t>
@@ -3981,13 +3961,96 @@
       </w:r>
     </w:p>
     <w:p>
-      <w:r>
-        <w:t>&lt;&lt;Bild hier&gt;&gt;</w:t>
+      <w:pPr>
+        <w:ind w:left="709" w:hanging="709"/>
+      </w:pPr>
+      <w:r>
+        <w:rPr>
+          <w:noProof/>
+          <w:lang w:eastAsia="de-CH"/>
+        </w:rPr>
+        <w:drawing>
+          <wp:inline distT="0" distB="0" distL="0" distR="0">
+            <wp:extent cx="4032000" cy="2260800"/>
+            <wp:effectExtent l="0" t="0" r="6985" b="6350"/>
+            <wp:docPr id="20" name="Picture 20"/>
+            <wp:cNvGraphicFramePr>
+              <a:graphicFrameLocks xmlns:a="http://schemas.openxmlformats.org/drawingml/2006/main" noChangeAspect="1"/>
+            </wp:cNvGraphicFramePr>
+            <a:graphic xmlns:a="http://schemas.openxmlformats.org/drawingml/2006/main">
+              <a:graphicData uri="http://schemas.openxmlformats.org/drawingml/2006/picture">
+                <pic:pic xmlns:pic="http://schemas.openxmlformats.org/drawingml/2006/picture">
+                  <pic:nvPicPr>
+                    <pic:cNvPr id="0" name="Grundriss Zonen.png"/>
+                    <pic:cNvPicPr/>
+                  </pic:nvPicPr>
+                  <pic:blipFill>
+                    <a:blip r:embed="rId15" cstate="print">
+                      <a:extLst>
+                        <a:ext uri="{28A0092B-C50C-407E-A947-70E740481C1C}">
+                          <a14:useLocalDpi xmlns:a14="http://schemas.microsoft.com/office/drawing/2010/main" val="0"/>
+                        </a:ext>
+                      </a:extLst>
+                    </a:blip>
+                    <a:stretch>
+                      <a:fillRect/>
+                    </a:stretch>
+                  </pic:blipFill>
+                  <pic:spPr>
+                    <a:xfrm>
+                      <a:off x="0" y="0"/>
+                      <a:ext cx="4032000" cy="2260800"/>
+                    </a:xfrm>
+                    <a:prstGeom prst="rect">
+                      <a:avLst/>
+                    </a:prstGeom>
+                  </pic:spPr>
+                </pic:pic>
+              </a:graphicData>
+            </a:graphic>
+          </wp:inline>
+        </w:drawing>
       </w:r>
     </w:p>
     <w:p>
-      <w:r>
-        <w:t>Zur Durchführung der Messungen wurde der Sensor auf einer Höhe von 39 cm aufgestellt, mit einem Angle von 10</w:t>
+      <w:pPr>
+        <w:pStyle w:val="Caption"/>
+      </w:pPr>
+      <w:bookmarkStart w:id="13" w:name="_Ref319998622"/>
+      <w:r>
+        <w:t xml:space="preserve">Abbildung </w:t>
+      </w:r>
+      <w:fldSimple w:instr=" SEQ Abbildung \* ARABIC ">
+        <w:r>
+          <w:rPr>
+            <w:noProof/>
+          </w:rPr>
+          <w:t>7</w:t>
+        </w:r>
+      </w:fldSimple>
+      <w:r>
+        <w:t xml:space="preserve"> – Interaktionszonen,</w:t>
+      </w:r>
+      <w:r>
+        <w:t xml:space="preserve"> </w:t>
+      </w:r>
+      <w:r>
+        <w:t>Grundriss</w:t>
+      </w:r>
+      <w:r>
+        <w:t xml:space="preserve"> Gebäude 4</w:t>
+      </w:r>
+      <w:bookmarkEnd w:id="13"/>
+    </w:p>
+    <w:p>
+      <w:r>
+        <w:t xml:space="preserve">Zur Durchführung der Messungen wurde der Sensor auf einer Höhe von 39 cm aufgestellt, mit einem </w:t>
+      </w:r>
+      <w:r>
+        <w:t>Winkel</w:t>
+      </w:r>
+      <w:r>
+        <w:t xml:space="preserve"> von 10</w:t>
       </w:r>
       <w:r>
         <w:rPr>
@@ -3999,7 +4062,40 @@
         <w:t xml:space="preserve">. </w:t>
       </w:r>
       <w:r>
-        <w:t xml:space="preserve">&lt;&lt;Abbildung&gt;&gt; </w:t>
+        <w:fldChar w:fldCharType="begin"/>
+      </w:r>
+      <w:r>
+        <w:instrText xml:space="preserve"> REF _Ref319998622 \h </w:instrText>
+      </w:r>
+      <w:r>
+        <w:fldChar w:fldCharType="separate"/>
+      </w:r>
+      <w:r>
+        <w:t xml:space="preserve">Abbildung </w:t>
+      </w:r>
+      <w:r>
+        <w:rPr>
+          <w:noProof/>
+        </w:rPr>
+        <w:t>7</w:t>
+      </w:r>
+      <w:r>
+        <w:t xml:space="preserve"> – Interaktionszonen,</w:t>
+      </w:r>
+      <w:r>
+        <w:t xml:space="preserve"> </w:t>
+      </w:r>
+      <w:r>
+        <w:t>Grundriss</w:t>
+      </w:r>
+      <w:r>
+        <w:t xml:space="preserve"> Gebäude 4</w:t>
+      </w:r>
+      <w:r>
+        <w:fldChar w:fldCharType="end"/>
+      </w:r>
+      <w:r>
+        <w:t xml:space="preserve"> </w:t>
       </w:r>
       <w:r>
         <w:t xml:space="preserve">zeigt </w:t>
@@ -4026,13 +4122,30 @@
         <w:t>Dieser liegt zwischen 185 und 400 cm, im rechten Winkel zur Wand gemessen</w:t>
       </w:r>
       <w:r>
-        <w:t>. Weitere Angaben können der Grafik entnommen werden.</w:t>
-      </w:r>
-      <w:r>
-        <w:t xml:space="preserve"> </w:t>
+        <w:t xml:space="preserve">. </w:t>
+      </w:r>
+      <w:r>
+        <w:t>Der Bereich</w:t>
+      </w:r>
+      <w:r>
+        <w:t xml:space="preserve"> wird in der Grafik grün dargestellt.</w:t>
+      </w:r>
+      <w:r>
+        <w:t xml:space="preserve"> Wurde man in der grünen Zone erkannt, kann man sich auch weiter nach vorn, in den gelben Bereich bewegen. Dort wird das </w:t>
+      </w:r>
+      <w:r>
+        <w:t>man</w:t>
+      </w:r>
+      <w:r>
+        <w:t xml:space="preserve"> bis zu etwa einem Meter noch erkannt, Füsse und Kopf sind jedoch nicht mehr sichtbar. Daher eignet sich dieser Bereich nur noch bedingt</w:t>
+      </w:r>
+      <w:r>
+        <w:t xml:space="preserve"> für die Interaktion</w:t>
+      </w:r>
+      <w:r>
+        <w:t>.</w:t>
       </w:r>
     </w:p>
-    <w:p/>
     <w:p>
       <w:pPr>
         <w:rPr>
@@ -4052,16 +4165,16 @@
       <w:pPr>
         <w:pStyle w:val="Heading2"/>
       </w:pPr>
-      <w:bookmarkStart w:id="13" w:name="_Toc319930229"/>
+      <w:bookmarkStart w:id="14" w:name="_Toc319998386"/>
       <w:r>
         <w:lastRenderedPageBreak/>
         <w:t>Befragung</w:t>
       </w:r>
       <w:bookmarkEnd w:id="11"/>
-      <w:bookmarkEnd w:id="13"/>
+      <w:bookmarkEnd w:id="14"/>
     </w:p>
     <w:p>
-      <w:bookmarkStart w:id="14" w:name="_Ref318901355"/>
+      <w:bookmarkStart w:id="15" w:name="_Ref318901355"/>
       <w:r>
         <w:t>Die Aufgabenstellung gibt vor, dass auf der Video Wall die Bachelorarbeiten aller Abteilungen ausgestellt werden könnten.</w:t>
       </w:r>
@@ -4498,38 +4611,25 @@
       <w:pPr>
         <w:pStyle w:val="Caption"/>
       </w:pPr>
-      <w:bookmarkStart w:id="15" w:name="_Ref318971871"/>
+      <w:bookmarkStart w:id="16" w:name="_Ref318971871"/>
       <w:r>
         <w:t xml:space="preserve">Tabelle </w:t>
       </w:r>
-      <w:r>
-        <w:fldChar w:fldCharType="begin"/>
-      </w:r>
-      <w:r>
-        <w:instrText xml:space="preserve"> SEQ Tabelle \* ARABIC </w:instrText>
-      </w:r>
-      <w:r>
-        <w:fldChar w:fldCharType="separate"/>
-      </w:r>
-      <w:r>
-        <w:rPr>
-          <w:noProof/>
-        </w:rPr>
-        <w:t>2</w:t>
-      </w:r>
-      <w:r>
-        <w:rPr>
-          <w:noProof/>
-        </w:rPr>
-        <w:fldChar w:fldCharType="end"/>
-      </w:r>
+      <w:fldSimple w:instr=" SEQ Tabelle \* ARABIC ">
+        <w:r>
+          <w:rPr>
+            <w:noProof/>
+          </w:rPr>
+          <w:t>2</w:t>
+        </w:r>
+      </w:fldSimple>
       <w:r>
         <w:t xml:space="preserve"> - </w:t>
       </w:r>
       <w:r>
         <w:t>Anzahl Fragebögen pro Abteilung</w:t>
       </w:r>
-      <w:bookmarkEnd w:id="15"/>
+      <w:bookmarkEnd w:id="16"/>
     </w:p>
     <w:p>
       <w:pPr>
@@ -4550,13 +4650,13 @@
       <w:pPr>
         <w:pStyle w:val="Heading3"/>
       </w:pPr>
-      <w:bookmarkStart w:id="16" w:name="_Toc319930230"/>
+      <w:bookmarkStart w:id="17" w:name="_Toc319998387"/>
       <w:r>
         <w:lastRenderedPageBreak/>
         <w:t>Fragebogen</w:t>
       </w:r>
-      <w:bookmarkEnd w:id="14"/>
-      <w:bookmarkEnd w:id="16"/>
+      <w:bookmarkEnd w:id="15"/>
+      <w:bookmarkEnd w:id="17"/>
     </w:p>
     <w:p>
       <w:pPr>
@@ -4698,6 +4798,7 @@
               <w14:uncheckedState w14:val="2610" w14:font="MS Gothic"/>
             </w14:checkbox>
           </w:sdtPr>
+          <w:sdtEndPr/>
           <w:sdtContent>
             <w:tc>
               <w:tcPr>
@@ -4751,6 +4852,7 @@
               <w14:uncheckedState w14:val="2610" w14:font="MS Gothic"/>
             </w14:checkbox>
           </w:sdtPr>
+          <w:sdtEndPr/>
           <w:sdtContent>
             <w:tc>
               <w:tcPr>
@@ -4804,6 +4906,7 @@
               <w14:uncheckedState w14:val="2610" w14:font="MS Gothic"/>
             </w14:checkbox>
           </w:sdtPr>
+          <w:sdtEndPr/>
           <w:sdtContent>
             <w:tc>
               <w:tcPr>
@@ -4857,6 +4960,7 @@
               <w14:uncheckedState w14:val="2610" w14:font="MS Gothic"/>
             </w14:checkbox>
           </w:sdtPr>
+          <w:sdtEndPr/>
           <w:sdtContent>
             <w:tc>
               <w:tcPr>
@@ -4987,6 +5091,7 @@
               <w14:uncheckedState w14:val="2610" w14:font="MS Gothic"/>
             </w14:checkbox>
           </w:sdtPr>
+          <w:sdtEndPr/>
           <w:sdtContent>
             <w:tc>
               <w:tcPr>
@@ -5040,6 +5145,7 @@
               <w14:uncheckedState w14:val="2610" w14:font="MS Gothic"/>
             </w14:checkbox>
           </w:sdtPr>
+          <w:sdtEndPr/>
           <w:sdtContent>
             <w:tc>
               <w:tcPr>
@@ -5093,6 +5199,7 @@
               <w14:uncheckedState w14:val="2610" w14:font="MS Gothic"/>
             </w14:checkbox>
           </w:sdtPr>
+          <w:sdtEndPr/>
           <w:sdtContent>
             <w:tc>
               <w:tcPr>
@@ -5146,6 +5253,7 @@
               <w14:uncheckedState w14:val="2610" w14:font="MS Gothic"/>
             </w14:checkbox>
           </w:sdtPr>
+          <w:sdtEndPr/>
           <w:sdtContent>
             <w:tc>
               <w:tcPr>
@@ -5274,6 +5382,7 @@
               <w14:uncheckedState w14:val="2610" w14:font="MS Gothic"/>
             </w14:checkbox>
           </w:sdtPr>
+          <w:sdtEndPr/>
           <w:sdtContent>
             <w:tc>
               <w:tcPr>
@@ -5327,6 +5436,7 @@
               <w14:uncheckedState w14:val="2610" w14:font="MS Gothic"/>
             </w14:checkbox>
           </w:sdtPr>
+          <w:sdtEndPr/>
           <w:sdtContent>
             <w:tc>
               <w:tcPr>
@@ -5380,6 +5490,7 @@
               <w14:uncheckedState w14:val="2610" w14:font="MS Gothic"/>
             </w14:checkbox>
           </w:sdtPr>
+          <w:sdtEndPr/>
           <w:sdtContent>
             <w:tc>
               <w:tcPr>
@@ -5433,6 +5544,7 @@
               <w14:uncheckedState w14:val="2610" w14:font="MS Gothic"/>
             </w14:checkbox>
           </w:sdtPr>
+          <w:sdtEndPr/>
           <w:sdtContent>
             <w:tc>
               <w:tcPr>
@@ -5585,6 +5697,7 @@
               <w14:uncheckedState w14:val="2610" w14:font="MS Gothic"/>
             </w14:checkbox>
           </w:sdtPr>
+          <w:sdtEndPr/>
           <w:sdtContent>
             <w:tc>
               <w:tcPr>
@@ -5638,6 +5751,7 @@
               <w14:uncheckedState w14:val="2610" w14:font="MS Gothic"/>
             </w14:checkbox>
           </w:sdtPr>
+          <w:sdtEndPr/>
           <w:sdtContent>
             <w:tc>
               <w:tcPr>
@@ -5691,6 +5805,7 @@
               <w14:uncheckedState w14:val="2610" w14:font="MS Gothic"/>
             </w14:checkbox>
           </w:sdtPr>
+          <w:sdtEndPr/>
           <w:sdtContent>
             <w:tc>
               <w:tcPr>
@@ -5744,6 +5859,7 @@
               <w14:uncheckedState w14:val="2610" w14:font="MS Gothic"/>
             </w14:checkbox>
           </w:sdtPr>
+          <w:sdtEndPr/>
           <w:sdtContent>
             <w:tc>
               <w:tcPr>
@@ -5932,6 +6048,7 @@
               <w14:uncheckedState w14:val="2610" w14:font="MS Gothic"/>
             </w14:checkbox>
           </w:sdtPr>
+          <w:sdtEndPr/>
           <w:sdtContent>
             <w:tc>
               <w:tcPr>
@@ -5985,6 +6102,7 @@
               <w14:uncheckedState w14:val="2610" w14:font="MS Gothic"/>
             </w14:checkbox>
           </w:sdtPr>
+          <w:sdtEndPr/>
           <w:sdtContent>
             <w:tc>
               <w:tcPr>
@@ -6038,6 +6156,7 @@
               <w14:uncheckedState w14:val="2610" w14:font="MS Gothic"/>
             </w14:checkbox>
           </w:sdtPr>
+          <w:sdtEndPr/>
           <w:sdtContent>
             <w:tc>
               <w:tcPr>
@@ -6091,6 +6210,7 @@
               <w14:uncheckedState w14:val="2610" w14:font="MS Gothic"/>
             </w14:checkbox>
           </w:sdtPr>
+          <w:sdtEndPr/>
           <w:sdtContent>
             <w:tc>
               <w:tcPr>
@@ -6243,6 +6363,7 @@
               <w14:uncheckedState w14:val="2610" w14:font="MS Gothic"/>
             </w14:checkbox>
           </w:sdtPr>
+          <w:sdtEndPr/>
           <w:sdtContent>
             <w:tc>
               <w:tcPr>
@@ -6296,6 +6417,7 @@
               <w14:uncheckedState w14:val="2610" w14:font="MS Gothic"/>
             </w14:checkbox>
           </w:sdtPr>
+          <w:sdtEndPr/>
           <w:sdtContent>
             <w:tc>
               <w:tcPr>
@@ -6349,6 +6471,7 @@
               <w14:uncheckedState w14:val="2610" w14:font="MS Gothic"/>
             </w14:checkbox>
           </w:sdtPr>
+          <w:sdtEndPr/>
           <w:sdtContent>
             <w:tc>
               <w:tcPr>
@@ -6402,6 +6525,7 @@
               <w14:uncheckedState w14:val="2610" w14:font="MS Gothic"/>
             </w14:checkbox>
           </w:sdtPr>
+          <w:sdtEndPr/>
           <w:sdtContent>
             <w:tc>
               <w:tcPr>
@@ -6530,6 +6654,7 @@
               <w14:uncheckedState w14:val="2610" w14:font="MS Gothic"/>
             </w14:checkbox>
           </w:sdtPr>
+          <w:sdtEndPr/>
           <w:sdtContent>
             <w:tc>
               <w:tcPr>
@@ -6583,6 +6708,7 @@
               <w14:uncheckedState w14:val="2610" w14:font="MS Gothic"/>
             </w14:checkbox>
           </w:sdtPr>
+          <w:sdtEndPr/>
           <w:sdtContent>
             <w:tc>
               <w:tcPr>
@@ -6636,6 +6762,7 @@
               <w14:uncheckedState w14:val="2610" w14:font="MS Gothic"/>
             </w14:checkbox>
           </w:sdtPr>
+          <w:sdtEndPr/>
           <w:sdtContent>
             <w:tc>
               <w:tcPr>
@@ -6689,6 +6816,7 @@
               <w14:uncheckedState w14:val="2610" w14:font="MS Gothic"/>
             </w14:checkbox>
           </w:sdtPr>
+          <w:sdtEndPr/>
           <w:sdtContent>
             <w:tc>
               <w:tcPr>
@@ -6819,6 +6947,7 @@
               <w14:uncheckedState w14:val="2610" w14:font="MS Gothic"/>
             </w14:checkbox>
           </w:sdtPr>
+          <w:sdtEndPr/>
           <w:sdtContent>
             <w:tc>
               <w:tcPr>
@@ -6872,6 +7001,7 @@
               <w14:uncheckedState w14:val="2610" w14:font="MS Gothic"/>
             </w14:checkbox>
           </w:sdtPr>
+          <w:sdtEndPr/>
           <w:sdtContent>
             <w:tc>
               <w:tcPr>
@@ -6925,6 +7055,7 @@
               <w14:uncheckedState w14:val="2610" w14:font="MS Gothic"/>
             </w14:checkbox>
           </w:sdtPr>
+          <w:sdtEndPr/>
           <w:sdtContent>
             <w:tc>
               <w:tcPr>
@@ -6978,6 +7109,7 @@
               <w14:uncheckedState w14:val="2610" w14:font="MS Gothic"/>
             </w14:checkbox>
           </w:sdtPr>
+          <w:sdtEndPr/>
           <w:sdtContent>
             <w:tc>
               <w:tcPr>
@@ -7022,7 +7154,7 @@
       </w:tr>
     </w:tbl>
     <w:p>
-      <w:bookmarkStart w:id="17" w:name="_Ref318985154"/>
+      <w:bookmarkStart w:id="18" w:name="_Ref318985154"/>
     </w:p>
     <w:p>
       <w:pPr>
@@ -7043,13 +7175,13 @@
       <w:pPr>
         <w:pStyle w:val="Heading3"/>
       </w:pPr>
-      <w:bookmarkStart w:id="18" w:name="_Toc319930231"/>
+      <w:bookmarkStart w:id="19" w:name="_Toc319998388"/>
       <w:r>
         <w:lastRenderedPageBreak/>
         <w:t>Auswertung</w:t>
       </w:r>
-      <w:bookmarkEnd w:id="17"/>
       <w:bookmarkEnd w:id="18"/>
+      <w:bookmarkEnd w:id="19"/>
     </w:p>
     <w:p>
       <w:r>
@@ -7100,7 +7232,7 @@
             <wp:cNvGraphicFramePr/>
             <a:graphic xmlns:a="http://schemas.openxmlformats.org/drawingml/2006/main">
               <a:graphicData uri="http://schemas.openxmlformats.org/drawingml/2006/chart">
-                <c:chart xmlns:c="http://schemas.openxmlformats.org/drawingml/2006/chart" xmlns:r="http://schemas.openxmlformats.org/officeDocument/2006/relationships" r:id="rId15"/>
+                <c:chart xmlns:c="http://schemas.openxmlformats.org/drawingml/2006/chart" xmlns:r="http://schemas.openxmlformats.org/officeDocument/2006/relationships" r:id="rId16"/>
               </a:graphicData>
             </a:graphic>
           </wp:inline>
@@ -7111,35 +7243,22 @@
       <w:pPr>
         <w:pStyle w:val="Caption"/>
       </w:pPr>
-      <w:bookmarkStart w:id="19" w:name="_Ref318972729"/>
+      <w:bookmarkStart w:id="20" w:name="_Ref318972729"/>
       <w:r>
         <w:t xml:space="preserve">Abbildung </w:t>
       </w:r>
-      <w:r>
-        <w:fldChar w:fldCharType="begin"/>
-      </w:r>
-      <w:r>
-        <w:instrText xml:space="preserve"> SEQ Abbildung \* ARABIC </w:instrText>
-      </w:r>
-      <w:r>
-        <w:fldChar w:fldCharType="separate"/>
-      </w:r>
-      <w:r>
-        <w:rPr>
-          <w:noProof/>
-        </w:rPr>
-        <w:t>7</w:t>
-      </w:r>
-      <w:r>
-        <w:rPr>
-          <w:noProof/>
-        </w:rPr>
-        <w:fldChar w:fldCharType="end"/>
-      </w:r>
+      <w:fldSimple w:instr=" SEQ Abbildung \* ARABIC ">
+        <w:r>
+          <w:rPr>
+            <w:noProof/>
+          </w:rPr>
+          <w:t>8</w:t>
+        </w:r>
+      </w:fldSimple>
       <w:r>
         <w:t xml:space="preserve"> - Total aller Studiengänge</w:t>
       </w:r>
-      <w:bookmarkEnd w:id="19"/>
+      <w:bookmarkEnd w:id="20"/>
     </w:p>
     <w:p>
       <w:r>
@@ -7226,7 +7345,7 @@
             <wp:cNvGraphicFramePr/>
             <a:graphic xmlns:a="http://schemas.openxmlformats.org/drawingml/2006/main">
               <a:graphicData uri="http://schemas.openxmlformats.org/drawingml/2006/chart">
-                <c:chart xmlns:c="http://schemas.openxmlformats.org/drawingml/2006/chart" xmlns:r="http://schemas.openxmlformats.org/officeDocument/2006/relationships" r:id="rId16"/>
+                <c:chart xmlns:c="http://schemas.openxmlformats.org/drawingml/2006/chart" xmlns:r="http://schemas.openxmlformats.org/officeDocument/2006/relationships" r:id="rId17"/>
               </a:graphicData>
             </a:graphic>
           </wp:inline>
@@ -7237,35 +7356,22 @@
       <w:pPr>
         <w:pStyle w:val="Caption"/>
       </w:pPr>
-      <w:bookmarkStart w:id="20" w:name="_Ref318974341"/>
+      <w:bookmarkStart w:id="21" w:name="_Ref318974341"/>
       <w:r>
         <w:t xml:space="preserve">Abbildung </w:t>
       </w:r>
-      <w:r>
-        <w:fldChar w:fldCharType="begin"/>
-      </w:r>
-      <w:r>
-        <w:instrText xml:space="preserve"> SEQ Abbildung \* ARABIC </w:instrText>
-      </w:r>
-      <w:r>
-        <w:fldChar w:fldCharType="separate"/>
-      </w:r>
-      <w:r>
-        <w:rPr>
-          <w:noProof/>
-        </w:rPr>
-        <w:t>8</w:t>
-      </w:r>
-      <w:r>
-        <w:rPr>
-          <w:noProof/>
-        </w:rPr>
-        <w:fldChar w:fldCharType="end"/>
-      </w:r>
+      <w:fldSimple w:instr=" SEQ Abbildung \* ARABIC ">
+        <w:r>
+          <w:rPr>
+            <w:noProof/>
+          </w:rPr>
+          <w:t>9</w:t>
+        </w:r>
+      </w:fldSimple>
       <w:r>
         <w:t xml:space="preserve"> - Vergleich der Studiengänge</w:t>
       </w:r>
-      <w:bookmarkEnd w:id="20"/>
+      <w:bookmarkEnd w:id="21"/>
     </w:p>
     <w:p>
       <w:r>
@@ -7276,11 +7382,11 @@
       <w:pPr>
         <w:pStyle w:val="Heading3"/>
       </w:pPr>
-      <w:bookmarkStart w:id="21" w:name="_Toc319930232"/>
+      <w:bookmarkStart w:id="22" w:name="_Toc319998389"/>
       <w:r>
         <w:t>Fazit</w:t>
       </w:r>
-      <w:bookmarkEnd w:id="21"/>
+      <w:bookmarkEnd w:id="22"/>
     </w:p>
     <w:p>
       <w:r>
@@ -7479,12 +7585,12 @@
       <w:pPr>
         <w:pStyle w:val="Heading2"/>
       </w:pPr>
-      <w:bookmarkStart w:id="22" w:name="_Toc319930233"/>
+      <w:bookmarkStart w:id="23" w:name="_Toc319998390"/>
       <w:r>
         <w:lastRenderedPageBreak/>
         <w:t>Personas</w:t>
       </w:r>
-      <w:bookmarkEnd w:id="22"/>
+      <w:bookmarkEnd w:id="23"/>
     </w:p>
     <w:p>
       <w:r>
@@ -8027,7 +8133,7 @@
             <wp:cNvGraphicFramePr/>
             <a:graphic xmlns:a="http://schemas.openxmlformats.org/drawingml/2006/main">
               <a:graphicData uri="http://schemas.openxmlformats.org/drawingml/2006/chart">
-                <c:chart xmlns:c="http://schemas.openxmlformats.org/drawingml/2006/chart" xmlns:r="http://schemas.openxmlformats.org/officeDocument/2006/relationships" r:id="rId17"/>
+                <c:chart xmlns:c="http://schemas.openxmlformats.org/drawingml/2006/chart" xmlns:r="http://schemas.openxmlformats.org/officeDocument/2006/relationships" r:id="rId18"/>
               </a:graphicData>
             </a:graphic>
           </wp:inline>
@@ -8038,35 +8144,22 @@
       <w:pPr>
         <w:pStyle w:val="Caption"/>
       </w:pPr>
-      <w:bookmarkStart w:id="23" w:name="_Ref319422492"/>
+      <w:bookmarkStart w:id="24" w:name="_Ref319422492"/>
       <w:r>
         <w:t xml:space="preserve">Abbildung </w:t>
       </w:r>
-      <w:r>
-        <w:fldChar w:fldCharType="begin"/>
-      </w:r>
-      <w:r>
-        <w:instrText xml:space="preserve"> SEQ Abbildung \* ARABIC </w:instrText>
-      </w:r>
-      <w:r>
-        <w:fldChar w:fldCharType="separate"/>
-      </w:r>
-      <w:r>
-        <w:rPr>
-          <w:noProof/>
-        </w:rPr>
-        <w:t>9</w:t>
-      </w:r>
-      <w:r>
-        <w:rPr>
-          <w:noProof/>
-        </w:rPr>
-        <w:fldChar w:fldCharType="end"/>
-      </w:r>
+      <w:fldSimple w:instr=" SEQ Abbildung \* ARABIC ">
+        <w:r>
+          <w:rPr>
+            <w:noProof/>
+          </w:rPr>
+          <w:t>10</w:t>
+        </w:r>
+      </w:fldSimple>
       <w:r>
         <w:t xml:space="preserve"> – Meinungsverteilung</w:t>
       </w:r>
-      <w:bookmarkEnd w:id="23"/>
+      <w:bookmarkEnd w:id="24"/>
     </w:p>
     <w:p>
       <w:pPr>
@@ -8315,12 +8408,12 @@
       <w:pPr>
         <w:pStyle w:val="Heading3"/>
       </w:pPr>
-      <w:bookmarkStart w:id="24" w:name="_Toc319930234"/>
+      <w:bookmarkStart w:id="25" w:name="_Toc319998391"/>
       <w:r>
         <w:lastRenderedPageBreak/>
         <w:t>Persona Peter Posterleser</w:t>
       </w:r>
-      <w:bookmarkEnd w:id="24"/>
+      <w:bookmarkEnd w:id="25"/>
     </w:p>
     <w:tbl>
       <w:tblPr>
@@ -8377,7 +8470,7 @@
                           <pic:cNvPicPr/>
                         </pic:nvPicPr>
                         <pic:blipFill rotWithShape="1">
-                          <a:blip r:embed="rId18" cstate="print">
+                          <a:blip r:embed="rId19" cstate="print">
                             <a:extLst>
                               <a:ext uri="{28A0092B-C50C-407E-A947-70E740481C1C}">
                                 <a14:useLocalDpi xmlns:a14="http://schemas.microsoft.com/office/drawing/2010/main" val="0"/>
@@ -8418,27 +8511,14 @@
             <w:r>
               <w:t xml:space="preserve">Abbildung </w:t>
             </w:r>
-            <w:r>
-              <w:fldChar w:fldCharType="begin"/>
-            </w:r>
-            <w:r>
-              <w:instrText xml:space="preserve"> SEQ Abbildung \* ARABIC </w:instrText>
-            </w:r>
-            <w:r>
-              <w:fldChar w:fldCharType="separate"/>
-            </w:r>
-            <w:r>
-              <w:rPr>
-                <w:noProof/>
-              </w:rPr>
-              <w:t>10</w:t>
-            </w:r>
-            <w:r>
-              <w:rPr>
-                <w:noProof/>
-              </w:rPr>
-              <w:fldChar w:fldCharType="end"/>
-            </w:r>
+            <w:fldSimple w:instr=" SEQ Abbildung \* ARABIC ">
+              <w:r>
+                <w:rPr>
+                  <w:noProof/>
+                </w:rPr>
+                <w:t>11</w:t>
+              </w:r>
+            </w:fldSimple>
             <w:r>
               <w:t xml:space="preserve"> - Peter Posterleser, Bildquelle: www.office.com</w:t>
             </w:r>
@@ -8938,11 +9018,11 @@
       <w:pPr>
         <w:pStyle w:val="Heading3"/>
       </w:pPr>
-      <w:bookmarkStart w:id="25" w:name="_Toc319930235"/>
+      <w:bookmarkStart w:id="26" w:name="_Toc319998392"/>
       <w:r>
         <w:t>Persona Noemi Nichtinteressiert</w:t>
       </w:r>
-      <w:bookmarkEnd w:id="25"/>
+      <w:bookmarkEnd w:id="26"/>
     </w:p>
     <w:tbl>
       <w:tblPr>
@@ -8999,7 +9079,7 @@
                           <pic:cNvPicPr/>
                         </pic:nvPicPr>
                         <pic:blipFill rotWithShape="1">
-                          <a:blip r:embed="rId19">
+                          <a:blip r:embed="rId20">
                             <a:extLst>
                               <a:ext uri="{28A0092B-C50C-407E-A947-70E740481C1C}">
                                 <a14:useLocalDpi xmlns:a14="http://schemas.microsoft.com/office/drawing/2010/main" val="0"/>
@@ -9040,27 +9120,14 @@
             <w:r>
               <w:t xml:space="preserve">Abbildung </w:t>
             </w:r>
-            <w:r>
-              <w:fldChar w:fldCharType="begin"/>
-            </w:r>
-            <w:r>
-              <w:instrText xml:space="preserve"> SEQ Abbildung \* ARABIC </w:instrText>
-            </w:r>
-            <w:r>
-              <w:fldChar w:fldCharType="separate"/>
-            </w:r>
-            <w:r>
-              <w:rPr>
-                <w:noProof/>
-              </w:rPr>
-              <w:t>11</w:t>
-            </w:r>
-            <w:r>
-              <w:rPr>
-                <w:noProof/>
-              </w:rPr>
-              <w:fldChar w:fldCharType="end"/>
-            </w:r>
+            <w:fldSimple w:instr=" SEQ Abbildung \* ARABIC ">
+              <w:r>
+                <w:rPr>
+                  <w:noProof/>
+                </w:rPr>
+                <w:t>12</w:t>
+              </w:r>
+            </w:fldSimple>
             <w:r>
               <w:t xml:space="preserve"> - Noemi Nichtinteressiert, Bildque</w:t>
             </w:r>
@@ -9551,11 +9618,11 @@
       <w:pPr>
         <w:pStyle w:val="Heading3"/>
       </w:pPr>
-      <w:bookmarkStart w:id="26" w:name="_Toc319930236"/>
+      <w:bookmarkStart w:id="27" w:name="_Toc319998393"/>
       <w:r>
         <w:t>Persona Erich Eventbesucher</w:t>
       </w:r>
-      <w:bookmarkEnd w:id="26"/>
+      <w:bookmarkEnd w:id="27"/>
     </w:p>
     <w:tbl>
       <w:tblPr>
@@ -9612,7 +9679,7 @@
                           <pic:cNvPicPr/>
                         </pic:nvPicPr>
                         <pic:blipFill>
-                          <a:blip r:embed="rId20" cstate="print">
+                          <a:blip r:embed="rId21" cstate="print">
                             <a:extLst>
                               <a:ext uri="{28A0092B-C50C-407E-A947-70E740481C1C}">
                                 <a14:useLocalDpi xmlns:a14="http://schemas.microsoft.com/office/drawing/2010/main" val="0"/>
@@ -9646,27 +9713,14 @@
             <w:r>
               <w:t xml:space="preserve">Abbildung </w:t>
             </w:r>
-            <w:r>
-              <w:fldChar w:fldCharType="begin"/>
-            </w:r>
-            <w:r>
-              <w:instrText xml:space="preserve"> SEQ Abbildung \* ARABIC </w:instrText>
-            </w:r>
-            <w:r>
-              <w:fldChar w:fldCharType="separate"/>
-            </w:r>
-            <w:r>
-              <w:rPr>
-                <w:noProof/>
-              </w:rPr>
-              <w:t>12</w:t>
-            </w:r>
-            <w:r>
-              <w:rPr>
-                <w:noProof/>
-              </w:rPr>
-              <w:fldChar w:fldCharType="end"/>
-            </w:r>
+            <w:fldSimple w:instr=" SEQ Abbildung \* ARABIC ">
+              <w:r>
+                <w:rPr>
+                  <w:noProof/>
+                </w:rPr>
+                <w:t>13</w:t>
+              </w:r>
+            </w:fldSimple>
             <w:r>
               <w:t xml:space="preserve"> - Erich Eventbesucher, Bildquelle: www.office.com</w:t>
             </w:r>
@@ -10096,12 +10150,12 @@
       <w:pPr>
         <w:pStyle w:val="Heading2"/>
       </w:pPr>
-      <w:bookmarkStart w:id="27" w:name="_Toc319930237"/>
+      <w:bookmarkStart w:id="28" w:name="_Toc319998394"/>
       <w:r>
         <w:lastRenderedPageBreak/>
         <w:t>Hardware Setup</w:t>
       </w:r>
-      <w:bookmarkEnd w:id="27"/>
+      <w:bookmarkEnd w:id="28"/>
     </w:p>
     <w:p>
       <w:r>
@@ -10223,13 +10277,13 @@
       <w:pPr>
         <w:pStyle w:val="Heading3"/>
       </w:pPr>
-      <w:bookmarkStart w:id="28" w:name="_Ref319065031"/>
-      <w:bookmarkStart w:id="29" w:name="_Toc319930238"/>
+      <w:bookmarkStart w:id="29" w:name="_Ref319065031"/>
+      <w:bookmarkStart w:id="30" w:name="_Toc319998395"/>
       <w:r>
         <w:t>Monitore</w:t>
       </w:r>
-      <w:bookmarkEnd w:id="28"/>
       <w:bookmarkEnd w:id="29"/>
+      <w:bookmarkEnd w:id="30"/>
     </w:p>
     <w:p>
       <w:r>
@@ -10292,11 +10346,11 @@
       <w:pPr>
         <w:pStyle w:val="Heading4"/>
       </w:pPr>
-      <w:bookmarkStart w:id="30" w:name="_Ref319068091"/>
+      <w:bookmarkStart w:id="31" w:name="_Ref319068091"/>
       <w:r>
         <w:t>Variante A: 3 x 3 55“ Monitore</w:t>
       </w:r>
-      <w:bookmarkEnd w:id="30"/>
+      <w:bookmarkEnd w:id="31"/>
     </w:p>
     <w:p>
       <w:r>
@@ -10320,7 +10374,7 @@
                     <pic:cNvPicPr/>
                   </pic:nvPicPr>
                   <pic:blipFill rotWithShape="1">
-                    <a:blip r:embed="rId21" cstate="print">
+                    <a:blip r:embed="rId22" cstate="print">
                       <a:extLst>
                         <a:ext uri="{28A0092B-C50C-407E-A947-70E740481C1C}">
                           <a14:useLocalDpi xmlns:a14="http://schemas.microsoft.com/office/drawing/2010/main" val="0"/>
@@ -10361,27 +10415,14 @@
       <w:r>
         <w:t xml:space="preserve">Abbildung </w:t>
       </w:r>
-      <w:r>
-        <w:fldChar w:fldCharType="begin"/>
-      </w:r>
-      <w:r>
-        <w:instrText xml:space="preserve"> SEQ Abbildung \* ARABIC </w:instrText>
-      </w:r>
-      <w:r>
-        <w:fldChar w:fldCharType="separate"/>
-      </w:r>
-      <w:r>
-        <w:rPr>
-          <w:noProof/>
-        </w:rPr>
-        <w:t>13</w:t>
-      </w:r>
-      <w:r>
-        <w:rPr>
-          <w:noProof/>
-        </w:rPr>
-        <w:fldChar w:fldCharType="end"/>
-      </w:r>
+      <w:fldSimple w:instr=" SEQ Abbildung \* ARABIC ">
+        <w:r>
+          <w:rPr>
+            <w:noProof/>
+          </w:rPr>
+          <w:t>14</w:t>
+        </w:r>
+      </w:fldSimple>
       <w:r>
         <w:t xml:space="preserve"> - </w:t>
       </w:r>
@@ -10474,7 +10515,7 @@
                     <pic:cNvPicPr/>
                   </pic:nvPicPr>
                   <pic:blipFill>
-                    <a:blip r:embed="rId22" cstate="print">
+                    <a:blip r:embed="rId23" cstate="print">
                       <a:extLst>
                         <a:ext uri="{28A0092B-C50C-407E-A947-70E740481C1C}">
                           <a14:useLocalDpi xmlns:a14="http://schemas.microsoft.com/office/drawing/2010/main" val="0"/>
@@ -10508,27 +10549,14 @@
       <w:r>
         <w:t xml:space="preserve">Abbildung </w:t>
       </w:r>
-      <w:r>
-        <w:fldChar w:fldCharType="begin"/>
-      </w:r>
-      <w:r>
-        <w:instrText xml:space="preserve"> SEQ Abbildung \* ARABIC </w:instrText>
-      </w:r>
-      <w:r>
-        <w:fldChar w:fldCharType="separate"/>
-      </w:r>
-      <w:r>
-        <w:rPr>
-          <w:noProof/>
-        </w:rPr>
-        <w:t>14</w:t>
-      </w:r>
-      <w:r>
-        <w:rPr>
-          <w:noProof/>
-        </w:rPr>
-        <w:fldChar w:fldCharType="end"/>
-      </w:r>
+      <w:fldSimple w:instr=" SEQ Abbildung \* ARABIC ">
+        <w:r>
+          <w:rPr>
+            <w:noProof/>
+          </w:rPr>
+          <w:t>15</w:t>
+        </w:r>
+      </w:fldSimple>
       <w:r>
         <w:t xml:space="preserve"> - </w:t>
       </w:r>
@@ -10614,11 +10642,11 @@
       <w:pPr>
         <w:pStyle w:val="Heading4"/>
       </w:pPr>
-      <w:bookmarkStart w:id="31" w:name="_Ref319068033"/>
+      <w:bookmarkStart w:id="32" w:name="_Ref319068033"/>
       <w:r>
         <w:t>Variante B: 2 x 2 55“ Monitore</w:t>
       </w:r>
-      <w:bookmarkEnd w:id="31"/>
+      <w:bookmarkEnd w:id="32"/>
     </w:p>
     <w:p>
       <w:r>
@@ -10642,7 +10670,7 @@
                     <pic:cNvPicPr/>
                   </pic:nvPicPr>
                   <pic:blipFill rotWithShape="1">
-                    <a:blip r:embed="rId21" cstate="print">
+                    <a:blip r:embed="rId22" cstate="print">
                       <a:extLst>
                         <a:ext uri="{28A0092B-C50C-407E-A947-70E740481C1C}">
                           <a14:useLocalDpi xmlns:a14="http://schemas.microsoft.com/office/drawing/2010/main" val="0"/>
@@ -10683,27 +10711,14 @@
       <w:r>
         <w:t xml:space="preserve">Abbildung </w:t>
       </w:r>
-      <w:r>
-        <w:fldChar w:fldCharType="begin"/>
-      </w:r>
-      <w:r>
-        <w:instrText xml:space="preserve"> SEQ Abbildung \* ARABIC </w:instrText>
-      </w:r>
-      <w:r>
-        <w:fldChar w:fldCharType="separate"/>
-      </w:r>
-      <w:r>
-        <w:rPr>
-          <w:noProof/>
-        </w:rPr>
-        <w:t>15</w:t>
-      </w:r>
-      <w:r>
-        <w:rPr>
-          <w:noProof/>
-        </w:rPr>
-        <w:fldChar w:fldCharType="end"/>
-      </w:r>
+      <w:fldSimple w:instr=" SEQ Abbildung \* ARABIC ">
+        <w:r>
+          <w:rPr>
+            <w:noProof/>
+          </w:rPr>
+          <w:t>16</w:t>
+        </w:r>
+      </w:fldSimple>
       <w:r>
         <w:t xml:space="preserve"> - Variante B: 2 x 2 55" Monitore, Ansicht</w:t>
       </w:r>
@@ -10787,7 +10802,7 @@
                     <pic:cNvPicPr/>
                   </pic:nvPicPr>
                   <pic:blipFill>
-                    <a:blip r:embed="rId23" cstate="print">
+                    <a:blip r:embed="rId24" cstate="print">
                       <a:extLst>
                         <a:ext uri="{28A0092B-C50C-407E-A947-70E740481C1C}">
                           <a14:useLocalDpi xmlns:a14="http://schemas.microsoft.com/office/drawing/2010/main" val="0"/>
@@ -10818,31 +10833,18 @@
       <w:pPr>
         <w:pStyle w:val="Caption"/>
       </w:pPr>
-      <w:bookmarkStart w:id="32" w:name="_Ref319068177"/>
+      <w:bookmarkStart w:id="33" w:name="_Ref319068177"/>
       <w:r>
         <w:t xml:space="preserve">Abbildung </w:t>
       </w:r>
-      <w:r>
-        <w:fldChar w:fldCharType="begin"/>
-      </w:r>
-      <w:r>
-        <w:instrText xml:space="preserve"> SEQ Abbildung \* ARABIC </w:instrText>
-      </w:r>
-      <w:r>
-        <w:fldChar w:fldCharType="separate"/>
-      </w:r>
-      <w:r>
-        <w:rPr>
-          <w:noProof/>
-        </w:rPr>
-        <w:t>16</w:t>
-      </w:r>
-      <w:r>
-        <w:rPr>
-          <w:noProof/>
-        </w:rPr>
-        <w:fldChar w:fldCharType="end"/>
-      </w:r>
+      <w:fldSimple w:instr=" SEQ Abbildung \* ARABIC ">
+        <w:r>
+          <w:rPr>
+            <w:noProof/>
+          </w:rPr>
+          <w:t>17</w:t>
+        </w:r>
+      </w:fldSimple>
       <w:r>
         <w:t xml:space="preserve"> - </w:t>
       </w:r>
@@ -10867,7 +10869,7 @@
       <w:r>
         <w:t xml:space="preserve"> 55" Monitore, Hellraumprojektor Test</w:t>
       </w:r>
-      <w:bookmarkEnd w:id="32"/>
+      <w:bookmarkEnd w:id="33"/>
     </w:p>
     <w:p>
       <w:r>
@@ -10997,7 +10999,7 @@
                     <pic:cNvPicPr/>
                   </pic:nvPicPr>
                   <pic:blipFill rotWithShape="1">
-                    <a:blip r:embed="rId21" cstate="print">
+                    <a:blip r:embed="rId22" cstate="print">
                       <a:extLst>
                         <a:ext uri="{28A0092B-C50C-407E-A947-70E740481C1C}">
                           <a14:useLocalDpi xmlns:a14="http://schemas.microsoft.com/office/drawing/2010/main" val="0"/>
@@ -11038,27 +11040,14 @@
       <w:r>
         <w:t xml:space="preserve">Abbildung </w:t>
       </w:r>
-      <w:r>
-        <w:fldChar w:fldCharType="begin"/>
-      </w:r>
-      <w:r>
-        <w:instrText xml:space="preserve"> SEQ Abbildung \* ARABIC </w:instrText>
-      </w:r>
-      <w:r>
-        <w:fldChar w:fldCharType="separate"/>
-      </w:r>
-      <w:r>
-        <w:rPr>
-          <w:noProof/>
-        </w:rPr>
-        <w:t>17</w:t>
-      </w:r>
-      <w:r>
-        <w:rPr>
-          <w:noProof/>
-        </w:rPr>
-        <w:fldChar w:fldCharType="end"/>
-      </w:r>
+      <w:fldSimple w:instr=" SEQ Abbildung \* ARABIC ">
+        <w:r>
+          <w:rPr>
+            <w:noProof/>
+          </w:rPr>
+          <w:t>18</w:t>
+        </w:r>
+      </w:fldSimple>
       <w:r>
         <w:t xml:space="preserve"> - Variante C: 1 x 6 55" Monitore, Ansicht</w:t>
       </w:r>
@@ -11200,7 +11189,7 @@
                     <pic:cNvPicPr/>
                   </pic:nvPicPr>
                   <pic:blipFill>
-                    <a:blip r:embed="rId24" cstate="print">
+                    <a:blip r:embed="rId25" cstate="print">
                       <a:extLst>
                         <a:ext uri="{28A0092B-C50C-407E-A947-70E740481C1C}">
                           <a14:useLocalDpi xmlns:a14="http://schemas.microsoft.com/office/drawing/2010/main" val="0"/>
@@ -11231,35 +11220,22 @@
       <w:pPr>
         <w:pStyle w:val="Caption"/>
       </w:pPr>
-      <w:bookmarkStart w:id="33" w:name="_Ref318900849"/>
+      <w:bookmarkStart w:id="34" w:name="_Ref318900849"/>
       <w:r>
         <w:t xml:space="preserve">Abbildung </w:t>
       </w:r>
-      <w:r>
-        <w:fldChar w:fldCharType="begin"/>
-      </w:r>
-      <w:r>
-        <w:instrText xml:space="preserve"> SEQ Abbildung \* ARABIC </w:instrText>
-      </w:r>
-      <w:r>
-        <w:fldChar w:fldCharType="separate"/>
-      </w:r>
-      <w:r>
-        <w:rPr>
-          <w:noProof/>
-        </w:rPr>
-        <w:t>18</w:t>
-      </w:r>
-      <w:r>
-        <w:rPr>
-          <w:noProof/>
-        </w:rPr>
-        <w:fldChar w:fldCharType="end"/>
-      </w:r>
+      <w:fldSimple w:instr=" SEQ Abbildung \* ARABIC ">
+        <w:r>
+          <w:rPr>
+            <w:noProof/>
+          </w:rPr>
+          <w:t>19</w:t>
+        </w:r>
+      </w:fldSimple>
       <w:r>
         <w:t xml:space="preserve"> - Variante A: 1 x 6 55" Monitore, Hellraumprojektor Test</w:t>
       </w:r>
-      <w:bookmarkEnd w:id="33"/>
+      <w:bookmarkEnd w:id="34"/>
     </w:p>
     <w:p>
       <w:r>
@@ -11411,7 +11387,7 @@
           <w:szCs w:val="22"/>
         </w:rPr>
       </w:pPr>
-      <w:bookmarkStart w:id="34" w:name="_Ref319065040"/>
+      <w:bookmarkStart w:id="35" w:name="_Ref319065040"/>
       <w:r>
         <w:br w:type="page"/>
       </w:r>
@@ -11420,13 +11396,13 @@
       <w:pPr>
         <w:pStyle w:val="Heading3"/>
       </w:pPr>
-      <w:bookmarkStart w:id="35" w:name="_Toc319930239"/>
+      <w:bookmarkStart w:id="36" w:name="_Toc319998396"/>
       <w:r>
         <w:lastRenderedPageBreak/>
         <w:t>Grafikkarten</w:t>
       </w:r>
-      <w:bookmarkEnd w:id="34"/>
       <w:bookmarkEnd w:id="35"/>
+      <w:bookmarkEnd w:id="36"/>
     </w:p>
     <w:p>
       <w:r>
@@ -11479,7 +11455,7 @@
                     <pic:cNvPicPr/>
                   </pic:nvPicPr>
                   <pic:blipFill rotWithShape="1">
-                    <a:blip r:embed="rId25"/>
+                    <a:blip r:embed="rId26"/>
                     <a:srcRect l="11098" r="5725" b="1598"/>
                     <a:stretch/>
                   </pic:blipFill>
@@ -11514,27 +11490,14 @@
       <w:r>
         <w:t xml:space="preserve">Abbildung </w:t>
       </w:r>
-      <w:r>
-        <w:fldChar w:fldCharType="begin"/>
-      </w:r>
-      <w:r>
-        <w:instrText xml:space="preserve"> SEQ Abbildung \* ARABIC </w:instrText>
-      </w:r>
-      <w:r>
-        <w:fldChar w:fldCharType="separate"/>
-      </w:r>
-      <w:r>
-        <w:rPr>
-          <w:noProof/>
-        </w:rPr>
-        <w:t>19</w:t>
-      </w:r>
-      <w:r>
-        <w:rPr>
-          <w:noProof/>
-        </w:rPr>
-        <w:fldChar w:fldCharType="end"/>
-      </w:r>
+      <w:fldSimple w:instr=" SEQ Abbildung \* ARABIC ">
+        <w:r>
+          <w:rPr>
+            <w:noProof/>
+          </w:rPr>
+          <w:t>20</w:t>
+        </w:r>
+      </w:fldSimple>
       <w:r>
         <w:t xml:space="preserve"> - Matrox M9188</w:t>
       </w:r>
@@ -11577,7 +11540,7 @@
                     <pic:cNvPicPr/>
                   </pic:nvPicPr>
                   <pic:blipFill>
-                    <a:blip r:embed="rId26"/>
+                    <a:blip r:embed="rId27"/>
                     <a:stretch>
                       <a:fillRect/>
                     </a:stretch>
@@ -11605,27 +11568,14 @@
       <w:r>
         <w:t xml:space="preserve">Abbildung </w:t>
       </w:r>
-      <w:r>
-        <w:fldChar w:fldCharType="begin"/>
-      </w:r>
-      <w:r>
-        <w:instrText xml:space="preserve"> SEQ Abbildung \* ARABIC </w:instrText>
-      </w:r>
-      <w:r>
-        <w:fldChar w:fldCharType="separate"/>
-      </w:r>
-      <w:r>
-        <w:rPr>
-          <w:noProof/>
-        </w:rPr>
-        <w:t>20</w:t>
-      </w:r>
-      <w:r>
-        <w:rPr>
-          <w:noProof/>
-        </w:rPr>
-        <w:fldChar w:fldCharType="end"/>
-      </w:r>
+      <w:fldSimple w:instr=" SEQ Abbildung \* ARABIC ">
+        <w:r>
+          <w:rPr>
+            <w:noProof/>
+          </w:rPr>
+          <w:t>21</w:t>
+        </w:r>
+      </w:fldSimple>
       <w:r>
         <w:t xml:space="preserve"> - Matrox </w:t>
       </w:r>
@@ -11635,8 +11585,8 @@
     </w:p>
     <w:p/>
     <w:sectPr>
-      <w:headerReference w:type="default" r:id="rId27"/>
-      <w:footerReference w:type="default" r:id="rId28"/>
+      <w:headerReference w:type="default" r:id="rId28"/>
+      <w:footerReference w:type="default" r:id="rId29"/>
       <w:pgSz w:w="11906" w:h="16838"/>
       <w:pgMar w:top="1417" w:right="1417" w:bottom="1134" w:left="1417" w:header="708" w:footer="708" w:gutter="0"/>
       <w:cols w:space="708"/>
@@ -11696,7 +11646,7 @@
       <w:rPr>
         <w:noProof/>
       </w:rPr>
-      <w:t>19. März 2012</w:t>
+      <w:t>20. März 2012</w:t>
     </w:r>
     <w:r>
       <w:fldChar w:fldCharType="end"/>
@@ -11748,16 +11698,31 @@
       </w:rPr>
       <w:t xml:space="preserve"> von </w:t>
     </w:r>
-    <w:fldSimple w:instr="NUMPAGES  \* Arabic  \* MERGEFORMAT">
-      <w:r>
-        <w:rPr>
-          <w:b/>
-          <w:noProof/>
-          <w:lang w:val="de-DE"/>
-        </w:rPr>
-        <w:t>24</w:t>
-      </w:r>
-    </w:fldSimple>
+    <w:r>
+      <w:fldChar w:fldCharType="begin"/>
+    </w:r>
+    <w:r>
+      <w:instrText>NUMPAGES  \* Arabic  \* MERGEFORMAT</w:instrText>
+    </w:r>
+    <w:r>
+      <w:fldChar w:fldCharType="separate"/>
+    </w:r>
+    <w:r>
+      <w:rPr>
+        <w:b/>
+        <w:noProof/>
+        <w:lang w:val="de-DE"/>
+      </w:rPr>
+      <w:t>24</w:t>
+    </w:r>
+    <w:r>
+      <w:rPr>
+        <w:b/>
+        <w:noProof/>
+        <w:lang w:val="de-DE"/>
+      </w:rPr>
+      <w:fldChar w:fldCharType="end"/>
+    </w:r>
   </w:p>
 </w:ftr>
 </file>
@@ -14324,6 +14289,7 @@
   <w:style w:type="character" w:default="1" w:styleId="DefaultParagraphFont">
     <w:name w:val="Default Paragraph Font"/>
     <w:uiPriority w:val="1"/>
+    <w:semiHidden/>
     <w:unhideWhenUsed/>
   </w:style>
   <w:style w:type="table" w:default="1" w:styleId="TableNormal">
@@ -15787,6 +15753,7 @@
   <w:style w:type="character" w:default="1" w:styleId="DefaultParagraphFont">
     <w:name w:val="Default Paragraph Font"/>
     <w:uiPriority w:val="1"/>
+    <w:semiHidden/>
     <w:unhideWhenUsed/>
   </w:style>
   <w:style w:type="table" w:default="1" w:styleId="TableNormal">
@@ -17155,11 +17122,11 @@
         </c:dLbls>
         <c:marker val="1"/>
         <c:smooth val="0"/>
-        <c:axId val="171193088"/>
-        <c:axId val="171194624"/>
+        <c:axId val="82883712"/>
+        <c:axId val="128336256"/>
       </c:lineChart>
       <c:catAx>
-        <c:axId val="171193088"/>
+        <c:axId val="82883712"/>
         <c:scaling>
           <c:orientation val="minMax"/>
         </c:scaling>
@@ -17168,7 +17135,7 @@
         <c:majorTickMark val="out"/>
         <c:minorTickMark val="none"/>
         <c:tickLblPos val="nextTo"/>
-        <c:crossAx val="171194624"/>
+        <c:crossAx val="128336256"/>
         <c:crosses val="autoZero"/>
         <c:auto val="1"/>
         <c:lblAlgn val="ctr"/>
@@ -17176,7 +17143,7 @@
         <c:noMultiLvlLbl val="0"/>
       </c:catAx>
       <c:valAx>
-        <c:axId val="171194624"/>
+        <c:axId val="128336256"/>
         <c:scaling>
           <c:orientation val="minMax"/>
         </c:scaling>
@@ -17187,7 +17154,7 @@
         <c:majorTickMark val="out"/>
         <c:minorTickMark val="none"/>
         <c:tickLblPos val="nextTo"/>
-        <c:crossAx val="171193088"/>
+        <c:crossAx val="82883712"/>
         <c:crosses val="autoZero"/>
         <c:crossBetween val="between"/>
       </c:valAx>
@@ -17795,11 +17762,11 @@
           <c:showBubbleSize val="0"/>
         </c:dLbls>
         <c:gapWidth val="150"/>
-        <c:axId val="170453248"/>
-        <c:axId val="170455040"/>
+        <c:axId val="127886848"/>
+        <c:axId val="127888384"/>
       </c:barChart>
       <c:catAx>
-        <c:axId val="170453248"/>
+        <c:axId val="127886848"/>
         <c:scaling>
           <c:orientation val="maxMin"/>
         </c:scaling>
@@ -17808,7 +17775,7 @@
         <c:majorTickMark val="out"/>
         <c:minorTickMark val="none"/>
         <c:tickLblPos val="nextTo"/>
-        <c:crossAx val="170455040"/>
+        <c:crossAx val="127888384"/>
         <c:crosses val="autoZero"/>
         <c:auto val="1"/>
         <c:lblAlgn val="ctr"/>
@@ -17816,7 +17783,7 @@
         <c:noMultiLvlLbl val="0"/>
       </c:catAx>
       <c:valAx>
-        <c:axId val="170455040"/>
+        <c:axId val="127888384"/>
         <c:scaling>
           <c:orientation val="minMax"/>
           <c:max val="4"/>
@@ -17858,7 +17825,7 @@
         <c:majorTickMark val="out"/>
         <c:minorTickMark val="none"/>
         <c:tickLblPos val="nextTo"/>
-        <c:crossAx val="170453248"/>
+        <c:crossAx val="127886848"/>
         <c:crosses val="autoZero"/>
         <c:crossBetween val="between"/>
         <c:majorUnit val="1"/>
@@ -18501,11 +18468,11 @@
         </c:dLbls>
         <c:gapWidth val="75"/>
         <c:overlap val="-25"/>
-        <c:axId val="170652416"/>
-        <c:axId val="170653952"/>
+        <c:axId val="128151552"/>
+        <c:axId val="128153088"/>
       </c:barChart>
       <c:catAx>
-        <c:axId val="170652416"/>
+        <c:axId val="128151552"/>
         <c:scaling>
           <c:orientation val="maxMin"/>
         </c:scaling>
@@ -18514,7 +18481,7 @@
         <c:majorTickMark val="none"/>
         <c:minorTickMark val="none"/>
         <c:tickLblPos val="nextTo"/>
-        <c:crossAx val="170653952"/>
+        <c:crossAx val="128153088"/>
         <c:crosses val="autoZero"/>
         <c:auto val="1"/>
         <c:lblAlgn val="ctr"/>
@@ -18523,7 +18490,7 @@
         <c:noMultiLvlLbl val="0"/>
       </c:catAx>
       <c:valAx>
-        <c:axId val="170653952"/>
+        <c:axId val="128153088"/>
         <c:scaling>
           <c:orientation val="minMax"/>
           <c:max val="4"/>
@@ -18567,7 +18534,7 @@
         <c:majorTickMark val="none"/>
         <c:minorTickMark val="none"/>
         <c:tickLblPos val="nextTo"/>
-        <c:crossAx val="170652416"/>
+        <c:crossAx val="128151552"/>
         <c:crosses val="autoZero"/>
         <c:crossBetween val="between"/>
         <c:majorUnit val="1"/>
@@ -18962,11 +18929,11 @@
         </c:dLbls>
         <c:bubbleScale val="100"/>
         <c:showNegBubbles val="0"/>
-        <c:axId val="170966016"/>
-        <c:axId val="170971904"/>
+        <c:axId val="128289024"/>
+        <c:axId val="128303104"/>
       </c:bubbleChart>
       <c:valAx>
-        <c:axId val="170966016"/>
+        <c:axId val="128289024"/>
         <c:scaling>
           <c:orientation val="minMax"/>
           <c:max val="5"/>
@@ -18979,12 +18946,12 @@
         <c:majorTickMark val="out"/>
         <c:minorTickMark val="none"/>
         <c:tickLblPos val="nextTo"/>
-        <c:crossAx val="170971904"/>
+        <c:crossAx val="128303104"/>
         <c:crosses val="autoZero"/>
         <c:crossBetween val="midCat"/>
       </c:valAx>
       <c:valAx>
-        <c:axId val="170971904"/>
+        <c:axId val="128303104"/>
         <c:scaling>
           <c:orientation val="maxMin"/>
           <c:max val="4.5"/>
@@ -18997,7 +18964,7 @@
         <c:majorTickMark val="out"/>
         <c:minorTickMark val="none"/>
         <c:tickLblPos val="nextTo"/>
-        <c:crossAx val="170966016"/>
+        <c:crossAx val="128289024"/>
         <c:crosses val="autoZero"/>
         <c:crossBetween val="midCat"/>
         <c:majorUnit val="1"/>
@@ -19313,7 +19280,7 @@
 </file>
 
 <file path=customXml/itemProps1.xml><?xml version="1.0" encoding="utf-8"?>
-<ds:datastoreItem xmlns:ds="http://schemas.openxmlformats.org/officeDocument/2006/customXml" ds:itemID="{18BB5000-9849-4C8B-98B5-CFC80AB72A91}">
+<ds:datastoreItem xmlns:ds="http://schemas.openxmlformats.org/officeDocument/2006/customXml" ds:itemID="{C6C301E6-2771-465F-AA97-E294DE17A5FC}">
   <ds:schemaRefs>
     <ds:schemaRef ds:uri="http://schemas.openxmlformats.org/officeDocument/2006/bibliography"/>
   </ds:schemaRefs>

</xml_diff>

<commit_message>
refs #736 Korrekturen Markus refs #681 Erweiterung: Probleme mit Applikationen über die ganze Auflösung
Former-commit-id: 660e29abdf6915ff01e322a91b6fe183e6ce5711
</commit_message>
<xml_diff>
--- a/doc/Bericht/05_Technischer Bericht/03_Vorstudie/Vorstudie.docx
+++ b/doc/Bericht/05_Technischer Bericht/03_Vorstudie/Vorstudie.docx
@@ -302,14 +302,12 @@
                 <w:lang w:val="en-US"/>
               </w:rPr>
             </w:pPr>
-            <w:proofErr w:type="spellStart"/>
             <w:r>
               <w:rPr>
                 <w:lang w:val="en-US"/>
               </w:rPr>
               <w:t>Befragung</w:t>
             </w:r>
-            <w:proofErr w:type="spellEnd"/>
             <w:r>
               <w:rPr>
                 <w:lang w:val="en-US"/>
@@ -328,48 +326,30 @@
               </w:rPr>
               <w:t xml:space="preserve"> </w:t>
             </w:r>
-            <w:proofErr w:type="spellStart"/>
             <w:r>
               <w:rPr>
                 <w:lang w:val="en-US"/>
               </w:rPr>
               <w:t>Testsetup</w:t>
             </w:r>
-            <w:proofErr w:type="spellEnd"/>
             <w:r>
               <w:rPr>
                 <w:lang w:val="en-US"/>
               </w:rPr>
-              <w:t xml:space="preserve">, Review </w:t>
-            </w:r>
-            <w:proofErr w:type="spellStart"/>
+              <w:t>, Review Passanten</w:t>
+            </w:r>
             <w:r>
               <w:rPr>
                 <w:lang w:val="en-US"/>
               </w:rPr>
-              <w:t>Passanten</w:t>
-            </w:r>
-            <w:proofErr w:type="spellEnd"/>
+              <w:t xml:space="preserve"> A</w:t>
+            </w:r>
             <w:r>
               <w:rPr>
                 <w:lang w:val="en-US"/>
               </w:rPr>
-              <w:t xml:space="preserve"> </w:t>
-            </w:r>
-            <w:proofErr w:type="spellStart"/>
-            <w:r>
-              <w:rPr>
-                <w:lang w:val="en-US"/>
-              </w:rPr>
-              <w:t>A</w:t>
-            </w:r>
-            <w:r>
-              <w:rPr>
-                <w:lang w:val="en-US"/>
-              </w:rPr>
               <w:t>nalyse</w:t>
             </w:r>
-            <w:proofErr w:type="spellEnd"/>
           </w:p>
         </w:tc>
         <w:tc>
@@ -439,16 +419,8 @@
               <w:rPr>
                 <w:lang w:val="en-US"/>
               </w:rPr>
-              <w:t xml:space="preserve">Review </w:t>
-            </w:r>
-            <w:proofErr w:type="spellStart"/>
-            <w:r>
-              <w:rPr>
-                <w:lang w:val="en-US"/>
-              </w:rPr>
-              <w:t>Befragung</w:t>
-            </w:r>
-            <w:proofErr w:type="spellEnd"/>
+              <w:t>Review Befragung</w:t>
+            </w:r>
           </w:p>
         </w:tc>
         <w:tc>
@@ -559,19 +531,9 @@
             <w:tcW w:w="4674" w:type="dxa"/>
           </w:tcPr>
           <w:p>
-            <w:proofErr w:type="spellStart"/>
-            <w:r>
-              <w:t>Personas</w:t>
-            </w:r>
-            <w:proofErr w:type="spellEnd"/>
-            <w:r>
-              <w:t xml:space="preserve"> und Szenarien Peter </w:t>
-            </w:r>
-            <w:proofErr w:type="spellStart"/>
-            <w:r>
-              <w:t>Posterleser</w:t>
-            </w:r>
-            <w:proofErr w:type="spellEnd"/>
+            <w:r>
+              <w:t>Personas und Szenarien Peter Posterleser</w:t>
+            </w:r>
             <w:r>
               <w:t xml:space="preserve"> und Erich Eventbesucher</w:t>
             </w:r>
@@ -708,15 +670,7 @@
           </w:tcPr>
           <w:p>
             <w:r>
-              <w:t xml:space="preserve">Review </w:t>
-            </w:r>
-            <w:proofErr w:type="spellStart"/>
-            <w:r>
-              <w:t>Personas</w:t>
-            </w:r>
-            <w:proofErr w:type="spellEnd"/>
-            <w:r>
-              <w:t xml:space="preserve"> und Szenarien</w:t>
+              <w:t>Review Personas und Szenarien</w:t>
             </w:r>
           </w:p>
         </w:tc>
@@ -761,15 +715,7 @@
           </w:tcPr>
           <w:p>
             <w:r>
-              <w:t xml:space="preserve">Ergänzung der Einführung zu den </w:t>
-            </w:r>
-            <w:proofErr w:type="spellStart"/>
-            <w:r>
-              <w:t>Personas</w:t>
-            </w:r>
-            <w:proofErr w:type="spellEnd"/>
-            <w:r>
-              <w:t xml:space="preserve"> mit Rollen</w:t>
+              <w:t>Ergänzung der Einführung zu den Personas mit Rollen</w:t>
             </w:r>
           </w:p>
         </w:tc>
@@ -820,15 +766,7 @@
           </w:tcPr>
           <w:p>
             <w:r>
-              <w:t xml:space="preserve">Kapitel 4: Interaktionsbereich des </w:t>
-            </w:r>
-            <w:proofErr w:type="spellStart"/>
-            <w:r>
-              <w:t>Kinects</w:t>
-            </w:r>
-            <w:proofErr w:type="spellEnd"/>
-            <w:r>
-              <w:t xml:space="preserve"> Sensors</w:t>
+              <w:t>Kapitel 4: Interaktionsbereich des Kinects Sensors</w:t>
             </w:r>
           </w:p>
         </w:tc>
@@ -2876,15 +2814,7 @@
         <w:t>mittels Gesten</w:t>
       </w:r>
       <w:r>
-        <w:t xml:space="preserve"> mit </w:t>
-      </w:r>
-      <w:proofErr w:type="gramStart"/>
-      <w:r>
-        <w:t>der</w:t>
-      </w:r>
-      <w:proofErr w:type="gramEnd"/>
-      <w:r>
-        <w:t xml:space="preserve"> Video Wall interagieren</w:t>
+        <w:t xml:space="preserve"> mit der Video Wall interagieren</w:t>
       </w:r>
       <w:r>
         <w:t>, d</w:t>
@@ -3003,15 +2933,7 @@
         <w:t xml:space="preserve"> erstellten</w:t>
       </w:r>
       <w:r>
-        <w:t xml:space="preserve"> Poster der Applikation verfügbar gemacht werden müssen. Daher ist es wichtig, dass das System gut </w:t>
-      </w:r>
-      <w:proofErr w:type="spellStart"/>
-      <w:r>
-        <w:t>wartbar</w:t>
-      </w:r>
-      <w:proofErr w:type="spellEnd"/>
-      <w:r>
-        <w:t xml:space="preserve"> und über eine Administrationsoberfläche einfach bedienbar ist.</w:t>
+        <w:t xml:space="preserve"> Poster der Applikation verfügbar gemacht werden müssen. Daher ist es wichtig, dass das System gut wartbar und über eine Administrationsoberfläche einfach bedienbar ist.</w:t>
       </w:r>
     </w:p>
     <w:p>
@@ -3170,11 +3092,9 @@
         </w:numPr>
         <w:ind w:firstLine="2904"/>
       </w:pPr>
-      <w:proofErr w:type="spellStart"/>
       <w:r>
         <w:t>Foyergebäude</w:t>
       </w:r>
-      <w:proofErr w:type="spellEnd"/>
     </w:p>
     <w:p>
       <w:pPr>
@@ -3858,8 +3778,6 @@
           </wp:inline>
         </w:drawing>
       </w:r>
-      <w:bookmarkStart w:id="10" w:name="_GoBack"/>
-      <w:bookmarkEnd w:id="10"/>
     </w:p>
     <w:p>
       <w:pPr>
@@ -3959,21 +3877,13 @@
       <w:pPr>
         <w:pStyle w:val="Heading2"/>
       </w:pPr>
-      <w:bookmarkStart w:id="11" w:name="_Toc319998385"/>
-      <w:bookmarkStart w:id="12" w:name="_Ref319428867"/>
+      <w:bookmarkStart w:id="10" w:name="_Toc319998385"/>
+      <w:bookmarkStart w:id="11" w:name="_Ref319428867"/>
       <w:r>
         <w:lastRenderedPageBreak/>
-        <w:t xml:space="preserve">Interaktionsbereich des </w:t>
-      </w:r>
-      <w:proofErr w:type="spellStart"/>
-      <w:r>
-        <w:t>Kinect</w:t>
-      </w:r>
-      <w:proofErr w:type="spellEnd"/>
-      <w:r>
-        <w:t xml:space="preserve"> Sensors</w:t>
-      </w:r>
-      <w:bookmarkEnd w:id="11"/>
+        <w:t>Interaktionsbereich des Kinect Sensors</w:t>
+      </w:r>
+      <w:bookmarkEnd w:id="10"/>
     </w:p>
     <w:p>
       <w:r>
@@ -3989,24 +3899,11 @@
         <w:t>s</w:t>
       </w:r>
       <w:r>
-        <w:t xml:space="preserve"> der Skelett-Erkennung des </w:t>
-      </w:r>
-      <w:proofErr w:type="spellStart"/>
-      <w:r>
-        <w:t>Kinect</w:t>
-      </w:r>
-      <w:proofErr w:type="spellEnd"/>
-      <w:r>
-        <w:t xml:space="preserve"> Sensors zu erhalten, sind im Gebäude 4 Aufnahmen</w:t>
-      </w:r>
-      <w:r>
-        <w:t xml:space="preserve"> mit </w:t>
-      </w:r>
-      <w:proofErr w:type="spellStart"/>
-      <w:r>
-        <w:t>Kinect</w:t>
-      </w:r>
-      <w:proofErr w:type="spellEnd"/>
+        <w:t xml:space="preserve"> der Skelett-Erkennung des Kinect Sensors zu erhalten, sind im Gebäude 4 Aufnahmen</w:t>
+      </w:r>
+      <w:r>
+        <w:t xml:space="preserve"> mit Kinect</w:t>
+      </w:r>
       <w:r>
         <w:t xml:space="preserve"> </w:t>
       </w:r>
@@ -4035,15 +3932,7 @@
         <w:t xml:space="preserve"> bewegen, </w:t>
       </w:r>
       <w:r>
-        <w:t xml:space="preserve">von </w:t>
-      </w:r>
-      <w:proofErr w:type="spellStart"/>
-      <w:r>
-        <w:t>Kinect</w:t>
-      </w:r>
-      <w:proofErr w:type="spellEnd"/>
-      <w:r>
-        <w:t xml:space="preserve"> </w:t>
+        <w:t xml:space="preserve">von Kinect </w:t>
       </w:r>
       <w:r>
         <w:t>erkannt</w:t>
@@ -4063,13 +3952,8 @@
       <w:r>
         <w:t>„</w:t>
       </w:r>
-      <w:proofErr w:type="spellStart"/>
-      <w:r>
-        <w:t>Kinect</w:t>
-      </w:r>
-      <w:proofErr w:type="spellEnd"/>
-      <w:r>
-        <w:t>: Erkennung von der Seite</w:t>
+      <w:r>
+        <w:t>Kinect: Erkennung von der Seite</w:t>
       </w:r>
       <w:r>
         <w:t>“</w:t>
@@ -4143,7 +4027,7 @@
       <w:pPr>
         <w:pStyle w:val="Caption"/>
       </w:pPr>
-      <w:bookmarkStart w:id="13" w:name="_Ref319998622"/>
+      <w:bookmarkStart w:id="12" w:name="_Ref319998622"/>
       <w:r>
         <w:t xml:space="preserve">Abbildung </w:t>
       </w:r>
@@ -4164,7 +4048,7 @@
       <w:r>
         <w:t>Grundriss Gebäude 4</w:t>
       </w:r>
-      <w:bookmarkEnd w:id="13"/>
+      <w:bookmarkEnd w:id="12"/>
     </w:p>
     <w:p>
       <w:r>
@@ -4234,15 +4118,7 @@
         <w:t>n</w:t>
       </w:r>
       <w:r>
-        <w:t xml:space="preserve"> Bereich, innerhalb wessen </w:t>
-      </w:r>
-      <w:proofErr w:type="spellStart"/>
-      <w:r>
-        <w:t>Kinect</w:t>
-      </w:r>
-      <w:proofErr w:type="spellEnd"/>
-      <w:r>
-        <w:t xml:space="preserve"> Personen erkennen und deren Skelett darstellen kann.</w:t>
+        <w:t xml:space="preserve"> Bereich, innerhalb wessen Kinect Personen erkennen und deren Skelett darstellen kann.</w:t>
       </w:r>
       <w:r>
         <w:t xml:space="preserve"> </w:t>
@@ -4294,39 +4170,23 @@
       <w:pPr>
         <w:pStyle w:val="Heading2"/>
       </w:pPr>
-      <w:bookmarkStart w:id="14" w:name="_Toc319998386"/>
+      <w:bookmarkStart w:id="13" w:name="_Toc319998386"/>
       <w:r>
         <w:lastRenderedPageBreak/>
         <w:t>Befragung</w:t>
       </w:r>
-      <w:bookmarkEnd w:id="12"/>
-      <w:bookmarkEnd w:id="14"/>
+      <w:bookmarkEnd w:id="11"/>
+      <w:bookmarkEnd w:id="13"/>
     </w:p>
     <w:p>
-      <w:bookmarkStart w:id="15" w:name="_Ref318901355"/>
-      <w:r>
-        <w:t xml:space="preserve">Die Aufgabenstellung gibt vor, dass auf </w:t>
-      </w:r>
-      <w:proofErr w:type="gramStart"/>
-      <w:r>
-        <w:t>der</w:t>
-      </w:r>
-      <w:proofErr w:type="gramEnd"/>
-      <w:r>
-        <w:t xml:space="preserve"> Video Wall die Bachelorarbeiten aller Abteilungen ausgestellt werden könnten.</w:t>
+      <w:bookmarkStart w:id="14" w:name="_Ref318901355"/>
+      <w:r>
+        <w:t>Die Aufgabenstellung gibt vor, dass auf der Video Wall die Bachelorarbeiten aller Abteilungen ausgestellt werden könnten.</w:t>
       </w:r>
     </w:p>
     <w:p>
       <w:r>
-        <w:t xml:space="preserve">Im Meeting vom 20.02.2012 wurde die Möglichkeit, zusätzlich zu den Postern interaktive Inhalte wie Videos aufzuschalten, diskutiert. Es stand auch die Frage im Raum, ob in Zukunft nur noch Videos zur Präsentation der Bachelorarbeiten auf </w:t>
-      </w:r>
-      <w:proofErr w:type="gramStart"/>
-      <w:r>
-        <w:t>der</w:t>
-      </w:r>
-      <w:proofErr w:type="gramEnd"/>
-      <w:r>
-        <w:t xml:space="preserve"> Video Wall gezeigt würden. Der Vorteil von Videos besteht darin, dass der Betrachter keine Anstrengungen unternehmen muss, um zu den gewünschten Informationen zu kommen. </w:t>
+        <w:t xml:space="preserve">Im Meeting vom 20.02.2012 wurde die Möglichkeit, zusätzlich zu den Postern interaktive Inhalte wie Videos aufzuschalten, diskutiert. Es stand auch die Frage im Raum, ob in Zukunft nur noch Videos zur Präsentation der Bachelorarbeiten auf der Video Wall gezeigt würden. Der Vorteil von Videos besteht darin, dass der Betrachter keine Anstrengungen unternehmen muss, um zu den gewünschten Informationen zu kommen. </w:t>
       </w:r>
       <w:r>
         <w:t>Ein Video vermittelt dem Zuschauer</w:t>
@@ -4756,7 +4616,7 @@
       <w:pPr>
         <w:pStyle w:val="Caption"/>
       </w:pPr>
-      <w:bookmarkStart w:id="16" w:name="_Ref318971871"/>
+      <w:bookmarkStart w:id="15" w:name="_Ref318971871"/>
       <w:r>
         <w:t xml:space="preserve">Tabelle </w:t>
       </w:r>
@@ -4774,7 +4634,7 @@
       <w:r>
         <w:t>Anzahl Fragebögen pro Abteilung</w:t>
       </w:r>
-      <w:bookmarkEnd w:id="16"/>
+      <w:bookmarkEnd w:id="15"/>
     </w:p>
     <w:p>
       <w:pPr>
@@ -4795,13 +4655,13 @@
       <w:pPr>
         <w:pStyle w:val="Heading3"/>
       </w:pPr>
-      <w:bookmarkStart w:id="17" w:name="_Toc319998387"/>
+      <w:bookmarkStart w:id="16" w:name="_Toc319998387"/>
       <w:r>
         <w:lastRenderedPageBreak/>
         <w:t>Fragebogen</w:t>
       </w:r>
-      <w:bookmarkEnd w:id="15"/>
-      <w:bookmarkEnd w:id="17"/>
+      <w:bookmarkEnd w:id="14"/>
+      <w:bookmarkEnd w:id="16"/>
     </w:p>
     <w:p>
       <w:pPr>
@@ -7267,7 +7127,7 @@
       </w:tr>
     </w:tbl>
     <w:p>
-      <w:bookmarkStart w:id="18" w:name="_Ref318985154"/>
+      <w:bookmarkStart w:id="17" w:name="_Ref318985154"/>
     </w:p>
     <w:p>
       <w:pPr>
@@ -7288,13 +7148,13 @@
       <w:pPr>
         <w:pStyle w:val="Heading3"/>
       </w:pPr>
-      <w:bookmarkStart w:id="19" w:name="_Toc319998388"/>
+      <w:bookmarkStart w:id="18" w:name="_Toc319998388"/>
       <w:r>
         <w:lastRenderedPageBreak/>
         <w:t>Auswertung</w:t>
       </w:r>
+      <w:bookmarkEnd w:id="17"/>
       <w:bookmarkEnd w:id="18"/>
-      <w:bookmarkEnd w:id="19"/>
     </w:p>
     <w:p>
       <w:r>
@@ -7356,7 +7216,7 @@
       <w:pPr>
         <w:pStyle w:val="Caption"/>
       </w:pPr>
-      <w:bookmarkStart w:id="20" w:name="_Ref318972729"/>
+      <w:bookmarkStart w:id="19" w:name="_Ref318972729"/>
       <w:r>
         <w:t xml:space="preserve">Abbildung </w:t>
       </w:r>
@@ -7371,7 +7231,7 @@
       <w:r>
         <w:t xml:space="preserve"> - Total aller Studiengänge</w:t>
       </w:r>
-      <w:bookmarkEnd w:id="20"/>
+      <w:bookmarkEnd w:id="19"/>
     </w:p>
     <w:p>
       <w:r>
@@ -7411,7 +7271,22 @@
       </w:r>
       <w:r>
         <w:br/>
-        <w:t xml:space="preserve">Da der Zweck der durchgeführten Befragung war, Antworten zu „Akzeptanz Video produzieren“ zu erhalten, können als Beispiel die Antworten zu dieser Frage ein wenig genauer analysiert werden. Studenten der Abteilungen Informatik und Erneuerbare Energien und Umwelttechnik antworteten am wenigsten abweisend. Daraus ist zu schliessen, dass sich ein Video zur Präsentation der in ihrem Studiengang zu erstellenden Arbeiten wohl besser eignet. Studierende des Bauingenieurwesens hingegen lehnen den Vorschlag, das Poster mit einem Video zu ersetzen, ab. </w:t>
+        <w:t>Da der Zweck der durchgeführten Befragung war, Antworten zu „Akzeptanz Video produzieren“ zu erhalten, können als Beispiel die Antworten zu dieser Frage ein wenig genauer analysiert werden. Studenten der Abteilungen Informatik und Erneuerbare Energien und Umwelttechnik antworteten am wenigsten abweisend</w:t>
+      </w:r>
+      <w:r>
+        <w:t xml:space="preserve"> (41% der Studenten befürworteten die Video Erstellung)</w:t>
+      </w:r>
+      <w:r>
+        <w:t xml:space="preserve">. Daraus ist zu schliessen, dass sich ein Video zur Präsentation der in ihrem Studiengang zu erstellenden Arbeiten wohl besser eignet. Studierende des Bauingenieurwesens hingegen lehnen den Vorschlag, das Poster mit einem Video zu ersetzen, </w:t>
+      </w:r>
+      <w:r>
+        <w:t>am s</w:t>
+      </w:r>
+      <w:r>
+        <w:t xml:space="preserve">tärksten </w:t>
+      </w:r>
+      <w:r>
+        <w:t xml:space="preserve">ab. </w:t>
       </w:r>
       <w:r>
         <w:br/>
@@ -7469,7 +7344,7 @@
       <w:pPr>
         <w:pStyle w:val="Caption"/>
       </w:pPr>
-      <w:bookmarkStart w:id="21" w:name="_Ref318974341"/>
+      <w:bookmarkStart w:id="20" w:name="_Ref318974341"/>
       <w:r>
         <w:t xml:space="preserve">Abbildung </w:t>
       </w:r>
@@ -7484,7 +7359,7 @@
       <w:r>
         <w:t xml:space="preserve"> - Vergleich der Studiengänge</w:t>
       </w:r>
-      <w:bookmarkEnd w:id="21"/>
+      <w:bookmarkEnd w:id="20"/>
     </w:p>
     <w:p>
       <w:r>
@@ -7495,11 +7370,11 @@
       <w:pPr>
         <w:pStyle w:val="Heading3"/>
       </w:pPr>
-      <w:bookmarkStart w:id="22" w:name="_Toc319998389"/>
+      <w:bookmarkStart w:id="21" w:name="_Toc319998389"/>
       <w:r>
         <w:t>Fazit</w:t>
       </w:r>
-      <w:bookmarkEnd w:id="22"/>
+      <w:bookmarkEnd w:id="21"/>
     </w:p>
     <w:p>
       <w:r>
@@ -7698,14 +7573,12 @@
       <w:pPr>
         <w:pStyle w:val="Heading2"/>
       </w:pPr>
-      <w:bookmarkStart w:id="23" w:name="_Toc319998390"/>
-      <w:proofErr w:type="spellStart"/>
+      <w:bookmarkStart w:id="22" w:name="_Toc319998390"/>
       <w:r>
         <w:lastRenderedPageBreak/>
         <w:t>Personas</w:t>
       </w:r>
-      <w:bookmarkEnd w:id="23"/>
-      <w:proofErr w:type="spellEnd"/>
+      <w:bookmarkEnd w:id="22"/>
     </w:p>
     <w:p>
       <w:r>
@@ -8259,7 +8132,7 @@
       <w:pPr>
         <w:pStyle w:val="Caption"/>
       </w:pPr>
-      <w:bookmarkStart w:id="24" w:name="_Ref319422492"/>
+      <w:bookmarkStart w:id="23" w:name="_Ref319422492"/>
       <w:r>
         <w:t xml:space="preserve">Abbildung </w:t>
       </w:r>
@@ -8274,7 +8147,7 @@
       <w:r>
         <w:t xml:space="preserve"> – Meinungsverteilung</w:t>
       </w:r>
-      <w:bookmarkEnd w:id="24"/>
+      <w:bookmarkEnd w:id="23"/>
     </w:p>
     <w:p>
       <w:pPr>
@@ -8348,45 +8221,53 @@
         <w:t xml:space="preserve">i „trifft eher nicht zu“. Daraus lassen sich zwei </w:t>
       </w:r>
       <w:r>
-        <w:t>Rollen</w:t>
+        <w:t xml:space="preserve">primäre </w:t>
+      </w:r>
+      <w:r>
+        <w:t>Arten von Studenten</w:t>
       </w:r>
       <w:r>
         <w:t xml:space="preserve"> extrahieren. Die eine</w:t>
       </w:r>
       <w:r>
-        <w:t xml:space="preserve"> Rolle umfasst </w:t>
-      </w:r>
-      <w:proofErr w:type="spellStart"/>
-      <w:r>
-        <w:t>Personas</w:t>
-      </w:r>
-      <w:proofErr w:type="spellEnd"/>
-      <w:r>
         <w:t>, die</w:t>
       </w:r>
       <w:r>
-        <w:t xml:space="preserve"> sich eher stark für die Bachelorarbeiten und Poster</w:t>
-      </w:r>
-      <w:r>
-        <w:t xml:space="preserve"> interessieren und </w:t>
+        <w:t xml:space="preserve"> sich für die Bachelorarbeiten und Poster</w:t>
+      </w:r>
+      <w:r>
+        <w:t xml:space="preserve"> interessier</w:t>
+      </w:r>
+      <w:r>
+        <w:t>t</w:t>
+      </w:r>
+      <w:r>
+        <w:t xml:space="preserve"> und </w:t>
       </w:r>
       <w:r>
         <w:t>deren Inhalte auch aufmerksam</w:t>
       </w:r>
       <w:r>
-        <w:t xml:space="preserve"> lesen</w:t>
+        <w:t xml:space="preserve"> l</w:t>
+      </w:r>
+      <w:r>
+        <w:t>iest</w:t>
       </w:r>
       <w:r>
         <w:t xml:space="preserve">. Die </w:t>
       </w:r>
       <w:r>
-        <w:t xml:space="preserve">zweite Rolle schliesst </w:t>
-      </w:r>
-      <w:proofErr w:type="spellStart"/>
-      <w:r>
-        <w:t>Personas</w:t>
-      </w:r>
-      <w:proofErr w:type="spellEnd"/>
+        <w:t xml:space="preserve">zweite </w:t>
+      </w:r>
+      <w:r>
+        <w:t xml:space="preserve">Art </w:t>
+      </w:r>
+      <w:r>
+        <w:t xml:space="preserve">schliesst </w:t>
+      </w:r>
+      <w:r>
+        <w:t>Studenten</w:t>
+      </w:r>
       <w:r>
         <w:t xml:space="preserve"> ein, die sich</w:t>
       </w:r>
@@ -8485,15 +8366,7 @@
         <w:t>programmieren möchte</w:t>
       </w:r>
       <w:r>
-        <w:t xml:space="preserve">, um diese dann auf </w:t>
-      </w:r>
-      <w:proofErr w:type="gramStart"/>
-      <w:r>
-        <w:t>der</w:t>
-      </w:r>
-      <w:proofErr w:type="gramEnd"/>
-      <w:r>
-        <w:t xml:space="preserve"> Video Wall verfügbar machen zu können. Ferner besteht die Rolle der</w:t>
+        <w:t>, um diese dann auf der Video Wall verfügbar machen zu können. Ferner besteht die Rolle der</w:t>
       </w:r>
       <w:r>
         <w:t xml:space="preserve"> Sekretärin, die die</w:t>
@@ -8525,15 +8398,7 @@
         <w:t xml:space="preserve"> beschriebenen </w:t>
       </w:r>
       <w:r>
-        <w:t xml:space="preserve">ersten drei Rollen wurde je eine Persona ausgearbeitet, da diese für Erarbeitung der Applikation eine entscheidende Rolle spielen. Die drei </w:t>
-      </w:r>
-      <w:proofErr w:type="spellStart"/>
-      <w:r>
-        <w:t>Personas</w:t>
-      </w:r>
-      <w:proofErr w:type="spellEnd"/>
-      <w:r>
-        <w:t xml:space="preserve"> werden nachfolgend beschrieben.</w:t>
+        <w:t>ersten drei Rollen wurde je eine Persona ausgearbeitet, da diese für Erarbeitung der Applikation eine entscheidende Rolle spielen. Die drei Personas werden nachfolgend beschrieben.</w:t>
       </w:r>
     </w:p>
     <w:p>
@@ -8555,17 +8420,12 @@
       <w:pPr>
         <w:pStyle w:val="Heading3"/>
       </w:pPr>
-      <w:bookmarkStart w:id="25" w:name="_Toc319998391"/>
+      <w:bookmarkStart w:id="24" w:name="_Toc319998391"/>
       <w:r>
         <w:lastRenderedPageBreak/>
-        <w:t xml:space="preserve">Persona Peter </w:t>
-      </w:r>
-      <w:proofErr w:type="spellStart"/>
-      <w:r>
-        <w:t>Posterleser</w:t>
-      </w:r>
-      <w:bookmarkEnd w:id="25"/>
-      <w:proofErr w:type="spellEnd"/>
+        <w:t>Persona Peter Posterleser</w:t>
+      </w:r>
+      <w:bookmarkEnd w:id="24"/>
     </w:p>
     <w:tbl>
       <w:tblPr>
@@ -8584,13 +8444,8 @@
           </w:tcPr>
           <w:p>
             <w:r>
-              <w:t xml:space="preserve">Peter </w:t>
-            </w:r>
-            <w:proofErr w:type="spellStart"/>
-            <w:r>
-              <w:t>Posterleser</w:t>
-            </w:r>
-            <w:proofErr w:type="spellEnd"/>
+              <w:t>Peter Posterleser</w:t>
+            </w:r>
           </w:p>
         </w:tc>
         <w:tc>
@@ -8677,15 +8532,7 @@
               </w:r>
             </w:fldSimple>
             <w:r>
-              <w:t xml:space="preserve"> - Peter </w:t>
-            </w:r>
-            <w:proofErr w:type="spellStart"/>
-            <w:r>
-              <w:t>Posterleser</w:t>
-            </w:r>
-            <w:proofErr w:type="spellEnd"/>
-            <w:r>
-              <w:t>, Bildquelle: www.office.com</w:t>
+              <w:t xml:space="preserve"> - Peter Posterleser, Bildquelle: www.office.com</w:t>
             </w:r>
           </w:p>
         </w:tc>
@@ -8846,15 +8693,7 @@
           </w:tcPr>
           <w:p>
             <w:r>
-              <w:t xml:space="preserve">Durch sein Studium kennt sich Peter zwar gut mit Computern aus, jedoch nicht mit </w:t>
-            </w:r>
-            <w:proofErr w:type="spellStart"/>
-            <w:r>
-              <w:t>Kinect</w:t>
-            </w:r>
-            <w:proofErr w:type="spellEnd"/>
-            <w:r>
-              <w:t>. Er ist aber neuen Technologien gegenüber offen und würde diese auch gerne ausprobieren.</w:t>
+              <w:t>Durch sein Studium kennt sich Peter zwar gut mit Computern aus, jedoch nicht mit Kinect. Er ist aber neuen Technologien gegenüber offen und würde diese auch gerne ausprobieren.</w:t>
             </w:r>
           </w:p>
         </w:tc>
@@ -8885,6 +8724,9 @@
             <w:r>
               <w:t>Interesse an den Postern</w:t>
             </w:r>
+            <w:r>
+              <w:t>: Gross</w:t>
+            </w:r>
           </w:p>
           <w:p>
             <w:pPr>
@@ -8897,6 +8739,9 @@
             <w:r>
               <w:t>Wert der Präsentation</w:t>
             </w:r>
+            <w:r>
+              <w:t>: Gross</w:t>
+            </w:r>
           </w:p>
           <w:p>
             <w:pPr>
@@ -8907,7 +8752,10 @@
               </w:numPr>
             </w:pPr>
             <w:r>
-              <w:t>Zeitaufwand</w:t>
+              <w:t>Qualitätseinschätzung</w:t>
+            </w:r>
+            <w:r>
+              <w:t>: Gross</w:t>
             </w:r>
           </w:p>
           <w:p>
@@ -8919,7 +8767,7 @@
               </w:numPr>
             </w:pPr>
             <w:r>
-              <w:t>Qualität der Poster/Broschüre</w:t>
+              <w:t>Zeitaufwand für das Lesen: Gross</w:t>
             </w:r>
           </w:p>
         </w:tc>
@@ -9191,11 +9039,11 @@
       <w:pPr>
         <w:pStyle w:val="Heading3"/>
       </w:pPr>
-      <w:bookmarkStart w:id="26" w:name="_Toc319998392"/>
+      <w:bookmarkStart w:id="25" w:name="_Toc319998392"/>
       <w:r>
         <w:t>Persona Noemi Nichtinteressiert</w:t>
       </w:r>
-      <w:bookmarkEnd w:id="26"/>
+      <w:bookmarkEnd w:id="25"/>
     </w:p>
     <w:tbl>
       <w:tblPr>
@@ -9359,15 +9207,7 @@
           </w:tcPr>
           <w:p>
             <w:r>
-              <w:t xml:space="preserve">Die Vorlesungen von Noemi finden alle im Gebäude 1 statt. Ihr Arbeitsraum für Projektarbeiten befindet sich ebenfalls in diesem Gebäude. Auch die Mittagszeit verbringt sie grösstenteils an diesem Ort, da sie ihr Mittagessen meistens von Zuhause mitnimmt. Nur zwischendurch besucht sie das Gebäude 4 um die Mensa zu nutzen, den </w:t>
-            </w:r>
-            <w:proofErr w:type="spellStart"/>
-            <w:r>
-              <w:t>Badge</w:t>
-            </w:r>
-            <w:proofErr w:type="spellEnd"/>
-            <w:r>
-              <w:t xml:space="preserve"> aufzuladen oder sich am Empfang zu </w:t>
+              <w:t xml:space="preserve">Die Vorlesungen von Noemi finden alle im Gebäude 1 statt. Ihr Arbeitsraum für Projektarbeiten befindet sich ebenfalls in diesem Gebäude. Auch die Mittagszeit verbringt sie grösstenteils an diesem Ort, da sie ihr Mittagessen meistens von Zuhause mitnimmt. Nur zwischendurch besucht sie das Gebäude 4 um die Mensa zu nutzen, den Badge aufzuladen oder sich am Empfang zu </w:t>
             </w:r>
             <w:r>
               <w:lastRenderedPageBreak/>
@@ -9416,15 +9256,7 @@
           </w:tcPr>
           <w:p>
             <w:r>
-              <w:t xml:space="preserve">Noemi besitzt grundlegende Computerkenntnisse, hat aber noch nie von </w:t>
-            </w:r>
-            <w:proofErr w:type="spellStart"/>
-            <w:r>
-              <w:t>Kinect</w:t>
-            </w:r>
-            <w:proofErr w:type="spellEnd"/>
-            <w:r>
-              <w:t xml:space="preserve"> gehört.</w:t>
+              <w:t>Noemi besitzt grundlegende Computerkenntnisse, hat aber noch nie von Kinect gehört.</w:t>
             </w:r>
           </w:p>
         </w:tc>
@@ -9455,6 +9287,9 @@
             <w:r>
               <w:t>Interesse an den Arbeiten</w:t>
             </w:r>
+            <w:r>
+              <w:t>: Gering</w:t>
+            </w:r>
           </w:p>
           <w:p>
             <w:pPr>
@@ -9467,6 +9302,9 @@
             <w:r>
               <w:t>Interesse an den Postern</w:t>
             </w:r>
+            <w:r>
+              <w:t>: Gering</w:t>
+            </w:r>
           </w:p>
           <w:p>
             <w:pPr>
@@ -9479,6 +9317,12 @@
             <w:r>
               <w:t>Qualitätseinschätzung</w:t>
             </w:r>
+            <w:r>
+              <w:t xml:space="preserve">: </w:t>
+            </w:r>
+            <w:r>
+              <w:t>Gering</w:t>
+            </w:r>
           </w:p>
           <w:p>
             <w:pPr>
@@ -9490,6 +9334,12 @@
             </w:pPr>
             <w:r>
               <w:t>Zeitaufwand für das Lesen</w:t>
+            </w:r>
+            <w:r>
+              <w:t xml:space="preserve">: </w:t>
+            </w:r>
+            <w:r>
+              <w:t>Klein</w:t>
             </w:r>
           </w:p>
         </w:tc>
@@ -9523,15 +9373,7 @@
     </w:p>
     <w:p>
       <w:r>
-        <w:t xml:space="preserve">Noemi hält sich bei den Tischen im 1. Stock des Gebäudes 1 auf. Das neue Semester hat erst begonnen und bereits ist eine Übung ausgefallen. Da sie noch kein Projekt hat, an dem sie in den gewonnenen zwei Stunden arbeiten könnte, überlegt sie, wie sie sich die Zeit vertreiben könnten. Ihre </w:t>
-      </w:r>
-      <w:proofErr w:type="gramStart"/>
-      <w:r>
-        <w:t>Studienkollegen</w:t>
-      </w:r>
-      <w:proofErr w:type="gramEnd"/>
-      <w:r>
-        <w:t xml:space="preserve"> beschliessen, in der Mensa eine Kaffeepause zu machen. Auf dem Weg dorthin passieren sie das Foyer, in welchem die Bachelorarbeiten des vergangenen Semesters ausgestellt sind. Zusammen mit zwei Kolleginnen bleibt Noemi zurück und sie schauen sich zusammen mit anderen interessierten Besuchern die Poster an. Entgegen ihrer Begleiterinnen hat Noemi aber keine grosse Lust, sich über eine Arbeit genauer zu informieren und verliert bald das Interesse an der Ausstellung. So schlendert sie in Richtung Mensa und gesellt sich dort zu ihren Studienkollegen.</w:t>
+        <w:t>Noemi hält sich bei den Tischen im 1. Stock des Gebäudes 1 auf. Das neue Semester hat erst begonnen und bereits ist eine Übung ausgefallen. Da sie noch kein Projekt hat, an dem sie in den gewonnenen zwei Stunden arbeiten könnte, überlegt sie, wie sie sich die Zeit vertreiben könnten. Ihre Studienkollegen beschliessen, in der Mensa eine Kaffeepause zu machen. Auf dem Weg dorthin passieren sie das Foyer, in welchem die Bachelorarbeiten des vergangenen Semesters ausgestellt sind. Zusammen mit zwei Kolleginnen bleibt Noemi zurück und sie schauen sich zusammen mit anderen interessierten Besuchern die Poster an. Entgegen ihrer Begleiterinnen hat Noemi aber keine grosse Lust, sich über eine Arbeit genauer zu informieren und verliert bald das Interesse an der Ausstellung. So schlendert sie in Richtung Mensa und gesellt sich dort zu ihren Studienkollegen.</w:t>
       </w:r>
     </w:p>
     <w:p>
@@ -9550,15 +9392,7 @@
         <w:t>sich die Zeit vertreiben könnte</w:t>
       </w:r>
       <w:r>
-        <w:t xml:space="preserve">. Ihre </w:t>
-      </w:r>
-      <w:proofErr w:type="gramStart"/>
-      <w:r>
-        <w:t>Studienkollegen</w:t>
-      </w:r>
-      <w:proofErr w:type="gramEnd"/>
-      <w:r>
-        <w:t xml:space="preserve"> beschliessen, in der Mensa eine Kaffeepause zu machen. Im Eingang des Gebäudes 4</w:t>
+        <w:t>. Ihre Studienkollegen beschliessen, in der Mensa eine Kaffeepause zu machen. Im Eingang des Gebäudes 4</w:t>
       </w:r>
       <w:r>
         <w:t xml:space="preserve"> fällt ihnen sofort die </w:t>
@@ -9664,15 +9498,7 @@
         <w:t xml:space="preserve"> etwas von Zuhause mitzunehmen. </w:t>
       </w:r>
       <w:r>
-        <w:t xml:space="preserve">Im Eingangsbereich des Gebäudes lädt sie ihren </w:t>
-      </w:r>
-      <w:proofErr w:type="spellStart"/>
-      <w:r>
-        <w:t>Badge</w:t>
-      </w:r>
-      <w:proofErr w:type="spellEnd"/>
-      <w:r>
-        <w:t xml:space="preserve"> auf. Heute ist viel Betrieb und vor allem die rechte Warteschlange</w:t>
+        <w:t>Im Eingangsbereich des Gebäudes lädt sie ihren Badge auf. Heute ist viel Betrieb und vor allem die rechte Warteschlange</w:t>
       </w:r>
       <w:r>
         <w:t xml:space="preserve"> für die Standardmenüs </w:t>
@@ -9784,37 +9610,13 @@
         <w:t>,</w:t>
       </w:r>
       <w:r>
-        <w:t xml:space="preserve"> etwas von Zuhause mitzunehmen. Im Eingangsbereich des Gebäudes lädt sie ihren </w:t>
-      </w:r>
-      <w:proofErr w:type="spellStart"/>
-      <w:r>
-        <w:t>Badge</w:t>
-      </w:r>
-      <w:proofErr w:type="spellEnd"/>
-      <w:r>
-        <w:t xml:space="preserve"> auf. Heute ist viel Betrieb und vor allem die rechte Warteschlange für die Standardmenüs ist besonders lang. </w:t>
+        <w:t xml:space="preserve"> etwas von Zuhause mitzunehmen. Im Eingangsbereich des Gebäudes lädt sie ihren Badge auf. Heute ist viel Betrieb und vor allem die rechte Warteschlange für die Standardmenüs ist besonders lang. </w:t>
       </w:r>
       <w:r>
         <w:t>Während Noemi</w:t>
       </w:r>
       <w:r>
-        <w:t xml:space="preserve"> darauf wartet, dass auch ihre </w:t>
-      </w:r>
-      <w:proofErr w:type="gramStart"/>
-      <w:r>
-        <w:t>Studienkollegen</w:t>
-      </w:r>
-      <w:proofErr w:type="gramEnd"/>
-      <w:r>
-        <w:t xml:space="preserve"> ihren </w:t>
-      </w:r>
-      <w:proofErr w:type="spellStart"/>
-      <w:r>
-        <w:t>Badge</w:t>
-      </w:r>
-      <w:proofErr w:type="spellEnd"/>
-      <w:r>
-        <w:t xml:space="preserve"> aufgeladen haben, </w:t>
+        <w:t xml:space="preserve"> darauf wartet, dass auch ihre Studienkollegen ihren Badge aufgeladen haben, </w:t>
       </w:r>
       <w:r>
         <w:t>entdeckt sie, dass auf der Video Wall die Menüs der Mensa angezeigt werden</w:t>
@@ -9848,26 +9650,18 @@
         <w:t xml:space="preserve">den </w:t>
       </w:r>
       <w:r>
-        <w:t xml:space="preserve">Mitstudierenden zu, wie diese mit </w:t>
-      </w:r>
-      <w:proofErr w:type="gramStart"/>
-      <w:r>
-        <w:t>der</w:t>
-      </w:r>
-      <w:proofErr w:type="gramEnd"/>
-      <w:r>
-        <w:t xml:space="preserve"> Video Wall interagieren. </w:t>
+        <w:t xml:space="preserve">Mitstudierenden zu, wie diese mit der Video Wall interagieren. </w:t>
       </w:r>
     </w:p>
     <w:p>
       <w:pPr>
         <w:pStyle w:val="Heading3"/>
       </w:pPr>
-      <w:bookmarkStart w:id="27" w:name="_Toc319998393"/>
+      <w:bookmarkStart w:id="26" w:name="_Toc319998393"/>
       <w:r>
         <w:t>Persona Erich Eventbesucher</w:t>
       </w:r>
-      <w:bookmarkEnd w:id="27"/>
+      <w:bookmarkEnd w:id="26"/>
     </w:p>
     <w:tbl>
       <w:tblPr>
@@ -10101,15 +9895,7 @@
           </w:tcPr>
           <w:p>
             <w:r>
-              <w:t xml:space="preserve">Erich verfügt über gute Computerkenntnisse und hat schon von </w:t>
-            </w:r>
-            <w:proofErr w:type="spellStart"/>
-            <w:r>
-              <w:t>Kinect</w:t>
-            </w:r>
-            <w:proofErr w:type="spellEnd"/>
-            <w:r>
-              <w:t xml:space="preserve"> gehört, dies aber bis jetzt noch nicht ausprobieren können.</w:t>
+              <w:t>Erich verfügt über gute Computerkenntnisse und hat schon von Kinect gehört, dies aber bis jetzt noch nicht ausprobieren können.</w:t>
             </w:r>
           </w:p>
         </w:tc>
@@ -10403,12 +10189,12 @@
       <w:pPr>
         <w:pStyle w:val="Heading2"/>
       </w:pPr>
-      <w:bookmarkStart w:id="28" w:name="_Toc319998394"/>
+      <w:bookmarkStart w:id="27" w:name="_Toc319998394"/>
       <w:r>
         <w:lastRenderedPageBreak/>
         <w:t>Hardware Setup</w:t>
       </w:r>
-      <w:bookmarkEnd w:id="28"/>
+      <w:bookmarkEnd w:id="27"/>
     </w:p>
     <w:p>
       <w:r>
@@ -10530,13 +10316,13 @@
       <w:pPr>
         <w:pStyle w:val="Heading3"/>
       </w:pPr>
-      <w:bookmarkStart w:id="29" w:name="_Ref319065031"/>
-      <w:bookmarkStart w:id="30" w:name="_Toc319998395"/>
+      <w:bookmarkStart w:id="28" w:name="_Ref319065031"/>
+      <w:bookmarkStart w:id="29" w:name="_Toc319998395"/>
       <w:r>
         <w:t>Monitore</w:t>
       </w:r>
+      <w:bookmarkEnd w:id="28"/>
       <w:bookmarkEnd w:id="29"/>
-      <w:bookmarkEnd w:id="30"/>
     </w:p>
     <w:p>
       <w:r>
@@ -10599,11 +10385,11 @@
       <w:pPr>
         <w:pStyle w:val="Heading4"/>
       </w:pPr>
-      <w:bookmarkStart w:id="31" w:name="_Ref319068091"/>
+      <w:bookmarkStart w:id="30" w:name="_Ref319068091"/>
       <w:r>
         <w:t>Variante A: 3 x 3 55“ Monitore</w:t>
       </w:r>
-      <w:bookmarkEnd w:id="31"/>
+      <w:bookmarkEnd w:id="30"/>
     </w:p>
     <w:p>
       <w:r>
@@ -10715,15 +10501,7 @@
         <w:t>davon ausgegangen</w:t>
       </w:r>
       <w:r>
-        <w:t xml:space="preserve">, dass die auf </w:t>
-      </w:r>
-      <w:proofErr w:type="gramStart"/>
-      <w:r>
-        <w:t>der</w:t>
-      </w:r>
-      <w:proofErr w:type="gramEnd"/>
-      <w:r>
-        <w:t xml:space="preserve"> </w:t>
+        <w:t xml:space="preserve">, dass die auf der </w:t>
       </w:r>
       <w:r>
         <w:t xml:space="preserve">Video </w:t>
@@ -10854,21 +10632,16 @@
         <w:t>Projekti</w:t>
       </w:r>
       <w:r>
-        <w:t>on wurde das Team jedoch eines B</w:t>
-      </w:r>
-      <w:r>
-        <w:t xml:space="preserve">esseren belehrt. Das </w:t>
-      </w:r>
-      <w:r>
-        <w:t xml:space="preserve">auf </w:t>
-      </w:r>
-      <w:proofErr w:type="gramStart"/>
-      <w:r>
-        <w:t>der</w:t>
-      </w:r>
-      <w:proofErr w:type="gramEnd"/>
-      <w:r>
-        <w:t xml:space="preserve"> Video Wall dargestellte </w:t>
+        <w:t xml:space="preserve">on </w:t>
+      </w:r>
+      <w:r>
+        <w:t>konnte sich das Team jedoch von dem Gegenteil überzeugen</w:t>
+      </w:r>
+      <w:r>
+        <w:t xml:space="preserve">. Das </w:t>
+      </w:r>
+      <w:r>
+        <w:t xml:space="preserve">auf der Video Wall dargestellte </w:t>
       </w:r>
       <w:r>
         <w:t xml:space="preserve">Poster besitzt </w:t>
@@ -10911,11 +10684,11 @@
       <w:pPr>
         <w:pStyle w:val="Heading4"/>
       </w:pPr>
-      <w:bookmarkStart w:id="32" w:name="_Ref319068033"/>
+      <w:bookmarkStart w:id="31" w:name="_Ref319068033"/>
       <w:r>
         <w:t>Variante B: 2 x 2 55“ Monitore</w:t>
       </w:r>
-      <w:bookmarkEnd w:id="32"/>
+      <w:bookmarkEnd w:id="31"/>
     </w:p>
     <w:p>
       <w:r>
@@ -11102,7 +10875,7 @@
       <w:pPr>
         <w:pStyle w:val="Caption"/>
       </w:pPr>
-      <w:bookmarkStart w:id="33" w:name="_Ref319068177"/>
+      <w:bookmarkStart w:id="32" w:name="_Ref319068177"/>
       <w:r>
         <w:t xml:space="preserve">Abbildung </w:t>
       </w:r>
@@ -11138,7 +10911,7 @@
       <w:r>
         <w:t xml:space="preserve"> 55" Monitore, Hellraumprojektor Test</w:t>
       </w:r>
-      <w:bookmarkEnd w:id="33"/>
+      <w:bookmarkEnd w:id="32"/>
     </w:p>
     <w:p>
       <w:r>
@@ -11188,6 +10961,20 @@
       </w:r>
       <w:r>
         <w:fldChar w:fldCharType="end"/>
+      </w:r>
+      <w:r>
+        <w:t xml:space="preserve"> </w:t>
+      </w:r>
+      <w:r>
+        <w:t>(auf dem Hellraumprojektor sind immer noch 3x3 Monitore sichtbar, da diese</w:t>
+      </w:r>
+      <w:r>
+        <w:t xml:space="preserve"> auf der Folie</w:t>
+      </w:r>
+      <w:bookmarkStart w:id="33" w:name="_GoBack"/>
+      <w:bookmarkEnd w:id="33"/>
+      <w:r>
+        <w:t xml:space="preserve"> fest eingezeichnet wurden)</w:t>
       </w:r>
       <w:r>
         <w:t xml:space="preserve"> ist jedoch schnell ersichtlich, dass diese Konstellation klein und verloren wirkt</w:t>
@@ -11580,15 +11367,7 @@
         <w:t xml:space="preserve">der Monitorkonstellation </w:t>
       </w:r>
       <w:r>
-        <w:t xml:space="preserve">mehrere </w:t>
-      </w:r>
-      <w:proofErr w:type="spellStart"/>
-      <w:r>
-        <w:t>Kinects</w:t>
-      </w:r>
-      <w:proofErr w:type="spellEnd"/>
-      <w:r>
-        <w:t xml:space="preserve"> benötigt werden würden</w:t>
+        <w:t>mehrere Kinects benötigt werden würden</w:t>
       </w:r>
       <w:r>
         <w:t>,</w:t>
@@ -11694,15 +11473,7 @@
     </w:p>
     <w:p>
       <w:r>
-        <w:t xml:space="preserve">Die Offerte der Firma </w:t>
-      </w:r>
-      <w:proofErr w:type="spellStart"/>
-      <w:r>
-        <w:t>Matrox</w:t>
-      </w:r>
-      <w:proofErr w:type="spellEnd"/>
-      <w:r>
-        <w:t xml:space="preserve"> konnte eine sehr zufriedenstellende Lösung anbieten. Folgende Karten wurden gewählt:</w:t>
+        <w:t>Die Offerte der Firma Matrox konnte eine sehr zufriedenstellende Lösung anbieten. Folgende Karten wurden gewählt:</w:t>
       </w:r>
     </w:p>
     <w:p>
@@ -11714,13 +11485,8 @@
         </w:numPr>
         <w:ind w:hanging="720"/>
       </w:pPr>
-      <w:proofErr w:type="spellStart"/>
-      <w:r>
-        <w:t>Matrox</w:t>
-      </w:r>
-      <w:proofErr w:type="spellEnd"/>
-      <w:r>
-        <w:t xml:space="preserve"> M9188 mit 8 Anschlüssen</w:t>
+      <w:r>
+        <w:t>Matrox M9188 mit 8 Anschlüssen</w:t>
       </w:r>
     </w:p>
     <w:p>
@@ -11789,15 +11555,7 @@
         </w:r>
       </w:fldSimple>
       <w:r>
-        <w:t xml:space="preserve"> - </w:t>
-      </w:r>
-      <w:proofErr w:type="spellStart"/>
-      <w:r>
-        <w:t>Matrox</w:t>
-      </w:r>
-      <w:proofErr w:type="spellEnd"/>
-      <w:r>
-        <w:t xml:space="preserve"> M9188</w:t>
+        <w:t xml:space="preserve"> - Matrox M9188</w:t>
       </w:r>
       <w:r>
         <w:br/>
@@ -11812,13 +11570,8 @@
         </w:numPr>
         <w:ind w:hanging="720"/>
       </w:pPr>
-      <w:proofErr w:type="spellStart"/>
-      <w:r>
-        <w:t>Matrox</w:t>
-      </w:r>
-      <w:proofErr w:type="spellEnd"/>
-      <w:r>
-        <w:t xml:space="preserve"> M9128 mit 2 Anschlüssen</w:t>
+      <w:r>
+        <w:t>Matrox M9128 mit 2 Anschlüssen</w:t>
       </w:r>
     </w:p>
     <w:p>
@@ -11880,15 +11633,7 @@
         </w:r>
       </w:fldSimple>
       <w:r>
-        <w:t xml:space="preserve"> - </w:t>
-      </w:r>
-      <w:proofErr w:type="spellStart"/>
-      <w:r>
-        <w:t>Matrox</w:t>
-      </w:r>
-      <w:proofErr w:type="spellEnd"/>
-      <w:r>
-        <w:t xml:space="preserve"> </w:t>
+        <w:t xml:space="preserve"> - Matrox </w:t>
       </w:r>
       <w:r>
         <w:t>M9128</w:t>
@@ -11957,7 +11702,7 @@
       <w:rPr>
         <w:noProof/>
       </w:rPr>
-      <w:t>22. März 2012</w:t>
+      <w:t>23. März 2012</w:t>
     </w:r>
     <w:r>
       <w:fldChar w:fldCharType="end"/>
@@ -11995,7 +11740,7 @@
         <w:noProof/>
         <w:lang w:val="de-DE"/>
       </w:rPr>
-      <w:t>8</w:t>
+      <w:t>22</w:t>
     </w:r>
     <w:r>
       <w:rPr>
@@ -17418,11 +17163,11 @@
         </c:dLbls>
         <c:marker val="1"/>
         <c:smooth val="0"/>
-        <c:axId val="100584832"/>
-        <c:axId val="100443264"/>
+        <c:axId val="88863872"/>
+        <c:axId val="90670208"/>
       </c:lineChart>
       <c:catAx>
-        <c:axId val="100584832"/>
+        <c:axId val="88863872"/>
         <c:scaling>
           <c:orientation val="minMax"/>
         </c:scaling>
@@ -17431,7 +17176,7 @@
         <c:majorTickMark val="out"/>
         <c:minorTickMark val="none"/>
         <c:tickLblPos val="nextTo"/>
-        <c:crossAx val="100443264"/>
+        <c:crossAx val="90670208"/>
         <c:crosses val="autoZero"/>
         <c:auto val="1"/>
         <c:lblAlgn val="ctr"/>
@@ -17439,7 +17184,7 @@
         <c:noMultiLvlLbl val="0"/>
       </c:catAx>
       <c:valAx>
-        <c:axId val="100443264"/>
+        <c:axId val="90670208"/>
         <c:scaling>
           <c:orientation val="minMax"/>
         </c:scaling>
@@ -17450,7 +17195,7 @@
         <c:majorTickMark val="out"/>
         <c:minorTickMark val="none"/>
         <c:tickLblPos val="nextTo"/>
-        <c:crossAx val="100584832"/>
+        <c:crossAx val="88863872"/>
         <c:crosses val="autoZero"/>
         <c:crossBetween val="between"/>
       </c:valAx>
@@ -17576,11 +17321,11 @@
           <c:showBubbleSize val="0"/>
         </c:dLbls>
         <c:gapWidth val="100"/>
-        <c:axId val="100465280"/>
-        <c:axId val="100463744"/>
+        <c:axId val="119746560"/>
+        <c:axId val="119386112"/>
       </c:barChart>
       <c:valAx>
-        <c:axId val="100463744"/>
+        <c:axId val="119386112"/>
         <c:scaling>
           <c:orientation val="minMax"/>
         </c:scaling>
@@ -17591,12 +17336,12 @@
         <c:majorTickMark val="out"/>
         <c:minorTickMark val="none"/>
         <c:tickLblPos val="nextTo"/>
-        <c:crossAx val="100465280"/>
+        <c:crossAx val="119746560"/>
         <c:crosses val="autoZero"/>
         <c:crossBetween val="between"/>
       </c:valAx>
       <c:catAx>
-        <c:axId val="100465280"/>
+        <c:axId val="119746560"/>
         <c:scaling>
           <c:orientation val="minMax"/>
         </c:scaling>
@@ -17605,7 +17350,7 @@
         <c:majorTickMark val="out"/>
         <c:minorTickMark val="none"/>
         <c:tickLblPos val="nextTo"/>
-        <c:crossAx val="100463744"/>
+        <c:crossAx val="119386112"/>
         <c:crosses val="autoZero"/>
         <c:auto val="1"/>
         <c:lblAlgn val="ctr"/>
@@ -18042,11 +17787,11 @@
           <c:showBubbleSize val="0"/>
         </c:dLbls>
         <c:gapWidth val="150"/>
-        <c:axId val="100213120"/>
-        <c:axId val="100214656"/>
+        <c:axId val="88009344"/>
+        <c:axId val="88011136"/>
       </c:barChart>
       <c:catAx>
-        <c:axId val="100213120"/>
+        <c:axId val="88009344"/>
         <c:scaling>
           <c:orientation val="maxMin"/>
         </c:scaling>
@@ -18055,7 +17800,7 @@
         <c:majorTickMark val="out"/>
         <c:minorTickMark val="none"/>
         <c:tickLblPos val="nextTo"/>
-        <c:crossAx val="100214656"/>
+        <c:crossAx val="88011136"/>
         <c:crosses val="autoZero"/>
         <c:auto val="1"/>
         <c:lblAlgn val="ctr"/>
@@ -18063,7 +17808,7 @@
         <c:noMultiLvlLbl val="0"/>
       </c:catAx>
       <c:valAx>
-        <c:axId val="100214656"/>
+        <c:axId val="88011136"/>
         <c:scaling>
           <c:orientation val="minMax"/>
           <c:max val="4"/>
@@ -18105,7 +17850,7 @@
         <c:majorTickMark val="out"/>
         <c:minorTickMark val="none"/>
         <c:tickLblPos val="nextTo"/>
-        <c:crossAx val="100213120"/>
+        <c:crossAx val="88009344"/>
         <c:crosses val="autoZero"/>
         <c:crossBetween val="between"/>
         <c:majorUnit val="1"/>
@@ -18748,11 +18493,11 @@
         </c:dLbls>
         <c:gapWidth val="75"/>
         <c:overlap val="-25"/>
-        <c:axId val="122608256"/>
-        <c:axId val="122614144"/>
+        <c:axId val="88736896"/>
+        <c:axId val="88738432"/>
       </c:barChart>
       <c:catAx>
-        <c:axId val="122608256"/>
+        <c:axId val="88736896"/>
         <c:scaling>
           <c:orientation val="maxMin"/>
         </c:scaling>
@@ -18761,7 +18506,7 @@
         <c:majorTickMark val="none"/>
         <c:minorTickMark val="none"/>
         <c:tickLblPos val="nextTo"/>
-        <c:crossAx val="122614144"/>
+        <c:crossAx val="88738432"/>
         <c:crosses val="autoZero"/>
         <c:auto val="1"/>
         <c:lblAlgn val="ctr"/>
@@ -18770,7 +18515,7 @@
         <c:noMultiLvlLbl val="0"/>
       </c:catAx>
       <c:valAx>
-        <c:axId val="122614144"/>
+        <c:axId val="88738432"/>
         <c:scaling>
           <c:orientation val="minMax"/>
           <c:max val="4"/>
@@ -18814,7 +18559,7 @@
         <c:majorTickMark val="none"/>
         <c:minorTickMark val="none"/>
         <c:tickLblPos val="nextTo"/>
-        <c:crossAx val="122608256"/>
+        <c:crossAx val="88736896"/>
         <c:crosses val="autoZero"/>
         <c:crossBetween val="between"/>
         <c:majorUnit val="1"/>
@@ -19209,11 +18954,11 @@
         </c:dLbls>
         <c:bubbleScale val="100"/>
         <c:showNegBubbles val="0"/>
-        <c:axId val="122553472"/>
-        <c:axId val="122555008"/>
+        <c:axId val="88767872"/>
+        <c:axId val="88769664"/>
       </c:bubbleChart>
       <c:valAx>
-        <c:axId val="122553472"/>
+        <c:axId val="88767872"/>
         <c:scaling>
           <c:orientation val="minMax"/>
           <c:max val="5"/>
@@ -19226,12 +18971,12 @@
         <c:majorTickMark val="out"/>
         <c:minorTickMark val="none"/>
         <c:tickLblPos val="nextTo"/>
-        <c:crossAx val="122555008"/>
+        <c:crossAx val="88769664"/>
         <c:crosses val="autoZero"/>
         <c:crossBetween val="midCat"/>
       </c:valAx>
       <c:valAx>
-        <c:axId val="122555008"/>
+        <c:axId val="88769664"/>
         <c:scaling>
           <c:orientation val="maxMin"/>
           <c:max val="4.5"/>
@@ -19244,7 +18989,7 @@
         <c:majorTickMark val="out"/>
         <c:minorTickMark val="none"/>
         <c:tickLblPos val="nextTo"/>
-        <c:crossAx val="122553472"/>
+        <c:crossAx val="88767872"/>
         <c:crosses val="autoZero"/>
         <c:crossBetween val="midCat"/>
         <c:majorUnit val="1"/>
@@ -19560,7 +19305,7 @@
 </file>
 
 <file path=customXml/itemProps1.xml><?xml version="1.0" encoding="utf-8"?>
-<ds:datastoreItem xmlns:ds="http://schemas.openxmlformats.org/officeDocument/2006/customXml" ds:itemID="{F5CCFCFC-C63E-47C5-97EE-95A0AE9F0D18}">
+<ds:datastoreItem xmlns:ds="http://schemas.openxmlformats.org/officeDocument/2006/customXml" ds:itemID="{EA4C96CF-6ACF-48E6-A40B-A3DB22C032C2}">
   <ds:schemaRefs>
     <ds:schemaRef ds:uri="http://schemas.openxmlformats.org/officeDocument/2006/bibliography"/>
   </ds:schemaRefs>

</xml_diff>

<commit_message>
refs #736 Nutzwertanalyse Monitorkonstellation
Former-commit-id: 9ecad9682ac864c06ecc8d3e7b562c73548c946a
</commit_message>
<xml_diff>
--- a/doc/Bericht/05_Technischer Bericht/03_Vorstudie/Vorstudie.docx
+++ b/doc/Bericht/05_Technischer Bericht/03_Vorstudie/Vorstudie.docx
@@ -302,12 +302,14 @@
                 <w:lang w:val="en-US"/>
               </w:rPr>
             </w:pPr>
+            <w:proofErr w:type="spellStart"/>
             <w:r>
               <w:rPr>
                 <w:lang w:val="en-US"/>
               </w:rPr>
               <w:t>Befragung</w:t>
             </w:r>
+            <w:proofErr w:type="spellEnd"/>
             <w:r>
               <w:rPr>
                 <w:lang w:val="en-US"/>
@@ -326,30 +328,48 @@
               </w:rPr>
               <w:t xml:space="preserve"> </w:t>
             </w:r>
+            <w:proofErr w:type="spellStart"/>
             <w:r>
               <w:rPr>
                 <w:lang w:val="en-US"/>
               </w:rPr>
               <w:t>Testsetup</w:t>
             </w:r>
+            <w:proofErr w:type="spellEnd"/>
             <w:r>
               <w:rPr>
                 <w:lang w:val="en-US"/>
               </w:rPr>
-              <w:t>, Review Passanten</w:t>
-            </w:r>
+              <w:t xml:space="preserve">, Review </w:t>
+            </w:r>
+            <w:proofErr w:type="spellStart"/>
             <w:r>
               <w:rPr>
                 <w:lang w:val="en-US"/>
               </w:rPr>
-              <w:t xml:space="preserve"> A</w:t>
-            </w:r>
+              <w:t>Passanten</w:t>
+            </w:r>
+            <w:proofErr w:type="spellEnd"/>
             <w:r>
               <w:rPr>
                 <w:lang w:val="en-US"/>
               </w:rPr>
+              <w:t xml:space="preserve"> </w:t>
+            </w:r>
+            <w:proofErr w:type="spellStart"/>
+            <w:r>
+              <w:rPr>
+                <w:lang w:val="en-US"/>
+              </w:rPr>
+              <w:t>A</w:t>
+            </w:r>
+            <w:r>
+              <w:rPr>
+                <w:lang w:val="en-US"/>
+              </w:rPr>
               <w:t>nalyse</w:t>
             </w:r>
+            <w:proofErr w:type="spellEnd"/>
           </w:p>
         </w:tc>
         <w:tc>
@@ -419,8 +439,16 @@
               <w:rPr>
                 <w:lang w:val="en-US"/>
               </w:rPr>
-              <w:t>Review Befragung</w:t>
-            </w:r>
+              <w:t xml:space="preserve">Review </w:t>
+            </w:r>
+            <w:proofErr w:type="spellStart"/>
+            <w:r>
+              <w:rPr>
+                <w:lang w:val="en-US"/>
+              </w:rPr>
+              <w:t>Befragung</w:t>
+            </w:r>
+            <w:proofErr w:type="spellEnd"/>
           </w:p>
         </w:tc>
         <w:tc>
@@ -531,9 +559,19 @@
             <w:tcW w:w="4674" w:type="dxa"/>
           </w:tcPr>
           <w:p>
-            <w:r>
-              <w:t>Personas und Szenarien Peter Posterleser</w:t>
-            </w:r>
+            <w:proofErr w:type="spellStart"/>
+            <w:r>
+              <w:t>Personas</w:t>
+            </w:r>
+            <w:proofErr w:type="spellEnd"/>
+            <w:r>
+              <w:t xml:space="preserve"> und Szenarien Peter </w:t>
+            </w:r>
+            <w:proofErr w:type="spellStart"/>
+            <w:r>
+              <w:t>Posterleser</w:t>
+            </w:r>
+            <w:proofErr w:type="spellEnd"/>
             <w:r>
               <w:t xml:space="preserve"> und Erich Eventbesucher</w:t>
             </w:r>
@@ -670,7 +708,15 @@
           </w:tcPr>
           <w:p>
             <w:r>
-              <w:t>Review Personas und Szenarien</w:t>
+              <w:t xml:space="preserve">Review </w:t>
+            </w:r>
+            <w:proofErr w:type="spellStart"/>
+            <w:r>
+              <w:t>Personas</w:t>
+            </w:r>
+            <w:proofErr w:type="spellEnd"/>
+            <w:r>
+              <w:t xml:space="preserve"> und Szenarien</w:t>
             </w:r>
           </w:p>
         </w:tc>
@@ -715,7 +761,15 @@
           </w:tcPr>
           <w:p>
             <w:r>
-              <w:t>Ergänzung der Einführung zu den Personas mit Rollen</w:t>
+              <w:t xml:space="preserve">Ergänzung der Einführung zu den </w:t>
+            </w:r>
+            <w:proofErr w:type="spellStart"/>
+            <w:r>
+              <w:t>Personas</w:t>
+            </w:r>
+            <w:proofErr w:type="spellEnd"/>
+            <w:r>
+              <w:t xml:space="preserve"> mit Rollen</w:t>
             </w:r>
           </w:p>
         </w:tc>
@@ -766,7 +820,15 @@
           </w:tcPr>
           <w:p>
             <w:r>
-              <w:t>Kapitel 4: Interaktionsbereich des Kinects Sensors</w:t>
+              <w:t xml:space="preserve">Kapitel 4: Interaktionsbereich des </w:t>
+            </w:r>
+            <w:proofErr w:type="spellStart"/>
+            <w:r>
+              <w:t>Kinects</w:t>
+            </w:r>
+            <w:proofErr w:type="spellEnd"/>
+            <w:r>
+              <w:t xml:space="preserve"> Sensors</w:t>
             </w:r>
           </w:p>
         </w:tc>
@@ -877,8 +939,6 @@
             <w:r>
               <w:t>CH</w:t>
             </w:r>
-            <w:bookmarkStart w:id="3" w:name="_GoBack"/>
-            <w:bookmarkEnd w:id="3"/>
           </w:p>
         </w:tc>
       </w:tr>
@@ -2591,12 +2651,12 @@
       <w:pPr>
         <w:pStyle w:val="Heading2"/>
       </w:pPr>
-      <w:bookmarkStart w:id="4" w:name="_Toc319998380"/>
+      <w:bookmarkStart w:id="3" w:name="_Toc319998380"/>
       <w:r>
         <w:lastRenderedPageBreak/>
         <w:t>Vision</w:t>
       </w:r>
-      <w:bookmarkEnd w:id="4"/>
+      <w:bookmarkEnd w:id="3"/>
     </w:p>
     <w:p>
       <w:r>
@@ -2861,7 +2921,15 @@
         <w:t>mittels Gesten</w:t>
       </w:r>
       <w:r>
-        <w:t xml:space="preserve"> mit der Video Wall interagieren</w:t>
+        <w:t xml:space="preserve"> mit </w:t>
+      </w:r>
+      <w:proofErr w:type="gramStart"/>
+      <w:r>
+        <w:t>der</w:t>
+      </w:r>
+      <w:proofErr w:type="gramEnd"/>
+      <w:r>
+        <w:t xml:space="preserve"> Video Wall interagieren</w:t>
       </w:r>
       <w:r>
         <w:t>, d</w:t>
@@ -2980,7 +3048,15 @@
         <w:t xml:space="preserve"> erstellten</w:t>
       </w:r>
       <w:r>
-        <w:t xml:space="preserve"> Poster der Applikation verfügbar gemacht werden müssen. Daher ist es wichtig, dass das System gut wartbar und über eine Administrationsoberfläche einfach bedienbar ist.</w:t>
+        <w:t xml:space="preserve"> Poster der Applikation verfügbar gemacht werden müssen. Daher ist es wichtig, dass das System gut </w:t>
+      </w:r>
+      <w:proofErr w:type="spellStart"/>
+      <w:r>
+        <w:t>wartbar</w:t>
+      </w:r>
+      <w:proofErr w:type="spellEnd"/>
+      <w:r>
+        <w:t xml:space="preserve"> und über eine Administrationsoberfläche einfach bedienbar ist.</w:t>
       </w:r>
     </w:p>
     <w:p>
@@ -2994,7 +3070,7 @@
           <w:szCs w:val="22"/>
         </w:rPr>
       </w:pPr>
-      <w:bookmarkStart w:id="5" w:name="_Ref318973523"/>
+      <w:bookmarkStart w:id="4" w:name="_Ref318973523"/>
       <w:r>
         <w:br w:type="page"/>
       </w:r>
@@ -3003,13 +3079,13 @@
       <w:pPr>
         <w:pStyle w:val="Heading2"/>
       </w:pPr>
-      <w:bookmarkStart w:id="6" w:name="_Toc319998381"/>
+      <w:bookmarkStart w:id="5" w:name="_Toc319998381"/>
       <w:r>
         <w:lastRenderedPageBreak/>
         <w:t>Gebäude der HSR</w:t>
       </w:r>
+      <w:bookmarkEnd w:id="4"/>
       <w:bookmarkEnd w:id="5"/>
-      <w:bookmarkEnd w:id="6"/>
     </w:p>
     <w:p>
       <w:pPr>
@@ -3139,9 +3215,11 @@
         </w:numPr>
         <w:ind w:firstLine="2904"/>
       </w:pPr>
+      <w:proofErr w:type="spellStart"/>
       <w:r>
         <w:t>Foyergebäude</w:t>
       </w:r>
+      <w:proofErr w:type="spellEnd"/>
     </w:p>
     <w:p>
       <w:pPr>
@@ -3187,14 +3265,27 @@
       <w:r>
         <w:t xml:space="preserve">Abbildung </w:t>
       </w:r>
-      <w:fldSimple w:instr=" SEQ Abbildung \* ARABIC ">
-        <w:r>
-          <w:rPr>
-            <w:noProof/>
-          </w:rPr>
-          <w:t>1</w:t>
-        </w:r>
-      </w:fldSimple>
+      <w:r>
+        <w:fldChar w:fldCharType="begin"/>
+      </w:r>
+      <w:r>
+        <w:instrText xml:space="preserve"> SEQ Abbildung \* ARABIC </w:instrText>
+      </w:r>
+      <w:r>
+        <w:fldChar w:fldCharType="separate"/>
+      </w:r>
+      <w:r>
+        <w:rPr>
+          <w:noProof/>
+        </w:rPr>
+        <w:t>1</w:t>
+      </w:r>
+      <w:r>
+        <w:rPr>
+          <w:noProof/>
+        </w:rPr>
+        <w:fldChar w:fldCharType="end"/>
+      </w:r>
       <w:r>
         <w:t xml:space="preserve"> - Gebäude der HSR</w:t>
       </w:r>
@@ -3212,11 +3303,11 @@
       <w:pPr>
         <w:pStyle w:val="Heading2"/>
       </w:pPr>
-      <w:bookmarkStart w:id="7" w:name="_Toc319998382"/>
+      <w:bookmarkStart w:id="6" w:name="_Toc319998382"/>
       <w:r>
         <w:t>Passanten Analyse</w:t>
       </w:r>
-      <w:bookmarkEnd w:id="7"/>
+      <w:bookmarkEnd w:id="6"/>
     </w:p>
     <w:p>
       <w:r>
@@ -3400,14 +3491,24 @@
       <w:r>
         <w:t xml:space="preserve">Tabelle </w:t>
       </w:r>
-      <w:fldSimple w:instr=" SEQ Tabelle \* ARABIC ">
-        <w:r>
-          <w:rPr>
-            <w:noProof/>
-          </w:rPr>
-          <w:t>1</w:t>
-        </w:r>
-      </w:fldSimple>
+      <w:r>
+        <w:fldChar w:fldCharType="begin"/>
+      </w:r>
+      <w:r>
+        <w:instrText xml:space="preserve"> SEQ Tabelle \* ARABIC </w:instrText>
+      </w:r>
+      <w:r>
+        <w:fldChar w:fldCharType="separate"/>
+      </w:r>
+      <w:r>
+        <w:rPr>
+          <w:noProof/>
+        </w:rPr>
+        <w:t>1</w:t>
+      </w:r>
+      <w:r>
+        <w:fldChar w:fldCharType="end"/>
+      </w:r>
       <w:r>
         <w:t xml:space="preserve"> </w:t>
       </w:r>
@@ -3479,14 +3580,27 @@
         <w:lastRenderedPageBreak/>
         <w:t xml:space="preserve">Abbildung </w:t>
       </w:r>
-      <w:fldSimple w:instr=" SEQ Abbildung \* ARABIC ">
-        <w:r>
-          <w:rPr>
-            <w:noProof/>
-          </w:rPr>
-          <w:t>2</w:t>
-        </w:r>
-      </w:fldSimple>
+      <w:r>
+        <w:fldChar w:fldCharType="begin"/>
+      </w:r>
+      <w:r>
+        <w:instrText xml:space="preserve"> SEQ Abbildung \* ARABIC </w:instrText>
+      </w:r>
+      <w:r>
+        <w:fldChar w:fldCharType="separate"/>
+      </w:r>
+      <w:r>
+        <w:rPr>
+          <w:noProof/>
+        </w:rPr>
+        <w:t>2</w:t>
+      </w:r>
+      <w:r>
+        <w:rPr>
+          <w:noProof/>
+        </w:rPr>
+        <w:fldChar w:fldCharType="end"/>
+      </w:r>
       <w:r>
         <w:t xml:space="preserve"> - Anzahl Personen über die Zeit</w:t>
       </w:r>
@@ -3495,11 +3609,11 @@
       <w:pPr>
         <w:pStyle w:val="Heading3"/>
       </w:pPr>
-      <w:bookmarkStart w:id="8" w:name="_Toc319998383"/>
+      <w:bookmarkStart w:id="7" w:name="_Toc319998383"/>
       <w:r>
         <w:t>Abstandwerte</w:t>
       </w:r>
-      <w:bookmarkEnd w:id="8"/>
+      <w:bookmarkEnd w:id="7"/>
     </w:p>
     <w:p>
       <w:r>
@@ -3534,14 +3648,27 @@
       <w:r>
         <w:t xml:space="preserve">Abbildung </w:t>
       </w:r>
-      <w:fldSimple w:instr=" SEQ Abbildung \* ARABIC ">
-        <w:r>
-          <w:rPr>
-            <w:noProof/>
-          </w:rPr>
-          <w:t>3</w:t>
-        </w:r>
-      </w:fldSimple>
+      <w:r>
+        <w:fldChar w:fldCharType="begin"/>
+      </w:r>
+      <w:r>
+        <w:instrText xml:space="preserve"> SEQ Abbildung \* ARABIC </w:instrText>
+      </w:r>
+      <w:r>
+        <w:fldChar w:fldCharType="separate"/>
+      </w:r>
+      <w:r>
+        <w:rPr>
+          <w:noProof/>
+        </w:rPr>
+        <w:t>3</w:t>
+      </w:r>
+      <w:r>
+        <w:rPr>
+          <w:noProof/>
+        </w:rPr>
+        <w:fldChar w:fldCharType="end"/>
+      </w:r>
       <w:r>
         <w:t xml:space="preserve"> - Auslastung der Abstandszonen</w:t>
       </w:r>
@@ -3654,18 +3781,31 @@
           <w:noProof/>
         </w:rPr>
       </w:pPr>
-      <w:bookmarkStart w:id="9" w:name="_Ref318987794"/>
+      <w:bookmarkStart w:id="8" w:name="_Ref318987794"/>
       <w:r>
         <w:t xml:space="preserve">Abbildung </w:t>
       </w:r>
-      <w:fldSimple w:instr=" SEQ Abbildung \* ARABIC ">
-        <w:r>
-          <w:rPr>
-            <w:noProof/>
-          </w:rPr>
-          <w:t>4</w:t>
-        </w:r>
-      </w:fldSimple>
+      <w:r>
+        <w:fldChar w:fldCharType="begin"/>
+      </w:r>
+      <w:r>
+        <w:instrText xml:space="preserve"> SEQ Abbildung \* ARABIC </w:instrText>
+      </w:r>
+      <w:r>
+        <w:fldChar w:fldCharType="separate"/>
+      </w:r>
+      <w:r>
+        <w:rPr>
+          <w:noProof/>
+        </w:rPr>
+        <w:t>4</w:t>
+      </w:r>
+      <w:r>
+        <w:rPr>
+          <w:noProof/>
+        </w:rPr>
+        <w:fldChar w:fldCharType="end"/>
+      </w:r>
       <w:r>
         <w:t xml:space="preserve"> - Auslastung der Abstandszonen</w:t>
       </w:r>
@@ -3675,17 +3815,17 @@
         </w:rPr>
         <w:t>, Grundriss Gebäude 4</w:t>
       </w:r>
-      <w:bookmarkEnd w:id="9"/>
+      <w:bookmarkEnd w:id="8"/>
     </w:p>
     <w:p>
       <w:pPr>
         <w:pStyle w:val="Heading3"/>
       </w:pPr>
-      <w:bookmarkStart w:id="10" w:name="_Toc319998384"/>
+      <w:bookmarkStart w:id="9" w:name="_Toc319998384"/>
       <w:r>
         <w:t>Gruppengrössen</w:t>
       </w:r>
-      <w:bookmarkEnd w:id="10"/>
+      <w:bookmarkEnd w:id="9"/>
       <w:r>
         <w:rPr>
           <w:noProof/>
@@ -3833,14 +3973,27 @@
       <w:r>
         <w:t xml:space="preserve">Abbildung </w:t>
       </w:r>
-      <w:fldSimple w:instr=" SEQ Abbildung \* ARABIC ">
-        <w:r>
-          <w:rPr>
-            <w:noProof/>
-          </w:rPr>
-          <w:t>5</w:t>
-        </w:r>
-      </w:fldSimple>
+      <w:r>
+        <w:fldChar w:fldCharType="begin"/>
+      </w:r>
+      <w:r>
+        <w:instrText xml:space="preserve"> SEQ Abbildung \* ARABIC </w:instrText>
+      </w:r>
+      <w:r>
+        <w:fldChar w:fldCharType="separate"/>
+      </w:r>
+      <w:r>
+        <w:rPr>
+          <w:noProof/>
+        </w:rPr>
+        <w:t>5</w:t>
+      </w:r>
+      <w:r>
+        <w:rPr>
+          <w:noProof/>
+        </w:rPr>
+        <w:fldChar w:fldCharType="end"/>
+      </w:r>
       <w:r>
         <w:t xml:space="preserve"> - Vorkommen der Gruppengrössen</w:t>
       </w:r>
@@ -3902,14 +4055,27 @@
       <w:r>
         <w:t xml:space="preserve">Abbildung </w:t>
       </w:r>
-      <w:fldSimple w:instr=" SEQ Abbildung \* ARABIC ">
-        <w:r>
-          <w:rPr>
-            <w:noProof/>
-          </w:rPr>
-          <w:t>6</w:t>
-        </w:r>
-      </w:fldSimple>
+      <w:r>
+        <w:fldChar w:fldCharType="begin"/>
+      </w:r>
+      <w:r>
+        <w:instrText xml:space="preserve"> SEQ Abbildung \* ARABIC </w:instrText>
+      </w:r>
+      <w:r>
+        <w:fldChar w:fldCharType="separate"/>
+      </w:r>
+      <w:r>
+        <w:rPr>
+          <w:noProof/>
+        </w:rPr>
+        <w:t>6</w:t>
+      </w:r>
+      <w:r>
+        <w:rPr>
+          <w:noProof/>
+        </w:rPr>
+        <w:fldChar w:fldCharType="end"/>
+      </w:r>
       <w:r>
         <w:t xml:space="preserve"> -</w:t>
       </w:r>
@@ -3924,13 +4090,21 @@
       <w:pPr>
         <w:pStyle w:val="Heading2"/>
       </w:pPr>
-      <w:bookmarkStart w:id="11" w:name="_Toc319998385"/>
-      <w:bookmarkStart w:id="12" w:name="_Ref319428867"/>
+      <w:bookmarkStart w:id="10" w:name="_Toc319998385"/>
+      <w:bookmarkStart w:id="11" w:name="_Ref319428867"/>
       <w:r>
         <w:lastRenderedPageBreak/>
-        <w:t>Interaktionsbereich des Kinect Sensors</w:t>
-      </w:r>
-      <w:bookmarkEnd w:id="11"/>
+        <w:t xml:space="preserve">Interaktionsbereich des </w:t>
+      </w:r>
+      <w:proofErr w:type="spellStart"/>
+      <w:r>
+        <w:t>Kinect</w:t>
+      </w:r>
+      <w:proofErr w:type="spellEnd"/>
+      <w:r>
+        <w:t xml:space="preserve"> Sensors</w:t>
+      </w:r>
+      <w:bookmarkEnd w:id="10"/>
     </w:p>
     <w:p>
       <w:r>
@@ -3946,11 +4120,24 @@
         <w:t>s</w:t>
       </w:r>
       <w:r>
-        <w:t xml:space="preserve"> der Skelett-Erkennung des Kinect Sensors zu erhalten, sind im Gebäude 4 Aufnahmen</w:t>
-      </w:r>
-      <w:r>
-        <w:t xml:space="preserve"> mit Kinect</w:t>
-      </w:r>
+        <w:t xml:space="preserve"> der Skelett-Erkennung des </w:t>
+      </w:r>
+      <w:proofErr w:type="spellStart"/>
+      <w:r>
+        <w:t>Kinect</w:t>
+      </w:r>
+      <w:proofErr w:type="spellEnd"/>
+      <w:r>
+        <w:t xml:space="preserve"> Sensors zu erhalten, sind im Gebäude 4 Aufnahmen</w:t>
+      </w:r>
+      <w:r>
+        <w:t xml:space="preserve"> mit </w:t>
+      </w:r>
+      <w:proofErr w:type="spellStart"/>
+      <w:r>
+        <w:t>Kinect</w:t>
+      </w:r>
+      <w:proofErr w:type="spellEnd"/>
       <w:r>
         <w:t xml:space="preserve"> </w:t>
       </w:r>
@@ -3979,7 +4166,15 @@
         <w:t xml:space="preserve"> bewegen, </w:t>
       </w:r>
       <w:r>
-        <w:t xml:space="preserve">von Kinect </w:t>
+        <w:t xml:space="preserve">von </w:t>
+      </w:r>
+      <w:proofErr w:type="spellStart"/>
+      <w:r>
+        <w:t>Kinect</w:t>
+      </w:r>
+      <w:proofErr w:type="spellEnd"/>
+      <w:r>
+        <w:t xml:space="preserve"> </w:t>
       </w:r>
       <w:r>
         <w:t>erkannt</w:t>
@@ -3999,8 +4194,13 @@
       <w:r>
         <w:t>„</w:t>
       </w:r>
-      <w:r>
-        <w:t>Kinect: Erkennung von der Seite</w:t>
+      <w:proofErr w:type="spellStart"/>
+      <w:r>
+        <w:t>Kinect</w:t>
+      </w:r>
+      <w:proofErr w:type="spellEnd"/>
+      <w:r>
+        <w:t>: Erkennung von der Seite</w:t>
       </w:r>
       <w:r>
         <w:t>“</w:t>
@@ -4074,18 +4274,31 @@
       <w:pPr>
         <w:pStyle w:val="Caption"/>
       </w:pPr>
-      <w:bookmarkStart w:id="13" w:name="_Ref319998622"/>
+      <w:bookmarkStart w:id="12" w:name="_Ref319998622"/>
       <w:r>
         <w:t xml:space="preserve">Abbildung </w:t>
       </w:r>
-      <w:fldSimple w:instr=" SEQ Abbildung \* ARABIC ">
-        <w:r>
-          <w:rPr>
-            <w:noProof/>
-          </w:rPr>
-          <w:t>7</w:t>
-        </w:r>
-      </w:fldSimple>
+      <w:r>
+        <w:fldChar w:fldCharType="begin"/>
+      </w:r>
+      <w:r>
+        <w:instrText xml:space="preserve"> SEQ Abbildung \* ARABIC </w:instrText>
+      </w:r>
+      <w:r>
+        <w:fldChar w:fldCharType="separate"/>
+      </w:r>
+      <w:r>
+        <w:rPr>
+          <w:noProof/>
+        </w:rPr>
+        <w:t>7</w:t>
+      </w:r>
+      <w:r>
+        <w:rPr>
+          <w:noProof/>
+        </w:rPr>
+        <w:fldChar w:fldCharType="end"/>
+      </w:r>
       <w:r>
         <w:t xml:space="preserve"> – Interaktionszonen,</w:t>
       </w:r>
@@ -4095,7 +4308,7 @@
       <w:r>
         <w:t>Grundriss Gebäude 4</w:t>
       </w:r>
-      <w:bookmarkEnd w:id="13"/>
+      <w:bookmarkEnd w:id="12"/>
     </w:p>
     <w:p>
       <w:r>
@@ -4165,7 +4378,15 @@
         <w:t>n</w:t>
       </w:r>
       <w:r>
-        <w:t xml:space="preserve"> Bereich, innerhalb wessen Kinect Personen erkennen und deren Skelett darstellen kann.</w:t>
+        <w:t xml:space="preserve"> Bereich, innerhalb wessen </w:t>
+      </w:r>
+      <w:proofErr w:type="spellStart"/>
+      <w:r>
+        <w:t>Kinect</w:t>
+      </w:r>
+      <w:proofErr w:type="spellEnd"/>
+      <w:r>
+        <w:t xml:space="preserve"> Personen erkennen und deren Skelett darstellen kann.</w:t>
       </w:r>
       <w:r>
         <w:t xml:space="preserve"> </w:t>
@@ -4183,13 +4404,51 @@
         <w:t xml:space="preserve"> wird in der Grafik grün dargestellt.</w:t>
       </w:r>
       <w:r>
-        <w:t xml:space="preserve"> Wurde man in der grünen Zone erkannt, kann man sich auch weiter nach vorn, in den gelben Bereich bewegen. Dort wird das </w:t>
+        <w:t xml:space="preserve"> </w:t>
+      </w:r>
+      <w:r>
+        <w:t>Ist</w:t>
+      </w:r>
+      <w:r>
+        <w:t xml:space="preserve"> man</w:t>
+      </w:r>
+      <w:r>
+        <w:t xml:space="preserve"> bereits von </w:t>
+      </w:r>
+      <w:proofErr w:type="spellStart"/>
+      <w:r>
+        <w:t>Kinect</w:t>
+      </w:r>
+      <w:proofErr w:type="spellEnd"/>
+      <w:r>
+        <w:t xml:space="preserve"> </w:t>
+      </w:r>
+      <w:r>
+        <w:t xml:space="preserve"> in der grünen Zone erkannt</w:t>
+      </w:r>
+      <w:r>
+        <w:t xml:space="preserve"> worden</w:t>
+      </w:r>
+      <w:r>
+        <w:t>, kann man sich auch weiter nach vorn</w:t>
+      </w:r>
+      <w:r>
+        <w:t>e</w:t>
+      </w:r>
+      <w:r>
+        <w:t xml:space="preserve"> in den gelben Bereich bewegen. Dort wird das </w:t>
       </w:r>
       <w:r>
         <w:t>man</w:t>
       </w:r>
       <w:r>
-        <w:t xml:space="preserve"> bis zu etwa einem Meter noch erkannt, Füsse und Kopf sind jedoch nicht mehr sichtbar. Daher eignet sich dieser Bereich nur noch bedingt</w:t>
+        <w:t xml:space="preserve"> bis zu einem Meter</w:t>
+      </w:r>
+      <w:r>
+        <w:t xml:space="preserve"> Abstand</w:t>
+      </w:r>
+      <w:r>
+        <w:t xml:space="preserve"> noch erkannt, Füsse und Kopf sind jedoch nicht mehr sichtbar. Daher eignet sich dieser Bereich nur noch bedingt</w:t>
       </w:r>
       <w:r>
         <w:t xml:space="preserve"> für die Interaktion</w:t>
@@ -4217,23 +4476,39 @@
       <w:pPr>
         <w:pStyle w:val="Heading2"/>
       </w:pPr>
-      <w:bookmarkStart w:id="14" w:name="_Toc319998386"/>
+      <w:bookmarkStart w:id="13" w:name="_Toc319998386"/>
       <w:r>
         <w:lastRenderedPageBreak/>
         <w:t>Befragung</w:t>
       </w:r>
-      <w:bookmarkEnd w:id="12"/>
-      <w:bookmarkEnd w:id="14"/>
+      <w:bookmarkEnd w:id="11"/>
+      <w:bookmarkEnd w:id="13"/>
     </w:p>
     <w:p>
-      <w:bookmarkStart w:id="15" w:name="_Ref318901355"/>
-      <w:r>
-        <w:t>Die Aufgabenstellung gibt vor, dass auf der Video Wall die Bachelorarbeiten aller Abteilungen ausgestellt werden könnten.</w:t>
+      <w:bookmarkStart w:id="14" w:name="_Ref318901355"/>
+      <w:r>
+        <w:t xml:space="preserve">Die Aufgabenstellung gibt vor, dass auf </w:t>
+      </w:r>
+      <w:proofErr w:type="gramStart"/>
+      <w:r>
+        <w:t>der</w:t>
+      </w:r>
+      <w:proofErr w:type="gramEnd"/>
+      <w:r>
+        <w:t xml:space="preserve"> Video Wall die Bachelorarbeiten aller Abteilungen ausgestellt werden könnten.</w:t>
       </w:r>
     </w:p>
     <w:p>
       <w:r>
-        <w:t xml:space="preserve">Im Meeting vom 20.02.2012 wurde die Möglichkeit, zusätzlich zu den Postern interaktive Inhalte wie Videos aufzuschalten, diskutiert. Es stand auch die Frage im Raum, ob in Zukunft nur noch Videos zur Präsentation der Bachelorarbeiten auf der Video Wall gezeigt würden. Der Vorteil von Videos besteht darin, dass der Betrachter keine Anstrengungen unternehmen muss, um zu den gewünschten Informationen zu kommen. </w:t>
+        <w:t xml:space="preserve">Im Meeting vom 20.02.2012 wurde die Möglichkeit, zusätzlich zu den Postern interaktive Inhalte wie Videos aufzuschalten, diskutiert. Es stand auch die Frage im Raum, ob in Zukunft nur noch Videos zur Präsentation der Bachelorarbeiten auf </w:t>
+      </w:r>
+      <w:proofErr w:type="gramStart"/>
+      <w:r>
+        <w:t>der</w:t>
+      </w:r>
+      <w:proofErr w:type="gramEnd"/>
+      <w:r>
+        <w:t xml:space="preserve"> Video Wall gezeigt würden. Der Vorteil von Videos besteht darin, dass der Betrachter keine Anstrengungen unternehmen muss, um zu den gewünschten Informationen zu kommen. </w:t>
       </w:r>
       <w:r>
         <w:t>Ein Video vermittelt dem Zuschauer</w:t>
@@ -4663,25 +4938,35 @@
       <w:pPr>
         <w:pStyle w:val="Caption"/>
       </w:pPr>
-      <w:bookmarkStart w:id="16" w:name="_Ref318971871"/>
+      <w:bookmarkStart w:id="15" w:name="_Ref318971871"/>
       <w:r>
         <w:t xml:space="preserve">Tabelle </w:t>
       </w:r>
-      <w:fldSimple w:instr=" SEQ Tabelle \* ARABIC ">
-        <w:r>
-          <w:rPr>
-            <w:noProof/>
-          </w:rPr>
-          <w:t>2</w:t>
-        </w:r>
-      </w:fldSimple>
+      <w:r>
+        <w:fldChar w:fldCharType="begin"/>
+      </w:r>
+      <w:r>
+        <w:instrText xml:space="preserve"> SEQ Tabelle \* ARABIC </w:instrText>
+      </w:r>
+      <w:r>
+        <w:fldChar w:fldCharType="separate"/>
+      </w:r>
+      <w:r>
+        <w:rPr>
+          <w:noProof/>
+        </w:rPr>
+        <w:t>2</w:t>
+      </w:r>
+      <w:r>
+        <w:fldChar w:fldCharType="end"/>
+      </w:r>
       <w:r>
         <w:t xml:space="preserve"> - </w:t>
       </w:r>
       <w:r>
         <w:t>Anzahl Fragebögen pro Abteilung</w:t>
       </w:r>
-      <w:bookmarkEnd w:id="16"/>
+      <w:bookmarkEnd w:id="15"/>
     </w:p>
     <w:p>
       <w:pPr>
@@ -4702,13 +4987,13 @@
       <w:pPr>
         <w:pStyle w:val="Heading3"/>
       </w:pPr>
-      <w:bookmarkStart w:id="17" w:name="_Toc319998387"/>
+      <w:bookmarkStart w:id="16" w:name="_Toc319998387"/>
       <w:r>
         <w:lastRenderedPageBreak/>
         <w:t>Fragebogen</w:t>
       </w:r>
-      <w:bookmarkEnd w:id="15"/>
-      <w:bookmarkEnd w:id="17"/>
+      <w:bookmarkEnd w:id="14"/>
+      <w:bookmarkEnd w:id="16"/>
     </w:p>
     <w:p>
       <w:pPr>
@@ -7174,7 +7459,7 @@
       </w:tr>
     </w:tbl>
     <w:p>
-      <w:bookmarkStart w:id="18" w:name="_Ref318985154"/>
+      <w:bookmarkStart w:id="17" w:name="_Ref318985154"/>
     </w:p>
     <w:p>
       <w:pPr>
@@ -7195,13 +7480,13 @@
       <w:pPr>
         <w:pStyle w:val="Heading3"/>
       </w:pPr>
-      <w:bookmarkStart w:id="19" w:name="_Toc319998388"/>
+      <w:bookmarkStart w:id="18" w:name="_Toc319998388"/>
       <w:r>
         <w:lastRenderedPageBreak/>
         <w:t>Auswertung</w:t>
       </w:r>
+      <w:bookmarkEnd w:id="17"/>
       <w:bookmarkEnd w:id="18"/>
-      <w:bookmarkEnd w:id="19"/>
     </w:p>
     <w:p>
       <w:r>
@@ -7223,7 +7508,7 @@
         <w:rPr>
           <w:noProof/>
         </w:rPr>
-        <w:t>7</w:t>
+        <w:t>8</w:t>
       </w:r>
       <w:r>
         <w:t xml:space="preserve"> - Total aller Studiengänge</w:t>
@@ -7263,43 +7548,18 @@
       <w:pPr>
         <w:pStyle w:val="Caption"/>
       </w:pPr>
-      <w:bookmarkStart w:id="20" w:name="_Ref318972729"/>
+      <w:bookmarkStart w:id="19" w:name="_Ref318972729"/>
       <w:r>
         <w:t xml:space="preserve">Abbildung </w:t>
       </w:r>
-      <w:fldSimple w:instr=" SEQ Abbildung \* ARABIC ">
-        <w:r>
-          <w:rPr>
-            <w:noProof/>
-          </w:rPr>
-          <w:t>8</w:t>
-        </w:r>
-      </w:fldSimple>
-      <w:r>
-        <w:t xml:space="preserve"> - Total aller Studiengänge</w:t>
-      </w:r>
-      <w:bookmarkEnd w:id="20"/>
-    </w:p>
-    <w:p>
-      <w:r>
-        <w:t>Wie aus der obigen Abbildung ersichtlich ist, zeigt in etwa die Hälfte aller befragten Studenten Interesse an den in der Bachelorausstellung präsentierten Postern und empfinden die darauf enthaltenen Informationen als eher wertvoll. Die Bereitschaft, ein Video anstelle eines Posters vorzulegen, ist gering. Das Konsumieren von Videos erhält hingegen mehr Zuspruch.</w:t>
-      </w:r>
-    </w:p>
-    <w:p>
-      <w:r>
-        <w:t xml:space="preserve">In der nachfolgenden </w:t>
-      </w:r>
       <w:r>
         <w:fldChar w:fldCharType="begin"/>
       </w:r>
       <w:r>
-        <w:instrText xml:space="preserve"> REF _Ref318974341 \h </w:instrText>
+        <w:instrText xml:space="preserve"> SEQ Abbildung \* ARABIC </w:instrText>
       </w:r>
       <w:r>
         <w:fldChar w:fldCharType="separate"/>
-      </w:r>
-      <w:r>
-        <w:t xml:space="preserve">Abbildung </w:t>
       </w:r>
       <w:r>
         <w:rPr>
@@ -7308,6 +7568,44 @@
         <w:t>8</w:t>
       </w:r>
       <w:r>
+        <w:rPr>
+          <w:noProof/>
+        </w:rPr>
+        <w:fldChar w:fldCharType="end"/>
+      </w:r>
+      <w:r>
+        <w:t xml:space="preserve"> - Total aller Studiengänge</w:t>
+      </w:r>
+      <w:bookmarkEnd w:id="19"/>
+    </w:p>
+    <w:p>
+      <w:r>
+        <w:t>Wie aus der obigen Abbildung ersichtlich ist, zeigt in etwa die Hälfte aller befragten Studenten Interesse an den in der Bachelorausstellung präsentierten Postern und empfinden die darauf enthaltenen Informationen als eher wertvoll. Die Bereitschaft, ein Video anstelle eines Posters vorzulegen, ist gering. Das Konsumieren von Videos erhält hingegen mehr Zuspruch.</w:t>
+      </w:r>
+    </w:p>
+    <w:p>
+      <w:r>
+        <w:t xml:space="preserve">In der nachfolgenden </w:t>
+      </w:r>
+      <w:r>
+        <w:fldChar w:fldCharType="begin"/>
+      </w:r>
+      <w:r>
+        <w:instrText xml:space="preserve"> REF _Ref318974341 \h </w:instrText>
+      </w:r>
+      <w:r>
+        <w:fldChar w:fldCharType="separate"/>
+      </w:r>
+      <w:r>
+        <w:t xml:space="preserve">Abbildung </w:t>
+      </w:r>
+      <w:r>
+        <w:rPr>
+          <w:noProof/>
+        </w:rPr>
+        <w:t>9</w:t>
+      </w:r>
+      <w:r>
         <w:t xml:space="preserve"> - Vergleich der Studiengänge</w:t>
       </w:r>
       <w:r>
@@ -7321,10 +7619,28 @@
         <w:t>Da der Zweck der durchgeführten Befragung war, Antworten zu „Akzeptanz Video produzieren“ zu erhalten, können als Beispiel die Antworten zu dieser Frage ein wenig genauer analysiert werden. Studenten der Abteilungen Informatik und Erneuerbare Energien und Umwelttechnik antworteten am wenigsten abweisend</w:t>
       </w:r>
       <w:r>
-        <w:t xml:space="preserve"> (41% der Studenten befürworteten die Video Erstellung)</w:t>
-      </w:r>
-      <w:r>
-        <w:t xml:space="preserve">. Daraus ist zu schliessen, dass sich ein Video zur Präsentation der in ihrem Studiengang zu erstellenden Arbeiten wohl besser eignet. Studierende des Bauingenieurwesens hingegen lehnen den Vorschlag, das Poster mit einem Video zu ersetzen, </w:t>
+        <w:t xml:space="preserve"> (59</w:t>
+      </w:r>
+      <w:r>
+        <w:t xml:space="preserve">% der Studenten </w:t>
+      </w:r>
+      <w:r>
+        <w:t>lehnen</w:t>
+      </w:r>
+      <w:r>
+        <w:t xml:space="preserve"> die Video Erstellung</w:t>
+      </w:r>
+      <w:r>
+        <w:t xml:space="preserve"> ab</w:t>
+      </w:r>
+      <w:r>
+        <w:t>)</w:t>
+      </w:r>
+      <w:r>
+        <w:t>. Daraus ist zu schliessen, dass sich ein Video zur Präsentation der in ihrem Studiengang zu erstellenden Arbeiten wohl besser eignet. Studierende des Bauingenieurwesens hingegen lehnen den Vorschlag, das Poster mit einem Video zu ersetzen,</w:t>
+      </w:r>
+      <w:r>
+        <w:t xml:space="preserve"> </w:t>
       </w:r>
       <w:r>
         <w:t>am s</w:t>
@@ -7391,22 +7707,35 @@
       <w:pPr>
         <w:pStyle w:val="Caption"/>
       </w:pPr>
-      <w:bookmarkStart w:id="21" w:name="_Ref318974341"/>
+      <w:bookmarkStart w:id="20" w:name="_Ref318974341"/>
       <w:r>
         <w:t xml:space="preserve">Abbildung </w:t>
       </w:r>
-      <w:fldSimple w:instr=" SEQ Abbildung \* ARABIC ">
-        <w:r>
-          <w:rPr>
-            <w:noProof/>
-          </w:rPr>
-          <w:t>9</w:t>
-        </w:r>
-      </w:fldSimple>
+      <w:r>
+        <w:fldChar w:fldCharType="begin"/>
+      </w:r>
+      <w:r>
+        <w:instrText xml:space="preserve"> SEQ Abbildung \* ARABIC </w:instrText>
+      </w:r>
+      <w:r>
+        <w:fldChar w:fldCharType="separate"/>
+      </w:r>
+      <w:r>
+        <w:rPr>
+          <w:noProof/>
+        </w:rPr>
+        <w:t>9</w:t>
+      </w:r>
+      <w:r>
+        <w:rPr>
+          <w:noProof/>
+        </w:rPr>
+        <w:fldChar w:fldCharType="end"/>
+      </w:r>
       <w:r>
         <w:t xml:space="preserve"> - Vergleich der Studiengänge</w:t>
       </w:r>
-      <w:bookmarkEnd w:id="21"/>
+      <w:bookmarkEnd w:id="20"/>
     </w:p>
     <w:p>
       <w:r>
@@ -7417,11 +7746,11 @@
       <w:pPr>
         <w:pStyle w:val="Heading3"/>
       </w:pPr>
-      <w:bookmarkStart w:id="22" w:name="_Toc319998389"/>
+      <w:bookmarkStart w:id="21" w:name="_Toc319998389"/>
       <w:r>
         <w:t>Fazit</w:t>
       </w:r>
-      <w:bookmarkEnd w:id="22"/>
+      <w:bookmarkEnd w:id="21"/>
     </w:p>
     <w:p>
       <w:r>
@@ -7620,15 +7949,17 @@
       <w:pPr>
         <w:pStyle w:val="Heading2"/>
       </w:pPr>
-      <w:bookmarkStart w:id="23" w:name="_Toc319998390"/>
+      <w:bookmarkStart w:id="22" w:name="_Toc319998390"/>
       <w:r>
         <w:lastRenderedPageBreak/>
         <w:t xml:space="preserve">Rollen &amp; </w:t>
       </w:r>
+      <w:proofErr w:type="spellStart"/>
       <w:r>
         <w:t>Personas</w:t>
       </w:r>
-      <w:bookmarkEnd w:id="23"/>
+      <w:bookmarkEnd w:id="22"/>
+      <w:proofErr w:type="spellEnd"/>
     </w:p>
     <w:p>
       <w:pPr>
@@ -7643,88 +7974,118 @@
         <w:t>Für das Projekt ergeben sich insgesamt vier Rollen</w:t>
       </w:r>
       <w:r>
-        <w:t>. Dies ist zum Ersten d</w:t>
-      </w:r>
-      <w:r>
-        <w:t>er</w:t>
-      </w:r>
-      <w:r>
-        <w:t xml:space="preserve"> HSR</w:t>
-      </w:r>
-      <w:r>
-        <w:t xml:space="preserve"> Student we</w:t>
-      </w:r>
-      <w:r>
-        <w:t>lcher sich Poster ansieht</w:t>
-      </w:r>
-      <w:r>
-        <w:t>.</w:t>
-      </w:r>
-      <w:r>
-        <w:t xml:space="preserve"> </w:t>
-      </w:r>
-      <w:r>
-        <w:t xml:space="preserve">Neben dem Schulunterricht finden an der HSR auch immer wieder Veranstaltungen für externe Personen statt. Diese Besucher sind ebenfalls potenzielle Video Wall Nutzer. Bei den Veranstaltungen gibt es immer Pausen. Diese Zeit kann genutzt werden, um Aussenstehenden die Arbeiten der HSR näher zu bringen und im Idealfall eine Zusammenarbeit zwischen externen Instanzen und der HSR zu fördern. </w:t>
-      </w:r>
-      <w:r>
-        <w:t>Die zweite Rolle ist daher die e</w:t>
-      </w:r>
-      <w:r>
-        <w:t>xterne Person, die eine Veranstaltu</w:t>
-      </w:r>
-      <w:r>
-        <w:t>ng an der HSR besucht.</w:t>
-      </w:r>
-      <w:r>
-        <w:t xml:space="preserve"> </w:t>
-      </w:r>
-      <w:r>
-        <w:t xml:space="preserve">Weiter gibt es die Rolle des </w:t>
-      </w:r>
-      <w:r>
-        <w:t>Student</w:t>
-      </w:r>
-      <w:r>
-        <w:t>en</w:t>
-      </w:r>
-      <w:r>
-        <w:t>, der gerne eine App</w:t>
-      </w:r>
-      <w:r>
-        <w:t xml:space="preserve">likation </w:t>
-      </w:r>
-      <w:r>
-        <w:t>programmieren möchte</w:t>
-      </w:r>
-      <w:r>
-        <w:t>, um diese dann auf der Video Wall verfügbar machen zu können. Ferner besteht die Rolle der</w:t>
-      </w:r>
-      <w:r>
-        <w:t xml:space="preserve"> Sekretärin, die die</w:t>
-      </w:r>
-      <w:r>
-        <w:t xml:space="preserve"> Bachelor- und Masterposter</w:t>
-      </w:r>
-      <w:r>
-        <w:t xml:space="preserve"> und andere Inhalte</w:t>
-      </w:r>
-      <w:r>
-        <w:t xml:space="preserve"> der Video Wall</w:t>
-      </w:r>
-      <w:r>
-        <w:t xml:space="preserve"> verwaltet.</w:t>
+        <w:t>:</w:t>
       </w:r>
     </w:p>
     <w:p>
-      <w:pPr>
-        <w:pStyle w:val="Heading3"/>
-      </w:pPr>
-      <w:r>
-        <w:t>Personas</w:t>
+      <w:r>
+        <w:t>Dies ist zum Ersten d</w:t>
+      </w:r>
+      <w:r>
+        <w:t>er</w:t>
+      </w:r>
+      <w:r>
+        <w:t xml:space="preserve"> HSR</w:t>
+      </w:r>
+      <w:r>
+        <w:t xml:space="preserve"> Student</w:t>
+      </w:r>
+      <w:r>
+        <w:t>,</w:t>
+      </w:r>
+      <w:r>
+        <w:t xml:space="preserve"> we</w:t>
+      </w:r>
+      <w:r>
+        <w:t>lcher sich Poster ansieht</w:t>
+      </w:r>
+      <w:r>
+        <w:t>.</w:t>
+      </w:r>
+      <w:r>
+        <w:t xml:space="preserve"> </w:t>
       </w:r>
     </w:p>
     <w:p>
       <w:r>
+        <w:t xml:space="preserve">Neben dem Schulunterricht finden an der HSR auch immer wieder Veranstaltungen für externe Personen statt. Diese Besucher sind ebenfalls potenzielle Video Wall Nutzer. Bei den Veranstaltungen gibt es immer Pausen. Diese Zeit kann genutzt werden, um Aussenstehenden die Arbeiten der HSR näher zu bringen und im Idealfall eine Zusammenarbeit zwischen externen Instanzen und der HSR zu fördern. </w:t>
+      </w:r>
+      <w:r>
+        <w:t>Die zweite Rolle ist daher die e</w:t>
+      </w:r>
+      <w:r>
+        <w:t>xterne Person, die eine Veranstaltu</w:t>
+      </w:r>
+      <w:r>
+        <w:t>ng an der HSR besucht.</w:t>
+      </w:r>
+      <w:r>
+        <w:t xml:space="preserve"> </w:t>
+      </w:r>
+    </w:p>
+    <w:p>
+      <w:r>
+        <w:t xml:space="preserve">Weiter gibt es die Rolle des </w:t>
+      </w:r>
+      <w:r>
+        <w:t>Student</w:t>
+      </w:r>
+      <w:r>
+        <w:t>en</w:t>
+      </w:r>
+      <w:r>
+        <w:t>, der gerne eine App</w:t>
+      </w:r>
+      <w:r>
+        <w:t xml:space="preserve">likation </w:t>
+      </w:r>
+      <w:r>
+        <w:t>programmieren möchte</w:t>
+      </w:r>
+      <w:r>
+        <w:t xml:space="preserve">, um diese dann auf </w:t>
+      </w:r>
+      <w:proofErr w:type="gramStart"/>
+      <w:r>
+        <w:t>der</w:t>
+      </w:r>
+      <w:proofErr w:type="gramEnd"/>
+      <w:r>
+        <w:t xml:space="preserve"> Video Wall verfügbar machen zu können. </w:t>
+      </w:r>
+    </w:p>
+    <w:p>
+      <w:r>
+        <w:t>Ferner besteht die Rolle der</w:t>
+      </w:r>
+      <w:r>
+        <w:t xml:space="preserve"> Sekretärin, die die</w:t>
+      </w:r>
+      <w:r>
+        <w:t xml:space="preserve"> Bachelor- und Masterposter</w:t>
+      </w:r>
+      <w:r>
+        <w:t xml:space="preserve"> und andere Inhalte</w:t>
+      </w:r>
+      <w:r>
+        <w:t xml:space="preserve"> der Video Wall</w:t>
+      </w:r>
+      <w:r>
+        <w:t xml:space="preserve"> verwaltet.</w:t>
+      </w:r>
+    </w:p>
+    <w:p>
+      <w:pPr>
+        <w:pStyle w:val="Heading3"/>
+      </w:pPr>
+      <w:proofErr w:type="spellStart"/>
+      <w:r>
+        <w:t>Personas</w:t>
+      </w:r>
+      <w:proofErr w:type="spellEnd"/>
+    </w:p>
+    <w:p>
+      <w:r>
         <w:t>Durch die</w:t>
       </w:r>
       <w:r>
@@ -7784,9 +8145,11 @@
       <w:r>
         <w:t xml:space="preserve"> der verschiedenen </w:t>
       </w:r>
+      <w:proofErr w:type="spellStart"/>
       <w:r>
         <w:t>Personas</w:t>
       </w:r>
+      <w:proofErr w:type="spellEnd"/>
       <w:r>
         <w:t xml:space="preserve"> für das zu entwickelnde System</w:t>
       </w:r>
@@ -7920,10 +8283,7 @@
                               <w:jc w:val="center"/>
                             </w:pPr>
                             <w:r>
-                              <w:t>Zeitaufwand</w:t>
-                            </w:r>
-                            <w:r>
-                              <w:t xml:space="preserve"> für das Lesen</w:t>
+                              <w:t>Zeitaufwand für das Lesen</w:t>
                             </w:r>
                           </w:p>
                         </w:txbxContent>
@@ -7953,10 +8313,7 @@
                         <w:jc w:val="center"/>
                       </w:pPr>
                       <w:r>
-                        <w:t>Zeitaufwand</w:t>
-                      </w:r>
-                      <w:r>
-                        <w:t xml:space="preserve"> für das Lesen</w:t>
+                        <w:t>Zeitaufwand für das Lesen</w:t>
                       </w:r>
                     </w:p>
                   </w:txbxContent>
@@ -8272,220 +8629,272 @@
       <w:pPr>
         <w:pStyle w:val="Caption"/>
       </w:pPr>
-      <w:bookmarkStart w:id="24" w:name="_Ref319422492"/>
+      <w:bookmarkStart w:id="23" w:name="_Ref319422492"/>
       <w:r>
         <w:t xml:space="preserve">Abbildung </w:t>
       </w:r>
-      <w:fldSimple w:instr=" SEQ Abbildung \* ARABIC ">
-        <w:r>
-          <w:rPr>
-            <w:noProof/>
-          </w:rPr>
-          <w:t>10</w:t>
-        </w:r>
-      </w:fldSimple>
-      <w:r>
-        <w:t xml:space="preserve"> – Meinungsverteilung</w:t>
-      </w:r>
-      <w:bookmarkEnd w:id="24"/>
-    </w:p>
-    <w:p>
-      <w:r>
-        <w:t xml:space="preserve">Wie aus der </w:t>
-      </w:r>
       <w:r>
         <w:fldChar w:fldCharType="begin"/>
       </w:r>
       <w:r>
-        <w:instrText xml:space="preserve"> REF _Ref319422492 \h </w:instrText>
+        <w:instrText xml:space="preserve"> SEQ Abbildung \* ARABIC </w:instrText>
       </w:r>
       <w:r>
         <w:fldChar w:fldCharType="separate"/>
-      </w:r>
-      <w:r>
-        <w:t xml:space="preserve">Abbildung </w:t>
       </w:r>
       <w:r>
         <w:rPr>
           <w:noProof/>
         </w:rPr>
-        <w:t>9</w:t>
+        <w:t>10</w:t>
+      </w:r>
+      <w:r>
+        <w:rPr>
+          <w:noProof/>
+        </w:rPr>
+        <w:fldChar w:fldCharType="end"/>
       </w:r>
       <w:r>
         <w:t xml:space="preserve"> – Meinungsverteilung</w:t>
       </w:r>
-      <w:r>
-        <w:fldChar w:fldCharType="end"/>
-      </w:r>
-      <w:r>
-        <w:t xml:space="preserve"> ersich</w:t>
-      </w:r>
-      <w:r>
-        <w:t>tlich ist, bilden sich bei jedem</w:t>
-      </w:r>
-      <w:r>
-        <w:t xml:space="preserve"> der vier aufgeführten Punkte zwei grosse Gruppen. Eine</w:t>
-      </w:r>
-      <w:r>
-        <w:t xml:space="preserve"> Gruppe</w:t>
-      </w:r>
-      <w:r>
-        <w:t xml:space="preserve"> bei </w:t>
-      </w:r>
-      <w:r>
-        <w:t xml:space="preserve">der Antwort </w:t>
-      </w:r>
-      <w:r>
-        <w:t>„trifft eher zu“ und eine</w:t>
-      </w:r>
-      <w:r>
-        <w:t xml:space="preserve"> andere</w:t>
-      </w:r>
-      <w:r>
-        <w:t xml:space="preserve"> b</w:t>
-      </w:r>
-      <w:r>
-        <w:t>e</w:t>
-      </w:r>
-      <w:r>
-        <w:t>i „trifft eher nicht zu“.</w:t>
-      </w:r>
-      <w:r>
-        <w:t xml:space="preserve"> </w:t>
-      </w:r>
-      <w:r>
-        <w:t xml:space="preserve">Aus diesem Grund wurden für </w:t>
-      </w:r>
-      <w:r>
-        <w:t>die</w:t>
-      </w:r>
-      <w:r>
-        <w:t xml:space="preserve"> Rolle</w:t>
-      </w:r>
-      <w:r>
-        <w:t xml:space="preserve"> der Studenten, welcher sich Poster liest </w:t>
-      </w:r>
-      <w:r>
-        <w:t>zwei Personas  ausgearbeitet</w:t>
-      </w:r>
-      <w:r>
-        <w:t>.</w:t>
-      </w:r>
-      <w:r>
-        <w:t xml:space="preserve"> </w:t>
-      </w:r>
-      <w:r>
-        <w:t>Die</w:t>
-      </w:r>
-      <w:r>
-        <w:t xml:space="preserve"> eine</w:t>
-      </w:r>
-      <w:r>
-        <w:t>, d</w:t>
-      </w:r>
-      <w:r>
-        <w:t>ie</w:t>
-      </w:r>
-      <w:r>
-        <w:t xml:space="preserve"> sich für die Bachelorarbeiten und Poster</w:t>
-      </w:r>
-      <w:r>
-        <w:t xml:space="preserve"> interessier</w:t>
-      </w:r>
-      <w:r>
-        <w:t>t</w:t>
-      </w:r>
-      <w:r>
-        <w:t xml:space="preserve"> und </w:t>
-      </w:r>
-      <w:r>
-        <w:t>deren Inhalte auch aufmerksam</w:t>
-      </w:r>
-      <w:r>
-        <w:t xml:space="preserve"> l</w:t>
-      </w:r>
-      <w:r>
-        <w:t>iest</w:t>
-      </w:r>
-      <w:r>
-        <w:t xml:space="preserve">. Die </w:t>
-      </w:r>
-      <w:r>
-        <w:t xml:space="preserve">zweite </w:t>
-      </w:r>
-      <w:r>
-        <w:t>Persona</w:t>
-      </w:r>
-      <w:r>
-        <w:t xml:space="preserve"> </w:t>
-      </w:r>
-      <w:r>
-        <w:t xml:space="preserve">schliesst </w:t>
-      </w:r>
-      <w:r>
-        <w:t>Studenten</w:t>
-      </w:r>
-      <w:r>
-        <w:t xml:space="preserve"> ein, die sich</w:t>
-      </w:r>
-      <w:r>
-        <w:t xml:space="preserve"> für die </w:t>
-      </w:r>
-      <w:r>
-        <w:t xml:space="preserve">auf den Postern </w:t>
-      </w:r>
-      <w:r>
-        <w:t>vorgestellten Arbeiten nicht besonders begeistern</w:t>
-      </w:r>
-      <w:r>
-        <w:t xml:space="preserve"> können</w:t>
-      </w:r>
-      <w:r>
-        <w:t xml:space="preserve"> und auch den Zeitaufwand</w:t>
-      </w:r>
-      <w:r>
-        <w:t>,</w:t>
-      </w:r>
-      <w:r>
-        <w:t xml:space="preserve"> um die Poster zu lesen</w:t>
-      </w:r>
-      <w:r>
-        <w:t>,</w:t>
-      </w:r>
-      <w:r>
-        <w:t xml:space="preserve"> meist</w:t>
-      </w:r>
-      <w:r>
-        <w:t xml:space="preserve"> als</w:t>
-      </w:r>
-      <w:r>
-        <w:t xml:space="preserve"> zu gross</w:t>
-      </w:r>
-      <w:r>
-        <w:t xml:space="preserve"> empfinden</w:t>
-      </w:r>
-      <w:r>
-        <w:t>.</w:t>
-      </w:r>
-      <w:r>
-        <w:t xml:space="preserve"> </w:t>
-      </w:r>
-      <w:r>
-        <w:t>Ach der Eventbesucher wurde in Form einer Persona weiter</w:t>
-      </w:r>
-      <w:bookmarkStart w:id="25" w:name="_Toc319998391"/>
-      <w:r>
-        <w:t xml:space="preserve"> ausgearbeitet.</w:t>
-      </w:r>
+      <w:bookmarkEnd w:id="23"/>
     </w:p>
     <w:p>
+      <w:r>
+        <w:t xml:space="preserve">Wie aus der </w:t>
+      </w:r>
+      <w:r>
+        <w:fldChar w:fldCharType="begin"/>
+      </w:r>
+      <w:r>
+        <w:instrText xml:space="preserve"> REF _Ref319422492 \h </w:instrText>
+      </w:r>
+      <w:r>
+        <w:fldChar w:fldCharType="separate"/>
+      </w:r>
+      <w:r>
+        <w:t xml:space="preserve">Abbildung </w:t>
+      </w:r>
+      <w:r>
+        <w:rPr>
+          <w:noProof/>
+        </w:rPr>
+        <w:t>10</w:t>
+      </w:r>
+      <w:r>
+        <w:t xml:space="preserve"> – Meinungsverteilung</w:t>
+      </w:r>
+      <w:r>
+        <w:fldChar w:fldCharType="end"/>
+      </w:r>
+      <w:r>
+        <w:t xml:space="preserve"> ersich</w:t>
+      </w:r>
+      <w:r>
+        <w:t>tlich ist, bilden sich bei jedem</w:t>
+      </w:r>
+      <w:r>
+        <w:t xml:space="preserve"> der vier aufgeführten Punkte zwei grosse Gruppen. Eine</w:t>
+      </w:r>
+      <w:r>
+        <w:t xml:space="preserve"> Gruppe</w:t>
+      </w:r>
+      <w:r>
+        <w:t xml:space="preserve"> bei </w:t>
+      </w:r>
+      <w:r>
+        <w:t xml:space="preserve">der Antwort </w:t>
+      </w:r>
+      <w:r>
+        <w:t>„trifft eher zu“ und eine</w:t>
+      </w:r>
+      <w:r>
+        <w:t xml:space="preserve"> andere</w:t>
+      </w:r>
+      <w:r>
+        <w:t xml:space="preserve"> b</w:t>
+      </w:r>
+      <w:r>
+        <w:t>e</w:t>
+      </w:r>
+      <w:r>
+        <w:t>i „trifft eher nicht zu“.</w:t>
+      </w:r>
+      <w:r>
+        <w:t xml:space="preserve"> Aus diesem Grund wurden für d</w:t>
+      </w:r>
+      <w:r>
+        <w:t xml:space="preserve">ie Rolle des </w:t>
+      </w:r>
+      <w:proofErr w:type="spellStart"/>
+      <w:r>
+        <w:t>Students</w:t>
+      </w:r>
+      <w:proofErr w:type="spellEnd"/>
+      <w:r>
+        <w:t>, welcher</w:t>
+      </w:r>
+      <w:r>
+        <w:t xml:space="preserve"> Poster liest</w:t>
+      </w:r>
+      <w:r>
+        <w:t>,</w:t>
+      </w:r>
+      <w:r>
+        <w:t xml:space="preserve"> zwei </w:t>
+      </w:r>
+      <w:proofErr w:type="spellStart"/>
+      <w:r>
+        <w:t>Personas</w:t>
+      </w:r>
+      <w:proofErr w:type="spellEnd"/>
+      <w:r>
+        <w:t xml:space="preserve">  ausgearbeitet.</w:t>
+      </w:r>
+      <w:r>
+        <w:t xml:space="preserve"> </w:t>
+      </w:r>
+      <w:r>
+        <w:t>Die</w:t>
+      </w:r>
+      <w:r>
+        <w:t xml:space="preserve"> eine</w:t>
+      </w:r>
+      <w:r>
+        <w:t xml:space="preserve"> Persona interessiert </w:t>
+      </w:r>
+      <w:r>
+        <w:t xml:space="preserve">sich für die Bachelorarbeiten </w:t>
+      </w:r>
+      <w:r>
+        <w:t xml:space="preserve">und </w:t>
+      </w:r>
+      <w:r>
+        <w:t>liest den Inhalt der Poster</w:t>
+      </w:r>
+      <w:r>
+        <w:t xml:space="preserve"> auch aufmerksam. Die </w:t>
+      </w:r>
+      <w:r>
+        <w:t xml:space="preserve">zweite </w:t>
+      </w:r>
+      <w:r>
+        <w:t>Persona</w:t>
+      </w:r>
+      <w:r>
+        <w:t xml:space="preserve"> </w:t>
+      </w:r>
+      <w:r>
+        <w:t xml:space="preserve">schliesst </w:t>
+      </w:r>
+      <w:r>
+        <w:t>Studenten</w:t>
+      </w:r>
+      <w:r>
+        <w:t xml:space="preserve"> ein, die sich</w:t>
+      </w:r>
+      <w:r>
+        <w:t xml:space="preserve"> für die </w:t>
+      </w:r>
+      <w:r>
+        <w:t xml:space="preserve">auf den Postern </w:t>
+      </w:r>
+      <w:r>
+        <w:t>vorgestellten Arbeiten nicht besonders begeistern</w:t>
+      </w:r>
+      <w:r>
+        <w:t xml:space="preserve"> können</w:t>
+      </w:r>
+      <w:r>
+        <w:t xml:space="preserve"> und auch den Zeitaufwand</w:t>
+      </w:r>
+      <w:r>
+        <w:t>,</w:t>
+      </w:r>
+      <w:r>
+        <w:t xml:space="preserve"> um die Poster zu lesen</w:t>
+      </w:r>
+      <w:r>
+        <w:t>,</w:t>
+      </w:r>
+      <w:r>
+        <w:t xml:space="preserve"> meist</w:t>
+      </w:r>
+      <w:r>
+        <w:t xml:space="preserve"> als</w:t>
+      </w:r>
+      <w:r>
+        <w:t xml:space="preserve"> zu gross</w:t>
+      </w:r>
+      <w:r>
+        <w:t xml:space="preserve"> empfinden</w:t>
+      </w:r>
+      <w:r>
+        <w:t>.</w:t>
+      </w:r>
+      <w:r>
+        <w:t xml:space="preserve"> </w:t>
+      </w:r>
+      <w:r>
+        <w:lastRenderedPageBreak/>
+        <w:t>A</w:t>
+      </w:r>
+      <w:r>
+        <w:t>u</w:t>
+      </w:r>
+      <w:r>
+        <w:t>ch</w:t>
+      </w:r>
+      <w:r>
+        <w:t xml:space="preserve"> die Rolle des</w:t>
+      </w:r>
+      <w:r>
+        <w:t xml:space="preserve"> Eventbesuchers</w:t>
+      </w:r>
+      <w:r>
+        <w:t xml:space="preserve"> wurde</w:t>
+      </w:r>
+      <w:r>
+        <w:t xml:space="preserve"> </w:t>
+      </w:r>
+      <w:r>
+        <w:t xml:space="preserve">zu einer </w:t>
+      </w:r>
+      <w:r>
+        <w:t>Persona</w:t>
+      </w:r>
+      <w:r>
+        <w:t xml:space="preserve"> ausgearbeitet</w:t>
+      </w:r>
+      <w:bookmarkStart w:id="24" w:name="_Toc319998391"/>
+      <w:r>
+        <w:t>.</w:t>
+      </w:r>
+      <w:r>
+        <w:t xml:space="preserve"> Die drei </w:t>
+      </w:r>
+      <w:proofErr w:type="spellStart"/>
+      <w:r>
+        <w:t>Personas</w:t>
+      </w:r>
+      <w:proofErr w:type="spellEnd"/>
+      <w:r>
+        <w:t xml:space="preserve"> werden nachfolgend beschrieben.</w:t>
+      </w:r>
+    </w:p>
+    <w:p>
       <w:pPr>
         <w:pStyle w:val="Heading4"/>
       </w:pPr>
       <w:r>
-        <w:t>Persona Peter Posterleser</w:t>
-      </w:r>
-      <w:bookmarkEnd w:id="25"/>
+        <w:t xml:space="preserve">Persona Peter </w:t>
+      </w:r>
+      <w:proofErr w:type="spellStart"/>
+      <w:r>
+        <w:t>Posterleser</w:t>
+      </w:r>
+      <w:bookmarkEnd w:id="24"/>
+      <w:proofErr w:type="spellEnd"/>
     </w:p>
     <w:tbl>
       <w:tblPr>
@@ -8504,9 +8913,13 @@
           </w:tcPr>
           <w:p>
             <w:r>
-              <w:lastRenderedPageBreak/>
-              <w:t>Peter Posterleser</w:t>
-            </w:r>
+              <w:t xml:space="preserve">Peter </w:t>
+            </w:r>
+            <w:proofErr w:type="spellStart"/>
+            <w:r>
+              <w:t>Posterleser</w:t>
+            </w:r>
+            <w:proofErr w:type="spellEnd"/>
           </w:p>
         </w:tc>
         <w:tc>
@@ -8584,16 +8997,37 @@
             <w:r>
               <w:t xml:space="preserve">Abbildung </w:t>
             </w:r>
-            <w:fldSimple w:instr=" SEQ Abbildung \* ARABIC ">
-              <w:r>
-                <w:rPr>
-                  <w:noProof/>
-                </w:rPr>
-                <w:t>11</w:t>
-              </w:r>
-            </w:fldSimple>
-            <w:r>
-              <w:t xml:space="preserve"> - Peter Posterleser, Bildquelle: www.office.com</w:t>
+            <w:r>
+              <w:fldChar w:fldCharType="begin"/>
+            </w:r>
+            <w:r>
+              <w:instrText xml:space="preserve"> SEQ Abbildung \* ARABIC </w:instrText>
+            </w:r>
+            <w:r>
+              <w:fldChar w:fldCharType="separate"/>
+            </w:r>
+            <w:r>
+              <w:rPr>
+                <w:noProof/>
+              </w:rPr>
+              <w:t>11</w:t>
+            </w:r>
+            <w:r>
+              <w:rPr>
+                <w:noProof/>
+              </w:rPr>
+              <w:fldChar w:fldCharType="end"/>
+            </w:r>
+            <w:r>
+              <w:t xml:space="preserve"> - Peter </w:t>
+            </w:r>
+            <w:proofErr w:type="spellStart"/>
+            <w:r>
+              <w:t>Posterleser</w:t>
+            </w:r>
+            <w:proofErr w:type="spellEnd"/>
+            <w:r>
+              <w:t>, Bildquelle: www.office.com</w:t>
             </w:r>
           </w:p>
         </w:tc>
@@ -8754,7 +9188,15 @@
           </w:tcPr>
           <w:p>
             <w:r>
-              <w:t>Durch sein Studium kennt sich Peter zwar gut mit Computern aus, jedoch nicht mit Kinect. Er ist aber neuen Technologien gegenüber offen und würde diese auch gerne ausprobieren.</w:t>
+              <w:t xml:space="preserve">Durch sein Studium kennt sich Peter zwar gut mit Computern aus, jedoch nicht mit </w:t>
+            </w:r>
+            <w:proofErr w:type="spellStart"/>
+            <w:r>
+              <w:t>Kinect</w:t>
+            </w:r>
+            <w:proofErr w:type="spellEnd"/>
+            <w:r>
+              <w:t>. Er ist aber neuen Technologien gegenüber offen und würde diese auch gerne ausprobieren.</w:t>
             </w:r>
           </w:p>
         </w:tc>
@@ -8946,6 +9388,7 @@
     </w:p>
     <w:p>
       <w:r>
+        <w:lastRenderedPageBreak/>
         <w:t xml:space="preserve">Das neue Semester hat gerade erst begonnen und Peter besucht an diesem Tag die Kunststofftechnik Vorlesung. In der Pause geht er mit einem Freund in das Gebäude 4, um sich in der Mensa ein Brötchen zu kaufen. </w:t>
       </w:r>
       <w:r>
@@ -8997,11 +9440,7 @@
         <w:t>welches</w:t>
       </w:r>
       <w:r>
-        <w:t xml:space="preserve"> sie besonders </w:t>
-      </w:r>
-      <w:r>
-        <w:lastRenderedPageBreak/>
-        <w:t>spannend finden und beginnen</w:t>
+        <w:t xml:space="preserve"> sie besonders spannend finden und beginnen</w:t>
       </w:r>
       <w:r>
         <w:t>,</w:t>
@@ -9078,7 +9517,13 @@
     </w:p>
     <w:p>
       <w:r>
-        <w:t xml:space="preserve">Am Dienstag der dritten (?) Semesterwoche, kurz vor Mittag, möchten sich Peter und eine </w:t>
+        <w:t>Am Dienstag der dritten (?</w:t>
+      </w:r>
+      <w:r>
+        <w:t>)</w:t>
+      </w:r>
+      <w:r>
+        <w:t xml:space="preserve"> Semesterwoche, kurz vor Mittag, möchten sich Peter und eine </w:t>
       </w:r>
       <w:r>
         <w:t>Studienkollegin</w:t>
@@ -9115,11 +9560,11 @@
       <w:pPr>
         <w:pStyle w:val="Heading4"/>
       </w:pPr>
-      <w:bookmarkStart w:id="26" w:name="_Toc319998392"/>
+      <w:bookmarkStart w:id="25" w:name="_Toc319998392"/>
       <w:r>
         <w:t>Persona Noemi Nichtinteressiert</w:t>
       </w:r>
-      <w:bookmarkEnd w:id="26"/>
+      <w:bookmarkEnd w:id="25"/>
     </w:p>
     <w:tbl>
       <w:tblPr>
@@ -9217,14 +9662,27 @@
             <w:r>
               <w:t xml:space="preserve">Abbildung </w:t>
             </w:r>
-            <w:fldSimple w:instr=" SEQ Abbildung \* ARABIC ">
-              <w:r>
-                <w:rPr>
-                  <w:noProof/>
-                </w:rPr>
-                <w:t>12</w:t>
-              </w:r>
-            </w:fldSimple>
+            <w:r>
+              <w:fldChar w:fldCharType="begin"/>
+            </w:r>
+            <w:r>
+              <w:instrText xml:space="preserve"> SEQ Abbildung \* ARABIC </w:instrText>
+            </w:r>
+            <w:r>
+              <w:fldChar w:fldCharType="separate"/>
+            </w:r>
+            <w:r>
+              <w:rPr>
+                <w:noProof/>
+              </w:rPr>
+              <w:t>12</w:t>
+            </w:r>
+            <w:r>
+              <w:rPr>
+                <w:noProof/>
+              </w:rPr>
+              <w:fldChar w:fldCharType="end"/>
+            </w:r>
             <w:r>
               <w:t xml:space="preserve"> - Noemi Nichtinteressiert, Bildque</w:t>
             </w:r>
@@ -9283,7 +9741,19 @@
           </w:tcPr>
           <w:p>
             <w:r>
-              <w:t xml:space="preserve">Die Vorlesungen von Noemi finden alle im Gebäude 1 statt. Ihr Arbeitsraum für Projektarbeiten befindet sich ebenfalls in diesem Gebäude. Auch die Mittagszeit verbringt sie grösstenteils an diesem Ort, da sie ihr Mittagessen meistens von Zuhause mitnimmt. Nur zwischendurch besucht sie das Gebäude 4 um die Mensa zu nutzen, den Badge aufzuladen oder sich am Empfang zu informieren. </w:t>
+              <w:t xml:space="preserve">Die Vorlesungen von Noemi finden alle im Gebäude 1 statt. Ihr Arbeitsraum für Projektarbeiten befindet sich ebenfalls in diesem Gebäude. Auch die Mittagszeit verbringt sie grösstenteils an diesem Ort, da sie ihr Mittagessen meistens von Zuhause </w:t>
+            </w:r>
+            <w:r>
+              <w:lastRenderedPageBreak/>
+              <w:t xml:space="preserve">mitnimmt. Nur zwischendurch besucht sie das Gebäude 4 um die Mensa zu nutzen, den </w:t>
+            </w:r>
+            <w:proofErr w:type="spellStart"/>
+            <w:r>
+              <w:t>Badge</w:t>
+            </w:r>
+            <w:proofErr w:type="spellEnd"/>
+            <w:r>
+              <w:t xml:space="preserve"> aufzuladen oder sich am Empfang zu informieren. </w:t>
             </w:r>
           </w:p>
         </w:tc>
@@ -9295,6 +9765,7 @@
           </w:tcPr>
           <w:p>
             <w:r>
+              <w:lastRenderedPageBreak/>
               <w:t>Persönlichkeit &amp; Vorlieben</w:t>
             </w:r>
           </w:p>
@@ -9305,11 +9776,7 @@
           </w:tcPr>
           <w:p>
             <w:r>
-              <w:t xml:space="preserve">Noemi ist nicht besonders interessiert an den ausgestellten Bachelor- und Masterarbeiten. Zudem ist ihr auch der Aufwand, um die Poster aufzusuchen und sie zu lesen, zu gross. Da die Poster </w:t>
-            </w:r>
-            <w:r>
-              <w:lastRenderedPageBreak/>
-              <w:t>der Abteilung Raumplanung aber im Gebäude 1 ausgestellt werden, kann sie sich dann zwischendurch aber doch durchringen, ein paar wenige Poster ihres eigenen Studiengangs zu betrachten.</w:t>
+              <w:t>Noemi ist nicht besonders interessiert an den ausgestellten Bachelor- und Masterarbeiten. Zudem ist ihr auch der Aufwand, um die Poster aufzusuchen und sie zu lesen, zu gross. Da die Poster der Abteilung Raumplanung aber im Gebäude 1 ausgestellt werden, kann sie sich dann zwischendurch aber doch durchringen, ein paar wenige Poster ihres eigenen Studiengangs zu betrachten.</w:t>
             </w:r>
           </w:p>
         </w:tc>
@@ -9321,7 +9788,6 @@
           </w:tcPr>
           <w:p>
             <w:r>
-              <w:lastRenderedPageBreak/>
               <w:t>Vorkenntnisse &amp; Lernen (Computer, Domain)</w:t>
             </w:r>
           </w:p>
@@ -9332,7 +9798,15 @@
           </w:tcPr>
           <w:p>
             <w:r>
-              <w:t>Noemi besitzt grundlegende Computerkenntnisse, hat aber noch nie von Kinect gehört.</w:t>
+              <w:t xml:space="preserve">Noemi besitzt grundlegende Computerkenntnisse, hat aber noch nie von </w:t>
+            </w:r>
+            <w:proofErr w:type="spellStart"/>
+            <w:r>
+              <w:t>Kinect</w:t>
+            </w:r>
+            <w:proofErr w:type="spellEnd"/>
+            <w:r>
+              <w:t xml:space="preserve"> gehört.</w:t>
             </w:r>
           </w:p>
         </w:tc>
@@ -9449,7 +9923,15 @@
     </w:p>
     <w:p>
       <w:r>
-        <w:t>Noemi hält sich bei den Tischen im 1. Stock des Gebäudes 1 auf. Das neue Semester hat erst begonnen und bereits ist eine Übung ausgefallen. Da sie noch kein Projekt hat, an dem sie in den gewonnenen zwei Stunden arbeiten könnte, überlegt sie, wie sie sich die Zeit vertreiben könnten. Ihre Studienkollegen beschliessen, in der Mensa eine Kaffeepause zu machen. Auf dem Weg dorthin passieren sie das Foyer, in welchem die Bachelorarbeiten des vergangenen Semesters ausgestellt sind. Zusammen mit zwei Kolleginnen bleibt Noemi zurück und sie schauen sich zusammen mit anderen interessierten Besuchern die Poster an. Entgegen ihrer Begleiterinnen hat Noemi aber keine grosse Lust, sich über eine Arbeit genauer zu informieren und verliert bald das Interesse an der Ausstellung. So schlendert sie in Richtung Mensa und gesellt sich dort zu ihren Studienkollegen.</w:t>
+        <w:t xml:space="preserve">Noemi hält sich bei den Tischen im 1. Stock des Gebäudes 1 auf. Das neue Semester hat erst begonnen und bereits ist eine Übung ausgefallen. Da sie noch kein Projekt hat, an dem sie in den gewonnenen zwei Stunden arbeiten könnte, überlegt sie, wie sie sich die Zeit vertreiben könnten. Ihre </w:t>
+      </w:r>
+      <w:proofErr w:type="gramStart"/>
+      <w:r>
+        <w:t>Studienkollegen</w:t>
+      </w:r>
+      <w:proofErr w:type="gramEnd"/>
+      <w:r>
+        <w:t xml:space="preserve"> beschliessen, in der Mensa eine Kaffeepause zu machen. Auf dem Weg dorthin passieren sie das Foyer, in welchem die Bachelorarbeiten des vergangenen Semesters ausgestellt sind. Zusammen mit zwei Kolleginnen bleibt Noemi zurück und sie schauen sich zusammen mit anderen interessierten Besuchern die Poster an. Entgegen ihrer Begleiterinnen hat Noemi aber keine grosse Lust, sich über eine Arbeit genauer zu informieren und verliert bald das Interesse an der Ausstellung. So schlendert sie in Richtung Mensa und gesellt sich dort zu ihren Studienkollegen.</w:t>
       </w:r>
     </w:p>
     <w:p>
@@ -9468,7 +9950,15 @@
         <w:t>sich die Zeit vertreiben könnte</w:t>
       </w:r>
       <w:r>
-        <w:t>. Ihre Studienkollegen beschliessen, in der Mensa eine Kaffeepause zu machen. Im Eingang des Gebäudes 4</w:t>
+        <w:t xml:space="preserve">. Ihre </w:t>
+      </w:r>
+      <w:proofErr w:type="gramStart"/>
+      <w:r>
+        <w:t>Studienkollegen</w:t>
+      </w:r>
+      <w:proofErr w:type="gramEnd"/>
+      <w:r>
+        <w:t xml:space="preserve"> beschliessen, in der Mensa eine Kaffeepause zu machen. Im Eingang des Gebäudes 4</w:t>
       </w:r>
       <w:r>
         <w:t xml:space="preserve"> fällt ihnen sofort die </w:t>
@@ -9574,7 +10064,15 @@
         <w:t xml:space="preserve"> etwas von Zuhause mitzunehmen. </w:t>
       </w:r>
       <w:r>
-        <w:t>Im Eingangsbereich des Gebäudes lädt sie ihren Badge auf. Heute ist viel Betrieb und vor allem die rechte Warteschlange</w:t>
+        <w:t xml:space="preserve">Im Eingangsbereich des Gebäudes lädt sie ihren </w:t>
+      </w:r>
+      <w:proofErr w:type="spellStart"/>
+      <w:r>
+        <w:t>Badge</w:t>
+      </w:r>
+      <w:proofErr w:type="spellEnd"/>
+      <w:r>
+        <w:t xml:space="preserve"> auf. Heute ist viel Betrieb und vor allem die rechte Warteschlange</w:t>
       </w:r>
       <w:r>
         <w:t xml:space="preserve"> für die Standardmenüs </w:t>
@@ -9686,13 +10184,37 @@
         <w:t>,</w:t>
       </w:r>
       <w:r>
-        <w:t xml:space="preserve"> etwas von Zuhause mitzunehmen. Im Eingangsbereich des Gebäudes lädt sie ihren Badge auf. Heute ist viel Betrieb und vor allem die rechte Warteschlange für die Standardmenüs ist besonders lang. </w:t>
+        <w:t xml:space="preserve"> etwas von Zuhause mitzunehmen. Im Eingangsbereich des Gebäudes lädt sie ihren </w:t>
+      </w:r>
+      <w:proofErr w:type="spellStart"/>
+      <w:r>
+        <w:t>Badge</w:t>
+      </w:r>
+      <w:proofErr w:type="spellEnd"/>
+      <w:r>
+        <w:t xml:space="preserve"> auf. Heute ist viel Betrieb und vor allem die rechte Warteschlange für die Standardmenüs ist besonders lang. </w:t>
       </w:r>
       <w:r>
         <w:t>Während Noemi</w:t>
       </w:r>
       <w:r>
-        <w:t xml:space="preserve"> darauf wartet, dass auch ihre Studienkollegen ihren Badge aufgeladen haben, </w:t>
+        <w:t xml:space="preserve"> darauf wartet, dass auch ihre </w:t>
+      </w:r>
+      <w:proofErr w:type="gramStart"/>
+      <w:r>
+        <w:t>Studienkollegen</w:t>
+      </w:r>
+      <w:proofErr w:type="gramEnd"/>
+      <w:r>
+        <w:t xml:space="preserve"> ihren </w:t>
+      </w:r>
+      <w:proofErr w:type="spellStart"/>
+      <w:r>
+        <w:t>Badge</w:t>
+      </w:r>
+      <w:proofErr w:type="spellEnd"/>
+      <w:r>
+        <w:t xml:space="preserve"> aufgeladen haben, </w:t>
       </w:r>
       <w:r>
         <w:t>entdeckt sie, dass auf der Video Wall die Menüs der Mensa angezeigt werden</w:t>
@@ -9710,7 +10232,11 @@
         <w:t>gar nicht ihrem Geschmack entspricht</w:t>
       </w:r>
       <w:r>
-        <w:t>. Sie stellt sich da</w:t>
+        <w:t xml:space="preserve">. Sie </w:t>
+      </w:r>
+      <w:r>
+        <w:lastRenderedPageBreak/>
+        <w:t>stellt sich da</w:t>
       </w:r>
       <w:r>
         <w:t>her in die rechte Warteschlange</w:t>
@@ -9722,18 +10248,26 @@
         <w:t xml:space="preserve">den </w:t>
       </w:r>
       <w:r>
-        <w:t xml:space="preserve">Mitstudierenden zu, wie diese mit der Video Wall interagieren. </w:t>
+        <w:t xml:space="preserve">Mitstudierenden zu, wie diese mit </w:t>
+      </w:r>
+      <w:proofErr w:type="gramStart"/>
+      <w:r>
+        <w:t>der</w:t>
+      </w:r>
+      <w:proofErr w:type="gramEnd"/>
+      <w:r>
+        <w:t xml:space="preserve"> Video Wall interagieren. </w:t>
       </w:r>
     </w:p>
     <w:p>
       <w:pPr>
         <w:pStyle w:val="Heading4"/>
       </w:pPr>
-      <w:bookmarkStart w:id="27" w:name="_Toc319998393"/>
+      <w:bookmarkStart w:id="26" w:name="_Toc319998393"/>
       <w:r>
         <w:t>Persona Erich Eventbesucher</w:t>
       </w:r>
-      <w:bookmarkEnd w:id="27"/>
+      <w:bookmarkEnd w:id="26"/>
     </w:p>
     <w:tbl>
       <w:tblPr>
@@ -9774,7 +10308,6 @@
                 <w:noProof/>
                 <w:lang w:eastAsia="de-CH"/>
               </w:rPr>
-              <w:lastRenderedPageBreak/>
               <w:drawing>
                 <wp:inline distT="0" distB="0" distL="0" distR="0" wp14:anchorId="0F2FBEC8" wp14:editId="35B6BE92">
                   <wp:extent cx="1771650" cy="2654344"/>
@@ -9825,14 +10358,27 @@
             <w:r>
               <w:t xml:space="preserve">Abbildung </w:t>
             </w:r>
-            <w:fldSimple w:instr=" SEQ Abbildung \* ARABIC ">
-              <w:r>
-                <w:rPr>
-                  <w:noProof/>
-                </w:rPr>
-                <w:t>13</w:t>
-              </w:r>
-            </w:fldSimple>
+            <w:r>
+              <w:fldChar w:fldCharType="begin"/>
+            </w:r>
+            <w:r>
+              <w:instrText xml:space="preserve"> SEQ Abbildung \* ARABIC </w:instrText>
+            </w:r>
+            <w:r>
+              <w:fldChar w:fldCharType="separate"/>
+            </w:r>
+            <w:r>
+              <w:rPr>
+                <w:noProof/>
+              </w:rPr>
+              <w:t>13</w:t>
+            </w:r>
+            <w:r>
+              <w:rPr>
+                <w:noProof/>
+              </w:rPr>
+              <w:fldChar w:fldCharType="end"/>
+            </w:r>
             <w:r>
               <w:t xml:space="preserve"> - Erich Eventbesucher, Bildquelle: www.office.com</w:t>
             </w:r>
@@ -9968,7 +10514,15 @@
           </w:tcPr>
           <w:p>
             <w:r>
-              <w:t>Erich verfügt über gute Computerkenntnisse und hat schon von Kinect gehört, dies aber bis jetzt noch nicht ausprobieren können.</w:t>
+              <w:t xml:space="preserve">Erich verfügt über gute Computerkenntnisse und hat schon von </w:t>
+            </w:r>
+            <w:proofErr w:type="spellStart"/>
+            <w:r>
+              <w:t>Kinect</w:t>
+            </w:r>
+            <w:proofErr w:type="spellEnd"/>
+            <w:r>
+              <w:t xml:space="preserve"> gehört, dies aber bis jetzt noch nicht ausprobieren können.</w:t>
             </w:r>
           </w:p>
         </w:tc>
@@ -10097,7 +10651,25 @@
         <w:t>,</w:t>
       </w:r>
       <w:r>
-        <w:t xml:space="preserve"> um etwas raus zu gehen um frische Luft zu schnappen</w:t>
+        <w:t xml:space="preserve"> um etwas </w:t>
+      </w:r>
+      <w:r>
+        <w:t>nach d</w:t>
+      </w:r>
+      <w:r>
+        <w:t>rau</w:t>
+      </w:r>
+      <w:r>
+        <w:t>ssen</w:t>
+      </w:r>
+      <w:r>
+        <w:t xml:space="preserve"> zu gehen </w:t>
+      </w:r>
+      <w:r>
+        <w:t>und</w:t>
+      </w:r>
+      <w:r>
+        <w:t xml:space="preserve"> frische Luft zu schnappen</w:t>
       </w:r>
       <w:r>
         <w:t xml:space="preserve">. </w:t>
@@ -10127,7 +10699,10 @@
         <w:t xml:space="preserve">vor allem um Informationen für zukünftige Studenten oder Angebote für Studierende handelt. Die Gruppe </w:t>
       </w:r>
       <w:r>
-        <w:t>begibt sich nach Draussen</w:t>
+        <w:t>begibt sich nach d</w:t>
+      </w:r>
+      <w:r>
+        <w:t>raussen</w:t>
       </w:r>
       <w:r>
         <w:t xml:space="preserve"> und kehrt erst zurück</w:t>
@@ -10209,13 +10784,26 @@
         <w:t xml:space="preserve">muss. Nach einer Einführung erfolgt die erste Pause. </w:t>
       </w:r>
       <w:r>
-        <w:t>Erich und seine Kollegen nutzen diese Zeit, um etwas raus zu gehen um frische Luft zu schnappen.</w:t>
-      </w:r>
-      <w:r>
-        <w:t xml:space="preserve"> Auf dem Weg dorthin</w:t>
-      </w:r>
-      <w:r>
-        <w:t xml:space="preserve"> fällt ihm wieder die Video Wall auf. Interessiert nähert er sich dieser und bemerkt, dass diese auf seine Bewegungen reagiert. Erich stellt bei näherer Betrachtung fest, dass es sich bei den an</w:t>
+        <w:t xml:space="preserve">Erich und seine Kollegen nutzen diese Zeit, um etwas </w:t>
+      </w:r>
+      <w:r>
+        <w:t>nach draussen</w:t>
+      </w:r>
+      <w:r>
+        <w:t xml:space="preserve"> zu gehen u</w:t>
+      </w:r>
+      <w:r>
+        <w:t>nd</w:t>
+      </w:r>
+      <w:r>
+        <w:t xml:space="preserve"> frische Luft zu schnappen. Auf dem Weg dorthin</w:t>
+      </w:r>
+      <w:r>
+        <w:t xml:space="preserve"> fällt ihm wieder die Video Wall auf. Interessiert nähert er sich dieser und bemerkt, dass diese auf seine </w:t>
+      </w:r>
+      <w:r>
+        <w:lastRenderedPageBreak/>
+        <w:t>Bewegungen reagiert. Erich stellt bei näherer Betrachtung fest, dass es sich bei den an</w:t>
       </w:r>
       <w:r>
         <w:t>gezeigten Elementen um Poster zu</w:t>
@@ -10267,12 +10855,12 @@
       <w:pPr>
         <w:pStyle w:val="Heading2"/>
       </w:pPr>
-      <w:bookmarkStart w:id="28" w:name="_Toc319998394"/>
+      <w:bookmarkStart w:id="27" w:name="_Toc319998394"/>
       <w:r>
         <w:lastRenderedPageBreak/>
         <w:t>Hardware Setup</w:t>
       </w:r>
-      <w:bookmarkEnd w:id="28"/>
+      <w:bookmarkEnd w:id="27"/>
     </w:p>
     <w:p>
       <w:r>
@@ -10394,13 +10982,13 @@
       <w:pPr>
         <w:pStyle w:val="Heading3"/>
       </w:pPr>
-      <w:bookmarkStart w:id="29" w:name="_Ref319065031"/>
-      <w:bookmarkStart w:id="30" w:name="_Toc319998395"/>
+      <w:bookmarkStart w:id="28" w:name="_Ref319065031"/>
+      <w:bookmarkStart w:id="29" w:name="_Toc319998395"/>
       <w:r>
         <w:t>Monitore</w:t>
       </w:r>
+      <w:bookmarkEnd w:id="28"/>
       <w:bookmarkEnd w:id="29"/>
-      <w:bookmarkEnd w:id="30"/>
     </w:p>
     <w:p>
       <w:r>
@@ -10463,11 +11051,11 @@
       <w:pPr>
         <w:pStyle w:val="Heading4"/>
       </w:pPr>
-      <w:bookmarkStart w:id="31" w:name="_Ref319068091"/>
+      <w:bookmarkStart w:id="30" w:name="_Ref319068091"/>
       <w:r>
         <w:t>Variante A: 3 x 3 55“ Monitore</w:t>
       </w:r>
-      <w:bookmarkEnd w:id="31"/>
+      <w:bookmarkEnd w:id="30"/>
     </w:p>
     <w:p>
       <w:r>
@@ -10532,14 +11120,27 @@
       <w:r>
         <w:t xml:space="preserve">Abbildung </w:t>
       </w:r>
-      <w:fldSimple w:instr=" SEQ Abbildung \* ARABIC ">
-        <w:r>
-          <w:rPr>
-            <w:noProof/>
-          </w:rPr>
-          <w:t>14</w:t>
-        </w:r>
-      </w:fldSimple>
+      <w:r>
+        <w:fldChar w:fldCharType="begin"/>
+      </w:r>
+      <w:r>
+        <w:instrText xml:space="preserve"> SEQ Abbildung \* ARABIC </w:instrText>
+      </w:r>
+      <w:r>
+        <w:fldChar w:fldCharType="separate"/>
+      </w:r>
+      <w:r>
+        <w:rPr>
+          <w:noProof/>
+        </w:rPr>
+        <w:t>14</w:t>
+      </w:r>
+      <w:r>
+        <w:rPr>
+          <w:noProof/>
+        </w:rPr>
+        <w:fldChar w:fldCharType="end"/>
+      </w:r>
       <w:r>
         <w:t xml:space="preserve"> - </w:t>
       </w:r>
@@ -10579,7 +11180,15 @@
         <w:t>davon ausgegangen</w:t>
       </w:r>
       <w:r>
-        <w:t xml:space="preserve">, dass die auf der </w:t>
+        <w:t xml:space="preserve">, dass die auf </w:t>
+      </w:r>
+      <w:proofErr w:type="gramStart"/>
+      <w:r>
+        <w:t>der</w:t>
+      </w:r>
+      <w:proofErr w:type="gramEnd"/>
+      <w:r>
+        <w:t xml:space="preserve"> </w:t>
       </w:r>
       <w:r>
         <w:t xml:space="preserve">Video </w:t>
@@ -10666,14 +11275,27 @@
       <w:r>
         <w:t xml:space="preserve">Abbildung </w:t>
       </w:r>
-      <w:fldSimple w:instr=" SEQ Abbildung \* ARABIC ">
-        <w:r>
-          <w:rPr>
-            <w:noProof/>
-          </w:rPr>
-          <w:t>15</w:t>
-        </w:r>
-      </w:fldSimple>
+      <w:r>
+        <w:fldChar w:fldCharType="begin"/>
+      </w:r>
+      <w:r>
+        <w:instrText xml:space="preserve"> SEQ Abbildung \* ARABIC </w:instrText>
+      </w:r>
+      <w:r>
+        <w:fldChar w:fldCharType="separate"/>
+      </w:r>
+      <w:r>
+        <w:rPr>
+          <w:noProof/>
+        </w:rPr>
+        <w:t>15</w:t>
+      </w:r>
+      <w:r>
+        <w:rPr>
+          <w:noProof/>
+        </w:rPr>
+        <w:fldChar w:fldCharType="end"/>
+      </w:r>
       <w:r>
         <w:t xml:space="preserve"> - </w:t>
       </w:r>
@@ -10719,7 +11341,15 @@
         <w:t xml:space="preserve">. Das </w:t>
       </w:r>
       <w:r>
-        <w:t xml:space="preserve">auf der Video Wall dargestellte </w:t>
+        <w:t xml:space="preserve">auf </w:t>
+      </w:r>
+      <w:proofErr w:type="gramStart"/>
+      <w:r>
+        <w:t>der</w:t>
+      </w:r>
+      <w:proofErr w:type="gramEnd"/>
+      <w:r>
+        <w:t xml:space="preserve"> Video Wall dargestellte </w:t>
       </w:r>
       <w:r>
         <w:t xml:space="preserve">Poster besitzt </w:t>
@@ -10762,11 +11392,11 @@
       <w:pPr>
         <w:pStyle w:val="Heading4"/>
       </w:pPr>
-      <w:bookmarkStart w:id="32" w:name="_Ref319068033"/>
+      <w:bookmarkStart w:id="31" w:name="_Ref319068033"/>
       <w:r>
         <w:t>Variante B: 2 x 2 55“ Monitore</w:t>
       </w:r>
-      <w:bookmarkEnd w:id="32"/>
+      <w:bookmarkEnd w:id="31"/>
     </w:p>
     <w:p>
       <w:r>
@@ -10831,14 +11461,27 @@
       <w:r>
         <w:t xml:space="preserve">Abbildung </w:t>
       </w:r>
-      <w:fldSimple w:instr=" SEQ Abbildung \* ARABIC ">
-        <w:r>
-          <w:rPr>
-            <w:noProof/>
-          </w:rPr>
-          <w:t>16</w:t>
-        </w:r>
-      </w:fldSimple>
+      <w:r>
+        <w:fldChar w:fldCharType="begin"/>
+      </w:r>
+      <w:r>
+        <w:instrText xml:space="preserve"> SEQ Abbildung \* ARABIC </w:instrText>
+      </w:r>
+      <w:r>
+        <w:fldChar w:fldCharType="separate"/>
+      </w:r>
+      <w:r>
+        <w:rPr>
+          <w:noProof/>
+        </w:rPr>
+        <w:t>16</w:t>
+      </w:r>
+      <w:r>
+        <w:rPr>
+          <w:noProof/>
+        </w:rPr>
+        <w:fldChar w:fldCharType="end"/>
+      </w:r>
       <w:r>
         <w:t xml:space="preserve"> - Variante B: 2 x 2 55" Monitore, Ansicht</w:t>
       </w:r>
@@ -10953,18 +11596,31 @@
       <w:pPr>
         <w:pStyle w:val="Caption"/>
       </w:pPr>
-      <w:bookmarkStart w:id="33" w:name="_Ref319068177"/>
+      <w:bookmarkStart w:id="32" w:name="_Ref319068177"/>
       <w:r>
         <w:t xml:space="preserve">Abbildung </w:t>
       </w:r>
-      <w:fldSimple w:instr=" SEQ Abbildung \* ARABIC ">
-        <w:r>
-          <w:rPr>
-            <w:noProof/>
-          </w:rPr>
-          <w:t>17</w:t>
-        </w:r>
-      </w:fldSimple>
+      <w:r>
+        <w:fldChar w:fldCharType="begin"/>
+      </w:r>
+      <w:r>
+        <w:instrText xml:space="preserve"> SEQ Abbildung \* ARABIC </w:instrText>
+      </w:r>
+      <w:r>
+        <w:fldChar w:fldCharType="separate"/>
+      </w:r>
+      <w:r>
+        <w:rPr>
+          <w:noProof/>
+        </w:rPr>
+        <w:t>17</w:t>
+      </w:r>
+      <w:r>
+        <w:rPr>
+          <w:noProof/>
+        </w:rPr>
+        <w:fldChar w:fldCharType="end"/>
+      </w:r>
       <w:r>
         <w:t xml:space="preserve"> - </w:t>
       </w:r>
@@ -10989,7 +11645,7 @@
       <w:r>
         <w:t xml:space="preserve"> 55" Monitore, Hellraumprojektor Test</w:t>
       </w:r>
-      <w:bookmarkEnd w:id="33"/>
+      <w:bookmarkEnd w:id="32"/>
     </w:p>
     <w:p>
       <w:r>
@@ -11172,14 +11828,27 @@
       <w:r>
         <w:t xml:space="preserve">Abbildung </w:t>
       </w:r>
-      <w:fldSimple w:instr=" SEQ Abbildung \* ARABIC ">
-        <w:r>
-          <w:rPr>
-            <w:noProof/>
-          </w:rPr>
-          <w:t>18</w:t>
-        </w:r>
-      </w:fldSimple>
+      <w:r>
+        <w:fldChar w:fldCharType="begin"/>
+      </w:r>
+      <w:r>
+        <w:instrText xml:space="preserve"> SEQ Abbildung \* ARABIC </w:instrText>
+      </w:r>
+      <w:r>
+        <w:fldChar w:fldCharType="separate"/>
+      </w:r>
+      <w:r>
+        <w:rPr>
+          <w:noProof/>
+        </w:rPr>
+        <w:t>18</w:t>
+      </w:r>
+      <w:r>
+        <w:rPr>
+          <w:noProof/>
+        </w:rPr>
+        <w:fldChar w:fldCharType="end"/>
+      </w:r>
       <w:r>
         <w:t xml:space="preserve"> - Variante C: 1 x 6 55" Monitore, Ansicht</w:t>
       </w:r>
@@ -11352,22 +12021,35 @@
       <w:pPr>
         <w:pStyle w:val="Caption"/>
       </w:pPr>
-      <w:bookmarkStart w:id="34" w:name="_Ref318900849"/>
+      <w:bookmarkStart w:id="33" w:name="_Ref318900849"/>
       <w:r>
         <w:t xml:space="preserve">Abbildung </w:t>
       </w:r>
-      <w:fldSimple w:instr=" SEQ Abbildung \* ARABIC ">
-        <w:r>
-          <w:rPr>
-            <w:noProof/>
-          </w:rPr>
-          <w:t>19</w:t>
-        </w:r>
-      </w:fldSimple>
+      <w:r>
+        <w:fldChar w:fldCharType="begin"/>
+      </w:r>
+      <w:r>
+        <w:instrText xml:space="preserve"> SEQ Abbildung \* ARABIC </w:instrText>
+      </w:r>
+      <w:r>
+        <w:fldChar w:fldCharType="separate"/>
+      </w:r>
+      <w:r>
+        <w:rPr>
+          <w:noProof/>
+        </w:rPr>
+        <w:t>19</w:t>
+      </w:r>
+      <w:r>
+        <w:rPr>
+          <w:noProof/>
+        </w:rPr>
+        <w:fldChar w:fldCharType="end"/>
+      </w:r>
       <w:r>
         <w:t xml:space="preserve"> - Variante A: 1 x 6 55" Monitore, Hellraumprojektor Test</w:t>
       </w:r>
-      <w:bookmarkEnd w:id="34"/>
+      <w:bookmarkEnd w:id="33"/>
     </w:p>
     <w:p>
       <w:r>
@@ -11443,7 +12125,15 @@
         <w:t xml:space="preserve">der Monitorkonstellation </w:t>
       </w:r>
       <w:r>
-        <w:t>mehrere Kinects benötigt werden würden</w:t>
+        <w:t xml:space="preserve">mehrere </w:t>
+      </w:r>
+      <w:proofErr w:type="spellStart"/>
+      <w:r>
+        <w:t>Kinects</w:t>
+      </w:r>
+      <w:proofErr w:type="spellEnd"/>
+      <w:r>
+        <w:t xml:space="preserve"> benötigt werden würden</w:t>
       </w:r>
       <w:r>
         <w:t>,</w:t>
@@ -11468,12 +12158,1626 @@
     </w:p>
     <w:p>
       <w:r>
-        <w:t xml:space="preserve">Durch einfache Mittel konnte schnell festgestellt werden, dass die ursprünglich vorgeschlagene Variante (siehe </w:t>
+        <w:t xml:space="preserve">Die Nutzwertanalyse </w:t>
+      </w:r>
+      <w:r>
+        <w:t xml:space="preserve">bietet eine Auswertung der </w:t>
+      </w:r>
+      <w:r>
+        <w:t>Kriterien</w:t>
+      </w:r>
+      <w:r>
+        <w:t>, die</w:t>
+      </w:r>
+      <w:r>
+        <w:t xml:space="preserve"> in diesem Kapitel</w:t>
+      </w:r>
+      <w:r>
+        <w:t xml:space="preserve"> für die einzelnen Monitorkonstellationen diskutiert wurden.</w:t>
+      </w:r>
+      <w:r>
+        <w:t xml:space="preserve"> </w:t>
+      </w:r>
+    </w:p>
+    <w:tbl>
+      <w:tblPr>
+        <w:tblStyle w:val="MediumShading1-Accent1"/>
+        <w:tblW w:w="0" w:type="auto"/>
+        <w:tblInd w:w="108" w:type="dxa"/>
+        <w:tblLayout w:type="fixed"/>
+        <w:tblLook w:val="0420" w:firstRow="1" w:lastRow="0" w:firstColumn="0" w:lastColumn="0" w:noHBand="0" w:noVBand="1"/>
+      </w:tblPr>
+      <w:tblGrid>
+        <w:gridCol w:w="2410"/>
+        <w:gridCol w:w="1276"/>
+        <w:gridCol w:w="1134"/>
+        <w:gridCol w:w="709"/>
+        <w:gridCol w:w="1134"/>
+        <w:gridCol w:w="708"/>
+        <w:gridCol w:w="1169"/>
+        <w:gridCol w:w="640"/>
+      </w:tblGrid>
+      <w:tr>
+        <w:trPr>
+          <w:cnfStyle w:val="100000000000" w:firstRow="1" w:lastRow="0" w:firstColumn="0" w:lastColumn="0" w:oddVBand="0" w:evenVBand="0" w:oddHBand="0" w:evenHBand="0" w:firstRowFirstColumn="0" w:firstRowLastColumn="0" w:lastRowFirstColumn="0" w:lastRowLastColumn="0"/>
+          <w:trHeight w:val="59"/>
+        </w:trPr>
+        <w:tc>
+          <w:tcPr>
+            <w:tcW w:w="8540" w:type="dxa"/>
+            <w:gridSpan w:val="7"/>
+          </w:tcPr>
+          <w:p>
+            <w:pPr>
+              <w:rPr>
+                <w:b w:val="0"/>
+                <w:bCs w:val="0"/>
+              </w:rPr>
+            </w:pPr>
+            <w:r>
+              <w:t xml:space="preserve">Nutzwertanalyse: </w:t>
+            </w:r>
+            <w:r>
+              <w:t xml:space="preserve">Auswahl </w:t>
+            </w:r>
+            <w:bookmarkStart w:id="34" w:name="_GoBack"/>
+            <w:bookmarkEnd w:id="34"/>
+            <w:r>
+              <w:t>Monitorkonstellation für Video Wall</w:t>
+            </w:r>
+          </w:p>
+        </w:tc>
+        <w:tc>
+          <w:tcPr>
+            <w:tcW w:w="640" w:type="dxa"/>
+          </w:tcPr>
+          <w:p/>
+        </w:tc>
+      </w:tr>
+      <w:tr>
+        <w:trPr>
+          <w:cnfStyle w:val="000000100000" w:firstRow="0" w:lastRow="0" w:firstColumn="0" w:lastColumn="0" w:oddVBand="0" w:evenVBand="0" w:oddHBand="1" w:evenHBand="0" w:firstRowFirstColumn="0" w:firstRowLastColumn="0" w:lastRowFirstColumn="0" w:lastRowLastColumn="0"/>
+        </w:trPr>
+        <w:tc>
+          <w:tcPr>
+            <w:tcW w:w="2410" w:type="dxa"/>
+          </w:tcPr>
+          <w:p/>
+        </w:tc>
+        <w:tc>
+          <w:tcPr>
+            <w:tcW w:w="1276" w:type="dxa"/>
+            <w:tcBorders>
+              <w:right w:val="single" w:sz="6" w:space="0" w:color="848491"/>
+            </w:tcBorders>
+          </w:tcPr>
+          <w:p>
+            <w:pPr>
+              <w:rPr>
+                <w:b/>
+              </w:rPr>
+            </w:pPr>
+          </w:p>
+        </w:tc>
+        <w:tc>
+          <w:tcPr>
+            <w:tcW w:w="1843" w:type="dxa"/>
+            <w:gridSpan w:val="2"/>
+            <w:tcBorders>
+              <w:left w:val="single" w:sz="6" w:space="0" w:color="848491"/>
+              <w:right w:val="single" w:sz="6" w:space="0" w:color="848491"/>
+            </w:tcBorders>
+          </w:tcPr>
+          <w:p>
+            <w:r>
+              <w:rPr>
+                <w:b/>
+                <w:bCs/>
+              </w:rPr>
+              <w:t>Variante</w:t>
+            </w:r>
+            <w:r>
+              <w:rPr>
+                <w:b/>
+                <w:bCs/>
+              </w:rPr>
+              <w:t xml:space="preserve"> 1</w:t>
+            </w:r>
+          </w:p>
+        </w:tc>
+        <w:tc>
+          <w:tcPr>
+            <w:tcW w:w="1842" w:type="dxa"/>
+            <w:gridSpan w:val="2"/>
+            <w:tcBorders>
+              <w:left w:val="single" w:sz="6" w:space="0" w:color="848491"/>
+              <w:right w:val="single" w:sz="6" w:space="0" w:color="848491"/>
+            </w:tcBorders>
+          </w:tcPr>
+          <w:p>
+            <w:pPr>
+              <w:rPr>
+                <w:b/>
+                <w:bCs/>
+              </w:rPr>
+            </w:pPr>
+            <w:r>
+              <w:rPr>
+                <w:b/>
+                <w:bCs/>
+              </w:rPr>
+              <w:t>Variante</w:t>
+            </w:r>
+            <w:r>
+              <w:rPr>
+                <w:b/>
+                <w:bCs/>
+              </w:rPr>
+              <w:t xml:space="preserve"> </w:t>
+            </w:r>
+            <w:r>
+              <w:rPr>
+                <w:b/>
+                <w:bCs/>
+              </w:rPr>
+              <w:t>2</w:t>
+            </w:r>
+          </w:p>
+        </w:tc>
+        <w:tc>
+          <w:tcPr>
+            <w:tcW w:w="1809" w:type="dxa"/>
+            <w:gridSpan w:val="2"/>
+            <w:tcBorders>
+              <w:left w:val="single" w:sz="6" w:space="0" w:color="848491"/>
+            </w:tcBorders>
+          </w:tcPr>
+          <w:p>
+            <w:pPr>
+              <w:rPr>
+                <w:b/>
+                <w:bCs/>
+              </w:rPr>
+            </w:pPr>
+            <w:r>
+              <w:rPr>
+                <w:b/>
+                <w:bCs/>
+              </w:rPr>
+              <w:t>Variante</w:t>
+            </w:r>
+            <w:r>
+              <w:rPr>
+                <w:b/>
+                <w:bCs/>
+              </w:rPr>
+              <w:t xml:space="preserve"> 3</w:t>
+            </w:r>
+          </w:p>
+        </w:tc>
+      </w:tr>
+      <w:tr>
+        <w:trPr>
+          <w:cnfStyle w:val="000000010000" w:firstRow="0" w:lastRow="0" w:firstColumn="0" w:lastColumn="0" w:oddVBand="0" w:evenVBand="0" w:oddHBand="0" w:evenHBand="1" w:firstRowFirstColumn="0" w:firstRowLastColumn="0" w:lastRowFirstColumn="0" w:lastRowLastColumn="0"/>
+        </w:trPr>
+        <w:tc>
+          <w:tcPr>
+            <w:tcW w:w="2410" w:type="dxa"/>
+          </w:tcPr>
+          <w:p/>
+        </w:tc>
+        <w:tc>
+          <w:tcPr>
+            <w:tcW w:w="1276" w:type="dxa"/>
+            <w:tcBorders>
+              <w:right w:val="single" w:sz="6" w:space="0" w:color="848491"/>
+            </w:tcBorders>
+          </w:tcPr>
+          <w:p>
+            <w:pPr>
+              <w:rPr>
+                <w:b/>
+              </w:rPr>
+            </w:pPr>
+          </w:p>
+        </w:tc>
+        <w:tc>
+          <w:tcPr>
+            <w:tcW w:w="1843" w:type="dxa"/>
+            <w:gridSpan w:val="2"/>
+            <w:tcBorders>
+              <w:left w:val="single" w:sz="6" w:space="0" w:color="848491"/>
+              <w:right w:val="single" w:sz="6" w:space="0" w:color="848491"/>
+            </w:tcBorders>
+          </w:tcPr>
+          <w:p>
+            <w:r>
+              <w:rPr>
+                <w:b/>
+                <w:bCs/>
+              </w:rPr>
+              <w:t>3 x 3 55" Monitore</w:t>
+            </w:r>
+          </w:p>
+        </w:tc>
+        <w:tc>
+          <w:tcPr>
+            <w:tcW w:w="1842" w:type="dxa"/>
+            <w:gridSpan w:val="2"/>
+            <w:tcBorders>
+              <w:left w:val="single" w:sz="6" w:space="0" w:color="848491"/>
+              <w:right w:val="single" w:sz="6" w:space="0" w:color="848491"/>
+            </w:tcBorders>
+          </w:tcPr>
+          <w:p>
+            <w:pPr>
+              <w:rPr>
+                <w:b/>
+                <w:bCs/>
+              </w:rPr>
+            </w:pPr>
+            <w:r>
+              <w:rPr>
+                <w:b/>
+                <w:bCs/>
+              </w:rPr>
+              <w:t>2</w:t>
+            </w:r>
+            <w:r>
+              <w:rPr>
+                <w:b/>
+                <w:bCs/>
+              </w:rPr>
+              <w:t xml:space="preserve"> x </w:t>
+            </w:r>
+            <w:r>
+              <w:rPr>
+                <w:b/>
+                <w:bCs/>
+              </w:rPr>
+              <w:t>2</w:t>
+            </w:r>
+            <w:r>
+              <w:rPr>
+                <w:b/>
+                <w:bCs/>
+              </w:rPr>
+              <w:t xml:space="preserve"> 55" Monitore</w:t>
+            </w:r>
+          </w:p>
+        </w:tc>
+        <w:tc>
+          <w:tcPr>
+            <w:tcW w:w="1809" w:type="dxa"/>
+            <w:gridSpan w:val="2"/>
+            <w:tcBorders>
+              <w:left w:val="single" w:sz="6" w:space="0" w:color="848491"/>
+            </w:tcBorders>
+          </w:tcPr>
+          <w:p>
+            <w:pPr>
+              <w:rPr>
+                <w:b/>
+                <w:bCs/>
+              </w:rPr>
+            </w:pPr>
+            <w:r>
+              <w:rPr>
+                <w:b/>
+                <w:bCs/>
+              </w:rPr>
+              <w:t>1</w:t>
+            </w:r>
+            <w:r>
+              <w:rPr>
+                <w:b/>
+                <w:bCs/>
+              </w:rPr>
+              <w:t xml:space="preserve"> x </w:t>
+            </w:r>
+            <w:r>
+              <w:rPr>
+                <w:b/>
+                <w:bCs/>
+              </w:rPr>
+              <w:t>6</w:t>
+            </w:r>
+            <w:r>
+              <w:rPr>
+                <w:b/>
+                <w:bCs/>
+              </w:rPr>
+              <w:t xml:space="preserve"> 55" </w:t>
+            </w:r>
+            <w:r>
+              <w:rPr>
+                <w:b/>
+                <w:bCs/>
+              </w:rPr>
+              <w:t>M</w:t>
+            </w:r>
+            <w:r>
+              <w:rPr>
+                <w:b/>
+                <w:bCs/>
+              </w:rPr>
+              <w:t>onitore</w:t>
+            </w:r>
+          </w:p>
+        </w:tc>
+      </w:tr>
+      <w:tr>
+        <w:trPr>
+          <w:cnfStyle w:val="000000100000" w:firstRow="0" w:lastRow="0" w:firstColumn="0" w:lastColumn="0" w:oddVBand="0" w:evenVBand="0" w:oddHBand="1" w:evenHBand="0" w:firstRowFirstColumn="0" w:firstRowLastColumn="0" w:lastRowFirstColumn="0" w:lastRowLastColumn="0"/>
+        </w:trPr>
+        <w:tc>
+          <w:tcPr>
+            <w:tcW w:w="2410" w:type="dxa"/>
+          </w:tcPr>
+          <w:p>
+            <w:pPr>
+              <w:rPr>
+                <w:b/>
+              </w:rPr>
+            </w:pPr>
+            <w:r>
+              <w:rPr>
+                <w:b/>
+              </w:rPr>
+              <w:t>Kriterium</w:t>
+            </w:r>
+          </w:p>
+        </w:tc>
+        <w:tc>
+          <w:tcPr>
+            <w:tcW w:w="1276" w:type="dxa"/>
+            <w:tcBorders>
+              <w:right w:val="single" w:sz="6" w:space="0" w:color="848491"/>
+            </w:tcBorders>
+          </w:tcPr>
+          <w:p>
+            <w:pPr>
+              <w:jc w:val="right"/>
+              <w:rPr>
+                <w:b/>
+              </w:rPr>
+            </w:pPr>
+            <w:r>
+              <w:rPr>
+                <w:b/>
+              </w:rPr>
+              <w:t>Gewichtung</w:t>
+            </w:r>
+          </w:p>
+        </w:tc>
+        <w:tc>
+          <w:tcPr>
+            <w:tcW w:w="1134" w:type="dxa"/>
+            <w:tcBorders>
+              <w:left w:val="single" w:sz="6" w:space="0" w:color="848491"/>
+            </w:tcBorders>
+          </w:tcPr>
+          <w:p>
+            <w:pPr>
+              <w:jc w:val="right"/>
+              <w:rPr>
+                <w:b/>
+                <w:bCs/>
+              </w:rPr>
+            </w:pPr>
+            <w:r>
+              <w:rPr>
+                <w:b/>
+                <w:bCs/>
+              </w:rPr>
+              <w:t>Bewertung</w:t>
+            </w:r>
+          </w:p>
+        </w:tc>
+        <w:tc>
+          <w:tcPr>
+            <w:tcW w:w="709" w:type="dxa"/>
+            <w:tcBorders>
+              <w:right w:val="single" w:sz="6" w:space="0" w:color="848491"/>
+            </w:tcBorders>
+          </w:tcPr>
+          <w:p>
+            <w:pPr>
+              <w:jc w:val="right"/>
+              <w:rPr>
+                <w:b/>
+                <w:bCs/>
+              </w:rPr>
+            </w:pPr>
+            <w:r>
+              <w:rPr>
+                <w:b/>
+                <w:bCs/>
+              </w:rPr>
+              <w:t>Total</w:t>
+            </w:r>
+          </w:p>
+        </w:tc>
+        <w:tc>
+          <w:tcPr>
+            <w:tcW w:w="1134" w:type="dxa"/>
+            <w:tcBorders>
+              <w:left w:val="single" w:sz="6" w:space="0" w:color="848491"/>
+            </w:tcBorders>
+          </w:tcPr>
+          <w:p>
+            <w:pPr>
+              <w:jc w:val="right"/>
+              <w:rPr>
+                <w:b/>
+                <w:bCs/>
+              </w:rPr>
+            </w:pPr>
+            <w:r>
+              <w:rPr>
+                <w:b/>
+                <w:bCs/>
+              </w:rPr>
+              <w:t>Bewertung</w:t>
+            </w:r>
+          </w:p>
+        </w:tc>
+        <w:tc>
+          <w:tcPr>
+            <w:tcW w:w="708" w:type="dxa"/>
+            <w:tcBorders>
+              <w:right w:val="single" w:sz="6" w:space="0" w:color="848491"/>
+            </w:tcBorders>
+          </w:tcPr>
+          <w:p>
+            <w:pPr>
+              <w:jc w:val="right"/>
+              <w:rPr>
+                <w:b/>
+                <w:bCs/>
+              </w:rPr>
+            </w:pPr>
+            <w:r>
+              <w:rPr>
+                <w:b/>
+                <w:bCs/>
+              </w:rPr>
+              <w:t>Total</w:t>
+            </w:r>
+          </w:p>
+        </w:tc>
+        <w:tc>
+          <w:tcPr>
+            <w:tcW w:w="1169" w:type="dxa"/>
+            <w:tcBorders>
+              <w:left w:val="single" w:sz="6" w:space="0" w:color="848491"/>
+            </w:tcBorders>
+          </w:tcPr>
+          <w:p>
+            <w:pPr>
+              <w:jc w:val="right"/>
+              <w:rPr>
+                <w:b/>
+                <w:bCs/>
+              </w:rPr>
+            </w:pPr>
+            <w:r>
+              <w:rPr>
+                <w:b/>
+                <w:bCs/>
+              </w:rPr>
+              <w:t>Bewertung</w:t>
+            </w:r>
+          </w:p>
+        </w:tc>
+        <w:tc>
+          <w:tcPr>
+            <w:tcW w:w="640" w:type="dxa"/>
+          </w:tcPr>
+          <w:p>
+            <w:pPr>
+              <w:jc w:val="right"/>
+              <w:rPr>
+                <w:b/>
+                <w:bCs/>
+              </w:rPr>
+            </w:pPr>
+            <w:r>
+              <w:rPr>
+                <w:b/>
+                <w:bCs/>
+              </w:rPr>
+              <w:t>Total</w:t>
+            </w:r>
+          </w:p>
+        </w:tc>
+      </w:tr>
+      <w:tr>
+        <w:trPr>
+          <w:cnfStyle w:val="000000010000" w:firstRow="0" w:lastRow="0" w:firstColumn="0" w:lastColumn="0" w:oddVBand="0" w:evenVBand="0" w:oddHBand="0" w:evenHBand="1" w:firstRowFirstColumn="0" w:firstRowLastColumn="0" w:lastRowFirstColumn="0" w:lastRowLastColumn="0"/>
+        </w:trPr>
+        <w:tc>
+          <w:tcPr>
+            <w:tcW w:w="2410" w:type="dxa"/>
+          </w:tcPr>
+          <w:p>
+            <w:r>
+              <w:t>Einbringung in Raumhöhe</w:t>
+            </w:r>
+          </w:p>
+        </w:tc>
+        <w:tc>
+          <w:tcPr>
+            <w:tcW w:w="1276" w:type="dxa"/>
+            <w:tcBorders>
+              <w:right w:val="single" w:sz="6" w:space="0" w:color="848491"/>
+            </w:tcBorders>
+          </w:tcPr>
+          <w:p>
+            <w:pPr>
+              <w:jc w:val="right"/>
+            </w:pPr>
+            <w:r>
+              <w:t>5</w:t>
+            </w:r>
+          </w:p>
+        </w:tc>
+        <w:tc>
+          <w:tcPr>
+            <w:tcW w:w="1134" w:type="dxa"/>
+            <w:tcBorders>
+              <w:left w:val="single" w:sz="6" w:space="0" w:color="848491"/>
+            </w:tcBorders>
+          </w:tcPr>
+          <w:p>
+            <w:pPr>
+              <w:jc w:val="right"/>
+            </w:pPr>
+            <w:r>
+              <w:t>2</w:t>
+            </w:r>
+          </w:p>
+        </w:tc>
+        <w:tc>
+          <w:tcPr>
+            <w:tcW w:w="709" w:type="dxa"/>
+            <w:tcBorders>
+              <w:right w:val="single" w:sz="6" w:space="0" w:color="848491"/>
+            </w:tcBorders>
+          </w:tcPr>
+          <w:p>
+            <w:pPr>
+              <w:jc w:val="right"/>
+            </w:pPr>
+            <w:r>
+              <w:t>10</w:t>
+            </w:r>
+          </w:p>
+        </w:tc>
+        <w:tc>
+          <w:tcPr>
+            <w:tcW w:w="1134" w:type="dxa"/>
+            <w:tcBorders>
+              <w:left w:val="single" w:sz="6" w:space="0" w:color="848491"/>
+            </w:tcBorders>
+          </w:tcPr>
+          <w:p>
+            <w:pPr>
+              <w:jc w:val="right"/>
+            </w:pPr>
+            <w:r>
+              <w:t>2</w:t>
+            </w:r>
+          </w:p>
+        </w:tc>
+        <w:tc>
+          <w:tcPr>
+            <w:tcW w:w="708" w:type="dxa"/>
+            <w:tcBorders>
+              <w:right w:val="single" w:sz="6" w:space="0" w:color="848491"/>
+            </w:tcBorders>
+          </w:tcPr>
+          <w:p>
+            <w:pPr>
+              <w:jc w:val="right"/>
+            </w:pPr>
+            <w:r>
+              <w:t>10</w:t>
+            </w:r>
+          </w:p>
+        </w:tc>
+        <w:tc>
+          <w:tcPr>
+            <w:tcW w:w="1169" w:type="dxa"/>
+            <w:tcBorders>
+              <w:left w:val="single" w:sz="6" w:space="0" w:color="848491"/>
+            </w:tcBorders>
+          </w:tcPr>
+          <w:p>
+            <w:pPr>
+              <w:jc w:val="right"/>
+            </w:pPr>
+            <w:r>
+              <w:t>5</w:t>
+            </w:r>
+          </w:p>
+        </w:tc>
+        <w:tc>
+          <w:tcPr>
+            <w:tcW w:w="640" w:type="dxa"/>
+          </w:tcPr>
+          <w:p>
+            <w:pPr>
+              <w:jc w:val="right"/>
+            </w:pPr>
+            <w:r>
+              <w:t>25</w:t>
+            </w:r>
+          </w:p>
+        </w:tc>
+      </w:tr>
+      <w:tr>
+        <w:trPr>
+          <w:cnfStyle w:val="000000100000" w:firstRow="0" w:lastRow="0" w:firstColumn="0" w:lastColumn="0" w:oddVBand="0" w:evenVBand="0" w:oddHBand="1" w:evenHBand="0" w:firstRowFirstColumn="0" w:firstRowLastColumn="0" w:lastRowFirstColumn="0" w:lastRowLastColumn="0"/>
+        </w:trPr>
+        <w:tc>
+          <w:tcPr>
+            <w:tcW w:w="2410" w:type="dxa"/>
+          </w:tcPr>
+          <w:p>
+            <w:r>
+              <w:t>Bildschirmfläche überblickbar</w:t>
+            </w:r>
+          </w:p>
+        </w:tc>
+        <w:tc>
+          <w:tcPr>
+            <w:tcW w:w="1276" w:type="dxa"/>
+            <w:tcBorders>
+              <w:right w:val="single" w:sz="6" w:space="0" w:color="848491"/>
+            </w:tcBorders>
+          </w:tcPr>
+          <w:p>
+            <w:pPr>
+              <w:jc w:val="right"/>
+            </w:pPr>
+            <w:r>
+              <w:t>3</w:t>
+            </w:r>
+          </w:p>
+        </w:tc>
+        <w:tc>
+          <w:tcPr>
+            <w:tcW w:w="1134" w:type="dxa"/>
+            <w:tcBorders>
+              <w:left w:val="single" w:sz="6" w:space="0" w:color="848491"/>
+            </w:tcBorders>
+          </w:tcPr>
+          <w:p>
+            <w:pPr>
+              <w:jc w:val="right"/>
+            </w:pPr>
+            <w:r>
+              <w:t>4</w:t>
+            </w:r>
+          </w:p>
+        </w:tc>
+        <w:tc>
+          <w:tcPr>
+            <w:tcW w:w="709" w:type="dxa"/>
+            <w:tcBorders>
+              <w:right w:val="single" w:sz="6" w:space="0" w:color="848491"/>
+            </w:tcBorders>
+          </w:tcPr>
+          <w:p>
+            <w:pPr>
+              <w:jc w:val="right"/>
+            </w:pPr>
+            <w:r>
+              <w:t>12</w:t>
+            </w:r>
+          </w:p>
+        </w:tc>
+        <w:tc>
+          <w:tcPr>
+            <w:tcW w:w="1134" w:type="dxa"/>
+            <w:tcBorders>
+              <w:left w:val="single" w:sz="6" w:space="0" w:color="848491"/>
+            </w:tcBorders>
+          </w:tcPr>
+          <w:p>
+            <w:pPr>
+              <w:jc w:val="right"/>
+            </w:pPr>
+            <w:r>
+              <w:t>5</w:t>
+            </w:r>
+          </w:p>
+        </w:tc>
+        <w:tc>
+          <w:tcPr>
+            <w:tcW w:w="708" w:type="dxa"/>
+            <w:tcBorders>
+              <w:right w:val="single" w:sz="6" w:space="0" w:color="848491"/>
+            </w:tcBorders>
+          </w:tcPr>
+          <w:p>
+            <w:pPr>
+              <w:jc w:val="right"/>
+            </w:pPr>
+            <w:r>
+              <w:t>15</w:t>
+            </w:r>
+          </w:p>
+        </w:tc>
+        <w:tc>
+          <w:tcPr>
+            <w:tcW w:w="1169" w:type="dxa"/>
+            <w:tcBorders>
+              <w:left w:val="single" w:sz="6" w:space="0" w:color="848491"/>
+            </w:tcBorders>
+          </w:tcPr>
+          <w:p>
+            <w:pPr>
+              <w:jc w:val="right"/>
+            </w:pPr>
+            <w:r>
+              <w:t>2</w:t>
+            </w:r>
+          </w:p>
+        </w:tc>
+        <w:tc>
+          <w:tcPr>
+            <w:tcW w:w="640" w:type="dxa"/>
+          </w:tcPr>
+          <w:p>
+            <w:pPr>
+              <w:jc w:val="right"/>
+            </w:pPr>
+            <w:r>
+              <w:t>6</w:t>
+            </w:r>
+          </w:p>
+        </w:tc>
+      </w:tr>
+      <w:tr>
+        <w:trPr>
+          <w:cnfStyle w:val="000000010000" w:firstRow="0" w:lastRow="0" w:firstColumn="0" w:lastColumn="0" w:oddVBand="0" w:evenVBand="0" w:oddHBand="0" w:evenHBand="1" w:firstRowFirstColumn="0" w:firstRowLastColumn="0" w:lastRowFirstColumn="0" w:lastRowLastColumn="0"/>
+        </w:trPr>
+        <w:tc>
+          <w:tcPr>
+            <w:tcW w:w="2410" w:type="dxa"/>
+          </w:tcPr>
+          <w:p>
+            <w:r>
+              <w:t>Eignung des Formats (Seitenverhältnis)</w:t>
+            </w:r>
+          </w:p>
+        </w:tc>
+        <w:tc>
+          <w:tcPr>
+            <w:tcW w:w="1276" w:type="dxa"/>
+            <w:tcBorders>
+              <w:right w:val="single" w:sz="6" w:space="0" w:color="848491"/>
+            </w:tcBorders>
+          </w:tcPr>
+          <w:p>
+            <w:pPr>
+              <w:jc w:val="right"/>
+            </w:pPr>
+            <w:r>
+              <w:t>1</w:t>
+            </w:r>
+          </w:p>
+        </w:tc>
+        <w:tc>
+          <w:tcPr>
+            <w:tcW w:w="1134" w:type="dxa"/>
+            <w:tcBorders>
+              <w:left w:val="single" w:sz="6" w:space="0" w:color="848491"/>
+            </w:tcBorders>
+          </w:tcPr>
+          <w:p>
+            <w:pPr>
+              <w:jc w:val="right"/>
+            </w:pPr>
+            <w:r>
+              <w:t>5</w:t>
+            </w:r>
+          </w:p>
+        </w:tc>
+        <w:tc>
+          <w:tcPr>
+            <w:tcW w:w="709" w:type="dxa"/>
+            <w:tcBorders>
+              <w:right w:val="single" w:sz="6" w:space="0" w:color="848491"/>
+            </w:tcBorders>
+          </w:tcPr>
+          <w:p>
+            <w:pPr>
+              <w:jc w:val="right"/>
+            </w:pPr>
+            <w:r>
+              <w:t>5</w:t>
+            </w:r>
+          </w:p>
+        </w:tc>
+        <w:tc>
+          <w:tcPr>
+            <w:tcW w:w="1134" w:type="dxa"/>
+            <w:tcBorders>
+              <w:left w:val="single" w:sz="6" w:space="0" w:color="848491"/>
+            </w:tcBorders>
+          </w:tcPr>
+          <w:p>
+            <w:pPr>
+              <w:jc w:val="right"/>
+            </w:pPr>
+            <w:r>
+              <w:t>5</w:t>
+            </w:r>
+          </w:p>
+        </w:tc>
+        <w:tc>
+          <w:tcPr>
+            <w:tcW w:w="708" w:type="dxa"/>
+            <w:tcBorders>
+              <w:right w:val="single" w:sz="6" w:space="0" w:color="848491"/>
+            </w:tcBorders>
+          </w:tcPr>
+          <w:p>
+            <w:pPr>
+              <w:jc w:val="right"/>
+            </w:pPr>
+            <w:r>
+              <w:t>5</w:t>
+            </w:r>
+          </w:p>
+        </w:tc>
+        <w:tc>
+          <w:tcPr>
+            <w:tcW w:w="1169" w:type="dxa"/>
+            <w:tcBorders>
+              <w:left w:val="single" w:sz="6" w:space="0" w:color="848491"/>
+            </w:tcBorders>
+          </w:tcPr>
+          <w:p>
+            <w:pPr>
+              <w:jc w:val="right"/>
+            </w:pPr>
+            <w:r>
+              <w:t>3</w:t>
+            </w:r>
+          </w:p>
+        </w:tc>
+        <w:tc>
+          <w:tcPr>
+            <w:tcW w:w="640" w:type="dxa"/>
+          </w:tcPr>
+          <w:p>
+            <w:pPr>
+              <w:jc w:val="right"/>
+            </w:pPr>
+            <w:r>
+              <w:t>3</w:t>
+            </w:r>
+          </w:p>
+        </w:tc>
+      </w:tr>
+      <w:tr>
+        <w:trPr>
+          <w:cnfStyle w:val="000000100000" w:firstRow="0" w:lastRow="0" w:firstColumn="0" w:lastColumn="0" w:oddVBand="0" w:evenVBand="0" w:oddHBand="1" w:evenHBand="0" w:firstRowFirstColumn="0" w:firstRowLastColumn="0" w:lastRowFirstColumn="0" w:lastRowLastColumn="0"/>
+        </w:trPr>
+        <w:tc>
+          <w:tcPr>
+            <w:tcW w:w="2410" w:type="dxa"/>
+          </w:tcPr>
+          <w:p>
+            <w:r>
+              <w:t>Darstellungsqualität/-grösse zum Lesen</w:t>
+            </w:r>
+          </w:p>
+        </w:tc>
+        <w:tc>
+          <w:tcPr>
+            <w:tcW w:w="1276" w:type="dxa"/>
+            <w:tcBorders>
+              <w:right w:val="single" w:sz="6" w:space="0" w:color="848491"/>
+            </w:tcBorders>
+          </w:tcPr>
+          <w:p>
+            <w:pPr>
+              <w:jc w:val="right"/>
+            </w:pPr>
+            <w:r>
+              <w:t>4</w:t>
+            </w:r>
+          </w:p>
+        </w:tc>
+        <w:tc>
+          <w:tcPr>
+            <w:tcW w:w="1134" w:type="dxa"/>
+            <w:tcBorders>
+              <w:left w:val="single" w:sz="6" w:space="0" w:color="848491"/>
+            </w:tcBorders>
+          </w:tcPr>
+          <w:p>
+            <w:pPr>
+              <w:jc w:val="right"/>
+            </w:pPr>
+            <w:r>
+              <w:t>5</w:t>
+            </w:r>
+          </w:p>
+        </w:tc>
+        <w:tc>
+          <w:tcPr>
+            <w:tcW w:w="709" w:type="dxa"/>
+            <w:tcBorders>
+              <w:right w:val="single" w:sz="6" w:space="0" w:color="848491"/>
+            </w:tcBorders>
+          </w:tcPr>
+          <w:p>
+            <w:pPr>
+              <w:jc w:val="right"/>
+            </w:pPr>
+            <w:r>
+              <w:t>20</w:t>
+            </w:r>
+          </w:p>
+        </w:tc>
+        <w:tc>
+          <w:tcPr>
+            <w:tcW w:w="1134" w:type="dxa"/>
+            <w:tcBorders>
+              <w:left w:val="single" w:sz="6" w:space="0" w:color="848491"/>
+            </w:tcBorders>
+          </w:tcPr>
+          <w:p>
+            <w:pPr>
+              <w:jc w:val="right"/>
+            </w:pPr>
+            <w:r>
+              <w:t>3</w:t>
+            </w:r>
+          </w:p>
+        </w:tc>
+        <w:tc>
+          <w:tcPr>
+            <w:tcW w:w="708" w:type="dxa"/>
+            <w:tcBorders>
+              <w:right w:val="single" w:sz="6" w:space="0" w:color="848491"/>
+            </w:tcBorders>
+          </w:tcPr>
+          <w:p>
+            <w:pPr>
+              <w:jc w:val="right"/>
+            </w:pPr>
+            <w:r>
+              <w:t>12</w:t>
+            </w:r>
+          </w:p>
+        </w:tc>
+        <w:tc>
+          <w:tcPr>
+            <w:tcW w:w="1169" w:type="dxa"/>
+            <w:tcBorders>
+              <w:left w:val="single" w:sz="6" w:space="0" w:color="848491"/>
+            </w:tcBorders>
+          </w:tcPr>
+          <w:p>
+            <w:pPr>
+              <w:jc w:val="right"/>
+            </w:pPr>
+            <w:r>
+              <w:t>2</w:t>
+            </w:r>
+          </w:p>
+        </w:tc>
+        <w:tc>
+          <w:tcPr>
+            <w:tcW w:w="640" w:type="dxa"/>
+          </w:tcPr>
+          <w:p>
+            <w:pPr>
+              <w:jc w:val="right"/>
+            </w:pPr>
+            <w:r>
+              <w:t>8</w:t>
+            </w:r>
+          </w:p>
+        </w:tc>
+      </w:tr>
+      <w:tr>
+        <w:trPr>
+          <w:cnfStyle w:val="000000010000" w:firstRow="0" w:lastRow="0" w:firstColumn="0" w:lastColumn="0" w:oddVBand="0" w:evenVBand="0" w:oddHBand="0" w:evenHBand="1" w:firstRowFirstColumn="0" w:firstRowLastColumn="0" w:lastRowFirstColumn="0" w:lastRowLastColumn="0"/>
+        </w:trPr>
+        <w:tc>
+          <w:tcPr>
+            <w:tcW w:w="2410" w:type="dxa"/>
+          </w:tcPr>
+          <w:p>
+            <w:pPr>
+              <w:rPr>
+                <w:b/>
+              </w:rPr>
+            </w:pPr>
+            <w:r>
+              <w:rPr>
+                <w:b/>
+              </w:rPr>
+              <w:t>Total Punkte</w:t>
+            </w:r>
+          </w:p>
+        </w:tc>
+        <w:tc>
+          <w:tcPr>
+            <w:tcW w:w="1276" w:type="dxa"/>
+            <w:tcBorders>
+              <w:right w:val="single" w:sz="6" w:space="0" w:color="848491"/>
+            </w:tcBorders>
+          </w:tcPr>
+          <w:p>
+            <w:pPr>
+              <w:jc w:val="right"/>
+              <w:rPr>
+                <w:b/>
+              </w:rPr>
+            </w:pPr>
+            <w:r>
+              <w:rPr>
+                <w:b/>
+              </w:rPr>
+              <w:t xml:space="preserve"> </w:t>
+            </w:r>
+          </w:p>
+        </w:tc>
+        <w:tc>
+          <w:tcPr>
+            <w:tcW w:w="1134" w:type="dxa"/>
+            <w:tcBorders>
+              <w:left w:val="single" w:sz="6" w:space="0" w:color="848491"/>
+            </w:tcBorders>
+          </w:tcPr>
+          <w:p>
+            <w:pPr>
+              <w:jc w:val="right"/>
+              <w:rPr>
+                <w:b/>
+              </w:rPr>
+            </w:pPr>
+            <w:r>
+              <w:rPr>
+                <w:b/>
+              </w:rPr>
+              <w:t xml:space="preserve"> </w:t>
+            </w:r>
+          </w:p>
+        </w:tc>
+        <w:tc>
+          <w:tcPr>
+            <w:tcW w:w="709" w:type="dxa"/>
+            <w:tcBorders>
+              <w:right w:val="single" w:sz="6" w:space="0" w:color="848491"/>
+            </w:tcBorders>
+          </w:tcPr>
+          <w:p>
+            <w:pPr>
+              <w:jc w:val="right"/>
+              <w:rPr>
+                <w:b/>
+              </w:rPr>
+            </w:pPr>
+            <w:r>
+              <w:rPr>
+                <w:b/>
+              </w:rPr>
+              <w:t>47</w:t>
+            </w:r>
+          </w:p>
+        </w:tc>
+        <w:tc>
+          <w:tcPr>
+            <w:tcW w:w="1134" w:type="dxa"/>
+            <w:tcBorders>
+              <w:left w:val="single" w:sz="6" w:space="0" w:color="848491"/>
+            </w:tcBorders>
+          </w:tcPr>
+          <w:p>
+            <w:pPr>
+              <w:jc w:val="right"/>
+              <w:rPr>
+                <w:b/>
+              </w:rPr>
+            </w:pPr>
+            <w:r>
+              <w:rPr>
+                <w:b/>
+              </w:rPr>
+              <w:t xml:space="preserve"> </w:t>
+            </w:r>
+          </w:p>
+        </w:tc>
+        <w:tc>
+          <w:tcPr>
+            <w:tcW w:w="708" w:type="dxa"/>
+            <w:tcBorders>
+              <w:right w:val="single" w:sz="6" w:space="0" w:color="848491"/>
+            </w:tcBorders>
+          </w:tcPr>
+          <w:p>
+            <w:pPr>
+              <w:jc w:val="right"/>
+              <w:rPr>
+                <w:b/>
+              </w:rPr>
+            </w:pPr>
+            <w:r>
+              <w:rPr>
+                <w:b/>
+              </w:rPr>
+              <w:t>42</w:t>
+            </w:r>
+          </w:p>
+        </w:tc>
+        <w:tc>
+          <w:tcPr>
+            <w:tcW w:w="1169" w:type="dxa"/>
+            <w:tcBorders>
+              <w:left w:val="single" w:sz="6" w:space="0" w:color="848491"/>
+            </w:tcBorders>
+          </w:tcPr>
+          <w:p>
+            <w:pPr>
+              <w:jc w:val="right"/>
+              <w:rPr>
+                <w:b/>
+              </w:rPr>
+            </w:pPr>
+            <w:r>
+              <w:rPr>
+                <w:b/>
+              </w:rPr>
+              <w:t xml:space="preserve"> </w:t>
+            </w:r>
+          </w:p>
+        </w:tc>
+        <w:tc>
+          <w:tcPr>
+            <w:tcW w:w="640" w:type="dxa"/>
+          </w:tcPr>
+          <w:p>
+            <w:pPr>
+              <w:jc w:val="right"/>
+              <w:rPr>
+                <w:b/>
+              </w:rPr>
+            </w:pPr>
+            <w:r>
+              <w:rPr>
+                <w:b/>
+              </w:rPr>
+              <w:t>42</w:t>
+            </w:r>
+          </w:p>
+        </w:tc>
+      </w:tr>
+      <w:tr>
+        <w:trPr>
+          <w:cnfStyle w:val="000000100000" w:firstRow="0" w:lastRow="0" w:firstColumn="0" w:lastColumn="0" w:oddVBand="0" w:evenVBand="0" w:oddHBand="1" w:evenHBand="0" w:firstRowFirstColumn="0" w:firstRowLastColumn="0" w:lastRowFirstColumn="0" w:lastRowLastColumn="0"/>
+        </w:trPr>
+        <w:tc>
+          <w:tcPr>
+            <w:tcW w:w="2410" w:type="dxa"/>
+          </w:tcPr>
+          <w:p>
+            <w:pPr>
+              <w:rPr>
+                <w:b/>
+              </w:rPr>
+            </w:pPr>
+            <w:r>
+              <w:rPr>
+                <w:b/>
+              </w:rPr>
+              <w:t>Rang</w:t>
+            </w:r>
+          </w:p>
+        </w:tc>
+        <w:tc>
+          <w:tcPr>
+            <w:tcW w:w="1276" w:type="dxa"/>
+            <w:tcBorders>
+              <w:right w:val="single" w:sz="6" w:space="0" w:color="848491"/>
+            </w:tcBorders>
+          </w:tcPr>
+          <w:p>
+            <w:pPr>
+              <w:jc w:val="right"/>
+              <w:rPr>
+                <w:b/>
+              </w:rPr>
+            </w:pPr>
+            <w:r>
+              <w:rPr>
+                <w:b/>
+              </w:rPr>
+              <w:t xml:space="preserve"> </w:t>
+            </w:r>
+          </w:p>
+        </w:tc>
+        <w:tc>
+          <w:tcPr>
+            <w:tcW w:w="1134" w:type="dxa"/>
+            <w:tcBorders>
+              <w:left w:val="single" w:sz="6" w:space="0" w:color="848491"/>
+            </w:tcBorders>
+          </w:tcPr>
+          <w:p>
+            <w:pPr>
+              <w:jc w:val="right"/>
+              <w:rPr>
+                <w:b/>
+              </w:rPr>
+            </w:pPr>
+            <w:r>
+              <w:rPr>
+                <w:b/>
+              </w:rPr>
+              <w:t xml:space="preserve"> </w:t>
+            </w:r>
+          </w:p>
+        </w:tc>
+        <w:tc>
+          <w:tcPr>
+            <w:tcW w:w="709" w:type="dxa"/>
+            <w:tcBorders>
+              <w:right w:val="single" w:sz="6" w:space="0" w:color="848491"/>
+            </w:tcBorders>
+          </w:tcPr>
+          <w:p>
+            <w:pPr>
+              <w:jc w:val="right"/>
+              <w:rPr>
+                <w:b/>
+              </w:rPr>
+            </w:pPr>
+            <w:r>
+              <w:rPr>
+                <w:b/>
+              </w:rPr>
+              <w:t>1</w:t>
+            </w:r>
+          </w:p>
+        </w:tc>
+        <w:tc>
+          <w:tcPr>
+            <w:tcW w:w="1134" w:type="dxa"/>
+            <w:tcBorders>
+              <w:left w:val="single" w:sz="6" w:space="0" w:color="848491"/>
+            </w:tcBorders>
+          </w:tcPr>
+          <w:p>
+            <w:pPr>
+              <w:jc w:val="right"/>
+              <w:rPr>
+                <w:b/>
+              </w:rPr>
+            </w:pPr>
+            <w:r>
+              <w:rPr>
+                <w:b/>
+              </w:rPr>
+              <w:t xml:space="preserve"> </w:t>
+            </w:r>
+          </w:p>
+        </w:tc>
+        <w:tc>
+          <w:tcPr>
+            <w:tcW w:w="708" w:type="dxa"/>
+            <w:tcBorders>
+              <w:right w:val="single" w:sz="6" w:space="0" w:color="848491"/>
+            </w:tcBorders>
+          </w:tcPr>
+          <w:p>
+            <w:pPr>
+              <w:jc w:val="right"/>
+              <w:rPr>
+                <w:b/>
+              </w:rPr>
+            </w:pPr>
+            <w:r>
+              <w:rPr>
+                <w:b/>
+              </w:rPr>
+              <w:t>2</w:t>
+            </w:r>
+          </w:p>
+        </w:tc>
+        <w:tc>
+          <w:tcPr>
+            <w:tcW w:w="1169" w:type="dxa"/>
+            <w:tcBorders>
+              <w:left w:val="single" w:sz="6" w:space="0" w:color="848491"/>
+            </w:tcBorders>
+          </w:tcPr>
+          <w:p>
+            <w:pPr>
+              <w:jc w:val="right"/>
+              <w:rPr>
+                <w:b/>
+              </w:rPr>
+            </w:pPr>
+            <w:r>
+              <w:rPr>
+                <w:b/>
+              </w:rPr>
+              <w:t xml:space="preserve"> </w:t>
+            </w:r>
+          </w:p>
+        </w:tc>
+        <w:tc>
+          <w:tcPr>
+            <w:tcW w:w="640" w:type="dxa"/>
+          </w:tcPr>
+          <w:p>
+            <w:pPr>
+              <w:jc w:val="right"/>
+              <w:rPr>
+                <w:b/>
+              </w:rPr>
+            </w:pPr>
+            <w:r>
+              <w:rPr>
+                <w:b/>
+              </w:rPr>
+              <w:t>2</w:t>
+            </w:r>
+          </w:p>
+        </w:tc>
+      </w:tr>
+      <w:tr>
+        <w:trPr>
+          <w:cnfStyle w:val="000000010000" w:firstRow="0" w:lastRow="0" w:firstColumn="0" w:lastColumn="0" w:oddVBand="0" w:evenVBand="0" w:oddHBand="0" w:evenHBand="1" w:firstRowFirstColumn="0" w:firstRowLastColumn="0" w:lastRowFirstColumn="0" w:lastRowLastColumn="0"/>
+        </w:trPr>
+        <w:tc>
+          <w:tcPr>
+            <w:tcW w:w="2410" w:type="dxa"/>
+          </w:tcPr>
+          <w:p/>
+        </w:tc>
+        <w:tc>
+          <w:tcPr>
+            <w:tcW w:w="1276" w:type="dxa"/>
+          </w:tcPr>
+          <w:p/>
+        </w:tc>
+        <w:tc>
+          <w:tcPr>
+            <w:tcW w:w="1134" w:type="dxa"/>
+          </w:tcPr>
+          <w:p>
+            <w:pPr>
+              <w:rPr>
+                <w:b/>
+                <w:bCs/>
+              </w:rPr>
+            </w:pPr>
+          </w:p>
+        </w:tc>
+        <w:tc>
+          <w:tcPr>
+            <w:tcW w:w="709" w:type="dxa"/>
+          </w:tcPr>
+          <w:p>
+            <w:pPr>
+              <w:rPr>
+                <w:b/>
+                <w:bCs/>
+              </w:rPr>
+            </w:pPr>
+          </w:p>
+        </w:tc>
+        <w:tc>
+          <w:tcPr>
+            <w:tcW w:w="1134" w:type="dxa"/>
+          </w:tcPr>
+          <w:p>
+            <w:pPr>
+              <w:rPr>
+                <w:b/>
+                <w:bCs/>
+              </w:rPr>
+            </w:pPr>
+          </w:p>
+        </w:tc>
+        <w:tc>
+          <w:tcPr>
+            <w:tcW w:w="708" w:type="dxa"/>
+          </w:tcPr>
+          <w:p>
+            <w:pPr>
+              <w:rPr>
+                <w:b/>
+                <w:bCs/>
+              </w:rPr>
+            </w:pPr>
+          </w:p>
+        </w:tc>
+        <w:tc>
+          <w:tcPr>
+            <w:tcW w:w="1169" w:type="dxa"/>
+          </w:tcPr>
+          <w:p>
+            <w:pPr>
+              <w:rPr>
+                <w:b/>
+                <w:bCs/>
+              </w:rPr>
+            </w:pPr>
+          </w:p>
+        </w:tc>
+        <w:tc>
+          <w:tcPr>
+            <w:tcW w:w="640" w:type="dxa"/>
+          </w:tcPr>
+          <w:p>
+            <w:pPr>
+              <w:rPr>
+                <w:b/>
+                <w:bCs/>
+              </w:rPr>
+            </w:pPr>
+          </w:p>
+        </w:tc>
+      </w:tr>
+      <w:tr>
+        <w:trPr>
+          <w:cnfStyle w:val="000000100000" w:firstRow="0" w:lastRow="0" w:firstColumn="0" w:lastColumn="0" w:oddVBand="0" w:evenVBand="0" w:oddHBand="1" w:evenHBand="0" w:firstRowFirstColumn="0" w:firstRowLastColumn="0" w:lastRowFirstColumn="0" w:lastRowLastColumn="0"/>
+        </w:trPr>
+        <w:tc>
+          <w:tcPr>
+            <w:tcW w:w="8540" w:type="dxa"/>
+            <w:gridSpan w:val="7"/>
+          </w:tcPr>
+          <w:p>
+            <w:r>
+              <w:t>Bemerkung: Die Gewichtungs- / Bewertungsskala geht von 1 (am schlechtesten) bis 5 (am besten).</w:t>
+            </w:r>
+          </w:p>
+        </w:tc>
+        <w:tc>
+          <w:tcPr>
+            <w:tcW w:w="640" w:type="dxa"/>
+          </w:tcPr>
+          <w:p>
+            <w:pPr>
+              <w:keepNext/>
+            </w:pPr>
+          </w:p>
+        </w:tc>
+      </w:tr>
+    </w:tbl>
+    <w:p>
+      <w:pPr>
+        <w:pStyle w:val="Caption"/>
+      </w:pPr>
+      <w:bookmarkStart w:id="35" w:name="_Ref320546124"/>
+      <w:r>
+        <w:lastRenderedPageBreak/>
+        <w:t xml:space="preserve">Tabelle </w:t>
       </w:r>
       <w:r>
         <w:fldChar w:fldCharType="begin"/>
       </w:r>
       <w:r>
+        <w:instrText xml:space="preserve"> SEQ Tabelle \* ARABIC </w:instrText>
+      </w:r>
+      <w:r>
+        <w:fldChar w:fldCharType="separate"/>
+      </w:r>
+      <w:r>
+        <w:rPr>
+          <w:noProof/>
+        </w:rPr>
+        <w:t>3</w:t>
+      </w:r>
+      <w:r>
+        <w:fldChar w:fldCharType="end"/>
+      </w:r>
+      <w:r>
+        <w:t xml:space="preserve"> </w:t>
+      </w:r>
+      <w:r>
+        <w:t>- Nutzwertanalyse: Monitorkonstellation für Video Wall</w:t>
+      </w:r>
+      <w:bookmarkEnd w:id="35"/>
+    </w:p>
+    <w:p>
+      <w:r>
+        <w:t>Aus</w:t>
+      </w:r>
+      <w:r>
+        <w:t xml:space="preserve"> der </w:t>
+      </w:r>
+      <w:r>
+        <w:t>Analyse (</w:t>
+      </w:r>
+      <w:proofErr w:type="gramStart"/>
+      <w:r>
+        <w:t xml:space="preserve">siehe </w:t>
+      </w:r>
+      <w:proofErr w:type="gramEnd"/>
+      <w:r>
+        <w:fldChar w:fldCharType="begin"/>
+      </w:r>
+      <w:r>
+        <w:instrText xml:space="preserve"> REF _Ref318987508 \h </w:instrText>
+      </w:r>
+      <w:r>
+        <w:fldChar w:fldCharType="separate"/>
+      </w:r>
+      <w:r>
+        <w:fldChar w:fldCharType="begin"/>
+      </w:r>
+      <w:r>
+        <w:instrText xml:space="preserve"> REF _Ref319067429 \h </w:instrText>
+      </w:r>
+      <w:r>
+        <w:fldChar w:fldCharType="separate"/>
+      </w:r>
+      <w:r>
+        <w:fldChar w:fldCharType="begin"/>
+      </w:r>
+      <w:r>
+        <w:instrText xml:space="preserve"> REF _Ref320546124 \h </w:instrText>
+      </w:r>
+      <w:r>
+        <w:fldChar w:fldCharType="separate"/>
+      </w:r>
+      <w:r>
+        <w:t xml:space="preserve">Tabelle </w:t>
+      </w:r>
+      <w:r>
+        <w:rPr>
+          <w:noProof/>
+        </w:rPr>
+        <w:t>3</w:t>
+      </w:r>
+      <w:r>
+        <w:t xml:space="preserve"> </w:t>
+      </w:r>
+      <w:r>
+        <w:t>- Nutzwertanalyse: Monitorkonstellation für Video Wall</w:t>
+      </w:r>
+      <w:r>
+        <w:fldChar w:fldCharType="end"/>
+      </w:r>
+      <w:r>
+        <w:fldChar w:fldCharType="end"/>
+      </w:r>
+      <w:r>
+        <w:fldChar w:fldCharType="end"/>
+      </w:r>
+      <w:r>
+        <w:t xml:space="preserve">) geht </w:t>
+      </w:r>
+      <w:r>
+        <w:t>hervor</w:t>
+      </w:r>
+      <w:r>
+        <w:t xml:space="preserve">, dass  </w:t>
+      </w:r>
+      <w:r>
+        <w:t xml:space="preserve">sich die </w:t>
+      </w:r>
+      <w:r>
+        <w:t xml:space="preserve">ursprünglich vorgeschlagene Variante (siehe </w:t>
+      </w:r>
+      <w:r>
+        <w:fldChar w:fldCharType="begin"/>
+      </w:r>
+      <w:r>
         <w:instrText xml:space="preserve"> REF _Ref319068091 \r \h </w:instrText>
       </w:r>
       <w:r>
@@ -11504,7 +13808,7 @@
         <w:fldChar w:fldCharType="end"/>
       </w:r>
       <w:r>
-        <w:t>) sich am besten für den vorgesehenen Raum eignet.</w:t>
+        <w:t>) am besten für den vorgesehenen Raum eignet.</w:t>
       </w:r>
     </w:p>
     <w:p/>
@@ -11519,7 +13823,7 @@
           <w:szCs w:val="22"/>
         </w:rPr>
       </w:pPr>
-      <w:bookmarkStart w:id="35" w:name="_Ref319065040"/>
+      <w:bookmarkStart w:id="36" w:name="_Ref319065040"/>
       <w:r>
         <w:br w:type="page"/>
       </w:r>
@@ -11528,13 +13832,13 @@
       <w:pPr>
         <w:pStyle w:val="Heading3"/>
       </w:pPr>
-      <w:bookmarkStart w:id="36" w:name="_Toc319998396"/>
+      <w:bookmarkStart w:id="37" w:name="_Toc319998396"/>
       <w:r>
         <w:lastRenderedPageBreak/>
         <w:t>Grafikkarten</w:t>
       </w:r>
-      <w:bookmarkEnd w:id="35"/>
       <w:bookmarkEnd w:id="36"/>
+      <w:bookmarkEnd w:id="37"/>
     </w:p>
     <w:p>
       <w:r>
@@ -11549,7 +13853,15 @@
     </w:p>
     <w:p>
       <w:r>
-        <w:t>Die Offerte der Firma Matrox konnte eine sehr zufriedenstellende Lösung anbieten. Folgende Karten wurden gewählt:</w:t>
+        <w:t xml:space="preserve">Die Offerte der Firma </w:t>
+      </w:r>
+      <w:proofErr w:type="spellStart"/>
+      <w:r>
+        <w:t>Matrox</w:t>
+      </w:r>
+      <w:proofErr w:type="spellEnd"/>
+      <w:r>
+        <w:t xml:space="preserve"> konnte eine sehr zufriedenstellende Lösung anbieten. Folgende Karten wurden gewählt:</w:t>
       </w:r>
     </w:p>
     <w:p>
@@ -11561,8 +13873,13 @@
         </w:numPr>
         <w:ind w:hanging="720"/>
       </w:pPr>
-      <w:r>
-        <w:t>Matrox M9188 mit 8 Anschlüssen</w:t>
+      <w:proofErr w:type="spellStart"/>
+      <w:r>
+        <w:t>Matrox</w:t>
+      </w:r>
+      <w:proofErr w:type="spellEnd"/>
+      <w:r>
+        <w:t xml:space="preserve"> M9188 mit 8 Anschlüssen</w:t>
       </w:r>
     </w:p>
     <w:p>
@@ -11622,16 +13939,37 @@
       <w:r>
         <w:t xml:space="preserve">Abbildung </w:t>
       </w:r>
-      <w:fldSimple w:instr=" SEQ Abbildung \* ARABIC ">
-        <w:r>
-          <w:rPr>
-            <w:noProof/>
-          </w:rPr>
-          <w:t>20</w:t>
-        </w:r>
-      </w:fldSimple>
-      <w:r>
-        <w:t xml:space="preserve"> - Matrox M9188</w:t>
+      <w:r>
+        <w:fldChar w:fldCharType="begin"/>
+      </w:r>
+      <w:r>
+        <w:instrText xml:space="preserve"> SEQ Abbildung \* ARABIC </w:instrText>
+      </w:r>
+      <w:r>
+        <w:fldChar w:fldCharType="separate"/>
+      </w:r>
+      <w:r>
+        <w:rPr>
+          <w:noProof/>
+        </w:rPr>
+        <w:t>20</w:t>
+      </w:r>
+      <w:r>
+        <w:rPr>
+          <w:noProof/>
+        </w:rPr>
+        <w:fldChar w:fldCharType="end"/>
+      </w:r>
+      <w:r>
+        <w:t xml:space="preserve"> - </w:t>
+      </w:r>
+      <w:proofErr w:type="spellStart"/>
+      <w:r>
+        <w:t>Matrox</w:t>
+      </w:r>
+      <w:proofErr w:type="spellEnd"/>
+      <w:r>
+        <w:t xml:space="preserve"> M9188</w:t>
       </w:r>
       <w:r>
         <w:br/>
@@ -11646,8 +13984,13 @@
         </w:numPr>
         <w:ind w:hanging="720"/>
       </w:pPr>
-      <w:r>
-        <w:t>Matrox M9128 mit 2 Anschlüssen</w:t>
+      <w:proofErr w:type="spellStart"/>
+      <w:r>
+        <w:t>Matrox</w:t>
+      </w:r>
+      <w:proofErr w:type="spellEnd"/>
+      <w:r>
+        <w:t xml:space="preserve"> M9128 mit 2 Anschlüssen</w:t>
       </w:r>
     </w:p>
     <w:p>
@@ -11700,16 +14043,37 @@
       <w:r>
         <w:t xml:space="preserve">Abbildung </w:t>
       </w:r>
-      <w:fldSimple w:instr=" SEQ Abbildung \* ARABIC ">
-        <w:r>
-          <w:rPr>
-            <w:noProof/>
-          </w:rPr>
-          <w:t>21</w:t>
-        </w:r>
-      </w:fldSimple>
-      <w:r>
-        <w:t xml:space="preserve"> - Matrox </w:t>
+      <w:r>
+        <w:fldChar w:fldCharType="begin"/>
+      </w:r>
+      <w:r>
+        <w:instrText xml:space="preserve"> SEQ Abbildung \* ARABIC </w:instrText>
+      </w:r>
+      <w:r>
+        <w:fldChar w:fldCharType="separate"/>
+      </w:r>
+      <w:r>
+        <w:rPr>
+          <w:noProof/>
+        </w:rPr>
+        <w:t>21</w:t>
+      </w:r>
+      <w:r>
+        <w:rPr>
+          <w:noProof/>
+        </w:rPr>
+        <w:fldChar w:fldCharType="end"/>
+      </w:r>
+      <w:r>
+        <w:t xml:space="preserve"> - </w:t>
+      </w:r>
+      <w:proofErr w:type="spellStart"/>
+      <w:r>
+        <w:t>Matrox</w:t>
+      </w:r>
+      <w:proofErr w:type="spellEnd"/>
+      <w:r>
+        <w:t xml:space="preserve"> </w:t>
       </w:r>
       <w:r>
         <w:t>M9128</w:t>
@@ -11778,7 +14142,7 @@
       <w:rPr>
         <w:noProof/>
       </w:rPr>
-      <w:t>23. März 2012</w:t>
+      <w:t>26. März 2012</w:t>
     </w:r>
     <w:r>
       <w:fldChar w:fldCharType="end"/>
@@ -11816,7 +14180,7 @@
         <w:noProof/>
         <w:lang w:val="de-DE"/>
       </w:rPr>
-      <w:t>1</w:t>
+      <w:t>23</w:t>
     </w:r>
     <w:r>
       <w:rPr>
@@ -11837,7 +14201,7 @@
           <w:noProof/>
           <w:lang w:val="de-DE"/>
         </w:rPr>
-        <w:t>23</w:t>
+        <w:t>25</w:t>
       </w:r>
     </w:fldSimple>
   </w:p>
@@ -14522,6 +16886,7 @@
   <w:style w:type="character" w:default="1" w:styleId="DefaultParagraphFont">
     <w:name w:val="Default Paragraph Font"/>
     <w:uiPriority w:val="1"/>
+    <w:semiHidden/>
     <w:unhideWhenUsed/>
   </w:style>
   <w:style w:type="table" w:default="1" w:styleId="TableNormal">
@@ -15985,6 +18350,7 @@
   <w:style w:type="character" w:default="1" w:styleId="DefaultParagraphFont">
     <w:name w:val="Default Paragraph Font"/>
     <w:uiPriority w:val="1"/>
+    <w:semiHidden/>
     <w:unhideWhenUsed/>
   </w:style>
   <w:style w:type="table" w:default="1" w:styleId="TableNormal">
@@ -17353,11 +19719,11 @@
         </c:dLbls>
         <c:marker val="1"/>
         <c:smooth val="0"/>
-        <c:axId val="125930496"/>
-        <c:axId val="127275776"/>
+        <c:axId val="211911040"/>
+        <c:axId val="211913728"/>
       </c:lineChart>
       <c:catAx>
-        <c:axId val="125930496"/>
+        <c:axId val="211911040"/>
         <c:scaling>
           <c:orientation val="minMax"/>
         </c:scaling>
@@ -17366,7 +19732,7 @@
         <c:majorTickMark val="out"/>
         <c:minorTickMark val="none"/>
         <c:tickLblPos val="nextTo"/>
-        <c:crossAx val="127275776"/>
+        <c:crossAx val="211913728"/>
         <c:crosses val="autoZero"/>
         <c:auto val="1"/>
         <c:lblAlgn val="ctr"/>
@@ -17374,7 +19740,7 @@
         <c:noMultiLvlLbl val="0"/>
       </c:catAx>
       <c:valAx>
-        <c:axId val="127275776"/>
+        <c:axId val="211913728"/>
         <c:scaling>
           <c:orientation val="minMax"/>
         </c:scaling>
@@ -17385,7 +19751,7 @@
         <c:majorTickMark val="out"/>
         <c:minorTickMark val="none"/>
         <c:tickLblPos val="nextTo"/>
-        <c:crossAx val="125930496"/>
+        <c:crossAx val="211911040"/>
         <c:crosses val="autoZero"/>
         <c:crossBetween val="between"/>
       </c:valAx>
@@ -17511,11 +19877,11 @@
           <c:showBubbleSize val="0"/>
         </c:dLbls>
         <c:gapWidth val="100"/>
-        <c:axId val="130308352"/>
-        <c:axId val="130306816"/>
+        <c:axId val="128576128"/>
+        <c:axId val="128574592"/>
       </c:barChart>
       <c:valAx>
-        <c:axId val="130306816"/>
+        <c:axId val="128574592"/>
         <c:scaling>
           <c:orientation val="minMax"/>
         </c:scaling>
@@ -17526,12 +19892,12 @@
         <c:majorTickMark val="out"/>
         <c:minorTickMark val="none"/>
         <c:tickLblPos val="nextTo"/>
-        <c:crossAx val="130308352"/>
+        <c:crossAx val="128576128"/>
         <c:crosses val="autoZero"/>
         <c:crossBetween val="between"/>
       </c:valAx>
       <c:catAx>
-        <c:axId val="130308352"/>
+        <c:axId val="128576128"/>
         <c:scaling>
           <c:orientation val="minMax"/>
         </c:scaling>
@@ -17540,7 +19906,7 @@
         <c:majorTickMark val="out"/>
         <c:minorTickMark val="none"/>
         <c:tickLblPos val="nextTo"/>
-        <c:crossAx val="130306816"/>
+        <c:crossAx val="128574592"/>
         <c:crosses val="autoZero"/>
         <c:auto val="1"/>
         <c:lblAlgn val="ctr"/>
@@ -17977,11 +20343,11 @@
           <c:showBubbleSize val="0"/>
         </c:dLbls>
         <c:gapWidth val="150"/>
-        <c:axId val="133492736"/>
-        <c:axId val="133494272"/>
+        <c:axId val="121217408"/>
+        <c:axId val="121218944"/>
       </c:barChart>
       <c:catAx>
-        <c:axId val="133492736"/>
+        <c:axId val="121217408"/>
         <c:scaling>
           <c:orientation val="maxMin"/>
         </c:scaling>
@@ -17990,7 +20356,7 @@
         <c:majorTickMark val="out"/>
         <c:minorTickMark val="none"/>
         <c:tickLblPos val="nextTo"/>
-        <c:crossAx val="133494272"/>
+        <c:crossAx val="121218944"/>
         <c:crosses val="autoZero"/>
         <c:auto val="1"/>
         <c:lblAlgn val="ctr"/>
@@ -17998,7 +20364,7 @@
         <c:noMultiLvlLbl val="0"/>
       </c:catAx>
       <c:valAx>
-        <c:axId val="133494272"/>
+        <c:axId val="121218944"/>
         <c:scaling>
           <c:orientation val="minMax"/>
           <c:max val="4"/>
@@ -18040,7 +20406,7 @@
         <c:majorTickMark val="out"/>
         <c:minorTickMark val="none"/>
         <c:tickLblPos val="nextTo"/>
-        <c:crossAx val="133492736"/>
+        <c:crossAx val="121217408"/>
         <c:crosses val="autoZero"/>
         <c:crossBetween val="between"/>
         <c:majorUnit val="1"/>
@@ -18683,11 +21049,11 @@
         </c:dLbls>
         <c:gapWidth val="75"/>
         <c:overlap val="-25"/>
-        <c:axId val="136001792"/>
-        <c:axId val="136015872"/>
+        <c:axId val="129280640"/>
+        <c:axId val="129282432"/>
       </c:barChart>
       <c:catAx>
-        <c:axId val="136001792"/>
+        <c:axId val="129280640"/>
         <c:scaling>
           <c:orientation val="maxMin"/>
         </c:scaling>
@@ -18696,7 +21062,7 @@
         <c:majorTickMark val="none"/>
         <c:minorTickMark val="none"/>
         <c:tickLblPos val="nextTo"/>
-        <c:crossAx val="136015872"/>
+        <c:crossAx val="129282432"/>
         <c:crosses val="autoZero"/>
         <c:auto val="1"/>
         <c:lblAlgn val="ctr"/>
@@ -18705,7 +21071,7 @@
         <c:noMultiLvlLbl val="0"/>
       </c:catAx>
       <c:valAx>
-        <c:axId val="136015872"/>
+        <c:axId val="129282432"/>
         <c:scaling>
           <c:orientation val="minMax"/>
           <c:max val="4"/>
@@ -18749,7 +21115,7 @@
         <c:majorTickMark val="none"/>
         <c:minorTickMark val="none"/>
         <c:tickLblPos val="nextTo"/>
-        <c:crossAx val="136001792"/>
+        <c:crossAx val="129280640"/>
         <c:crosses val="autoZero"/>
         <c:crossBetween val="between"/>
         <c:majorUnit val="1"/>
@@ -19144,11 +21510,11 @@
         </c:dLbls>
         <c:bubbleScale val="100"/>
         <c:showNegBubbles val="0"/>
-        <c:axId val="136061696"/>
-        <c:axId val="136063232"/>
+        <c:axId val="129258624"/>
+        <c:axId val="129260160"/>
       </c:bubbleChart>
       <c:valAx>
-        <c:axId val="136061696"/>
+        <c:axId val="129258624"/>
         <c:scaling>
           <c:orientation val="minMax"/>
           <c:max val="5"/>
@@ -19161,12 +21527,12 @@
         <c:majorTickMark val="out"/>
         <c:minorTickMark val="none"/>
         <c:tickLblPos val="nextTo"/>
-        <c:crossAx val="136063232"/>
+        <c:crossAx val="129260160"/>
         <c:crosses val="autoZero"/>
         <c:crossBetween val="midCat"/>
       </c:valAx>
       <c:valAx>
-        <c:axId val="136063232"/>
+        <c:axId val="129260160"/>
         <c:scaling>
           <c:orientation val="maxMin"/>
           <c:max val="4.5"/>
@@ -19179,7 +21545,7 @@
         <c:majorTickMark val="out"/>
         <c:minorTickMark val="none"/>
         <c:tickLblPos val="nextTo"/>
-        <c:crossAx val="136061696"/>
+        <c:crossAx val="129258624"/>
         <c:crosses val="autoZero"/>
         <c:crossBetween val="midCat"/>
         <c:majorUnit val="1"/>
@@ -19495,7 +21861,7 @@
 </file>
 
 <file path=customXml/itemProps1.xml><?xml version="1.0" encoding="utf-8"?>
-<ds:datastoreItem xmlns:ds="http://schemas.openxmlformats.org/officeDocument/2006/customXml" ds:itemID="{8BE7A120-8768-4EC7-8386-E3EC7B264E54}">
+<ds:datastoreItem xmlns:ds="http://schemas.openxmlformats.org/officeDocument/2006/customXml" ds:itemID="{FB685CC4-5875-416D-9053-24215AD20A49}">
   <ds:schemaRefs>
     <ds:schemaRef ds:uri="http://schemas.openxmlformats.org/officeDocument/2006/bibliography"/>
   </ds:schemaRefs>

</xml_diff>

<commit_message>
refs #744 Vorbereitung Doku Auflösungen
Former-commit-id: dd0e2d4c6198bf296bfb96767a157bdee72a4fda
</commit_message>
<xml_diff>
--- a/doc/Bericht/05_Technischer Bericht/03_Vorstudie/Vorstudie.docx
+++ b/doc/Bericht/05_Technischer Bericht/03_Vorstudie/Vorstudie.docx
@@ -6,7 +6,7 @@
       <w:pPr>
         <w:pStyle w:val="Heading1"/>
       </w:pPr>
-      <w:bookmarkStart w:id="0" w:name="_Toc319998378"/>
+      <w:bookmarkStart w:id="0" w:name="_Toc320601242"/>
       <w:r>
         <w:t>Vorstudie</w:t>
       </w:r>
@@ -17,7 +17,7 @@
         <w:pStyle w:val="Heading2"/>
       </w:pPr>
       <w:bookmarkStart w:id="1" w:name="_Toc287347253"/>
-      <w:bookmarkStart w:id="2" w:name="_Toc319998379"/>
+      <w:bookmarkStart w:id="2" w:name="_Toc320601243"/>
       <w:r>
         <w:t>Änderungsgeschichte</w:t>
       </w:r>
@@ -302,14 +302,12 @@
                 <w:lang w:val="en-US"/>
               </w:rPr>
             </w:pPr>
-            <w:proofErr w:type="spellStart"/>
             <w:r>
               <w:rPr>
                 <w:lang w:val="en-US"/>
               </w:rPr>
               <w:t>Befragung</w:t>
             </w:r>
-            <w:proofErr w:type="spellEnd"/>
             <w:r>
               <w:rPr>
                 <w:lang w:val="en-US"/>
@@ -328,48 +326,30 @@
               </w:rPr>
               <w:t xml:space="preserve"> </w:t>
             </w:r>
-            <w:proofErr w:type="spellStart"/>
             <w:r>
               <w:rPr>
                 <w:lang w:val="en-US"/>
               </w:rPr>
               <w:t>Testsetup</w:t>
             </w:r>
-            <w:proofErr w:type="spellEnd"/>
             <w:r>
               <w:rPr>
                 <w:lang w:val="en-US"/>
               </w:rPr>
-              <w:t xml:space="preserve">, Review </w:t>
-            </w:r>
-            <w:proofErr w:type="spellStart"/>
+              <w:t>, Review Passanten</w:t>
+            </w:r>
             <w:r>
               <w:rPr>
                 <w:lang w:val="en-US"/>
               </w:rPr>
-              <w:t>Passanten</w:t>
-            </w:r>
-            <w:proofErr w:type="spellEnd"/>
+              <w:t xml:space="preserve"> A</w:t>
+            </w:r>
             <w:r>
               <w:rPr>
                 <w:lang w:val="en-US"/>
               </w:rPr>
-              <w:t xml:space="preserve"> </w:t>
-            </w:r>
-            <w:proofErr w:type="spellStart"/>
-            <w:r>
-              <w:rPr>
-                <w:lang w:val="en-US"/>
-              </w:rPr>
-              <w:t>A</w:t>
-            </w:r>
-            <w:r>
-              <w:rPr>
-                <w:lang w:val="en-US"/>
-              </w:rPr>
               <w:t>nalyse</w:t>
             </w:r>
-            <w:proofErr w:type="spellEnd"/>
           </w:p>
         </w:tc>
         <w:tc>
@@ -439,16 +419,8 @@
               <w:rPr>
                 <w:lang w:val="en-US"/>
               </w:rPr>
-              <w:t xml:space="preserve">Review </w:t>
-            </w:r>
-            <w:proofErr w:type="spellStart"/>
-            <w:r>
-              <w:rPr>
-                <w:lang w:val="en-US"/>
-              </w:rPr>
-              <w:t>Befragung</w:t>
-            </w:r>
-            <w:proofErr w:type="spellEnd"/>
+              <w:t>Review Befragung</w:t>
+            </w:r>
           </w:p>
         </w:tc>
         <w:tc>
@@ -559,19 +531,9 @@
             <w:tcW w:w="4674" w:type="dxa"/>
           </w:tcPr>
           <w:p>
-            <w:proofErr w:type="spellStart"/>
-            <w:r>
-              <w:t>Personas</w:t>
-            </w:r>
-            <w:proofErr w:type="spellEnd"/>
-            <w:r>
-              <w:t xml:space="preserve"> und Szenarien Peter </w:t>
-            </w:r>
-            <w:proofErr w:type="spellStart"/>
-            <w:r>
-              <w:t>Posterleser</w:t>
-            </w:r>
-            <w:proofErr w:type="spellEnd"/>
+            <w:r>
+              <w:t>Personas und Szenarien Peter Posterleser</w:t>
+            </w:r>
             <w:r>
               <w:t xml:space="preserve"> und Erich Eventbesucher</w:t>
             </w:r>
@@ -708,15 +670,7 @@
           </w:tcPr>
           <w:p>
             <w:r>
-              <w:t xml:space="preserve">Review </w:t>
-            </w:r>
-            <w:proofErr w:type="spellStart"/>
-            <w:r>
-              <w:t>Personas</w:t>
-            </w:r>
-            <w:proofErr w:type="spellEnd"/>
-            <w:r>
-              <w:t xml:space="preserve"> und Szenarien</w:t>
+              <w:t>Review Personas und Szenarien</w:t>
             </w:r>
           </w:p>
         </w:tc>
@@ -761,15 +715,7 @@
           </w:tcPr>
           <w:p>
             <w:r>
-              <w:t xml:space="preserve">Ergänzung der Einführung zu den </w:t>
-            </w:r>
-            <w:proofErr w:type="spellStart"/>
-            <w:r>
-              <w:t>Personas</w:t>
-            </w:r>
-            <w:proofErr w:type="spellEnd"/>
-            <w:r>
-              <w:t xml:space="preserve"> mit Rollen</w:t>
+              <w:t>Ergänzung der Einführung zu den Personas mit Rollen</w:t>
             </w:r>
           </w:p>
         </w:tc>
@@ -820,15 +766,7 @@
           </w:tcPr>
           <w:p>
             <w:r>
-              <w:t xml:space="preserve">Kapitel 4: Interaktionsbereich des </w:t>
-            </w:r>
-            <w:proofErr w:type="spellStart"/>
-            <w:r>
-              <w:t>Kinects</w:t>
-            </w:r>
-            <w:proofErr w:type="spellEnd"/>
-            <w:r>
-              <w:t xml:space="preserve"> Sensors</w:t>
+              <w:t>Kapitel 4: Interaktionsbereich des Kinects Sensors</w:t>
             </w:r>
           </w:p>
         </w:tc>
@@ -1001,7 +939,7 @@
           <w:r>
             <w:fldChar w:fldCharType="separate"/>
           </w:r>
-          <w:hyperlink w:anchor="_Toc319998378" w:history="1">
+          <w:hyperlink w:anchor="_Toc320601242" w:history="1">
             <w:r>
               <w:rPr>
                 <w:rStyle w:val="Hyperlink"/>
@@ -1045,7 +983,7 @@
                 <w:noProof/>
                 <w:webHidden/>
               </w:rPr>
-              <w:instrText xml:space="preserve"> PAGEREF _Toc319998378 \h </w:instrText>
+              <w:instrText xml:space="preserve"> PAGEREF _Toc320601242 \h </w:instrText>
             </w:r>
             <w:r>
               <w:rPr>
@@ -1090,7 +1028,7 @@
               <w:lang w:eastAsia="de-CH"/>
             </w:rPr>
           </w:pPr>
-          <w:hyperlink w:anchor="_Toc319998379" w:history="1">
+          <w:hyperlink w:anchor="_Toc320601243" w:history="1">
             <w:r>
               <w:rPr>
                 <w:rStyle w:val="Hyperlink"/>
@@ -1133,7 +1071,7 @@
                 <w:noProof/>
                 <w:webHidden/>
               </w:rPr>
-              <w:instrText xml:space="preserve"> PAGEREF _Toc319998379 \h </w:instrText>
+              <w:instrText xml:space="preserve"> PAGEREF _Toc320601243 \h </w:instrText>
             </w:r>
             <w:r>
               <w:rPr>
@@ -1178,7 +1116,7 @@
               <w:lang w:eastAsia="de-CH"/>
             </w:rPr>
           </w:pPr>
-          <w:hyperlink w:anchor="_Toc319998380" w:history="1">
+          <w:hyperlink w:anchor="_Toc320601244" w:history="1">
             <w:r>
               <w:rPr>
                 <w:rStyle w:val="Hyperlink"/>
@@ -1221,7 +1159,7 @@
                 <w:noProof/>
                 <w:webHidden/>
               </w:rPr>
-              <w:instrText xml:space="preserve"> PAGEREF _Toc319998380 \h </w:instrText>
+              <w:instrText xml:space="preserve"> PAGEREF _Toc320601244 \h </w:instrText>
             </w:r>
             <w:r>
               <w:rPr>
@@ -1266,7 +1204,7 @@
               <w:lang w:eastAsia="de-CH"/>
             </w:rPr>
           </w:pPr>
-          <w:hyperlink w:anchor="_Toc319998381" w:history="1">
+          <w:hyperlink w:anchor="_Toc320601245" w:history="1">
             <w:r>
               <w:rPr>
                 <w:rStyle w:val="Hyperlink"/>
@@ -1309,7 +1247,7 @@
                 <w:noProof/>
                 <w:webHidden/>
               </w:rPr>
-              <w:instrText xml:space="preserve"> PAGEREF _Toc319998381 \h </w:instrText>
+              <w:instrText xml:space="preserve"> PAGEREF _Toc320601245 \h </w:instrText>
             </w:r>
             <w:r>
               <w:rPr>
@@ -1354,7 +1292,7 @@
               <w:lang w:eastAsia="de-CH"/>
             </w:rPr>
           </w:pPr>
-          <w:hyperlink w:anchor="_Toc319998382" w:history="1">
+          <w:hyperlink w:anchor="_Toc320601246" w:history="1">
             <w:r>
               <w:rPr>
                 <w:rStyle w:val="Hyperlink"/>
@@ -1397,7 +1335,7 @@
                 <w:noProof/>
                 <w:webHidden/>
               </w:rPr>
-              <w:instrText xml:space="preserve"> PAGEREF _Toc319998382 \h </w:instrText>
+              <w:instrText xml:space="preserve"> PAGEREF _Toc320601246 \h </w:instrText>
             </w:r>
             <w:r>
               <w:rPr>
@@ -1440,7 +1378,7 @@
               <w:sz w:val="22"/>
             </w:rPr>
           </w:pPr>
-          <w:hyperlink w:anchor="_Toc319998383" w:history="1">
+          <w:hyperlink w:anchor="_Toc320601247" w:history="1">
             <w:r>
               <w:rPr>
                 <w:rStyle w:val="Hyperlink"/>
@@ -1481,7 +1419,7 @@
                 <w:noProof/>
                 <w:webHidden/>
               </w:rPr>
-              <w:instrText xml:space="preserve"> PAGEREF _Toc319998383 \h </w:instrText>
+              <w:instrText xml:space="preserve"> PAGEREF _Toc320601247 \h </w:instrText>
             </w:r>
             <w:r>
               <w:rPr>
@@ -1524,7 +1462,7 @@
               <w:sz w:val="22"/>
             </w:rPr>
           </w:pPr>
-          <w:hyperlink w:anchor="_Toc319998384" w:history="1">
+          <w:hyperlink w:anchor="_Toc320601248" w:history="1">
             <w:r>
               <w:rPr>
                 <w:rStyle w:val="Hyperlink"/>
@@ -1565,7 +1503,7 @@
                 <w:noProof/>
                 <w:webHidden/>
               </w:rPr>
-              <w:instrText xml:space="preserve"> PAGEREF _Toc319998384 \h </w:instrText>
+              <w:instrText xml:space="preserve"> PAGEREF _Toc320601248 \h </w:instrText>
             </w:r>
             <w:r>
               <w:rPr>
@@ -1610,7 +1548,7 @@
               <w:lang w:eastAsia="de-CH"/>
             </w:rPr>
           </w:pPr>
-          <w:hyperlink w:anchor="_Toc319998385" w:history="1">
+          <w:hyperlink w:anchor="_Toc320601249" w:history="1">
             <w:r>
               <w:rPr>
                 <w:rStyle w:val="Hyperlink"/>
@@ -1653,7 +1591,7 @@
                 <w:noProof/>
                 <w:webHidden/>
               </w:rPr>
-              <w:instrText xml:space="preserve"> PAGEREF _Toc319998385 \h </w:instrText>
+              <w:instrText xml:space="preserve"> PAGEREF _Toc320601249 \h </w:instrText>
             </w:r>
             <w:r>
               <w:rPr>
@@ -1698,7 +1636,7 @@
               <w:lang w:eastAsia="de-CH"/>
             </w:rPr>
           </w:pPr>
-          <w:hyperlink w:anchor="_Toc319998386" w:history="1">
+          <w:hyperlink w:anchor="_Toc320601250" w:history="1">
             <w:r>
               <w:rPr>
                 <w:rStyle w:val="Hyperlink"/>
@@ -1741,7 +1679,7 @@
                 <w:noProof/>
                 <w:webHidden/>
               </w:rPr>
-              <w:instrText xml:space="preserve"> PAGEREF _Toc319998386 \h </w:instrText>
+              <w:instrText xml:space="preserve"> PAGEREF _Toc320601250 \h </w:instrText>
             </w:r>
             <w:r>
               <w:rPr>
@@ -1784,7 +1722,7 @@
               <w:sz w:val="22"/>
             </w:rPr>
           </w:pPr>
-          <w:hyperlink w:anchor="_Toc319998387" w:history="1">
+          <w:hyperlink w:anchor="_Toc320601251" w:history="1">
             <w:r>
               <w:rPr>
                 <w:rStyle w:val="Hyperlink"/>
@@ -1825,7 +1763,7 @@
                 <w:noProof/>
                 <w:webHidden/>
               </w:rPr>
-              <w:instrText xml:space="preserve"> PAGEREF _Toc319998387 \h </w:instrText>
+              <w:instrText xml:space="preserve"> PAGEREF _Toc320601251 \h </w:instrText>
             </w:r>
             <w:r>
               <w:rPr>
@@ -1868,7 +1806,7 @@
               <w:sz w:val="22"/>
             </w:rPr>
           </w:pPr>
-          <w:hyperlink w:anchor="_Toc319998388" w:history="1">
+          <w:hyperlink w:anchor="_Toc320601252" w:history="1">
             <w:r>
               <w:rPr>
                 <w:rStyle w:val="Hyperlink"/>
@@ -1909,7 +1847,7 @@
                 <w:noProof/>
                 <w:webHidden/>
               </w:rPr>
-              <w:instrText xml:space="preserve"> PAGEREF _Toc319998388 \h </w:instrText>
+              <w:instrText xml:space="preserve"> PAGEREF _Toc320601252 \h </w:instrText>
             </w:r>
             <w:r>
               <w:rPr>
@@ -1952,7 +1890,7 @@
               <w:sz w:val="22"/>
             </w:rPr>
           </w:pPr>
-          <w:hyperlink w:anchor="_Toc319998389" w:history="1">
+          <w:hyperlink w:anchor="_Toc320601253" w:history="1">
             <w:r>
               <w:rPr>
                 <w:rStyle w:val="Hyperlink"/>
@@ -1993,7 +1931,7 @@
                 <w:noProof/>
                 <w:webHidden/>
               </w:rPr>
-              <w:instrText xml:space="preserve"> PAGEREF _Toc319998389 \h </w:instrText>
+              <w:instrText xml:space="preserve"> PAGEREF _Toc320601253 \h </w:instrText>
             </w:r>
             <w:r>
               <w:rPr>
@@ -2038,7 +1976,7 @@
               <w:lang w:eastAsia="de-CH"/>
             </w:rPr>
           </w:pPr>
-          <w:hyperlink w:anchor="_Toc319998390" w:history="1">
+          <w:hyperlink w:anchor="_Toc320601254" w:history="1">
             <w:r>
               <w:rPr>
                 <w:rStyle w:val="Hyperlink"/>
@@ -2060,7 +1998,7 @@
                 <w:rStyle w:val="Hyperlink"/>
                 <w:noProof/>
               </w:rPr>
-              <w:t>Personas</w:t>
+              <w:t>Rollen &amp; Personas</w:t>
             </w:r>
             <w:r>
               <w:rPr>
@@ -2081,7 +2019,7 @@
                 <w:noProof/>
                 <w:webHidden/>
               </w:rPr>
-              <w:instrText xml:space="preserve"> PAGEREF _Toc319998390 \h </w:instrText>
+              <w:instrText xml:space="preserve"> PAGEREF _Toc320601254 \h </w:instrText>
             </w:r>
             <w:r>
               <w:rPr>
@@ -2124,7 +2062,7 @@
               <w:sz w:val="22"/>
             </w:rPr>
           </w:pPr>
-          <w:hyperlink w:anchor="_Toc319998391" w:history="1">
+          <w:hyperlink w:anchor="_Toc320601255" w:history="1">
             <w:r>
               <w:rPr>
                 <w:rStyle w:val="Hyperlink"/>
@@ -2144,7 +2082,7 @@
                 <w:rStyle w:val="Hyperlink"/>
                 <w:noProof/>
               </w:rPr>
-              <w:t>Persona Peter Posterleser</w:t>
+              <w:t>Rollen</w:t>
             </w:r>
             <w:r>
               <w:rPr>
@@ -2165,7 +2103,7 @@
                 <w:noProof/>
                 <w:webHidden/>
               </w:rPr>
-              <w:instrText xml:space="preserve"> PAGEREF _Toc319998391 \h </w:instrText>
+              <w:instrText xml:space="preserve"> PAGEREF _Toc320601255 \h </w:instrText>
             </w:r>
             <w:r>
               <w:rPr>
@@ -2185,7 +2123,7 @@
                 <w:noProof/>
                 <w:webHidden/>
               </w:rPr>
-              <w:t>15</w:t>
+              <w:t>14</w:t>
             </w:r>
             <w:r>
               <w:rPr>
@@ -2208,7 +2146,7 @@
               <w:sz w:val="22"/>
             </w:rPr>
           </w:pPr>
-          <w:hyperlink w:anchor="_Toc319998392" w:history="1">
+          <w:hyperlink w:anchor="_Toc320601256" w:history="1">
             <w:r>
               <w:rPr>
                 <w:rStyle w:val="Hyperlink"/>
@@ -2228,7 +2166,7 @@
                 <w:rStyle w:val="Hyperlink"/>
                 <w:noProof/>
               </w:rPr>
-              <w:t>Persona Noemi Nichtinteressiert</w:t>
+              <w:t>Personas</w:t>
             </w:r>
             <w:r>
               <w:rPr>
@@ -2249,7 +2187,7 @@
                 <w:noProof/>
                 <w:webHidden/>
               </w:rPr>
-              <w:instrText xml:space="preserve"> PAGEREF _Toc319998392 \h </w:instrText>
+              <w:instrText xml:space="preserve"> PAGEREF _Toc320601256 \h </w:instrText>
             </w:r>
             <w:r>
               <w:rPr>
@@ -2269,91 +2207,7 @@
                 <w:noProof/>
                 <w:webHidden/>
               </w:rPr>
-              <w:t>16</w:t>
-            </w:r>
-            <w:r>
-              <w:rPr>
-                <w:noProof/>
-                <w:webHidden/>
-              </w:rPr>
-              <w:fldChar w:fldCharType="end"/>
-            </w:r>
-          </w:hyperlink>
-        </w:p>
-        <w:p>
-          <w:pPr>
-            <w:pStyle w:val="TOC3"/>
-            <w:tabs>
-              <w:tab w:val="left" w:pos="1100"/>
-              <w:tab w:val="right" w:leader="dot" w:pos="9062"/>
-            </w:tabs>
-            <w:rPr>
-              <w:noProof/>
-              <w:sz w:val="22"/>
-            </w:rPr>
-          </w:pPr>
-          <w:hyperlink w:anchor="_Toc319998393" w:history="1">
-            <w:r>
-              <w:rPr>
-                <w:rStyle w:val="Hyperlink"/>
-                <w:noProof/>
-              </w:rPr>
-              <w:t>II.6.3</w:t>
-            </w:r>
-            <w:r>
-              <w:rPr>
-                <w:noProof/>
-                <w:sz w:val="22"/>
-              </w:rPr>
-              <w:tab/>
-            </w:r>
-            <w:r>
-              <w:rPr>
-                <w:rStyle w:val="Hyperlink"/>
-                <w:noProof/>
-              </w:rPr>
-              <w:t>Persona Erich Eventbesucher</w:t>
-            </w:r>
-            <w:r>
-              <w:rPr>
-                <w:noProof/>
-                <w:webHidden/>
-              </w:rPr>
-              <w:tab/>
-            </w:r>
-            <w:r>
-              <w:rPr>
-                <w:noProof/>
-                <w:webHidden/>
-              </w:rPr>
-              <w:fldChar w:fldCharType="begin"/>
-            </w:r>
-            <w:r>
-              <w:rPr>
-                <w:noProof/>
-                <w:webHidden/>
-              </w:rPr>
-              <w:instrText xml:space="preserve"> PAGEREF _Toc319998393 \h </w:instrText>
-            </w:r>
-            <w:r>
-              <w:rPr>
-                <w:noProof/>
-                <w:webHidden/>
-              </w:rPr>
-            </w:r>
-            <w:r>
-              <w:rPr>
-                <w:noProof/>
-                <w:webHidden/>
-              </w:rPr>
-              <w:fldChar w:fldCharType="separate"/>
-            </w:r>
-            <w:r>
-              <w:rPr>
-                <w:noProof/>
-                <w:webHidden/>
-              </w:rPr>
-              <w:t>18</w:t>
+              <w:t>14</w:t>
             </w:r>
             <w:r>
               <w:rPr>
@@ -2378,7 +2232,7 @@
               <w:lang w:eastAsia="de-CH"/>
             </w:rPr>
           </w:pPr>
-          <w:hyperlink w:anchor="_Toc319998394" w:history="1">
+          <w:hyperlink w:anchor="_Toc320601257" w:history="1">
             <w:r>
               <w:rPr>
                 <w:rStyle w:val="Hyperlink"/>
@@ -2421,7 +2275,7 @@
                 <w:noProof/>
                 <w:webHidden/>
               </w:rPr>
-              <w:instrText xml:space="preserve"> PAGEREF _Toc319998394 \h </w:instrText>
+              <w:instrText xml:space="preserve"> PAGEREF _Toc320601257 \h </w:instrText>
             </w:r>
             <w:r>
               <w:rPr>
@@ -2464,7 +2318,7 @@
               <w:sz w:val="22"/>
             </w:rPr>
           </w:pPr>
-          <w:hyperlink w:anchor="_Toc319998395" w:history="1">
+          <w:hyperlink w:anchor="_Toc320601258" w:history="1">
             <w:r>
               <w:rPr>
                 <w:rStyle w:val="Hyperlink"/>
@@ -2505,7 +2359,7 @@
                 <w:noProof/>
                 <w:webHidden/>
               </w:rPr>
-              <w:instrText xml:space="preserve"> PAGEREF _Toc319998395 \h </w:instrText>
+              <w:instrText xml:space="preserve"> PAGEREF _Toc320601258 \h </w:instrText>
             </w:r>
             <w:r>
               <w:rPr>
@@ -2548,7 +2402,7 @@
               <w:sz w:val="22"/>
             </w:rPr>
           </w:pPr>
-          <w:hyperlink w:anchor="_Toc319998396" w:history="1">
+          <w:hyperlink w:anchor="_Toc320601259" w:history="1">
             <w:r>
               <w:rPr>
                 <w:rStyle w:val="Hyperlink"/>
@@ -2589,7 +2443,7 @@
                 <w:noProof/>
                 <w:webHidden/>
               </w:rPr>
-              <w:instrText xml:space="preserve"> PAGEREF _Toc319998396 \h </w:instrText>
+              <w:instrText xml:space="preserve"> PAGEREF _Toc320601259 \h </w:instrText>
             </w:r>
             <w:r>
               <w:rPr>
@@ -2609,7 +2463,7 @@
                 <w:noProof/>
                 <w:webHidden/>
               </w:rPr>
-              <w:t>24</w:t>
+              <w:t>25</w:t>
             </w:r>
             <w:r>
               <w:rPr>
@@ -2651,7 +2505,7 @@
       <w:pPr>
         <w:pStyle w:val="Heading2"/>
       </w:pPr>
-      <w:bookmarkStart w:id="3" w:name="_Toc319998380"/>
+      <w:bookmarkStart w:id="3" w:name="_Toc320601244"/>
       <w:r>
         <w:lastRenderedPageBreak/>
         <w:t>Vision</w:t>
@@ -2921,15 +2775,7 @@
         <w:t>mittels Gesten</w:t>
       </w:r>
       <w:r>
-        <w:t xml:space="preserve"> mit </w:t>
-      </w:r>
-      <w:proofErr w:type="gramStart"/>
-      <w:r>
-        <w:t>der</w:t>
-      </w:r>
-      <w:proofErr w:type="gramEnd"/>
-      <w:r>
-        <w:t xml:space="preserve"> Video Wall interagieren</w:t>
+        <w:t xml:space="preserve"> mit der Video Wall interagieren</w:t>
       </w:r>
       <w:r>
         <w:t>, d</w:t>
@@ -3048,15 +2894,7 @@
         <w:t xml:space="preserve"> erstellten</w:t>
       </w:r>
       <w:r>
-        <w:t xml:space="preserve"> Poster der Applikation verfügbar gemacht werden müssen. Daher ist es wichtig, dass das System gut </w:t>
-      </w:r>
-      <w:proofErr w:type="spellStart"/>
-      <w:r>
-        <w:t>wartbar</w:t>
-      </w:r>
-      <w:proofErr w:type="spellEnd"/>
-      <w:r>
-        <w:t xml:space="preserve"> und über eine Administrationsoberfläche einfach bedienbar ist.</w:t>
+        <w:t xml:space="preserve"> Poster der Applikation verfügbar gemacht werden müssen. Daher ist es wichtig, dass das System gut wartbar und über eine Administrationsoberfläche einfach bedienbar ist.</w:t>
       </w:r>
     </w:p>
     <w:p>
@@ -3079,7 +2917,7 @@
       <w:pPr>
         <w:pStyle w:val="Heading2"/>
       </w:pPr>
-      <w:bookmarkStart w:id="5" w:name="_Toc319998381"/>
+      <w:bookmarkStart w:id="5" w:name="_Toc320601245"/>
       <w:r>
         <w:lastRenderedPageBreak/>
         <w:t>Gebäude der HSR</w:t>
@@ -3215,11 +3053,9 @@
         </w:numPr>
         <w:ind w:firstLine="2904"/>
       </w:pPr>
-      <w:proofErr w:type="spellStart"/>
       <w:r>
         <w:t>Foyergebäude</w:t>
       </w:r>
-      <w:proofErr w:type="spellEnd"/>
     </w:p>
     <w:p>
       <w:pPr>
@@ -3265,27 +3101,14 @@
       <w:r>
         <w:t xml:space="preserve">Abbildung </w:t>
       </w:r>
-      <w:r>
-        <w:fldChar w:fldCharType="begin"/>
-      </w:r>
-      <w:r>
-        <w:instrText xml:space="preserve"> SEQ Abbildung \* ARABIC </w:instrText>
-      </w:r>
-      <w:r>
-        <w:fldChar w:fldCharType="separate"/>
-      </w:r>
-      <w:r>
-        <w:rPr>
-          <w:noProof/>
-        </w:rPr>
-        <w:t>1</w:t>
-      </w:r>
-      <w:r>
-        <w:rPr>
-          <w:noProof/>
-        </w:rPr>
-        <w:fldChar w:fldCharType="end"/>
-      </w:r>
+      <w:fldSimple w:instr=" SEQ Abbildung \* ARABIC ">
+        <w:r>
+          <w:rPr>
+            <w:noProof/>
+          </w:rPr>
+          <w:t>1</w:t>
+        </w:r>
+      </w:fldSimple>
       <w:r>
         <w:t xml:space="preserve"> - Gebäude der HSR</w:t>
       </w:r>
@@ -3303,7 +3126,7 @@
       <w:pPr>
         <w:pStyle w:val="Heading2"/>
       </w:pPr>
-      <w:bookmarkStart w:id="6" w:name="_Toc319998382"/>
+      <w:bookmarkStart w:id="6" w:name="_Toc320601246"/>
       <w:r>
         <w:t>Passanten Analyse</w:t>
       </w:r>
@@ -3491,24 +3314,14 @@
       <w:r>
         <w:t xml:space="preserve">Tabelle </w:t>
       </w:r>
-      <w:r>
-        <w:fldChar w:fldCharType="begin"/>
-      </w:r>
-      <w:r>
-        <w:instrText xml:space="preserve"> SEQ Tabelle \* ARABIC </w:instrText>
-      </w:r>
-      <w:r>
-        <w:fldChar w:fldCharType="separate"/>
-      </w:r>
-      <w:r>
-        <w:rPr>
-          <w:noProof/>
-        </w:rPr>
-        <w:t>1</w:t>
-      </w:r>
-      <w:r>
-        <w:fldChar w:fldCharType="end"/>
-      </w:r>
+      <w:fldSimple w:instr=" SEQ Tabelle \* ARABIC ">
+        <w:r>
+          <w:rPr>
+            <w:noProof/>
+          </w:rPr>
+          <w:t>1</w:t>
+        </w:r>
+      </w:fldSimple>
       <w:r>
         <w:t xml:space="preserve"> </w:t>
       </w:r>
@@ -3580,27 +3393,14 @@
         <w:lastRenderedPageBreak/>
         <w:t xml:space="preserve">Abbildung </w:t>
       </w:r>
-      <w:r>
-        <w:fldChar w:fldCharType="begin"/>
-      </w:r>
-      <w:r>
-        <w:instrText xml:space="preserve"> SEQ Abbildung \* ARABIC </w:instrText>
-      </w:r>
-      <w:r>
-        <w:fldChar w:fldCharType="separate"/>
-      </w:r>
-      <w:r>
-        <w:rPr>
-          <w:noProof/>
-        </w:rPr>
-        <w:t>2</w:t>
-      </w:r>
-      <w:r>
-        <w:rPr>
-          <w:noProof/>
-        </w:rPr>
-        <w:fldChar w:fldCharType="end"/>
-      </w:r>
+      <w:fldSimple w:instr=" SEQ Abbildung \* ARABIC ">
+        <w:r>
+          <w:rPr>
+            <w:noProof/>
+          </w:rPr>
+          <w:t>2</w:t>
+        </w:r>
+      </w:fldSimple>
       <w:r>
         <w:t xml:space="preserve"> - Anzahl Personen über die Zeit</w:t>
       </w:r>
@@ -3609,7 +3409,7 @@
       <w:pPr>
         <w:pStyle w:val="Heading3"/>
       </w:pPr>
-      <w:bookmarkStart w:id="7" w:name="_Toc319998383"/>
+      <w:bookmarkStart w:id="7" w:name="_Toc320601247"/>
       <w:r>
         <w:t>Abstandwerte</w:t>
       </w:r>
@@ -3648,27 +3448,14 @@
       <w:r>
         <w:t xml:space="preserve">Abbildung </w:t>
       </w:r>
-      <w:r>
-        <w:fldChar w:fldCharType="begin"/>
-      </w:r>
-      <w:r>
-        <w:instrText xml:space="preserve"> SEQ Abbildung \* ARABIC </w:instrText>
-      </w:r>
-      <w:r>
-        <w:fldChar w:fldCharType="separate"/>
-      </w:r>
-      <w:r>
-        <w:rPr>
-          <w:noProof/>
-        </w:rPr>
-        <w:t>3</w:t>
-      </w:r>
-      <w:r>
-        <w:rPr>
-          <w:noProof/>
-        </w:rPr>
-        <w:fldChar w:fldCharType="end"/>
-      </w:r>
+      <w:fldSimple w:instr=" SEQ Abbildung \* ARABIC ">
+        <w:r>
+          <w:rPr>
+            <w:noProof/>
+          </w:rPr>
+          <w:t>3</w:t>
+        </w:r>
+      </w:fldSimple>
       <w:r>
         <w:t xml:space="preserve"> - Auslastung der Abstandszonen</w:t>
       </w:r>
@@ -3785,27 +3572,14 @@
       <w:r>
         <w:t xml:space="preserve">Abbildung </w:t>
       </w:r>
-      <w:r>
-        <w:fldChar w:fldCharType="begin"/>
-      </w:r>
-      <w:r>
-        <w:instrText xml:space="preserve"> SEQ Abbildung \* ARABIC </w:instrText>
-      </w:r>
-      <w:r>
-        <w:fldChar w:fldCharType="separate"/>
-      </w:r>
-      <w:r>
-        <w:rPr>
-          <w:noProof/>
-        </w:rPr>
-        <w:t>4</w:t>
-      </w:r>
-      <w:r>
-        <w:rPr>
-          <w:noProof/>
-        </w:rPr>
-        <w:fldChar w:fldCharType="end"/>
-      </w:r>
+      <w:fldSimple w:instr=" SEQ Abbildung \* ARABIC ">
+        <w:r>
+          <w:rPr>
+            <w:noProof/>
+          </w:rPr>
+          <w:t>4</w:t>
+        </w:r>
+      </w:fldSimple>
       <w:r>
         <w:t xml:space="preserve"> - Auslastung der Abstandszonen</w:t>
       </w:r>
@@ -3821,7 +3595,7 @@
       <w:pPr>
         <w:pStyle w:val="Heading3"/>
       </w:pPr>
-      <w:bookmarkStart w:id="9" w:name="_Toc319998384"/>
+      <w:bookmarkStart w:id="9" w:name="_Toc320601248"/>
       <w:r>
         <w:t>Gruppengrössen</w:t>
       </w:r>
@@ -3973,27 +3747,14 @@
       <w:r>
         <w:t xml:space="preserve">Abbildung </w:t>
       </w:r>
-      <w:r>
-        <w:fldChar w:fldCharType="begin"/>
-      </w:r>
-      <w:r>
-        <w:instrText xml:space="preserve"> SEQ Abbildung \* ARABIC </w:instrText>
-      </w:r>
-      <w:r>
-        <w:fldChar w:fldCharType="separate"/>
-      </w:r>
-      <w:r>
-        <w:rPr>
-          <w:noProof/>
-        </w:rPr>
-        <w:t>5</w:t>
-      </w:r>
-      <w:r>
-        <w:rPr>
-          <w:noProof/>
-        </w:rPr>
-        <w:fldChar w:fldCharType="end"/>
-      </w:r>
+      <w:fldSimple w:instr=" SEQ Abbildung \* ARABIC ">
+        <w:r>
+          <w:rPr>
+            <w:noProof/>
+          </w:rPr>
+          <w:t>5</w:t>
+        </w:r>
+      </w:fldSimple>
       <w:r>
         <w:t xml:space="preserve"> - Vorkommen der Gruppengrössen</w:t>
       </w:r>
@@ -4055,27 +3816,14 @@
       <w:r>
         <w:t xml:space="preserve">Abbildung </w:t>
       </w:r>
-      <w:r>
-        <w:fldChar w:fldCharType="begin"/>
-      </w:r>
-      <w:r>
-        <w:instrText xml:space="preserve"> SEQ Abbildung \* ARABIC </w:instrText>
-      </w:r>
-      <w:r>
-        <w:fldChar w:fldCharType="separate"/>
-      </w:r>
-      <w:r>
-        <w:rPr>
-          <w:noProof/>
-        </w:rPr>
-        <w:t>6</w:t>
-      </w:r>
-      <w:r>
-        <w:rPr>
-          <w:noProof/>
-        </w:rPr>
-        <w:fldChar w:fldCharType="end"/>
-      </w:r>
+      <w:fldSimple w:instr=" SEQ Abbildung \* ARABIC ">
+        <w:r>
+          <w:rPr>
+            <w:noProof/>
+          </w:rPr>
+          <w:t>6</w:t>
+        </w:r>
+      </w:fldSimple>
       <w:r>
         <w:t xml:space="preserve"> -</w:t>
       </w:r>
@@ -4090,21 +3838,13 @@
       <w:pPr>
         <w:pStyle w:val="Heading2"/>
       </w:pPr>
-      <w:bookmarkStart w:id="10" w:name="_Toc319998385"/>
-      <w:bookmarkStart w:id="11" w:name="_Ref319428867"/>
+      <w:bookmarkStart w:id="10" w:name="_Ref319428867"/>
+      <w:bookmarkStart w:id="11" w:name="_Toc320601249"/>
       <w:r>
         <w:lastRenderedPageBreak/>
-        <w:t xml:space="preserve">Interaktionsbereich des </w:t>
-      </w:r>
-      <w:proofErr w:type="spellStart"/>
-      <w:r>
-        <w:t>Kinect</w:t>
-      </w:r>
-      <w:proofErr w:type="spellEnd"/>
-      <w:r>
-        <w:t xml:space="preserve"> Sensors</w:t>
-      </w:r>
-      <w:bookmarkEnd w:id="10"/>
+        <w:t>Interaktionsbereich des Kinect Sensors</w:t>
+      </w:r>
+      <w:bookmarkEnd w:id="11"/>
     </w:p>
     <w:p>
       <w:r>
@@ -4120,24 +3860,11 @@
         <w:t>s</w:t>
       </w:r>
       <w:r>
-        <w:t xml:space="preserve"> der Skelett-Erkennung des </w:t>
-      </w:r>
-      <w:proofErr w:type="spellStart"/>
-      <w:r>
-        <w:t>Kinect</w:t>
-      </w:r>
-      <w:proofErr w:type="spellEnd"/>
-      <w:r>
-        <w:t xml:space="preserve"> Sensors zu erhalten, sind im Gebäude 4 Aufnahmen</w:t>
-      </w:r>
-      <w:r>
-        <w:t xml:space="preserve"> mit </w:t>
-      </w:r>
-      <w:proofErr w:type="spellStart"/>
-      <w:r>
-        <w:t>Kinect</w:t>
-      </w:r>
-      <w:proofErr w:type="spellEnd"/>
+        <w:t xml:space="preserve"> der Skelett-Erkennung des Kinect Sensors zu erhalten, sind im Gebäude 4 Aufnahmen</w:t>
+      </w:r>
+      <w:r>
+        <w:t xml:space="preserve"> mit Kinect</w:t>
+      </w:r>
       <w:r>
         <w:t xml:space="preserve"> </w:t>
       </w:r>
@@ -4166,15 +3893,7 @@
         <w:t xml:space="preserve"> bewegen, </w:t>
       </w:r>
       <w:r>
-        <w:t xml:space="preserve">von </w:t>
-      </w:r>
-      <w:proofErr w:type="spellStart"/>
-      <w:r>
-        <w:t>Kinect</w:t>
-      </w:r>
-      <w:proofErr w:type="spellEnd"/>
-      <w:r>
-        <w:t xml:space="preserve"> </w:t>
+        <w:t xml:space="preserve">von Kinect </w:t>
       </w:r>
       <w:r>
         <w:t>erkannt</w:t>
@@ -4194,13 +3913,8 @@
       <w:r>
         <w:t>„</w:t>
       </w:r>
-      <w:proofErr w:type="spellStart"/>
-      <w:r>
-        <w:t>Kinect</w:t>
-      </w:r>
-      <w:proofErr w:type="spellEnd"/>
-      <w:r>
-        <w:t>: Erkennung von der Seite</w:t>
+      <w:r>
+        <w:t>Kinect: Erkennung von der Seite</w:t>
       </w:r>
       <w:r>
         <w:t>“</w:t>
@@ -4278,14 +3992,55 @@
       <w:r>
         <w:t xml:space="preserve">Abbildung </w:t>
       </w:r>
+      <w:fldSimple w:instr=" SEQ Abbildung \* ARABIC ">
+        <w:r>
+          <w:rPr>
+            <w:noProof/>
+          </w:rPr>
+          <w:t>7</w:t>
+        </w:r>
+      </w:fldSimple>
+      <w:r>
+        <w:t xml:space="preserve"> – Interaktionszonen,</w:t>
+      </w:r>
+      <w:r>
+        <w:t xml:space="preserve"> </w:t>
+      </w:r>
+      <w:r>
+        <w:t>Grundriss Gebäude 4</w:t>
+      </w:r>
+      <w:bookmarkEnd w:id="12"/>
+    </w:p>
+    <w:p>
+      <w:r>
+        <w:t xml:space="preserve">Zur Durchführung der Messungen wurde der Sensor auf einer Höhe von 39 cm aufgestellt, mit einem </w:t>
+      </w:r>
+      <w:r>
+        <w:t>Winkel</w:t>
+      </w:r>
+      <w:r>
+        <w:t xml:space="preserve"> von 10</w:t>
+      </w:r>
+      <w:r>
+        <w:rPr>
+          <w:rFonts w:cstheme="minorHAnsi"/>
+        </w:rPr>
+        <w:t>°</w:t>
+      </w:r>
+      <w:r>
+        <w:t xml:space="preserve">. </w:t>
+      </w:r>
       <w:r>
         <w:fldChar w:fldCharType="begin"/>
       </w:r>
       <w:r>
-        <w:instrText xml:space="preserve"> SEQ Abbildung \* ARABIC </w:instrText>
+        <w:instrText xml:space="preserve"> REF _Ref319998622 \h </w:instrText>
       </w:r>
       <w:r>
         <w:fldChar w:fldCharType="separate"/>
+      </w:r>
+      <w:r>
+        <w:t xml:space="preserve">Abbildung </w:t>
       </w:r>
       <w:r>
         <w:rPr>
@@ -4294,134 +4049,64 @@
         <w:t>7</w:t>
       </w:r>
       <w:r>
-        <w:rPr>
-          <w:noProof/>
-        </w:rPr>
+        <w:t xml:space="preserve"> – Interaktionszonen,</w:t>
+      </w:r>
+      <w:r>
+        <w:t xml:space="preserve"> </w:t>
+      </w:r>
+      <w:r>
+        <w:t>Grundriss Gebäude 4</w:t>
+      </w:r>
+      <w:r>
         <w:fldChar w:fldCharType="end"/>
       </w:r>
       <w:r>
-        <w:t xml:space="preserve"> – Interaktionszonen,</w:t>
-      </w:r>
-      <w:r>
         <w:t xml:space="preserve"> </w:t>
       </w:r>
       <w:r>
-        <w:t>Grundriss Gebäude 4</w:t>
-      </w:r>
-      <w:bookmarkEnd w:id="12"/>
-    </w:p>
-    <w:p>
-      <w:r>
-        <w:t xml:space="preserve">Zur Durchführung der Messungen wurde der Sensor auf einer Höhe von 39 cm aufgestellt, mit einem </w:t>
-      </w:r>
-      <w:r>
-        <w:t>Winkel</w:t>
-      </w:r>
-      <w:r>
-        <w:t xml:space="preserve"> von 10</w:t>
-      </w:r>
-      <w:r>
-        <w:rPr>
-          <w:rFonts w:cstheme="minorHAnsi"/>
-        </w:rPr>
-        <w:t>°</w:t>
+        <w:t xml:space="preserve">zeigt </w:t>
+      </w:r>
+      <w:r>
+        <w:t>den</w:t>
+      </w:r>
+      <w:r>
+        <w:t xml:space="preserve"> mit Hilfe der Aufnahmen </w:t>
+      </w:r>
+      <w:r>
+        <w:t>ausgemessene</w:t>
+      </w:r>
+      <w:r>
+        <w:t>n</w:t>
+      </w:r>
+      <w:r>
+        <w:t xml:space="preserve"> Bereich, innerhalb wessen Kinect Personen erkennen und deren Skelett darstellen kann.</w:t>
+      </w:r>
+      <w:r>
+        <w:t xml:space="preserve"> </w:t>
+      </w:r>
+      <w:r>
+        <w:t>Dieser liegt zwischen 185 und 400 cm, im rechten Winkel zur Wand gemessen</w:t>
       </w:r>
       <w:r>
         <w:t xml:space="preserve">. </w:t>
       </w:r>
       <w:r>
-        <w:fldChar w:fldCharType="begin"/>
-      </w:r>
-      <w:r>
-        <w:instrText xml:space="preserve"> REF _Ref319998622 \h </w:instrText>
-      </w:r>
-      <w:r>
-        <w:fldChar w:fldCharType="separate"/>
-      </w:r>
-      <w:r>
-        <w:t xml:space="preserve">Abbildung </w:t>
-      </w:r>
-      <w:r>
-        <w:rPr>
-          <w:noProof/>
-        </w:rPr>
-        <w:t>7</w:t>
-      </w:r>
-      <w:r>
-        <w:t xml:space="preserve"> – Interaktionszonen,</w:t>
+        <w:t>Der Bereich</w:t>
+      </w:r>
+      <w:r>
+        <w:t xml:space="preserve"> wird in der Grafik grün dargestellt.</w:t>
       </w:r>
       <w:r>
         <w:t xml:space="preserve"> </w:t>
       </w:r>
       <w:r>
-        <w:t>Grundriss Gebäude 4</w:t>
-      </w:r>
-      <w:r>
-        <w:fldChar w:fldCharType="end"/>
-      </w:r>
-      <w:r>
-        <w:t xml:space="preserve"> </w:t>
-      </w:r>
-      <w:r>
-        <w:t xml:space="preserve">zeigt </w:t>
-      </w:r>
-      <w:r>
-        <w:t>den</w:t>
-      </w:r>
-      <w:r>
-        <w:t xml:space="preserve"> mit Hilfe der Aufnahmen </w:t>
-      </w:r>
-      <w:r>
-        <w:t>ausgemessene</w:t>
-      </w:r>
-      <w:r>
-        <w:t>n</w:t>
-      </w:r>
-      <w:r>
-        <w:t xml:space="preserve"> Bereich, innerhalb wessen </w:t>
-      </w:r>
-      <w:proofErr w:type="spellStart"/>
-      <w:r>
-        <w:t>Kinect</w:t>
-      </w:r>
-      <w:proofErr w:type="spellEnd"/>
-      <w:r>
-        <w:t xml:space="preserve"> Personen erkennen und deren Skelett darstellen kann.</w:t>
-      </w:r>
-      <w:r>
-        <w:t xml:space="preserve"> </w:t>
-      </w:r>
-      <w:r>
-        <w:t>Dieser liegt zwischen 185 und 400 cm, im rechten Winkel zur Wand gemessen</w:t>
-      </w:r>
-      <w:r>
-        <w:t xml:space="preserve">. </w:t>
-      </w:r>
-      <w:r>
-        <w:t>Der Bereich</w:t>
-      </w:r>
-      <w:r>
-        <w:t xml:space="preserve"> wird in der Grafik grün dargestellt.</w:t>
-      </w:r>
-      <w:r>
-        <w:t xml:space="preserve"> </w:t>
-      </w:r>
-      <w:r>
         <w:t>Ist</w:t>
       </w:r>
       <w:r>
         <w:t xml:space="preserve"> man</w:t>
       </w:r>
       <w:r>
-        <w:t xml:space="preserve"> bereits von </w:t>
-      </w:r>
-      <w:proofErr w:type="spellStart"/>
-      <w:r>
-        <w:t>Kinect</w:t>
-      </w:r>
-      <w:proofErr w:type="spellEnd"/>
-      <w:r>
-        <w:t xml:space="preserve"> </w:t>
+        <w:t xml:space="preserve"> bereits von Kinect </w:t>
       </w:r>
       <w:r>
         <w:t xml:space="preserve"> in der grünen Zone erkannt</w:t>
@@ -4476,39 +4161,23 @@
       <w:pPr>
         <w:pStyle w:val="Heading2"/>
       </w:pPr>
-      <w:bookmarkStart w:id="13" w:name="_Toc319998386"/>
+      <w:bookmarkStart w:id="13" w:name="_Toc320601250"/>
       <w:r>
         <w:lastRenderedPageBreak/>
         <w:t>Befragung</w:t>
       </w:r>
-      <w:bookmarkEnd w:id="11"/>
+      <w:bookmarkEnd w:id="10"/>
       <w:bookmarkEnd w:id="13"/>
     </w:p>
     <w:p>
       <w:bookmarkStart w:id="14" w:name="_Ref318901355"/>
       <w:r>
-        <w:t xml:space="preserve">Die Aufgabenstellung gibt vor, dass auf </w:t>
-      </w:r>
-      <w:proofErr w:type="gramStart"/>
-      <w:r>
-        <w:t>der</w:t>
-      </w:r>
-      <w:proofErr w:type="gramEnd"/>
-      <w:r>
-        <w:t xml:space="preserve"> Video Wall die Bachelorarbeiten aller Abteilungen ausgestellt werden könnten.</w:t>
+        <w:t>Die Aufgabenstellung gibt vor, dass auf der Video Wall die Bachelorarbeiten aller Abteilungen ausgestellt werden könnten.</w:t>
       </w:r>
     </w:p>
     <w:p>
       <w:r>
-        <w:t xml:space="preserve">Im Meeting vom 20.02.2012 wurde die Möglichkeit, zusätzlich zu den Postern interaktive Inhalte wie Videos aufzuschalten, diskutiert. Es stand auch die Frage im Raum, ob in Zukunft nur noch Videos zur Präsentation der Bachelorarbeiten auf </w:t>
-      </w:r>
-      <w:proofErr w:type="gramStart"/>
-      <w:r>
-        <w:t>der</w:t>
-      </w:r>
-      <w:proofErr w:type="gramEnd"/>
-      <w:r>
-        <w:t xml:space="preserve"> Video Wall gezeigt würden. Der Vorteil von Videos besteht darin, dass der Betrachter keine Anstrengungen unternehmen muss, um zu den gewünschten Informationen zu kommen. </w:t>
+        <w:t xml:space="preserve">Im Meeting vom 20.02.2012 wurde die Möglichkeit, zusätzlich zu den Postern interaktive Inhalte wie Videos aufzuschalten, diskutiert. Es stand auch die Frage im Raum, ob in Zukunft nur noch Videos zur Präsentation der Bachelorarbeiten auf der Video Wall gezeigt würden. Der Vorteil von Videos besteht darin, dass der Betrachter keine Anstrengungen unternehmen muss, um zu den gewünschten Informationen zu kommen. </w:t>
       </w:r>
       <w:r>
         <w:t>Ein Video vermittelt dem Zuschauer</w:t>
@@ -4942,24 +4611,14 @@
       <w:r>
         <w:t xml:space="preserve">Tabelle </w:t>
       </w:r>
-      <w:r>
-        <w:fldChar w:fldCharType="begin"/>
-      </w:r>
-      <w:r>
-        <w:instrText xml:space="preserve"> SEQ Tabelle \* ARABIC </w:instrText>
-      </w:r>
-      <w:r>
-        <w:fldChar w:fldCharType="separate"/>
-      </w:r>
-      <w:r>
-        <w:rPr>
-          <w:noProof/>
-        </w:rPr>
-        <w:t>2</w:t>
-      </w:r>
-      <w:r>
-        <w:fldChar w:fldCharType="end"/>
-      </w:r>
+      <w:fldSimple w:instr=" SEQ Tabelle \* ARABIC ">
+        <w:r>
+          <w:rPr>
+            <w:noProof/>
+          </w:rPr>
+          <w:t>2</w:t>
+        </w:r>
+      </w:fldSimple>
       <w:r>
         <w:t xml:space="preserve"> - </w:t>
       </w:r>
@@ -4987,7 +4646,7 @@
       <w:pPr>
         <w:pStyle w:val="Heading3"/>
       </w:pPr>
-      <w:bookmarkStart w:id="16" w:name="_Toc319998387"/>
+      <w:bookmarkStart w:id="16" w:name="_Toc320601251"/>
       <w:r>
         <w:lastRenderedPageBreak/>
         <w:t>Fragebogen</w:t>
@@ -5135,6 +4794,7 @@
               <w14:uncheckedState w14:val="2610" w14:font="MS Gothic"/>
             </w14:checkbox>
           </w:sdtPr>
+          <w:sdtEndPr/>
           <w:sdtContent>
             <w:tc>
               <w:tcPr>
@@ -5188,6 +4848,7 @@
               <w14:uncheckedState w14:val="2610" w14:font="MS Gothic"/>
             </w14:checkbox>
           </w:sdtPr>
+          <w:sdtEndPr/>
           <w:sdtContent>
             <w:tc>
               <w:tcPr>
@@ -5241,6 +4902,7 @@
               <w14:uncheckedState w14:val="2610" w14:font="MS Gothic"/>
             </w14:checkbox>
           </w:sdtPr>
+          <w:sdtEndPr/>
           <w:sdtContent>
             <w:tc>
               <w:tcPr>
@@ -5294,6 +4956,7 @@
               <w14:uncheckedState w14:val="2610" w14:font="MS Gothic"/>
             </w14:checkbox>
           </w:sdtPr>
+          <w:sdtEndPr/>
           <w:sdtContent>
             <w:tc>
               <w:tcPr>
@@ -5424,6 +5087,7 @@
               <w14:uncheckedState w14:val="2610" w14:font="MS Gothic"/>
             </w14:checkbox>
           </w:sdtPr>
+          <w:sdtEndPr/>
           <w:sdtContent>
             <w:tc>
               <w:tcPr>
@@ -5477,6 +5141,7 @@
               <w14:uncheckedState w14:val="2610" w14:font="MS Gothic"/>
             </w14:checkbox>
           </w:sdtPr>
+          <w:sdtEndPr/>
           <w:sdtContent>
             <w:tc>
               <w:tcPr>
@@ -5530,6 +5195,7 @@
               <w14:uncheckedState w14:val="2610" w14:font="MS Gothic"/>
             </w14:checkbox>
           </w:sdtPr>
+          <w:sdtEndPr/>
           <w:sdtContent>
             <w:tc>
               <w:tcPr>
@@ -5583,6 +5249,7 @@
               <w14:uncheckedState w14:val="2610" w14:font="MS Gothic"/>
             </w14:checkbox>
           </w:sdtPr>
+          <w:sdtEndPr/>
           <w:sdtContent>
             <w:tc>
               <w:tcPr>
@@ -5711,6 +5378,7 @@
               <w14:uncheckedState w14:val="2610" w14:font="MS Gothic"/>
             </w14:checkbox>
           </w:sdtPr>
+          <w:sdtEndPr/>
           <w:sdtContent>
             <w:tc>
               <w:tcPr>
@@ -5764,6 +5432,7 @@
               <w14:uncheckedState w14:val="2610" w14:font="MS Gothic"/>
             </w14:checkbox>
           </w:sdtPr>
+          <w:sdtEndPr/>
           <w:sdtContent>
             <w:tc>
               <w:tcPr>
@@ -5817,6 +5486,7 @@
               <w14:uncheckedState w14:val="2610" w14:font="MS Gothic"/>
             </w14:checkbox>
           </w:sdtPr>
+          <w:sdtEndPr/>
           <w:sdtContent>
             <w:tc>
               <w:tcPr>
@@ -5870,6 +5540,7 @@
               <w14:uncheckedState w14:val="2610" w14:font="MS Gothic"/>
             </w14:checkbox>
           </w:sdtPr>
+          <w:sdtEndPr/>
           <w:sdtContent>
             <w:tc>
               <w:tcPr>
@@ -6022,6 +5693,7 @@
               <w14:uncheckedState w14:val="2610" w14:font="MS Gothic"/>
             </w14:checkbox>
           </w:sdtPr>
+          <w:sdtEndPr/>
           <w:sdtContent>
             <w:tc>
               <w:tcPr>
@@ -6075,6 +5747,7 @@
               <w14:uncheckedState w14:val="2610" w14:font="MS Gothic"/>
             </w14:checkbox>
           </w:sdtPr>
+          <w:sdtEndPr/>
           <w:sdtContent>
             <w:tc>
               <w:tcPr>
@@ -6128,6 +5801,7 @@
               <w14:uncheckedState w14:val="2610" w14:font="MS Gothic"/>
             </w14:checkbox>
           </w:sdtPr>
+          <w:sdtEndPr/>
           <w:sdtContent>
             <w:tc>
               <w:tcPr>
@@ -6181,6 +5855,7 @@
               <w14:uncheckedState w14:val="2610" w14:font="MS Gothic"/>
             </w14:checkbox>
           </w:sdtPr>
+          <w:sdtEndPr/>
           <w:sdtContent>
             <w:tc>
               <w:tcPr>
@@ -6369,6 +6044,7 @@
               <w14:uncheckedState w14:val="2610" w14:font="MS Gothic"/>
             </w14:checkbox>
           </w:sdtPr>
+          <w:sdtEndPr/>
           <w:sdtContent>
             <w:tc>
               <w:tcPr>
@@ -6422,6 +6098,7 @@
               <w14:uncheckedState w14:val="2610" w14:font="MS Gothic"/>
             </w14:checkbox>
           </w:sdtPr>
+          <w:sdtEndPr/>
           <w:sdtContent>
             <w:tc>
               <w:tcPr>
@@ -6475,6 +6152,7 @@
               <w14:uncheckedState w14:val="2610" w14:font="MS Gothic"/>
             </w14:checkbox>
           </w:sdtPr>
+          <w:sdtEndPr/>
           <w:sdtContent>
             <w:tc>
               <w:tcPr>
@@ -6528,6 +6206,7 @@
               <w14:uncheckedState w14:val="2610" w14:font="MS Gothic"/>
             </w14:checkbox>
           </w:sdtPr>
+          <w:sdtEndPr/>
           <w:sdtContent>
             <w:tc>
               <w:tcPr>
@@ -6680,6 +6359,7 @@
               <w14:uncheckedState w14:val="2610" w14:font="MS Gothic"/>
             </w14:checkbox>
           </w:sdtPr>
+          <w:sdtEndPr/>
           <w:sdtContent>
             <w:tc>
               <w:tcPr>
@@ -6733,6 +6413,7 @@
               <w14:uncheckedState w14:val="2610" w14:font="MS Gothic"/>
             </w14:checkbox>
           </w:sdtPr>
+          <w:sdtEndPr/>
           <w:sdtContent>
             <w:tc>
               <w:tcPr>
@@ -6786,6 +6467,7 @@
               <w14:uncheckedState w14:val="2610" w14:font="MS Gothic"/>
             </w14:checkbox>
           </w:sdtPr>
+          <w:sdtEndPr/>
           <w:sdtContent>
             <w:tc>
               <w:tcPr>
@@ -6839,6 +6521,7 @@
               <w14:uncheckedState w14:val="2610" w14:font="MS Gothic"/>
             </w14:checkbox>
           </w:sdtPr>
+          <w:sdtEndPr/>
           <w:sdtContent>
             <w:tc>
               <w:tcPr>
@@ -6967,6 +6650,7 @@
               <w14:uncheckedState w14:val="2610" w14:font="MS Gothic"/>
             </w14:checkbox>
           </w:sdtPr>
+          <w:sdtEndPr/>
           <w:sdtContent>
             <w:tc>
               <w:tcPr>
@@ -7020,6 +6704,7 @@
               <w14:uncheckedState w14:val="2610" w14:font="MS Gothic"/>
             </w14:checkbox>
           </w:sdtPr>
+          <w:sdtEndPr/>
           <w:sdtContent>
             <w:tc>
               <w:tcPr>
@@ -7073,6 +6758,7 @@
               <w14:uncheckedState w14:val="2610" w14:font="MS Gothic"/>
             </w14:checkbox>
           </w:sdtPr>
+          <w:sdtEndPr/>
           <w:sdtContent>
             <w:tc>
               <w:tcPr>
@@ -7126,6 +6812,7 @@
               <w14:uncheckedState w14:val="2610" w14:font="MS Gothic"/>
             </w14:checkbox>
           </w:sdtPr>
+          <w:sdtEndPr/>
           <w:sdtContent>
             <w:tc>
               <w:tcPr>
@@ -7256,6 +6943,7 @@
               <w14:uncheckedState w14:val="2610" w14:font="MS Gothic"/>
             </w14:checkbox>
           </w:sdtPr>
+          <w:sdtEndPr/>
           <w:sdtContent>
             <w:tc>
               <w:tcPr>
@@ -7309,6 +6997,7 @@
               <w14:uncheckedState w14:val="2610" w14:font="MS Gothic"/>
             </w14:checkbox>
           </w:sdtPr>
+          <w:sdtEndPr/>
           <w:sdtContent>
             <w:tc>
               <w:tcPr>
@@ -7362,6 +7051,7 @@
               <w14:uncheckedState w14:val="2610" w14:font="MS Gothic"/>
             </w14:checkbox>
           </w:sdtPr>
+          <w:sdtEndPr/>
           <w:sdtContent>
             <w:tc>
               <w:tcPr>
@@ -7415,6 +7105,7 @@
               <w14:uncheckedState w14:val="2610" w14:font="MS Gothic"/>
             </w14:checkbox>
           </w:sdtPr>
+          <w:sdtEndPr/>
           <w:sdtContent>
             <w:tc>
               <w:tcPr>
@@ -7480,7 +7171,7 @@
       <w:pPr>
         <w:pStyle w:val="Heading3"/>
       </w:pPr>
-      <w:bookmarkStart w:id="18" w:name="_Toc319998388"/>
+      <w:bookmarkStart w:id="18" w:name="_Toc320601252"/>
       <w:r>
         <w:lastRenderedPageBreak/>
         <w:t>Auswertung</w:t>
@@ -7552,27 +7243,14 @@
       <w:r>
         <w:t xml:space="preserve">Abbildung </w:t>
       </w:r>
-      <w:r>
-        <w:fldChar w:fldCharType="begin"/>
-      </w:r>
-      <w:r>
-        <w:instrText xml:space="preserve"> SEQ Abbildung \* ARABIC </w:instrText>
-      </w:r>
-      <w:r>
-        <w:fldChar w:fldCharType="separate"/>
-      </w:r>
-      <w:r>
-        <w:rPr>
-          <w:noProof/>
-        </w:rPr>
-        <w:t>8</w:t>
-      </w:r>
-      <w:r>
-        <w:rPr>
-          <w:noProof/>
-        </w:rPr>
-        <w:fldChar w:fldCharType="end"/>
-      </w:r>
+      <w:fldSimple w:instr=" SEQ Abbildung \* ARABIC ">
+        <w:r>
+          <w:rPr>
+            <w:noProof/>
+          </w:rPr>
+          <w:t>8</w:t>
+        </w:r>
+      </w:fldSimple>
       <w:r>
         <w:t xml:space="preserve"> - Total aller Studiengänge</w:t>
       </w:r>
@@ -7711,27 +7389,14 @@
       <w:r>
         <w:t xml:space="preserve">Abbildung </w:t>
       </w:r>
-      <w:r>
-        <w:fldChar w:fldCharType="begin"/>
-      </w:r>
-      <w:r>
-        <w:instrText xml:space="preserve"> SEQ Abbildung \* ARABIC </w:instrText>
-      </w:r>
-      <w:r>
-        <w:fldChar w:fldCharType="separate"/>
-      </w:r>
-      <w:r>
-        <w:rPr>
-          <w:noProof/>
-        </w:rPr>
-        <w:t>9</w:t>
-      </w:r>
-      <w:r>
-        <w:rPr>
-          <w:noProof/>
-        </w:rPr>
-        <w:fldChar w:fldCharType="end"/>
-      </w:r>
+      <w:fldSimple w:instr=" SEQ Abbildung \* ARABIC ">
+        <w:r>
+          <w:rPr>
+            <w:noProof/>
+          </w:rPr>
+          <w:t>9</w:t>
+        </w:r>
+      </w:fldSimple>
       <w:r>
         <w:t xml:space="preserve"> - Vergleich der Studiengänge</w:t>
       </w:r>
@@ -7746,7 +7411,7 @@
       <w:pPr>
         <w:pStyle w:val="Heading3"/>
       </w:pPr>
-      <w:bookmarkStart w:id="21" w:name="_Toc319998389"/>
+      <w:bookmarkStart w:id="21" w:name="_Toc320601253"/>
       <w:r>
         <w:t>Fazit</w:t>
       </w:r>
@@ -7949,25 +7614,25 @@
       <w:pPr>
         <w:pStyle w:val="Heading2"/>
       </w:pPr>
-      <w:bookmarkStart w:id="22" w:name="_Toc319998390"/>
+      <w:bookmarkStart w:id="22" w:name="_Toc320601254"/>
       <w:r>
         <w:lastRenderedPageBreak/>
         <w:t xml:space="preserve">Rollen &amp; </w:t>
       </w:r>
-      <w:proofErr w:type="spellStart"/>
       <w:r>
         <w:t>Personas</w:t>
       </w:r>
       <w:bookmarkEnd w:id="22"/>
-      <w:proofErr w:type="spellEnd"/>
     </w:p>
     <w:p>
       <w:pPr>
         <w:pStyle w:val="Heading3"/>
       </w:pPr>
+      <w:bookmarkStart w:id="23" w:name="_Toc320601255"/>
       <w:r>
         <w:t>Rollen</w:t>
       </w:r>
+      <w:bookmarkEnd w:id="23"/>
     </w:p>
     <w:p>
       <w:r>
@@ -8043,15 +7708,7 @@
         <w:t>programmieren möchte</w:t>
       </w:r>
       <w:r>
-        <w:t xml:space="preserve">, um diese dann auf </w:t>
-      </w:r>
-      <w:proofErr w:type="gramStart"/>
-      <w:r>
-        <w:t>der</w:t>
-      </w:r>
-      <w:proofErr w:type="gramEnd"/>
-      <w:r>
-        <w:t xml:space="preserve"> Video Wall verfügbar machen zu können. </w:t>
+        <w:t xml:space="preserve">, um diese dann auf der Video Wall verfügbar machen zu können. </w:t>
       </w:r>
     </w:p>
     <w:p>
@@ -8078,11 +7735,11 @@
       <w:pPr>
         <w:pStyle w:val="Heading3"/>
       </w:pPr>
-      <w:proofErr w:type="spellStart"/>
+      <w:bookmarkStart w:id="24" w:name="_Toc320601256"/>
       <w:r>
         <w:t>Personas</w:t>
       </w:r>
-      <w:proofErr w:type="spellEnd"/>
+      <w:bookmarkEnd w:id="24"/>
     </w:p>
     <w:p>
       <w:r>
@@ -8145,11 +7802,9 @@
       <w:r>
         <w:t xml:space="preserve"> der verschiedenen </w:t>
       </w:r>
-      <w:proofErr w:type="spellStart"/>
       <w:r>
         <w:t>Personas</w:t>
       </w:r>
-      <w:proofErr w:type="spellEnd"/>
       <w:r>
         <w:t xml:space="preserve"> für das zu entwickelnde System</w:t>
       </w:r>
@@ -8629,18 +8284,38 @@
       <w:pPr>
         <w:pStyle w:val="Caption"/>
       </w:pPr>
-      <w:bookmarkStart w:id="23" w:name="_Ref319422492"/>
+      <w:bookmarkStart w:id="25" w:name="_Ref319422492"/>
       <w:r>
         <w:t xml:space="preserve">Abbildung </w:t>
       </w:r>
+      <w:fldSimple w:instr=" SEQ Abbildung \* ARABIC ">
+        <w:r>
+          <w:rPr>
+            <w:noProof/>
+          </w:rPr>
+          <w:t>10</w:t>
+        </w:r>
+      </w:fldSimple>
+      <w:r>
+        <w:t xml:space="preserve"> – Meinungsverteilung</w:t>
+      </w:r>
+      <w:bookmarkEnd w:id="25"/>
+    </w:p>
+    <w:p>
+      <w:r>
+        <w:t xml:space="preserve">Wie aus der </w:t>
+      </w:r>
       <w:r>
         <w:fldChar w:fldCharType="begin"/>
       </w:r>
       <w:r>
-        <w:instrText xml:space="preserve"> SEQ Abbildung \* ARABIC </w:instrText>
+        <w:instrText xml:space="preserve"> REF _Ref319422492 \h </w:instrText>
       </w:r>
       <w:r>
         <w:fldChar w:fldCharType="separate"/>
+      </w:r>
+      <w:r>
+        <w:t xml:space="preserve">Abbildung </w:t>
       </w:r>
       <w:r>
         <w:rPr>
@@ -8649,252 +8324,185 @@
         <w:t>10</w:t>
       </w:r>
       <w:r>
-        <w:rPr>
-          <w:noProof/>
-        </w:rPr>
+        <w:t xml:space="preserve"> – Meinungsverteilung</w:t>
+      </w:r>
+      <w:r>
         <w:fldChar w:fldCharType="end"/>
       </w:r>
       <w:r>
-        <w:t xml:space="preserve"> – Meinungsverteilung</w:t>
-      </w:r>
-      <w:bookmarkEnd w:id="23"/>
+        <w:t xml:space="preserve"> ersich</w:t>
+      </w:r>
+      <w:r>
+        <w:t>tlich ist, bilden sich bei jedem</w:t>
+      </w:r>
+      <w:r>
+        <w:t xml:space="preserve"> der vier aufgeführten Punkte zwei grosse Gruppen. Eine</w:t>
+      </w:r>
+      <w:r>
+        <w:t xml:space="preserve"> Gruppe</w:t>
+      </w:r>
+      <w:r>
+        <w:t xml:space="preserve"> bei </w:t>
+      </w:r>
+      <w:r>
+        <w:t xml:space="preserve">der Antwort </w:t>
+      </w:r>
+      <w:r>
+        <w:t>„trifft eher zu“ und eine</w:t>
+      </w:r>
+      <w:r>
+        <w:t xml:space="preserve"> andere</w:t>
+      </w:r>
+      <w:r>
+        <w:t xml:space="preserve"> b</w:t>
+      </w:r>
+      <w:r>
+        <w:t>e</w:t>
+      </w:r>
+      <w:r>
+        <w:t>i „trifft eher nicht zu“.</w:t>
+      </w:r>
+      <w:r>
+        <w:t xml:space="preserve"> Aus diesem Grund wurden für d</w:t>
+      </w:r>
+      <w:r>
+        <w:t>ie Rolle des Students, welcher</w:t>
+      </w:r>
+      <w:r>
+        <w:t xml:space="preserve"> Poster liest</w:t>
+      </w:r>
+      <w:r>
+        <w:t>,</w:t>
+      </w:r>
+      <w:r>
+        <w:t xml:space="preserve"> zwei Personas  ausgearbeitet.</w:t>
+      </w:r>
+      <w:r>
+        <w:t xml:space="preserve"> </w:t>
+      </w:r>
+      <w:r>
+        <w:t>Die</w:t>
+      </w:r>
+      <w:r>
+        <w:t xml:space="preserve"> eine</w:t>
+      </w:r>
+      <w:r>
+        <w:t xml:space="preserve"> Persona interessiert </w:t>
+      </w:r>
+      <w:r>
+        <w:t xml:space="preserve">sich für die Bachelorarbeiten </w:t>
+      </w:r>
+      <w:r>
+        <w:t xml:space="preserve">und </w:t>
+      </w:r>
+      <w:r>
+        <w:t>liest den Inhalt der Poster</w:t>
+      </w:r>
+      <w:r>
+        <w:t xml:space="preserve"> auch aufmerksam. Die </w:t>
+      </w:r>
+      <w:r>
+        <w:t xml:space="preserve">zweite </w:t>
+      </w:r>
+      <w:r>
+        <w:t>Persona</w:t>
+      </w:r>
+      <w:r>
+        <w:t xml:space="preserve"> </w:t>
+      </w:r>
+      <w:r>
+        <w:t xml:space="preserve">schliesst </w:t>
+      </w:r>
+      <w:r>
+        <w:t>Studenten</w:t>
+      </w:r>
+      <w:r>
+        <w:t xml:space="preserve"> ein, die sich</w:t>
+      </w:r>
+      <w:r>
+        <w:t xml:space="preserve"> für die </w:t>
+      </w:r>
+      <w:r>
+        <w:t xml:space="preserve">auf den Postern </w:t>
+      </w:r>
+      <w:r>
+        <w:t>vorgestellten Arbeiten nicht besonders begeistern</w:t>
+      </w:r>
+      <w:r>
+        <w:t xml:space="preserve"> können</w:t>
+      </w:r>
+      <w:r>
+        <w:t xml:space="preserve"> und auch den Zeitaufwand</w:t>
+      </w:r>
+      <w:r>
+        <w:t>,</w:t>
+      </w:r>
+      <w:r>
+        <w:t xml:space="preserve"> um die Poster zu lesen</w:t>
+      </w:r>
+      <w:r>
+        <w:t>,</w:t>
+      </w:r>
+      <w:r>
+        <w:t xml:space="preserve"> meist</w:t>
+      </w:r>
+      <w:r>
+        <w:t xml:space="preserve"> als</w:t>
+      </w:r>
+      <w:r>
+        <w:t xml:space="preserve"> zu gross</w:t>
+      </w:r>
+      <w:r>
+        <w:t xml:space="preserve"> empfinden</w:t>
+      </w:r>
+      <w:r>
+        <w:t>.</w:t>
+      </w:r>
+      <w:r>
+        <w:t xml:space="preserve"> </w:t>
+      </w:r>
+      <w:r>
+        <w:lastRenderedPageBreak/>
+        <w:t>A</w:t>
+      </w:r>
+      <w:r>
+        <w:t>u</w:t>
+      </w:r>
+      <w:r>
+        <w:t>ch</w:t>
+      </w:r>
+      <w:r>
+        <w:t xml:space="preserve"> die Rolle des</w:t>
+      </w:r>
+      <w:r>
+        <w:t xml:space="preserve"> Eventbesuchers</w:t>
+      </w:r>
+      <w:r>
+        <w:t xml:space="preserve"> wurde</w:t>
+      </w:r>
+      <w:r>
+        <w:t xml:space="preserve"> zu einer </w:t>
+      </w:r>
+      <w:r>
+        <w:t>Persona</w:t>
+      </w:r>
+      <w:r>
+        <w:t xml:space="preserve"> ausgearbeitet</w:t>
+      </w:r>
+      <w:r>
+        <w:t>.</w:t>
+      </w:r>
+      <w:r>
+        <w:t xml:space="preserve"> Die drei Personas werden nachfolgend beschrieben.</w:t>
+      </w:r>
     </w:p>
     <w:p>
-      <w:r>
-        <w:t xml:space="preserve">Wie aus der </w:t>
-      </w:r>
-      <w:r>
-        <w:fldChar w:fldCharType="begin"/>
-      </w:r>
-      <w:r>
-        <w:instrText xml:space="preserve"> REF _Ref319422492 \h </w:instrText>
-      </w:r>
-      <w:r>
-        <w:fldChar w:fldCharType="separate"/>
-      </w:r>
-      <w:r>
-        <w:t xml:space="preserve">Abbildung </w:t>
-      </w:r>
-      <w:r>
-        <w:rPr>
-          <w:noProof/>
-        </w:rPr>
-        <w:t>10</w:t>
-      </w:r>
-      <w:r>
-        <w:t xml:space="preserve"> – Meinungsverteilung</w:t>
-      </w:r>
-      <w:r>
-        <w:fldChar w:fldCharType="end"/>
-      </w:r>
-      <w:r>
-        <w:t xml:space="preserve"> ersich</w:t>
-      </w:r>
-      <w:r>
-        <w:t>tlich ist, bilden sich bei jedem</w:t>
-      </w:r>
-      <w:r>
-        <w:t xml:space="preserve"> der vier aufgeführten Punkte zwei grosse Gruppen. Eine</w:t>
-      </w:r>
-      <w:r>
-        <w:t xml:space="preserve"> Gruppe</w:t>
-      </w:r>
-      <w:r>
-        <w:t xml:space="preserve"> bei </w:t>
-      </w:r>
-      <w:r>
-        <w:t xml:space="preserve">der Antwort </w:t>
-      </w:r>
-      <w:r>
-        <w:t>„trifft eher zu“ und eine</w:t>
-      </w:r>
-      <w:r>
-        <w:t xml:space="preserve"> andere</w:t>
-      </w:r>
-      <w:r>
-        <w:t xml:space="preserve"> b</w:t>
-      </w:r>
-      <w:r>
-        <w:t>e</w:t>
-      </w:r>
-      <w:r>
-        <w:t>i „trifft eher nicht zu“.</w:t>
-      </w:r>
-      <w:r>
-        <w:t xml:space="preserve"> Aus diesem Grund wurden für d</w:t>
-      </w:r>
-      <w:r>
-        <w:t xml:space="preserve">ie Rolle des </w:t>
-      </w:r>
-      <w:proofErr w:type="spellStart"/>
-      <w:r>
-        <w:t>Students</w:t>
-      </w:r>
-      <w:proofErr w:type="spellEnd"/>
-      <w:r>
-        <w:t>, welcher</w:t>
-      </w:r>
-      <w:r>
-        <w:t xml:space="preserve"> Poster liest</w:t>
-      </w:r>
-      <w:r>
-        <w:t>,</w:t>
-      </w:r>
-      <w:r>
-        <w:t xml:space="preserve"> zwei </w:t>
-      </w:r>
-      <w:proofErr w:type="spellStart"/>
-      <w:r>
-        <w:t>Personas</w:t>
-      </w:r>
-      <w:proofErr w:type="spellEnd"/>
-      <w:r>
-        <w:t xml:space="preserve">  ausgearbeitet.</w:t>
-      </w:r>
-      <w:r>
-        <w:t xml:space="preserve"> </w:t>
-      </w:r>
-      <w:r>
-        <w:t>Die</w:t>
-      </w:r>
-      <w:r>
-        <w:t xml:space="preserve"> eine</w:t>
-      </w:r>
-      <w:r>
-        <w:t xml:space="preserve"> Persona interessiert </w:t>
-      </w:r>
-      <w:r>
-        <w:t xml:space="preserve">sich für die Bachelorarbeiten </w:t>
-      </w:r>
-      <w:r>
-        <w:t xml:space="preserve">und </w:t>
-      </w:r>
-      <w:r>
-        <w:t>liest den Inhalt der Poster</w:t>
-      </w:r>
-      <w:r>
-        <w:t xml:space="preserve"> auch aufmerksam. Die </w:t>
-      </w:r>
-      <w:r>
-        <w:t xml:space="preserve">zweite </w:t>
-      </w:r>
-      <w:r>
-        <w:t>Persona</w:t>
-      </w:r>
-      <w:r>
-        <w:t xml:space="preserve"> </w:t>
-      </w:r>
-      <w:r>
-        <w:t xml:space="preserve">schliesst </w:t>
-      </w:r>
-      <w:r>
-        <w:t>Studenten</w:t>
-      </w:r>
-      <w:r>
-        <w:t xml:space="preserve"> ein, die sich</w:t>
-      </w:r>
-      <w:r>
-        <w:t xml:space="preserve"> für die </w:t>
-      </w:r>
-      <w:r>
-        <w:t xml:space="preserve">auf den Postern </w:t>
-      </w:r>
-      <w:r>
-        <w:t>vorgestellten Arbeiten nicht besonders begeistern</w:t>
-      </w:r>
-      <w:r>
-        <w:t xml:space="preserve"> können</w:t>
-      </w:r>
-      <w:r>
-        <w:t xml:space="preserve"> und auch den Zeitaufwand</w:t>
-      </w:r>
-      <w:r>
-        <w:t>,</w:t>
-      </w:r>
-      <w:r>
-        <w:t xml:space="preserve"> um die Poster zu lesen</w:t>
-      </w:r>
-      <w:r>
-        <w:t>,</w:t>
-      </w:r>
-      <w:r>
-        <w:t xml:space="preserve"> meist</w:t>
-      </w:r>
-      <w:r>
-        <w:t xml:space="preserve"> als</w:t>
-      </w:r>
-      <w:r>
-        <w:t xml:space="preserve"> zu gross</w:t>
-      </w:r>
-      <w:r>
-        <w:t xml:space="preserve"> empfinden</w:t>
-      </w:r>
-      <w:r>
-        <w:t>.</w:t>
-      </w:r>
-      <w:r>
-        <w:t xml:space="preserve"> </w:t>
-      </w:r>
-      <w:r>
-        <w:lastRenderedPageBreak/>
-        <w:t>A</w:t>
-      </w:r>
-      <w:r>
-        <w:t>u</w:t>
-      </w:r>
-      <w:r>
-        <w:t>ch</w:t>
-      </w:r>
-      <w:r>
-        <w:t xml:space="preserve"> die Rolle des</w:t>
-      </w:r>
-      <w:r>
-        <w:t xml:space="preserve"> Eventbesuchers</w:t>
-      </w:r>
-      <w:r>
-        <w:t xml:space="preserve"> wurde</w:t>
-      </w:r>
-      <w:r>
-        <w:t xml:space="preserve"> </w:t>
-      </w:r>
-      <w:r>
-        <w:t xml:space="preserve">zu einer </w:t>
-      </w:r>
-      <w:r>
-        <w:t>Persona</w:t>
-      </w:r>
-      <w:r>
-        <w:t xml:space="preserve"> ausgearbeitet</w:t>
-      </w:r>
-      <w:bookmarkStart w:id="24" w:name="_Toc319998391"/>
-      <w:r>
-        <w:t>.</w:t>
-      </w:r>
-      <w:r>
-        <w:t xml:space="preserve"> Die drei </w:t>
-      </w:r>
-      <w:proofErr w:type="spellStart"/>
-      <w:r>
-        <w:t>Personas</w:t>
-      </w:r>
-      <w:proofErr w:type="spellEnd"/>
-      <w:r>
-        <w:t xml:space="preserve"> werden nachfolgend beschrieben.</w:t>
-      </w:r>
-    </w:p>
-    <w:p>
       <w:pPr>
         <w:pStyle w:val="Heading4"/>
       </w:pPr>
       <w:r>
-        <w:t xml:space="preserve">Persona Peter </w:t>
-      </w:r>
-      <w:proofErr w:type="spellStart"/>
-      <w:r>
-        <w:t>Posterleser</w:t>
-      </w:r>
-      <w:bookmarkEnd w:id="24"/>
-      <w:proofErr w:type="spellEnd"/>
+        <w:t>Persona Peter Posterleser</w:t>
+      </w:r>
     </w:p>
     <w:tbl>
       <w:tblPr>
@@ -8913,13 +8521,8 @@
           </w:tcPr>
           <w:p>
             <w:r>
-              <w:t xml:space="preserve">Peter </w:t>
-            </w:r>
-            <w:proofErr w:type="spellStart"/>
-            <w:r>
-              <w:t>Posterleser</w:t>
-            </w:r>
-            <w:proofErr w:type="spellEnd"/>
+              <w:t>Peter Posterleser</w:t>
+            </w:r>
           </w:p>
         </w:tc>
         <w:tc>
@@ -8997,37 +8600,16 @@
             <w:r>
               <w:t xml:space="preserve">Abbildung </w:t>
             </w:r>
-            <w:r>
-              <w:fldChar w:fldCharType="begin"/>
-            </w:r>
-            <w:r>
-              <w:instrText xml:space="preserve"> SEQ Abbildung \* ARABIC </w:instrText>
-            </w:r>
-            <w:r>
-              <w:fldChar w:fldCharType="separate"/>
-            </w:r>
-            <w:r>
-              <w:rPr>
-                <w:noProof/>
-              </w:rPr>
-              <w:t>11</w:t>
-            </w:r>
-            <w:r>
-              <w:rPr>
-                <w:noProof/>
-              </w:rPr>
-              <w:fldChar w:fldCharType="end"/>
-            </w:r>
-            <w:r>
-              <w:t xml:space="preserve"> - Peter </w:t>
-            </w:r>
-            <w:proofErr w:type="spellStart"/>
-            <w:r>
-              <w:t>Posterleser</w:t>
-            </w:r>
-            <w:proofErr w:type="spellEnd"/>
-            <w:r>
-              <w:t>, Bildquelle: www.office.com</w:t>
+            <w:fldSimple w:instr=" SEQ Abbildung \* ARABIC ">
+              <w:r>
+                <w:rPr>
+                  <w:noProof/>
+                </w:rPr>
+                <w:t>11</w:t>
+              </w:r>
+            </w:fldSimple>
+            <w:r>
+              <w:t xml:space="preserve"> - Peter Posterleser, Bildquelle: www.office.com</w:t>
             </w:r>
           </w:p>
         </w:tc>
@@ -9188,15 +8770,7 @@
           </w:tcPr>
           <w:p>
             <w:r>
-              <w:t xml:space="preserve">Durch sein Studium kennt sich Peter zwar gut mit Computern aus, jedoch nicht mit </w:t>
-            </w:r>
-            <w:proofErr w:type="spellStart"/>
-            <w:r>
-              <w:t>Kinect</w:t>
-            </w:r>
-            <w:proofErr w:type="spellEnd"/>
-            <w:r>
-              <w:t>. Er ist aber neuen Technologien gegenüber offen und würde diese auch gerne ausprobieren.</w:t>
+              <w:t>Durch sein Studium kennt sich Peter zwar gut mit Computern aus, jedoch nicht mit Kinect. Er ist aber neuen Technologien gegenüber offen und würde diese auch gerne ausprobieren.</w:t>
             </w:r>
           </w:p>
         </w:tc>
@@ -9560,11 +9134,9 @@
       <w:pPr>
         <w:pStyle w:val="Heading4"/>
       </w:pPr>
-      <w:bookmarkStart w:id="25" w:name="_Toc319998392"/>
       <w:r>
         <w:t>Persona Noemi Nichtinteressiert</w:t>
       </w:r>
-      <w:bookmarkEnd w:id="25"/>
     </w:p>
     <w:tbl>
       <w:tblPr>
@@ -9662,27 +9234,14 @@
             <w:r>
               <w:t xml:space="preserve">Abbildung </w:t>
             </w:r>
-            <w:r>
-              <w:fldChar w:fldCharType="begin"/>
-            </w:r>
-            <w:r>
-              <w:instrText xml:space="preserve"> SEQ Abbildung \* ARABIC </w:instrText>
-            </w:r>
-            <w:r>
-              <w:fldChar w:fldCharType="separate"/>
-            </w:r>
-            <w:r>
-              <w:rPr>
-                <w:noProof/>
-              </w:rPr>
-              <w:t>12</w:t>
-            </w:r>
-            <w:r>
-              <w:rPr>
-                <w:noProof/>
-              </w:rPr>
-              <w:fldChar w:fldCharType="end"/>
-            </w:r>
+            <w:fldSimple w:instr=" SEQ Abbildung \* ARABIC ">
+              <w:r>
+                <w:rPr>
+                  <w:noProof/>
+                </w:rPr>
+                <w:t>12</w:t>
+              </w:r>
+            </w:fldSimple>
             <w:r>
               <w:t xml:space="preserve"> - Noemi Nichtinteressiert, Bildque</w:t>
             </w:r>
@@ -9745,15 +9304,7 @@
             </w:r>
             <w:r>
               <w:lastRenderedPageBreak/>
-              <w:t xml:space="preserve">mitnimmt. Nur zwischendurch besucht sie das Gebäude 4 um die Mensa zu nutzen, den </w:t>
-            </w:r>
-            <w:proofErr w:type="spellStart"/>
-            <w:r>
-              <w:t>Badge</w:t>
-            </w:r>
-            <w:proofErr w:type="spellEnd"/>
-            <w:r>
-              <w:t xml:space="preserve"> aufzuladen oder sich am Empfang zu informieren. </w:t>
+              <w:t xml:space="preserve">mitnimmt. Nur zwischendurch besucht sie das Gebäude 4 um die Mensa zu nutzen, den Badge aufzuladen oder sich am Empfang zu informieren. </w:t>
             </w:r>
           </w:p>
         </w:tc>
@@ -9798,15 +9349,7 @@
           </w:tcPr>
           <w:p>
             <w:r>
-              <w:t xml:space="preserve">Noemi besitzt grundlegende Computerkenntnisse, hat aber noch nie von </w:t>
-            </w:r>
-            <w:proofErr w:type="spellStart"/>
-            <w:r>
-              <w:t>Kinect</w:t>
-            </w:r>
-            <w:proofErr w:type="spellEnd"/>
-            <w:r>
-              <w:t xml:space="preserve"> gehört.</w:t>
+              <w:t>Noemi besitzt grundlegende Computerkenntnisse, hat aber noch nie von Kinect gehört.</w:t>
             </w:r>
           </w:p>
         </w:tc>
@@ -9923,15 +9466,7 @@
     </w:p>
     <w:p>
       <w:r>
-        <w:t xml:space="preserve">Noemi hält sich bei den Tischen im 1. Stock des Gebäudes 1 auf. Das neue Semester hat erst begonnen und bereits ist eine Übung ausgefallen. Da sie noch kein Projekt hat, an dem sie in den gewonnenen zwei Stunden arbeiten könnte, überlegt sie, wie sie sich die Zeit vertreiben könnten. Ihre </w:t>
-      </w:r>
-      <w:proofErr w:type="gramStart"/>
-      <w:r>
-        <w:t>Studienkollegen</w:t>
-      </w:r>
-      <w:proofErr w:type="gramEnd"/>
-      <w:r>
-        <w:t xml:space="preserve"> beschliessen, in der Mensa eine Kaffeepause zu machen. Auf dem Weg dorthin passieren sie das Foyer, in welchem die Bachelorarbeiten des vergangenen Semesters ausgestellt sind. Zusammen mit zwei Kolleginnen bleibt Noemi zurück und sie schauen sich zusammen mit anderen interessierten Besuchern die Poster an. Entgegen ihrer Begleiterinnen hat Noemi aber keine grosse Lust, sich über eine Arbeit genauer zu informieren und verliert bald das Interesse an der Ausstellung. So schlendert sie in Richtung Mensa und gesellt sich dort zu ihren Studienkollegen.</w:t>
+        <w:t>Noemi hält sich bei den Tischen im 1. Stock des Gebäudes 1 auf. Das neue Semester hat erst begonnen und bereits ist eine Übung ausgefallen. Da sie noch kein Projekt hat, an dem sie in den gewonnenen zwei Stunden arbeiten könnte, überlegt sie, wie sie sich die Zeit vertreiben könnten. Ihre Studienkollegen beschliessen, in der Mensa eine Kaffeepause zu machen. Auf dem Weg dorthin passieren sie das Foyer, in welchem die Bachelorarbeiten des vergangenen Semesters ausgestellt sind. Zusammen mit zwei Kolleginnen bleibt Noemi zurück und sie schauen sich zusammen mit anderen interessierten Besuchern die Poster an. Entgegen ihrer Begleiterinnen hat Noemi aber keine grosse Lust, sich über eine Arbeit genauer zu informieren und verliert bald das Interesse an der Ausstellung. So schlendert sie in Richtung Mensa und gesellt sich dort zu ihren Studienkollegen.</w:t>
       </w:r>
     </w:p>
     <w:p>
@@ -9950,15 +9485,7 @@
         <w:t>sich die Zeit vertreiben könnte</w:t>
       </w:r>
       <w:r>
-        <w:t xml:space="preserve">. Ihre </w:t>
-      </w:r>
-      <w:proofErr w:type="gramStart"/>
-      <w:r>
-        <w:t>Studienkollegen</w:t>
-      </w:r>
-      <w:proofErr w:type="gramEnd"/>
-      <w:r>
-        <w:t xml:space="preserve"> beschliessen, in der Mensa eine Kaffeepause zu machen. Im Eingang des Gebäudes 4</w:t>
+        <w:t>. Ihre Studienkollegen beschliessen, in der Mensa eine Kaffeepause zu machen. Im Eingang des Gebäudes 4</w:t>
       </w:r>
       <w:r>
         <w:t xml:space="preserve"> fällt ihnen sofort die </w:t>
@@ -10064,15 +9591,7 @@
         <w:t xml:space="preserve"> etwas von Zuhause mitzunehmen. </w:t>
       </w:r>
       <w:r>
-        <w:t xml:space="preserve">Im Eingangsbereich des Gebäudes lädt sie ihren </w:t>
-      </w:r>
-      <w:proofErr w:type="spellStart"/>
-      <w:r>
-        <w:t>Badge</w:t>
-      </w:r>
-      <w:proofErr w:type="spellEnd"/>
-      <w:r>
-        <w:t xml:space="preserve"> auf. Heute ist viel Betrieb und vor allem die rechte Warteschlange</w:t>
+        <w:t>Im Eingangsbereich des Gebäudes lädt sie ihren Badge auf. Heute ist viel Betrieb und vor allem die rechte Warteschlange</w:t>
       </w:r>
       <w:r>
         <w:t xml:space="preserve"> für die Standardmenüs </w:t>
@@ -10184,37 +9703,13 @@
         <w:t>,</w:t>
       </w:r>
       <w:r>
-        <w:t xml:space="preserve"> etwas von Zuhause mitzunehmen. Im Eingangsbereich des Gebäudes lädt sie ihren </w:t>
-      </w:r>
-      <w:proofErr w:type="spellStart"/>
-      <w:r>
-        <w:t>Badge</w:t>
-      </w:r>
-      <w:proofErr w:type="spellEnd"/>
-      <w:r>
-        <w:t xml:space="preserve"> auf. Heute ist viel Betrieb und vor allem die rechte Warteschlange für die Standardmenüs ist besonders lang. </w:t>
+        <w:t xml:space="preserve"> etwas von Zuhause mitzunehmen. Im Eingangsbereich des Gebäudes lädt sie ihren Badge auf. Heute ist viel Betrieb und vor allem die rechte Warteschlange für die Standardmenüs ist besonders lang. </w:t>
       </w:r>
       <w:r>
         <w:t>Während Noemi</w:t>
       </w:r>
       <w:r>
-        <w:t xml:space="preserve"> darauf wartet, dass auch ihre </w:t>
-      </w:r>
-      <w:proofErr w:type="gramStart"/>
-      <w:r>
-        <w:t>Studienkollegen</w:t>
-      </w:r>
-      <w:proofErr w:type="gramEnd"/>
-      <w:r>
-        <w:t xml:space="preserve"> ihren </w:t>
-      </w:r>
-      <w:proofErr w:type="spellStart"/>
-      <w:r>
-        <w:t>Badge</w:t>
-      </w:r>
-      <w:proofErr w:type="spellEnd"/>
-      <w:r>
-        <w:t xml:space="preserve"> aufgeladen haben, </w:t>
+        <w:t xml:space="preserve"> darauf wartet, dass auch ihre Studienkollegen ihren Badge aufgeladen haben, </w:t>
       </w:r>
       <w:r>
         <w:t>entdeckt sie, dass auf der Video Wall die Menüs der Mensa angezeigt werden</w:t>
@@ -10248,26 +9743,16 @@
         <w:t xml:space="preserve">den </w:t>
       </w:r>
       <w:r>
-        <w:t xml:space="preserve">Mitstudierenden zu, wie diese mit </w:t>
-      </w:r>
-      <w:proofErr w:type="gramStart"/>
-      <w:r>
-        <w:t>der</w:t>
-      </w:r>
-      <w:proofErr w:type="gramEnd"/>
-      <w:r>
-        <w:t xml:space="preserve"> Video Wall interagieren. </w:t>
+        <w:t xml:space="preserve">Mitstudierenden zu, wie diese mit der Video Wall interagieren. </w:t>
       </w:r>
     </w:p>
     <w:p>
       <w:pPr>
         <w:pStyle w:val="Heading4"/>
       </w:pPr>
-      <w:bookmarkStart w:id="26" w:name="_Toc319998393"/>
       <w:r>
         <w:t>Persona Erich Eventbesucher</w:t>
       </w:r>
-      <w:bookmarkEnd w:id="26"/>
     </w:p>
     <w:tbl>
       <w:tblPr>
@@ -10358,27 +9843,14 @@
             <w:r>
               <w:t xml:space="preserve">Abbildung </w:t>
             </w:r>
-            <w:r>
-              <w:fldChar w:fldCharType="begin"/>
-            </w:r>
-            <w:r>
-              <w:instrText xml:space="preserve"> SEQ Abbildung \* ARABIC </w:instrText>
-            </w:r>
-            <w:r>
-              <w:fldChar w:fldCharType="separate"/>
-            </w:r>
-            <w:r>
-              <w:rPr>
-                <w:noProof/>
-              </w:rPr>
-              <w:t>13</w:t>
-            </w:r>
-            <w:r>
-              <w:rPr>
-                <w:noProof/>
-              </w:rPr>
-              <w:fldChar w:fldCharType="end"/>
-            </w:r>
+            <w:fldSimple w:instr=" SEQ Abbildung \* ARABIC ">
+              <w:r>
+                <w:rPr>
+                  <w:noProof/>
+                </w:rPr>
+                <w:t>13</w:t>
+              </w:r>
+            </w:fldSimple>
             <w:r>
               <w:t xml:space="preserve"> - Erich Eventbesucher, Bildquelle: www.office.com</w:t>
             </w:r>
@@ -10514,15 +9986,7 @@
           </w:tcPr>
           <w:p>
             <w:r>
-              <w:t xml:space="preserve">Erich verfügt über gute Computerkenntnisse und hat schon von </w:t>
-            </w:r>
-            <w:proofErr w:type="spellStart"/>
-            <w:r>
-              <w:t>Kinect</w:t>
-            </w:r>
-            <w:proofErr w:type="spellEnd"/>
-            <w:r>
-              <w:t xml:space="preserve"> gehört, dies aber bis jetzt noch nicht ausprobieren können.</w:t>
+              <w:t>Erich verfügt über gute Computerkenntnisse und hat schon von Kinect gehört, dies aber bis jetzt noch nicht ausprobieren können.</w:t>
             </w:r>
           </w:p>
         </w:tc>
@@ -10855,12 +10319,12 @@
       <w:pPr>
         <w:pStyle w:val="Heading2"/>
       </w:pPr>
-      <w:bookmarkStart w:id="27" w:name="_Toc319998394"/>
+      <w:bookmarkStart w:id="26" w:name="_Toc320601257"/>
       <w:r>
         <w:lastRenderedPageBreak/>
         <w:t>Hardware Setup</w:t>
       </w:r>
-      <w:bookmarkEnd w:id="27"/>
+      <w:bookmarkEnd w:id="26"/>
     </w:p>
     <w:p>
       <w:r>
@@ -10982,13 +10446,13 @@
       <w:pPr>
         <w:pStyle w:val="Heading3"/>
       </w:pPr>
-      <w:bookmarkStart w:id="28" w:name="_Ref319065031"/>
-      <w:bookmarkStart w:id="29" w:name="_Toc319998395"/>
+      <w:bookmarkStart w:id="27" w:name="_Ref319065031"/>
+      <w:bookmarkStart w:id="28" w:name="_Toc320601258"/>
       <w:r>
         <w:t>Monitore</w:t>
       </w:r>
+      <w:bookmarkEnd w:id="27"/>
       <w:bookmarkEnd w:id="28"/>
-      <w:bookmarkEnd w:id="29"/>
     </w:p>
     <w:p>
       <w:r>
@@ -11051,11 +10515,11 @@
       <w:pPr>
         <w:pStyle w:val="Heading4"/>
       </w:pPr>
-      <w:bookmarkStart w:id="30" w:name="_Ref319068091"/>
+      <w:bookmarkStart w:id="29" w:name="_Ref319068091"/>
       <w:r>
         <w:t>Variante A: 3 x 3 55“ Monitore</w:t>
       </w:r>
-      <w:bookmarkEnd w:id="30"/>
+      <w:bookmarkEnd w:id="29"/>
     </w:p>
     <w:p>
       <w:r>
@@ -11120,27 +10584,14 @@
       <w:r>
         <w:t xml:space="preserve">Abbildung </w:t>
       </w:r>
-      <w:r>
-        <w:fldChar w:fldCharType="begin"/>
-      </w:r>
-      <w:r>
-        <w:instrText xml:space="preserve"> SEQ Abbildung \* ARABIC </w:instrText>
-      </w:r>
-      <w:r>
-        <w:fldChar w:fldCharType="separate"/>
-      </w:r>
-      <w:r>
-        <w:rPr>
-          <w:noProof/>
-        </w:rPr>
-        <w:t>14</w:t>
-      </w:r>
-      <w:r>
-        <w:rPr>
-          <w:noProof/>
-        </w:rPr>
-        <w:fldChar w:fldCharType="end"/>
-      </w:r>
+      <w:fldSimple w:instr=" SEQ Abbildung \* ARABIC ">
+        <w:r>
+          <w:rPr>
+            <w:noProof/>
+          </w:rPr>
+          <w:t>14</w:t>
+        </w:r>
+      </w:fldSimple>
       <w:r>
         <w:t xml:space="preserve"> - </w:t>
       </w:r>
@@ -11180,15 +10631,7 @@
         <w:t>davon ausgegangen</w:t>
       </w:r>
       <w:r>
-        <w:t xml:space="preserve">, dass die auf </w:t>
-      </w:r>
-      <w:proofErr w:type="gramStart"/>
-      <w:r>
-        <w:t>der</w:t>
-      </w:r>
-      <w:proofErr w:type="gramEnd"/>
-      <w:r>
-        <w:t xml:space="preserve"> </w:t>
+        <w:t xml:space="preserve">, dass die auf der </w:t>
       </w:r>
       <w:r>
         <w:t xml:space="preserve">Video </w:t>
@@ -11275,27 +10718,14 @@
       <w:r>
         <w:t xml:space="preserve">Abbildung </w:t>
       </w:r>
-      <w:r>
-        <w:fldChar w:fldCharType="begin"/>
-      </w:r>
-      <w:r>
-        <w:instrText xml:space="preserve"> SEQ Abbildung \* ARABIC </w:instrText>
-      </w:r>
-      <w:r>
-        <w:fldChar w:fldCharType="separate"/>
-      </w:r>
-      <w:r>
-        <w:rPr>
-          <w:noProof/>
-        </w:rPr>
-        <w:t>15</w:t>
-      </w:r>
-      <w:r>
-        <w:rPr>
-          <w:noProof/>
-        </w:rPr>
-        <w:fldChar w:fldCharType="end"/>
-      </w:r>
+      <w:fldSimple w:instr=" SEQ Abbildung \* ARABIC ">
+        <w:r>
+          <w:rPr>
+            <w:noProof/>
+          </w:rPr>
+          <w:t>15</w:t>
+        </w:r>
+      </w:fldSimple>
       <w:r>
         <w:t xml:space="preserve"> - </w:t>
       </w:r>
@@ -11341,15 +10771,7 @@
         <w:t xml:space="preserve">. Das </w:t>
       </w:r>
       <w:r>
-        <w:t xml:space="preserve">auf </w:t>
-      </w:r>
-      <w:proofErr w:type="gramStart"/>
-      <w:r>
-        <w:t>der</w:t>
-      </w:r>
-      <w:proofErr w:type="gramEnd"/>
-      <w:r>
-        <w:t xml:space="preserve"> Video Wall dargestellte </w:t>
+        <w:t xml:space="preserve">auf der Video Wall dargestellte </w:t>
       </w:r>
       <w:r>
         <w:t xml:space="preserve">Poster besitzt </w:t>
@@ -11392,11 +10814,11 @@
       <w:pPr>
         <w:pStyle w:val="Heading4"/>
       </w:pPr>
-      <w:bookmarkStart w:id="31" w:name="_Ref319068033"/>
+      <w:bookmarkStart w:id="30" w:name="_Ref319068033"/>
       <w:r>
         <w:t>Variante B: 2 x 2 55“ Monitore</w:t>
       </w:r>
-      <w:bookmarkEnd w:id="31"/>
+      <w:bookmarkEnd w:id="30"/>
     </w:p>
     <w:p>
       <w:r>
@@ -11461,27 +10883,14 @@
       <w:r>
         <w:t xml:space="preserve">Abbildung </w:t>
       </w:r>
-      <w:r>
-        <w:fldChar w:fldCharType="begin"/>
-      </w:r>
-      <w:r>
-        <w:instrText xml:space="preserve"> SEQ Abbildung \* ARABIC </w:instrText>
-      </w:r>
-      <w:r>
-        <w:fldChar w:fldCharType="separate"/>
-      </w:r>
-      <w:r>
-        <w:rPr>
-          <w:noProof/>
-        </w:rPr>
-        <w:t>16</w:t>
-      </w:r>
-      <w:r>
-        <w:rPr>
-          <w:noProof/>
-        </w:rPr>
-        <w:fldChar w:fldCharType="end"/>
-      </w:r>
+      <w:fldSimple w:instr=" SEQ Abbildung \* ARABIC ">
+        <w:r>
+          <w:rPr>
+            <w:noProof/>
+          </w:rPr>
+          <w:t>16</w:t>
+        </w:r>
+      </w:fldSimple>
       <w:r>
         <w:t xml:space="preserve"> - Variante B: 2 x 2 55" Monitore, Ansicht</w:t>
       </w:r>
@@ -11596,31 +11005,18 @@
       <w:pPr>
         <w:pStyle w:val="Caption"/>
       </w:pPr>
-      <w:bookmarkStart w:id="32" w:name="_Ref319068177"/>
+      <w:bookmarkStart w:id="31" w:name="_Ref319068177"/>
       <w:r>
         <w:t xml:space="preserve">Abbildung </w:t>
       </w:r>
-      <w:r>
-        <w:fldChar w:fldCharType="begin"/>
-      </w:r>
-      <w:r>
-        <w:instrText xml:space="preserve"> SEQ Abbildung \* ARABIC </w:instrText>
-      </w:r>
-      <w:r>
-        <w:fldChar w:fldCharType="separate"/>
-      </w:r>
-      <w:r>
-        <w:rPr>
-          <w:noProof/>
-        </w:rPr>
-        <w:t>17</w:t>
-      </w:r>
-      <w:r>
-        <w:rPr>
-          <w:noProof/>
-        </w:rPr>
-        <w:fldChar w:fldCharType="end"/>
-      </w:r>
+      <w:fldSimple w:instr=" SEQ Abbildung \* ARABIC ">
+        <w:r>
+          <w:rPr>
+            <w:noProof/>
+          </w:rPr>
+          <w:t>17</w:t>
+        </w:r>
+      </w:fldSimple>
       <w:r>
         <w:t xml:space="preserve"> - </w:t>
       </w:r>
@@ -11645,7 +11041,7 @@
       <w:r>
         <w:t xml:space="preserve"> 55" Monitore, Hellraumprojektor Test</w:t>
       </w:r>
-      <w:bookmarkEnd w:id="32"/>
+      <w:bookmarkEnd w:id="31"/>
     </w:p>
     <w:p>
       <w:r>
@@ -11828,27 +11224,14 @@
       <w:r>
         <w:t xml:space="preserve">Abbildung </w:t>
       </w:r>
-      <w:r>
-        <w:fldChar w:fldCharType="begin"/>
-      </w:r>
-      <w:r>
-        <w:instrText xml:space="preserve"> SEQ Abbildung \* ARABIC </w:instrText>
-      </w:r>
-      <w:r>
-        <w:fldChar w:fldCharType="separate"/>
-      </w:r>
-      <w:r>
-        <w:rPr>
-          <w:noProof/>
-        </w:rPr>
-        <w:t>18</w:t>
-      </w:r>
-      <w:r>
-        <w:rPr>
-          <w:noProof/>
-        </w:rPr>
-        <w:fldChar w:fldCharType="end"/>
-      </w:r>
+      <w:fldSimple w:instr=" SEQ Abbildung \* ARABIC ">
+        <w:r>
+          <w:rPr>
+            <w:noProof/>
+          </w:rPr>
+          <w:t>18</w:t>
+        </w:r>
+      </w:fldSimple>
       <w:r>
         <w:t xml:space="preserve"> - Variante C: 1 x 6 55" Monitore, Ansicht</w:t>
       </w:r>
@@ -12021,35 +11404,22 @@
       <w:pPr>
         <w:pStyle w:val="Caption"/>
       </w:pPr>
-      <w:bookmarkStart w:id="33" w:name="_Ref318900849"/>
+      <w:bookmarkStart w:id="32" w:name="_Ref318900849"/>
       <w:r>
         <w:t xml:space="preserve">Abbildung </w:t>
       </w:r>
-      <w:r>
-        <w:fldChar w:fldCharType="begin"/>
-      </w:r>
-      <w:r>
-        <w:instrText xml:space="preserve"> SEQ Abbildung \* ARABIC </w:instrText>
-      </w:r>
-      <w:r>
-        <w:fldChar w:fldCharType="separate"/>
-      </w:r>
-      <w:r>
-        <w:rPr>
-          <w:noProof/>
-        </w:rPr>
-        <w:t>19</w:t>
-      </w:r>
-      <w:r>
-        <w:rPr>
-          <w:noProof/>
-        </w:rPr>
-        <w:fldChar w:fldCharType="end"/>
-      </w:r>
+      <w:fldSimple w:instr=" SEQ Abbildung \* ARABIC ">
+        <w:r>
+          <w:rPr>
+            <w:noProof/>
+          </w:rPr>
+          <w:t>19</w:t>
+        </w:r>
+      </w:fldSimple>
       <w:r>
         <w:t xml:space="preserve"> - Variante A: 1 x 6 55" Monitore, Hellraumprojektor Test</w:t>
       </w:r>
-      <w:bookmarkEnd w:id="33"/>
+      <w:bookmarkEnd w:id="32"/>
     </w:p>
     <w:p>
       <w:r>
@@ -12125,15 +11495,7 @@
         <w:t xml:space="preserve">der Monitorkonstellation </w:t>
       </w:r>
       <w:r>
-        <w:t xml:space="preserve">mehrere </w:t>
-      </w:r>
-      <w:proofErr w:type="spellStart"/>
-      <w:r>
-        <w:t>Kinects</w:t>
-      </w:r>
-      <w:proofErr w:type="spellEnd"/>
-      <w:r>
-        <w:t xml:space="preserve"> benötigt werden würden</w:t>
+        <w:t>mehrere Kinects benötigt werden würden</w:t>
       </w:r>
       <w:r>
         <w:t>,</w:t>
@@ -12220,8 +11582,6 @@
             <w:r>
               <w:t xml:space="preserve">Auswahl </w:t>
             </w:r>
-            <w:bookmarkStart w:id="34" w:name="_GoBack"/>
-            <w:bookmarkEnd w:id="34"/>
             <w:r>
               <w:t>Monitorkonstellation für Video Wall</w:t>
             </w:r>
@@ -12734,7 +12094,7 @@
               <w:jc w:val="right"/>
             </w:pPr>
             <w:r>
-              <w:t>2</w:t>
+              <w:t>3</w:t>
             </w:r>
           </w:p>
         </w:tc>
@@ -12750,7 +12110,7 @@
               <w:jc w:val="right"/>
             </w:pPr>
             <w:r>
-              <w:t>10</w:t>
+              <w:t>15</w:t>
             </w:r>
           </w:p>
         </w:tc>
@@ -13090,7 +12450,7 @@
               <w:jc w:val="right"/>
             </w:pPr>
             <w:r>
-              <w:t>4</w:t>
+              <w:t>5</w:t>
             </w:r>
           </w:p>
         </w:tc>
@@ -13122,7 +12482,7 @@
               <w:jc w:val="right"/>
             </w:pPr>
             <w:r>
-              <w:t>20</w:t>
+              <w:t>25</w:t>
             </w:r>
           </w:p>
         </w:tc>
@@ -13154,7 +12514,7 @@
               <w:jc w:val="right"/>
             </w:pPr>
             <w:r>
-              <w:t>12</w:t>
+              <w:t>15</w:t>
             </w:r>
           </w:p>
         </w:tc>
@@ -13183,7 +12543,7 @@
               <w:jc w:val="right"/>
             </w:pPr>
             <w:r>
-              <w:t>8</w:t>
+              <w:t>10</w:t>
             </w:r>
           </w:p>
         </w:tc>
@@ -13272,7 +12632,13 @@
               <w:rPr>
                 <w:b/>
               </w:rPr>
-              <w:t>47</w:t>
+              <w:t>5</w:t>
+            </w:r>
+            <w:r>
+              <w:rPr>
+                <w:b/>
+              </w:rPr>
+              <w:t>7</w:t>
             </w:r>
           </w:p>
         </w:tc>
@@ -13316,7 +12682,7 @@
               <w:rPr>
                 <w:b/>
               </w:rPr>
-              <w:t>42</w:t>
+              <w:t>45</w:t>
             </w:r>
           </w:p>
         </w:tc>
@@ -13357,7 +12723,7 @@
               <w:rPr>
                 <w:b/>
               </w:rPr>
-              <w:t>42</w:t>
+              <w:t>44</w:t>
             </w:r>
           </w:p>
         </w:tc>
@@ -13531,7 +12897,7 @@
               <w:rPr>
                 <w:b/>
               </w:rPr>
-              <w:t>2</w:t>
+              <w:t>3</w:t>
             </w:r>
           </w:p>
         </w:tc>
@@ -13662,19 +13028,66 @@
       <w:pPr>
         <w:pStyle w:val="Caption"/>
       </w:pPr>
-      <w:bookmarkStart w:id="35" w:name="_Ref320546124"/>
+      <w:bookmarkStart w:id="33" w:name="_Ref320546124"/>
       <w:r>
         <w:lastRenderedPageBreak/>
         <w:t xml:space="preserve">Tabelle </w:t>
       </w:r>
+      <w:fldSimple w:instr=" SEQ Tabelle \* ARABIC ">
+        <w:r>
+          <w:rPr>
+            <w:noProof/>
+          </w:rPr>
+          <w:t>3</w:t>
+        </w:r>
+      </w:fldSimple>
+      <w:r>
+        <w:t xml:space="preserve"> </w:t>
+      </w:r>
+      <w:r>
+        <w:t>- Nutzwertanalyse: Monitorkonstellation für Video Wall</w:t>
+      </w:r>
+      <w:bookmarkEnd w:id="33"/>
+    </w:p>
+    <w:p>
+      <w:r>
+        <w:t>Aus</w:t>
+      </w:r>
+      <w:r>
+        <w:t xml:space="preserve"> der </w:t>
+      </w:r>
+      <w:r>
+        <w:t xml:space="preserve">Analyse (siehe </w:t>
+      </w:r>
       <w:r>
         <w:fldChar w:fldCharType="begin"/>
       </w:r>
       <w:r>
-        <w:instrText xml:space="preserve"> SEQ Tabelle \* ARABIC </w:instrText>
+        <w:instrText xml:space="preserve"> REF _Ref318987508 \h </w:instrText>
       </w:r>
       <w:r>
         <w:fldChar w:fldCharType="separate"/>
+      </w:r>
+      <w:r>
+        <w:fldChar w:fldCharType="begin"/>
+      </w:r>
+      <w:r>
+        <w:instrText xml:space="preserve"> REF _Ref319067429 \h </w:instrText>
+      </w:r>
+      <w:r>
+        <w:fldChar w:fldCharType="separate"/>
+      </w:r>
+      <w:r>
+        <w:fldChar w:fldCharType="begin"/>
+      </w:r>
+      <w:r>
+        <w:instrText xml:space="preserve"> REF _Ref320546124 \h </w:instrText>
+      </w:r>
+      <w:r>
+        <w:fldChar w:fldCharType="separate"/>
+      </w:r>
+      <w:r>
+        <w:t xml:space="preserve">Tabelle </w:t>
       </w:r>
       <w:r>
         <w:rPr>
@@ -13683,96 +13096,28 @@
         <w:t>3</w:t>
       </w:r>
       <w:r>
+        <w:t xml:space="preserve"> </w:t>
+      </w:r>
+      <w:r>
+        <w:t>- Nutzwertanalyse: Monitorkonstellation für Video Wall</w:t>
+      </w:r>
+      <w:r>
         <w:fldChar w:fldCharType="end"/>
       </w:r>
       <w:r>
-        <w:t xml:space="preserve"> </w:t>
-      </w:r>
-      <w:r>
-        <w:t>- Nutzwertanalyse: Monitorkonstellation für Video Wall</w:t>
-      </w:r>
-      <w:bookmarkEnd w:id="35"/>
-    </w:p>
-    <w:p>
-      <w:r>
-        <w:t>Aus</w:t>
-      </w:r>
-      <w:r>
-        <w:t xml:space="preserve"> der </w:t>
-      </w:r>
-      <w:r>
-        <w:t>Analyse (</w:t>
-      </w:r>
-      <w:proofErr w:type="gramStart"/>
-      <w:r>
-        <w:t xml:space="preserve">siehe </w:t>
-      </w:r>
-      <w:proofErr w:type="gramEnd"/>
-      <w:r>
-        <w:fldChar w:fldCharType="begin"/>
-      </w:r>
-      <w:r>
-        <w:instrText xml:space="preserve"> REF _Ref318987508 \h </w:instrText>
-      </w:r>
-      <w:r>
-        <w:fldChar w:fldCharType="separate"/>
-      </w:r>
-      <w:r>
-        <w:fldChar w:fldCharType="begin"/>
-      </w:r>
-      <w:r>
-        <w:instrText xml:space="preserve"> REF _Ref319067429 \h </w:instrText>
-      </w:r>
-      <w:r>
-        <w:fldChar w:fldCharType="separate"/>
-      </w:r>
-      <w:r>
-        <w:fldChar w:fldCharType="begin"/>
-      </w:r>
-      <w:r>
-        <w:instrText xml:space="preserve"> REF _Ref320546124 \h </w:instrText>
-      </w:r>
-      <w:r>
-        <w:fldChar w:fldCharType="separate"/>
-      </w:r>
-      <w:r>
-        <w:t xml:space="preserve">Tabelle </w:t>
-      </w:r>
-      <w:r>
-        <w:rPr>
-          <w:noProof/>
-        </w:rPr>
-        <w:t>3</w:t>
-      </w:r>
-      <w:r>
-        <w:t xml:space="preserve"> </w:t>
-      </w:r>
-      <w:r>
-        <w:t>- Nutzwertanalyse: Monitorkonstellation für Video Wall</w:t>
-      </w:r>
-      <w:r>
         <w:fldChar w:fldCharType="end"/>
       </w:r>
       <w:r>
         <w:fldChar w:fldCharType="end"/>
       </w:r>
       <w:r>
-        <w:fldChar w:fldCharType="end"/>
-      </w:r>
-      <w:r>
         <w:t xml:space="preserve">) geht </w:t>
       </w:r>
       <w:r>
         <w:t>hervor</w:t>
       </w:r>
       <w:r>
-        <w:t xml:space="preserve">, dass  </w:t>
-      </w:r>
-      <w:r>
-        <w:t xml:space="preserve">sich die </w:t>
-      </w:r>
-      <w:r>
-        <w:t xml:space="preserve">ursprünglich vorgeschlagene Variante (siehe </w:t>
+        <w:t xml:space="preserve">, dass  sich die ursprünglich vorgeschlagene Variante (siehe </w:t>
       </w:r>
       <w:r>
         <w:fldChar w:fldCharType="begin"/>
@@ -13823,7 +13168,7 @@
           <w:szCs w:val="22"/>
         </w:rPr>
       </w:pPr>
-      <w:bookmarkStart w:id="36" w:name="_Ref319065040"/>
+      <w:bookmarkStart w:id="34" w:name="_Ref319065040"/>
       <w:r>
         <w:br w:type="page"/>
       </w:r>
@@ -13832,13 +13177,13 @@
       <w:pPr>
         <w:pStyle w:val="Heading3"/>
       </w:pPr>
-      <w:bookmarkStart w:id="37" w:name="_Toc319998396"/>
+      <w:bookmarkStart w:id="35" w:name="_Toc320601259"/>
       <w:r>
         <w:lastRenderedPageBreak/>
         <w:t>Grafikkarten</w:t>
       </w:r>
-      <w:bookmarkEnd w:id="36"/>
-      <w:bookmarkEnd w:id="37"/>
+      <w:bookmarkEnd w:id="34"/>
+      <w:bookmarkEnd w:id="35"/>
     </w:p>
     <w:p>
       <w:r>
@@ -13853,15 +13198,7 @@
     </w:p>
     <w:p>
       <w:r>
-        <w:t xml:space="preserve">Die Offerte der Firma </w:t>
-      </w:r>
-      <w:proofErr w:type="spellStart"/>
-      <w:r>
-        <w:t>Matrox</w:t>
-      </w:r>
-      <w:proofErr w:type="spellEnd"/>
-      <w:r>
-        <w:t xml:space="preserve"> konnte eine sehr zufriedenstellende Lösung anbieten. Folgende Karten wurden gewählt:</w:t>
+        <w:t>Die Offerte der Firma Matrox konnte eine sehr zufriedenstellende Lösung anbieten. Folgende Karten wurden gewählt:</w:t>
       </w:r>
     </w:p>
     <w:p>
@@ -13873,13 +13210,8 @@
         </w:numPr>
         <w:ind w:hanging="720"/>
       </w:pPr>
-      <w:proofErr w:type="spellStart"/>
-      <w:r>
-        <w:t>Matrox</w:t>
-      </w:r>
-      <w:proofErr w:type="spellEnd"/>
-      <w:r>
-        <w:t xml:space="preserve"> M9188 mit 8 Anschlüssen</w:t>
+      <w:r>
+        <w:t>Matrox M9188 mit 8 Anschlüssen</w:t>
       </w:r>
     </w:p>
     <w:p>
@@ -13939,37 +13271,16 @@
       <w:r>
         <w:t xml:space="preserve">Abbildung </w:t>
       </w:r>
-      <w:r>
-        <w:fldChar w:fldCharType="begin"/>
-      </w:r>
-      <w:r>
-        <w:instrText xml:space="preserve"> SEQ Abbildung \* ARABIC </w:instrText>
-      </w:r>
-      <w:r>
-        <w:fldChar w:fldCharType="separate"/>
-      </w:r>
-      <w:r>
-        <w:rPr>
-          <w:noProof/>
-        </w:rPr>
-        <w:t>20</w:t>
-      </w:r>
-      <w:r>
-        <w:rPr>
-          <w:noProof/>
-        </w:rPr>
-        <w:fldChar w:fldCharType="end"/>
-      </w:r>
-      <w:r>
-        <w:t xml:space="preserve"> - </w:t>
-      </w:r>
-      <w:proofErr w:type="spellStart"/>
-      <w:r>
-        <w:t>Matrox</w:t>
-      </w:r>
-      <w:proofErr w:type="spellEnd"/>
-      <w:r>
-        <w:t xml:space="preserve"> M9188</w:t>
+      <w:fldSimple w:instr=" SEQ Abbildung \* ARABIC ">
+        <w:r>
+          <w:rPr>
+            <w:noProof/>
+          </w:rPr>
+          <w:t>20</w:t>
+        </w:r>
+      </w:fldSimple>
+      <w:r>
+        <w:t xml:space="preserve"> - Matrox M9188</w:t>
       </w:r>
       <w:r>
         <w:br/>
@@ -13984,13 +13295,8 @@
         </w:numPr>
         <w:ind w:hanging="720"/>
       </w:pPr>
-      <w:proofErr w:type="spellStart"/>
-      <w:r>
-        <w:t>Matrox</w:t>
-      </w:r>
-      <w:proofErr w:type="spellEnd"/>
-      <w:r>
-        <w:t xml:space="preserve"> M9128 mit 2 Anschlüssen</w:t>
+      <w:r>
+        <w:t>Matrox M9128 mit 2 Anschlüssen</w:t>
       </w:r>
     </w:p>
     <w:p>
@@ -14043,6 +13349,127 @@
       <w:r>
         <w:t xml:space="preserve">Abbildung </w:t>
       </w:r>
+      <w:fldSimple w:instr=" SEQ Abbildung \* ARABIC ">
+        <w:r>
+          <w:rPr>
+            <w:noProof/>
+          </w:rPr>
+          <w:t>21</w:t>
+        </w:r>
+      </w:fldSimple>
+      <w:r>
+        <w:t xml:space="preserve"> - Matrox </w:t>
+      </w:r>
+      <w:r>
+        <w:t>M9128</w:t>
+      </w:r>
+    </w:p>
+    <w:p>
+      <w:pPr>
+        <w:pStyle w:val="Heading3"/>
+      </w:pPr>
+      <w:r>
+        <w:t>Testhardware</w:t>
+      </w:r>
+    </w:p>
+    <w:p>
+      <w:r>
+        <w:t xml:space="preserve">Am 15.03.2012 wurde die Testhardware aufgebaut. Dabei wurden die im Kapitel </w:t>
+      </w:r>
+      <w:r>
+        <w:fldChar w:fldCharType="begin"/>
+      </w:r>
+      <w:r>
+        <w:instrText xml:space="preserve"> REF _Ref320535784 \r \h </w:instrText>
+      </w:r>
+      <w:r>
+        <w:fldChar w:fldCharType="separate"/>
+      </w:r>
+      <w:r>
+        <w:t>II.7.2</w:t>
+      </w:r>
+      <w:r>
+        <w:fldChar w:fldCharType="end"/>
+      </w:r>
+      <w:r>
+        <w:t xml:space="preserve"> </w:t>
+      </w:r>
+      <w:r>
+        <w:fldChar w:fldCharType="begin"/>
+      </w:r>
+      <w:r>
+        <w:instrText xml:space="preserve"> REF _Ref320535786 \h </w:instrText>
+      </w:r>
+      <w:r>
+        <w:fldChar w:fldCharType="separate"/>
+      </w:r>
+      <w:r>
+        <w:t>Grafikkarten</w:t>
+      </w:r>
+      <w:r>
+        <w:fldChar w:fldCharType="end"/>
+      </w:r>
+      <w:r>
+        <w:t xml:space="preserve"> beschrieben Karten in einen Schulcomputer eingebaut. An diesen wurden neun Monitore angeschlossen mit einer maximalen Auflösung von je 1680 x 1050. Um zu testen wie flüssig verschiedene WPF Applikationen auf der Test Wall laufen, wurden einerseits die Studienarbeit Project Flip des Teams des Herbstsemesters 2011 und zum anderen die Applikation für den empirisch, heuristischen Test (TODO: Verlinkung) genutzt.</w:t>
+      </w:r>
+    </w:p>
+    <w:p>
+      <w:r>
+        <w:rPr>
+          <w:noProof/>
+          <w:lang w:eastAsia="de-CH"/>
+        </w:rPr>
+        <w:lastRenderedPageBreak/>
+        <w:drawing>
+          <wp:inline distT="0" distB="0" distL="0" distR="0" wp14:anchorId="5593DE4F" wp14:editId="24C4635A">
+            <wp:extent cx="5760720" cy="4320540"/>
+            <wp:effectExtent l="0" t="0" r="0" b="3810"/>
+            <wp:docPr id="21" name="Picture 21"/>
+            <wp:cNvGraphicFramePr>
+              <a:graphicFrameLocks xmlns:a="http://schemas.openxmlformats.org/drawingml/2006/main" noChangeAspect="1"/>
+            </wp:cNvGraphicFramePr>
+            <a:graphic xmlns:a="http://schemas.openxmlformats.org/drawingml/2006/main">
+              <a:graphicData uri="http://schemas.openxmlformats.org/drawingml/2006/picture">
+                <pic:pic xmlns:pic="http://schemas.openxmlformats.org/drawingml/2006/picture">
+                  <pic:nvPicPr>
+                    <pic:cNvPr id="0" name="foto testhardware.jpg"/>
+                    <pic:cNvPicPr/>
+                  </pic:nvPicPr>
+                  <pic:blipFill>
+                    <a:blip r:embed="rId28" cstate="print">
+                      <a:extLst>
+                        <a:ext uri="{28A0092B-C50C-407E-A947-70E740481C1C}">
+                          <a14:useLocalDpi xmlns:a14="http://schemas.microsoft.com/office/drawing/2010/main" val="0"/>
+                        </a:ext>
+                      </a:extLst>
+                    </a:blip>
+                    <a:stretch>
+                      <a:fillRect/>
+                    </a:stretch>
+                  </pic:blipFill>
+                  <pic:spPr>
+                    <a:xfrm>
+                      <a:off x="0" y="0"/>
+                      <a:ext cx="5760720" cy="4320540"/>
+                    </a:xfrm>
+                    <a:prstGeom prst="rect">
+                      <a:avLst/>
+                    </a:prstGeom>
+                  </pic:spPr>
+                </pic:pic>
+              </a:graphicData>
+            </a:graphic>
+          </wp:inline>
+        </w:drawing>
+      </w:r>
+    </w:p>
+    <w:p>
+      <w:pPr>
+        <w:pStyle w:val="Caption"/>
+      </w:pPr>
+      <w:r>
+        <w:t xml:space="preserve">Abbildung </w:t>
+      </w:r>
       <w:r>
         <w:fldChar w:fldCharType="begin"/>
       </w:r>
@@ -14056,7 +13483,7 @@
         <w:rPr>
           <w:noProof/>
         </w:rPr>
-        <w:t>21</w:t>
+        <w:t>22</w:t>
       </w:r>
       <w:r>
         <w:rPr>
@@ -14065,24 +13492,14 @@
         <w:fldChar w:fldCharType="end"/>
       </w:r>
       <w:r>
-        <w:t xml:space="preserve"> - </w:t>
-      </w:r>
-      <w:proofErr w:type="spellStart"/>
-      <w:r>
-        <w:t>Matrox</w:t>
-      </w:r>
-      <w:proofErr w:type="spellEnd"/>
-      <w:r>
-        <w:t xml:space="preserve"> </w:t>
-      </w:r>
-      <w:r>
-        <w:t>M9128</w:t>
-      </w:r>
+        <w:t xml:space="preserve"> - Testhardware</w:t>
+      </w:r>
+      <w:bookmarkStart w:id="36" w:name="_GoBack"/>
+      <w:bookmarkEnd w:id="36"/>
     </w:p>
-    <w:p/>
     <w:sectPr>
-      <w:headerReference w:type="default" r:id="rId28"/>
-      <w:footerReference w:type="default" r:id="rId29"/>
+      <w:headerReference w:type="default" r:id="rId29"/>
+      <w:footerReference w:type="default" r:id="rId30"/>
       <w:pgSz w:w="11906" w:h="16838"/>
       <w:pgMar w:top="1417" w:right="1417" w:bottom="1134" w:left="1417" w:header="708" w:footer="708" w:gutter="0"/>
       <w:cols w:space="708"/>
@@ -14142,7 +13559,7 @@
       <w:rPr>
         <w:noProof/>
       </w:rPr>
-      <w:t>26. März 2012</w:t>
+      <w:t>27. März 2012</w:t>
     </w:r>
     <w:r>
       <w:fldChar w:fldCharType="end"/>
@@ -14180,7 +13597,7 @@
         <w:noProof/>
         <w:lang w:val="de-DE"/>
       </w:rPr>
-      <w:t>23</w:t>
+      <w:t>25</w:t>
     </w:r>
     <w:r>
       <w:rPr>
@@ -14194,16 +13611,31 @@
       </w:rPr>
       <w:t xml:space="preserve"> von </w:t>
     </w:r>
-    <w:fldSimple w:instr="NUMPAGES  \* Arabic  \* MERGEFORMAT">
-      <w:r>
-        <w:rPr>
-          <w:b/>
-          <w:noProof/>
-          <w:lang w:val="de-DE"/>
-        </w:rPr>
-        <w:t>25</w:t>
-      </w:r>
-    </w:fldSimple>
+    <w:r>
+      <w:fldChar w:fldCharType="begin"/>
+    </w:r>
+    <w:r>
+      <w:instrText>NUMPAGES  \* Arabic  \* MERGEFORMAT</w:instrText>
+    </w:r>
+    <w:r>
+      <w:fldChar w:fldCharType="separate"/>
+    </w:r>
+    <w:r>
+      <w:rPr>
+        <w:b/>
+        <w:noProof/>
+        <w:lang w:val="de-DE"/>
+      </w:rPr>
+      <w:t>26</w:t>
+    </w:r>
+    <w:r>
+      <w:rPr>
+        <w:b/>
+        <w:noProof/>
+        <w:lang w:val="de-DE"/>
+      </w:rPr>
+      <w:fldChar w:fldCharType="end"/>
+    </w:r>
   </w:p>
 </w:ftr>
 </file>
@@ -19719,11 +19151,11 @@
         </c:dLbls>
         <c:marker val="1"/>
         <c:smooth val="0"/>
-        <c:axId val="211911040"/>
-        <c:axId val="211913728"/>
+        <c:axId val="74302976"/>
+        <c:axId val="74304512"/>
       </c:lineChart>
       <c:catAx>
-        <c:axId val="211911040"/>
+        <c:axId val="74302976"/>
         <c:scaling>
           <c:orientation val="minMax"/>
         </c:scaling>
@@ -19732,7 +19164,7 @@
         <c:majorTickMark val="out"/>
         <c:minorTickMark val="none"/>
         <c:tickLblPos val="nextTo"/>
-        <c:crossAx val="211913728"/>
+        <c:crossAx val="74304512"/>
         <c:crosses val="autoZero"/>
         <c:auto val="1"/>
         <c:lblAlgn val="ctr"/>
@@ -19740,7 +19172,7 @@
         <c:noMultiLvlLbl val="0"/>
       </c:catAx>
       <c:valAx>
-        <c:axId val="211913728"/>
+        <c:axId val="74304512"/>
         <c:scaling>
           <c:orientation val="minMax"/>
         </c:scaling>
@@ -19751,7 +19183,7 @@
         <c:majorTickMark val="out"/>
         <c:minorTickMark val="none"/>
         <c:tickLblPos val="nextTo"/>
-        <c:crossAx val="211911040"/>
+        <c:crossAx val="74302976"/>
         <c:crosses val="autoZero"/>
         <c:crossBetween val="between"/>
       </c:valAx>
@@ -19877,11 +19309,11 @@
           <c:showBubbleSize val="0"/>
         </c:dLbls>
         <c:gapWidth val="100"/>
-        <c:axId val="128576128"/>
-        <c:axId val="128574592"/>
+        <c:axId val="89792512"/>
+        <c:axId val="87998848"/>
       </c:barChart>
       <c:valAx>
-        <c:axId val="128574592"/>
+        <c:axId val="87998848"/>
         <c:scaling>
           <c:orientation val="minMax"/>
         </c:scaling>
@@ -19892,12 +19324,12 @@
         <c:majorTickMark val="out"/>
         <c:minorTickMark val="none"/>
         <c:tickLblPos val="nextTo"/>
-        <c:crossAx val="128576128"/>
+        <c:crossAx val="89792512"/>
         <c:crosses val="autoZero"/>
         <c:crossBetween val="between"/>
       </c:valAx>
       <c:catAx>
-        <c:axId val="128576128"/>
+        <c:axId val="89792512"/>
         <c:scaling>
           <c:orientation val="minMax"/>
         </c:scaling>
@@ -19906,7 +19338,7 @@
         <c:majorTickMark val="out"/>
         <c:minorTickMark val="none"/>
         <c:tickLblPos val="nextTo"/>
-        <c:crossAx val="128574592"/>
+        <c:crossAx val="87998848"/>
         <c:crosses val="autoZero"/>
         <c:auto val="1"/>
         <c:lblAlgn val="ctr"/>
@@ -20343,11 +19775,11 @@
           <c:showBubbleSize val="0"/>
         </c:dLbls>
         <c:gapWidth val="150"/>
-        <c:axId val="121217408"/>
-        <c:axId val="121218944"/>
+        <c:axId val="32524160"/>
+        <c:axId val="32525696"/>
       </c:barChart>
       <c:catAx>
-        <c:axId val="121217408"/>
+        <c:axId val="32524160"/>
         <c:scaling>
           <c:orientation val="maxMin"/>
         </c:scaling>
@@ -20356,7 +19788,7 @@
         <c:majorTickMark val="out"/>
         <c:minorTickMark val="none"/>
         <c:tickLblPos val="nextTo"/>
-        <c:crossAx val="121218944"/>
+        <c:crossAx val="32525696"/>
         <c:crosses val="autoZero"/>
         <c:auto val="1"/>
         <c:lblAlgn val="ctr"/>
@@ -20364,7 +19796,7 @@
         <c:noMultiLvlLbl val="0"/>
       </c:catAx>
       <c:valAx>
-        <c:axId val="121218944"/>
+        <c:axId val="32525696"/>
         <c:scaling>
           <c:orientation val="minMax"/>
           <c:max val="4"/>
@@ -20406,7 +19838,7 @@
         <c:majorTickMark val="out"/>
         <c:minorTickMark val="none"/>
         <c:tickLblPos val="nextTo"/>
-        <c:crossAx val="121217408"/>
+        <c:crossAx val="32524160"/>
         <c:crosses val="autoZero"/>
         <c:crossBetween val="between"/>
         <c:majorUnit val="1"/>
@@ -21049,11 +20481,11 @@
         </c:dLbls>
         <c:gapWidth val="75"/>
         <c:overlap val="-25"/>
-        <c:axId val="129280640"/>
-        <c:axId val="129282432"/>
+        <c:axId val="89276800"/>
+        <c:axId val="89278336"/>
       </c:barChart>
       <c:catAx>
-        <c:axId val="129280640"/>
+        <c:axId val="89276800"/>
         <c:scaling>
           <c:orientation val="maxMin"/>
         </c:scaling>
@@ -21062,7 +20494,7 @@
         <c:majorTickMark val="none"/>
         <c:minorTickMark val="none"/>
         <c:tickLblPos val="nextTo"/>
-        <c:crossAx val="129282432"/>
+        <c:crossAx val="89278336"/>
         <c:crosses val="autoZero"/>
         <c:auto val="1"/>
         <c:lblAlgn val="ctr"/>
@@ -21071,7 +20503,7 @@
         <c:noMultiLvlLbl val="0"/>
       </c:catAx>
       <c:valAx>
-        <c:axId val="129282432"/>
+        <c:axId val="89278336"/>
         <c:scaling>
           <c:orientation val="minMax"/>
           <c:max val="4"/>
@@ -21115,7 +20547,7 @@
         <c:majorTickMark val="none"/>
         <c:minorTickMark val="none"/>
         <c:tickLblPos val="nextTo"/>
-        <c:crossAx val="129280640"/>
+        <c:crossAx val="89276800"/>
         <c:crosses val="autoZero"/>
         <c:crossBetween val="between"/>
         <c:majorUnit val="1"/>
@@ -21510,11 +20942,11 @@
         </c:dLbls>
         <c:bubbleScale val="100"/>
         <c:showNegBubbles val="0"/>
-        <c:axId val="129258624"/>
-        <c:axId val="129260160"/>
+        <c:axId val="89123456"/>
+        <c:axId val="89166208"/>
       </c:bubbleChart>
       <c:valAx>
-        <c:axId val="129258624"/>
+        <c:axId val="89123456"/>
         <c:scaling>
           <c:orientation val="minMax"/>
           <c:max val="5"/>
@@ -21527,12 +20959,12 @@
         <c:majorTickMark val="out"/>
         <c:minorTickMark val="none"/>
         <c:tickLblPos val="nextTo"/>
-        <c:crossAx val="129260160"/>
+        <c:crossAx val="89166208"/>
         <c:crosses val="autoZero"/>
         <c:crossBetween val="midCat"/>
       </c:valAx>
       <c:valAx>
-        <c:axId val="129260160"/>
+        <c:axId val="89166208"/>
         <c:scaling>
           <c:orientation val="maxMin"/>
           <c:max val="4.5"/>
@@ -21545,7 +20977,7 @@
         <c:majorTickMark val="out"/>
         <c:minorTickMark val="none"/>
         <c:tickLblPos val="nextTo"/>
-        <c:crossAx val="129258624"/>
+        <c:crossAx val="89123456"/>
         <c:crosses val="autoZero"/>
         <c:crossBetween val="midCat"/>
         <c:majorUnit val="1"/>
@@ -21861,7 +21293,7 @@
 </file>
 
 <file path=customXml/itemProps1.xml><?xml version="1.0" encoding="utf-8"?>
-<ds:datastoreItem xmlns:ds="http://schemas.openxmlformats.org/officeDocument/2006/customXml" ds:itemID="{FB685CC4-5875-416D-9053-24215AD20A49}">
+<ds:datastoreItem xmlns:ds="http://schemas.openxmlformats.org/officeDocument/2006/customXml" ds:itemID="{1DBBCCF5-3553-453A-9730-6042B0BB89D0}">
   <ds:schemaRefs>
     <ds:schemaRef ds:uri="http://schemas.openxmlformats.org/officeDocument/2006/bibliography"/>
   </ds:schemaRefs>

</xml_diff>

<commit_message>
refs #744 Test Auflösungen dokumentiert
Former-commit-id: bf719b0987912c29d8465a7a0a0f470048002d41
</commit_message>
<xml_diff>
--- a/doc/Bericht/05_Technischer Bericht/03_Vorstudie/Vorstudie.docx
+++ b/doc/Bericht/05_Technischer Bericht/03_Vorstudie/Vorstudie.docx
@@ -967,8 +967,6 @@
             <w:r>
               <w:t>CH</w:t>
             </w:r>
-            <w:bookmarkStart w:id="3" w:name="_GoBack"/>
-            <w:bookmarkEnd w:id="3"/>
           </w:p>
         </w:tc>
       </w:tr>
@@ -2597,12 +2595,12 @@
       <w:pPr>
         <w:pStyle w:val="Heading2"/>
       </w:pPr>
-      <w:bookmarkStart w:id="4" w:name="_Toc320601244"/>
+      <w:bookmarkStart w:id="3" w:name="_Toc320601244"/>
       <w:r>
         <w:lastRenderedPageBreak/>
         <w:t>Vision</w:t>
       </w:r>
-      <w:bookmarkEnd w:id="4"/>
+      <w:bookmarkEnd w:id="3"/>
     </w:p>
     <w:p>
       <w:r>
@@ -2644,10 +2642,10 @@
         <w:t>ie</w:t>
       </w:r>
       <w:r>
-        <w:t xml:space="preserve"> Bachelor- und Masterp</w:t>
-      </w:r>
-      <w:r>
-        <w:t>oster des Studienganges Informatik</w:t>
+        <w:t xml:space="preserve"> Bachelorposter</w:t>
+      </w:r>
+      <w:r>
+        <w:t xml:space="preserve"> des Studienganges Informatik</w:t>
       </w:r>
       <w:r>
         <w:t xml:space="preserve"> werden beispielsweise </w:t>
@@ -3000,7 +2998,7 @@
           <w:szCs w:val="22"/>
         </w:rPr>
       </w:pPr>
-      <w:bookmarkStart w:id="5" w:name="_Ref318973523"/>
+      <w:bookmarkStart w:id="4" w:name="_Ref318973523"/>
       <w:r>
         <w:br w:type="page"/>
       </w:r>
@@ -3009,13 +3007,13 @@
       <w:pPr>
         <w:pStyle w:val="Heading2"/>
       </w:pPr>
-      <w:bookmarkStart w:id="6" w:name="_Toc320601245"/>
+      <w:bookmarkStart w:id="5" w:name="_Toc320601245"/>
       <w:r>
         <w:lastRenderedPageBreak/>
         <w:t>Gebäude der HSR</w:t>
       </w:r>
+      <w:bookmarkEnd w:id="4"/>
       <w:bookmarkEnd w:id="5"/>
-      <w:bookmarkEnd w:id="6"/>
     </w:p>
     <w:p>
       <w:pPr>
@@ -3193,27 +3191,14 @@
       <w:r>
         <w:t xml:space="preserve">Abbildung </w:t>
       </w:r>
-      <w:r>
-        <w:fldChar w:fldCharType="begin"/>
-      </w:r>
-      <w:r>
-        <w:instrText xml:space="preserve"> SEQ Abbildung \* ARABIC </w:instrText>
-      </w:r>
-      <w:r>
-        <w:fldChar w:fldCharType="separate"/>
-      </w:r>
-      <w:r>
-        <w:rPr>
-          <w:noProof/>
-        </w:rPr>
-        <w:t>1</w:t>
-      </w:r>
-      <w:r>
-        <w:rPr>
-          <w:noProof/>
-        </w:rPr>
-        <w:fldChar w:fldCharType="end"/>
-      </w:r>
+      <w:fldSimple w:instr=" SEQ Abbildung \* ARABIC ">
+        <w:r>
+          <w:rPr>
+            <w:noProof/>
+          </w:rPr>
+          <w:t>1</w:t>
+        </w:r>
+      </w:fldSimple>
       <w:r>
         <w:t xml:space="preserve"> - Gebäude der HSR</w:t>
       </w:r>
@@ -3231,11 +3216,11 @@
       <w:pPr>
         <w:pStyle w:val="Heading2"/>
       </w:pPr>
-      <w:bookmarkStart w:id="7" w:name="_Toc320601246"/>
+      <w:bookmarkStart w:id="6" w:name="_Toc320601246"/>
       <w:r>
         <w:t>Passanten Analyse</w:t>
       </w:r>
-      <w:bookmarkEnd w:id="7"/>
+      <w:bookmarkEnd w:id="6"/>
     </w:p>
     <w:p>
       <w:r>
@@ -3419,27 +3404,14 @@
       <w:r>
         <w:t xml:space="preserve">Tabelle </w:t>
       </w:r>
-      <w:r>
-        <w:fldChar w:fldCharType="begin"/>
-      </w:r>
-      <w:r>
-        <w:instrText xml:space="preserve"> SEQ Tabelle \* ARABIC </w:instrText>
-      </w:r>
-      <w:r>
-        <w:fldChar w:fldCharType="separate"/>
-      </w:r>
-      <w:r>
-        <w:rPr>
-          <w:noProof/>
-        </w:rPr>
-        <w:t>1</w:t>
-      </w:r>
-      <w:r>
-        <w:rPr>
-          <w:noProof/>
-        </w:rPr>
-        <w:fldChar w:fldCharType="end"/>
-      </w:r>
+      <w:fldSimple w:instr=" SEQ Tabelle \* ARABIC ">
+        <w:r>
+          <w:rPr>
+            <w:noProof/>
+          </w:rPr>
+          <w:t>1</w:t>
+        </w:r>
+      </w:fldSimple>
       <w:r>
         <w:t xml:space="preserve"> </w:t>
       </w:r>
@@ -3511,27 +3483,14 @@
         <w:lastRenderedPageBreak/>
         <w:t xml:space="preserve">Abbildung </w:t>
       </w:r>
-      <w:r>
-        <w:fldChar w:fldCharType="begin"/>
-      </w:r>
-      <w:r>
-        <w:instrText xml:space="preserve"> SEQ Abbildung \* ARABIC </w:instrText>
-      </w:r>
-      <w:r>
-        <w:fldChar w:fldCharType="separate"/>
-      </w:r>
-      <w:r>
-        <w:rPr>
-          <w:noProof/>
-        </w:rPr>
-        <w:t>2</w:t>
-      </w:r>
-      <w:r>
-        <w:rPr>
-          <w:noProof/>
-        </w:rPr>
-        <w:fldChar w:fldCharType="end"/>
-      </w:r>
+      <w:fldSimple w:instr=" SEQ Abbildung \* ARABIC ">
+        <w:r>
+          <w:rPr>
+            <w:noProof/>
+          </w:rPr>
+          <w:t>2</w:t>
+        </w:r>
+      </w:fldSimple>
       <w:r>
         <w:t xml:space="preserve"> - Anzahl Personen über die Zeit</w:t>
       </w:r>
@@ -3540,11 +3499,11 @@
       <w:pPr>
         <w:pStyle w:val="Heading3"/>
       </w:pPr>
-      <w:bookmarkStart w:id="8" w:name="_Toc320601247"/>
+      <w:bookmarkStart w:id="7" w:name="_Toc320601247"/>
       <w:r>
         <w:t>Abstandwerte</w:t>
       </w:r>
-      <w:bookmarkEnd w:id="8"/>
+      <w:bookmarkEnd w:id="7"/>
     </w:p>
     <w:p>
       <w:r>
@@ -3579,27 +3538,14 @@
       <w:r>
         <w:t xml:space="preserve">Abbildung </w:t>
       </w:r>
-      <w:r>
-        <w:fldChar w:fldCharType="begin"/>
-      </w:r>
-      <w:r>
-        <w:instrText xml:space="preserve"> SEQ Abbildung \* ARABIC </w:instrText>
-      </w:r>
-      <w:r>
-        <w:fldChar w:fldCharType="separate"/>
-      </w:r>
-      <w:r>
-        <w:rPr>
-          <w:noProof/>
-        </w:rPr>
-        <w:t>3</w:t>
-      </w:r>
-      <w:r>
-        <w:rPr>
-          <w:noProof/>
-        </w:rPr>
-        <w:fldChar w:fldCharType="end"/>
-      </w:r>
+      <w:fldSimple w:instr=" SEQ Abbildung \* ARABIC ">
+        <w:r>
+          <w:rPr>
+            <w:noProof/>
+          </w:rPr>
+          <w:t>3</w:t>
+        </w:r>
+      </w:fldSimple>
       <w:r>
         <w:t xml:space="preserve"> - Auslastung der Abstandszonen</w:t>
       </w:r>
@@ -3712,31 +3658,18 @@
           <w:noProof/>
         </w:rPr>
       </w:pPr>
-      <w:bookmarkStart w:id="9" w:name="_Ref318987794"/>
+      <w:bookmarkStart w:id="8" w:name="_Ref318987794"/>
       <w:r>
         <w:t xml:space="preserve">Abbildung </w:t>
       </w:r>
-      <w:r>
-        <w:fldChar w:fldCharType="begin"/>
-      </w:r>
-      <w:r>
-        <w:instrText xml:space="preserve"> SEQ Abbildung \* ARABIC </w:instrText>
-      </w:r>
-      <w:r>
-        <w:fldChar w:fldCharType="separate"/>
-      </w:r>
-      <w:r>
-        <w:rPr>
-          <w:noProof/>
-        </w:rPr>
-        <w:t>4</w:t>
-      </w:r>
-      <w:r>
-        <w:rPr>
-          <w:noProof/>
-        </w:rPr>
-        <w:fldChar w:fldCharType="end"/>
-      </w:r>
+      <w:fldSimple w:instr=" SEQ Abbildung \* ARABIC ">
+        <w:r>
+          <w:rPr>
+            <w:noProof/>
+          </w:rPr>
+          <w:t>4</w:t>
+        </w:r>
+      </w:fldSimple>
       <w:r>
         <w:t xml:space="preserve"> - Auslastung der Abstandszonen</w:t>
       </w:r>
@@ -3746,17 +3679,17 @@
         </w:rPr>
         <w:t>, Grundriss Gebäude 4</w:t>
       </w:r>
-      <w:bookmarkEnd w:id="9"/>
+      <w:bookmarkEnd w:id="8"/>
     </w:p>
     <w:p>
       <w:pPr>
         <w:pStyle w:val="Heading3"/>
       </w:pPr>
-      <w:bookmarkStart w:id="10" w:name="_Toc320601248"/>
+      <w:bookmarkStart w:id="9" w:name="_Toc320601248"/>
       <w:r>
         <w:t>Gruppengrössen</w:t>
       </w:r>
-      <w:bookmarkEnd w:id="10"/>
+      <w:bookmarkEnd w:id="9"/>
       <w:r>
         <w:rPr>
           <w:noProof/>
@@ -3904,30 +3837,14 @@
       <w:r>
         <w:t xml:space="preserve">Abbildung </w:t>
       </w:r>
-      <w:r>
-        <w:fldChar w:fldCharType="begin"/>
-      </w:r>
-      <w:r>
-        <w:instrText xml:space="preserve"> SEQ Abbi</w:instrText>
-      </w:r>
-      <w:r>
-        <w:instrText xml:space="preserve">ldung \* ARABIC </w:instrText>
-      </w:r>
-      <w:r>
-        <w:fldChar w:fldCharType="separate"/>
-      </w:r>
-      <w:r>
-        <w:rPr>
-          <w:noProof/>
-        </w:rPr>
-        <w:t>5</w:t>
-      </w:r>
-      <w:r>
-        <w:rPr>
-          <w:noProof/>
-        </w:rPr>
-        <w:fldChar w:fldCharType="end"/>
-      </w:r>
+      <w:fldSimple w:instr=" SEQ Abbildung \* ARABIC ">
+        <w:r>
+          <w:rPr>
+            <w:noProof/>
+          </w:rPr>
+          <w:t>5</w:t>
+        </w:r>
+      </w:fldSimple>
       <w:r>
         <w:t xml:space="preserve"> - Vorkommen der Gruppengrössen</w:t>
       </w:r>
@@ -3989,27 +3906,14 @@
       <w:r>
         <w:t xml:space="preserve">Abbildung </w:t>
       </w:r>
-      <w:r>
-        <w:fldChar w:fldCharType="begin"/>
-      </w:r>
-      <w:r>
-        <w:instrText xml:space="preserve"> SEQ Abbildung \* ARABIC </w:instrText>
-      </w:r>
-      <w:r>
-        <w:fldChar w:fldCharType="separate"/>
-      </w:r>
-      <w:r>
-        <w:rPr>
-          <w:noProof/>
-        </w:rPr>
-        <w:t>6</w:t>
-      </w:r>
-      <w:r>
-        <w:rPr>
-          <w:noProof/>
-        </w:rPr>
-        <w:fldChar w:fldCharType="end"/>
-      </w:r>
+      <w:fldSimple w:instr=" SEQ Abbildung \* ARABIC ">
+        <w:r>
+          <w:rPr>
+            <w:noProof/>
+          </w:rPr>
+          <w:t>6</w:t>
+        </w:r>
+      </w:fldSimple>
       <w:r>
         <w:t xml:space="preserve"> -</w:t>
       </w:r>
@@ -4024,13 +3928,13 @@
       <w:pPr>
         <w:pStyle w:val="Heading2"/>
       </w:pPr>
-      <w:bookmarkStart w:id="11" w:name="_Toc320601249"/>
-      <w:bookmarkStart w:id="12" w:name="_Ref319428867"/>
+      <w:bookmarkStart w:id="10" w:name="_Toc320601249"/>
+      <w:bookmarkStart w:id="11" w:name="_Ref319428867"/>
       <w:r>
         <w:lastRenderedPageBreak/>
         <w:t>Interaktionsbereich des Kinect Sensors</w:t>
       </w:r>
-      <w:bookmarkEnd w:id="11"/>
+      <w:bookmarkEnd w:id="10"/>
     </w:p>
     <w:p>
       <w:r>
@@ -4174,31 +4078,18 @@
       <w:pPr>
         <w:pStyle w:val="Caption"/>
       </w:pPr>
-      <w:bookmarkStart w:id="13" w:name="_Ref319998622"/>
+      <w:bookmarkStart w:id="12" w:name="_Ref319998622"/>
       <w:r>
         <w:t xml:space="preserve">Abbildung </w:t>
       </w:r>
-      <w:r>
-        <w:fldChar w:fldCharType="begin"/>
-      </w:r>
-      <w:r>
-        <w:instrText xml:space="preserve"> SEQ Abbildung \* ARABIC </w:instrText>
-      </w:r>
-      <w:r>
-        <w:fldChar w:fldCharType="separate"/>
-      </w:r>
-      <w:r>
-        <w:rPr>
-          <w:noProof/>
-        </w:rPr>
-        <w:t>7</w:t>
-      </w:r>
-      <w:r>
-        <w:rPr>
-          <w:noProof/>
-        </w:rPr>
-        <w:fldChar w:fldCharType="end"/>
-      </w:r>
+      <w:fldSimple w:instr=" SEQ Abbildung \* ARABIC ">
+        <w:r>
+          <w:rPr>
+            <w:noProof/>
+          </w:rPr>
+          <w:t>7</w:t>
+        </w:r>
+      </w:fldSimple>
       <w:r>
         <w:t xml:space="preserve"> – Interaktionszonen,</w:t>
       </w:r>
@@ -4208,7 +4099,7 @@
       <w:r>
         <w:t>Grundriss Gebäude 4</w:t>
       </w:r>
-      <w:bookmarkEnd w:id="13"/>
+      <w:bookmarkEnd w:id="12"/>
     </w:p>
     <w:p>
       <w:r>
@@ -4360,16 +4251,16 @@
       <w:pPr>
         <w:pStyle w:val="Heading2"/>
       </w:pPr>
-      <w:bookmarkStart w:id="14" w:name="_Toc320601250"/>
+      <w:bookmarkStart w:id="13" w:name="_Toc320601250"/>
       <w:r>
         <w:lastRenderedPageBreak/>
         <w:t>Befragung</w:t>
       </w:r>
-      <w:bookmarkEnd w:id="12"/>
-      <w:bookmarkEnd w:id="14"/>
+      <w:bookmarkEnd w:id="11"/>
+      <w:bookmarkEnd w:id="13"/>
     </w:p>
     <w:p>
-      <w:bookmarkStart w:id="15" w:name="_Ref318901355"/>
+      <w:bookmarkStart w:id="14" w:name="_Ref318901355"/>
       <w:r>
         <w:t>Die Aufgabenstellung gibt vor, dass auf der Video Wall die Bachelorarbeiten aller Abteilungen ausgestellt werden könnten.</w:t>
       </w:r>
@@ -4806,38 +4697,25 @@
       <w:pPr>
         <w:pStyle w:val="Caption"/>
       </w:pPr>
-      <w:bookmarkStart w:id="16" w:name="_Ref318971871"/>
+      <w:bookmarkStart w:id="15" w:name="_Ref318971871"/>
       <w:r>
         <w:t xml:space="preserve">Tabelle </w:t>
       </w:r>
-      <w:r>
-        <w:fldChar w:fldCharType="begin"/>
-      </w:r>
-      <w:r>
-        <w:instrText xml:space="preserve"> SEQ Tabelle \* ARABIC </w:instrText>
-      </w:r>
-      <w:r>
-        <w:fldChar w:fldCharType="separate"/>
-      </w:r>
-      <w:r>
-        <w:rPr>
-          <w:noProof/>
-        </w:rPr>
-        <w:t>2</w:t>
-      </w:r>
-      <w:r>
-        <w:rPr>
-          <w:noProof/>
-        </w:rPr>
-        <w:fldChar w:fldCharType="end"/>
-      </w:r>
+      <w:fldSimple w:instr=" SEQ Tabelle \* ARABIC ">
+        <w:r>
+          <w:rPr>
+            <w:noProof/>
+          </w:rPr>
+          <w:t>2</w:t>
+        </w:r>
+      </w:fldSimple>
       <w:r>
         <w:t xml:space="preserve"> - </w:t>
       </w:r>
       <w:r>
         <w:t>Anzahl Fragebögen pro Abteilung</w:t>
       </w:r>
-      <w:bookmarkEnd w:id="16"/>
+      <w:bookmarkEnd w:id="15"/>
     </w:p>
     <w:p>
       <w:pPr>
@@ -4858,13 +4736,13 @@
       <w:pPr>
         <w:pStyle w:val="Heading3"/>
       </w:pPr>
-      <w:bookmarkStart w:id="17" w:name="_Toc320601251"/>
+      <w:bookmarkStart w:id="16" w:name="_Toc320601251"/>
       <w:r>
         <w:lastRenderedPageBreak/>
         <w:t>Fragebogen</w:t>
       </w:r>
-      <w:bookmarkEnd w:id="15"/>
-      <w:bookmarkEnd w:id="17"/>
+      <w:bookmarkEnd w:id="14"/>
+      <w:bookmarkEnd w:id="16"/>
     </w:p>
     <w:p>
       <w:pPr>
@@ -5006,7 +4884,6 @@
               <w14:uncheckedState w14:val="2610" w14:font="MS Gothic"/>
             </w14:checkbox>
           </w:sdtPr>
-          <w:sdtEndPr/>
           <w:sdtContent>
             <w:tc>
               <w:tcPr>
@@ -5060,7 +4937,6 @@
               <w14:uncheckedState w14:val="2610" w14:font="MS Gothic"/>
             </w14:checkbox>
           </w:sdtPr>
-          <w:sdtEndPr/>
           <w:sdtContent>
             <w:tc>
               <w:tcPr>
@@ -5114,7 +4990,6 @@
               <w14:uncheckedState w14:val="2610" w14:font="MS Gothic"/>
             </w14:checkbox>
           </w:sdtPr>
-          <w:sdtEndPr/>
           <w:sdtContent>
             <w:tc>
               <w:tcPr>
@@ -5168,7 +5043,6 @@
               <w14:uncheckedState w14:val="2610" w14:font="MS Gothic"/>
             </w14:checkbox>
           </w:sdtPr>
-          <w:sdtEndPr/>
           <w:sdtContent>
             <w:tc>
               <w:tcPr>
@@ -5299,7 +5173,6 @@
               <w14:uncheckedState w14:val="2610" w14:font="MS Gothic"/>
             </w14:checkbox>
           </w:sdtPr>
-          <w:sdtEndPr/>
           <w:sdtContent>
             <w:tc>
               <w:tcPr>
@@ -5353,7 +5226,6 @@
               <w14:uncheckedState w14:val="2610" w14:font="MS Gothic"/>
             </w14:checkbox>
           </w:sdtPr>
-          <w:sdtEndPr/>
           <w:sdtContent>
             <w:tc>
               <w:tcPr>
@@ -5407,7 +5279,6 @@
               <w14:uncheckedState w14:val="2610" w14:font="MS Gothic"/>
             </w14:checkbox>
           </w:sdtPr>
-          <w:sdtEndPr/>
           <w:sdtContent>
             <w:tc>
               <w:tcPr>
@@ -5461,7 +5332,6 @@
               <w14:uncheckedState w14:val="2610" w14:font="MS Gothic"/>
             </w14:checkbox>
           </w:sdtPr>
-          <w:sdtEndPr/>
           <w:sdtContent>
             <w:tc>
               <w:tcPr>
@@ -5590,7 +5460,6 @@
               <w14:uncheckedState w14:val="2610" w14:font="MS Gothic"/>
             </w14:checkbox>
           </w:sdtPr>
-          <w:sdtEndPr/>
           <w:sdtContent>
             <w:tc>
               <w:tcPr>
@@ -5644,7 +5513,6 @@
               <w14:uncheckedState w14:val="2610" w14:font="MS Gothic"/>
             </w14:checkbox>
           </w:sdtPr>
-          <w:sdtEndPr/>
           <w:sdtContent>
             <w:tc>
               <w:tcPr>
@@ -5698,7 +5566,6 @@
               <w14:uncheckedState w14:val="2610" w14:font="MS Gothic"/>
             </w14:checkbox>
           </w:sdtPr>
-          <w:sdtEndPr/>
           <w:sdtContent>
             <w:tc>
               <w:tcPr>
@@ -5752,7 +5619,6 @@
               <w14:uncheckedState w14:val="2610" w14:font="MS Gothic"/>
             </w14:checkbox>
           </w:sdtPr>
-          <w:sdtEndPr/>
           <w:sdtContent>
             <w:tc>
               <w:tcPr>
@@ -5905,7 +5771,6 @@
               <w14:uncheckedState w14:val="2610" w14:font="MS Gothic"/>
             </w14:checkbox>
           </w:sdtPr>
-          <w:sdtEndPr/>
           <w:sdtContent>
             <w:tc>
               <w:tcPr>
@@ -5959,7 +5824,6 @@
               <w14:uncheckedState w14:val="2610" w14:font="MS Gothic"/>
             </w14:checkbox>
           </w:sdtPr>
-          <w:sdtEndPr/>
           <w:sdtContent>
             <w:tc>
               <w:tcPr>
@@ -6013,7 +5877,6 @@
               <w14:uncheckedState w14:val="2610" w14:font="MS Gothic"/>
             </w14:checkbox>
           </w:sdtPr>
-          <w:sdtEndPr/>
           <w:sdtContent>
             <w:tc>
               <w:tcPr>
@@ -6067,7 +5930,6 @@
               <w14:uncheckedState w14:val="2610" w14:font="MS Gothic"/>
             </w14:checkbox>
           </w:sdtPr>
-          <w:sdtEndPr/>
           <w:sdtContent>
             <w:tc>
               <w:tcPr>
@@ -6256,7 +6118,6 @@
               <w14:uncheckedState w14:val="2610" w14:font="MS Gothic"/>
             </w14:checkbox>
           </w:sdtPr>
-          <w:sdtEndPr/>
           <w:sdtContent>
             <w:tc>
               <w:tcPr>
@@ -6310,7 +6171,6 @@
               <w14:uncheckedState w14:val="2610" w14:font="MS Gothic"/>
             </w14:checkbox>
           </w:sdtPr>
-          <w:sdtEndPr/>
           <w:sdtContent>
             <w:tc>
               <w:tcPr>
@@ -6364,7 +6224,6 @@
               <w14:uncheckedState w14:val="2610" w14:font="MS Gothic"/>
             </w14:checkbox>
           </w:sdtPr>
-          <w:sdtEndPr/>
           <w:sdtContent>
             <w:tc>
               <w:tcPr>
@@ -6418,7 +6277,6 @@
               <w14:uncheckedState w14:val="2610" w14:font="MS Gothic"/>
             </w14:checkbox>
           </w:sdtPr>
-          <w:sdtEndPr/>
           <w:sdtContent>
             <w:tc>
               <w:tcPr>
@@ -6571,7 +6429,6 @@
               <w14:uncheckedState w14:val="2610" w14:font="MS Gothic"/>
             </w14:checkbox>
           </w:sdtPr>
-          <w:sdtEndPr/>
           <w:sdtContent>
             <w:tc>
               <w:tcPr>
@@ -6625,7 +6482,6 @@
               <w14:uncheckedState w14:val="2610" w14:font="MS Gothic"/>
             </w14:checkbox>
           </w:sdtPr>
-          <w:sdtEndPr/>
           <w:sdtContent>
             <w:tc>
               <w:tcPr>
@@ -6679,7 +6535,6 @@
               <w14:uncheckedState w14:val="2610" w14:font="MS Gothic"/>
             </w14:checkbox>
           </w:sdtPr>
-          <w:sdtEndPr/>
           <w:sdtContent>
             <w:tc>
               <w:tcPr>
@@ -6733,7 +6588,6 @@
               <w14:uncheckedState w14:val="2610" w14:font="MS Gothic"/>
             </w14:checkbox>
           </w:sdtPr>
-          <w:sdtEndPr/>
           <w:sdtContent>
             <w:tc>
               <w:tcPr>
@@ -6862,7 +6716,6 @@
               <w14:uncheckedState w14:val="2610" w14:font="MS Gothic"/>
             </w14:checkbox>
           </w:sdtPr>
-          <w:sdtEndPr/>
           <w:sdtContent>
             <w:tc>
               <w:tcPr>
@@ -6916,7 +6769,6 @@
               <w14:uncheckedState w14:val="2610" w14:font="MS Gothic"/>
             </w14:checkbox>
           </w:sdtPr>
-          <w:sdtEndPr/>
           <w:sdtContent>
             <w:tc>
               <w:tcPr>
@@ -6970,7 +6822,6 @@
               <w14:uncheckedState w14:val="2610" w14:font="MS Gothic"/>
             </w14:checkbox>
           </w:sdtPr>
-          <w:sdtEndPr/>
           <w:sdtContent>
             <w:tc>
               <w:tcPr>
@@ -7024,7 +6875,6 @@
               <w14:uncheckedState w14:val="2610" w14:font="MS Gothic"/>
             </w14:checkbox>
           </w:sdtPr>
-          <w:sdtEndPr/>
           <w:sdtContent>
             <w:tc>
               <w:tcPr>
@@ -7155,7 +7005,6 @@
               <w14:uncheckedState w14:val="2610" w14:font="MS Gothic"/>
             </w14:checkbox>
           </w:sdtPr>
-          <w:sdtEndPr/>
           <w:sdtContent>
             <w:tc>
               <w:tcPr>
@@ -7209,7 +7058,6 @@
               <w14:uncheckedState w14:val="2610" w14:font="MS Gothic"/>
             </w14:checkbox>
           </w:sdtPr>
-          <w:sdtEndPr/>
           <w:sdtContent>
             <w:tc>
               <w:tcPr>
@@ -7263,7 +7111,6 @@
               <w14:uncheckedState w14:val="2610" w14:font="MS Gothic"/>
             </w14:checkbox>
           </w:sdtPr>
-          <w:sdtEndPr/>
           <w:sdtContent>
             <w:tc>
               <w:tcPr>
@@ -7317,7 +7164,6 @@
               <w14:uncheckedState w14:val="2610" w14:font="MS Gothic"/>
             </w14:checkbox>
           </w:sdtPr>
-          <w:sdtEndPr/>
           <w:sdtContent>
             <w:tc>
               <w:tcPr>
@@ -7362,7 +7208,7 @@
       </w:tr>
     </w:tbl>
     <w:p>
-      <w:bookmarkStart w:id="18" w:name="_Ref318985154"/>
+      <w:bookmarkStart w:id="17" w:name="_Ref318985154"/>
     </w:p>
     <w:p>
       <w:pPr>
@@ -7383,13 +7229,13 @@
       <w:pPr>
         <w:pStyle w:val="Heading3"/>
       </w:pPr>
-      <w:bookmarkStart w:id="19" w:name="_Toc320601252"/>
+      <w:bookmarkStart w:id="18" w:name="_Toc320601252"/>
       <w:r>
         <w:lastRenderedPageBreak/>
         <w:t>Auswertung</w:t>
       </w:r>
+      <w:bookmarkEnd w:id="17"/>
       <w:bookmarkEnd w:id="18"/>
-      <w:bookmarkEnd w:id="19"/>
     </w:p>
     <w:p>
       <w:r>
@@ -7451,35 +7297,22 @@
       <w:pPr>
         <w:pStyle w:val="Caption"/>
       </w:pPr>
-      <w:bookmarkStart w:id="20" w:name="_Ref318972729"/>
+      <w:bookmarkStart w:id="19" w:name="_Ref318972729"/>
       <w:r>
         <w:t xml:space="preserve">Abbildung </w:t>
       </w:r>
-      <w:r>
-        <w:fldChar w:fldCharType="begin"/>
-      </w:r>
-      <w:r>
-        <w:instrText xml:space="preserve"> SEQ Abbildung \* ARABIC </w:instrText>
-      </w:r>
-      <w:r>
-        <w:fldChar w:fldCharType="separate"/>
-      </w:r>
-      <w:r>
-        <w:rPr>
-          <w:noProof/>
-        </w:rPr>
-        <w:t>8</w:t>
-      </w:r>
-      <w:r>
-        <w:rPr>
-          <w:noProof/>
-        </w:rPr>
-        <w:fldChar w:fldCharType="end"/>
-      </w:r>
+      <w:fldSimple w:instr=" SEQ Abbildung \* ARABIC ">
+        <w:r>
+          <w:rPr>
+            <w:noProof/>
+          </w:rPr>
+          <w:t>8</w:t>
+        </w:r>
+      </w:fldSimple>
       <w:r>
         <w:t xml:space="preserve"> - Total aller Studiengänge</w:t>
       </w:r>
-      <w:bookmarkEnd w:id="20"/>
+      <w:bookmarkEnd w:id="19"/>
     </w:p>
     <w:p>
       <w:r>
@@ -7610,35 +7443,22 @@
       <w:pPr>
         <w:pStyle w:val="Caption"/>
       </w:pPr>
-      <w:bookmarkStart w:id="21" w:name="_Ref318974341"/>
+      <w:bookmarkStart w:id="20" w:name="_Ref318974341"/>
       <w:r>
         <w:t xml:space="preserve">Abbildung </w:t>
       </w:r>
-      <w:r>
-        <w:fldChar w:fldCharType="begin"/>
-      </w:r>
-      <w:r>
-        <w:instrText xml:space="preserve"> SEQ Abbildung \* ARABIC </w:instrText>
-      </w:r>
-      <w:r>
-        <w:fldChar w:fldCharType="separate"/>
-      </w:r>
-      <w:r>
-        <w:rPr>
-          <w:noProof/>
-        </w:rPr>
-        <w:t>9</w:t>
-      </w:r>
-      <w:r>
-        <w:rPr>
-          <w:noProof/>
-        </w:rPr>
-        <w:fldChar w:fldCharType="end"/>
-      </w:r>
+      <w:fldSimple w:instr=" SEQ Abbildung \* ARABIC ">
+        <w:r>
+          <w:rPr>
+            <w:noProof/>
+          </w:rPr>
+          <w:t>9</w:t>
+        </w:r>
+      </w:fldSimple>
       <w:r>
         <w:t xml:space="preserve"> - Vergleich der Studiengänge</w:t>
       </w:r>
-      <w:bookmarkEnd w:id="21"/>
+      <w:bookmarkEnd w:id="20"/>
     </w:p>
     <w:p>
       <w:r>
@@ -7649,11 +7469,11 @@
       <w:pPr>
         <w:pStyle w:val="Heading3"/>
       </w:pPr>
-      <w:bookmarkStart w:id="22" w:name="_Toc320601253"/>
+      <w:bookmarkStart w:id="21" w:name="_Toc320601253"/>
       <w:r>
         <w:t>Fazit</w:t>
       </w:r>
-      <w:bookmarkEnd w:id="22"/>
+      <w:bookmarkEnd w:id="21"/>
     </w:p>
     <w:p>
       <w:r>
@@ -7852,58 +7672,75 @@
       <w:pPr>
         <w:pStyle w:val="Heading2"/>
       </w:pPr>
-      <w:bookmarkStart w:id="23" w:name="_Toc320601254"/>
+      <w:bookmarkStart w:id="22" w:name="_Toc320601254"/>
       <w:r>
         <w:lastRenderedPageBreak/>
         <w:t xml:space="preserve">Rollen &amp; </w:t>
       </w:r>
       <w:r>
         <w:t>Personas</w:t>
+      </w:r>
+      <w:bookmarkEnd w:id="22"/>
+    </w:p>
+    <w:p>
+      <w:pPr>
+        <w:pStyle w:val="Heading3"/>
+      </w:pPr>
+      <w:bookmarkStart w:id="23" w:name="_Toc320601255"/>
+      <w:r>
+        <w:t>Rollen</w:t>
       </w:r>
       <w:bookmarkEnd w:id="23"/>
     </w:p>
     <w:p>
-      <w:pPr>
-        <w:pStyle w:val="Heading3"/>
-      </w:pPr>
-      <w:bookmarkStart w:id="24" w:name="_Toc320601255"/>
-      <w:r>
-        <w:t>Rollen</w:t>
-      </w:r>
-      <w:bookmarkEnd w:id="24"/>
+      <w:r>
+        <w:t>Für das Projekt ergeben sich insgesamt vier Rollen</w:t>
+      </w:r>
+      <w:r>
+        <w:t>:</w:t>
+      </w:r>
     </w:p>
     <w:p>
       <w:r>
-        <w:t>Für das Projekt ergeben sich insgesamt vier Rollen</w:t>
-      </w:r>
-      <w:r>
-        <w:t>:</w:t>
+        <w:t>Dies ist zum Ersten d</w:t>
+      </w:r>
+      <w:r>
+        <w:t>er</w:t>
+      </w:r>
+      <w:r>
+        <w:t xml:space="preserve"> HSR</w:t>
+      </w:r>
+      <w:r>
+        <w:t xml:space="preserve"> Student</w:t>
+      </w:r>
+      <w:r>
+        <w:t>,</w:t>
+      </w:r>
+      <w:r>
+        <w:t xml:space="preserve"> we</w:t>
+      </w:r>
+      <w:r>
+        <w:t>lcher sich Poster ansieht</w:t>
+      </w:r>
+      <w:r>
+        <w:t>.</w:t>
+      </w:r>
+      <w:r>
+        <w:t xml:space="preserve"> </w:t>
       </w:r>
     </w:p>
     <w:p>
       <w:r>
-        <w:t>Dies ist zum Ersten d</w:t>
-      </w:r>
-      <w:r>
-        <w:t>er</w:t>
-      </w:r>
-      <w:r>
-        <w:t xml:space="preserve"> HSR</w:t>
-      </w:r>
-      <w:r>
-        <w:t xml:space="preserve"> Student</w:t>
-      </w:r>
-      <w:r>
-        <w:t>,</w:t>
-      </w:r>
-      <w:r>
-        <w:t xml:space="preserve"> we</w:t>
-      </w:r>
-      <w:r>
-        <w:t>lcher sich Poster ansieht</w:t>
-      </w:r>
-      <w:r>
-        <w:t>.</w:t>
+        <w:t xml:space="preserve">Neben dem Schulunterricht finden an der HSR auch immer wieder Veranstaltungen für externe Personen statt. Diese Besucher sind ebenfalls potenzielle Video Wall Nutzer. Bei den Veranstaltungen gibt es immer Pausen. Diese Zeit kann genutzt werden, um Aussenstehenden die Arbeiten der HSR näher zu bringen und im Idealfall eine Zusammenarbeit zwischen externen Instanzen und der HSR zu fördern. </w:t>
+      </w:r>
+      <w:r>
+        <w:t>Die zweite Rolle ist daher die e</w:t>
+      </w:r>
+      <w:r>
+        <w:t>xterne Person, die eine Veranstaltu</w:t>
+      </w:r>
+      <w:r>
+        <w:t>ng an der HSR besucht.</w:t>
       </w:r>
       <w:r>
         <w:t xml:space="preserve"> </w:t>
@@ -7911,73 +7748,56 @@
     </w:p>
     <w:p>
       <w:r>
-        <w:t xml:space="preserve">Neben dem Schulunterricht finden an der HSR auch immer wieder Veranstaltungen für externe Personen statt. Diese Besucher sind ebenfalls potenzielle Video Wall Nutzer. Bei den Veranstaltungen gibt es immer Pausen. Diese Zeit kann genutzt werden, um Aussenstehenden die Arbeiten der HSR näher zu bringen und im Idealfall eine Zusammenarbeit zwischen externen Instanzen und der HSR zu fördern. </w:t>
-      </w:r>
-      <w:r>
-        <w:t>Die zweite Rolle ist daher die e</w:t>
-      </w:r>
-      <w:r>
-        <w:t>xterne Person, die eine Veranstaltu</w:t>
-      </w:r>
-      <w:r>
-        <w:t>ng an der HSR besucht.</w:t>
-      </w:r>
-      <w:r>
-        <w:t xml:space="preserve"> </w:t>
+        <w:t xml:space="preserve">Weiter gibt es die Rolle des </w:t>
+      </w:r>
+      <w:r>
+        <w:t>Student</w:t>
+      </w:r>
+      <w:r>
+        <w:t>en</w:t>
+      </w:r>
+      <w:r>
+        <w:t>, der gerne eine App</w:t>
+      </w:r>
+      <w:r>
+        <w:t xml:space="preserve">likation </w:t>
+      </w:r>
+      <w:r>
+        <w:t>programmieren möchte</w:t>
+      </w:r>
+      <w:r>
+        <w:t xml:space="preserve">, um diese dann auf der Video Wall verfügbar machen zu können. </w:t>
       </w:r>
     </w:p>
     <w:p>
       <w:r>
-        <w:t xml:space="preserve">Weiter gibt es die Rolle des </w:t>
-      </w:r>
-      <w:r>
-        <w:t>Student</w:t>
-      </w:r>
-      <w:r>
-        <w:t>en</w:t>
-      </w:r>
-      <w:r>
-        <w:t>, der gerne eine App</w:t>
-      </w:r>
-      <w:r>
-        <w:t xml:space="preserve">likation </w:t>
-      </w:r>
-      <w:r>
-        <w:t>programmieren möchte</w:t>
-      </w:r>
-      <w:r>
-        <w:t xml:space="preserve">, um diese dann auf der Video Wall verfügbar machen zu können. </w:t>
+        <w:t>Ferner besteht die Rolle der</w:t>
+      </w:r>
+      <w:r>
+        <w:t xml:space="preserve"> Sekretärin, die die</w:t>
+      </w:r>
+      <w:r>
+        <w:t xml:space="preserve"> Bachelor- und Masterposter</w:t>
+      </w:r>
+      <w:r>
+        <w:t xml:space="preserve"> und andere Inhalte</w:t>
+      </w:r>
+      <w:r>
+        <w:t xml:space="preserve"> der Video Wall</w:t>
+      </w:r>
+      <w:r>
+        <w:t xml:space="preserve"> verwaltet.</w:t>
       </w:r>
     </w:p>
     <w:p>
-      <w:r>
-        <w:t>Ferner besteht die Rolle der</w:t>
-      </w:r>
-      <w:r>
-        <w:t xml:space="preserve"> Sekretärin, die die</w:t>
-      </w:r>
-      <w:r>
-        <w:t xml:space="preserve"> Bachelor- und Masterposter</w:t>
-      </w:r>
-      <w:r>
-        <w:t xml:space="preserve"> und andere Inhalte</w:t>
-      </w:r>
-      <w:r>
-        <w:t xml:space="preserve"> der Video Wall</w:t>
-      </w:r>
-      <w:r>
-        <w:t xml:space="preserve"> verwaltet.</w:t>
-      </w:r>
-    </w:p>
-    <w:p>
       <w:pPr>
         <w:pStyle w:val="Heading3"/>
       </w:pPr>
-      <w:bookmarkStart w:id="25" w:name="_Toc320601256"/>
+      <w:bookmarkStart w:id="24" w:name="_Toc320601256"/>
       <w:r>
         <w:t>Personas</w:t>
       </w:r>
-      <w:bookmarkEnd w:id="25"/>
+      <w:bookmarkEnd w:id="24"/>
     </w:p>
     <w:p>
       <w:r>
@@ -8522,35 +8342,22 @@
       <w:pPr>
         <w:pStyle w:val="Caption"/>
       </w:pPr>
-      <w:bookmarkStart w:id="26" w:name="_Ref319422492"/>
+      <w:bookmarkStart w:id="25" w:name="_Ref319422492"/>
       <w:r>
         <w:t xml:space="preserve">Abbildung </w:t>
       </w:r>
-      <w:r>
-        <w:fldChar w:fldCharType="begin"/>
-      </w:r>
-      <w:r>
-        <w:instrText xml:space="preserve"> SEQ Abbildung \* ARABIC </w:instrText>
-      </w:r>
-      <w:r>
-        <w:fldChar w:fldCharType="separate"/>
-      </w:r>
-      <w:r>
-        <w:rPr>
-          <w:noProof/>
-        </w:rPr>
-        <w:t>10</w:t>
-      </w:r>
-      <w:r>
-        <w:rPr>
-          <w:noProof/>
-        </w:rPr>
-        <w:fldChar w:fldCharType="end"/>
-      </w:r>
+      <w:fldSimple w:instr=" SEQ Abbildung \* ARABIC ">
+        <w:r>
+          <w:rPr>
+            <w:noProof/>
+          </w:rPr>
+          <w:t>10</w:t>
+        </w:r>
+      </w:fldSimple>
       <w:r>
         <w:t xml:space="preserve"> – Meinungsverteilung</w:t>
       </w:r>
-      <w:bookmarkEnd w:id="26"/>
+      <w:bookmarkEnd w:id="25"/>
     </w:p>
     <w:p>
       <w:r>
@@ -8851,27 +8658,14 @@
             <w:r>
               <w:t xml:space="preserve">Abbildung </w:t>
             </w:r>
-            <w:r>
-              <w:fldChar w:fldCharType="begin"/>
-            </w:r>
-            <w:r>
-              <w:instrText xml:space="preserve"> SEQ Abbildung \* ARABIC </w:instrText>
-            </w:r>
-            <w:r>
-              <w:fldChar w:fldCharType="separate"/>
-            </w:r>
-            <w:r>
-              <w:rPr>
-                <w:noProof/>
-              </w:rPr>
-              <w:t>11</w:t>
-            </w:r>
-            <w:r>
-              <w:rPr>
-                <w:noProof/>
-              </w:rPr>
-              <w:fldChar w:fldCharType="end"/>
-            </w:r>
+            <w:fldSimple w:instr=" SEQ Abbildung \* ARABIC ">
+              <w:r>
+                <w:rPr>
+                  <w:noProof/>
+                </w:rPr>
+                <w:t>11</w:t>
+              </w:r>
+            </w:fldSimple>
             <w:r>
               <w:t xml:space="preserve"> - Peter Posterleser, Bildquelle: www.office.com</w:t>
             </w:r>
@@ -9498,27 +9292,14 @@
             <w:r>
               <w:t xml:space="preserve">Abbildung </w:t>
             </w:r>
-            <w:r>
-              <w:fldChar w:fldCharType="begin"/>
-            </w:r>
-            <w:r>
-              <w:instrText xml:space="preserve"> SEQ Abbildung \* ARABIC </w:instrText>
-            </w:r>
-            <w:r>
-              <w:fldChar w:fldCharType="separate"/>
-            </w:r>
-            <w:r>
-              <w:rPr>
-                <w:noProof/>
-              </w:rPr>
-              <w:t>12</w:t>
-            </w:r>
-            <w:r>
-              <w:rPr>
-                <w:noProof/>
-              </w:rPr>
-              <w:fldChar w:fldCharType="end"/>
-            </w:r>
+            <w:fldSimple w:instr=" SEQ Abbildung \* ARABIC ">
+              <w:r>
+                <w:rPr>
+                  <w:noProof/>
+                </w:rPr>
+                <w:t>12</w:t>
+              </w:r>
+            </w:fldSimple>
             <w:r>
               <w:t xml:space="preserve"> - Noemi Nichtinteressiert, Bildque</w:t>
             </w:r>
@@ -10120,27 +9901,14 @@
             <w:r>
               <w:t xml:space="preserve">Abbildung </w:t>
             </w:r>
-            <w:r>
-              <w:fldChar w:fldCharType="begin"/>
-            </w:r>
-            <w:r>
-              <w:instrText xml:space="preserve"> SEQ Abbildung \* ARABIC </w:instrText>
-            </w:r>
-            <w:r>
-              <w:fldChar w:fldCharType="separate"/>
-            </w:r>
-            <w:r>
-              <w:rPr>
-                <w:noProof/>
-              </w:rPr>
-              <w:t>13</w:t>
-            </w:r>
-            <w:r>
-              <w:rPr>
-                <w:noProof/>
-              </w:rPr>
-              <w:fldChar w:fldCharType="end"/>
-            </w:r>
+            <w:fldSimple w:instr=" SEQ Abbildung \* ARABIC ">
+              <w:r>
+                <w:rPr>
+                  <w:noProof/>
+                </w:rPr>
+                <w:t>13</w:t>
+              </w:r>
+            </w:fldSimple>
             <w:r>
               <w:t xml:space="preserve"> - Erich Eventbesucher, Bildquelle: www.office.com</w:t>
             </w:r>
@@ -10609,12 +10377,12 @@
       <w:pPr>
         <w:pStyle w:val="Heading2"/>
       </w:pPr>
-      <w:bookmarkStart w:id="27" w:name="_Toc320601257"/>
+      <w:bookmarkStart w:id="26" w:name="_Toc320601257"/>
       <w:r>
         <w:lastRenderedPageBreak/>
         <w:t>Hardware Setup</w:t>
       </w:r>
-      <w:bookmarkEnd w:id="27"/>
+      <w:bookmarkEnd w:id="26"/>
     </w:p>
     <w:p>
       <w:r>
@@ -10736,13 +10504,13 @@
       <w:pPr>
         <w:pStyle w:val="Heading3"/>
       </w:pPr>
-      <w:bookmarkStart w:id="28" w:name="_Ref319065031"/>
-      <w:bookmarkStart w:id="29" w:name="_Toc320601258"/>
+      <w:bookmarkStart w:id="27" w:name="_Ref319065031"/>
+      <w:bookmarkStart w:id="28" w:name="_Toc320601258"/>
       <w:r>
         <w:t>Monitore</w:t>
       </w:r>
+      <w:bookmarkEnd w:id="27"/>
       <w:bookmarkEnd w:id="28"/>
-      <w:bookmarkEnd w:id="29"/>
     </w:p>
     <w:p>
       <w:r>
@@ -10805,11 +10573,11 @@
       <w:pPr>
         <w:pStyle w:val="Heading4"/>
       </w:pPr>
-      <w:bookmarkStart w:id="30" w:name="_Ref319068091"/>
+      <w:bookmarkStart w:id="29" w:name="_Ref319068091"/>
       <w:r>
         <w:t>Variante A: 3 x 3 55“ Monitore</w:t>
       </w:r>
-      <w:bookmarkEnd w:id="30"/>
+      <w:bookmarkEnd w:id="29"/>
     </w:p>
     <w:p>
       <w:r>
@@ -10874,27 +10642,14 @@
       <w:r>
         <w:t xml:space="preserve">Abbildung </w:t>
       </w:r>
-      <w:r>
-        <w:fldChar w:fldCharType="begin"/>
-      </w:r>
-      <w:r>
-        <w:instrText xml:space="preserve"> SEQ Abbildung \* ARABIC </w:instrText>
-      </w:r>
-      <w:r>
-        <w:fldChar w:fldCharType="separate"/>
-      </w:r>
-      <w:r>
-        <w:rPr>
-          <w:noProof/>
-        </w:rPr>
-        <w:t>14</w:t>
-      </w:r>
-      <w:r>
-        <w:rPr>
-          <w:noProof/>
-        </w:rPr>
-        <w:fldChar w:fldCharType="end"/>
-      </w:r>
+      <w:fldSimple w:instr=" SEQ Abbildung \* ARABIC ">
+        <w:r>
+          <w:rPr>
+            <w:noProof/>
+          </w:rPr>
+          <w:t>14</w:t>
+        </w:r>
+      </w:fldSimple>
       <w:r>
         <w:t xml:space="preserve"> - </w:t>
       </w:r>
@@ -11021,27 +10776,14 @@
       <w:r>
         <w:t xml:space="preserve">Abbildung </w:t>
       </w:r>
-      <w:r>
-        <w:fldChar w:fldCharType="begin"/>
-      </w:r>
-      <w:r>
-        <w:instrText xml:space="preserve"> SEQ Abbildung \* ARABIC </w:instrText>
-      </w:r>
-      <w:r>
-        <w:fldChar w:fldCharType="separate"/>
-      </w:r>
-      <w:r>
-        <w:rPr>
-          <w:noProof/>
-        </w:rPr>
-        <w:t>15</w:t>
-      </w:r>
-      <w:r>
-        <w:rPr>
-          <w:noProof/>
-        </w:rPr>
-        <w:fldChar w:fldCharType="end"/>
-      </w:r>
+      <w:fldSimple w:instr=" SEQ Abbildung \* ARABIC ">
+        <w:r>
+          <w:rPr>
+            <w:noProof/>
+          </w:rPr>
+          <w:t>15</w:t>
+        </w:r>
+      </w:fldSimple>
       <w:r>
         <w:t xml:space="preserve"> - </w:t>
       </w:r>
@@ -11130,11 +10872,11 @@
       <w:pPr>
         <w:pStyle w:val="Heading4"/>
       </w:pPr>
-      <w:bookmarkStart w:id="31" w:name="_Ref319068033"/>
+      <w:bookmarkStart w:id="30" w:name="_Ref319068033"/>
       <w:r>
         <w:t>Variante B: 2 x 2 55“ Monitore</w:t>
       </w:r>
-      <w:bookmarkEnd w:id="31"/>
+      <w:bookmarkEnd w:id="30"/>
     </w:p>
     <w:p>
       <w:r>
@@ -11199,27 +10941,14 @@
       <w:r>
         <w:t xml:space="preserve">Abbildung </w:t>
       </w:r>
-      <w:r>
-        <w:fldChar w:fldCharType="begin"/>
-      </w:r>
-      <w:r>
-        <w:instrText xml:space="preserve"> SEQ Abbildung \* ARABIC </w:instrText>
-      </w:r>
-      <w:r>
-        <w:fldChar w:fldCharType="separate"/>
-      </w:r>
-      <w:r>
-        <w:rPr>
-          <w:noProof/>
-        </w:rPr>
-        <w:t>16</w:t>
-      </w:r>
-      <w:r>
-        <w:rPr>
-          <w:noProof/>
-        </w:rPr>
-        <w:fldChar w:fldCharType="end"/>
-      </w:r>
+      <w:fldSimple w:instr=" SEQ Abbildung \* ARABIC ">
+        <w:r>
+          <w:rPr>
+            <w:noProof/>
+          </w:rPr>
+          <w:t>16</w:t>
+        </w:r>
+      </w:fldSimple>
       <w:r>
         <w:t xml:space="preserve"> - Variante B: 2 x 2 55" Monitore, Ansicht</w:t>
       </w:r>
@@ -11334,34 +11063,18 @@
       <w:pPr>
         <w:pStyle w:val="Caption"/>
       </w:pPr>
-      <w:bookmarkStart w:id="32" w:name="_Ref319068177"/>
+      <w:bookmarkStart w:id="31" w:name="_Ref319068177"/>
       <w:r>
         <w:t xml:space="preserve">Abbildung </w:t>
       </w:r>
-      <w:r>
-        <w:fldChar w:fldCharType="begin"/>
-      </w:r>
-      <w:r>
-        <w:instrText xml:space="preserve"> </w:instrText>
-      </w:r>
-      <w:r>
-        <w:instrText xml:space="preserve">SEQ Abbildung \* ARABIC </w:instrText>
-      </w:r>
-      <w:r>
-        <w:fldChar w:fldCharType="separate"/>
-      </w:r>
-      <w:r>
-        <w:rPr>
-          <w:noProof/>
-        </w:rPr>
-        <w:t>17</w:t>
-      </w:r>
-      <w:r>
-        <w:rPr>
-          <w:noProof/>
-        </w:rPr>
-        <w:fldChar w:fldCharType="end"/>
-      </w:r>
+      <w:fldSimple w:instr=" SEQ Abbildung \* ARABIC ">
+        <w:r>
+          <w:rPr>
+            <w:noProof/>
+          </w:rPr>
+          <w:t>17</w:t>
+        </w:r>
+      </w:fldSimple>
       <w:r>
         <w:t xml:space="preserve"> - </w:t>
       </w:r>
@@ -11386,7 +11099,7 @@
       <w:r>
         <w:t xml:space="preserve"> 55" Monitore, Hellraumprojektor Test</w:t>
       </w:r>
-      <w:bookmarkEnd w:id="32"/>
+      <w:bookmarkEnd w:id="31"/>
     </w:p>
     <w:p>
       <w:r>
@@ -11569,27 +11282,14 @@
       <w:r>
         <w:t xml:space="preserve">Abbildung </w:t>
       </w:r>
-      <w:r>
-        <w:fldChar w:fldCharType="begin"/>
-      </w:r>
-      <w:r>
-        <w:instrText xml:space="preserve"> SEQ Abbildung \* ARABIC </w:instrText>
-      </w:r>
-      <w:r>
-        <w:fldChar w:fldCharType="separate"/>
-      </w:r>
-      <w:r>
-        <w:rPr>
-          <w:noProof/>
-        </w:rPr>
-        <w:t>18</w:t>
-      </w:r>
-      <w:r>
-        <w:rPr>
-          <w:noProof/>
-        </w:rPr>
-        <w:fldChar w:fldCharType="end"/>
-      </w:r>
+      <w:fldSimple w:instr=" SEQ Abbildung \* ARABIC ">
+        <w:r>
+          <w:rPr>
+            <w:noProof/>
+          </w:rPr>
+          <w:t>18</w:t>
+        </w:r>
+      </w:fldSimple>
       <w:r>
         <w:t xml:space="preserve"> - Variante C: 1 x 6 55" Monitore, Ansicht</w:t>
       </w:r>
@@ -11762,35 +11462,22 @@
       <w:pPr>
         <w:pStyle w:val="Caption"/>
       </w:pPr>
-      <w:bookmarkStart w:id="33" w:name="_Ref318900849"/>
+      <w:bookmarkStart w:id="32" w:name="_Ref318900849"/>
       <w:r>
         <w:t xml:space="preserve">Abbildung </w:t>
       </w:r>
-      <w:r>
-        <w:fldChar w:fldCharType="begin"/>
-      </w:r>
-      <w:r>
-        <w:instrText xml:space="preserve"> SEQ Abbildung \* ARABIC </w:instrText>
-      </w:r>
-      <w:r>
-        <w:fldChar w:fldCharType="separate"/>
-      </w:r>
-      <w:r>
-        <w:rPr>
-          <w:noProof/>
-        </w:rPr>
-        <w:t>19</w:t>
-      </w:r>
-      <w:r>
-        <w:rPr>
-          <w:noProof/>
-        </w:rPr>
-        <w:fldChar w:fldCharType="end"/>
-      </w:r>
+      <w:fldSimple w:instr=" SEQ Abbildung \* ARABIC ">
+        <w:r>
+          <w:rPr>
+            <w:noProof/>
+          </w:rPr>
+          <w:t>19</w:t>
+        </w:r>
+      </w:fldSimple>
       <w:r>
         <w:t xml:space="preserve"> - Variante A: 1 x 6 55" Monitore, Hellraumprojektor Test</w:t>
       </w:r>
-      <w:bookmarkEnd w:id="33"/>
+      <w:bookmarkEnd w:id="32"/>
     </w:p>
     <w:p>
       <w:r>
@@ -13399,39 +13086,26 @@
       <w:pPr>
         <w:pStyle w:val="Caption"/>
       </w:pPr>
-      <w:bookmarkStart w:id="34" w:name="_Ref320546124"/>
+      <w:bookmarkStart w:id="33" w:name="_Ref320546124"/>
       <w:r>
         <w:lastRenderedPageBreak/>
         <w:t xml:space="preserve">Tabelle </w:t>
       </w:r>
-      <w:r>
-        <w:fldChar w:fldCharType="begin"/>
-      </w:r>
-      <w:r>
-        <w:instrText xml:space="preserve"> SEQ Tabelle \* ARABIC </w:instrText>
-      </w:r>
-      <w:r>
-        <w:fldChar w:fldCharType="separate"/>
-      </w:r>
-      <w:r>
-        <w:rPr>
-          <w:noProof/>
-        </w:rPr>
-        <w:t>3</w:t>
-      </w:r>
-      <w:r>
-        <w:rPr>
-          <w:noProof/>
-        </w:rPr>
-        <w:fldChar w:fldCharType="end"/>
-      </w:r>
+      <w:fldSimple w:instr=" SEQ Tabelle \* ARABIC ">
+        <w:r>
+          <w:rPr>
+            <w:noProof/>
+          </w:rPr>
+          <w:t>3</w:t>
+        </w:r>
+      </w:fldSimple>
       <w:r>
         <w:t xml:space="preserve"> </w:t>
       </w:r>
       <w:r>
         <w:t>- Nutzwertanalyse: Monitorkonstellation für Video Wall</w:t>
       </w:r>
-      <w:bookmarkEnd w:id="34"/>
+      <w:bookmarkEnd w:id="33"/>
     </w:p>
     <w:p>
       <w:r>
@@ -13552,7 +13226,7 @@
           <w:szCs w:val="22"/>
         </w:rPr>
       </w:pPr>
-      <w:bookmarkStart w:id="35" w:name="_Ref319065040"/>
+      <w:bookmarkStart w:id="34" w:name="_Ref319065040"/>
       <w:r>
         <w:br w:type="page"/>
       </w:r>
@@ -13561,13 +13235,13 @@
       <w:pPr>
         <w:pStyle w:val="Heading3"/>
       </w:pPr>
-      <w:bookmarkStart w:id="36" w:name="_Toc320601259"/>
+      <w:bookmarkStart w:id="35" w:name="_Toc320601259"/>
       <w:r>
         <w:lastRenderedPageBreak/>
         <w:t>Grafikkarten</w:t>
       </w:r>
+      <w:bookmarkEnd w:id="34"/>
       <w:bookmarkEnd w:id="35"/>
-      <w:bookmarkEnd w:id="36"/>
     </w:p>
     <w:p>
       <w:r>
@@ -13655,27 +13329,14 @@
       <w:r>
         <w:t xml:space="preserve">Abbildung </w:t>
       </w:r>
-      <w:r>
-        <w:fldChar w:fldCharType="begin"/>
-      </w:r>
-      <w:r>
-        <w:instrText xml:space="preserve"> SEQ Abbildung \* ARABIC </w:instrText>
-      </w:r>
-      <w:r>
-        <w:fldChar w:fldCharType="separate"/>
-      </w:r>
-      <w:r>
-        <w:rPr>
-          <w:noProof/>
-        </w:rPr>
-        <w:t>20</w:t>
-      </w:r>
-      <w:r>
-        <w:rPr>
-          <w:noProof/>
-        </w:rPr>
-        <w:fldChar w:fldCharType="end"/>
-      </w:r>
+      <w:fldSimple w:instr=" SEQ Abbildung \* ARABIC ">
+        <w:r>
+          <w:rPr>
+            <w:noProof/>
+          </w:rPr>
+          <w:t>20</w:t>
+        </w:r>
+      </w:fldSimple>
       <w:r>
         <w:t xml:space="preserve"> - Matrox M9188</w:t>
       </w:r>
@@ -13746,27 +13407,14 @@
       <w:r>
         <w:t xml:space="preserve">Abbildung </w:t>
       </w:r>
-      <w:r>
-        <w:fldChar w:fldCharType="begin"/>
-      </w:r>
-      <w:r>
-        <w:instrText xml:space="preserve"> SEQ Abbildung \* ARABIC </w:instrText>
-      </w:r>
-      <w:r>
-        <w:fldChar w:fldCharType="separate"/>
-      </w:r>
-      <w:r>
-        <w:rPr>
-          <w:noProof/>
-        </w:rPr>
-        <w:t>21</w:t>
-      </w:r>
-      <w:r>
-        <w:rPr>
-          <w:noProof/>
-        </w:rPr>
-        <w:fldChar w:fldCharType="end"/>
-      </w:r>
+      <w:fldSimple w:instr=" SEQ Abbildung \* ARABIC ">
+        <w:r>
+          <w:rPr>
+            <w:noProof/>
+          </w:rPr>
+          <w:t>21</w:t>
+        </w:r>
+      </w:fldSimple>
       <w:r>
         <w:t xml:space="preserve"> - Matrox </w:t>
       </w:r>
@@ -13820,7 +13468,13 @@
         <w:fldChar w:fldCharType="end"/>
       </w:r>
       <w:r>
-        <w:t xml:space="preserve"> beschrieben Karten in einen Schulcomputer eingebaut. An diesen wurden neun Monitore angeschlossen mit einer maximalen Auflösung von je 1680 x 1050. Um zu testen wie flüssig verschiedene WPF Applikationen auf der Test Wall laufen, wurden einerseits die Studienarbeit Project Flip des Teams des Herbstsemesters 2011 und zum anderen die Applikation für den empirisch, heuristischen Test (TODO: Verlinkung) genutzt.</w:t>
+        <w:t xml:space="preserve"> beschrieben Karten in einen Schulcomputer eingebaut. An diesen wurden neun Monitore angeschlossen mit einer maximalen Auflösung von je 1680 x 1050. Um zu testen wie flüssig verschiedene WPF Applikationen auf der Test Wall laufen, wurden einerseits die Studienarbeit Project Flip des Teams des Herbstsemesters 2011</w:t>
+      </w:r>
+      <w:r>
+        <w:t xml:space="preserve"> (Applikation mit welcher Projekte durchstöbert, gefiltert und gelesen werden können)</w:t>
+      </w:r>
+      <w:r>
+        <w:t xml:space="preserve"> und zum anderen die Applikation für den empirisch, heuristischen Test (TODO: Verlinkung) genutzt.</w:t>
       </w:r>
     </w:p>
     <w:p>
@@ -13889,7 +13543,119 @@
         </w:r>
       </w:fldSimple>
       <w:r>
-        <w:t xml:space="preserve"> - Testhardware</w:t>
+        <w:t xml:space="preserve"> </w:t>
+      </w:r>
+      <w:r>
+        <w:t>–</w:t>
+      </w:r>
+      <w:r>
+        <w:t xml:space="preserve"> Testhardware</w:t>
+      </w:r>
+    </w:p>
+    <w:p>
+      <w:r>
+        <w:t>Für die Hardware standen zwei Treiber zu Verfügung, einer basiert auf dem Windows Vista Display Driver Model (WDDM) und einer auf dem Windows 2000 Display Driver Model (XDDM).</w:t>
+      </w:r>
+      <w:r>
+        <w:t xml:space="preserve"> Zu Beginn wu</w:t>
+      </w:r>
+      <w:r>
+        <w:t>rde der WDDM-Treiber verwendet.</w:t>
+      </w:r>
+      <w:r>
+        <w:t xml:space="preserve"> </w:t>
+      </w:r>
+      <w:r>
+        <w:t xml:space="preserve"> </w:t>
+      </w:r>
+      <w:r>
+        <w:t>Mit diesem lief jedoch keine Applikation flüssig, schon nur das vergrössern einer Applikation über alle neun Bildschirme brauchte ein paar Sekunden. Applikationen mit einem aufwändigen GUI und Animationen</w:t>
+      </w:r>
+      <w:r>
+        <w:t xml:space="preserve"> wie Project Flip</w:t>
+      </w:r>
+      <w:r>
+        <w:t xml:space="preserve"> </w:t>
+      </w:r>
+      <w:r>
+        <w:t>hatten starke Pro</w:t>
+      </w:r>
+      <w:r>
+        <w:t>bleme, die Applikation war sehr langsam und die Bildschirme waren nicht immer synchron.</w:t>
+      </w:r>
+      <w:r>
+        <w:t xml:space="preserve"> Dies geschah zwar nicht mehr bei einer tieferen Auflösung</w:t>
+      </w:r>
+      <w:r>
+        <w:t xml:space="preserve"> (1280 x 800 – 640 x 480 pro Bildschirm)</w:t>
+      </w:r>
+      <w:r>
+        <w:t>, aber auch dort war die Applikation nicht flüssig und reagierte nur langsam.</w:t>
+      </w:r>
+      <w:r>
+        <w:t xml:space="preserve"> Die Testapplikation war ebenfalls langsam</w:t>
+      </w:r>
+      <w:r>
+        <w:t>. Die Poster wurden zu diesem Zeitpunkt der Applikation als XPS-Dokumente zur Verfügung gestellt.</w:t>
+      </w:r>
+      <w:r>
+        <w:t xml:space="preserve"> Bei dem Wechsel eines Posters brauchte das nächste</w:t>
+      </w:r>
+      <w:r>
+        <w:t xml:space="preserve"> spürbare Zeit bis </w:t>
+      </w:r>
+      <w:r>
+        <w:t>es</w:t>
+      </w:r>
+      <w:r>
+        <w:t xml:space="preserve"> geladen wa</w:t>
+      </w:r>
+      <w:r>
+        <w:t>r</w:t>
+      </w:r>
+      <w:r>
+        <w:t>.</w:t>
+      </w:r>
+      <w:r>
+        <w:t xml:space="preserve"> D</w:t>
+      </w:r>
+      <w:r>
+        <w:t xml:space="preserve">araufhin wurde der XDDM Treiber installiert in der Hoffnung, dass dieser performanter sei. </w:t>
+      </w:r>
+      <w:r>
+        <w:t xml:space="preserve">Zusätzlich wurden beim </w:t>
+      </w:r>
+      <w:r>
+        <w:t xml:space="preserve">Project Flip alle </w:t>
+      </w:r>
+      <w:r>
+        <w:t xml:space="preserve">Effekte (Schlagschatten- oder Unschärfeeffekt) des GUIs </w:t>
+      </w:r>
+      <w:r>
+        <w:t xml:space="preserve">entfernt. </w:t>
+      </w:r>
+      <w:r>
+        <w:t>Dadurch konnte zumindest flüssig durch die Proj</w:t>
+      </w:r>
+      <w:r>
+        <w:t>ekteübersicht gescrollt werden.</w:t>
+      </w:r>
+      <w:r>
+        <w:t xml:space="preserve"> Trotz allem waren aufwändigere Animationen in der hohen Auflösung nicht flüssig. </w:t>
+      </w:r>
+      <w:r>
+        <w:t>Die dargestellten XPS-Dokumente der Testapplikation brauchten bei einer hohen Auflösung immer noch einige Zeit um geladen zu werden. Diese Zeit war auch immer noch spürbar wenn die Auflösung weit heruntergesetzt wurde</w:t>
+      </w:r>
+      <w:r>
+        <w:t xml:space="preserve"> (640 x 480 pro Bildschirm)</w:t>
+      </w:r>
+      <w:bookmarkStart w:id="36" w:name="_GoBack"/>
+      <w:bookmarkEnd w:id="36"/>
+      <w:r>
+        <w:t xml:space="preserve">. </w:t>
+      </w:r>
+      <w:r>
+        <w:t>Daher kam das Team zu dem Schluss, dass die XPS mit Bildern ersetzt werden sollten, um zu testen ob die Applikation so flüssiger ist.</w:t>
       </w:r>
     </w:p>
     <w:sectPr>
@@ -13954,7 +13720,7 @@
       <w:rPr>
         <w:noProof/>
       </w:rPr>
-      <w:t>27. März 2012</w:t>
+      <w:t>3. April 2012</w:t>
     </w:r>
     <w:r>
       <w:fldChar w:fldCharType="end"/>
@@ -13992,7 +13758,7 @@
         <w:noProof/>
         <w:lang w:val="de-DE"/>
       </w:rPr>
-      <w:t>1</w:t>
+      <w:t>26</w:t>
     </w:r>
     <w:r>
       <w:rPr>
@@ -15329,6 +15095,92 @@
     </w:lvl>
   </w:abstractNum>
   <w:abstractNum w:abstractNumId="13">
+    <w:nsid w:val="445128B0"/>
+    <w:multiLevelType w:val="hybridMultilevel"/>
+    <w:tmpl w:val="4E6ACE22"/>
+    <w:lvl w:ilvl="0" w:tplc="08070019">
+      <w:start w:val="1"/>
+      <w:numFmt w:val="lowerLetter"/>
+      <w:lvlText w:val="%1."/>
+      <w:lvlJc w:val="left"/>
+      <w:pPr>
+        <w:ind w:left="1440" w:hanging="360"/>
+      </w:pPr>
+    </w:lvl>
+    <w:lvl w:ilvl="1" w:tplc="08070019" w:tentative="1">
+      <w:start w:val="1"/>
+      <w:numFmt w:val="lowerLetter"/>
+      <w:lvlText w:val="%2."/>
+      <w:lvlJc w:val="left"/>
+      <w:pPr>
+        <w:ind w:left="2160" w:hanging="360"/>
+      </w:pPr>
+    </w:lvl>
+    <w:lvl w:ilvl="2" w:tplc="0807001B" w:tentative="1">
+      <w:start w:val="1"/>
+      <w:numFmt w:val="lowerRoman"/>
+      <w:lvlText w:val="%3."/>
+      <w:lvlJc w:val="right"/>
+      <w:pPr>
+        <w:ind w:left="2880" w:hanging="180"/>
+      </w:pPr>
+    </w:lvl>
+    <w:lvl w:ilvl="3" w:tplc="0807000F" w:tentative="1">
+      <w:start w:val="1"/>
+      <w:numFmt w:val="decimal"/>
+      <w:lvlText w:val="%4."/>
+      <w:lvlJc w:val="left"/>
+      <w:pPr>
+        <w:ind w:left="3600" w:hanging="360"/>
+      </w:pPr>
+    </w:lvl>
+    <w:lvl w:ilvl="4" w:tplc="08070019" w:tentative="1">
+      <w:start w:val="1"/>
+      <w:numFmt w:val="lowerLetter"/>
+      <w:lvlText w:val="%5."/>
+      <w:lvlJc w:val="left"/>
+      <w:pPr>
+        <w:ind w:left="4320" w:hanging="360"/>
+      </w:pPr>
+    </w:lvl>
+    <w:lvl w:ilvl="5" w:tplc="0807001B" w:tentative="1">
+      <w:start w:val="1"/>
+      <w:numFmt w:val="lowerRoman"/>
+      <w:lvlText w:val="%6."/>
+      <w:lvlJc w:val="right"/>
+      <w:pPr>
+        <w:ind w:left="5040" w:hanging="180"/>
+      </w:pPr>
+    </w:lvl>
+    <w:lvl w:ilvl="6" w:tplc="0807000F" w:tentative="1">
+      <w:start w:val="1"/>
+      <w:numFmt w:val="decimal"/>
+      <w:lvlText w:val="%7."/>
+      <w:lvlJc w:val="left"/>
+      <w:pPr>
+        <w:ind w:left="5760" w:hanging="360"/>
+      </w:pPr>
+    </w:lvl>
+    <w:lvl w:ilvl="7" w:tplc="08070019" w:tentative="1">
+      <w:start w:val="1"/>
+      <w:numFmt w:val="lowerLetter"/>
+      <w:lvlText w:val="%8."/>
+      <w:lvlJc w:val="left"/>
+      <w:pPr>
+        <w:ind w:left="6480" w:hanging="360"/>
+      </w:pPr>
+    </w:lvl>
+    <w:lvl w:ilvl="8" w:tplc="0807001B" w:tentative="1">
+      <w:start w:val="1"/>
+      <w:numFmt w:val="lowerRoman"/>
+      <w:lvlText w:val="%9."/>
+      <w:lvlJc w:val="right"/>
+      <w:pPr>
+        <w:ind w:left="7200" w:hanging="180"/>
+      </w:pPr>
+    </w:lvl>
+  </w:abstractNum>
+  <w:abstractNum w:abstractNumId="14">
     <w:nsid w:val="45C66E52"/>
     <w:multiLevelType w:val="multilevel"/>
     <w:tmpl w:val="33885E68"/>
@@ -15426,7 +15278,7 @@
       </w:pPr>
     </w:lvl>
   </w:abstractNum>
-  <w:abstractNum w:abstractNumId="14">
+  <w:abstractNum w:abstractNumId="15">
     <w:nsid w:val="54EB04D0"/>
     <w:multiLevelType w:val="hybridMultilevel"/>
     <w:tmpl w:val="D32E0E32"/>
@@ -15539,7 +15391,7 @@
       </w:rPr>
     </w:lvl>
   </w:abstractNum>
-  <w:abstractNum w:abstractNumId="15">
+  <w:abstractNum w:abstractNumId="16">
     <w:nsid w:val="55D6368E"/>
     <w:multiLevelType w:val="hybridMultilevel"/>
     <w:tmpl w:val="CE9A7442"/>
@@ -15628,7 +15480,7 @@
       </w:pPr>
     </w:lvl>
   </w:abstractNum>
-  <w:abstractNum w:abstractNumId="16">
+  <w:abstractNum w:abstractNumId="17">
     <w:nsid w:val="57BD298F"/>
     <w:multiLevelType w:val="hybridMultilevel"/>
     <w:tmpl w:val="0D86155C"/>
@@ -15741,7 +15593,7 @@
       </w:rPr>
     </w:lvl>
   </w:abstractNum>
-  <w:abstractNum w:abstractNumId="17">
+  <w:abstractNum w:abstractNumId="18">
     <w:nsid w:val="58534026"/>
     <w:multiLevelType w:val="multilevel"/>
     <w:tmpl w:val="85E66DE6"/>
@@ -15890,7 +15742,7 @@
       </w:rPr>
     </w:lvl>
   </w:abstractNum>
-  <w:abstractNum w:abstractNumId="18">
+  <w:abstractNum w:abstractNumId="19">
     <w:nsid w:val="64AD7EAF"/>
     <w:multiLevelType w:val="hybridMultilevel"/>
     <w:tmpl w:val="89364166"/>
@@ -15979,7 +15831,7 @@
       </w:pPr>
     </w:lvl>
   </w:abstractNum>
-  <w:abstractNum w:abstractNumId="19">
+  <w:abstractNum w:abstractNumId="20">
     <w:nsid w:val="66620F4C"/>
     <w:multiLevelType w:val="multilevel"/>
     <w:tmpl w:val="FEBC3BE4"/>
@@ -16128,7 +15980,7 @@
       </w:rPr>
     </w:lvl>
   </w:abstractNum>
-  <w:abstractNum w:abstractNumId="20">
+  <w:abstractNum w:abstractNumId="21">
     <w:nsid w:val="6BC0634B"/>
     <w:multiLevelType w:val="multilevel"/>
     <w:tmpl w:val="0807001F"/>
@@ -16211,6 +16063,95 @@
       <w:lvlJc w:val="left"/>
       <w:pPr>
         <w:ind w:left="4320" w:hanging="1440"/>
+      </w:pPr>
+    </w:lvl>
+  </w:abstractNum>
+  <w:abstractNum w:abstractNumId="22">
+    <w:nsid w:val="70A77C6A"/>
+    <w:multiLevelType w:val="hybridMultilevel"/>
+    <w:tmpl w:val="F7C01BB2"/>
+    <w:lvl w:ilvl="0" w:tplc="0807000F">
+      <w:start w:val="1"/>
+      <w:numFmt w:val="decimal"/>
+      <w:lvlText w:val="%1."/>
+      <w:lvlJc w:val="left"/>
+      <w:pPr>
+        <w:ind w:left="720" w:hanging="360"/>
+      </w:pPr>
+      <w:rPr>
+        <w:rFonts w:hint="default"/>
+      </w:rPr>
+    </w:lvl>
+    <w:lvl w:ilvl="1" w:tplc="08070019">
+      <w:start w:val="1"/>
+      <w:numFmt w:val="lowerLetter"/>
+      <w:lvlText w:val="%2."/>
+      <w:lvlJc w:val="left"/>
+      <w:pPr>
+        <w:ind w:left="1440" w:hanging="360"/>
+      </w:pPr>
+    </w:lvl>
+    <w:lvl w:ilvl="2" w:tplc="0807001B" w:tentative="1">
+      <w:start w:val="1"/>
+      <w:numFmt w:val="lowerRoman"/>
+      <w:lvlText w:val="%3."/>
+      <w:lvlJc w:val="right"/>
+      <w:pPr>
+        <w:ind w:left="2160" w:hanging="180"/>
+      </w:pPr>
+    </w:lvl>
+    <w:lvl w:ilvl="3" w:tplc="0807000F" w:tentative="1">
+      <w:start w:val="1"/>
+      <w:numFmt w:val="decimal"/>
+      <w:lvlText w:val="%4."/>
+      <w:lvlJc w:val="left"/>
+      <w:pPr>
+        <w:ind w:left="2880" w:hanging="360"/>
+      </w:pPr>
+    </w:lvl>
+    <w:lvl w:ilvl="4" w:tplc="08070019" w:tentative="1">
+      <w:start w:val="1"/>
+      <w:numFmt w:val="lowerLetter"/>
+      <w:lvlText w:val="%5."/>
+      <w:lvlJc w:val="left"/>
+      <w:pPr>
+        <w:ind w:left="3600" w:hanging="360"/>
+      </w:pPr>
+    </w:lvl>
+    <w:lvl w:ilvl="5" w:tplc="0807001B" w:tentative="1">
+      <w:start w:val="1"/>
+      <w:numFmt w:val="lowerRoman"/>
+      <w:lvlText w:val="%6."/>
+      <w:lvlJc w:val="right"/>
+      <w:pPr>
+        <w:ind w:left="4320" w:hanging="180"/>
+      </w:pPr>
+    </w:lvl>
+    <w:lvl w:ilvl="6" w:tplc="0807000F" w:tentative="1">
+      <w:start w:val="1"/>
+      <w:numFmt w:val="decimal"/>
+      <w:lvlText w:val="%7."/>
+      <w:lvlJc w:val="left"/>
+      <w:pPr>
+        <w:ind w:left="5040" w:hanging="360"/>
+      </w:pPr>
+    </w:lvl>
+    <w:lvl w:ilvl="7" w:tplc="08070019" w:tentative="1">
+      <w:start w:val="1"/>
+      <w:numFmt w:val="lowerLetter"/>
+      <w:lvlText w:val="%8."/>
+      <w:lvlJc w:val="left"/>
+      <w:pPr>
+        <w:ind w:left="5760" w:hanging="360"/>
+      </w:pPr>
+    </w:lvl>
+    <w:lvl w:ilvl="8" w:tplc="0807001B" w:tentative="1">
+      <w:start w:val="1"/>
+      <w:numFmt w:val="lowerRoman"/>
+      <w:lvlText w:val="%9."/>
+      <w:lvlJc w:val="right"/>
+      <w:pPr>
+        <w:ind w:left="6480" w:hanging="180"/>
       </w:pPr>
     </w:lvl>
   </w:abstractNum>
@@ -16221,19 +16162,19 @@
     <w:abstractNumId w:val="7"/>
   </w:num>
   <w:num w:numId="3">
-    <w:abstractNumId w:val="20"/>
+    <w:abstractNumId w:val="21"/>
   </w:num>
   <w:num w:numId="4">
-    <w:abstractNumId w:val="13"/>
+    <w:abstractNumId w:val="14"/>
   </w:num>
   <w:num w:numId="5">
     <w:abstractNumId w:val="11"/>
   </w:num>
   <w:num w:numId="6">
-    <w:abstractNumId w:val="17"/>
+    <w:abstractNumId w:val="18"/>
   </w:num>
   <w:num w:numId="7">
-    <w:abstractNumId w:val="19"/>
+    <w:abstractNumId w:val="20"/>
   </w:num>
   <w:num w:numId="8">
     <w:abstractNumId w:val="2"/>
@@ -16245,7 +16186,7 @@
     <w:abstractNumId w:val="4"/>
   </w:num>
   <w:num w:numId="11">
-    <w:abstractNumId w:val="15"/>
+    <w:abstractNumId w:val="16"/>
   </w:num>
   <w:num w:numId="12">
     <w:abstractNumId w:val="9"/>
@@ -16260,22 +16201,28 @@
     <w:abstractNumId w:val="12"/>
   </w:num>
   <w:num w:numId="16">
-    <w:abstractNumId w:val="18"/>
+    <w:abstractNumId w:val="19"/>
   </w:num>
   <w:num w:numId="17">
     <w:abstractNumId w:val="3"/>
   </w:num>
   <w:num w:numId="18">
-    <w:abstractNumId w:val="14"/>
+    <w:abstractNumId w:val="15"/>
   </w:num>
   <w:num w:numId="19">
-    <w:abstractNumId w:val="16"/>
+    <w:abstractNumId w:val="17"/>
   </w:num>
   <w:num w:numId="20">
     <w:abstractNumId w:val="1"/>
   </w:num>
   <w:num w:numId="21">
     <w:abstractNumId w:val="0"/>
+  </w:num>
+  <w:num w:numId="22">
+    <w:abstractNumId w:val="22"/>
+  </w:num>
+  <w:num w:numId="23">
+    <w:abstractNumId w:val="13"/>
   </w:num>
 </w:numbering>
 </file>
@@ -19531,11 +19478,11 @@
         </c:dLbls>
         <c:marker val="1"/>
         <c:smooth val="0"/>
-        <c:axId val="89374080"/>
-        <c:axId val="89375872"/>
+        <c:axId val="121574144"/>
+        <c:axId val="121576448"/>
       </c:lineChart>
       <c:catAx>
-        <c:axId val="89374080"/>
+        <c:axId val="121574144"/>
         <c:scaling>
           <c:orientation val="minMax"/>
         </c:scaling>
@@ -19544,7 +19491,7 @@
         <c:majorTickMark val="out"/>
         <c:minorTickMark val="none"/>
         <c:tickLblPos val="nextTo"/>
-        <c:crossAx val="89375872"/>
+        <c:crossAx val="121576448"/>
         <c:crosses val="autoZero"/>
         <c:auto val="1"/>
         <c:lblAlgn val="ctr"/>
@@ -19552,7 +19499,7 @@
         <c:noMultiLvlLbl val="0"/>
       </c:catAx>
       <c:valAx>
-        <c:axId val="89375872"/>
+        <c:axId val="121576448"/>
         <c:scaling>
           <c:orientation val="minMax"/>
         </c:scaling>
@@ -19563,7 +19510,7 @@
         <c:majorTickMark val="out"/>
         <c:minorTickMark val="none"/>
         <c:tickLblPos val="nextTo"/>
-        <c:crossAx val="89374080"/>
+        <c:crossAx val="121574144"/>
         <c:crosses val="autoZero"/>
         <c:crossBetween val="between"/>
       </c:valAx>
@@ -19689,11 +19636,11 @@
           <c:showBubbleSize val="0"/>
         </c:dLbls>
         <c:gapWidth val="100"/>
-        <c:axId val="89287296"/>
-        <c:axId val="89285760"/>
+        <c:axId val="127397248"/>
+        <c:axId val="127395328"/>
       </c:barChart>
       <c:valAx>
-        <c:axId val="89285760"/>
+        <c:axId val="127395328"/>
         <c:scaling>
           <c:orientation val="minMax"/>
         </c:scaling>
@@ -19704,12 +19651,12 @@
         <c:majorTickMark val="out"/>
         <c:minorTickMark val="none"/>
         <c:tickLblPos val="nextTo"/>
-        <c:crossAx val="89287296"/>
+        <c:crossAx val="127397248"/>
         <c:crosses val="autoZero"/>
         <c:crossBetween val="between"/>
       </c:valAx>
       <c:catAx>
-        <c:axId val="89287296"/>
+        <c:axId val="127397248"/>
         <c:scaling>
           <c:orientation val="minMax"/>
         </c:scaling>
@@ -19718,7 +19665,7 @@
         <c:majorTickMark val="out"/>
         <c:minorTickMark val="none"/>
         <c:tickLblPos val="nextTo"/>
-        <c:crossAx val="89285760"/>
+        <c:crossAx val="127395328"/>
         <c:crosses val="autoZero"/>
         <c:auto val="1"/>
         <c:lblAlgn val="ctr"/>
@@ -20155,11 +20102,11 @@
           <c:showBubbleSize val="0"/>
         </c:dLbls>
         <c:gapWidth val="150"/>
-        <c:axId val="89731456"/>
-        <c:axId val="89732992"/>
+        <c:axId val="105188736"/>
+        <c:axId val="105194624"/>
       </c:barChart>
       <c:catAx>
-        <c:axId val="89731456"/>
+        <c:axId val="105188736"/>
         <c:scaling>
           <c:orientation val="maxMin"/>
         </c:scaling>
@@ -20168,7 +20115,7 @@
         <c:majorTickMark val="out"/>
         <c:minorTickMark val="none"/>
         <c:tickLblPos val="nextTo"/>
-        <c:crossAx val="89732992"/>
+        <c:crossAx val="105194624"/>
         <c:crosses val="autoZero"/>
         <c:auto val="1"/>
         <c:lblAlgn val="ctr"/>
@@ -20176,7 +20123,7 @@
         <c:noMultiLvlLbl val="0"/>
       </c:catAx>
       <c:valAx>
-        <c:axId val="89732992"/>
+        <c:axId val="105194624"/>
         <c:scaling>
           <c:orientation val="minMax"/>
           <c:max val="4"/>
@@ -20218,7 +20165,7 @@
         <c:majorTickMark val="out"/>
         <c:minorTickMark val="none"/>
         <c:tickLblPos val="nextTo"/>
-        <c:crossAx val="89731456"/>
+        <c:crossAx val="105188736"/>
         <c:crosses val="autoZero"/>
         <c:crossBetween val="between"/>
         <c:majorUnit val="1"/>
@@ -20861,11 +20808,11 @@
         </c:dLbls>
         <c:gapWidth val="75"/>
         <c:overlap val="-25"/>
-        <c:axId val="89877120"/>
-        <c:axId val="89891200"/>
+        <c:axId val="123926400"/>
+        <c:axId val="123927936"/>
       </c:barChart>
       <c:catAx>
-        <c:axId val="89877120"/>
+        <c:axId val="123926400"/>
         <c:scaling>
           <c:orientation val="maxMin"/>
         </c:scaling>
@@ -20874,7 +20821,7 @@
         <c:majorTickMark val="none"/>
         <c:minorTickMark val="none"/>
         <c:tickLblPos val="nextTo"/>
-        <c:crossAx val="89891200"/>
+        <c:crossAx val="123927936"/>
         <c:crosses val="autoZero"/>
         <c:auto val="1"/>
         <c:lblAlgn val="ctr"/>
@@ -20883,7 +20830,7 @@
         <c:noMultiLvlLbl val="0"/>
       </c:catAx>
       <c:valAx>
-        <c:axId val="89891200"/>
+        <c:axId val="123927936"/>
         <c:scaling>
           <c:orientation val="minMax"/>
           <c:max val="4"/>
@@ -20927,7 +20874,7 @@
         <c:majorTickMark val="none"/>
         <c:minorTickMark val="none"/>
         <c:tickLblPos val="nextTo"/>
-        <c:crossAx val="89877120"/>
+        <c:crossAx val="123926400"/>
         <c:crosses val="autoZero"/>
         <c:crossBetween val="between"/>
         <c:majorUnit val="1"/>
@@ -21322,11 +21269,11 @@
         </c:dLbls>
         <c:bubbleScale val="100"/>
         <c:showNegBubbles val="0"/>
-        <c:axId val="133387392"/>
-        <c:axId val="133388928"/>
+        <c:axId val="126189952"/>
+        <c:axId val="126191488"/>
       </c:bubbleChart>
       <c:valAx>
-        <c:axId val="133387392"/>
+        <c:axId val="126189952"/>
         <c:scaling>
           <c:orientation val="minMax"/>
           <c:max val="5"/>
@@ -21339,12 +21286,12 @@
         <c:majorTickMark val="out"/>
         <c:minorTickMark val="none"/>
         <c:tickLblPos val="nextTo"/>
-        <c:crossAx val="133388928"/>
+        <c:crossAx val="126191488"/>
         <c:crosses val="autoZero"/>
         <c:crossBetween val="midCat"/>
       </c:valAx>
       <c:valAx>
-        <c:axId val="133388928"/>
+        <c:axId val="126191488"/>
         <c:scaling>
           <c:orientation val="maxMin"/>
           <c:max val="4.5"/>
@@ -21357,7 +21304,7 @@
         <c:majorTickMark val="out"/>
         <c:minorTickMark val="none"/>
         <c:tickLblPos val="nextTo"/>
-        <c:crossAx val="133387392"/>
+        <c:crossAx val="126189952"/>
         <c:crosses val="autoZero"/>
         <c:crossBetween val="midCat"/>
         <c:majorUnit val="1"/>
@@ -21673,7 +21620,7 @@
 </file>
 
 <file path=customXml/itemProps1.xml><?xml version="1.0" encoding="utf-8"?>
-<ds:datastoreItem xmlns:ds="http://schemas.openxmlformats.org/officeDocument/2006/customXml" ds:itemID="{F441544E-67FB-42C7-A48B-076064ED1972}">
+<ds:datastoreItem xmlns:ds="http://schemas.openxmlformats.org/officeDocument/2006/customXml" ds:itemID="{9BF61F39-8D69-40EF-9A59-BFE79B707069}">
   <ds:schemaRefs>
     <ds:schemaRef ds:uri="http://schemas.openxmlformats.org/officeDocument/2006/bibliography"/>
   </ds:schemaRefs>

</xml_diff>

<commit_message>
#refs 770 Neuer Abschnitt für Vision -> muss noch überarbeitet werden
Former-commit-id: 06322066f21bf6bc03e02a4545d757b57d06749f
</commit_message>
<xml_diff>
--- a/doc/Bericht/05_Technischer Bericht/03_Vorstudie/Vorstudie.docx
+++ b/doc/Bericht/05_Technischer Bericht/03_Vorstudie/Vorstudie.docx
@@ -302,12 +302,14 @@
                 <w:lang w:val="en-US"/>
               </w:rPr>
             </w:pPr>
+            <w:proofErr w:type="spellStart"/>
             <w:r>
               <w:rPr>
                 <w:lang w:val="en-US"/>
               </w:rPr>
               <w:t>Befragung</w:t>
             </w:r>
+            <w:proofErr w:type="spellEnd"/>
             <w:r>
               <w:rPr>
                 <w:lang w:val="en-US"/>
@@ -326,23 +328,40 @@
               </w:rPr>
               <w:t xml:space="preserve"> </w:t>
             </w:r>
+            <w:proofErr w:type="spellStart"/>
             <w:r>
               <w:rPr>
                 <w:lang w:val="en-US"/>
               </w:rPr>
               <w:t>Testsetup</w:t>
             </w:r>
+            <w:proofErr w:type="spellEnd"/>
             <w:r>
               <w:rPr>
                 <w:lang w:val="en-US"/>
               </w:rPr>
-              <w:t>, Review Passanten</w:t>
-            </w:r>
+              <w:t xml:space="preserve">, Review </w:t>
+            </w:r>
+            <w:proofErr w:type="spellStart"/>
             <w:r>
               <w:rPr>
                 <w:lang w:val="en-US"/>
               </w:rPr>
-              <w:t xml:space="preserve"> A</w:t>
+              <w:t>Passanten</w:t>
+            </w:r>
+            <w:proofErr w:type="spellEnd"/>
+            <w:r>
+              <w:rPr>
+                <w:lang w:val="en-US"/>
+              </w:rPr>
+              <w:t xml:space="preserve"> </w:t>
+            </w:r>
+            <w:proofErr w:type="spellStart"/>
+            <w:r>
+              <w:rPr>
+                <w:lang w:val="en-US"/>
+              </w:rPr>
+              <w:t>A</w:t>
             </w:r>
             <w:r>
               <w:rPr>
@@ -350,6 +369,7 @@
               </w:rPr>
               <w:t>nalyse</w:t>
             </w:r>
+            <w:proofErr w:type="spellEnd"/>
           </w:p>
         </w:tc>
         <w:tc>
@@ -419,8 +439,16 @@
               <w:rPr>
                 <w:lang w:val="en-US"/>
               </w:rPr>
-              <w:t>Review Befragung</w:t>
-            </w:r>
+              <w:t xml:space="preserve">Review </w:t>
+            </w:r>
+            <w:proofErr w:type="spellStart"/>
+            <w:r>
+              <w:rPr>
+                <w:lang w:val="en-US"/>
+              </w:rPr>
+              <w:t>Befragung</w:t>
+            </w:r>
+            <w:proofErr w:type="spellEnd"/>
           </w:p>
         </w:tc>
         <w:tc>
@@ -531,9 +559,19 @@
             <w:tcW w:w="4674" w:type="dxa"/>
           </w:tcPr>
           <w:p>
-            <w:r>
-              <w:t>Personas und Szenarien Peter Posterleser</w:t>
-            </w:r>
+            <w:proofErr w:type="spellStart"/>
+            <w:r>
+              <w:t>Personas</w:t>
+            </w:r>
+            <w:proofErr w:type="spellEnd"/>
+            <w:r>
+              <w:t xml:space="preserve"> und Szenarien Peter </w:t>
+            </w:r>
+            <w:proofErr w:type="spellStart"/>
+            <w:r>
+              <w:t>Posterleser</w:t>
+            </w:r>
+            <w:proofErr w:type="spellEnd"/>
             <w:r>
               <w:t xml:space="preserve"> und Erich Eventbesucher</w:t>
             </w:r>
@@ -670,7 +708,15 @@
           </w:tcPr>
           <w:p>
             <w:r>
-              <w:t>Review Personas und Szenarien</w:t>
+              <w:t xml:space="preserve">Review </w:t>
+            </w:r>
+            <w:proofErr w:type="spellStart"/>
+            <w:r>
+              <w:t>Personas</w:t>
+            </w:r>
+            <w:proofErr w:type="spellEnd"/>
+            <w:r>
+              <w:t xml:space="preserve"> und Szenarien</w:t>
             </w:r>
           </w:p>
         </w:tc>
@@ -715,7 +761,15 @@
           </w:tcPr>
           <w:p>
             <w:r>
-              <w:t>Ergänzung der Einführung zu den Personas mit Rollen</w:t>
+              <w:t xml:space="preserve">Ergänzung der Einführung zu den </w:t>
+            </w:r>
+            <w:proofErr w:type="spellStart"/>
+            <w:r>
+              <w:t>Personas</w:t>
+            </w:r>
+            <w:proofErr w:type="spellEnd"/>
+            <w:r>
+              <w:t xml:space="preserve"> mit Rollen</w:t>
             </w:r>
           </w:p>
         </w:tc>
@@ -766,7 +820,15 @@
           </w:tcPr>
           <w:p>
             <w:r>
-              <w:t>Kapitel 4: Interaktionsbereich des Kinects Sensors</w:t>
+              <w:t xml:space="preserve">Kapitel 4: Interaktionsbereich des </w:t>
+            </w:r>
+            <w:proofErr w:type="spellStart"/>
+            <w:r>
+              <w:t>Kinects</w:t>
+            </w:r>
+            <w:proofErr w:type="spellEnd"/>
+            <w:r>
+              <w:t xml:space="preserve"> Sensors</w:t>
             </w:r>
           </w:p>
         </w:tc>
@@ -1143,6 +1205,8 @@
       <w:bookmarkEnd w:id="3"/>
     </w:p>
     <w:p>
+      <w:bookmarkStart w:id="4" w:name="_GoBack"/>
+      <w:bookmarkEnd w:id="4"/>
       <w:r>
         <w:t xml:space="preserve">Zurzeit studieren rund 1200 Personen an der Hochschule für Technik Rapperswil (HSR). Im letzten Semester  der Ausbildung müssen </w:t>
       </w:r>
@@ -1405,7 +1469,15 @@
         <w:t>mittels Gesten</w:t>
       </w:r>
       <w:r>
-        <w:t xml:space="preserve"> mit der Video Wall interagieren</w:t>
+        <w:t xml:space="preserve"> mit </w:t>
+      </w:r>
+      <w:proofErr w:type="gramStart"/>
+      <w:r>
+        <w:t>der</w:t>
+      </w:r>
+      <w:proofErr w:type="gramEnd"/>
+      <w:r>
+        <w:t xml:space="preserve"> Video Wall interagieren</w:t>
       </w:r>
       <w:r>
         <w:t>, d</w:t>
@@ -1527,6 +1599,64 @@
         <w:t xml:space="preserve"> Poster der Applikation verfügbar gemacht werden müssen. Daher ist es wichtig, dass das System gut wartbar und über eine Administrationsoberfläche einfach bedienbar ist.</w:t>
       </w:r>
     </w:p>
+    <w:p>
+      <w:r>
+        <w:t xml:space="preserve">Wie im Kapitel </w:t>
+      </w:r>
+      <w:r>
+        <w:fldChar w:fldCharType="begin"/>
+      </w:r>
+      <w:r>
+        <w:instrText xml:space="preserve"> REF _Ref322519661 \r \h </w:instrText>
+      </w:r>
+      <w:r>
+        <w:fldChar w:fldCharType="separate"/>
+      </w:r>
+      <w:r>
+        <w:t>I.2</w:t>
+      </w:r>
+      <w:r>
+        <w:fldChar w:fldCharType="end"/>
+      </w:r>
+      <w:r>
+        <w:t xml:space="preserve"> </w:t>
+      </w:r>
+      <w:r>
+        <w:fldChar w:fldCharType="begin"/>
+      </w:r>
+      <w:r>
+        <w:instrText xml:space="preserve"> REF _Ref322519663 \h </w:instrText>
+      </w:r>
+      <w:r>
+        <w:fldChar w:fldCharType="separate"/>
+      </w:r>
+      <w:r>
+        <w:t>Vision</w:t>
+      </w:r>
+      <w:r>
+        <w:fldChar w:fldCharType="end"/>
+      </w:r>
+      <w:r>
+        <w:t xml:space="preserve"> beschrieben, werden Poster von Arbeiten auf </w:t>
+      </w:r>
+      <w:proofErr w:type="gramStart"/>
+      <w:r>
+        <w:t>der</w:t>
+      </w:r>
+      <w:proofErr w:type="gramEnd"/>
+      <w:r>
+        <w:t xml:space="preserve"> Video Wall dargestellt. Dem Team ist jedoch bewusst, dass dies möglicherweise nicht eine ideale Anwendung für die Wand ist. Ein prinzipielles Problem besteht darin, diese Idee spannend umzusetzen und die wiederholte Nutzung zu gewährleisten. Jedoch handelt es sich bei den Postern um Elemente, welche schon zur Verfügung stehen und daher einfach mit einer Applikation präsentiert werden können. Mit </w:t>
+      </w:r>
+      <w:proofErr w:type="gramStart"/>
+      <w:r>
+        <w:t>der Wall</w:t>
+      </w:r>
+      <w:proofErr w:type="gramEnd"/>
+      <w:r>
+        <w:t xml:space="preserve"> soll eine neue Art der Präsentation der Hochschule möglich sein. Diese Präsentation muss vorteilhaft für alle Studiengänge sein, dies ist mit den Postern als erste Anwendung der Wall gewährleistet. </w:t>
+      </w:r>
+    </w:p>
+    <w:p/>
     <w:p>
       <w:pPr>
         <w:rPr>
@@ -1538,7 +1668,7 @@
           <w:szCs w:val="22"/>
         </w:rPr>
       </w:pPr>
-      <w:bookmarkStart w:id="4" w:name="_Ref318973523"/>
+      <w:bookmarkStart w:id="5" w:name="_Ref318973523"/>
       <w:r>
         <w:br w:type="page"/>
       </w:r>
@@ -1547,13 +1677,13 @@
       <w:pPr>
         <w:pStyle w:val="Heading2"/>
       </w:pPr>
-      <w:bookmarkStart w:id="5" w:name="_Toc320601245"/>
+      <w:bookmarkStart w:id="6" w:name="_Toc320601245"/>
       <w:r>
         <w:lastRenderedPageBreak/>
         <w:t>Gebäude der HSR</w:t>
       </w:r>
-      <w:bookmarkEnd w:id="4"/>
       <w:bookmarkEnd w:id="5"/>
+      <w:bookmarkEnd w:id="6"/>
     </w:p>
     <w:p>
       <w:pPr>
@@ -1683,9 +1813,11 @@
         </w:numPr>
         <w:ind w:firstLine="2904"/>
       </w:pPr>
+      <w:proofErr w:type="spellStart"/>
       <w:r>
         <w:t>Foyergebäude</w:t>
       </w:r>
+      <w:proofErr w:type="spellEnd"/>
     </w:p>
     <w:p>
       <w:pPr>
@@ -1731,14 +1863,27 @@
       <w:r>
         <w:t xml:space="preserve">Abbildung </w:t>
       </w:r>
-      <w:fldSimple w:instr=" SEQ Abbildung \* ARABIC ">
-        <w:r>
-          <w:rPr>
-            <w:noProof/>
-          </w:rPr>
-          <w:t>1</w:t>
-        </w:r>
-      </w:fldSimple>
+      <w:r>
+        <w:fldChar w:fldCharType="begin"/>
+      </w:r>
+      <w:r>
+        <w:instrText xml:space="preserve"> SEQ Abbildung \* ARABIC </w:instrText>
+      </w:r>
+      <w:r>
+        <w:fldChar w:fldCharType="separate"/>
+      </w:r>
+      <w:r>
+        <w:rPr>
+          <w:noProof/>
+        </w:rPr>
+        <w:t>1</w:t>
+      </w:r>
+      <w:r>
+        <w:rPr>
+          <w:noProof/>
+        </w:rPr>
+        <w:fldChar w:fldCharType="end"/>
+      </w:r>
       <w:r>
         <w:t xml:space="preserve"> - Gebäude der HSR</w:t>
       </w:r>
@@ -1756,11 +1901,11 @@
       <w:pPr>
         <w:pStyle w:val="Heading2"/>
       </w:pPr>
-      <w:bookmarkStart w:id="6" w:name="_Toc320601246"/>
+      <w:bookmarkStart w:id="7" w:name="_Toc320601246"/>
       <w:r>
         <w:t>Passanten Analyse</w:t>
       </w:r>
-      <w:bookmarkEnd w:id="6"/>
+      <w:bookmarkEnd w:id="7"/>
     </w:p>
     <w:p>
       <w:r>
@@ -1944,14 +2089,27 @@
       <w:r>
         <w:t xml:space="preserve">Tabelle </w:t>
       </w:r>
-      <w:fldSimple w:instr=" SEQ Tabelle \* ARABIC ">
-        <w:r>
-          <w:rPr>
-            <w:noProof/>
-          </w:rPr>
-          <w:t>1</w:t>
-        </w:r>
-      </w:fldSimple>
+      <w:r>
+        <w:fldChar w:fldCharType="begin"/>
+      </w:r>
+      <w:r>
+        <w:instrText xml:space="preserve"> SEQ Tabelle \* ARABIC </w:instrText>
+      </w:r>
+      <w:r>
+        <w:fldChar w:fldCharType="separate"/>
+      </w:r>
+      <w:r>
+        <w:rPr>
+          <w:noProof/>
+        </w:rPr>
+        <w:t>1</w:t>
+      </w:r>
+      <w:r>
+        <w:rPr>
+          <w:noProof/>
+        </w:rPr>
+        <w:fldChar w:fldCharType="end"/>
+      </w:r>
       <w:r>
         <w:t xml:space="preserve"> </w:t>
       </w:r>
@@ -2022,14 +2180,27 @@
       <w:r>
         <w:t xml:space="preserve">Abbildung </w:t>
       </w:r>
-      <w:fldSimple w:instr=" SEQ Abbildung \* ARABIC ">
-        <w:r>
-          <w:rPr>
-            <w:noProof/>
-          </w:rPr>
-          <w:t>2</w:t>
-        </w:r>
-      </w:fldSimple>
+      <w:r>
+        <w:fldChar w:fldCharType="begin"/>
+      </w:r>
+      <w:r>
+        <w:instrText xml:space="preserve"> SEQ Abbildung \* ARABIC </w:instrText>
+      </w:r>
+      <w:r>
+        <w:fldChar w:fldCharType="separate"/>
+      </w:r>
+      <w:r>
+        <w:rPr>
+          <w:noProof/>
+        </w:rPr>
+        <w:t>2</w:t>
+      </w:r>
+      <w:r>
+        <w:rPr>
+          <w:noProof/>
+        </w:rPr>
+        <w:fldChar w:fldCharType="end"/>
+      </w:r>
       <w:r>
         <w:t xml:space="preserve"> - Anzahl Personen über die Zeit</w:t>
       </w:r>
@@ -2038,7 +2209,7 @@
       <w:pPr>
         <w:pStyle w:val="Heading3"/>
       </w:pPr>
-      <w:bookmarkStart w:id="7" w:name="_Toc320601247"/>
+      <w:bookmarkStart w:id="8" w:name="_Toc320601247"/>
       <w:r>
         <w:lastRenderedPageBreak/>
         <w:t>Abstand</w:t>
@@ -2046,7 +2217,7 @@
       <w:r>
         <w:t>szonen</w:t>
       </w:r>
-      <w:bookmarkEnd w:id="7"/>
+      <w:bookmarkEnd w:id="8"/>
     </w:p>
     <w:p>
       <w:r>
@@ -2081,14 +2252,27 @@
       <w:r>
         <w:t xml:space="preserve">Abbildung </w:t>
       </w:r>
-      <w:fldSimple w:instr=" SEQ Abbildung \* ARABIC ">
-        <w:r>
-          <w:rPr>
-            <w:noProof/>
-          </w:rPr>
-          <w:t>3</w:t>
-        </w:r>
-      </w:fldSimple>
+      <w:r>
+        <w:fldChar w:fldCharType="begin"/>
+      </w:r>
+      <w:r>
+        <w:instrText xml:space="preserve"> SEQ Abbildung \* ARABIC </w:instrText>
+      </w:r>
+      <w:r>
+        <w:fldChar w:fldCharType="separate"/>
+      </w:r>
+      <w:r>
+        <w:rPr>
+          <w:noProof/>
+        </w:rPr>
+        <w:t>3</w:t>
+      </w:r>
+      <w:r>
+        <w:rPr>
+          <w:noProof/>
+        </w:rPr>
+        <w:fldChar w:fldCharType="end"/>
+      </w:r>
       <w:r>
         <w:t xml:space="preserve"> - Auslastung der Abstandszonen</w:t>
       </w:r>
@@ -2201,18 +2385,31 @@
           <w:noProof/>
         </w:rPr>
       </w:pPr>
-      <w:bookmarkStart w:id="8" w:name="_Ref318987794"/>
+      <w:bookmarkStart w:id="9" w:name="_Ref318987794"/>
       <w:r>
         <w:t xml:space="preserve">Abbildung </w:t>
       </w:r>
-      <w:fldSimple w:instr=" SEQ Abbildung \* ARABIC ">
-        <w:r>
-          <w:rPr>
-            <w:noProof/>
-          </w:rPr>
-          <w:t>4</w:t>
-        </w:r>
-      </w:fldSimple>
+      <w:r>
+        <w:fldChar w:fldCharType="begin"/>
+      </w:r>
+      <w:r>
+        <w:instrText xml:space="preserve"> SEQ Abbildung \* ARABIC </w:instrText>
+      </w:r>
+      <w:r>
+        <w:fldChar w:fldCharType="separate"/>
+      </w:r>
+      <w:r>
+        <w:rPr>
+          <w:noProof/>
+        </w:rPr>
+        <w:t>4</w:t>
+      </w:r>
+      <w:r>
+        <w:rPr>
+          <w:noProof/>
+        </w:rPr>
+        <w:fldChar w:fldCharType="end"/>
+      </w:r>
       <w:r>
         <w:t xml:space="preserve"> - Auslastung der Abstandszonen</w:t>
       </w:r>
@@ -2222,17 +2419,17 @@
         </w:rPr>
         <w:t>, Grundriss Gebäude 4</w:t>
       </w:r>
-      <w:bookmarkEnd w:id="8"/>
+      <w:bookmarkEnd w:id="9"/>
     </w:p>
     <w:p>
       <w:pPr>
         <w:pStyle w:val="Heading3"/>
       </w:pPr>
-      <w:bookmarkStart w:id="9" w:name="_Toc320601248"/>
+      <w:bookmarkStart w:id="10" w:name="_Toc320601248"/>
       <w:r>
         <w:t>Gruppengrössen</w:t>
       </w:r>
-      <w:bookmarkEnd w:id="9"/>
+      <w:bookmarkEnd w:id="10"/>
       <w:r>
         <w:rPr>
           <w:noProof/>
@@ -2380,14 +2577,27 @@
       <w:r>
         <w:t xml:space="preserve">Abbildung </w:t>
       </w:r>
-      <w:fldSimple w:instr=" SEQ Abbildung \* ARABIC ">
-        <w:r>
-          <w:rPr>
-            <w:noProof/>
-          </w:rPr>
-          <w:t>5</w:t>
-        </w:r>
-      </w:fldSimple>
+      <w:r>
+        <w:fldChar w:fldCharType="begin"/>
+      </w:r>
+      <w:r>
+        <w:instrText xml:space="preserve"> SEQ Abbildung \* ARABIC </w:instrText>
+      </w:r>
+      <w:r>
+        <w:fldChar w:fldCharType="separate"/>
+      </w:r>
+      <w:r>
+        <w:rPr>
+          <w:noProof/>
+        </w:rPr>
+        <w:t>5</w:t>
+      </w:r>
+      <w:r>
+        <w:rPr>
+          <w:noProof/>
+        </w:rPr>
+        <w:fldChar w:fldCharType="end"/>
+      </w:r>
       <w:r>
         <w:t xml:space="preserve"> - Vorkommen der Gruppengrössen</w:t>
       </w:r>
@@ -2449,14 +2659,30 @@
       <w:r>
         <w:t xml:space="preserve">Abbildung </w:t>
       </w:r>
-      <w:fldSimple w:instr=" SEQ Abbildung \* ARABIC ">
-        <w:r>
-          <w:rPr>
-            <w:noProof/>
-          </w:rPr>
-          <w:t>6</w:t>
-        </w:r>
-      </w:fldSimple>
+      <w:r>
+        <w:fldChar w:fldCharType="begin"/>
+      </w:r>
+      <w:r>
+        <w:instrText xml:space="preserve"> SEQ Abbildung \* AR</w:instrText>
+      </w:r>
+      <w:r>
+        <w:instrText xml:space="preserve">ABIC </w:instrText>
+      </w:r>
+      <w:r>
+        <w:fldChar w:fldCharType="separate"/>
+      </w:r>
+      <w:r>
+        <w:rPr>
+          <w:noProof/>
+        </w:rPr>
+        <w:t>6</w:t>
+      </w:r>
+      <w:r>
+        <w:rPr>
+          <w:noProof/>
+        </w:rPr>
+        <w:fldChar w:fldCharType="end"/>
+      </w:r>
       <w:r>
         <w:t xml:space="preserve"> -</w:t>
       </w:r>
@@ -2474,13 +2700,21 @@
       <w:pPr>
         <w:pStyle w:val="Heading2"/>
       </w:pPr>
-      <w:bookmarkStart w:id="10" w:name="_Toc320601249"/>
-      <w:bookmarkStart w:id="11" w:name="_Ref319428867"/>
+      <w:bookmarkStart w:id="11" w:name="_Toc320601249"/>
+      <w:bookmarkStart w:id="12" w:name="_Ref319428867"/>
       <w:r>
         <w:lastRenderedPageBreak/>
-        <w:t>Interaktionsbereich des Kinect Sensors</w:t>
-      </w:r>
-      <w:bookmarkEnd w:id="10"/>
+        <w:t xml:space="preserve">Interaktionsbereich des </w:t>
+      </w:r>
+      <w:proofErr w:type="spellStart"/>
+      <w:r>
+        <w:t>Kinect</w:t>
+      </w:r>
+      <w:proofErr w:type="spellEnd"/>
+      <w:r>
+        <w:t xml:space="preserve"> Sensors</w:t>
+      </w:r>
+      <w:bookmarkEnd w:id="11"/>
     </w:p>
     <w:p>
       <w:r>
@@ -2496,11 +2730,24 @@
         <w:t>s</w:t>
       </w:r>
       <w:r>
-        <w:t xml:space="preserve"> der Skelett-Erkennung des Kinect Sensors zu erhalten, sind im Gebäude 4 Aufnahmen</w:t>
-      </w:r>
-      <w:r>
-        <w:t xml:space="preserve"> mit Kinect</w:t>
-      </w:r>
+        <w:t xml:space="preserve"> der Skelett-Erkennung des </w:t>
+      </w:r>
+      <w:proofErr w:type="spellStart"/>
+      <w:r>
+        <w:t>Kinect</w:t>
+      </w:r>
+      <w:proofErr w:type="spellEnd"/>
+      <w:r>
+        <w:t xml:space="preserve"> Sensors zu erhalten, sind im Gebäude 4 Aufnahmen</w:t>
+      </w:r>
+      <w:r>
+        <w:t xml:space="preserve"> mit </w:t>
+      </w:r>
+      <w:proofErr w:type="spellStart"/>
+      <w:r>
+        <w:t>Kinect</w:t>
+      </w:r>
+      <w:proofErr w:type="spellEnd"/>
       <w:r>
         <w:t xml:space="preserve"> </w:t>
       </w:r>
@@ -2529,7 +2776,15 @@
         <w:t xml:space="preserve"> bewegen, </w:t>
       </w:r>
       <w:r>
-        <w:t xml:space="preserve">von Kinect </w:t>
+        <w:t xml:space="preserve">von </w:t>
+      </w:r>
+      <w:proofErr w:type="spellStart"/>
+      <w:r>
+        <w:t>Kinect</w:t>
+      </w:r>
+      <w:proofErr w:type="spellEnd"/>
+      <w:r>
+        <w:t xml:space="preserve"> </w:t>
       </w:r>
       <w:r>
         <w:t>erkannt</w:t>
@@ -2549,8 +2804,13 @@
       <w:r>
         <w:t>„</w:t>
       </w:r>
-      <w:r>
-        <w:t>Kinect: Erkennung von der Seite</w:t>
+      <w:proofErr w:type="spellStart"/>
+      <w:r>
+        <w:t>Kinect</w:t>
+      </w:r>
+      <w:proofErr w:type="spellEnd"/>
+      <w:r>
+        <w:t>: Erkennung von der Seite</w:t>
       </w:r>
       <w:r>
         <w:t>“</w:t>
@@ -2624,18 +2884,31 @@
       <w:pPr>
         <w:pStyle w:val="Caption"/>
       </w:pPr>
-      <w:bookmarkStart w:id="12" w:name="_Ref319998622"/>
+      <w:bookmarkStart w:id="13" w:name="_Ref319998622"/>
       <w:r>
         <w:t xml:space="preserve">Abbildung </w:t>
       </w:r>
-      <w:fldSimple w:instr=" SEQ Abbildung \* ARABIC ">
-        <w:r>
-          <w:rPr>
-            <w:noProof/>
-          </w:rPr>
-          <w:t>7</w:t>
-        </w:r>
-      </w:fldSimple>
+      <w:r>
+        <w:fldChar w:fldCharType="begin"/>
+      </w:r>
+      <w:r>
+        <w:instrText xml:space="preserve"> SEQ Abbildung \* ARABIC </w:instrText>
+      </w:r>
+      <w:r>
+        <w:fldChar w:fldCharType="separate"/>
+      </w:r>
+      <w:r>
+        <w:rPr>
+          <w:noProof/>
+        </w:rPr>
+        <w:t>7</w:t>
+      </w:r>
+      <w:r>
+        <w:rPr>
+          <w:noProof/>
+        </w:rPr>
+        <w:fldChar w:fldCharType="end"/>
+      </w:r>
       <w:r>
         <w:t xml:space="preserve"> </w:t>
       </w:r>
@@ -2651,7 +2924,7 @@
       <w:r>
         <w:t>Grundriss Gebäude 4</w:t>
       </w:r>
-      <w:bookmarkEnd w:id="12"/>
+      <w:bookmarkEnd w:id="13"/>
     </w:p>
     <w:p>
       <w:r>
@@ -2721,7 +2994,15 @@
         <w:t>n</w:t>
       </w:r>
       <w:r>
-        <w:t xml:space="preserve"> Bereich, innerhalb wessen Kinect Personen erkennen und deren Skelett darstellen kann.</w:t>
+        <w:t xml:space="preserve"> Bereich, innerhalb wessen </w:t>
+      </w:r>
+      <w:proofErr w:type="spellStart"/>
+      <w:r>
+        <w:t>Kinect</w:t>
+      </w:r>
+      <w:proofErr w:type="spellEnd"/>
+      <w:r>
+        <w:t xml:space="preserve"> Personen erkennen und deren Skelett darstellen kann.</w:t>
       </w:r>
       <w:r>
         <w:t xml:space="preserve"> </w:t>
@@ -2748,7 +3029,15 @@
         <w:t xml:space="preserve"> man</w:t>
       </w:r>
       <w:r>
-        <w:t xml:space="preserve"> bereits von Kinect </w:t>
+        <w:t xml:space="preserve"> bereits von </w:t>
+      </w:r>
+      <w:proofErr w:type="spellStart"/>
+      <w:r>
+        <w:t>Kinect</w:t>
+      </w:r>
+      <w:proofErr w:type="spellEnd"/>
+      <w:r>
+        <w:t xml:space="preserve"> </w:t>
       </w:r>
       <w:r>
         <w:t xml:space="preserve"> in der grünen Zone erkannt</w:t>
@@ -2803,23 +3092,39 @@
       <w:pPr>
         <w:pStyle w:val="Heading2"/>
       </w:pPr>
-      <w:bookmarkStart w:id="13" w:name="_Toc320601250"/>
+      <w:bookmarkStart w:id="14" w:name="_Toc320601250"/>
       <w:r>
         <w:lastRenderedPageBreak/>
         <w:t>Befragung</w:t>
       </w:r>
-      <w:bookmarkEnd w:id="11"/>
-      <w:bookmarkEnd w:id="13"/>
+      <w:bookmarkEnd w:id="12"/>
+      <w:bookmarkEnd w:id="14"/>
     </w:p>
     <w:p>
-      <w:bookmarkStart w:id="14" w:name="_Ref318901355"/>
-      <w:r>
-        <w:t>Die Aufgabenstellung gibt vor, dass auf der Video Wall die Bachelorarbeiten aller Abteilungen ausgestellt werden könnten.</w:t>
+      <w:bookmarkStart w:id="15" w:name="_Ref318901355"/>
+      <w:r>
+        <w:t xml:space="preserve">Die Aufgabenstellung gibt vor, dass auf </w:t>
+      </w:r>
+      <w:proofErr w:type="gramStart"/>
+      <w:r>
+        <w:t>der</w:t>
+      </w:r>
+      <w:proofErr w:type="gramEnd"/>
+      <w:r>
+        <w:t xml:space="preserve"> Video Wall die Bachelorarbeiten aller Abteilungen ausgestellt werden könnten.</w:t>
       </w:r>
     </w:p>
     <w:p>
       <w:r>
-        <w:t xml:space="preserve">Im Meeting vom 20.02.2012 wurde die Möglichkeit, zusätzlich zu den Postern interaktive Inhalte wie Videos aufzuschalten, diskutiert. Es stand auch die Frage im Raum, ob in Zukunft nur noch Videos zur Präsentation der Bachelorarbeiten auf der Video Wall gezeigt würden. Der Vorteil von Videos besteht darin, dass der Betrachter keine Anstrengungen unternehmen muss, um zu den gewünschten Informationen zu kommen. </w:t>
+        <w:t xml:space="preserve">Im Meeting vom 20.02.2012 wurde die Möglichkeit, zusätzlich zu den Postern interaktive Inhalte wie Videos aufzuschalten, diskutiert. Es stand auch die Frage im Raum, ob in Zukunft nur noch Videos zur Präsentation der Bachelorarbeiten auf </w:t>
+      </w:r>
+      <w:proofErr w:type="gramStart"/>
+      <w:r>
+        <w:t>der</w:t>
+      </w:r>
+      <w:proofErr w:type="gramEnd"/>
+      <w:r>
+        <w:t xml:space="preserve"> Video Wall gezeigt würden. Der Vorteil von Videos besteht darin, dass der Betrachter keine Anstrengungen unternehmen muss, um zu den gewünschten Informationen zu kommen. </w:t>
       </w:r>
       <w:r>
         <w:t>Ein Video vermittelt dem Zuschauer</w:t>
@@ -3249,25 +3554,38 @@
       <w:pPr>
         <w:pStyle w:val="Caption"/>
       </w:pPr>
-      <w:bookmarkStart w:id="15" w:name="_Ref318971871"/>
+      <w:bookmarkStart w:id="16" w:name="_Ref318971871"/>
       <w:r>
         <w:t xml:space="preserve">Tabelle </w:t>
       </w:r>
-      <w:fldSimple w:instr=" SEQ Tabelle \* ARABIC ">
-        <w:r>
-          <w:rPr>
-            <w:noProof/>
-          </w:rPr>
-          <w:t>2</w:t>
-        </w:r>
-      </w:fldSimple>
+      <w:r>
+        <w:fldChar w:fldCharType="begin"/>
+      </w:r>
+      <w:r>
+        <w:instrText xml:space="preserve"> SEQ Tabelle \* ARABIC </w:instrText>
+      </w:r>
+      <w:r>
+        <w:fldChar w:fldCharType="separate"/>
+      </w:r>
+      <w:r>
+        <w:rPr>
+          <w:noProof/>
+        </w:rPr>
+        <w:t>2</w:t>
+      </w:r>
+      <w:r>
+        <w:rPr>
+          <w:noProof/>
+        </w:rPr>
+        <w:fldChar w:fldCharType="end"/>
+      </w:r>
       <w:r>
         <w:t xml:space="preserve"> - </w:t>
       </w:r>
       <w:r>
         <w:t>Anzahl Fragebögen pro Abteilung</w:t>
       </w:r>
-      <w:bookmarkEnd w:id="15"/>
+      <w:bookmarkEnd w:id="16"/>
     </w:p>
     <w:p>
       <w:pPr>
@@ -3288,13 +3606,13 @@
       <w:pPr>
         <w:pStyle w:val="Heading3"/>
       </w:pPr>
-      <w:bookmarkStart w:id="16" w:name="_Toc320601251"/>
+      <w:bookmarkStart w:id="17" w:name="_Toc320601251"/>
       <w:r>
         <w:lastRenderedPageBreak/>
         <w:t>Fragebogen</w:t>
       </w:r>
-      <w:bookmarkEnd w:id="14"/>
-      <w:bookmarkEnd w:id="16"/>
+      <w:bookmarkEnd w:id="15"/>
+      <w:bookmarkEnd w:id="17"/>
     </w:p>
     <w:p>
       <w:pPr>
@@ -3436,6 +3754,7 @@
               <w14:uncheckedState w14:val="2610" w14:font="MS Gothic"/>
             </w14:checkbox>
           </w:sdtPr>
+          <w:sdtEndPr/>
           <w:sdtContent>
             <w:tc>
               <w:tcPr>
@@ -3489,6 +3808,7 @@
               <w14:uncheckedState w14:val="2610" w14:font="MS Gothic"/>
             </w14:checkbox>
           </w:sdtPr>
+          <w:sdtEndPr/>
           <w:sdtContent>
             <w:tc>
               <w:tcPr>
@@ -3542,6 +3862,7 @@
               <w14:uncheckedState w14:val="2610" w14:font="MS Gothic"/>
             </w14:checkbox>
           </w:sdtPr>
+          <w:sdtEndPr/>
           <w:sdtContent>
             <w:tc>
               <w:tcPr>
@@ -3595,6 +3916,7 @@
               <w14:uncheckedState w14:val="2610" w14:font="MS Gothic"/>
             </w14:checkbox>
           </w:sdtPr>
+          <w:sdtEndPr/>
           <w:sdtContent>
             <w:tc>
               <w:tcPr>
@@ -3725,6 +4047,7 @@
               <w14:uncheckedState w14:val="2610" w14:font="MS Gothic"/>
             </w14:checkbox>
           </w:sdtPr>
+          <w:sdtEndPr/>
           <w:sdtContent>
             <w:tc>
               <w:tcPr>
@@ -3778,6 +4101,7 @@
               <w14:uncheckedState w14:val="2610" w14:font="MS Gothic"/>
             </w14:checkbox>
           </w:sdtPr>
+          <w:sdtEndPr/>
           <w:sdtContent>
             <w:tc>
               <w:tcPr>
@@ -3831,6 +4155,7 @@
               <w14:uncheckedState w14:val="2610" w14:font="MS Gothic"/>
             </w14:checkbox>
           </w:sdtPr>
+          <w:sdtEndPr/>
           <w:sdtContent>
             <w:tc>
               <w:tcPr>
@@ -3884,6 +4209,7 @@
               <w14:uncheckedState w14:val="2610" w14:font="MS Gothic"/>
             </w14:checkbox>
           </w:sdtPr>
+          <w:sdtEndPr/>
           <w:sdtContent>
             <w:tc>
               <w:tcPr>
@@ -4012,6 +4338,7 @@
               <w14:uncheckedState w14:val="2610" w14:font="MS Gothic"/>
             </w14:checkbox>
           </w:sdtPr>
+          <w:sdtEndPr/>
           <w:sdtContent>
             <w:tc>
               <w:tcPr>
@@ -4065,6 +4392,7 @@
               <w14:uncheckedState w14:val="2610" w14:font="MS Gothic"/>
             </w14:checkbox>
           </w:sdtPr>
+          <w:sdtEndPr/>
           <w:sdtContent>
             <w:tc>
               <w:tcPr>
@@ -4118,6 +4446,7 @@
               <w14:uncheckedState w14:val="2610" w14:font="MS Gothic"/>
             </w14:checkbox>
           </w:sdtPr>
+          <w:sdtEndPr/>
           <w:sdtContent>
             <w:tc>
               <w:tcPr>
@@ -4171,6 +4500,7 @@
               <w14:uncheckedState w14:val="2610" w14:font="MS Gothic"/>
             </w14:checkbox>
           </w:sdtPr>
+          <w:sdtEndPr/>
           <w:sdtContent>
             <w:tc>
               <w:tcPr>
@@ -4323,6 +4653,7 @@
               <w14:uncheckedState w14:val="2610" w14:font="MS Gothic"/>
             </w14:checkbox>
           </w:sdtPr>
+          <w:sdtEndPr/>
           <w:sdtContent>
             <w:tc>
               <w:tcPr>
@@ -4376,6 +4707,7 @@
               <w14:uncheckedState w14:val="2610" w14:font="MS Gothic"/>
             </w14:checkbox>
           </w:sdtPr>
+          <w:sdtEndPr/>
           <w:sdtContent>
             <w:tc>
               <w:tcPr>
@@ -4429,6 +4761,7 @@
               <w14:uncheckedState w14:val="2610" w14:font="MS Gothic"/>
             </w14:checkbox>
           </w:sdtPr>
+          <w:sdtEndPr/>
           <w:sdtContent>
             <w:tc>
               <w:tcPr>
@@ -4482,6 +4815,7 @@
               <w14:uncheckedState w14:val="2610" w14:font="MS Gothic"/>
             </w14:checkbox>
           </w:sdtPr>
+          <w:sdtEndPr/>
           <w:sdtContent>
             <w:tc>
               <w:tcPr>
@@ -4670,6 +5004,7 @@
               <w14:uncheckedState w14:val="2610" w14:font="MS Gothic"/>
             </w14:checkbox>
           </w:sdtPr>
+          <w:sdtEndPr/>
           <w:sdtContent>
             <w:tc>
               <w:tcPr>
@@ -4723,6 +5058,7 @@
               <w14:uncheckedState w14:val="2610" w14:font="MS Gothic"/>
             </w14:checkbox>
           </w:sdtPr>
+          <w:sdtEndPr/>
           <w:sdtContent>
             <w:tc>
               <w:tcPr>
@@ -4776,6 +5112,7 @@
               <w14:uncheckedState w14:val="2610" w14:font="MS Gothic"/>
             </w14:checkbox>
           </w:sdtPr>
+          <w:sdtEndPr/>
           <w:sdtContent>
             <w:tc>
               <w:tcPr>
@@ -4829,6 +5166,7 @@
               <w14:uncheckedState w14:val="2610" w14:font="MS Gothic"/>
             </w14:checkbox>
           </w:sdtPr>
+          <w:sdtEndPr/>
           <w:sdtContent>
             <w:tc>
               <w:tcPr>
@@ -4981,6 +5319,7 @@
               <w14:uncheckedState w14:val="2610" w14:font="MS Gothic"/>
             </w14:checkbox>
           </w:sdtPr>
+          <w:sdtEndPr/>
           <w:sdtContent>
             <w:tc>
               <w:tcPr>
@@ -5034,6 +5373,7 @@
               <w14:uncheckedState w14:val="2610" w14:font="MS Gothic"/>
             </w14:checkbox>
           </w:sdtPr>
+          <w:sdtEndPr/>
           <w:sdtContent>
             <w:tc>
               <w:tcPr>
@@ -5087,6 +5427,7 @@
               <w14:uncheckedState w14:val="2610" w14:font="MS Gothic"/>
             </w14:checkbox>
           </w:sdtPr>
+          <w:sdtEndPr/>
           <w:sdtContent>
             <w:tc>
               <w:tcPr>
@@ -5140,6 +5481,7 @@
               <w14:uncheckedState w14:val="2610" w14:font="MS Gothic"/>
             </w14:checkbox>
           </w:sdtPr>
+          <w:sdtEndPr/>
           <w:sdtContent>
             <w:tc>
               <w:tcPr>
@@ -5268,6 +5610,7 @@
               <w14:uncheckedState w14:val="2610" w14:font="MS Gothic"/>
             </w14:checkbox>
           </w:sdtPr>
+          <w:sdtEndPr/>
           <w:sdtContent>
             <w:tc>
               <w:tcPr>
@@ -5321,6 +5664,7 @@
               <w14:uncheckedState w14:val="2610" w14:font="MS Gothic"/>
             </w14:checkbox>
           </w:sdtPr>
+          <w:sdtEndPr/>
           <w:sdtContent>
             <w:tc>
               <w:tcPr>
@@ -5374,6 +5718,7 @@
               <w14:uncheckedState w14:val="2610" w14:font="MS Gothic"/>
             </w14:checkbox>
           </w:sdtPr>
+          <w:sdtEndPr/>
           <w:sdtContent>
             <w:tc>
               <w:tcPr>
@@ -5427,6 +5772,7 @@
               <w14:uncheckedState w14:val="2610" w14:font="MS Gothic"/>
             </w14:checkbox>
           </w:sdtPr>
+          <w:sdtEndPr/>
           <w:sdtContent>
             <w:tc>
               <w:tcPr>
@@ -5557,6 +5903,7 @@
               <w14:uncheckedState w14:val="2610" w14:font="MS Gothic"/>
             </w14:checkbox>
           </w:sdtPr>
+          <w:sdtEndPr/>
           <w:sdtContent>
             <w:tc>
               <w:tcPr>
@@ -5610,6 +5957,7 @@
               <w14:uncheckedState w14:val="2610" w14:font="MS Gothic"/>
             </w14:checkbox>
           </w:sdtPr>
+          <w:sdtEndPr/>
           <w:sdtContent>
             <w:tc>
               <w:tcPr>
@@ -5663,6 +6011,7 @@
               <w14:uncheckedState w14:val="2610" w14:font="MS Gothic"/>
             </w14:checkbox>
           </w:sdtPr>
+          <w:sdtEndPr/>
           <w:sdtContent>
             <w:tc>
               <w:tcPr>
@@ -5716,6 +6065,7 @@
               <w14:uncheckedState w14:val="2610" w14:font="MS Gothic"/>
             </w14:checkbox>
           </w:sdtPr>
+          <w:sdtEndPr/>
           <w:sdtContent>
             <w:tc>
               <w:tcPr>
@@ -5760,7 +6110,7 @@
       </w:tr>
     </w:tbl>
     <w:p>
-      <w:bookmarkStart w:id="17" w:name="_Ref318985154"/>
+      <w:bookmarkStart w:id="18" w:name="_Ref318985154"/>
     </w:p>
     <w:p>
       <w:pPr>
@@ -5781,13 +6131,13 @@
       <w:pPr>
         <w:pStyle w:val="Heading3"/>
       </w:pPr>
-      <w:bookmarkStart w:id="18" w:name="_Toc320601252"/>
+      <w:bookmarkStart w:id="19" w:name="_Toc320601252"/>
       <w:r>
         <w:lastRenderedPageBreak/>
         <w:t>Auswertung</w:t>
       </w:r>
-      <w:bookmarkEnd w:id="17"/>
       <w:bookmarkEnd w:id="18"/>
+      <w:bookmarkEnd w:id="19"/>
     </w:p>
     <w:p>
       <w:r>
@@ -5849,22 +6199,35 @@
       <w:pPr>
         <w:pStyle w:val="Caption"/>
       </w:pPr>
-      <w:bookmarkStart w:id="19" w:name="_Ref318972729"/>
+      <w:bookmarkStart w:id="20" w:name="_Ref318972729"/>
       <w:r>
         <w:t xml:space="preserve">Abbildung </w:t>
       </w:r>
-      <w:fldSimple w:instr=" SEQ Abbildung \* ARABIC ">
-        <w:r>
-          <w:rPr>
-            <w:noProof/>
-          </w:rPr>
-          <w:t>8</w:t>
-        </w:r>
-      </w:fldSimple>
+      <w:r>
+        <w:fldChar w:fldCharType="begin"/>
+      </w:r>
+      <w:r>
+        <w:instrText xml:space="preserve"> SEQ Abbildung \* ARABIC </w:instrText>
+      </w:r>
+      <w:r>
+        <w:fldChar w:fldCharType="separate"/>
+      </w:r>
+      <w:r>
+        <w:rPr>
+          <w:noProof/>
+        </w:rPr>
+        <w:t>8</w:t>
+      </w:r>
+      <w:r>
+        <w:rPr>
+          <w:noProof/>
+        </w:rPr>
+        <w:fldChar w:fldCharType="end"/>
+      </w:r>
       <w:r>
         <w:t xml:space="preserve"> - Total aller Studiengänge</w:t>
       </w:r>
-      <w:bookmarkEnd w:id="19"/>
+      <w:bookmarkEnd w:id="20"/>
     </w:p>
     <w:p>
       <w:r>
@@ -5995,22 +6358,35 @@
       <w:pPr>
         <w:pStyle w:val="Caption"/>
       </w:pPr>
-      <w:bookmarkStart w:id="20" w:name="_Ref318974341"/>
+      <w:bookmarkStart w:id="21" w:name="_Ref318974341"/>
       <w:r>
         <w:t xml:space="preserve">Abbildung </w:t>
       </w:r>
-      <w:fldSimple w:instr=" SEQ Abbildung \* ARABIC ">
-        <w:r>
-          <w:rPr>
-            <w:noProof/>
-          </w:rPr>
-          <w:t>9</w:t>
-        </w:r>
-      </w:fldSimple>
+      <w:r>
+        <w:fldChar w:fldCharType="begin"/>
+      </w:r>
+      <w:r>
+        <w:instrText xml:space="preserve"> SEQ Abbildung \* ARABIC </w:instrText>
+      </w:r>
+      <w:r>
+        <w:fldChar w:fldCharType="separate"/>
+      </w:r>
+      <w:r>
+        <w:rPr>
+          <w:noProof/>
+        </w:rPr>
+        <w:t>9</w:t>
+      </w:r>
+      <w:r>
+        <w:rPr>
+          <w:noProof/>
+        </w:rPr>
+        <w:fldChar w:fldCharType="end"/>
+      </w:r>
       <w:r>
         <w:t xml:space="preserve"> - Vergleich der Studiengänge</w:t>
       </w:r>
-      <w:bookmarkEnd w:id="20"/>
+      <w:bookmarkEnd w:id="21"/>
     </w:p>
     <w:p>
       <w:r>
@@ -6021,11 +6397,11 @@
       <w:pPr>
         <w:pStyle w:val="Heading3"/>
       </w:pPr>
-      <w:bookmarkStart w:id="21" w:name="_Toc320601253"/>
+      <w:bookmarkStart w:id="22" w:name="_Toc320601253"/>
       <w:r>
         <w:t>Fazit</w:t>
       </w:r>
-      <w:bookmarkEnd w:id="21"/>
+      <w:bookmarkEnd w:id="22"/>
     </w:p>
     <w:p>
       <w:r>
@@ -6221,135 +6597,147 @@
       <w:pPr>
         <w:pStyle w:val="Heading2"/>
       </w:pPr>
-      <w:bookmarkStart w:id="22" w:name="_Toc320601254"/>
+      <w:bookmarkStart w:id="23" w:name="_Toc320601254"/>
       <w:r>
         <w:lastRenderedPageBreak/>
         <w:t xml:space="preserve">Rollen &amp; </w:t>
       </w:r>
+      <w:proofErr w:type="spellStart"/>
       <w:r>
         <w:t>Personas</w:t>
       </w:r>
-      <w:bookmarkEnd w:id="22"/>
+      <w:bookmarkEnd w:id="23"/>
+      <w:proofErr w:type="spellEnd"/>
     </w:p>
     <w:p>
       <w:pPr>
         <w:pStyle w:val="Heading3"/>
       </w:pPr>
-      <w:bookmarkStart w:id="23" w:name="_Toc320601255"/>
+      <w:bookmarkStart w:id="24" w:name="_Toc320601255"/>
       <w:r>
         <w:t>Rollen</w:t>
-      </w:r>
-      <w:bookmarkEnd w:id="23"/>
-    </w:p>
-    <w:p>
-      <w:r>
-        <w:t>Für das Projekt ergeben sich insgesamt vier Rollen</w:t>
-      </w:r>
-      <w:r>
-        <w:t>:</w:t>
-      </w:r>
-    </w:p>
-    <w:p>
-      <w:r>
-        <w:t>Dies ist zum Ersten d</w:t>
-      </w:r>
-      <w:r>
-        <w:t>er</w:t>
-      </w:r>
-      <w:r>
-        <w:t xml:space="preserve"> HSR</w:t>
-      </w:r>
-      <w:r>
-        <w:t xml:space="preserve"> Student</w:t>
-      </w:r>
-      <w:r>
-        <w:t>,</w:t>
-      </w:r>
-      <w:r>
-        <w:t xml:space="preserve"> we</w:t>
-      </w:r>
-      <w:r>
-        <w:t>lcher sich Poster ansieht</w:t>
-      </w:r>
-      <w:r>
-        <w:t>.</w:t>
-      </w:r>
-      <w:r>
-        <w:t xml:space="preserve"> </w:t>
-      </w:r>
-    </w:p>
-    <w:p>
-      <w:r>
-        <w:t xml:space="preserve">Neben dem Schulunterricht finden an der HSR auch immer wieder Veranstaltungen für externe Personen statt. Diese Besucher sind ebenfalls potenzielle Video Wall Nutzer. Bei den Veranstaltungen gibt es immer Pausen. Diese Zeit kann genutzt werden, um Aussenstehenden die Arbeiten der HSR näher zu bringen und im Idealfall eine Zusammenarbeit zwischen externen Instanzen und der HSR zu fördern. </w:t>
-      </w:r>
-      <w:r>
-        <w:t>Die zweite Rolle ist daher die e</w:t>
-      </w:r>
-      <w:r>
-        <w:t>xterne Person, die eine Veranstaltu</w:t>
-      </w:r>
-      <w:r>
-        <w:t>ng an der HSR besucht.</w:t>
-      </w:r>
-      <w:r>
-        <w:t xml:space="preserve"> </w:t>
-      </w:r>
-    </w:p>
-    <w:p>
-      <w:r>
-        <w:t xml:space="preserve">Weiter gibt es die Rolle des </w:t>
-      </w:r>
-      <w:r>
-        <w:t>Student</w:t>
-      </w:r>
-      <w:r>
-        <w:t>en</w:t>
-      </w:r>
-      <w:r>
-        <w:t>, der gerne eine App</w:t>
-      </w:r>
-      <w:r>
-        <w:t xml:space="preserve">likation </w:t>
-      </w:r>
-      <w:r>
-        <w:t>programmieren möchte</w:t>
-      </w:r>
-      <w:r>
-        <w:t xml:space="preserve">, um diese dann auf der Video Wall verfügbar machen zu können. </w:t>
-      </w:r>
-    </w:p>
-    <w:p>
-      <w:r>
-        <w:t>Ferner besteht die Rolle der</w:t>
-      </w:r>
-      <w:r>
-        <w:t xml:space="preserve"> Sekretärin, die die</w:t>
-      </w:r>
-      <w:r>
-        <w:t xml:space="preserve"> Bachelor- und Masterposter</w:t>
-      </w:r>
-      <w:r>
-        <w:t xml:space="preserve"> und andere Inhalte</w:t>
-      </w:r>
-      <w:r>
-        <w:t xml:space="preserve"> der Video Wall</w:t>
-      </w:r>
-      <w:r>
-        <w:t xml:space="preserve"> verwaltet.</w:t>
-      </w:r>
-    </w:p>
-    <w:p>
-      <w:pPr>
-        <w:pStyle w:val="Heading3"/>
-      </w:pPr>
-      <w:bookmarkStart w:id="24" w:name="_Toc320601256"/>
-      <w:r>
-        <w:t>Personas</w:t>
       </w:r>
       <w:bookmarkEnd w:id="24"/>
     </w:p>
     <w:p>
       <w:r>
+        <w:t>Für das Projekt ergeben sich insgesamt vier Rollen</w:t>
+      </w:r>
+      <w:r>
+        <w:t>:</w:t>
+      </w:r>
+    </w:p>
+    <w:p>
+      <w:r>
+        <w:t>Dies ist zum Ersten d</w:t>
+      </w:r>
+      <w:r>
+        <w:t>er</w:t>
+      </w:r>
+      <w:r>
+        <w:t xml:space="preserve"> HSR</w:t>
+      </w:r>
+      <w:r>
+        <w:t xml:space="preserve"> Student</w:t>
+      </w:r>
+      <w:r>
+        <w:t>,</w:t>
+      </w:r>
+      <w:r>
+        <w:t xml:space="preserve"> we</w:t>
+      </w:r>
+      <w:r>
+        <w:t>lcher sich Poster ansieht</w:t>
+      </w:r>
+      <w:r>
+        <w:t>.</w:t>
+      </w:r>
+      <w:r>
+        <w:t xml:space="preserve"> </w:t>
+      </w:r>
+    </w:p>
+    <w:p>
+      <w:r>
+        <w:t xml:space="preserve">Neben dem Schulunterricht finden an der HSR auch immer wieder Veranstaltungen für externe Personen statt. Diese Besucher sind ebenfalls potenzielle Video Wall Nutzer. Bei den Veranstaltungen gibt es immer Pausen. Diese Zeit kann genutzt werden, um Aussenstehenden die Arbeiten der HSR näher zu bringen und im Idealfall eine Zusammenarbeit zwischen externen Instanzen und der HSR zu fördern. </w:t>
+      </w:r>
+      <w:r>
+        <w:t>Die zweite Rolle ist daher die e</w:t>
+      </w:r>
+      <w:r>
+        <w:t>xterne Person, die eine Veranstaltu</w:t>
+      </w:r>
+      <w:r>
+        <w:t>ng an der HSR besucht.</w:t>
+      </w:r>
+      <w:r>
+        <w:t xml:space="preserve"> </w:t>
+      </w:r>
+    </w:p>
+    <w:p>
+      <w:r>
+        <w:t xml:space="preserve">Weiter gibt es die Rolle des </w:t>
+      </w:r>
+      <w:r>
+        <w:t>Student</w:t>
+      </w:r>
+      <w:r>
+        <w:t>en</w:t>
+      </w:r>
+      <w:r>
+        <w:t>, der gerne eine App</w:t>
+      </w:r>
+      <w:r>
+        <w:t xml:space="preserve">likation </w:t>
+      </w:r>
+      <w:r>
+        <w:t>programmieren möchte</w:t>
+      </w:r>
+      <w:r>
+        <w:t xml:space="preserve">, um diese dann auf </w:t>
+      </w:r>
+      <w:proofErr w:type="gramStart"/>
+      <w:r>
+        <w:t>der</w:t>
+      </w:r>
+      <w:proofErr w:type="gramEnd"/>
+      <w:r>
+        <w:t xml:space="preserve"> Video Wall verfügbar machen zu können. </w:t>
+      </w:r>
+    </w:p>
+    <w:p>
+      <w:r>
+        <w:t>Ferner besteht die Rolle der</w:t>
+      </w:r>
+      <w:r>
+        <w:t xml:space="preserve"> Sekretärin, die die</w:t>
+      </w:r>
+      <w:r>
+        <w:t xml:space="preserve"> Bachelor- und Masterposter</w:t>
+      </w:r>
+      <w:r>
+        <w:t xml:space="preserve"> und andere Inhalte</w:t>
+      </w:r>
+      <w:r>
+        <w:t xml:space="preserve"> der Video Wall</w:t>
+      </w:r>
+      <w:r>
+        <w:t xml:space="preserve"> verwaltet.</w:t>
+      </w:r>
+    </w:p>
+    <w:p>
+      <w:pPr>
+        <w:pStyle w:val="Heading3"/>
+      </w:pPr>
+      <w:bookmarkStart w:id="25" w:name="_Toc320601256"/>
+      <w:proofErr w:type="spellStart"/>
+      <w:r>
+        <w:t>Personas</w:t>
+      </w:r>
+      <w:bookmarkEnd w:id="25"/>
+      <w:proofErr w:type="spellEnd"/>
+    </w:p>
+    <w:p>
+      <w:r>
         <w:t>Durch die</w:t>
       </w:r>
       <w:r>
@@ -6409,9 +6797,11 @@
       <w:r>
         <w:t xml:space="preserve"> der verschiedenen </w:t>
       </w:r>
+      <w:proofErr w:type="spellStart"/>
       <w:r>
         <w:t>Personas</w:t>
       </w:r>
+      <w:proofErr w:type="spellEnd"/>
       <w:r>
         <w:t xml:space="preserve"> für das zu entwickelnde System</w:t>
       </w:r>
@@ -6556,16 +6946,7 @@
                         <w:jc w:val="center"/>
                       </w:pPr>
                       <w:r>
-                        <w:t>H</w:t>
-                      </w:r>
-                      <w:r>
-                        <w:t>at</w:t>
-                      </w:r>
-                      <w:r>
-                        <w:t xml:space="preserve"> </w:t>
-                      </w:r>
-                      <w:r>
-                        <w:t>Interesse an den Postern</w:t>
+                        <w:t>Hat Interesse an den Postern</w:t>
                       </w:r>
                     </w:p>
                   </w:txbxContent>
@@ -6928,44 +7309,21 @@
       <w:pPr>
         <w:pStyle w:val="Caption"/>
       </w:pPr>
-      <w:bookmarkStart w:id="25" w:name="_Ref319422492"/>
+      <w:bookmarkStart w:id="26" w:name="_Ref319422492"/>
       <w:r>
         <w:t xml:space="preserve">Abbildung </w:t>
       </w:r>
-      <w:fldSimple w:instr=" SEQ Abbildung \* ARABIC ">
-        <w:r>
-          <w:rPr>
-            <w:noProof/>
-          </w:rPr>
-          <w:t>10</w:t>
-        </w:r>
-      </w:fldSimple>
-      <w:r>
-        <w:t xml:space="preserve"> </w:t>
-      </w:r>
-      <w:r>
-        <w:t>–</w:t>
-      </w:r>
-      <w:r>
-        <w:t xml:space="preserve"> Meinungsverteilung</w:t>
-      </w:r>
-      <w:bookmarkEnd w:id="25"/>
-    </w:p>
-    <w:p>
-      <w:r>
-        <w:t xml:space="preserve">Wie aus der </w:t>
-      </w:r>
       <w:r>
         <w:fldChar w:fldCharType="begin"/>
       </w:r>
       <w:r>
-        <w:instrText xml:space="preserve"> REF _Ref319422492 \h </w:instrText>
+        <w:instrText xml:space="preserve"> SEQ Abbildung \* ARAB</w:instrText>
+      </w:r>
+      <w:r>
+        <w:instrText xml:space="preserve">IC </w:instrText>
       </w:r>
       <w:r>
         <w:fldChar w:fldCharType="separate"/>
-      </w:r>
-      <w:r>
-        <w:t xml:space="preserve">Abbildung </w:t>
       </w:r>
       <w:r>
         <w:rPr>
@@ -6974,6 +7332,45 @@
         <w:t>10</w:t>
       </w:r>
       <w:r>
+        <w:rPr>
+          <w:noProof/>
+        </w:rPr>
+        <w:fldChar w:fldCharType="end"/>
+      </w:r>
+      <w:r>
+        <w:t xml:space="preserve"> </w:t>
+      </w:r>
+      <w:r>
+        <w:t>–</w:t>
+      </w:r>
+      <w:r>
+        <w:t xml:space="preserve"> Meinungsverteilung</w:t>
+      </w:r>
+      <w:bookmarkEnd w:id="26"/>
+    </w:p>
+    <w:p>
+      <w:r>
+        <w:t xml:space="preserve">Wie aus der </w:t>
+      </w:r>
+      <w:r>
+        <w:fldChar w:fldCharType="begin"/>
+      </w:r>
+      <w:r>
+        <w:instrText xml:space="preserve"> REF _Ref319422492 \h </w:instrText>
+      </w:r>
+      <w:r>
+        <w:fldChar w:fldCharType="separate"/>
+      </w:r>
+      <w:r>
+        <w:t xml:space="preserve">Abbildung </w:t>
+      </w:r>
+      <w:r>
+        <w:rPr>
+          <w:noProof/>
+        </w:rPr>
+        <w:t>10</w:t>
+      </w:r>
+      <w:r>
         <w:t xml:space="preserve"> – Meinungsverteilung</w:t>
       </w:r>
       <w:r>
@@ -7016,7 +7413,15 @@
         <w:t xml:space="preserve"> Aus diesem Grund wurden für d</w:t>
       </w:r>
       <w:r>
-        <w:t>ie Rolle des Students, welcher</w:t>
+        <w:t xml:space="preserve">ie Rolle des </w:t>
+      </w:r>
+      <w:proofErr w:type="spellStart"/>
+      <w:r>
+        <w:t>Students</w:t>
+      </w:r>
+      <w:proofErr w:type="spellEnd"/>
+      <w:r>
+        <w:t>, welcher</w:t>
       </w:r>
       <w:r>
         <w:t xml:space="preserve"> Poster liest</w:t>
@@ -7025,7 +7430,15 @@
         <w:t>,</w:t>
       </w:r>
       <w:r>
-        <w:t xml:space="preserve"> zwei Personas  ausgearbeitet.</w:t>
+        <w:t xml:space="preserve"> zwei </w:t>
+      </w:r>
+      <w:proofErr w:type="spellStart"/>
+      <w:r>
+        <w:t>Personas</w:t>
+      </w:r>
+      <w:proofErr w:type="spellEnd"/>
+      <w:r>
+        <w:t xml:space="preserve">  ausgearbeitet.</w:t>
       </w:r>
       <w:r>
         <w:t xml:space="preserve"> </w:t>
@@ -7143,7 +7556,15 @@
         <w:t>.</w:t>
       </w:r>
       <w:r>
-        <w:t xml:space="preserve"> Die drei Personas werden nachfolgend beschrieben.</w:t>
+        <w:t xml:space="preserve"> Die drei </w:t>
+      </w:r>
+      <w:proofErr w:type="spellStart"/>
+      <w:r>
+        <w:t>Personas</w:t>
+      </w:r>
+      <w:proofErr w:type="spellEnd"/>
+      <w:r>
+        <w:t xml:space="preserve"> werden nachfolgend beschrieben.</w:t>
       </w:r>
     </w:p>
     <w:p>
@@ -7151,8 +7572,13 @@
         <w:pStyle w:val="Heading4"/>
       </w:pPr>
       <w:r>
-        <w:t>Persona Peter Posterleser</w:t>
-      </w:r>
+        <w:t xml:space="preserve">Persona Peter </w:t>
+      </w:r>
+      <w:proofErr w:type="spellStart"/>
+      <w:r>
+        <w:t>Posterleser</w:t>
+      </w:r>
+      <w:proofErr w:type="spellEnd"/>
     </w:p>
     <w:tbl>
       <w:tblPr>
@@ -7171,8 +7597,13 @@
           </w:tcPr>
           <w:p>
             <w:r>
-              <w:t>Peter Posterleser</w:t>
-            </w:r>
+              <w:t xml:space="preserve">Peter </w:t>
+            </w:r>
+            <w:proofErr w:type="spellStart"/>
+            <w:r>
+              <w:t>Posterleser</w:t>
+            </w:r>
+            <w:proofErr w:type="spellEnd"/>
           </w:p>
         </w:tc>
         <w:tc>
@@ -7250,16 +7681,37 @@
             <w:r>
               <w:t xml:space="preserve">Abbildung </w:t>
             </w:r>
-            <w:fldSimple w:instr=" SEQ Abbildung \* ARABIC ">
-              <w:r>
-                <w:rPr>
-                  <w:noProof/>
-                </w:rPr>
-                <w:t>11</w:t>
-              </w:r>
-            </w:fldSimple>
-            <w:r>
-              <w:t xml:space="preserve"> - Peter Posterleser, Bildquelle: www.office.com</w:t>
+            <w:r>
+              <w:fldChar w:fldCharType="begin"/>
+            </w:r>
+            <w:r>
+              <w:instrText xml:space="preserve"> SEQ Abbildung \* ARABIC </w:instrText>
+            </w:r>
+            <w:r>
+              <w:fldChar w:fldCharType="separate"/>
+            </w:r>
+            <w:r>
+              <w:rPr>
+                <w:noProof/>
+              </w:rPr>
+              <w:t>11</w:t>
+            </w:r>
+            <w:r>
+              <w:rPr>
+                <w:noProof/>
+              </w:rPr>
+              <w:fldChar w:fldCharType="end"/>
+            </w:r>
+            <w:r>
+              <w:t xml:space="preserve"> - Peter </w:t>
+            </w:r>
+            <w:proofErr w:type="spellStart"/>
+            <w:r>
+              <w:t>Posterleser</w:t>
+            </w:r>
+            <w:proofErr w:type="spellEnd"/>
+            <w:r>
+              <w:t>, Bildquelle: www.office.com</w:t>
             </w:r>
           </w:p>
         </w:tc>
@@ -7420,7 +7872,15 @@
           </w:tcPr>
           <w:p>
             <w:r>
-              <w:t>Durch sein Studium kennt sich Peter zwar gut mit Computern aus, jedoch nicht mit Kinect. Er ist aber neuen Technologien gegenüber offen und würde diese auch gerne ausprobieren.</w:t>
+              <w:t xml:space="preserve">Durch sein Studium kennt sich Peter zwar gut mit Computern aus, jedoch nicht mit </w:t>
+            </w:r>
+            <w:proofErr w:type="spellStart"/>
+            <w:r>
+              <w:t>Kinect</w:t>
+            </w:r>
+            <w:proofErr w:type="spellEnd"/>
+            <w:r>
+              <w:t>. Er ist aber neuen Technologien gegenüber offen und würde diese auch gerne ausprobieren.</w:t>
             </w:r>
           </w:p>
         </w:tc>
@@ -7896,14 +8356,27 @@
             <w:r>
               <w:t xml:space="preserve">Abbildung </w:t>
             </w:r>
-            <w:fldSimple w:instr=" SEQ Abbildung \* ARABIC ">
-              <w:r>
-                <w:rPr>
-                  <w:noProof/>
-                </w:rPr>
-                <w:t>12</w:t>
-              </w:r>
-            </w:fldSimple>
+            <w:r>
+              <w:fldChar w:fldCharType="begin"/>
+            </w:r>
+            <w:r>
+              <w:instrText xml:space="preserve"> SEQ Abbildung \* ARABIC </w:instrText>
+            </w:r>
+            <w:r>
+              <w:fldChar w:fldCharType="separate"/>
+            </w:r>
+            <w:r>
+              <w:rPr>
+                <w:noProof/>
+              </w:rPr>
+              <w:t>12</w:t>
+            </w:r>
+            <w:r>
+              <w:rPr>
+                <w:noProof/>
+              </w:rPr>
+              <w:fldChar w:fldCharType="end"/>
+            </w:r>
             <w:r>
               <w:t xml:space="preserve"> - Noemi Nichtinteressiert, Bildque</w:t>
             </w:r>
@@ -7966,7 +8439,15 @@
             </w:r>
             <w:r>
               <w:lastRenderedPageBreak/>
-              <w:t xml:space="preserve">mitnimmt. Nur zwischendurch besucht sie das Gebäude 4 um die Mensa zu nutzen, den Badge aufzuladen oder sich am Empfang zu informieren. </w:t>
+              <w:t xml:space="preserve">mitnimmt. Nur zwischendurch besucht sie das Gebäude 4 um die Mensa zu nutzen, den </w:t>
+            </w:r>
+            <w:proofErr w:type="spellStart"/>
+            <w:r>
+              <w:t>Badge</w:t>
+            </w:r>
+            <w:proofErr w:type="spellEnd"/>
+            <w:r>
+              <w:t xml:space="preserve"> aufzuladen oder sich am Empfang zu informieren. </w:t>
             </w:r>
           </w:p>
         </w:tc>
@@ -8011,7 +8492,15 @@
           </w:tcPr>
           <w:p>
             <w:r>
-              <w:t>Noemi besitzt grundlegende Computerkenntnisse, hat aber noch nie von Kinect gehört.</w:t>
+              <w:t xml:space="preserve">Noemi besitzt grundlegende Computerkenntnisse, hat aber noch nie von </w:t>
+            </w:r>
+            <w:proofErr w:type="spellStart"/>
+            <w:r>
+              <w:t>Kinect</w:t>
+            </w:r>
+            <w:proofErr w:type="spellEnd"/>
+            <w:r>
+              <w:t xml:space="preserve"> gehört.</w:t>
             </w:r>
           </w:p>
         </w:tc>
@@ -8131,7 +8620,15 @@
     </w:p>
     <w:p>
       <w:r>
-        <w:t>Noemi hält sich bei den Tischen im 1. Stock des Gebäudes 1 auf. Das neue Semester hat erst begonnen und bereits ist eine Übung ausgefallen. Da sie noch kein Projekt hat, an dem sie in den gewonnenen zwei Stunden arbeiten könnte, überlegt sie, wie sie sich die Zeit vertreiben könnten. Ihre Studienkollegen beschliessen, in der Mensa eine Kaffeepause zu machen. Auf dem Weg dorthin passieren sie das Foyer, in welchem die Bachelorarbeiten des vergangenen Semesters ausgestellt sind. Zusammen mit zwei Kolleginnen bleibt Noemi zurück und sie schauen sich zusammen mit anderen interessierten Besuchern die Poster an. Entgegen ihrer Begleiterinnen hat Noemi aber keine grosse Lust, sich über eine Arbeit genauer zu informieren und verliert bald das Interesse an der Ausstellung. So schlendert sie in Richtung Mensa und gesellt sich dort zu ihren Studienkollegen.</w:t>
+        <w:t xml:space="preserve">Noemi hält sich bei den Tischen im 1. Stock des Gebäudes 1 auf. Das neue Semester hat erst begonnen und bereits ist eine Übung ausgefallen. Da sie noch kein Projekt hat, an dem sie in den gewonnenen zwei Stunden arbeiten könnte, überlegt sie, wie sie sich die Zeit vertreiben könnten. Ihre </w:t>
+      </w:r>
+      <w:proofErr w:type="gramStart"/>
+      <w:r>
+        <w:t>Studienkollegen</w:t>
+      </w:r>
+      <w:proofErr w:type="gramEnd"/>
+      <w:r>
+        <w:t xml:space="preserve"> beschliessen, in der Mensa eine Kaffeepause zu machen. Auf dem Weg dorthin passieren sie das Foyer, in welchem die Bachelorarbeiten des vergangenen Semesters ausgestellt sind. Zusammen mit zwei Kolleginnen bleibt Noemi zurück und sie schauen sich zusammen mit anderen interessierten Besuchern die Poster an. Entgegen ihrer Begleiterinnen hat Noemi aber keine grosse Lust, sich über eine Arbeit genauer zu informieren und verliert bald das Interesse an der Ausstellung. So schlendert sie in Richtung Mensa und gesellt sich dort zu ihren Studienkollegen.</w:t>
       </w:r>
     </w:p>
     <w:p>
@@ -8150,7 +8647,15 @@
         <w:t>sich die Zeit vertreiben könnte</w:t>
       </w:r>
       <w:r>
-        <w:t>. Ihre Studienkollegen beschliessen, in der Mensa eine Kaffeepause zu machen. Im Eingang des Gebäudes 4</w:t>
+        <w:t xml:space="preserve">. Ihre </w:t>
+      </w:r>
+      <w:proofErr w:type="gramStart"/>
+      <w:r>
+        <w:t>Studienkollegen</w:t>
+      </w:r>
+      <w:proofErr w:type="gramEnd"/>
+      <w:r>
+        <w:t xml:space="preserve"> beschliessen, in der Mensa eine Kaffeepause zu machen. Im Eingang des Gebäudes 4</w:t>
       </w:r>
       <w:r>
         <w:t xml:space="preserve"> fällt ihnen sofort die </w:t>
@@ -8256,7 +8761,15 @@
         <w:t xml:space="preserve"> etwas von Zuhause mitzunehmen. </w:t>
       </w:r>
       <w:r>
-        <w:t>Im Eingangsbereich des Gebäudes lädt sie ihren Badge auf. Heute ist viel Betrieb und vor allem die rechte Warteschlange</w:t>
+        <w:t xml:space="preserve">Im Eingangsbereich des Gebäudes lädt sie ihren </w:t>
+      </w:r>
+      <w:proofErr w:type="spellStart"/>
+      <w:r>
+        <w:t>Badge</w:t>
+      </w:r>
+      <w:proofErr w:type="spellEnd"/>
+      <w:r>
+        <w:t xml:space="preserve"> auf. Heute ist viel Betrieb und vor allem die rechte Warteschlange</w:t>
       </w:r>
       <w:r>
         <w:t xml:space="preserve"> für die Standardmenüs </w:t>
@@ -8368,13 +8881,37 @@
         <w:t>,</w:t>
       </w:r>
       <w:r>
-        <w:t xml:space="preserve"> etwas von Zuhause mitzunehmen. Im Eingangsbereich des Gebäudes lädt sie ihren Badge auf. Heute ist viel Betrieb und vor allem die rechte Warteschlange für die Standardmenüs ist besonders lang. </w:t>
+        <w:t xml:space="preserve"> etwas von Zuhause mitzunehmen. Im Eingangsbereich des Gebäudes lädt sie ihren </w:t>
+      </w:r>
+      <w:proofErr w:type="spellStart"/>
+      <w:r>
+        <w:t>Badge</w:t>
+      </w:r>
+      <w:proofErr w:type="spellEnd"/>
+      <w:r>
+        <w:t xml:space="preserve"> auf. Heute ist viel Betrieb und vor allem die rechte Warteschlange für die Standardmenüs ist besonders lang. </w:t>
       </w:r>
       <w:r>
         <w:t>Während Noemi</w:t>
       </w:r>
       <w:r>
-        <w:t xml:space="preserve"> darauf wartet, dass auch ihre Studienkollegen ihren Badge aufgeladen haben, </w:t>
+        <w:t xml:space="preserve"> darauf wartet, dass auch ihre </w:t>
+      </w:r>
+      <w:proofErr w:type="gramStart"/>
+      <w:r>
+        <w:t>Studienkollegen</w:t>
+      </w:r>
+      <w:proofErr w:type="gramEnd"/>
+      <w:r>
+        <w:t xml:space="preserve"> ihren </w:t>
+      </w:r>
+      <w:proofErr w:type="spellStart"/>
+      <w:r>
+        <w:t>Badge</w:t>
+      </w:r>
+      <w:proofErr w:type="spellEnd"/>
+      <w:r>
+        <w:t xml:space="preserve"> aufgeladen haben, </w:t>
       </w:r>
       <w:r>
         <w:t>entdeckt sie, dass auf der Video Wall die Menüs der Mensa angezeigt werden</w:t>
@@ -8408,7 +8945,15 @@
         <w:t xml:space="preserve">den </w:t>
       </w:r>
       <w:r>
-        <w:t xml:space="preserve">Mitstudierenden zu, wie diese mit der Video Wall interagieren. </w:t>
+        <w:t xml:space="preserve">Mitstudierenden zu, wie diese mit </w:t>
+      </w:r>
+      <w:proofErr w:type="gramStart"/>
+      <w:r>
+        <w:t>der</w:t>
+      </w:r>
+      <w:proofErr w:type="gramEnd"/>
+      <w:r>
+        <w:t xml:space="preserve"> Video Wall interagieren. </w:t>
       </w:r>
     </w:p>
     <w:p>
@@ -8508,14 +9053,27 @@
             <w:r>
               <w:t xml:space="preserve">Abbildung </w:t>
             </w:r>
-            <w:fldSimple w:instr=" SEQ Abbildung \* ARABIC ">
-              <w:r>
-                <w:rPr>
-                  <w:noProof/>
-                </w:rPr>
-                <w:t>13</w:t>
-              </w:r>
-            </w:fldSimple>
+            <w:r>
+              <w:fldChar w:fldCharType="begin"/>
+            </w:r>
+            <w:r>
+              <w:instrText xml:space="preserve"> SEQ Abbildung \* ARABIC </w:instrText>
+            </w:r>
+            <w:r>
+              <w:fldChar w:fldCharType="separate"/>
+            </w:r>
+            <w:r>
+              <w:rPr>
+                <w:noProof/>
+              </w:rPr>
+              <w:t>13</w:t>
+            </w:r>
+            <w:r>
+              <w:rPr>
+                <w:noProof/>
+              </w:rPr>
+              <w:fldChar w:fldCharType="end"/>
+            </w:r>
             <w:r>
               <w:t xml:space="preserve"> - Erich Eventbesucher, Bildquelle: www.office.com</w:t>
             </w:r>
@@ -8651,7 +9209,15 @@
           </w:tcPr>
           <w:p>
             <w:r>
-              <w:t>Erich verfügt über gute Computerkenntnisse und hat schon von Kinect gehört, dies aber bis jetzt noch nicht ausprobieren können.</w:t>
+              <w:t xml:space="preserve">Erich verfügt über gute Computerkenntnisse und hat schon von </w:t>
+            </w:r>
+            <w:proofErr w:type="spellStart"/>
+            <w:r>
+              <w:t>Kinect</w:t>
+            </w:r>
+            <w:proofErr w:type="spellEnd"/>
+            <w:r>
+              <w:t xml:space="preserve"> gehört, dies aber bis jetzt noch nicht ausprobieren können.</w:t>
             </w:r>
           </w:p>
         </w:tc>
@@ -8990,12 +9556,12 @@
       <w:pPr>
         <w:pStyle w:val="Heading2"/>
       </w:pPr>
-      <w:bookmarkStart w:id="26" w:name="_Toc320601257"/>
+      <w:bookmarkStart w:id="27" w:name="_Toc320601257"/>
       <w:r>
         <w:lastRenderedPageBreak/>
         <w:t>Hardware Setup</w:t>
       </w:r>
-      <w:bookmarkEnd w:id="26"/>
+      <w:bookmarkEnd w:id="27"/>
     </w:p>
     <w:p>
       <w:r>
@@ -9117,13 +9683,13 @@
       <w:pPr>
         <w:pStyle w:val="Heading3"/>
       </w:pPr>
-      <w:bookmarkStart w:id="27" w:name="_Ref319065031"/>
-      <w:bookmarkStart w:id="28" w:name="_Toc320601258"/>
+      <w:bookmarkStart w:id="28" w:name="_Ref319065031"/>
+      <w:bookmarkStart w:id="29" w:name="_Toc320601258"/>
       <w:r>
         <w:t>Monitore</w:t>
       </w:r>
-      <w:bookmarkEnd w:id="27"/>
       <w:bookmarkEnd w:id="28"/>
+      <w:bookmarkEnd w:id="29"/>
     </w:p>
     <w:p>
       <w:r>
@@ -9186,11 +9752,11 @@
       <w:pPr>
         <w:pStyle w:val="Heading4"/>
       </w:pPr>
-      <w:bookmarkStart w:id="29" w:name="_Ref319068091"/>
+      <w:bookmarkStart w:id="30" w:name="_Ref319068091"/>
       <w:r>
         <w:t>Variante A: 3 x 3 55“ Monitore</w:t>
       </w:r>
-      <w:bookmarkEnd w:id="29"/>
+      <w:bookmarkEnd w:id="30"/>
     </w:p>
     <w:p>
       <w:r>
@@ -9255,14 +9821,27 @@
       <w:r>
         <w:t xml:space="preserve">Abbildung </w:t>
       </w:r>
-      <w:fldSimple w:instr=" SEQ Abbildung \* ARABIC ">
-        <w:r>
-          <w:rPr>
-            <w:noProof/>
-          </w:rPr>
-          <w:t>14</w:t>
-        </w:r>
-      </w:fldSimple>
+      <w:r>
+        <w:fldChar w:fldCharType="begin"/>
+      </w:r>
+      <w:r>
+        <w:instrText xml:space="preserve"> SEQ Abbildung \* ARABIC </w:instrText>
+      </w:r>
+      <w:r>
+        <w:fldChar w:fldCharType="separate"/>
+      </w:r>
+      <w:r>
+        <w:rPr>
+          <w:noProof/>
+        </w:rPr>
+        <w:t>14</w:t>
+      </w:r>
+      <w:r>
+        <w:rPr>
+          <w:noProof/>
+        </w:rPr>
+        <w:fldChar w:fldCharType="end"/>
+      </w:r>
       <w:r>
         <w:t xml:space="preserve"> - </w:t>
       </w:r>
@@ -9302,7 +9881,15 @@
         <w:t>davon ausgegangen</w:t>
       </w:r>
       <w:r>
-        <w:t xml:space="preserve">, dass die auf der </w:t>
+        <w:t xml:space="preserve">, dass die auf </w:t>
+      </w:r>
+      <w:proofErr w:type="gramStart"/>
+      <w:r>
+        <w:t>der</w:t>
+      </w:r>
+      <w:proofErr w:type="gramEnd"/>
+      <w:r>
+        <w:t xml:space="preserve"> </w:t>
       </w:r>
       <w:r>
         <w:t xml:space="preserve">Video </w:t>
@@ -9389,14 +9976,30 @@
       <w:r>
         <w:t xml:space="preserve">Abbildung </w:t>
       </w:r>
-      <w:fldSimple w:instr=" SEQ Abbildung \* ARABIC ">
-        <w:r>
-          <w:rPr>
-            <w:noProof/>
-          </w:rPr>
-          <w:t>15</w:t>
-        </w:r>
-      </w:fldSimple>
+      <w:r>
+        <w:fldChar w:fldCharType="begin"/>
+      </w:r>
+      <w:r>
+        <w:instrText xml:space="preserve"> SEQ </w:instrText>
+      </w:r>
+      <w:r>
+        <w:instrText xml:space="preserve">Abbildung \* ARABIC </w:instrText>
+      </w:r>
+      <w:r>
+        <w:fldChar w:fldCharType="separate"/>
+      </w:r>
+      <w:r>
+        <w:rPr>
+          <w:noProof/>
+        </w:rPr>
+        <w:t>15</w:t>
+      </w:r>
+      <w:r>
+        <w:rPr>
+          <w:noProof/>
+        </w:rPr>
+        <w:fldChar w:fldCharType="end"/>
+      </w:r>
       <w:r>
         <w:t xml:space="preserve"> - </w:t>
       </w:r>
@@ -9442,7 +10045,15 @@
         <w:t xml:space="preserve">. Das </w:t>
       </w:r>
       <w:r>
-        <w:t xml:space="preserve">auf der Video Wall dargestellte </w:t>
+        <w:t xml:space="preserve">auf </w:t>
+      </w:r>
+      <w:proofErr w:type="gramStart"/>
+      <w:r>
+        <w:t>der</w:t>
+      </w:r>
+      <w:proofErr w:type="gramEnd"/>
+      <w:r>
+        <w:t xml:space="preserve"> Video Wall dargestellte </w:t>
       </w:r>
       <w:r>
         <w:t xml:space="preserve">Poster besitzt </w:t>
@@ -9485,11 +10096,11 @@
       <w:pPr>
         <w:pStyle w:val="Heading4"/>
       </w:pPr>
-      <w:bookmarkStart w:id="30" w:name="_Ref319068033"/>
+      <w:bookmarkStart w:id="31" w:name="_Ref319068033"/>
       <w:r>
         <w:t>Variante B: 2 x 2 55“ Monitore</w:t>
       </w:r>
-      <w:bookmarkEnd w:id="30"/>
+      <w:bookmarkEnd w:id="31"/>
     </w:p>
     <w:p>
       <w:r>
@@ -9554,14 +10165,27 @@
       <w:r>
         <w:t xml:space="preserve">Abbildung </w:t>
       </w:r>
-      <w:fldSimple w:instr=" SEQ Abbildung \* ARABIC ">
-        <w:r>
-          <w:rPr>
-            <w:noProof/>
-          </w:rPr>
-          <w:t>16</w:t>
-        </w:r>
-      </w:fldSimple>
+      <w:r>
+        <w:fldChar w:fldCharType="begin"/>
+      </w:r>
+      <w:r>
+        <w:instrText xml:space="preserve"> SEQ Abbildung \* ARABIC </w:instrText>
+      </w:r>
+      <w:r>
+        <w:fldChar w:fldCharType="separate"/>
+      </w:r>
+      <w:r>
+        <w:rPr>
+          <w:noProof/>
+        </w:rPr>
+        <w:t>16</w:t>
+      </w:r>
+      <w:r>
+        <w:rPr>
+          <w:noProof/>
+        </w:rPr>
+        <w:fldChar w:fldCharType="end"/>
+      </w:r>
       <w:r>
         <w:t xml:space="preserve"> - Variante B: 2 x 2 55" Monitore, Ansicht</w:t>
       </w:r>
@@ -9676,18 +10300,31 @@
       <w:pPr>
         <w:pStyle w:val="Caption"/>
       </w:pPr>
-      <w:bookmarkStart w:id="31" w:name="_Ref319068177"/>
+      <w:bookmarkStart w:id="32" w:name="_Ref319068177"/>
       <w:r>
         <w:t xml:space="preserve">Abbildung </w:t>
       </w:r>
-      <w:fldSimple w:instr=" SEQ Abbildung \* ARABIC ">
-        <w:r>
-          <w:rPr>
-            <w:noProof/>
-          </w:rPr>
-          <w:t>17</w:t>
-        </w:r>
-      </w:fldSimple>
+      <w:r>
+        <w:fldChar w:fldCharType="begin"/>
+      </w:r>
+      <w:r>
+        <w:instrText xml:space="preserve"> SEQ Abbildung \* ARABIC </w:instrText>
+      </w:r>
+      <w:r>
+        <w:fldChar w:fldCharType="separate"/>
+      </w:r>
+      <w:r>
+        <w:rPr>
+          <w:noProof/>
+        </w:rPr>
+        <w:t>17</w:t>
+      </w:r>
+      <w:r>
+        <w:rPr>
+          <w:noProof/>
+        </w:rPr>
+        <w:fldChar w:fldCharType="end"/>
+      </w:r>
       <w:r>
         <w:t xml:space="preserve"> - </w:t>
       </w:r>
@@ -9712,7 +10349,7 @@
       <w:r>
         <w:t xml:space="preserve"> 55" Monitore, Hellraumprojektor Test</w:t>
       </w:r>
-      <w:bookmarkEnd w:id="31"/>
+      <w:bookmarkEnd w:id="32"/>
     </w:p>
     <w:p>
       <w:r>
@@ -9895,14 +10532,27 @@
       <w:r>
         <w:t xml:space="preserve">Abbildung </w:t>
       </w:r>
-      <w:fldSimple w:instr=" SEQ Abbildung \* ARABIC ">
-        <w:r>
-          <w:rPr>
-            <w:noProof/>
-          </w:rPr>
-          <w:t>18</w:t>
-        </w:r>
-      </w:fldSimple>
+      <w:r>
+        <w:fldChar w:fldCharType="begin"/>
+      </w:r>
+      <w:r>
+        <w:instrText xml:space="preserve"> SEQ Abbildung \* ARABIC </w:instrText>
+      </w:r>
+      <w:r>
+        <w:fldChar w:fldCharType="separate"/>
+      </w:r>
+      <w:r>
+        <w:rPr>
+          <w:noProof/>
+        </w:rPr>
+        <w:t>18</w:t>
+      </w:r>
+      <w:r>
+        <w:rPr>
+          <w:noProof/>
+        </w:rPr>
+        <w:fldChar w:fldCharType="end"/>
+      </w:r>
       <w:r>
         <w:t xml:space="preserve"> - Variante C: 1 x 6 55" Monitore, Ansicht</w:t>
       </w:r>
@@ -10075,22 +10725,35 @@
       <w:pPr>
         <w:pStyle w:val="Caption"/>
       </w:pPr>
-      <w:bookmarkStart w:id="32" w:name="_Ref318900849"/>
+      <w:bookmarkStart w:id="33" w:name="_Ref318900849"/>
       <w:r>
         <w:t xml:space="preserve">Abbildung </w:t>
       </w:r>
-      <w:fldSimple w:instr=" SEQ Abbildung \* ARABIC ">
-        <w:r>
-          <w:rPr>
-            <w:noProof/>
-          </w:rPr>
-          <w:t>19</w:t>
-        </w:r>
-      </w:fldSimple>
+      <w:r>
+        <w:fldChar w:fldCharType="begin"/>
+      </w:r>
+      <w:r>
+        <w:instrText xml:space="preserve"> SEQ Abbildung \* ARABIC </w:instrText>
+      </w:r>
+      <w:r>
+        <w:fldChar w:fldCharType="separate"/>
+      </w:r>
+      <w:r>
+        <w:rPr>
+          <w:noProof/>
+        </w:rPr>
+        <w:t>19</w:t>
+      </w:r>
+      <w:r>
+        <w:rPr>
+          <w:noProof/>
+        </w:rPr>
+        <w:fldChar w:fldCharType="end"/>
+      </w:r>
       <w:r>
         <w:t xml:space="preserve"> - Variante A: 1 x 6 55" Monitore, Hellraumprojektor Test</w:t>
       </w:r>
-      <w:bookmarkEnd w:id="32"/>
+      <w:bookmarkEnd w:id="33"/>
     </w:p>
     <w:p>
       <w:r>
@@ -10166,7 +10829,15 @@
         <w:t xml:space="preserve">der Monitorkonstellation </w:t>
       </w:r>
       <w:r>
-        <w:t>mehrere Kinects benötigt werden würden</w:t>
+        <w:t xml:space="preserve">mehrere </w:t>
+      </w:r>
+      <w:proofErr w:type="spellStart"/>
+      <w:r>
+        <w:t>Kinects</w:t>
+      </w:r>
+      <w:proofErr w:type="spellEnd"/>
+      <w:r>
+        <w:t xml:space="preserve"> benötigt werden würden</w:t>
       </w:r>
       <w:r>
         <w:t>,</w:t>
@@ -11699,26 +12370,39 @@
       <w:pPr>
         <w:pStyle w:val="Caption"/>
       </w:pPr>
-      <w:bookmarkStart w:id="33" w:name="_Ref320546124"/>
+      <w:bookmarkStart w:id="34" w:name="_Ref320546124"/>
       <w:r>
         <w:lastRenderedPageBreak/>
         <w:t xml:space="preserve">Tabelle </w:t>
       </w:r>
-      <w:fldSimple w:instr=" SEQ Tabelle \* ARABIC ">
-        <w:r>
-          <w:rPr>
-            <w:noProof/>
-          </w:rPr>
-          <w:t>3</w:t>
-        </w:r>
-      </w:fldSimple>
+      <w:r>
+        <w:fldChar w:fldCharType="begin"/>
+      </w:r>
+      <w:r>
+        <w:instrText xml:space="preserve"> SEQ Tabelle \* ARABIC </w:instrText>
+      </w:r>
+      <w:r>
+        <w:fldChar w:fldCharType="separate"/>
+      </w:r>
+      <w:r>
+        <w:rPr>
+          <w:noProof/>
+        </w:rPr>
+        <w:t>3</w:t>
+      </w:r>
+      <w:r>
+        <w:rPr>
+          <w:noProof/>
+        </w:rPr>
+        <w:fldChar w:fldCharType="end"/>
+      </w:r>
       <w:r>
         <w:t xml:space="preserve"> </w:t>
       </w:r>
       <w:r>
         <w:t>- Nutzwertanalyse: Monitorkonstellation für Video Wall</w:t>
       </w:r>
-      <w:bookmarkEnd w:id="33"/>
+      <w:bookmarkEnd w:id="34"/>
     </w:p>
     <w:p>
       <w:r>
@@ -11728,8 +12412,13 @@
         <w:t xml:space="preserve"> der </w:t>
       </w:r>
       <w:r>
-        <w:t xml:space="preserve">Analyse (siehe </w:t>
-      </w:r>
+        <w:t>Analyse (</w:t>
+      </w:r>
+      <w:proofErr w:type="gramStart"/>
+      <w:r>
+        <w:t xml:space="preserve">siehe </w:t>
+      </w:r>
+      <w:proofErr w:type="gramEnd"/>
       <w:r>
         <w:fldChar w:fldCharType="begin"/>
       </w:r>
@@ -11839,7 +12528,7 @@
           <w:szCs w:val="22"/>
         </w:rPr>
       </w:pPr>
-      <w:bookmarkStart w:id="34" w:name="_Ref319065040"/>
+      <w:bookmarkStart w:id="35" w:name="_Ref319065040"/>
       <w:r>
         <w:br w:type="page"/>
       </w:r>
@@ -11848,13 +12537,13 @@
       <w:pPr>
         <w:pStyle w:val="Heading3"/>
       </w:pPr>
-      <w:bookmarkStart w:id="35" w:name="_Toc320601259"/>
+      <w:bookmarkStart w:id="36" w:name="_Toc320601259"/>
       <w:r>
         <w:lastRenderedPageBreak/>
         <w:t>Grafikkarten</w:t>
       </w:r>
-      <w:bookmarkEnd w:id="34"/>
       <w:bookmarkEnd w:id="35"/>
+      <w:bookmarkEnd w:id="36"/>
     </w:p>
     <w:p>
       <w:r>
@@ -11869,7 +12558,15 @@
     </w:p>
     <w:p>
       <w:r>
-        <w:t>Die Offerte der Firma Matrox konnte eine sehr zufriedenstellende Lösung anbieten. Folgende Karten wurden gewählt:</w:t>
+        <w:t xml:space="preserve">Die Offerte der Firma </w:t>
+      </w:r>
+      <w:proofErr w:type="spellStart"/>
+      <w:r>
+        <w:t>Matrox</w:t>
+      </w:r>
+      <w:proofErr w:type="spellEnd"/>
+      <w:r>
+        <w:t xml:space="preserve"> konnte eine sehr zufriedenstellende Lösung anbieten. Folgende Karten wurden gewählt:</w:t>
       </w:r>
     </w:p>
     <w:p>
@@ -11881,8 +12578,13 @@
         </w:numPr>
         <w:ind w:hanging="720"/>
       </w:pPr>
-      <w:r>
-        <w:t>Matrox M9188 mit 8 Anschlüssen</w:t>
+      <w:proofErr w:type="spellStart"/>
+      <w:r>
+        <w:t>Matrox</w:t>
+      </w:r>
+      <w:proofErr w:type="spellEnd"/>
+      <w:r>
+        <w:t xml:space="preserve"> M9188 mit 8 Anschlüssen</w:t>
       </w:r>
     </w:p>
     <w:p>
@@ -11942,16 +12644,37 @@
       <w:r>
         <w:t xml:space="preserve">Abbildung </w:t>
       </w:r>
-      <w:fldSimple w:instr=" SEQ Abbildung \* ARABIC ">
-        <w:r>
-          <w:rPr>
-            <w:noProof/>
-          </w:rPr>
-          <w:t>20</w:t>
-        </w:r>
-      </w:fldSimple>
-      <w:r>
-        <w:t xml:space="preserve"> - Matrox M9188</w:t>
+      <w:r>
+        <w:fldChar w:fldCharType="begin"/>
+      </w:r>
+      <w:r>
+        <w:instrText xml:space="preserve"> SEQ Abbildung \* ARABIC </w:instrText>
+      </w:r>
+      <w:r>
+        <w:fldChar w:fldCharType="separate"/>
+      </w:r>
+      <w:r>
+        <w:rPr>
+          <w:noProof/>
+        </w:rPr>
+        <w:t>20</w:t>
+      </w:r>
+      <w:r>
+        <w:rPr>
+          <w:noProof/>
+        </w:rPr>
+        <w:fldChar w:fldCharType="end"/>
+      </w:r>
+      <w:r>
+        <w:t xml:space="preserve"> - </w:t>
+      </w:r>
+      <w:proofErr w:type="spellStart"/>
+      <w:r>
+        <w:t>Matrox</w:t>
+      </w:r>
+      <w:proofErr w:type="spellEnd"/>
+      <w:r>
+        <w:t xml:space="preserve"> M9188</w:t>
       </w:r>
       <w:r>
         <w:br/>
@@ -11966,8 +12689,13 @@
         </w:numPr>
         <w:ind w:hanging="720"/>
       </w:pPr>
-      <w:r>
-        <w:t>Matrox M9128 mit 2 Anschlüssen</w:t>
+      <w:proofErr w:type="spellStart"/>
+      <w:r>
+        <w:t>Matrox</w:t>
+      </w:r>
+      <w:proofErr w:type="spellEnd"/>
+      <w:r>
+        <w:t xml:space="preserve"> M9128 mit 2 Anschlüssen</w:t>
       </w:r>
     </w:p>
     <w:p>
@@ -12020,16 +12748,37 @@
       <w:r>
         <w:t xml:space="preserve">Abbildung </w:t>
       </w:r>
-      <w:fldSimple w:instr=" SEQ Abbildung \* ARABIC ">
-        <w:r>
-          <w:rPr>
-            <w:noProof/>
-          </w:rPr>
-          <w:t>21</w:t>
-        </w:r>
-      </w:fldSimple>
-      <w:r>
-        <w:t xml:space="preserve"> - Matrox </w:t>
+      <w:r>
+        <w:fldChar w:fldCharType="begin"/>
+      </w:r>
+      <w:r>
+        <w:instrText xml:space="preserve"> SEQ Abbildung \* ARABIC </w:instrText>
+      </w:r>
+      <w:r>
+        <w:fldChar w:fldCharType="separate"/>
+      </w:r>
+      <w:r>
+        <w:rPr>
+          <w:noProof/>
+        </w:rPr>
+        <w:t>21</w:t>
+      </w:r>
+      <w:r>
+        <w:rPr>
+          <w:noProof/>
+        </w:rPr>
+        <w:fldChar w:fldCharType="end"/>
+      </w:r>
+      <w:r>
+        <w:t xml:space="preserve"> - </w:t>
+      </w:r>
+      <w:proofErr w:type="spellStart"/>
+      <w:r>
+        <w:t>Matrox</w:t>
+      </w:r>
+      <w:proofErr w:type="spellEnd"/>
+      <w:r>
+        <w:t xml:space="preserve"> </w:t>
       </w:r>
       <w:r>
         <w:t>M9128</w:t>
@@ -12073,33 +12822,87 @@
         <w:t>Erfolgserlebnis vermittelt ihm das Gefühl</w:t>
       </w:r>
       <w:r>
-        <w:t xml:space="preserve">, dass er fähig ist, die Applikation zu bedienen: Eine Swipe-Geste auf dem Smartphone bestätigt das eigene Tun, indem </w:t>
+        <w:t xml:space="preserve">, dass er fähig ist, die Applikation zu bedienen: Eine </w:t>
+      </w:r>
+      <w:proofErr w:type="spellStart"/>
+      <w:r>
+        <w:t>Swipe</w:t>
+      </w:r>
+      <w:proofErr w:type="spellEnd"/>
+      <w:r>
+        <w:t xml:space="preserve">-Geste auf dem Smartphone bestätigt das eigene Tun, indem </w:t>
       </w:r>
       <w:r>
         <w:t xml:space="preserve">unverzüglich </w:t>
       </w:r>
       <w:r>
-        <w:t>der nächsten Screen angezeigt wird. Ein Tastendruck in der Suchleiste erzeugt eine unmittelbare Antwort, indem eine Liste von möglichen Suchbegriffen anzeigt wird.</w:t>
+        <w:t>der nächste</w:t>
+      </w:r>
+      <w:r>
+        <w:t xml:space="preserve"> Screen angezeigt wird. Ein Tastendruck in der Suchleiste erzeugt eine unmittelbare Antwort, indem eine Liste von möglichen Suchbegriffen anzeigt wird.</w:t>
       </w:r>
     </w:p>
     <w:p>
       <w:r>
-        <w:t xml:space="preserve">Auch die Video Wall bietet ein sofortiges Erfolgserlebnis. Alsbald der Benutzer von Kinect erkannt </w:t>
+        <w:t xml:space="preserve">Auch die Video Wall bietet ein sofortiges Erfolgserlebnis. </w:t>
+      </w:r>
+      <w:r>
+        <w:t>Sobald</w:t>
+      </w:r>
+      <w:r>
+        <w:t xml:space="preserve"> der Benutzer von </w:t>
+      </w:r>
+      <w:proofErr w:type="spellStart"/>
+      <w:r>
+        <w:t>Kinect</w:t>
+      </w:r>
+      <w:proofErr w:type="spellEnd"/>
+      <w:r>
+        <w:t xml:space="preserve"> erkannt </w:t>
       </w:r>
       <w:r>
         <w:t>worden ist</w:t>
       </w:r>
       <w:r>
-        <w:t>, ist das Skelett des Benutzers</w:t>
-      </w:r>
-      <w:r>
-        <w:t xml:space="preserve"> in Form eines Avatars</w:t>
-      </w:r>
-      <w:r>
-        <w:t xml:space="preserve"> auf der Wall ersichtlich. Bewegt sich die Person, so macht das Skelett die Bewegungen zeitgleich nach. Sofort realisiert der Nutzer, dass </w:t>
-      </w:r>
-      <w:r>
-        <w:t>der Avatar</w:t>
+        <w:t xml:space="preserve">, </w:t>
+      </w:r>
+      <w:r>
+        <w:t>wird</w:t>
+      </w:r>
+      <w:r>
+        <w:t xml:space="preserve"> das Skelett des Benutzers</w:t>
+      </w:r>
+      <w:r>
+        <w:t xml:space="preserve"> </w:t>
+      </w:r>
+      <w:r>
+        <w:t xml:space="preserve">auf </w:t>
+      </w:r>
+      <w:proofErr w:type="gramStart"/>
+      <w:r>
+        <w:t>der</w:t>
+      </w:r>
+      <w:r>
+        <w:t xml:space="preserve"> Wall</w:t>
+      </w:r>
+      <w:proofErr w:type="gramEnd"/>
+      <w:r>
+        <w:t xml:space="preserve"> </w:t>
+      </w:r>
+      <w:r>
+        <w:t>dargestellt</w:t>
+      </w:r>
+      <w:r>
+        <w:t xml:space="preserve">. Bewegt sich die Person, so macht das Skelett die Bewegungen zeitgleich nach. Sofort realisiert der Nutzer, dass </w:t>
+      </w:r>
+      <w:r>
+        <w:t>das</w:t>
+      </w:r>
+      <w:r>
+        <w:t xml:space="preserve"> </w:t>
+      </w:r>
+      <w:r>
+        <w:t>Skelett</w:t>
       </w:r>
       <w:r>
         <w:t xml:space="preserve"> ihn</w:t>
@@ -12110,8 +12913,6 @@
       <w:r>
         <w:t>selbst</w:t>
       </w:r>
-      <w:bookmarkStart w:id="36" w:name="_GoBack"/>
-      <w:bookmarkEnd w:id="36"/>
       <w:r>
         <w:t xml:space="preserve"> darstellt und weiss somit, dass er die Steuerung der Applikation in der Hand hat.</w:t>
       </w:r>
@@ -12216,7 +13017,7 @@
         <w:noProof/>
         <w:lang w:val="de-DE"/>
       </w:rPr>
-      <w:t>25</w:t>
+      <w:t>2</w:t>
     </w:r>
     <w:r>
       <w:rPr>
@@ -12230,16 +13031,31 @@
       </w:rPr>
       <w:t xml:space="preserve"> von </w:t>
     </w:r>
-    <w:fldSimple w:instr="NUMPAGES  \* Arabic  \* MERGEFORMAT">
-      <w:r>
-        <w:rPr>
-          <w:b/>
-          <w:noProof/>
-          <w:lang w:val="de-DE"/>
-        </w:rPr>
-        <w:t>25</w:t>
-      </w:r>
-    </w:fldSimple>
+    <w:r>
+      <w:fldChar w:fldCharType="begin"/>
+    </w:r>
+    <w:r>
+      <w:instrText>NUMPAGES  \* Arabic  \* MERGEFORMAT</w:instrText>
+    </w:r>
+    <w:r>
+      <w:fldChar w:fldCharType="separate"/>
+    </w:r>
+    <w:r>
+      <w:rPr>
+        <w:b/>
+        <w:noProof/>
+        <w:lang w:val="de-DE"/>
+      </w:rPr>
+      <w:t>25</w:t>
+    </w:r>
+    <w:r>
+      <w:rPr>
+        <w:b/>
+        <w:noProof/>
+        <w:lang w:val="de-DE"/>
+      </w:rPr>
+      <w:fldChar w:fldCharType="end"/>
+    </w:r>
   </w:p>
 </w:ftr>
 </file>
@@ -18074,11 +18890,11 @@
         </c:dLbls>
         <c:marker val="1"/>
         <c:smooth val="0"/>
-        <c:axId val="73451008"/>
-        <c:axId val="88670976"/>
+        <c:axId val="89269760"/>
+        <c:axId val="89271296"/>
       </c:lineChart>
       <c:catAx>
-        <c:axId val="73451008"/>
+        <c:axId val="89269760"/>
         <c:scaling>
           <c:orientation val="minMax"/>
         </c:scaling>
@@ -18087,7 +18903,7 @@
         <c:majorTickMark val="out"/>
         <c:minorTickMark val="none"/>
         <c:tickLblPos val="nextTo"/>
-        <c:crossAx val="88670976"/>
+        <c:crossAx val="89271296"/>
         <c:crosses val="autoZero"/>
         <c:auto val="1"/>
         <c:lblAlgn val="ctr"/>
@@ -18095,7 +18911,7 @@
         <c:noMultiLvlLbl val="0"/>
       </c:catAx>
       <c:valAx>
-        <c:axId val="88670976"/>
+        <c:axId val="89271296"/>
         <c:scaling>
           <c:orientation val="minMax"/>
         </c:scaling>
@@ -18106,7 +18922,7 @@
         <c:majorTickMark val="out"/>
         <c:minorTickMark val="none"/>
         <c:tickLblPos val="nextTo"/>
-        <c:crossAx val="73451008"/>
+        <c:crossAx val="89269760"/>
         <c:crosses val="autoZero"/>
         <c:crossBetween val="between"/>
       </c:valAx>
@@ -18232,11 +19048,11 @@
           <c:showBubbleSize val="0"/>
         </c:dLbls>
         <c:gapWidth val="100"/>
-        <c:axId val="33034240"/>
-        <c:axId val="7338240"/>
+        <c:axId val="42506496"/>
+        <c:axId val="42504960"/>
       </c:barChart>
       <c:valAx>
-        <c:axId val="7338240"/>
+        <c:axId val="42504960"/>
         <c:scaling>
           <c:orientation val="minMax"/>
         </c:scaling>
@@ -18247,12 +19063,12 @@
         <c:majorTickMark val="out"/>
         <c:minorTickMark val="none"/>
         <c:tickLblPos val="nextTo"/>
-        <c:crossAx val="33034240"/>
+        <c:crossAx val="42506496"/>
         <c:crosses val="autoZero"/>
         <c:crossBetween val="between"/>
       </c:valAx>
       <c:catAx>
-        <c:axId val="33034240"/>
+        <c:axId val="42506496"/>
         <c:scaling>
           <c:orientation val="minMax"/>
         </c:scaling>
@@ -18261,7 +19077,7 @@
         <c:majorTickMark val="out"/>
         <c:minorTickMark val="none"/>
         <c:tickLblPos val="nextTo"/>
-        <c:crossAx val="7338240"/>
+        <c:crossAx val="42504960"/>
         <c:crosses val="autoZero"/>
         <c:auto val="1"/>
         <c:lblAlgn val="ctr"/>
@@ -18698,11 +19514,11 @@
           <c:showBubbleSize val="0"/>
         </c:dLbls>
         <c:gapWidth val="150"/>
-        <c:axId val="61219968"/>
-        <c:axId val="61221504"/>
+        <c:axId val="44707200"/>
+        <c:axId val="44708992"/>
       </c:barChart>
       <c:catAx>
-        <c:axId val="61219968"/>
+        <c:axId val="44707200"/>
         <c:scaling>
           <c:orientation val="maxMin"/>
         </c:scaling>
@@ -18711,7 +19527,7 @@
         <c:majorTickMark val="out"/>
         <c:minorTickMark val="none"/>
         <c:tickLblPos val="nextTo"/>
-        <c:crossAx val="61221504"/>
+        <c:crossAx val="44708992"/>
         <c:crosses val="autoZero"/>
         <c:auto val="1"/>
         <c:lblAlgn val="ctr"/>
@@ -18719,7 +19535,7 @@
         <c:noMultiLvlLbl val="0"/>
       </c:catAx>
       <c:valAx>
-        <c:axId val="61221504"/>
+        <c:axId val="44708992"/>
         <c:scaling>
           <c:orientation val="minMax"/>
           <c:max val="4"/>
@@ -18761,7 +19577,7 @@
         <c:majorTickMark val="out"/>
         <c:minorTickMark val="none"/>
         <c:tickLblPos val="nextTo"/>
-        <c:crossAx val="61219968"/>
+        <c:crossAx val="44707200"/>
         <c:crosses val="autoZero"/>
         <c:crossBetween val="between"/>
         <c:majorUnit val="1"/>
@@ -19404,11 +20220,11 @@
         </c:dLbls>
         <c:gapWidth val="75"/>
         <c:overlap val="-25"/>
-        <c:axId val="61246848"/>
-        <c:axId val="61252736"/>
+        <c:axId val="45508480"/>
+        <c:axId val="45510016"/>
       </c:barChart>
       <c:catAx>
-        <c:axId val="61246848"/>
+        <c:axId val="45508480"/>
         <c:scaling>
           <c:orientation val="maxMin"/>
         </c:scaling>
@@ -19417,7 +20233,7 @@
         <c:majorTickMark val="none"/>
         <c:minorTickMark val="none"/>
         <c:tickLblPos val="nextTo"/>
-        <c:crossAx val="61252736"/>
+        <c:crossAx val="45510016"/>
         <c:crosses val="autoZero"/>
         <c:auto val="1"/>
         <c:lblAlgn val="ctr"/>
@@ -19426,7 +20242,7 @@
         <c:noMultiLvlLbl val="0"/>
       </c:catAx>
       <c:valAx>
-        <c:axId val="61252736"/>
+        <c:axId val="45510016"/>
         <c:scaling>
           <c:orientation val="minMax"/>
           <c:max val="4"/>
@@ -19472,7 +20288,7 @@
         <c:majorTickMark val="none"/>
         <c:minorTickMark val="none"/>
         <c:tickLblPos val="nextTo"/>
-        <c:crossAx val="61246848"/>
+        <c:crossAx val="45508480"/>
         <c:crosses val="autoZero"/>
         <c:crossBetween val="between"/>
         <c:majorUnit val="1"/>
@@ -19867,11 +20683,11 @@
         </c:dLbls>
         <c:bubbleScale val="100"/>
         <c:showNegBubbles val="0"/>
-        <c:axId val="61335424"/>
-        <c:axId val="61336960"/>
+        <c:axId val="47808896"/>
+        <c:axId val="47810432"/>
       </c:bubbleChart>
       <c:valAx>
-        <c:axId val="61335424"/>
+        <c:axId val="47808896"/>
         <c:scaling>
           <c:orientation val="minMax"/>
           <c:max val="5"/>
@@ -19884,12 +20700,12 @@
         <c:majorTickMark val="out"/>
         <c:minorTickMark val="none"/>
         <c:tickLblPos val="nextTo"/>
-        <c:crossAx val="61336960"/>
+        <c:crossAx val="47810432"/>
         <c:crosses val="autoZero"/>
         <c:crossBetween val="midCat"/>
       </c:valAx>
       <c:valAx>
-        <c:axId val="61336960"/>
+        <c:axId val="47810432"/>
         <c:scaling>
           <c:orientation val="maxMin"/>
           <c:max val="4.5"/>
@@ -19902,7 +20718,7 @@
         <c:majorTickMark val="out"/>
         <c:minorTickMark val="none"/>
         <c:tickLblPos val="nextTo"/>
-        <c:crossAx val="61335424"/>
+        <c:crossAx val="47808896"/>
         <c:crosses val="autoZero"/>
         <c:crossBetween val="midCat"/>
         <c:majorUnit val="1"/>
@@ -20278,7 +21094,7 @@
 </file>
 
 <file path=customXml/itemProps1.xml><?xml version="1.0" encoding="utf-8"?>
-<ds:datastoreItem xmlns:ds="http://schemas.openxmlformats.org/officeDocument/2006/customXml" ds:itemID="{8048BB4B-2856-44D2-BDEE-04FC5D424C21}">
+<ds:datastoreItem xmlns:ds="http://schemas.openxmlformats.org/officeDocument/2006/customXml" ds:itemID="{2AB98462-9E22-41E3-819F-69B05D0DF672}">
   <ds:schemaRefs>
     <ds:schemaRef ds:uri="http://schemas.openxmlformats.org/officeDocument/2006/bibliography"/>
   </ds:schemaRefs>

</xml_diff>

<commit_message>
refs #770 Vision anpassen
Former-commit-id: 1fa1830cf1ddbf0a5fb92934da90fdee2c316ee4
</commit_message>
<xml_diff>
--- a/doc/Bericht/05_Technischer Bericht/03_Vorstudie/Vorstudie.docx
+++ b/doc/Bericht/05_Technischer Bericht/03_Vorstudie/Vorstudie.docx
@@ -1205,8 +1205,31 @@
       <w:bookmarkEnd w:id="3"/>
     </w:p>
     <w:p>
+      <w:r>
+        <w:t xml:space="preserve">Neue Technologien </w:t>
+      </w:r>
+      <w:r>
+        <w:t xml:space="preserve">eröffnen </w:t>
+      </w:r>
+      <w:r>
+        <w:t xml:space="preserve"> neue Wege der Präsentation. </w:t>
+      </w:r>
+      <w:r>
+        <w:t>Diese können genutzt werden um die Hochschule für Technik Rapperswil</w:t>
+      </w:r>
+      <w:r>
+        <w:t xml:space="preserve"> (HSR)</w:t>
+      </w:r>
+      <w:r>
+        <w:t xml:space="preserve"> besser und auf innovative Weise zu präsentieren.</w:t>
+      </w:r>
+      <w:r>
+        <w:t xml:space="preserve"> </w:t>
+      </w:r>
       <w:bookmarkStart w:id="4" w:name="_GoBack"/>
       <w:bookmarkEnd w:id="4"/>
+    </w:p>
+    <w:p>
       <w:r>
         <w:t xml:space="preserve">Zurzeit studieren rund 1200 Personen an der Hochschule für Technik Rapperswil (HSR). Im letzten Semester  der Ausbildung müssen </w:t>
       </w:r>
@@ -1863,27 +1886,14 @@
       <w:r>
         <w:t xml:space="preserve">Abbildung </w:t>
       </w:r>
-      <w:r>
-        <w:fldChar w:fldCharType="begin"/>
-      </w:r>
-      <w:r>
-        <w:instrText xml:space="preserve"> SEQ Abbildung \* ARABIC </w:instrText>
-      </w:r>
-      <w:r>
-        <w:fldChar w:fldCharType="separate"/>
-      </w:r>
-      <w:r>
-        <w:rPr>
-          <w:noProof/>
-        </w:rPr>
-        <w:t>1</w:t>
-      </w:r>
-      <w:r>
-        <w:rPr>
-          <w:noProof/>
-        </w:rPr>
-        <w:fldChar w:fldCharType="end"/>
-      </w:r>
+      <w:fldSimple w:instr=" SEQ Abbildung \* ARABIC ">
+        <w:r>
+          <w:rPr>
+            <w:noProof/>
+          </w:rPr>
+          <w:t>1</w:t>
+        </w:r>
+      </w:fldSimple>
       <w:r>
         <w:t xml:space="preserve"> - Gebäude der HSR</w:t>
       </w:r>
@@ -2089,27 +2099,14 @@
       <w:r>
         <w:t xml:space="preserve">Tabelle </w:t>
       </w:r>
-      <w:r>
-        <w:fldChar w:fldCharType="begin"/>
-      </w:r>
-      <w:r>
-        <w:instrText xml:space="preserve"> SEQ Tabelle \* ARABIC </w:instrText>
-      </w:r>
-      <w:r>
-        <w:fldChar w:fldCharType="separate"/>
-      </w:r>
-      <w:r>
-        <w:rPr>
-          <w:noProof/>
-        </w:rPr>
-        <w:t>1</w:t>
-      </w:r>
-      <w:r>
-        <w:rPr>
-          <w:noProof/>
-        </w:rPr>
-        <w:fldChar w:fldCharType="end"/>
-      </w:r>
+      <w:fldSimple w:instr=" SEQ Tabelle \* ARABIC ">
+        <w:r>
+          <w:rPr>
+            <w:noProof/>
+          </w:rPr>
+          <w:t>1</w:t>
+        </w:r>
+      </w:fldSimple>
       <w:r>
         <w:t xml:space="preserve"> </w:t>
       </w:r>
@@ -2180,27 +2177,14 @@
       <w:r>
         <w:t xml:space="preserve">Abbildung </w:t>
       </w:r>
-      <w:r>
-        <w:fldChar w:fldCharType="begin"/>
-      </w:r>
-      <w:r>
-        <w:instrText xml:space="preserve"> SEQ Abbildung \* ARABIC </w:instrText>
-      </w:r>
-      <w:r>
-        <w:fldChar w:fldCharType="separate"/>
-      </w:r>
-      <w:r>
-        <w:rPr>
-          <w:noProof/>
-        </w:rPr>
-        <w:t>2</w:t>
-      </w:r>
-      <w:r>
-        <w:rPr>
-          <w:noProof/>
-        </w:rPr>
-        <w:fldChar w:fldCharType="end"/>
-      </w:r>
+      <w:fldSimple w:instr=" SEQ Abbildung \* ARABIC ">
+        <w:r>
+          <w:rPr>
+            <w:noProof/>
+          </w:rPr>
+          <w:t>2</w:t>
+        </w:r>
+      </w:fldSimple>
       <w:r>
         <w:t xml:space="preserve"> - Anzahl Personen über die Zeit</w:t>
       </w:r>
@@ -2252,27 +2236,14 @@
       <w:r>
         <w:t xml:space="preserve">Abbildung </w:t>
       </w:r>
-      <w:r>
-        <w:fldChar w:fldCharType="begin"/>
-      </w:r>
-      <w:r>
-        <w:instrText xml:space="preserve"> SEQ Abbildung \* ARABIC </w:instrText>
-      </w:r>
-      <w:r>
-        <w:fldChar w:fldCharType="separate"/>
-      </w:r>
-      <w:r>
-        <w:rPr>
-          <w:noProof/>
-        </w:rPr>
-        <w:t>3</w:t>
-      </w:r>
-      <w:r>
-        <w:rPr>
-          <w:noProof/>
-        </w:rPr>
-        <w:fldChar w:fldCharType="end"/>
-      </w:r>
+      <w:fldSimple w:instr=" SEQ Abbildung \* ARABIC ">
+        <w:r>
+          <w:rPr>
+            <w:noProof/>
+          </w:rPr>
+          <w:t>3</w:t>
+        </w:r>
+      </w:fldSimple>
       <w:r>
         <w:t xml:space="preserve"> - Auslastung der Abstandszonen</w:t>
       </w:r>
@@ -2389,27 +2360,14 @@
       <w:r>
         <w:t xml:space="preserve">Abbildung </w:t>
       </w:r>
-      <w:r>
-        <w:fldChar w:fldCharType="begin"/>
-      </w:r>
-      <w:r>
-        <w:instrText xml:space="preserve"> SEQ Abbildung \* ARABIC </w:instrText>
-      </w:r>
-      <w:r>
-        <w:fldChar w:fldCharType="separate"/>
-      </w:r>
-      <w:r>
-        <w:rPr>
-          <w:noProof/>
-        </w:rPr>
-        <w:t>4</w:t>
-      </w:r>
-      <w:r>
-        <w:rPr>
-          <w:noProof/>
-        </w:rPr>
-        <w:fldChar w:fldCharType="end"/>
-      </w:r>
+      <w:fldSimple w:instr=" SEQ Abbildung \* ARABIC ">
+        <w:r>
+          <w:rPr>
+            <w:noProof/>
+          </w:rPr>
+          <w:t>4</w:t>
+        </w:r>
+      </w:fldSimple>
       <w:r>
         <w:t xml:space="preserve"> - Auslastung der Abstandszonen</w:t>
       </w:r>
@@ -2577,27 +2535,14 @@
       <w:r>
         <w:t xml:space="preserve">Abbildung </w:t>
       </w:r>
-      <w:r>
-        <w:fldChar w:fldCharType="begin"/>
-      </w:r>
-      <w:r>
-        <w:instrText xml:space="preserve"> SEQ Abbildung \* ARABIC </w:instrText>
-      </w:r>
-      <w:r>
-        <w:fldChar w:fldCharType="separate"/>
-      </w:r>
-      <w:r>
-        <w:rPr>
-          <w:noProof/>
-        </w:rPr>
-        <w:t>5</w:t>
-      </w:r>
-      <w:r>
-        <w:rPr>
-          <w:noProof/>
-        </w:rPr>
-        <w:fldChar w:fldCharType="end"/>
-      </w:r>
+      <w:fldSimple w:instr=" SEQ Abbildung \* ARABIC ">
+        <w:r>
+          <w:rPr>
+            <w:noProof/>
+          </w:rPr>
+          <w:t>5</w:t>
+        </w:r>
+      </w:fldSimple>
       <w:r>
         <w:t xml:space="preserve"> - Vorkommen der Gruppengrössen</w:t>
       </w:r>
@@ -2659,30 +2604,14 @@
       <w:r>
         <w:t xml:space="preserve">Abbildung </w:t>
       </w:r>
-      <w:r>
-        <w:fldChar w:fldCharType="begin"/>
-      </w:r>
-      <w:r>
-        <w:instrText xml:space="preserve"> SEQ Abbildung \* AR</w:instrText>
-      </w:r>
-      <w:r>
-        <w:instrText xml:space="preserve">ABIC </w:instrText>
-      </w:r>
-      <w:r>
-        <w:fldChar w:fldCharType="separate"/>
-      </w:r>
-      <w:r>
-        <w:rPr>
-          <w:noProof/>
-        </w:rPr>
-        <w:t>6</w:t>
-      </w:r>
-      <w:r>
-        <w:rPr>
-          <w:noProof/>
-        </w:rPr>
-        <w:fldChar w:fldCharType="end"/>
-      </w:r>
+      <w:fldSimple w:instr=" SEQ Abbildung \* ARABIC ">
+        <w:r>
+          <w:rPr>
+            <w:noProof/>
+          </w:rPr>
+          <w:t>6</w:t>
+        </w:r>
+      </w:fldSimple>
       <w:r>
         <w:t xml:space="preserve"> -</w:t>
       </w:r>
@@ -2888,27 +2817,14 @@
       <w:r>
         <w:t xml:space="preserve">Abbildung </w:t>
       </w:r>
-      <w:r>
-        <w:fldChar w:fldCharType="begin"/>
-      </w:r>
-      <w:r>
-        <w:instrText xml:space="preserve"> SEQ Abbildung \* ARABIC </w:instrText>
-      </w:r>
-      <w:r>
-        <w:fldChar w:fldCharType="separate"/>
-      </w:r>
-      <w:r>
-        <w:rPr>
-          <w:noProof/>
-        </w:rPr>
-        <w:t>7</w:t>
-      </w:r>
-      <w:r>
-        <w:rPr>
-          <w:noProof/>
-        </w:rPr>
-        <w:fldChar w:fldCharType="end"/>
-      </w:r>
+      <w:fldSimple w:instr=" SEQ Abbildung \* ARABIC ">
+        <w:r>
+          <w:rPr>
+            <w:noProof/>
+          </w:rPr>
+          <w:t>7</w:t>
+        </w:r>
+      </w:fldSimple>
       <w:r>
         <w:t xml:space="preserve"> </w:t>
       </w:r>
@@ -3558,27 +3474,14 @@
       <w:r>
         <w:t xml:space="preserve">Tabelle </w:t>
       </w:r>
-      <w:r>
-        <w:fldChar w:fldCharType="begin"/>
-      </w:r>
-      <w:r>
-        <w:instrText xml:space="preserve"> SEQ Tabelle \* ARABIC </w:instrText>
-      </w:r>
-      <w:r>
-        <w:fldChar w:fldCharType="separate"/>
-      </w:r>
-      <w:r>
-        <w:rPr>
-          <w:noProof/>
-        </w:rPr>
-        <w:t>2</w:t>
-      </w:r>
-      <w:r>
-        <w:rPr>
-          <w:noProof/>
-        </w:rPr>
-        <w:fldChar w:fldCharType="end"/>
-      </w:r>
+      <w:fldSimple w:instr=" SEQ Tabelle \* ARABIC ">
+        <w:r>
+          <w:rPr>
+            <w:noProof/>
+          </w:rPr>
+          <w:t>2</w:t>
+        </w:r>
+      </w:fldSimple>
       <w:r>
         <w:t xml:space="preserve"> - </w:t>
       </w:r>
@@ -3754,7 +3657,6 @@
               <w14:uncheckedState w14:val="2610" w14:font="MS Gothic"/>
             </w14:checkbox>
           </w:sdtPr>
-          <w:sdtEndPr/>
           <w:sdtContent>
             <w:tc>
               <w:tcPr>
@@ -3808,7 +3710,6 @@
               <w14:uncheckedState w14:val="2610" w14:font="MS Gothic"/>
             </w14:checkbox>
           </w:sdtPr>
-          <w:sdtEndPr/>
           <w:sdtContent>
             <w:tc>
               <w:tcPr>
@@ -3862,7 +3763,6 @@
               <w14:uncheckedState w14:val="2610" w14:font="MS Gothic"/>
             </w14:checkbox>
           </w:sdtPr>
-          <w:sdtEndPr/>
           <w:sdtContent>
             <w:tc>
               <w:tcPr>
@@ -3916,7 +3816,6 @@
               <w14:uncheckedState w14:val="2610" w14:font="MS Gothic"/>
             </w14:checkbox>
           </w:sdtPr>
-          <w:sdtEndPr/>
           <w:sdtContent>
             <w:tc>
               <w:tcPr>
@@ -4047,7 +3946,6 @@
               <w14:uncheckedState w14:val="2610" w14:font="MS Gothic"/>
             </w14:checkbox>
           </w:sdtPr>
-          <w:sdtEndPr/>
           <w:sdtContent>
             <w:tc>
               <w:tcPr>
@@ -4101,7 +3999,6 @@
               <w14:uncheckedState w14:val="2610" w14:font="MS Gothic"/>
             </w14:checkbox>
           </w:sdtPr>
-          <w:sdtEndPr/>
           <w:sdtContent>
             <w:tc>
               <w:tcPr>
@@ -4155,7 +4052,6 @@
               <w14:uncheckedState w14:val="2610" w14:font="MS Gothic"/>
             </w14:checkbox>
           </w:sdtPr>
-          <w:sdtEndPr/>
           <w:sdtContent>
             <w:tc>
               <w:tcPr>
@@ -4209,7 +4105,6 @@
               <w14:uncheckedState w14:val="2610" w14:font="MS Gothic"/>
             </w14:checkbox>
           </w:sdtPr>
-          <w:sdtEndPr/>
           <w:sdtContent>
             <w:tc>
               <w:tcPr>
@@ -4338,7 +4233,6 @@
               <w14:uncheckedState w14:val="2610" w14:font="MS Gothic"/>
             </w14:checkbox>
           </w:sdtPr>
-          <w:sdtEndPr/>
           <w:sdtContent>
             <w:tc>
               <w:tcPr>
@@ -4392,7 +4286,6 @@
               <w14:uncheckedState w14:val="2610" w14:font="MS Gothic"/>
             </w14:checkbox>
           </w:sdtPr>
-          <w:sdtEndPr/>
           <w:sdtContent>
             <w:tc>
               <w:tcPr>
@@ -4446,7 +4339,6 @@
               <w14:uncheckedState w14:val="2610" w14:font="MS Gothic"/>
             </w14:checkbox>
           </w:sdtPr>
-          <w:sdtEndPr/>
           <w:sdtContent>
             <w:tc>
               <w:tcPr>
@@ -4500,7 +4392,6 @@
               <w14:uncheckedState w14:val="2610" w14:font="MS Gothic"/>
             </w14:checkbox>
           </w:sdtPr>
-          <w:sdtEndPr/>
           <w:sdtContent>
             <w:tc>
               <w:tcPr>
@@ -4653,7 +4544,6 @@
               <w14:uncheckedState w14:val="2610" w14:font="MS Gothic"/>
             </w14:checkbox>
           </w:sdtPr>
-          <w:sdtEndPr/>
           <w:sdtContent>
             <w:tc>
               <w:tcPr>
@@ -4707,7 +4597,6 @@
               <w14:uncheckedState w14:val="2610" w14:font="MS Gothic"/>
             </w14:checkbox>
           </w:sdtPr>
-          <w:sdtEndPr/>
           <w:sdtContent>
             <w:tc>
               <w:tcPr>
@@ -4761,7 +4650,6 @@
               <w14:uncheckedState w14:val="2610" w14:font="MS Gothic"/>
             </w14:checkbox>
           </w:sdtPr>
-          <w:sdtEndPr/>
           <w:sdtContent>
             <w:tc>
               <w:tcPr>
@@ -4815,7 +4703,6 @@
               <w14:uncheckedState w14:val="2610" w14:font="MS Gothic"/>
             </w14:checkbox>
           </w:sdtPr>
-          <w:sdtEndPr/>
           <w:sdtContent>
             <w:tc>
               <w:tcPr>
@@ -5004,7 +4891,6 @@
               <w14:uncheckedState w14:val="2610" w14:font="MS Gothic"/>
             </w14:checkbox>
           </w:sdtPr>
-          <w:sdtEndPr/>
           <w:sdtContent>
             <w:tc>
               <w:tcPr>
@@ -5058,7 +4944,6 @@
               <w14:uncheckedState w14:val="2610" w14:font="MS Gothic"/>
             </w14:checkbox>
           </w:sdtPr>
-          <w:sdtEndPr/>
           <w:sdtContent>
             <w:tc>
               <w:tcPr>
@@ -5112,7 +4997,6 @@
               <w14:uncheckedState w14:val="2610" w14:font="MS Gothic"/>
             </w14:checkbox>
           </w:sdtPr>
-          <w:sdtEndPr/>
           <w:sdtContent>
             <w:tc>
               <w:tcPr>
@@ -5166,7 +5050,6 @@
               <w14:uncheckedState w14:val="2610" w14:font="MS Gothic"/>
             </w14:checkbox>
           </w:sdtPr>
-          <w:sdtEndPr/>
           <w:sdtContent>
             <w:tc>
               <w:tcPr>
@@ -5319,7 +5202,6 @@
               <w14:uncheckedState w14:val="2610" w14:font="MS Gothic"/>
             </w14:checkbox>
           </w:sdtPr>
-          <w:sdtEndPr/>
           <w:sdtContent>
             <w:tc>
               <w:tcPr>
@@ -5373,7 +5255,6 @@
               <w14:uncheckedState w14:val="2610" w14:font="MS Gothic"/>
             </w14:checkbox>
           </w:sdtPr>
-          <w:sdtEndPr/>
           <w:sdtContent>
             <w:tc>
               <w:tcPr>
@@ -5427,7 +5308,6 @@
               <w14:uncheckedState w14:val="2610" w14:font="MS Gothic"/>
             </w14:checkbox>
           </w:sdtPr>
-          <w:sdtEndPr/>
           <w:sdtContent>
             <w:tc>
               <w:tcPr>
@@ -5481,7 +5361,6 @@
               <w14:uncheckedState w14:val="2610" w14:font="MS Gothic"/>
             </w14:checkbox>
           </w:sdtPr>
-          <w:sdtEndPr/>
           <w:sdtContent>
             <w:tc>
               <w:tcPr>
@@ -5610,7 +5489,6 @@
               <w14:uncheckedState w14:val="2610" w14:font="MS Gothic"/>
             </w14:checkbox>
           </w:sdtPr>
-          <w:sdtEndPr/>
           <w:sdtContent>
             <w:tc>
               <w:tcPr>
@@ -5664,7 +5542,6 @@
               <w14:uncheckedState w14:val="2610" w14:font="MS Gothic"/>
             </w14:checkbox>
           </w:sdtPr>
-          <w:sdtEndPr/>
           <w:sdtContent>
             <w:tc>
               <w:tcPr>
@@ -5718,7 +5595,6 @@
               <w14:uncheckedState w14:val="2610" w14:font="MS Gothic"/>
             </w14:checkbox>
           </w:sdtPr>
-          <w:sdtEndPr/>
           <w:sdtContent>
             <w:tc>
               <w:tcPr>
@@ -5772,7 +5648,6 @@
               <w14:uncheckedState w14:val="2610" w14:font="MS Gothic"/>
             </w14:checkbox>
           </w:sdtPr>
-          <w:sdtEndPr/>
           <w:sdtContent>
             <w:tc>
               <w:tcPr>
@@ -5903,7 +5778,6 @@
               <w14:uncheckedState w14:val="2610" w14:font="MS Gothic"/>
             </w14:checkbox>
           </w:sdtPr>
-          <w:sdtEndPr/>
           <w:sdtContent>
             <w:tc>
               <w:tcPr>
@@ -5957,7 +5831,6 @@
               <w14:uncheckedState w14:val="2610" w14:font="MS Gothic"/>
             </w14:checkbox>
           </w:sdtPr>
-          <w:sdtEndPr/>
           <w:sdtContent>
             <w:tc>
               <w:tcPr>
@@ -6011,7 +5884,6 @@
               <w14:uncheckedState w14:val="2610" w14:font="MS Gothic"/>
             </w14:checkbox>
           </w:sdtPr>
-          <w:sdtEndPr/>
           <w:sdtContent>
             <w:tc>
               <w:tcPr>
@@ -6065,7 +5937,6 @@
               <w14:uncheckedState w14:val="2610" w14:font="MS Gothic"/>
             </w14:checkbox>
           </w:sdtPr>
-          <w:sdtEndPr/>
           <w:sdtContent>
             <w:tc>
               <w:tcPr>
@@ -6203,27 +6074,14 @@
       <w:r>
         <w:t xml:space="preserve">Abbildung </w:t>
       </w:r>
-      <w:r>
-        <w:fldChar w:fldCharType="begin"/>
-      </w:r>
-      <w:r>
-        <w:instrText xml:space="preserve"> SEQ Abbildung \* ARABIC </w:instrText>
-      </w:r>
-      <w:r>
-        <w:fldChar w:fldCharType="separate"/>
-      </w:r>
-      <w:r>
-        <w:rPr>
-          <w:noProof/>
-        </w:rPr>
-        <w:t>8</w:t>
-      </w:r>
-      <w:r>
-        <w:rPr>
-          <w:noProof/>
-        </w:rPr>
-        <w:fldChar w:fldCharType="end"/>
-      </w:r>
+      <w:fldSimple w:instr=" SEQ Abbildung \* ARABIC ">
+        <w:r>
+          <w:rPr>
+            <w:noProof/>
+          </w:rPr>
+          <w:t>8</w:t>
+        </w:r>
+      </w:fldSimple>
       <w:r>
         <w:t xml:space="preserve"> - Total aller Studiengänge</w:t>
       </w:r>
@@ -6362,27 +6220,14 @@
       <w:r>
         <w:t xml:space="preserve">Abbildung </w:t>
       </w:r>
-      <w:r>
-        <w:fldChar w:fldCharType="begin"/>
-      </w:r>
-      <w:r>
-        <w:instrText xml:space="preserve"> SEQ Abbildung \* ARABIC </w:instrText>
-      </w:r>
-      <w:r>
-        <w:fldChar w:fldCharType="separate"/>
-      </w:r>
-      <w:r>
-        <w:rPr>
-          <w:noProof/>
-        </w:rPr>
-        <w:t>9</w:t>
-      </w:r>
-      <w:r>
-        <w:rPr>
-          <w:noProof/>
-        </w:rPr>
-        <w:fldChar w:fldCharType="end"/>
-      </w:r>
+      <w:fldSimple w:instr=" SEQ Abbildung \* ARABIC ">
+        <w:r>
+          <w:rPr>
+            <w:noProof/>
+          </w:rPr>
+          <w:t>9</w:t>
+        </w:r>
+      </w:fldSimple>
       <w:r>
         <w:t xml:space="preserve"> - Vergleich der Studiengänge</w:t>
       </w:r>
@@ -7313,30 +7158,14 @@
       <w:r>
         <w:t xml:space="preserve">Abbildung </w:t>
       </w:r>
-      <w:r>
-        <w:fldChar w:fldCharType="begin"/>
-      </w:r>
-      <w:r>
-        <w:instrText xml:space="preserve"> SEQ Abbildung \* ARAB</w:instrText>
-      </w:r>
-      <w:r>
-        <w:instrText xml:space="preserve">IC </w:instrText>
-      </w:r>
-      <w:r>
-        <w:fldChar w:fldCharType="separate"/>
-      </w:r>
-      <w:r>
-        <w:rPr>
-          <w:noProof/>
-        </w:rPr>
-        <w:t>10</w:t>
-      </w:r>
-      <w:r>
-        <w:rPr>
-          <w:noProof/>
-        </w:rPr>
-        <w:fldChar w:fldCharType="end"/>
-      </w:r>
+      <w:fldSimple w:instr=" SEQ Abbildung \* ARABIC ">
+        <w:r>
+          <w:rPr>
+            <w:noProof/>
+          </w:rPr>
+          <w:t>10</w:t>
+        </w:r>
+      </w:fldSimple>
       <w:r>
         <w:t xml:space="preserve"> </w:t>
       </w:r>
@@ -7681,27 +7510,14 @@
             <w:r>
               <w:t xml:space="preserve">Abbildung </w:t>
             </w:r>
-            <w:r>
-              <w:fldChar w:fldCharType="begin"/>
-            </w:r>
-            <w:r>
-              <w:instrText xml:space="preserve"> SEQ Abbildung \* ARABIC </w:instrText>
-            </w:r>
-            <w:r>
-              <w:fldChar w:fldCharType="separate"/>
-            </w:r>
-            <w:r>
-              <w:rPr>
-                <w:noProof/>
-              </w:rPr>
-              <w:t>11</w:t>
-            </w:r>
-            <w:r>
-              <w:rPr>
-                <w:noProof/>
-              </w:rPr>
-              <w:fldChar w:fldCharType="end"/>
-            </w:r>
+            <w:fldSimple w:instr=" SEQ Abbildung \* ARABIC ">
+              <w:r>
+                <w:rPr>
+                  <w:noProof/>
+                </w:rPr>
+                <w:t>11</w:t>
+              </w:r>
+            </w:fldSimple>
             <w:r>
               <w:t xml:space="preserve"> - Peter </w:t>
             </w:r>
@@ -8356,27 +8172,14 @@
             <w:r>
               <w:t xml:space="preserve">Abbildung </w:t>
             </w:r>
-            <w:r>
-              <w:fldChar w:fldCharType="begin"/>
-            </w:r>
-            <w:r>
-              <w:instrText xml:space="preserve"> SEQ Abbildung \* ARABIC </w:instrText>
-            </w:r>
-            <w:r>
-              <w:fldChar w:fldCharType="separate"/>
-            </w:r>
-            <w:r>
-              <w:rPr>
-                <w:noProof/>
-              </w:rPr>
-              <w:t>12</w:t>
-            </w:r>
-            <w:r>
-              <w:rPr>
-                <w:noProof/>
-              </w:rPr>
-              <w:fldChar w:fldCharType="end"/>
-            </w:r>
+            <w:fldSimple w:instr=" SEQ Abbildung \* ARABIC ">
+              <w:r>
+                <w:rPr>
+                  <w:noProof/>
+                </w:rPr>
+                <w:t>12</w:t>
+              </w:r>
+            </w:fldSimple>
             <w:r>
               <w:t xml:space="preserve"> - Noemi Nichtinteressiert, Bildque</w:t>
             </w:r>
@@ -9053,27 +8856,14 @@
             <w:r>
               <w:t xml:space="preserve">Abbildung </w:t>
             </w:r>
-            <w:r>
-              <w:fldChar w:fldCharType="begin"/>
-            </w:r>
-            <w:r>
-              <w:instrText xml:space="preserve"> SEQ Abbildung \* ARABIC </w:instrText>
-            </w:r>
-            <w:r>
-              <w:fldChar w:fldCharType="separate"/>
-            </w:r>
-            <w:r>
-              <w:rPr>
-                <w:noProof/>
-              </w:rPr>
-              <w:t>13</w:t>
-            </w:r>
-            <w:r>
-              <w:rPr>
-                <w:noProof/>
-              </w:rPr>
-              <w:fldChar w:fldCharType="end"/>
-            </w:r>
+            <w:fldSimple w:instr=" SEQ Abbildung \* ARABIC ">
+              <w:r>
+                <w:rPr>
+                  <w:noProof/>
+                </w:rPr>
+                <w:t>13</w:t>
+              </w:r>
+            </w:fldSimple>
             <w:r>
               <w:t xml:space="preserve"> - Erich Eventbesucher, Bildquelle: www.office.com</w:t>
             </w:r>
@@ -9821,27 +9611,14 @@
       <w:r>
         <w:t xml:space="preserve">Abbildung </w:t>
       </w:r>
-      <w:r>
-        <w:fldChar w:fldCharType="begin"/>
-      </w:r>
-      <w:r>
-        <w:instrText xml:space="preserve"> SEQ Abbildung \* ARABIC </w:instrText>
-      </w:r>
-      <w:r>
-        <w:fldChar w:fldCharType="separate"/>
-      </w:r>
-      <w:r>
-        <w:rPr>
-          <w:noProof/>
-        </w:rPr>
-        <w:t>14</w:t>
-      </w:r>
-      <w:r>
-        <w:rPr>
-          <w:noProof/>
-        </w:rPr>
-        <w:fldChar w:fldCharType="end"/>
-      </w:r>
+      <w:fldSimple w:instr=" SEQ Abbildung \* ARABIC ">
+        <w:r>
+          <w:rPr>
+            <w:noProof/>
+          </w:rPr>
+          <w:t>14</w:t>
+        </w:r>
+      </w:fldSimple>
       <w:r>
         <w:t xml:space="preserve"> - </w:t>
       </w:r>
@@ -9976,30 +9753,14 @@
       <w:r>
         <w:t xml:space="preserve">Abbildung </w:t>
       </w:r>
-      <w:r>
-        <w:fldChar w:fldCharType="begin"/>
-      </w:r>
-      <w:r>
-        <w:instrText xml:space="preserve"> SEQ </w:instrText>
-      </w:r>
-      <w:r>
-        <w:instrText xml:space="preserve">Abbildung \* ARABIC </w:instrText>
-      </w:r>
-      <w:r>
-        <w:fldChar w:fldCharType="separate"/>
-      </w:r>
-      <w:r>
-        <w:rPr>
-          <w:noProof/>
-        </w:rPr>
-        <w:t>15</w:t>
-      </w:r>
-      <w:r>
-        <w:rPr>
-          <w:noProof/>
-        </w:rPr>
-        <w:fldChar w:fldCharType="end"/>
-      </w:r>
+      <w:fldSimple w:instr=" SEQ Abbildung \* ARABIC ">
+        <w:r>
+          <w:rPr>
+            <w:noProof/>
+          </w:rPr>
+          <w:t>15</w:t>
+        </w:r>
+      </w:fldSimple>
       <w:r>
         <w:t xml:space="preserve"> - </w:t>
       </w:r>
@@ -10165,27 +9926,14 @@
       <w:r>
         <w:t xml:space="preserve">Abbildung </w:t>
       </w:r>
-      <w:r>
-        <w:fldChar w:fldCharType="begin"/>
-      </w:r>
-      <w:r>
-        <w:instrText xml:space="preserve"> SEQ Abbildung \* ARABIC </w:instrText>
-      </w:r>
-      <w:r>
-        <w:fldChar w:fldCharType="separate"/>
-      </w:r>
-      <w:r>
-        <w:rPr>
-          <w:noProof/>
-        </w:rPr>
-        <w:t>16</w:t>
-      </w:r>
-      <w:r>
-        <w:rPr>
-          <w:noProof/>
-        </w:rPr>
-        <w:fldChar w:fldCharType="end"/>
-      </w:r>
+      <w:fldSimple w:instr=" SEQ Abbildung \* ARABIC ">
+        <w:r>
+          <w:rPr>
+            <w:noProof/>
+          </w:rPr>
+          <w:t>16</w:t>
+        </w:r>
+      </w:fldSimple>
       <w:r>
         <w:t xml:space="preserve"> - Variante B: 2 x 2 55" Monitore, Ansicht</w:t>
       </w:r>
@@ -10304,27 +10052,14 @@
       <w:r>
         <w:t xml:space="preserve">Abbildung </w:t>
       </w:r>
-      <w:r>
-        <w:fldChar w:fldCharType="begin"/>
-      </w:r>
-      <w:r>
-        <w:instrText xml:space="preserve"> SEQ Abbildung \* ARABIC </w:instrText>
-      </w:r>
-      <w:r>
-        <w:fldChar w:fldCharType="separate"/>
-      </w:r>
-      <w:r>
-        <w:rPr>
-          <w:noProof/>
-        </w:rPr>
-        <w:t>17</w:t>
-      </w:r>
-      <w:r>
-        <w:rPr>
-          <w:noProof/>
-        </w:rPr>
-        <w:fldChar w:fldCharType="end"/>
-      </w:r>
+      <w:fldSimple w:instr=" SEQ Abbildung \* ARABIC ">
+        <w:r>
+          <w:rPr>
+            <w:noProof/>
+          </w:rPr>
+          <w:t>17</w:t>
+        </w:r>
+      </w:fldSimple>
       <w:r>
         <w:t xml:space="preserve"> - </w:t>
       </w:r>
@@ -10532,27 +10267,14 @@
       <w:r>
         <w:t xml:space="preserve">Abbildung </w:t>
       </w:r>
-      <w:r>
-        <w:fldChar w:fldCharType="begin"/>
-      </w:r>
-      <w:r>
-        <w:instrText xml:space="preserve"> SEQ Abbildung \* ARABIC </w:instrText>
-      </w:r>
-      <w:r>
-        <w:fldChar w:fldCharType="separate"/>
-      </w:r>
-      <w:r>
-        <w:rPr>
-          <w:noProof/>
-        </w:rPr>
-        <w:t>18</w:t>
-      </w:r>
-      <w:r>
-        <w:rPr>
-          <w:noProof/>
-        </w:rPr>
-        <w:fldChar w:fldCharType="end"/>
-      </w:r>
+      <w:fldSimple w:instr=" SEQ Abbildung \* ARABIC ">
+        <w:r>
+          <w:rPr>
+            <w:noProof/>
+          </w:rPr>
+          <w:t>18</w:t>
+        </w:r>
+      </w:fldSimple>
       <w:r>
         <w:t xml:space="preserve"> - Variante C: 1 x 6 55" Monitore, Ansicht</w:t>
       </w:r>
@@ -10729,27 +10451,14 @@
       <w:r>
         <w:t xml:space="preserve">Abbildung </w:t>
       </w:r>
-      <w:r>
-        <w:fldChar w:fldCharType="begin"/>
-      </w:r>
-      <w:r>
-        <w:instrText xml:space="preserve"> SEQ Abbildung \* ARABIC </w:instrText>
-      </w:r>
-      <w:r>
-        <w:fldChar w:fldCharType="separate"/>
-      </w:r>
-      <w:r>
-        <w:rPr>
-          <w:noProof/>
-        </w:rPr>
-        <w:t>19</w:t>
-      </w:r>
-      <w:r>
-        <w:rPr>
-          <w:noProof/>
-        </w:rPr>
-        <w:fldChar w:fldCharType="end"/>
-      </w:r>
+      <w:fldSimple w:instr=" SEQ Abbildung \* ARABIC ">
+        <w:r>
+          <w:rPr>
+            <w:noProof/>
+          </w:rPr>
+          <w:t>19</w:t>
+        </w:r>
+      </w:fldSimple>
       <w:r>
         <w:t xml:space="preserve"> - Variante A: 1 x 6 55" Monitore, Hellraumprojektor Test</w:t>
       </w:r>
@@ -12375,27 +12084,14 @@
         <w:lastRenderedPageBreak/>
         <w:t xml:space="preserve">Tabelle </w:t>
       </w:r>
-      <w:r>
-        <w:fldChar w:fldCharType="begin"/>
-      </w:r>
-      <w:r>
-        <w:instrText xml:space="preserve"> SEQ Tabelle \* ARABIC </w:instrText>
-      </w:r>
-      <w:r>
-        <w:fldChar w:fldCharType="separate"/>
-      </w:r>
-      <w:r>
-        <w:rPr>
-          <w:noProof/>
-        </w:rPr>
-        <w:t>3</w:t>
-      </w:r>
-      <w:r>
-        <w:rPr>
-          <w:noProof/>
-        </w:rPr>
-        <w:fldChar w:fldCharType="end"/>
-      </w:r>
+      <w:fldSimple w:instr=" SEQ Tabelle \* ARABIC ">
+        <w:r>
+          <w:rPr>
+            <w:noProof/>
+          </w:rPr>
+          <w:t>3</w:t>
+        </w:r>
+      </w:fldSimple>
       <w:r>
         <w:t xml:space="preserve"> </w:t>
       </w:r>
@@ -12644,27 +12340,14 @@
       <w:r>
         <w:t xml:space="preserve">Abbildung </w:t>
       </w:r>
-      <w:r>
-        <w:fldChar w:fldCharType="begin"/>
-      </w:r>
-      <w:r>
-        <w:instrText xml:space="preserve"> SEQ Abbildung \* ARABIC </w:instrText>
-      </w:r>
-      <w:r>
-        <w:fldChar w:fldCharType="separate"/>
-      </w:r>
-      <w:r>
-        <w:rPr>
-          <w:noProof/>
-        </w:rPr>
-        <w:t>20</w:t>
-      </w:r>
-      <w:r>
-        <w:rPr>
-          <w:noProof/>
-        </w:rPr>
-        <w:fldChar w:fldCharType="end"/>
-      </w:r>
+      <w:fldSimple w:instr=" SEQ Abbildung \* ARABIC ">
+        <w:r>
+          <w:rPr>
+            <w:noProof/>
+          </w:rPr>
+          <w:t>20</w:t>
+        </w:r>
+      </w:fldSimple>
       <w:r>
         <w:t xml:space="preserve"> - </w:t>
       </w:r>
@@ -12748,27 +12431,14 @@
       <w:r>
         <w:t xml:space="preserve">Abbildung </w:t>
       </w:r>
-      <w:r>
-        <w:fldChar w:fldCharType="begin"/>
-      </w:r>
-      <w:r>
-        <w:instrText xml:space="preserve"> SEQ Abbildung \* ARABIC </w:instrText>
-      </w:r>
-      <w:r>
-        <w:fldChar w:fldCharType="separate"/>
-      </w:r>
-      <w:r>
-        <w:rPr>
-          <w:noProof/>
-        </w:rPr>
-        <w:t>21</w:t>
-      </w:r>
-      <w:r>
-        <w:rPr>
-          <w:noProof/>
-        </w:rPr>
-        <w:fldChar w:fldCharType="end"/>
-      </w:r>
+      <w:fldSimple w:instr=" SEQ Abbildung \* ARABIC ">
+        <w:r>
+          <w:rPr>
+            <w:noProof/>
+          </w:rPr>
+          <w:t>21</w:t>
+        </w:r>
+      </w:fldSimple>
       <w:r>
         <w:t xml:space="preserve"> - </w:t>
       </w:r>
@@ -12979,7 +12649,7 @@
       <w:rPr>
         <w:noProof/>
       </w:rPr>
-      <w:t>19. April 2012</w:t>
+      <w:t>20. April 2012</w:t>
     </w:r>
     <w:r>
       <w:fldChar w:fldCharType="end"/>
@@ -13031,31 +12701,16 @@
       </w:rPr>
       <w:t xml:space="preserve"> von </w:t>
     </w:r>
-    <w:r>
-      <w:fldChar w:fldCharType="begin"/>
-    </w:r>
-    <w:r>
-      <w:instrText>NUMPAGES  \* Arabic  \* MERGEFORMAT</w:instrText>
-    </w:r>
-    <w:r>
-      <w:fldChar w:fldCharType="separate"/>
-    </w:r>
-    <w:r>
-      <w:rPr>
-        <w:b/>
-        <w:noProof/>
-        <w:lang w:val="de-DE"/>
-      </w:rPr>
-      <w:t>25</w:t>
-    </w:r>
-    <w:r>
-      <w:rPr>
-        <w:b/>
-        <w:noProof/>
-        <w:lang w:val="de-DE"/>
-      </w:rPr>
-      <w:fldChar w:fldCharType="end"/>
-    </w:r>
+    <w:fldSimple w:instr="NUMPAGES  \* Arabic  \* MERGEFORMAT">
+      <w:r>
+        <w:rPr>
+          <w:b/>
+          <w:noProof/>
+          <w:lang w:val="de-DE"/>
+        </w:rPr>
+        <w:t>25</w:t>
+      </w:r>
+    </w:fldSimple>
   </w:p>
 </w:ftr>
 </file>
@@ -18890,11 +18545,11 @@
         </c:dLbls>
         <c:marker val="1"/>
         <c:smooth val="0"/>
-        <c:axId val="89269760"/>
-        <c:axId val="89271296"/>
+        <c:axId val="57153408"/>
+        <c:axId val="57154944"/>
       </c:lineChart>
       <c:catAx>
-        <c:axId val="89269760"/>
+        <c:axId val="57153408"/>
         <c:scaling>
           <c:orientation val="minMax"/>
         </c:scaling>
@@ -18903,7 +18558,7 @@
         <c:majorTickMark val="out"/>
         <c:minorTickMark val="none"/>
         <c:tickLblPos val="nextTo"/>
-        <c:crossAx val="89271296"/>
+        <c:crossAx val="57154944"/>
         <c:crosses val="autoZero"/>
         <c:auto val="1"/>
         <c:lblAlgn val="ctr"/>
@@ -18911,7 +18566,7 @@
         <c:noMultiLvlLbl val="0"/>
       </c:catAx>
       <c:valAx>
-        <c:axId val="89271296"/>
+        <c:axId val="57154944"/>
         <c:scaling>
           <c:orientation val="minMax"/>
         </c:scaling>
@@ -18922,7 +18577,7 @@
         <c:majorTickMark val="out"/>
         <c:minorTickMark val="none"/>
         <c:tickLblPos val="nextTo"/>
-        <c:crossAx val="89269760"/>
+        <c:crossAx val="57153408"/>
         <c:crosses val="autoZero"/>
         <c:crossBetween val="between"/>
       </c:valAx>
@@ -19048,11 +18703,11 @@
           <c:showBubbleSize val="0"/>
         </c:dLbls>
         <c:gapWidth val="100"/>
-        <c:axId val="42506496"/>
-        <c:axId val="42504960"/>
+        <c:axId val="80929920"/>
+        <c:axId val="80731520"/>
       </c:barChart>
       <c:valAx>
-        <c:axId val="42504960"/>
+        <c:axId val="80731520"/>
         <c:scaling>
           <c:orientation val="minMax"/>
         </c:scaling>
@@ -19063,12 +18718,12 @@
         <c:majorTickMark val="out"/>
         <c:minorTickMark val="none"/>
         <c:tickLblPos val="nextTo"/>
-        <c:crossAx val="42506496"/>
+        <c:crossAx val="80929920"/>
         <c:crosses val="autoZero"/>
         <c:crossBetween val="between"/>
       </c:valAx>
       <c:catAx>
-        <c:axId val="42506496"/>
+        <c:axId val="80929920"/>
         <c:scaling>
           <c:orientation val="minMax"/>
         </c:scaling>
@@ -19077,7 +18732,7 @@
         <c:majorTickMark val="out"/>
         <c:minorTickMark val="none"/>
         <c:tickLblPos val="nextTo"/>
-        <c:crossAx val="42504960"/>
+        <c:crossAx val="80731520"/>
         <c:crosses val="autoZero"/>
         <c:auto val="1"/>
         <c:lblAlgn val="ctr"/>
@@ -19514,11 +19169,11 @@
           <c:showBubbleSize val="0"/>
         </c:dLbls>
         <c:gapWidth val="150"/>
-        <c:axId val="44707200"/>
-        <c:axId val="44708992"/>
+        <c:axId val="81676544"/>
+        <c:axId val="81682432"/>
       </c:barChart>
       <c:catAx>
-        <c:axId val="44707200"/>
+        <c:axId val="81676544"/>
         <c:scaling>
           <c:orientation val="maxMin"/>
         </c:scaling>
@@ -19527,7 +19182,7 @@
         <c:majorTickMark val="out"/>
         <c:minorTickMark val="none"/>
         <c:tickLblPos val="nextTo"/>
-        <c:crossAx val="44708992"/>
+        <c:crossAx val="81682432"/>
         <c:crosses val="autoZero"/>
         <c:auto val="1"/>
         <c:lblAlgn val="ctr"/>
@@ -19535,7 +19190,7 @@
         <c:noMultiLvlLbl val="0"/>
       </c:catAx>
       <c:valAx>
-        <c:axId val="44708992"/>
+        <c:axId val="81682432"/>
         <c:scaling>
           <c:orientation val="minMax"/>
           <c:max val="4"/>
@@ -19577,7 +19232,7 @@
         <c:majorTickMark val="out"/>
         <c:minorTickMark val="none"/>
         <c:tickLblPos val="nextTo"/>
-        <c:crossAx val="44707200"/>
+        <c:crossAx val="81676544"/>
         <c:crosses val="autoZero"/>
         <c:crossBetween val="between"/>
         <c:majorUnit val="1"/>
@@ -20220,11 +19875,11 @@
         </c:dLbls>
         <c:gapWidth val="75"/>
         <c:overlap val="-25"/>
-        <c:axId val="45508480"/>
-        <c:axId val="45510016"/>
+        <c:axId val="93758208"/>
+        <c:axId val="93759744"/>
       </c:barChart>
       <c:catAx>
-        <c:axId val="45508480"/>
+        <c:axId val="93758208"/>
         <c:scaling>
           <c:orientation val="maxMin"/>
         </c:scaling>
@@ -20233,7 +19888,7 @@
         <c:majorTickMark val="none"/>
         <c:minorTickMark val="none"/>
         <c:tickLblPos val="nextTo"/>
-        <c:crossAx val="45510016"/>
+        <c:crossAx val="93759744"/>
         <c:crosses val="autoZero"/>
         <c:auto val="1"/>
         <c:lblAlgn val="ctr"/>
@@ -20242,7 +19897,7 @@
         <c:noMultiLvlLbl val="0"/>
       </c:catAx>
       <c:valAx>
-        <c:axId val="45510016"/>
+        <c:axId val="93759744"/>
         <c:scaling>
           <c:orientation val="minMax"/>
           <c:max val="4"/>
@@ -20288,7 +19943,7 @@
         <c:majorTickMark val="none"/>
         <c:minorTickMark val="none"/>
         <c:tickLblPos val="nextTo"/>
-        <c:crossAx val="45508480"/>
+        <c:crossAx val="93758208"/>
         <c:crosses val="autoZero"/>
         <c:crossBetween val="between"/>
         <c:majorUnit val="1"/>
@@ -20683,11 +20338,11 @@
         </c:dLbls>
         <c:bubbleScale val="100"/>
         <c:showNegBubbles val="0"/>
-        <c:axId val="47808896"/>
-        <c:axId val="47810432"/>
+        <c:axId val="93821952"/>
+        <c:axId val="93831936"/>
       </c:bubbleChart>
       <c:valAx>
-        <c:axId val="47808896"/>
+        <c:axId val="93821952"/>
         <c:scaling>
           <c:orientation val="minMax"/>
           <c:max val="5"/>
@@ -20700,12 +20355,12 @@
         <c:majorTickMark val="out"/>
         <c:minorTickMark val="none"/>
         <c:tickLblPos val="nextTo"/>
-        <c:crossAx val="47810432"/>
+        <c:crossAx val="93831936"/>
         <c:crosses val="autoZero"/>
         <c:crossBetween val="midCat"/>
       </c:valAx>
       <c:valAx>
-        <c:axId val="47810432"/>
+        <c:axId val="93831936"/>
         <c:scaling>
           <c:orientation val="maxMin"/>
           <c:max val="4.5"/>
@@ -20718,7 +20373,7 @@
         <c:majorTickMark val="out"/>
         <c:minorTickMark val="none"/>
         <c:tickLblPos val="nextTo"/>
-        <c:crossAx val="47808896"/>
+        <c:crossAx val="93821952"/>
         <c:crosses val="autoZero"/>
         <c:crossBetween val="midCat"/>
         <c:majorUnit val="1"/>
@@ -21094,7 +20749,7 @@
 </file>
 
 <file path=customXml/itemProps1.xml><?xml version="1.0" encoding="utf-8"?>
-<ds:datastoreItem xmlns:ds="http://schemas.openxmlformats.org/officeDocument/2006/customXml" ds:itemID="{2AB98462-9E22-41E3-819F-69B05D0DF672}">
+<ds:datastoreItem xmlns:ds="http://schemas.openxmlformats.org/officeDocument/2006/customXml" ds:itemID="{783CDAD4-26F2-47A5-8659-7172BA68EEB9}">
   <ds:schemaRefs>
     <ds:schemaRef ds:uri="http://schemas.openxmlformats.org/officeDocument/2006/bibliography"/>
   </ds:schemaRefs>

</xml_diff>

<commit_message>
refs #770 Begründung für Poster -> Neue Vision
Former-commit-id: aa67f41cb7bb43a7c817c075271bc6beadc64fe7
</commit_message>
<xml_diff>
--- a/doc/Bericht/05_Technischer Bericht/03_Vorstudie/Vorstudie.docx
+++ b/doc/Bericht/05_Technischer Bericht/03_Vorstudie/Vorstudie.docx
@@ -4,7 +4,7 @@
   <w:body>
     <w:p>
       <w:pPr>
-        <w:pStyle w:val="Heading1"/>
+        <w:pStyle w:val="berschrift1"/>
       </w:pPr>
       <w:bookmarkStart w:id="0" w:name="_Toc320601242"/>
       <w:r>
@@ -14,7 +14,7 @@
     </w:p>
     <w:p>
       <w:pPr>
-        <w:pStyle w:val="Heading2"/>
+        <w:pStyle w:val="berschrift2"/>
       </w:pPr>
       <w:bookmarkStart w:id="1" w:name="_Toc287347253"/>
       <w:bookmarkStart w:id="2" w:name="_Toc320601243"/>
@@ -26,7 +26,7 @@
     </w:p>
     <w:tbl>
       <w:tblPr>
-        <w:tblStyle w:val="MediumShading1-Accent1"/>
+        <w:tblStyle w:val="MittlereSchattierung1-Akzent1"/>
         <w:tblW w:w="0" w:type="auto"/>
         <w:tblInd w:w="-34" w:type="dxa"/>
         <w:tblLook w:val="0420" w:firstRow="1" w:lastRow="0" w:firstColumn="0" w:lastColumn="0" w:noHBand="0" w:noVBand="1"/>
@@ -302,14 +302,12 @@
                 <w:lang w:val="en-US"/>
               </w:rPr>
             </w:pPr>
-            <w:proofErr w:type="spellStart"/>
             <w:r>
               <w:rPr>
                 <w:lang w:val="en-US"/>
               </w:rPr>
               <w:t>Befragung</w:t>
             </w:r>
-            <w:proofErr w:type="spellEnd"/>
             <w:r>
               <w:rPr>
                 <w:lang w:val="en-US"/>
@@ -328,40 +326,23 @@
               </w:rPr>
               <w:t xml:space="preserve"> </w:t>
             </w:r>
-            <w:proofErr w:type="spellStart"/>
             <w:r>
               <w:rPr>
                 <w:lang w:val="en-US"/>
               </w:rPr>
               <w:t>Testsetup</w:t>
             </w:r>
-            <w:proofErr w:type="spellEnd"/>
             <w:r>
               <w:rPr>
                 <w:lang w:val="en-US"/>
               </w:rPr>
-              <w:t xml:space="preserve">, Review </w:t>
-            </w:r>
-            <w:proofErr w:type="spellStart"/>
+              <w:t>, Review Passanten</w:t>
+            </w:r>
             <w:r>
               <w:rPr>
                 <w:lang w:val="en-US"/>
               </w:rPr>
-              <w:t>Passanten</w:t>
-            </w:r>
-            <w:proofErr w:type="spellEnd"/>
-            <w:r>
-              <w:rPr>
-                <w:lang w:val="en-US"/>
-              </w:rPr>
-              <w:t xml:space="preserve"> </w:t>
-            </w:r>
-            <w:proofErr w:type="spellStart"/>
-            <w:r>
-              <w:rPr>
-                <w:lang w:val="en-US"/>
-              </w:rPr>
-              <w:t>A</w:t>
+              <w:t xml:space="preserve"> A</w:t>
             </w:r>
             <w:r>
               <w:rPr>
@@ -369,7 +350,6 @@
               </w:rPr>
               <w:t>nalyse</w:t>
             </w:r>
-            <w:proofErr w:type="spellEnd"/>
           </w:p>
         </w:tc>
         <w:tc>
@@ -439,16 +419,8 @@
               <w:rPr>
                 <w:lang w:val="en-US"/>
               </w:rPr>
-              <w:t xml:space="preserve">Review </w:t>
-            </w:r>
-            <w:proofErr w:type="spellStart"/>
-            <w:r>
-              <w:rPr>
-                <w:lang w:val="en-US"/>
-              </w:rPr>
-              <w:t>Befragung</w:t>
-            </w:r>
-            <w:proofErr w:type="spellEnd"/>
+              <w:t>Review Befragung</w:t>
+            </w:r>
           </w:p>
         </w:tc>
         <w:tc>
@@ -559,19 +531,9 @@
             <w:tcW w:w="4674" w:type="dxa"/>
           </w:tcPr>
           <w:p>
-            <w:proofErr w:type="spellStart"/>
-            <w:r>
-              <w:t>Personas</w:t>
-            </w:r>
-            <w:proofErr w:type="spellEnd"/>
-            <w:r>
-              <w:t xml:space="preserve"> und Szenarien Peter </w:t>
-            </w:r>
-            <w:proofErr w:type="spellStart"/>
-            <w:r>
-              <w:t>Posterleser</w:t>
-            </w:r>
-            <w:proofErr w:type="spellEnd"/>
+            <w:r>
+              <w:t>Personas und Szenarien Peter Posterleser</w:t>
+            </w:r>
             <w:r>
               <w:t xml:space="preserve"> und Erich Eventbesucher</w:t>
             </w:r>
@@ -708,15 +670,7 @@
           </w:tcPr>
           <w:p>
             <w:r>
-              <w:t xml:space="preserve">Review </w:t>
-            </w:r>
-            <w:proofErr w:type="spellStart"/>
-            <w:r>
-              <w:t>Personas</w:t>
-            </w:r>
-            <w:proofErr w:type="spellEnd"/>
-            <w:r>
-              <w:t xml:space="preserve"> und Szenarien</w:t>
+              <w:t>Review Personas und Szenarien</w:t>
             </w:r>
           </w:p>
         </w:tc>
@@ -761,15 +715,7 @@
           </w:tcPr>
           <w:p>
             <w:r>
-              <w:t xml:space="preserve">Ergänzung der Einführung zu den </w:t>
-            </w:r>
-            <w:proofErr w:type="spellStart"/>
-            <w:r>
-              <w:t>Personas</w:t>
-            </w:r>
-            <w:proofErr w:type="spellEnd"/>
-            <w:r>
-              <w:t xml:space="preserve"> mit Rollen</w:t>
+              <w:t>Ergänzung der Einführung zu den Personas mit Rollen</w:t>
             </w:r>
           </w:p>
         </w:tc>
@@ -820,15 +766,7 @@
           </w:tcPr>
           <w:p>
             <w:r>
-              <w:t xml:space="preserve">Kapitel 4: Interaktionsbereich des </w:t>
-            </w:r>
-            <w:proofErr w:type="spellStart"/>
-            <w:r>
-              <w:t>Kinects</w:t>
-            </w:r>
-            <w:proofErr w:type="spellEnd"/>
-            <w:r>
-              <w:t xml:space="preserve"> Sensors</w:t>
+              <w:t>Kapitel 4: Interaktionsbereich des Kinects Sensors</w:t>
             </w:r>
           </w:p>
         </w:tc>
@@ -1195,7 +1133,7 @@
     </w:p>
     <w:p>
       <w:pPr>
-        <w:pStyle w:val="Heading2"/>
+        <w:pStyle w:val="berschrift2"/>
       </w:pPr>
       <w:bookmarkStart w:id="3" w:name="_Toc320601244"/>
       <w:r>
@@ -1212,73 +1150,113 @@
         <w:t xml:space="preserve">eröffnen </w:t>
       </w:r>
       <w:r>
-        <w:t xml:space="preserve"> neue Wege der Präsentation. </w:t>
-      </w:r>
-      <w:r>
-        <w:t>Diese können genutzt werden um die Hochschule für Technik Rapperswil</w:t>
-      </w:r>
-      <w:r>
-        <w:t xml:space="preserve"> (HSR)</w:t>
-      </w:r>
-      <w:r>
-        <w:t xml:space="preserve"> besser und auf innovative Weise zu präsentieren.</w:t>
+        <w:t xml:space="preserve"> neue Wege der Präsentation.</w:t>
+      </w:r>
+      <w:r>
+        <w:t xml:space="preserve"> Durch deren Einsatz werden Innovation und Wissen über den neusten Stand der Technik demonstriert. Beide Faktoren spielen eine wichtige Rolle für eine technische </w:t>
+      </w:r>
+      <w:r>
+        <w:t>Hochschule</w:t>
+      </w:r>
+      <w:r>
+        <w:t>.</w:t>
+      </w:r>
+      <w:r>
+        <w:t xml:space="preserve"> W</w:t>
+      </w:r>
+      <w:r>
+        <w:t>ürden S</w:t>
+      </w:r>
+      <w:r>
+        <w:t>ie ein Studium an einem Ort beginnen, welcher</w:t>
       </w:r>
       <w:r>
         <w:t xml:space="preserve"> </w:t>
       </w:r>
-      <w:bookmarkStart w:id="4" w:name="_GoBack"/>
-      <w:bookmarkEnd w:id="4"/>
+      <w:r>
+        <w:t xml:space="preserve">über </w:t>
+      </w:r>
+      <w:r>
+        <w:t>keine Beamer</w:t>
+      </w:r>
+      <w:r>
+        <w:t xml:space="preserve"> in den Hörsälen</w:t>
+      </w:r>
+      <w:r>
+        <w:t>,</w:t>
+      </w:r>
+      <w:r>
+        <w:t xml:space="preserve"> sondern lediglich </w:t>
+      </w:r>
+      <w:r>
+        <w:t>über Hellraumprojektor</w:t>
+      </w:r>
+      <w:r>
+        <w:t>en</w:t>
+      </w:r>
+      <w:r>
+        <w:t xml:space="preserve"> verfügt? </w:t>
+      </w:r>
+      <w:r>
+        <w:t>Oder alle Übungsräume mit Röhrenbildschirmen ausgestattet hat?</w:t>
+      </w:r>
     </w:p>
     <w:p>
       <w:r>
-        <w:t xml:space="preserve">Zurzeit studieren rund 1200 Personen an der Hochschule für Technik Rapperswil (HSR). Im letzten Semester  der Ausbildung müssen </w:t>
-      </w:r>
-      <w:r>
-        <w:t xml:space="preserve">sich </w:t>
-      </w:r>
-      <w:r>
-        <w:t xml:space="preserve">die Studierenden mit der Bachelor- oder Masterarbeit befassen. </w:t>
-      </w:r>
-      <w:r>
-        <w:t>Die</w:t>
-      </w:r>
-      <w:r>
-        <w:t xml:space="preserve"> Resultate</w:t>
-      </w:r>
-      <w:r>
-        <w:t xml:space="preserve"> dieser Arbeiten</w:t>
-      </w:r>
-      <w:r>
-        <w:t xml:space="preserve"> werden einerseits in einem Bericht und andererseits mit einem Poster festgehalten. Die Poster werden zu Beginn des darauf folgenden Semesters ausgestellt. </w:t>
+        <w:t>Der</w:t>
+      </w:r>
+      <w:r>
+        <w:t xml:space="preserve"> positive Eindruck einer modernen Schule  soll aber nicht nur bei den Besuchern hinterlassen werden, sondern auch bei deren Studenten und Angestellten.</w:t>
+      </w:r>
+      <w:r>
+        <w:t xml:space="preserve"> </w:t>
+      </w:r>
+      <w:r>
+        <w:t xml:space="preserve">Durch ihre ständige Anwesenheit stellen sie die Hauptzielgruppe dar. </w:t>
+      </w:r>
+      <w:r>
+        <w:t xml:space="preserve">Sinnvolle Präsentationsinhalte wären einerseits Informationen über die verschiedenen Studiengänge. Wie oft hat sich wohl Landschaftsarchitekt darüber gewundert, was </w:t>
+      </w:r>
+      <w:r>
+        <w:t xml:space="preserve">die Leute der Elektrotechnik </w:t>
+      </w:r>
+      <w:r>
+        <w:t xml:space="preserve">eigentlich </w:t>
+      </w:r>
+      <w:r>
+        <w:t>so treiben</w:t>
+      </w:r>
+      <w:r>
+        <w:t>?</w:t>
+      </w:r>
+      <w:r>
+        <w:t xml:space="preserve"> Andererseits sind auch Inhalte denkbar, welch</w:t>
+      </w:r>
+      <w:r>
+        <w:t xml:space="preserve">e den Alltag </w:t>
+      </w:r>
+      <w:r>
+        <w:t>vereinfachen</w:t>
+      </w:r>
+      <w:r>
+        <w:t xml:space="preserve"> oder </w:t>
+      </w:r>
+      <w:r>
+        <w:t>erheitern</w:t>
+      </w:r>
+      <w:r>
+        <w:t>.</w:t>
       </w:r>
     </w:p>
     <w:p>
       <w:r>
-        <w:t>Die Ausstellung verteilt sich über mehrere Gebäude. Die Studierenden suchen aber nicht</w:t>
-      </w:r>
-      <w:r>
-        <w:t xml:space="preserve"> alle</w:t>
-      </w:r>
-      <w:r>
-        <w:t xml:space="preserve"> Gebäude gleich häufig auf</w:t>
-      </w:r>
-      <w:r>
-        <w:t>. D</w:t>
-      </w:r>
-      <w:r>
-        <w:t>ie</w:t>
-      </w:r>
-      <w:r>
-        <w:t xml:space="preserve"> Bachelorposter</w:t>
-      </w:r>
-      <w:r>
-        <w:t xml:space="preserve"> des Studienganges Informatik</w:t>
-      </w:r>
-      <w:r>
-        <w:t xml:space="preserve"> werden beispielsweise </w:t>
-      </w:r>
-      <w:r>
-        <w:t xml:space="preserve">im Gebäude 6 (siehe </w:t>
+        <w:t xml:space="preserve">Um diese Aufgabe zu bewältigen, </w:t>
+      </w:r>
+      <w:r>
+        <w:t>plant die HSR</w:t>
+      </w:r>
+      <w:r>
+        <w:t xml:space="preserve"> eine interaktive Video Wall im Eingangsbereich des Gebäudes 4 (siehe </w:t>
       </w:r>
       <w:r>
         <w:fldChar w:fldCharType="begin"/>
@@ -1314,372 +1292,173 @@
         <w:fldChar w:fldCharType="end"/>
       </w:r>
       <w:r>
-        <w:t>) ausgestellt</w:t>
-      </w:r>
-      <w:r>
-        <w:t>. Dieses Gebäude wird</w:t>
-      </w:r>
-      <w:r>
-        <w:t xml:space="preserve"> aber sehr selten für den Unterricht eines </w:t>
-      </w:r>
-      <w:r>
-        <w:t xml:space="preserve">Informatikmoduls </w:t>
-      </w:r>
-      <w:r>
-        <w:t>genutzt. So ist davon auszugehen, dass einige</w:t>
+        <w:t xml:space="preserve">). Dieses Gebäude ist ein attraktiver Standort, da sich dort die Mensa, der Empfang und die Aula befinden. </w:t>
+      </w:r>
+      <w:r>
+        <w:t>Dadurch</w:t>
+      </w:r>
+      <w:r>
+        <w:t xml:space="preserve"> herrscht dort ein konstanter Fluss an Personen, die das Gebäude betreten oder wieder verlassen. Um an die erwähnten Orte zu gelangen, muss der Eingangsbereich, welcher ein relativ breiter Gang ist, passiert werden. </w:t>
+      </w:r>
+      <w:r>
+        <w:t>D</w:t>
+      </w:r>
+      <w:r>
+        <w:t>ieser</w:t>
+      </w:r>
+      <w:r>
+        <w:t xml:space="preserve"> Bereich de</w:t>
       </w:r>
       <w:r>
         <w:t>n</w:t>
       </w:r>
       <w:r>
-        <w:t xml:space="preserve"> </w:t>
-      </w:r>
-      <w:r>
-        <w:t xml:space="preserve">der ausgestellten </w:t>
-      </w:r>
-      <w:r>
-        <w:t xml:space="preserve">Arbeiten keine allzu grosse Aufmerksamkeit </w:t>
-      </w:r>
-      <w:r>
-        <w:t>geschenkt wird</w:t>
-      </w:r>
-      <w:r>
-        <w:t>. Zusätzlich stellt sich bei der Informatik das Problem, dass es sich zwar um einen grossen Studiengang handelt, dies von aussen aber nicht ersichtlich ist. Während andere Studiengänge regelmässig auch andere Arbeiten ausstellen ist dies bei</w:t>
-      </w:r>
-      <w:r>
-        <w:t xml:space="preserve"> der Informatik nicht der Fall.</w:t>
+        <w:t xml:space="preserve"> ideale</w:t>
+      </w:r>
+      <w:r>
+        <w:t>n</w:t>
+      </w:r>
+      <w:r>
+        <w:t xml:space="preserve"> Ort</w:t>
+      </w:r>
+      <w:r>
+        <w:t xml:space="preserve"> dar</w:t>
+      </w:r>
+      <w:r>
+        <w:t xml:space="preserve">, </w:t>
+      </w:r>
+      <w:r>
+        <w:t>um die Video Wall aufzustellen.</w:t>
       </w:r>
     </w:p>
     <w:p>
       <w:r>
-        <w:t>Um diese Aufgabe zu bewältigen</w:t>
-      </w:r>
-      <w:r>
-        <w:t>,</w:t>
-      </w:r>
-      <w:r>
-        <w:t xml:space="preserve"> hat sich die HSR dazu entschieden</w:t>
-      </w:r>
-      <w:r>
-        <w:t>,</w:t>
-      </w:r>
-      <w:r>
-        <w:t xml:space="preserve"> eine interaktive Video Wall im Eingangsbereich des Gebäudes 4 (siehe </w:t>
-      </w:r>
-      <w:r>
-        <w:fldChar w:fldCharType="begin"/>
-      </w:r>
-      <w:r>
-        <w:instrText xml:space="preserve"> REF _Ref318973523 \r \h </w:instrText>
-      </w:r>
-      <w:r>
-        <w:fldChar w:fldCharType="separate"/>
-      </w:r>
-      <w:r>
-        <w:t>I.3</w:t>
-      </w:r>
-      <w:r>
-        <w:fldChar w:fldCharType="end"/>
+        <w:t xml:space="preserve">Die imposante Grösse der Video Wall soll diese für die Passanten unübersehbar machen und deren Neugier wecken. Der Nutzer kann mittels Gesten mit der Video Wall interagieren, dadurch entfallen Eingabegeräte wie Tastatur oder Maus komplett. </w:t>
+      </w:r>
+      <w:r>
+        <w:t xml:space="preserve">Zu Beginn </w:t>
+      </w:r>
+      <w:r>
+        <w:t xml:space="preserve">werden </w:t>
+      </w:r>
+      <w:r>
+        <w:t xml:space="preserve">auf der Wand </w:t>
+      </w:r>
+      <w:r>
+        <w:t>die Bachelor- und Masterposter präsentiert</w:t>
+      </w:r>
+      <w:r>
+        <w:t>.</w:t>
       </w:r>
       <w:r>
         <w:t xml:space="preserve"> </w:t>
       </w:r>
       <w:r>
-        <w:fldChar w:fldCharType="begin"/>
-      </w:r>
-      <w:r>
-        <w:instrText xml:space="preserve"> REF _Ref318973523 \h </w:instrText>
-      </w:r>
-      <w:r>
-        <w:fldChar w:fldCharType="separate"/>
-      </w:r>
-      <w:r>
-        <w:t>Gebäude der HSR</w:t>
-      </w:r>
-      <w:r>
-        <w:fldChar w:fldCharType="end"/>
-      </w:r>
-      <w:r>
-        <w:t>) aufzustellen. Dieses Gebäude</w:t>
-      </w:r>
-      <w:r>
-        <w:t xml:space="preserve"> ist ein attraktiver Standort, da sich dort die </w:t>
-      </w:r>
-      <w:r>
-        <w:t>Mensa</w:t>
-      </w:r>
-      <w:r>
-        <w:t xml:space="preserve">, der Empfang und die Aula befinden. </w:t>
-      </w:r>
-      <w:r>
-        <w:t>Daher</w:t>
-      </w:r>
-      <w:r>
-        <w:t xml:space="preserve"> herrscht</w:t>
-      </w:r>
-      <w:r>
-        <w:t xml:space="preserve"> dort ein konstanter Fluss an Personen</w:t>
-      </w:r>
-      <w:r>
-        <w:t>,</w:t>
-      </w:r>
-      <w:r>
-        <w:t xml:space="preserve"> die das Gebäude betreten oder wieder ver</w:t>
-      </w:r>
-      <w:r>
-        <w:t>lassen. Um an</w:t>
-      </w:r>
-      <w:r>
-        <w:t xml:space="preserve"> die erwähnten Orte</w:t>
-      </w:r>
-      <w:r>
-        <w:t xml:space="preserve"> </w:t>
-      </w:r>
-      <w:r>
-        <w:t>zu</w:t>
-      </w:r>
-      <w:r>
-        <w:t xml:space="preserve"> gelangen</w:t>
-      </w:r>
-      <w:r>
-        <w:t>, muss der</w:t>
-      </w:r>
-      <w:r>
-        <w:t xml:space="preserve"> Eingangsbereich, welcher ein </w:t>
-      </w:r>
-      <w:r>
-        <w:t>relativ breiter G</w:t>
-      </w:r>
-      <w:r>
-        <w:t>ang ist, passier</w:t>
-      </w:r>
-      <w:r>
-        <w:t>t werden</w:t>
-      </w:r>
-      <w:r>
-        <w:t xml:space="preserve">. </w:t>
-      </w:r>
-      <w:r>
-        <w:t>Aus diesem Grund ist dieser Bereich</w:t>
-      </w:r>
-      <w:r>
-        <w:t xml:space="preserve"> der ideale</w:t>
-      </w:r>
-      <w:r>
-        <w:t xml:space="preserve"> Ort, um die Video Wall aufzustellen.</w:t>
+        <w:t>Es ist bekannt, dass dies möglicherweise nicht eine ideale Anwendung für die Wand ist. Ein prinzipielles Problem besteht darin,  die wiederholte Nutzung zu gewährleisten.</w:t>
+      </w:r>
+      <w:r>
+        <w:t xml:space="preserve"> Jedoch stellen die Poster</w:t>
+      </w:r>
+      <w:r>
+        <w:t xml:space="preserve"> Inhalte dar, welche von allen Studiengängen zur Verfügung stehen und </w:t>
+      </w:r>
+      <w:r>
+        <w:t>deren Präsentation allen Studiengängen einen Nutzen bieten</w:t>
+      </w:r>
+      <w:r>
+        <w:t>.</w:t>
+      </w:r>
+      <w:r>
+        <w:t xml:space="preserve"> Zudem können die Poster ideal genutzt werden um eine </w:t>
+      </w:r>
+      <w:r>
+        <w:t>erste</w:t>
+      </w:r>
+      <w:r>
+        <w:t xml:space="preserve"> Anwendung</w:t>
+      </w:r>
+      <w:r>
+        <w:t xml:space="preserve"> der Video Wall zu demonst</w:t>
+      </w:r>
+      <w:r>
+        <w:t>r</w:t>
+      </w:r>
+      <w:r>
+        <w:t>ieren.</w:t>
       </w:r>
     </w:p>
     <w:p>
       <w:r>
-        <w:t xml:space="preserve">Die imposante Grösse der Video Wall soll diese für die </w:t>
-      </w:r>
-      <w:r>
-        <w:t>Passanten</w:t>
-      </w:r>
-      <w:r>
-        <w:t xml:space="preserve"> unübersehbar machen und</w:t>
-      </w:r>
-      <w:r>
-        <w:t xml:space="preserve"> deren</w:t>
-      </w:r>
-      <w:r>
-        <w:t xml:space="preserve"> Neugier </w:t>
-      </w:r>
-      <w:r>
-        <w:t xml:space="preserve">wecken. Der Nutzer kann </w:t>
-      </w:r>
-      <w:r>
-        <w:t>mittels Gesten</w:t>
-      </w:r>
-      <w:r>
-        <w:t xml:space="preserve"> mit </w:t>
-      </w:r>
-      <w:proofErr w:type="gramStart"/>
-      <w:r>
-        <w:t>der</w:t>
-      </w:r>
-      <w:proofErr w:type="gramEnd"/>
-      <w:r>
-        <w:t xml:space="preserve"> Video Wall interagieren</w:t>
-      </w:r>
-      <w:r>
-        <w:t>, d</w:t>
-      </w:r>
-      <w:r>
-        <w:t xml:space="preserve">adurch entfallen </w:t>
-      </w:r>
-      <w:r>
-        <w:t>Eingabegeräte</w:t>
-      </w:r>
-      <w:r>
-        <w:t xml:space="preserve"> wie </w:t>
-      </w:r>
-      <w:r>
-        <w:t>Tastatur oder Maus komplett. Auf</w:t>
-      </w:r>
-      <w:r>
-        <w:t xml:space="preserve"> der</w:t>
-      </w:r>
-      <w:r>
-        <w:t xml:space="preserve"> Wand </w:t>
-      </w:r>
-      <w:r>
-        <w:t xml:space="preserve">werden </w:t>
-      </w:r>
-      <w:r>
-        <w:t xml:space="preserve">die Bachelor- und Masterposter </w:t>
-      </w:r>
-      <w:r>
-        <w:t>präsentiert</w:t>
-      </w:r>
-      <w:r>
-        <w:t xml:space="preserve">, die damit keiner zeitlich begrenzten Ausstellungsdauer mehr unterliegen. Die Video Wall soll das Lesen der Poster interaktiver und spielerischer gestalten </w:t>
-      </w:r>
-      <w:r>
-        <w:t>und dadurch das Interesse an den</w:t>
-      </w:r>
-      <w:r>
-        <w:t xml:space="preserve"> Arbeiten fördern. Wichtig ist </w:t>
-      </w:r>
-      <w:r>
-        <w:t>dabei</w:t>
-      </w:r>
-      <w:r>
-        <w:t>,</w:t>
+        <w:t xml:space="preserve">Welche Inhalte könnte die Wall nun zusätzlich </w:t>
+      </w:r>
+      <w:r>
+        <w:t>noch bieten?</w:t>
+      </w:r>
+      <w:r>
+        <w:t xml:space="preserve"> Wie wäre es nun beispielsweise mit Informat</w:t>
+      </w:r>
+      <w:r>
+        <w:t>ionen, die man tagtäglich benötigt</w:t>
+      </w:r>
+      <w:r>
+        <w:t xml:space="preserve">? </w:t>
+      </w:r>
+      <w:r>
+        <w:t>Dies könnten Informationen zu Veranstaltungen, das Tagesmenu der Mensa oder die Wetterlage sein.</w:t>
+      </w:r>
+      <w:r>
+        <w:t xml:space="preserve"> Stellen Sie sich vor, sie haben den ganzen Tag mit Vorlesungen zugebracht. Wäre es jetzt nicht eine tolle Abwechslung ein paar Minispiele auf der Video Wall zu tätigen?</w:t>
       </w:r>
       <w:r>
         <w:t xml:space="preserve"> </w:t>
       </w:r>
       <w:r>
-        <w:t>dass die Wand bei den</w:t>
-      </w:r>
-      <w:r>
-        <w:t xml:space="preserve"> Nutzer</w:t>
-      </w:r>
-      <w:r>
-        <w:t>n Interesse für eine häufige und wiederkehrende Nutzung erzeugt</w:t>
-      </w:r>
-      <w:r>
-        <w:t>.</w:t>
-      </w:r>
-      <w:r>
-        <w:t xml:space="preserve"> Daher sollen neben den Postern</w:t>
-      </w:r>
-      <w:r>
-        <w:t xml:space="preserve"> auch andere für die Besucher relevante Informationen angezeigt werden. Dies könnten beispielsweise Informationen zu Veranstaltungen, das Tagesmenu</w:t>
-      </w:r>
-      <w:r>
-        <w:t xml:space="preserve"> der Mensa</w:t>
-      </w:r>
-      <w:r>
-        <w:t xml:space="preserve"> oder die Wetterlage sein. Zusätzlich soll mit einem Element</w:t>
-      </w:r>
-      <w:r>
-        <w:t>, dessen Verwendung reines Vergnügen ist,</w:t>
-      </w:r>
-      <w:r>
-        <w:t xml:space="preserve"> die Attraktivität</w:t>
-      </w:r>
-      <w:r>
-        <w:t xml:space="preserve"> der Video Wall</w:t>
-      </w:r>
-      <w:r>
-        <w:t xml:space="preserve"> gesteigert werden</w:t>
-      </w:r>
-      <w:r>
-        <w:t>. H</w:t>
-      </w:r>
-      <w:r>
-        <w:t xml:space="preserve">ierbei </w:t>
-      </w:r>
-      <w:r>
-        <w:t>ist der Einsatz von</w:t>
-      </w:r>
-      <w:r>
-        <w:t xml:space="preserve"> verschiedenste</w:t>
-      </w:r>
-      <w:r>
-        <w:t>n</w:t>
-      </w:r>
-      <w:r>
-        <w:t xml:space="preserve"> Minispiele</w:t>
-      </w:r>
-      <w:r>
-        <w:t>n</w:t>
-      </w:r>
-      <w:r>
-        <w:t xml:space="preserve"> denkbar.</w:t>
+        <w:t>Solche und viele andere Anwendungen sind alle mit der Wall denkbar.</w:t>
       </w:r>
     </w:p>
     <w:p>
       <w:r>
-        <w:t>Eine zusätzliche Anforderung ist, dass jedes Semester die neu</w:t>
-      </w:r>
-      <w:r>
-        <w:t xml:space="preserve"> erstellten</w:t>
-      </w:r>
-      <w:r>
-        <w:t xml:space="preserve"> Poster der Applikation verfügbar gemacht werden müssen. Daher ist es wichtig, dass das System gut wartbar und über eine Administrationsoberfläche einfach bedienbar ist.</w:t>
+        <w:t xml:space="preserve">Die Video Wall </w:t>
+      </w:r>
+      <w:r>
+        <w:t>ist auch eine Möglichkeit,</w:t>
+      </w:r>
+      <w:r>
+        <w:t xml:space="preserve"> Studenten der Informatik eine neue Plattform zur Verfügung </w:t>
+      </w:r>
+      <w:r>
+        <w:t xml:space="preserve">zu </w:t>
+      </w:r>
+      <w:r>
+        <w:t>stellen.</w:t>
+      </w:r>
+      <w:r>
+        <w:t xml:space="preserve"> </w:t>
+      </w:r>
+      <w:r>
+        <w:t>Projektarbeiten könnten für die Wand er</w:t>
+      </w:r>
+      <w:r>
+        <w:t>stellt und dadurch einem grossen</w:t>
+      </w:r>
+      <w:r>
+        <w:t xml:space="preserve"> Publikum präsentiert werden.</w:t>
+      </w:r>
+      <w:r>
+        <w:t xml:space="preserve"> </w:t>
       </w:r>
     </w:p>
     <w:p>
       <w:r>
-        <w:t xml:space="preserve">Wie im Kapitel </w:t>
-      </w:r>
-      <w:r>
-        <w:fldChar w:fldCharType="begin"/>
-      </w:r>
-      <w:r>
-        <w:instrText xml:space="preserve"> REF _Ref322519661 \r \h </w:instrText>
-      </w:r>
-      <w:r>
-        <w:fldChar w:fldCharType="separate"/>
-      </w:r>
-      <w:r>
-        <w:t>I.2</w:t>
-      </w:r>
-      <w:r>
-        <w:fldChar w:fldCharType="end"/>
-      </w:r>
-      <w:r>
-        <w:t xml:space="preserve"> </w:t>
-      </w:r>
-      <w:r>
-        <w:fldChar w:fldCharType="begin"/>
-      </w:r>
-      <w:r>
-        <w:instrText xml:space="preserve"> REF _Ref322519663 \h </w:instrText>
-      </w:r>
-      <w:r>
-        <w:fldChar w:fldCharType="separate"/>
-      </w:r>
-      <w:r>
-        <w:t>Vision</w:t>
-      </w:r>
-      <w:r>
-        <w:fldChar w:fldCharType="end"/>
-      </w:r>
-      <w:r>
-        <w:t xml:space="preserve"> beschrieben, werden Poster von Arbeiten auf </w:t>
-      </w:r>
-      <w:proofErr w:type="gramStart"/>
-      <w:r>
-        <w:t>der</w:t>
-      </w:r>
-      <w:proofErr w:type="gramEnd"/>
-      <w:r>
-        <w:t xml:space="preserve"> Video Wall dargestellt. Dem Team ist jedoch bewusst, dass dies möglicherweise nicht eine ideale Anwendung für die Wand ist. Ein prinzipielles Problem besteht darin, diese Idee spannend umzusetzen und die wiederholte Nutzung zu gewährleisten. Jedoch handelt es sich bei den Postern um Elemente, welche schon zur Verfügung stehen und daher einfach mit einer Applikation präsentiert werden können. Mit </w:t>
-      </w:r>
-      <w:proofErr w:type="gramStart"/>
-      <w:r>
-        <w:t>der Wall</w:t>
-      </w:r>
-      <w:proofErr w:type="gramEnd"/>
-      <w:r>
-        <w:t xml:space="preserve"> soll eine neue Art der Präsentation der Hochschule möglich sein. Diese Präsentation muss vorteilhaft für alle Studiengänge sein, dies ist mit den Postern als erste Anwendung der Wall gewährleistet. </w:t>
+        <w:t>Eine zus</w:t>
+      </w:r>
+      <w:r>
+        <w:t>ätzliche Anforderung ist, dass die Inhalte der Wall verwaltet werden können</w:t>
+      </w:r>
+      <w:r>
+        <w:t>. Daher ist es wichtig, dass das System gut wartbar und über eine Administrationsoberfläche einfach bedienbar ist.</w:t>
       </w:r>
     </w:p>
-    <w:p/>
     <w:p>
       <w:pPr>
         <w:rPr>
@@ -1691,26 +1470,26 @@
           <w:szCs w:val="22"/>
         </w:rPr>
       </w:pPr>
-      <w:bookmarkStart w:id="5" w:name="_Ref318973523"/>
+      <w:bookmarkStart w:id="4" w:name="_Ref318973523"/>
       <w:r>
         <w:br w:type="page"/>
       </w:r>
     </w:p>
     <w:p>
       <w:pPr>
-        <w:pStyle w:val="Heading2"/>
-      </w:pPr>
-      <w:bookmarkStart w:id="6" w:name="_Toc320601245"/>
+        <w:pStyle w:val="berschrift2"/>
+      </w:pPr>
+      <w:bookmarkStart w:id="5" w:name="_Toc320601245"/>
       <w:r>
         <w:lastRenderedPageBreak/>
         <w:t>Gebäude der HSR</w:t>
       </w:r>
+      <w:bookmarkEnd w:id="4"/>
       <w:bookmarkEnd w:id="5"/>
-      <w:bookmarkEnd w:id="6"/>
     </w:p>
     <w:p>
       <w:pPr>
-        <w:pStyle w:val="ListParagraph"/>
+        <w:pStyle w:val="Listenabsatz"/>
         <w:numPr>
           <w:ilvl w:val="0"/>
           <w:numId w:val="15"/>
@@ -1784,7 +1563,7 @@
     </w:p>
     <w:p>
       <w:pPr>
-        <w:pStyle w:val="ListParagraph"/>
+        <w:pStyle w:val="Listenabsatz"/>
         <w:numPr>
           <w:ilvl w:val="0"/>
           <w:numId w:val="15"/>
@@ -1797,7 +1576,7 @@
     </w:p>
     <w:p>
       <w:pPr>
-        <w:pStyle w:val="ListParagraph"/>
+        <w:pStyle w:val="Listenabsatz"/>
         <w:numPr>
           <w:ilvl w:val="0"/>
           <w:numId w:val="15"/>
@@ -1810,7 +1589,7 @@
     </w:p>
     <w:p>
       <w:pPr>
-        <w:pStyle w:val="ListParagraph"/>
+        <w:pStyle w:val="Listenabsatz"/>
         <w:numPr>
           <w:ilvl w:val="0"/>
           <w:numId w:val="15"/>
@@ -1829,22 +1608,20 @@
     </w:p>
     <w:p>
       <w:pPr>
-        <w:pStyle w:val="ListParagraph"/>
+        <w:pStyle w:val="Listenabsatz"/>
         <w:numPr>
           <w:ilvl w:val="0"/>
           <w:numId w:val="15"/>
         </w:numPr>
         <w:ind w:firstLine="2904"/>
       </w:pPr>
-      <w:proofErr w:type="spellStart"/>
       <w:r>
         <w:t>Foyergebäude</w:t>
       </w:r>
-      <w:proofErr w:type="spellEnd"/>
     </w:p>
     <w:p>
       <w:pPr>
-        <w:pStyle w:val="ListParagraph"/>
+        <w:pStyle w:val="Listenabsatz"/>
         <w:numPr>
           <w:ilvl w:val="0"/>
           <w:numId w:val="15"/>
@@ -1857,7 +1634,7 @@
     </w:p>
     <w:p>
       <w:pPr>
-        <w:pStyle w:val="ListParagraph"/>
+        <w:pStyle w:val="Listenabsatz"/>
         <w:numPr>
           <w:ilvl w:val="0"/>
           <w:numId w:val="15"/>
@@ -1876,12 +1653,12 @@
     <w:p/>
     <w:p>
       <w:pPr>
-        <w:pStyle w:val="Caption"/>
+        <w:pStyle w:val="Beschriftung"/>
       </w:pPr>
     </w:p>
     <w:p>
       <w:pPr>
-        <w:pStyle w:val="Caption"/>
+        <w:pStyle w:val="Beschriftung"/>
       </w:pPr>
       <w:r>
         <w:t xml:space="preserve">Abbildung </w:t>
@@ -1909,13 +1686,13 @@
     </w:p>
     <w:p>
       <w:pPr>
-        <w:pStyle w:val="Heading2"/>
-      </w:pPr>
-      <w:bookmarkStart w:id="7" w:name="_Toc320601246"/>
+        <w:pStyle w:val="berschrift2"/>
+      </w:pPr>
+      <w:bookmarkStart w:id="6" w:name="_Toc320601246"/>
       <w:r>
         <w:t>Passanten Analyse</w:t>
       </w:r>
-      <w:bookmarkEnd w:id="7"/>
+      <w:bookmarkEnd w:id="6"/>
     </w:p>
     <w:p>
       <w:r>
@@ -1977,7 +1754,7 @@
     </w:p>
     <w:tbl>
       <w:tblPr>
-        <w:tblStyle w:val="MediumShading1-Accent1"/>
+        <w:tblStyle w:val="MittlereSchattierung1-Akzent1"/>
         <w:tblW w:w="0" w:type="auto"/>
         <w:tblLook w:val="0420" w:firstRow="1" w:lastRow="0" w:firstColumn="0" w:lastColumn="0" w:noHBand="0" w:noVBand="1"/>
       </w:tblPr>
@@ -2094,7 +1871,7 @@
     </w:tbl>
     <w:p>
       <w:pPr>
-        <w:pStyle w:val="Caption"/>
+        <w:pStyle w:val="Beschriftung"/>
       </w:pPr>
       <w:r>
         <w:t xml:space="preserve">Tabelle </w:t>
@@ -2172,7 +1949,7 @@
     </w:p>
     <w:p>
       <w:pPr>
-        <w:pStyle w:val="Caption"/>
+        <w:pStyle w:val="Beschriftung"/>
       </w:pPr>
       <w:r>
         <w:t xml:space="preserve">Abbildung </w:t>
@@ -2191,9 +1968,9 @@
     </w:p>
     <w:p>
       <w:pPr>
-        <w:pStyle w:val="Heading3"/>
-      </w:pPr>
-      <w:bookmarkStart w:id="8" w:name="_Toc320601247"/>
+        <w:pStyle w:val="berschrift3"/>
+      </w:pPr>
+      <w:bookmarkStart w:id="7" w:name="_Toc320601247"/>
       <w:r>
         <w:lastRenderedPageBreak/>
         <w:t>Abstand</w:t>
@@ -2201,7 +1978,7 @@
       <w:r>
         <w:t>szonen</w:t>
       </w:r>
-      <w:bookmarkEnd w:id="8"/>
+      <w:bookmarkEnd w:id="7"/>
     </w:p>
     <w:p>
       <w:r>
@@ -2231,7 +2008,7 @@
     </w:p>
     <w:p>
       <w:pPr>
-        <w:pStyle w:val="Caption"/>
+        <w:pStyle w:val="Beschriftung"/>
       </w:pPr>
       <w:r>
         <w:t xml:space="preserve">Abbildung </w:t>
@@ -2351,12 +2128,12 @@
     </w:p>
     <w:p>
       <w:pPr>
-        <w:pStyle w:val="Caption"/>
+        <w:pStyle w:val="Beschriftung"/>
         <w:rPr>
           <w:noProof/>
         </w:rPr>
       </w:pPr>
-      <w:bookmarkStart w:id="9" w:name="_Ref318987794"/>
+      <w:bookmarkStart w:id="8" w:name="_Ref318987794"/>
       <w:r>
         <w:t xml:space="preserve">Abbildung </w:t>
       </w:r>
@@ -2377,17 +2154,17 @@
         </w:rPr>
         <w:t>, Grundriss Gebäude 4</w:t>
       </w:r>
-      <w:bookmarkEnd w:id="9"/>
+      <w:bookmarkEnd w:id="8"/>
     </w:p>
     <w:p>
       <w:pPr>
-        <w:pStyle w:val="Heading3"/>
-      </w:pPr>
-      <w:bookmarkStart w:id="10" w:name="_Toc320601248"/>
+        <w:pStyle w:val="berschrift3"/>
+      </w:pPr>
+      <w:bookmarkStart w:id="9" w:name="_Toc320601248"/>
       <w:r>
         <w:t>Gruppengrössen</w:t>
       </w:r>
-      <w:bookmarkEnd w:id="10"/>
+      <w:bookmarkEnd w:id="9"/>
       <w:r>
         <w:rPr>
           <w:noProof/>
@@ -2530,7 +2307,7 @@
     </w:p>
     <w:p>
       <w:pPr>
-        <w:pStyle w:val="Caption"/>
+        <w:pStyle w:val="Beschriftung"/>
       </w:pPr>
       <w:r>
         <w:t xml:space="preserve">Abbildung </w:t>
@@ -2599,7 +2376,7 @@
     </w:p>
     <w:p>
       <w:pPr>
-        <w:pStyle w:val="Caption"/>
+        <w:pStyle w:val="Beschriftung"/>
       </w:pPr>
       <w:r>
         <w:t xml:space="preserve">Abbildung </w:t>
@@ -2627,23 +2404,15 @@
     </w:p>
     <w:p>
       <w:pPr>
-        <w:pStyle w:val="Heading2"/>
-      </w:pPr>
-      <w:bookmarkStart w:id="11" w:name="_Toc320601249"/>
-      <w:bookmarkStart w:id="12" w:name="_Ref319428867"/>
+        <w:pStyle w:val="berschrift2"/>
+      </w:pPr>
+      <w:bookmarkStart w:id="10" w:name="_Toc320601249"/>
+      <w:bookmarkStart w:id="11" w:name="_Ref319428867"/>
       <w:r>
         <w:lastRenderedPageBreak/>
-        <w:t xml:space="preserve">Interaktionsbereich des </w:t>
-      </w:r>
-      <w:proofErr w:type="spellStart"/>
-      <w:r>
-        <w:t>Kinect</w:t>
-      </w:r>
-      <w:proofErr w:type="spellEnd"/>
-      <w:r>
-        <w:t xml:space="preserve"> Sensors</w:t>
-      </w:r>
-      <w:bookmarkEnd w:id="11"/>
+        <w:t>Interaktionsbereich des Kinect Sensors</w:t>
+      </w:r>
+      <w:bookmarkEnd w:id="10"/>
     </w:p>
     <w:p>
       <w:r>
@@ -2659,24 +2428,11 @@
         <w:t>s</w:t>
       </w:r>
       <w:r>
-        <w:t xml:space="preserve"> der Skelett-Erkennung des </w:t>
-      </w:r>
-      <w:proofErr w:type="spellStart"/>
-      <w:r>
-        <w:t>Kinect</w:t>
-      </w:r>
-      <w:proofErr w:type="spellEnd"/>
-      <w:r>
-        <w:t xml:space="preserve"> Sensors zu erhalten, sind im Gebäude 4 Aufnahmen</w:t>
-      </w:r>
-      <w:r>
-        <w:t xml:space="preserve"> mit </w:t>
-      </w:r>
-      <w:proofErr w:type="spellStart"/>
-      <w:r>
-        <w:t>Kinect</w:t>
-      </w:r>
-      <w:proofErr w:type="spellEnd"/>
+        <w:t xml:space="preserve"> der Skelett-Erkennung des Kinect Sensors zu erhalten, sind im Gebäude 4 Aufnahmen</w:t>
+      </w:r>
+      <w:r>
+        <w:t xml:space="preserve"> mit Kinect</w:t>
+      </w:r>
       <w:r>
         <w:t xml:space="preserve"> </w:t>
       </w:r>
@@ -2705,15 +2461,7 @@
         <w:t xml:space="preserve"> bewegen, </w:t>
       </w:r>
       <w:r>
-        <w:t xml:space="preserve">von </w:t>
-      </w:r>
-      <w:proofErr w:type="spellStart"/>
-      <w:r>
-        <w:t>Kinect</w:t>
-      </w:r>
-      <w:proofErr w:type="spellEnd"/>
-      <w:r>
-        <w:t xml:space="preserve"> </w:t>
+        <w:t xml:space="preserve">von Kinect </w:t>
       </w:r>
       <w:r>
         <w:t>erkannt</w:t>
@@ -2733,13 +2481,8 @@
       <w:r>
         <w:t>„</w:t>
       </w:r>
-      <w:proofErr w:type="spellStart"/>
-      <w:r>
-        <w:t>Kinect</w:t>
-      </w:r>
-      <w:proofErr w:type="spellEnd"/>
-      <w:r>
-        <w:t>: Erkennung von der Seite</w:t>
+      <w:r>
+        <w:t>Kinect: Erkennung von der Seite</w:t>
       </w:r>
       <w:r>
         <w:t>“</w:t>
@@ -2811,9 +2554,9 @@
     </w:p>
     <w:p>
       <w:pPr>
-        <w:pStyle w:val="Caption"/>
-      </w:pPr>
-      <w:bookmarkStart w:id="13" w:name="_Ref319998622"/>
+        <w:pStyle w:val="Beschriftung"/>
+      </w:pPr>
+      <w:bookmarkStart w:id="12" w:name="_Ref319998622"/>
       <w:r>
         <w:t xml:space="preserve">Abbildung </w:t>
       </w:r>
@@ -2840,7 +2583,7 @@
       <w:r>
         <w:t>Grundriss Gebäude 4</w:t>
       </w:r>
-      <w:bookmarkEnd w:id="13"/>
+      <w:bookmarkEnd w:id="12"/>
     </w:p>
     <w:p>
       <w:r>
@@ -2910,15 +2653,7 @@
         <w:t>n</w:t>
       </w:r>
       <w:r>
-        <w:t xml:space="preserve"> Bereich, innerhalb wessen </w:t>
-      </w:r>
-      <w:proofErr w:type="spellStart"/>
-      <w:r>
-        <w:t>Kinect</w:t>
-      </w:r>
-      <w:proofErr w:type="spellEnd"/>
-      <w:r>
-        <w:t xml:space="preserve"> Personen erkennen und deren Skelett darstellen kann.</w:t>
+        <w:t xml:space="preserve"> Bereich, innerhalb wessen Kinect Personen erkennen und deren Skelett darstellen kann.</w:t>
       </w:r>
       <w:r>
         <w:t xml:space="preserve"> </w:t>
@@ -2945,15 +2680,7 @@
         <w:t xml:space="preserve"> man</w:t>
       </w:r>
       <w:r>
-        <w:t xml:space="preserve"> bereits von </w:t>
-      </w:r>
-      <w:proofErr w:type="spellStart"/>
-      <w:r>
-        <w:t>Kinect</w:t>
-      </w:r>
-      <w:proofErr w:type="spellEnd"/>
-      <w:r>
-        <w:t xml:space="preserve"> </w:t>
+        <w:t xml:space="preserve"> bereits von Kinect </w:t>
       </w:r>
       <w:r>
         <w:t xml:space="preserve"> in der grünen Zone erkannt</w:t>
@@ -3006,41 +2733,47 @@
     </w:p>
     <w:p>
       <w:pPr>
-        <w:pStyle w:val="Heading2"/>
-      </w:pPr>
-      <w:bookmarkStart w:id="14" w:name="_Toc320601250"/>
+        <w:pStyle w:val="berschrift2"/>
+      </w:pPr>
+      <w:bookmarkStart w:id="13" w:name="_Toc320601250"/>
       <w:r>
         <w:lastRenderedPageBreak/>
         <w:t>Befragung</w:t>
       </w:r>
-      <w:bookmarkEnd w:id="12"/>
-      <w:bookmarkEnd w:id="14"/>
+      <w:bookmarkEnd w:id="11"/>
+      <w:bookmarkEnd w:id="13"/>
     </w:p>
     <w:p>
-      <w:bookmarkStart w:id="15" w:name="_Ref318901355"/>
-      <w:r>
-        <w:t xml:space="preserve">Die Aufgabenstellung gibt vor, dass auf </w:t>
-      </w:r>
-      <w:proofErr w:type="gramStart"/>
-      <w:r>
-        <w:t>der</w:t>
-      </w:r>
-      <w:proofErr w:type="gramEnd"/>
-      <w:r>
-        <w:t xml:space="preserve"> Video Wall die Bachelorarbeiten aller Abteilungen ausgestellt werden könnten.</w:t>
-      </w:r>
-    </w:p>
-    <w:p>
-      <w:r>
-        <w:t xml:space="preserve">Im Meeting vom 20.02.2012 wurde die Möglichkeit, zusätzlich zu den Postern interaktive Inhalte wie Videos aufzuschalten, diskutiert. Es stand auch die Frage im Raum, ob in Zukunft nur noch Videos zur Präsentation der Bachelorarbeiten auf </w:t>
-      </w:r>
-      <w:proofErr w:type="gramStart"/>
-      <w:r>
-        <w:t>der</w:t>
-      </w:r>
-      <w:proofErr w:type="gramEnd"/>
-      <w:r>
-        <w:t xml:space="preserve"> Video Wall gezeigt würden. Der Vorteil von Videos besteht darin, dass der Betrachter keine Anstrengungen unternehmen muss, um zu den gewünschten Informationen zu kommen. </w:t>
+      <w:bookmarkStart w:id="14" w:name="_Ref318901355"/>
+      <w:r>
+        <w:t>Die Poster der</w:t>
+      </w:r>
+      <w:r>
+        <w:t xml:space="preserve"> </w:t>
+      </w:r>
+      <w:r>
+        <w:t>B</w:t>
+      </w:r>
+      <w:r>
+        <w:t>achelor</w:t>
+      </w:r>
+      <w:r>
+        <w:t>- und Master</w:t>
+      </w:r>
+      <w:r>
+        <w:t>arbeiten aller Abteilu</w:t>
+      </w:r>
+      <w:r>
+        <w:t xml:space="preserve">ngen werden als Inhalt einer ersten Anwendung </w:t>
+      </w:r>
+      <w:r>
+        <w:t>eingesetzt</w:t>
+      </w:r>
+      <w:r>
+        <w:t xml:space="preserve">. </w:t>
+      </w:r>
+      <w:r>
+        <w:t xml:space="preserve">Im Meeting vom 20.02.2012 wurde die Möglichkeit, zusätzlich zu den Postern interaktive Inhalte wie Videos aufzuschalten, diskutiert. Es stand auch die Frage im Raum, ob in Zukunft nur noch Videos zur Präsentation der Bachelorarbeiten auf der Video Wall gezeigt würden. Der Vorteil von Videos besteht darin, dass der Betrachter keine Anstrengungen unternehmen muss, um zu den gewünschten Informationen zu kommen. </w:t>
       </w:r>
       <w:r>
         <w:t>Ein Video vermittelt dem Zuschauer</w:t>
@@ -3139,7 +2872,7 @@
     </w:p>
     <w:tbl>
       <w:tblPr>
-        <w:tblStyle w:val="MediumShading1-Accent1"/>
+        <w:tblStyle w:val="MittlereSchattierung1-Akzent1"/>
         <w:tblW w:w="0" w:type="auto"/>
         <w:tblLook w:val="04A0" w:firstRow="1" w:lastRow="0" w:firstColumn="1" w:lastColumn="0" w:noHBand="0" w:noVBand="1"/>
       </w:tblPr>
@@ -3468,9 +3201,9 @@
     </w:tbl>
     <w:p>
       <w:pPr>
-        <w:pStyle w:val="Caption"/>
-      </w:pPr>
-      <w:bookmarkStart w:id="16" w:name="_Ref318971871"/>
+        <w:pStyle w:val="Beschriftung"/>
+      </w:pPr>
+      <w:bookmarkStart w:id="15" w:name="_Ref318971871"/>
       <w:r>
         <w:t xml:space="preserve">Tabelle </w:t>
       </w:r>
@@ -3488,7 +3221,7 @@
       <w:r>
         <w:t>Anzahl Fragebögen pro Abteilung</w:t>
       </w:r>
-      <w:bookmarkEnd w:id="16"/>
+      <w:bookmarkEnd w:id="15"/>
     </w:p>
     <w:p>
       <w:pPr>
@@ -3507,15 +3240,15 @@
     </w:p>
     <w:p>
       <w:pPr>
-        <w:pStyle w:val="Heading3"/>
-      </w:pPr>
-      <w:bookmarkStart w:id="17" w:name="_Toc320601251"/>
+        <w:pStyle w:val="berschrift3"/>
+      </w:pPr>
+      <w:bookmarkStart w:id="16" w:name="_Toc320601251"/>
       <w:r>
         <w:lastRenderedPageBreak/>
         <w:t>Fragebogen</w:t>
       </w:r>
-      <w:bookmarkEnd w:id="15"/>
-      <w:bookmarkEnd w:id="17"/>
+      <w:bookmarkEnd w:id="14"/>
+      <w:bookmarkEnd w:id="16"/>
     </w:p>
     <w:p>
       <w:pPr>
@@ -3622,7 +3355,7 @@
     </w:p>
     <w:tbl>
       <w:tblPr>
-        <w:tblStyle w:val="TableGrid"/>
+        <w:tblStyle w:val="Tabellenraster"/>
         <w:tblW w:w="0" w:type="auto"/>
         <w:tblBorders>
           <w:top w:val="none" w:sz="0" w:space="0" w:color="auto"/>
@@ -3911,7 +3644,7 @@
     </w:p>
     <w:tbl>
       <w:tblPr>
-        <w:tblStyle w:val="TableGrid"/>
+        <w:tblStyle w:val="Tabellenraster"/>
         <w:tblW w:w="0" w:type="auto"/>
         <w:tblBorders>
           <w:top w:val="none" w:sz="0" w:space="0" w:color="auto"/>
@@ -4198,7 +3931,7 @@
     </w:p>
     <w:tbl>
       <w:tblPr>
-        <w:tblStyle w:val="TableGrid"/>
+        <w:tblStyle w:val="Tabellenraster"/>
         <w:tblW w:w="0" w:type="auto"/>
         <w:tblBorders>
           <w:top w:val="none" w:sz="0" w:space="0" w:color="auto"/>
@@ -4509,7 +4242,7 @@
     </w:p>
     <w:tbl>
       <w:tblPr>
-        <w:tblStyle w:val="TableGrid"/>
+        <w:tblStyle w:val="Tabellenraster"/>
         <w:tblW w:w="0" w:type="auto"/>
         <w:tblBorders>
           <w:top w:val="none" w:sz="0" w:space="0" w:color="auto"/>
@@ -4856,7 +4589,7 @@
     </w:p>
     <w:tbl>
       <w:tblPr>
-        <w:tblStyle w:val="TableGrid"/>
+        <w:tblStyle w:val="Tabellenraster"/>
         <w:tblW w:w="0" w:type="auto"/>
         <w:tblBorders>
           <w:top w:val="none" w:sz="0" w:space="0" w:color="auto"/>
@@ -5167,7 +4900,7 @@
     </w:p>
     <w:tbl>
       <w:tblPr>
-        <w:tblStyle w:val="TableGrid"/>
+        <w:tblStyle w:val="Tabellenraster"/>
         <w:tblW w:w="0" w:type="auto"/>
         <w:tblBorders>
           <w:top w:val="none" w:sz="0" w:space="0" w:color="auto"/>
@@ -5454,7 +5187,7 @@
     </w:p>
     <w:tbl>
       <w:tblPr>
-        <w:tblStyle w:val="TableGrid"/>
+        <w:tblStyle w:val="Tabellenraster"/>
         <w:tblW w:w="0" w:type="auto"/>
         <w:tblBorders>
           <w:top w:val="none" w:sz="0" w:space="0" w:color="auto"/>
@@ -5743,7 +5476,7 @@
     </w:p>
     <w:tbl>
       <w:tblPr>
-        <w:tblStyle w:val="TableGrid"/>
+        <w:tblStyle w:val="Tabellenraster"/>
         <w:tblW w:w="0" w:type="auto"/>
         <w:tblBorders>
           <w:top w:val="none" w:sz="0" w:space="0" w:color="auto"/>
@@ -5981,7 +5714,7 @@
       </w:tr>
     </w:tbl>
     <w:p>
-      <w:bookmarkStart w:id="18" w:name="_Ref318985154"/>
+      <w:bookmarkStart w:id="17" w:name="_Ref318985154"/>
     </w:p>
     <w:p>
       <w:pPr>
@@ -6000,15 +5733,15 @@
     </w:p>
     <w:p>
       <w:pPr>
-        <w:pStyle w:val="Heading3"/>
-      </w:pPr>
-      <w:bookmarkStart w:id="19" w:name="_Toc320601252"/>
+        <w:pStyle w:val="berschrift3"/>
+      </w:pPr>
+      <w:bookmarkStart w:id="18" w:name="_Toc320601252"/>
       <w:r>
         <w:lastRenderedPageBreak/>
         <w:t>Auswertung</w:t>
       </w:r>
+      <w:bookmarkEnd w:id="17"/>
       <w:bookmarkEnd w:id="18"/>
-      <w:bookmarkEnd w:id="19"/>
     </w:p>
     <w:p>
       <w:r>
@@ -6068,9 +5801,9 @@
     </w:p>
     <w:p>
       <w:pPr>
-        <w:pStyle w:val="Caption"/>
-      </w:pPr>
-      <w:bookmarkStart w:id="20" w:name="_Ref318972729"/>
+        <w:pStyle w:val="Beschriftung"/>
+      </w:pPr>
+      <w:bookmarkStart w:id="19" w:name="_Ref318972729"/>
       <w:r>
         <w:t xml:space="preserve">Abbildung </w:t>
       </w:r>
@@ -6085,7 +5818,7 @@
       <w:r>
         <w:t xml:space="preserve"> - Total aller Studiengänge</w:t>
       </w:r>
-      <w:bookmarkEnd w:id="20"/>
+      <w:bookmarkEnd w:id="19"/>
     </w:p>
     <w:p>
       <w:r>
@@ -6214,9 +5947,9 @@
     </w:p>
     <w:p>
       <w:pPr>
-        <w:pStyle w:val="Caption"/>
-      </w:pPr>
-      <w:bookmarkStart w:id="21" w:name="_Ref318974341"/>
+        <w:pStyle w:val="Beschriftung"/>
+      </w:pPr>
+      <w:bookmarkStart w:id="20" w:name="_Ref318974341"/>
       <w:r>
         <w:t xml:space="preserve">Abbildung </w:t>
       </w:r>
@@ -6231,7 +5964,7 @@
       <w:r>
         <w:t xml:space="preserve"> - Vergleich der Studiengänge</w:t>
       </w:r>
-      <w:bookmarkEnd w:id="21"/>
+      <w:bookmarkEnd w:id="20"/>
     </w:p>
     <w:p>
       <w:r>
@@ -6240,13 +5973,13 @@
     </w:p>
     <w:p>
       <w:pPr>
-        <w:pStyle w:val="Heading3"/>
-      </w:pPr>
-      <w:bookmarkStart w:id="22" w:name="_Toc320601253"/>
+        <w:pStyle w:val="berschrift3"/>
+      </w:pPr>
+      <w:bookmarkStart w:id="21" w:name="_Toc320601253"/>
       <w:r>
         <w:t>Fazit</w:t>
       </w:r>
-      <w:bookmarkEnd w:id="22"/>
+      <w:bookmarkEnd w:id="21"/>
     </w:p>
     <w:p>
       <w:r>
@@ -6401,6 +6134,17 @@
       </w:r>
       <w:r>
         <w:t>aus.</w:t>
+      </w:r>
+    </w:p>
+    <w:p>
+      <w:r>
+        <w:t xml:space="preserve">Diese Ideen sollen die </w:t>
+      </w:r>
+      <w:r>
+        <w:t>Akzeptanz des Videos</w:t>
+      </w:r>
+      <w:r>
+        <w:t xml:space="preserve"> steigern.</w:t>
       </w:r>
     </w:p>
     <w:p>
@@ -6414,13 +6158,27 @@
         </w:rPr>
       </w:pPr>
       <w:r>
-        <w:t xml:space="preserve">Diese Ideen sollen die </w:t>
-      </w:r>
-      <w:r>
-        <w:t>Akzeptanz des Videos</w:t>
-      </w:r>
-      <w:r>
-        <w:t xml:space="preserve"> steigern.</w:t>
+        <w:t>Zum jetzigen Zeitpunkt konzentriert sich die Arbeit jedoch nur auf die Po</w:t>
+      </w:r>
+      <w:r>
+        <w:t>ster ohne Video oder dynamische</w:t>
+      </w:r>
+      <w:r>
+        <w:t xml:space="preserve"> Elemente. </w:t>
+      </w:r>
+      <w:r>
+        <w:t xml:space="preserve">Der Fragebogen zeigt auch auf, dass die Personen, welche sich nicht für die Poster interessieren, </w:t>
+      </w:r>
+      <w:r>
+        <w:t xml:space="preserve">durch andere Inhalte der Wall </w:t>
+      </w:r>
+      <w:r>
+        <w:t>an</w:t>
+      </w:r>
+      <w:bookmarkStart w:id="22" w:name="_GoBack"/>
+      <w:bookmarkEnd w:id="22"/>
+      <w:r>
+        <w:t>gelockt werden müssen.</w:t>
       </w:r>
     </w:p>
     <w:p>
@@ -6440,23 +6198,21 @@
     </w:p>
     <w:p>
       <w:pPr>
-        <w:pStyle w:val="Heading2"/>
+        <w:pStyle w:val="berschrift2"/>
       </w:pPr>
       <w:bookmarkStart w:id="23" w:name="_Toc320601254"/>
       <w:r>
         <w:lastRenderedPageBreak/>
         <w:t xml:space="preserve">Rollen &amp; </w:t>
       </w:r>
-      <w:proofErr w:type="spellStart"/>
       <w:r>
         <w:t>Personas</w:t>
       </w:r>
       <w:bookmarkEnd w:id="23"/>
-      <w:proofErr w:type="spellEnd"/>
     </w:p>
     <w:p>
       <w:pPr>
-        <w:pStyle w:val="Heading3"/>
+        <w:pStyle w:val="berschrift3"/>
       </w:pPr>
       <w:bookmarkStart w:id="24" w:name="_Toc320601255"/>
       <w:r>
@@ -6538,15 +6294,7 @@
         <w:t>programmieren möchte</w:t>
       </w:r>
       <w:r>
-        <w:t xml:space="preserve">, um diese dann auf </w:t>
-      </w:r>
-      <w:proofErr w:type="gramStart"/>
-      <w:r>
-        <w:t>der</w:t>
-      </w:r>
-      <w:proofErr w:type="gramEnd"/>
-      <w:r>
-        <w:t xml:space="preserve"> Video Wall verfügbar machen zu können. </w:t>
+        <w:t xml:space="preserve">, um diese dann auf der Video Wall verfügbar machen zu können. </w:t>
       </w:r>
     </w:p>
     <w:p>
@@ -6571,15 +6319,13 @@
     </w:p>
     <w:p>
       <w:pPr>
-        <w:pStyle w:val="Heading3"/>
+        <w:pStyle w:val="berschrift3"/>
       </w:pPr>
       <w:bookmarkStart w:id="25" w:name="_Toc320601256"/>
-      <w:proofErr w:type="spellStart"/>
       <w:r>
         <w:t>Personas</w:t>
       </w:r>
       <w:bookmarkEnd w:id="25"/>
-      <w:proofErr w:type="spellEnd"/>
     </w:p>
     <w:p>
       <w:r>
@@ -6642,11 +6388,9 @@
       <w:r>
         <w:t xml:space="preserve"> der verschiedenen </w:t>
       </w:r>
-      <w:proofErr w:type="spellStart"/>
       <w:r>
         <w:t>Personas</w:t>
       </w:r>
-      <w:proofErr w:type="spellEnd"/>
       <w:r>
         <w:t xml:space="preserve"> für das zu entwickelnde System</w:t>
       </w:r>
@@ -6656,7 +6400,7 @@
     </w:p>
     <w:p>
       <w:pPr>
-        <w:pStyle w:val="ListParagraph"/>
+        <w:pStyle w:val="Listenabsatz"/>
         <w:numPr>
           <w:ilvl w:val="0"/>
           <w:numId w:val="17"/>
@@ -6671,7 +6415,7 @@
     </w:p>
     <w:p>
       <w:pPr>
-        <w:pStyle w:val="ListParagraph"/>
+        <w:pStyle w:val="Listenabsatz"/>
         <w:numPr>
           <w:ilvl w:val="0"/>
           <w:numId w:val="17"/>
@@ -6683,7 +6427,7 @@
     </w:p>
     <w:p>
       <w:pPr>
-        <w:pStyle w:val="ListParagraph"/>
+        <w:pStyle w:val="Listenabsatz"/>
         <w:numPr>
           <w:ilvl w:val="0"/>
           <w:numId w:val="17"/>
@@ -6698,7 +6442,7 @@
     </w:p>
     <w:p>
       <w:pPr>
-        <w:pStyle w:val="ListParagraph"/>
+        <w:pStyle w:val="Listenabsatz"/>
         <w:numPr>
           <w:ilvl w:val="0"/>
           <w:numId w:val="17"/>
@@ -7152,7 +6896,7 @@
     </w:p>
     <w:p>
       <w:pPr>
-        <w:pStyle w:val="Caption"/>
+        <w:pStyle w:val="Beschriftung"/>
       </w:pPr>
       <w:bookmarkStart w:id="26" w:name="_Ref319422492"/>
       <w:r>
@@ -7242,15 +6986,7 @@
         <w:t xml:space="preserve"> Aus diesem Grund wurden für d</w:t>
       </w:r>
       <w:r>
-        <w:t xml:space="preserve">ie Rolle des </w:t>
-      </w:r>
-      <w:proofErr w:type="spellStart"/>
-      <w:r>
-        <w:t>Students</w:t>
-      </w:r>
-      <w:proofErr w:type="spellEnd"/>
-      <w:r>
-        <w:t>, welcher</w:t>
+        <w:t>ie Rolle des Students, welcher</w:t>
       </w:r>
       <w:r>
         <w:t xml:space="preserve"> Poster liest</w:t>
@@ -7259,15 +6995,7 @@
         <w:t>,</w:t>
       </w:r>
       <w:r>
-        <w:t xml:space="preserve"> zwei </w:t>
-      </w:r>
-      <w:proofErr w:type="spellStart"/>
-      <w:r>
-        <w:t>Personas</w:t>
-      </w:r>
-      <w:proofErr w:type="spellEnd"/>
-      <w:r>
-        <w:t xml:space="preserve">  ausgearbeitet.</w:t>
+        <w:t xml:space="preserve"> zwei Personas  ausgearbeitet.</w:t>
       </w:r>
       <w:r>
         <w:t xml:space="preserve"> </w:t>
@@ -7385,33 +7113,20 @@
         <w:t>.</w:t>
       </w:r>
       <w:r>
-        <w:t xml:space="preserve"> Die drei </w:t>
-      </w:r>
-      <w:proofErr w:type="spellStart"/>
-      <w:r>
-        <w:t>Personas</w:t>
-      </w:r>
-      <w:proofErr w:type="spellEnd"/>
-      <w:r>
-        <w:t xml:space="preserve"> werden nachfolgend beschrieben.</w:t>
+        <w:t xml:space="preserve"> Die drei Personas werden nachfolgend beschrieben.</w:t>
       </w:r>
     </w:p>
     <w:p>
       <w:pPr>
-        <w:pStyle w:val="Heading4"/>
-      </w:pPr>
-      <w:r>
-        <w:t xml:space="preserve">Persona Peter </w:t>
-      </w:r>
-      <w:proofErr w:type="spellStart"/>
-      <w:r>
-        <w:t>Posterleser</w:t>
-      </w:r>
-      <w:proofErr w:type="spellEnd"/>
+        <w:pStyle w:val="berschrift4"/>
+      </w:pPr>
+      <w:r>
+        <w:t>Persona Peter Posterleser</w:t>
+      </w:r>
     </w:p>
     <w:tbl>
       <w:tblPr>
-        <w:tblStyle w:val="TableGrid"/>
+        <w:tblStyle w:val="Tabellenraster"/>
         <w:tblW w:w="0" w:type="auto"/>
         <w:tblLook w:val="04A0" w:firstRow="1" w:lastRow="0" w:firstColumn="1" w:lastColumn="0" w:noHBand="0" w:noVBand="1"/>
       </w:tblPr>
@@ -7426,13 +7141,8 @@
           </w:tcPr>
           <w:p>
             <w:r>
-              <w:t xml:space="preserve">Peter </w:t>
-            </w:r>
-            <w:proofErr w:type="spellStart"/>
-            <w:r>
-              <w:t>Posterleser</w:t>
-            </w:r>
-            <w:proofErr w:type="spellEnd"/>
+              <w:t>Peter Posterleser</w:t>
+            </w:r>
           </w:p>
         </w:tc>
         <w:tc>
@@ -7505,7 +7215,7 @@
           </w:p>
           <w:p>
             <w:pPr>
-              <w:pStyle w:val="Caption"/>
+              <w:pStyle w:val="Beschriftung"/>
             </w:pPr>
             <w:r>
               <w:t xml:space="preserve">Abbildung </w:t>
@@ -7519,15 +7229,7 @@
               </w:r>
             </w:fldSimple>
             <w:r>
-              <w:t xml:space="preserve"> - Peter </w:t>
-            </w:r>
-            <w:proofErr w:type="spellStart"/>
-            <w:r>
-              <w:t>Posterleser</w:t>
-            </w:r>
-            <w:proofErr w:type="spellEnd"/>
-            <w:r>
-              <w:t>, Bildquelle: www.office.com</w:t>
+              <w:t xml:space="preserve"> - Peter Posterleser, Bildquelle: www.office.com</w:t>
             </w:r>
           </w:p>
         </w:tc>
@@ -7688,15 +7390,7 @@
           </w:tcPr>
           <w:p>
             <w:r>
-              <w:t xml:space="preserve">Durch sein Studium kennt sich Peter zwar gut mit Computern aus, jedoch nicht mit </w:t>
-            </w:r>
-            <w:proofErr w:type="spellStart"/>
-            <w:r>
-              <w:t>Kinect</w:t>
-            </w:r>
-            <w:proofErr w:type="spellEnd"/>
-            <w:r>
-              <w:t>. Er ist aber neuen Technologien gegenüber offen und würde diese auch gerne ausprobieren.</w:t>
+              <w:t>Durch sein Studium kennt sich Peter zwar gut mit Computern aus, jedoch nicht mit Kinect. Er ist aber neuen Technologien gegenüber offen und würde diese auch gerne ausprobieren.</w:t>
             </w:r>
           </w:p>
         </w:tc>
@@ -7718,7 +7412,7 @@
           </w:tcPr>
           <w:p>
             <w:pPr>
-              <w:pStyle w:val="ListParagraph"/>
+              <w:pStyle w:val="Listenabsatz"/>
               <w:numPr>
                 <w:ilvl w:val="0"/>
                 <w:numId w:val="18"/>
@@ -7736,7 +7430,7 @@
           </w:p>
           <w:p>
             <w:pPr>
-              <w:pStyle w:val="ListParagraph"/>
+              <w:pStyle w:val="Listenabsatz"/>
               <w:numPr>
                 <w:ilvl w:val="0"/>
                 <w:numId w:val="18"/>
@@ -7754,7 +7448,7 @@
           </w:p>
           <w:p>
             <w:pPr>
-              <w:pStyle w:val="ListParagraph"/>
+              <w:pStyle w:val="Listenabsatz"/>
               <w:numPr>
                 <w:ilvl w:val="0"/>
                 <w:numId w:val="18"/>
@@ -7772,7 +7466,7 @@
           </w:p>
           <w:p>
             <w:pPr>
-              <w:pStyle w:val="ListParagraph"/>
+              <w:pStyle w:val="Listenabsatz"/>
               <w:numPr>
                 <w:ilvl w:val="0"/>
                 <w:numId w:val="18"/>
@@ -7804,7 +7498,7 @@
           </w:tcPr>
           <w:p>
             <w:pPr>
-              <w:pStyle w:val="ListParagraph"/>
+              <w:pStyle w:val="Listenabsatz"/>
               <w:numPr>
                 <w:ilvl w:val="0"/>
                 <w:numId w:val="19"/>
@@ -7819,7 +7513,7 @@
     </w:tbl>
     <w:p>
       <w:pPr>
-        <w:pStyle w:val="Heading5"/>
+        <w:pStyle w:val="berschrift5"/>
       </w:pPr>
       <w:r>
         <w:t>Ist-Szenario-1</w:t>
@@ -7892,7 +7586,7 @@
     </w:p>
     <w:p>
       <w:pPr>
-        <w:pStyle w:val="Heading5"/>
+        <w:pStyle w:val="berschrift5"/>
       </w:pPr>
       <w:r>
         <w:t>Soll-Szenario-1</w:t>
@@ -7969,7 +7663,7 @@
     </w:p>
     <w:p>
       <w:pPr>
-        <w:pStyle w:val="Heading5"/>
+        <w:pStyle w:val="berschrift5"/>
       </w:pPr>
       <w:r>
         <w:t>Ist-Szenario-2</w:t>
@@ -8021,7 +7715,7 @@
     </w:p>
     <w:p>
       <w:pPr>
-        <w:pStyle w:val="Heading5"/>
+        <w:pStyle w:val="berschrift5"/>
       </w:pPr>
       <w:r>
         <w:t>Soll-Szenario-2</w:t>
@@ -8070,7 +7764,7 @@
     </w:p>
     <w:p>
       <w:pPr>
-        <w:pStyle w:val="Heading4"/>
+        <w:pStyle w:val="berschrift4"/>
       </w:pPr>
       <w:r>
         <w:t>Persona Noemi Nichtinteressiert</w:t>
@@ -8078,7 +7772,7 @@
     </w:p>
     <w:tbl>
       <w:tblPr>
-        <w:tblStyle w:val="TableGrid"/>
+        <w:tblStyle w:val="Tabellenraster"/>
         <w:tblW w:w="0" w:type="auto"/>
         <w:tblLook w:val="04A0" w:firstRow="1" w:lastRow="0" w:firstColumn="1" w:lastColumn="0" w:noHBand="0" w:noVBand="1"/>
       </w:tblPr>
@@ -8167,7 +7861,7 @@
           </w:p>
           <w:p>
             <w:pPr>
-              <w:pStyle w:val="Caption"/>
+              <w:pStyle w:val="Beschriftung"/>
             </w:pPr>
             <w:r>
               <w:t xml:space="preserve">Abbildung </w:t>
@@ -8242,15 +7936,7 @@
             </w:r>
             <w:r>
               <w:lastRenderedPageBreak/>
-              <w:t xml:space="preserve">mitnimmt. Nur zwischendurch besucht sie das Gebäude 4 um die Mensa zu nutzen, den </w:t>
-            </w:r>
-            <w:proofErr w:type="spellStart"/>
-            <w:r>
-              <w:t>Badge</w:t>
-            </w:r>
-            <w:proofErr w:type="spellEnd"/>
-            <w:r>
-              <w:t xml:space="preserve"> aufzuladen oder sich am Empfang zu informieren. </w:t>
+              <w:t xml:space="preserve">mitnimmt. Nur zwischendurch besucht sie das Gebäude 4 um die Mensa zu nutzen, den Badge aufzuladen oder sich am Empfang zu informieren. </w:t>
             </w:r>
           </w:p>
         </w:tc>
@@ -8295,15 +7981,7 @@
           </w:tcPr>
           <w:p>
             <w:r>
-              <w:t xml:space="preserve">Noemi besitzt grundlegende Computerkenntnisse, hat aber noch nie von </w:t>
-            </w:r>
-            <w:proofErr w:type="spellStart"/>
-            <w:r>
-              <w:t>Kinect</w:t>
-            </w:r>
-            <w:proofErr w:type="spellEnd"/>
-            <w:r>
-              <w:t xml:space="preserve"> gehört.</w:t>
+              <w:t>Noemi besitzt grundlegende Computerkenntnisse, hat aber noch nie von Kinect gehört.</w:t>
             </w:r>
           </w:p>
         </w:tc>
@@ -8325,7 +8003,7 @@
           </w:tcPr>
           <w:p>
             <w:pPr>
-              <w:pStyle w:val="ListParagraph"/>
+              <w:pStyle w:val="Listenabsatz"/>
               <w:numPr>
                 <w:ilvl w:val="0"/>
                 <w:numId w:val="18"/>
@@ -8343,7 +8021,7 @@
           </w:p>
           <w:p>
             <w:pPr>
-              <w:pStyle w:val="ListParagraph"/>
+              <w:pStyle w:val="Listenabsatz"/>
               <w:numPr>
                 <w:ilvl w:val="0"/>
                 <w:numId w:val="18"/>
@@ -8358,7 +8036,7 @@
           </w:p>
           <w:p>
             <w:pPr>
-              <w:pStyle w:val="ListParagraph"/>
+              <w:pStyle w:val="Listenabsatz"/>
               <w:numPr>
                 <w:ilvl w:val="0"/>
                 <w:numId w:val="18"/>
@@ -8376,7 +8054,7 @@
           </w:p>
           <w:p>
             <w:pPr>
-              <w:pStyle w:val="ListParagraph"/>
+              <w:pStyle w:val="Listenabsatz"/>
               <w:numPr>
                 <w:ilvl w:val="0"/>
                 <w:numId w:val="18"/>
@@ -8415,7 +8093,7 @@
     </w:tbl>
     <w:p>
       <w:pPr>
-        <w:pStyle w:val="Heading5"/>
+        <w:pStyle w:val="berschrift5"/>
       </w:pPr>
       <w:r>
         <w:t>Ist-Szenario 1</w:t>
@@ -8423,20 +8101,12 @@
     </w:p>
     <w:p>
       <w:r>
-        <w:t xml:space="preserve">Noemi hält sich bei den Tischen im 1. Stock des Gebäudes 1 auf. Das neue Semester hat erst begonnen und bereits ist eine Übung ausgefallen. Da sie noch kein Projekt hat, an dem sie in den gewonnenen zwei Stunden arbeiten könnte, überlegt sie, wie sie sich die Zeit vertreiben könnten. Ihre </w:t>
-      </w:r>
-      <w:proofErr w:type="gramStart"/>
-      <w:r>
-        <w:t>Studienkollegen</w:t>
-      </w:r>
-      <w:proofErr w:type="gramEnd"/>
-      <w:r>
-        <w:t xml:space="preserve"> beschliessen, in der Mensa eine Kaffeepause zu machen. Auf dem Weg dorthin passieren sie das Foyer, in welchem die Bachelorarbeiten des vergangenen Semesters ausgestellt sind. Zusammen mit zwei Kolleginnen bleibt Noemi zurück und sie schauen sich zusammen mit anderen interessierten Besuchern die Poster an. Entgegen ihrer Begleiterinnen hat Noemi aber keine grosse Lust, sich über eine Arbeit genauer zu informieren und verliert bald das Interesse an der Ausstellung. So schlendert sie in Richtung Mensa und gesellt sich dort zu ihren Studienkollegen.</w:t>
+        <w:t>Noemi hält sich bei den Tischen im 1. Stock des Gebäudes 1 auf. Das neue Semester hat erst begonnen und bereits ist eine Übung ausgefallen. Da sie noch kein Projekt hat, an dem sie in den gewonnenen zwei Stunden arbeiten könnte, überlegt sie, wie sie sich die Zeit vertreiben könnten. Ihre Studienkollegen beschliessen, in der Mensa eine Kaffeepause zu machen. Auf dem Weg dorthin passieren sie das Foyer, in welchem die Bachelorarbeiten des vergangenen Semesters ausgestellt sind. Zusammen mit zwei Kolleginnen bleibt Noemi zurück und sie schauen sich zusammen mit anderen interessierten Besuchern die Poster an. Entgegen ihrer Begleiterinnen hat Noemi aber keine grosse Lust, sich über eine Arbeit genauer zu informieren und verliert bald das Interesse an der Ausstellung. So schlendert sie in Richtung Mensa und gesellt sich dort zu ihren Studienkollegen.</w:t>
       </w:r>
     </w:p>
     <w:p>
       <w:pPr>
-        <w:pStyle w:val="Heading5"/>
+        <w:pStyle w:val="berschrift5"/>
       </w:pPr>
       <w:r>
         <w:t>Soll-Szenario 1</w:t>
@@ -8450,15 +8120,7 @@
         <w:t>sich die Zeit vertreiben könnte</w:t>
       </w:r>
       <w:r>
-        <w:t xml:space="preserve">. Ihre </w:t>
-      </w:r>
-      <w:proofErr w:type="gramStart"/>
-      <w:r>
-        <w:t>Studienkollegen</w:t>
-      </w:r>
-      <w:proofErr w:type="gramEnd"/>
-      <w:r>
-        <w:t xml:space="preserve"> beschliessen, in der Mensa eine Kaffeepause zu machen. Im Eingang des Gebäudes 4</w:t>
+        <w:t>. Ihre Studienkollegen beschliessen, in der Mensa eine Kaffeepause zu machen. Im Eingang des Gebäudes 4</w:t>
       </w:r>
       <w:r>
         <w:t xml:space="preserve"> fällt ihnen sofort die </w:t>
@@ -8547,7 +8209,7 @@
     </w:p>
     <w:p>
       <w:pPr>
-        <w:pStyle w:val="Heading5"/>
+        <w:pStyle w:val="berschrift5"/>
       </w:pPr>
       <w:r>
         <w:t>Ist-Szenario 2</w:t>
@@ -8564,15 +8226,7 @@
         <w:t xml:space="preserve"> etwas von Zuhause mitzunehmen. </w:t>
       </w:r>
       <w:r>
-        <w:t xml:space="preserve">Im Eingangsbereich des Gebäudes lädt sie ihren </w:t>
-      </w:r>
-      <w:proofErr w:type="spellStart"/>
-      <w:r>
-        <w:t>Badge</w:t>
-      </w:r>
-      <w:proofErr w:type="spellEnd"/>
-      <w:r>
-        <w:t xml:space="preserve"> auf. Heute ist viel Betrieb und vor allem die rechte Warteschlange</w:t>
+        <w:t>Im Eingangsbereich des Gebäudes lädt sie ihren Badge auf. Heute ist viel Betrieb und vor allem die rechte Warteschlange</w:t>
       </w:r>
       <w:r>
         <w:t xml:space="preserve"> für die Standardmenüs </w:t>
@@ -8670,7 +8324,7 @@
     </w:p>
     <w:p>
       <w:pPr>
-        <w:pStyle w:val="Heading5"/>
+        <w:pStyle w:val="berschrift5"/>
       </w:pPr>
       <w:r>
         <w:t>Soll-Szenario 2</w:t>
@@ -8684,37 +8338,13 @@
         <w:t>,</w:t>
       </w:r>
       <w:r>
-        <w:t xml:space="preserve"> etwas von Zuhause mitzunehmen. Im Eingangsbereich des Gebäudes lädt sie ihren </w:t>
-      </w:r>
-      <w:proofErr w:type="spellStart"/>
-      <w:r>
-        <w:t>Badge</w:t>
-      </w:r>
-      <w:proofErr w:type="spellEnd"/>
-      <w:r>
-        <w:t xml:space="preserve"> auf. Heute ist viel Betrieb und vor allem die rechte Warteschlange für die Standardmenüs ist besonders lang. </w:t>
+        <w:t xml:space="preserve"> etwas von Zuhause mitzunehmen. Im Eingangsbereich des Gebäudes lädt sie ihren Badge auf. Heute ist viel Betrieb und vor allem die rechte Warteschlange für die Standardmenüs ist besonders lang. </w:t>
       </w:r>
       <w:r>
         <w:t>Während Noemi</w:t>
       </w:r>
       <w:r>
-        <w:t xml:space="preserve"> darauf wartet, dass auch ihre </w:t>
-      </w:r>
-      <w:proofErr w:type="gramStart"/>
-      <w:r>
-        <w:t>Studienkollegen</w:t>
-      </w:r>
-      <w:proofErr w:type="gramEnd"/>
-      <w:r>
-        <w:t xml:space="preserve"> ihren </w:t>
-      </w:r>
-      <w:proofErr w:type="spellStart"/>
-      <w:r>
-        <w:t>Badge</w:t>
-      </w:r>
-      <w:proofErr w:type="spellEnd"/>
-      <w:r>
-        <w:t xml:space="preserve"> aufgeladen haben, </w:t>
+        <w:t xml:space="preserve"> darauf wartet, dass auch ihre Studienkollegen ihren Badge aufgeladen haben, </w:t>
       </w:r>
       <w:r>
         <w:t>entdeckt sie, dass auf der Video Wall die Menüs der Mensa angezeigt werden</w:t>
@@ -8748,20 +8378,12 @@
         <w:t xml:space="preserve">den </w:t>
       </w:r>
       <w:r>
-        <w:t xml:space="preserve">Mitstudierenden zu, wie diese mit </w:t>
-      </w:r>
-      <w:proofErr w:type="gramStart"/>
-      <w:r>
-        <w:t>der</w:t>
-      </w:r>
-      <w:proofErr w:type="gramEnd"/>
-      <w:r>
-        <w:t xml:space="preserve"> Video Wall interagieren. </w:t>
+        <w:t xml:space="preserve">Mitstudierenden zu, wie diese mit der Video Wall interagieren. </w:t>
       </w:r>
     </w:p>
     <w:p>
       <w:pPr>
-        <w:pStyle w:val="Heading4"/>
+        <w:pStyle w:val="berschrift4"/>
       </w:pPr>
       <w:r>
         <w:t>Persona Erich Eventbesucher</w:t>
@@ -8769,7 +8391,7 @@
     </w:p>
     <w:tbl>
       <w:tblPr>
-        <w:tblStyle w:val="TableGrid"/>
+        <w:tblStyle w:val="Tabellenraster"/>
         <w:tblW w:w="0" w:type="auto"/>
         <w:tblLook w:val="04A0" w:firstRow="1" w:lastRow="0" w:firstColumn="1" w:lastColumn="0" w:noHBand="0" w:noVBand="1"/>
       </w:tblPr>
@@ -8851,7 +8473,7 @@
           </w:p>
           <w:p>
             <w:pPr>
-              <w:pStyle w:val="Caption"/>
+              <w:pStyle w:val="Beschriftung"/>
             </w:pPr>
             <w:r>
               <w:t xml:space="preserve">Abbildung </w:t>
@@ -8999,15 +8621,7 @@
           </w:tcPr>
           <w:p>
             <w:r>
-              <w:t xml:space="preserve">Erich verfügt über gute Computerkenntnisse und hat schon von </w:t>
-            </w:r>
-            <w:proofErr w:type="spellStart"/>
-            <w:r>
-              <w:t>Kinect</w:t>
-            </w:r>
-            <w:proofErr w:type="spellEnd"/>
-            <w:r>
-              <w:t xml:space="preserve"> gehört, dies aber bis jetzt noch nicht ausprobieren können.</w:t>
+              <w:t>Erich verfügt über gute Computerkenntnisse und hat schon von Kinect gehört, dies aber bis jetzt noch nicht ausprobieren können.</w:t>
             </w:r>
           </w:p>
         </w:tc>
@@ -9029,7 +8643,7 @@
           </w:tcPr>
           <w:p>
             <w:pPr>
-              <w:pStyle w:val="ListParagraph"/>
+              <w:pStyle w:val="Listenabsatz"/>
               <w:numPr>
                 <w:ilvl w:val="0"/>
                 <w:numId w:val="18"/>
@@ -9047,7 +8661,7 @@
           </w:p>
           <w:p>
             <w:pPr>
-              <w:pStyle w:val="ListParagraph"/>
+              <w:pStyle w:val="Listenabsatz"/>
               <w:numPr>
                 <w:ilvl w:val="0"/>
                 <w:numId w:val="18"/>
@@ -9059,7 +8673,7 @@
           </w:p>
           <w:p>
             <w:pPr>
-              <w:pStyle w:val="ListParagraph"/>
+              <w:pStyle w:val="Listenabsatz"/>
               <w:numPr>
                 <w:ilvl w:val="0"/>
                 <w:numId w:val="18"/>
@@ -9071,7 +8685,7 @@
           </w:p>
           <w:p>
             <w:pPr>
-              <w:pStyle w:val="ListParagraph"/>
+              <w:pStyle w:val="Listenabsatz"/>
               <w:numPr>
                 <w:ilvl w:val="0"/>
                 <w:numId w:val="18"/>
@@ -9100,7 +8714,7 @@
           </w:tcPr>
           <w:p>
             <w:pPr>
-              <w:pStyle w:val="ListParagraph"/>
+              <w:pStyle w:val="Listenabsatz"/>
               <w:keepNext/>
               <w:numPr>
                 <w:ilvl w:val="0"/>
@@ -9116,7 +8730,7 @@
     </w:tbl>
     <w:p>
       <w:pPr>
-        <w:pStyle w:val="Heading5"/>
+        <w:pStyle w:val="berschrift5"/>
       </w:pPr>
       <w:r>
         <w:t>Ist-Szenario-1</w:t>
@@ -9213,7 +8827,7 @@
     </w:p>
     <w:p>
       <w:pPr>
-        <w:pStyle w:val="Heading5"/>
+        <w:pStyle w:val="berschrift5"/>
       </w:pPr>
       <w:r>
         <w:t>Soll-Szenario-1</w:t>
@@ -9344,7 +8958,7 @@
     </w:p>
     <w:p>
       <w:pPr>
-        <w:pStyle w:val="Heading2"/>
+        <w:pStyle w:val="berschrift2"/>
       </w:pPr>
       <w:bookmarkStart w:id="27" w:name="_Toc320601257"/>
       <w:r>
@@ -9471,7 +9085,7 @@
     </w:p>
     <w:p>
       <w:pPr>
-        <w:pStyle w:val="Heading3"/>
+        <w:pStyle w:val="berschrift3"/>
       </w:pPr>
       <w:bookmarkStart w:id="28" w:name="_Ref319065031"/>
       <w:bookmarkStart w:id="29" w:name="_Toc320601258"/>
@@ -9499,7 +9113,7 @@
     </w:p>
     <w:p>
       <w:pPr>
-        <w:pStyle w:val="ListParagraph"/>
+        <w:pStyle w:val="Listenabsatz"/>
         <w:numPr>
           <w:ilvl w:val="0"/>
           <w:numId w:val="14"/>
@@ -9511,7 +9125,7 @@
     </w:p>
     <w:p>
       <w:pPr>
-        <w:pStyle w:val="ListParagraph"/>
+        <w:pStyle w:val="Listenabsatz"/>
         <w:numPr>
           <w:ilvl w:val="0"/>
           <w:numId w:val="14"/>
@@ -9523,7 +9137,7 @@
     </w:p>
     <w:p>
       <w:pPr>
-        <w:pStyle w:val="ListParagraph"/>
+        <w:pStyle w:val="Listenabsatz"/>
         <w:numPr>
           <w:ilvl w:val="0"/>
           <w:numId w:val="14"/>
@@ -9540,7 +9154,7 @@
     </w:p>
     <w:p>
       <w:pPr>
-        <w:pStyle w:val="Heading4"/>
+        <w:pStyle w:val="berschrift4"/>
       </w:pPr>
       <w:bookmarkStart w:id="30" w:name="_Ref319068091"/>
       <w:r>
@@ -9606,7 +9220,7 @@
     </w:p>
     <w:p>
       <w:pPr>
-        <w:pStyle w:val="Caption"/>
+        <w:pStyle w:val="Beschriftung"/>
       </w:pPr>
       <w:r>
         <w:t xml:space="preserve">Abbildung </w:t>
@@ -9658,15 +9272,7 @@
         <w:t>davon ausgegangen</w:t>
       </w:r>
       <w:r>
-        <w:t xml:space="preserve">, dass die auf </w:t>
-      </w:r>
-      <w:proofErr w:type="gramStart"/>
-      <w:r>
-        <w:t>der</w:t>
-      </w:r>
-      <w:proofErr w:type="gramEnd"/>
-      <w:r>
-        <w:t xml:space="preserve"> </w:t>
+        <w:t xml:space="preserve">, dass die auf der </w:t>
       </w:r>
       <w:r>
         <w:t xml:space="preserve">Video </w:t>
@@ -9748,7 +9354,7 @@
     </w:p>
     <w:p>
       <w:pPr>
-        <w:pStyle w:val="Caption"/>
+        <w:pStyle w:val="Beschriftung"/>
       </w:pPr>
       <w:r>
         <w:t xml:space="preserve">Abbildung </w:t>
@@ -9806,15 +9412,7 @@
         <w:t xml:space="preserve">. Das </w:t>
       </w:r>
       <w:r>
-        <w:t xml:space="preserve">auf </w:t>
-      </w:r>
-      <w:proofErr w:type="gramStart"/>
-      <w:r>
-        <w:t>der</w:t>
-      </w:r>
-      <w:proofErr w:type="gramEnd"/>
-      <w:r>
-        <w:t xml:space="preserve"> Video Wall dargestellte </w:t>
+        <w:t xml:space="preserve">auf der Video Wall dargestellte </w:t>
       </w:r>
       <w:r>
         <w:t xml:space="preserve">Poster besitzt </w:t>
@@ -9855,7 +9453,7 @@
     </w:p>
     <w:p>
       <w:pPr>
-        <w:pStyle w:val="Heading4"/>
+        <w:pStyle w:val="berschrift4"/>
       </w:pPr>
       <w:bookmarkStart w:id="31" w:name="_Ref319068033"/>
       <w:r>
@@ -9921,7 +9519,7 @@
     </w:p>
     <w:p>
       <w:pPr>
-        <w:pStyle w:val="Caption"/>
+        <w:pStyle w:val="Beschriftung"/>
       </w:pPr>
       <w:r>
         <w:t xml:space="preserve">Abbildung </w:t>
@@ -10046,7 +9644,7 @@
     </w:p>
     <w:p>
       <w:pPr>
-        <w:pStyle w:val="Caption"/>
+        <w:pStyle w:val="Beschriftung"/>
       </w:pPr>
       <w:bookmarkStart w:id="32" w:name="_Ref319068177"/>
       <w:r>
@@ -10198,7 +9796,7 @@
     </w:p>
     <w:p>
       <w:pPr>
-        <w:pStyle w:val="Heading4"/>
+        <w:pStyle w:val="berschrift4"/>
       </w:pPr>
       <w:r>
         <w:t>Variante C: 1 x 6 55“ Monitore</w:t>
@@ -10262,7 +9860,7 @@
     </w:p>
     <w:p>
       <w:pPr>
-        <w:pStyle w:val="Caption"/>
+        <w:pStyle w:val="Beschriftung"/>
       </w:pPr>
       <w:r>
         <w:t xml:space="preserve">Abbildung </w:t>
@@ -10445,7 +10043,7 @@
     </w:p>
     <w:p>
       <w:pPr>
-        <w:pStyle w:val="Caption"/>
+        <w:pStyle w:val="Beschriftung"/>
       </w:pPr>
       <w:bookmarkStart w:id="33" w:name="_Ref318900849"/>
       <w:r>
@@ -10538,15 +10136,7 @@
         <w:t xml:space="preserve">der Monitorkonstellation </w:t>
       </w:r>
       <w:r>
-        <w:t xml:space="preserve">mehrere </w:t>
-      </w:r>
-      <w:proofErr w:type="spellStart"/>
-      <w:r>
-        <w:t>Kinects</w:t>
-      </w:r>
-      <w:proofErr w:type="spellEnd"/>
-      <w:r>
-        <w:t xml:space="preserve"> benötigt werden würden</w:t>
+        <w:t>mehrere Kinects benötigt werden würden</w:t>
       </w:r>
       <w:r>
         <w:t>,</w:t>
@@ -10563,7 +10153,7 @@
     </w:p>
     <w:p>
       <w:pPr>
-        <w:pStyle w:val="Heading4"/>
+        <w:pStyle w:val="berschrift4"/>
       </w:pPr>
       <w:r>
         <w:t>Fazit</w:t>
@@ -10594,7 +10184,7 @@
     </w:p>
     <w:tbl>
       <w:tblPr>
-        <w:tblStyle w:val="MediumShading1-Accent1"/>
+        <w:tblStyle w:val="MittlereSchattierung1-Akzent1"/>
         <w:tblW w:w="0" w:type="auto"/>
         <w:tblInd w:w="108" w:type="dxa"/>
         <w:tblLayout w:type="fixed"/>
@@ -12077,7 +11667,7 @@
     </w:tbl>
     <w:p>
       <w:pPr>
-        <w:pStyle w:val="Caption"/>
+        <w:pStyle w:val="Beschriftung"/>
       </w:pPr>
       <w:bookmarkStart w:id="34" w:name="_Ref320546124"/>
       <w:r>
@@ -12108,13 +11698,8 @@
         <w:t xml:space="preserve"> der </w:t>
       </w:r>
       <w:r>
-        <w:t>Analyse (</w:t>
-      </w:r>
-      <w:proofErr w:type="gramStart"/>
-      <w:r>
-        <w:t xml:space="preserve">siehe </w:t>
-      </w:r>
-      <w:proofErr w:type="gramEnd"/>
+        <w:t xml:space="preserve">Analyse (siehe </w:t>
+      </w:r>
       <w:r>
         <w:fldChar w:fldCharType="begin"/>
       </w:r>
@@ -12231,7 +11816,7 @@
     </w:p>
     <w:p>
       <w:pPr>
-        <w:pStyle w:val="Heading3"/>
+        <w:pStyle w:val="berschrift3"/>
       </w:pPr>
       <w:bookmarkStart w:id="36" w:name="_Toc320601259"/>
       <w:r>
@@ -12254,33 +11839,20 @@
     </w:p>
     <w:p>
       <w:r>
-        <w:t xml:space="preserve">Die Offerte der Firma </w:t>
-      </w:r>
-      <w:proofErr w:type="spellStart"/>
-      <w:r>
-        <w:t>Matrox</w:t>
-      </w:r>
-      <w:proofErr w:type="spellEnd"/>
-      <w:r>
-        <w:t xml:space="preserve"> konnte eine sehr zufriedenstellende Lösung anbieten. Folgende Karten wurden gewählt:</w:t>
+        <w:t>Die Offerte der Firma Matrox konnte eine sehr zufriedenstellende Lösung anbieten. Folgende Karten wurden gewählt:</w:t>
       </w:r>
     </w:p>
     <w:p>
       <w:pPr>
-        <w:pStyle w:val="ListParagraph"/>
+        <w:pStyle w:val="Listenabsatz"/>
         <w:numPr>
           <w:ilvl w:val="0"/>
           <w:numId w:val="16"/>
         </w:numPr>
         <w:ind w:hanging="720"/>
       </w:pPr>
-      <w:proofErr w:type="spellStart"/>
-      <w:r>
-        <w:t>Matrox</w:t>
-      </w:r>
-      <w:proofErr w:type="spellEnd"/>
-      <w:r>
-        <w:t xml:space="preserve"> M9188 mit 8 Anschlüssen</w:t>
+      <w:r>
+        <w:t>Matrox M9188 mit 8 Anschlüssen</w:t>
       </w:r>
     </w:p>
     <w:p>
@@ -12335,7 +11907,7 @@
     </w:p>
     <w:p>
       <w:pPr>
-        <w:pStyle w:val="Caption"/>
+        <w:pStyle w:val="Beschriftung"/>
       </w:pPr>
       <w:r>
         <w:t xml:space="preserve">Abbildung </w:t>
@@ -12349,15 +11921,7 @@
         </w:r>
       </w:fldSimple>
       <w:r>
-        <w:t xml:space="preserve"> - </w:t>
-      </w:r>
-      <w:proofErr w:type="spellStart"/>
-      <w:r>
-        <w:t>Matrox</w:t>
-      </w:r>
-      <w:proofErr w:type="spellEnd"/>
-      <w:r>
-        <w:t xml:space="preserve"> M9188</w:t>
+        <w:t xml:space="preserve"> - Matrox M9188</w:t>
       </w:r>
       <w:r>
         <w:br/>
@@ -12365,20 +11929,15 @@
     </w:p>
     <w:p>
       <w:pPr>
-        <w:pStyle w:val="ListParagraph"/>
+        <w:pStyle w:val="Listenabsatz"/>
         <w:numPr>
           <w:ilvl w:val="0"/>
           <w:numId w:val="16"/>
         </w:numPr>
         <w:ind w:hanging="720"/>
       </w:pPr>
-      <w:proofErr w:type="spellStart"/>
-      <w:r>
-        <w:t>Matrox</w:t>
-      </w:r>
-      <w:proofErr w:type="spellEnd"/>
-      <w:r>
-        <w:t xml:space="preserve"> M9128 mit 2 Anschlüssen</w:t>
+      <w:r>
+        <w:t>Matrox M9128 mit 2 Anschlüssen</w:t>
       </w:r>
     </w:p>
     <w:p>
@@ -12426,7 +11985,7 @@
     </w:p>
     <w:p>
       <w:pPr>
-        <w:pStyle w:val="Caption"/>
+        <w:pStyle w:val="Beschriftung"/>
       </w:pPr>
       <w:r>
         <w:t xml:space="preserve">Abbildung </w:t>
@@ -12440,15 +11999,7 @@
         </w:r>
       </w:fldSimple>
       <w:r>
-        <w:t xml:space="preserve"> - </w:t>
-      </w:r>
-      <w:proofErr w:type="spellStart"/>
-      <w:r>
-        <w:t>Matrox</w:t>
-      </w:r>
-      <w:proofErr w:type="spellEnd"/>
-      <w:r>
-        <w:t xml:space="preserve"> </w:t>
+        <w:t xml:space="preserve"> - Matrox </w:t>
       </w:r>
       <w:r>
         <w:t>M9128</w:t>
@@ -12468,7 +12019,7 @@
     </w:p>
     <w:p>
       <w:pPr>
-        <w:pStyle w:val="Heading2"/>
+        <w:pStyle w:val="berschrift2"/>
       </w:pPr>
       <w:r>
         <w:lastRenderedPageBreak/>
@@ -12492,15 +12043,7 @@
         <w:t>Erfolgserlebnis vermittelt ihm das Gefühl</w:t>
       </w:r>
       <w:r>
-        <w:t xml:space="preserve">, dass er fähig ist, die Applikation zu bedienen: Eine </w:t>
-      </w:r>
-      <w:proofErr w:type="spellStart"/>
-      <w:r>
-        <w:t>Swipe</w:t>
-      </w:r>
-      <w:proofErr w:type="spellEnd"/>
-      <w:r>
-        <w:t xml:space="preserve">-Geste auf dem Smartphone bestätigt das eigene Tun, indem </w:t>
+        <w:t xml:space="preserve">, dass er fähig ist, die Applikation zu bedienen: Eine Swipe-Geste auf dem Smartphone bestätigt das eigene Tun, indem </w:t>
       </w:r>
       <w:r>
         <w:t xml:space="preserve">unverzüglich </w:t>
@@ -12520,15 +12063,7 @@
         <w:t>Sobald</w:t>
       </w:r>
       <w:r>
-        <w:t xml:space="preserve"> der Benutzer von </w:t>
-      </w:r>
-      <w:proofErr w:type="spellStart"/>
-      <w:r>
-        <w:t>Kinect</w:t>
-      </w:r>
-      <w:proofErr w:type="spellEnd"/>
-      <w:r>
-        <w:t xml:space="preserve"> erkannt </w:t>
+        <w:t xml:space="preserve"> der Benutzer von Kinect erkannt </w:t>
       </w:r>
       <w:r>
         <w:t>worden ist</w:t>
@@ -12546,18 +12081,10 @@
         <w:t xml:space="preserve"> </w:t>
       </w:r>
       <w:r>
-        <w:t xml:space="preserve">auf </w:t>
-      </w:r>
-      <w:proofErr w:type="gramStart"/>
-      <w:r>
-        <w:t>der</w:t>
-      </w:r>
-      <w:r>
-        <w:t xml:space="preserve"> Wall</w:t>
-      </w:r>
-      <w:proofErr w:type="gramEnd"/>
-      <w:r>
-        <w:t xml:space="preserve"> </w:t>
+        <w:t>auf der</w:t>
+      </w:r>
+      <w:r>
+        <w:t xml:space="preserve"> Wall </w:t>
       </w:r>
       <w:r>
         <w:t>dargestellt</w:t>
@@ -12628,7 +12155,7 @@
 <w:ftr xmlns:wpc="http://schemas.microsoft.com/office/word/2010/wordprocessingCanvas" xmlns:mc="http://schemas.openxmlformats.org/markup-compatibility/2006" xmlns:o="urn:schemas-microsoft-com:office:office" xmlns:r="http://schemas.openxmlformats.org/officeDocument/2006/relationships" xmlns:m="http://schemas.openxmlformats.org/officeDocument/2006/math" xmlns:v="urn:schemas-microsoft-com:vml" xmlns:wp14="http://schemas.microsoft.com/office/word/2010/wordprocessingDrawing" xmlns:wp="http://schemas.openxmlformats.org/drawingml/2006/wordprocessingDrawing" xmlns:w10="urn:schemas-microsoft-com:office:word" xmlns:w="http://schemas.openxmlformats.org/wordprocessingml/2006/main" xmlns:w14="http://schemas.microsoft.com/office/word/2010/wordml" xmlns:wpg="http://schemas.microsoft.com/office/word/2010/wordprocessingGroup" xmlns:wpi="http://schemas.microsoft.com/office/word/2010/wordprocessingInk" xmlns:wne="http://schemas.microsoft.com/office/word/2006/wordml" xmlns:wps="http://schemas.microsoft.com/office/word/2010/wordprocessingShape" mc:Ignorable="w14 wp14">
   <w:p>
     <w:pPr>
-      <w:pStyle w:val="Footer"/>
+      <w:pStyle w:val="Fuzeile"/>
     </w:pPr>
     <w:r>
       <w:t>Video Wall - Vorstudie</w:t>
@@ -12649,7 +12176,7 @@
       <w:rPr>
         <w:noProof/>
       </w:rPr>
-      <w:t>20. April 2012</w:t>
+      <w:t>22. April 2012</w:t>
     </w:r>
     <w:r>
       <w:fldChar w:fldCharType="end"/>
@@ -12687,7 +12214,7 @@
         <w:noProof/>
         <w:lang w:val="de-DE"/>
       </w:rPr>
-      <w:t>2</w:t>
+      <w:t>12</w:t>
     </w:r>
     <w:r>
       <w:rPr>
@@ -12744,7 +12271,7 @@
 <w:hdr xmlns:wpc="http://schemas.microsoft.com/office/word/2010/wordprocessingCanvas" xmlns:mc="http://schemas.openxmlformats.org/markup-compatibility/2006" xmlns:o="urn:schemas-microsoft-com:office:office" xmlns:r="http://schemas.openxmlformats.org/officeDocument/2006/relationships" xmlns:m="http://schemas.openxmlformats.org/officeDocument/2006/math" xmlns:v="urn:schemas-microsoft-com:vml" xmlns:wp14="http://schemas.microsoft.com/office/word/2010/wordprocessingDrawing" xmlns:wp="http://schemas.openxmlformats.org/drawingml/2006/wordprocessingDrawing" xmlns:w10="urn:schemas-microsoft-com:office:word" xmlns:w="http://schemas.openxmlformats.org/wordprocessingml/2006/main" xmlns:w14="http://schemas.microsoft.com/office/word/2010/wordml" xmlns:wpg="http://schemas.microsoft.com/office/word/2010/wordprocessingGroup" xmlns:wpi="http://schemas.microsoft.com/office/word/2010/wordprocessingInk" xmlns:wne="http://schemas.microsoft.com/office/word/2006/wordml" xmlns:wps="http://schemas.microsoft.com/office/word/2010/wordprocessingShape" mc:Ignorable="w14 wp14">
   <w:p>
     <w:pPr>
-      <w:pStyle w:val="Header"/>
+      <w:pStyle w:val="Kopfzeile"/>
     </w:pPr>
     <w:r>
       <w:tab/>
@@ -14116,7 +13643,7 @@
     <w:lvl w:ilvl="0">
       <w:start w:val="1"/>
       <w:numFmt w:val="upperRoman"/>
-      <w:pStyle w:val="Heading1"/>
+      <w:pStyle w:val="berschrift1"/>
       <w:lvlText w:val="%1."/>
       <w:lvlJc w:val="left"/>
       <w:pPr>
@@ -14129,7 +13656,7 @@
     <w:lvl w:ilvl="1">
       <w:start w:val="1"/>
       <w:numFmt w:val="decimal"/>
-      <w:pStyle w:val="Heading2"/>
+      <w:pStyle w:val="berschrift2"/>
       <w:lvlText w:val="%1.%2"/>
       <w:lvlJc w:val="left"/>
       <w:pPr>
@@ -14139,7 +13666,7 @@
     <w:lvl w:ilvl="2">
       <w:start w:val="1"/>
       <w:numFmt w:val="decimal"/>
-      <w:pStyle w:val="Heading3"/>
+      <w:pStyle w:val="berschrift3"/>
       <w:lvlText w:val="%1.%2.%3"/>
       <w:lvlJc w:val="left"/>
       <w:pPr>
@@ -14149,7 +13676,7 @@
     <w:lvl w:ilvl="3">
       <w:start w:val="1"/>
       <w:numFmt w:val="decimal"/>
-      <w:pStyle w:val="Heading4"/>
+      <w:pStyle w:val="berschrift4"/>
       <w:lvlText w:val="%1.%2.%3.%4"/>
       <w:lvlJc w:val="left"/>
       <w:pPr>
@@ -14159,7 +13686,7 @@
     <w:lvl w:ilvl="4">
       <w:start w:val="1"/>
       <w:numFmt w:val="decimal"/>
-      <w:pStyle w:val="Heading5"/>
+      <w:pStyle w:val="berschrift5"/>
       <w:lvlText w:val="%1.%2.%3.%4.%5"/>
       <w:lvlJc w:val="left"/>
       <w:pPr>
@@ -14169,7 +13696,7 @@
     <w:lvl w:ilvl="5">
       <w:start w:val="1"/>
       <w:numFmt w:val="decimal"/>
-      <w:pStyle w:val="Heading6"/>
+      <w:pStyle w:val="berschrift6"/>
       <w:lvlText w:val="%1.%2.%3.%4.%5.%6"/>
       <w:lvlJc w:val="left"/>
       <w:pPr>
@@ -14179,7 +13706,7 @@
     <w:lvl w:ilvl="6">
       <w:start w:val="1"/>
       <w:numFmt w:val="decimal"/>
-      <w:pStyle w:val="Heading7"/>
+      <w:pStyle w:val="berschrift7"/>
       <w:lvlText w:val="%1.%2.%3.%4.%5.%6.%7"/>
       <w:lvlJc w:val="left"/>
       <w:pPr>
@@ -14189,7 +13716,7 @@
     <w:lvl w:ilvl="7">
       <w:start w:val="1"/>
       <w:numFmt w:val="decimal"/>
-      <w:pStyle w:val="Heading8"/>
+      <w:pStyle w:val="berschrift8"/>
       <w:lvlText w:val="%1.%2.%3.%4.%5.%6.%7.%8"/>
       <w:lvlJc w:val="left"/>
       <w:pPr>
@@ -14199,7 +13726,7 @@
     <w:lvl w:ilvl="8">
       <w:start w:val="1"/>
       <w:numFmt w:val="decimal"/>
-      <w:pStyle w:val="Heading9"/>
+      <w:pStyle w:val="berschrift9"/>
       <w:lvlText w:val="%1.%2.%3.%4.%5.%6.%7.%8.%9"/>
       <w:lvlJc w:val="left"/>
       <w:pPr>
@@ -15312,7 +14839,7 @@
     <w:lsdException w:name="Bibliography" w:uiPriority="37"/>
     <w:lsdException w:name="TOC Heading" w:uiPriority="39" w:qFormat="1"/>
   </w:latentStyles>
-  <w:style w:type="paragraph" w:default="1" w:styleId="Normal">
+  <w:style w:type="paragraph" w:default="1" w:styleId="Standard">
     <w:name w:val="Normal"/>
     <w:qFormat/>
     <w:rsid w:val="003C3BB7"/>
@@ -15321,11 +14848,11 @@
       <w:szCs w:val="20"/>
     </w:rPr>
   </w:style>
-  <w:style w:type="paragraph" w:styleId="Heading1">
+  <w:style w:type="paragraph" w:styleId="berschrift1">
     <w:name w:val="heading 1"/>
-    <w:basedOn w:val="Normal"/>
-    <w:next w:val="Normal"/>
-    <w:link w:val="Heading1Char"/>
+    <w:basedOn w:val="Standard"/>
+    <w:next w:val="Standard"/>
+    <w:link w:val="berschrift1Zchn"/>
     <w:uiPriority w:val="9"/>
     <w:qFormat/>
     <w:rsid w:val="00C90DFA"/>
@@ -15347,11 +14874,11 @@
       <w:szCs w:val="22"/>
     </w:rPr>
   </w:style>
-  <w:style w:type="paragraph" w:styleId="Heading2">
+  <w:style w:type="paragraph" w:styleId="berschrift2">
     <w:name w:val="heading 2"/>
-    <w:basedOn w:val="Normal"/>
-    <w:next w:val="Normal"/>
-    <w:link w:val="Heading2Char"/>
+    <w:basedOn w:val="Standard"/>
+    <w:next w:val="Standard"/>
+    <w:link w:val="berschrift2Zchn"/>
     <w:uiPriority w:val="9"/>
     <w:unhideWhenUsed/>
     <w:qFormat/>
@@ -15381,11 +14908,11 @@
       <w:szCs w:val="22"/>
     </w:rPr>
   </w:style>
-  <w:style w:type="paragraph" w:styleId="Heading3">
+  <w:style w:type="paragraph" w:styleId="berschrift3">
     <w:name w:val="heading 3"/>
-    <w:basedOn w:val="Normal"/>
-    <w:next w:val="Normal"/>
-    <w:link w:val="Heading3Char"/>
+    <w:basedOn w:val="Standard"/>
+    <w:next w:val="Standard"/>
+    <w:link w:val="berschrift3Zchn"/>
     <w:uiPriority w:val="9"/>
     <w:unhideWhenUsed/>
     <w:qFormat/>
@@ -15410,11 +14937,11 @@
       <w:szCs w:val="22"/>
     </w:rPr>
   </w:style>
-  <w:style w:type="paragraph" w:styleId="Heading4">
+  <w:style w:type="paragraph" w:styleId="berschrift4">
     <w:name w:val="heading 4"/>
-    <w:basedOn w:val="Normal"/>
-    <w:next w:val="Normal"/>
-    <w:link w:val="Heading4Char"/>
+    <w:basedOn w:val="Standard"/>
+    <w:next w:val="Standard"/>
+    <w:link w:val="berschrift4Zchn"/>
     <w:uiPriority w:val="9"/>
     <w:unhideWhenUsed/>
     <w:qFormat/>
@@ -15439,11 +14966,11 @@
       <w:szCs w:val="22"/>
     </w:rPr>
   </w:style>
-  <w:style w:type="paragraph" w:styleId="Heading5">
+  <w:style w:type="paragraph" w:styleId="berschrift5">
     <w:name w:val="heading 5"/>
-    <w:basedOn w:val="Normal"/>
-    <w:next w:val="Normal"/>
-    <w:link w:val="Heading5Char"/>
+    <w:basedOn w:val="Standard"/>
+    <w:next w:val="Standard"/>
+    <w:link w:val="berschrift5Zchn"/>
     <w:uiPriority w:val="9"/>
     <w:unhideWhenUsed/>
     <w:qFormat/>
@@ -15469,11 +14996,11 @@
       <w:szCs w:val="22"/>
     </w:rPr>
   </w:style>
-  <w:style w:type="paragraph" w:styleId="Heading6">
+  <w:style w:type="paragraph" w:styleId="berschrift6">
     <w:name w:val="heading 6"/>
-    <w:basedOn w:val="Normal"/>
-    <w:next w:val="Normal"/>
-    <w:link w:val="Heading6Char"/>
+    <w:basedOn w:val="Standard"/>
+    <w:next w:val="Standard"/>
+    <w:link w:val="berschrift6Zchn"/>
     <w:uiPriority w:val="9"/>
     <w:unhideWhenUsed/>
     <w:qFormat/>
@@ -15494,11 +15021,11 @@
       <w:szCs w:val="22"/>
     </w:rPr>
   </w:style>
-  <w:style w:type="paragraph" w:styleId="Heading7">
+  <w:style w:type="paragraph" w:styleId="berschrift7">
     <w:name w:val="heading 7"/>
-    <w:basedOn w:val="Normal"/>
-    <w:next w:val="Normal"/>
-    <w:link w:val="Heading7Char"/>
+    <w:basedOn w:val="Standard"/>
+    <w:next w:val="Standard"/>
+    <w:link w:val="berschrift7Zchn"/>
     <w:uiPriority w:val="9"/>
     <w:semiHidden/>
     <w:unhideWhenUsed/>
@@ -15520,11 +15047,11 @@
       <w:szCs w:val="22"/>
     </w:rPr>
   </w:style>
-  <w:style w:type="paragraph" w:styleId="Heading8">
+  <w:style w:type="paragraph" w:styleId="berschrift8">
     <w:name w:val="heading 8"/>
-    <w:basedOn w:val="Normal"/>
-    <w:next w:val="Normal"/>
-    <w:link w:val="Heading8Char"/>
+    <w:basedOn w:val="Standard"/>
+    <w:next w:val="Standard"/>
+    <w:link w:val="berschrift8Zchn"/>
     <w:uiPriority w:val="9"/>
     <w:semiHidden/>
     <w:unhideWhenUsed/>
@@ -15545,11 +15072,11 @@
       <w:szCs w:val="18"/>
     </w:rPr>
   </w:style>
-  <w:style w:type="paragraph" w:styleId="Heading9">
+  <w:style w:type="paragraph" w:styleId="berschrift9">
     <w:name w:val="heading 9"/>
-    <w:basedOn w:val="Normal"/>
-    <w:next w:val="Normal"/>
-    <w:link w:val="Heading9Char"/>
+    <w:basedOn w:val="Standard"/>
+    <w:next w:val="Standard"/>
+    <w:link w:val="berschrift9Zchn"/>
     <w:uiPriority w:val="9"/>
     <w:semiHidden/>
     <w:unhideWhenUsed/>
@@ -15571,13 +15098,13 @@
       <w:szCs w:val="18"/>
     </w:rPr>
   </w:style>
-  <w:style w:type="character" w:default="1" w:styleId="DefaultParagraphFont">
+  <w:style w:type="character" w:default="1" w:styleId="Absatz-Standardschriftart">
     <w:name w:val="Default Paragraph Font"/>
     <w:uiPriority w:val="1"/>
     <w:semiHidden/>
     <w:unhideWhenUsed/>
   </w:style>
-  <w:style w:type="table" w:default="1" w:styleId="TableNormal">
+  <w:style w:type="table" w:default="1" w:styleId="NormaleTabelle">
     <w:name w:val="Normal Table"/>
     <w:uiPriority w:val="99"/>
     <w:semiHidden/>
@@ -15592,16 +15119,16 @@
       </w:tblCellMar>
     </w:tblPr>
   </w:style>
-  <w:style w:type="numbering" w:default="1" w:styleId="NoList">
+  <w:style w:type="numbering" w:default="1" w:styleId="KeineListe">
     <w:name w:val="No List"/>
     <w:uiPriority w:val="99"/>
     <w:semiHidden/>
     <w:unhideWhenUsed/>
   </w:style>
-  <w:style w:type="character" w:customStyle="1" w:styleId="Heading1Char">
-    <w:name w:val="Heading 1 Char"/>
-    <w:basedOn w:val="DefaultParagraphFont"/>
-    <w:link w:val="Heading1"/>
+  <w:style w:type="character" w:customStyle="1" w:styleId="berschrift1Zchn">
+    <w:name w:val="Überschrift 1 Zchn"/>
+    <w:basedOn w:val="Absatz-Standardschriftart"/>
+    <w:link w:val="berschrift1"/>
     <w:uiPriority w:val="9"/>
     <w:rsid w:val="00C90DFA"/>
     <w:rPr>
@@ -15613,10 +15140,10 @@
       <w:shd w:val="clear" w:color="auto" w:fill="FFFFFF" w:themeFill="background1"/>
     </w:rPr>
   </w:style>
-  <w:style w:type="character" w:customStyle="1" w:styleId="Heading2Char">
-    <w:name w:val="Heading 2 Char"/>
-    <w:basedOn w:val="DefaultParagraphFont"/>
-    <w:link w:val="Heading2"/>
+  <w:style w:type="character" w:customStyle="1" w:styleId="berschrift2Zchn">
+    <w:name w:val="Überschrift 2 Zchn"/>
+    <w:basedOn w:val="Absatz-Standardschriftart"/>
+    <w:link w:val="berschrift2"/>
     <w:uiPriority w:val="9"/>
     <w:rsid w:val="00402E1C"/>
     <w:rPr>
@@ -15628,9 +15155,9 @@
       <w:shd w:val="clear" w:color="auto" w:fill="5994CB"/>
     </w:rPr>
   </w:style>
-  <w:style w:type="table" w:styleId="TableGrid">
+  <w:style w:type="table" w:styleId="Tabellenraster">
     <w:name w:val="Table Grid"/>
-    <w:basedOn w:val="TableNormal"/>
+    <w:basedOn w:val="NormaleTabelle"/>
     <w:uiPriority w:val="59"/>
     <w:rsid w:val="00651384"/>
     <w:pPr>
@@ -15654,9 +15181,9 @@
       </w:tblCellMar>
     </w:tblPr>
   </w:style>
-  <w:style w:type="table" w:styleId="LightGrid-Accent1">
+  <w:style w:type="table" w:styleId="HellesRaster-Akzent1">
     <w:name w:val="Light Grid Accent 1"/>
-    <w:basedOn w:val="TableNormal"/>
+    <w:basedOn w:val="NormaleTabelle"/>
     <w:uiPriority w:val="62"/>
     <w:rsid w:val="00CB0412"/>
     <w:pPr>
@@ -15784,9 +15311,9 @@
       </w:tcPr>
     </w:tblStylePr>
   </w:style>
-  <w:style w:type="table" w:styleId="MediumShading1-Accent1">
+  <w:style w:type="table" w:styleId="MittlereSchattierung1-Akzent1">
     <w:name w:val="Medium Shading 1 Accent 1"/>
-    <w:basedOn w:val="TableNormal"/>
+    <w:basedOn w:val="NormaleTabelle"/>
     <w:uiPriority w:val="63"/>
     <w:rsid w:val="004A070C"/>
     <w:pPr>
@@ -15884,9 +15411,9 @@
       </w:tcPr>
     </w:tblStylePr>
   </w:style>
-  <w:style w:type="table" w:styleId="MediumList2-Accent1">
+  <w:style w:type="table" w:styleId="MittlereListe2-Akzent1">
     <w:name w:val="Medium List 2 Accent 1"/>
-    <w:basedOn w:val="TableNormal"/>
+    <w:basedOn w:val="NormaleTabelle"/>
     <w:uiPriority w:val="66"/>
     <w:rsid w:val="00CB0412"/>
     <w:pPr>
@@ -16012,9 +15539,9 @@
       </w:tcPr>
     </w:tblStylePr>
   </w:style>
-  <w:style w:type="table" w:styleId="MediumList1-Accent1">
+  <w:style w:type="table" w:styleId="MittlereListe1-Akzent1">
     <w:name w:val="Medium List 1 Accent 1"/>
-    <w:basedOn w:val="TableNormal"/>
+    <w:basedOn w:val="NormaleTabelle"/>
     <w:uiPriority w:val="65"/>
     <w:rsid w:val="00CB0412"/>
     <w:pPr>
@@ -16096,10 +15623,10 @@
       </w:tcPr>
     </w:tblStylePr>
   </w:style>
-  <w:style w:type="character" w:customStyle="1" w:styleId="Heading3Char">
-    <w:name w:val="Heading 3 Char"/>
-    <w:basedOn w:val="DefaultParagraphFont"/>
-    <w:link w:val="Heading3"/>
+  <w:style w:type="character" w:customStyle="1" w:styleId="berschrift3Zchn">
+    <w:name w:val="Überschrift 3 Zchn"/>
+    <w:basedOn w:val="Absatz-Standardschriftart"/>
+    <w:link w:val="berschrift3"/>
     <w:uiPriority w:val="9"/>
     <w:rsid w:val="00EA2F23"/>
     <w:rPr>
@@ -16109,10 +15636,10 @@
       <w:spacing w:val="15"/>
     </w:rPr>
   </w:style>
-  <w:style w:type="character" w:customStyle="1" w:styleId="Heading4Char">
-    <w:name w:val="Heading 4 Char"/>
-    <w:basedOn w:val="DefaultParagraphFont"/>
-    <w:link w:val="Heading4"/>
+  <w:style w:type="character" w:customStyle="1" w:styleId="berschrift4Zchn">
+    <w:name w:val="Überschrift 4 Zchn"/>
+    <w:basedOn w:val="Absatz-Standardschriftart"/>
+    <w:link w:val="berschrift4"/>
     <w:uiPriority w:val="9"/>
     <w:rsid w:val="006211F6"/>
     <w:rPr>
@@ -16121,10 +15648,10 @@
       <w:spacing w:val="10"/>
     </w:rPr>
   </w:style>
-  <w:style w:type="character" w:customStyle="1" w:styleId="Heading5Char">
-    <w:name w:val="Heading 5 Char"/>
-    <w:basedOn w:val="DefaultParagraphFont"/>
-    <w:link w:val="Heading5"/>
+  <w:style w:type="character" w:customStyle="1" w:styleId="berschrift5Zchn">
+    <w:name w:val="Überschrift 5 Zchn"/>
+    <w:basedOn w:val="Absatz-Standardschriftart"/>
+    <w:link w:val="berschrift5"/>
     <w:uiPriority w:val="9"/>
     <w:rsid w:val="00FB472D"/>
     <w:rPr>
@@ -16134,10 +15661,10 @@
       <w:spacing w:val="10"/>
     </w:rPr>
   </w:style>
-  <w:style w:type="character" w:customStyle="1" w:styleId="Heading6Char">
-    <w:name w:val="Heading 6 Char"/>
-    <w:basedOn w:val="DefaultParagraphFont"/>
-    <w:link w:val="Heading6"/>
+  <w:style w:type="character" w:customStyle="1" w:styleId="berschrift6Zchn">
+    <w:name w:val="Überschrift 6 Zchn"/>
+    <w:basedOn w:val="Absatz-Standardschriftart"/>
+    <w:link w:val="berschrift6"/>
     <w:uiPriority w:val="9"/>
     <w:rsid w:val="006211F6"/>
     <w:rPr>
@@ -16146,10 +15673,10 @@
       <w:spacing w:val="10"/>
     </w:rPr>
   </w:style>
-  <w:style w:type="character" w:customStyle="1" w:styleId="Heading7Char">
-    <w:name w:val="Heading 7 Char"/>
-    <w:basedOn w:val="DefaultParagraphFont"/>
-    <w:link w:val="Heading7"/>
+  <w:style w:type="character" w:customStyle="1" w:styleId="berschrift7Zchn">
+    <w:name w:val="Überschrift 7 Zchn"/>
+    <w:basedOn w:val="Absatz-Standardschriftart"/>
+    <w:link w:val="berschrift7"/>
     <w:uiPriority w:val="9"/>
     <w:semiHidden/>
     <w:rsid w:val="003C3BB7"/>
@@ -16159,10 +15686,10 @@
       <w:spacing w:val="10"/>
     </w:rPr>
   </w:style>
-  <w:style w:type="character" w:customStyle="1" w:styleId="Heading8Char">
-    <w:name w:val="Heading 8 Char"/>
-    <w:basedOn w:val="DefaultParagraphFont"/>
-    <w:link w:val="Heading8"/>
+  <w:style w:type="character" w:customStyle="1" w:styleId="berschrift8Zchn">
+    <w:name w:val="Überschrift 8 Zchn"/>
+    <w:basedOn w:val="Absatz-Standardschriftart"/>
+    <w:link w:val="berschrift8"/>
     <w:uiPriority w:val="9"/>
     <w:semiHidden/>
     <w:rsid w:val="003C3BB7"/>
@@ -16173,10 +15700,10 @@
       <w:szCs w:val="18"/>
     </w:rPr>
   </w:style>
-  <w:style w:type="character" w:customStyle="1" w:styleId="Heading9Char">
-    <w:name w:val="Heading 9 Char"/>
-    <w:basedOn w:val="DefaultParagraphFont"/>
-    <w:link w:val="Heading9"/>
+  <w:style w:type="character" w:customStyle="1" w:styleId="berschrift9Zchn">
+    <w:name w:val="Überschrift 9 Zchn"/>
+    <w:basedOn w:val="Absatz-Standardschriftart"/>
+    <w:link w:val="berschrift9"/>
     <w:uiPriority w:val="9"/>
     <w:semiHidden/>
     <w:rsid w:val="003C3BB7"/>
@@ -16188,10 +15715,10 @@
       <w:szCs w:val="18"/>
     </w:rPr>
   </w:style>
-  <w:style w:type="paragraph" w:styleId="Caption">
+  <w:style w:type="paragraph" w:styleId="Beschriftung">
     <w:name w:val="caption"/>
-    <w:basedOn w:val="Normal"/>
-    <w:next w:val="Normal"/>
+    <w:basedOn w:val="Standard"/>
+    <w:next w:val="Standard"/>
     <w:uiPriority w:val="35"/>
     <w:unhideWhenUsed/>
     <w:qFormat/>
@@ -16204,11 +15731,11 @@
       <w:szCs w:val="16"/>
     </w:rPr>
   </w:style>
-  <w:style w:type="paragraph" w:styleId="Title">
+  <w:style w:type="paragraph" w:styleId="Titel">
     <w:name w:val="Title"/>
-    <w:basedOn w:val="Normal"/>
-    <w:next w:val="Normal"/>
-    <w:link w:val="TitleChar"/>
+    <w:basedOn w:val="Standard"/>
+    <w:next w:val="Standard"/>
+    <w:link w:val="TitelZchn"/>
     <w:uiPriority w:val="10"/>
     <w:qFormat/>
     <w:rsid w:val="005E2896"/>
@@ -16224,10 +15751,10 @@
       <w:szCs w:val="52"/>
     </w:rPr>
   </w:style>
-  <w:style w:type="character" w:customStyle="1" w:styleId="TitleChar">
-    <w:name w:val="Title Char"/>
-    <w:basedOn w:val="DefaultParagraphFont"/>
-    <w:link w:val="Title"/>
+  <w:style w:type="character" w:customStyle="1" w:styleId="TitelZchn">
+    <w:name w:val="Titel Zchn"/>
+    <w:basedOn w:val="Absatz-Standardschriftart"/>
+    <w:link w:val="Titel"/>
     <w:uiPriority w:val="10"/>
     <w:rsid w:val="005E2896"/>
     <w:rPr>
@@ -16239,11 +15766,11 @@
       <w:szCs w:val="52"/>
     </w:rPr>
   </w:style>
-  <w:style w:type="paragraph" w:styleId="Subtitle">
+  <w:style w:type="paragraph" w:styleId="Untertitel">
     <w:name w:val="Subtitle"/>
-    <w:basedOn w:val="Normal"/>
-    <w:next w:val="Normal"/>
-    <w:link w:val="SubtitleChar"/>
+    <w:basedOn w:val="Standard"/>
+    <w:next w:val="Standard"/>
+    <w:link w:val="UntertitelZchn"/>
     <w:uiPriority w:val="11"/>
     <w:qFormat/>
     <w:rsid w:val="003C3BB7"/>
@@ -16258,10 +15785,10 @@
       <w:szCs w:val="24"/>
     </w:rPr>
   </w:style>
-  <w:style w:type="character" w:customStyle="1" w:styleId="SubtitleChar">
-    <w:name w:val="Subtitle Char"/>
-    <w:basedOn w:val="DefaultParagraphFont"/>
-    <w:link w:val="Subtitle"/>
+  <w:style w:type="character" w:customStyle="1" w:styleId="UntertitelZchn">
+    <w:name w:val="Untertitel Zchn"/>
+    <w:basedOn w:val="Absatz-Standardschriftart"/>
+    <w:link w:val="Untertitel"/>
     <w:uiPriority w:val="11"/>
     <w:rsid w:val="003C3BB7"/>
     <w:rPr>
@@ -16272,7 +15799,7 @@
       <w:szCs w:val="24"/>
     </w:rPr>
   </w:style>
-  <w:style w:type="character" w:styleId="Strong">
+  <w:style w:type="character" w:styleId="Fett">
     <w:name w:val="Strong"/>
     <w:uiPriority w:val="22"/>
     <w:qFormat/>
@@ -16282,7 +15809,7 @@
       <w:bCs/>
     </w:rPr>
   </w:style>
-  <w:style w:type="character" w:styleId="Emphasis">
+  <w:style w:type="character" w:styleId="Hervorhebung">
     <w:name w:val="Emphasis"/>
     <w:uiPriority w:val="20"/>
     <w:qFormat/>
@@ -16293,10 +15820,10 @@
       <w:spacing w:val="5"/>
     </w:rPr>
   </w:style>
-  <w:style w:type="paragraph" w:styleId="NoSpacing">
+  <w:style w:type="paragraph" w:styleId="KeinLeerraum">
     <w:name w:val="No Spacing"/>
-    <w:basedOn w:val="Normal"/>
-    <w:link w:val="NoSpacingChar"/>
+    <w:basedOn w:val="Standard"/>
+    <w:link w:val="KeinLeerraumZchn"/>
     <w:uiPriority w:val="1"/>
     <w:qFormat/>
     <w:rsid w:val="003C3BB7"/>
@@ -16304,10 +15831,10 @@
       <w:spacing w:after="0"/>
     </w:pPr>
   </w:style>
-  <w:style w:type="character" w:customStyle="1" w:styleId="NoSpacingChar">
-    <w:name w:val="No Spacing Char"/>
-    <w:basedOn w:val="DefaultParagraphFont"/>
-    <w:link w:val="NoSpacing"/>
+  <w:style w:type="character" w:customStyle="1" w:styleId="KeinLeerraumZchn">
+    <w:name w:val="Kein Leerraum Zchn"/>
+    <w:basedOn w:val="Absatz-Standardschriftart"/>
+    <w:link w:val="KeinLeerraum"/>
     <w:uiPriority w:val="1"/>
     <w:rsid w:val="003C3BB7"/>
     <w:rPr>
@@ -16315,9 +15842,9 @@
       <w:szCs w:val="20"/>
     </w:rPr>
   </w:style>
-  <w:style w:type="paragraph" w:styleId="ListParagraph">
+  <w:style w:type="paragraph" w:styleId="Listenabsatz">
     <w:name w:val="List Paragraph"/>
-    <w:basedOn w:val="Normal"/>
+    <w:basedOn w:val="Standard"/>
     <w:uiPriority w:val="34"/>
     <w:qFormat/>
     <w:rsid w:val="003C3BB7"/>
@@ -16326,11 +15853,11 @@
       <w:contextualSpacing/>
     </w:pPr>
   </w:style>
-  <w:style w:type="paragraph" w:styleId="Quote">
+  <w:style w:type="paragraph" w:styleId="Zitat">
     <w:name w:val="Quote"/>
-    <w:basedOn w:val="Normal"/>
-    <w:next w:val="Normal"/>
-    <w:link w:val="QuoteChar"/>
+    <w:basedOn w:val="Standard"/>
+    <w:next w:val="Standard"/>
+    <w:link w:val="ZitatZchn"/>
     <w:uiPriority w:val="29"/>
     <w:qFormat/>
     <w:rsid w:val="003C3BB7"/>
@@ -16339,10 +15866,10 @@
       <w:iCs/>
     </w:rPr>
   </w:style>
-  <w:style w:type="character" w:customStyle="1" w:styleId="QuoteChar">
-    <w:name w:val="Quote Char"/>
-    <w:basedOn w:val="DefaultParagraphFont"/>
-    <w:link w:val="Quote"/>
+  <w:style w:type="character" w:customStyle="1" w:styleId="ZitatZchn">
+    <w:name w:val="Zitat Zchn"/>
+    <w:basedOn w:val="Absatz-Standardschriftart"/>
+    <w:link w:val="Zitat"/>
     <w:uiPriority w:val="29"/>
     <w:rsid w:val="003C3BB7"/>
     <w:rPr>
@@ -16352,11 +15879,11 @@
       <w:szCs w:val="20"/>
     </w:rPr>
   </w:style>
-  <w:style w:type="paragraph" w:styleId="IntenseQuote">
+  <w:style w:type="paragraph" w:styleId="IntensivesZitat">
     <w:name w:val="Intense Quote"/>
-    <w:basedOn w:val="Normal"/>
-    <w:next w:val="Normal"/>
-    <w:link w:val="IntenseQuoteChar"/>
+    <w:basedOn w:val="Standard"/>
+    <w:next w:val="Standard"/>
+    <w:link w:val="IntensivesZitatZchn"/>
     <w:uiPriority w:val="30"/>
     <w:qFormat/>
     <w:rsid w:val="003C3BB7"/>
@@ -16375,10 +15902,10 @@
       <w:color w:val="4F81BD" w:themeColor="accent1"/>
     </w:rPr>
   </w:style>
-  <w:style w:type="character" w:customStyle="1" w:styleId="IntenseQuoteChar">
-    <w:name w:val="Intense Quote Char"/>
-    <w:basedOn w:val="DefaultParagraphFont"/>
-    <w:link w:val="IntenseQuote"/>
+  <w:style w:type="character" w:customStyle="1" w:styleId="IntensivesZitatZchn">
+    <w:name w:val="Intensives Zitat Zchn"/>
+    <w:basedOn w:val="Absatz-Standardschriftart"/>
+    <w:link w:val="IntensivesZitat"/>
     <w:uiPriority w:val="30"/>
     <w:rsid w:val="003C3BB7"/>
     <w:rPr>
@@ -16389,7 +15916,7 @@
       <w:szCs w:val="20"/>
     </w:rPr>
   </w:style>
-  <w:style w:type="character" w:styleId="SubtleEmphasis">
+  <w:style w:type="character" w:styleId="SchwacheHervorhebung">
     <w:name w:val="Subtle Emphasis"/>
     <w:uiPriority w:val="19"/>
     <w:qFormat/>
@@ -16400,7 +15927,7 @@
       <w:color w:val="243F60" w:themeColor="accent1" w:themeShade="7F"/>
     </w:rPr>
   </w:style>
-  <w:style w:type="character" w:styleId="IntenseEmphasis">
+  <w:style w:type="character" w:styleId="IntensiveHervorhebung">
     <w:name w:val="Intense Emphasis"/>
     <w:uiPriority w:val="21"/>
     <w:qFormat/>
@@ -16413,7 +15940,7 @@
       <w:spacing w:val="10"/>
     </w:rPr>
   </w:style>
-  <w:style w:type="character" w:styleId="SubtleReference">
+  <w:style w:type="character" w:styleId="SchwacherVerweis">
     <w:name w:val="Subtle Reference"/>
     <w:uiPriority w:val="31"/>
     <w:qFormat/>
@@ -16424,7 +15951,7 @@
       <w:color w:val="4F81BD" w:themeColor="accent1"/>
     </w:rPr>
   </w:style>
-  <w:style w:type="character" w:styleId="IntenseReference">
+  <w:style w:type="character" w:styleId="IntensiverVerweis">
     <w:name w:val="Intense Reference"/>
     <w:uiPriority w:val="32"/>
     <w:qFormat/>
@@ -16438,7 +15965,7 @@
       <w:color w:val="4F81BD" w:themeColor="accent1"/>
     </w:rPr>
   </w:style>
-  <w:style w:type="character" w:styleId="BookTitle">
+  <w:style w:type="character" w:styleId="Buchtitel">
     <w:name w:val="Book Title"/>
     <w:uiPriority w:val="33"/>
     <w:qFormat/>
@@ -16451,10 +15978,10 @@
       <w:spacing w:val="9"/>
     </w:rPr>
   </w:style>
-  <w:style w:type="paragraph" w:styleId="TOCHeading">
+  <w:style w:type="paragraph" w:styleId="Inhaltsverzeichnisberschrift">
     <w:name w:val="TOC Heading"/>
-    <w:basedOn w:val="Heading1"/>
-    <w:next w:val="Normal"/>
+    <w:basedOn w:val="berschrift1"/>
+    <w:next w:val="Standard"/>
     <w:uiPriority w:val="39"/>
     <w:unhideWhenUsed/>
     <w:qFormat/>
@@ -16466,10 +15993,10 @@
       <w:lang w:bidi="en-US"/>
     </w:rPr>
   </w:style>
-  <w:style w:type="paragraph" w:styleId="TOC1">
+  <w:style w:type="paragraph" w:styleId="Verzeichnis1">
     <w:name w:val="toc 1"/>
-    <w:basedOn w:val="Normal"/>
-    <w:next w:val="Normal"/>
+    <w:basedOn w:val="Standard"/>
+    <w:next w:val="Standard"/>
     <w:autoRedefine/>
     <w:uiPriority w:val="39"/>
     <w:unhideWhenUsed/>
@@ -16482,10 +16009,10 @@
       <w:b/>
     </w:rPr>
   </w:style>
-  <w:style w:type="paragraph" w:styleId="TOC2">
+  <w:style w:type="paragraph" w:styleId="Verzeichnis2">
     <w:name w:val="toc 2"/>
-    <w:basedOn w:val="Normal"/>
-    <w:next w:val="Normal"/>
+    <w:basedOn w:val="Standard"/>
+    <w:next w:val="Standard"/>
     <w:autoRedefine/>
     <w:uiPriority w:val="39"/>
     <w:unhideWhenUsed/>
@@ -16498,7 +16025,7 @@
   </w:style>
   <w:style w:type="character" w:styleId="Hyperlink">
     <w:name w:val="Hyperlink"/>
-    <w:basedOn w:val="DefaultParagraphFont"/>
+    <w:basedOn w:val="Absatz-Standardschriftart"/>
     <w:uiPriority w:val="99"/>
     <w:unhideWhenUsed/>
     <w:rsid w:val="006F2255"/>
@@ -16507,10 +16034,10 @@
       <w:u w:val="single"/>
     </w:rPr>
   </w:style>
-  <w:style w:type="paragraph" w:styleId="BalloonText">
+  <w:style w:type="paragraph" w:styleId="Sprechblasentext">
     <w:name w:val="Balloon Text"/>
-    <w:basedOn w:val="Normal"/>
-    <w:link w:val="BalloonTextChar"/>
+    <w:basedOn w:val="Standard"/>
+    <w:link w:val="SprechblasentextZchn"/>
     <w:uiPriority w:val="99"/>
     <w:semiHidden/>
     <w:unhideWhenUsed/>
@@ -16524,10 +16051,10 @@
       <w:szCs w:val="16"/>
     </w:rPr>
   </w:style>
-  <w:style w:type="character" w:customStyle="1" w:styleId="BalloonTextChar">
-    <w:name w:val="Balloon Text Char"/>
-    <w:basedOn w:val="DefaultParagraphFont"/>
-    <w:link w:val="BalloonText"/>
+  <w:style w:type="character" w:customStyle="1" w:styleId="SprechblasentextZchn">
+    <w:name w:val="Sprechblasentext Zchn"/>
+    <w:basedOn w:val="Absatz-Standardschriftart"/>
+    <w:link w:val="Sprechblasentext"/>
     <w:uiPriority w:val="99"/>
     <w:semiHidden/>
     <w:rsid w:val="006F2255"/>
@@ -16537,10 +16064,10 @@
       <w:szCs w:val="16"/>
     </w:rPr>
   </w:style>
-  <w:style w:type="paragraph" w:styleId="TOC3">
+  <w:style w:type="paragraph" w:styleId="Verzeichnis3">
     <w:name w:val="toc 3"/>
-    <w:basedOn w:val="Normal"/>
-    <w:next w:val="Normal"/>
+    <w:basedOn w:val="Standard"/>
+    <w:next w:val="Standard"/>
     <w:autoRedefine/>
     <w:uiPriority w:val="39"/>
     <w:unhideWhenUsed/>
@@ -16555,10 +16082,10 @@
       <w:lang w:eastAsia="de-CH"/>
     </w:rPr>
   </w:style>
-  <w:style w:type="paragraph" w:styleId="Header">
+  <w:style w:type="paragraph" w:styleId="Kopfzeile">
     <w:name w:val="header"/>
-    <w:basedOn w:val="Normal"/>
-    <w:link w:val="HeaderChar"/>
+    <w:basedOn w:val="Standard"/>
+    <w:link w:val="KopfzeileZchn"/>
     <w:uiPriority w:val="99"/>
     <w:unhideWhenUsed/>
     <w:rsid w:val="008F2373"/>
@@ -16570,10 +16097,10 @@
       <w:spacing w:after="0"/>
     </w:pPr>
   </w:style>
-  <w:style w:type="character" w:customStyle="1" w:styleId="HeaderChar">
-    <w:name w:val="Header Char"/>
-    <w:basedOn w:val="DefaultParagraphFont"/>
-    <w:link w:val="Header"/>
+  <w:style w:type="character" w:customStyle="1" w:styleId="KopfzeileZchn">
+    <w:name w:val="Kopfzeile Zchn"/>
+    <w:basedOn w:val="Absatz-Standardschriftart"/>
+    <w:link w:val="Kopfzeile"/>
     <w:uiPriority w:val="99"/>
     <w:rsid w:val="008F2373"/>
     <w:rPr>
@@ -16581,10 +16108,10 @@
       <w:szCs w:val="20"/>
     </w:rPr>
   </w:style>
-  <w:style w:type="paragraph" w:styleId="Footer">
+  <w:style w:type="paragraph" w:styleId="Fuzeile">
     <w:name w:val="footer"/>
-    <w:basedOn w:val="Normal"/>
-    <w:link w:val="FooterChar"/>
+    <w:basedOn w:val="Standard"/>
+    <w:link w:val="FuzeileZchn"/>
     <w:uiPriority w:val="99"/>
     <w:unhideWhenUsed/>
     <w:rsid w:val="008F2373"/>
@@ -16596,10 +16123,10 @@
       <w:spacing w:after="0"/>
     </w:pPr>
   </w:style>
-  <w:style w:type="character" w:customStyle="1" w:styleId="FooterChar">
-    <w:name w:val="Footer Char"/>
-    <w:basedOn w:val="DefaultParagraphFont"/>
-    <w:link w:val="Footer"/>
+  <w:style w:type="character" w:customStyle="1" w:styleId="FuzeileZchn">
+    <w:name w:val="Fußzeile Zchn"/>
+    <w:basedOn w:val="Absatz-Standardschriftart"/>
+    <w:link w:val="Fuzeile"/>
     <w:uiPriority w:val="99"/>
     <w:rsid w:val="008F2373"/>
     <w:rPr>
@@ -16607,9 +16134,9 @@
       <w:szCs w:val="20"/>
     </w:rPr>
   </w:style>
-  <w:style w:type="character" w:styleId="PlaceholderText">
+  <w:style w:type="character" w:styleId="Platzhaltertext">
     <w:name w:val="Placeholder Text"/>
-    <w:basedOn w:val="DefaultParagraphFont"/>
+    <w:basedOn w:val="Absatz-Standardschriftart"/>
     <w:uiPriority w:val="99"/>
     <w:semiHidden/>
     <w:rsid w:val="008A36ED"/>
@@ -16617,10 +16144,10 @@
       <w:color w:val="808080"/>
     </w:rPr>
   </w:style>
-  <w:style w:type="paragraph" w:styleId="EndnoteText">
+  <w:style w:type="paragraph" w:styleId="Endnotentext">
     <w:name w:val="endnote text"/>
-    <w:basedOn w:val="Normal"/>
-    <w:link w:val="EndnoteTextChar"/>
+    <w:basedOn w:val="Standard"/>
+    <w:link w:val="EndnotentextZchn"/>
     <w:uiPriority w:val="99"/>
     <w:semiHidden/>
     <w:unhideWhenUsed/>
@@ -16629,10 +16156,10 @@
       <w:spacing w:after="0"/>
     </w:pPr>
   </w:style>
-  <w:style w:type="character" w:customStyle="1" w:styleId="EndnoteTextChar">
-    <w:name w:val="Endnote Text Char"/>
-    <w:basedOn w:val="DefaultParagraphFont"/>
-    <w:link w:val="EndnoteText"/>
+  <w:style w:type="character" w:customStyle="1" w:styleId="EndnotentextZchn">
+    <w:name w:val="Endnotentext Zchn"/>
+    <w:basedOn w:val="Absatz-Standardschriftart"/>
+    <w:link w:val="Endnotentext"/>
     <w:uiPriority w:val="99"/>
     <w:semiHidden/>
     <w:rsid w:val="009E58A3"/>
@@ -16641,9 +16168,9 @@
       <w:szCs w:val="20"/>
     </w:rPr>
   </w:style>
-  <w:style w:type="character" w:styleId="EndnoteReference">
+  <w:style w:type="character" w:styleId="Endnotenzeichen">
     <w:name w:val="endnote reference"/>
-    <w:basedOn w:val="DefaultParagraphFont"/>
+    <w:basedOn w:val="Absatz-Standardschriftart"/>
     <w:uiPriority w:val="99"/>
     <w:semiHidden/>
     <w:unhideWhenUsed/>
@@ -16652,10 +16179,10 @@
       <w:vertAlign w:val="superscript"/>
     </w:rPr>
   </w:style>
-  <w:style w:type="paragraph" w:styleId="FootnoteText">
+  <w:style w:type="paragraph" w:styleId="Funotentext">
     <w:name w:val="footnote text"/>
-    <w:basedOn w:val="Normal"/>
-    <w:link w:val="FootnoteTextChar"/>
+    <w:basedOn w:val="Standard"/>
+    <w:link w:val="FunotentextZchn"/>
     <w:uiPriority w:val="99"/>
     <w:semiHidden/>
     <w:unhideWhenUsed/>
@@ -16664,10 +16191,10 @@
       <w:spacing w:after="0"/>
     </w:pPr>
   </w:style>
-  <w:style w:type="character" w:customStyle="1" w:styleId="FootnoteTextChar">
-    <w:name w:val="Footnote Text Char"/>
-    <w:basedOn w:val="DefaultParagraphFont"/>
-    <w:link w:val="FootnoteText"/>
+  <w:style w:type="character" w:customStyle="1" w:styleId="FunotentextZchn">
+    <w:name w:val="Fußnotentext Zchn"/>
+    <w:basedOn w:val="Absatz-Standardschriftart"/>
+    <w:link w:val="Funotentext"/>
     <w:uiPriority w:val="99"/>
     <w:semiHidden/>
     <w:rsid w:val="009E58A3"/>
@@ -16676,9 +16203,9 @@
       <w:szCs w:val="20"/>
     </w:rPr>
   </w:style>
-  <w:style w:type="character" w:styleId="FootnoteReference">
+  <w:style w:type="character" w:styleId="Funotenzeichen">
     <w:name w:val="footnote reference"/>
-    <w:basedOn w:val="DefaultParagraphFont"/>
+    <w:basedOn w:val="Absatz-Standardschriftart"/>
     <w:uiPriority w:val="99"/>
     <w:unhideWhenUsed/>
     <w:rsid w:val="009E58A3"/>
@@ -16845,7 +16372,7 @@
     <w:lsdException w:name="Bibliography" w:uiPriority="37"/>
     <w:lsdException w:name="TOC Heading" w:uiPriority="39" w:qFormat="1"/>
   </w:latentStyles>
-  <w:style w:type="paragraph" w:default="1" w:styleId="Normal">
+  <w:style w:type="paragraph" w:default="1" w:styleId="Standard">
     <w:name w:val="Normal"/>
     <w:qFormat/>
     <w:rsid w:val="003C3BB7"/>
@@ -16854,11 +16381,11 @@
       <w:szCs w:val="20"/>
     </w:rPr>
   </w:style>
-  <w:style w:type="paragraph" w:styleId="Heading1">
+  <w:style w:type="paragraph" w:styleId="berschrift1">
     <w:name w:val="heading 1"/>
-    <w:basedOn w:val="Normal"/>
-    <w:next w:val="Normal"/>
-    <w:link w:val="Heading1Char"/>
+    <w:basedOn w:val="Standard"/>
+    <w:next w:val="Standard"/>
+    <w:link w:val="berschrift1Zchn"/>
     <w:uiPriority w:val="9"/>
     <w:qFormat/>
     <w:rsid w:val="00C90DFA"/>
@@ -16880,11 +16407,11 @@
       <w:szCs w:val="22"/>
     </w:rPr>
   </w:style>
-  <w:style w:type="paragraph" w:styleId="Heading2">
+  <w:style w:type="paragraph" w:styleId="berschrift2">
     <w:name w:val="heading 2"/>
-    <w:basedOn w:val="Normal"/>
-    <w:next w:val="Normal"/>
-    <w:link w:val="Heading2Char"/>
+    <w:basedOn w:val="Standard"/>
+    <w:next w:val="Standard"/>
+    <w:link w:val="berschrift2Zchn"/>
     <w:uiPriority w:val="9"/>
     <w:unhideWhenUsed/>
     <w:qFormat/>
@@ -16914,11 +16441,11 @@
       <w:szCs w:val="22"/>
     </w:rPr>
   </w:style>
-  <w:style w:type="paragraph" w:styleId="Heading3">
+  <w:style w:type="paragraph" w:styleId="berschrift3">
     <w:name w:val="heading 3"/>
-    <w:basedOn w:val="Normal"/>
-    <w:next w:val="Normal"/>
-    <w:link w:val="Heading3Char"/>
+    <w:basedOn w:val="Standard"/>
+    <w:next w:val="Standard"/>
+    <w:link w:val="berschrift3Zchn"/>
     <w:uiPriority w:val="9"/>
     <w:unhideWhenUsed/>
     <w:qFormat/>
@@ -16943,11 +16470,11 @@
       <w:szCs w:val="22"/>
     </w:rPr>
   </w:style>
-  <w:style w:type="paragraph" w:styleId="Heading4">
+  <w:style w:type="paragraph" w:styleId="berschrift4">
     <w:name w:val="heading 4"/>
-    <w:basedOn w:val="Normal"/>
-    <w:next w:val="Normal"/>
-    <w:link w:val="Heading4Char"/>
+    <w:basedOn w:val="Standard"/>
+    <w:next w:val="Standard"/>
+    <w:link w:val="berschrift4Zchn"/>
     <w:uiPriority w:val="9"/>
     <w:unhideWhenUsed/>
     <w:qFormat/>
@@ -16972,11 +16499,11 @@
       <w:szCs w:val="22"/>
     </w:rPr>
   </w:style>
-  <w:style w:type="paragraph" w:styleId="Heading5">
+  <w:style w:type="paragraph" w:styleId="berschrift5">
     <w:name w:val="heading 5"/>
-    <w:basedOn w:val="Normal"/>
-    <w:next w:val="Normal"/>
-    <w:link w:val="Heading5Char"/>
+    <w:basedOn w:val="Standard"/>
+    <w:next w:val="Standard"/>
+    <w:link w:val="berschrift5Zchn"/>
     <w:uiPriority w:val="9"/>
     <w:unhideWhenUsed/>
     <w:qFormat/>
@@ -17002,11 +16529,11 @@
       <w:szCs w:val="22"/>
     </w:rPr>
   </w:style>
-  <w:style w:type="paragraph" w:styleId="Heading6">
+  <w:style w:type="paragraph" w:styleId="berschrift6">
     <w:name w:val="heading 6"/>
-    <w:basedOn w:val="Normal"/>
-    <w:next w:val="Normal"/>
-    <w:link w:val="Heading6Char"/>
+    <w:basedOn w:val="Standard"/>
+    <w:next w:val="Standard"/>
+    <w:link w:val="berschrift6Zchn"/>
     <w:uiPriority w:val="9"/>
     <w:unhideWhenUsed/>
     <w:qFormat/>
@@ -17027,11 +16554,11 @@
       <w:szCs w:val="22"/>
     </w:rPr>
   </w:style>
-  <w:style w:type="paragraph" w:styleId="Heading7">
+  <w:style w:type="paragraph" w:styleId="berschrift7">
     <w:name w:val="heading 7"/>
-    <w:basedOn w:val="Normal"/>
-    <w:next w:val="Normal"/>
-    <w:link w:val="Heading7Char"/>
+    <w:basedOn w:val="Standard"/>
+    <w:next w:val="Standard"/>
+    <w:link w:val="berschrift7Zchn"/>
     <w:uiPriority w:val="9"/>
     <w:semiHidden/>
     <w:unhideWhenUsed/>
@@ -17053,11 +16580,11 @@
       <w:szCs w:val="22"/>
     </w:rPr>
   </w:style>
-  <w:style w:type="paragraph" w:styleId="Heading8">
+  <w:style w:type="paragraph" w:styleId="berschrift8">
     <w:name w:val="heading 8"/>
-    <w:basedOn w:val="Normal"/>
-    <w:next w:val="Normal"/>
-    <w:link w:val="Heading8Char"/>
+    <w:basedOn w:val="Standard"/>
+    <w:next w:val="Standard"/>
+    <w:link w:val="berschrift8Zchn"/>
     <w:uiPriority w:val="9"/>
     <w:semiHidden/>
     <w:unhideWhenUsed/>
@@ -17078,11 +16605,11 @@
       <w:szCs w:val="18"/>
     </w:rPr>
   </w:style>
-  <w:style w:type="paragraph" w:styleId="Heading9">
+  <w:style w:type="paragraph" w:styleId="berschrift9">
     <w:name w:val="heading 9"/>
-    <w:basedOn w:val="Normal"/>
-    <w:next w:val="Normal"/>
-    <w:link w:val="Heading9Char"/>
+    <w:basedOn w:val="Standard"/>
+    <w:next w:val="Standard"/>
+    <w:link w:val="berschrift9Zchn"/>
     <w:uiPriority w:val="9"/>
     <w:semiHidden/>
     <w:unhideWhenUsed/>
@@ -17104,13 +16631,13 @@
       <w:szCs w:val="18"/>
     </w:rPr>
   </w:style>
-  <w:style w:type="character" w:default="1" w:styleId="DefaultParagraphFont">
+  <w:style w:type="character" w:default="1" w:styleId="Absatz-Standardschriftart">
     <w:name w:val="Default Paragraph Font"/>
     <w:uiPriority w:val="1"/>
     <w:semiHidden/>
     <w:unhideWhenUsed/>
   </w:style>
-  <w:style w:type="table" w:default="1" w:styleId="TableNormal">
+  <w:style w:type="table" w:default="1" w:styleId="NormaleTabelle">
     <w:name w:val="Normal Table"/>
     <w:uiPriority w:val="99"/>
     <w:semiHidden/>
@@ -17125,16 +16652,16 @@
       </w:tblCellMar>
     </w:tblPr>
   </w:style>
-  <w:style w:type="numbering" w:default="1" w:styleId="NoList">
+  <w:style w:type="numbering" w:default="1" w:styleId="KeineListe">
     <w:name w:val="No List"/>
     <w:uiPriority w:val="99"/>
     <w:semiHidden/>
     <w:unhideWhenUsed/>
   </w:style>
-  <w:style w:type="character" w:customStyle="1" w:styleId="Heading1Char">
-    <w:name w:val="Heading 1 Char"/>
-    <w:basedOn w:val="DefaultParagraphFont"/>
-    <w:link w:val="Heading1"/>
+  <w:style w:type="character" w:customStyle="1" w:styleId="berschrift1Zchn">
+    <w:name w:val="Überschrift 1 Zchn"/>
+    <w:basedOn w:val="Absatz-Standardschriftart"/>
+    <w:link w:val="berschrift1"/>
     <w:uiPriority w:val="9"/>
     <w:rsid w:val="00C90DFA"/>
     <w:rPr>
@@ -17146,10 +16673,10 @@
       <w:shd w:val="clear" w:color="auto" w:fill="FFFFFF" w:themeFill="background1"/>
     </w:rPr>
   </w:style>
-  <w:style w:type="character" w:customStyle="1" w:styleId="Heading2Char">
-    <w:name w:val="Heading 2 Char"/>
-    <w:basedOn w:val="DefaultParagraphFont"/>
-    <w:link w:val="Heading2"/>
+  <w:style w:type="character" w:customStyle="1" w:styleId="berschrift2Zchn">
+    <w:name w:val="Überschrift 2 Zchn"/>
+    <w:basedOn w:val="Absatz-Standardschriftart"/>
+    <w:link w:val="berschrift2"/>
     <w:uiPriority w:val="9"/>
     <w:rsid w:val="00402E1C"/>
     <w:rPr>
@@ -17161,9 +16688,9 @@
       <w:shd w:val="clear" w:color="auto" w:fill="5994CB"/>
     </w:rPr>
   </w:style>
-  <w:style w:type="table" w:styleId="TableGrid">
+  <w:style w:type="table" w:styleId="Tabellenraster">
     <w:name w:val="Table Grid"/>
-    <w:basedOn w:val="TableNormal"/>
+    <w:basedOn w:val="NormaleTabelle"/>
     <w:uiPriority w:val="59"/>
     <w:rsid w:val="00651384"/>
     <w:pPr>
@@ -17187,9 +16714,9 @@
       </w:tblCellMar>
     </w:tblPr>
   </w:style>
-  <w:style w:type="table" w:styleId="LightGrid-Accent1">
+  <w:style w:type="table" w:styleId="HellesRaster-Akzent1">
     <w:name w:val="Light Grid Accent 1"/>
-    <w:basedOn w:val="TableNormal"/>
+    <w:basedOn w:val="NormaleTabelle"/>
     <w:uiPriority w:val="62"/>
     <w:rsid w:val="00CB0412"/>
     <w:pPr>
@@ -17317,9 +16844,9 @@
       </w:tcPr>
     </w:tblStylePr>
   </w:style>
-  <w:style w:type="table" w:styleId="MediumShading1-Accent1">
+  <w:style w:type="table" w:styleId="MittlereSchattierung1-Akzent1">
     <w:name w:val="Medium Shading 1 Accent 1"/>
-    <w:basedOn w:val="TableNormal"/>
+    <w:basedOn w:val="NormaleTabelle"/>
     <w:uiPriority w:val="63"/>
     <w:rsid w:val="004A070C"/>
     <w:pPr>
@@ -17417,9 +16944,9 @@
       </w:tcPr>
     </w:tblStylePr>
   </w:style>
-  <w:style w:type="table" w:styleId="MediumList2-Accent1">
+  <w:style w:type="table" w:styleId="MittlereListe2-Akzent1">
     <w:name w:val="Medium List 2 Accent 1"/>
-    <w:basedOn w:val="TableNormal"/>
+    <w:basedOn w:val="NormaleTabelle"/>
     <w:uiPriority w:val="66"/>
     <w:rsid w:val="00CB0412"/>
     <w:pPr>
@@ -17545,9 +17072,9 @@
       </w:tcPr>
     </w:tblStylePr>
   </w:style>
-  <w:style w:type="table" w:styleId="MediumList1-Accent1">
+  <w:style w:type="table" w:styleId="MittlereListe1-Akzent1">
     <w:name w:val="Medium List 1 Accent 1"/>
-    <w:basedOn w:val="TableNormal"/>
+    <w:basedOn w:val="NormaleTabelle"/>
     <w:uiPriority w:val="65"/>
     <w:rsid w:val="00CB0412"/>
     <w:pPr>
@@ -17629,10 +17156,10 @@
       </w:tcPr>
     </w:tblStylePr>
   </w:style>
-  <w:style w:type="character" w:customStyle="1" w:styleId="Heading3Char">
-    <w:name w:val="Heading 3 Char"/>
-    <w:basedOn w:val="DefaultParagraphFont"/>
-    <w:link w:val="Heading3"/>
+  <w:style w:type="character" w:customStyle="1" w:styleId="berschrift3Zchn">
+    <w:name w:val="Überschrift 3 Zchn"/>
+    <w:basedOn w:val="Absatz-Standardschriftart"/>
+    <w:link w:val="berschrift3"/>
     <w:uiPriority w:val="9"/>
     <w:rsid w:val="00EA2F23"/>
     <w:rPr>
@@ -17642,10 +17169,10 @@
       <w:spacing w:val="15"/>
     </w:rPr>
   </w:style>
-  <w:style w:type="character" w:customStyle="1" w:styleId="Heading4Char">
-    <w:name w:val="Heading 4 Char"/>
-    <w:basedOn w:val="DefaultParagraphFont"/>
-    <w:link w:val="Heading4"/>
+  <w:style w:type="character" w:customStyle="1" w:styleId="berschrift4Zchn">
+    <w:name w:val="Überschrift 4 Zchn"/>
+    <w:basedOn w:val="Absatz-Standardschriftart"/>
+    <w:link w:val="berschrift4"/>
     <w:uiPriority w:val="9"/>
     <w:rsid w:val="006211F6"/>
     <w:rPr>
@@ -17654,10 +17181,10 @@
       <w:spacing w:val="10"/>
     </w:rPr>
   </w:style>
-  <w:style w:type="character" w:customStyle="1" w:styleId="Heading5Char">
-    <w:name w:val="Heading 5 Char"/>
-    <w:basedOn w:val="DefaultParagraphFont"/>
-    <w:link w:val="Heading5"/>
+  <w:style w:type="character" w:customStyle="1" w:styleId="berschrift5Zchn">
+    <w:name w:val="Überschrift 5 Zchn"/>
+    <w:basedOn w:val="Absatz-Standardschriftart"/>
+    <w:link w:val="berschrift5"/>
     <w:uiPriority w:val="9"/>
     <w:rsid w:val="00FB472D"/>
     <w:rPr>
@@ -17667,10 +17194,10 @@
       <w:spacing w:val="10"/>
     </w:rPr>
   </w:style>
-  <w:style w:type="character" w:customStyle="1" w:styleId="Heading6Char">
-    <w:name w:val="Heading 6 Char"/>
-    <w:basedOn w:val="DefaultParagraphFont"/>
-    <w:link w:val="Heading6"/>
+  <w:style w:type="character" w:customStyle="1" w:styleId="berschrift6Zchn">
+    <w:name w:val="Überschrift 6 Zchn"/>
+    <w:basedOn w:val="Absatz-Standardschriftart"/>
+    <w:link w:val="berschrift6"/>
     <w:uiPriority w:val="9"/>
     <w:rsid w:val="006211F6"/>
     <w:rPr>
@@ -17679,10 +17206,10 @@
       <w:spacing w:val="10"/>
     </w:rPr>
   </w:style>
-  <w:style w:type="character" w:customStyle="1" w:styleId="Heading7Char">
-    <w:name w:val="Heading 7 Char"/>
-    <w:basedOn w:val="DefaultParagraphFont"/>
-    <w:link w:val="Heading7"/>
+  <w:style w:type="character" w:customStyle="1" w:styleId="berschrift7Zchn">
+    <w:name w:val="Überschrift 7 Zchn"/>
+    <w:basedOn w:val="Absatz-Standardschriftart"/>
+    <w:link w:val="berschrift7"/>
     <w:uiPriority w:val="9"/>
     <w:semiHidden/>
     <w:rsid w:val="003C3BB7"/>
@@ -17692,10 +17219,10 @@
       <w:spacing w:val="10"/>
     </w:rPr>
   </w:style>
-  <w:style w:type="character" w:customStyle="1" w:styleId="Heading8Char">
-    <w:name w:val="Heading 8 Char"/>
-    <w:basedOn w:val="DefaultParagraphFont"/>
-    <w:link w:val="Heading8"/>
+  <w:style w:type="character" w:customStyle="1" w:styleId="berschrift8Zchn">
+    <w:name w:val="Überschrift 8 Zchn"/>
+    <w:basedOn w:val="Absatz-Standardschriftart"/>
+    <w:link w:val="berschrift8"/>
     <w:uiPriority w:val="9"/>
     <w:semiHidden/>
     <w:rsid w:val="003C3BB7"/>
@@ -17706,10 +17233,10 @@
       <w:szCs w:val="18"/>
     </w:rPr>
   </w:style>
-  <w:style w:type="character" w:customStyle="1" w:styleId="Heading9Char">
-    <w:name w:val="Heading 9 Char"/>
-    <w:basedOn w:val="DefaultParagraphFont"/>
-    <w:link w:val="Heading9"/>
+  <w:style w:type="character" w:customStyle="1" w:styleId="berschrift9Zchn">
+    <w:name w:val="Überschrift 9 Zchn"/>
+    <w:basedOn w:val="Absatz-Standardschriftart"/>
+    <w:link w:val="berschrift9"/>
     <w:uiPriority w:val="9"/>
     <w:semiHidden/>
     <w:rsid w:val="003C3BB7"/>
@@ -17721,10 +17248,10 @@
       <w:szCs w:val="18"/>
     </w:rPr>
   </w:style>
-  <w:style w:type="paragraph" w:styleId="Caption">
+  <w:style w:type="paragraph" w:styleId="Beschriftung">
     <w:name w:val="caption"/>
-    <w:basedOn w:val="Normal"/>
-    <w:next w:val="Normal"/>
+    <w:basedOn w:val="Standard"/>
+    <w:next w:val="Standard"/>
     <w:uiPriority w:val="35"/>
     <w:unhideWhenUsed/>
     <w:qFormat/>
@@ -17737,11 +17264,11 @@
       <w:szCs w:val="16"/>
     </w:rPr>
   </w:style>
-  <w:style w:type="paragraph" w:styleId="Title">
+  <w:style w:type="paragraph" w:styleId="Titel">
     <w:name w:val="Title"/>
-    <w:basedOn w:val="Normal"/>
-    <w:next w:val="Normal"/>
-    <w:link w:val="TitleChar"/>
+    <w:basedOn w:val="Standard"/>
+    <w:next w:val="Standard"/>
+    <w:link w:val="TitelZchn"/>
     <w:uiPriority w:val="10"/>
     <w:qFormat/>
     <w:rsid w:val="005E2896"/>
@@ -17757,10 +17284,10 @@
       <w:szCs w:val="52"/>
     </w:rPr>
   </w:style>
-  <w:style w:type="character" w:customStyle="1" w:styleId="TitleChar">
-    <w:name w:val="Title Char"/>
-    <w:basedOn w:val="DefaultParagraphFont"/>
-    <w:link w:val="Title"/>
+  <w:style w:type="character" w:customStyle="1" w:styleId="TitelZchn">
+    <w:name w:val="Titel Zchn"/>
+    <w:basedOn w:val="Absatz-Standardschriftart"/>
+    <w:link w:val="Titel"/>
     <w:uiPriority w:val="10"/>
     <w:rsid w:val="005E2896"/>
     <w:rPr>
@@ -17772,11 +17299,11 @@
       <w:szCs w:val="52"/>
     </w:rPr>
   </w:style>
-  <w:style w:type="paragraph" w:styleId="Subtitle">
+  <w:style w:type="paragraph" w:styleId="Untertitel">
     <w:name w:val="Subtitle"/>
-    <w:basedOn w:val="Normal"/>
-    <w:next w:val="Normal"/>
-    <w:link w:val="SubtitleChar"/>
+    <w:basedOn w:val="Standard"/>
+    <w:next w:val="Standard"/>
+    <w:link w:val="UntertitelZchn"/>
     <w:uiPriority w:val="11"/>
     <w:qFormat/>
     <w:rsid w:val="003C3BB7"/>
@@ -17791,10 +17318,10 @@
       <w:szCs w:val="24"/>
     </w:rPr>
   </w:style>
-  <w:style w:type="character" w:customStyle="1" w:styleId="SubtitleChar">
-    <w:name w:val="Subtitle Char"/>
-    <w:basedOn w:val="DefaultParagraphFont"/>
-    <w:link w:val="Subtitle"/>
+  <w:style w:type="character" w:customStyle="1" w:styleId="UntertitelZchn">
+    <w:name w:val="Untertitel Zchn"/>
+    <w:basedOn w:val="Absatz-Standardschriftart"/>
+    <w:link w:val="Untertitel"/>
     <w:uiPriority w:val="11"/>
     <w:rsid w:val="003C3BB7"/>
     <w:rPr>
@@ -17805,7 +17332,7 @@
       <w:szCs w:val="24"/>
     </w:rPr>
   </w:style>
-  <w:style w:type="character" w:styleId="Strong">
+  <w:style w:type="character" w:styleId="Fett">
     <w:name w:val="Strong"/>
     <w:uiPriority w:val="22"/>
     <w:qFormat/>
@@ -17815,7 +17342,7 @@
       <w:bCs/>
     </w:rPr>
   </w:style>
-  <w:style w:type="character" w:styleId="Emphasis">
+  <w:style w:type="character" w:styleId="Hervorhebung">
     <w:name w:val="Emphasis"/>
     <w:uiPriority w:val="20"/>
     <w:qFormat/>
@@ -17826,10 +17353,10 @@
       <w:spacing w:val="5"/>
     </w:rPr>
   </w:style>
-  <w:style w:type="paragraph" w:styleId="NoSpacing">
+  <w:style w:type="paragraph" w:styleId="KeinLeerraum">
     <w:name w:val="No Spacing"/>
-    <w:basedOn w:val="Normal"/>
-    <w:link w:val="NoSpacingChar"/>
+    <w:basedOn w:val="Standard"/>
+    <w:link w:val="KeinLeerraumZchn"/>
     <w:uiPriority w:val="1"/>
     <w:qFormat/>
     <w:rsid w:val="003C3BB7"/>
@@ -17837,10 +17364,10 @@
       <w:spacing w:after="0"/>
     </w:pPr>
   </w:style>
-  <w:style w:type="character" w:customStyle="1" w:styleId="NoSpacingChar">
-    <w:name w:val="No Spacing Char"/>
-    <w:basedOn w:val="DefaultParagraphFont"/>
-    <w:link w:val="NoSpacing"/>
+  <w:style w:type="character" w:customStyle="1" w:styleId="KeinLeerraumZchn">
+    <w:name w:val="Kein Leerraum Zchn"/>
+    <w:basedOn w:val="Absatz-Standardschriftart"/>
+    <w:link w:val="KeinLeerraum"/>
     <w:uiPriority w:val="1"/>
     <w:rsid w:val="003C3BB7"/>
     <w:rPr>
@@ -17848,9 +17375,9 @@
       <w:szCs w:val="20"/>
     </w:rPr>
   </w:style>
-  <w:style w:type="paragraph" w:styleId="ListParagraph">
+  <w:style w:type="paragraph" w:styleId="Listenabsatz">
     <w:name w:val="List Paragraph"/>
-    <w:basedOn w:val="Normal"/>
+    <w:basedOn w:val="Standard"/>
     <w:uiPriority w:val="34"/>
     <w:qFormat/>
     <w:rsid w:val="003C3BB7"/>
@@ -17859,11 +17386,11 @@
       <w:contextualSpacing/>
     </w:pPr>
   </w:style>
-  <w:style w:type="paragraph" w:styleId="Quote">
+  <w:style w:type="paragraph" w:styleId="Zitat">
     <w:name w:val="Quote"/>
-    <w:basedOn w:val="Normal"/>
-    <w:next w:val="Normal"/>
-    <w:link w:val="QuoteChar"/>
+    <w:basedOn w:val="Standard"/>
+    <w:next w:val="Standard"/>
+    <w:link w:val="ZitatZchn"/>
     <w:uiPriority w:val="29"/>
     <w:qFormat/>
     <w:rsid w:val="003C3BB7"/>
@@ -17872,10 +17399,10 @@
       <w:iCs/>
     </w:rPr>
   </w:style>
-  <w:style w:type="character" w:customStyle="1" w:styleId="QuoteChar">
-    <w:name w:val="Quote Char"/>
-    <w:basedOn w:val="DefaultParagraphFont"/>
-    <w:link w:val="Quote"/>
+  <w:style w:type="character" w:customStyle="1" w:styleId="ZitatZchn">
+    <w:name w:val="Zitat Zchn"/>
+    <w:basedOn w:val="Absatz-Standardschriftart"/>
+    <w:link w:val="Zitat"/>
     <w:uiPriority w:val="29"/>
     <w:rsid w:val="003C3BB7"/>
     <w:rPr>
@@ -17885,11 +17412,11 @@
       <w:szCs w:val="20"/>
     </w:rPr>
   </w:style>
-  <w:style w:type="paragraph" w:styleId="IntenseQuote">
+  <w:style w:type="paragraph" w:styleId="IntensivesZitat">
     <w:name w:val="Intense Quote"/>
-    <w:basedOn w:val="Normal"/>
-    <w:next w:val="Normal"/>
-    <w:link w:val="IntenseQuoteChar"/>
+    <w:basedOn w:val="Standard"/>
+    <w:next w:val="Standard"/>
+    <w:link w:val="IntensivesZitatZchn"/>
     <w:uiPriority w:val="30"/>
     <w:qFormat/>
     <w:rsid w:val="003C3BB7"/>
@@ -17908,10 +17435,10 @@
       <w:color w:val="4F81BD" w:themeColor="accent1"/>
     </w:rPr>
   </w:style>
-  <w:style w:type="character" w:customStyle="1" w:styleId="IntenseQuoteChar">
-    <w:name w:val="Intense Quote Char"/>
-    <w:basedOn w:val="DefaultParagraphFont"/>
-    <w:link w:val="IntenseQuote"/>
+  <w:style w:type="character" w:customStyle="1" w:styleId="IntensivesZitatZchn">
+    <w:name w:val="Intensives Zitat Zchn"/>
+    <w:basedOn w:val="Absatz-Standardschriftart"/>
+    <w:link w:val="IntensivesZitat"/>
     <w:uiPriority w:val="30"/>
     <w:rsid w:val="003C3BB7"/>
     <w:rPr>
@@ -17922,7 +17449,7 @@
       <w:szCs w:val="20"/>
     </w:rPr>
   </w:style>
-  <w:style w:type="character" w:styleId="SubtleEmphasis">
+  <w:style w:type="character" w:styleId="SchwacheHervorhebung">
     <w:name w:val="Subtle Emphasis"/>
     <w:uiPriority w:val="19"/>
     <w:qFormat/>
@@ -17933,7 +17460,7 @@
       <w:color w:val="243F60" w:themeColor="accent1" w:themeShade="7F"/>
     </w:rPr>
   </w:style>
-  <w:style w:type="character" w:styleId="IntenseEmphasis">
+  <w:style w:type="character" w:styleId="IntensiveHervorhebung">
     <w:name w:val="Intense Emphasis"/>
     <w:uiPriority w:val="21"/>
     <w:qFormat/>
@@ -17946,7 +17473,7 @@
       <w:spacing w:val="10"/>
     </w:rPr>
   </w:style>
-  <w:style w:type="character" w:styleId="SubtleReference">
+  <w:style w:type="character" w:styleId="SchwacherVerweis">
     <w:name w:val="Subtle Reference"/>
     <w:uiPriority w:val="31"/>
     <w:qFormat/>
@@ -17957,7 +17484,7 @@
       <w:color w:val="4F81BD" w:themeColor="accent1"/>
     </w:rPr>
   </w:style>
-  <w:style w:type="character" w:styleId="IntenseReference">
+  <w:style w:type="character" w:styleId="IntensiverVerweis">
     <w:name w:val="Intense Reference"/>
     <w:uiPriority w:val="32"/>
     <w:qFormat/>
@@ -17971,7 +17498,7 @@
       <w:color w:val="4F81BD" w:themeColor="accent1"/>
     </w:rPr>
   </w:style>
-  <w:style w:type="character" w:styleId="BookTitle">
+  <w:style w:type="character" w:styleId="Buchtitel">
     <w:name w:val="Book Title"/>
     <w:uiPriority w:val="33"/>
     <w:qFormat/>
@@ -17984,10 +17511,10 @@
       <w:spacing w:val="9"/>
     </w:rPr>
   </w:style>
-  <w:style w:type="paragraph" w:styleId="TOCHeading">
+  <w:style w:type="paragraph" w:styleId="Inhaltsverzeichnisberschrift">
     <w:name w:val="TOC Heading"/>
-    <w:basedOn w:val="Heading1"/>
-    <w:next w:val="Normal"/>
+    <w:basedOn w:val="berschrift1"/>
+    <w:next w:val="Standard"/>
     <w:uiPriority w:val="39"/>
     <w:unhideWhenUsed/>
     <w:qFormat/>
@@ -17999,10 +17526,10 @@
       <w:lang w:bidi="en-US"/>
     </w:rPr>
   </w:style>
-  <w:style w:type="paragraph" w:styleId="TOC1">
+  <w:style w:type="paragraph" w:styleId="Verzeichnis1">
     <w:name w:val="toc 1"/>
-    <w:basedOn w:val="Normal"/>
-    <w:next w:val="Normal"/>
+    <w:basedOn w:val="Standard"/>
+    <w:next w:val="Standard"/>
     <w:autoRedefine/>
     <w:uiPriority w:val="39"/>
     <w:unhideWhenUsed/>
@@ -18015,10 +17542,10 @@
       <w:b/>
     </w:rPr>
   </w:style>
-  <w:style w:type="paragraph" w:styleId="TOC2">
+  <w:style w:type="paragraph" w:styleId="Verzeichnis2">
     <w:name w:val="toc 2"/>
-    <w:basedOn w:val="Normal"/>
-    <w:next w:val="Normal"/>
+    <w:basedOn w:val="Standard"/>
+    <w:next w:val="Standard"/>
     <w:autoRedefine/>
     <w:uiPriority w:val="39"/>
     <w:unhideWhenUsed/>
@@ -18031,7 +17558,7 @@
   </w:style>
   <w:style w:type="character" w:styleId="Hyperlink">
     <w:name w:val="Hyperlink"/>
-    <w:basedOn w:val="DefaultParagraphFont"/>
+    <w:basedOn w:val="Absatz-Standardschriftart"/>
     <w:uiPriority w:val="99"/>
     <w:unhideWhenUsed/>
     <w:rsid w:val="006F2255"/>
@@ -18040,10 +17567,10 @@
       <w:u w:val="single"/>
     </w:rPr>
   </w:style>
-  <w:style w:type="paragraph" w:styleId="BalloonText">
+  <w:style w:type="paragraph" w:styleId="Sprechblasentext">
     <w:name w:val="Balloon Text"/>
-    <w:basedOn w:val="Normal"/>
-    <w:link w:val="BalloonTextChar"/>
+    <w:basedOn w:val="Standard"/>
+    <w:link w:val="SprechblasentextZchn"/>
     <w:uiPriority w:val="99"/>
     <w:semiHidden/>
     <w:unhideWhenUsed/>
@@ -18057,10 +17584,10 @@
       <w:szCs w:val="16"/>
     </w:rPr>
   </w:style>
-  <w:style w:type="character" w:customStyle="1" w:styleId="BalloonTextChar">
-    <w:name w:val="Balloon Text Char"/>
-    <w:basedOn w:val="DefaultParagraphFont"/>
-    <w:link w:val="BalloonText"/>
+  <w:style w:type="character" w:customStyle="1" w:styleId="SprechblasentextZchn">
+    <w:name w:val="Sprechblasentext Zchn"/>
+    <w:basedOn w:val="Absatz-Standardschriftart"/>
+    <w:link w:val="Sprechblasentext"/>
     <w:uiPriority w:val="99"/>
     <w:semiHidden/>
     <w:rsid w:val="006F2255"/>
@@ -18070,10 +17597,10 @@
       <w:szCs w:val="16"/>
     </w:rPr>
   </w:style>
-  <w:style w:type="paragraph" w:styleId="TOC3">
+  <w:style w:type="paragraph" w:styleId="Verzeichnis3">
     <w:name w:val="toc 3"/>
-    <w:basedOn w:val="Normal"/>
-    <w:next w:val="Normal"/>
+    <w:basedOn w:val="Standard"/>
+    <w:next w:val="Standard"/>
     <w:autoRedefine/>
     <w:uiPriority w:val="39"/>
     <w:unhideWhenUsed/>
@@ -18088,10 +17615,10 @@
       <w:lang w:eastAsia="de-CH"/>
     </w:rPr>
   </w:style>
-  <w:style w:type="paragraph" w:styleId="Header">
+  <w:style w:type="paragraph" w:styleId="Kopfzeile">
     <w:name w:val="header"/>
-    <w:basedOn w:val="Normal"/>
-    <w:link w:val="HeaderChar"/>
+    <w:basedOn w:val="Standard"/>
+    <w:link w:val="KopfzeileZchn"/>
     <w:uiPriority w:val="99"/>
     <w:unhideWhenUsed/>
     <w:rsid w:val="008F2373"/>
@@ -18103,10 +17630,10 @@
       <w:spacing w:after="0"/>
     </w:pPr>
   </w:style>
-  <w:style w:type="character" w:customStyle="1" w:styleId="HeaderChar">
-    <w:name w:val="Header Char"/>
-    <w:basedOn w:val="DefaultParagraphFont"/>
-    <w:link w:val="Header"/>
+  <w:style w:type="character" w:customStyle="1" w:styleId="KopfzeileZchn">
+    <w:name w:val="Kopfzeile Zchn"/>
+    <w:basedOn w:val="Absatz-Standardschriftart"/>
+    <w:link w:val="Kopfzeile"/>
     <w:uiPriority w:val="99"/>
     <w:rsid w:val="008F2373"/>
     <w:rPr>
@@ -18114,10 +17641,10 @@
       <w:szCs w:val="20"/>
     </w:rPr>
   </w:style>
-  <w:style w:type="paragraph" w:styleId="Footer">
+  <w:style w:type="paragraph" w:styleId="Fuzeile">
     <w:name w:val="footer"/>
-    <w:basedOn w:val="Normal"/>
-    <w:link w:val="FooterChar"/>
+    <w:basedOn w:val="Standard"/>
+    <w:link w:val="FuzeileZchn"/>
     <w:uiPriority w:val="99"/>
     <w:unhideWhenUsed/>
     <w:rsid w:val="008F2373"/>
@@ -18129,10 +17656,10 @@
       <w:spacing w:after="0"/>
     </w:pPr>
   </w:style>
-  <w:style w:type="character" w:customStyle="1" w:styleId="FooterChar">
-    <w:name w:val="Footer Char"/>
-    <w:basedOn w:val="DefaultParagraphFont"/>
-    <w:link w:val="Footer"/>
+  <w:style w:type="character" w:customStyle="1" w:styleId="FuzeileZchn">
+    <w:name w:val="Fußzeile Zchn"/>
+    <w:basedOn w:val="Absatz-Standardschriftart"/>
+    <w:link w:val="Fuzeile"/>
     <w:uiPriority w:val="99"/>
     <w:rsid w:val="008F2373"/>
     <w:rPr>
@@ -18140,9 +17667,9 @@
       <w:szCs w:val="20"/>
     </w:rPr>
   </w:style>
-  <w:style w:type="character" w:styleId="PlaceholderText">
+  <w:style w:type="character" w:styleId="Platzhaltertext">
     <w:name w:val="Placeholder Text"/>
-    <w:basedOn w:val="DefaultParagraphFont"/>
+    <w:basedOn w:val="Absatz-Standardschriftart"/>
     <w:uiPriority w:val="99"/>
     <w:semiHidden/>
     <w:rsid w:val="008A36ED"/>
@@ -18150,10 +17677,10 @@
       <w:color w:val="808080"/>
     </w:rPr>
   </w:style>
-  <w:style w:type="paragraph" w:styleId="EndnoteText">
+  <w:style w:type="paragraph" w:styleId="Endnotentext">
     <w:name w:val="endnote text"/>
-    <w:basedOn w:val="Normal"/>
-    <w:link w:val="EndnoteTextChar"/>
+    <w:basedOn w:val="Standard"/>
+    <w:link w:val="EndnotentextZchn"/>
     <w:uiPriority w:val="99"/>
     <w:semiHidden/>
     <w:unhideWhenUsed/>
@@ -18162,10 +17689,10 @@
       <w:spacing w:after="0"/>
     </w:pPr>
   </w:style>
-  <w:style w:type="character" w:customStyle="1" w:styleId="EndnoteTextChar">
-    <w:name w:val="Endnote Text Char"/>
-    <w:basedOn w:val="DefaultParagraphFont"/>
-    <w:link w:val="EndnoteText"/>
+  <w:style w:type="character" w:customStyle="1" w:styleId="EndnotentextZchn">
+    <w:name w:val="Endnotentext Zchn"/>
+    <w:basedOn w:val="Absatz-Standardschriftart"/>
+    <w:link w:val="Endnotentext"/>
     <w:uiPriority w:val="99"/>
     <w:semiHidden/>
     <w:rsid w:val="009E58A3"/>
@@ -18174,9 +17701,9 @@
       <w:szCs w:val="20"/>
     </w:rPr>
   </w:style>
-  <w:style w:type="character" w:styleId="EndnoteReference">
+  <w:style w:type="character" w:styleId="Endnotenzeichen">
     <w:name w:val="endnote reference"/>
-    <w:basedOn w:val="DefaultParagraphFont"/>
+    <w:basedOn w:val="Absatz-Standardschriftart"/>
     <w:uiPriority w:val="99"/>
     <w:semiHidden/>
     <w:unhideWhenUsed/>
@@ -18185,10 +17712,10 @@
       <w:vertAlign w:val="superscript"/>
     </w:rPr>
   </w:style>
-  <w:style w:type="paragraph" w:styleId="FootnoteText">
+  <w:style w:type="paragraph" w:styleId="Funotentext">
     <w:name w:val="footnote text"/>
-    <w:basedOn w:val="Normal"/>
-    <w:link w:val="FootnoteTextChar"/>
+    <w:basedOn w:val="Standard"/>
+    <w:link w:val="FunotentextZchn"/>
     <w:uiPriority w:val="99"/>
     <w:semiHidden/>
     <w:unhideWhenUsed/>
@@ -18197,10 +17724,10 @@
       <w:spacing w:after="0"/>
     </w:pPr>
   </w:style>
-  <w:style w:type="character" w:customStyle="1" w:styleId="FootnoteTextChar">
-    <w:name w:val="Footnote Text Char"/>
-    <w:basedOn w:val="DefaultParagraphFont"/>
-    <w:link w:val="FootnoteText"/>
+  <w:style w:type="character" w:customStyle="1" w:styleId="FunotentextZchn">
+    <w:name w:val="Fußnotentext Zchn"/>
+    <w:basedOn w:val="Absatz-Standardschriftart"/>
+    <w:link w:val="Funotentext"/>
     <w:uiPriority w:val="99"/>
     <w:semiHidden/>
     <w:rsid w:val="009E58A3"/>
@@ -18209,9 +17736,9 @@
       <w:szCs w:val="20"/>
     </w:rPr>
   </w:style>
-  <w:style w:type="character" w:styleId="FootnoteReference">
+  <w:style w:type="character" w:styleId="Funotenzeichen">
     <w:name w:val="footnote reference"/>
-    <w:basedOn w:val="DefaultParagraphFont"/>
+    <w:basedOn w:val="Absatz-Standardschriftart"/>
     <w:uiPriority w:val="99"/>
     <w:unhideWhenUsed/>
     <w:rsid w:val="009E58A3"/>
@@ -18545,11 +18072,11 @@
         </c:dLbls>
         <c:marker val="1"/>
         <c:smooth val="0"/>
-        <c:axId val="57153408"/>
-        <c:axId val="57154944"/>
+        <c:axId val="120714368"/>
+        <c:axId val="120715904"/>
       </c:lineChart>
       <c:catAx>
-        <c:axId val="57153408"/>
+        <c:axId val="120714368"/>
         <c:scaling>
           <c:orientation val="minMax"/>
         </c:scaling>
@@ -18558,7 +18085,7 @@
         <c:majorTickMark val="out"/>
         <c:minorTickMark val="none"/>
         <c:tickLblPos val="nextTo"/>
-        <c:crossAx val="57154944"/>
+        <c:crossAx val="120715904"/>
         <c:crosses val="autoZero"/>
         <c:auto val="1"/>
         <c:lblAlgn val="ctr"/>
@@ -18566,7 +18093,7 @@
         <c:noMultiLvlLbl val="0"/>
       </c:catAx>
       <c:valAx>
-        <c:axId val="57154944"/>
+        <c:axId val="120715904"/>
         <c:scaling>
           <c:orientation val="minMax"/>
         </c:scaling>
@@ -18577,7 +18104,7 @@
         <c:majorTickMark val="out"/>
         <c:minorTickMark val="none"/>
         <c:tickLblPos val="nextTo"/>
-        <c:crossAx val="57153408"/>
+        <c:crossAx val="120714368"/>
         <c:crosses val="autoZero"/>
         <c:crossBetween val="between"/>
       </c:valAx>
@@ -18703,11 +18230,11 @@
           <c:showBubbleSize val="0"/>
         </c:dLbls>
         <c:gapWidth val="100"/>
-        <c:axId val="80929920"/>
-        <c:axId val="80731520"/>
+        <c:axId val="110634112"/>
+        <c:axId val="215952768"/>
       </c:barChart>
       <c:valAx>
-        <c:axId val="80731520"/>
+        <c:axId val="215952768"/>
         <c:scaling>
           <c:orientation val="minMax"/>
         </c:scaling>
@@ -18718,12 +18245,12 @@
         <c:majorTickMark val="out"/>
         <c:minorTickMark val="none"/>
         <c:tickLblPos val="nextTo"/>
-        <c:crossAx val="80929920"/>
+        <c:crossAx val="110634112"/>
         <c:crosses val="autoZero"/>
         <c:crossBetween val="between"/>
       </c:valAx>
       <c:catAx>
-        <c:axId val="80929920"/>
+        <c:axId val="110634112"/>
         <c:scaling>
           <c:orientation val="minMax"/>
         </c:scaling>
@@ -18732,7 +18259,7 @@
         <c:majorTickMark val="out"/>
         <c:minorTickMark val="none"/>
         <c:tickLblPos val="nextTo"/>
-        <c:crossAx val="80731520"/>
+        <c:crossAx val="215952768"/>
         <c:crosses val="autoZero"/>
         <c:auto val="1"/>
         <c:lblAlgn val="ctr"/>
@@ -19169,11 +18696,11 @@
           <c:showBubbleSize val="0"/>
         </c:dLbls>
         <c:gapWidth val="150"/>
-        <c:axId val="81676544"/>
-        <c:axId val="81682432"/>
+        <c:axId val="114317952"/>
+        <c:axId val="114327936"/>
       </c:barChart>
       <c:catAx>
-        <c:axId val="81676544"/>
+        <c:axId val="114317952"/>
         <c:scaling>
           <c:orientation val="maxMin"/>
         </c:scaling>
@@ -19182,7 +18709,7 @@
         <c:majorTickMark val="out"/>
         <c:minorTickMark val="none"/>
         <c:tickLblPos val="nextTo"/>
-        <c:crossAx val="81682432"/>
+        <c:crossAx val="114327936"/>
         <c:crosses val="autoZero"/>
         <c:auto val="1"/>
         <c:lblAlgn val="ctr"/>
@@ -19190,7 +18717,7 @@
         <c:noMultiLvlLbl val="0"/>
       </c:catAx>
       <c:valAx>
-        <c:axId val="81682432"/>
+        <c:axId val="114327936"/>
         <c:scaling>
           <c:orientation val="minMax"/>
           <c:max val="4"/>
@@ -19232,7 +18759,7 @@
         <c:majorTickMark val="out"/>
         <c:minorTickMark val="none"/>
         <c:tickLblPos val="nextTo"/>
-        <c:crossAx val="81676544"/>
+        <c:crossAx val="114317952"/>
         <c:crosses val="autoZero"/>
         <c:crossBetween val="between"/>
         <c:majorUnit val="1"/>
@@ -19875,11 +19402,11 @@
         </c:dLbls>
         <c:gapWidth val="75"/>
         <c:overlap val="-25"/>
-        <c:axId val="93758208"/>
-        <c:axId val="93759744"/>
+        <c:axId val="115336320"/>
+        <c:axId val="115337856"/>
       </c:barChart>
       <c:catAx>
-        <c:axId val="93758208"/>
+        <c:axId val="115336320"/>
         <c:scaling>
           <c:orientation val="maxMin"/>
         </c:scaling>
@@ -19888,7 +19415,7 @@
         <c:majorTickMark val="none"/>
         <c:minorTickMark val="none"/>
         <c:tickLblPos val="nextTo"/>
-        <c:crossAx val="93759744"/>
+        <c:crossAx val="115337856"/>
         <c:crosses val="autoZero"/>
         <c:auto val="1"/>
         <c:lblAlgn val="ctr"/>
@@ -19897,7 +19424,7 @@
         <c:noMultiLvlLbl val="0"/>
       </c:catAx>
       <c:valAx>
-        <c:axId val="93759744"/>
+        <c:axId val="115337856"/>
         <c:scaling>
           <c:orientation val="minMax"/>
           <c:max val="4"/>
@@ -19943,7 +19470,7 @@
         <c:majorTickMark val="none"/>
         <c:minorTickMark val="none"/>
         <c:tickLblPos val="nextTo"/>
-        <c:crossAx val="93758208"/>
+        <c:crossAx val="115336320"/>
         <c:crosses val="autoZero"/>
         <c:crossBetween val="between"/>
         <c:majorUnit val="1"/>
@@ -20338,11 +19865,11 @@
         </c:dLbls>
         <c:bubbleScale val="100"/>
         <c:showNegBubbles val="0"/>
-        <c:axId val="93821952"/>
-        <c:axId val="93831936"/>
+        <c:axId val="116256128"/>
+        <c:axId val="118789248"/>
       </c:bubbleChart>
       <c:valAx>
-        <c:axId val="93821952"/>
+        <c:axId val="116256128"/>
         <c:scaling>
           <c:orientation val="minMax"/>
           <c:max val="5"/>
@@ -20355,12 +19882,12 @@
         <c:majorTickMark val="out"/>
         <c:minorTickMark val="none"/>
         <c:tickLblPos val="nextTo"/>
-        <c:crossAx val="93831936"/>
+        <c:crossAx val="118789248"/>
         <c:crosses val="autoZero"/>
         <c:crossBetween val="midCat"/>
       </c:valAx>
       <c:valAx>
-        <c:axId val="93831936"/>
+        <c:axId val="118789248"/>
         <c:scaling>
           <c:orientation val="maxMin"/>
           <c:max val="4.5"/>
@@ -20373,7 +19900,7 @@
         <c:majorTickMark val="out"/>
         <c:minorTickMark val="none"/>
         <c:tickLblPos val="nextTo"/>
-        <c:crossAx val="93821952"/>
+        <c:crossAx val="116256128"/>
         <c:crosses val="autoZero"/>
         <c:crossBetween val="midCat"/>
         <c:majorUnit val="1"/>
@@ -20749,7 +20276,7 @@
 </file>
 
 <file path=customXml/itemProps1.xml><?xml version="1.0" encoding="utf-8"?>
-<ds:datastoreItem xmlns:ds="http://schemas.openxmlformats.org/officeDocument/2006/customXml" ds:itemID="{783CDAD4-26F2-47A5-8659-7172BA68EEB9}">
+<ds:datastoreItem xmlns:ds="http://schemas.openxmlformats.org/officeDocument/2006/customXml" ds:itemID="{E54444F7-7E04-4C5E-B6A2-FD17B76C7237}">
   <ds:schemaRefs>
     <ds:schemaRef ds:uri="http://schemas.openxmlformats.org/officeDocument/2006/bibliography"/>
   </ds:schemaRefs>

</xml_diff>

<commit_message>
refs #770 Review Vision
Former-commit-id: 19ba17d2813dba2d7fc2dad05cf6be66cbf44923
</commit_message>
<xml_diff>
--- a/doc/Bericht/05_Technischer Bericht/03_Vorstudie/Vorstudie.docx
+++ b/doc/Bericht/05_Technischer Bericht/03_Vorstudie/Vorstudie.docx
@@ -302,14 +302,12 @@
                 <w:lang w:val="en-US"/>
               </w:rPr>
             </w:pPr>
-            <w:proofErr w:type="spellStart"/>
             <w:r>
               <w:rPr>
                 <w:lang w:val="en-US"/>
               </w:rPr>
               <w:t>Befragung</w:t>
             </w:r>
-            <w:proofErr w:type="spellEnd"/>
             <w:r>
               <w:rPr>
                 <w:lang w:val="en-US"/>
@@ -328,40 +326,23 @@
               </w:rPr>
               <w:t xml:space="preserve"> </w:t>
             </w:r>
-            <w:proofErr w:type="spellStart"/>
             <w:r>
               <w:rPr>
                 <w:lang w:val="en-US"/>
               </w:rPr>
               <w:t>Testsetup</w:t>
             </w:r>
-            <w:proofErr w:type="spellEnd"/>
             <w:r>
               <w:rPr>
                 <w:lang w:val="en-US"/>
               </w:rPr>
-              <w:t xml:space="preserve">, Review </w:t>
-            </w:r>
-            <w:proofErr w:type="spellStart"/>
+              <w:t>, Review Passanten</w:t>
+            </w:r>
             <w:r>
               <w:rPr>
                 <w:lang w:val="en-US"/>
               </w:rPr>
-              <w:t>Passanten</w:t>
-            </w:r>
-            <w:proofErr w:type="spellEnd"/>
-            <w:r>
-              <w:rPr>
-                <w:lang w:val="en-US"/>
-              </w:rPr>
-              <w:t xml:space="preserve"> </w:t>
-            </w:r>
-            <w:proofErr w:type="spellStart"/>
-            <w:r>
-              <w:rPr>
-                <w:lang w:val="en-US"/>
-              </w:rPr>
-              <w:t>A</w:t>
+              <w:t xml:space="preserve"> A</w:t>
             </w:r>
             <w:r>
               <w:rPr>
@@ -369,7 +350,6 @@
               </w:rPr>
               <w:t>nalyse</w:t>
             </w:r>
-            <w:proofErr w:type="spellEnd"/>
           </w:p>
         </w:tc>
         <w:tc>
@@ -439,16 +419,8 @@
               <w:rPr>
                 <w:lang w:val="en-US"/>
               </w:rPr>
-              <w:t xml:space="preserve">Review </w:t>
-            </w:r>
-            <w:proofErr w:type="spellStart"/>
-            <w:r>
-              <w:rPr>
-                <w:lang w:val="en-US"/>
-              </w:rPr>
-              <w:t>Befragung</w:t>
-            </w:r>
-            <w:proofErr w:type="spellEnd"/>
+              <w:t>Review Befragung</w:t>
+            </w:r>
           </w:p>
         </w:tc>
         <w:tc>
@@ -559,19 +531,9 @@
             <w:tcW w:w="4674" w:type="dxa"/>
           </w:tcPr>
           <w:p>
-            <w:proofErr w:type="spellStart"/>
-            <w:r>
-              <w:t>Personas</w:t>
-            </w:r>
-            <w:proofErr w:type="spellEnd"/>
-            <w:r>
-              <w:t xml:space="preserve"> und Szenarien Peter </w:t>
-            </w:r>
-            <w:proofErr w:type="spellStart"/>
-            <w:r>
-              <w:t>Posterleser</w:t>
-            </w:r>
-            <w:proofErr w:type="spellEnd"/>
+            <w:r>
+              <w:t>Personas und Szenarien Peter Posterleser</w:t>
+            </w:r>
             <w:r>
               <w:t xml:space="preserve"> und Erich Eventbesucher</w:t>
             </w:r>
@@ -708,15 +670,7 @@
           </w:tcPr>
           <w:p>
             <w:r>
-              <w:t xml:space="preserve">Review </w:t>
-            </w:r>
-            <w:proofErr w:type="spellStart"/>
-            <w:r>
-              <w:t>Personas</w:t>
-            </w:r>
-            <w:proofErr w:type="spellEnd"/>
-            <w:r>
-              <w:t xml:space="preserve"> und Szenarien</w:t>
+              <w:t>Review Personas und Szenarien</w:t>
             </w:r>
           </w:p>
         </w:tc>
@@ -761,15 +715,7 @@
           </w:tcPr>
           <w:p>
             <w:r>
-              <w:t xml:space="preserve">Ergänzung der Einführung zu den </w:t>
-            </w:r>
-            <w:proofErr w:type="spellStart"/>
-            <w:r>
-              <w:t>Personas</w:t>
-            </w:r>
-            <w:proofErr w:type="spellEnd"/>
-            <w:r>
-              <w:t xml:space="preserve"> mit Rollen</w:t>
+              <w:t>Ergänzung der Einführung zu den Personas mit Rollen</w:t>
             </w:r>
           </w:p>
         </w:tc>
@@ -820,15 +766,7 @@
           </w:tcPr>
           <w:p>
             <w:r>
-              <w:t xml:space="preserve">Kapitel 4: Interaktionsbereich des </w:t>
-            </w:r>
-            <w:proofErr w:type="spellStart"/>
-            <w:r>
-              <w:t>Kinects</w:t>
-            </w:r>
-            <w:proofErr w:type="spellEnd"/>
-            <w:r>
-              <w:t xml:space="preserve"> Sensors</w:t>
+              <w:t>Kapitel 4: Interaktionsbereich des Kinects Sensors</w:t>
             </w:r>
           </w:p>
         </w:tc>
@@ -1218,6 +1156,53 @@
             <w:r>
               <w:t>CH</w:t>
             </w:r>
+          </w:p>
+        </w:tc>
+      </w:tr>
+      <w:tr>
+        <w:trPr>
+          <w:cnfStyle w:val="000000010000" w:firstRow="0" w:lastRow="0" w:firstColumn="0" w:lastColumn="0" w:oddVBand="0" w:evenVBand="0" w:oddHBand="0" w:evenHBand="1" w:firstRowFirstColumn="0" w:firstRowLastColumn="0" w:lastRowFirstColumn="0" w:lastRowLastColumn="0"/>
+        </w:trPr>
+        <w:tc>
+          <w:tcPr>
+            <w:tcW w:w="1280" w:type="dxa"/>
+          </w:tcPr>
+          <w:p>
+            <w:r>
+              <w:t>24.04.2012</w:t>
+            </w:r>
+          </w:p>
+        </w:tc>
+        <w:tc>
+          <w:tcPr>
+            <w:tcW w:w="993" w:type="dxa"/>
+          </w:tcPr>
+          <w:p>
+            <w:r>
+              <w:t>1.21</w:t>
+            </w:r>
+          </w:p>
+        </w:tc>
+        <w:tc>
+          <w:tcPr>
+            <w:tcW w:w="4674" w:type="dxa"/>
+          </w:tcPr>
+          <w:p>
+            <w:r>
+              <w:t>Review Vision</w:t>
+            </w:r>
+          </w:p>
+        </w:tc>
+        <w:tc>
+          <w:tcPr>
+            <w:tcW w:w="2303" w:type="dxa"/>
+          </w:tcPr>
+          <w:p>
+            <w:r>
+              <w:t>DT</w:t>
+            </w:r>
+            <w:bookmarkStart w:id="3" w:name="_GoBack"/>
+            <w:bookmarkEnd w:id="3"/>
           </w:p>
         </w:tc>
       </w:tr>
@@ -1242,12 +1227,12 @@
       <w:pPr>
         <w:pStyle w:val="Heading2"/>
       </w:pPr>
-      <w:bookmarkStart w:id="3" w:name="_Toc320601244"/>
+      <w:bookmarkStart w:id="4" w:name="_Toc320601244"/>
       <w:r>
         <w:lastRenderedPageBreak/>
         <w:t>Vision</w:t>
       </w:r>
-      <w:bookmarkEnd w:id="3"/>
+      <w:bookmarkEnd w:id="4"/>
     </w:p>
     <w:p>
       <w:r>
@@ -1299,13 +1284,8 @@
         <w:t xml:space="preserve">über </w:t>
       </w:r>
       <w:r>
-        <w:t xml:space="preserve">keine </w:t>
-      </w:r>
-      <w:proofErr w:type="spellStart"/>
-      <w:r>
-        <w:t>Beamer</w:t>
-      </w:r>
-      <w:proofErr w:type="spellEnd"/>
+        <w:t>keine Beamer</w:t>
+      </w:r>
       <w:r>
         <w:t xml:space="preserve"> in den Hörsälen</w:t>
       </w:r>
@@ -1432,9 +1412,6 @@
         <w:t>erheitern</w:t>
       </w:r>
       <w:r>
-        <w:t>. Als Beispiel hierzu das Anzeigen von Informationen zu aktuellen Anlässen oder Events</w:t>
-      </w:r>
-      <w:r>
         <w:t>.</w:t>
       </w:r>
     </w:p>
@@ -1556,15 +1533,7 @@
     </w:p>
     <w:p>
       <w:r>
-        <w:t xml:space="preserve">Die imposante Grösse der Video Wall soll diese für die Passanten unübersehbar machen und deren Neugier wecken. Der Nutzer kann mittels Gesten mit </w:t>
-      </w:r>
-      <w:proofErr w:type="gramStart"/>
-      <w:r>
-        <w:t>der</w:t>
-      </w:r>
-      <w:proofErr w:type="gramEnd"/>
-      <w:r>
-        <w:t xml:space="preserve"> Video Wall interagieren, dadurch entfallen Eingabegeräte wie Tastatur oder Maus komplett. </w:t>
+        <w:t xml:space="preserve">Die imposante Grösse der Video Wall soll diese für die Passanten unübersehbar machen und deren Neugier wecken. Der Nutzer kann mittels Gesten mit der Video Wall interagieren, dadurch entfallen Eingabegeräte wie Tastatur oder Maus komplett. </w:t>
       </w:r>
       <w:r>
         <w:t xml:space="preserve">Zu Beginn </w:t>
@@ -1600,15 +1569,7 @@
         <w:t xml:space="preserve"> prinz</w:t>
       </w:r>
       <w:r>
-        <w:t xml:space="preserve">ipielle Schwierigkeit, welche von Anwendungen auf </w:t>
-      </w:r>
-      <w:proofErr w:type="gramStart"/>
-      <w:r>
-        <w:t>der</w:t>
-      </w:r>
-      <w:proofErr w:type="gramEnd"/>
-      <w:r>
-        <w:t xml:space="preserve"> Video Wall gelöst werden soll,</w:t>
+        <w:t>ipielle Schwierigkeit, welche von Anwendungen auf der Video Wall gelöst werden soll,</w:t>
       </w:r>
       <w:r>
         <w:t xml:space="preserve"> </w:t>
@@ -1632,13 +1593,25 @@
         <w:t xml:space="preserve"> die Vermutung, dass die Poster bei den Nutzern keine intrinsische Motivation zur erneuten Bedienung der Wall wecken werden.</w:t>
       </w:r>
       <w:r>
-        <w:t xml:space="preserve"> Jedoch stellen die Poster</w:t>
-      </w:r>
-      <w:r>
-        <w:t xml:space="preserve"> Inhalte dar, welche von allen Studiengängen zur Verfügung stehen und </w:t>
-      </w:r>
-      <w:r>
-        <w:t>deren Präsentation allen Studiengängen einen Nutzen bieten</w:t>
+        <w:t xml:space="preserve"> Jedoch </w:t>
+      </w:r>
+      <w:r>
+        <w:t xml:space="preserve">werden Poster von Studenten aus allen Studiengängen erstellt und sie </w:t>
+      </w:r>
+      <w:r>
+        <w:t>stellen</w:t>
+      </w:r>
+      <w:r>
+        <w:t xml:space="preserve"> Inhalte dar,</w:t>
+      </w:r>
+      <w:r>
+        <w:t xml:space="preserve"> </w:t>
+      </w:r>
+      <w:r>
+        <w:t>deren Präsentation allen S</w:t>
+      </w:r>
+      <w:r>
+        <w:t>tudiengängen einen Nutzen bietet</w:t>
       </w:r>
       <w:r>
         <w:t>.</w:t>
@@ -1685,18 +1658,7 @@
         <w:t xml:space="preserve"> nun zusätzlich </w:t>
       </w:r>
       <w:r>
-        <w:t xml:space="preserve">auf </w:t>
-      </w:r>
-      <w:proofErr w:type="gramStart"/>
-      <w:r>
-        <w:t>der</w:t>
-      </w:r>
-      <w:r>
-        <w:t xml:space="preserve"> Wall</w:t>
-      </w:r>
-      <w:proofErr w:type="gramEnd"/>
-      <w:r>
-        <w:t xml:space="preserve"> angeboten werden</w:t>
+        <w:t>auf der Wall angeboten werden</w:t>
       </w:r>
       <w:r>
         <w:t>?</w:t>
@@ -1744,15 +1706,7 @@
         <w:t>,</w:t>
       </w:r>
       <w:r>
-        <w:t xml:space="preserve"> ein paar Minispiele auf </w:t>
-      </w:r>
-      <w:proofErr w:type="gramStart"/>
-      <w:r>
-        <w:t>der</w:t>
-      </w:r>
-      <w:proofErr w:type="gramEnd"/>
-      <w:r>
-        <w:t xml:space="preserve"> Video Wall zu </w:t>
+        <w:t xml:space="preserve"> ein paar Minispiele auf der Video Wall zu </w:t>
       </w:r>
       <w:r>
         <w:t>spielen</w:t>
@@ -1805,13 +1759,7 @@
         <w:t xml:space="preserve"> </w:t>
       </w:r>
       <w:r>
-        <w:t>D</w:t>
-      </w:r>
-      <w:r>
-        <w:t xml:space="preserve">urch die Nutzung der Plattform </w:t>
-      </w:r>
-      <w:r>
-        <w:t xml:space="preserve">könnten </w:t>
+        <w:t xml:space="preserve">Durch die Nutzung der Plattform könnten </w:t>
       </w:r>
       <w:r>
         <w:t xml:space="preserve">Projektarbeiten </w:t>
@@ -1837,18 +1785,8 @@
         <w:t>ätzliche Anforderung ist, dass die Inhalte der Wall verwaltet werden können</w:t>
       </w:r>
       <w:r>
-        <w:t xml:space="preserve">. Daher ist es wichtig, dass das System gut </w:t>
-      </w:r>
-      <w:proofErr w:type="spellStart"/>
-      <w:r>
-        <w:t>wartbar</w:t>
-      </w:r>
-      <w:proofErr w:type="spellEnd"/>
-      <w:r>
-        <w:t xml:space="preserve"> und über eine Administrationsoberfläche einfach bedienbar ist.</w:t>
-      </w:r>
-      <w:bookmarkStart w:id="4" w:name="_GoBack"/>
-      <w:bookmarkEnd w:id="4"/>
+        <w:t>. Daher ist es wichtig, dass das System gut wartbar und über eine Administrationsoberfläche einfach bedienbar ist.</w:t>
+      </w:r>
     </w:p>
     <w:p>
       <w:pPr>
@@ -2006,11 +1944,9 @@
         </w:numPr>
         <w:ind w:firstLine="2904"/>
       </w:pPr>
-      <w:proofErr w:type="spellStart"/>
       <w:r>
         <w:t>Foyergebäude</w:t>
       </w:r>
-      <w:proofErr w:type="spellEnd"/>
     </w:p>
     <w:p>
       <w:pPr>
@@ -2056,14 +1992,27 @@
       <w:r>
         <w:t xml:space="preserve">Abbildung </w:t>
       </w:r>
-      <w:fldSimple w:instr=" SEQ Abbildung \* ARABIC ">
-        <w:r>
-          <w:rPr>
-            <w:noProof/>
-          </w:rPr>
-          <w:t>1</w:t>
-        </w:r>
-      </w:fldSimple>
+      <w:r>
+        <w:fldChar w:fldCharType="begin"/>
+      </w:r>
+      <w:r>
+        <w:instrText xml:space="preserve"> SEQ Abbildung \* ARABIC </w:instrText>
+      </w:r>
+      <w:r>
+        <w:fldChar w:fldCharType="separate"/>
+      </w:r>
+      <w:r>
+        <w:rPr>
+          <w:noProof/>
+        </w:rPr>
+        <w:t>1</w:t>
+      </w:r>
+      <w:r>
+        <w:rPr>
+          <w:noProof/>
+        </w:rPr>
+        <w:fldChar w:fldCharType="end"/>
+      </w:r>
       <w:r>
         <w:t xml:space="preserve"> - Gebäude der HSR</w:t>
       </w:r>
@@ -2269,14 +2218,27 @@
       <w:r>
         <w:t xml:space="preserve">Tabelle </w:t>
       </w:r>
-      <w:fldSimple w:instr=" SEQ Tabelle \* ARABIC ">
-        <w:r>
-          <w:rPr>
-            <w:noProof/>
-          </w:rPr>
-          <w:t>1</w:t>
-        </w:r>
-      </w:fldSimple>
+      <w:r>
+        <w:fldChar w:fldCharType="begin"/>
+      </w:r>
+      <w:r>
+        <w:instrText xml:space="preserve"> SEQ Tabelle \* ARABIC </w:instrText>
+      </w:r>
+      <w:r>
+        <w:fldChar w:fldCharType="separate"/>
+      </w:r>
+      <w:r>
+        <w:rPr>
+          <w:noProof/>
+        </w:rPr>
+        <w:t>1</w:t>
+      </w:r>
+      <w:r>
+        <w:rPr>
+          <w:noProof/>
+        </w:rPr>
+        <w:fldChar w:fldCharType="end"/>
+      </w:r>
       <w:r>
         <w:t xml:space="preserve"> </w:t>
       </w:r>
@@ -2347,14 +2309,27 @@
       <w:r>
         <w:t xml:space="preserve">Abbildung </w:t>
       </w:r>
-      <w:fldSimple w:instr=" SEQ Abbildung \* ARABIC ">
-        <w:r>
-          <w:rPr>
-            <w:noProof/>
-          </w:rPr>
-          <w:t>2</w:t>
-        </w:r>
-      </w:fldSimple>
+      <w:r>
+        <w:fldChar w:fldCharType="begin"/>
+      </w:r>
+      <w:r>
+        <w:instrText xml:space="preserve"> SEQ Abbildung \* ARABIC </w:instrText>
+      </w:r>
+      <w:r>
+        <w:fldChar w:fldCharType="separate"/>
+      </w:r>
+      <w:r>
+        <w:rPr>
+          <w:noProof/>
+        </w:rPr>
+        <w:t>2</w:t>
+      </w:r>
+      <w:r>
+        <w:rPr>
+          <w:noProof/>
+        </w:rPr>
+        <w:fldChar w:fldCharType="end"/>
+      </w:r>
       <w:r>
         <w:t xml:space="preserve"> - Anzahl Personen über die Zeit</w:t>
       </w:r>
@@ -2406,14 +2381,27 @@
       <w:r>
         <w:t xml:space="preserve">Abbildung </w:t>
       </w:r>
-      <w:fldSimple w:instr=" SEQ Abbildung \* ARABIC ">
-        <w:r>
-          <w:rPr>
-            <w:noProof/>
-          </w:rPr>
-          <w:t>3</w:t>
-        </w:r>
-      </w:fldSimple>
+      <w:r>
+        <w:fldChar w:fldCharType="begin"/>
+      </w:r>
+      <w:r>
+        <w:instrText xml:space="preserve"> SEQ Abbildung \* ARABIC </w:instrText>
+      </w:r>
+      <w:r>
+        <w:fldChar w:fldCharType="separate"/>
+      </w:r>
+      <w:r>
+        <w:rPr>
+          <w:noProof/>
+        </w:rPr>
+        <w:t>3</w:t>
+      </w:r>
+      <w:r>
+        <w:rPr>
+          <w:noProof/>
+        </w:rPr>
+        <w:fldChar w:fldCharType="end"/>
+      </w:r>
       <w:r>
         <w:t xml:space="preserve"> - Auslastung der Abstandszonen</w:t>
       </w:r>
@@ -2530,14 +2518,27 @@
       <w:r>
         <w:t xml:space="preserve">Abbildung </w:t>
       </w:r>
-      <w:fldSimple w:instr=" SEQ Abbildung \* ARABIC ">
-        <w:r>
-          <w:rPr>
-            <w:noProof/>
-          </w:rPr>
-          <w:t>4</w:t>
-        </w:r>
-      </w:fldSimple>
+      <w:r>
+        <w:fldChar w:fldCharType="begin"/>
+      </w:r>
+      <w:r>
+        <w:instrText xml:space="preserve"> SEQ Abbildung \* ARABIC </w:instrText>
+      </w:r>
+      <w:r>
+        <w:fldChar w:fldCharType="separate"/>
+      </w:r>
+      <w:r>
+        <w:rPr>
+          <w:noProof/>
+        </w:rPr>
+        <w:t>4</w:t>
+      </w:r>
+      <w:r>
+        <w:rPr>
+          <w:noProof/>
+        </w:rPr>
+        <w:fldChar w:fldCharType="end"/>
+      </w:r>
       <w:r>
         <w:t xml:space="preserve"> - Auslastung der Abstandszonen</w:t>
       </w:r>
@@ -2705,14 +2706,27 @@
       <w:r>
         <w:t xml:space="preserve">Abbildung </w:t>
       </w:r>
-      <w:fldSimple w:instr=" SEQ Abbildung \* ARABIC ">
-        <w:r>
-          <w:rPr>
-            <w:noProof/>
-          </w:rPr>
-          <w:t>5</w:t>
-        </w:r>
-      </w:fldSimple>
+      <w:r>
+        <w:fldChar w:fldCharType="begin"/>
+      </w:r>
+      <w:r>
+        <w:instrText xml:space="preserve"> SEQ Abbildung \* ARABIC </w:instrText>
+      </w:r>
+      <w:r>
+        <w:fldChar w:fldCharType="separate"/>
+      </w:r>
+      <w:r>
+        <w:rPr>
+          <w:noProof/>
+        </w:rPr>
+        <w:t>5</w:t>
+      </w:r>
+      <w:r>
+        <w:rPr>
+          <w:noProof/>
+        </w:rPr>
+        <w:fldChar w:fldCharType="end"/>
+      </w:r>
       <w:r>
         <w:t xml:space="preserve"> - Vorkommen der Gruppengrössen</w:t>
       </w:r>
@@ -2774,14 +2788,30 @@
       <w:r>
         <w:t xml:space="preserve">Abbildung </w:t>
       </w:r>
-      <w:fldSimple w:instr=" SEQ Abbildung \* ARABIC ">
-        <w:r>
-          <w:rPr>
-            <w:noProof/>
-          </w:rPr>
-          <w:t>6</w:t>
-        </w:r>
-      </w:fldSimple>
+      <w:r>
+        <w:fldChar w:fldCharType="begin"/>
+      </w:r>
+      <w:r>
+        <w:instrText xml:space="preserve"> SEQ Abbildung \* AR</w:instrText>
+      </w:r>
+      <w:r>
+        <w:instrText xml:space="preserve">ABIC </w:instrText>
+      </w:r>
+      <w:r>
+        <w:fldChar w:fldCharType="separate"/>
+      </w:r>
+      <w:r>
+        <w:rPr>
+          <w:noProof/>
+        </w:rPr>
+        <w:t>6</w:t>
+      </w:r>
+      <w:r>
+        <w:rPr>
+          <w:noProof/>
+        </w:rPr>
+        <w:fldChar w:fldCharType="end"/>
+      </w:r>
       <w:r>
         <w:t xml:space="preserve"> -</w:t>
       </w:r>
@@ -2803,15 +2833,7 @@
       <w:bookmarkStart w:id="12" w:name="_Ref319428867"/>
       <w:r>
         <w:lastRenderedPageBreak/>
-        <w:t xml:space="preserve">Interaktionsbereich des </w:t>
-      </w:r>
-      <w:proofErr w:type="spellStart"/>
-      <w:r>
-        <w:t>Kinect</w:t>
-      </w:r>
-      <w:proofErr w:type="spellEnd"/>
-      <w:r>
-        <w:t xml:space="preserve"> Sensors</w:t>
+        <w:t>Interaktionsbereich des Kinect Sensors</w:t>
       </w:r>
       <w:bookmarkEnd w:id="11"/>
     </w:p>
@@ -2829,24 +2851,11 @@
         <w:t>s</w:t>
       </w:r>
       <w:r>
-        <w:t xml:space="preserve"> der Skelett-Erkennung des </w:t>
-      </w:r>
-      <w:proofErr w:type="spellStart"/>
-      <w:r>
-        <w:t>Kinect</w:t>
-      </w:r>
-      <w:proofErr w:type="spellEnd"/>
-      <w:r>
-        <w:t xml:space="preserve"> Sensors zu erhalten, sind im Gebäude 4 Aufnahmen</w:t>
-      </w:r>
-      <w:r>
-        <w:t xml:space="preserve"> mit </w:t>
-      </w:r>
-      <w:proofErr w:type="spellStart"/>
-      <w:r>
-        <w:t>Kinect</w:t>
-      </w:r>
-      <w:proofErr w:type="spellEnd"/>
+        <w:t xml:space="preserve"> der Skelett-Erkennung des Kinect Sensors zu erhalten, sind im Gebäude 4 Aufnahmen</w:t>
+      </w:r>
+      <w:r>
+        <w:t xml:space="preserve"> mit Kinect</w:t>
+      </w:r>
       <w:r>
         <w:t xml:space="preserve"> </w:t>
       </w:r>
@@ -2875,15 +2884,7 @@
         <w:t xml:space="preserve"> bewegen, </w:t>
       </w:r>
       <w:r>
-        <w:t xml:space="preserve">von </w:t>
-      </w:r>
-      <w:proofErr w:type="spellStart"/>
-      <w:r>
-        <w:t>Kinect</w:t>
-      </w:r>
-      <w:proofErr w:type="spellEnd"/>
-      <w:r>
-        <w:t xml:space="preserve"> </w:t>
+        <w:t xml:space="preserve">von Kinect </w:t>
       </w:r>
       <w:r>
         <w:t>erkannt</w:t>
@@ -2903,13 +2904,8 @@
       <w:r>
         <w:t>„</w:t>
       </w:r>
-      <w:proofErr w:type="spellStart"/>
-      <w:r>
-        <w:t>Kinect</w:t>
-      </w:r>
-      <w:proofErr w:type="spellEnd"/>
-      <w:r>
-        <w:t>: Erkennung von der Seite</w:t>
+      <w:r>
+        <w:t>Kinect: Erkennung von der Seite</w:t>
       </w:r>
       <w:r>
         <w:t>“</w:t>
@@ -2987,14 +2983,27 @@
       <w:r>
         <w:t xml:space="preserve">Abbildung </w:t>
       </w:r>
-      <w:fldSimple w:instr=" SEQ Abbildung \* ARABIC ">
-        <w:r>
-          <w:rPr>
-            <w:noProof/>
-          </w:rPr>
-          <w:t>7</w:t>
-        </w:r>
-      </w:fldSimple>
+      <w:r>
+        <w:fldChar w:fldCharType="begin"/>
+      </w:r>
+      <w:r>
+        <w:instrText xml:space="preserve"> SEQ Abbildung \* ARABIC </w:instrText>
+      </w:r>
+      <w:r>
+        <w:fldChar w:fldCharType="separate"/>
+      </w:r>
+      <w:r>
+        <w:rPr>
+          <w:noProof/>
+        </w:rPr>
+        <w:t>7</w:t>
+      </w:r>
+      <w:r>
+        <w:rPr>
+          <w:noProof/>
+        </w:rPr>
+        <w:fldChar w:fldCharType="end"/>
+      </w:r>
       <w:r>
         <w:t xml:space="preserve"> </w:t>
       </w:r>
@@ -3080,15 +3089,7 @@
         <w:t>n</w:t>
       </w:r>
       <w:r>
-        <w:t xml:space="preserve"> Bereich, innerhalb wessen </w:t>
-      </w:r>
-      <w:proofErr w:type="spellStart"/>
-      <w:r>
-        <w:t>Kinect</w:t>
-      </w:r>
-      <w:proofErr w:type="spellEnd"/>
-      <w:r>
-        <w:t xml:space="preserve"> Personen erkennen und deren Skelett darstellen kann.</w:t>
+        <w:t xml:space="preserve"> Bereich, innerhalb wessen Kinect Personen erkennen und deren Skelett darstellen kann.</w:t>
       </w:r>
       <w:r>
         <w:t xml:space="preserve"> </w:t>
@@ -3115,15 +3116,7 @@
         <w:t xml:space="preserve"> man</w:t>
       </w:r>
       <w:r>
-        <w:t xml:space="preserve"> bereits von </w:t>
-      </w:r>
-      <w:proofErr w:type="spellStart"/>
-      <w:r>
-        <w:t>Kinect</w:t>
-      </w:r>
-      <w:proofErr w:type="spellEnd"/>
-      <w:r>
-        <w:t xml:space="preserve"> </w:t>
+        <w:t xml:space="preserve"> bereits von Kinect </w:t>
       </w:r>
       <w:r>
         <w:t xml:space="preserve"> in der grünen Zone erkannt</w:t>
@@ -3216,15 +3209,7 @@
         <w:t xml:space="preserve">. </w:t>
       </w:r>
       <w:r>
-        <w:t xml:space="preserve">Im Meeting vom 20.02.2012 wurde die Möglichkeit, zusätzlich zu den Postern interaktive Inhalte wie Videos aufzuschalten, diskutiert. Es stand auch die Frage im Raum, ob in Zukunft nur noch Videos zur Präsentation der Bachelorarbeiten auf </w:t>
-      </w:r>
-      <w:proofErr w:type="gramStart"/>
-      <w:r>
-        <w:t>der</w:t>
-      </w:r>
-      <w:proofErr w:type="gramEnd"/>
-      <w:r>
-        <w:t xml:space="preserve"> Video Wall gezeigt würden. Der Vorteil von Videos besteht darin, dass der Betrachter keine Anstrengungen unternehmen muss, um zu den gewünschten Informationen zu kommen. </w:t>
+        <w:t xml:space="preserve">Im Meeting vom 20.02.2012 wurde die Möglichkeit, zusätzlich zu den Postern interaktive Inhalte wie Videos aufzuschalten, diskutiert. Es stand auch die Frage im Raum, ob in Zukunft nur noch Videos zur Präsentation der Bachelorarbeiten auf der Video Wall gezeigt würden. Der Vorteil von Videos besteht darin, dass der Betrachter keine Anstrengungen unternehmen muss, um zu den gewünschten Informationen zu kommen. </w:t>
       </w:r>
       <w:r>
         <w:t>Ein Video vermittelt dem Zuschauer</w:t>
@@ -3658,14 +3643,27 @@
       <w:r>
         <w:t xml:space="preserve">Tabelle </w:t>
       </w:r>
-      <w:fldSimple w:instr=" SEQ Tabelle \* ARABIC ">
-        <w:r>
-          <w:rPr>
-            <w:noProof/>
-          </w:rPr>
-          <w:t>2</w:t>
-        </w:r>
-      </w:fldSimple>
+      <w:r>
+        <w:fldChar w:fldCharType="begin"/>
+      </w:r>
+      <w:r>
+        <w:instrText xml:space="preserve"> SEQ Tabelle \* ARABIC </w:instrText>
+      </w:r>
+      <w:r>
+        <w:fldChar w:fldCharType="separate"/>
+      </w:r>
+      <w:r>
+        <w:rPr>
+          <w:noProof/>
+        </w:rPr>
+        <w:t>2</w:t>
+      </w:r>
+      <w:r>
+        <w:rPr>
+          <w:noProof/>
+        </w:rPr>
+        <w:fldChar w:fldCharType="end"/>
+      </w:r>
       <w:r>
         <w:t xml:space="preserve"> - </w:t>
       </w:r>
@@ -3841,6 +3839,7 @@
               <w14:uncheckedState w14:val="2610" w14:font="MS Gothic"/>
             </w14:checkbox>
           </w:sdtPr>
+          <w:sdtEndPr/>
           <w:sdtContent>
             <w:tc>
               <w:tcPr>
@@ -3894,6 +3893,7 @@
               <w14:uncheckedState w14:val="2610" w14:font="MS Gothic"/>
             </w14:checkbox>
           </w:sdtPr>
+          <w:sdtEndPr/>
           <w:sdtContent>
             <w:tc>
               <w:tcPr>
@@ -3947,6 +3947,7 @@
               <w14:uncheckedState w14:val="2610" w14:font="MS Gothic"/>
             </w14:checkbox>
           </w:sdtPr>
+          <w:sdtEndPr/>
           <w:sdtContent>
             <w:tc>
               <w:tcPr>
@@ -4000,6 +4001,7 @@
               <w14:uncheckedState w14:val="2610" w14:font="MS Gothic"/>
             </w14:checkbox>
           </w:sdtPr>
+          <w:sdtEndPr/>
           <w:sdtContent>
             <w:tc>
               <w:tcPr>
@@ -4130,6 +4132,7 @@
               <w14:uncheckedState w14:val="2610" w14:font="MS Gothic"/>
             </w14:checkbox>
           </w:sdtPr>
+          <w:sdtEndPr/>
           <w:sdtContent>
             <w:tc>
               <w:tcPr>
@@ -4183,6 +4186,7 @@
               <w14:uncheckedState w14:val="2610" w14:font="MS Gothic"/>
             </w14:checkbox>
           </w:sdtPr>
+          <w:sdtEndPr/>
           <w:sdtContent>
             <w:tc>
               <w:tcPr>
@@ -4236,6 +4240,7 @@
               <w14:uncheckedState w14:val="2610" w14:font="MS Gothic"/>
             </w14:checkbox>
           </w:sdtPr>
+          <w:sdtEndPr/>
           <w:sdtContent>
             <w:tc>
               <w:tcPr>
@@ -4289,6 +4294,7 @@
               <w14:uncheckedState w14:val="2610" w14:font="MS Gothic"/>
             </w14:checkbox>
           </w:sdtPr>
+          <w:sdtEndPr/>
           <w:sdtContent>
             <w:tc>
               <w:tcPr>
@@ -4417,6 +4423,7 @@
               <w14:uncheckedState w14:val="2610" w14:font="MS Gothic"/>
             </w14:checkbox>
           </w:sdtPr>
+          <w:sdtEndPr/>
           <w:sdtContent>
             <w:tc>
               <w:tcPr>
@@ -4470,6 +4477,7 @@
               <w14:uncheckedState w14:val="2610" w14:font="MS Gothic"/>
             </w14:checkbox>
           </w:sdtPr>
+          <w:sdtEndPr/>
           <w:sdtContent>
             <w:tc>
               <w:tcPr>
@@ -4523,6 +4531,7 @@
               <w14:uncheckedState w14:val="2610" w14:font="MS Gothic"/>
             </w14:checkbox>
           </w:sdtPr>
+          <w:sdtEndPr/>
           <w:sdtContent>
             <w:tc>
               <w:tcPr>
@@ -4576,6 +4585,7 @@
               <w14:uncheckedState w14:val="2610" w14:font="MS Gothic"/>
             </w14:checkbox>
           </w:sdtPr>
+          <w:sdtEndPr/>
           <w:sdtContent>
             <w:tc>
               <w:tcPr>
@@ -4728,6 +4738,7 @@
               <w14:uncheckedState w14:val="2610" w14:font="MS Gothic"/>
             </w14:checkbox>
           </w:sdtPr>
+          <w:sdtEndPr/>
           <w:sdtContent>
             <w:tc>
               <w:tcPr>
@@ -4781,6 +4792,7 @@
               <w14:uncheckedState w14:val="2610" w14:font="MS Gothic"/>
             </w14:checkbox>
           </w:sdtPr>
+          <w:sdtEndPr/>
           <w:sdtContent>
             <w:tc>
               <w:tcPr>
@@ -4834,6 +4846,7 @@
               <w14:uncheckedState w14:val="2610" w14:font="MS Gothic"/>
             </w14:checkbox>
           </w:sdtPr>
+          <w:sdtEndPr/>
           <w:sdtContent>
             <w:tc>
               <w:tcPr>
@@ -4887,6 +4900,7 @@
               <w14:uncheckedState w14:val="2610" w14:font="MS Gothic"/>
             </w14:checkbox>
           </w:sdtPr>
+          <w:sdtEndPr/>
           <w:sdtContent>
             <w:tc>
               <w:tcPr>
@@ -5075,6 +5089,7 @@
               <w14:uncheckedState w14:val="2610" w14:font="MS Gothic"/>
             </w14:checkbox>
           </w:sdtPr>
+          <w:sdtEndPr/>
           <w:sdtContent>
             <w:tc>
               <w:tcPr>
@@ -5128,6 +5143,7 @@
               <w14:uncheckedState w14:val="2610" w14:font="MS Gothic"/>
             </w14:checkbox>
           </w:sdtPr>
+          <w:sdtEndPr/>
           <w:sdtContent>
             <w:tc>
               <w:tcPr>
@@ -5181,6 +5197,7 @@
               <w14:uncheckedState w14:val="2610" w14:font="MS Gothic"/>
             </w14:checkbox>
           </w:sdtPr>
+          <w:sdtEndPr/>
           <w:sdtContent>
             <w:tc>
               <w:tcPr>
@@ -5234,6 +5251,7 @@
               <w14:uncheckedState w14:val="2610" w14:font="MS Gothic"/>
             </w14:checkbox>
           </w:sdtPr>
+          <w:sdtEndPr/>
           <w:sdtContent>
             <w:tc>
               <w:tcPr>
@@ -5386,6 +5404,7 @@
               <w14:uncheckedState w14:val="2610" w14:font="MS Gothic"/>
             </w14:checkbox>
           </w:sdtPr>
+          <w:sdtEndPr/>
           <w:sdtContent>
             <w:tc>
               <w:tcPr>
@@ -5439,6 +5458,7 @@
               <w14:uncheckedState w14:val="2610" w14:font="MS Gothic"/>
             </w14:checkbox>
           </w:sdtPr>
+          <w:sdtEndPr/>
           <w:sdtContent>
             <w:tc>
               <w:tcPr>
@@ -5492,6 +5512,7 @@
               <w14:uncheckedState w14:val="2610" w14:font="MS Gothic"/>
             </w14:checkbox>
           </w:sdtPr>
+          <w:sdtEndPr/>
           <w:sdtContent>
             <w:tc>
               <w:tcPr>
@@ -5545,6 +5566,7 @@
               <w14:uncheckedState w14:val="2610" w14:font="MS Gothic"/>
             </w14:checkbox>
           </w:sdtPr>
+          <w:sdtEndPr/>
           <w:sdtContent>
             <w:tc>
               <w:tcPr>
@@ -5673,6 +5695,7 @@
               <w14:uncheckedState w14:val="2610" w14:font="MS Gothic"/>
             </w14:checkbox>
           </w:sdtPr>
+          <w:sdtEndPr/>
           <w:sdtContent>
             <w:tc>
               <w:tcPr>
@@ -5726,6 +5749,7 @@
               <w14:uncheckedState w14:val="2610" w14:font="MS Gothic"/>
             </w14:checkbox>
           </w:sdtPr>
+          <w:sdtEndPr/>
           <w:sdtContent>
             <w:tc>
               <w:tcPr>
@@ -5779,6 +5803,7 @@
               <w14:uncheckedState w14:val="2610" w14:font="MS Gothic"/>
             </w14:checkbox>
           </w:sdtPr>
+          <w:sdtEndPr/>
           <w:sdtContent>
             <w:tc>
               <w:tcPr>
@@ -5832,6 +5857,7 @@
               <w14:uncheckedState w14:val="2610" w14:font="MS Gothic"/>
             </w14:checkbox>
           </w:sdtPr>
+          <w:sdtEndPr/>
           <w:sdtContent>
             <w:tc>
               <w:tcPr>
@@ -5962,6 +5988,7 @@
               <w14:uncheckedState w14:val="2610" w14:font="MS Gothic"/>
             </w14:checkbox>
           </w:sdtPr>
+          <w:sdtEndPr/>
           <w:sdtContent>
             <w:tc>
               <w:tcPr>
@@ -6015,6 +6042,7 @@
               <w14:uncheckedState w14:val="2610" w14:font="MS Gothic"/>
             </w14:checkbox>
           </w:sdtPr>
+          <w:sdtEndPr/>
           <w:sdtContent>
             <w:tc>
               <w:tcPr>
@@ -6068,6 +6096,7 @@
               <w14:uncheckedState w14:val="2610" w14:font="MS Gothic"/>
             </w14:checkbox>
           </w:sdtPr>
+          <w:sdtEndPr/>
           <w:sdtContent>
             <w:tc>
               <w:tcPr>
@@ -6121,6 +6150,7 @@
               <w14:uncheckedState w14:val="2610" w14:font="MS Gothic"/>
             </w14:checkbox>
           </w:sdtPr>
+          <w:sdtEndPr/>
           <w:sdtContent>
             <w:tc>
               <w:tcPr>
@@ -6258,14 +6288,27 @@
       <w:r>
         <w:t xml:space="preserve">Abbildung </w:t>
       </w:r>
-      <w:fldSimple w:instr=" SEQ Abbildung \* ARABIC ">
-        <w:r>
-          <w:rPr>
-            <w:noProof/>
-          </w:rPr>
-          <w:t>8</w:t>
-        </w:r>
-      </w:fldSimple>
+      <w:r>
+        <w:fldChar w:fldCharType="begin"/>
+      </w:r>
+      <w:r>
+        <w:instrText xml:space="preserve"> SEQ Abbildung \* ARABIC </w:instrText>
+      </w:r>
+      <w:r>
+        <w:fldChar w:fldCharType="separate"/>
+      </w:r>
+      <w:r>
+        <w:rPr>
+          <w:noProof/>
+        </w:rPr>
+        <w:t>8</w:t>
+      </w:r>
+      <w:r>
+        <w:rPr>
+          <w:noProof/>
+        </w:rPr>
+        <w:fldChar w:fldCharType="end"/>
+      </w:r>
       <w:r>
         <w:t xml:space="preserve"> - Total aller Studiengänge</w:t>
       </w:r>
@@ -6404,14 +6447,27 @@
       <w:r>
         <w:t xml:space="preserve">Abbildung </w:t>
       </w:r>
-      <w:fldSimple w:instr=" SEQ Abbildung \* ARABIC ">
-        <w:r>
-          <w:rPr>
-            <w:noProof/>
-          </w:rPr>
-          <w:t>9</w:t>
-        </w:r>
-      </w:fldSimple>
+      <w:r>
+        <w:fldChar w:fldCharType="begin"/>
+      </w:r>
+      <w:r>
+        <w:instrText xml:space="preserve"> SEQ Abbildung \* ARABIC </w:instrText>
+      </w:r>
+      <w:r>
+        <w:fldChar w:fldCharType="separate"/>
+      </w:r>
+      <w:r>
+        <w:rPr>
+          <w:noProof/>
+        </w:rPr>
+        <w:t>9</w:t>
+      </w:r>
+      <w:r>
+        <w:rPr>
+          <w:noProof/>
+        </w:rPr>
+        <w:fldChar w:fldCharType="end"/>
+      </w:r>
       <w:r>
         <w:t xml:space="preserve"> - Vergleich der Studiengänge</w:t>
       </w:r>
@@ -6654,12 +6710,10 @@
         <w:lastRenderedPageBreak/>
         <w:t xml:space="preserve">Rollen &amp; </w:t>
       </w:r>
-      <w:proofErr w:type="spellStart"/>
       <w:r>
         <w:t>Personas</w:t>
       </w:r>
       <w:bookmarkEnd w:id="23"/>
-      <w:proofErr w:type="spellEnd"/>
     </w:p>
     <w:p>
       <w:pPr>
@@ -6745,15 +6799,7 @@
         <w:t>programmieren möchte</w:t>
       </w:r>
       <w:r>
-        <w:t xml:space="preserve">, um diese dann auf </w:t>
-      </w:r>
-      <w:proofErr w:type="gramStart"/>
-      <w:r>
-        <w:t>der</w:t>
-      </w:r>
-      <w:proofErr w:type="gramEnd"/>
-      <w:r>
-        <w:t xml:space="preserve"> Video Wall verfügbar machen zu können. </w:t>
+        <w:t xml:space="preserve">, um diese dann auf der Video Wall verfügbar machen zu können. </w:t>
       </w:r>
     </w:p>
     <w:p>
@@ -6781,12 +6827,10 @@
         <w:pStyle w:val="Heading3"/>
       </w:pPr>
       <w:bookmarkStart w:id="25" w:name="_Toc320601256"/>
-      <w:proofErr w:type="spellStart"/>
       <w:r>
         <w:t>Personas</w:t>
       </w:r>
       <w:bookmarkEnd w:id="25"/>
-      <w:proofErr w:type="spellEnd"/>
     </w:p>
     <w:p>
       <w:r>
@@ -6849,11 +6893,9 @@
       <w:r>
         <w:t xml:space="preserve"> der verschiedenen </w:t>
       </w:r>
-      <w:proofErr w:type="spellStart"/>
       <w:r>
         <w:t>Personas</w:t>
       </w:r>
-      <w:proofErr w:type="spellEnd"/>
       <w:r>
         <w:t xml:space="preserve"> für das zu entwickelnde System</w:t>
       </w:r>
@@ -7365,40 +7407,17 @@
       <w:r>
         <w:t xml:space="preserve">Abbildung </w:t>
       </w:r>
-      <w:fldSimple w:instr=" SEQ Abbildung \* ARABIC ">
-        <w:r>
-          <w:rPr>
-            <w:noProof/>
-          </w:rPr>
-          <w:t>10</w:t>
-        </w:r>
-      </w:fldSimple>
-      <w:r>
-        <w:t xml:space="preserve"> </w:t>
-      </w:r>
-      <w:r>
-        <w:t>–</w:t>
-      </w:r>
-      <w:r>
-        <w:t xml:space="preserve"> Meinungsverteilung</w:t>
-      </w:r>
-      <w:bookmarkEnd w:id="26"/>
-    </w:p>
-    <w:p>
-      <w:r>
-        <w:t xml:space="preserve">Wie aus der </w:t>
-      </w:r>
       <w:r>
         <w:fldChar w:fldCharType="begin"/>
       </w:r>
       <w:r>
-        <w:instrText xml:space="preserve"> REF _Ref319422492 \h </w:instrText>
+        <w:instrText xml:space="preserve"> SEQ Abbildung \* ARAB</w:instrText>
+      </w:r>
+      <w:r>
+        <w:instrText xml:space="preserve">IC </w:instrText>
       </w:r>
       <w:r>
         <w:fldChar w:fldCharType="separate"/>
-      </w:r>
-      <w:r>
-        <w:t xml:space="preserve">Abbildung </w:t>
       </w:r>
       <w:r>
         <w:rPr>
@@ -7407,6 +7426,45 @@
         <w:t>10</w:t>
       </w:r>
       <w:r>
+        <w:rPr>
+          <w:noProof/>
+        </w:rPr>
+        <w:fldChar w:fldCharType="end"/>
+      </w:r>
+      <w:r>
+        <w:t xml:space="preserve"> </w:t>
+      </w:r>
+      <w:r>
+        <w:t>–</w:t>
+      </w:r>
+      <w:r>
+        <w:t xml:space="preserve"> Meinungsverteilung</w:t>
+      </w:r>
+      <w:bookmarkEnd w:id="26"/>
+    </w:p>
+    <w:p>
+      <w:r>
+        <w:t xml:space="preserve">Wie aus der </w:t>
+      </w:r>
+      <w:r>
+        <w:fldChar w:fldCharType="begin"/>
+      </w:r>
+      <w:r>
+        <w:instrText xml:space="preserve"> REF _Ref319422492 \h </w:instrText>
+      </w:r>
+      <w:r>
+        <w:fldChar w:fldCharType="separate"/>
+      </w:r>
+      <w:r>
+        <w:t xml:space="preserve">Abbildung </w:t>
+      </w:r>
+      <w:r>
+        <w:rPr>
+          <w:noProof/>
+        </w:rPr>
+        <w:t>10</w:t>
+      </w:r>
+      <w:r>
         <w:t xml:space="preserve"> – Meinungsverteilung</w:t>
       </w:r>
       <w:r>
@@ -7449,15 +7507,7 @@
         <w:t xml:space="preserve"> Aus diesem Grund wurden für d</w:t>
       </w:r>
       <w:r>
-        <w:t xml:space="preserve">ie Rolle des </w:t>
-      </w:r>
-      <w:proofErr w:type="spellStart"/>
-      <w:r>
-        <w:t>Students</w:t>
-      </w:r>
-      <w:proofErr w:type="spellEnd"/>
-      <w:r>
-        <w:t>, welcher</w:t>
+        <w:t>ie Rolle des Students, welcher</w:t>
       </w:r>
       <w:r>
         <w:t xml:space="preserve"> Poster liest</w:t>
@@ -7466,15 +7516,7 @@
         <w:t>,</w:t>
       </w:r>
       <w:r>
-        <w:t xml:space="preserve"> zwei </w:t>
-      </w:r>
-      <w:proofErr w:type="spellStart"/>
-      <w:r>
-        <w:t>Personas</w:t>
-      </w:r>
-      <w:proofErr w:type="spellEnd"/>
-      <w:r>
-        <w:t xml:space="preserve">  ausgearbeitet.</w:t>
+        <w:t xml:space="preserve"> zwei Personas  ausgearbeitet.</w:t>
       </w:r>
       <w:r>
         <w:t xml:space="preserve"> </w:t>
@@ -7592,15 +7634,7 @@
         <w:t>.</w:t>
       </w:r>
       <w:r>
-        <w:t xml:space="preserve"> Die drei </w:t>
-      </w:r>
-      <w:proofErr w:type="spellStart"/>
-      <w:r>
-        <w:t>Personas</w:t>
-      </w:r>
-      <w:proofErr w:type="spellEnd"/>
-      <w:r>
-        <w:t xml:space="preserve"> werden nachfolgend beschrieben.</w:t>
+        <w:t xml:space="preserve"> Die drei Personas werden nachfolgend beschrieben.</w:t>
       </w:r>
     </w:p>
     <w:p>
@@ -7608,13 +7642,8 @@
         <w:pStyle w:val="Heading4"/>
       </w:pPr>
       <w:r>
-        <w:t xml:space="preserve">Persona Peter </w:t>
-      </w:r>
-      <w:proofErr w:type="spellStart"/>
-      <w:r>
-        <w:t>Posterleser</w:t>
-      </w:r>
-      <w:proofErr w:type="spellEnd"/>
+        <w:t>Persona Peter Posterleser</w:t>
+      </w:r>
     </w:p>
     <w:tbl>
       <w:tblPr>
@@ -7633,13 +7662,8 @@
           </w:tcPr>
           <w:p>
             <w:r>
-              <w:t xml:space="preserve">Peter </w:t>
-            </w:r>
-            <w:proofErr w:type="spellStart"/>
-            <w:r>
-              <w:t>Posterleser</w:t>
-            </w:r>
-            <w:proofErr w:type="spellEnd"/>
+              <w:t>Peter Posterleser</w:t>
+            </w:r>
           </w:p>
         </w:tc>
         <w:tc>
@@ -7717,24 +7741,29 @@
             <w:r>
               <w:t xml:space="preserve">Abbildung </w:t>
             </w:r>
-            <w:fldSimple w:instr=" SEQ Abbildung \* ARABIC ">
-              <w:r>
-                <w:rPr>
-                  <w:noProof/>
-                </w:rPr>
-                <w:t>11</w:t>
-              </w:r>
-            </w:fldSimple>
-            <w:r>
-              <w:t xml:space="preserve"> - Peter </w:t>
-            </w:r>
-            <w:proofErr w:type="spellStart"/>
-            <w:r>
-              <w:t>Posterleser</w:t>
-            </w:r>
-            <w:proofErr w:type="spellEnd"/>
-            <w:r>
-              <w:t>, Bildquelle: www.office.com</w:t>
+            <w:r>
+              <w:fldChar w:fldCharType="begin"/>
+            </w:r>
+            <w:r>
+              <w:instrText xml:space="preserve"> SEQ Abbildung \* ARABIC </w:instrText>
+            </w:r>
+            <w:r>
+              <w:fldChar w:fldCharType="separate"/>
+            </w:r>
+            <w:r>
+              <w:rPr>
+                <w:noProof/>
+              </w:rPr>
+              <w:t>11</w:t>
+            </w:r>
+            <w:r>
+              <w:rPr>
+                <w:noProof/>
+              </w:rPr>
+              <w:fldChar w:fldCharType="end"/>
+            </w:r>
+            <w:r>
+              <w:t xml:space="preserve"> - Peter Posterleser, Bildquelle: www.office.com</w:t>
             </w:r>
           </w:p>
         </w:tc>
@@ -7895,15 +7924,7 @@
           </w:tcPr>
           <w:p>
             <w:r>
-              <w:t xml:space="preserve">Durch sein Studium kennt sich Peter zwar gut mit Computern aus, jedoch nicht mit </w:t>
-            </w:r>
-            <w:proofErr w:type="spellStart"/>
-            <w:r>
-              <w:t>Kinect</w:t>
-            </w:r>
-            <w:proofErr w:type="spellEnd"/>
-            <w:r>
-              <w:t>. Er ist aber neuen Technologien gegenüber offen und würde diese auch gerne ausprobieren.</w:t>
+              <w:t>Durch sein Studium kennt sich Peter zwar gut mit Computern aus, jedoch nicht mit Kinect. Er ist aber neuen Technologien gegenüber offen und würde diese auch gerne ausprobieren.</w:t>
             </w:r>
           </w:p>
         </w:tc>
@@ -8379,14 +8400,27 @@
             <w:r>
               <w:t xml:space="preserve">Abbildung </w:t>
             </w:r>
-            <w:fldSimple w:instr=" SEQ Abbildung \* ARABIC ">
-              <w:r>
-                <w:rPr>
-                  <w:noProof/>
-                </w:rPr>
-                <w:t>12</w:t>
-              </w:r>
-            </w:fldSimple>
+            <w:r>
+              <w:fldChar w:fldCharType="begin"/>
+            </w:r>
+            <w:r>
+              <w:instrText xml:space="preserve"> SEQ Abbildung \* ARABIC </w:instrText>
+            </w:r>
+            <w:r>
+              <w:fldChar w:fldCharType="separate"/>
+            </w:r>
+            <w:r>
+              <w:rPr>
+                <w:noProof/>
+              </w:rPr>
+              <w:t>12</w:t>
+            </w:r>
+            <w:r>
+              <w:rPr>
+                <w:noProof/>
+              </w:rPr>
+              <w:fldChar w:fldCharType="end"/>
+            </w:r>
             <w:r>
               <w:t xml:space="preserve"> - Noemi Nichtinteressiert, Bildque</w:t>
             </w:r>
@@ -8449,15 +8483,7 @@
             </w:r>
             <w:r>
               <w:lastRenderedPageBreak/>
-              <w:t xml:space="preserve">mitnimmt. Nur zwischendurch besucht sie das Gebäude 4 um die Mensa zu nutzen, den </w:t>
-            </w:r>
-            <w:proofErr w:type="spellStart"/>
-            <w:r>
-              <w:t>Badge</w:t>
-            </w:r>
-            <w:proofErr w:type="spellEnd"/>
-            <w:r>
-              <w:t xml:space="preserve"> aufzuladen oder sich am Empfang zu informieren. </w:t>
+              <w:t xml:space="preserve">mitnimmt. Nur zwischendurch besucht sie das Gebäude 4 um die Mensa zu nutzen, den Badge aufzuladen oder sich am Empfang zu informieren. </w:t>
             </w:r>
           </w:p>
         </w:tc>
@@ -8502,15 +8528,7 @@
           </w:tcPr>
           <w:p>
             <w:r>
-              <w:t xml:space="preserve">Noemi besitzt grundlegende Computerkenntnisse, hat aber noch nie von </w:t>
-            </w:r>
-            <w:proofErr w:type="spellStart"/>
-            <w:r>
-              <w:t>Kinect</w:t>
-            </w:r>
-            <w:proofErr w:type="spellEnd"/>
-            <w:r>
-              <w:t xml:space="preserve"> gehört.</w:t>
+              <w:t>Noemi besitzt grundlegende Computerkenntnisse, hat aber noch nie von Kinect gehört.</w:t>
             </w:r>
           </w:p>
         </w:tc>
@@ -8630,15 +8648,7 @@
     </w:p>
     <w:p>
       <w:r>
-        <w:t xml:space="preserve">Noemi hält sich bei den Tischen im 1. Stock des Gebäudes 1 auf. Das neue Semester hat erst begonnen und bereits ist eine Übung ausgefallen. Da sie noch kein Projekt hat, an dem sie in den gewonnenen zwei Stunden arbeiten könnte, überlegt sie, wie sie sich die Zeit vertreiben könnten. Ihre </w:t>
-      </w:r>
-      <w:proofErr w:type="gramStart"/>
-      <w:r>
-        <w:t>Studienkollegen</w:t>
-      </w:r>
-      <w:proofErr w:type="gramEnd"/>
-      <w:r>
-        <w:t xml:space="preserve"> beschliessen, in der Mensa eine Kaffeepause zu machen. Auf dem Weg dorthin passieren sie das Foyer, in welchem die Bachelorarbeiten des vergangenen Semesters ausgestellt sind. Zusammen mit zwei Kolleginnen bleibt Noemi zurück und sie schauen sich zusammen mit anderen interessierten Besuchern die Poster an. Entgegen ihrer Begleiterinnen hat Noemi aber keine grosse Lust, sich über eine Arbeit genauer zu informieren und verliert bald das Interesse an der Ausstellung. So schlendert sie in Richtung Mensa und gesellt sich dort zu ihren Studienkollegen.</w:t>
+        <w:t>Noemi hält sich bei den Tischen im 1. Stock des Gebäudes 1 auf. Das neue Semester hat erst begonnen und bereits ist eine Übung ausgefallen. Da sie noch kein Projekt hat, an dem sie in den gewonnenen zwei Stunden arbeiten könnte, überlegt sie, wie sie sich die Zeit vertreiben könnten. Ihre Studienkollegen beschliessen, in der Mensa eine Kaffeepause zu machen. Auf dem Weg dorthin passieren sie das Foyer, in welchem die Bachelorarbeiten des vergangenen Semesters ausgestellt sind. Zusammen mit zwei Kolleginnen bleibt Noemi zurück und sie schauen sich zusammen mit anderen interessierten Besuchern die Poster an. Entgegen ihrer Begleiterinnen hat Noemi aber keine grosse Lust, sich über eine Arbeit genauer zu informieren und verliert bald das Interesse an der Ausstellung. So schlendert sie in Richtung Mensa und gesellt sich dort zu ihren Studienkollegen.</w:t>
       </w:r>
     </w:p>
     <w:p>
@@ -8657,15 +8667,7 @@
         <w:t>sich die Zeit vertreiben könnte</w:t>
       </w:r>
       <w:r>
-        <w:t xml:space="preserve">. Ihre </w:t>
-      </w:r>
-      <w:proofErr w:type="gramStart"/>
-      <w:r>
-        <w:t>Studienkollegen</w:t>
-      </w:r>
-      <w:proofErr w:type="gramEnd"/>
-      <w:r>
-        <w:t xml:space="preserve"> beschliessen, in der Mensa eine Kaffeepause zu machen. Im Eingang des Gebäudes 4</w:t>
+        <w:t>. Ihre Studienkollegen beschliessen, in der Mensa eine Kaffeepause zu machen. Im Eingang des Gebäudes 4</w:t>
       </w:r>
       <w:r>
         <w:t xml:space="preserve"> fällt ihnen sofort die </w:t>
@@ -8771,15 +8773,7 @@
         <w:t xml:space="preserve"> etwas von Zuhause mitzunehmen. </w:t>
       </w:r>
       <w:r>
-        <w:t xml:space="preserve">Im Eingangsbereich des Gebäudes lädt sie ihren </w:t>
-      </w:r>
-      <w:proofErr w:type="spellStart"/>
-      <w:r>
-        <w:t>Badge</w:t>
-      </w:r>
-      <w:proofErr w:type="spellEnd"/>
-      <w:r>
-        <w:t xml:space="preserve"> auf. Heute ist viel Betrieb und vor allem die rechte Warteschlange</w:t>
+        <w:t>Im Eingangsbereich des Gebäudes lädt sie ihren Badge auf. Heute ist viel Betrieb und vor allem die rechte Warteschlange</w:t>
       </w:r>
       <w:r>
         <w:t xml:space="preserve"> für die Standardmenüs </w:t>
@@ -8891,37 +8885,13 @@
         <w:t>,</w:t>
       </w:r>
       <w:r>
-        <w:t xml:space="preserve"> etwas von Zuhause mitzunehmen. Im Eingangsbereich des Gebäudes lädt sie ihren </w:t>
-      </w:r>
-      <w:proofErr w:type="spellStart"/>
-      <w:r>
-        <w:t>Badge</w:t>
-      </w:r>
-      <w:proofErr w:type="spellEnd"/>
-      <w:r>
-        <w:t xml:space="preserve"> auf. Heute ist viel Betrieb und vor allem die rechte Warteschlange für die Standardmenüs ist besonders lang. </w:t>
+        <w:t xml:space="preserve"> etwas von Zuhause mitzunehmen. Im Eingangsbereich des Gebäudes lädt sie ihren Badge auf. Heute ist viel Betrieb und vor allem die rechte Warteschlange für die Standardmenüs ist besonders lang. </w:t>
       </w:r>
       <w:r>
         <w:t>Während Noemi</w:t>
       </w:r>
       <w:r>
-        <w:t xml:space="preserve"> darauf wartet, dass auch ihre </w:t>
-      </w:r>
-      <w:proofErr w:type="gramStart"/>
-      <w:r>
-        <w:t>Studienkollegen</w:t>
-      </w:r>
-      <w:proofErr w:type="gramEnd"/>
-      <w:r>
-        <w:t xml:space="preserve"> ihren </w:t>
-      </w:r>
-      <w:proofErr w:type="spellStart"/>
-      <w:r>
-        <w:t>Badge</w:t>
-      </w:r>
-      <w:proofErr w:type="spellEnd"/>
-      <w:r>
-        <w:t xml:space="preserve"> aufgeladen haben, </w:t>
+        <w:t xml:space="preserve"> darauf wartet, dass auch ihre Studienkollegen ihren Badge aufgeladen haben, </w:t>
       </w:r>
       <w:r>
         <w:t>entdeckt sie, dass auf der Video Wall die Menüs der Mensa angezeigt werden</w:t>
@@ -8955,15 +8925,7 @@
         <w:t xml:space="preserve">den </w:t>
       </w:r>
       <w:r>
-        <w:t xml:space="preserve">Mitstudierenden zu, wie diese mit </w:t>
-      </w:r>
-      <w:proofErr w:type="gramStart"/>
-      <w:r>
-        <w:t>der</w:t>
-      </w:r>
-      <w:proofErr w:type="gramEnd"/>
-      <w:r>
-        <w:t xml:space="preserve"> Video Wall interagieren. </w:t>
+        <w:t xml:space="preserve">Mitstudierenden zu, wie diese mit der Video Wall interagieren. </w:t>
       </w:r>
     </w:p>
     <w:p>
@@ -9063,14 +9025,27 @@
             <w:r>
               <w:t xml:space="preserve">Abbildung </w:t>
             </w:r>
-            <w:fldSimple w:instr=" SEQ Abbildung \* ARABIC ">
-              <w:r>
-                <w:rPr>
-                  <w:noProof/>
-                </w:rPr>
-                <w:t>13</w:t>
-              </w:r>
-            </w:fldSimple>
+            <w:r>
+              <w:fldChar w:fldCharType="begin"/>
+            </w:r>
+            <w:r>
+              <w:instrText xml:space="preserve"> SEQ Abbildung \* ARABIC </w:instrText>
+            </w:r>
+            <w:r>
+              <w:fldChar w:fldCharType="separate"/>
+            </w:r>
+            <w:r>
+              <w:rPr>
+                <w:noProof/>
+              </w:rPr>
+              <w:t>13</w:t>
+            </w:r>
+            <w:r>
+              <w:rPr>
+                <w:noProof/>
+              </w:rPr>
+              <w:fldChar w:fldCharType="end"/>
+            </w:r>
             <w:r>
               <w:t xml:space="preserve"> - Erich Eventbesucher, Bildquelle: www.office.com</w:t>
             </w:r>
@@ -9206,15 +9181,7 @@
           </w:tcPr>
           <w:p>
             <w:r>
-              <w:t xml:space="preserve">Erich verfügt über gute Computerkenntnisse und hat schon von </w:t>
-            </w:r>
-            <w:proofErr w:type="spellStart"/>
-            <w:r>
-              <w:t>Kinect</w:t>
-            </w:r>
-            <w:proofErr w:type="spellEnd"/>
-            <w:r>
-              <w:t xml:space="preserve"> gehört, dies aber bis jetzt noch nicht ausprobieren können.</w:t>
+              <w:t>Erich verfügt über gute Computerkenntnisse und hat schon von Kinect gehört, dies aber bis jetzt noch nicht ausprobieren können.</w:t>
             </w:r>
           </w:p>
         </w:tc>
@@ -9818,14 +9785,27 @@
       <w:r>
         <w:t xml:space="preserve">Abbildung </w:t>
       </w:r>
-      <w:fldSimple w:instr=" SEQ Abbildung \* ARABIC ">
-        <w:r>
-          <w:rPr>
-            <w:noProof/>
-          </w:rPr>
-          <w:t>14</w:t>
-        </w:r>
-      </w:fldSimple>
+      <w:r>
+        <w:fldChar w:fldCharType="begin"/>
+      </w:r>
+      <w:r>
+        <w:instrText xml:space="preserve"> SEQ Abbildung \* ARABIC </w:instrText>
+      </w:r>
+      <w:r>
+        <w:fldChar w:fldCharType="separate"/>
+      </w:r>
+      <w:r>
+        <w:rPr>
+          <w:noProof/>
+        </w:rPr>
+        <w:t>14</w:t>
+      </w:r>
+      <w:r>
+        <w:rPr>
+          <w:noProof/>
+        </w:rPr>
+        <w:fldChar w:fldCharType="end"/>
+      </w:r>
       <w:r>
         <w:t xml:space="preserve"> - </w:t>
       </w:r>
@@ -9865,15 +9845,7 @@
         <w:t>davon ausgegangen</w:t>
       </w:r>
       <w:r>
-        <w:t xml:space="preserve">, dass die auf </w:t>
-      </w:r>
-      <w:proofErr w:type="gramStart"/>
-      <w:r>
-        <w:t>der</w:t>
-      </w:r>
-      <w:proofErr w:type="gramEnd"/>
-      <w:r>
-        <w:t xml:space="preserve"> </w:t>
+        <w:t xml:space="preserve">, dass die auf der </w:t>
       </w:r>
       <w:r>
         <w:t xml:space="preserve">Video </w:t>
@@ -9960,14 +9932,27 @@
       <w:r>
         <w:t xml:space="preserve">Abbildung </w:t>
       </w:r>
-      <w:fldSimple w:instr=" SEQ Abbildung \* ARABIC ">
-        <w:r>
-          <w:rPr>
-            <w:noProof/>
-          </w:rPr>
-          <w:t>15</w:t>
-        </w:r>
-      </w:fldSimple>
+      <w:r>
+        <w:fldChar w:fldCharType="begin"/>
+      </w:r>
+      <w:r>
+        <w:instrText xml:space="preserve"> SEQ Abbildung \* ARABIC </w:instrText>
+      </w:r>
+      <w:r>
+        <w:fldChar w:fldCharType="separate"/>
+      </w:r>
+      <w:r>
+        <w:rPr>
+          <w:noProof/>
+        </w:rPr>
+        <w:t>15</w:t>
+      </w:r>
+      <w:r>
+        <w:rPr>
+          <w:noProof/>
+        </w:rPr>
+        <w:fldChar w:fldCharType="end"/>
+      </w:r>
       <w:r>
         <w:t xml:space="preserve"> - </w:t>
       </w:r>
@@ -10013,15 +9998,7 @@
         <w:t xml:space="preserve">. Das </w:t>
       </w:r>
       <w:r>
-        <w:t xml:space="preserve">auf </w:t>
-      </w:r>
-      <w:proofErr w:type="gramStart"/>
-      <w:r>
-        <w:t>der</w:t>
-      </w:r>
-      <w:proofErr w:type="gramEnd"/>
-      <w:r>
-        <w:t xml:space="preserve"> Video Wall dargestellte </w:t>
+        <w:t xml:space="preserve">auf der Video Wall dargestellte </w:t>
       </w:r>
       <w:r>
         <w:t xml:space="preserve">Poster besitzt </w:t>
@@ -10133,14 +10110,27 @@
       <w:r>
         <w:t xml:space="preserve">Abbildung </w:t>
       </w:r>
-      <w:fldSimple w:instr=" SEQ Abbildung \* ARABIC ">
-        <w:r>
-          <w:rPr>
-            <w:noProof/>
-          </w:rPr>
-          <w:t>16</w:t>
-        </w:r>
-      </w:fldSimple>
+      <w:r>
+        <w:fldChar w:fldCharType="begin"/>
+      </w:r>
+      <w:r>
+        <w:instrText xml:space="preserve"> SEQ Abbildung \* ARABIC </w:instrText>
+      </w:r>
+      <w:r>
+        <w:fldChar w:fldCharType="separate"/>
+      </w:r>
+      <w:r>
+        <w:rPr>
+          <w:noProof/>
+        </w:rPr>
+        <w:t>16</w:t>
+      </w:r>
+      <w:r>
+        <w:rPr>
+          <w:noProof/>
+        </w:rPr>
+        <w:fldChar w:fldCharType="end"/>
+      </w:r>
       <w:r>
         <w:t xml:space="preserve"> - Variante B: 2 x 2 55" Monitore, Ansicht</w:t>
       </w:r>
@@ -10259,14 +10249,27 @@
       <w:r>
         <w:t xml:space="preserve">Abbildung </w:t>
       </w:r>
-      <w:fldSimple w:instr=" SEQ Abbildung \* ARABIC ">
-        <w:r>
-          <w:rPr>
-            <w:noProof/>
-          </w:rPr>
-          <w:t>17</w:t>
-        </w:r>
-      </w:fldSimple>
+      <w:r>
+        <w:fldChar w:fldCharType="begin"/>
+      </w:r>
+      <w:r>
+        <w:instrText xml:space="preserve"> SEQ Abbildung \* ARABIC </w:instrText>
+      </w:r>
+      <w:r>
+        <w:fldChar w:fldCharType="separate"/>
+      </w:r>
+      <w:r>
+        <w:rPr>
+          <w:noProof/>
+        </w:rPr>
+        <w:t>17</w:t>
+      </w:r>
+      <w:r>
+        <w:rPr>
+          <w:noProof/>
+        </w:rPr>
+        <w:fldChar w:fldCharType="end"/>
+      </w:r>
       <w:r>
         <w:t xml:space="preserve"> - </w:t>
       </w:r>
@@ -10474,14 +10477,27 @@
       <w:r>
         <w:t xml:space="preserve">Abbildung </w:t>
       </w:r>
-      <w:fldSimple w:instr=" SEQ Abbildung \* ARABIC ">
-        <w:r>
-          <w:rPr>
-            <w:noProof/>
-          </w:rPr>
-          <w:t>18</w:t>
-        </w:r>
-      </w:fldSimple>
+      <w:r>
+        <w:fldChar w:fldCharType="begin"/>
+      </w:r>
+      <w:r>
+        <w:instrText xml:space="preserve"> SEQ Abbildung \* ARABIC </w:instrText>
+      </w:r>
+      <w:r>
+        <w:fldChar w:fldCharType="separate"/>
+      </w:r>
+      <w:r>
+        <w:rPr>
+          <w:noProof/>
+        </w:rPr>
+        <w:t>18</w:t>
+      </w:r>
+      <w:r>
+        <w:rPr>
+          <w:noProof/>
+        </w:rPr>
+        <w:fldChar w:fldCharType="end"/>
+      </w:r>
       <w:r>
         <w:t xml:space="preserve"> - Variante C: 1 x 6 55" Monitore, Ansicht</w:t>
       </w:r>
@@ -10658,14 +10674,27 @@
       <w:r>
         <w:t xml:space="preserve">Abbildung </w:t>
       </w:r>
-      <w:fldSimple w:instr=" SEQ Abbildung \* ARABIC ">
-        <w:r>
-          <w:rPr>
-            <w:noProof/>
-          </w:rPr>
-          <w:t>19</w:t>
-        </w:r>
-      </w:fldSimple>
+      <w:r>
+        <w:fldChar w:fldCharType="begin"/>
+      </w:r>
+      <w:r>
+        <w:instrText xml:space="preserve"> SEQ Abbildung \* ARABIC </w:instrText>
+      </w:r>
+      <w:r>
+        <w:fldChar w:fldCharType="separate"/>
+      </w:r>
+      <w:r>
+        <w:rPr>
+          <w:noProof/>
+        </w:rPr>
+        <w:t>19</w:t>
+      </w:r>
+      <w:r>
+        <w:rPr>
+          <w:noProof/>
+        </w:rPr>
+        <w:fldChar w:fldCharType="end"/>
+      </w:r>
       <w:r>
         <w:t xml:space="preserve"> - Variante A: 1 x 6 55" Monitore, Hellraumprojektor Test</w:t>
       </w:r>
@@ -10745,15 +10774,7 @@
         <w:t xml:space="preserve">der Monitorkonstellation </w:t>
       </w:r>
       <w:r>
-        <w:t xml:space="preserve">mehrere </w:t>
-      </w:r>
-      <w:proofErr w:type="spellStart"/>
-      <w:r>
-        <w:t>Kinects</w:t>
-      </w:r>
-      <w:proofErr w:type="spellEnd"/>
-      <w:r>
-        <w:t xml:space="preserve"> benötigt werden würden</w:t>
+        <w:t>mehrere Kinects benötigt werden würden</w:t>
       </w:r>
       <w:r>
         <w:t>,</w:t>
@@ -12291,14 +12312,27 @@
         <w:lastRenderedPageBreak/>
         <w:t xml:space="preserve">Tabelle </w:t>
       </w:r>
-      <w:fldSimple w:instr=" SEQ Tabelle \* ARABIC ">
-        <w:r>
-          <w:rPr>
-            <w:noProof/>
-          </w:rPr>
-          <w:t>3</w:t>
-        </w:r>
-      </w:fldSimple>
+      <w:r>
+        <w:fldChar w:fldCharType="begin"/>
+      </w:r>
+      <w:r>
+        <w:instrText xml:space="preserve"> SEQ Tabelle \* ARABIC </w:instrText>
+      </w:r>
+      <w:r>
+        <w:fldChar w:fldCharType="separate"/>
+      </w:r>
+      <w:r>
+        <w:rPr>
+          <w:noProof/>
+        </w:rPr>
+        <w:t>3</w:t>
+      </w:r>
+      <w:r>
+        <w:rPr>
+          <w:noProof/>
+        </w:rPr>
+        <w:fldChar w:fldCharType="end"/>
+      </w:r>
       <w:r>
         <w:t xml:space="preserve"> </w:t>
       </w:r>
@@ -12315,13 +12349,8 @@
         <w:t xml:space="preserve"> der </w:t>
       </w:r>
       <w:r>
-        <w:t>Analyse (</w:t>
-      </w:r>
-      <w:proofErr w:type="gramStart"/>
-      <w:r>
-        <w:t xml:space="preserve">siehe </w:t>
-      </w:r>
-      <w:proofErr w:type="gramEnd"/>
+        <w:t xml:space="preserve">Analyse (siehe </w:t>
+      </w:r>
       <w:r>
         <w:fldChar w:fldCharType="begin"/>
       </w:r>
@@ -12461,15 +12490,7 @@
     </w:p>
     <w:p>
       <w:r>
-        <w:t xml:space="preserve">Die Offerte der Firma </w:t>
-      </w:r>
-      <w:proofErr w:type="spellStart"/>
-      <w:r>
-        <w:t>Matrox</w:t>
-      </w:r>
-      <w:proofErr w:type="spellEnd"/>
-      <w:r>
-        <w:t xml:space="preserve"> konnte eine sehr zufriedenstellende Lösung anbieten. Folgende Karten wurden gewählt:</w:t>
+        <w:t>Die Offerte der Firma Matrox konnte eine sehr zufriedenstellende Lösung anbieten. Folgende Karten wurden gewählt:</w:t>
       </w:r>
     </w:p>
     <w:p>
@@ -12481,13 +12502,8 @@
         </w:numPr>
         <w:ind w:hanging="720"/>
       </w:pPr>
-      <w:proofErr w:type="spellStart"/>
-      <w:r>
-        <w:t>Matrox</w:t>
-      </w:r>
-      <w:proofErr w:type="spellEnd"/>
-      <w:r>
-        <w:t xml:space="preserve"> M9188 mit 8 Anschlüssen</w:t>
+      <w:r>
+        <w:t>Matrox M9188 mit 8 Anschlüssen</w:t>
       </w:r>
     </w:p>
     <w:p>
@@ -12547,24 +12563,29 @@
       <w:r>
         <w:t xml:space="preserve">Abbildung </w:t>
       </w:r>
-      <w:fldSimple w:instr=" SEQ Abbildung \* ARABIC ">
-        <w:r>
-          <w:rPr>
-            <w:noProof/>
-          </w:rPr>
-          <w:t>20</w:t>
-        </w:r>
-      </w:fldSimple>
-      <w:r>
-        <w:t xml:space="preserve"> - </w:t>
-      </w:r>
-      <w:proofErr w:type="spellStart"/>
-      <w:r>
-        <w:t>Matrox</w:t>
-      </w:r>
-      <w:proofErr w:type="spellEnd"/>
-      <w:r>
-        <w:t xml:space="preserve"> M9188</w:t>
+      <w:r>
+        <w:fldChar w:fldCharType="begin"/>
+      </w:r>
+      <w:r>
+        <w:instrText xml:space="preserve"> SEQ Abbildung \* ARABIC </w:instrText>
+      </w:r>
+      <w:r>
+        <w:fldChar w:fldCharType="separate"/>
+      </w:r>
+      <w:r>
+        <w:rPr>
+          <w:noProof/>
+        </w:rPr>
+        <w:t>20</w:t>
+      </w:r>
+      <w:r>
+        <w:rPr>
+          <w:noProof/>
+        </w:rPr>
+        <w:fldChar w:fldCharType="end"/>
+      </w:r>
+      <w:r>
+        <w:t xml:space="preserve"> - Matrox M9188</w:t>
       </w:r>
       <w:r>
         <w:br/>
@@ -12579,13 +12600,8 @@
         </w:numPr>
         <w:ind w:hanging="720"/>
       </w:pPr>
-      <w:proofErr w:type="spellStart"/>
-      <w:r>
-        <w:t>Matrox</w:t>
-      </w:r>
-      <w:proofErr w:type="spellEnd"/>
-      <w:r>
-        <w:t xml:space="preserve"> M9128 mit 2 Anschlüssen</w:t>
+      <w:r>
+        <w:t>Matrox M9128 mit 2 Anschlüssen</w:t>
       </w:r>
     </w:p>
     <w:p>
@@ -12638,24 +12654,29 @@
       <w:r>
         <w:t xml:space="preserve">Abbildung </w:t>
       </w:r>
-      <w:fldSimple w:instr=" SEQ Abbildung \* ARABIC ">
-        <w:r>
-          <w:rPr>
-            <w:noProof/>
-          </w:rPr>
-          <w:t>21</w:t>
-        </w:r>
-      </w:fldSimple>
-      <w:r>
-        <w:t xml:space="preserve"> - </w:t>
-      </w:r>
-      <w:proofErr w:type="spellStart"/>
-      <w:r>
-        <w:t>Matrox</w:t>
-      </w:r>
-      <w:proofErr w:type="spellEnd"/>
-      <w:r>
-        <w:t xml:space="preserve"> </w:t>
+      <w:r>
+        <w:fldChar w:fldCharType="begin"/>
+      </w:r>
+      <w:r>
+        <w:instrText xml:space="preserve"> SEQ Abbildung \* ARABIC </w:instrText>
+      </w:r>
+      <w:r>
+        <w:fldChar w:fldCharType="separate"/>
+      </w:r>
+      <w:r>
+        <w:rPr>
+          <w:noProof/>
+        </w:rPr>
+        <w:t>21</w:t>
+      </w:r>
+      <w:r>
+        <w:rPr>
+          <w:noProof/>
+        </w:rPr>
+        <w:fldChar w:fldCharType="end"/>
+      </w:r>
+      <w:r>
+        <w:t xml:space="preserve"> - Matrox </w:t>
       </w:r>
       <w:r>
         <w:t>M9128</w:t>
@@ -12699,15 +12720,7 @@
         <w:t>Erfolgserlebnis vermittelt ihm das Gefühl</w:t>
       </w:r>
       <w:r>
-        <w:t xml:space="preserve">, dass er fähig ist, die Applikation zu bedienen: Eine </w:t>
-      </w:r>
-      <w:proofErr w:type="spellStart"/>
-      <w:r>
-        <w:t>Swipe</w:t>
-      </w:r>
-      <w:proofErr w:type="spellEnd"/>
-      <w:r>
-        <w:t xml:space="preserve">-Geste auf dem Smartphone bestätigt das eigene Tun, indem </w:t>
+        <w:t xml:space="preserve">, dass er fähig ist, die Applikation zu bedienen: Eine Swipe-Geste auf dem Smartphone bestätigt das eigene Tun, indem </w:t>
       </w:r>
       <w:r>
         <w:t xml:space="preserve">unverzüglich </w:t>
@@ -12727,15 +12740,7 @@
         <w:t>Sobald</w:t>
       </w:r>
       <w:r>
-        <w:t xml:space="preserve"> der Benutzer von </w:t>
-      </w:r>
-      <w:proofErr w:type="spellStart"/>
-      <w:r>
-        <w:t>Kinect</w:t>
-      </w:r>
-      <w:proofErr w:type="spellEnd"/>
-      <w:r>
-        <w:t xml:space="preserve"> erkannt </w:t>
+        <w:t xml:space="preserve"> der Benutzer von Kinect erkannt </w:t>
       </w:r>
       <w:r>
         <w:t>worden ist</w:t>
@@ -12753,18 +12758,10 @@
         <w:t xml:space="preserve"> </w:t>
       </w:r>
       <w:r>
-        <w:t xml:space="preserve">auf </w:t>
-      </w:r>
-      <w:proofErr w:type="gramStart"/>
-      <w:r>
-        <w:t>der</w:t>
-      </w:r>
-      <w:r>
-        <w:t xml:space="preserve"> Wall</w:t>
-      </w:r>
-      <w:proofErr w:type="gramEnd"/>
-      <w:r>
-        <w:t xml:space="preserve"> </w:t>
+        <w:t>auf der</w:t>
+      </w:r>
+      <w:r>
+        <w:t xml:space="preserve"> Wall </w:t>
       </w:r>
       <w:r>
         <w:t>dargestellt</w:t>
@@ -12894,7 +12891,7 @@
         <w:noProof/>
         <w:lang w:val="de-DE"/>
       </w:rPr>
-      <w:t>2</w:t>
+      <w:t>1</w:t>
     </w:r>
     <w:r>
       <w:rPr>
@@ -12908,16 +12905,31 @@
       </w:rPr>
       <w:t xml:space="preserve"> von </w:t>
     </w:r>
-    <w:fldSimple w:instr="NUMPAGES  \* Arabic  \* MERGEFORMAT">
-      <w:r>
-        <w:rPr>
-          <w:b/>
-          <w:noProof/>
-          <w:lang w:val="de-DE"/>
-        </w:rPr>
-        <w:t>25</w:t>
-      </w:r>
-    </w:fldSimple>
+    <w:r>
+      <w:fldChar w:fldCharType="begin"/>
+    </w:r>
+    <w:r>
+      <w:instrText>NUMPAGES  \* Arabic  \* MERGEFORMAT</w:instrText>
+    </w:r>
+    <w:r>
+      <w:fldChar w:fldCharType="separate"/>
+    </w:r>
+    <w:r>
+      <w:rPr>
+        <w:b/>
+        <w:noProof/>
+        <w:lang w:val="de-DE"/>
+      </w:rPr>
+      <w:t>25</w:t>
+    </w:r>
+    <w:r>
+      <w:rPr>
+        <w:b/>
+        <w:noProof/>
+        <w:lang w:val="de-DE"/>
+      </w:rPr>
+      <w:fldChar w:fldCharType="end"/>
+    </w:r>
   </w:p>
 </w:ftr>
 </file>
@@ -18752,11 +18764,11 @@
         </c:dLbls>
         <c:marker val="1"/>
         <c:smooth val="0"/>
-        <c:axId val="99663232"/>
-        <c:axId val="100817152"/>
+        <c:axId val="72852608"/>
+        <c:axId val="72854144"/>
       </c:lineChart>
       <c:catAx>
-        <c:axId val="99663232"/>
+        <c:axId val="72852608"/>
         <c:scaling>
           <c:orientation val="minMax"/>
         </c:scaling>
@@ -18765,7 +18777,7 @@
         <c:majorTickMark val="out"/>
         <c:minorTickMark val="none"/>
         <c:tickLblPos val="nextTo"/>
-        <c:crossAx val="100817152"/>
+        <c:crossAx val="72854144"/>
         <c:crosses val="autoZero"/>
         <c:auto val="1"/>
         <c:lblAlgn val="ctr"/>
@@ -18773,7 +18785,7 @@
         <c:noMultiLvlLbl val="0"/>
       </c:catAx>
       <c:valAx>
-        <c:axId val="100817152"/>
+        <c:axId val="72854144"/>
         <c:scaling>
           <c:orientation val="minMax"/>
         </c:scaling>
@@ -18784,7 +18796,7 @@
         <c:majorTickMark val="out"/>
         <c:minorTickMark val="none"/>
         <c:tickLblPos val="nextTo"/>
-        <c:crossAx val="99663232"/>
+        <c:crossAx val="72852608"/>
         <c:crosses val="autoZero"/>
         <c:crossBetween val="between"/>
       </c:valAx>
@@ -18910,11 +18922,11 @@
           <c:showBubbleSize val="0"/>
         </c:dLbls>
         <c:gapWidth val="100"/>
-        <c:axId val="102758272"/>
-        <c:axId val="102756352"/>
+        <c:axId val="82674048"/>
+        <c:axId val="72870528"/>
       </c:barChart>
       <c:valAx>
-        <c:axId val="102756352"/>
+        <c:axId val="72870528"/>
         <c:scaling>
           <c:orientation val="minMax"/>
         </c:scaling>
@@ -18925,12 +18937,12 @@
         <c:majorTickMark val="out"/>
         <c:minorTickMark val="none"/>
         <c:tickLblPos val="nextTo"/>
-        <c:crossAx val="102758272"/>
+        <c:crossAx val="82674048"/>
         <c:crosses val="autoZero"/>
         <c:crossBetween val="between"/>
       </c:valAx>
       <c:catAx>
-        <c:axId val="102758272"/>
+        <c:axId val="82674048"/>
         <c:scaling>
           <c:orientation val="minMax"/>
         </c:scaling>
@@ -18939,7 +18951,7 @@
         <c:majorTickMark val="out"/>
         <c:minorTickMark val="none"/>
         <c:tickLblPos val="nextTo"/>
-        <c:crossAx val="102756352"/>
+        <c:crossAx val="72870528"/>
         <c:crosses val="autoZero"/>
         <c:auto val="1"/>
         <c:lblAlgn val="ctr"/>
@@ -19376,11 +19388,11 @@
           <c:showBubbleSize val="0"/>
         </c:dLbls>
         <c:gapWidth val="150"/>
-        <c:axId val="99625984"/>
-        <c:axId val="99648256"/>
+        <c:axId val="74446720"/>
+        <c:axId val="74448256"/>
       </c:barChart>
       <c:catAx>
-        <c:axId val="99625984"/>
+        <c:axId val="74446720"/>
         <c:scaling>
           <c:orientation val="maxMin"/>
         </c:scaling>
@@ -19389,7 +19401,7 @@
         <c:majorTickMark val="out"/>
         <c:minorTickMark val="none"/>
         <c:tickLblPos val="nextTo"/>
-        <c:crossAx val="99648256"/>
+        <c:crossAx val="74448256"/>
         <c:crosses val="autoZero"/>
         <c:auto val="1"/>
         <c:lblAlgn val="ctr"/>
@@ -19397,7 +19409,7 @@
         <c:noMultiLvlLbl val="0"/>
       </c:catAx>
       <c:valAx>
-        <c:axId val="99648256"/>
+        <c:axId val="74448256"/>
         <c:scaling>
           <c:orientation val="minMax"/>
           <c:max val="4"/>
@@ -19439,7 +19451,7 @@
         <c:majorTickMark val="out"/>
         <c:minorTickMark val="none"/>
         <c:tickLblPos val="nextTo"/>
-        <c:crossAx val="99625984"/>
+        <c:crossAx val="74446720"/>
         <c:crosses val="autoZero"/>
         <c:crossBetween val="between"/>
         <c:majorUnit val="1"/>
@@ -20082,11 +20094,11 @@
         </c:dLbls>
         <c:gapWidth val="75"/>
         <c:overlap val="-25"/>
-        <c:axId val="98608640"/>
-        <c:axId val="98610176"/>
+        <c:axId val="80134528"/>
+        <c:axId val="80136064"/>
       </c:barChart>
       <c:catAx>
-        <c:axId val="98608640"/>
+        <c:axId val="80134528"/>
         <c:scaling>
           <c:orientation val="maxMin"/>
         </c:scaling>
@@ -20095,7 +20107,7 @@
         <c:majorTickMark val="none"/>
         <c:minorTickMark val="none"/>
         <c:tickLblPos val="nextTo"/>
-        <c:crossAx val="98610176"/>
+        <c:crossAx val="80136064"/>
         <c:crosses val="autoZero"/>
         <c:auto val="1"/>
         <c:lblAlgn val="ctr"/>
@@ -20104,7 +20116,7 @@
         <c:noMultiLvlLbl val="0"/>
       </c:catAx>
       <c:valAx>
-        <c:axId val="98610176"/>
+        <c:axId val="80136064"/>
         <c:scaling>
           <c:orientation val="minMax"/>
           <c:max val="4"/>
@@ -20150,7 +20162,7 @@
         <c:majorTickMark val="none"/>
         <c:minorTickMark val="none"/>
         <c:tickLblPos val="nextTo"/>
-        <c:crossAx val="98608640"/>
+        <c:crossAx val="80134528"/>
         <c:crosses val="autoZero"/>
         <c:crossBetween val="between"/>
         <c:majorUnit val="1"/>
@@ -20545,11 +20557,11 @@
         </c:dLbls>
         <c:bubbleScale val="100"/>
         <c:showNegBubbles val="0"/>
-        <c:axId val="100839424"/>
-        <c:axId val="100840960"/>
+        <c:axId val="80341632"/>
+        <c:axId val="80875904"/>
       </c:bubbleChart>
       <c:valAx>
-        <c:axId val="100839424"/>
+        <c:axId val="80341632"/>
         <c:scaling>
           <c:orientation val="minMax"/>
           <c:max val="5"/>
@@ -20562,12 +20574,12 @@
         <c:majorTickMark val="out"/>
         <c:minorTickMark val="none"/>
         <c:tickLblPos val="nextTo"/>
-        <c:crossAx val="100840960"/>
+        <c:crossAx val="80875904"/>
         <c:crosses val="autoZero"/>
         <c:crossBetween val="midCat"/>
       </c:valAx>
       <c:valAx>
-        <c:axId val="100840960"/>
+        <c:axId val="80875904"/>
         <c:scaling>
           <c:orientation val="maxMin"/>
           <c:max val="4.5"/>
@@ -20580,7 +20592,7 @@
         <c:majorTickMark val="out"/>
         <c:minorTickMark val="none"/>
         <c:tickLblPos val="nextTo"/>
-        <c:crossAx val="100839424"/>
+        <c:crossAx val="80341632"/>
         <c:crosses val="autoZero"/>
         <c:crossBetween val="midCat"/>
         <c:majorUnit val="1"/>
@@ -20956,7 +20968,7 @@
 </file>
 
 <file path=customXml/itemProps1.xml><?xml version="1.0" encoding="utf-8"?>
-<ds:datastoreItem xmlns:ds="http://schemas.openxmlformats.org/officeDocument/2006/customXml" ds:itemID="{905A6F1A-D056-442D-A9C2-3C3BEC0C5E71}">
+<ds:datastoreItem xmlns:ds="http://schemas.openxmlformats.org/officeDocument/2006/customXml" ds:itemID="{154E6787-C793-4941-870D-84D5F6FC226A}">
   <ds:schemaRefs>
     <ds:schemaRef ds:uri="http://schemas.openxmlformats.org/officeDocument/2006/bibliography"/>
   </ds:schemaRefs>

</xml_diff>

<commit_message>
refs #778 Anpassung an Vorstudie.docx
Former-commit-id: 621f68938443262a74179c3b8b2d225c159a6e6c
</commit_message>
<xml_diff>
--- a/doc/Bericht/05_Technischer Bericht/03_Vorstudie/Vorstudie.docx
+++ b/doc/Bericht/05_Technischer Bericht/03_Vorstudie/Vorstudie.docx
@@ -302,12 +302,14 @@
                 <w:lang w:val="en-US"/>
               </w:rPr>
             </w:pPr>
+            <w:proofErr w:type="spellStart"/>
             <w:r>
               <w:rPr>
                 <w:lang w:val="en-US"/>
               </w:rPr>
               <w:t>Befragung</w:t>
             </w:r>
+            <w:proofErr w:type="spellEnd"/>
             <w:r>
               <w:rPr>
                 <w:lang w:val="en-US"/>
@@ -326,23 +328,40 @@
               </w:rPr>
               <w:t xml:space="preserve"> </w:t>
             </w:r>
+            <w:proofErr w:type="spellStart"/>
             <w:r>
               <w:rPr>
                 <w:lang w:val="en-US"/>
               </w:rPr>
               <w:t>Testsetup</w:t>
             </w:r>
+            <w:proofErr w:type="spellEnd"/>
             <w:r>
               <w:rPr>
                 <w:lang w:val="en-US"/>
               </w:rPr>
-              <w:t>, Review Passanten</w:t>
-            </w:r>
+              <w:t xml:space="preserve">, Review </w:t>
+            </w:r>
+            <w:proofErr w:type="spellStart"/>
             <w:r>
               <w:rPr>
                 <w:lang w:val="en-US"/>
               </w:rPr>
-              <w:t xml:space="preserve"> A</w:t>
+              <w:t>Passanten</w:t>
+            </w:r>
+            <w:proofErr w:type="spellEnd"/>
+            <w:r>
+              <w:rPr>
+                <w:lang w:val="en-US"/>
+              </w:rPr>
+              <w:t xml:space="preserve"> </w:t>
+            </w:r>
+            <w:proofErr w:type="spellStart"/>
+            <w:r>
+              <w:rPr>
+                <w:lang w:val="en-US"/>
+              </w:rPr>
+              <w:t>A</w:t>
             </w:r>
             <w:r>
               <w:rPr>
@@ -350,6 +369,7 @@
               </w:rPr>
               <w:t>nalyse</w:t>
             </w:r>
+            <w:proofErr w:type="spellEnd"/>
           </w:p>
         </w:tc>
         <w:tc>
@@ -419,8 +439,16 @@
               <w:rPr>
                 <w:lang w:val="en-US"/>
               </w:rPr>
-              <w:t>Review Befragung</w:t>
-            </w:r>
+              <w:t xml:space="preserve">Review </w:t>
+            </w:r>
+            <w:proofErr w:type="spellStart"/>
+            <w:r>
+              <w:rPr>
+                <w:lang w:val="en-US"/>
+              </w:rPr>
+              <w:t>Befragung</w:t>
+            </w:r>
+            <w:proofErr w:type="spellEnd"/>
           </w:p>
         </w:tc>
         <w:tc>
@@ -531,9 +559,19 @@
             <w:tcW w:w="4674" w:type="dxa"/>
           </w:tcPr>
           <w:p>
-            <w:r>
-              <w:t>Personas und Szenarien Peter Posterleser</w:t>
-            </w:r>
+            <w:proofErr w:type="spellStart"/>
+            <w:r>
+              <w:t>Personas</w:t>
+            </w:r>
+            <w:proofErr w:type="spellEnd"/>
+            <w:r>
+              <w:t xml:space="preserve"> und Szenarien Peter </w:t>
+            </w:r>
+            <w:proofErr w:type="spellStart"/>
+            <w:r>
+              <w:t>Posterleser</w:t>
+            </w:r>
+            <w:proofErr w:type="spellEnd"/>
             <w:r>
               <w:t xml:space="preserve"> und Erich Eventbesucher</w:t>
             </w:r>
@@ -670,7 +708,15 @@
           </w:tcPr>
           <w:p>
             <w:r>
-              <w:t>Review Personas und Szenarien</w:t>
+              <w:t xml:space="preserve">Review </w:t>
+            </w:r>
+            <w:proofErr w:type="spellStart"/>
+            <w:r>
+              <w:t>Personas</w:t>
+            </w:r>
+            <w:proofErr w:type="spellEnd"/>
+            <w:r>
+              <w:t xml:space="preserve"> und Szenarien</w:t>
             </w:r>
           </w:p>
         </w:tc>
@@ -715,7 +761,15 @@
           </w:tcPr>
           <w:p>
             <w:r>
-              <w:t>Ergänzung der Einführung zu den Personas mit Rollen</w:t>
+              <w:t xml:space="preserve">Ergänzung der Einführung zu den </w:t>
+            </w:r>
+            <w:proofErr w:type="spellStart"/>
+            <w:r>
+              <w:t>Personas</w:t>
+            </w:r>
+            <w:proofErr w:type="spellEnd"/>
+            <w:r>
+              <w:t xml:space="preserve"> mit Rollen</w:t>
             </w:r>
           </w:p>
         </w:tc>
@@ -766,7 +820,15 @@
           </w:tcPr>
           <w:p>
             <w:r>
-              <w:t>Kapitel 4: Interaktionsbereich des Kinects Sensors</w:t>
+              <w:t xml:space="preserve">Kapitel 4: Interaktionsbereich des </w:t>
+            </w:r>
+            <w:proofErr w:type="spellStart"/>
+            <w:r>
+              <w:t>Kinects</w:t>
+            </w:r>
+            <w:proofErr w:type="spellEnd"/>
+            <w:r>
+              <w:t xml:space="preserve"> Sensors</w:t>
             </w:r>
           </w:p>
         </w:tc>
@@ -1201,8 +1263,51 @@
             <w:r>
               <w:t>DT</w:t>
             </w:r>
-            <w:bookmarkStart w:id="3" w:name="_GoBack"/>
-            <w:bookmarkEnd w:id="3"/>
+          </w:p>
+        </w:tc>
+      </w:tr>
+      <w:tr>
+        <w:trPr>
+          <w:cnfStyle w:val="000000100000" w:firstRow="0" w:lastRow="0" w:firstColumn="0" w:lastColumn="0" w:oddVBand="0" w:evenVBand="0" w:oddHBand="1" w:evenHBand="0" w:firstRowFirstColumn="0" w:firstRowLastColumn="0" w:lastRowFirstColumn="0" w:lastRowLastColumn="0"/>
+        </w:trPr>
+        <w:tc>
+          <w:tcPr>
+            <w:tcW w:w="1280" w:type="dxa"/>
+          </w:tcPr>
+          <w:p>
+            <w:r>
+              <w:t>25.04.2012</w:t>
+            </w:r>
+          </w:p>
+        </w:tc>
+        <w:tc>
+          <w:tcPr>
+            <w:tcW w:w="993" w:type="dxa"/>
+          </w:tcPr>
+          <w:p>
+            <w:r>
+              <w:t>1.22</w:t>
+            </w:r>
+          </w:p>
+        </w:tc>
+        <w:tc>
+          <w:tcPr>
+            <w:tcW w:w="4674" w:type="dxa"/>
+          </w:tcPr>
+          <w:p>
+            <w:r>
+              <w:t>Ergänzung Befragung: Varianz</w:t>
+            </w:r>
+          </w:p>
+        </w:tc>
+        <w:tc>
+          <w:tcPr>
+            <w:tcW w:w="2303" w:type="dxa"/>
+          </w:tcPr>
+          <w:p>
+            <w:r>
+              <w:t>DT</w:t>
+            </w:r>
           </w:p>
         </w:tc>
       </w:tr>
@@ -1227,12 +1332,12 @@
       <w:pPr>
         <w:pStyle w:val="Heading2"/>
       </w:pPr>
-      <w:bookmarkStart w:id="4" w:name="_Toc320601244"/>
+      <w:bookmarkStart w:id="3" w:name="_Toc320601244"/>
       <w:r>
         <w:lastRenderedPageBreak/>
         <w:t>Vision</w:t>
       </w:r>
-      <w:bookmarkEnd w:id="4"/>
+      <w:bookmarkEnd w:id="3"/>
     </w:p>
     <w:p>
       <w:r>
@@ -1284,8 +1389,13 @@
         <w:t xml:space="preserve">über </w:t>
       </w:r>
       <w:r>
-        <w:t>keine Beamer</w:t>
-      </w:r>
+        <w:t xml:space="preserve">keine </w:t>
+      </w:r>
+      <w:proofErr w:type="spellStart"/>
+      <w:r>
+        <w:t>Beamer</w:t>
+      </w:r>
+      <w:proofErr w:type="spellEnd"/>
       <w:r>
         <w:t xml:space="preserve"> in den Hörsälen</w:t>
       </w:r>
@@ -1533,7 +1643,15 @@
     </w:p>
     <w:p>
       <w:r>
-        <w:t xml:space="preserve">Die imposante Grösse der Video Wall soll diese für die Passanten unübersehbar machen und deren Neugier wecken. Der Nutzer kann mittels Gesten mit der Video Wall interagieren, dadurch entfallen Eingabegeräte wie Tastatur oder Maus komplett. </w:t>
+        <w:t xml:space="preserve">Die imposante Grösse der Video Wall soll diese für die Passanten unübersehbar machen und deren Neugier wecken. Der Nutzer kann mittels Gesten mit </w:t>
+      </w:r>
+      <w:proofErr w:type="gramStart"/>
+      <w:r>
+        <w:t>der</w:t>
+      </w:r>
+      <w:proofErr w:type="gramEnd"/>
+      <w:r>
+        <w:t xml:space="preserve"> Video Wall interagieren, dadurch entfallen Eingabegeräte wie Tastatur oder Maus komplett. </w:t>
       </w:r>
       <w:r>
         <w:t xml:space="preserve">Zu Beginn </w:t>
@@ -1569,7 +1687,15 @@
         <w:t xml:space="preserve"> prinz</w:t>
       </w:r>
       <w:r>
-        <w:t>ipielle Schwierigkeit, welche von Anwendungen auf der Video Wall gelöst werden soll,</w:t>
+        <w:t xml:space="preserve">ipielle Schwierigkeit, welche von Anwendungen auf </w:t>
+      </w:r>
+      <w:proofErr w:type="gramStart"/>
+      <w:r>
+        <w:t>der</w:t>
+      </w:r>
+      <w:proofErr w:type="gramEnd"/>
+      <w:r>
+        <w:t xml:space="preserve"> Video Wall gelöst werden soll,</w:t>
       </w:r>
       <w:r>
         <w:t xml:space="preserve"> </w:t>
@@ -1658,7 +1784,15 @@
         <w:t xml:space="preserve"> nun zusätzlich </w:t>
       </w:r>
       <w:r>
-        <w:t>auf der Wall angeboten werden</w:t>
+        <w:t xml:space="preserve">auf </w:t>
+      </w:r>
+      <w:proofErr w:type="gramStart"/>
+      <w:r>
+        <w:t>der Wall</w:t>
+      </w:r>
+      <w:proofErr w:type="gramEnd"/>
+      <w:r>
+        <w:t xml:space="preserve"> angeboten werden</w:t>
       </w:r>
       <w:r>
         <w:t>?</w:t>
@@ -1706,7 +1840,15 @@
         <w:t>,</w:t>
       </w:r>
       <w:r>
-        <w:t xml:space="preserve"> ein paar Minispiele auf der Video Wall zu </w:t>
+        <w:t xml:space="preserve"> ein paar Minispiele auf </w:t>
+      </w:r>
+      <w:proofErr w:type="gramStart"/>
+      <w:r>
+        <w:t>der</w:t>
+      </w:r>
+      <w:proofErr w:type="gramEnd"/>
+      <w:r>
+        <w:t xml:space="preserve"> Video Wall zu </w:t>
       </w:r>
       <w:r>
         <w:t>spielen</w:t>
@@ -1785,7 +1927,15 @@
         <w:t>ätzliche Anforderung ist, dass die Inhalte der Wall verwaltet werden können</w:t>
       </w:r>
       <w:r>
-        <w:t>. Daher ist es wichtig, dass das System gut wartbar und über eine Administrationsoberfläche einfach bedienbar ist.</w:t>
+        <w:t xml:space="preserve">. Daher ist es wichtig, dass das System gut </w:t>
+      </w:r>
+      <w:proofErr w:type="spellStart"/>
+      <w:r>
+        <w:t>wartbar</w:t>
+      </w:r>
+      <w:proofErr w:type="spellEnd"/>
+      <w:r>
+        <w:t xml:space="preserve"> und über eine Administrationsoberfläche einfach bedienbar ist.</w:t>
       </w:r>
     </w:p>
     <w:p>
@@ -1799,7 +1949,7 @@
           <w:szCs w:val="22"/>
         </w:rPr>
       </w:pPr>
-      <w:bookmarkStart w:id="5" w:name="_Ref318973523"/>
+      <w:bookmarkStart w:id="4" w:name="_Ref318973523"/>
       <w:r>
         <w:br w:type="page"/>
       </w:r>
@@ -1808,13 +1958,13 @@
       <w:pPr>
         <w:pStyle w:val="Heading2"/>
       </w:pPr>
-      <w:bookmarkStart w:id="6" w:name="_Toc320601245"/>
+      <w:bookmarkStart w:id="5" w:name="_Toc320601245"/>
       <w:r>
         <w:lastRenderedPageBreak/>
         <w:t>Gebäude der HSR</w:t>
       </w:r>
+      <w:bookmarkEnd w:id="4"/>
       <w:bookmarkEnd w:id="5"/>
-      <w:bookmarkEnd w:id="6"/>
     </w:p>
     <w:p>
       <w:pPr>
@@ -1944,9 +2094,11 @@
         </w:numPr>
         <w:ind w:firstLine="2904"/>
       </w:pPr>
+      <w:proofErr w:type="spellStart"/>
       <w:r>
         <w:t>Foyergebäude</w:t>
       </w:r>
+      <w:proofErr w:type="spellEnd"/>
     </w:p>
     <w:p>
       <w:pPr>
@@ -1992,27 +2144,14 @@
       <w:r>
         <w:t xml:space="preserve">Abbildung </w:t>
       </w:r>
-      <w:r>
-        <w:fldChar w:fldCharType="begin"/>
-      </w:r>
-      <w:r>
-        <w:instrText xml:space="preserve"> SEQ Abbildung \* ARABIC </w:instrText>
-      </w:r>
-      <w:r>
-        <w:fldChar w:fldCharType="separate"/>
-      </w:r>
-      <w:r>
-        <w:rPr>
-          <w:noProof/>
-        </w:rPr>
-        <w:t>1</w:t>
-      </w:r>
-      <w:r>
-        <w:rPr>
-          <w:noProof/>
-        </w:rPr>
-        <w:fldChar w:fldCharType="end"/>
-      </w:r>
+      <w:fldSimple w:instr=" SEQ Abbildung \* ARABIC ">
+        <w:r>
+          <w:rPr>
+            <w:noProof/>
+          </w:rPr>
+          <w:t>1</w:t>
+        </w:r>
+      </w:fldSimple>
       <w:r>
         <w:t xml:space="preserve"> - Gebäude der HSR</w:t>
       </w:r>
@@ -2030,11 +2169,11 @@
       <w:pPr>
         <w:pStyle w:val="Heading2"/>
       </w:pPr>
-      <w:bookmarkStart w:id="7" w:name="_Toc320601246"/>
+      <w:bookmarkStart w:id="6" w:name="_Toc320601246"/>
       <w:r>
         <w:t>Passanten Analyse</w:t>
       </w:r>
-      <w:bookmarkEnd w:id="7"/>
+      <w:bookmarkEnd w:id="6"/>
     </w:p>
     <w:p>
       <w:r>
@@ -2218,27 +2357,14 @@
       <w:r>
         <w:t xml:space="preserve">Tabelle </w:t>
       </w:r>
-      <w:r>
-        <w:fldChar w:fldCharType="begin"/>
-      </w:r>
-      <w:r>
-        <w:instrText xml:space="preserve"> SEQ Tabelle \* ARABIC </w:instrText>
-      </w:r>
-      <w:r>
-        <w:fldChar w:fldCharType="separate"/>
-      </w:r>
-      <w:r>
-        <w:rPr>
-          <w:noProof/>
-        </w:rPr>
-        <w:t>1</w:t>
-      </w:r>
-      <w:r>
-        <w:rPr>
-          <w:noProof/>
-        </w:rPr>
-        <w:fldChar w:fldCharType="end"/>
-      </w:r>
+      <w:fldSimple w:instr=" SEQ Tabelle \* ARABIC ">
+        <w:r>
+          <w:rPr>
+            <w:noProof/>
+          </w:rPr>
+          <w:t>1</w:t>
+        </w:r>
+      </w:fldSimple>
       <w:r>
         <w:t xml:space="preserve"> </w:t>
       </w:r>
@@ -2309,27 +2435,14 @@
       <w:r>
         <w:t xml:space="preserve">Abbildung </w:t>
       </w:r>
-      <w:r>
-        <w:fldChar w:fldCharType="begin"/>
-      </w:r>
-      <w:r>
-        <w:instrText xml:space="preserve"> SEQ Abbildung \* ARABIC </w:instrText>
-      </w:r>
-      <w:r>
-        <w:fldChar w:fldCharType="separate"/>
-      </w:r>
-      <w:r>
-        <w:rPr>
-          <w:noProof/>
-        </w:rPr>
-        <w:t>2</w:t>
-      </w:r>
-      <w:r>
-        <w:rPr>
-          <w:noProof/>
-        </w:rPr>
-        <w:fldChar w:fldCharType="end"/>
-      </w:r>
+      <w:fldSimple w:instr=" SEQ Abbildung \* ARABIC ">
+        <w:r>
+          <w:rPr>
+            <w:noProof/>
+          </w:rPr>
+          <w:t>2</w:t>
+        </w:r>
+      </w:fldSimple>
       <w:r>
         <w:t xml:space="preserve"> - Anzahl Personen über die Zeit</w:t>
       </w:r>
@@ -2338,7 +2451,7 @@
       <w:pPr>
         <w:pStyle w:val="Heading3"/>
       </w:pPr>
-      <w:bookmarkStart w:id="8" w:name="_Toc320601247"/>
+      <w:bookmarkStart w:id="7" w:name="_Toc320601247"/>
       <w:r>
         <w:lastRenderedPageBreak/>
         <w:t>Abstand</w:t>
@@ -2346,7 +2459,7 @@
       <w:r>
         <w:t>szonen</w:t>
       </w:r>
-      <w:bookmarkEnd w:id="8"/>
+      <w:bookmarkEnd w:id="7"/>
     </w:p>
     <w:p>
       <w:r>
@@ -2381,27 +2494,14 @@
       <w:r>
         <w:t xml:space="preserve">Abbildung </w:t>
       </w:r>
-      <w:r>
-        <w:fldChar w:fldCharType="begin"/>
-      </w:r>
-      <w:r>
-        <w:instrText xml:space="preserve"> SEQ Abbildung \* ARABIC </w:instrText>
-      </w:r>
-      <w:r>
-        <w:fldChar w:fldCharType="separate"/>
-      </w:r>
-      <w:r>
-        <w:rPr>
-          <w:noProof/>
-        </w:rPr>
-        <w:t>3</w:t>
-      </w:r>
-      <w:r>
-        <w:rPr>
-          <w:noProof/>
-        </w:rPr>
-        <w:fldChar w:fldCharType="end"/>
-      </w:r>
+      <w:fldSimple w:instr=" SEQ Abbildung \* ARABIC ">
+        <w:r>
+          <w:rPr>
+            <w:noProof/>
+          </w:rPr>
+          <w:t>3</w:t>
+        </w:r>
+      </w:fldSimple>
       <w:r>
         <w:t xml:space="preserve"> - Auslastung der Abstandszonen</w:t>
       </w:r>
@@ -2514,31 +2614,18 @@
           <w:noProof/>
         </w:rPr>
       </w:pPr>
-      <w:bookmarkStart w:id="9" w:name="_Ref318987794"/>
+      <w:bookmarkStart w:id="8" w:name="_Ref318987794"/>
       <w:r>
         <w:t xml:space="preserve">Abbildung </w:t>
       </w:r>
-      <w:r>
-        <w:fldChar w:fldCharType="begin"/>
-      </w:r>
-      <w:r>
-        <w:instrText xml:space="preserve"> SEQ Abbildung \* ARABIC </w:instrText>
-      </w:r>
-      <w:r>
-        <w:fldChar w:fldCharType="separate"/>
-      </w:r>
-      <w:r>
-        <w:rPr>
-          <w:noProof/>
-        </w:rPr>
-        <w:t>4</w:t>
-      </w:r>
-      <w:r>
-        <w:rPr>
-          <w:noProof/>
-        </w:rPr>
-        <w:fldChar w:fldCharType="end"/>
-      </w:r>
+      <w:fldSimple w:instr=" SEQ Abbildung \* ARABIC ">
+        <w:r>
+          <w:rPr>
+            <w:noProof/>
+          </w:rPr>
+          <w:t>4</w:t>
+        </w:r>
+      </w:fldSimple>
       <w:r>
         <w:t xml:space="preserve"> - Auslastung der Abstandszonen</w:t>
       </w:r>
@@ -2548,17 +2635,17 @@
         </w:rPr>
         <w:t>, Grundriss Gebäude 4</w:t>
       </w:r>
-      <w:bookmarkEnd w:id="9"/>
+      <w:bookmarkEnd w:id="8"/>
     </w:p>
     <w:p>
       <w:pPr>
         <w:pStyle w:val="Heading3"/>
       </w:pPr>
-      <w:bookmarkStart w:id="10" w:name="_Toc320601248"/>
+      <w:bookmarkStart w:id="9" w:name="_Toc320601248"/>
       <w:r>
         <w:t>Gruppengrössen</w:t>
       </w:r>
-      <w:bookmarkEnd w:id="10"/>
+      <w:bookmarkEnd w:id="9"/>
       <w:r>
         <w:rPr>
           <w:noProof/>
@@ -2706,27 +2793,14 @@
       <w:r>
         <w:t xml:space="preserve">Abbildung </w:t>
       </w:r>
-      <w:r>
-        <w:fldChar w:fldCharType="begin"/>
-      </w:r>
-      <w:r>
-        <w:instrText xml:space="preserve"> SEQ Abbildung \* ARABIC </w:instrText>
-      </w:r>
-      <w:r>
-        <w:fldChar w:fldCharType="separate"/>
-      </w:r>
-      <w:r>
-        <w:rPr>
-          <w:noProof/>
-        </w:rPr>
-        <w:t>5</w:t>
-      </w:r>
-      <w:r>
-        <w:rPr>
-          <w:noProof/>
-        </w:rPr>
-        <w:fldChar w:fldCharType="end"/>
-      </w:r>
+      <w:fldSimple w:instr=" SEQ Abbildung \* ARABIC ">
+        <w:r>
+          <w:rPr>
+            <w:noProof/>
+          </w:rPr>
+          <w:t>5</w:t>
+        </w:r>
+      </w:fldSimple>
       <w:r>
         <w:t xml:space="preserve"> - Vorkommen der Gruppengrössen</w:t>
       </w:r>
@@ -2788,30 +2862,14 @@
       <w:r>
         <w:t xml:space="preserve">Abbildung </w:t>
       </w:r>
-      <w:r>
-        <w:fldChar w:fldCharType="begin"/>
-      </w:r>
-      <w:r>
-        <w:instrText xml:space="preserve"> SEQ Abbildung \* AR</w:instrText>
-      </w:r>
-      <w:r>
-        <w:instrText xml:space="preserve">ABIC </w:instrText>
-      </w:r>
-      <w:r>
-        <w:fldChar w:fldCharType="separate"/>
-      </w:r>
-      <w:r>
-        <w:rPr>
-          <w:noProof/>
-        </w:rPr>
-        <w:t>6</w:t>
-      </w:r>
-      <w:r>
-        <w:rPr>
-          <w:noProof/>
-        </w:rPr>
-        <w:fldChar w:fldCharType="end"/>
-      </w:r>
+      <w:fldSimple w:instr=" SEQ Abbildung \* ARABIC ">
+        <w:r>
+          <w:rPr>
+            <w:noProof/>
+          </w:rPr>
+          <w:t>6</w:t>
+        </w:r>
+      </w:fldSimple>
       <w:r>
         <w:t xml:space="preserve"> -</w:t>
       </w:r>
@@ -2829,13 +2887,21 @@
       <w:pPr>
         <w:pStyle w:val="Heading2"/>
       </w:pPr>
-      <w:bookmarkStart w:id="11" w:name="_Toc320601249"/>
-      <w:bookmarkStart w:id="12" w:name="_Ref319428867"/>
+      <w:bookmarkStart w:id="10" w:name="_Toc320601249"/>
+      <w:bookmarkStart w:id="11" w:name="_Ref319428867"/>
       <w:r>
         <w:lastRenderedPageBreak/>
-        <w:t>Interaktionsbereich des Kinect Sensors</w:t>
-      </w:r>
-      <w:bookmarkEnd w:id="11"/>
+        <w:t xml:space="preserve">Interaktionsbereich des </w:t>
+      </w:r>
+      <w:proofErr w:type="spellStart"/>
+      <w:r>
+        <w:t>Kinect</w:t>
+      </w:r>
+      <w:proofErr w:type="spellEnd"/>
+      <w:r>
+        <w:t xml:space="preserve"> Sensors</w:t>
+      </w:r>
+      <w:bookmarkEnd w:id="10"/>
     </w:p>
     <w:p>
       <w:r>
@@ -2851,11 +2917,24 @@
         <w:t>s</w:t>
       </w:r>
       <w:r>
-        <w:t xml:space="preserve"> der Skelett-Erkennung des Kinect Sensors zu erhalten, sind im Gebäude 4 Aufnahmen</w:t>
-      </w:r>
-      <w:r>
-        <w:t xml:space="preserve"> mit Kinect</w:t>
-      </w:r>
+        <w:t xml:space="preserve"> der Skelett-Erkennung des </w:t>
+      </w:r>
+      <w:proofErr w:type="spellStart"/>
+      <w:r>
+        <w:t>Kinect</w:t>
+      </w:r>
+      <w:proofErr w:type="spellEnd"/>
+      <w:r>
+        <w:t xml:space="preserve"> Sensors zu erhalten, sind im Gebäude 4 Aufnahmen</w:t>
+      </w:r>
+      <w:r>
+        <w:t xml:space="preserve"> mit </w:t>
+      </w:r>
+      <w:proofErr w:type="spellStart"/>
+      <w:r>
+        <w:t>Kinect</w:t>
+      </w:r>
+      <w:proofErr w:type="spellEnd"/>
       <w:r>
         <w:t xml:space="preserve"> </w:t>
       </w:r>
@@ -2884,7 +2963,15 @@
         <w:t xml:space="preserve"> bewegen, </w:t>
       </w:r>
       <w:r>
-        <w:t xml:space="preserve">von Kinect </w:t>
+        <w:t xml:space="preserve">von </w:t>
+      </w:r>
+      <w:proofErr w:type="spellStart"/>
+      <w:r>
+        <w:t>Kinect</w:t>
+      </w:r>
+      <w:proofErr w:type="spellEnd"/>
+      <w:r>
+        <w:t xml:space="preserve"> </w:t>
       </w:r>
       <w:r>
         <w:t>erkannt</w:t>
@@ -2904,8 +2991,13 @@
       <w:r>
         <w:t>„</w:t>
       </w:r>
-      <w:r>
-        <w:t>Kinect: Erkennung von der Seite</w:t>
+      <w:proofErr w:type="spellStart"/>
+      <w:r>
+        <w:t>Kinect</w:t>
+      </w:r>
+      <w:proofErr w:type="spellEnd"/>
+      <w:r>
+        <w:t>: Erkennung von der Seite</w:t>
       </w:r>
       <w:r>
         <w:t>“</w:t>
@@ -2979,18 +3071,65 @@
       <w:pPr>
         <w:pStyle w:val="Caption"/>
       </w:pPr>
-      <w:bookmarkStart w:id="13" w:name="_Ref319998622"/>
+      <w:bookmarkStart w:id="12" w:name="_Ref319998622"/>
       <w:r>
         <w:t xml:space="preserve">Abbildung </w:t>
       </w:r>
+      <w:fldSimple w:instr=" SEQ Abbildung \* ARABIC ">
+        <w:r>
+          <w:rPr>
+            <w:noProof/>
+          </w:rPr>
+          <w:t>7</w:t>
+        </w:r>
+      </w:fldSimple>
+      <w:r>
+        <w:t xml:space="preserve"> </w:t>
+      </w:r>
+      <w:r>
+        <w:t>-</w:t>
+      </w:r>
+      <w:r>
+        <w:t xml:space="preserve"> Interaktionszonen,</w:t>
+      </w:r>
+      <w:r>
+        <w:t xml:space="preserve"> </w:t>
+      </w:r>
+      <w:r>
+        <w:t>Grundriss Gebäude 4</w:t>
+      </w:r>
+      <w:bookmarkEnd w:id="12"/>
+    </w:p>
+    <w:p>
+      <w:r>
+        <w:t xml:space="preserve">Zur Durchführung der Messungen wurde der Sensor auf einer Höhe von 39 cm aufgestellt, mit einem </w:t>
+      </w:r>
+      <w:r>
+        <w:t>Winkel</w:t>
+      </w:r>
+      <w:r>
+        <w:t xml:space="preserve"> von 10</w:t>
+      </w:r>
+      <w:r>
+        <w:rPr>
+          <w:rFonts w:cstheme="minorHAnsi"/>
+        </w:rPr>
+        <w:t>°</w:t>
+      </w:r>
+      <w:r>
+        <w:t xml:space="preserve">. </w:t>
+      </w:r>
       <w:r>
         <w:fldChar w:fldCharType="begin"/>
       </w:r>
       <w:r>
-        <w:instrText xml:space="preserve"> SEQ Abbildung \* ARABIC </w:instrText>
+        <w:instrText xml:space="preserve"> REF _Ref319998622 \h </w:instrText>
       </w:r>
       <w:r>
         <w:fldChar w:fldCharType="separate"/>
+      </w:r>
+      <w:r>
+        <w:t xml:space="preserve">Abbildung </w:t>
       </w:r>
       <w:r>
         <w:rPr>
@@ -2999,124 +3138,80 @@
         <w:t>7</w:t>
       </w:r>
       <w:r>
-        <w:rPr>
-          <w:noProof/>
-        </w:rPr>
+        <w:t xml:space="preserve"> - Interaktionszonen,</w:t>
+      </w:r>
+      <w:r>
+        <w:t xml:space="preserve"> </w:t>
+      </w:r>
+      <w:r>
+        <w:t>Grundriss Gebäude 4</w:t>
+      </w:r>
+      <w:r>
         <w:fldChar w:fldCharType="end"/>
       </w:r>
       <w:r>
         <w:t xml:space="preserve"> </w:t>
       </w:r>
       <w:r>
-        <w:t>-</w:t>
-      </w:r>
-      <w:r>
-        <w:t xml:space="preserve"> Interaktionszonen,</w:t>
+        <w:t xml:space="preserve">zeigt </w:t>
+      </w:r>
+      <w:r>
+        <w:t>den</w:t>
+      </w:r>
+      <w:r>
+        <w:t xml:space="preserve"> mit Hilfe der Aufnahmen </w:t>
+      </w:r>
+      <w:r>
+        <w:t>ausgemessene</w:t>
+      </w:r>
+      <w:r>
+        <w:t>n</w:t>
+      </w:r>
+      <w:r>
+        <w:t xml:space="preserve"> Bereich, innerhalb wessen </w:t>
+      </w:r>
+      <w:proofErr w:type="spellStart"/>
+      <w:r>
+        <w:t>Kinect</w:t>
+      </w:r>
+      <w:proofErr w:type="spellEnd"/>
+      <w:r>
+        <w:t xml:space="preserve"> Personen erkennen und deren Skelett darstellen kann.</w:t>
       </w:r>
       <w:r>
         <w:t xml:space="preserve"> </w:t>
       </w:r>
       <w:r>
-        <w:t>Grundriss Gebäude 4</w:t>
-      </w:r>
-      <w:bookmarkEnd w:id="13"/>
-    </w:p>
-    <w:p>
-      <w:r>
-        <w:t xml:space="preserve">Zur Durchführung der Messungen wurde der Sensor auf einer Höhe von 39 cm aufgestellt, mit einem </w:t>
-      </w:r>
-      <w:r>
-        <w:t>Winkel</w:t>
-      </w:r>
-      <w:r>
-        <w:t xml:space="preserve"> von 10</w:t>
-      </w:r>
-      <w:r>
-        <w:rPr>
-          <w:rFonts w:cstheme="minorHAnsi"/>
-        </w:rPr>
-        <w:t>°</w:t>
+        <w:t>Dieser liegt zwischen 185 und 400 cm, im rechten Winkel zur Wand gemessen</w:t>
       </w:r>
       <w:r>
         <w:t xml:space="preserve">. </w:t>
       </w:r>
       <w:r>
-        <w:fldChar w:fldCharType="begin"/>
-      </w:r>
-      <w:r>
-        <w:instrText xml:space="preserve"> REF _Ref319998622 \h </w:instrText>
-      </w:r>
-      <w:r>
-        <w:fldChar w:fldCharType="separate"/>
-      </w:r>
-      <w:r>
-        <w:t xml:space="preserve">Abbildung </w:t>
-      </w:r>
-      <w:r>
-        <w:rPr>
-          <w:noProof/>
-        </w:rPr>
-        <w:t>7</w:t>
-      </w:r>
-      <w:r>
-        <w:t xml:space="preserve"> - Interaktionszonen,</w:t>
+        <w:t>Der Bereich</w:t>
+      </w:r>
+      <w:r>
+        <w:t xml:space="preserve"> wird in der Grafik grün dargestellt.</w:t>
       </w:r>
       <w:r>
         <w:t xml:space="preserve"> </w:t>
       </w:r>
       <w:r>
-        <w:t>Grundriss Gebäude 4</w:t>
-      </w:r>
-      <w:r>
-        <w:fldChar w:fldCharType="end"/>
-      </w:r>
+        <w:t>Ist</w:t>
+      </w:r>
+      <w:r>
+        <w:t xml:space="preserve"> man</w:t>
+      </w:r>
+      <w:r>
+        <w:t xml:space="preserve"> bereits von </w:t>
+      </w:r>
+      <w:proofErr w:type="spellStart"/>
+      <w:r>
+        <w:t>Kinect</w:t>
+      </w:r>
+      <w:proofErr w:type="spellEnd"/>
       <w:r>
         <w:t xml:space="preserve"> </w:t>
-      </w:r>
-      <w:r>
-        <w:t xml:space="preserve">zeigt </w:t>
-      </w:r>
-      <w:r>
-        <w:t>den</w:t>
-      </w:r>
-      <w:r>
-        <w:t xml:space="preserve"> mit Hilfe der Aufnahmen </w:t>
-      </w:r>
-      <w:r>
-        <w:t>ausgemessene</w:t>
-      </w:r>
-      <w:r>
-        <w:t>n</w:t>
-      </w:r>
-      <w:r>
-        <w:t xml:space="preserve"> Bereich, innerhalb wessen Kinect Personen erkennen und deren Skelett darstellen kann.</w:t>
-      </w:r>
-      <w:r>
-        <w:t xml:space="preserve"> </w:t>
-      </w:r>
-      <w:r>
-        <w:t>Dieser liegt zwischen 185 und 400 cm, im rechten Winkel zur Wand gemessen</w:t>
-      </w:r>
-      <w:r>
-        <w:t xml:space="preserve">. </w:t>
-      </w:r>
-      <w:r>
-        <w:t>Der Bereich</w:t>
-      </w:r>
-      <w:r>
-        <w:t xml:space="preserve"> wird in der Grafik grün dargestellt.</w:t>
-      </w:r>
-      <w:r>
-        <w:t xml:space="preserve"> </w:t>
-      </w:r>
-      <w:r>
-        <w:t>Ist</w:t>
-      </w:r>
-      <w:r>
-        <w:t xml:space="preserve"> man</w:t>
-      </w:r>
-      <w:r>
-        <w:t xml:space="preserve"> bereits von Kinect </w:t>
       </w:r>
       <w:r>
         <w:t xml:space="preserve"> in der grünen Zone erkannt</w:t>
@@ -3171,16 +3266,16 @@
       <w:pPr>
         <w:pStyle w:val="Heading2"/>
       </w:pPr>
-      <w:bookmarkStart w:id="14" w:name="_Toc320601250"/>
+      <w:bookmarkStart w:id="13" w:name="_Toc320601250"/>
       <w:r>
         <w:lastRenderedPageBreak/>
         <w:t>Befragung</w:t>
       </w:r>
-      <w:bookmarkEnd w:id="12"/>
-      <w:bookmarkEnd w:id="14"/>
+      <w:bookmarkEnd w:id="11"/>
+      <w:bookmarkEnd w:id="13"/>
     </w:p>
     <w:p>
-      <w:bookmarkStart w:id="15" w:name="_Ref318901355"/>
+      <w:bookmarkStart w:id="14" w:name="_Ref318901355"/>
       <w:r>
         <w:t>Die Poster der</w:t>
       </w:r>
@@ -3209,7 +3304,15 @@
         <w:t xml:space="preserve">. </w:t>
       </w:r>
       <w:r>
-        <w:t xml:space="preserve">Im Meeting vom 20.02.2012 wurde die Möglichkeit, zusätzlich zu den Postern interaktive Inhalte wie Videos aufzuschalten, diskutiert. Es stand auch die Frage im Raum, ob in Zukunft nur noch Videos zur Präsentation der Bachelorarbeiten auf der Video Wall gezeigt würden. Der Vorteil von Videos besteht darin, dass der Betrachter keine Anstrengungen unternehmen muss, um zu den gewünschten Informationen zu kommen. </w:t>
+        <w:t xml:space="preserve">Im Meeting vom 20.02.2012 wurde die Möglichkeit, zusätzlich zu den Postern interaktive Inhalte wie Videos aufzuschalten, diskutiert. Es stand auch die Frage im Raum, ob in Zukunft nur noch Videos zur Präsentation der Bachelorarbeiten auf </w:t>
+      </w:r>
+      <w:proofErr w:type="gramStart"/>
+      <w:r>
+        <w:t>der</w:t>
+      </w:r>
+      <w:proofErr w:type="gramEnd"/>
+      <w:r>
+        <w:t xml:space="preserve"> Video Wall gezeigt würden. Der Vorteil von Videos besteht darin, dass der Betrachter keine Anstrengungen unternehmen muss, um zu den gewünschten Informationen zu kommen. </w:t>
       </w:r>
       <w:r>
         <w:t>Ein Video vermittelt dem Zuschauer</w:t>
@@ -3639,38 +3742,25 @@
       <w:pPr>
         <w:pStyle w:val="Caption"/>
       </w:pPr>
-      <w:bookmarkStart w:id="16" w:name="_Ref318971871"/>
+      <w:bookmarkStart w:id="15" w:name="_Ref318971871"/>
       <w:r>
         <w:t xml:space="preserve">Tabelle </w:t>
       </w:r>
-      <w:r>
-        <w:fldChar w:fldCharType="begin"/>
-      </w:r>
-      <w:r>
-        <w:instrText xml:space="preserve"> SEQ Tabelle \* ARABIC </w:instrText>
-      </w:r>
-      <w:r>
-        <w:fldChar w:fldCharType="separate"/>
-      </w:r>
-      <w:r>
-        <w:rPr>
-          <w:noProof/>
-        </w:rPr>
-        <w:t>2</w:t>
-      </w:r>
-      <w:r>
-        <w:rPr>
-          <w:noProof/>
-        </w:rPr>
-        <w:fldChar w:fldCharType="end"/>
-      </w:r>
+      <w:fldSimple w:instr=" SEQ Tabelle \* ARABIC ">
+        <w:r>
+          <w:rPr>
+            <w:noProof/>
+          </w:rPr>
+          <w:t>2</w:t>
+        </w:r>
+      </w:fldSimple>
       <w:r>
         <w:t xml:space="preserve"> - </w:t>
       </w:r>
       <w:r>
         <w:t>Anzahl Fragebögen pro Abteilung</w:t>
       </w:r>
-      <w:bookmarkEnd w:id="16"/>
+      <w:bookmarkEnd w:id="15"/>
     </w:p>
     <w:p>
       <w:pPr>
@@ -3691,13 +3781,13 @@
       <w:pPr>
         <w:pStyle w:val="Heading3"/>
       </w:pPr>
-      <w:bookmarkStart w:id="17" w:name="_Toc320601251"/>
+      <w:bookmarkStart w:id="16" w:name="_Toc320601251"/>
       <w:r>
         <w:lastRenderedPageBreak/>
         <w:t>Fragebogen</w:t>
       </w:r>
-      <w:bookmarkEnd w:id="15"/>
-      <w:bookmarkEnd w:id="17"/>
+      <w:bookmarkEnd w:id="14"/>
+      <w:bookmarkEnd w:id="16"/>
     </w:p>
     <w:p>
       <w:pPr>
@@ -3839,7 +3929,6 @@
               <w14:uncheckedState w14:val="2610" w14:font="MS Gothic"/>
             </w14:checkbox>
           </w:sdtPr>
-          <w:sdtEndPr/>
           <w:sdtContent>
             <w:tc>
               <w:tcPr>
@@ -3893,7 +3982,6 @@
               <w14:uncheckedState w14:val="2610" w14:font="MS Gothic"/>
             </w14:checkbox>
           </w:sdtPr>
-          <w:sdtEndPr/>
           <w:sdtContent>
             <w:tc>
               <w:tcPr>
@@ -3947,7 +4035,6 @@
               <w14:uncheckedState w14:val="2610" w14:font="MS Gothic"/>
             </w14:checkbox>
           </w:sdtPr>
-          <w:sdtEndPr/>
           <w:sdtContent>
             <w:tc>
               <w:tcPr>
@@ -4001,7 +4088,6 @@
               <w14:uncheckedState w14:val="2610" w14:font="MS Gothic"/>
             </w14:checkbox>
           </w:sdtPr>
-          <w:sdtEndPr/>
           <w:sdtContent>
             <w:tc>
               <w:tcPr>
@@ -4132,7 +4218,6 @@
               <w14:uncheckedState w14:val="2610" w14:font="MS Gothic"/>
             </w14:checkbox>
           </w:sdtPr>
-          <w:sdtEndPr/>
           <w:sdtContent>
             <w:tc>
               <w:tcPr>
@@ -4186,7 +4271,6 @@
               <w14:uncheckedState w14:val="2610" w14:font="MS Gothic"/>
             </w14:checkbox>
           </w:sdtPr>
-          <w:sdtEndPr/>
           <w:sdtContent>
             <w:tc>
               <w:tcPr>
@@ -4240,7 +4324,6 @@
               <w14:uncheckedState w14:val="2610" w14:font="MS Gothic"/>
             </w14:checkbox>
           </w:sdtPr>
-          <w:sdtEndPr/>
           <w:sdtContent>
             <w:tc>
               <w:tcPr>
@@ -4294,7 +4377,6 @@
               <w14:uncheckedState w14:val="2610" w14:font="MS Gothic"/>
             </w14:checkbox>
           </w:sdtPr>
-          <w:sdtEndPr/>
           <w:sdtContent>
             <w:tc>
               <w:tcPr>
@@ -4423,7 +4505,6 @@
               <w14:uncheckedState w14:val="2610" w14:font="MS Gothic"/>
             </w14:checkbox>
           </w:sdtPr>
-          <w:sdtEndPr/>
           <w:sdtContent>
             <w:tc>
               <w:tcPr>
@@ -4477,7 +4558,6 @@
               <w14:uncheckedState w14:val="2610" w14:font="MS Gothic"/>
             </w14:checkbox>
           </w:sdtPr>
-          <w:sdtEndPr/>
           <w:sdtContent>
             <w:tc>
               <w:tcPr>
@@ -4531,7 +4611,6 @@
               <w14:uncheckedState w14:val="2610" w14:font="MS Gothic"/>
             </w14:checkbox>
           </w:sdtPr>
-          <w:sdtEndPr/>
           <w:sdtContent>
             <w:tc>
               <w:tcPr>
@@ -4585,7 +4664,6 @@
               <w14:uncheckedState w14:val="2610" w14:font="MS Gothic"/>
             </w14:checkbox>
           </w:sdtPr>
-          <w:sdtEndPr/>
           <w:sdtContent>
             <w:tc>
               <w:tcPr>
@@ -4738,7 +4816,6 @@
               <w14:uncheckedState w14:val="2610" w14:font="MS Gothic"/>
             </w14:checkbox>
           </w:sdtPr>
-          <w:sdtEndPr/>
           <w:sdtContent>
             <w:tc>
               <w:tcPr>
@@ -4792,7 +4869,6 @@
               <w14:uncheckedState w14:val="2610" w14:font="MS Gothic"/>
             </w14:checkbox>
           </w:sdtPr>
-          <w:sdtEndPr/>
           <w:sdtContent>
             <w:tc>
               <w:tcPr>
@@ -4846,7 +4922,6 @@
               <w14:uncheckedState w14:val="2610" w14:font="MS Gothic"/>
             </w14:checkbox>
           </w:sdtPr>
-          <w:sdtEndPr/>
           <w:sdtContent>
             <w:tc>
               <w:tcPr>
@@ -4900,7 +4975,6 @@
               <w14:uncheckedState w14:val="2610" w14:font="MS Gothic"/>
             </w14:checkbox>
           </w:sdtPr>
-          <w:sdtEndPr/>
           <w:sdtContent>
             <w:tc>
               <w:tcPr>
@@ -5089,7 +5163,6 @@
               <w14:uncheckedState w14:val="2610" w14:font="MS Gothic"/>
             </w14:checkbox>
           </w:sdtPr>
-          <w:sdtEndPr/>
           <w:sdtContent>
             <w:tc>
               <w:tcPr>
@@ -5143,7 +5216,6 @@
               <w14:uncheckedState w14:val="2610" w14:font="MS Gothic"/>
             </w14:checkbox>
           </w:sdtPr>
-          <w:sdtEndPr/>
           <w:sdtContent>
             <w:tc>
               <w:tcPr>
@@ -5197,7 +5269,6 @@
               <w14:uncheckedState w14:val="2610" w14:font="MS Gothic"/>
             </w14:checkbox>
           </w:sdtPr>
-          <w:sdtEndPr/>
           <w:sdtContent>
             <w:tc>
               <w:tcPr>
@@ -5251,7 +5322,6 @@
               <w14:uncheckedState w14:val="2610" w14:font="MS Gothic"/>
             </w14:checkbox>
           </w:sdtPr>
-          <w:sdtEndPr/>
           <w:sdtContent>
             <w:tc>
               <w:tcPr>
@@ -5404,7 +5474,6 @@
               <w14:uncheckedState w14:val="2610" w14:font="MS Gothic"/>
             </w14:checkbox>
           </w:sdtPr>
-          <w:sdtEndPr/>
           <w:sdtContent>
             <w:tc>
               <w:tcPr>
@@ -5458,7 +5527,6 @@
               <w14:uncheckedState w14:val="2610" w14:font="MS Gothic"/>
             </w14:checkbox>
           </w:sdtPr>
-          <w:sdtEndPr/>
           <w:sdtContent>
             <w:tc>
               <w:tcPr>
@@ -5512,7 +5580,6 @@
               <w14:uncheckedState w14:val="2610" w14:font="MS Gothic"/>
             </w14:checkbox>
           </w:sdtPr>
-          <w:sdtEndPr/>
           <w:sdtContent>
             <w:tc>
               <w:tcPr>
@@ -5566,7 +5633,6 @@
               <w14:uncheckedState w14:val="2610" w14:font="MS Gothic"/>
             </w14:checkbox>
           </w:sdtPr>
-          <w:sdtEndPr/>
           <w:sdtContent>
             <w:tc>
               <w:tcPr>
@@ -5695,7 +5761,6 @@
               <w14:uncheckedState w14:val="2610" w14:font="MS Gothic"/>
             </w14:checkbox>
           </w:sdtPr>
-          <w:sdtEndPr/>
           <w:sdtContent>
             <w:tc>
               <w:tcPr>
@@ -5749,7 +5814,6 @@
               <w14:uncheckedState w14:val="2610" w14:font="MS Gothic"/>
             </w14:checkbox>
           </w:sdtPr>
-          <w:sdtEndPr/>
           <w:sdtContent>
             <w:tc>
               <w:tcPr>
@@ -5803,7 +5867,6 @@
               <w14:uncheckedState w14:val="2610" w14:font="MS Gothic"/>
             </w14:checkbox>
           </w:sdtPr>
-          <w:sdtEndPr/>
           <w:sdtContent>
             <w:tc>
               <w:tcPr>
@@ -5857,7 +5920,6 @@
               <w14:uncheckedState w14:val="2610" w14:font="MS Gothic"/>
             </w14:checkbox>
           </w:sdtPr>
-          <w:sdtEndPr/>
           <w:sdtContent>
             <w:tc>
               <w:tcPr>
@@ -5988,7 +6050,6 @@
               <w14:uncheckedState w14:val="2610" w14:font="MS Gothic"/>
             </w14:checkbox>
           </w:sdtPr>
-          <w:sdtEndPr/>
           <w:sdtContent>
             <w:tc>
               <w:tcPr>
@@ -6042,7 +6103,6 @@
               <w14:uncheckedState w14:val="2610" w14:font="MS Gothic"/>
             </w14:checkbox>
           </w:sdtPr>
-          <w:sdtEndPr/>
           <w:sdtContent>
             <w:tc>
               <w:tcPr>
@@ -6096,7 +6156,6 @@
               <w14:uncheckedState w14:val="2610" w14:font="MS Gothic"/>
             </w14:checkbox>
           </w:sdtPr>
-          <w:sdtEndPr/>
           <w:sdtContent>
             <w:tc>
               <w:tcPr>
@@ -6150,7 +6209,6 @@
               <w14:uncheckedState w14:val="2610" w14:font="MS Gothic"/>
             </w14:checkbox>
           </w:sdtPr>
-          <w:sdtEndPr/>
           <w:sdtContent>
             <w:tc>
               <w:tcPr>
@@ -6195,7 +6253,7 @@
       </w:tr>
     </w:tbl>
     <w:p>
-      <w:bookmarkStart w:id="18" w:name="_Ref318985154"/>
+      <w:bookmarkStart w:id="17" w:name="_Ref318985154"/>
     </w:p>
     <w:p>
       <w:pPr>
@@ -6216,13 +6274,13 @@
       <w:pPr>
         <w:pStyle w:val="Heading3"/>
       </w:pPr>
-      <w:bookmarkStart w:id="19" w:name="_Toc320601252"/>
+      <w:bookmarkStart w:id="18" w:name="_Toc320601252"/>
       <w:r>
         <w:lastRenderedPageBreak/>
         <w:t>Auswertung</w:t>
       </w:r>
+      <w:bookmarkEnd w:id="17"/>
       <w:bookmarkEnd w:id="18"/>
-      <w:bookmarkEnd w:id="19"/>
     </w:p>
     <w:p>
       <w:r>
@@ -6267,8 +6325,8 @@
         </w:rPr>
         <w:drawing>
           <wp:inline distT="0" distB="0" distL="0" distR="0" wp14:anchorId="6A17F814" wp14:editId="3494F53A">
-            <wp:extent cx="5743575" cy="3200400"/>
-            <wp:effectExtent l="0" t="0" r="9525" b="19050"/>
+            <wp:extent cx="5743575" cy="3609975"/>
+            <wp:effectExtent l="0" t="0" r="9525" b="9525"/>
             <wp:docPr id="11" name="Chart 11"/>
             <wp:cNvGraphicFramePr/>
             <a:graphic xmlns:a="http://schemas.openxmlformats.org/drawingml/2006/main">
@@ -6284,35 +6342,22 @@
       <w:pPr>
         <w:pStyle w:val="Caption"/>
       </w:pPr>
-      <w:bookmarkStart w:id="20" w:name="_Ref318972729"/>
+      <w:bookmarkStart w:id="19" w:name="_Ref318972729"/>
       <w:r>
         <w:t xml:space="preserve">Abbildung </w:t>
       </w:r>
-      <w:r>
-        <w:fldChar w:fldCharType="begin"/>
-      </w:r>
-      <w:r>
-        <w:instrText xml:space="preserve"> SEQ Abbildung \* ARABIC </w:instrText>
-      </w:r>
-      <w:r>
-        <w:fldChar w:fldCharType="separate"/>
-      </w:r>
-      <w:r>
-        <w:rPr>
-          <w:noProof/>
-        </w:rPr>
-        <w:t>8</w:t>
-      </w:r>
-      <w:r>
-        <w:rPr>
-          <w:noProof/>
-        </w:rPr>
-        <w:fldChar w:fldCharType="end"/>
-      </w:r>
+      <w:fldSimple w:instr=" SEQ Abbildung \* ARABIC ">
+        <w:r>
+          <w:rPr>
+            <w:noProof/>
+          </w:rPr>
+          <w:t>8</w:t>
+        </w:r>
+      </w:fldSimple>
       <w:r>
         <w:t xml:space="preserve"> - Total aller Studiengänge</w:t>
       </w:r>
-      <w:bookmarkEnd w:id="20"/>
+      <w:bookmarkEnd w:id="19"/>
     </w:p>
     <w:p>
       <w:r>
@@ -6352,28 +6397,37 @@
       </w:r>
       <w:r>
         <w:br/>
-        <w:t>Da der Zweck der durchgeführten Befragung war, Antworten zu „Akzeptanz Video produzieren“ zu erhalten, können als Beispiel die Antworten zu dieser Frage ein wenig genauer analysiert werden. Studenten der Abteilungen Informatik und Erneuerbare Energien und Umwelttechnik antworteten am wenigsten abweisend</w:t>
-      </w:r>
-      <w:r>
-        <w:t xml:space="preserve"> (59</w:t>
-      </w:r>
-      <w:r>
-        <w:t xml:space="preserve">% der Studenten </w:t>
-      </w:r>
-      <w:r>
-        <w:t>lehnen</w:t>
-      </w:r>
-      <w:r>
-        <w:t xml:space="preserve"> die Video Erstellung</w:t>
-      </w:r>
-      <w:r>
-        <w:t xml:space="preserve"> ab</w:t>
-      </w:r>
-      <w:r>
-        <w:t>)</w:t>
-      </w:r>
-      <w:r>
-        <w:t>. Daraus ist zu schliessen, dass sich ein Video zur Präsentation der in ihrem Studiengang zu erstellenden Arbeiten wohl besser eignet. Studierende des Bauingenieurwesens hingegen lehnen den Vorschlag, das Poster mit einem Video zu ersetzen,</w:t>
+        <w:t>Da der Zweck der durchgeführten Befragung war, Antworten zu „</w:t>
+      </w:r>
+      <w:r>
+        <w:t>Würde gerne Video sehen</w:t>
+      </w:r>
+      <w:r>
+        <w:t>“ zu erhalten, können als Beispiel die Antworten zu dieser Frage ein wenig genauer analysiert werden.</w:t>
+      </w:r>
+      <w:r>
+        <w:t xml:space="preserve"> </w:t>
+      </w:r>
+      <w:r>
+        <w:t>59% aller Studenten lehnen die Video</w:t>
+      </w:r>
+      <w:r>
+        <w:t>-</w:t>
+      </w:r>
+      <w:r>
+        <w:t>Erstellung ab</w:t>
+      </w:r>
+      <w:r>
+        <w:t>.</w:t>
+      </w:r>
+      <w:r>
+        <w:t xml:space="preserve"> Student</w:t>
+      </w:r>
+      <w:r>
+        <w:t>en der Abteilungen Informatik und</w:t>
+      </w:r>
+      <w:r>
+        <w:t xml:space="preserve"> Erneuerbare Energien und Umwelttechnik antworteten am wenigsten abweisend. Daraus ist zu schliessen, dass sich ein Video zur Präsentation der in ihrem Studiengang zu erstellenden Arbeiten wohl besser eignet. Studierende des Bauingenieurwesens hingegen lehnen den Vorschlag, das Poster mit einem Video zu ersetzen,</w:t>
       </w:r>
       <w:r>
         <w:t xml:space="preserve"> </w:t>
@@ -6443,18 +6497,65 @@
       <w:pPr>
         <w:pStyle w:val="Caption"/>
       </w:pPr>
-      <w:bookmarkStart w:id="21" w:name="_Ref318974341"/>
+      <w:bookmarkStart w:id="20" w:name="_Ref318974341"/>
       <w:r>
         <w:t xml:space="preserve">Abbildung </w:t>
       </w:r>
+      <w:fldSimple w:instr=" SEQ Abbildung \* ARABIC ">
+        <w:r>
+          <w:rPr>
+            <w:noProof/>
+          </w:rPr>
+          <w:t>9</w:t>
+        </w:r>
+      </w:fldSimple>
+      <w:r>
+        <w:t xml:space="preserve"> - Vergleich der Studiengänge</w:t>
+      </w:r>
+      <w:bookmarkEnd w:id="20"/>
+    </w:p>
+    <w:p>
+      <w:r>
+        <w:t>Die obigen zwei Abbildungen zeigen je nur den Durchschnitt der Meinungen aller Studenten (</w:t>
+      </w:r>
       <w:r>
         <w:fldChar w:fldCharType="begin"/>
       </w:r>
       <w:r>
-        <w:instrText xml:space="preserve"> SEQ Abbildung \* ARABIC </w:instrText>
+        <w:instrText xml:space="preserve"> REF _Ref318972729 \h </w:instrText>
       </w:r>
       <w:r>
         <w:fldChar w:fldCharType="separate"/>
+      </w:r>
+      <w:r>
+        <w:t xml:space="preserve">Abbildung </w:t>
+      </w:r>
+      <w:r>
+        <w:rPr>
+          <w:noProof/>
+        </w:rPr>
+        <w:t>8</w:t>
+      </w:r>
+      <w:r>
+        <w:t xml:space="preserve"> - Total aller Studiengänge</w:t>
+      </w:r>
+      <w:r>
+        <w:fldChar w:fldCharType="end"/>
+      </w:r>
+      <w:r>
+        <w:t>) oder pro Abteilung unterteilt nach Semester (</w:t>
+      </w:r>
+      <w:r>
+        <w:fldChar w:fldCharType="begin"/>
+      </w:r>
+      <w:r>
+        <w:instrText xml:space="preserve"> REF _Ref318974341 \h </w:instrText>
+      </w:r>
+      <w:r>
+        <w:fldChar w:fldCharType="separate"/>
+      </w:r>
+      <w:r>
+        <w:t xml:space="preserve">Abbildung </w:t>
       </w:r>
       <w:r>
         <w:rPr>
@@ -6463,30 +6564,164 @@
         <w:t>9</w:t>
       </w:r>
       <w:r>
+        <w:t xml:space="preserve"> - Vergleich der Studiengänge</w:t>
+      </w:r>
+      <w:r>
+        <w:fldChar w:fldCharType="end"/>
+      </w:r>
+      <w:r>
+        <w:t xml:space="preserve">). Die untenstehende </w:t>
+      </w:r>
+      <w:r>
+        <w:fldChar w:fldCharType="begin"/>
+      </w:r>
+      <w:r>
+        <w:instrText xml:space="preserve"> REF _Ref323134859 \h </w:instrText>
+      </w:r>
+      <w:r>
+        <w:fldChar w:fldCharType="separate"/>
+      </w:r>
+      <w:r>
+        <w:t xml:space="preserve">Abbildung </w:t>
+      </w:r>
+      <w:r>
         <w:rPr>
           <w:noProof/>
         </w:rPr>
+        <w:t>10</w:t>
+      </w:r>
+      <w:r>
+        <w:t xml:space="preserve"> - Auswertung nach </w:t>
+      </w:r>
+      <w:proofErr w:type="spellStart"/>
+      <w:r>
+        <w:t>Quartilen</w:t>
+      </w:r>
+      <w:proofErr w:type="spellEnd"/>
+      <w:r>
         <w:fldChar w:fldCharType="end"/>
       </w:r>
       <w:r>
-        <w:t xml:space="preserve"> - Vergleich der Studiengänge</w:t>
-      </w:r>
+        <w:t xml:space="preserve"> zeigt die</w:t>
+      </w:r>
+      <w:r>
+        <w:t xml:space="preserve"> Verteilung der Antworten, welche dazu in Viertel unterteilt angezeigt wird.</w:t>
+      </w:r>
+      <w:r>
+        <w:t xml:space="preserve"> Zum besseren Vergleich ist in dieser Grafik </w:t>
+      </w:r>
+      <w:r>
+        <w:t>zusätzlich</w:t>
+      </w:r>
+      <w:r>
+        <w:t xml:space="preserve"> der Durch</w:t>
+      </w:r>
+      <w:r>
+        <w:t>schnitt aller Antworten</w:t>
+      </w:r>
+      <w:r>
+        <w:t xml:space="preserve"> (die gleichen Werte, welche in </w:t>
+      </w:r>
+      <w:r>
+        <w:fldChar w:fldCharType="begin"/>
+      </w:r>
+      <w:r>
+        <w:instrText xml:space="preserve"> REF _Ref318972729 \h </w:instrText>
+      </w:r>
+      <w:r>
+        <w:fldChar w:fldCharType="separate"/>
+      </w:r>
+      <w:r>
+        <w:t xml:space="preserve">Abbildung </w:t>
+      </w:r>
+      <w:r>
+        <w:rPr>
+          <w:noProof/>
+        </w:rPr>
+        <w:t>8</w:t>
+      </w:r>
+      <w:r>
+        <w:t xml:space="preserve"> - Total aller Studiengänge</w:t>
+      </w:r>
+      <w:r>
+        <w:fldChar w:fldCharType="end"/>
+      </w:r>
+      <w:r>
+        <w:t xml:space="preserve"> zu sehen sind)</w:t>
+      </w:r>
+      <w:r>
+        <w:t xml:space="preserve"> auf eine bestimmte Frage eingezeichnet.</w:t>
+      </w:r>
+    </w:p>
+    <w:p/>
+    <w:p/>
+    <w:p/>
+    <w:p>
+      <w:pPr>
+        <w:keepNext/>
+      </w:pPr>
+      <w:r>
+        <w:rPr>
+          <w:noProof/>
+          <w:lang w:eastAsia="de-CH"/>
+        </w:rPr>
+        <w:drawing>
+          <wp:inline distT="0" distB="0" distL="0" distR="0" wp14:anchorId="0B210C28" wp14:editId="0DDC058B">
+            <wp:extent cx="5743575" cy="4962525"/>
+            <wp:effectExtent l="0" t="0" r="9525" b="9525"/>
+            <wp:docPr id="21" name="Chart 21"/>
+            <wp:cNvGraphicFramePr/>
+            <a:graphic xmlns:a="http://schemas.openxmlformats.org/drawingml/2006/main">
+              <a:graphicData uri="http://schemas.openxmlformats.org/drawingml/2006/chart">
+                <c:chart xmlns:c="http://schemas.openxmlformats.org/drawingml/2006/chart" xmlns:r="http://schemas.openxmlformats.org/officeDocument/2006/relationships" r:id="rId18"/>
+              </a:graphicData>
+            </a:graphic>
+          </wp:inline>
+        </w:drawing>
+      </w:r>
+      <w:bookmarkStart w:id="21" w:name="_GoBack"/>
       <w:bookmarkEnd w:id="21"/>
     </w:p>
     <w:p>
-      <w:r>
-        <w:t>Alle ausgefüllten Fragebögen sind im Anhang (TODO) zu finden. Im selben Kapitel befindet sich auch die ausführliche Auswertung der Bögen pro Abteilung mit Unterscheidung der Antworten nach Semester.</w:t>
-      </w:r>
+      <w:pPr>
+        <w:pStyle w:val="Caption"/>
+      </w:pPr>
+      <w:bookmarkStart w:id="22" w:name="_Ref323134859"/>
+      <w:r>
+        <w:t xml:space="preserve">Abbildung </w:t>
+      </w:r>
+      <w:fldSimple w:instr=" SEQ Abbildung \* ARABIC ">
+        <w:r>
+          <w:rPr>
+            <w:noProof/>
+          </w:rPr>
+          <w:t>10</w:t>
+        </w:r>
+      </w:fldSimple>
+      <w:r>
+        <w:t xml:space="preserve"> - Auswertung nach </w:t>
+      </w:r>
+      <w:proofErr w:type="spellStart"/>
+      <w:r>
+        <w:t>Quartilen</w:t>
+      </w:r>
+      <w:bookmarkEnd w:id="22"/>
+      <w:proofErr w:type="spellEnd"/>
     </w:p>
     <w:p>
+      <w:r>
+        <w:t>Alle ausgefüllten Fragebögen sind im Anhang (TODO) zu finden. Im selben Kapitel befindet sich auch die ausführliche Auswertung der Bögen pro Abteilung mit Unterscheidung der Antworten nach Semester.</w:t>
+      </w:r>
+    </w:p>
+    <w:p>
       <w:pPr>
         <w:pStyle w:val="Heading3"/>
       </w:pPr>
-      <w:bookmarkStart w:id="22" w:name="_Toc320601253"/>
+      <w:bookmarkStart w:id="23" w:name="_Toc320601253"/>
       <w:r>
         <w:t>Fazit</w:t>
       </w:r>
-      <w:bookmarkEnd w:id="22"/>
+      <w:bookmarkEnd w:id="23"/>
     </w:p>
     <w:p>
       <w:r>
@@ -6534,7 +6769,6 @@
         <w:rPr>
           <w:b/>
         </w:rPr>
-        <w:lastRenderedPageBreak/>
         <w:t>Video generieren</w:t>
       </w:r>
       <w:r>
@@ -6665,6 +6899,7 @@
         </w:rPr>
       </w:pPr>
       <w:r>
+        <w:lastRenderedPageBreak/>
         <w:t>Zum jetzigen Zeitpunkt konzentriert sich die Arbeit jedoch nur auf die Po</w:t>
       </w:r>
       <w:r>
@@ -6705,135 +6940,147 @@
       <w:pPr>
         <w:pStyle w:val="Heading2"/>
       </w:pPr>
-      <w:bookmarkStart w:id="23" w:name="_Toc320601254"/>
+      <w:bookmarkStart w:id="24" w:name="_Toc320601254"/>
       <w:r>
         <w:lastRenderedPageBreak/>
         <w:t xml:space="preserve">Rollen &amp; </w:t>
       </w:r>
+      <w:proofErr w:type="spellStart"/>
       <w:r>
         <w:t>Personas</w:t>
       </w:r>
-      <w:bookmarkEnd w:id="23"/>
+      <w:bookmarkEnd w:id="24"/>
+      <w:proofErr w:type="spellEnd"/>
     </w:p>
     <w:p>
       <w:pPr>
         <w:pStyle w:val="Heading3"/>
       </w:pPr>
-      <w:bookmarkStart w:id="24" w:name="_Toc320601255"/>
+      <w:bookmarkStart w:id="25" w:name="_Toc320601255"/>
       <w:r>
         <w:t>Rollen</w:t>
-      </w:r>
-      <w:bookmarkEnd w:id="24"/>
-    </w:p>
-    <w:p>
-      <w:r>
-        <w:t>Für das Projekt ergeben sich insgesamt vier Rollen</w:t>
-      </w:r>
-      <w:r>
-        <w:t>:</w:t>
-      </w:r>
-    </w:p>
-    <w:p>
-      <w:r>
-        <w:t>Dies ist zum Ersten d</w:t>
-      </w:r>
-      <w:r>
-        <w:t>er</w:t>
-      </w:r>
-      <w:r>
-        <w:t xml:space="preserve"> HSR</w:t>
-      </w:r>
-      <w:r>
-        <w:t xml:space="preserve"> Student</w:t>
-      </w:r>
-      <w:r>
-        <w:t>,</w:t>
-      </w:r>
-      <w:r>
-        <w:t xml:space="preserve"> we</w:t>
-      </w:r>
-      <w:r>
-        <w:t>lcher sich Poster ansieht</w:t>
-      </w:r>
-      <w:r>
-        <w:t>.</w:t>
-      </w:r>
-      <w:r>
-        <w:t xml:space="preserve"> </w:t>
-      </w:r>
-    </w:p>
-    <w:p>
-      <w:r>
-        <w:t xml:space="preserve">Neben dem Schulunterricht finden an der HSR auch immer wieder Veranstaltungen für externe Personen statt. Diese Besucher sind ebenfalls potenzielle Video Wall Nutzer. Bei den Veranstaltungen gibt es immer Pausen. Diese Zeit kann genutzt werden, um Aussenstehenden die Arbeiten der HSR näher zu bringen und im Idealfall eine Zusammenarbeit zwischen externen Instanzen und der HSR zu fördern. </w:t>
-      </w:r>
-      <w:r>
-        <w:t>Die zweite Rolle ist daher die e</w:t>
-      </w:r>
-      <w:r>
-        <w:t>xterne Person, die eine Veranstaltu</w:t>
-      </w:r>
-      <w:r>
-        <w:t>ng an der HSR besucht.</w:t>
-      </w:r>
-      <w:r>
-        <w:t xml:space="preserve"> </w:t>
-      </w:r>
-    </w:p>
-    <w:p>
-      <w:r>
-        <w:t xml:space="preserve">Weiter gibt es die Rolle des </w:t>
-      </w:r>
-      <w:r>
-        <w:t>Student</w:t>
-      </w:r>
-      <w:r>
-        <w:t>en</w:t>
-      </w:r>
-      <w:r>
-        <w:t>, der gerne eine App</w:t>
-      </w:r>
-      <w:r>
-        <w:t xml:space="preserve">likation </w:t>
-      </w:r>
-      <w:r>
-        <w:t>programmieren möchte</w:t>
-      </w:r>
-      <w:r>
-        <w:t xml:space="preserve">, um diese dann auf der Video Wall verfügbar machen zu können. </w:t>
-      </w:r>
-    </w:p>
-    <w:p>
-      <w:r>
-        <w:t>Ferner besteht die Rolle der</w:t>
-      </w:r>
-      <w:r>
-        <w:t xml:space="preserve"> Sekretärin, die die</w:t>
-      </w:r>
-      <w:r>
-        <w:t xml:space="preserve"> Bachelor- und Masterposter</w:t>
-      </w:r>
-      <w:r>
-        <w:t xml:space="preserve"> und andere Inhalte</w:t>
-      </w:r>
-      <w:r>
-        <w:t xml:space="preserve"> der Video Wall</w:t>
-      </w:r>
-      <w:r>
-        <w:t xml:space="preserve"> verwaltet.</w:t>
-      </w:r>
-    </w:p>
-    <w:p>
-      <w:pPr>
-        <w:pStyle w:val="Heading3"/>
-      </w:pPr>
-      <w:bookmarkStart w:id="25" w:name="_Toc320601256"/>
-      <w:r>
-        <w:t>Personas</w:t>
       </w:r>
       <w:bookmarkEnd w:id="25"/>
     </w:p>
     <w:p>
       <w:r>
+        <w:t>Für das Projekt ergeben sich insgesamt vier Rollen</w:t>
+      </w:r>
+      <w:r>
+        <w:t>:</w:t>
+      </w:r>
+    </w:p>
+    <w:p>
+      <w:r>
+        <w:t>Dies ist zum Ersten d</w:t>
+      </w:r>
+      <w:r>
+        <w:t>er</w:t>
+      </w:r>
+      <w:r>
+        <w:t xml:space="preserve"> HSR</w:t>
+      </w:r>
+      <w:r>
+        <w:t xml:space="preserve"> Student</w:t>
+      </w:r>
+      <w:r>
+        <w:t>,</w:t>
+      </w:r>
+      <w:r>
+        <w:t xml:space="preserve"> we</w:t>
+      </w:r>
+      <w:r>
+        <w:t>lcher sich Poster ansieht</w:t>
+      </w:r>
+      <w:r>
+        <w:t>.</w:t>
+      </w:r>
+      <w:r>
+        <w:t xml:space="preserve"> </w:t>
+      </w:r>
+    </w:p>
+    <w:p>
+      <w:r>
+        <w:t xml:space="preserve">Neben dem Schulunterricht finden an der HSR auch immer wieder Veranstaltungen für externe Personen statt. Diese Besucher sind ebenfalls potenzielle Video Wall Nutzer. Bei den Veranstaltungen gibt es immer Pausen. Diese Zeit kann genutzt werden, um Aussenstehenden die Arbeiten der HSR näher zu bringen und im Idealfall eine Zusammenarbeit zwischen externen Instanzen und der HSR zu fördern. </w:t>
+      </w:r>
+      <w:r>
+        <w:t>Die zweite Rolle ist daher die e</w:t>
+      </w:r>
+      <w:r>
+        <w:t>xterne Person, die eine Veranstaltu</w:t>
+      </w:r>
+      <w:r>
+        <w:t>ng an der HSR besucht.</w:t>
+      </w:r>
+      <w:r>
+        <w:t xml:space="preserve"> </w:t>
+      </w:r>
+    </w:p>
+    <w:p>
+      <w:r>
+        <w:t xml:space="preserve">Weiter gibt es die Rolle des </w:t>
+      </w:r>
+      <w:r>
+        <w:t>Student</w:t>
+      </w:r>
+      <w:r>
+        <w:t>en</w:t>
+      </w:r>
+      <w:r>
+        <w:t>, der gerne eine App</w:t>
+      </w:r>
+      <w:r>
+        <w:t xml:space="preserve">likation </w:t>
+      </w:r>
+      <w:r>
+        <w:t>programmieren möchte</w:t>
+      </w:r>
+      <w:r>
+        <w:t xml:space="preserve">, um diese dann auf </w:t>
+      </w:r>
+      <w:proofErr w:type="gramStart"/>
+      <w:r>
+        <w:t>der</w:t>
+      </w:r>
+      <w:proofErr w:type="gramEnd"/>
+      <w:r>
+        <w:t xml:space="preserve"> Video Wall verfügbar machen zu können. </w:t>
+      </w:r>
+    </w:p>
+    <w:p>
+      <w:r>
+        <w:t>Ferner besteht die Rolle der</w:t>
+      </w:r>
+      <w:r>
+        <w:t xml:space="preserve"> Sekretärin, die die</w:t>
+      </w:r>
+      <w:r>
+        <w:t xml:space="preserve"> Bachelor- und Masterposter</w:t>
+      </w:r>
+      <w:r>
+        <w:t xml:space="preserve"> und andere Inhalte</w:t>
+      </w:r>
+      <w:r>
+        <w:t xml:space="preserve"> der Video Wall</w:t>
+      </w:r>
+      <w:r>
+        <w:t xml:space="preserve"> verwaltet.</w:t>
+      </w:r>
+    </w:p>
+    <w:p>
+      <w:pPr>
+        <w:pStyle w:val="Heading3"/>
+      </w:pPr>
+      <w:bookmarkStart w:id="26" w:name="_Toc320601256"/>
+      <w:proofErr w:type="spellStart"/>
+      <w:r>
+        <w:t>Personas</w:t>
+      </w:r>
+      <w:bookmarkEnd w:id="26"/>
+      <w:proofErr w:type="spellEnd"/>
+    </w:p>
+    <w:p>
+      <w:r>
         <w:t>Durch die</w:t>
       </w:r>
       <w:r>
@@ -6893,9 +7140,11 @@
       <w:r>
         <w:t xml:space="preserve"> der verschiedenen </w:t>
       </w:r>
+      <w:proofErr w:type="spellStart"/>
       <w:r>
         <w:t>Personas</w:t>
       </w:r>
+      <w:proofErr w:type="spellEnd"/>
       <w:r>
         <w:t xml:space="preserve"> für das zu entwickelnde System</w:t>
       </w:r>
@@ -6966,7 +7215,7 @@
         <mc:AlternateContent>
           <mc:Choice Requires="wps">
             <w:drawing>
-              <wp:anchor distT="0" distB="0" distL="114300" distR="114300" simplePos="0" relativeHeight="251662336" behindDoc="0" locked="0" layoutInCell="1" allowOverlap="1" wp14:anchorId="6C194447" wp14:editId="205D480A">
+              <wp:anchor distT="0" distB="0" distL="114300" distR="114300" simplePos="0" relativeHeight="251662336" behindDoc="0" locked="0" layoutInCell="1" allowOverlap="1" wp14:anchorId="07F4E8A4" wp14:editId="598D8A2F">
                 <wp:simplePos x="0" y="0"/>
                 <wp:positionH relativeFrom="column">
                   <wp:posOffset>481330</wp:posOffset>
@@ -7058,7 +7307,7 @@
         <mc:AlternateContent>
           <mc:Choice Requires="wps">
             <w:drawing>
-              <wp:anchor distT="0" distB="0" distL="114300" distR="114300" simplePos="0" relativeHeight="251665408" behindDoc="0" locked="0" layoutInCell="1" allowOverlap="1" wp14:anchorId="35A15EDB" wp14:editId="0AC0CC62">
+              <wp:anchor distT="0" distB="0" distL="114300" distR="114300" simplePos="0" relativeHeight="251665408" behindDoc="0" locked="0" layoutInCell="1" allowOverlap="1" wp14:anchorId="25FB062A" wp14:editId="2A2851F9">
                 <wp:simplePos x="0" y="0"/>
                 <wp:positionH relativeFrom="column">
                   <wp:posOffset>2824480</wp:posOffset>
@@ -7162,7 +7411,7 @@
         <mc:AlternateContent>
           <mc:Choice Requires="wps">
             <w:drawing>
-              <wp:anchor distT="0" distB="0" distL="114300" distR="114300" simplePos="0" relativeHeight="251664384" behindDoc="0" locked="0" layoutInCell="1" allowOverlap="1" wp14:anchorId="216D7065" wp14:editId="7E7D8D48">
+              <wp:anchor distT="0" distB="0" distL="114300" distR="114300" simplePos="0" relativeHeight="251664384" behindDoc="0" locked="0" layoutInCell="1" allowOverlap="1" wp14:anchorId="67DD99B1" wp14:editId="3B5E0C25">
                 <wp:simplePos x="0" y="0"/>
                 <wp:positionH relativeFrom="column">
                   <wp:posOffset>2005330</wp:posOffset>
@@ -7266,7 +7515,7 @@
         <mc:AlternateContent>
           <mc:Choice Requires="wps">
             <w:drawing>
-              <wp:anchor distT="0" distB="0" distL="114300" distR="114300" simplePos="0" relativeHeight="251663360" behindDoc="0" locked="0" layoutInCell="1" allowOverlap="1" wp14:anchorId="31A20502" wp14:editId="2FA6EF53">
+              <wp:anchor distT="0" distB="0" distL="114300" distR="114300" simplePos="0" relativeHeight="251663360" behindDoc="0" locked="0" layoutInCell="1" allowOverlap="1" wp14:anchorId="2204B00D" wp14:editId="28E29693">
                 <wp:simplePos x="0" y="0"/>
                 <wp:positionH relativeFrom="column">
                   <wp:posOffset>1224280</wp:posOffset>
@@ -7385,14 +7634,14 @@
           <w:lang w:eastAsia="de-CH"/>
         </w:rPr>
         <w:drawing>
-          <wp:inline distT="0" distB="0" distL="0" distR="0" wp14:anchorId="32381593" wp14:editId="2CA07AC0">
+          <wp:inline distT="0" distB="0" distL="0" distR="0" wp14:anchorId="17B7538E" wp14:editId="6F0D335E">
             <wp:extent cx="5486400" cy="3200400"/>
             <wp:effectExtent l="0" t="0" r="19050" b="19050"/>
             <wp:docPr id="22" name="Chart 22"/>
             <wp:cNvGraphicFramePr/>
             <a:graphic xmlns:a="http://schemas.openxmlformats.org/drawingml/2006/main">
               <a:graphicData uri="http://schemas.openxmlformats.org/drawingml/2006/chart">
-                <c:chart xmlns:c="http://schemas.openxmlformats.org/drawingml/2006/chart" xmlns:r="http://schemas.openxmlformats.org/officeDocument/2006/relationships" r:id="rId18"/>
+                <c:chart xmlns:c="http://schemas.openxmlformats.org/drawingml/2006/chart" xmlns:r="http://schemas.openxmlformats.org/officeDocument/2006/relationships" r:id="rId19"/>
               </a:graphicData>
             </a:graphic>
           </wp:inline>
@@ -7403,247 +7652,261 @@
       <w:pPr>
         <w:pStyle w:val="Caption"/>
       </w:pPr>
-      <w:bookmarkStart w:id="26" w:name="_Ref319422492"/>
+      <w:bookmarkStart w:id="27" w:name="_Ref319422492"/>
       <w:r>
         <w:t xml:space="preserve">Abbildung </w:t>
       </w:r>
+      <w:fldSimple w:instr=" SEQ Abbildung \* ARABIC ">
+        <w:r>
+          <w:rPr>
+            <w:noProof/>
+          </w:rPr>
+          <w:t>11</w:t>
+        </w:r>
+      </w:fldSimple>
+      <w:r>
+        <w:t xml:space="preserve"> </w:t>
+      </w:r>
+      <w:r>
+        <w:t>-</w:t>
+      </w:r>
+      <w:r>
+        <w:t xml:space="preserve"> Meinungsverteilung</w:t>
+      </w:r>
+      <w:bookmarkEnd w:id="27"/>
+    </w:p>
+    <w:p>
+      <w:r>
+        <w:t xml:space="preserve">Wie aus der </w:t>
+      </w:r>
       <w:r>
         <w:fldChar w:fldCharType="begin"/>
       </w:r>
       <w:r>
-        <w:instrText xml:space="preserve"> SEQ Abbildung \* ARAB</w:instrText>
-      </w:r>
-      <w:r>
-        <w:instrText xml:space="preserve">IC </w:instrText>
+        <w:instrText xml:space="preserve"> REF _Ref319422492 \h </w:instrText>
       </w:r>
       <w:r>
         <w:fldChar w:fldCharType="separate"/>
+      </w:r>
+      <w:r>
+        <w:t xml:space="preserve">Abbildung </w:t>
       </w:r>
       <w:r>
         <w:rPr>
           <w:noProof/>
         </w:rPr>
-        <w:t>10</w:t>
-      </w:r>
-      <w:r>
-        <w:rPr>
-          <w:noProof/>
-        </w:rPr>
+        <w:t>11</w:t>
+      </w:r>
+      <w:r>
+        <w:t xml:space="preserve"> - Meinungsverteilung</w:t>
+      </w:r>
+      <w:r>
         <w:fldChar w:fldCharType="end"/>
       </w:r>
       <w:r>
+        <w:t xml:space="preserve"> ersich</w:t>
+      </w:r>
+      <w:r>
+        <w:t>tlich ist, bilden sich bei jedem</w:t>
+      </w:r>
+      <w:r>
+        <w:t xml:space="preserve"> der vier aufgeführten Punkte zwei grosse Gruppen. Eine</w:t>
+      </w:r>
+      <w:r>
+        <w:t xml:space="preserve"> Gruppe</w:t>
+      </w:r>
+      <w:r>
+        <w:t xml:space="preserve"> bei </w:t>
+      </w:r>
+      <w:r>
+        <w:t xml:space="preserve">der Antwort </w:t>
+      </w:r>
+      <w:r>
+        <w:t>„trifft eher zu“ und eine</w:t>
+      </w:r>
+      <w:r>
+        <w:t xml:space="preserve"> andere</w:t>
+      </w:r>
+      <w:r>
+        <w:t xml:space="preserve"> b</w:t>
+      </w:r>
+      <w:r>
+        <w:t>e</w:t>
+      </w:r>
+      <w:r>
+        <w:t>i „trifft eher nicht zu“.</w:t>
+      </w:r>
+      <w:r>
+        <w:t xml:space="preserve"> Aus diesem Grund wurden für d</w:t>
+      </w:r>
+      <w:r>
+        <w:t xml:space="preserve">ie Rolle des </w:t>
+      </w:r>
+      <w:r>
+        <w:t>Studenten</w:t>
+      </w:r>
+      <w:r>
+        <w:t>, welcher</w:t>
+      </w:r>
+      <w:r>
+        <w:t xml:space="preserve"> Poster liest</w:t>
+      </w:r>
+      <w:r>
+        <w:t>,</w:t>
+      </w:r>
+      <w:r>
+        <w:t xml:space="preserve"> zwei </w:t>
+      </w:r>
+      <w:proofErr w:type="spellStart"/>
+      <w:r>
+        <w:t>Personas</w:t>
+      </w:r>
+      <w:proofErr w:type="spellEnd"/>
+      <w:r>
         <w:t xml:space="preserve"> </w:t>
       </w:r>
       <w:r>
-        <w:t>–</w:t>
-      </w:r>
-      <w:r>
-        <w:t xml:space="preserve"> Meinungsverteilung</w:t>
-      </w:r>
-      <w:bookmarkEnd w:id="26"/>
+        <w:t>ausgearbeitet.</w:t>
+      </w:r>
+      <w:r>
+        <w:t xml:space="preserve"> </w:t>
+      </w:r>
+      <w:r>
+        <w:t>Die</w:t>
+      </w:r>
+      <w:r>
+        <w:t xml:space="preserve"> eine</w:t>
+      </w:r>
+      <w:r>
+        <w:t xml:space="preserve"> Persona interessiert </w:t>
+      </w:r>
+      <w:r>
+        <w:t xml:space="preserve">sich für die Bachelorarbeiten </w:t>
+      </w:r>
+      <w:r>
+        <w:t xml:space="preserve">und </w:t>
+      </w:r>
+      <w:r>
+        <w:t>liest den Inhalt der Poster</w:t>
+      </w:r>
+      <w:r>
+        <w:t xml:space="preserve"> auch aufmerksam. Die </w:t>
+      </w:r>
+      <w:r>
+        <w:t xml:space="preserve">zweite </w:t>
+      </w:r>
+      <w:r>
+        <w:t>Persona</w:t>
+      </w:r>
+      <w:r>
+        <w:t xml:space="preserve"> </w:t>
+      </w:r>
+      <w:r>
+        <w:t xml:space="preserve">schliesst </w:t>
+      </w:r>
+      <w:r>
+        <w:t>Studenten</w:t>
+      </w:r>
+      <w:r>
+        <w:t xml:space="preserve"> ein, die sich</w:t>
+      </w:r>
+      <w:r>
+        <w:t xml:space="preserve"> für die </w:t>
+      </w:r>
+      <w:r>
+        <w:t xml:space="preserve">auf den Postern </w:t>
+      </w:r>
+      <w:r>
+        <w:t>vorgestellten Arbeiten nicht besonders begeistern</w:t>
+      </w:r>
+      <w:r>
+        <w:t xml:space="preserve"> können</w:t>
+      </w:r>
+      <w:r>
+        <w:t xml:space="preserve"> und auch den Zeitaufwand</w:t>
+      </w:r>
+      <w:r>
+        <w:t>,</w:t>
+      </w:r>
+      <w:r>
+        <w:t xml:space="preserve"> um die Poster zu lesen</w:t>
+      </w:r>
+      <w:r>
+        <w:t>,</w:t>
+      </w:r>
+      <w:r>
+        <w:t xml:space="preserve"> meist</w:t>
+      </w:r>
+      <w:r>
+        <w:t xml:space="preserve"> als</w:t>
+      </w:r>
+      <w:r>
+        <w:t xml:space="preserve"> zu gross</w:t>
+      </w:r>
+      <w:r>
+        <w:t xml:space="preserve"> empfinden</w:t>
+      </w:r>
+      <w:r>
+        <w:t>.</w:t>
+      </w:r>
+      <w:r>
+        <w:t xml:space="preserve"> </w:t>
+      </w:r>
+      <w:r>
+        <w:lastRenderedPageBreak/>
+        <w:t>A</w:t>
+      </w:r>
+      <w:r>
+        <w:t>u</w:t>
+      </w:r>
+      <w:r>
+        <w:t>ch</w:t>
+      </w:r>
+      <w:r>
+        <w:t xml:space="preserve"> die Rolle des</w:t>
+      </w:r>
+      <w:r>
+        <w:t xml:space="preserve"> Eventbesuchers</w:t>
+      </w:r>
+      <w:r>
+        <w:t xml:space="preserve"> wurde</w:t>
+      </w:r>
+      <w:r>
+        <w:t xml:space="preserve"> zu einer </w:t>
+      </w:r>
+      <w:r>
+        <w:t>Persona</w:t>
+      </w:r>
+      <w:r>
+        <w:t xml:space="preserve"> ausgearbeitet</w:t>
+      </w:r>
+      <w:r>
+        <w:t>.</w:t>
+      </w:r>
+      <w:r>
+        <w:t xml:space="preserve"> Die drei </w:t>
+      </w:r>
+      <w:proofErr w:type="spellStart"/>
+      <w:r>
+        <w:t>Personas</w:t>
+      </w:r>
+      <w:proofErr w:type="spellEnd"/>
+      <w:r>
+        <w:t xml:space="preserve"> werden nachfolgend beschrieben.</w:t>
+      </w:r>
     </w:p>
     <w:p>
-      <w:r>
-        <w:t xml:space="preserve">Wie aus der </w:t>
-      </w:r>
-      <w:r>
-        <w:fldChar w:fldCharType="begin"/>
-      </w:r>
-      <w:r>
-        <w:instrText xml:space="preserve"> REF _Ref319422492 \h </w:instrText>
-      </w:r>
-      <w:r>
-        <w:fldChar w:fldCharType="separate"/>
-      </w:r>
-      <w:r>
-        <w:t xml:space="preserve">Abbildung </w:t>
-      </w:r>
-      <w:r>
-        <w:rPr>
-          <w:noProof/>
-        </w:rPr>
-        <w:t>10</w:t>
-      </w:r>
-      <w:r>
-        <w:t xml:space="preserve"> – Meinungsverteilung</w:t>
-      </w:r>
-      <w:r>
-        <w:fldChar w:fldCharType="end"/>
-      </w:r>
-      <w:r>
-        <w:t xml:space="preserve"> ersich</w:t>
-      </w:r>
-      <w:r>
-        <w:t>tlich ist, bilden sich bei jedem</w:t>
-      </w:r>
-      <w:r>
-        <w:t xml:space="preserve"> der vier aufgeführten Punkte zwei grosse Gruppen. Eine</w:t>
-      </w:r>
-      <w:r>
-        <w:t xml:space="preserve"> Gruppe</w:t>
-      </w:r>
-      <w:r>
-        <w:t xml:space="preserve"> bei </w:t>
-      </w:r>
-      <w:r>
-        <w:t xml:space="preserve">der Antwort </w:t>
-      </w:r>
-      <w:r>
-        <w:t>„trifft eher zu“ und eine</w:t>
-      </w:r>
-      <w:r>
-        <w:t xml:space="preserve"> andere</w:t>
-      </w:r>
-      <w:r>
-        <w:t xml:space="preserve"> b</w:t>
-      </w:r>
-      <w:r>
-        <w:t>e</w:t>
-      </w:r>
-      <w:r>
-        <w:t>i „trifft eher nicht zu“.</w:t>
-      </w:r>
-      <w:r>
-        <w:t xml:space="preserve"> Aus diesem Grund wurden für d</w:t>
-      </w:r>
-      <w:r>
-        <w:t>ie Rolle des Students, welcher</w:t>
-      </w:r>
-      <w:r>
-        <w:t xml:space="preserve"> Poster liest</w:t>
-      </w:r>
-      <w:r>
-        <w:t>,</w:t>
-      </w:r>
-      <w:r>
-        <w:t xml:space="preserve"> zwei Personas  ausgearbeitet.</w:t>
-      </w:r>
-      <w:r>
-        <w:t xml:space="preserve"> </w:t>
-      </w:r>
-      <w:r>
-        <w:t>Die</w:t>
-      </w:r>
-      <w:r>
-        <w:t xml:space="preserve"> eine</w:t>
-      </w:r>
-      <w:r>
-        <w:t xml:space="preserve"> Persona interessiert </w:t>
-      </w:r>
-      <w:r>
-        <w:t xml:space="preserve">sich für die Bachelorarbeiten </w:t>
-      </w:r>
-      <w:r>
-        <w:t xml:space="preserve">und </w:t>
-      </w:r>
-      <w:r>
-        <w:t>liest den Inhalt der Poster</w:t>
-      </w:r>
-      <w:r>
-        <w:t xml:space="preserve"> auch aufmerksam. Die </w:t>
-      </w:r>
-      <w:r>
-        <w:t xml:space="preserve">zweite </w:t>
-      </w:r>
-      <w:r>
-        <w:t>Persona</w:t>
-      </w:r>
-      <w:r>
-        <w:t xml:space="preserve"> </w:t>
-      </w:r>
-      <w:r>
-        <w:t xml:space="preserve">schliesst </w:t>
-      </w:r>
-      <w:r>
-        <w:t>Studenten</w:t>
-      </w:r>
-      <w:r>
-        <w:t xml:space="preserve"> ein, die sich</w:t>
-      </w:r>
-      <w:r>
-        <w:t xml:space="preserve"> für die </w:t>
-      </w:r>
-      <w:r>
-        <w:t xml:space="preserve">auf den Postern </w:t>
-      </w:r>
-      <w:r>
-        <w:t>vorgestellten Arbeiten nicht besonders begeistern</w:t>
-      </w:r>
-      <w:r>
-        <w:t xml:space="preserve"> können</w:t>
-      </w:r>
-      <w:r>
-        <w:t xml:space="preserve"> und auch den Zeitaufwand</w:t>
-      </w:r>
-      <w:r>
-        <w:t>,</w:t>
-      </w:r>
-      <w:r>
-        <w:t xml:space="preserve"> um die Poster zu lesen</w:t>
-      </w:r>
-      <w:r>
-        <w:t>,</w:t>
-      </w:r>
-      <w:r>
-        <w:t xml:space="preserve"> meist</w:t>
-      </w:r>
-      <w:r>
-        <w:t xml:space="preserve"> als</w:t>
-      </w:r>
-      <w:r>
-        <w:t xml:space="preserve"> zu gross</w:t>
-      </w:r>
-      <w:r>
-        <w:t xml:space="preserve"> empfinden</w:t>
-      </w:r>
-      <w:r>
-        <w:t>.</w:t>
-      </w:r>
-      <w:r>
-        <w:t xml:space="preserve"> </w:t>
-      </w:r>
-      <w:r>
-        <w:lastRenderedPageBreak/>
-        <w:t>A</w:t>
-      </w:r>
-      <w:r>
-        <w:t>u</w:t>
-      </w:r>
-      <w:r>
-        <w:t>ch</w:t>
-      </w:r>
-      <w:r>
-        <w:t xml:space="preserve"> die Rolle des</w:t>
-      </w:r>
-      <w:r>
-        <w:t xml:space="preserve"> Eventbesuchers</w:t>
-      </w:r>
-      <w:r>
-        <w:t xml:space="preserve"> wurde</w:t>
-      </w:r>
-      <w:r>
-        <w:t xml:space="preserve"> zu einer </w:t>
-      </w:r>
-      <w:r>
-        <w:t>Persona</w:t>
-      </w:r>
-      <w:r>
-        <w:t xml:space="preserve"> ausgearbeitet</w:t>
-      </w:r>
-      <w:r>
-        <w:t>.</w:t>
-      </w:r>
-      <w:r>
-        <w:t xml:space="preserve"> Die drei Personas werden nachfolgend beschrieben.</w:t>
-      </w:r>
-    </w:p>
-    <w:p>
       <w:pPr>
         <w:pStyle w:val="Heading4"/>
       </w:pPr>
       <w:r>
-        <w:t>Persona Peter Posterleser</w:t>
-      </w:r>
+        <w:t xml:space="preserve">Persona Peter </w:t>
+      </w:r>
+      <w:proofErr w:type="spellStart"/>
+      <w:r>
+        <w:t>Posterleser</w:t>
+      </w:r>
+      <w:proofErr w:type="spellEnd"/>
     </w:p>
     <w:tbl>
       <w:tblPr>
@@ -7662,8 +7925,13 @@
           </w:tcPr>
           <w:p>
             <w:r>
-              <w:t>Peter Posterleser</w:t>
-            </w:r>
+              <w:t xml:space="preserve">Peter </w:t>
+            </w:r>
+            <w:proofErr w:type="spellStart"/>
+            <w:r>
+              <w:t>Posterleser</w:t>
+            </w:r>
+            <w:proofErr w:type="spellEnd"/>
           </w:p>
         </w:tc>
         <w:tc>
@@ -7685,7 +7953,7 @@
                 <w:lang w:eastAsia="de-CH"/>
               </w:rPr>
               <w:drawing>
-                <wp:inline distT="0" distB="0" distL="0" distR="0" wp14:anchorId="2391E321" wp14:editId="2EC3387D">
+                <wp:inline distT="0" distB="0" distL="0" distR="0" wp14:anchorId="6878939C" wp14:editId="74C3A840">
                   <wp:extent cx="2092133" cy="2743200"/>
                   <wp:effectExtent l="0" t="0" r="3810" b="0"/>
                   <wp:docPr id="17" name="Picture 17"/>
@@ -7700,7 +7968,7 @@
                           <pic:cNvPicPr/>
                         </pic:nvPicPr>
                         <pic:blipFill rotWithShape="1">
-                          <a:blip r:embed="rId19" cstate="print">
+                          <a:blip r:embed="rId20" cstate="print">
                             <a:extLst>
                               <a:ext uri="{28A0092B-C50C-407E-A947-70E740481C1C}">
                                 <a14:useLocalDpi xmlns:a14="http://schemas.microsoft.com/office/drawing/2010/main" val="0"/>
@@ -7741,29 +8009,24 @@
             <w:r>
               <w:t xml:space="preserve">Abbildung </w:t>
             </w:r>
-            <w:r>
-              <w:fldChar w:fldCharType="begin"/>
-            </w:r>
-            <w:r>
-              <w:instrText xml:space="preserve"> SEQ Abbildung \* ARABIC </w:instrText>
-            </w:r>
-            <w:r>
-              <w:fldChar w:fldCharType="separate"/>
-            </w:r>
-            <w:r>
-              <w:rPr>
-                <w:noProof/>
-              </w:rPr>
-              <w:t>11</w:t>
-            </w:r>
-            <w:r>
-              <w:rPr>
-                <w:noProof/>
-              </w:rPr>
-              <w:fldChar w:fldCharType="end"/>
-            </w:r>
-            <w:r>
-              <w:t xml:space="preserve"> - Peter Posterleser, Bildquelle: www.office.com</w:t>
+            <w:fldSimple w:instr=" SEQ Abbildung \* ARABIC ">
+              <w:r>
+                <w:rPr>
+                  <w:noProof/>
+                </w:rPr>
+                <w:t>12</w:t>
+              </w:r>
+            </w:fldSimple>
+            <w:r>
+              <w:t xml:space="preserve"> - Peter </w:t>
+            </w:r>
+            <w:proofErr w:type="spellStart"/>
+            <w:r>
+              <w:t>Posterleser</w:t>
+            </w:r>
+            <w:proofErr w:type="spellEnd"/>
+            <w:r>
+              <w:t>, Bildquelle: www.office.com</w:t>
             </w:r>
           </w:p>
         </w:tc>
@@ -7924,7 +8187,15 @@
           </w:tcPr>
           <w:p>
             <w:r>
-              <w:t>Durch sein Studium kennt sich Peter zwar gut mit Computern aus, jedoch nicht mit Kinect. Er ist aber neuen Technologien gegenüber offen und würde diese auch gerne ausprobieren.</w:t>
+              <w:t xml:space="preserve">Durch sein Studium kennt sich Peter zwar gut mit Computern aus, jedoch nicht mit </w:t>
+            </w:r>
+            <w:proofErr w:type="spellStart"/>
+            <w:r>
+              <w:t>Kinect</w:t>
+            </w:r>
+            <w:proofErr w:type="spellEnd"/>
+            <w:r>
+              <w:t>. Er ist aber neuen Technologien gegenüber offen und würde diese auch gerne ausprobieren.</w:t>
             </w:r>
           </w:p>
         </w:tc>
@@ -8344,7 +8615,7 @@
                 <w:lang w:eastAsia="de-CH"/>
               </w:rPr>
               <w:drawing>
-                <wp:inline distT="0" distB="0" distL="0" distR="0" wp14:anchorId="125AE28A" wp14:editId="43B1746A">
+                <wp:inline distT="0" distB="0" distL="0" distR="0" wp14:anchorId="111AA4A0" wp14:editId="462A4DE4">
                   <wp:extent cx="2137558" cy="3146961"/>
                   <wp:effectExtent l="0" t="0" r="0" b="0"/>
                   <wp:docPr id="15" name="Picture 15"/>
@@ -8359,7 +8630,7 @@
                           <pic:cNvPicPr/>
                         </pic:nvPicPr>
                         <pic:blipFill rotWithShape="1">
-                          <a:blip r:embed="rId20">
+                          <a:blip r:embed="rId21">
                             <a:extLst>
                               <a:ext uri="{28A0092B-C50C-407E-A947-70E740481C1C}">
                                 <a14:useLocalDpi xmlns:a14="http://schemas.microsoft.com/office/drawing/2010/main" val="0"/>
@@ -8400,27 +8671,14 @@
             <w:r>
               <w:t xml:space="preserve">Abbildung </w:t>
             </w:r>
-            <w:r>
-              <w:fldChar w:fldCharType="begin"/>
-            </w:r>
-            <w:r>
-              <w:instrText xml:space="preserve"> SEQ Abbildung \* ARABIC </w:instrText>
-            </w:r>
-            <w:r>
-              <w:fldChar w:fldCharType="separate"/>
-            </w:r>
-            <w:r>
-              <w:rPr>
-                <w:noProof/>
-              </w:rPr>
-              <w:t>12</w:t>
-            </w:r>
-            <w:r>
-              <w:rPr>
-                <w:noProof/>
-              </w:rPr>
-              <w:fldChar w:fldCharType="end"/>
-            </w:r>
+            <w:fldSimple w:instr=" SEQ Abbildung \* ARABIC ">
+              <w:r>
+                <w:rPr>
+                  <w:noProof/>
+                </w:rPr>
+                <w:t>13</w:t>
+              </w:r>
+            </w:fldSimple>
             <w:r>
               <w:t xml:space="preserve"> - Noemi Nichtinteressiert, Bildque</w:t>
             </w:r>
@@ -8483,7 +8741,15 @@
             </w:r>
             <w:r>
               <w:lastRenderedPageBreak/>
-              <w:t xml:space="preserve">mitnimmt. Nur zwischendurch besucht sie das Gebäude 4 um die Mensa zu nutzen, den Badge aufzuladen oder sich am Empfang zu informieren. </w:t>
+              <w:t xml:space="preserve">mitnimmt. Nur zwischendurch besucht sie das Gebäude 4 um die Mensa zu nutzen, den </w:t>
+            </w:r>
+            <w:proofErr w:type="spellStart"/>
+            <w:r>
+              <w:t>Badge</w:t>
+            </w:r>
+            <w:proofErr w:type="spellEnd"/>
+            <w:r>
+              <w:t xml:space="preserve"> aufzuladen oder sich am Empfang zu informieren. </w:t>
             </w:r>
           </w:p>
         </w:tc>
@@ -8528,7 +8794,15 @@
           </w:tcPr>
           <w:p>
             <w:r>
-              <w:t>Noemi besitzt grundlegende Computerkenntnisse, hat aber noch nie von Kinect gehört.</w:t>
+              <w:t xml:space="preserve">Noemi besitzt grundlegende Computerkenntnisse, hat aber noch nie von </w:t>
+            </w:r>
+            <w:proofErr w:type="spellStart"/>
+            <w:r>
+              <w:t>Kinect</w:t>
+            </w:r>
+            <w:proofErr w:type="spellEnd"/>
+            <w:r>
+              <w:t xml:space="preserve"> gehört.</w:t>
             </w:r>
           </w:p>
         </w:tc>
@@ -8648,7 +8922,15 @@
     </w:p>
     <w:p>
       <w:r>
-        <w:t>Noemi hält sich bei den Tischen im 1. Stock des Gebäudes 1 auf. Das neue Semester hat erst begonnen und bereits ist eine Übung ausgefallen. Da sie noch kein Projekt hat, an dem sie in den gewonnenen zwei Stunden arbeiten könnte, überlegt sie, wie sie sich die Zeit vertreiben könnten. Ihre Studienkollegen beschliessen, in der Mensa eine Kaffeepause zu machen. Auf dem Weg dorthin passieren sie das Foyer, in welchem die Bachelorarbeiten des vergangenen Semesters ausgestellt sind. Zusammen mit zwei Kolleginnen bleibt Noemi zurück und sie schauen sich zusammen mit anderen interessierten Besuchern die Poster an. Entgegen ihrer Begleiterinnen hat Noemi aber keine grosse Lust, sich über eine Arbeit genauer zu informieren und verliert bald das Interesse an der Ausstellung. So schlendert sie in Richtung Mensa und gesellt sich dort zu ihren Studienkollegen.</w:t>
+        <w:t xml:space="preserve">Noemi hält sich bei den Tischen im 1. Stock des Gebäudes 1 auf. Das neue Semester hat erst begonnen und bereits ist eine Übung ausgefallen. Da sie noch kein Projekt hat, an dem sie in den gewonnenen zwei Stunden arbeiten könnte, überlegt sie, wie sie sich die Zeit vertreiben könnten. Ihre </w:t>
+      </w:r>
+      <w:proofErr w:type="gramStart"/>
+      <w:r>
+        <w:t>Studienkollegen</w:t>
+      </w:r>
+      <w:proofErr w:type="gramEnd"/>
+      <w:r>
+        <w:t xml:space="preserve"> beschliessen, in der Mensa eine Kaffeepause zu machen. Auf dem Weg dorthin passieren sie das Foyer, in welchem die Bachelorarbeiten des vergangenen Semesters ausgestellt sind. Zusammen mit zwei Kolleginnen bleibt Noemi zurück und sie schauen sich zusammen mit anderen interessierten Besuchern die Poster an. Entgegen ihrer Begleiterinnen hat Noemi aber keine grosse Lust, sich über eine Arbeit genauer zu informieren und verliert bald das Interesse an der Ausstellung. So schlendert sie in Richtung Mensa und gesellt sich dort zu ihren Studienkollegen.</w:t>
       </w:r>
     </w:p>
     <w:p>
@@ -8667,7 +8949,15 @@
         <w:t>sich die Zeit vertreiben könnte</w:t>
       </w:r>
       <w:r>
-        <w:t>. Ihre Studienkollegen beschliessen, in der Mensa eine Kaffeepause zu machen. Im Eingang des Gebäudes 4</w:t>
+        <w:t xml:space="preserve">. Ihre </w:t>
+      </w:r>
+      <w:proofErr w:type="gramStart"/>
+      <w:r>
+        <w:t>Studienkollegen</w:t>
+      </w:r>
+      <w:proofErr w:type="gramEnd"/>
+      <w:r>
+        <w:t xml:space="preserve"> beschliessen, in der Mensa eine Kaffeepause zu machen. Im Eingang des Gebäudes 4</w:t>
       </w:r>
       <w:r>
         <w:t xml:space="preserve"> fällt ihnen sofort die </w:t>
@@ -8773,7 +9063,15 @@
         <w:t xml:space="preserve"> etwas von Zuhause mitzunehmen. </w:t>
       </w:r>
       <w:r>
-        <w:t>Im Eingangsbereich des Gebäudes lädt sie ihren Badge auf. Heute ist viel Betrieb und vor allem die rechte Warteschlange</w:t>
+        <w:t xml:space="preserve">Im Eingangsbereich des Gebäudes lädt sie ihren </w:t>
+      </w:r>
+      <w:proofErr w:type="spellStart"/>
+      <w:r>
+        <w:t>Badge</w:t>
+      </w:r>
+      <w:proofErr w:type="spellEnd"/>
+      <w:r>
+        <w:t xml:space="preserve"> auf. Heute ist viel Betrieb und vor allem die rechte Warteschlange</w:t>
       </w:r>
       <w:r>
         <w:t xml:space="preserve"> für die Standardmenüs </w:t>
@@ -8885,13 +9183,37 @@
         <w:t>,</w:t>
       </w:r>
       <w:r>
-        <w:t xml:space="preserve"> etwas von Zuhause mitzunehmen. Im Eingangsbereich des Gebäudes lädt sie ihren Badge auf. Heute ist viel Betrieb und vor allem die rechte Warteschlange für die Standardmenüs ist besonders lang. </w:t>
+        <w:t xml:space="preserve"> etwas von Zuhause mitzunehmen. Im Eingangsbereich des Gebäudes lädt sie ihren </w:t>
+      </w:r>
+      <w:proofErr w:type="spellStart"/>
+      <w:r>
+        <w:t>Badge</w:t>
+      </w:r>
+      <w:proofErr w:type="spellEnd"/>
+      <w:r>
+        <w:t xml:space="preserve"> auf. Heute ist viel Betrieb und vor allem die rechte Warteschlange für die Standardmenüs ist besonders lang. </w:t>
       </w:r>
       <w:r>
         <w:t>Während Noemi</w:t>
       </w:r>
       <w:r>
-        <w:t xml:space="preserve"> darauf wartet, dass auch ihre Studienkollegen ihren Badge aufgeladen haben, </w:t>
+        <w:t xml:space="preserve"> darauf wartet, dass auch ihre </w:t>
+      </w:r>
+      <w:proofErr w:type="gramStart"/>
+      <w:r>
+        <w:t>Studienkollegen</w:t>
+      </w:r>
+      <w:proofErr w:type="gramEnd"/>
+      <w:r>
+        <w:t xml:space="preserve"> ihren </w:t>
+      </w:r>
+      <w:proofErr w:type="spellStart"/>
+      <w:r>
+        <w:t>Badge</w:t>
+      </w:r>
+      <w:proofErr w:type="spellEnd"/>
+      <w:r>
+        <w:t xml:space="preserve"> aufgeladen haben, </w:t>
       </w:r>
       <w:r>
         <w:t>entdeckt sie, dass auf der Video Wall die Menüs der Mensa angezeigt werden</w:t>
@@ -8925,7 +9247,15 @@
         <w:t xml:space="preserve">den </w:t>
       </w:r>
       <w:r>
-        <w:t xml:space="preserve">Mitstudierenden zu, wie diese mit der Video Wall interagieren. </w:t>
+        <w:t xml:space="preserve">Mitstudierenden zu, wie diese mit </w:t>
+      </w:r>
+      <w:proofErr w:type="gramStart"/>
+      <w:r>
+        <w:t>der</w:t>
+      </w:r>
+      <w:proofErr w:type="gramEnd"/>
+      <w:r>
+        <w:t xml:space="preserve"> Video Wall interagieren. </w:t>
       </w:r>
     </w:p>
     <w:p>
@@ -8976,7 +9306,7 @@
                 <w:lang w:eastAsia="de-CH"/>
               </w:rPr>
               <w:drawing>
-                <wp:inline distT="0" distB="0" distL="0" distR="0" wp14:anchorId="09CBEDC3" wp14:editId="6F6D10DA">
+                <wp:inline distT="0" distB="0" distL="0" distR="0" wp14:anchorId="5FFAED68" wp14:editId="387296DC">
                   <wp:extent cx="1771650" cy="2654344"/>
                   <wp:effectExtent l="0" t="0" r="0" b="0"/>
                   <wp:docPr id="9" name="Picture 9"/>
@@ -8991,7 +9321,7 @@
                           <pic:cNvPicPr/>
                         </pic:nvPicPr>
                         <pic:blipFill>
-                          <a:blip r:embed="rId21" cstate="print">
+                          <a:blip r:embed="rId22" cstate="print">
                             <a:extLst>
                               <a:ext uri="{28A0092B-C50C-407E-A947-70E740481C1C}">
                                 <a14:useLocalDpi xmlns:a14="http://schemas.microsoft.com/office/drawing/2010/main" val="0"/>
@@ -9025,27 +9355,14 @@
             <w:r>
               <w:t xml:space="preserve">Abbildung </w:t>
             </w:r>
-            <w:r>
-              <w:fldChar w:fldCharType="begin"/>
-            </w:r>
-            <w:r>
-              <w:instrText xml:space="preserve"> SEQ Abbildung \* ARABIC </w:instrText>
-            </w:r>
-            <w:r>
-              <w:fldChar w:fldCharType="separate"/>
-            </w:r>
-            <w:r>
-              <w:rPr>
-                <w:noProof/>
-              </w:rPr>
-              <w:t>13</w:t>
-            </w:r>
-            <w:r>
-              <w:rPr>
-                <w:noProof/>
-              </w:rPr>
-              <w:fldChar w:fldCharType="end"/>
-            </w:r>
+            <w:fldSimple w:instr=" SEQ Abbildung \* ARABIC ">
+              <w:r>
+                <w:rPr>
+                  <w:noProof/>
+                </w:rPr>
+                <w:t>14</w:t>
+              </w:r>
+            </w:fldSimple>
             <w:r>
               <w:t xml:space="preserve"> - Erich Eventbesucher, Bildquelle: www.office.com</w:t>
             </w:r>
@@ -9181,7 +9498,15 @@
           </w:tcPr>
           <w:p>
             <w:r>
-              <w:t>Erich verfügt über gute Computerkenntnisse und hat schon von Kinect gehört, dies aber bis jetzt noch nicht ausprobieren können.</w:t>
+              <w:t xml:space="preserve">Erich verfügt über gute Computerkenntnisse und hat schon von </w:t>
+            </w:r>
+            <w:proofErr w:type="spellStart"/>
+            <w:r>
+              <w:t>Kinect</w:t>
+            </w:r>
+            <w:proofErr w:type="spellEnd"/>
+            <w:r>
+              <w:t xml:space="preserve"> gehört, dies aber bis jetzt noch nicht ausprobieren können.</w:t>
             </w:r>
           </w:p>
         </w:tc>
@@ -9520,12 +9845,12 @@
       <w:pPr>
         <w:pStyle w:val="Heading2"/>
       </w:pPr>
-      <w:bookmarkStart w:id="27" w:name="_Toc320601257"/>
+      <w:bookmarkStart w:id="28" w:name="_Toc320601257"/>
       <w:r>
         <w:lastRenderedPageBreak/>
         <w:t>Hardware Setup</w:t>
       </w:r>
-      <w:bookmarkEnd w:id="27"/>
+      <w:bookmarkEnd w:id="28"/>
     </w:p>
     <w:p>
       <w:r>
@@ -9647,13 +9972,13 @@
       <w:pPr>
         <w:pStyle w:val="Heading3"/>
       </w:pPr>
-      <w:bookmarkStart w:id="28" w:name="_Ref319065031"/>
-      <w:bookmarkStart w:id="29" w:name="_Toc320601258"/>
+      <w:bookmarkStart w:id="29" w:name="_Ref319065031"/>
+      <w:bookmarkStart w:id="30" w:name="_Toc320601258"/>
       <w:r>
         <w:t>Monitore</w:t>
       </w:r>
-      <w:bookmarkEnd w:id="28"/>
       <w:bookmarkEnd w:id="29"/>
+      <w:bookmarkEnd w:id="30"/>
     </w:p>
     <w:p>
       <w:r>
@@ -9716,11 +10041,11 @@
       <w:pPr>
         <w:pStyle w:val="Heading4"/>
       </w:pPr>
-      <w:bookmarkStart w:id="30" w:name="_Ref319068091"/>
+      <w:bookmarkStart w:id="31" w:name="_Ref319068091"/>
       <w:r>
         <w:t>Variante A: 3 x 3 55“ Monitore</w:t>
       </w:r>
-      <w:bookmarkEnd w:id="30"/>
+      <w:bookmarkEnd w:id="31"/>
     </w:p>
     <w:p>
       <w:r>
@@ -9729,7 +10054,7 @@
           <w:lang w:eastAsia="de-CH"/>
         </w:rPr>
         <w:drawing>
-          <wp:inline distT="0" distB="0" distL="0" distR="0" wp14:anchorId="462C722E" wp14:editId="322539A3">
+          <wp:inline distT="0" distB="0" distL="0" distR="0" wp14:anchorId="1F1234DD" wp14:editId="1882CBF1">
             <wp:extent cx="5141343" cy="1932317"/>
             <wp:effectExtent l="0" t="0" r="2540" b="0"/>
             <wp:docPr id="8" name="Picture 8"/>
@@ -9744,7 +10069,7 @@
                     <pic:cNvPicPr/>
                   </pic:nvPicPr>
                   <pic:blipFill rotWithShape="1">
-                    <a:blip r:embed="rId22" cstate="print">
+                    <a:blip r:embed="rId23" cstate="print">
                       <a:extLst>
                         <a:ext uri="{28A0092B-C50C-407E-A947-70E740481C1C}">
                           <a14:useLocalDpi xmlns:a14="http://schemas.microsoft.com/office/drawing/2010/main" val="0"/>
@@ -9785,27 +10110,14 @@
       <w:r>
         <w:t xml:space="preserve">Abbildung </w:t>
       </w:r>
-      <w:r>
-        <w:fldChar w:fldCharType="begin"/>
-      </w:r>
-      <w:r>
-        <w:instrText xml:space="preserve"> SEQ Abbildung \* ARABIC </w:instrText>
-      </w:r>
-      <w:r>
-        <w:fldChar w:fldCharType="separate"/>
-      </w:r>
-      <w:r>
-        <w:rPr>
-          <w:noProof/>
-        </w:rPr>
-        <w:t>14</w:t>
-      </w:r>
-      <w:r>
-        <w:rPr>
-          <w:noProof/>
-        </w:rPr>
-        <w:fldChar w:fldCharType="end"/>
-      </w:r>
+      <w:fldSimple w:instr=" SEQ Abbildung \* ARABIC ">
+        <w:r>
+          <w:rPr>
+            <w:noProof/>
+          </w:rPr>
+          <w:t>15</w:t>
+        </w:r>
+      </w:fldSimple>
       <w:r>
         <w:t xml:space="preserve"> - </w:t>
       </w:r>
@@ -9845,7 +10157,15 @@
         <w:t>davon ausgegangen</w:t>
       </w:r>
       <w:r>
-        <w:t xml:space="preserve">, dass die auf der </w:t>
+        <w:t xml:space="preserve">, dass die auf </w:t>
+      </w:r>
+      <w:proofErr w:type="gramStart"/>
+      <w:r>
+        <w:t>der</w:t>
+      </w:r>
+      <w:proofErr w:type="gramEnd"/>
+      <w:r>
+        <w:t xml:space="preserve"> </w:t>
       </w:r>
       <w:r>
         <w:t xml:space="preserve">Video </w:t>
@@ -9883,7 +10203,7 @@
         </w:rPr>
         <w:lastRenderedPageBreak/>
         <w:drawing>
-          <wp:inline distT="0" distB="0" distL="0" distR="0" wp14:anchorId="5920DD68" wp14:editId="5CDACBA7">
+          <wp:inline distT="0" distB="0" distL="0" distR="0" wp14:anchorId="6CD6A53B" wp14:editId="018DA99F">
             <wp:extent cx="5760720" cy="4320540"/>
             <wp:effectExtent l="0" t="0" r="0" b="3810"/>
             <wp:docPr id="14" name="Picture 14"/>
@@ -9898,7 +10218,7 @@
                     <pic:cNvPicPr/>
                   </pic:nvPicPr>
                   <pic:blipFill>
-                    <a:blip r:embed="rId23" cstate="print">
+                    <a:blip r:embed="rId24" cstate="print">
                       <a:extLst>
                         <a:ext uri="{28A0092B-C50C-407E-A947-70E740481C1C}">
                           <a14:useLocalDpi xmlns:a14="http://schemas.microsoft.com/office/drawing/2010/main" val="0"/>
@@ -9932,27 +10252,14 @@
       <w:r>
         <w:t xml:space="preserve">Abbildung </w:t>
       </w:r>
-      <w:r>
-        <w:fldChar w:fldCharType="begin"/>
-      </w:r>
-      <w:r>
-        <w:instrText xml:space="preserve"> SEQ Abbildung \* ARABIC </w:instrText>
-      </w:r>
-      <w:r>
-        <w:fldChar w:fldCharType="separate"/>
-      </w:r>
-      <w:r>
-        <w:rPr>
-          <w:noProof/>
-        </w:rPr>
-        <w:t>15</w:t>
-      </w:r>
-      <w:r>
-        <w:rPr>
-          <w:noProof/>
-        </w:rPr>
-        <w:fldChar w:fldCharType="end"/>
-      </w:r>
+      <w:fldSimple w:instr=" SEQ Abbildung \* ARABIC ">
+        <w:r>
+          <w:rPr>
+            <w:noProof/>
+          </w:rPr>
+          <w:t>16</w:t>
+        </w:r>
+      </w:fldSimple>
       <w:r>
         <w:t xml:space="preserve"> - </w:t>
       </w:r>
@@ -9998,7 +10305,15 @@
         <w:t xml:space="preserve">. Das </w:t>
       </w:r>
       <w:r>
-        <w:t xml:space="preserve">auf der Video Wall dargestellte </w:t>
+        <w:t xml:space="preserve">auf </w:t>
+      </w:r>
+      <w:proofErr w:type="gramStart"/>
+      <w:r>
+        <w:t>der</w:t>
+      </w:r>
+      <w:proofErr w:type="gramEnd"/>
+      <w:r>
+        <w:t xml:space="preserve"> Video Wall dargestellte </w:t>
       </w:r>
       <w:r>
         <w:t xml:space="preserve">Poster besitzt </w:t>
@@ -10041,11 +10356,11 @@
       <w:pPr>
         <w:pStyle w:val="Heading4"/>
       </w:pPr>
-      <w:bookmarkStart w:id="31" w:name="_Ref319068033"/>
+      <w:bookmarkStart w:id="32" w:name="_Ref319068033"/>
       <w:r>
         <w:t>Variante B: 2 x 2 55“ Monitore</w:t>
       </w:r>
-      <w:bookmarkEnd w:id="31"/>
+      <w:bookmarkEnd w:id="32"/>
     </w:p>
     <w:p>
       <w:r>
@@ -10054,7 +10369,7 @@
           <w:lang w:eastAsia="de-CH"/>
         </w:rPr>
         <w:drawing>
-          <wp:inline distT="0" distB="0" distL="0" distR="0" wp14:anchorId="50C39C96" wp14:editId="7B5AF4F0">
+          <wp:inline distT="0" distB="0" distL="0" distR="0" wp14:anchorId="32B0DC81" wp14:editId="46080CFE">
             <wp:extent cx="5141344" cy="1949570"/>
             <wp:effectExtent l="0" t="0" r="2540" b="0"/>
             <wp:docPr id="7" name="Picture 7"/>
@@ -10069,7 +10384,7 @@
                     <pic:cNvPicPr/>
                   </pic:nvPicPr>
                   <pic:blipFill rotWithShape="1">
-                    <a:blip r:embed="rId22" cstate="print">
+                    <a:blip r:embed="rId23" cstate="print">
                       <a:extLst>
                         <a:ext uri="{28A0092B-C50C-407E-A947-70E740481C1C}">
                           <a14:useLocalDpi xmlns:a14="http://schemas.microsoft.com/office/drawing/2010/main" val="0"/>
@@ -10110,27 +10425,14 @@
       <w:r>
         <w:t xml:space="preserve">Abbildung </w:t>
       </w:r>
-      <w:r>
-        <w:fldChar w:fldCharType="begin"/>
-      </w:r>
-      <w:r>
-        <w:instrText xml:space="preserve"> SEQ Abbildung \* ARABIC </w:instrText>
-      </w:r>
-      <w:r>
-        <w:fldChar w:fldCharType="separate"/>
-      </w:r>
-      <w:r>
-        <w:rPr>
-          <w:noProof/>
-        </w:rPr>
-        <w:t>16</w:t>
-      </w:r>
-      <w:r>
-        <w:rPr>
-          <w:noProof/>
-        </w:rPr>
-        <w:fldChar w:fldCharType="end"/>
-      </w:r>
+      <w:fldSimple w:instr=" SEQ Abbildung \* ARABIC ">
+        <w:r>
+          <w:rPr>
+            <w:noProof/>
+          </w:rPr>
+          <w:t>17</w:t>
+        </w:r>
+      </w:fldSimple>
       <w:r>
         <w:t xml:space="preserve"> - Variante B: 2 x 2 55" Monitore, Ansicht</w:t>
       </w:r>
@@ -10199,7 +10501,7 @@
         </w:rPr>
         <w:lastRenderedPageBreak/>
         <w:drawing>
-          <wp:inline distT="0" distB="0" distL="0" distR="0" wp14:anchorId="6B73A235" wp14:editId="4E22B13B">
+          <wp:inline distT="0" distB="0" distL="0" distR="0" wp14:anchorId="3DE7403B" wp14:editId="6B97F265">
             <wp:extent cx="5760720" cy="4320540"/>
             <wp:effectExtent l="0" t="0" r="0" b="3810"/>
             <wp:docPr id="13" name="Picture 13"/>
@@ -10214,7 +10516,7 @@
                     <pic:cNvPicPr/>
                   </pic:nvPicPr>
                   <pic:blipFill>
-                    <a:blip r:embed="rId24" cstate="print">
+                    <a:blip r:embed="rId25" cstate="print">
                       <a:extLst>
                         <a:ext uri="{28A0092B-C50C-407E-A947-70E740481C1C}">
                           <a14:useLocalDpi xmlns:a14="http://schemas.microsoft.com/office/drawing/2010/main" val="0"/>
@@ -10245,31 +10547,18 @@
       <w:pPr>
         <w:pStyle w:val="Caption"/>
       </w:pPr>
-      <w:bookmarkStart w:id="32" w:name="_Ref319068177"/>
+      <w:bookmarkStart w:id="33" w:name="_Ref319068177"/>
       <w:r>
         <w:t xml:space="preserve">Abbildung </w:t>
       </w:r>
-      <w:r>
-        <w:fldChar w:fldCharType="begin"/>
-      </w:r>
-      <w:r>
-        <w:instrText xml:space="preserve"> SEQ Abbildung \* ARABIC </w:instrText>
-      </w:r>
-      <w:r>
-        <w:fldChar w:fldCharType="separate"/>
-      </w:r>
-      <w:r>
-        <w:rPr>
-          <w:noProof/>
-        </w:rPr>
-        <w:t>17</w:t>
-      </w:r>
-      <w:r>
-        <w:rPr>
-          <w:noProof/>
-        </w:rPr>
-        <w:fldChar w:fldCharType="end"/>
-      </w:r>
+      <w:fldSimple w:instr=" SEQ Abbildung \* ARABIC ">
+        <w:r>
+          <w:rPr>
+            <w:noProof/>
+          </w:rPr>
+          <w:t>18</w:t>
+        </w:r>
+      </w:fldSimple>
       <w:r>
         <w:t xml:space="preserve"> - </w:t>
       </w:r>
@@ -10294,7 +10583,7 @@
       <w:r>
         <w:t xml:space="preserve"> 55" Monitore, Hellraumprojektor Test</w:t>
       </w:r>
-      <w:bookmarkEnd w:id="32"/>
+      <w:bookmarkEnd w:id="33"/>
     </w:p>
     <w:p>
       <w:r>
@@ -10421,7 +10710,7 @@
           <w:lang w:eastAsia="de-CH"/>
         </w:rPr>
         <w:drawing>
-          <wp:inline distT="0" distB="0" distL="0" distR="0" wp14:anchorId="23F60684" wp14:editId="3064C6E1">
+          <wp:inline distT="0" distB="0" distL="0" distR="0" wp14:anchorId="3F3AFA29" wp14:editId="549BDF45">
             <wp:extent cx="5141344" cy="1932317"/>
             <wp:effectExtent l="0" t="0" r="2540" b="0"/>
             <wp:docPr id="6" name="Picture 6"/>
@@ -10436,7 +10725,7 @@
                     <pic:cNvPicPr/>
                   </pic:nvPicPr>
                   <pic:blipFill rotWithShape="1">
-                    <a:blip r:embed="rId22" cstate="print">
+                    <a:blip r:embed="rId23" cstate="print">
                       <a:extLst>
                         <a:ext uri="{28A0092B-C50C-407E-A947-70E740481C1C}">
                           <a14:useLocalDpi xmlns:a14="http://schemas.microsoft.com/office/drawing/2010/main" val="0"/>
@@ -10477,27 +10766,14 @@
       <w:r>
         <w:t xml:space="preserve">Abbildung </w:t>
       </w:r>
-      <w:r>
-        <w:fldChar w:fldCharType="begin"/>
-      </w:r>
-      <w:r>
-        <w:instrText xml:space="preserve"> SEQ Abbildung \* ARABIC </w:instrText>
-      </w:r>
-      <w:r>
-        <w:fldChar w:fldCharType="separate"/>
-      </w:r>
-      <w:r>
-        <w:rPr>
-          <w:noProof/>
-        </w:rPr>
-        <w:t>18</w:t>
-      </w:r>
-      <w:r>
-        <w:rPr>
-          <w:noProof/>
-        </w:rPr>
-        <w:fldChar w:fldCharType="end"/>
-      </w:r>
+      <w:fldSimple w:instr=" SEQ Abbildung \* ARABIC ">
+        <w:r>
+          <w:rPr>
+            <w:noProof/>
+          </w:rPr>
+          <w:t>19</w:t>
+        </w:r>
+      </w:fldSimple>
       <w:r>
         <w:t xml:space="preserve"> - Variante C: 1 x 6 55" Monitore, Ansicht</w:t>
       </w:r>
@@ -10624,7 +10900,7 @@
           <w:lang w:eastAsia="de-CH"/>
         </w:rPr>
         <w:drawing>
-          <wp:inline distT="0" distB="0" distL="0" distR="0" wp14:anchorId="252E5FCF" wp14:editId="7F1E5945">
+          <wp:inline distT="0" distB="0" distL="0" distR="0" wp14:anchorId="7AD134E0" wp14:editId="46E67B46">
             <wp:extent cx="5760720" cy="4320540"/>
             <wp:effectExtent l="0" t="0" r="0" b="3810"/>
             <wp:docPr id="16" name="Picture 16"/>
@@ -10639,7 +10915,7 @@
                     <pic:cNvPicPr/>
                   </pic:nvPicPr>
                   <pic:blipFill>
-                    <a:blip r:embed="rId25" cstate="print">
+                    <a:blip r:embed="rId26" cstate="print">
                       <a:extLst>
                         <a:ext uri="{28A0092B-C50C-407E-A947-70E740481C1C}">
                           <a14:useLocalDpi xmlns:a14="http://schemas.microsoft.com/office/drawing/2010/main" val="0"/>
@@ -10670,35 +10946,22 @@
       <w:pPr>
         <w:pStyle w:val="Caption"/>
       </w:pPr>
-      <w:bookmarkStart w:id="33" w:name="_Ref318900849"/>
+      <w:bookmarkStart w:id="34" w:name="_Ref318900849"/>
       <w:r>
         <w:t xml:space="preserve">Abbildung </w:t>
       </w:r>
-      <w:r>
-        <w:fldChar w:fldCharType="begin"/>
-      </w:r>
-      <w:r>
-        <w:instrText xml:space="preserve"> SEQ Abbildung \* ARABIC </w:instrText>
-      </w:r>
-      <w:r>
-        <w:fldChar w:fldCharType="separate"/>
-      </w:r>
-      <w:r>
-        <w:rPr>
-          <w:noProof/>
-        </w:rPr>
-        <w:t>19</w:t>
-      </w:r>
-      <w:r>
-        <w:rPr>
-          <w:noProof/>
-        </w:rPr>
-        <w:fldChar w:fldCharType="end"/>
-      </w:r>
+      <w:fldSimple w:instr=" SEQ Abbildung \* ARABIC ">
+        <w:r>
+          <w:rPr>
+            <w:noProof/>
+          </w:rPr>
+          <w:t>20</w:t>
+        </w:r>
+      </w:fldSimple>
       <w:r>
         <w:t xml:space="preserve"> - Variante A: 1 x 6 55" Monitore, Hellraumprojektor Test</w:t>
       </w:r>
-      <w:bookmarkEnd w:id="33"/>
+      <w:bookmarkEnd w:id="34"/>
     </w:p>
     <w:p>
       <w:r>
@@ -10774,7 +11037,15 @@
         <w:t xml:space="preserve">der Monitorkonstellation </w:t>
       </w:r>
       <w:r>
-        <w:t>mehrere Kinects benötigt werden würden</w:t>
+        <w:t xml:space="preserve">mehrere </w:t>
+      </w:r>
+      <w:proofErr w:type="spellStart"/>
+      <w:r>
+        <w:t>Kinects</w:t>
+      </w:r>
+      <w:proofErr w:type="spellEnd"/>
+      <w:r>
+        <w:t xml:space="preserve"> benötigt werden würden</w:t>
       </w:r>
       <w:r>
         <w:t>,</w:t>
@@ -12307,39 +12578,26 @@
       <w:pPr>
         <w:pStyle w:val="Caption"/>
       </w:pPr>
-      <w:bookmarkStart w:id="34" w:name="_Ref320546124"/>
+      <w:bookmarkStart w:id="35" w:name="_Ref320546124"/>
       <w:r>
         <w:lastRenderedPageBreak/>
         <w:t xml:space="preserve">Tabelle </w:t>
       </w:r>
-      <w:r>
-        <w:fldChar w:fldCharType="begin"/>
-      </w:r>
-      <w:r>
-        <w:instrText xml:space="preserve"> SEQ Tabelle \* ARABIC </w:instrText>
-      </w:r>
-      <w:r>
-        <w:fldChar w:fldCharType="separate"/>
-      </w:r>
-      <w:r>
-        <w:rPr>
-          <w:noProof/>
-        </w:rPr>
-        <w:t>3</w:t>
-      </w:r>
-      <w:r>
-        <w:rPr>
-          <w:noProof/>
-        </w:rPr>
-        <w:fldChar w:fldCharType="end"/>
-      </w:r>
+      <w:fldSimple w:instr=" SEQ Tabelle \* ARABIC ">
+        <w:r>
+          <w:rPr>
+            <w:noProof/>
+          </w:rPr>
+          <w:t>3</w:t>
+        </w:r>
+      </w:fldSimple>
       <w:r>
         <w:t xml:space="preserve"> </w:t>
       </w:r>
       <w:r>
         <w:t>- Nutzwertanalyse: Monitorkonstellation für Video Wall</w:t>
       </w:r>
-      <w:bookmarkEnd w:id="34"/>
+      <w:bookmarkEnd w:id="35"/>
     </w:p>
     <w:p>
       <w:r>
@@ -12349,8 +12607,13 @@
         <w:t xml:space="preserve"> der </w:t>
       </w:r>
       <w:r>
-        <w:t xml:space="preserve">Analyse (siehe </w:t>
-      </w:r>
+        <w:t>Analyse (</w:t>
+      </w:r>
+      <w:proofErr w:type="gramStart"/>
+      <w:r>
+        <w:t xml:space="preserve">siehe </w:t>
+      </w:r>
+      <w:proofErr w:type="gramEnd"/>
       <w:r>
         <w:fldChar w:fldCharType="begin"/>
       </w:r>
@@ -12460,7 +12723,7 @@
           <w:szCs w:val="22"/>
         </w:rPr>
       </w:pPr>
-      <w:bookmarkStart w:id="35" w:name="_Ref319065040"/>
+      <w:bookmarkStart w:id="36" w:name="_Ref319065040"/>
       <w:r>
         <w:br w:type="page"/>
       </w:r>
@@ -12469,13 +12732,13 @@
       <w:pPr>
         <w:pStyle w:val="Heading3"/>
       </w:pPr>
-      <w:bookmarkStart w:id="36" w:name="_Toc320601259"/>
+      <w:bookmarkStart w:id="37" w:name="_Toc320601259"/>
       <w:r>
         <w:lastRenderedPageBreak/>
         <w:t>Grafikkarten</w:t>
       </w:r>
-      <w:bookmarkEnd w:id="35"/>
       <w:bookmarkEnd w:id="36"/>
+      <w:bookmarkEnd w:id="37"/>
     </w:p>
     <w:p>
       <w:r>
@@ -12490,7 +12753,15 @@
     </w:p>
     <w:p>
       <w:r>
-        <w:t>Die Offerte der Firma Matrox konnte eine sehr zufriedenstellende Lösung anbieten. Folgende Karten wurden gewählt:</w:t>
+        <w:t xml:space="preserve">Die Offerte der Firma </w:t>
+      </w:r>
+      <w:proofErr w:type="spellStart"/>
+      <w:r>
+        <w:t>Matrox</w:t>
+      </w:r>
+      <w:proofErr w:type="spellEnd"/>
+      <w:r>
+        <w:t xml:space="preserve"> konnte eine sehr zufriedenstellende Lösung anbieten. Folgende Karten wurden gewählt:</w:t>
       </w:r>
     </w:p>
     <w:p>
@@ -12502,8 +12773,13 @@
         </w:numPr>
         <w:ind w:hanging="720"/>
       </w:pPr>
-      <w:r>
-        <w:t>Matrox M9188 mit 8 Anschlüssen</w:t>
+      <w:proofErr w:type="spellStart"/>
+      <w:r>
+        <w:t>Matrox</w:t>
+      </w:r>
+      <w:proofErr w:type="spellEnd"/>
+      <w:r>
+        <w:t xml:space="preserve"> M9188 mit 8 Anschlüssen</w:t>
       </w:r>
     </w:p>
     <w:p>
@@ -12513,7 +12789,7 @@
           <w:lang w:eastAsia="de-CH"/>
         </w:rPr>
         <w:drawing>
-          <wp:inline distT="0" distB="0" distL="0" distR="0" wp14:anchorId="5E1284C0" wp14:editId="077BB157">
+          <wp:inline distT="0" distB="0" distL="0" distR="0" wp14:anchorId="1313F6B0" wp14:editId="7FEB71A2">
             <wp:extent cx="2352675" cy="2054671"/>
             <wp:effectExtent l="0" t="0" r="0" b="3175"/>
             <wp:docPr id="19" name="Picture 19"/>
@@ -12528,7 +12804,7 @@
                     <pic:cNvPicPr/>
                   </pic:nvPicPr>
                   <pic:blipFill rotWithShape="1">
-                    <a:blip r:embed="rId26"/>
+                    <a:blip r:embed="rId27"/>
                     <a:srcRect l="11098" r="5725" b="1598"/>
                     <a:stretch/>
                   </pic:blipFill>
@@ -12563,29 +12839,24 @@
       <w:r>
         <w:t xml:space="preserve">Abbildung </w:t>
       </w:r>
-      <w:r>
-        <w:fldChar w:fldCharType="begin"/>
-      </w:r>
-      <w:r>
-        <w:instrText xml:space="preserve"> SEQ Abbildung \* ARABIC </w:instrText>
-      </w:r>
-      <w:r>
-        <w:fldChar w:fldCharType="separate"/>
-      </w:r>
-      <w:r>
-        <w:rPr>
-          <w:noProof/>
-        </w:rPr>
-        <w:t>20</w:t>
-      </w:r>
-      <w:r>
-        <w:rPr>
-          <w:noProof/>
-        </w:rPr>
-        <w:fldChar w:fldCharType="end"/>
-      </w:r>
-      <w:r>
-        <w:t xml:space="preserve"> - Matrox M9188</w:t>
+      <w:fldSimple w:instr=" SEQ Abbildung \* ARABIC ">
+        <w:r>
+          <w:rPr>
+            <w:noProof/>
+          </w:rPr>
+          <w:t>21</w:t>
+        </w:r>
+      </w:fldSimple>
+      <w:r>
+        <w:t xml:space="preserve"> - </w:t>
+      </w:r>
+      <w:proofErr w:type="spellStart"/>
+      <w:r>
+        <w:t>Matrox</w:t>
+      </w:r>
+      <w:proofErr w:type="spellEnd"/>
+      <w:r>
+        <w:t xml:space="preserve"> M9188</w:t>
       </w:r>
       <w:r>
         <w:br/>
@@ -12600,8 +12871,13 @@
         </w:numPr>
         <w:ind w:hanging="720"/>
       </w:pPr>
-      <w:r>
-        <w:t>Matrox M9128 mit 2 Anschlüssen</w:t>
+      <w:proofErr w:type="spellStart"/>
+      <w:r>
+        <w:t>Matrox</w:t>
+      </w:r>
+      <w:proofErr w:type="spellEnd"/>
+      <w:r>
+        <w:t xml:space="preserve"> M9128 mit 2 Anschlüssen</w:t>
       </w:r>
     </w:p>
     <w:p>
@@ -12611,7 +12887,7 @@
           <w:lang w:eastAsia="de-CH"/>
         </w:rPr>
         <w:drawing>
-          <wp:inline distT="0" distB="0" distL="0" distR="0" wp14:anchorId="7C3580AA" wp14:editId="2B95FFCE">
+          <wp:inline distT="0" distB="0" distL="0" distR="0" wp14:anchorId="067360CC" wp14:editId="135518DA">
             <wp:extent cx="2495550" cy="1838388"/>
             <wp:effectExtent l="0" t="0" r="0" b="9525"/>
             <wp:docPr id="18" name="Picture 18"/>
@@ -12626,7 +12902,7 @@
                     <pic:cNvPicPr/>
                   </pic:nvPicPr>
                   <pic:blipFill>
-                    <a:blip r:embed="rId27"/>
+                    <a:blip r:embed="rId28"/>
                     <a:stretch>
                       <a:fillRect/>
                     </a:stretch>
@@ -12654,29 +12930,24 @@
       <w:r>
         <w:t xml:space="preserve">Abbildung </w:t>
       </w:r>
-      <w:r>
-        <w:fldChar w:fldCharType="begin"/>
-      </w:r>
-      <w:r>
-        <w:instrText xml:space="preserve"> SEQ Abbildung \* ARABIC </w:instrText>
-      </w:r>
-      <w:r>
-        <w:fldChar w:fldCharType="separate"/>
-      </w:r>
-      <w:r>
-        <w:rPr>
-          <w:noProof/>
-        </w:rPr>
-        <w:t>21</w:t>
-      </w:r>
-      <w:r>
-        <w:rPr>
-          <w:noProof/>
-        </w:rPr>
-        <w:fldChar w:fldCharType="end"/>
-      </w:r>
-      <w:r>
-        <w:t xml:space="preserve"> - Matrox </w:t>
+      <w:fldSimple w:instr=" SEQ Abbildung \* ARABIC ">
+        <w:r>
+          <w:rPr>
+            <w:noProof/>
+          </w:rPr>
+          <w:t>22</w:t>
+        </w:r>
+      </w:fldSimple>
+      <w:r>
+        <w:t xml:space="preserve"> - </w:t>
+      </w:r>
+      <w:proofErr w:type="spellStart"/>
+      <w:r>
+        <w:t>Matrox</w:t>
+      </w:r>
+      <w:proofErr w:type="spellEnd"/>
+      <w:r>
+        <w:t xml:space="preserve"> </w:t>
       </w:r>
       <w:r>
         <w:t>M9128</w:t>
@@ -12720,7 +12991,15 @@
         <w:t>Erfolgserlebnis vermittelt ihm das Gefühl</w:t>
       </w:r>
       <w:r>
-        <w:t xml:space="preserve">, dass er fähig ist, die Applikation zu bedienen: Eine Swipe-Geste auf dem Smartphone bestätigt das eigene Tun, indem </w:t>
+        <w:t xml:space="preserve">, dass er fähig ist, die Applikation zu bedienen: Eine </w:t>
+      </w:r>
+      <w:proofErr w:type="spellStart"/>
+      <w:r>
+        <w:t>Swipe</w:t>
+      </w:r>
+      <w:proofErr w:type="spellEnd"/>
+      <w:r>
+        <w:t xml:space="preserve">-Geste auf dem Smartphone bestätigt das eigene Tun, indem </w:t>
       </w:r>
       <w:r>
         <w:t xml:space="preserve">unverzüglich </w:t>
@@ -12740,7 +13019,15 @@
         <w:t>Sobald</w:t>
       </w:r>
       <w:r>
-        <w:t xml:space="preserve"> der Benutzer von Kinect erkannt </w:t>
+        <w:t xml:space="preserve"> der Benutzer von </w:t>
+      </w:r>
+      <w:proofErr w:type="spellStart"/>
+      <w:r>
+        <w:t>Kinect</w:t>
+      </w:r>
+      <w:proofErr w:type="spellEnd"/>
+      <w:r>
+        <w:t xml:space="preserve"> erkannt </w:t>
       </w:r>
       <w:r>
         <w:t>worden ist</w:t>
@@ -12758,10 +13045,18 @@
         <w:t xml:space="preserve"> </w:t>
       </w:r>
       <w:r>
-        <w:t>auf der</w:t>
-      </w:r>
-      <w:r>
-        <w:t xml:space="preserve"> Wall </w:t>
+        <w:t xml:space="preserve">auf </w:t>
+      </w:r>
+      <w:proofErr w:type="gramStart"/>
+      <w:r>
+        <w:t>der</w:t>
+      </w:r>
+      <w:r>
+        <w:t xml:space="preserve"> Wall</w:t>
+      </w:r>
+      <w:proofErr w:type="gramEnd"/>
+      <w:r>
+        <w:t xml:space="preserve"> </w:t>
       </w:r>
       <w:r>
         <w:t>dargestellt</w:t>
@@ -12792,8 +13087,8 @@
       </w:r>
     </w:p>
     <w:sectPr>
-      <w:headerReference w:type="default" r:id="rId28"/>
-      <w:footerReference w:type="default" r:id="rId29"/>
+      <w:headerReference w:type="default" r:id="rId29"/>
+      <w:footerReference w:type="default" r:id="rId30"/>
       <w:pgSz w:w="11906" w:h="16838"/>
       <w:pgMar w:top="1417" w:right="1417" w:bottom="1134" w:left="1417" w:header="708" w:footer="708" w:gutter="0"/>
       <w:cols w:space="708"/>
@@ -12853,7 +13148,7 @@
       <w:rPr>
         <w:noProof/>
       </w:rPr>
-      <w:t>24. April 2012</w:t>
+      <w:t>25. April 2012</w:t>
     </w:r>
     <w:r>
       <w:fldChar w:fldCharType="end"/>
@@ -12891,7 +13186,7 @@
         <w:noProof/>
         <w:lang w:val="de-DE"/>
       </w:rPr>
-      <w:t>1</w:t>
+      <w:t>12</w:t>
     </w:r>
     <w:r>
       <w:rPr>
@@ -12905,31 +13200,16 @@
       </w:rPr>
       <w:t xml:space="preserve"> von </w:t>
     </w:r>
-    <w:r>
-      <w:fldChar w:fldCharType="begin"/>
-    </w:r>
-    <w:r>
-      <w:instrText>NUMPAGES  \* Arabic  \* MERGEFORMAT</w:instrText>
-    </w:r>
-    <w:r>
-      <w:fldChar w:fldCharType="separate"/>
-    </w:r>
-    <w:r>
-      <w:rPr>
-        <w:b/>
-        <w:noProof/>
-        <w:lang w:val="de-DE"/>
-      </w:rPr>
-      <w:t>25</w:t>
-    </w:r>
-    <w:r>
-      <w:rPr>
-        <w:b/>
-        <w:noProof/>
-        <w:lang w:val="de-DE"/>
-      </w:rPr>
-      <w:fldChar w:fldCharType="end"/>
-    </w:r>
+    <w:fldSimple w:instr="NUMPAGES  \* Arabic  \* MERGEFORMAT">
+      <w:r>
+        <w:rPr>
+          <w:b/>
+          <w:noProof/>
+          <w:lang w:val="de-DE"/>
+        </w:rPr>
+        <w:t>26</w:t>
+      </w:r>
+    </w:fldSimple>
   </w:p>
 </w:ftr>
 </file>
@@ -18764,11 +19044,11 @@
         </c:dLbls>
         <c:marker val="1"/>
         <c:smooth val="0"/>
-        <c:axId val="72852608"/>
-        <c:axId val="72854144"/>
+        <c:axId val="102905728"/>
+        <c:axId val="119078912"/>
       </c:lineChart>
       <c:catAx>
-        <c:axId val="72852608"/>
+        <c:axId val="102905728"/>
         <c:scaling>
           <c:orientation val="minMax"/>
         </c:scaling>
@@ -18777,7 +19057,7 @@
         <c:majorTickMark val="out"/>
         <c:minorTickMark val="none"/>
         <c:tickLblPos val="nextTo"/>
-        <c:crossAx val="72854144"/>
+        <c:crossAx val="119078912"/>
         <c:crosses val="autoZero"/>
         <c:auto val="1"/>
         <c:lblAlgn val="ctr"/>
@@ -18785,7 +19065,7 @@
         <c:noMultiLvlLbl val="0"/>
       </c:catAx>
       <c:valAx>
-        <c:axId val="72854144"/>
+        <c:axId val="119078912"/>
         <c:scaling>
           <c:orientation val="minMax"/>
         </c:scaling>
@@ -18796,7 +19076,7 @@
         <c:majorTickMark val="out"/>
         <c:minorTickMark val="none"/>
         <c:tickLblPos val="nextTo"/>
-        <c:crossAx val="72852608"/>
+        <c:crossAx val="102905728"/>
         <c:crosses val="autoZero"/>
         <c:crossBetween val="between"/>
       </c:valAx>
@@ -18922,11 +19202,11 @@
           <c:showBubbleSize val="0"/>
         </c:dLbls>
         <c:gapWidth val="100"/>
-        <c:axId val="82674048"/>
-        <c:axId val="72870528"/>
+        <c:axId val="122197888"/>
+        <c:axId val="122195968"/>
       </c:barChart>
       <c:valAx>
-        <c:axId val="72870528"/>
+        <c:axId val="122195968"/>
         <c:scaling>
           <c:orientation val="minMax"/>
         </c:scaling>
@@ -18937,12 +19217,12 @@
         <c:majorTickMark val="out"/>
         <c:minorTickMark val="none"/>
         <c:tickLblPos val="nextTo"/>
-        <c:crossAx val="82674048"/>
+        <c:crossAx val="122197888"/>
         <c:crosses val="autoZero"/>
         <c:crossBetween val="between"/>
       </c:valAx>
       <c:catAx>
-        <c:axId val="82674048"/>
+        <c:axId val="122197888"/>
         <c:scaling>
           <c:orientation val="minMax"/>
         </c:scaling>
@@ -18951,7 +19231,7 @@
         <c:majorTickMark val="out"/>
         <c:minorTickMark val="none"/>
         <c:tickLblPos val="nextTo"/>
-        <c:crossAx val="72870528"/>
+        <c:crossAx val="122195968"/>
         <c:crosses val="autoZero"/>
         <c:auto val="1"/>
         <c:lblAlgn val="ctr"/>
@@ -19388,11 +19668,11 @@
           <c:showBubbleSize val="0"/>
         </c:dLbls>
         <c:gapWidth val="150"/>
-        <c:axId val="74446720"/>
-        <c:axId val="74448256"/>
+        <c:axId val="120248192"/>
+        <c:axId val="120249728"/>
       </c:barChart>
       <c:catAx>
-        <c:axId val="74446720"/>
+        <c:axId val="120248192"/>
         <c:scaling>
           <c:orientation val="maxMin"/>
         </c:scaling>
@@ -19401,7 +19681,7 @@
         <c:majorTickMark val="out"/>
         <c:minorTickMark val="none"/>
         <c:tickLblPos val="nextTo"/>
-        <c:crossAx val="74448256"/>
+        <c:crossAx val="120249728"/>
         <c:crosses val="autoZero"/>
         <c:auto val="1"/>
         <c:lblAlgn val="ctr"/>
@@ -19409,7 +19689,7 @@
         <c:noMultiLvlLbl val="0"/>
       </c:catAx>
       <c:valAx>
-        <c:axId val="74448256"/>
+        <c:axId val="120249728"/>
         <c:scaling>
           <c:orientation val="minMax"/>
           <c:max val="4"/>
@@ -19451,7 +19731,7 @@
         <c:majorTickMark val="out"/>
         <c:minorTickMark val="none"/>
         <c:tickLblPos val="nextTo"/>
-        <c:crossAx val="74446720"/>
+        <c:crossAx val="120248192"/>
         <c:crosses val="autoZero"/>
         <c:crossBetween val="between"/>
         <c:majorUnit val="1"/>
@@ -20094,11 +20374,11 @@
         </c:dLbls>
         <c:gapWidth val="75"/>
         <c:overlap val="-25"/>
-        <c:axId val="80134528"/>
-        <c:axId val="80136064"/>
+        <c:axId val="120418688"/>
+        <c:axId val="120420224"/>
       </c:barChart>
       <c:catAx>
-        <c:axId val="80134528"/>
+        <c:axId val="120418688"/>
         <c:scaling>
           <c:orientation val="maxMin"/>
         </c:scaling>
@@ -20107,7 +20387,7 @@
         <c:majorTickMark val="none"/>
         <c:minorTickMark val="none"/>
         <c:tickLblPos val="nextTo"/>
-        <c:crossAx val="80136064"/>
+        <c:crossAx val="120420224"/>
         <c:crosses val="autoZero"/>
         <c:auto val="1"/>
         <c:lblAlgn val="ctr"/>
@@ -20116,7 +20396,7 @@
         <c:noMultiLvlLbl val="0"/>
       </c:catAx>
       <c:valAx>
-        <c:axId val="80136064"/>
+        <c:axId val="120420224"/>
         <c:scaling>
           <c:orientation val="minMax"/>
           <c:max val="4"/>
@@ -20162,7 +20442,7 @@
         <c:majorTickMark val="none"/>
         <c:minorTickMark val="none"/>
         <c:tickLblPos val="nextTo"/>
-        <c:crossAx val="80134528"/>
+        <c:crossAx val="120418688"/>
         <c:crosses val="autoZero"/>
         <c:crossBetween val="between"/>
         <c:majorUnit val="1"/>
@@ -20207,6 +20487,814 @@
     </mc:Fallback>
   </mc:AlternateContent>
   <c:chart>
+    <c:title>
+      <c:tx>
+        <c:rich>
+          <a:bodyPr/>
+          <a:lstStyle/>
+          <a:p>
+            <a:pPr>
+              <a:defRPr/>
+            </a:pPr>
+            <a:r>
+              <a:rPr lang="de-CH" sz="1800" b="1" i="0" u="none" strike="noStrike" baseline="0">
+                <a:effectLst/>
+              </a:rPr>
+              <a:t>Auswertung nach Quartilen, alle Studiengänge</a:t>
+            </a:r>
+            <a:endParaRPr lang="de-CH"/>
+          </a:p>
+        </c:rich>
+      </c:tx>
+      <c:overlay val="1"/>
+    </c:title>
+    <c:autoTitleDeleted val="0"/>
+    <c:plotArea>
+      <c:layout>
+        <c:manualLayout>
+          <c:layoutTarget val="inner"/>
+          <c:xMode val="edge"/>
+          <c:yMode val="edge"/>
+          <c:x val="0.16150307082261484"/>
+          <c:y val="0.1023228346456693"/>
+          <c:w val="0.67373038569183841"/>
+          <c:h val="0.48581200787401574"/>
+        </c:manualLayout>
+      </c:layout>
+      <c:barChart>
+        <c:barDir val="col"/>
+        <c:grouping val="stacked"/>
+        <c:varyColors val="0"/>
+        <c:ser>
+          <c:idx val="1"/>
+          <c:order val="1"/>
+          <c:tx>
+            <c:strRef>
+              <c:f>Sheet1!$C$1</c:f>
+              <c:strCache>
+                <c:ptCount val="1"/>
+                <c:pt idx="0">
+                  <c:v>0.00</c:v>
+                </c:pt>
+              </c:strCache>
+            </c:strRef>
+          </c:tx>
+          <c:spPr>
+            <a:noFill/>
+          </c:spPr>
+          <c:invertIfNegative val="0"/>
+          <c:cat>
+            <c:strRef>
+              <c:f>Sheet1!$A$2:$A$9</c:f>
+              <c:strCache>
+                <c:ptCount val="8"/>
+                <c:pt idx="0">
+                  <c:v>Hat Interesse an den Postern</c:v>
+                </c:pt>
+                <c:pt idx="1">
+                  <c:v>Hat sich in Bachelorbroschüre informiert</c:v>
+                </c:pt>
+                <c:pt idx="2">
+                  <c:v>Empfindet Präsentation als wertvoll</c:v>
+                </c:pt>
+                <c:pt idx="3">
+                  <c:v>Findet Lesen der Poster zu zeitaufwändig</c:v>
+                </c:pt>
+                <c:pt idx="4">
+                  <c:v>Bewertet Poster/Broschüre als qualitativ gut</c:v>
+                </c:pt>
+                <c:pt idx="5">
+                  <c:v>Würde gerne Video sehen</c:v>
+                </c:pt>
+                <c:pt idx="6">
+                  <c:v>Würde gerne Video produzieren</c:v>
+                </c:pt>
+                <c:pt idx="7">
+                  <c:v>Akzeptiert Veröffentlichung des Videos</c:v>
+                </c:pt>
+              </c:strCache>
+            </c:strRef>
+          </c:cat>
+          <c:val>
+            <c:numRef>
+              <c:f>Sheet1!$C$2:$C$9</c:f>
+              <c:numCache>
+                <c:formatCode>0.00</c:formatCode>
+                <c:ptCount val="8"/>
+                <c:pt idx="0">
+                  <c:v>1</c:v>
+                </c:pt>
+                <c:pt idx="1">
+                  <c:v>1</c:v>
+                </c:pt>
+                <c:pt idx="2">
+                  <c:v>1</c:v>
+                </c:pt>
+                <c:pt idx="3">
+                  <c:v>1</c:v>
+                </c:pt>
+                <c:pt idx="4">
+                  <c:v>1</c:v>
+                </c:pt>
+                <c:pt idx="5">
+                  <c:v>1</c:v>
+                </c:pt>
+                <c:pt idx="6">
+                  <c:v>1</c:v>
+                </c:pt>
+                <c:pt idx="7">
+                  <c:v>1</c:v>
+                </c:pt>
+              </c:numCache>
+            </c:numRef>
+          </c:val>
+        </c:ser>
+        <c:ser>
+          <c:idx val="2"/>
+          <c:order val="2"/>
+          <c:tx>
+            <c:strRef>
+              <c:f>Sheet1!$D$1</c:f>
+              <c:strCache>
+                <c:ptCount val="1"/>
+                <c:pt idx="0">
+                  <c:v>0-25%</c:v>
+                </c:pt>
+              </c:strCache>
+            </c:strRef>
+          </c:tx>
+          <c:spPr>
+            <a:solidFill>
+              <a:srgbClr val="C0504D"/>
+            </a:solidFill>
+          </c:spPr>
+          <c:invertIfNegative val="0"/>
+          <c:cat>
+            <c:strRef>
+              <c:f>Sheet1!$A$2:$A$9</c:f>
+              <c:strCache>
+                <c:ptCount val="8"/>
+                <c:pt idx="0">
+                  <c:v>Hat Interesse an den Postern</c:v>
+                </c:pt>
+                <c:pt idx="1">
+                  <c:v>Hat sich in Bachelorbroschüre informiert</c:v>
+                </c:pt>
+                <c:pt idx="2">
+                  <c:v>Empfindet Präsentation als wertvoll</c:v>
+                </c:pt>
+                <c:pt idx="3">
+                  <c:v>Findet Lesen der Poster zu zeitaufwändig</c:v>
+                </c:pt>
+                <c:pt idx="4">
+                  <c:v>Bewertet Poster/Broschüre als qualitativ gut</c:v>
+                </c:pt>
+                <c:pt idx="5">
+                  <c:v>Würde gerne Video sehen</c:v>
+                </c:pt>
+                <c:pt idx="6">
+                  <c:v>Würde gerne Video produzieren</c:v>
+                </c:pt>
+                <c:pt idx="7">
+                  <c:v>Akzeptiert Veröffentlichung des Videos</c:v>
+                </c:pt>
+              </c:strCache>
+            </c:strRef>
+          </c:cat>
+          <c:val>
+            <c:numRef>
+              <c:f>Sheet1!$D$2:$D$9</c:f>
+              <c:numCache>
+                <c:formatCode>0.00</c:formatCode>
+                <c:ptCount val="8"/>
+                <c:pt idx="0">
+                  <c:v>0.97499999999999998</c:v>
+                </c:pt>
+                <c:pt idx="1">
+                  <c:v>0.05</c:v>
+                </c:pt>
+                <c:pt idx="2">
+                  <c:v>1</c:v>
+                </c:pt>
+                <c:pt idx="3">
+                  <c:v>0.97499999999999998</c:v>
+                </c:pt>
+                <c:pt idx="4">
+                  <c:v>1</c:v>
+                </c:pt>
+                <c:pt idx="5">
+                  <c:v>1</c:v>
+                </c:pt>
+                <c:pt idx="6">
+                  <c:v>0.05</c:v>
+                </c:pt>
+                <c:pt idx="7">
+                  <c:v>1</c:v>
+                </c:pt>
+              </c:numCache>
+            </c:numRef>
+          </c:val>
+        </c:ser>
+        <c:ser>
+          <c:idx val="3"/>
+          <c:order val="3"/>
+          <c:tx>
+            <c:strRef>
+              <c:f>Sheet1!$E$1</c:f>
+              <c:strCache>
+                <c:ptCount val="1"/>
+                <c:pt idx="0">
+                  <c:v>25-50%</c:v>
+                </c:pt>
+              </c:strCache>
+            </c:strRef>
+          </c:tx>
+          <c:spPr>
+            <a:solidFill>
+              <a:srgbClr val="9BBB59"/>
+            </a:solidFill>
+          </c:spPr>
+          <c:invertIfNegative val="0"/>
+          <c:cat>
+            <c:strRef>
+              <c:f>Sheet1!$A$2:$A$9</c:f>
+              <c:strCache>
+                <c:ptCount val="8"/>
+                <c:pt idx="0">
+                  <c:v>Hat Interesse an den Postern</c:v>
+                </c:pt>
+                <c:pt idx="1">
+                  <c:v>Hat sich in Bachelorbroschüre informiert</c:v>
+                </c:pt>
+                <c:pt idx="2">
+                  <c:v>Empfindet Präsentation als wertvoll</c:v>
+                </c:pt>
+                <c:pt idx="3">
+                  <c:v>Findet Lesen der Poster zu zeitaufwändig</c:v>
+                </c:pt>
+                <c:pt idx="4">
+                  <c:v>Bewertet Poster/Broschüre als qualitativ gut</c:v>
+                </c:pt>
+                <c:pt idx="5">
+                  <c:v>Würde gerne Video sehen</c:v>
+                </c:pt>
+                <c:pt idx="6">
+                  <c:v>Würde gerne Video produzieren</c:v>
+                </c:pt>
+                <c:pt idx="7">
+                  <c:v>Akzeptiert Veröffentlichung des Videos</c:v>
+                </c:pt>
+              </c:strCache>
+            </c:strRef>
+          </c:cat>
+          <c:val>
+            <c:numRef>
+              <c:f>Sheet1!$E$2:$E$9</c:f>
+              <c:numCache>
+                <c:formatCode>0.00</c:formatCode>
+                <c:ptCount val="8"/>
+                <c:pt idx="0">
+                  <c:v>0.05</c:v>
+                </c:pt>
+                <c:pt idx="1">
+                  <c:v>0.92500000000000004</c:v>
+                </c:pt>
+                <c:pt idx="2">
+                  <c:v>0.97499999999999998</c:v>
+                </c:pt>
+                <c:pt idx="3">
+                  <c:v>0.05</c:v>
+                </c:pt>
+                <c:pt idx="4">
+                  <c:v>0.97499999999999998</c:v>
+                </c:pt>
+                <c:pt idx="5">
+                  <c:v>0.97499999999999998</c:v>
+                </c:pt>
+                <c:pt idx="6">
+                  <c:v>0.95</c:v>
+                </c:pt>
+                <c:pt idx="7">
+                  <c:v>1</c:v>
+                </c:pt>
+              </c:numCache>
+            </c:numRef>
+          </c:val>
+        </c:ser>
+        <c:ser>
+          <c:idx val="4"/>
+          <c:order val="4"/>
+          <c:tx>
+            <c:strRef>
+              <c:f>Sheet1!$F$1</c:f>
+              <c:strCache>
+                <c:ptCount val="1"/>
+                <c:pt idx="0">
+                  <c:v>50-75%</c:v>
+                </c:pt>
+              </c:strCache>
+            </c:strRef>
+          </c:tx>
+          <c:spPr>
+            <a:solidFill>
+              <a:srgbClr val="8064A2"/>
+            </a:solidFill>
+          </c:spPr>
+          <c:invertIfNegative val="0"/>
+          <c:cat>
+            <c:strRef>
+              <c:f>Sheet1!$A$2:$A$9</c:f>
+              <c:strCache>
+                <c:ptCount val="8"/>
+                <c:pt idx="0">
+                  <c:v>Hat Interesse an den Postern</c:v>
+                </c:pt>
+                <c:pt idx="1">
+                  <c:v>Hat sich in Bachelorbroschüre informiert</c:v>
+                </c:pt>
+                <c:pt idx="2">
+                  <c:v>Empfindet Präsentation als wertvoll</c:v>
+                </c:pt>
+                <c:pt idx="3">
+                  <c:v>Findet Lesen der Poster zu zeitaufwändig</c:v>
+                </c:pt>
+                <c:pt idx="4">
+                  <c:v>Bewertet Poster/Broschüre als qualitativ gut</c:v>
+                </c:pt>
+                <c:pt idx="5">
+                  <c:v>Würde gerne Video sehen</c:v>
+                </c:pt>
+                <c:pt idx="6">
+                  <c:v>Würde gerne Video produzieren</c:v>
+                </c:pt>
+                <c:pt idx="7">
+                  <c:v>Akzeptiert Veröffentlichung des Videos</c:v>
+                </c:pt>
+              </c:strCache>
+            </c:strRef>
+          </c:cat>
+          <c:val>
+            <c:numRef>
+              <c:f>Sheet1!$F$2:$F$9</c:f>
+              <c:numCache>
+                <c:formatCode>0.00</c:formatCode>
+                <c:ptCount val="8"/>
+                <c:pt idx="0">
+                  <c:v>0.97499999999999998</c:v>
+                </c:pt>
+                <c:pt idx="1">
+                  <c:v>0.05</c:v>
+                </c:pt>
+                <c:pt idx="2">
+                  <c:v>0.05</c:v>
+                </c:pt>
+                <c:pt idx="3">
+                  <c:v>0.97499999999999998</c:v>
+                </c:pt>
+                <c:pt idx="4">
+                  <c:v>0.05</c:v>
+                </c:pt>
+                <c:pt idx="5">
+                  <c:v>0.05</c:v>
+                </c:pt>
+                <c:pt idx="6">
+                  <c:v>1</c:v>
+                </c:pt>
+                <c:pt idx="7">
+                  <c:v>0.95</c:v>
+                </c:pt>
+              </c:numCache>
+            </c:numRef>
+          </c:val>
+        </c:ser>
+        <c:ser>
+          <c:idx val="5"/>
+          <c:order val="5"/>
+          <c:tx>
+            <c:strRef>
+              <c:f>Sheet1!$G$1</c:f>
+              <c:strCache>
+                <c:ptCount val="1"/>
+                <c:pt idx="0">
+                  <c:v>75-100%</c:v>
+                </c:pt>
+              </c:strCache>
+            </c:strRef>
+          </c:tx>
+          <c:spPr>
+            <a:solidFill>
+              <a:srgbClr val="4BACC6"/>
+            </a:solidFill>
+          </c:spPr>
+          <c:invertIfNegative val="0"/>
+          <c:cat>
+            <c:strRef>
+              <c:f>Sheet1!$A$2:$A$9</c:f>
+              <c:strCache>
+                <c:ptCount val="8"/>
+                <c:pt idx="0">
+                  <c:v>Hat Interesse an den Postern</c:v>
+                </c:pt>
+                <c:pt idx="1">
+                  <c:v>Hat sich in Bachelorbroschüre informiert</c:v>
+                </c:pt>
+                <c:pt idx="2">
+                  <c:v>Empfindet Präsentation als wertvoll</c:v>
+                </c:pt>
+                <c:pt idx="3">
+                  <c:v>Findet Lesen der Poster zu zeitaufwändig</c:v>
+                </c:pt>
+                <c:pt idx="4">
+                  <c:v>Bewertet Poster/Broschüre als qualitativ gut</c:v>
+                </c:pt>
+                <c:pt idx="5">
+                  <c:v>Würde gerne Video sehen</c:v>
+                </c:pt>
+                <c:pt idx="6">
+                  <c:v>Würde gerne Video produzieren</c:v>
+                </c:pt>
+                <c:pt idx="7">
+                  <c:v>Akzeptiert Veröffentlichung des Videos</c:v>
+                </c:pt>
+              </c:strCache>
+            </c:strRef>
+          </c:cat>
+          <c:val>
+            <c:numRef>
+              <c:f>Sheet1!$G$2:$G$9</c:f>
+              <c:numCache>
+                <c:formatCode>0.00</c:formatCode>
+                <c:ptCount val="8"/>
+                <c:pt idx="0">
+                  <c:v>1</c:v>
+                </c:pt>
+                <c:pt idx="1">
+                  <c:v>1.9750000000000001</c:v>
+                </c:pt>
+                <c:pt idx="2">
+                  <c:v>0.97499999999999998</c:v>
+                </c:pt>
+                <c:pt idx="3">
+                  <c:v>1</c:v>
+                </c:pt>
+                <c:pt idx="4">
+                  <c:v>0.97499999999999998</c:v>
+                </c:pt>
+                <c:pt idx="5">
+                  <c:v>0.97499999999999998</c:v>
+                </c:pt>
+                <c:pt idx="6">
+                  <c:v>1</c:v>
+                </c:pt>
+                <c:pt idx="7">
+                  <c:v>0.05</c:v>
+                </c:pt>
+              </c:numCache>
+            </c:numRef>
+          </c:val>
+        </c:ser>
+        <c:dLbls>
+          <c:showLegendKey val="0"/>
+          <c:showVal val="0"/>
+          <c:showCatName val="0"/>
+          <c:showSerName val="0"/>
+          <c:showPercent val="0"/>
+          <c:showBubbleSize val="0"/>
+        </c:dLbls>
+        <c:gapWidth val="150"/>
+        <c:overlap val="100"/>
+        <c:axId val="121194752"/>
+        <c:axId val="121221504"/>
+      </c:barChart>
+      <c:lineChart>
+        <c:grouping val="standard"/>
+        <c:varyColors val="0"/>
+        <c:ser>
+          <c:idx val="0"/>
+          <c:order val="0"/>
+          <c:tx>
+            <c:strRef>
+              <c:f>Sheet1!$B$1</c:f>
+              <c:strCache>
+                <c:ptCount val="1"/>
+                <c:pt idx="0">
+                  <c:v>Durchschnitt</c:v>
+                </c:pt>
+              </c:strCache>
+            </c:strRef>
+          </c:tx>
+          <c:spPr>
+            <a:ln>
+              <a:noFill/>
+            </a:ln>
+          </c:spPr>
+          <c:marker>
+            <c:symbol val="diamond"/>
+            <c:size val="10"/>
+            <c:spPr>
+              <a:ln>
+                <a:solidFill>
+                  <a:schemeClr val="tx2">
+                    <a:lumMod val="75000"/>
+                  </a:schemeClr>
+                </a:solidFill>
+              </a:ln>
+            </c:spPr>
+          </c:marker>
+          <c:cat>
+            <c:strRef>
+              <c:f>Sheet1!$A$2:$A$9</c:f>
+              <c:strCache>
+                <c:ptCount val="8"/>
+                <c:pt idx="0">
+                  <c:v>Hat Interesse an den Postern</c:v>
+                </c:pt>
+                <c:pt idx="1">
+                  <c:v>Hat sich in Bachelorbroschüre informiert</c:v>
+                </c:pt>
+                <c:pt idx="2">
+                  <c:v>Empfindet Präsentation als wertvoll</c:v>
+                </c:pt>
+                <c:pt idx="3">
+                  <c:v>Findet Lesen der Poster zu zeitaufwändig</c:v>
+                </c:pt>
+                <c:pt idx="4">
+                  <c:v>Bewertet Poster/Broschüre als qualitativ gut</c:v>
+                </c:pt>
+                <c:pt idx="5">
+                  <c:v>Würde gerne Video sehen</c:v>
+                </c:pt>
+                <c:pt idx="6">
+                  <c:v>Würde gerne Video produzieren</c:v>
+                </c:pt>
+                <c:pt idx="7">
+                  <c:v>Akzeptiert Veröffentlichung des Videos</c:v>
+                </c:pt>
+              </c:strCache>
+            </c:strRef>
+          </c:cat>
+          <c:val>
+            <c:numRef>
+              <c:f>Sheet1!$B$2:$B$9</c:f>
+              <c:numCache>
+                <c:formatCode>0.00</c:formatCode>
+                <c:ptCount val="8"/>
+                <c:pt idx="0">
+                  <c:v>2.4285714285714284</c:v>
+                </c:pt>
+                <c:pt idx="1">
+                  <c:v>1.8472906403940887</c:v>
+                </c:pt>
+                <c:pt idx="2">
+                  <c:v>2.9274611398963732</c:v>
+                </c:pt>
+                <c:pt idx="3">
+                  <c:v>2.3955223880597014</c:v>
+                </c:pt>
+                <c:pt idx="4">
+                  <c:v>2.7487437185929648</c:v>
+                </c:pt>
+                <c:pt idx="5">
+                  <c:v>2.6175000000000002</c:v>
+                </c:pt>
+                <c:pt idx="6">
+                  <c:v>1.9303482587064678</c:v>
+                </c:pt>
+                <c:pt idx="7">
+                  <c:v>3.0098522167487687</c:v>
+                </c:pt>
+              </c:numCache>
+            </c:numRef>
+          </c:val>
+          <c:smooth val="0"/>
+        </c:ser>
+        <c:dLbls>
+          <c:showLegendKey val="0"/>
+          <c:showVal val="0"/>
+          <c:showCatName val="0"/>
+          <c:showSerName val="0"/>
+          <c:showPercent val="0"/>
+          <c:showBubbleSize val="0"/>
+        </c:dLbls>
+        <c:marker val="1"/>
+        <c:smooth val="0"/>
+        <c:axId val="121194752"/>
+        <c:axId val="121221504"/>
+      </c:lineChart>
+      <c:catAx>
+        <c:axId val="121194752"/>
+        <c:scaling>
+          <c:orientation val="minMax"/>
+        </c:scaling>
+        <c:delete val="0"/>
+        <c:axPos val="b"/>
+        <c:majorTickMark val="out"/>
+        <c:minorTickMark val="none"/>
+        <c:tickLblPos val="nextTo"/>
+        <c:crossAx val="121221504"/>
+        <c:crosses val="autoZero"/>
+        <c:auto val="1"/>
+        <c:lblAlgn val="ctr"/>
+        <c:lblOffset val="100"/>
+        <c:noMultiLvlLbl val="0"/>
+      </c:catAx>
+      <c:valAx>
+        <c:axId val="121221504"/>
+        <c:scaling>
+          <c:orientation val="minMax"/>
+          <c:max val="4"/>
+          <c:min val="1"/>
+        </c:scaling>
+        <c:delete val="1"/>
+        <c:axPos val="l"/>
+        <c:majorGridlines/>
+        <c:title>
+          <c:tx>
+            <c:rich>
+              <a:bodyPr rot="0" vert="horz"/>
+              <a:lstStyle/>
+              <a:p>
+                <a:pPr>
+                  <a:defRPr/>
+                </a:pPr>
+                <a:r>
+                  <a:rPr lang="de-CH"/>
+                  <a:t>trifft zu</a:t>
+                </a:r>
+              </a:p>
+              <a:p>
+                <a:pPr>
+                  <a:defRPr/>
+                </a:pPr>
+                <a:endParaRPr lang="de-CH"/>
+              </a:p>
+              <a:p>
+                <a:pPr>
+                  <a:defRPr/>
+                </a:pPr>
+                <a:endParaRPr lang="de-CH"/>
+              </a:p>
+              <a:p>
+                <a:pPr>
+                  <a:defRPr/>
+                </a:pPr>
+                <a:endParaRPr lang="de-CH"/>
+              </a:p>
+              <a:p>
+                <a:pPr>
+                  <a:defRPr/>
+                </a:pPr>
+                <a:r>
+                  <a:rPr lang="de-CH"/>
+                  <a:t>trifft </a:t>
+                </a:r>
+              </a:p>
+              <a:p>
+                <a:pPr>
+                  <a:defRPr/>
+                </a:pPr>
+                <a:r>
+                  <a:rPr lang="de-CH"/>
+                  <a:t>eher zu</a:t>
+                </a:r>
+              </a:p>
+              <a:p>
+                <a:pPr>
+                  <a:defRPr/>
+                </a:pPr>
+                <a:endParaRPr lang="de-CH"/>
+              </a:p>
+              <a:p>
+                <a:pPr>
+                  <a:defRPr/>
+                </a:pPr>
+                <a:endParaRPr lang="de-CH"/>
+              </a:p>
+              <a:p>
+                <a:pPr>
+                  <a:defRPr/>
+                </a:pPr>
+                <a:endParaRPr lang="de-CH"/>
+              </a:p>
+              <a:p>
+                <a:pPr>
+                  <a:defRPr/>
+                </a:pPr>
+                <a:r>
+                  <a:rPr lang="de-CH"/>
+                  <a:t>trifft eher</a:t>
+                </a:r>
+              </a:p>
+              <a:p>
+                <a:pPr>
+                  <a:defRPr/>
+                </a:pPr>
+                <a:r>
+                  <a:rPr lang="de-CH"/>
+                  <a:t>nicht zu</a:t>
+                </a:r>
+              </a:p>
+              <a:p>
+                <a:pPr>
+                  <a:defRPr/>
+                </a:pPr>
+                <a:endParaRPr lang="de-CH"/>
+              </a:p>
+              <a:p>
+                <a:pPr>
+                  <a:defRPr/>
+                </a:pPr>
+                <a:endParaRPr lang="de-CH"/>
+              </a:p>
+              <a:p>
+                <a:pPr>
+                  <a:defRPr/>
+                </a:pPr>
+                <a:endParaRPr lang="de-CH"/>
+              </a:p>
+              <a:p>
+                <a:pPr>
+                  <a:defRPr/>
+                </a:pPr>
+                <a:r>
+                  <a:rPr lang="de-CH"/>
+                  <a:t>trifft </a:t>
+                </a:r>
+              </a:p>
+              <a:p>
+                <a:pPr>
+                  <a:defRPr/>
+                </a:pPr>
+                <a:r>
+                  <a:rPr lang="de-CH"/>
+                  <a:t>nicht zu</a:t>
+                </a:r>
+              </a:p>
+            </c:rich>
+          </c:tx>
+          <c:layout>
+            <c:manualLayout>
+              <c:xMode val="edge"/>
+              <c:yMode val="edge"/>
+              <c:x val="4.3161445615317984E-2"/>
+              <c:y val="9.1771225333877424E-2"/>
+            </c:manualLayout>
+          </c:layout>
+          <c:overlay val="0"/>
+        </c:title>
+        <c:numFmt formatCode="0.00" sourceLinked="1"/>
+        <c:majorTickMark val="out"/>
+        <c:minorTickMark val="none"/>
+        <c:tickLblPos val="nextTo"/>
+        <c:crossAx val="121194752"/>
+        <c:crosses val="autoZero"/>
+        <c:crossBetween val="between"/>
+        <c:majorUnit val="1"/>
+        <c:minorUnit val="1"/>
+      </c:valAx>
+    </c:plotArea>
+    <c:legend>
+      <c:legendPos val="r"/>
+      <c:legendEntry>
+        <c:idx val="4"/>
+        <c:delete val="1"/>
+      </c:legendEntry>
+      <c:layout>
+        <c:manualLayout>
+          <c:xMode val="edge"/>
+          <c:yMode val="edge"/>
+          <c:x val="0.84741907261592297"/>
+          <c:y val="0.38430637629029579"/>
+          <c:w val="0.15258092738407697"/>
+          <c:h val="0.23138724741940847"/>
+        </c:manualLayout>
+      </c:layout>
+      <c:overlay val="0"/>
+    </c:legend>
+    <c:plotVisOnly val="1"/>
+    <c:dispBlanksAs val="gap"/>
+    <c:showDLblsOverMax val="0"/>
+  </c:chart>
+  <c:externalData r:id="rId1">
+    <c:autoUpdate val="0"/>
+  </c:externalData>
+</c:chartSpace>
+</file>
+
+<file path=word/charts/chart8.xml><?xml version="1.0" encoding="utf-8"?>
+<c:chartSpace xmlns:c="http://schemas.openxmlformats.org/drawingml/2006/chart" xmlns:a="http://schemas.openxmlformats.org/drawingml/2006/main" xmlns:r="http://schemas.openxmlformats.org/officeDocument/2006/relationships">
+  <c:date1904 val="0"/>
+  <c:lang val="de-CH"/>
+  <c:roundedCorners val="0"/>
+  <mc:AlternateContent xmlns:mc="http://schemas.openxmlformats.org/markup-compatibility/2006">
+    <mc:Choice xmlns:c14="http://schemas.microsoft.com/office/drawing/2007/8/2/chart" Requires="c14">
+      <c14:style val="102"/>
+    </mc:Choice>
+    <mc:Fallback>
+      <c:style val="2"/>
+    </mc:Fallback>
+  </mc:AlternateContent>
+  <c:chart>
     <c:autoTitleDeleted val="0"/>
     <c:plotArea>
       <c:layout/>
@@ -20557,11 +21645,11 @@
         </c:dLbls>
         <c:bubbleScale val="100"/>
         <c:showNegBubbles val="0"/>
-        <c:axId val="80341632"/>
-        <c:axId val="80875904"/>
+        <c:axId val="120067584"/>
+        <c:axId val="120069120"/>
       </c:bubbleChart>
       <c:valAx>
-        <c:axId val="80341632"/>
+        <c:axId val="120067584"/>
         <c:scaling>
           <c:orientation val="minMax"/>
           <c:max val="5"/>
@@ -20574,12 +21662,12 @@
         <c:majorTickMark val="out"/>
         <c:minorTickMark val="none"/>
         <c:tickLblPos val="nextTo"/>
-        <c:crossAx val="80875904"/>
+        <c:crossAx val="120069120"/>
         <c:crosses val="autoZero"/>
         <c:crossBetween val="midCat"/>
       </c:valAx>
       <c:valAx>
-        <c:axId val="80875904"/>
+        <c:axId val="120069120"/>
         <c:scaling>
           <c:orientation val="maxMin"/>
           <c:max val="4.5"/>
@@ -20592,7 +21680,7 @@
         <c:majorTickMark val="out"/>
         <c:minorTickMark val="none"/>
         <c:tickLblPos val="nextTo"/>
-        <c:crossAx val="80341632"/>
+        <c:crossAx val="120067584"/>
         <c:crosses val="autoZero"/>
         <c:crossBetween val="midCat"/>
         <c:majorUnit val="1"/>
@@ -20968,7 +22056,7 @@
 </file>
 
 <file path=customXml/itemProps1.xml><?xml version="1.0" encoding="utf-8"?>
-<ds:datastoreItem xmlns:ds="http://schemas.openxmlformats.org/officeDocument/2006/customXml" ds:itemID="{154E6787-C793-4941-870D-84D5F6FC226A}">
+<ds:datastoreItem xmlns:ds="http://schemas.openxmlformats.org/officeDocument/2006/customXml" ds:itemID="{6D9F94C1-E0A6-4612-8277-7ADE31184032}">
   <ds:schemaRefs>
     <ds:schemaRef ds:uri="http://schemas.openxmlformats.org/officeDocument/2006/bibliography"/>
   </ds:schemaRefs>

</xml_diff>

<commit_message>
refs #805 Review Korrekturen Heinzmann
Former-commit-id: 91b969aa5b926b743c99d90d0e0b7a178d17788f
</commit_message>
<xml_diff>
--- a/doc/Bericht/05_Technischer Bericht/03_Vorstudie/Vorstudie.docx
+++ b/doc/Bericht/05_Technischer Bericht/03_Vorstudie/Vorstudie.docx
@@ -4,7 +4,7 @@
   <w:body>
     <w:p>
       <w:pPr>
-        <w:pStyle w:val="Heading1"/>
+        <w:pStyle w:val="berschrift1"/>
       </w:pPr>
       <w:bookmarkStart w:id="0" w:name="_Toc320601242"/>
       <w:r>
@@ -14,7 +14,7 @@
     </w:p>
     <w:p>
       <w:pPr>
-        <w:pStyle w:val="Heading2"/>
+        <w:pStyle w:val="berschrift2"/>
       </w:pPr>
       <w:bookmarkStart w:id="1" w:name="_Toc287347253"/>
       <w:bookmarkStart w:id="2" w:name="_Toc320601243"/>
@@ -26,7 +26,7 @@
     </w:p>
     <w:tbl>
       <w:tblPr>
-        <w:tblStyle w:val="MediumShading1-Accent1"/>
+        <w:tblStyle w:val="MittlereSchattierung1-Akzent1"/>
         <w:tblW w:w="0" w:type="auto"/>
         <w:tblInd w:w="-34" w:type="dxa"/>
         <w:tblLook w:val="0420" w:firstRow="1" w:lastRow="0" w:firstColumn="0" w:lastColumn="0" w:noHBand="0" w:noVBand="1"/>
@@ -1291,8 +1291,56 @@
             <w:r>
               <w:t>CH</w:t>
             </w:r>
+          </w:p>
+        </w:tc>
+      </w:tr>
+      <w:tr>
+        <w:trPr>
+          <w:cnfStyle w:val="000000100000" w:firstRow="0" w:lastRow="0" w:firstColumn="0" w:lastColumn="0" w:oddVBand="0" w:evenVBand="0" w:oddHBand="1" w:evenHBand="0" w:firstRowFirstColumn="0" w:firstRowLastColumn="0" w:lastRowFirstColumn="0" w:lastRowLastColumn="0"/>
+        </w:trPr>
+        <w:tc>
+          <w:tcPr>
+            <w:tcW w:w="1280" w:type="dxa"/>
+          </w:tcPr>
+          <w:p>
+            <w:r>
+              <w:t>06.05.2012</w:t>
+            </w:r>
+          </w:p>
+        </w:tc>
+        <w:tc>
+          <w:tcPr>
+            <w:tcW w:w="993" w:type="dxa"/>
+          </w:tcPr>
+          <w:p>
+            <w:r>
+              <w:t>1.24</w:t>
+            </w:r>
+          </w:p>
+        </w:tc>
+        <w:tc>
+          <w:tcPr>
+            <w:tcW w:w="4674" w:type="dxa"/>
+          </w:tcPr>
+          <w:p>
+            <w:r>
+              <w:t>Review</w:t>
+            </w:r>
+            <w:r>
+              <w:t xml:space="preserve"> Korrekturen</w:t>
+            </w:r>
             <w:bookmarkStart w:id="3" w:name="_GoBack"/>
             <w:bookmarkEnd w:id="3"/>
+          </w:p>
+        </w:tc>
+        <w:tc>
+          <w:tcPr>
+            <w:tcW w:w="2303" w:type="dxa"/>
+          </w:tcPr>
+          <w:p>
+            <w:r>
+              <w:t>DT</w:t>
+            </w:r>
           </w:p>
         </w:tc>
       </w:tr>
@@ -1315,7 +1363,7 @@
     </w:p>
     <w:p>
       <w:pPr>
-        <w:pStyle w:val="Heading2"/>
+        <w:pStyle w:val="berschrift2"/>
       </w:pPr>
       <w:bookmarkStart w:id="4" w:name="_Toc320601244"/>
       <w:r>
@@ -1896,7 +1944,7 @@
     </w:p>
     <w:p>
       <w:pPr>
-        <w:pStyle w:val="Heading2"/>
+        <w:pStyle w:val="berschrift2"/>
       </w:pPr>
       <w:bookmarkStart w:id="6" w:name="_Toc320601245"/>
       <w:r>
@@ -1920,12 +1968,18 @@
         <w:t xml:space="preserve">der HSR </w:t>
       </w:r>
       <w:r>
-        <w:t>zu erhalten, wurden diese hier aufgelistet.</w:t>
+        <w:t>zu erhalten</w:t>
+      </w:r>
+      <w:r>
+        <w:t>,</w:t>
+      </w:r>
+      <w:r>
+        <w:t xml:space="preserve"> wurden diese hier aufgelistet.</w:t>
       </w:r>
     </w:p>
     <w:p>
       <w:pPr>
-        <w:pStyle w:val="ListParagraph"/>
+        <w:pStyle w:val="Listenabsatz"/>
         <w:numPr>
           <w:ilvl w:val="0"/>
           <w:numId w:val="15"/>
@@ -1999,7 +2053,7 @@
     </w:p>
     <w:p>
       <w:pPr>
-        <w:pStyle w:val="ListParagraph"/>
+        <w:pStyle w:val="Listenabsatz"/>
         <w:numPr>
           <w:ilvl w:val="0"/>
           <w:numId w:val="15"/>
@@ -2012,7 +2066,7 @@
     </w:p>
     <w:p>
       <w:pPr>
-        <w:pStyle w:val="ListParagraph"/>
+        <w:pStyle w:val="Listenabsatz"/>
         <w:numPr>
           <w:ilvl w:val="0"/>
           <w:numId w:val="15"/>
@@ -2025,7 +2079,7 @@
     </w:p>
     <w:p>
       <w:pPr>
-        <w:pStyle w:val="ListParagraph"/>
+        <w:pStyle w:val="Listenabsatz"/>
         <w:numPr>
           <w:ilvl w:val="0"/>
           <w:numId w:val="15"/>
@@ -2044,7 +2098,7 @@
     </w:p>
     <w:p>
       <w:pPr>
-        <w:pStyle w:val="ListParagraph"/>
+        <w:pStyle w:val="Listenabsatz"/>
         <w:numPr>
           <w:ilvl w:val="0"/>
           <w:numId w:val="15"/>
@@ -2057,7 +2111,7 @@
     </w:p>
     <w:p>
       <w:pPr>
-        <w:pStyle w:val="ListParagraph"/>
+        <w:pStyle w:val="Listenabsatz"/>
         <w:numPr>
           <w:ilvl w:val="0"/>
           <w:numId w:val="15"/>
@@ -2070,7 +2124,7 @@
     </w:p>
     <w:p>
       <w:pPr>
-        <w:pStyle w:val="ListParagraph"/>
+        <w:pStyle w:val="Listenabsatz"/>
         <w:numPr>
           <w:ilvl w:val="0"/>
           <w:numId w:val="15"/>
@@ -2089,12 +2143,12 @@
     <w:p/>
     <w:p>
       <w:pPr>
-        <w:pStyle w:val="Caption"/>
+        <w:pStyle w:val="Beschriftung"/>
       </w:pPr>
     </w:p>
     <w:p>
       <w:pPr>
-        <w:pStyle w:val="Caption"/>
+        <w:pStyle w:val="Beschriftung"/>
       </w:pPr>
       <w:r>
         <w:t xml:space="preserve">Abbildung </w:t>
@@ -2122,7 +2176,7 @@
     </w:p>
     <w:p>
       <w:pPr>
-        <w:pStyle w:val="Heading2"/>
+        <w:pStyle w:val="berschrift2"/>
       </w:pPr>
       <w:bookmarkStart w:id="7" w:name="_Toc320601246"/>
       <w:r>
@@ -2202,7 +2256,7 @@
     </w:p>
     <w:tbl>
       <w:tblPr>
-        <w:tblStyle w:val="MediumShading1-Accent1"/>
+        <w:tblStyle w:val="MittlereSchattierung1-Akzent1"/>
         <w:tblW w:w="0" w:type="auto"/>
         <w:tblLook w:val="0420" w:firstRow="1" w:lastRow="0" w:firstColumn="0" w:lastColumn="0" w:noHBand="0" w:noVBand="1"/>
       </w:tblPr>
@@ -2319,7 +2373,7 @@
     </w:tbl>
     <w:p>
       <w:pPr>
-        <w:pStyle w:val="Caption"/>
+        <w:pStyle w:val="Beschriftung"/>
       </w:pPr>
       <w:r>
         <w:t xml:space="preserve">Tabelle </w:t>
@@ -2398,7 +2452,7 @@
     </w:p>
     <w:p>
       <w:pPr>
-        <w:pStyle w:val="Caption"/>
+        <w:pStyle w:val="Beschriftung"/>
       </w:pPr>
       <w:r>
         <w:t xml:space="preserve">Abbildung </w:t>
@@ -2417,7 +2471,7 @@
     </w:p>
     <w:p>
       <w:pPr>
-        <w:pStyle w:val="Heading3"/>
+        <w:pStyle w:val="berschrift3"/>
       </w:pPr>
       <w:bookmarkStart w:id="8" w:name="_Toc320601247"/>
       <w:r>
@@ -2456,7 +2510,7 @@
     </w:p>
     <w:p>
       <w:pPr>
-        <w:pStyle w:val="Caption"/>
+        <w:pStyle w:val="Beschriftung"/>
       </w:pPr>
       <w:r>
         <w:t xml:space="preserve">Abbildung </w:t>
@@ -2576,7 +2630,7 @@
     </w:p>
     <w:p>
       <w:pPr>
-        <w:pStyle w:val="Caption"/>
+        <w:pStyle w:val="Beschriftung"/>
         <w:rPr>
           <w:noProof/>
         </w:rPr>
@@ -2606,7 +2660,7 @@
     </w:p>
     <w:p>
       <w:pPr>
-        <w:pStyle w:val="Heading3"/>
+        <w:pStyle w:val="berschrift3"/>
       </w:pPr>
       <w:bookmarkStart w:id="10" w:name="_Toc320601248"/>
       <w:r>
@@ -2755,7 +2809,7 @@
     </w:p>
     <w:p>
       <w:pPr>
-        <w:pStyle w:val="Caption"/>
+        <w:pStyle w:val="Beschriftung"/>
       </w:pPr>
       <w:r>
         <w:t xml:space="preserve">Abbildung </w:t>
@@ -2824,7 +2878,7 @@
     </w:p>
     <w:p>
       <w:pPr>
-        <w:pStyle w:val="Caption"/>
+        <w:pStyle w:val="Beschriftung"/>
       </w:pPr>
       <w:r>
         <w:t xml:space="preserve">Abbildung </w:t>
@@ -2852,7 +2906,7 @@
     </w:p>
     <w:p>
       <w:pPr>
-        <w:pStyle w:val="Heading2"/>
+        <w:pStyle w:val="berschrift2"/>
       </w:pPr>
       <w:bookmarkStart w:id="11" w:name="_Toc320601249"/>
       <w:bookmarkStart w:id="12" w:name="_Ref319428867"/>
@@ -2879,13 +2933,25 @@
         <w:t xml:space="preserve"> (zum Beispiel linke Hand, linker Ellbogen etc.)</w:t>
       </w:r>
       <w:r>
-        <w:t xml:space="preserve"> des Körpers, welche erkannt werden können und zu einem Skelett verbunden werden.</w:t>
+        <w:t xml:space="preserve"> des</w:t>
+      </w:r>
+      <w:r>
+        <w:t xml:space="preserve"> Körpers, welche erkannt </w:t>
+      </w:r>
+      <w:r>
+        <w:t>und zu einem Skelett verbunden werden.</w:t>
       </w:r>
       <w:r>
         <w:t xml:space="preserve"> </w:t>
       </w:r>
       <w:r>
-        <w:t xml:space="preserve"> Mit dieser </w:t>
+        <w:t xml:space="preserve"> Mit dieser</w:t>
+      </w:r>
+      <w:r>
+        <w:t xml:space="preserve"> Skelett-Erkennung</w:t>
+      </w:r>
+      <w:r>
+        <w:t xml:space="preserve"> </w:t>
       </w:r>
       <w:r>
         <w:t>können die Bewegungen</w:t>
@@ -2897,7 +2963,10 @@
         <w:t>von bis zu zwei Personen</w:t>
       </w:r>
       <w:r>
-        <w:t xml:space="preserve"> erkannt und</w:t>
+        <w:t xml:space="preserve"> erkann</w:t>
+      </w:r>
+      <w:r>
+        <w:t>t und</w:t>
       </w:r>
       <w:r>
         <w:t xml:space="preserve"> </w:t>
@@ -2909,7 +2978,19 @@
         <w:t>.</w:t>
       </w:r>
       <w:r>
-        <w:t xml:space="preserve"> Nun deckt der Kinect Sensor aber nur einen bestimmen Bereich ab, in dem er Personen erkennen kann.</w:t>
+        <w:t xml:space="preserve"> Nun </w:t>
+      </w:r>
+      <w:r>
+        <w:t>hat der Kinect Sensor aber</w:t>
+      </w:r>
+      <w:r>
+        <w:t xml:space="preserve"> einen </w:t>
+      </w:r>
+      <w:r>
+        <w:t>beschränkten Bereich</w:t>
+      </w:r>
+      <w:r>
+        <w:t>, in dem er Personen erkennen kann.</w:t>
       </w:r>
       <w:r>
         <w:t xml:space="preserve"> </w:t>
@@ -2975,7 +3056,10 @@
         <w:t>mit der Applikation</w:t>
       </w:r>
       <w:r>
-        <w:t xml:space="preserve">, ob die Person noch vom Gerät erkannt wurde. </w:t>
+        <w:t xml:space="preserve">, ob das Skelett der </w:t>
+      </w:r>
+      <w:r>
+        <w:t xml:space="preserve">Person noch vom Gerät erkannt wurde. </w:t>
       </w:r>
       <w:r>
         <w:t xml:space="preserve">Gleichzeitig konnte verifiziert werden, dass Personen, </w:t>
@@ -3008,7 +3092,25 @@
         <w:t>.</w:t>
       </w:r>
       <w:r>
-        <w:t xml:space="preserve"> Jedoch ist die Reaktion, bis das Skelett dieser Personen erkannt und angezeigt wurde, zu lang.</w:t>
+        <w:t xml:space="preserve"> Jedoch ist die Reaktion</w:t>
+      </w:r>
+      <w:r>
+        <w:t xml:space="preserve"> auf eine vorbeigehende Person</w:t>
+      </w:r>
+      <w:r>
+        <w:t>, bis das</w:t>
+      </w:r>
+      <w:r>
+        <w:t xml:space="preserve"> Skelett erkannt und angezeigt wurde, </w:t>
+      </w:r>
+      <w:r>
+        <w:t>lang</w:t>
+      </w:r>
+      <w:r>
+        <w:t>sam</w:t>
+      </w:r>
+      <w:r>
+        <w:t>.</w:t>
       </w:r>
       <w:r>
         <w:t xml:space="preserve"> Somit ist das </w:t>
@@ -3095,7 +3197,7 @@
     </w:p>
     <w:p>
       <w:pPr>
-        <w:pStyle w:val="Caption"/>
+        <w:pStyle w:val="Beschriftung"/>
       </w:pPr>
       <w:bookmarkStart w:id="13" w:name="_Ref319998622"/>
       <w:r>
@@ -3236,7 +3338,13 @@
         <w:t>e</w:t>
       </w:r>
       <w:r>
-        <w:t xml:space="preserve"> in den gelben Bereich bewegen. Dort wird das </w:t>
+        <w:t xml:space="preserve"> in den gelben Bereich</w:t>
+      </w:r>
+      <w:r>
+        <w:t xml:space="preserve"> (weniger als 185 cm Abstand zum Sensor)</w:t>
+      </w:r>
+      <w:r>
+        <w:t xml:space="preserve"> bewegen. Dort wird das </w:t>
       </w:r>
       <w:r>
         <w:t>man</w:t>
@@ -3274,7 +3382,7 @@
     </w:p>
     <w:p>
       <w:pPr>
-        <w:pStyle w:val="Heading2"/>
+        <w:pStyle w:val="berschrift2"/>
       </w:pPr>
       <w:bookmarkStart w:id="14" w:name="_Toc320601250"/>
       <w:r>
@@ -3320,7 +3428,19 @@
         <w:t>Ein Video vermittelt dem Zuschauer</w:t>
       </w:r>
       <w:r>
-        <w:t xml:space="preserve"> in kurzer Zeit alle relevanten Informationen über die Arbeit, welche er sonst selbst aus dem Poster erfassen müsste. Zudem wird durch den Einsatz von visuellen Effekten schnell die Aufmerksamkeit des Zuschauers erlangt. </w:t>
+        <w:t xml:space="preserve"> in kurzer Zeit alle relevanten Informationen über die Arbeit, welche </w:t>
+      </w:r>
+      <w:r>
+        <w:t>er an</w:t>
+      </w:r>
+      <w:r>
+        <w:t>sonst</w:t>
+      </w:r>
+      <w:r>
+        <w:t>en</w:t>
+      </w:r>
+      <w:r>
+        <w:t xml:space="preserve"> selbst aus dem Poster erfassen müsste. Zudem wird durch den Einsatz von visuellen Effekten schnell die Aufmerksamkeit des Zuschauers erlangt. </w:t>
       </w:r>
     </w:p>
     <w:p>
@@ -3369,31 +3489,46 @@
         <w:t xml:space="preserve">Es wurden total 203 Studenten der HSR befragt. </w:t>
       </w:r>
       <w:r>
-        <w:t xml:space="preserve">Hierbei wurden Studenten direkt angefragt, ob sie den Fragebogen ausfüllen möchten. </w:t>
-      </w:r>
-      <w:r>
-        <w:t xml:space="preserve">Im Vergleich zu einer online Umfrage </w:t>
-      </w:r>
-      <w:r>
-        <w:t xml:space="preserve">konnte in </w:t>
-      </w:r>
-      <w:r>
-        <w:t xml:space="preserve">einer </w:t>
-      </w:r>
-      <w:r>
-        <w:t>sehr kurze</w:t>
-      </w:r>
-      <w:r>
-        <w:t>n</w:t>
-      </w:r>
-      <w:r>
-        <w:t xml:space="preserve"> Frist eine hohe An</w:t>
+        <w:t xml:space="preserve">Hierbei wurden </w:t>
+      </w:r>
+      <w:r>
+        <w:t xml:space="preserve">die </w:t>
+      </w:r>
+      <w:r>
+        <w:t xml:space="preserve">Studenten direkt angefragt, ob sie den Fragebogen ausfüllen möchten. </w:t>
+      </w:r>
+      <w:r>
+        <w:t>Im Vergleich zu einer Online-</w:t>
+      </w:r>
+      <w:r>
+        <w:t xml:space="preserve">Umfrage </w:t>
+      </w:r>
+      <w:r>
+        <w:t>konnte</w:t>
+      </w:r>
+      <w:r>
+        <w:t xml:space="preserve"> auf diese Weise</w:t>
+      </w:r>
+      <w:r>
+        <w:t xml:space="preserve"> in sehr kurze</w:t>
+      </w:r>
+      <w:r>
+        <w:t>r Zeit</w:t>
+      </w:r>
+      <w:r>
+        <w:t xml:space="preserve"> eine hohe An</w:t>
       </w:r>
       <w:r>
         <w:t xml:space="preserve">zahl an Personen befragt werden. </w:t>
       </w:r>
       <w:r>
-        <w:t>Um ein repräsentatives Umfrageergebnis zu erhalten wurde dabei beachtet, dass pro Abteilung ein Minim</w:t>
+        <w:t>Um ein repräsentatives Umfrageergebnis zu erhalten</w:t>
+      </w:r>
+      <w:r>
+        <w:t>,</w:t>
+      </w:r>
+      <w:r>
+        <w:t xml:space="preserve"> wurde dabei beachtet, dass pro Abteilung ein Minim</w:t>
       </w:r>
       <w:r>
         <w:t>um von 20 Meinungen eingeholt wu</w:t>
@@ -3440,7 +3575,7 @@
     </w:p>
     <w:tbl>
       <w:tblPr>
-        <w:tblStyle w:val="MediumShading1-Accent1"/>
+        <w:tblStyle w:val="MittlereSchattierung1-Akzent1"/>
         <w:tblW w:w="0" w:type="auto"/>
         <w:tblLook w:val="04A0" w:firstRow="1" w:lastRow="0" w:firstColumn="1" w:lastColumn="0" w:noHBand="0" w:noVBand="1"/>
       </w:tblPr>
@@ -3769,7 +3904,7 @@
     </w:tbl>
     <w:p>
       <w:pPr>
-        <w:pStyle w:val="Caption"/>
+        <w:pStyle w:val="Beschriftung"/>
       </w:pPr>
       <w:bookmarkStart w:id="16" w:name="_Ref318971871"/>
       <w:r>
@@ -3808,7 +3943,7 @@
     </w:p>
     <w:p>
       <w:pPr>
-        <w:pStyle w:val="Heading3"/>
+        <w:pStyle w:val="berschrift3"/>
       </w:pPr>
       <w:bookmarkStart w:id="17" w:name="_Toc320601251"/>
       <w:r>
@@ -3923,7 +4058,7 @@
     </w:p>
     <w:tbl>
       <w:tblPr>
-        <w:tblStyle w:val="TableGrid"/>
+        <w:tblStyle w:val="Tabellenraster"/>
         <w:tblW w:w="0" w:type="auto"/>
         <w:tblBorders>
           <w:top w:val="none" w:sz="0" w:space="0" w:color="auto"/>
@@ -3958,7 +4093,6 @@
               <w14:uncheckedState w14:val="2610" w14:font="MS Gothic"/>
             </w14:checkbox>
           </w:sdtPr>
-          <w:sdtEndPr/>
           <w:sdtContent>
             <w:tc>
               <w:tcPr>
@@ -4012,7 +4146,6 @@
               <w14:uncheckedState w14:val="2610" w14:font="MS Gothic"/>
             </w14:checkbox>
           </w:sdtPr>
-          <w:sdtEndPr/>
           <w:sdtContent>
             <w:tc>
               <w:tcPr>
@@ -4066,7 +4199,6 @@
               <w14:uncheckedState w14:val="2610" w14:font="MS Gothic"/>
             </w14:checkbox>
           </w:sdtPr>
-          <w:sdtEndPr/>
           <w:sdtContent>
             <w:tc>
               <w:tcPr>
@@ -4120,7 +4252,6 @@
               <w14:uncheckedState w14:val="2610" w14:font="MS Gothic"/>
             </w14:checkbox>
           </w:sdtPr>
-          <w:sdtEndPr/>
           <w:sdtContent>
             <w:tc>
               <w:tcPr>
@@ -4216,7 +4347,7 @@
     </w:p>
     <w:tbl>
       <w:tblPr>
-        <w:tblStyle w:val="TableGrid"/>
+        <w:tblStyle w:val="Tabellenraster"/>
         <w:tblW w:w="0" w:type="auto"/>
         <w:tblBorders>
           <w:top w:val="none" w:sz="0" w:space="0" w:color="auto"/>
@@ -4251,7 +4382,6 @@
               <w14:uncheckedState w14:val="2610" w14:font="MS Gothic"/>
             </w14:checkbox>
           </w:sdtPr>
-          <w:sdtEndPr/>
           <w:sdtContent>
             <w:tc>
               <w:tcPr>
@@ -4305,7 +4435,6 @@
               <w14:uncheckedState w14:val="2610" w14:font="MS Gothic"/>
             </w14:checkbox>
           </w:sdtPr>
-          <w:sdtEndPr/>
           <w:sdtContent>
             <w:tc>
               <w:tcPr>
@@ -4359,7 +4488,6 @@
               <w14:uncheckedState w14:val="2610" w14:font="MS Gothic"/>
             </w14:checkbox>
           </w:sdtPr>
-          <w:sdtEndPr/>
           <w:sdtContent>
             <w:tc>
               <w:tcPr>
@@ -4413,7 +4541,6 @@
               <w14:uncheckedState w14:val="2610" w14:font="MS Gothic"/>
             </w14:checkbox>
           </w:sdtPr>
-          <w:sdtEndPr/>
           <w:sdtContent>
             <w:tc>
               <w:tcPr>
@@ -4507,7 +4634,7 @@
     </w:p>
     <w:tbl>
       <w:tblPr>
-        <w:tblStyle w:val="TableGrid"/>
+        <w:tblStyle w:val="Tabellenraster"/>
         <w:tblW w:w="0" w:type="auto"/>
         <w:tblBorders>
           <w:top w:val="none" w:sz="0" w:space="0" w:color="auto"/>
@@ -4542,7 +4669,6 @@
               <w14:uncheckedState w14:val="2610" w14:font="MS Gothic"/>
             </w14:checkbox>
           </w:sdtPr>
-          <w:sdtEndPr/>
           <w:sdtContent>
             <w:tc>
               <w:tcPr>
@@ -4596,7 +4722,6 @@
               <w14:uncheckedState w14:val="2610" w14:font="MS Gothic"/>
             </w14:checkbox>
           </w:sdtPr>
-          <w:sdtEndPr/>
           <w:sdtContent>
             <w:tc>
               <w:tcPr>
@@ -4650,7 +4775,6 @@
               <w14:uncheckedState w14:val="2610" w14:font="MS Gothic"/>
             </w14:checkbox>
           </w:sdtPr>
-          <w:sdtEndPr/>
           <w:sdtContent>
             <w:tc>
               <w:tcPr>
@@ -4704,7 +4828,6 @@
               <w14:uncheckedState w14:val="2610" w14:font="MS Gothic"/>
             </w14:checkbox>
           </w:sdtPr>
-          <w:sdtEndPr/>
           <w:sdtContent>
             <w:tc>
               <w:tcPr>
@@ -4822,7 +4945,7 @@
     </w:p>
     <w:tbl>
       <w:tblPr>
-        <w:tblStyle w:val="TableGrid"/>
+        <w:tblStyle w:val="Tabellenraster"/>
         <w:tblW w:w="0" w:type="auto"/>
         <w:tblBorders>
           <w:top w:val="none" w:sz="0" w:space="0" w:color="auto"/>
@@ -4857,7 +4980,6 @@
               <w14:uncheckedState w14:val="2610" w14:font="MS Gothic"/>
             </w14:checkbox>
           </w:sdtPr>
-          <w:sdtEndPr/>
           <w:sdtContent>
             <w:tc>
               <w:tcPr>
@@ -4911,7 +5033,6 @@
               <w14:uncheckedState w14:val="2610" w14:font="MS Gothic"/>
             </w14:checkbox>
           </w:sdtPr>
-          <w:sdtEndPr/>
           <w:sdtContent>
             <w:tc>
               <w:tcPr>
@@ -4965,7 +5086,6 @@
               <w14:uncheckedState w14:val="2610" w14:font="MS Gothic"/>
             </w14:checkbox>
           </w:sdtPr>
-          <w:sdtEndPr/>
           <w:sdtContent>
             <w:tc>
               <w:tcPr>
@@ -5019,7 +5139,6 @@
               <w14:uncheckedState w14:val="2610" w14:font="MS Gothic"/>
             </w14:checkbox>
           </w:sdtPr>
-          <w:sdtEndPr/>
           <w:sdtContent>
             <w:tc>
               <w:tcPr>
@@ -5173,7 +5292,7 @@
     </w:p>
     <w:tbl>
       <w:tblPr>
-        <w:tblStyle w:val="TableGrid"/>
+        <w:tblStyle w:val="Tabellenraster"/>
         <w:tblW w:w="0" w:type="auto"/>
         <w:tblBorders>
           <w:top w:val="none" w:sz="0" w:space="0" w:color="auto"/>
@@ -5208,7 +5327,6 @@
               <w14:uncheckedState w14:val="2610" w14:font="MS Gothic"/>
             </w14:checkbox>
           </w:sdtPr>
-          <w:sdtEndPr/>
           <w:sdtContent>
             <w:tc>
               <w:tcPr>
@@ -5262,7 +5380,6 @@
               <w14:uncheckedState w14:val="2610" w14:font="MS Gothic"/>
             </w14:checkbox>
           </w:sdtPr>
-          <w:sdtEndPr/>
           <w:sdtContent>
             <w:tc>
               <w:tcPr>
@@ -5316,7 +5433,6 @@
               <w14:uncheckedState w14:val="2610" w14:font="MS Gothic"/>
             </w14:checkbox>
           </w:sdtPr>
-          <w:sdtEndPr/>
           <w:sdtContent>
             <w:tc>
               <w:tcPr>
@@ -5370,7 +5486,6 @@
               <w14:uncheckedState w14:val="2610" w14:font="MS Gothic"/>
             </w14:checkbox>
           </w:sdtPr>
-          <w:sdtEndPr/>
           <w:sdtContent>
             <w:tc>
               <w:tcPr>
@@ -5488,7 +5603,7 @@
     </w:p>
     <w:tbl>
       <w:tblPr>
-        <w:tblStyle w:val="TableGrid"/>
+        <w:tblStyle w:val="Tabellenraster"/>
         <w:tblW w:w="0" w:type="auto"/>
         <w:tblBorders>
           <w:top w:val="none" w:sz="0" w:space="0" w:color="auto"/>
@@ -5523,7 +5638,6 @@
               <w14:uncheckedState w14:val="2610" w14:font="MS Gothic"/>
             </w14:checkbox>
           </w:sdtPr>
-          <w:sdtEndPr/>
           <w:sdtContent>
             <w:tc>
               <w:tcPr>
@@ -5577,7 +5691,6 @@
               <w14:uncheckedState w14:val="2610" w14:font="MS Gothic"/>
             </w14:checkbox>
           </w:sdtPr>
-          <w:sdtEndPr/>
           <w:sdtContent>
             <w:tc>
               <w:tcPr>
@@ -5631,7 +5744,6 @@
               <w14:uncheckedState w14:val="2610" w14:font="MS Gothic"/>
             </w14:checkbox>
           </w:sdtPr>
-          <w:sdtEndPr/>
           <w:sdtContent>
             <w:tc>
               <w:tcPr>
@@ -5685,7 +5797,6 @@
               <w14:uncheckedState w14:val="2610" w14:font="MS Gothic"/>
             </w14:checkbox>
           </w:sdtPr>
-          <w:sdtEndPr/>
           <w:sdtContent>
             <w:tc>
               <w:tcPr>
@@ -5779,7 +5890,7 @@
     </w:p>
     <w:tbl>
       <w:tblPr>
-        <w:tblStyle w:val="TableGrid"/>
+        <w:tblStyle w:val="Tabellenraster"/>
         <w:tblW w:w="0" w:type="auto"/>
         <w:tblBorders>
           <w:top w:val="none" w:sz="0" w:space="0" w:color="auto"/>
@@ -5814,7 +5925,6 @@
               <w14:uncheckedState w14:val="2610" w14:font="MS Gothic"/>
             </w14:checkbox>
           </w:sdtPr>
-          <w:sdtEndPr/>
           <w:sdtContent>
             <w:tc>
               <w:tcPr>
@@ -5868,7 +5978,6 @@
               <w14:uncheckedState w14:val="2610" w14:font="MS Gothic"/>
             </w14:checkbox>
           </w:sdtPr>
-          <w:sdtEndPr/>
           <w:sdtContent>
             <w:tc>
               <w:tcPr>
@@ -5922,7 +6031,6 @@
               <w14:uncheckedState w14:val="2610" w14:font="MS Gothic"/>
             </w14:checkbox>
           </w:sdtPr>
-          <w:sdtEndPr/>
           <w:sdtContent>
             <w:tc>
               <w:tcPr>
@@ -5976,7 +6084,6 @@
               <w14:uncheckedState w14:val="2610" w14:font="MS Gothic"/>
             </w14:checkbox>
           </w:sdtPr>
-          <w:sdtEndPr/>
           <w:sdtContent>
             <w:tc>
               <w:tcPr>
@@ -6072,7 +6179,7 @@
     </w:p>
     <w:tbl>
       <w:tblPr>
-        <w:tblStyle w:val="TableGrid"/>
+        <w:tblStyle w:val="Tabellenraster"/>
         <w:tblW w:w="0" w:type="auto"/>
         <w:tblBorders>
           <w:top w:val="none" w:sz="0" w:space="0" w:color="auto"/>
@@ -6107,7 +6214,6 @@
               <w14:uncheckedState w14:val="2610" w14:font="MS Gothic"/>
             </w14:checkbox>
           </w:sdtPr>
-          <w:sdtEndPr/>
           <w:sdtContent>
             <w:tc>
               <w:tcPr>
@@ -6161,7 +6267,6 @@
               <w14:uncheckedState w14:val="2610" w14:font="MS Gothic"/>
             </w14:checkbox>
           </w:sdtPr>
-          <w:sdtEndPr/>
           <w:sdtContent>
             <w:tc>
               <w:tcPr>
@@ -6215,7 +6320,6 @@
               <w14:uncheckedState w14:val="2610" w14:font="MS Gothic"/>
             </w14:checkbox>
           </w:sdtPr>
-          <w:sdtEndPr/>
           <w:sdtContent>
             <w:tc>
               <w:tcPr>
@@ -6269,7 +6373,6 @@
               <w14:uncheckedState w14:val="2610" w14:font="MS Gothic"/>
             </w14:checkbox>
           </w:sdtPr>
-          <w:sdtEndPr/>
           <w:sdtContent>
             <w:tc>
               <w:tcPr>
@@ -6333,7 +6436,7 @@
     </w:p>
     <w:p>
       <w:pPr>
-        <w:pStyle w:val="Heading3"/>
+        <w:pStyle w:val="berschrift3"/>
       </w:pPr>
       <w:bookmarkStart w:id="19" w:name="_Toc320601252"/>
       <w:r>
@@ -6401,7 +6504,7 @@
     </w:p>
     <w:p>
       <w:pPr>
-        <w:pStyle w:val="Caption"/>
+        <w:pStyle w:val="Beschriftung"/>
       </w:pPr>
       <w:bookmarkStart w:id="20" w:name="_Ref318972729"/>
       <w:r>
@@ -6544,7 +6647,7 @@
     </w:p>
     <w:p>
       <w:pPr>
-        <w:pStyle w:val="Caption"/>
+        <w:pStyle w:val="Beschriftung"/>
       </w:pPr>
       <w:bookmarkStart w:id="21" w:name="_Ref318974341"/>
       <w:r>
@@ -6726,7 +6829,7 @@
     </w:p>
     <w:p>
       <w:pPr>
-        <w:pStyle w:val="Caption"/>
+        <w:pStyle w:val="Beschriftung"/>
       </w:pPr>
       <w:bookmarkStart w:id="22" w:name="_Ref323134859"/>
       <w:r>
@@ -6752,7 +6855,7 @@
     </w:p>
     <w:p>
       <w:pPr>
-        <w:pStyle w:val="Heading3"/>
+        <w:pStyle w:val="berschrift3"/>
       </w:pPr>
       <w:bookmarkStart w:id="23" w:name="_Toc320601253"/>
       <w:r>
@@ -6789,13 +6892,22 @@
         <w:fldChar w:fldCharType="end"/>
       </w:r>
       <w:r>
-        <w:t xml:space="preserve"> ist schnell ersichtlich, dass Interesse an den Postern </w:t>
-      </w:r>
-      <w:r>
-        <w:t>s</w:t>
-      </w:r>
-      <w:r>
-        <w:t>ich in Grenzen hält.</w:t>
+        <w:t xml:space="preserve"> ist schnell ersichtlich, dass </w:t>
+      </w:r>
+      <w:r>
+        <w:t xml:space="preserve">sich das </w:t>
+      </w:r>
+      <w:r>
+        <w:t>Interesse</w:t>
+      </w:r>
+      <w:r>
+        <w:t xml:space="preserve"> der Studenten</w:t>
+      </w:r>
+      <w:r>
+        <w:t xml:space="preserve"> an den Postern </w:t>
+      </w:r>
+      <w:r>
+        <w:t>in Grenzen hält.</w:t>
       </w:r>
       <w:r>
         <w:t xml:space="preserve"> </w:t>
@@ -6813,7 +6925,13 @@
         <w:t xml:space="preserve"> Poster auf der Video Wall kaum geändert werden.</w:t>
       </w:r>
       <w:r>
-        <w:t xml:space="preserve"> Jedoch wäre eine denkbare Steigerung der Attraktivität über ein Poster mit dynamischen Elementen denkbar. </w:t>
+        <w:t xml:space="preserve"> Jedoch wäre eine Steigerung der Attraktivität </w:t>
+      </w:r>
+      <w:r>
+        <w:t>durch</w:t>
+      </w:r>
+      <w:r>
+        <w:t xml:space="preserve"> ein Poster mit dynamischen Elementen denkbar. </w:t>
       </w:r>
       <w:r>
         <w:t xml:space="preserve">Dabei bleibt das </w:t>
@@ -6929,7 +7047,25 @@
         <w:t xml:space="preserve"> zur Verfügung gestellt werden, damit</w:t>
       </w:r>
       <w:r>
-        <w:t xml:space="preserve"> man sich das Endprodukt bereits bis zu einem gewissen Grad vorstellen kann. Damit auch Studenten, welche technisch weniger bewandert sind, mit möglichst geringem Aufwand zu einem akzeptablen Ergebnis kommen, soll in einem eigens für die </w:t>
+        <w:t xml:space="preserve"> </w:t>
+      </w:r>
+      <w:r>
+        <w:t xml:space="preserve">sich die Studenten </w:t>
+      </w:r>
+      <w:r>
+        <w:t>das Endprodukt bereits bis zu e</w:t>
+      </w:r>
+      <w:r>
+        <w:t>inem gewissen Grad vorstellen kö</w:t>
+      </w:r>
+      <w:r>
+        <w:t>nn</w:t>
+      </w:r>
+      <w:r>
+        <w:t>en</w:t>
+      </w:r>
+      <w:r>
+        <w:t xml:space="preserve">. Damit auch Studenten, welche technisch weniger bewandert sind, mit möglichst geringem Aufwand zu einem akzeptablen Ergebnis kommen, soll in einem eigens für die </w:t>
       </w:r>
       <w:r>
         <w:t>Videoerstellung</w:t>
@@ -6939,31 +7075,37 @@
       </w:r>
     </w:p>
     <w:p>
-      <w:pPr>
-        <w:rPr>
-          <w:rFonts w:asciiTheme="majorHAnsi" w:hAnsiTheme="majorHAnsi"/>
-          <w:color w:val="00629E"/>
-          <w:spacing w:val="15"/>
-          <w:sz w:val="22"/>
-          <w:szCs w:val="22"/>
-        </w:rPr>
-      </w:pPr>
       <w:r>
         <w:t>Zum jetzigen Zeitpunkt konzentriert sich die Arbeit jedoch nur auf die Po</w:t>
       </w:r>
       <w:r>
-        <w:t>ster ohne Video oder dynamische</w:t>
+        <w:t>ster</w:t>
+      </w:r>
+      <w:r>
+        <w:t>, jedoch</w:t>
+      </w:r>
+      <w:r>
+        <w:t xml:space="preserve"> ohne Video oder dynamische</w:t>
       </w:r>
       <w:r>
         <w:t xml:space="preserve"> Elemente.</w:t>
       </w:r>
       <w:r>
-        <w:t xml:space="preserve"> Um mit einfachen Mitteln eine Beispielapplikation für die Wall aufzuzeigen.</w:t>
-      </w:r>
-      <w:r>
         <w:t xml:space="preserve"> </w:t>
       </w:r>
       <w:r>
+        <w:t>Die Posterapplikation soll</w:t>
+      </w:r>
+      <w:r>
+        <w:t xml:space="preserve"> eine Beispielapplikation für die Wall aufzeigen.</w:t>
+      </w:r>
+      <w:r>
+        <w:t xml:space="preserve"> </w:t>
+      </w:r>
+      <w:r>
+        <w:br/>
+      </w:r>
+      <w:r>
         <w:t xml:space="preserve">Der Fragebogen zeigt </w:t>
       </w:r>
       <w:r>
@@ -6979,23 +7121,29 @@
         <w:t xml:space="preserve">Personen </w:t>
       </w:r>
       <w:r>
-        <w:t xml:space="preserve">durch andere Inhalte der Wall </w:t>
+        <w:t>durch andere Inhalte</w:t>
+      </w:r>
+      <w:r>
+        <w:t xml:space="preserve"> als Poster von</w:t>
+      </w:r>
+      <w:r>
+        <w:t xml:space="preserve"> der Wall </w:t>
       </w:r>
       <w:r>
         <w:t>an</w:t>
       </w:r>
       <w:r>
         <w:t>gelockt werden müssen.</w:t>
+      </w:r>
+      <w:bookmarkStart w:id="24" w:name="_Toc320601254"/>
+      <w:r>
+        <w:br w:type="page"/>
       </w:r>
     </w:p>
     <w:p>
       <w:pPr>
-        <w:pStyle w:val="Heading2"/>
-      </w:pPr>
-      <w:r>
-        <w:br w:type="page"/>
-      </w:r>
-      <w:bookmarkStart w:id="24" w:name="_Toc320601254"/>
+        <w:pStyle w:val="berschrift2"/>
+      </w:pPr>
       <w:r>
         <w:lastRenderedPageBreak/>
         <w:t xml:space="preserve">Rollen &amp; </w:t>
@@ -7007,7 +7155,7 @@
     </w:p>
     <w:p>
       <w:pPr>
-        <w:pStyle w:val="Heading3"/>
+        <w:pStyle w:val="berschrift3"/>
       </w:pPr>
       <w:bookmarkStart w:id="25" w:name="_Toc320601255"/>
       <w:r>
@@ -7054,19 +7202,13 @@
     </w:p>
     <w:p>
       <w:r>
+        <w:t>Die zweite Rolle ist daher die externe Person, die eine Veranstaltu</w:t>
+      </w:r>
+      <w:r>
+        <w:t xml:space="preserve">ng an der HSR besucht: </w:t>
+      </w:r>
+      <w:r>
         <w:t xml:space="preserve">Neben dem Schulunterricht finden an der HSR auch immer wieder Veranstaltungen für externe Personen statt. Diese Besucher sind ebenfalls potenzielle Video Wall Nutzer. Bei den Veranstaltungen gibt es immer Pausen. Diese Zeit kann genutzt werden, um Aussenstehenden die Arbeiten der HSR näher zu bringen und im Idealfall eine Zusammenarbeit zwischen externen Instanzen und der HSR zu fördern. </w:t>
-      </w:r>
-      <w:r>
-        <w:t>Die zweite Rolle ist daher die e</w:t>
-      </w:r>
-      <w:r>
-        <w:t>xterne Person, die eine Veranstaltu</w:t>
-      </w:r>
-      <w:r>
-        <w:t>ng an der HSR besucht.</w:t>
-      </w:r>
-      <w:r>
-        <w:t xml:space="preserve"> </w:t>
       </w:r>
     </w:p>
     <w:p>
@@ -7114,7 +7256,7 @@
     </w:p>
     <w:p>
       <w:pPr>
-        <w:pStyle w:val="Heading3"/>
+        <w:pStyle w:val="berschrift3"/>
       </w:pPr>
       <w:bookmarkStart w:id="26" w:name="_Toc320601256"/>
       <w:r>
@@ -7195,7 +7337,7 @@
     </w:p>
     <w:p>
       <w:pPr>
-        <w:pStyle w:val="ListParagraph"/>
+        <w:pStyle w:val="Listenabsatz"/>
         <w:numPr>
           <w:ilvl w:val="0"/>
           <w:numId w:val="17"/>
@@ -7210,7 +7352,7 @@
     </w:p>
     <w:p>
       <w:pPr>
-        <w:pStyle w:val="ListParagraph"/>
+        <w:pStyle w:val="Listenabsatz"/>
         <w:numPr>
           <w:ilvl w:val="0"/>
           <w:numId w:val="17"/>
@@ -7222,7 +7364,7 @@
     </w:p>
     <w:p>
       <w:pPr>
-        <w:pStyle w:val="ListParagraph"/>
+        <w:pStyle w:val="Listenabsatz"/>
         <w:numPr>
           <w:ilvl w:val="0"/>
           <w:numId w:val="17"/>
@@ -7237,7 +7379,7 @@
     </w:p>
     <w:p>
       <w:pPr>
-        <w:pStyle w:val="ListParagraph"/>
+        <w:pStyle w:val="Listenabsatz"/>
         <w:numPr>
           <w:ilvl w:val="0"/>
           <w:numId w:val="17"/>
@@ -7691,7 +7833,7 @@
     </w:p>
     <w:p>
       <w:pPr>
-        <w:pStyle w:val="Caption"/>
+        <w:pStyle w:val="Beschriftung"/>
       </w:pPr>
       <w:bookmarkStart w:id="27" w:name="_Ref319422492"/>
       <w:r>
@@ -7850,46 +7992,43 @@
         <w:t xml:space="preserve">auf den Postern </w:t>
       </w:r>
       <w:r>
-        <w:t xml:space="preserve">vorgestellten Arbeiten nicht </w:t>
+        <w:t>vorgestellten Arbeiten nicht besonders begeistern</w:t>
+      </w:r>
+      <w:r>
+        <w:t xml:space="preserve"> können</w:t>
+      </w:r>
+      <w:r>
+        <w:t xml:space="preserve"> und auch den Zeitaufwand</w:t>
+      </w:r>
+      <w:r>
+        <w:t>,</w:t>
+      </w:r>
+      <w:r>
+        <w:t xml:space="preserve"> um die Poster zu lesen</w:t>
+      </w:r>
+      <w:r>
+        <w:t>,</w:t>
+      </w:r>
+      <w:r>
+        <w:t xml:space="preserve"> meist</w:t>
+      </w:r>
+      <w:r>
+        <w:t xml:space="preserve"> als</w:t>
+      </w:r>
+      <w:r>
+        <w:t xml:space="preserve"> zu gross</w:t>
+      </w:r>
+      <w:r>
+        <w:t xml:space="preserve"> empfinden</w:t>
+      </w:r>
+      <w:r>
+        <w:t>.</w:t>
+      </w:r>
+      <w:r>
+        <w:t xml:space="preserve"> </w:t>
       </w:r>
       <w:r>
         <w:lastRenderedPageBreak/>
-        <w:t>besonders begeistern</w:t>
-      </w:r>
-      <w:r>
-        <w:t xml:space="preserve"> können</w:t>
-      </w:r>
-      <w:r>
-        <w:t xml:space="preserve"> und auch den Zeitaufwand</w:t>
-      </w:r>
-      <w:r>
-        <w:t>,</w:t>
-      </w:r>
-      <w:r>
-        <w:t xml:space="preserve"> um die Poster zu lesen</w:t>
-      </w:r>
-      <w:r>
-        <w:t>,</w:t>
-      </w:r>
-      <w:r>
-        <w:t xml:space="preserve"> meist</w:t>
-      </w:r>
-      <w:r>
-        <w:t xml:space="preserve"> als</w:t>
-      </w:r>
-      <w:r>
-        <w:t xml:space="preserve"> zu gross</w:t>
-      </w:r>
-      <w:r>
-        <w:t xml:space="preserve"> empfinden</w:t>
-      </w:r>
-      <w:r>
-        <w:t>.</w:t>
-      </w:r>
-      <w:r>
-        <w:t xml:space="preserve"> </w:t>
-      </w:r>
-      <w:r>
         <w:t>A</w:t>
       </w:r>
       <w:r>
@@ -7925,7 +8064,7 @@
     </w:p>
     <w:p>
       <w:pPr>
-        <w:pStyle w:val="Heading4"/>
+        <w:pStyle w:val="berschrift4"/>
       </w:pPr>
       <w:r>
         <w:t>Persona Peter Posterleser</w:t>
@@ -7933,7 +8072,7 @@
     </w:p>
     <w:tbl>
       <w:tblPr>
-        <w:tblStyle w:val="TableGrid"/>
+        <w:tblStyle w:val="Tabellenraster"/>
         <w:tblW w:w="0" w:type="auto"/>
         <w:tblLook w:val="04A0" w:firstRow="1" w:lastRow="0" w:firstColumn="1" w:lastColumn="0" w:noHBand="0" w:noVBand="1"/>
       </w:tblPr>
@@ -8022,7 +8161,7 @@
           </w:p>
           <w:p>
             <w:pPr>
-              <w:pStyle w:val="Caption"/>
+              <w:pStyle w:val="Beschriftung"/>
             </w:pPr>
             <w:r>
               <w:t xml:space="preserve">Abbildung </w:t>
@@ -8219,7 +8358,7 @@
           </w:tcPr>
           <w:p>
             <w:pPr>
-              <w:pStyle w:val="ListParagraph"/>
+              <w:pStyle w:val="Listenabsatz"/>
               <w:numPr>
                 <w:ilvl w:val="0"/>
                 <w:numId w:val="18"/>
@@ -8237,7 +8376,7 @@
           </w:p>
           <w:p>
             <w:pPr>
-              <w:pStyle w:val="ListParagraph"/>
+              <w:pStyle w:val="Listenabsatz"/>
               <w:numPr>
                 <w:ilvl w:val="0"/>
                 <w:numId w:val="18"/>
@@ -8255,7 +8394,7 @@
           </w:p>
           <w:p>
             <w:pPr>
-              <w:pStyle w:val="ListParagraph"/>
+              <w:pStyle w:val="Listenabsatz"/>
               <w:numPr>
                 <w:ilvl w:val="0"/>
                 <w:numId w:val="18"/>
@@ -8273,7 +8412,7 @@
           </w:p>
           <w:p>
             <w:pPr>
-              <w:pStyle w:val="ListParagraph"/>
+              <w:pStyle w:val="Listenabsatz"/>
               <w:numPr>
                 <w:ilvl w:val="0"/>
                 <w:numId w:val="18"/>
@@ -8305,7 +8444,7 @@
           </w:tcPr>
           <w:p>
             <w:pPr>
-              <w:pStyle w:val="ListParagraph"/>
+              <w:pStyle w:val="Listenabsatz"/>
               <w:numPr>
                 <w:ilvl w:val="0"/>
                 <w:numId w:val="19"/>
@@ -8320,7 +8459,7 @@
     </w:tbl>
     <w:p>
       <w:pPr>
-        <w:pStyle w:val="Heading5"/>
+        <w:pStyle w:val="berschrift5"/>
       </w:pPr>
       <w:r>
         <w:t>Ist-Szenario-1</w:t>
@@ -8393,7 +8532,7 @@
     </w:p>
     <w:p>
       <w:pPr>
-        <w:pStyle w:val="Heading5"/>
+        <w:pStyle w:val="berschrift5"/>
       </w:pPr>
       <w:r>
         <w:t>Soll-Szenario-1</w:t>
@@ -8470,7 +8609,7 @@
     </w:p>
     <w:p>
       <w:pPr>
-        <w:pStyle w:val="Heading5"/>
+        <w:pStyle w:val="berschrift5"/>
       </w:pPr>
       <w:r>
         <w:t>Ist-Szenario-2</w:t>
@@ -8522,7 +8661,7 @@
     </w:p>
     <w:p>
       <w:pPr>
-        <w:pStyle w:val="Heading5"/>
+        <w:pStyle w:val="berschrift5"/>
       </w:pPr>
       <w:r>
         <w:t>Soll-Szenario-2</w:t>
@@ -8571,7 +8710,7 @@
     </w:p>
     <w:p>
       <w:pPr>
-        <w:pStyle w:val="Heading4"/>
+        <w:pStyle w:val="berschrift4"/>
       </w:pPr>
       <w:r>
         <w:t>Persona Noemi Nichtinteressiert</w:t>
@@ -8579,7 +8718,7 @@
     </w:p>
     <w:tbl>
       <w:tblPr>
-        <w:tblStyle w:val="TableGrid"/>
+        <w:tblStyle w:val="Tabellenraster"/>
         <w:tblW w:w="0" w:type="auto"/>
         <w:tblLook w:val="04A0" w:firstRow="1" w:lastRow="0" w:firstColumn="1" w:lastColumn="0" w:noHBand="0" w:noVBand="1"/>
       </w:tblPr>
@@ -8668,7 +8807,7 @@
           </w:p>
           <w:p>
             <w:pPr>
-              <w:pStyle w:val="Caption"/>
+              <w:pStyle w:val="Beschriftung"/>
             </w:pPr>
             <w:r>
               <w:t xml:space="preserve">Abbildung </w:t>
@@ -8810,7 +8949,7 @@
           </w:tcPr>
           <w:p>
             <w:pPr>
-              <w:pStyle w:val="ListParagraph"/>
+              <w:pStyle w:val="Listenabsatz"/>
               <w:numPr>
                 <w:ilvl w:val="0"/>
                 <w:numId w:val="18"/>
@@ -8828,7 +8967,7 @@
           </w:p>
           <w:p>
             <w:pPr>
-              <w:pStyle w:val="ListParagraph"/>
+              <w:pStyle w:val="Listenabsatz"/>
               <w:numPr>
                 <w:ilvl w:val="0"/>
                 <w:numId w:val="18"/>
@@ -8843,7 +8982,7 @@
           </w:p>
           <w:p>
             <w:pPr>
-              <w:pStyle w:val="ListParagraph"/>
+              <w:pStyle w:val="Listenabsatz"/>
               <w:numPr>
                 <w:ilvl w:val="0"/>
                 <w:numId w:val="18"/>
@@ -8861,7 +9000,7 @@
           </w:p>
           <w:p>
             <w:pPr>
-              <w:pStyle w:val="ListParagraph"/>
+              <w:pStyle w:val="Listenabsatz"/>
               <w:numPr>
                 <w:ilvl w:val="0"/>
                 <w:numId w:val="18"/>
@@ -8900,7 +9039,7 @@
     </w:tbl>
     <w:p>
       <w:pPr>
-        <w:pStyle w:val="Heading5"/>
+        <w:pStyle w:val="berschrift5"/>
       </w:pPr>
       <w:r>
         <w:t>Ist-Szenario 1</w:t>
@@ -8913,7 +9052,7 @@
     </w:p>
     <w:p>
       <w:pPr>
-        <w:pStyle w:val="Heading5"/>
+        <w:pStyle w:val="berschrift5"/>
       </w:pPr>
       <w:r>
         <w:t>Soll-Szenario 1</w:t>
@@ -9016,7 +9155,7 @@
     </w:p>
     <w:p>
       <w:pPr>
-        <w:pStyle w:val="Heading5"/>
+        <w:pStyle w:val="berschrift5"/>
       </w:pPr>
       <w:r>
         <w:t>Ist-Szenario 2</w:t>
@@ -9131,7 +9270,7 @@
     </w:p>
     <w:p>
       <w:pPr>
-        <w:pStyle w:val="Heading5"/>
+        <w:pStyle w:val="berschrift5"/>
       </w:pPr>
       <w:r>
         <w:t>Soll-Szenario 2</w:t>
@@ -9190,7 +9329,7 @@
     </w:p>
     <w:p>
       <w:pPr>
-        <w:pStyle w:val="Heading4"/>
+        <w:pStyle w:val="berschrift4"/>
       </w:pPr>
       <w:r>
         <w:t>Persona Erich Eventbesucher</w:t>
@@ -9198,7 +9337,7 @@
     </w:p>
     <w:tbl>
       <w:tblPr>
-        <w:tblStyle w:val="TableGrid"/>
+        <w:tblStyle w:val="Tabellenraster"/>
         <w:tblW w:w="0" w:type="auto"/>
         <w:tblLook w:val="04A0" w:firstRow="1" w:lastRow="0" w:firstColumn="1" w:lastColumn="0" w:noHBand="0" w:noVBand="1"/>
       </w:tblPr>
@@ -9280,7 +9419,7 @@
           </w:p>
           <w:p>
             <w:pPr>
-              <w:pStyle w:val="Caption"/>
+              <w:pStyle w:val="Beschriftung"/>
             </w:pPr>
             <w:r>
               <w:t xml:space="preserve">Abbildung </w:t>
@@ -9450,7 +9589,7 @@
           </w:tcPr>
           <w:p>
             <w:pPr>
-              <w:pStyle w:val="ListParagraph"/>
+              <w:pStyle w:val="Listenabsatz"/>
               <w:numPr>
                 <w:ilvl w:val="0"/>
                 <w:numId w:val="18"/>
@@ -9468,7 +9607,7 @@
           </w:p>
           <w:p>
             <w:pPr>
-              <w:pStyle w:val="ListParagraph"/>
+              <w:pStyle w:val="Listenabsatz"/>
               <w:numPr>
                 <w:ilvl w:val="0"/>
                 <w:numId w:val="18"/>
@@ -9480,7 +9619,7 @@
           </w:p>
           <w:p>
             <w:pPr>
-              <w:pStyle w:val="ListParagraph"/>
+              <w:pStyle w:val="Listenabsatz"/>
               <w:numPr>
                 <w:ilvl w:val="0"/>
                 <w:numId w:val="18"/>
@@ -9492,7 +9631,7 @@
           </w:p>
           <w:p>
             <w:pPr>
-              <w:pStyle w:val="ListParagraph"/>
+              <w:pStyle w:val="Listenabsatz"/>
               <w:numPr>
                 <w:ilvl w:val="0"/>
                 <w:numId w:val="18"/>
@@ -9521,7 +9660,7 @@
           </w:tcPr>
           <w:p>
             <w:pPr>
-              <w:pStyle w:val="ListParagraph"/>
+              <w:pStyle w:val="Listenabsatz"/>
               <w:keepNext/>
               <w:numPr>
                 <w:ilvl w:val="0"/>
@@ -9537,7 +9676,7 @@
     </w:tbl>
     <w:p>
       <w:pPr>
-        <w:pStyle w:val="Heading5"/>
+        <w:pStyle w:val="berschrift5"/>
       </w:pPr>
       <w:r>
         <w:t>Ist-Szenario-1</w:t>
@@ -9634,7 +9773,7 @@
     </w:p>
     <w:p>
       <w:pPr>
-        <w:pStyle w:val="Heading5"/>
+        <w:pStyle w:val="berschrift5"/>
       </w:pPr>
       <w:r>
         <w:t>Soll-Szenario-1</w:t>
@@ -9765,7 +9904,7 @@
     </w:p>
     <w:p>
       <w:pPr>
-        <w:pStyle w:val="Heading2"/>
+        <w:pStyle w:val="berschrift2"/>
       </w:pPr>
       <w:r>
         <w:lastRenderedPageBreak/>
@@ -9901,7 +10040,7 @@
 <w:ftr xmlns:wpc="http://schemas.microsoft.com/office/word/2010/wordprocessingCanvas" xmlns:mc="http://schemas.openxmlformats.org/markup-compatibility/2006" xmlns:o="urn:schemas-microsoft-com:office:office" xmlns:r="http://schemas.openxmlformats.org/officeDocument/2006/relationships" xmlns:m="http://schemas.openxmlformats.org/officeDocument/2006/math" xmlns:v="urn:schemas-microsoft-com:vml" xmlns:wp14="http://schemas.microsoft.com/office/word/2010/wordprocessingDrawing" xmlns:wp="http://schemas.openxmlformats.org/drawingml/2006/wordprocessingDrawing" xmlns:w10="urn:schemas-microsoft-com:office:word" xmlns:w="http://schemas.openxmlformats.org/wordprocessingml/2006/main" xmlns:w14="http://schemas.microsoft.com/office/word/2010/wordml" xmlns:wpg="http://schemas.microsoft.com/office/word/2010/wordprocessingGroup" xmlns:wpi="http://schemas.microsoft.com/office/word/2010/wordprocessingInk" xmlns:wne="http://schemas.microsoft.com/office/word/2006/wordml" xmlns:wps="http://schemas.microsoft.com/office/word/2010/wordprocessingShape" mc:Ignorable="w14 wp14">
   <w:p>
     <w:pPr>
-      <w:pStyle w:val="Footer"/>
+      <w:pStyle w:val="Fuzeile"/>
     </w:pPr>
     <w:r>
       <w:t>Video Wall - Vorstudie</w:t>
@@ -9922,7 +10061,7 @@
       <w:rPr>
         <w:noProof/>
       </w:rPr>
-      <w:t>4. Mai 2012</w:t>
+      <w:t>6. Mai 2012</w:t>
     </w:r>
     <w:r>
       <w:fldChar w:fldCharType="end"/>
@@ -9974,31 +10113,16 @@
       </w:rPr>
       <w:t xml:space="preserve"> von </w:t>
     </w:r>
-    <w:r>
-      <w:fldChar w:fldCharType="begin"/>
-    </w:r>
-    <w:r>
-      <w:instrText>NUMPAGES  \* Arabic  \* MERGEFORMAT</w:instrText>
-    </w:r>
-    <w:r>
-      <w:fldChar w:fldCharType="separate"/>
-    </w:r>
-    <w:r>
-      <w:rPr>
-        <w:b/>
-        <w:noProof/>
-        <w:lang w:val="de-DE"/>
-      </w:rPr>
-      <w:t>19</w:t>
-    </w:r>
-    <w:r>
-      <w:rPr>
-        <w:b/>
-        <w:noProof/>
-        <w:lang w:val="de-DE"/>
-      </w:rPr>
-      <w:fldChar w:fldCharType="end"/>
-    </w:r>
+    <w:fldSimple w:instr="NUMPAGES  \* Arabic  \* MERGEFORMAT">
+      <w:r>
+        <w:rPr>
+          <w:b/>
+          <w:noProof/>
+          <w:lang w:val="de-DE"/>
+        </w:rPr>
+        <w:t>19</w:t>
+      </w:r>
+    </w:fldSimple>
   </w:p>
 </w:ftr>
 </file>
@@ -10032,7 +10156,7 @@
 <w:hdr xmlns:wpc="http://schemas.microsoft.com/office/word/2010/wordprocessingCanvas" xmlns:mc="http://schemas.openxmlformats.org/markup-compatibility/2006" xmlns:o="urn:schemas-microsoft-com:office:office" xmlns:r="http://schemas.openxmlformats.org/officeDocument/2006/relationships" xmlns:m="http://schemas.openxmlformats.org/officeDocument/2006/math" xmlns:v="urn:schemas-microsoft-com:vml" xmlns:wp14="http://schemas.microsoft.com/office/word/2010/wordprocessingDrawing" xmlns:wp="http://schemas.openxmlformats.org/drawingml/2006/wordprocessingDrawing" xmlns:w10="urn:schemas-microsoft-com:office:word" xmlns:w="http://schemas.openxmlformats.org/wordprocessingml/2006/main" xmlns:w14="http://schemas.microsoft.com/office/word/2010/wordml" xmlns:wpg="http://schemas.microsoft.com/office/word/2010/wordprocessingGroup" xmlns:wpi="http://schemas.microsoft.com/office/word/2010/wordprocessingInk" xmlns:wne="http://schemas.microsoft.com/office/word/2006/wordml" xmlns:wps="http://schemas.microsoft.com/office/word/2010/wordprocessingShape" mc:Ignorable="w14 wp14">
   <w:p>
     <w:pPr>
-      <w:pStyle w:val="Header"/>
+      <w:pStyle w:val="Kopfzeile"/>
     </w:pPr>
     <w:r>
       <w:tab/>
@@ -11404,7 +11528,7 @@
     <w:lvl w:ilvl="0">
       <w:start w:val="1"/>
       <w:numFmt w:val="upperRoman"/>
-      <w:pStyle w:val="Heading1"/>
+      <w:pStyle w:val="berschrift1"/>
       <w:lvlText w:val="%1."/>
       <w:lvlJc w:val="left"/>
       <w:pPr>
@@ -11417,7 +11541,7 @@
     <w:lvl w:ilvl="1">
       <w:start w:val="1"/>
       <w:numFmt w:val="decimal"/>
-      <w:pStyle w:val="Heading2"/>
+      <w:pStyle w:val="berschrift2"/>
       <w:lvlText w:val="%1.%2"/>
       <w:lvlJc w:val="left"/>
       <w:pPr>
@@ -11427,7 +11551,7 @@
     <w:lvl w:ilvl="2">
       <w:start w:val="1"/>
       <w:numFmt w:val="decimal"/>
-      <w:pStyle w:val="Heading3"/>
+      <w:pStyle w:val="berschrift3"/>
       <w:lvlText w:val="%1.%2.%3"/>
       <w:lvlJc w:val="left"/>
       <w:pPr>
@@ -11437,7 +11561,7 @@
     <w:lvl w:ilvl="3">
       <w:start w:val="1"/>
       <w:numFmt w:val="decimal"/>
-      <w:pStyle w:val="Heading4"/>
+      <w:pStyle w:val="berschrift4"/>
       <w:lvlText w:val="%1.%2.%3.%4"/>
       <w:lvlJc w:val="left"/>
       <w:pPr>
@@ -11447,7 +11571,7 @@
     <w:lvl w:ilvl="4">
       <w:start w:val="1"/>
       <w:numFmt w:val="decimal"/>
-      <w:pStyle w:val="Heading5"/>
+      <w:pStyle w:val="berschrift5"/>
       <w:lvlText w:val="%1.%2.%3.%4.%5"/>
       <w:lvlJc w:val="left"/>
       <w:pPr>
@@ -11457,7 +11581,7 @@
     <w:lvl w:ilvl="5">
       <w:start w:val="1"/>
       <w:numFmt w:val="decimal"/>
-      <w:pStyle w:val="Heading6"/>
+      <w:pStyle w:val="berschrift6"/>
       <w:lvlText w:val="%1.%2.%3.%4.%5.%6"/>
       <w:lvlJc w:val="left"/>
       <w:pPr>
@@ -11467,7 +11591,7 @@
     <w:lvl w:ilvl="6">
       <w:start w:val="1"/>
       <w:numFmt w:val="decimal"/>
-      <w:pStyle w:val="Heading7"/>
+      <w:pStyle w:val="berschrift7"/>
       <w:lvlText w:val="%1.%2.%3.%4.%5.%6.%7"/>
       <w:lvlJc w:val="left"/>
       <w:pPr>
@@ -11477,7 +11601,7 @@
     <w:lvl w:ilvl="7">
       <w:start w:val="1"/>
       <w:numFmt w:val="decimal"/>
-      <w:pStyle w:val="Heading8"/>
+      <w:pStyle w:val="berschrift8"/>
       <w:lvlText w:val="%1.%2.%3.%4.%5.%6.%7.%8"/>
       <w:lvlJc w:val="left"/>
       <w:pPr>
@@ -11487,7 +11611,7 @@
     <w:lvl w:ilvl="8">
       <w:start w:val="1"/>
       <w:numFmt w:val="decimal"/>
-      <w:pStyle w:val="Heading9"/>
+      <w:pStyle w:val="berschrift9"/>
       <w:lvlText w:val="%1.%2.%3.%4.%5.%6.%7.%8.%9"/>
       <w:lvlJc w:val="left"/>
       <w:pPr>
@@ -12600,7 +12724,7 @@
     <w:lsdException w:name="Bibliography" w:uiPriority="37"/>
     <w:lsdException w:name="TOC Heading" w:uiPriority="39" w:qFormat="1"/>
   </w:latentStyles>
-  <w:style w:type="paragraph" w:default="1" w:styleId="Normal">
+  <w:style w:type="paragraph" w:default="1" w:styleId="Standard">
     <w:name w:val="Normal"/>
     <w:qFormat/>
     <w:rsid w:val="003C3BB7"/>
@@ -12609,11 +12733,11 @@
       <w:szCs w:val="20"/>
     </w:rPr>
   </w:style>
-  <w:style w:type="paragraph" w:styleId="Heading1">
+  <w:style w:type="paragraph" w:styleId="berschrift1">
     <w:name w:val="heading 1"/>
-    <w:basedOn w:val="Normal"/>
-    <w:next w:val="Normal"/>
-    <w:link w:val="Heading1Char"/>
+    <w:basedOn w:val="Standard"/>
+    <w:next w:val="Standard"/>
+    <w:link w:val="berschrift1Zchn"/>
     <w:uiPriority w:val="9"/>
     <w:qFormat/>
     <w:rsid w:val="00C90DFA"/>
@@ -12635,11 +12759,11 @@
       <w:szCs w:val="22"/>
     </w:rPr>
   </w:style>
-  <w:style w:type="paragraph" w:styleId="Heading2">
+  <w:style w:type="paragraph" w:styleId="berschrift2">
     <w:name w:val="heading 2"/>
-    <w:basedOn w:val="Normal"/>
-    <w:next w:val="Normal"/>
-    <w:link w:val="Heading2Char"/>
+    <w:basedOn w:val="Standard"/>
+    <w:next w:val="Standard"/>
+    <w:link w:val="berschrift2Zchn"/>
     <w:uiPriority w:val="9"/>
     <w:unhideWhenUsed/>
     <w:qFormat/>
@@ -12669,11 +12793,11 @@
       <w:szCs w:val="22"/>
     </w:rPr>
   </w:style>
-  <w:style w:type="paragraph" w:styleId="Heading3">
+  <w:style w:type="paragraph" w:styleId="berschrift3">
     <w:name w:val="heading 3"/>
-    <w:basedOn w:val="Normal"/>
-    <w:next w:val="Normal"/>
-    <w:link w:val="Heading3Char"/>
+    <w:basedOn w:val="Standard"/>
+    <w:next w:val="Standard"/>
+    <w:link w:val="berschrift3Zchn"/>
     <w:uiPriority w:val="9"/>
     <w:unhideWhenUsed/>
     <w:qFormat/>
@@ -12698,11 +12822,11 @@
       <w:szCs w:val="22"/>
     </w:rPr>
   </w:style>
-  <w:style w:type="paragraph" w:styleId="Heading4">
+  <w:style w:type="paragraph" w:styleId="berschrift4">
     <w:name w:val="heading 4"/>
-    <w:basedOn w:val="Normal"/>
-    <w:next w:val="Normal"/>
-    <w:link w:val="Heading4Char"/>
+    <w:basedOn w:val="Standard"/>
+    <w:next w:val="Standard"/>
+    <w:link w:val="berschrift4Zchn"/>
     <w:uiPriority w:val="9"/>
     <w:unhideWhenUsed/>
     <w:qFormat/>
@@ -12727,11 +12851,11 @@
       <w:szCs w:val="22"/>
     </w:rPr>
   </w:style>
-  <w:style w:type="paragraph" w:styleId="Heading5">
+  <w:style w:type="paragraph" w:styleId="berschrift5">
     <w:name w:val="heading 5"/>
-    <w:basedOn w:val="Normal"/>
-    <w:next w:val="Normal"/>
-    <w:link w:val="Heading5Char"/>
+    <w:basedOn w:val="Standard"/>
+    <w:next w:val="Standard"/>
+    <w:link w:val="berschrift5Zchn"/>
     <w:uiPriority w:val="9"/>
     <w:unhideWhenUsed/>
     <w:qFormat/>
@@ -12757,11 +12881,11 @@
       <w:szCs w:val="22"/>
     </w:rPr>
   </w:style>
-  <w:style w:type="paragraph" w:styleId="Heading6">
+  <w:style w:type="paragraph" w:styleId="berschrift6">
     <w:name w:val="heading 6"/>
-    <w:basedOn w:val="Normal"/>
-    <w:next w:val="Normal"/>
-    <w:link w:val="Heading6Char"/>
+    <w:basedOn w:val="Standard"/>
+    <w:next w:val="Standard"/>
+    <w:link w:val="berschrift6Zchn"/>
     <w:uiPriority w:val="9"/>
     <w:unhideWhenUsed/>
     <w:qFormat/>
@@ -12782,11 +12906,11 @@
       <w:szCs w:val="22"/>
     </w:rPr>
   </w:style>
-  <w:style w:type="paragraph" w:styleId="Heading7">
+  <w:style w:type="paragraph" w:styleId="berschrift7">
     <w:name w:val="heading 7"/>
-    <w:basedOn w:val="Normal"/>
-    <w:next w:val="Normal"/>
-    <w:link w:val="Heading7Char"/>
+    <w:basedOn w:val="Standard"/>
+    <w:next w:val="Standard"/>
+    <w:link w:val="berschrift7Zchn"/>
     <w:uiPriority w:val="9"/>
     <w:semiHidden/>
     <w:unhideWhenUsed/>
@@ -12808,11 +12932,11 @@
       <w:szCs w:val="22"/>
     </w:rPr>
   </w:style>
-  <w:style w:type="paragraph" w:styleId="Heading8">
+  <w:style w:type="paragraph" w:styleId="berschrift8">
     <w:name w:val="heading 8"/>
-    <w:basedOn w:val="Normal"/>
-    <w:next w:val="Normal"/>
-    <w:link w:val="Heading8Char"/>
+    <w:basedOn w:val="Standard"/>
+    <w:next w:val="Standard"/>
+    <w:link w:val="berschrift8Zchn"/>
     <w:uiPriority w:val="9"/>
     <w:semiHidden/>
     <w:unhideWhenUsed/>
@@ -12833,11 +12957,11 @@
       <w:szCs w:val="18"/>
     </w:rPr>
   </w:style>
-  <w:style w:type="paragraph" w:styleId="Heading9">
+  <w:style w:type="paragraph" w:styleId="berschrift9">
     <w:name w:val="heading 9"/>
-    <w:basedOn w:val="Normal"/>
-    <w:next w:val="Normal"/>
-    <w:link w:val="Heading9Char"/>
+    <w:basedOn w:val="Standard"/>
+    <w:next w:val="Standard"/>
+    <w:link w:val="berschrift9Zchn"/>
     <w:uiPriority w:val="9"/>
     <w:semiHidden/>
     <w:unhideWhenUsed/>
@@ -12859,13 +12983,13 @@
       <w:szCs w:val="18"/>
     </w:rPr>
   </w:style>
-  <w:style w:type="character" w:default="1" w:styleId="DefaultParagraphFont">
+  <w:style w:type="character" w:default="1" w:styleId="Absatz-Standardschriftart">
     <w:name w:val="Default Paragraph Font"/>
     <w:uiPriority w:val="1"/>
     <w:semiHidden/>
     <w:unhideWhenUsed/>
   </w:style>
-  <w:style w:type="table" w:default="1" w:styleId="TableNormal">
+  <w:style w:type="table" w:default="1" w:styleId="NormaleTabelle">
     <w:name w:val="Normal Table"/>
     <w:uiPriority w:val="99"/>
     <w:semiHidden/>
@@ -12880,16 +13004,16 @@
       </w:tblCellMar>
     </w:tblPr>
   </w:style>
-  <w:style w:type="numbering" w:default="1" w:styleId="NoList">
+  <w:style w:type="numbering" w:default="1" w:styleId="KeineListe">
     <w:name w:val="No List"/>
     <w:uiPriority w:val="99"/>
     <w:semiHidden/>
     <w:unhideWhenUsed/>
   </w:style>
-  <w:style w:type="character" w:customStyle="1" w:styleId="Heading1Char">
-    <w:name w:val="Heading 1 Char"/>
-    <w:basedOn w:val="DefaultParagraphFont"/>
-    <w:link w:val="Heading1"/>
+  <w:style w:type="character" w:customStyle="1" w:styleId="berschrift1Zchn">
+    <w:name w:val="Überschrift 1 Zchn"/>
+    <w:basedOn w:val="Absatz-Standardschriftart"/>
+    <w:link w:val="berschrift1"/>
     <w:uiPriority w:val="9"/>
     <w:rsid w:val="00C90DFA"/>
     <w:rPr>
@@ -12901,10 +13025,10 @@
       <w:shd w:val="clear" w:color="auto" w:fill="FFFFFF" w:themeFill="background1"/>
     </w:rPr>
   </w:style>
-  <w:style w:type="character" w:customStyle="1" w:styleId="Heading2Char">
-    <w:name w:val="Heading 2 Char"/>
-    <w:basedOn w:val="DefaultParagraphFont"/>
-    <w:link w:val="Heading2"/>
+  <w:style w:type="character" w:customStyle="1" w:styleId="berschrift2Zchn">
+    <w:name w:val="Überschrift 2 Zchn"/>
+    <w:basedOn w:val="Absatz-Standardschriftart"/>
+    <w:link w:val="berschrift2"/>
     <w:uiPriority w:val="9"/>
     <w:rsid w:val="00402E1C"/>
     <w:rPr>
@@ -12916,9 +13040,9 @@
       <w:shd w:val="clear" w:color="auto" w:fill="5994CB"/>
     </w:rPr>
   </w:style>
-  <w:style w:type="table" w:styleId="TableGrid">
+  <w:style w:type="table" w:styleId="Tabellenraster">
     <w:name w:val="Table Grid"/>
-    <w:basedOn w:val="TableNormal"/>
+    <w:basedOn w:val="NormaleTabelle"/>
     <w:uiPriority w:val="59"/>
     <w:rsid w:val="00651384"/>
     <w:pPr>
@@ -12942,9 +13066,9 @@
       </w:tblCellMar>
     </w:tblPr>
   </w:style>
-  <w:style w:type="table" w:styleId="LightGrid-Accent1">
+  <w:style w:type="table" w:styleId="HellesRaster-Akzent1">
     <w:name w:val="Light Grid Accent 1"/>
-    <w:basedOn w:val="TableNormal"/>
+    <w:basedOn w:val="NormaleTabelle"/>
     <w:uiPriority w:val="62"/>
     <w:rsid w:val="00CB0412"/>
     <w:pPr>
@@ -13072,9 +13196,9 @@
       </w:tcPr>
     </w:tblStylePr>
   </w:style>
-  <w:style w:type="table" w:styleId="MediumShading1-Accent1">
+  <w:style w:type="table" w:styleId="MittlereSchattierung1-Akzent1">
     <w:name w:val="Medium Shading 1 Accent 1"/>
-    <w:basedOn w:val="TableNormal"/>
+    <w:basedOn w:val="NormaleTabelle"/>
     <w:uiPriority w:val="63"/>
     <w:rsid w:val="004A070C"/>
     <w:pPr>
@@ -13172,9 +13296,9 @@
       </w:tcPr>
     </w:tblStylePr>
   </w:style>
-  <w:style w:type="table" w:styleId="MediumList2-Accent1">
+  <w:style w:type="table" w:styleId="MittlereListe2-Akzent1">
     <w:name w:val="Medium List 2 Accent 1"/>
-    <w:basedOn w:val="TableNormal"/>
+    <w:basedOn w:val="NormaleTabelle"/>
     <w:uiPriority w:val="66"/>
     <w:rsid w:val="00CB0412"/>
     <w:pPr>
@@ -13300,9 +13424,9 @@
       </w:tcPr>
     </w:tblStylePr>
   </w:style>
-  <w:style w:type="table" w:styleId="MediumList1-Accent1">
+  <w:style w:type="table" w:styleId="MittlereListe1-Akzent1">
     <w:name w:val="Medium List 1 Accent 1"/>
-    <w:basedOn w:val="TableNormal"/>
+    <w:basedOn w:val="NormaleTabelle"/>
     <w:uiPriority w:val="65"/>
     <w:rsid w:val="00CB0412"/>
     <w:pPr>
@@ -13384,10 +13508,10 @@
       </w:tcPr>
     </w:tblStylePr>
   </w:style>
-  <w:style w:type="character" w:customStyle="1" w:styleId="Heading3Char">
-    <w:name w:val="Heading 3 Char"/>
-    <w:basedOn w:val="DefaultParagraphFont"/>
-    <w:link w:val="Heading3"/>
+  <w:style w:type="character" w:customStyle="1" w:styleId="berschrift3Zchn">
+    <w:name w:val="Überschrift 3 Zchn"/>
+    <w:basedOn w:val="Absatz-Standardschriftart"/>
+    <w:link w:val="berschrift3"/>
     <w:uiPriority w:val="9"/>
     <w:rsid w:val="00EA2F23"/>
     <w:rPr>
@@ -13397,10 +13521,10 @@
       <w:spacing w:val="15"/>
     </w:rPr>
   </w:style>
-  <w:style w:type="character" w:customStyle="1" w:styleId="Heading4Char">
-    <w:name w:val="Heading 4 Char"/>
-    <w:basedOn w:val="DefaultParagraphFont"/>
-    <w:link w:val="Heading4"/>
+  <w:style w:type="character" w:customStyle="1" w:styleId="berschrift4Zchn">
+    <w:name w:val="Überschrift 4 Zchn"/>
+    <w:basedOn w:val="Absatz-Standardschriftart"/>
+    <w:link w:val="berschrift4"/>
     <w:uiPriority w:val="9"/>
     <w:rsid w:val="006211F6"/>
     <w:rPr>
@@ -13409,10 +13533,10 @@
       <w:spacing w:val="10"/>
     </w:rPr>
   </w:style>
-  <w:style w:type="character" w:customStyle="1" w:styleId="Heading5Char">
-    <w:name w:val="Heading 5 Char"/>
-    <w:basedOn w:val="DefaultParagraphFont"/>
-    <w:link w:val="Heading5"/>
+  <w:style w:type="character" w:customStyle="1" w:styleId="berschrift5Zchn">
+    <w:name w:val="Überschrift 5 Zchn"/>
+    <w:basedOn w:val="Absatz-Standardschriftart"/>
+    <w:link w:val="berschrift5"/>
     <w:uiPriority w:val="9"/>
     <w:rsid w:val="00FB472D"/>
     <w:rPr>
@@ -13422,10 +13546,10 @@
       <w:spacing w:val="10"/>
     </w:rPr>
   </w:style>
-  <w:style w:type="character" w:customStyle="1" w:styleId="Heading6Char">
-    <w:name w:val="Heading 6 Char"/>
-    <w:basedOn w:val="DefaultParagraphFont"/>
-    <w:link w:val="Heading6"/>
+  <w:style w:type="character" w:customStyle="1" w:styleId="berschrift6Zchn">
+    <w:name w:val="Überschrift 6 Zchn"/>
+    <w:basedOn w:val="Absatz-Standardschriftart"/>
+    <w:link w:val="berschrift6"/>
     <w:uiPriority w:val="9"/>
     <w:rsid w:val="006211F6"/>
     <w:rPr>
@@ -13434,10 +13558,10 @@
       <w:spacing w:val="10"/>
     </w:rPr>
   </w:style>
-  <w:style w:type="character" w:customStyle="1" w:styleId="Heading7Char">
-    <w:name w:val="Heading 7 Char"/>
-    <w:basedOn w:val="DefaultParagraphFont"/>
-    <w:link w:val="Heading7"/>
+  <w:style w:type="character" w:customStyle="1" w:styleId="berschrift7Zchn">
+    <w:name w:val="Überschrift 7 Zchn"/>
+    <w:basedOn w:val="Absatz-Standardschriftart"/>
+    <w:link w:val="berschrift7"/>
     <w:uiPriority w:val="9"/>
     <w:semiHidden/>
     <w:rsid w:val="003C3BB7"/>
@@ -13447,10 +13571,10 @@
       <w:spacing w:val="10"/>
     </w:rPr>
   </w:style>
-  <w:style w:type="character" w:customStyle="1" w:styleId="Heading8Char">
-    <w:name w:val="Heading 8 Char"/>
-    <w:basedOn w:val="DefaultParagraphFont"/>
-    <w:link w:val="Heading8"/>
+  <w:style w:type="character" w:customStyle="1" w:styleId="berschrift8Zchn">
+    <w:name w:val="Überschrift 8 Zchn"/>
+    <w:basedOn w:val="Absatz-Standardschriftart"/>
+    <w:link w:val="berschrift8"/>
     <w:uiPriority w:val="9"/>
     <w:semiHidden/>
     <w:rsid w:val="003C3BB7"/>
@@ -13461,10 +13585,10 @@
       <w:szCs w:val="18"/>
     </w:rPr>
   </w:style>
-  <w:style w:type="character" w:customStyle="1" w:styleId="Heading9Char">
-    <w:name w:val="Heading 9 Char"/>
-    <w:basedOn w:val="DefaultParagraphFont"/>
-    <w:link w:val="Heading9"/>
+  <w:style w:type="character" w:customStyle="1" w:styleId="berschrift9Zchn">
+    <w:name w:val="Überschrift 9 Zchn"/>
+    <w:basedOn w:val="Absatz-Standardschriftart"/>
+    <w:link w:val="berschrift9"/>
     <w:uiPriority w:val="9"/>
     <w:semiHidden/>
     <w:rsid w:val="003C3BB7"/>
@@ -13476,10 +13600,10 @@
       <w:szCs w:val="18"/>
     </w:rPr>
   </w:style>
-  <w:style w:type="paragraph" w:styleId="Caption">
+  <w:style w:type="paragraph" w:styleId="Beschriftung">
     <w:name w:val="caption"/>
-    <w:basedOn w:val="Normal"/>
-    <w:next w:val="Normal"/>
+    <w:basedOn w:val="Standard"/>
+    <w:next w:val="Standard"/>
     <w:uiPriority w:val="35"/>
     <w:unhideWhenUsed/>
     <w:qFormat/>
@@ -13492,11 +13616,11 @@
       <w:szCs w:val="16"/>
     </w:rPr>
   </w:style>
-  <w:style w:type="paragraph" w:styleId="Title">
+  <w:style w:type="paragraph" w:styleId="Titel">
     <w:name w:val="Title"/>
-    <w:basedOn w:val="Normal"/>
-    <w:next w:val="Normal"/>
-    <w:link w:val="TitleChar"/>
+    <w:basedOn w:val="Standard"/>
+    <w:next w:val="Standard"/>
+    <w:link w:val="TitelZchn"/>
     <w:uiPriority w:val="10"/>
     <w:qFormat/>
     <w:rsid w:val="005E2896"/>
@@ -13512,10 +13636,10 @@
       <w:szCs w:val="52"/>
     </w:rPr>
   </w:style>
-  <w:style w:type="character" w:customStyle="1" w:styleId="TitleChar">
-    <w:name w:val="Title Char"/>
-    <w:basedOn w:val="DefaultParagraphFont"/>
-    <w:link w:val="Title"/>
+  <w:style w:type="character" w:customStyle="1" w:styleId="TitelZchn">
+    <w:name w:val="Titel Zchn"/>
+    <w:basedOn w:val="Absatz-Standardschriftart"/>
+    <w:link w:val="Titel"/>
     <w:uiPriority w:val="10"/>
     <w:rsid w:val="005E2896"/>
     <w:rPr>
@@ -13527,11 +13651,11 @@
       <w:szCs w:val="52"/>
     </w:rPr>
   </w:style>
-  <w:style w:type="paragraph" w:styleId="Subtitle">
+  <w:style w:type="paragraph" w:styleId="Untertitel">
     <w:name w:val="Subtitle"/>
-    <w:basedOn w:val="Normal"/>
-    <w:next w:val="Normal"/>
-    <w:link w:val="SubtitleChar"/>
+    <w:basedOn w:val="Standard"/>
+    <w:next w:val="Standard"/>
+    <w:link w:val="UntertitelZchn"/>
     <w:uiPriority w:val="11"/>
     <w:qFormat/>
     <w:rsid w:val="003C3BB7"/>
@@ -13546,10 +13670,10 @@
       <w:szCs w:val="24"/>
     </w:rPr>
   </w:style>
-  <w:style w:type="character" w:customStyle="1" w:styleId="SubtitleChar">
-    <w:name w:val="Subtitle Char"/>
-    <w:basedOn w:val="DefaultParagraphFont"/>
-    <w:link w:val="Subtitle"/>
+  <w:style w:type="character" w:customStyle="1" w:styleId="UntertitelZchn">
+    <w:name w:val="Untertitel Zchn"/>
+    <w:basedOn w:val="Absatz-Standardschriftart"/>
+    <w:link w:val="Untertitel"/>
     <w:uiPriority w:val="11"/>
     <w:rsid w:val="003C3BB7"/>
     <w:rPr>
@@ -13560,7 +13684,7 @@
       <w:szCs w:val="24"/>
     </w:rPr>
   </w:style>
-  <w:style w:type="character" w:styleId="Strong">
+  <w:style w:type="character" w:styleId="Fett">
     <w:name w:val="Strong"/>
     <w:uiPriority w:val="22"/>
     <w:qFormat/>
@@ -13570,7 +13694,7 @@
       <w:bCs/>
     </w:rPr>
   </w:style>
-  <w:style w:type="character" w:styleId="Emphasis">
+  <w:style w:type="character" w:styleId="Hervorhebung">
     <w:name w:val="Emphasis"/>
     <w:uiPriority w:val="20"/>
     <w:qFormat/>
@@ -13581,10 +13705,10 @@
       <w:spacing w:val="5"/>
     </w:rPr>
   </w:style>
-  <w:style w:type="paragraph" w:styleId="NoSpacing">
+  <w:style w:type="paragraph" w:styleId="KeinLeerraum">
     <w:name w:val="No Spacing"/>
-    <w:basedOn w:val="Normal"/>
-    <w:link w:val="NoSpacingChar"/>
+    <w:basedOn w:val="Standard"/>
+    <w:link w:val="KeinLeerraumZchn"/>
     <w:uiPriority w:val="1"/>
     <w:qFormat/>
     <w:rsid w:val="003C3BB7"/>
@@ -13592,10 +13716,10 @@
       <w:spacing w:after="0"/>
     </w:pPr>
   </w:style>
-  <w:style w:type="character" w:customStyle="1" w:styleId="NoSpacingChar">
-    <w:name w:val="No Spacing Char"/>
-    <w:basedOn w:val="DefaultParagraphFont"/>
-    <w:link w:val="NoSpacing"/>
+  <w:style w:type="character" w:customStyle="1" w:styleId="KeinLeerraumZchn">
+    <w:name w:val="Kein Leerraum Zchn"/>
+    <w:basedOn w:val="Absatz-Standardschriftart"/>
+    <w:link w:val="KeinLeerraum"/>
     <w:uiPriority w:val="1"/>
     <w:rsid w:val="003C3BB7"/>
     <w:rPr>
@@ -13603,9 +13727,9 @@
       <w:szCs w:val="20"/>
     </w:rPr>
   </w:style>
-  <w:style w:type="paragraph" w:styleId="ListParagraph">
+  <w:style w:type="paragraph" w:styleId="Listenabsatz">
     <w:name w:val="List Paragraph"/>
-    <w:basedOn w:val="Normal"/>
+    <w:basedOn w:val="Standard"/>
     <w:uiPriority w:val="34"/>
     <w:qFormat/>
     <w:rsid w:val="003C3BB7"/>
@@ -13614,11 +13738,11 @@
       <w:contextualSpacing/>
     </w:pPr>
   </w:style>
-  <w:style w:type="paragraph" w:styleId="Quote">
+  <w:style w:type="paragraph" w:styleId="Zitat">
     <w:name w:val="Quote"/>
-    <w:basedOn w:val="Normal"/>
-    <w:next w:val="Normal"/>
-    <w:link w:val="QuoteChar"/>
+    <w:basedOn w:val="Standard"/>
+    <w:next w:val="Standard"/>
+    <w:link w:val="ZitatZchn"/>
     <w:uiPriority w:val="29"/>
     <w:qFormat/>
     <w:rsid w:val="003C3BB7"/>
@@ -13627,10 +13751,10 @@
       <w:iCs/>
     </w:rPr>
   </w:style>
-  <w:style w:type="character" w:customStyle="1" w:styleId="QuoteChar">
-    <w:name w:val="Quote Char"/>
-    <w:basedOn w:val="DefaultParagraphFont"/>
-    <w:link w:val="Quote"/>
+  <w:style w:type="character" w:customStyle="1" w:styleId="ZitatZchn">
+    <w:name w:val="Zitat Zchn"/>
+    <w:basedOn w:val="Absatz-Standardschriftart"/>
+    <w:link w:val="Zitat"/>
     <w:uiPriority w:val="29"/>
     <w:rsid w:val="003C3BB7"/>
     <w:rPr>
@@ -13640,11 +13764,11 @@
       <w:szCs w:val="20"/>
     </w:rPr>
   </w:style>
-  <w:style w:type="paragraph" w:styleId="IntenseQuote">
+  <w:style w:type="paragraph" w:styleId="IntensivesZitat">
     <w:name w:val="Intense Quote"/>
-    <w:basedOn w:val="Normal"/>
-    <w:next w:val="Normal"/>
-    <w:link w:val="IntenseQuoteChar"/>
+    <w:basedOn w:val="Standard"/>
+    <w:next w:val="Standard"/>
+    <w:link w:val="IntensivesZitatZchn"/>
     <w:uiPriority w:val="30"/>
     <w:qFormat/>
     <w:rsid w:val="003C3BB7"/>
@@ -13663,10 +13787,10 @@
       <w:color w:val="4F81BD" w:themeColor="accent1"/>
     </w:rPr>
   </w:style>
-  <w:style w:type="character" w:customStyle="1" w:styleId="IntenseQuoteChar">
-    <w:name w:val="Intense Quote Char"/>
-    <w:basedOn w:val="DefaultParagraphFont"/>
-    <w:link w:val="IntenseQuote"/>
+  <w:style w:type="character" w:customStyle="1" w:styleId="IntensivesZitatZchn">
+    <w:name w:val="Intensives Zitat Zchn"/>
+    <w:basedOn w:val="Absatz-Standardschriftart"/>
+    <w:link w:val="IntensivesZitat"/>
     <w:uiPriority w:val="30"/>
     <w:rsid w:val="003C3BB7"/>
     <w:rPr>
@@ -13677,7 +13801,7 @@
       <w:szCs w:val="20"/>
     </w:rPr>
   </w:style>
-  <w:style w:type="character" w:styleId="SubtleEmphasis">
+  <w:style w:type="character" w:styleId="SchwacheHervorhebung">
     <w:name w:val="Subtle Emphasis"/>
     <w:uiPriority w:val="19"/>
     <w:qFormat/>
@@ -13688,7 +13812,7 @@
       <w:color w:val="243F60" w:themeColor="accent1" w:themeShade="7F"/>
     </w:rPr>
   </w:style>
-  <w:style w:type="character" w:styleId="IntenseEmphasis">
+  <w:style w:type="character" w:styleId="IntensiveHervorhebung">
     <w:name w:val="Intense Emphasis"/>
     <w:uiPriority w:val="21"/>
     <w:qFormat/>
@@ -13701,7 +13825,7 @@
       <w:spacing w:val="10"/>
     </w:rPr>
   </w:style>
-  <w:style w:type="character" w:styleId="SubtleReference">
+  <w:style w:type="character" w:styleId="SchwacherVerweis">
     <w:name w:val="Subtle Reference"/>
     <w:uiPriority w:val="31"/>
     <w:qFormat/>
@@ -13712,7 +13836,7 @@
       <w:color w:val="4F81BD" w:themeColor="accent1"/>
     </w:rPr>
   </w:style>
-  <w:style w:type="character" w:styleId="IntenseReference">
+  <w:style w:type="character" w:styleId="IntensiverVerweis">
     <w:name w:val="Intense Reference"/>
     <w:uiPriority w:val="32"/>
     <w:qFormat/>
@@ -13726,7 +13850,7 @@
       <w:color w:val="4F81BD" w:themeColor="accent1"/>
     </w:rPr>
   </w:style>
-  <w:style w:type="character" w:styleId="BookTitle">
+  <w:style w:type="character" w:styleId="Buchtitel">
     <w:name w:val="Book Title"/>
     <w:uiPriority w:val="33"/>
     <w:qFormat/>
@@ -13739,10 +13863,10 @@
       <w:spacing w:val="9"/>
     </w:rPr>
   </w:style>
-  <w:style w:type="paragraph" w:styleId="TOCHeading">
+  <w:style w:type="paragraph" w:styleId="Inhaltsverzeichnisberschrift">
     <w:name w:val="TOC Heading"/>
-    <w:basedOn w:val="Heading1"/>
-    <w:next w:val="Normal"/>
+    <w:basedOn w:val="berschrift1"/>
+    <w:next w:val="Standard"/>
     <w:uiPriority w:val="39"/>
     <w:unhideWhenUsed/>
     <w:qFormat/>
@@ -13754,10 +13878,10 @@
       <w:lang w:bidi="en-US"/>
     </w:rPr>
   </w:style>
-  <w:style w:type="paragraph" w:styleId="TOC1">
+  <w:style w:type="paragraph" w:styleId="Verzeichnis1">
     <w:name w:val="toc 1"/>
-    <w:basedOn w:val="Normal"/>
-    <w:next w:val="Normal"/>
+    <w:basedOn w:val="Standard"/>
+    <w:next w:val="Standard"/>
     <w:autoRedefine/>
     <w:uiPriority w:val="39"/>
     <w:unhideWhenUsed/>
@@ -13770,10 +13894,10 @@
       <w:b/>
     </w:rPr>
   </w:style>
-  <w:style w:type="paragraph" w:styleId="TOC2">
+  <w:style w:type="paragraph" w:styleId="Verzeichnis2">
     <w:name w:val="toc 2"/>
-    <w:basedOn w:val="Normal"/>
-    <w:next w:val="Normal"/>
+    <w:basedOn w:val="Standard"/>
+    <w:next w:val="Standard"/>
     <w:autoRedefine/>
     <w:uiPriority w:val="39"/>
     <w:unhideWhenUsed/>
@@ -13786,7 +13910,7 @@
   </w:style>
   <w:style w:type="character" w:styleId="Hyperlink">
     <w:name w:val="Hyperlink"/>
-    <w:basedOn w:val="DefaultParagraphFont"/>
+    <w:basedOn w:val="Absatz-Standardschriftart"/>
     <w:uiPriority w:val="99"/>
     <w:unhideWhenUsed/>
     <w:rsid w:val="006F2255"/>
@@ -13795,10 +13919,10 @@
       <w:u w:val="single"/>
     </w:rPr>
   </w:style>
-  <w:style w:type="paragraph" w:styleId="BalloonText">
+  <w:style w:type="paragraph" w:styleId="Sprechblasentext">
     <w:name w:val="Balloon Text"/>
-    <w:basedOn w:val="Normal"/>
-    <w:link w:val="BalloonTextChar"/>
+    <w:basedOn w:val="Standard"/>
+    <w:link w:val="SprechblasentextZchn"/>
     <w:uiPriority w:val="99"/>
     <w:semiHidden/>
     <w:unhideWhenUsed/>
@@ -13812,10 +13936,10 @@
       <w:szCs w:val="16"/>
     </w:rPr>
   </w:style>
-  <w:style w:type="character" w:customStyle="1" w:styleId="BalloonTextChar">
-    <w:name w:val="Balloon Text Char"/>
-    <w:basedOn w:val="DefaultParagraphFont"/>
-    <w:link w:val="BalloonText"/>
+  <w:style w:type="character" w:customStyle="1" w:styleId="SprechblasentextZchn">
+    <w:name w:val="Sprechblasentext Zchn"/>
+    <w:basedOn w:val="Absatz-Standardschriftart"/>
+    <w:link w:val="Sprechblasentext"/>
     <w:uiPriority w:val="99"/>
     <w:semiHidden/>
     <w:rsid w:val="006F2255"/>
@@ -13825,10 +13949,10 @@
       <w:szCs w:val="16"/>
     </w:rPr>
   </w:style>
-  <w:style w:type="paragraph" w:styleId="TOC3">
+  <w:style w:type="paragraph" w:styleId="Verzeichnis3">
     <w:name w:val="toc 3"/>
-    <w:basedOn w:val="Normal"/>
-    <w:next w:val="Normal"/>
+    <w:basedOn w:val="Standard"/>
+    <w:next w:val="Standard"/>
     <w:autoRedefine/>
     <w:uiPriority w:val="39"/>
     <w:unhideWhenUsed/>
@@ -13843,10 +13967,10 @@
       <w:lang w:eastAsia="de-CH"/>
     </w:rPr>
   </w:style>
-  <w:style w:type="paragraph" w:styleId="Header">
+  <w:style w:type="paragraph" w:styleId="Kopfzeile">
     <w:name w:val="header"/>
-    <w:basedOn w:val="Normal"/>
-    <w:link w:val="HeaderChar"/>
+    <w:basedOn w:val="Standard"/>
+    <w:link w:val="KopfzeileZchn"/>
     <w:uiPriority w:val="99"/>
     <w:unhideWhenUsed/>
     <w:rsid w:val="008F2373"/>
@@ -13858,10 +13982,10 @@
       <w:spacing w:after="0"/>
     </w:pPr>
   </w:style>
-  <w:style w:type="character" w:customStyle="1" w:styleId="HeaderChar">
-    <w:name w:val="Header Char"/>
-    <w:basedOn w:val="DefaultParagraphFont"/>
-    <w:link w:val="Header"/>
+  <w:style w:type="character" w:customStyle="1" w:styleId="KopfzeileZchn">
+    <w:name w:val="Kopfzeile Zchn"/>
+    <w:basedOn w:val="Absatz-Standardschriftart"/>
+    <w:link w:val="Kopfzeile"/>
     <w:uiPriority w:val="99"/>
     <w:rsid w:val="008F2373"/>
     <w:rPr>
@@ -13869,10 +13993,10 @@
       <w:szCs w:val="20"/>
     </w:rPr>
   </w:style>
-  <w:style w:type="paragraph" w:styleId="Footer">
+  <w:style w:type="paragraph" w:styleId="Fuzeile">
     <w:name w:val="footer"/>
-    <w:basedOn w:val="Normal"/>
-    <w:link w:val="FooterChar"/>
+    <w:basedOn w:val="Standard"/>
+    <w:link w:val="FuzeileZchn"/>
     <w:uiPriority w:val="99"/>
     <w:unhideWhenUsed/>
     <w:rsid w:val="008F2373"/>
@@ -13884,10 +14008,10 @@
       <w:spacing w:after="0"/>
     </w:pPr>
   </w:style>
-  <w:style w:type="character" w:customStyle="1" w:styleId="FooterChar">
-    <w:name w:val="Footer Char"/>
-    <w:basedOn w:val="DefaultParagraphFont"/>
-    <w:link w:val="Footer"/>
+  <w:style w:type="character" w:customStyle="1" w:styleId="FuzeileZchn">
+    <w:name w:val="Fußzeile Zchn"/>
+    <w:basedOn w:val="Absatz-Standardschriftart"/>
+    <w:link w:val="Fuzeile"/>
     <w:uiPriority w:val="99"/>
     <w:rsid w:val="008F2373"/>
     <w:rPr>
@@ -13895,9 +14019,9 @@
       <w:szCs w:val="20"/>
     </w:rPr>
   </w:style>
-  <w:style w:type="character" w:styleId="PlaceholderText">
+  <w:style w:type="character" w:styleId="Platzhaltertext">
     <w:name w:val="Placeholder Text"/>
-    <w:basedOn w:val="DefaultParagraphFont"/>
+    <w:basedOn w:val="Absatz-Standardschriftart"/>
     <w:uiPriority w:val="99"/>
     <w:semiHidden/>
     <w:rsid w:val="008A36ED"/>
@@ -13905,10 +14029,10 @@
       <w:color w:val="808080"/>
     </w:rPr>
   </w:style>
-  <w:style w:type="paragraph" w:styleId="EndnoteText">
+  <w:style w:type="paragraph" w:styleId="Endnotentext">
     <w:name w:val="endnote text"/>
-    <w:basedOn w:val="Normal"/>
-    <w:link w:val="EndnoteTextChar"/>
+    <w:basedOn w:val="Standard"/>
+    <w:link w:val="EndnotentextZchn"/>
     <w:uiPriority w:val="99"/>
     <w:semiHidden/>
     <w:unhideWhenUsed/>
@@ -13917,10 +14041,10 @@
       <w:spacing w:after="0"/>
     </w:pPr>
   </w:style>
-  <w:style w:type="character" w:customStyle="1" w:styleId="EndnoteTextChar">
-    <w:name w:val="Endnote Text Char"/>
-    <w:basedOn w:val="DefaultParagraphFont"/>
-    <w:link w:val="EndnoteText"/>
+  <w:style w:type="character" w:customStyle="1" w:styleId="EndnotentextZchn">
+    <w:name w:val="Endnotentext Zchn"/>
+    <w:basedOn w:val="Absatz-Standardschriftart"/>
+    <w:link w:val="Endnotentext"/>
     <w:uiPriority w:val="99"/>
     <w:semiHidden/>
     <w:rsid w:val="009E58A3"/>
@@ -13929,9 +14053,9 @@
       <w:szCs w:val="20"/>
     </w:rPr>
   </w:style>
-  <w:style w:type="character" w:styleId="EndnoteReference">
+  <w:style w:type="character" w:styleId="Endnotenzeichen">
     <w:name w:val="endnote reference"/>
-    <w:basedOn w:val="DefaultParagraphFont"/>
+    <w:basedOn w:val="Absatz-Standardschriftart"/>
     <w:uiPriority w:val="99"/>
     <w:semiHidden/>
     <w:unhideWhenUsed/>
@@ -13940,10 +14064,10 @@
       <w:vertAlign w:val="superscript"/>
     </w:rPr>
   </w:style>
-  <w:style w:type="paragraph" w:styleId="FootnoteText">
+  <w:style w:type="paragraph" w:styleId="Funotentext">
     <w:name w:val="footnote text"/>
-    <w:basedOn w:val="Normal"/>
-    <w:link w:val="FootnoteTextChar"/>
+    <w:basedOn w:val="Standard"/>
+    <w:link w:val="FunotentextZchn"/>
     <w:uiPriority w:val="99"/>
     <w:semiHidden/>
     <w:unhideWhenUsed/>
@@ -13952,10 +14076,10 @@
       <w:spacing w:after="0"/>
     </w:pPr>
   </w:style>
-  <w:style w:type="character" w:customStyle="1" w:styleId="FootnoteTextChar">
-    <w:name w:val="Footnote Text Char"/>
-    <w:basedOn w:val="DefaultParagraphFont"/>
-    <w:link w:val="FootnoteText"/>
+  <w:style w:type="character" w:customStyle="1" w:styleId="FunotentextZchn">
+    <w:name w:val="Fußnotentext Zchn"/>
+    <w:basedOn w:val="Absatz-Standardschriftart"/>
+    <w:link w:val="Funotentext"/>
     <w:uiPriority w:val="99"/>
     <w:semiHidden/>
     <w:rsid w:val="009E58A3"/>
@@ -13964,9 +14088,9 @@
       <w:szCs w:val="20"/>
     </w:rPr>
   </w:style>
-  <w:style w:type="character" w:styleId="FootnoteReference">
+  <w:style w:type="character" w:styleId="Funotenzeichen">
     <w:name w:val="footnote reference"/>
-    <w:basedOn w:val="DefaultParagraphFont"/>
+    <w:basedOn w:val="Absatz-Standardschriftart"/>
     <w:uiPriority w:val="99"/>
     <w:unhideWhenUsed/>
     <w:rsid w:val="009E58A3"/>
@@ -14133,7 +14257,7 @@
     <w:lsdException w:name="Bibliography" w:uiPriority="37"/>
     <w:lsdException w:name="TOC Heading" w:uiPriority="39" w:qFormat="1"/>
   </w:latentStyles>
-  <w:style w:type="paragraph" w:default="1" w:styleId="Normal">
+  <w:style w:type="paragraph" w:default="1" w:styleId="Standard">
     <w:name w:val="Normal"/>
     <w:qFormat/>
     <w:rsid w:val="003C3BB7"/>
@@ -14142,11 +14266,11 @@
       <w:szCs w:val="20"/>
     </w:rPr>
   </w:style>
-  <w:style w:type="paragraph" w:styleId="Heading1">
+  <w:style w:type="paragraph" w:styleId="berschrift1">
     <w:name w:val="heading 1"/>
-    <w:basedOn w:val="Normal"/>
-    <w:next w:val="Normal"/>
-    <w:link w:val="Heading1Char"/>
+    <w:basedOn w:val="Standard"/>
+    <w:next w:val="Standard"/>
+    <w:link w:val="berschrift1Zchn"/>
     <w:uiPriority w:val="9"/>
     <w:qFormat/>
     <w:rsid w:val="00C90DFA"/>
@@ -14168,11 +14292,11 @@
       <w:szCs w:val="22"/>
     </w:rPr>
   </w:style>
-  <w:style w:type="paragraph" w:styleId="Heading2">
+  <w:style w:type="paragraph" w:styleId="berschrift2">
     <w:name w:val="heading 2"/>
-    <w:basedOn w:val="Normal"/>
-    <w:next w:val="Normal"/>
-    <w:link w:val="Heading2Char"/>
+    <w:basedOn w:val="Standard"/>
+    <w:next w:val="Standard"/>
+    <w:link w:val="berschrift2Zchn"/>
     <w:uiPriority w:val="9"/>
     <w:unhideWhenUsed/>
     <w:qFormat/>
@@ -14202,11 +14326,11 @@
       <w:szCs w:val="22"/>
     </w:rPr>
   </w:style>
-  <w:style w:type="paragraph" w:styleId="Heading3">
+  <w:style w:type="paragraph" w:styleId="berschrift3">
     <w:name w:val="heading 3"/>
-    <w:basedOn w:val="Normal"/>
-    <w:next w:val="Normal"/>
-    <w:link w:val="Heading3Char"/>
+    <w:basedOn w:val="Standard"/>
+    <w:next w:val="Standard"/>
+    <w:link w:val="berschrift3Zchn"/>
     <w:uiPriority w:val="9"/>
     <w:unhideWhenUsed/>
     <w:qFormat/>
@@ -14231,11 +14355,11 @@
       <w:szCs w:val="22"/>
     </w:rPr>
   </w:style>
-  <w:style w:type="paragraph" w:styleId="Heading4">
+  <w:style w:type="paragraph" w:styleId="berschrift4">
     <w:name w:val="heading 4"/>
-    <w:basedOn w:val="Normal"/>
-    <w:next w:val="Normal"/>
-    <w:link w:val="Heading4Char"/>
+    <w:basedOn w:val="Standard"/>
+    <w:next w:val="Standard"/>
+    <w:link w:val="berschrift4Zchn"/>
     <w:uiPriority w:val="9"/>
     <w:unhideWhenUsed/>
     <w:qFormat/>
@@ -14260,11 +14384,11 @@
       <w:szCs w:val="22"/>
     </w:rPr>
   </w:style>
-  <w:style w:type="paragraph" w:styleId="Heading5">
+  <w:style w:type="paragraph" w:styleId="berschrift5">
     <w:name w:val="heading 5"/>
-    <w:basedOn w:val="Normal"/>
-    <w:next w:val="Normal"/>
-    <w:link w:val="Heading5Char"/>
+    <w:basedOn w:val="Standard"/>
+    <w:next w:val="Standard"/>
+    <w:link w:val="berschrift5Zchn"/>
     <w:uiPriority w:val="9"/>
     <w:unhideWhenUsed/>
     <w:qFormat/>
@@ -14290,11 +14414,11 @@
       <w:szCs w:val="22"/>
     </w:rPr>
   </w:style>
-  <w:style w:type="paragraph" w:styleId="Heading6">
+  <w:style w:type="paragraph" w:styleId="berschrift6">
     <w:name w:val="heading 6"/>
-    <w:basedOn w:val="Normal"/>
-    <w:next w:val="Normal"/>
-    <w:link w:val="Heading6Char"/>
+    <w:basedOn w:val="Standard"/>
+    <w:next w:val="Standard"/>
+    <w:link w:val="berschrift6Zchn"/>
     <w:uiPriority w:val="9"/>
     <w:unhideWhenUsed/>
     <w:qFormat/>
@@ -14315,11 +14439,11 @@
       <w:szCs w:val="22"/>
     </w:rPr>
   </w:style>
-  <w:style w:type="paragraph" w:styleId="Heading7">
+  <w:style w:type="paragraph" w:styleId="berschrift7">
     <w:name w:val="heading 7"/>
-    <w:basedOn w:val="Normal"/>
-    <w:next w:val="Normal"/>
-    <w:link w:val="Heading7Char"/>
+    <w:basedOn w:val="Standard"/>
+    <w:next w:val="Standard"/>
+    <w:link w:val="berschrift7Zchn"/>
     <w:uiPriority w:val="9"/>
     <w:semiHidden/>
     <w:unhideWhenUsed/>
@@ -14341,11 +14465,11 @@
       <w:szCs w:val="22"/>
     </w:rPr>
   </w:style>
-  <w:style w:type="paragraph" w:styleId="Heading8">
+  <w:style w:type="paragraph" w:styleId="berschrift8">
     <w:name w:val="heading 8"/>
-    <w:basedOn w:val="Normal"/>
-    <w:next w:val="Normal"/>
-    <w:link w:val="Heading8Char"/>
+    <w:basedOn w:val="Standard"/>
+    <w:next w:val="Standard"/>
+    <w:link w:val="berschrift8Zchn"/>
     <w:uiPriority w:val="9"/>
     <w:semiHidden/>
     <w:unhideWhenUsed/>
@@ -14366,11 +14490,11 @@
       <w:szCs w:val="18"/>
     </w:rPr>
   </w:style>
-  <w:style w:type="paragraph" w:styleId="Heading9">
+  <w:style w:type="paragraph" w:styleId="berschrift9">
     <w:name w:val="heading 9"/>
-    <w:basedOn w:val="Normal"/>
-    <w:next w:val="Normal"/>
-    <w:link w:val="Heading9Char"/>
+    <w:basedOn w:val="Standard"/>
+    <w:next w:val="Standard"/>
+    <w:link w:val="berschrift9Zchn"/>
     <w:uiPriority w:val="9"/>
     <w:semiHidden/>
     <w:unhideWhenUsed/>
@@ -14392,13 +14516,13 @@
       <w:szCs w:val="18"/>
     </w:rPr>
   </w:style>
-  <w:style w:type="character" w:default="1" w:styleId="DefaultParagraphFont">
+  <w:style w:type="character" w:default="1" w:styleId="Absatz-Standardschriftart">
     <w:name w:val="Default Paragraph Font"/>
     <w:uiPriority w:val="1"/>
     <w:semiHidden/>
     <w:unhideWhenUsed/>
   </w:style>
-  <w:style w:type="table" w:default="1" w:styleId="TableNormal">
+  <w:style w:type="table" w:default="1" w:styleId="NormaleTabelle">
     <w:name w:val="Normal Table"/>
     <w:uiPriority w:val="99"/>
     <w:semiHidden/>
@@ -14413,16 +14537,16 @@
       </w:tblCellMar>
     </w:tblPr>
   </w:style>
-  <w:style w:type="numbering" w:default="1" w:styleId="NoList">
+  <w:style w:type="numbering" w:default="1" w:styleId="KeineListe">
     <w:name w:val="No List"/>
     <w:uiPriority w:val="99"/>
     <w:semiHidden/>
     <w:unhideWhenUsed/>
   </w:style>
-  <w:style w:type="character" w:customStyle="1" w:styleId="Heading1Char">
-    <w:name w:val="Heading 1 Char"/>
-    <w:basedOn w:val="DefaultParagraphFont"/>
-    <w:link w:val="Heading1"/>
+  <w:style w:type="character" w:customStyle="1" w:styleId="berschrift1Zchn">
+    <w:name w:val="Überschrift 1 Zchn"/>
+    <w:basedOn w:val="Absatz-Standardschriftart"/>
+    <w:link w:val="berschrift1"/>
     <w:uiPriority w:val="9"/>
     <w:rsid w:val="00C90DFA"/>
     <w:rPr>
@@ -14434,10 +14558,10 @@
       <w:shd w:val="clear" w:color="auto" w:fill="FFFFFF" w:themeFill="background1"/>
     </w:rPr>
   </w:style>
-  <w:style w:type="character" w:customStyle="1" w:styleId="Heading2Char">
-    <w:name w:val="Heading 2 Char"/>
-    <w:basedOn w:val="DefaultParagraphFont"/>
-    <w:link w:val="Heading2"/>
+  <w:style w:type="character" w:customStyle="1" w:styleId="berschrift2Zchn">
+    <w:name w:val="Überschrift 2 Zchn"/>
+    <w:basedOn w:val="Absatz-Standardschriftart"/>
+    <w:link w:val="berschrift2"/>
     <w:uiPriority w:val="9"/>
     <w:rsid w:val="00402E1C"/>
     <w:rPr>
@@ -14449,9 +14573,9 @@
       <w:shd w:val="clear" w:color="auto" w:fill="5994CB"/>
     </w:rPr>
   </w:style>
-  <w:style w:type="table" w:styleId="TableGrid">
+  <w:style w:type="table" w:styleId="Tabellenraster">
     <w:name w:val="Table Grid"/>
-    <w:basedOn w:val="TableNormal"/>
+    <w:basedOn w:val="NormaleTabelle"/>
     <w:uiPriority w:val="59"/>
     <w:rsid w:val="00651384"/>
     <w:pPr>
@@ -14475,9 +14599,9 @@
       </w:tblCellMar>
     </w:tblPr>
   </w:style>
-  <w:style w:type="table" w:styleId="LightGrid-Accent1">
+  <w:style w:type="table" w:styleId="HellesRaster-Akzent1">
     <w:name w:val="Light Grid Accent 1"/>
-    <w:basedOn w:val="TableNormal"/>
+    <w:basedOn w:val="NormaleTabelle"/>
     <w:uiPriority w:val="62"/>
     <w:rsid w:val="00CB0412"/>
     <w:pPr>
@@ -14605,9 +14729,9 @@
       </w:tcPr>
     </w:tblStylePr>
   </w:style>
-  <w:style w:type="table" w:styleId="MediumShading1-Accent1">
+  <w:style w:type="table" w:styleId="MittlereSchattierung1-Akzent1">
     <w:name w:val="Medium Shading 1 Accent 1"/>
-    <w:basedOn w:val="TableNormal"/>
+    <w:basedOn w:val="NormaleTabelle"/>
     <w:uiPriority w:val="63"/>
     <w:rsid w:val="004A070C"/>
     <w:pPr>
@@ -14705,9 +14829,9 @@
       </w:tcPr>
     </w:tblStylePr>
   </w:style>
-  <w:style w:type="table" w:styleId="MediumList2-Accent1">
+  <w:style w:type="table" w:styleId="MittlereListe2-Akzent1">
     <w:name w:val="Medium List 2 Accent 1"/>
-    <w:basedOn w:val="TableNormal"/>
+    <w:basedOn w:val="NormaleTabelle"/>
     <w:uiPriority w:val="66"/>
     <w:rsid w:val="00CB0412"/>
     <w:pPr>
@@ -14833,9 +14957,9 @@
       </w:tcPr>
     </w:tblStylePr>
   </w:style>
-  <w:style w:type="table" w:styleId="MediumList1-Accent1">
+  <w:style w:type="table" w:styleId="MittlereListe1-Akzent1">
     <w:name w:val="Medium List 1 Accent 1"/>
-    <w:basedOn w:val="TableNormal"/>
+    <w:basedOn w:val="NormaleTabelle"/>
     <w:uiPriority w:val="65"/>
     <w:rsid w:val="00CB0412"/>
     <w:pPr>
@@ -14917,10 +15041,10 @@
       </w:tcPr>
     </w:tblStylePr>
   </w:style>
-  <w:style w:type="character" w:customStyle="1" w:styleId="Heading3Char">
-    <w:name w:val="Heading 3 Char"/>
-    <w:basedOn w:val="DefaultParagraphFont"/>
-    <w:link w:val="Heading3"/>
+  <w:style w:type="character" w:customStyle="1" w:styleId="berschrift3Zchn">
+    <w:name w:val="Überschrift 3 Zchn"/>
+    <w:basedOn w:val="Absatz-Standardschriftart"/>
+    <w:link w:val="berschrift3"/>
     <w:uiPriority w:val="9"/>
     <w:rsid w:val="00EA2F23"/>
     <w:rPr>
@@ -14930,10 +15054,10 @@
       <w:spacing w:val="15"/>
     </w:rPr>
   </w:style>
-  <w:style w:type="character" w:customStyle="1" w:styleId="Heading4Char">
-    <w:name w:val="Heading 4 Char"/>
-    <w:basedOn w:val="DefaultParagraphFont"/>
-    <w:link w:val="Heading4"/>
+  <w:style w:type="character" w:customStyle="1" w:styleId="berschrift4Zchn">
+    <w:name w:val="Überschrift 4 Zchn"/>
+    <w:basedOn w:val="Absatz-Standardschriftart"/>
+    <w:link w:val="berschrift4"/>
     <w:uiPriority w:val="9"/>
     <w:rsid w:val="006211F6"/>
     <w:rPr>
@@ -14942,10 +15066,10 @@
       <w:spacing w:val="10"/>
     </w:rPr>
   </w:style>
-  <w:style w:type="character" w:customStyle="1" w:styleId="Heading5Char">
-    <w:name w:val="Heading 5 Char"/>
-    <w:basedOn w:val="DefaultParagraphFont"/>
-    <w:link w:val="Heading5"/>
+  <w:style w:type="character" w:customStyle="1" w:styleId="berschrift5Zchn">
+    <w:name w:val="Überschrift 5 Zchn"/>
+    <w:basedOn w:val="Absatz-Standardschriftart"/>
+    <w:link w:val="berschrift5"/>
     <w:uiPriority w:val="9"/>
     <w:rsid w:val="00FB472D"/>
     <w:rPr>
@@ -14955,10 +15079,10 @@
       <w:spacing w:val="10"/>
     </w:rPr>
   </w:style>
-  <w:style w:type="character" w:customStyle="1" w:styleId="Heading6Char">
-    <w:name w:val="Heading 6 Char"/>
-    <w:basedOn w:val="DefaultParagraphFont"/>
-    <w:link w:val="Heading6"/>
+  <w:style w:type="character" w:customStyle="1" w:styleId="berschrift6Zchn">
+    <w:name w:val="Überschrift 6 Zchn"/>
+    <w:basedOn w:val="Absatz-Standardschriftart"/>
+    <w:link w:val="berschrift6"/>
     <w:uiPriority w:val="9"/>
     <w:rsid w:val="006211F6"/>
     <w:rPr>
@@ -14967,10 +15091,10 @@
       <w:spacing w:val="10"/>
     </w:rPr>
   </w:style>
-  <w:style w:type="character" w:customStyle="1" w:styleId="Heading7Char">
-    <w:name w:val="Heading 7 Char"/>
-    <w:basedOn w:val="DefaultParagraphFont"/>
-    <w:link w:val="Heading7"/>
+  <w:style w:type="character" w:customStyle="1" w:styleId="berschrift7Zchn">
+    <w:name w:val="Überschrift 7 Zchn"/>
+    <w:basedOn w:val="Absatz-Standardschriftart"/>
+    <w:link w:val="berschrift7"/>
     <w:uiPriority w:val="9"/>
     <w:semiHidden/>
     <w:rsid w:val="003C3BB7"/>
@@ -14980,10 +15104,10 @@
       <w:spacing w:val="10"/>
     </w:rPr>
   </w:style>
-  <w:style w:type="character" w:customStyle="1" w:styleId="Heading8Char">
-    <w:name w:val="Heading 8 Char"/>
-    <w:basedOn w:val="DefaultParagraphFont"/>
-    <w:link w:val="Heading8"/>
+  <w:style w:type="character" w:customStyle="1" w:styleId="berschrift8Zchn">
+    <w:name w:val="Überschrift 8 Zchn"/>
+    <w:basedOn w:val="Absatz-Standardschriftart"/>
+    <w:link w:val="berschrift8"/>
     <w:uiPriority w:val="9"/>
     <w:semiHidden/>
     <w:rsid w:val="003C3BB7"/>
@@ -14994,10 +15118,10 @@
       <w:szCs w:val="18"/>
     </w:rPr>
   </w:style>
-  <w:style w:type="character" w:customStyle="1" w:styleId="Heading9Char">
-    <w:name w:val="Heading 9 Char"/>
-    <w:basedOn w:val="DefaultParagraphFont"/>
-    <w:link w:val="Heading9"/>
+  <w:style w:type="character" w:customStyle="1" w:styleId="berschrift9Zchn">
+    <w:name w:val="Überschrift 9 Zchn"/>
+    <w:basedOn w:val="Absatz-Standardschriftart"/>
+    <w:link w:val="berschrift9"/>
     <w:uiPriority w:val="9"/>
     <w:semiHidden/>
     <w:rsid w:val="003C3BB7"/>
@@ -15009,10 +15133,10 @@
       <w:szCs w:val="18"/>
     </w:rPr>
   </w:style>
-  <w:style w:type="paragraph" w:styleId="Caption">
+  <w:style w:type="paragraph" w:styleId="Beschriftung">
     <w:name w:val="caption"/>
-    <w:basedOn w:val="Normal"/>
-    <w:next w:val="Normal"/>
+    <w:basedOn w:val="Standard"/>
+    <w:next w:val="Standard"/>
     <w:uiPriority w:val="35"/>
     <w:unhideWhenUsed/>
     <w:qFormat/>
@@ -15025,11 +15149,11 @@
       <w:szCs w:val="16"/>
     </w:rPr>
   </w:style>
-  <w:style w:type="paragraph" w:styleId="Title">
+  <w:style w:type="paragraph" w:styleId="Titel">
     <w:name w:val="Title"/>
-    <w:basedOn w:val="Normal"/>
-    <w:next w:val="Normal"/>
-    <w:link w:val="TitleChar"/>
+    <w:basedOn w:val="Standard"/>
+    <w:next w:val="Standard"/>
+    <w:link w:val="TitelZchn"/>
     <w:uiPriority w:val="10"/>
     <w:qFormat/>
     <w:rsid w:val="005E2896"/>
@@ -15045,10 +15169,10 @@
       <w:szCs w:val="52"/>
     </w:rPr>
   </w:style>
-  <w:style w:type="character" w:customStyle="1" w:styleId="TitleChar">
-    <w:name w:val="Title Char"/>
-    <w:basedOn w:val="DefaultParagraphFont"/>
-    <w:link w:val="Title"/>
+  <w:style w:type="character" w:customStyle="1" w:styleId="TitelZchn">
+    <w:name w:val="Titel Zchn"/>
+    <w:basedOn w:val="Absatz-Standardschriftart"/>
+    <w:link w:val="Titel"/>
     <w:uiPriority w:val="10"/>
     <w:rsid w:val="005E2896"/>
     <w:rPr>
@@ -15060,11 +15184,11 @@
       <w:szCs w:val="52"/>
     </w:rPr>
   </w:style>
-  <w:style w:type="paragraph" w:styleId="Subtitle">
+  <w:style w:type="paragraph" w:styleId="Untertitel">
     <w:name w:val="Subtitle"/>
-    <w:basedOn w:val="Normal"/>
-    <w:next w:val="Normal"/>
-    <w:link w:val="SubtitleChar"/>
+    <w:basedOn w:val="Standard"/>
+    <w:next w:val="Standard"/>
+    <w:link w:val="UntertitelZchn"/>
     <w:uiPriority w:val="11"/>
     <w:qFormat/>
     <w:rsid w:val="003C3BB7"/>
@@ -15079,10 +15203,10 @@
       <w:szCs w:val="24"/>
     </w:rPr>
   </w:style>
-  <w:style w:type="character" w:customStyle="1" w:styleId="SubtitleChar">
-    <w:name w:val="Subtitle Char"/>
-    <w:basedOn w:val="DefaultParagraphFont"/>
-    <w:link w:val="Subtitle"/>
+  <w:style w:type="character" w:customStyle="1" w:styleId="UntertitelZchn">
+    <w:name w:val="Untertitel Zchn"/>
+    <w:basedOn w:val="Absatz-Standardschriftart"/>
+    <w:link w:val="Untertitel"/>
     <w:uiPriority w:val="11"/>
     <w:rsid w:val="003C3BB7"/>
     <w:rPr>
@@ -15093,7 +15217,7 @@
       <w:szCs w:val="24"/>
     </w:rPr>
   </w:style>
-  <w:style w:type="character" w:styleId="Strong">
+  <w:style w:type="character" w:styleId="Fett">
     <w:name w:val="Strong"/>
     <w:uiPriority w:val="22"/>
     <w:qFormat/>
@@ -15103,7 +15227,7 @@
       <w:bCs/>
     </w:rPr>
   </w:style>
-  <w:style w:type="character" w:styleId="Emphasis">
+  <w:style w:type="character" w:styleId="Hervorhebung">
     <w:name w:val="Emphasis"/>
     <w:uiPriority w:val="20"/>
     <w:qFormat/>
@@ -15114,10 +15238,10 @@
       <w:spacing w:val="5"/>
     </w:rPr>
   </w:style>
-  <w:style w:type="paragraph" w:styleId="NoSpacing">
+  <w:style w:type="paragraph" w:styleId="KeinLeerraum">
     <w:name w:val="No Spacing"/>
-    <w:basedOn w:val="Normal"/>
-    <w:link w:val="NoSpacingChar"/>
+    <w:basedOn w:val="Standard"/>
+    <w:link w:val="KeinLeerraumZchn"/>
     <w:uiPriority w:val="1"/>
     <w:qFormat/>
     <w:rsid w:val="003C3BB7"/>
@@ -15125,10 +15249,10 @@
       <w:spacing w:after="0"/>
     </w:pPr>
   </w:style>
-  <w:style w:type="character" w:customStyle="1" w:styleId="NoSpacingChar">
-    <w:name w:val="No Spacing Char"/>
-    <w:basedOn w:val="DefaultParagraphFont"/>
-    <w:link w:val="NoSpacing"/>
+  <w:style w:type="character" w:customStyle="1" w:styleId="KeinLeerraumZchn">
+    <w:name w:val="Kein Leerraum Zchn"/>
+    <w:basedOn w:val="Absatz-Standardschriftart"/>
+    <w:link w:val="KeinLeerraum"/>
     <w:uiPriority w:val="1"/>
     <w:rsid w:val="003C3BB7"/>
     <w:rPr>
@@ -15136,9 +15260,9 @@
       <w:szCs w:val="20"/>
     </w:rPr>
   </w:style>
-  <w:style w:type="paragraph" w:styleId="ListParagraph">
+  <w:style w:type="paragraph" w:styleId="Listenabsatz">
     <w:name w:val="List Paragraph"/>
-    <w:basedOn w:val="Normal"/>
+    <w:basedOn w:val="Standard"/>
     <w:uiPriority w:val="34"/>
     <w:qFormat/>
     <w:rsid w:val="003C3BB7"/>
@@ -15147,11 +15271,11 @@
       <w:contextualSpacing/>
     </w:pPr>
   </w:style>
-  <w:style w:type="paragraph" w:styleId="Quote">
+  <w:style w:type="paragraph" w:styleId="Zitat">
     <w:name w:val="Quote"/>
-    <w:basedOn w:val="Normal"/>
-    <w:next w:val="Normal"/>
-    <w:link w:val="QuoteChar"/>
+    <w:basedOn w:val="Standard"/>
+    <w:next w:val="Standard"/>
+    <w:link w:val="ZitatZchn"/>
     <w:uiPriority w:val="29"/>
     <w:qFormat/>
     <w:rsid w:val="003C3BB7"/>
@@ -15160,10 +15284,10 @@
       <w:iCs/>
     </w:rPr>
   </w:style>
-  <w:style w:type="character" w:customStyle="1" w:styleId="QuoteChar">
-    <w:name w:val="Quote Char"/>
-    <w:basedOn w:val="DefaultParagraphFont"/>
-    <w:link w:val="Quote"/>
+  <w:style w:type="character" w:customStyle="1" w:styleId="ZitatZchn">
+    <w:name w:val="Zitat Zchn"/>
+    <w:basedOn w:val="Absatz-Standardschriftart"/>
+    <w:link w:val="Zitat"/>
     <w:uiPriority w:val="29"/>
     <w:rsid w:val="003C3BB7"/>
     <w:rPr>
@@ -15173,11 +15297,11 @@
       <w:szCs w:val="20"/>
     </w:rPr>
   </w:style>
-  <w:style w:type="paragraph" w:styleId="IntenseQuote">
+  <w:style w:type="paragraph" w:styleId="IntensivesZitat">
     <w:name w:val="Intense Quote"/>
-    <w:basedOn w:val="Normal"/>
-    <w:next w:val="Normal"/>
-    <w:link w:val="IntenseQuoteChar"/>
+    <w:basedOn w:val="Standard"/>
+    <w:next w:val="Standard"/>
+    <w:link w:val="IntensivesZitatZchn"/>
     <w:uiPriority w:val="30"/>
     <w:qFormat/>
     <w:rsid w:val="003C3BB7"/>
@@ -15196,10 +15320,10 @@
       <w:color w:val="4F81BD" w:themeColor="accent1"/>
     </w:rPr>
   </w:style>
-  <w:style w:type="character" w:customStyle="1" w:styleId="IntenseQuoteChar">
-    <w:name w:val="Intense Quote Char"/>
-    <w:basedOn w:val="DefaultParagraphFont"/>
-    <w:link w:val="IntenseQuote"/>
+  <w:style w:type="character" w:customStyle="1" w:styleId="IntensivesZitatZchn">
+    <w:name w:val="Intensives Zitat Zchn"/>
+    <w:basedOn w:val="Absatz-Standardschriftart"/>
+    <w:link w:val="IntensivesZitat"/>
     <w:uiPriority w:val="30"/>
     <w:rsid w:val="003C3BB7"/>
     <w:rPr>
@@ -15210,7 +15334,7 @@
       <w:szCs w:val="20"/>
     </w:rPr>
   </w:style>
-  <w:style w:type="character" w:styleId="SubtleEmphasis">
+  <w:style w:type="character" w:styleId="SchwacheHervorhebung">
     <w:name w:val="Subtle Emphasis"/>
     <w:uiPriority w:val="19"/>
     <w:qFormat/>
@@ -15221,7 +15345,7 @@
       <w:color w:val="243F60" w:themeColor="accent1" w:themeShade="7F"/>
     </w:rPr>
   </w:style>
-  <w:style w:type="character" w:styleId="IntenseEmphasis">
+  <w:style w:type="character" w:styleId="IntensiveHervorhebung">
     <w:name w:val="Intense Emphasis"/>
     <w:uiPriority w:val="21"/>
     <w:qFormat/>
@@ -15234,7 +15358,7 @@
       <w:spacing w:val="10"/>
     </w:rPr>
   </w:style>
-  <w:style w:type="character" w:styleId="SubtleReference">
+  <w:style w:type="character" w:styleId="SchwacherVerweis">
     <w:name w:val="Subtle Reference"/>
     <w:uiPriority w:val="31"/>
     <w:qFormat/>
@@ -15245,7 +15369,7 @@
       <w:color w:val="4F81BD" w:themeColor="accent1"/>
     </w:rPr>
   </w:style>
-  <w:style w:type="character" w:styleId="IntenseReference">
+  <w:style w:type="character" w:styleId="IntensiverVerweis">
     <w:name w:val="Intense Reference"/>
     <w:uiPriority w:val="32"/>
     <w:qFormat/>
@@ -15259,7 +15383,7 @@
       <w:color w:val="4F81BD" w:themeColor="accent1"/>
     </w:rPr>
   </w:style>
-  <w:style w:type="character" w:styleId="BookTitle">
+  <w:style w:type="character" w:styleId="Buchtitel">
     <w:name w:val="Book Title"/>
     <w:uiPriority w:val="33"/>
     <w:qFormat/>
@@ -15272,10 +15396,10 @@
       <w:spacing w:val="9"/>
     </w:rPr>
   </w:style>
-  <w:style w:type="paragraph" w:styleId="TOCHeading">
+  <w:style w:type="paragraph" w:styleId="Inhaltsverzeichnisberschrift">
     <w:name w:val="TOC Heading"/>
-    <w:basedOn w:val="Heading1"/>
-    <w:next w:val="Normal"/>
+    <w:basedOn w:val="berschrift1"/>
+    <w:next w:val="Standard"/>
     <w:uiPriority w:val="39"/>
     <w:unhideWhenUsed/>
     <w:qFormat/>
@@ -15287,10 +15411,10 @@
       <w:lang w:bidi="en-US"/>
     </w:rPr>
   </w:style>
-  <w:style w:type="paragraph" w:styleId="TOC1">
+  <w:style w:type="paragraph" w:styleId="Verzeichnis1">
     <w:name w:val="toc 1"/>
-    <w:basedOn w:val="Normal"/>
-    <w:next w:val="Normal"/>
+    <w:basedOn w:val="Standard"/>
+    <w:next w:val="Standard"/>
     <w:autoRedefine/>
     <w:uiPriority w:val="39"/>
     <w:unhideWhenUsed/>
@@ -15303,10 +15427,10 @@
       <w:b/>
     </w:rPr>
   </w:style>
-  <w:style w:type="paragraph" w:styleId="TOC2">
+  <w:style w:type="paragraph" w:styleId="Verzeichnis2">
     <w:name w:val="toc 2"/>
-    <w:basedOn w:val="Normal"/>
-    <w:next w:val="Normal"/>
+    <w:basedOn w:val="Standard"/>
+    <w:next w:val="Standard"/>
     <w:autoRedefine/>
     <w:uiPriority w:val="39"/>
     <w:unhideWhenUsed/>
@@ -15319,7 +15443,7 @@
   </w:style>
   <w:style w:type="character" w:styleId="Hyperlink">
     <w:name w:val="Hyperlink"/>
-    <w:basedOn w:val="DefaultParagraphFont"/>
+    <w:basedOn w:val="Absatz-Standardschriftart"/>
     <w:uiPriority w:val="99"/>
     <w:unhideWhenUsed/>
     <w:rsid w:val="006F2255"/>
@@ -15328,10 +15452,10 @@
       <w:u w:val="single"/>
     </w:rPr>
   </w:style>
-  <w:style w:type="paragraph" w:styleId="BalloonText">
+  <w:style w:type="paragraph" w:styleId="Sprechblasentext">
     <w:name w:val="Balloon Text"/>
-    <w:basedOn w:val="Normal"/>
-    <w:link w:val="BalloonTextChar"/>
+    <w:basedOn w:val="Standard"/>
+    <w:link w:val="SprechblasentextZchn"/>
     <w:uiPriority w:val="99"/>
     <w:semiHidden/>
     <w:unhideWhenUsed/>
@@ -15345,10 +15469,10 @@
       <w:szCs w:val="16"/>
     </w:rPr>
   </w:style>
-  <w:style w:type="character" w:customStyle="1" w:styleId="BalloonTextChar">
-    <w:name w:val="Balloon Text Char"/>
-    <w:basedOn w:val="DefaultParagraphFont"/>
-    <w:link w:val="BalloonText"/>
+  <w:style w:type="character" w:customStyle="1" w:styleId="SprechblasentextZchn">
+    <w:name w:val="Sprechblasentext Zchn"/>
+    <w:basedOn w:val="Absatz-Standardschriftart"/>
+    <w:link w:val="Sprechblasentext"/>
     <w:uiPriority w:val="99"/>
     <w:semiHidden/>
     <w:rsid w:val="006F2255"/>
@@ -15358,10 +15482,10 @@
       <w:szCs w:val="16"/>
     </w:rPr>
   </w:style>
-  <w:style w:type="paragraph" w:styleId="TOC3">
+  <w:style w:type="paragraph" w:styleId="Verzeichnis3">
     <w:name w:val="toc 3"/>
-    <w:basedOn w:val="Normal"/>
-    <w:next w:val="Normal"/>
+    <w:basedOn w:val="Standard"/>
+    <w:next w:val="Standard"/>
     <w:autoRedefine/>
     <w:uiPriority w:val="39"/>
     <w:unhideWhenUsed/>
@@ -15376,10 +15500,10 @@
       <w:lang w:eastAsia="de-CH"/>
     </w:rPr>
   </w:style>
-  <w:style w:type="paragraph" w:styleId="Header">
+  <w:style w:type="paragraph" w:styleId="Kopfzeile">
     <w:name w:val="header"/>
-    <w:basedOn w:val="Normal"/>
-    <w:link w:val="HeaderChar"/>
+    <w:basedOn w:val="Standard"/>
+    <w:link w:val="KopfzeileZchn"/>
     <w:uiPriority w:val="99"/>
     <w:unhideWhenUsed/>
     <w:rsid w:val="008F2373"/>
@@ -15391,10 +15515,10 @@
       <w:spacing w:after="0"/>
     </w:pPr>
   </w:style>
-  <w:style w:type="character" w:customStyle="1" w:styleId="HeaderChar">
-    <w:name w:val="Header Char"/>
-    <w:basedOn w:val="DefaultParagraphFont"/>
-    <w:link w:val="Header"/>
+  <w:style w:type="character" w:customStyle="1" w:styleId="KopfzeileZchn">
+    <w:name w:val="Kopfzeile Zchn"/>
+    <w:basedOn w:val="Absatz-Standardschriftart"/>
+    <w:link w:val="Kopfzeile"/>
     <w:uiPriority w:val="99"/>
     <w:rsid w:val="008F2373"/>
     <w:rPr>
@@ -15402,10 +15526,10 @@
       <w:szCs w:val="20"/>
     </w:rPr>
   </w:style>
-  <w:style w:type="paragraph" w:styleId="Footer">
+  <w:style w:type="paragraph" w:styleId="Fuzeile">
     <w:name w:val="footer"/>
-    <w:basedOn w:val="Normal"/>
-    <w:link w:val="FooterChar"/>
+    <w:basedOn w:val="Standard"/>
+    <w:link w:val="FuzeileZchn"/>
     <w:uiPriority w:val="99"/>
     <w:unhideWhenUsed/>
     <w:rsid w:val="008F2373"/>
@@ -15417,10 +15541,10 @@
       <w:spacing w:after="0"/>
     </w:pPr>
   </w:style>
-  <w:style w:type="character" w:customStyle="1" w:styleId="FooterChar">
-    <w:name w:val="Footer Char"/>
-    <w:basedOn w:val="DefaultParagraphFont"/>
-    <w:link w:val="Footer"/>
+  <w:style w:type="character" w:customStyle="1" w:styleId="FuzeileZchn">
+    <w:name w:val="Fußzeile Zchn"/>
+    <w:basedOn w:val="Absatz-Standardschriftart"/>
+    <w:link w:val="Fuzeile"/>
     <w:uiPriority w:val="99"/>
     <w:rsid w:val="008F2373"/>
     <w:rPr>
@@ -15428,9 +15552,9 @@
       <w:szCs w:val="20"/>
     </w:rPr>
   </w:style>
-  <w:style w:type="character" w:styleId="PlaceholderText">
+  <w:style w:type="character" w:styleId="Platzhaltertext">
     <w:name w:val="Placeholder Text"/>
-    <w:basedOn w:val="DefaultParagraphFont"/>
+    <w:basedOn w:val="Absatz-Standardschriftart"/>
     <w:uiPriority w:val="99"/>
     <w:semiHidden/>
     <w:rsid w:val="008A36ED"/>
@@ -15438,10 +15562,10 @@
       <w:color w:val="808080"/>
     </w:rPr>
   </w:style>
-  <w:style w:type="paragraph" w:styleId="EndnoteText">
+  <w:style w:type="paragraph" w:styleId="Endnotentext">
     <w:name w:val="endnote text"/>
-    <w:basedOn w:val="Normal"/>
-    <w:link w:val="EndnoteTextChar"/>
+    <w:basedOn w:val="Standard"/>
+    <w:link w:val="EndnotentextZchn"/>
     <w:uiPriority w:val="99"/>
     <w:semiHidden/>
     <w:unhideWhenUsed/>
@@ -15450,10 +15574,10 @@
       <w:spacing w:after="0"/>
     </w:pPr>
   </w:style>
-  <w:style w:type="character" w:customStyle="1" w:styleId="EndnoteTextChar">
-    <w:name w:val="Endnote Text Char"/>
-    <w:basedOn w:val="DefaultParagraphFont"/>
-    <w:link w:val="EndnoteText"/>
+  <w:style w:type="character" w:customStyle="1" w:styleId="EndnotentextZchn">
+    <w:name w:val="Endnotentext Zchn"/>
+    <w:basedOn w:val="Absatz-Standardschriftart"/>
+    <w:link w:val="Endnotentext"/>
     <w:uiPriority w:val="99"/>
     <w:semiHidden/>
     <w:rsid w:val="009E58A3"/>
@@ -15462,9 +15586,9 @@
       <w:szCs w:val="20"/>
     </w:rPr>
   </w:style>
-  <w:style w:type="character" w:styleId="EndnoteReference">
+  <w:style w:type="character" w:styleId="Endnotenzeichen">
     <w:name w:val="endnote reference"/>
-    <w:basedOn w:val="DefaultParagraphFont"/>
+    <w:basedOn w:val="Absatz-Standardschriftart"/>
     <w:uiPriority w:val="99"/>
     <w:semiHidden/>
     <w:unhideWhenUsed/>
@@ -15473,10 +15597,10 @@
       <w:vertAlign w:val="superscript"/>
     </w:rPr>
   </w:style>
-  <w:style w:type="paragraph" w:styleId="FootnoteText">
+  <w:style w:type="paragraph" w:styleId="Funotentext">
     <w:name w:val="footnote text"/>
-    <w:basedOn w:val="Normal"/>
-    <w:link w:val="FootnoteTextChar"/>
+    <w:basedOn w:val="Standard"/>
+    <w:link w:val="FunotentextZchn"/>
     <w:uiPriority w:val="99"/>
     <w:semiHidden/>
     <w:unhideWhenUsed/>
@@ -15485,10 +15609,10 @@
       <w:spacing w:after="0"/>
     </w:pPr>
   </w:style>
-  <w:style w:type="character" w:customStyle="1" w:styleId="FootnoteTextChar">
-    <w:name w:val="Footnote Text Char"/>
-    <w:basedOn w:val="DefaultParagraphFont"/>
-    <w:link w:val="FootnoteText"/>
+  <w:style w:type="character" w:customStyle="1" w:styleId="FunotentextZchn">
+    <w:name w:val="Fußnotentext Zchn"/>
+    <w:basedOn w:val="Absatz-Standardschriftart"/>
+    <w:link w:val="Funotentext"/>
     <w:uiPriority w:val="99"/>
     <w:semiHidden/>
     <w:rsid w:val="009E58A3"/>
@@ -15497,9 +15621,9 @@
       <w:szCs w:val="20"/>
     </w:rPr>
   </w:style>
-  <w:style w:type="character" w:styleId="FootnoteReference">
+  <w:style w:type="character" w:styleId="Funotenzeichen">
     <w:name w:val="footnote reference"/>
-    <w:basedOn w:val="DefaultParagraphFont"/>
+    <w:basedOn w:val="Absatz-Standardschriftart"/>
     <w:uiPriority w:val="99"/>
     <w:unhideWhenUsed/>
     <w:rsid w:val="009E58A3"/>
@@ -15833,11 +15957,11 @@
         </c:dLbls>
         <c:marker val="1"/>
         <c:smooth val="0"/>
-        <c:axId val="96887936"/>
-        <c:axId val="96889472"/>
+        <c:axId val="135083520"/>
+        <c:axId val="135280256"/>
       </c:lineChart>
       <c:catAx>
-        <c:axId val="96887936"/>
+        <c:axId val="135083520"/>
         <c:scaling>
           <c:orientation val="minMax"/>
         </c:scaling>
@@ -15846,7 +15970,7 @@
         <c:majorTickMark val="out"/>
         <c:minorTickMark val="none"/>
         <c:tickLblPos val="nextTo"/>
-        <c:crossAx val="96889472"/>
+        <c:crossAx val="135280256"/>
         <c:crosses val="autoZero"/>
         <c:auto val="1"/>
         <c:lblAlgn val="ctr"/>
@@ -15854,7 +15978,7 @@
         <c:noMultiLvlLbl val="0"/>
       </c:catAx>
       <c:valAx>
-        <c:axId val="96889472"/>
+        <c:axId val="135280256"/>
         <c:scaling>
           <c:orientation val="minMax"/>
         </c:scaling>
@@ -15865,7 +15989,7 @@
         <c:majorTickMark val="out"/>
         <c:minorTickMark val="none"/>
         <c:tickLblPos val="nextTo"/>
-        <c:crossAx val="96887936"/>
+        <c:crossAx val="135083520"/>
         <c:crosses val="autoZero"/>
         <c:crossBetween val="between"/>
       </c:valAx>
@@ -15991,11 +16115,11 @@
           <c:showBubbleSize val="0"/>
         </c:dLbls>
         <c:gapWidth val="100"/>
-        <c:axId val="96919936"/>
-        <c:axId val="96914048"/>
+        <c:axId val="83488768"/>
+        <c:axId val="135281408"/>
       </c:barChart>
       <c:valAx>
-        <c:axId val="96914048"/>
+        <c:axId val="135281408"/>
         <c:scaling>
           <c:orientation val="minMax"/>
         </c:scaling>
@@ -16006,12 +16130,12 @@
         <c:majorTickMark val="out"/>
         <c:minorTickMark val="none"/>
         <c:tickLblPos val="nextTo"/>
-        <c:crossAx val="96919936"/>
+        <c:crossAx val="83488768"/>
         <c:crosses val="autoZero"/>
         <c:crossBetween val="between"/>
       </c:valAx>
       <c:catAx>
-        <c:axId val="96919936"/>
+        <c:axId val="83488768"/>
         <c:scaling>
           <c:orientation val="minMax"/>
         </c:scaling>
@@ -16020,7 +16144,7 @@
         <c:majorTickMark val="out"/>
         <c:minorTickMark val="none"/>
         <c:tickLblPos val="nextTo"/>
-        <c:crossAx val="96914048"/>
+        <c:crossAx val="135281408"/>
         <c:crosses val="autoZero"/>
         <c:auto val="1"/>
         <c:lblAlgn val="ctr"/>
@@ -16457,11 +16581,11 @@
           <c:showBubbleSize val="0"/>
         </c:dLbls>
         <c:gapWidth val="150"/>
-        <c:axId val="97256960"/>
-        <c:axId val="97258496"/>
+        <c:axId val="89081856"/>
+        <c:axId val="45116800"/>
       </c:barChart>
       <c:catAx>
-        <c:axId val="97256960"/>
+        <c:axId val="89081856"/>
         <c:scaling>
           <c:orientation val="maxMin"/>
         </c:scaling>
@@ -16470,7 +16594,7 @@
         <c:majorTickMark val="out"/>
         <c:minorTickMark val="none"/>
         <c:tickLblPos val="nextTo"/>
-        <c:crossAx val="97258496"/>
+        <c:crossAx val="45116800"/>
         <c:crosses val="autoZero"/>
         <c:auto val="1"/>
         <c:lblAlgn val="ctr"/>
@@ -16478,7 +16602,7 @@
         <c:noMultiLvlLbl val="0"/>
       </c:catAx>
       <c:valAx>
-        <c:axId val="97258496"/>
+        <c:axId val="45116800"/>
         <c:scaling>
           <c:orientation val="minMax"/>
           <c:max val="4"/>
@@ -16520,7 +16644,7 @@
         <c:majorTickMark val="out"/>
         <c:minorTickMark val="none"/>
         <c:tickLblPos val="nextTo"/>
-        <c:crossAx val="97256960"/>
+        <c:crossAx val="89081856"/>
         <c:crosses val="autoZero"/>
         <c:crossBetween val="between"/>
         <c:majorUnit val="1"/>
@@ -17163,11 +17287,11 @@
         </c:dLbls>
         <c:gapWidth val="75"/>
         <c:overlap val="-25"/>
-        <c:axId val="97320960"/>
-        <c:axId val="97322496"/>
+        <c:axId val="89082880"/>
+        <c:axId val="45118528"/>
       </c:barChart>
       <c:catAx>
-        <c:axId val="97320960"/>
+        <c:axId val="89082880"/>
         <c:scaling>
           <c:orientation val="maxMin"/>
         </c:scaling>
@@ -17176,7 +17300,7 @@
         <c:majorTickMark val="none"/>
         <c:minorTickMark val="none"/>
         <c:tickLblPos val="nextTo"/>
-        <c:crossAx val="97322496"/>
+        <c:crossAx val="45118528"/>
         <c:crosses val="autoZero"/>
         <c:auto val="1"/>
         <c:lblAlgn val="ctr"/>
@@ -17185,7 +17309,7 @@
         <c:noMultiLvlLbl val="0"/>
       </c:catAx>
       <c:valAx>
-        <c:axId val="97322496"/>
+        <c:axId val="45118528"/>
         <c:scaling>
           <c:orientation val="minMax"/>
           <c:max val="4"/>
@@ -17231,7 +17355,7 @@
         <c:majorTickMark val="none"/>
         <c:minorTickMark val="none"/>
         <c:tickLblPos val="nextTo"/>
-        <c:crossAx val="97320960"/>
+        <c:crossAx val="89082880"/>
         <c:crosses val="autoZero"/>
         <c:crossBetween val="between"/>
         <c:majorUnit val="1"/>
@@ -17752,8 +17876,8 @@
         </c:dLbls>
         <c:gapWidth val="150"/>
         <c:overlap val="100"/>
-        <c:axId val="97363840"/>
-        <c:axId val="97366016"/>
+        <c:axId val="130804736"/>
+        <c:axId val="45120256"/>
       </c:barChart>
       <c:lineChart>
         <c:grouping val="standard"/>
@@ -17867,11 +17991,11 @@
         </c:dLbls>
         <c:marker val="1"/>
         <c:smooth val="0"/>
-        <c:axId val="97363840"/>
-        <c:axId val="97366016"/>
+        <c:axId val="130804736"/>
+        <c:axId val="45120256"/>
       </c:lineChart>
       <c:catAx>
-        <c:axId val="97363840"/>
+        <c:axId val="130804736"/>
         <c:scaling>
           <c:orientation val="minMax"/>
         </c:scaling>
@@ -17880,7 +18004,7 @@
         <c:majorTickMark val="out"/>
         <c:minorTickMark val="none"/>
         <c:tickLblPos val="nextTo"/>
-        <c:crossAx val="97366016"/>
+        <c:crossAx val="45120256"/>
         <c:crosses val="autoZero"/>
         <c:auto val="1"/>
         <c:lblAlgn val="ctr"/>
@@ -17888,7 +18012,7 @@
         <c:noMultiLvlLbl val="0"/>
       </c:catAx>
       <c:valAx>
-        <c:axId val="97366016"/>
+        <c:axId val="45120256"/>
         <c:scaling>
           <c:orientation val="minMax"/>
           <c:max val="4"/>
@@ -18035,7 +18159,7 @@
         <c:majorTickMark val="out"/>
         <c:minorTickMark val="none"/>
         <c:tickLblPos val="nextTo"/>
-        <c:crossAx val="97363840"/>
+        <c:crossAx val="130804736"/>
         <c:crosses val="autoZero"/>
         <c:crossBetween val="between"/>
         <c:majorUnit val="1"/>
@@ -18434,11 +18558,11 @@
         </c:dLbls>
         <c:bubbleScale val="100"/>
         <c:showNegBubbles val="0"/>
-        <c:axId val="97457280"/>
-        <c:axId val="97458816"/>
+        <c:axId val="83420288"/>
+        <c:axId val="83420864"/>
       </c:bubbleChart>
       <c:valAx>
-        <c:axId val="97457280"/>
+        <c:axId val="83420288"/>
         <c:scaling>
           <c:orientation val="minMax"/>
           <c:max val="5"/>
@@ -18451,12 +18575,12 @@
         <c:majorTickMark val="out"/>
         <c:minorTickMark val="none"/>
         <c:tickLblPos val="nextTo"/>
-        <c:crossAx val="97458816"/>
+        <c:crossAx val="83420864"/>
         <c:crosses val="autoZero"/>
         <c:crossBetween val="midCat"/>
       </c:valAx>
       <c:valAx>
-        <c:axId val="97458816"/>
+        <c:axId val="83420864"/>
         <c:scaling>
           <c:orientation val="maxMin"/>
           <c:max val="4.5"/>
@@ -18469,7 +18593,7 @@
         <c:majorTickMark val="out"/>
         <c:minorTickMark val="none"/>
         <c:tickLblPos val="nextTo"/>
-        <c:crossAx val="97457280"/>
+        <c:crossAx val="83420288"/>
         <c:crosses val="autoZero"/>
         <c:crossBetween val="midCat"/>
         <c:majorUnit val="1"/>
@@ -18845,7 +18969,7 @@
 </file>
 
 <file path=customXml/itemProps1.xml><?xml version="1.0" encoding="utf-8"?>
-<ds:datastoreItem xmlns:ds="http://schemas.openxmlformats.org/officeDocument/2006/customXml" ds:itemID="{F36403DF-A70F-48C9-8D96-B7952B85C6FD}">
+<ds:datastoreItem xmlns:ds="http://schemas.openxmlformats.org/officeDocument/2006/customXml" ds:itemID="{44476319-D0F4-4F1D-9484-8A216122DC7A}">
   <ds:schemaRefs>
     <ds:schemaRef ds:uri="http://schemas.openxmlformats.org/officeDocument/2006/bibliography"/>
   </ds:schemaRefs>

</xml_diff>

<commit_message>
refs #887 es fehlt noch Stand der Technik
Former-commit-id: 8ae0a03c3baa625f50c1a80d3ab79d0ee11f49ff
</commit_message>
<xml_diff>
--- a/doc/Bericht/05_Technischer Bericht/03_Vorstudie/Vorstudie.docx
+++ b/doc/Bericht/05_Technischer Bericht/03_Vorstudie/Vorstudie.docx
@@ -2607,14 +2607,27 @@
                             <w:r>
                               <w:t xml:space="preserve">Abbildung </w:t>
                             </w:r>
-                            <w:fldSimple w:instr=" SEQ Abbildung \* ARABIC ">
-                              <w:r>
-                                <w:rPr>
-                                  <w:noProof/>
-                                </w:rPr>
-                                <w:t>1</w:t>
-                              </w:r>
-                            </w:fldSimple>
+                            <w:r>
+                              <w:fldChar w:fldCharType="begin"/>
+                            </w:r>
+                            <w:r>
+                              <w:instrText xml:space="preserve"> SEQ Abbildung \* ARABIC </w:instrText>
+                            </w:r>
+                            <w:r>
+                              <w:fldChar w:fldCharType="separate"/>
+                            </w:r>
+                            <w:r>
+                              <w:rPr>
+                                <w:noProof/>
+                              </w:rPr>
+                              <w:t>1</w:t>
+                            </w:r>
+                            <w:r>
+                              <w:rPr>
+                                <w:noProof/>
+                              </w:rPr>
+                              <w:fldChar w:fldCharType="end"/>
+                            </w:r>
                             <w:r>
                               <w:t xml:space="preserve"> - Gebäude der HSR, Qu</w:t>
                             </w:r>
@@ -2661,10 +2674,7 @@
                         <w:fldChar w:fldCharType="begin"/>
                       </w:r>
                       <w:r>
-                        <w:instrText xml:space="preserve"> SEQ Abbild</w:instrText>
-                      </w:r>
-                      <w:r>
-                        <w:instrText xml:space="preserve">ung \* ARABIC </w:instrText>
+                        <w:instrText xml:space="preserve"> SEQ Abbildung \* ARABIC </w:instrText>
                       </w:r>
                       <w:r>
                         <w:fldChar w:fldCharType="separate"/>
@@ -3216,14 +3226,24 @@
       <w:r>
         <w:t xml:space="preserve">Tabelle </w:t>
       </w:r>
-      <w:fldSimple w:instr=" SEQ Tabelle \* ARABIC ">
-        <w:r>
-          <w:rPr>
-            <w:noProof/>
-          </w:rPr>
-          <w:t>1</w:t>
-        </w:r>
-      </w:fldSimple>
+      <w:r>
+        <w:fldChar w:fldCharType="begin"/>
+      </w:r>
+      <w:r>
+        <w:instrText xml:space="preserve"> SEQ Tabelle \* ARABIC </w:instrText>
+      </w:r>
+      <w:r>
+        <w:fldChar w:fldCharType="separate"/>
+      </w:r>
+      <w:r>
+        <w:rPr>
+          <w:noProof/>
+        </w:rPr>
+        <w:t>1</w:t>
+      </w:r>
+      <w:r>
+        <w:fldChar w:fldCharType="end"/>
+      </w:r>
       <w:r>
         <w:t xml:space="preserve"> - </w:t>
       </w:r>
@@ -3914,14 +3934,24 @@
       <w:r>
         <w:t xml:space="preserve">Tabelle </w:t>
       </w:r>
-      <w:fldSimple w:instr=" SEQ Tabelle \* ARABIC ">
-        <w:r>
-          <w:rPr>
-            <w:noProof/>
-          </w:rPr>
-          <w:t>2</w:t>
-        </w:r>
-      </w:fldSimple>
+      <w:r>
+        <w:fldChar w:fldCharType="begin"/>
+      </w:r>
+      <w:r>
+        <w:instrText xml:space="preserve"> SEQ Tabelle \* ARABIC </w:instrText>
+      </w:r>
+      <w:r>
+        <w:fldChar w:fldCharType="separate"/>
+      </w:r>
+      <w:r>
+        <w:rPr>
+          <w:noProof/>
+        </w:rPr>
+        <w:t>2</w:t>
+      </w:r>
+      <w:r>
+        <w:fldChar w:fldCharType="end"/>
+      </w:r>
       <w:r>
         <w:t xml:space="preserve"> - Initiale </w:t>
       </w:r>
@@ -4626,14 +4656,24 @@
       <w:r>
         <w:t xml:space="preserve">Tabelle </w:t>
       </w:r>
-      <w:fldSimple w:instr=" SEQ Tabelle \* ARABIC ">
-        <w:r>
-          <w:rPr>
-            <w:noProof/>
-          </w:rPr>
-          <w:t>3</w:t>
-        </w:r>
-      </w:fldSimple>
+      <w:r>
+        <w:fldChar w:fldCharType="begin"/>
+      </w:r>
+      <w:r>
+        <w:instrText xml:space="preserve"> SEQ Tabelle \* ARABIC </w:instrText>
+      </w:r>
+      <w:r>
+        <w:fldChar w:fldCharType="separate"/>
+      </w:r>
+      <w:r>
+        <w:rPr>
+          <w:noProof/>
+        </w:rPr>
+        <w:t>3</w:t>
+      </w:r>
+      <w:r>
+        <w:fldChar w:fldCharType="end"/>
+      </w:r>
       <w:r>
         <w:t xml:space="preserve"> - </w:t>
       </w:r>
@@ -5441,14 +5481,24 @@
       <w:r>
         <w:t xml:space="preserve">Tabelle </w:t>
       </w:r>
-      <w:fldSimple w:instr=" SEQ Tabelle \* ARABIC ">
-        <w:r>
-          <w:rPr>
-            <w:noProof/>
-          </w:rPr>
-          <w:t>4</w:t>
-        </w:r>
-      </w:fldSimple>
+      <w:r>
+        <w:fldChar w:fldCharType="begin"/>
+      </w:r>
+      <w:r>
+        <w:instrText xml:space="preserve"> SEQ Tabelle \* ARABIC </w:instrText>
+      </w:r>
+      <w:r>
+        <w:fldChar w:fldCharType="separate"/>
+      </w:r>
+      <w:r>
+        <w:rPr>
+          <w:noProof/>
+        </w:rPr>
+        <w:t>4</w:t>
+      </w:r>
+      <w:r>
+        <w:fldChar w:fldCharType="end"/>
+      </w:r>
       <w:r>
         <w:rPr>
           <w:noProof/>
@@ -5718,6 +5768,11 @@
       <w:bookmarkEnd w:id="10"/>
     </w:p>
     <w:p>
+      <w:r>
+        <w:t>Da die Videowall ohne zusätzliche Hilfsmittel wie Tastatur oder Maus bedienbar sein soll, müssen andere Möglichkeiten gefunden werden, um mit der Wall zu interagieren.</w:t>
+      </w:r>
+    </w:p>
+    <w:p>
       <w:pPr>
         <w:pStyle w:val="berschrift6"/>
       </w:pPr>
@@ -5780,18 +5835,51 @@
         <w:spacing w:after="0"/>
       </w:pPr>
       <w:r>
-        <w:t xml:space="preserve">Die Infrarot-Technik ist bekannt und wird z.B. beim Microsoft </w:t>
+        <w:t>Die Infrarot-Technik</w:t>
+      </w:r>
+      <w:r>
+        <w:t xml:space="preserve"> (TODO </w:t>
       </w:r>
       <w:proofErr w:type="spellStart"/>
       <w:r>
-        <w:t>Surface</w:t>
+        <w:t>Ref</w:t>
       </w:r>
       <w:proofErr w:type="spellEnd"/>
       <w:r>
-        <w:t xml:space="preserve"> angewendet.</w:t>
-      </w:r>
-      <w:bookmarkStart w:id="12" w:name="_GoBack"/>
-      <w:bookmarkEnd w:id="12"/>
+        <w:t xml:space="preserve"> </w:t>
+      </w:r>
+      <w:r>
+        <w:t>Jeff Han (2005) Low-</w:t>
+      </w:r>
+      <w:proofErr w:type="spellStart"/>
+      <w:r>
+        <w:t>cost</w:t>
+      </w:r>
+      <w:proofErr w:type="spellEnd"/>
+      <w:r>
+        <w:t xml:space="preserve"> multi-</w:t>
+      </w:r>
+      <w:proofErr w:type="spellStart"/>
+      <w:r>
+        <w:t>touch</w:t>
+      </w:r>
+      <w:proofErr w:type="spellEnd"/>
+      <w:r>
+        <w:t xml:space="preserve"> </w:t>
+      </w:r>
+      <w:proofErr w:type="spellStart"/>
+      <w:r>
+        <w:t>sensing</w:t>
+      </w:r>
+      <w:proofErr w:type="spellEnd"/>
+      <w:r>
+        <w:t xml:space="preserve"> </w:t>
+      </w:r>
+      <w:proofErr w:type="spellStart"/>
+      <w:r>
+        <w:t>through</w:t>
+      </w:r>
+      <w:proofErr w:type="spellEnd"/>
     </w:p>
     <w:p>
       <w:pPr>
@@ -5800,6 +5888,66 @@
         <w:adjustRightInd w:val="0"/>
         <w:spacing w:after="0"/>
       </w:pPr>
+      <w:proofErr w:type="spellStart"/>
+      <w:r>
+        <w:t>frustrated</w:t>
+      </w:r>
+      <w:proofErr w:type="spellEnd"/>
+      <w:r>
+        <w:t xml:space="preserve"> total </w:t>
+      </w:r>
+      <w:proofErr w:type="spellStart"/>
+      <w:r>
+        <w:t>internal</w:t>
+      </w:r>
+      <w:proofErr w:type="spellEnd"/>
+      <w:r>
+        <w:t xml:space="preserve"> </w:t>
+      </w:r>
+      <w:proofErr w:type="spellStart"/>
+      <w:r>
+        <w:t>reflection</w:t>
+      </w:r>
+      <w:proofErr w:type="spellEnd"/>
+      <w:r>
+        <w:t>. UIST</w:t>
+      </w:r>
+      <w:r>
+        <w:t>)</w:t>
+      </w:r>
+      <w:r>
+        <w:t xml:space="preserve"> ist bekannt und wird z.B. beim Microsoft </w:t>
+      </w:r>
+      <w:proofErr w:type="spellStart"/>
+      <w:r>
+        <w:t>Surface</w:t>
+      </w:r>
+      <w:proofErr w:type="spellEnd"/>
+      <w:r>
+        <w:rPr>
+          <w:rStyle w:val="Funotenzeichen"/>
+        </w:rPr>
+        <w:footnoteReference w:id="12"/>
+      </w:r>
+      <w:r>
+        <w:t xml:space="preserve"> angewendet.</w:t>
+      </w:r>
+      <w:r>
+        <w:t xml:space="preserve"> Es stellen sich aber zwei Probleme:</w:t>
+      </w:r>
+    </w:p>
+    <w:p>
+      <w:pPr>
+        <w:pStyle w:val="Listenabsatz"/>
+        <w:numPr>
+          <w:ilvl w:val="0"/>
+          <w:numId w:val="37"/>
+        </w:numPr>
+        <w:autoSpaceDE w:val="0"/>
+        <w:autoSpaceDN w:val="0"/>
+        <w:adjustRightInd w:val="0"/>
+        <w:spacing w:after="0"/>
+      </w:pPr>
       <w:r>
         <w:t xml:space="preserve">Bei der Anwendung mit </w:t>
       </w:r>
@@ -5836,11 +5984,49 @@
         <w:t>.</w:t>
       </w:r>
       <w:r>
-        <w:t xml:space="preserve"> Die bauliche Situation lässt zudem den Einbau eines Projektors nicht zu.</w:t>
-      </w:r>
-      <w:r>
         <w:t xml:space="preserve"> </w:t>
       </w:r>
+    </w:p>
+    <w:p>
+      <w:pPr>
+        <w:pStyle w:val="Listenabsatz"/>
+        <w:numPr>
+          <w:ilvl w:val="0"/>
+          <w:numId w:val="37"/>
+        </w:numPr>
+        <w:autoSpaceDE w:val="0"/>
+        <w:autoSpaceDN w:val="0"/>
+        <w:adjustRightInd w:val="0"/>
+        <w:spacing w:after="0"/>
+      </w:pPr>
+      <w:r>
+        <w:t xml:space="preserve">Die bauliche Situation lässt den Einbau eines </w:t>
+      </w:r>
+      <w:r>
+        <w:t xml:space="preserve">Back </w:t>
+      </w:r>
+      <w:proofErr w:type="spellStart"/>
+      <w:r>
+        <w:t>Projec</w:t>
+      </w:r>
+      <w:r>
+        <w:t>tors</w:t>
+      </w:r>
+      <w:proofErr w:type="spellEnd"/>
+      <w:r>
+        <w:t xml:space="preserve"> nicht zu.</w:t>
+      </w:r>
+      <w:r>
+        <w:t xml:space="preserve"> </w:t>
+      </w:r>
+    </w:p>
+    <w:p>
+      <w:pPr>
+        <w:autoSpaceDE w:val="0"/>
+        <w:autoSpaceDN w:val="0"/>
+        <w:adjustRightInd w:val="0"/>
+        <w:spacing w:after="0"/>
+      </w:pPr>
       <w:r>
         <w:t xml:space="preserve">Deshalb kann diese Technologie </w:t>
       </w:r>
@@ -5916,14 +6102,27 @@
       <w:r>
         <w:t xml:space="preserve">Abbildung </w:t>
       </w:r>
-      <w:fldSimple w:instr=" SEQ Abbildung \* ARABIC ">
-        <w:r>
-          <w:rPr>
-            <w:noProof/>
-          </w:rPr>
-          <w:t>2</w:t>
-        </w:r>
-      </w:fldSimple>
+      <w:r>
+        <w:fldChar w:fldCharType="begin"/>
+      </w:r>
+      <w:r>
+        <w:instrText xml:space="preserve"> SEQ Abbildung \* ARABIC </w:instrText>
+      </w:r>
+      <w:r>
+        <w:fldChar w:fldCharType="separate"/>
+      </w:r>
+      <w:r>
+        <w:rPr>
+          <w:noProof/>
+        </w:rPr>
+        <w:t>2</w:t>
+      </w:r>
+      <w:r>
+        <w:rPr>
+          <w:noProof/>
+        </w:rPr>
+        <w:fldChar w:fldCharType="end"/>
+      </w:r>
       <w:r>
         <w:t xml:space="preserve"> - Konfiguration der </w:t>
       </w:r>
@@ -6002,6 +6201,7 @@
         <w:rPr>
           <w:lang w:val="en-US"/>
         </w:rPr>
+        <w:lastRenderedPageBreak/>
         <w:t>Die</w:t>
       </w:r>
       <w:r>
@@ -6010,14 +6210,18 @@
         </w:rPr>
         <w:t xml:space="preserve"> </w:t>
       </w:r>
-      <w:proofErr w:type="spellStart"/>
       <w:r>
         <w:rPr>
           <w:lang w:val="en-US"/>
         </w:rPr>
-        <w:t>Videowall</w:t>
-      </w:r>
-      <w:proofErr w:type="spellEnd"/>
+        <w:t>Touch W</w:t>
+      </w:r>
+      <w:r>
+        <w:rPr>
+          <w:lang w:val="en-US"/>
+        </w:rPr>
+        <w:t>all</w:t>
+      </w:r>
       <w:r>
         <w:rPr>
           <w:lang w:val="en-US"/>
@@ -6240,7 +6444,6 @@
           <w:noProof/>
           <w:lang w:eastAsia="de-CH"/>
         </w:rPr>
-        <w:lastRenderedPageBreak/>
         <w:drawing>
           <wp:inline distT="0" distB="0" distL="0" distR="0" wp14:anchorId="10598C91" wp14:editId="5672467B">
             <wp:extent cx="5760720" cy="1516430"/>
@@ -6307,10 +6510,16 @@
         <w:t xml:space="preserve"> - </w:t>
       </w:r>
       <w:r>
-        <w:t>Videowall</w:t>
-      </w:r>
-      <w:r>
-        <w:t xml:space="preserve"> Setup </w:t>
+        <w:t>Touch W</w:t>
+      </w:r>
+      <w:r>
+        <w:t>all Setup</w:t>
+      </w:r>
+      <w:r>
+        <w:t>:</w:t>
+      </w:r>
+      <w:r>
+        <w:t xml:space="preserve"> </w:t>
       </w:r>
       <w:proofErr w:type="spellStart"/>
       <w:r>
@@ -6322,10 +6531,7 @@
       </w:r>
       <w:proofErr w:type="spellStart"/>
       <w:r>
-        <w:t>Dont</w:t>
-      </w:r>
-      <w:r>
-        <w:t>'t</w:t>
+        <w:t>Dont't</w:t>
       </w:r>
       <w:proofErr w:type="spellEnd"/>
       <w:r>
@@ -6541,14 +6747,27 @@
       <w:r>
         <w:t xml:space="preserve">Abbildung </w:t>
       </w:r>
-      <w:fldSimple w:instr=" SEQ Abbildung \* ARABIC ">
-        <w:r>
-          <w:rPr>
-            <w:noProof/>
-          </w:rPr>
-          <w:t>4</w:t>
-        </w:r>
-      </w:fldSimple>
+      <w:r>
+        <w:fldChar w:fldCharType="begin"/>
+      </w:r>
+      <w:r>
+        <w:instrText xml:space="preserve"> SEQ Abbildung \* ARABIC </w:instrText>
+      </w:r>
+      <w:r>
+        <w:fldChar w:fldCharType="separate"/>
+      </w:r>
+      <w:r>
+        <w:rPr>
+          <w:noProof/>
+        </w:rPr>
+        <w:t>4</w:t>
+      </w:r>
+      <w:r>
+        <w:rPr>
+          <w:noProof/>
+        </w:rPr>
+        <w:fldChar w:fldCharType="end"/>
+      </w:r>
       <w:r>
         <w:t xml:space="preserve"> - </w:t>
       </w:r>
@@ -6573,23 +6792,6 @@
       </w:r>
       <w:r>
         <w:t>Videowall</w:t>
-      </w:r>
-    </w:p>
-    <w:p>
-      <w:r>
-        <w:t xml:space="preserve">Da die </w:t>
-      </w:r>
-      <w:r>
-        <w:t>Videowall</w:t>
-      </w:r>
-      <w:r>
-        <w:t xml:space="preserve"> ohne zusätzliche Hilfsmittel wie Tastatur oder Maus bedienbar sein soll, müssen andere Möglichkeiten gefunden werden, um mit de</w:t>
-      </w:r>
-      <w:r>
-        <w:t>r Wall</w:t>
-      </w:r>
-      <w:r>
-        <w:t xml:space="preserve"> zu interagieren.</w:t>
       </w:r>
     </w:p>
     <w:p>
@@ -6775,14 +6977,27 @@
       <w:r>
         <w:t xml:space="preserve">Abbildung </w:t>
       </w:r>
-      <w:fldSimple w:instr=" SEQ Abbildung \* ARABIC ">
-        <w:r>
-          <w:rPr>
-            <w:noProof/>
-          </w:rPr>
-          <w:t>5</w:t>
-        </w:r>
-      </w:fldSimple>
+      <w:r>
+        <w:fldChar w:fldCharType="begin"/>
+      </w:r>
+      <w:r>
+        <w:instrText xml:space="preserve"> SEQ Abbildung \* ARABIC </w:instrText>
+      </w:r>
+      <w:r>
+        <w:fldChar w:fldCharType="separate"/>
+      </w:r>
+      <w:r>
+        <w:rPr>
+          <w:noProof/>
+        </w:rPr>
+        <w:t>5</w:t>
+      </w:r>
+      <w:r>
+        <w:rPr>
+          <w:noProof/>
+        </w:rPr>
+        <w:fldChar w:fldCharType="end"/>
+      </w:r>
       <w:r>
         <w:t xml:space="preserve"> - </w:t>
       </w:r>
@@ -6824,7 +7039,7 @@
         <w:rPr>
           <w:rStyle w:val="Funotenzeichen"/>
         </w:rPr>
-        <w:footnoteReference w:id="12"/>
+        <w:footnoteReference w:id="13"/>
       </w:r>
       <w:r>
         <w:t xml:space="preserve"> ist eine Art 3D-Kamera, ähnlich wie der </w:t>
@@ -6969,14 +7184,27 @@
       <w:r>
         <w:t xml:space="preserve">Abbildung </w:t>
       </w:r>
-      <w:fldSimple w:instr=" SEQ Abbildung \* ARABIC ">
-        <w:r>
-          <w:rPr>
-            <w:noProof/>
-          </w:rPr>
-          <w:t>6</w:t>
-        </w:r>
-      </w:fldSimple>
+      <w:r>
+        <w:fldChar w:fldCharType="begin"/>
+      </w:r>
+      <w:r>
+        <w:instrText xml:space="preserve"> SEQ Abbildung \* ARABIC </w:instrText>
+      </w:r>
+      <w:r>
+        <w:fldChar w:fldCharType="separate"/>
+      </w:r>
+      <w:r>
+        <w:rPr>
+          <w:noProof/>
+        </w:rPr>
+        <w:t>6</w:t>
+      </w:r>
+      <w:r>
+        <w:rPr>
+          <w:noProof/>
+        </w:rPr>
+        <w:fldChar w:fldCharType="end"/>
+      </w:r>
       <w:r>
         <w:t xml:space="preserve"> - </w:t>
       </w:r>
@@ -7030,7 +7258,7 @@
         <w:rPr>
           <w:rStyle w:val="Funotenzeichen"/>
         </w:rPr>
-        <w:footnoteReference w:id="13"/>
+        <w:footnoteReference w:id="14"/>
       </w:r>
       <w:r>
         <w:t xml:space="preserve"> ist, wie der </w:t>
@@ -7146,14 +7374,27 @@
       <w:r>
         <w:t xml:space="preserve">Abbildung </w:t>
       </w:r>
-      <w:fldSimple w:instr=" SEQ Abbildung \* ARABIC ">
-        <w:r>
-          <w:rPr>
-            <w:noProof/>
-          </w:rPr>
-          <w:t>7</w:t>
-        </w:r>
-      </w:fldSimple>
+      <w:r>
+        <w:fldChar w:fldCharType="begin"/>
+      </w:r>
+      <w:r>
+        <w:instrText xml:space="preserve"> SEQ Abbildung \* ARABIC </w:instrText>
+      </w:r>
+      <w:r>
+        <w:fldChar w:fldCharType="separate"/>
+      </w:r>
+      <w:r>
+        <w:rPr>
+          <w:noProof/>
+        </w:rPr>
+        <w:t>7</w:t>
+      </w:r>
+      <w:r>
+        <w:rPr>
+          <w:noProof/>
+        </w:rPr>
+        <w:fldChar w:fldCharType="end"/>
+      </w:r>
       <w:r>
         <w:t xml:space="preserve"> - Panasonic D-</w:t>
       </w:r>
@@ -7241,7 +7482,7 @@
           <w:rStyle w:val="Funotenzeichen"/>
           <w:lang w:val="en-US"/>
         </w:rPr>
-        <w:footnoteReference w:id="14"/>
+        <w:footnoteReference w:id="15"/>
       </w:r>
       <w:r>
         <w:t xml:space="preserve"> </w:t>
@@ -7339,7 +7580,7 @@
         <w:rPr>
           <w:rStyle w:val="Funotenzeichen"/>
         </w:rPr>
-        <w:footnoteReference w:id="15"/>
+        <w:footnoteReference w:id="16"/>
       </w:r>
       <w:r>
         <w:t xml:space="preserve"> für die Xbox übernommen, wobei</w:t>
@@ -8056,14 +8297,24 @@
       <w:r>
         <w:t xml:space="preserve">Tabelle </w:t>
       </w:r>
-      <w:fldSimple w:instr=" SEQ Tabelle \* ARABIC ">
-        <w:r>
-          <w:rPr>
-            <w:noProof/>
-          </w:rPr>
-          <w:t>5</w:t>
-        </w:r>
-      </w:fldSimple>
+      <w:r>
+        <w:fldChar w:fldCharType="begin"/>
+      </w:r>
+      <w:r>
+        <w:instrText xml:space="preserve"> SEQ Tabelle \* ARABIC </w:instrText>
+      </w:r>
+      <w:r>
+        <w:fldChar w:fldCharType="separate"/>
+      </w:r>
+      <w:r>
+        <w:rPr>
+          <w:noProof/>
+        </w:rPr>
+        <w:t>5</w:t>
+      </w:r>
+      <w:r>
+        <w:fldChar w:fldCharType="end"/>
+      </w:r>
       <w:r>
         <w:t xml:space="preserve"> </w:t>
       </w:r>
@@ -8134,14 +8385,27 @@
       <w:r>
         <w:t xml:space="preserve">Abbildung </w:t>
       </w:r>
-      <w:fldSimple w:instr=" SEQ Abbildung \* ARABIC ">
-        <w:r>
-          <w:rPr>
-            <w:noProof/>
-          </w:rPr>
-          <w:t>9</w:t>
-        </w:r>
-      </w:fldSimple>
+      <w:r>
+        <w:fldChar w:fldCharType="begin"/>
+      </w:r>
+      <w:r>
+        <w:instrText xml:space="preserve"> SEQ Abbildung \* ARABIC </w:instrText>
+      </w:r>
+      <w:r>
+        <w:fldChar w:fldCharType="separate"/>
+      </w:r>
+      <w:r>
+        <w:rPr>
+          <w:noProof/>
+        </w:rPr>
+        <w:t>9</w:t>
+      </w:r>
+      <w:r>
+        <w:rPr>
+          <w:noProof/>
+        </w:rPr>
+        <w:fldChar w:fldCharType="end"/>
+      </w:r>
       <w:r>
         <w:t xml:space="preserve"> - Anzahl Personen über die Zeit</w:t>
       </w:r>
@@ -8193,14 +8457,27 @@
       <w:r>
         <w:t xml:space="preserve">Abbildung </w:t>
       </w:r>
-      <w:fldSimple w:instr=" SEQ Abbildung \* ARABIC ">
-        <w:r>
-          <w:rPr>
-            <w:noProof/>
-          </w:rPr>
-          <w:t>10</w:t>
-        </w:r>
-      </w:fldSimple>
+      <w:r>
+        <w:fldChar w:fldCharType="begin"/>
+      </w:r>
+      <w:r>
+        <w:instrText xml:space="preserve"> SEQ Abbildung \* ARABIC </w:instrText>
+      </w:r>
+      <w:r>
+        <w:fldChar w:fldCharType="separate"/>
+      </w:r>
+      <w:r>
+        <w:rPr>
+          <w:noProof/>
+        </w:rPr>
+        <w:t>10</w:t>
+      </w:r>
+      <w:r>
+        <w:rPr>
+          <w:noProof/>
+        </w:rPr>
+        <w:fldChar w:fldCharType="end"/>
+      </w:r>
       <w:r>
         <w:t xml:space="preserve"> - Auslastung der Abstandszonen</w:t>
       </w:r>
@@ -8329,14 +8606,27 @@
       <w:r>
         <w:t xml:space="preserve">Abbildung </w:t>
       </w:r>
-      <w:fldSimple w:instr=" SEQ Abbildung \* ARABIC ">
-        <w:r>
-          <w:rPr>
-            <w:noProof/>
-          </w:rPr>
-          <w:t>11</w:t>
-        </w:r>
-      </w:fldSimple>
+      <w:r>
+        <w:fldChar w:fldCharType="begin"/>
+      </w:r>
+      <w:r>
+        <w:instrText xml:space="preserve"> SEQ Abbildung \* ARABIC </w:instrText>
+      </w:r>
+      <w:r>
+        <w:fldChar w:fldCharType="separate"/>
+      </w:r>
+      <w:r>
+        <w:rPr>
+          <w:noProof/>
+        </w:rPr>
+        <w:t>11</w:t>
+      </w:r>
+      <w:r>
+        <w:rPr>
+          <w:noProof/>
+        </w:rPr>
+        <w:fldChar w:fldCharType="end"/>
+      </w:r>
       <w:r>
         <w:t xml:space="preserve"> - Auslastung der Abstandszonen</w:t>
       </w:r>
@@ -8512,14 +8802,27 @@
       <w:r>
         <w:t xml:space="preserve">Abbildung </w:t>
       </w:r>
-      <w:fldSimple w:instr=" SEQ Abbildung \* ARABIC ">
-        <w:r>
-          <w:rPr>
-            <w:noProof/>
-          </w:rPr>
-          <w:t>12</w:t>
-        </w:r>
-      </w:fldSimple>
+      <w:r>
+        <w:fldChar w:fldCharType="begin"/>
+      </w:r>
+      <w:r>
+        <w:instrText xml:space="preserve"> SEQ Abbildung \* ARABIC </w:instrText>
+      </w:r>
+      <w:r>
+        <w:fldChar w:fldCharType="separate"/>
+      </w:r>
+      <w:r>
+        <w:rPr>
+          <w:noProof/>
+        </w:rPr>
+        <w:t>12</w:t>
+      </w:r>
+      <w:r>
+        <w:rPr>
+          <w:noProof/>
+        </w:rPr>
+        <w:fldChar w:fldCharType="end"/>
+      </w:r>
       <w:r>
         <w:t xml:space="preserve"> - Vorkommen der Gruppengrössen</w:t>
       </w:r>
@@ -8581,14 +8884,27 @@
       <w:r>
         <w:t xml:space="preserve">Abbildung </w:t>
       </w:r>
-      <w:fldSimple w:instr=" SEQ Abbildung \* ARABIC ">
-        <w:r>
-          <w:rPr>
-            <w:noProof/>
-          </w:rPr>
-          <w:t>13</w:t>
-        </w:r>
-      </w:fldSimple>
+      <w:r>
+        <w:fldChar w:fldCharType="begin"/>
+      </w:r>
+      <w:r>
+        <w:instrText xml:space="preserve"> SEQ Abbildung \* ARABIC </w:instrText>
+      </w:r>
+      <w:r>
+        <w:fldChar w:fldCharType="separate"/>
+      </w:r>
+      <w:r>
+        <w:rPr>
+          <w:noProof/>
+        </w:rPr>
+        <w:t>13</w:t>
+      </w:r>
+      <w:r>
+        <w:rPr>
+          <w:noProof/>
+        </w:rPr>
+        <w:fldChar w:fldCharType="end"/>
+      </w:r>
       <w:r>
         <w:t xml:space="preserve"> -</w:t>
       </w:r>
@@ -9111,14 +9427,27 @@
       <w:r>
         <w:t xml:space="preserve">Abbildung </w:t>
       </w:r>
-      <w:fldSimple w:instr=" SEQ Abbildung \* ARABIC ">
-        <w:r>
-          <w:rPr>
-            <w:noProof/>
-          </w:rPr>
-          <w:t>14</w:t>
-        </w:r>
-      </w:fldSimple>
+      <w:r>
+        <w:fldChar w:fldCharType="begin"/>
+      </w:r>
+      <w:r>
+        <w:instrText xml:space="preserve"> SEQ Abbildung \* ARABIC </w:instrText>
+      </w:r>
+      <w:r>
+        <w:fldChar w:fldCharType="separate"/>
+      </w:r>
+      <w:r>
+        <w:rPr>
+          <w:noProof/>
+        </w:rPr>
+        <w:t>14</w:t>
+      </w:r>
+      <w:r>
+        <w:rPr>
+          <w:noProof/>
+        </w:rPr>
+        <w:fldChar w:fldCharType="end"/>
+      </w:r>
       <w:r>
         <w:t xml:space="preserve"> -</w:t>
       </w:r>
@@ -9877,14 +10206,24 @@
       <w:r>
         <w:t xml:space="preserve">Tabelle </w:t>
       </w:r>
-      <w:fldSimple w:instr=" SEQ Tabelle \* ARABIC ">
-        <w:r>
-          <w:rPr>
-            <w:noProof/>
-          </w:rPr>
-          <w:t>6</w:t>
-        </w:r>
-      </w:fldSimple>
+      <w:r>
+        <w:fldChar w:fldCharType="begin"/>
+      </w:r>
+      <w:r>
+        <w:instrText xml:space="preserve"> SEQ Tabelle \* ARABIC </w:instrText>
+      </w:r>
+      <w:r>
+        <w:fldChar w:fldCharType="separate"/>
+      </w:r>
+      <w:r>
+        <w:rPr>
+          <w:noProof/>
+        </w:rPr>
+        <w:t>6</w:t>
+      </w:r>
+      <w:r>
+        <w:fldChar w:fldCharType="end"/>
+      </w:r>
       <w:r>
         <w:t xml:space="preserve"> - </w:t>
       </w:r>
@@ -12477,14 +12816,27 @@
       <w:r>
         <w:t xml:space="preserve">Abbildung </w:t>
       </w:r>
-      <w:fldSimple w:instr=" SEQ Abbildung \* ARABIC ">
-        <w:r>
-          <w:rPr>
-            <w:noProof/>
-          </w:rPr>
-          <w:t>15</w:t>
-        </w:r>
-      </w:fldSimple>
+      <w:r>
+        <w:fldChar w:fldCharType="begin"/>
+      </w:r>
+      <w:r>
+        <w:instrText xml:space="preserve"> SEQ Abbildung \* ARABIC </w:instrText>
+      </w:r>
+      <w:r>
+        <w:fldChar w:fldCharType="separate"/>
+      </w:r>
+      <w:r>
+        <w:rPr>
+          <w:noProof/>
+        </w:rPr>
+        <w:t>15</w:t>
+      </w:r>
+      <w:r>
+        <w:rPr>
+          <w:noProof/>
+        </w:rPr>
+        <w:fldChar w:fldCharType="end"/>
+      </w:r>
       <w:r>
         <w:t xml:space="preserve"> - Total aller Studiengänge</w:t>
       </w:r>
@@ -12626,14 +12978,27 @@
       <w:r>
         <w:t xml:space="preserve">Abbildung </w:t>
       </w:r>
-      <w:fldSimple w:instr=" SEQ Abbildung \* ARABIC ">
-        <w:r>
-          <w:rPr>
-            <w:noProof/>
-          </w:rPr>
-          <w:t>16</w:t>
-        </w:r>
-      </w:fldSimple>
+      <w:r>
+        <w:fldChar w:fldCharType="begin"/>
+      </w:r>
+      <w:r>
+        <w:instrText xml:space="preserve"> SEQ Abbildung \* ARABIC </w:instrText>
+      </w:r>
+      <w:r>
+        <w:fldChar w:fldCharType="separate"/>
+      </w:r>
+      <w:r>
+        <w:rPr>
+          <w:noProof/>
+        </w:rPr>
+        <w:t>16</w:t>
+      </w:r>
+      <w:r>
+        <w:rPr>
+          <w:noProof/>
+        </w:rPr>
+        <w:fldChar w:fldCharType="end"/>
+      </w:r>
       <w:r>
         <w:t xml:space="preserve"> - Vergleich der Studiengänge</w:t>
       </w:r>
@@ -12819,14 +13184,27 @@
       <w:r>
         <w:t xml:space="preserve">Abbildung </w:t>
       </w:r>
-      <w:fldSimple w:instr=" SEQ Abbildung \* ARABIC ">
-        <w:r>
-          <w:rPr>
-            <w:noProof/>
-          </w:rPr>
-          <w:t>17</w:t>
-        </w:r>
-      </w:fldSimple>
+      <w:r>
+        <w:fldChar w:fldCharType="begin"/>
+      </w:r>
+      <w:r>
+        <w:instrText xml:space="preserve"> SEQ Abbildung \* ARABIC </w:instrText>
+      </w:r>
+      <w:r>
+        <w:fldChar w:fldCharType="separate"/>
+      </w:r>
+      <w:r>
+        <w:rPr>
+          <w:noProof/>
+        </w:rPr>
+        <w:t>17</w:t>
+      </w:r>
+      <w:r>
+        <w:rPr>
+          <w:noProof/>
+        </w:rPr>
+        <w:fldChar w:fldCharType="end"/>
+      </w:r>
       <w:r>
         <w:t xml:space="preserve"> - Auswertung nach </w:t>
       </w:r>
@@ -13868,14 +14246,27 @@
       <w:r>
         <w:t xml:space="preserve">Abbildung </w:t>
       </w:r>
-      <w:fldSimple w:instr=" SEQ Abbildung \* ARABIC ">
-        <w:r>
-          <w:rPr>
-            <w:noProof/>
-          </w:rPr>
-          <w:t>18</w:t>
-        </w:r>
-      </w:fldSimple>
+      <w:r>
+        <w:fldChar w:fldCharType="begin"/>
+      </w:r>
+      <w:r>
+        <w:instrText xml:space="preserve"> SEQ Abbildung \* ARABIC </w:instrText>
+      </w:r>
+      <w:r>
+        <w:fldChar w:fldCharType="separate"/>
+      </w:r>
+      <w:r>
+        <w:rPr>
+          <w:noProof/>
+        </w:rPr>
+        <w:t>18</w:t>
+      </w:r>
+      <w:r>
+        <w:rPr>
+          <w:noProof/>
+        </w:rPr>
+        <w:fldChar w:fldCharType="end"/>
+      </w:r>
       <w:r>
         <w:t xml:space="preserve"> </w:t>
       </w:r>
@@ -14221,14 +14612,27 @@
             <w:r>
               <w:t xml:space="preserve">Abbildung </w:t>
             </w:r>
-            <w:fldSimple w:instr=" SEQ Abbildung \* ARABIC ">
-              <w:r>
-                <w:rPr>
-                  <w:noProof/>
-                </w:rPr>
-                <w:t>19</w:t>
-              </w:r>
-            </w:fldSimple>
+            <w:r>
+              <w:fldChar w:fldCharType="begin"/>
+            </w:r>
+            <w:r>
+              <w:instrText xml:space="preserve"> SEQ Abbildung \* ARABIC </w:instrText>
+            </w:r>
+            <w:r>
+              <w:fldChar w:fldCharType="separate"/>
+            </w:r>
+            <w:r>
+              <w:rPr>
+                <w:noProof/>
+              </w:rPr>
+              <w:t>19</w:t>
+            </w:r>
+            <w:r>
+              <w:rPr>
+                <w:noProof/>
+              </w:rPr>
+              <w:fldChar w:fldCharType="end"/>
+            </w:r>
             <w:r>
               <w:t xml:space="preserve"> - Peter </w:t>
             </w:r>
@@ -14918,14 +15322,27 @@
             <w:r>
               <w:t xml:space="preserve">Abbildung </w:t>
             </w:r>
-            <w:fldSimple w:instr=" SEQ Abbildung \* ARABIC ">
-              <w:r>
-                <w:rPr>
-                  <w:noProof/>
-                </w:rPr>
-                <w:t>20</w:t>
-              </w:r>
-            </w:fldSimple>
+            <w:r>
+              <w:fldChar w:fldCharType="begin"/>
+            </w:r>
+            <w:r>
+              <w:instrText xml:space="preserve"> SEQ Abbildung \* ARABIC </w:instrText>
+            </w:r>
+            <w:r>
+              <w:fldChar w:fldCharType="separate"/>
+            </w:r>
+            <w:r>
+              <w:rPr>
+                <w:noProof/>
+              </w:rPr>
+              <w:t>20</w:t>
+            </w:r>
+            <w:r>
+              <w:rPr>
+                <w:noProof/>
+              </w:rPr>
+              <w:fldChar w:fldCharType="end"/>
+            </w:r>
             <w:r>
               <w:t xml:space="preserve"> - Noemi Nichtinteressiert, Bildque</w:t>
             </w:r>
@@ -15594,14 +16011,27 @@
             <w:r>
               <w:t xml:space="preserve">Abbildung </w:t>
             </w:r>
-            <w:fldSimple w:instr=" SEQ Abbildung \* ARABIC ">
-              <w:r>
-                <w:rPr>
-                  <w:noProof/>
-                </w:rPr>
-                <w:t>21</w:t>
-              </w:r>
-            </w:fldSimple>
+            <w:r>
+              <w:fldChar w:fldCharType="begin"/>
+            </w:r>
+            <w:r>
+              <w:instrText xml:space="preserve"> SEQ Abbildung \* ARABIC </w:instrText>
+            </w:r>
+            <w:r>
+              <w:fldChar w:fldCharType="separate"/>
+            </w:r>
+            <w:r>
+              <w:rPr>
+                <w:noProof/>
+              </w:rPr>
+              <w:t>21</w:t>
+            </w:r>
+            <w:r>
+              <w:rPr>
+                <w:noProof/>
+              </w:rPr>
+              <w:fldChar w:fldCharType="end"/>
+            </w:r>
             <w:r>
               <w:t xml:space="preserve"> - Erich Eventbesucher, Bildquelle: www.office.com</w:t>
             </w:r>
@@ -16425,7 +16855,7 @@
         <w:noProof/>
         <w:lang w:val="de-DE"/>
       </w:rPr>
-      <w:t>7</w:t>
+      <w:t>10</w:t>
     </w:r>
     <w:r>
       <w:rPr>
@@ -16872,6 +17302,9 @@
     <w:p>
       <w:pPr>
         <w:pStyle w:val="Funotentext"/>
+        <w:rPr>
+          <w:lang w:val="fr-CH"/>
+        </w:rPr>
       </w:pPr>
       <w:r>
         <w:rPr>
@@ -16880,19 +17313,54 @@
         <w:footnoteRef/>
       </w:r>
       <w:r>
+        <w:rPr>
+          <w:lang w:val="fr-CH"/>
+        </w:rPr>
         <w:t xml:space="preserve"> </w:t>
       </w:r>
       <w:hyperlink r:id="rId12" w:history="1">
         <w:r>
           <w:rPr>
             <w:rStyle w:val="Hyperlink"/>
+            <w:lang w:val="fr-CH"/>
+          </w:rPr>
+          <w:t>http://www.microsoft.com/surface/en/us/default.aspx</w:t>
+        </w:r>
+      </w:hyperlink>
+    </w:p>
+  </w:footnote>
+  <w:footnote w:id="13">
+    <w:p>
+      <w:pPr>
+        <w:pStyle w:val="Funotentext"/>
+        <w:rPr>
+          <w:lang w:val="fr-CH"/>
+        </w:rPr>
+      </w:pPr>
+      <w:r>
+        <w:rPr>
+          <w:rStyle w:val="Funotenzeichen"/>
+        </w:rPr>
+        <w:footnoteRef/>
+      </w:r>
+      <w:r>
+        <w:rPr>
+          <w:lang w:val="fr-CH"/>
+        </w:rPr>
+        <w:t xml:space="preserve"> </w:t>
+      </w:r>
+      <w:hyperlink r:id="rId13" w:history="1">
+        <w:r>
+          <w:rPr>
+            <w:rStyle w:val="Hyperlink"/>
+            <w:lang w:val="fr-CH"/>
           </w:rPr>
           <w:t>http://www.leapmotion.com/</w:t>
         </w:r>
       </w:hyperlink>
     </w:p>
   </w:footnote>
-  <w:footnote w:id="13">
+  <w:footnote w:id="14">
     <w:p>
       <w:pPr>
         <w:pStyle w:val="Funotentext"/>
@@ -16906,7 +17374,7 @@
       <w:r>
         <w:t xml:space="preserve"> </w:t>
       </w:r>
-      <w:hyperlink r:id="rId13" w:history="1">
+      <w:hyperlink r:id="rId14" w:history="1">
         <w:r>
           <w:rPr>
             <w:rStyle w:val="Hyperlink"/>
@@ -16916,7 +17384,7 @@
       </w:hyperlink>
     </w:p>
   </w:footnote>
-  <w:footnote w:id="14">
+  <w:footnote w:id="15">
     <w:p>
       <w:pPr>
         <w:pStyle w:val="Funotentext"/>
@@ -16930,7 +17398,7 @@
       <w:r>
         <w:t xml:space="preserve"> </w:t>
       </w:r>
-      <w:hyperlink r:id="rId14" w:history="1">
+      <w:hyperlink r:id="rId15" w:history="1">
         <w:r>
           <w:rPr>
             <w:rStyle w:val="Hyperlink"/>
@@ -16939,9 +17407,21 @@
         </w:r>
       </w:hyperlink>
       <w:r>
-        <w:t xml:space="preserve"> (Anmerkung: die Wikipedia Seite wurde verwendet, da die Original Seite </w:t>
-      </w:r>
-      <w:hyperlink r:id="rId15" w:history="1">
+        <w:t xml:space="preserve"> (Anmerkung: </w:t>
+      </w:r>
+      <w:r>
+        <w:t>Die Wikipedia-</w:t>
+      </w:r>
+      <w:r>
+        <w:t>Seite w</w:t>
+      </w:r>
+      <w:r>
+        <w:t>urde verwendet, da die Original-</w:t>
+      </w:r>
+      <w:r>
+        <w:t xml:space="preserve">Seite </w:t>
+      </w:r>
+      <w:hyperlink r:id="rId16" w:history="1">
         <w:r>
           <w:rPr>
             <w:rStyle w:val="Hyperlink"/>
@@ -16950,11 +17430,16 @@
         </w:r>
       </w:hyperlink>
       <w:r>
-        <w:t xml:space="preserve"> lediglich auf Japanisch verfügbar ist).</w:t>
-      </w:r>
+        <w:t xml:space="preserve"> ledigli</w:t>
+      </w:r>
+      <w:r>
+        <w:t>ch auf Japanisch verfügbar ist.)</w:t>
+      </w:r>
+      <w:bookmarkStart w:id="12" w:name="_GoBack"/>
+      <w:bookmarkEnd w:id="12"/>
     </w:p>
   </w:footnote>
-  <w:footnote w:id="15">
+  <w:footnote w:id="16">
     <w:p>
       <w:r>
         <w:rPr>
@@ -16965,7 +17450,7 @@
       <w:r>
         <w:t xml:space="preserve"> </w:t>
       </w:r>
-      <w:hyperlink r:id="rId16" w:history="1">
+      <w:hyperlink r:id="rId17" w:history="1">
         <w:r>
           <w:rPr>
             <w:rStyle w:val="Hyperlink"/>
@@ -19855,6 +20340,119 @@
     </w:lvl>
   </w:abstractNum>
   <w:abstractNum w:abstractNumId="28">
+    <w:nsid w:val="601A1B19"/>
+    <w:multiLevelType w:val="hybridMultilevel"/>
+    <w:tmpl w:val="6994ABE6"/>
+    <w:lvl w:ilvl="0" w:tplc="08070001">
+      <w:start w:val="1"/>
+      <w:numFmt w:val="bullet"/>
+      <w:lvlText w:val=""/>
+      <w:lvlJc w:val="left"/>
+      <w:pPr>
+        <w:ind w:left="720" w:hanging="360"/>
+      </w:pPr>
+      <w:rPr>
+        <w:rFonts w:ascii="Symbol" w:hAnsi="Symbol" w:hint="default"/>
+      </w:rPr>
+    </w:lvl>
+    <w:lvl w:ilvl="1" w:tplc="08070003" w:tentative="1">
+      <w:start w:val="1"/>
+      <w:numFmt w:val="bullet"/>
+      <w:lvlText w:val="o"/>
+      <w:lvlJc w:val="left"/>
+      <w:pPr>
+        <w:ind w:left="1440" w:hanging="360"/>
+      </w:pPr>
+      <w:rPr>
+        <w:rFonts w:ascii="Courier New" w:hAnsi="Courier New" w:cs="Courier New" w:hint="default"/>
+      </w:rPr>
+    </w:lvl>
+    <w:lvl w:ilvl="2" w:tplc="08070005" w:tentative="1">
+      <w:start w:val="1"/>
+      <w:numFmt w:val="bullet"/>
+      <w:lvlText w:val=""/>
+      <w:lvlJc w:val="left"/>
+      <w:pPr>
+        <w:ind w:left="2160" w:hanging="360"/>
+      </w:pPr>
+      <w:rPr>
+        <w:rFonts w:ascii="Wingdings" w:hAnsi="Wingdings" w:hint="default"/>
+      </w:rPr>
+    </w:lvl>
+    <w:lvl w:ilvl="3" w:tplc="08070001" w:tentative="1">
+      <w:start w:val="1"/>
+      <w:numFmt w:val="bullet"/>
+      <w:lvlText w:val=""/>
+      <w:lvlJc w:val="left"/>
+      <w:pPr>
+        <w:ind w:left="2880" w:hanging="360"/>
+      </w:pPr>
+      <w:rPr>
+        <w:rFonts w:ascii="Symbol" w:hAnsi="Symbol" w:hint="default"/>
+      </w:rPr>
+    </w:lvl>
+    <w:lvl w:ilvl="4" w:tplc="08070003" w:tentative="1">
+      <w:start w:val="1"/>
+      <w:numFmt w:val="bullet"/>
+      <w:lvlText w:val="o"/>
+      <w:lvlJc w:val="left"/>
+      <w:pPr>
+        <w:ind w:left="3600" w:hanging="360"/>
+      </w:pPr>
+      <w:rPr>
+        <w:rFonts w:ascii="Courier New" w:hAnsi="Courier New" w:cs="Courier New" w:hint="default"/>
+      </w:rPr>
+    </w:lvl>
+    <w:lvl w:ilvl="5" w:tplc="08070005" w:tentative="1">
+      <w:start w:val="1"/>
+      <w:numFmt w:val="bullet"/>
+      <w:lvlText w:val=""/>
+      <w:lvlJc w:val="left"/>
+      <w:pPr>
+        <w:ind w:left="4320" w:hanging="360"/>
+      </w:pPr>
+      <w:rPr>
+        <w:rFonts w:ascii="Wingdings" w:hAnsi="Wingdings" w:hint="default"/>
+      </w:rPr>
+    </w:lvl>
+    <w:lvl w:ilvl="6" w:tplc="08070001" w:tentative="1">
+      <w:start w:val="1"/>
+      <w:numFmt w:val="bullet"/>
+      <w:lvlText w:val=""/>
+      <w:lvlJc w:val="left"/>
+      <w:pPr>
+        <w:ind w:left="5040" w:hanging="360"/>
+      </w:pPr>
+      <w:rPr>
+        <w:rFonts w:ascii="Symbol" w:hAnsi="Symbol" w:hint="default"/>
+      </w:rPr>
+    </w:lvl>
+    <w:lvl w:ilvl="7" w:tplc="08070003" w:tentative="1">
+      <w:start w:val="1"/>
+      <w:numFmt w:val="bullet"/>
+      <w:lvlText w:val="o"/>
+      <w:lvlJc w:val="left"/>
+      <w:pPr>
+        <w:ind w:left="5760" w:hanging="360"/>
+      </w:pPr>
+      <w:rPr>
+        <w:rFonts w:ascii="Courier New" w:hAnsi="Courier New" w:cs="Courier New" w:hint="default"/>
+      </w:rPr>
+    </w:lvl>
+    <w:lvl w:ilvl="8" w:tplc="08070005" w:tentative="1">
+      <w:start w:val="1"/>
+      <w:numFmt w:val="bullet"/>
+      <w:lvlText w:val=""/>
+      <w:lvlJc w:val="left"/>
+      <w:pPr>
+        <w:ind w:left="6480" w:hanging="360"/>
+      </w:pPr>
+      <w:rPr>
+        <w:rFonts w:ascii="Wingdings" w:hAnsi="Wingdings" w:hint="default"/>
+      </w:rPr>
+    </w:lvl>
+  </w:abstractNum>
+  <w:abstractNum w:abstractNumId="29">
     <w:nsid w:val="64AD7EAF"/>
     <w:multiLevelType w:val="hybridMultilevel"/>
     <w:tmpl w:val="89364166"/>
@@ -19943,7 +20541,7 @@
       </w:pPr>
     </w:lvl>
   </w:abstractNum>
-  <w:abstractNum w:abstractNumId="29">
+  <w:abstractNum w:abstractNumId="30">
     <w:nsid w:val="66620F4C"/>
     <w:multiLevelType w:val="multilevel"/>
     <w:tmpl w:val="FEBC3BE4"/>
@@ -20092,7 +20690,7 @@
       </w:rPr>
     </w:lvl>
   </w:abstractNum>
-  <w:abstractNum w:abstractNumId="30">
+  <w:abstractNum w:abstractNumId="31">
     <w:nsid w:val="6BC0634B"/>
     <w:multiLevelType w:val="multilevel"/>
     <w:tmpl w:val="0807001F"/>
@@ -20178,7 +20776,7 @@
       </w:pPr>
     </w:lvl>
   </w:abstractNum>
-  <w:abstractNum w:abstractNumId="31">
+  <w:abstractNum w:abstractNumId="32">
     <w:nsid w:val="70A77C6A"/>
     <w:multiLevelType w:val="hybridMultilevel"/>
     <w:tmpl w:val="F7C01BB2"/>
@@ -20267,7 +20865,7 @@
       </w:pPr>
     </w:lvl>
   </w:abstractNum>
-  <w:abstractNum w:abstractNumId="32">
+  <w:abstractNum w:abstractNumId="33">
     <w:nsid w:val="71313796"/>
     <w:multiLevelType w:val="hybridMultilevel"/>
     <w:tmpl w:val="62909F00"/>
@@ -20380,7 +20978,7 @@
       </w:rPr>
     </w:lvl>
   </w:abstractNum>
-  <w:abstractNum w:abstractNumId="33">
+  <w:abstractNum w:abstractNumId="34">
     <w:nsid w:val="77C3397A"/>
     <w:multiLevelType w:val="hybridMultilevel"/>
     <w:tmpl w:val="596CEBF8"/>
@@ -20466,7 +21064,7 @@
       </w:pPr>
     </w:lvl>
   </w:abstractNum>
-  <w:abstractNum w:abstractNumId="34">
+  <w:abstractNum w:abstractNumId="35">
     <w:nsid w:val="7AA564AA"/>
     <w:multiLevelType w:val="multilevel"/>
     <w:tmpl w:val="2EE8E9F4"/>
@@ -20615,7 +21213,7 @@
       </w:rPr>
     </w:lvl>
   </w:abstractNum>
-  <w:abstractNum w:abstractNumId="35">
+  <w:abstractNum w:abstractNumId="36">
     <w:nsid w:val="7F791B08"/>
     <w:multiLevelType w:val="hybridMultilevel"/>
     <w:tmpl w:val="68CE34AE"/>
@@ -20735,7 +21333,7 @@
     <w:abstractNumId w:val="8"/>
   </w:num>
   <w:num w:numId="3">
-    <w:abstractNumId w:val="30"/>
+    <w:abstractNumId w:val="31"/>
   </w:num>
   <w:num w:numId="4">
     <w:abstractNumId w:val="21"/>
@@ -20747,7 +21345,7 @@
     <w:abstractNumId w:val="25"/>
   </w:num>
   <w:num w:numId="7">
-    <w:abstractNumId w:val="29"/>
+    <w:abstractNumId w:val="30"/>
   </w:num>
   <w:num w:numId="8">
     <w:abstractNumId w:val="2"/>
@@ -20774,7 +21372,7 @@
     <w:abstractNumId w:val="16"/>
   </w:num>
   <w:num w:numId="16">
-    <w:abstractNumId w:val="28"/>
+    <w:abstractNumId w:val="29"/>
   </w:num>
   <w:num w:numId="17">
     <w:abstractNumId w:val="4"/>
@@ -20792,13 +21390,13 @@
     <w:abstractNumId w:val="0"/>
   </w:num>
   <w:num w:numId="22">
-    <w:abstractNumId w:val="31"/>
+    <w:abstractNumId w:val="32"/>
   </w:num>
   <w:num w:numId="23">
     <w:abstractNumId w:val="20"/>
   </w:num>
   <w:num w:numId="24">
-    <w:abstractNumId w:val="33"/>
+    <w:abstractNumId w:val="34"/>
   </w:num>
   <w:num w:numId="25">
     <w:abstractNumId w:val="17"/>
@@ -20819,13 +21417,13 @@
     <w:abstractNumId w:val="19"/>
   </w:num>
   <w:num w:numId="31">
-    <w:abstractNumId w:val="34"/>
+    <w:abstractNumId w:val="35"/>
   </w:num>
   <w:num w:numId="32">
-    <w:abstractNumId w:val="35"/>
+    <w:abstractNumId w:val="36"/>
   </w:num>
   <w:num w:numId="33">
-    <w:abstractNumId w:val="32"/>
+    <w:abstractNumId w:val="33"/>
   </w:num>
   <w:num w:numId="34">
     <w:abstractNumId w:val="12"/>
@@ -20835,6 +21433,9 @@
   </w:num>
   <w:num w:numId="36">
     <w:abstractNumId w:val="3"/>
+  </w:num>
+  <w:num w:numId="37">
+    <w:abstractNumId w:val="28"/>
   </w:num>
 </w:numbering>
 </file>
@@ -24376,11 +24977,11 @@
         </c:dLbls>
         <c:marker val="1"/>
         <c:smooth val="0"/>
-        <c:axId val="150298624"/>
-        <c:axId val="249732416"/>
+        <c:axId val="112529408"/>
+        <c:axId val="249731264"/>
       </c:lineChart>
       <c:catAx>
-        <c:axId val="150298624"/>
+        <c:axId val="112529408"/>
         <c:scaling>
           <c:orientation val="minMax"/>
         </c:scaling>
@@ -24389,7 +24990,7 @@
         <c:majorTickMark val="out"/>
         <c:minorTickMark val="none"/>
         <c:tickLblPos val="nextTo"/>
-        <c:crossAx val="249732416"/>
+        <c:crossAx val="249731264"/>
         <c:crosses val="autoZero"/>
         <c:auto val="1"/>
         <c:lblAlgn val="ctr"/>
@@ -24397,7 +24998,7 @@
         <c:noMultiLvlLbl val="0"/>
       </c:catAx>
       <c:valAx>
-        <c:axId val="249732416"/>
+        <c:axId val="249731264"/>
         <c:scaling>
           <c:orientation val="minMax"/>
         </c:scaling>
@@ -24408,7 +25009,7 @@
         <c:majorTickMark val="out"/>
         <c:minorTickMark val="none"/>
         <c:tickLblPos val="nextTo"/>
-        <c:crossAx val="150298624"/>
+        <c:crossAx val="112529408"/>
         <c:crosses val="autoZero"/>
         <c:crossBetween val="between"/>
       </c:valAx>
@@ -24534,11 +25135,11 @@
           <c:showBubbleSize val="0"/>
         </c:dLbls>
         <c:gapWidth val="100"/>
-        <c:axId val="150302208"/>
-        <c:axId val="250607232"/>
+        <c:axId val="251028992"/>
+        <c:axId val="250552320"/>
       </c:barChart>
       <c:valAx>
-        <c:axId val="250607232"/>
+        <c:axId val="250552320"/>
         <c:scaling>
           <c:orientation val="minMax"/>
         </c:scaling>
@@ -24549,12 +25150,12 @@
         <c:majorTickMark val="out"/>
         <c:minorTickMark val="none"/>
         <c:tickLblPos val="nextTo"/>
-        <c:crossAx val="150302208"/>
+        <c:crossAx val="251028992"/>
         <c:crosses val="autoZero"/>
         <c:crossBetween val="between"/>
       </c:valAx>
       <c:catAx>
-        <c:axId val="150302208"/>
+        <c:axId val="251028992"/>
         <c:scaling>
           <c:orientation val="minMax"/>
         </c:scaling>
@@ -24563,7 +25164,7 @@
         <c:majorTickMark val="out"/>
         <c:minorTickMark val="none"/>
         <c:tickLblPos val="nextTo"/>
-        <c:crossAx val="250607232"/>
+        <c:crossAx val="250552320"/>
         <c:crosses val="autoZero"/>
         <c:auto val="1"/>
         <c:lblAlgn val="ctr"/>
@@ -25000,11 +25601,11 @@
           <c:showBubbleSize val="0"/>
         </c:dLbls>
         <c:gapWidth val="150"/>
-        <c:axId val="236730368"/>
-        <c:axId val="81103104"/>
+        <c:axId val="145699840"/>
+        <c:axId val="250556928"/>
       </c:barChart>
       <c:catAx>
-        <c:axId val="236730368"/>
+        <c:axId val="145699840"/>
         <c:scaling>
           <c:orientation val="maxMin"/>
         </c:scaling>
@@ -25013,7 +25614,7 @@
         <c:majorTickMark val="out"/>
         <c:minorTickMark val="none"/>
         <c:tickLblPos val="nextTo"/>
-        <c:crossAx val="81103104"/>
+        <c:crossAx val="250556928"/>
         <c:crosses val="autoZero"/>
         <c:auto val="1"/>
         <c:lblAlgn val="ctr"/>
@@ -25021,7 +25622,7 @@
         <c:noMultiLvlLbl val="0"/>
       </c:catAx>
       <c:valAx>
-        <c:axId val="81103104"/>
+        <c:axId val="250556928"/>
         <c:scaling>
           <c:orientation val="minMax"/>
           <c:max val="4"/>
@@ -25063,7 +25664,7 @@
         <c:majorTickMark val="out"/>
         <c:minorTickMark val="none"/>
         <c:tickLblPos val="nextTo"/>
-        <c:crossAx val="236730368"/>
+        <c:crossAx val="145699840"/>
         <c:crosses val="autoZero"/>
         <c:crossBetween val="between"/>
         <c:majorUnit val="1"/>
@@ -25706,11 +26307,11 @@
         </c:dLbls>
         <c:gapWidth val="75"/>
         <c:overlap val="-25"/>
-        <c:axId val="250659840"/>
-        <c:axId val="81104832"/>
+        <c:axId val="251027968"/>
+        <c:axId val="250559232"/>
       </c:barChart>
       <c:catAx>
-        <c:axId val="250659840"/>
+        <c:axId val="251027968"/>
         <c:scaling>
           <c:orientation val="maxMin"/>
         </c:scaling>
@@ -25719,7 +26320,7 @@
         <c:majorTickMark val="none"/>
         <c:minorTickMark val="none"/>
         <c:tickLblPos val="nextTo"/>
-        <c:crossAx val="81104832"/>
+        <c:crossAx val="250559232"/>
         <c:crosses val="autoZero"/>
         <c:auto val="1"/>
         <c:lblAlgn val="ctr"/>
@@ -25728,7 +26329,7 @@
         <c:noMultiLvlLbl val="0"/>
       </c:catAx>
       <c:valAx>
-        <c:axId val="81104832"/>
+        <c:axId val="250559232"/>
         <c:scaling>
           <c:orientation val="minMax"/>
           <c:max val="4"/>
@@ -25774,7 +26375,7 @@
         <c:majorTickMark val="none"/>
         <c:minorTickMark val="none"/>
         <c:tickLblPos val="nextTo"/>
-        <c:crossAx val="250659840"/>
+        <c:crossAx val="251027968"/>
         <c:crosses val="autoZero"/>
         <c:crossBetween val="between"/>
         <c:majorUnit val="1"/>
@@ -26295,8 +26896,8 @@
         </c:dLbls>
         <c:gapWidth val="150"/>
         <c:overlap val="100"/>
-        <c:axId val="250660352"/>
-        <c:axId val="81106560"/>
+        <c:axId val="251028480"/>
+        <c:axId val="250602048"/>
       </c:barChart>
       <c:lineChart>
         <c:grouping val="standard"/>
@@ -26410,11 +27011,11 @@
         </c:dLbls>
         <c:marker val="1"/>
         <c:smooth val="0"/>
-        <c:axId val="250660352"/>
-        <c:axId val="81106560"/>
+        <c:axId val="251028480"/>
+        <c:axId val="250602048"/>
       </c:lineChart>
       <c:catAx>
-        <c:axId val="250660352"/>
+        <c:axId val="251028480"/>
         <c:scaling>
           <c:orientation val="minMax"/>
         </c:scaling>
@@ -26423,7 +27024,7 @@
         <c:majorTickMark val="out"/>
         <c:minorTickMark val="none"/>
         <c:tickLblPos val="nextTo"/>
-        <c:crossAx val="81106560"/>
+        <c:crossAx val="250602048"/>
         <c:crosses val="autoZero"/>
         <c:auto val="1"/>
         <c:lblAlgn val="ctr"/>
@@ -26431,7 +27032,7 @@
         <c:noMultiLvlLbl val="0"/>
       </c:catAx>
       <c:valAx>
-        <c:axId val="81106560"/>
+        <c:axId val="250602048"/>
         <c:scaling>
           <c:orientation val="minMax"/>
           <c:max val="4"/>
@@ -26578,7 +27179,7 @@
         <c:majorTickMark val="out"/>
         <c:minorTickMark val="none"/>
         <c:tickLblPos val="nextTo"/>
-        <c:crossAx val="250660352"/>
+        <c:crossAx val="251028480"/>
         <c:crosses val="autoZero"/>
         <c:crossBetween val="between"/>
         <c:majorUnit val="1"/>
@@ -26977,11 +27578,11 @@
         </c:dLbls>
         <c:bubbleScale val="100"/>
         <c:showNegBubbles val="0"/>
-        <c:axId val="250608960"/>
-        <c:axId val="81108288"/>
+        <c:axId val="250603200"/>
+        <c:axId val="250604352"/>
       </c:bubbleChart>
       <c:valAx>
-        <c:axId val="250608960"/>
+        <c:axId val="250603200"/>
         <c:scaling>
           <c:orientation val="minMax"/>
           <c:max val="5"/>
@@ -26994,12 +27595,12 @@
         <c:majorTickMark val="out"/>
         <c:minorTickMark val="none"/>
         <c:tickLblPos val="nextTo"/>
-        <c:crossAx val="81108288"/>
+        <c:crossAx val="250604352"/>
         <c:crosses val="autoZero"/>
         <c:crossBetween val="midCat"/>
       </c:valAx>
       <c:valAx>
-        <c:axId val="81108288"/>
+        <c:axId val="250604352"/>
         <c:scaling>
           <c:orientation val="maxMin"/>
           <c:max val="4.5"/>
@@ -27012,7 +27613,7 @@
         <c:majorTickMark val="out"/>
         <c:minorTickMark val="none"/>
         <c:tickLblPos val="nextTo"/>
-        <c:crossAx val="250608960"/>
+        <c:crossAx val="250603200"/>
         <c:crosses val="autoZero"/>
         <c:crossBetween val="midCat"/>
         <c:majorUnit val="1"/>
@@ -27388,7 +27989,7 @@
 </file>
 
 <file path=customXml/itemProps1.xml><?xml version="1.0" encoding="utf-8"?>
-<ds:datastoreItem xmlns:ds="http://schemas.openxmlformats.org/officeDocument/2006/customXml" ds:itemID="{1BB5D49C-DDC8-4EB1-97FB-4975888747BF}">
+<ds:datastoreItem xmlns:ds="http://schemas.openxmlformats.org/officeDocument/2006/customXml" ds:itemID="{1115D39E-2CC6-4E1F-B9FE-64884B43C5B3}">
   <ds:schemaRefs>
     <ds:schemaRef ds:uri="http://schemas.openxmlformats.org/officeDocument/2006/bibliography"/>
   </ds:schemaRefs>

</xml_diff>